<commit_message>
cree la tarea asignada q se me dio la parte de Analisis de arquitectura
</commit_message>
<xml_diff>
--- a/Proyecto Asistencia/Documentacion.docx
+++ b/Proyecto Asistencia/Documentacion.docx
@@ -1,6 +1,6 @@
 
 <file path=word/document.xml><?xml version="1.0" encoding="utf-8"?>
-<w:document xmlns:ve="http://schemas.openxmlformats.org/markup-compatibility/2006" xmlns:o="urn:schemas-microsoft-com:office:office" xmlns:r="http://schemas.openxmlformats.org/officeDocument/2006/relationships" xmlns:m="http://schemas.openxmlformats.org/officeDocument/2006/math" xmlns:v="urn:schemas-microsoft-com:vml" xmlns:wp="http://schemas.openxmlformats.org/drawingml/2006/wordprocessingDrawing" xmlns:w10="urn:schemas-microsoft-com:office:word" xmlns:w="http://schemas.openxmlformats.org/wordprocessingml/2006/main" xmlns:wne="http://schemas.microsoft.com/office/word/2006/wordml">
+<w:document xmlns:wpc="http://schemas.microsoft.com/office/word/2010/wordprocessingCanvas" xmlns:mc="http://schemas.openxmlformats.org/markup-compatibility/2006" xmlns:o="urn:schemas-microsoft-com:office:office" xmlns:r="http://schemas.openxmlformats.org/officeDocument/2006/relationships" xmlns:m="http://schemas.openxmlformats.org/officeDocument/2006/math" xmlns:v="urn:schemas-microsoft-com:vml" xmlns:wp14="http://schemas.microsoft.com/office/word/2010/wordprocessingDrawing" xmlns:wp="http://schemas.openxmlformats.org/drawingml/2006/wordprocessingDrawing" xmlns:w10="urn:schemas-microsoft-com:office:word" xmlns:w="http://schemas.openxmlformats.org/wordprocessingml/2006/main" xmlns:w14="http://schemas.microsoft.com/office/word/2010/wordml" xmlns:wpg="http://schemas.microsoft.com/office/word/2010/wordprocessingGroup" xmlns:wpi="http://schemas.microsoft.com/office/word/2010/wordprocessingInk" xmlns:wne="http://schemas.microsoft.com/office/word/2006/wordml" xmlns:wps="http://schemas.microsoft.com/office/word/2010/wordprocessingShape" mc:Ignorable="w14 wp14">
   <w:body>
     <w:p>
       <w:pPr>
@@ -1807,6 +1807,7 @@
           <w:id w:val="2721131"/>
           <w:citation/>
         </w:sdtPr>
+        <w:sdtEndPr/>
         <w:sdtContent>
           <w:r>
             <w:rPr>
@@ -5280,17 +5281,17 @@
           <w:noProof/>
           <w:sz w:val="24"/>
           <w:szCs w:val="24"/>
-          <w:lang w:eastAsia="es-ES"/>
+          <w:lang w:val="es-BO" w:eastAsia="es-BO"/>
         </w:rPr>
         <w:drawing>
           <wp:inline distT="0" distB="0" distL="0" distR="0">
             <wp:extent cx="5087150" cy="1744276"/>
-            <wp:effectExtent l="19050" t="0" r="18250" b="0"/>
+            <wp:effectExtent l="0" t="0" r="0" b="0"/>
             <wp:docPr id="3" name="Diagrama 1"/>
             <wp:cNvGraphicFramePr/>
             <a:graphic xmlns:a="http://schemas.openxmlformats.org/drawingml/2006/main">
               <a:graphicData uri="http://schemas.openxmlformats.org/drawingml/2006/diagram">
-                <dgm:relIds xmlns:dgm="http://schemas.openxmlformats.org/drawingml/2006/diagram" xmlns:r="http://schemas.openxmlformats.org/officeDocument/2006/relationships" r:dm="rId6" r:lo="rId7" r:qs="rId8" r:cs="rId9"/>
+                <dgm:relIds xmlns:dgm="http://schemas.openxmlformats.org/drawingml/2006/diagram" xmlns:r="http://schemas.openxmlformats.org/officeDocument/2006/relationships" r:dm="rId7" r:lo="rId8" r:qs="rId9" r:cs="rId10"/>
               </a:graphicData>
             </a:graphic>
           </wp:inline>
@@ -5985,6 +5986,7 @@
           <w:id w:val="2720853"/>
           <w:citation/>
         </w:sdtPr>
+        <w:sdtEndPr/>
         <w:sdtContent>
           <w:r>
             <w:rPr>
@@ -6912,7 +6914,7 @@
           <w:insideH w:val="double" w:sz="4" w:space="0" w:color="auto"/>
           <w:insideV w:val="double" w:sz="4" w:space="0" w:color="auto"/>
         </w:tblBorders>
-        <w:tblLook w:val="04A0"/>
+        <w:tblLook w:val="04A0" w:firstRow="1" w:lastRow="0" w:firstColumn="1" w:lastColumn="0" w:noHBand="0" w:noVBand="1"/>
       </w:tblPr>
       <w:tblGrid>
         <w:gridCol w:w="8644"/>
@@ -6981,6 +6983,7 @@
                 <w:id w:val="26158589"/>
                 <w:citation/>
               </w:sdtPr>
+              <w:sdtEndPr/>
               <w:sdtContent>
                 <w:r>
                   <w:rPr>
@@ -8183,7 +8186,7 @@
           <w:bottom w:w="15" w:type="dxa"/>
           <w:right w:w="15" w:type="dxa"/>
         </w:tblCellMar>
-        <w:tblLook w:val="04A0"/>
+        <w:tblLook w:val="04A0" w:firstRow="1" w:lastRow="0" w:firstColumn="1" w:lastColumn="0" w:noHBand="0" w:noVBand="1"/>
       </w:tblPr>
       <w:tblGrid>
         <w:gridCol w:w="8594"/>
@@ -8218,7 +8221,7 @@
                 <w:color w:val="4F81BD" w:themeColor="accent1"/>
                 <w:sz w:val="24"/>
                 <w:szCs w:val="24"/>
-                <w:lang w:eastAsia="es-ES"/>
+                <w:lang w:val="es-BO" w:eastAsia="es-BO"/>
               </w:rPr>
               <w:lastRenderedPageBreak/>
               <w:drawing>
@@ -8239,7 +8242,7 @@
                           </pic:cNvPicPr>
                         </pic:nvPicPr>
                         <pic:blipFill>
-                          <a:blip r:embed="rId10"/>
+                          <a:blip r:embed="rId12"/>
                           <a:srcRect/>
                           <a:stretch>
                             <a:fillRect/>
@@ -8568,6 +8571,7 @@
           <w:id w:val="3264783"/>
           <w:citation/>
         </w:sdtPr>
+        <w:sdtEndPr/>
         <w:sdtContent>
           <w:r>
             <w:rPr>
@@ -9400,7 +9404,7 @@
           <w:noProof/>
           <w:sz w:val="24"/>
           <w:szCs w:val="24"/>
-          <w:lang w:eastAsia="es-ES"/>
+          <w:lang w:val="es-BO" w:eastAsia="es-BO"/>
         </w:rPr>
         <w:drawing>
           <wp:inline distT="0" distB="0" distL="0" distR="0">
@@ -9420,7 +9424,7 @@
                     </pic:cNvPicPr>
                   </pic:nvPicPr>
                   <pic:blipFill>
-                    <a:blip r:embed="rId11"/>
+                    <a:blip r:embed="rId13"/>
                     <a:srcRect/>
                     <a:stretch>
                       <a:fillRect/>
@@ -9564,7 +9568,7 @@
       <w:r>
         <w:rPr>
           <w:noProof/>
-          <w:lang w:eastAsia="es-ES"/>
+          <w:lang w:val="es-BO" w:eastAsia="es-BO"/>
         </w:rPr>
         <w:drawing>
           <wp:inline distT="0" distB="0" distL="0" distR="0">
@@ -9584,7 +9588,7 @@
                     </pic:cNvPicPr>
                   </pic:nvPicPr>
                   <pic:blipFill>
-                    <a:blip r:embed="rId12"/>
+                    <a:blip r:embed="rId14"/>
                     <a:srcRect/>
                     <a:stretch>
                       <a:fillRect/>
@@ -9688,7 +9692,7 @@
         <w:rPr>
           <w:noProof/>
           <w:color w:val="000000" w:themeColor="text1"/>
-          <w:lang w:eastAsia="es-ES"/>
+          <w:lang w:val="es-BO" w:eastAsia="es-BO"/>
         </w:rPr>
         <w:drawing>
           <wp:inline distT="0" distB="0" distL="0" distR="0">
@@ -9708,7 +9712,7 @@
                     </pic:cNvPicPr>
                   </pic:nvPicPr>
                   <pic:blipFill>
-                    <a:blip r:embed="rId13"/>
+                    <a:blip r:embed="rId15"/>
                     <a:srcRect/>
                     <a:stretch>
                       <a:fillRect/>
@@ -10302,8 +10306,6 @@
           <w:lang w:val="es-BO"/>
         </w:rPr>
       </w:pPr>
-      <w:bookmarkStart w:id="70" w:name="_GoBack"/>
-      <w:bookmarkEnd w:id="70"/>
     </w:p>
     <w:p>
       <w:pPr>
@@ -10318,7 +10320,7 @@
           <w:szCs w:val="28"/>
         </w:rPr>
       </w:pPr>
-      <w:bookmarkStart w:id="71" w:name="_Toc358810886"/>
+      <w:bookmarkStart w:id="70" w:name="_Toc358810886"/>
       <w:r>
         <w:rPr>
           <w:rFonts w:cs="Times New Roman"/>
@@ -10328,7 +10330,7 @@
         <w:lastRenderedPageBreak/>
         <w:t>MODELO DE DOMINIO</w:t>
       </w:r>
-      <w:bookmarkEnd w:id="71"/>
+      <w:bookmarkEnd w:id="70"/>
     </w:p>
     <w:p>
       <w:pPr>
@@ -10378,7 +10380,7 @@
           <w:noProof/>
           <w:sz w:val="24"/>
           <w:szCs w:val="24"/>
-          <w:lang w:eastAsia="es-ES"/>
+          <w:lang w:val="es-BO" w:eastAsia="es-BO"/>
         </w:rPr>
         <w:drawing>
           <wp:inline distT="0" distB="0" distL="0" distR="0">
@@ -10398,10 +10400,10 @@
                     </pic:cNvPicPr>
                   </pic:nvPicPr>
                   <pic:blipFill>
-                    <a:blip r:embed="rId14">
+                    <a:blip r:embed="rId16">
                       <a:extLst>
                         <a:ext uri="{28A0092B-C50C-407E-A947-70E740481C1C}">
-                          <a14:useLocalDpi xmlns:a14="http://schemas.microsoft.com/office/drawing/2010/main" xmlns:wps="http://schemas.microsoft.com/office/word/2010/wordprocessingShape" xmlns:wpi="http://schemas.microsoft.com/office/word/2010/wordprocessingInk" xmlns:wpg="http://schemas.microsoft.com/office/word/2010/wordprocessingGroup" xmlns:w14="http://schemas.microsoft.com/office/word/2010/wordml" xmlns:w="http://schemas.openxmlformats.org/wordprocessingml/2006/main" xmlns:w10="urn:schemas-microsoft-com:office:word" xmlns:wp14="http://schemas.microsoft.com/office/word/2010/wordprocessingDrawing" xmlns:v="urn:schemas-microsoft-com:vml" xmlns:o="urn:schemas-microsoft-com:office:office" xmlns:mc="http://schemas.openxmlformats.org/markup-compatibility/2006" xmlns:wpc="http://schemas.microsoft.com/office/word/2010/wordprocessingCanvas" xmlns="" val="0"/>
+                          <a14:useLocalDpi xmlns:a14="http://schemas.microsoft.com/office/drawing/2010/main" val="0"/>
                         </a:ext>
                       </a:extLst>
                     </a:blip>
@@ -10439,7 +10441,7 @@
           <w:szCs w:val="24"/>
         </w:rPr>
       </w:pPr>
-      <w:bookmarkStart w:id="72" w:name="_Toc358811007"/>
+      <w:bookmarkStart w:id="71" w:name="_Toc358811007"/>
       <w:r>
         <w:rPr>
           <w:sz w:val="24"/>
@@ -10490,7 +10492,7 @@
         </w:rPr>
         <w:t>: Modelo de Dominio</w:t>
       </w:r>
-      <w:bookmarkEnd w:id="72"/>
+      <w:bookmarkEnd w:id="71"/>
     </w:p>
     <w:p>
       <w:pPr>
@@ -10512,7 +10514,7 @@
           <w:szCs w:val="28"/>
         </w:rPr>
       </w:pPr>
-      <w:bookmarkStart w:id="73" w:name="_Toc358810887"/>
+      <w:bookmarkStart w:id="72" w:name="_Toc358810887"/>
       <w:r>
         <w:rPr>
           <w:rFonts w:cs="Times New Roman"/>
@@ -10522,7 +10524,7 @@
         <w:lastRenderedPageBreak/>
         <w:t>IDENTIFICAR ACTORES Y CASOS DE USO</w:t>
       </w:r>
-      <w:bookmarkEnd w:id="73"/>
+      <w:bookmarkEnd w:id="72"/>
     </w:p>
     <w:p>
       <w:pPr>
@@ -10537,7 +10539,7 @@
           <w:szCs w:val="28"/>
         </w:rPr>
       </w:pPr>
-      <w:bookmarkStart w:id="74" w:name="_Toc358810888"/>
+      <w:bookmarkStart w:id="73" w:name="_Toc358810888"/>
       <w:r>
         <w:rPr>
           <w:rFonts w:cs="Times New Roman"/>
@@ -10546,7 +10548,7 @@
         </w:rPr>
         <w:t>Actores</w:t>
       </w:r>
-      <w:bookmarkEnd w:id="74"/>
+      <w:bookmarkEnd w:id="73"/>
     </w:p>
     <w:p>
       <w:pPr>
@@ -10567,7 +10569,7 @@
           <w:color w:val="000000" w:themeColor="text1"/>
           <w:sz w:val="24"/>
           <w:szCs w:val="24"/>
-          <w:lang w:eastAsia="es-ES"/>
+          <w:lang w:val="es-BO" w:eastAsia="es-BO"/>
         </w:rPr>
         <w:drawing>
           <wp:inline distT="0" distB="0" distL="0" distR="0">
@@ -10587,7 +10589,7 @@
                     </pic:cNvPicPr>
                   </pic:nvPicPr>
                   <pic:blipFill>
-                    <a:blip r:embed="rId15"/>
+                    <a:blip r:embed="rId17"/>
                     <a:srcRect/>
                     <a:stretch>
                       <a:fillRect/>
@@ -10626,7 +10628,7 @@
           <w:szCs w:val="24"/>
         </w:rPr>
       </w:pPr>
-      <w:bookmarkStart w:id="75" w:name="_Toc358811008"/>
+      <w:bookmarkStart w:id="74" w:name="_Toc358811008"/>
       <w:r>
         <w:rPr>
           <w:sz w:val="24"/>
@@ -10677,7 +10679,7 @@
         </w:rPr>
         <w:t>: Actores</w:t>
       </w:r>
-      <w:bookmarkEnd w:id="75"/>
+      <w:bookmarkEnd w:id="74"/>
     </w:p>
     <w:p>
       <w:pPr>
@@ -10692,7 +10694,7 @@
           <w:szCs w:val="28"/>
         </w:rPr>
       </w:pPr>
-      <w:bookmarkStart w:id="76" w:name="_Toc358810889"/>
+      <w:bookmarkStart w:id="75" w:name="_Toc358810889"/>
       <w:r>
         <w:rPr>
           <w:rFonts w:cs="Times New Roman"/>
@@ -10701,7 +10703,7 @@
         </w:rPr>
         <w:t>Descripción de actores</w:t>
       </w:r>
-      <w:bookmarkEnd w:id="76"/>
+      <w:bookmarkEnd w:id="75"/>
     </w:p>
     <w:p>
       <w:pPr>
@@ -10882,7 +10884,7 @@
           <w:szCs w:val="28"/>
         </w:rPr>
       </w:pPr>
-      <w:bookmarkStart w:id="77" w:name="_Toc358810890"/>
+      <w:bookmarkStart w:id="76" w:name="_Toc358810890"/>
       <w:r>
         <w:rPr>
           <w:rFonts w:cs="Times New Roman"/>
@@ -10891,7 +10893,7 @@
         </w:rPr>
         <w:t>Lista de casos de uso</w:t>
       </w:r>
-      <w:bookmarkEnd w:id="77"/>
+      <w:bookmarkEnd w:id="76"/>
     </w:p>
     <w:p>
       <w:pPr>
@@ -11221,7 +11223,7 @@
           <w:szCs w:val="28"/>
         </w:rPr>
       </w:pPr>
-      <w:bookmarkStart w:id="78" w:name="_Toc358810891"/>
+      <w:bookmarkStart w:id="77" w:name="_Toc358810891"/>
       <w:r>
         <w:rPr>
           <w:rFonts w:cs="Times New Roman"/>
@@ -11231,7 +11233,7 @@
         <w:lastRenderedPageBreak/>
         <w:t>PRIORIZACIÓN DE CASOS DE USO</w:t>
       </w:r>
-      <w:bookmarkEnd w:id="78"/>
+      <w:bookmarkEnd w:id="77"/>
     </w:p>
     <w:p>
       <w:pPr>
@@ -11674,7 +11676,7 @@
       <w:tblPr>
         <w:tblStyle w:val="Cuadrculaclara-nfasis11"/>
         <w:tblW w:w="0" w:type="auto"/>
-        <w:tblLook w:val="04A0"/>
+        <w:tblLook w:val="04A0" w:firstRow="1" w:lastRow="0" w:firstColumn="1" w:lastColumn="0" w:noHBand="0" w:noVBand="1"/>
       </w:tblPr>
       <w:tblGrid>
         <w:gridCol w:w="3510"/>
@@ -11684,11 +11686,11 @@
       </w:tblGrid>
       <w:tr>
         <w:trPr>
-          <w:cnfStyle w:val="100000000000"/>
+          <w:cnfStyle w:val="100000000000" w:firstRow="1" w:lastRow="0" w:firstColumn="0" w:lastColumn="0" w:oddVBand="0" w:evenVBand="0" w:oddHBand="0" w:evenHBand="0" w:firstRowFirstColumn="0" w:firstRowLastColumn="0" w:lastRowFirstColumn="0" w:lastRowLastColumn="0"/>
         </w:trPr>
         <w:tc>
           <w:tcPr>
-            <w:cnfStyle w:val="001000000000"/>
+            <w:cnfStyle w:val="001000000000" w:firstRow="0" w:lastRow="0" w:firstColumn="1" w:lastColumn="0" w:oddVBand="0" w:evenVBand="0" w:oddHBand="0" w:evenHBand="0" w:firstRowFirstColumn="0" w:firstRowLastColumn="0" w:lastRowFirstColumn="0" w:lastRowLastColumn="0"/>
             <w:tcW w:w="3510" w:type="dxa"/>
           </w:tcPr>
           <w:p>
@@ -11716,7 +11718,7 @@
           </w:tcPr>
           <w:p>
             <w:pPr>
-              <w:cnfStyle w:val="100000000000"/>
+              <w:cnfStyle w:val="100000000000" w:firstRow="1" w:lastRow="0" w:firstColumn="0" w:lastColumn="0" w:oddVBand="0" w:evenVBand="0" w:oddHBand="0" w:evenHBand="0" w:firstRowFirstColumn="0" w:firstRowLastColumn="0" w:lastRowFirstColumn="0" w:lastRowLastColumn="0"/>
               <w:rPr>
                 <w:rFonts w:ascii="Times New Roman" w:hAnsi="Times New Roman" w:cs="Times New Roman"/>
                 <w:sz w:val="20"/>
@@ -11739,7 +11741,7 @@
           </w:tcPr>
           <w:p>
             <w:pPr>
-              <w:cnfStyle w:val="100000000000"/>
+              <w:cnfStyle w:val="100000000000" w:firstRow="1" w:lastRow="0" w:firstColumn="0" w:lastColumn="0" w:oddVBand="0" w:evenVBand="0" w:oddHBand="0" w:evenHBand="0" w:firstRowFirstColumn="0" w:firstRowLastColumn="0" w:lastRowFirstColumn="0" w:lastRowLastColumn="0"/>
               <w:rPr>
                 <w:rFonts w:ascii="Times New Roman" w:hAnsi="Times New Roman" w:cs="Times New Roman"/>
                 <w:sz w:val="20"/>
@@ -11762,7 +11764,7 @@
           </w:tcPr>
           <w:p>
             <w:pPr>
-              <w:cnfStyle w:val="100000000000"/>
+              <w:cnfStyle w:val="100000000000" w:firstRow="1" w:lastRow="0" w:firstColumn="0" w:lastColumn="0" w:oddVBand="0" w:evenVBand="0" w:oddHBand="0" w:evenHBand="0" w:firstRowFirstColumn="0" w:firstRowLastColumn="0" w:lastRowFirstColumn="0" w:lastRowLastColumn="0"/>
               <w:rPr>
                 <w:rFonts w:ascii="Times New Roman" w:hAnsi="Times New Roman" w:cs="Times New Roman"/>
                 <w:sz w:val="20"/>
@@ -11782,11 +11784,11 @@
       </w:tr>
       <w:tr>
         <w:trPr>
-          <w:cnfStyle w:val="000000100000"/>
+          <w:cnfStyle w:val="000000100000" w:firstRow="0" w:lastRow="0" w:firstColumn="0" w:lastColumn="0" w:oddVBand="0" w:evenVBand="0" w:oddHBand="1" w:evenHBand="0" w:firstRowFirstColumn="0" w:firstRowLastColumn="0" w:lastRowFirstColumn="0" w:lastRowLastColumn="0"/>
         </w:trPr>
         <w:tc>
           <w:tcPr>
-            <w:cnfStyle w:val="001000000000"/>
+            <w:cnfStyle w:val="001000000000" w:firstRow="0" w:lastRow="0" w:firstColumn="1" w:lastColumn="0" w:oddVBand="0" w:evenVBand="0" w:oddHBand="0" w:evenHBand="0" w:firstRowFirstColumn="0" w:firstRowLastColumn="0" w:lastRowFirstColumn="0" w:lastRowLastColumn="0"/>
             <w:tcW w:w="3510" w:type="dxa"/>
           </w:tcPr>
           <w:p>
@@ -11836,7 +11838,7 @@
           <w:p>
             <w:pPr>
               <w:spacing w:line="360" w:lineRule="auto"/>
-              <w:cnfStyle w:val="000000100000"/>
+              <w:cnfStyle w:val="000000100000" w:firstRow="0" w:lastRow="0" w:firstColumn="0" w:lastColumn="0" w:oddVBand="0" w:evenVBand="0" w:oddHBand="1" w:evenHBand="0" w:firstRowFirstColumn="0" w:firstRowLastColumn="0" w:lastRowFirstColumn="0" w:lastRowLastColumn="0"/>
               <w:rPr>
                 <w:rFonts w:ascii="Times New Roman" w:hAnsi="Times New Roman" w:cs="Times New Roman"/>
                 <w:sz w:val="20"/>
@@ -11860,7 +11862,7 @@
           <w:p>
             <w:pPr>
               <w:spacing w:line="360" w:lineRule="auto"/>
-              <w:cnfStyle w:val="000000100000"/>
+              <w:cnfStyle w:val="000000100000" w:firstRow="0" w:lastRow="0" w:firstColumn="0" w:lastColumn="0" w:oddVBand="0" w:evenVBand="0" w:oddHBand="1" w:evenHBand="0" w:firstRowFirstColumn="0" w:firstRowLastColumn="0" w:lastRowFirstColumn="0" w:lastRowLastColumn="0"/>
               <w:rPr>
                 <w:rFonts w:ascii="Times New Roman" w:hAnsi="Times New Roman" w:cs="Times New Roman"/>
                 <w:sz w:val="20"/>
@@ -11885,7 +11887,7 @@
             <w:pPr>
               <w:keepNext/>
               <w:spacing w:line="360" w:lineRule="auto"/>
-              <w:cnfStyle w:val="000000100000"/>
+              <w:cnfStyle w:val="000000100000" w:firstRow="0" w:lastRow="0" w:firstColumn="0" w:lastColumn="0" w:oddVBand="0" w:evenVBand="0" w:oddHBand="1" w:evenHBand="0" w:firstRowFirstColumn="0" w:firstRowLastColumn="0" w:lastRowFirstColumn="0" w:lastRowLastColumn="0"/>
               <w:rPr>
                 <w:rFonts w:ascii="Times New Roman" w:hAnsi="Times New Roman" w:cs="Times New Roman"/>
                 <w:sz w:val="20"/>
@@ -11905,11 +11907,11 @@
       </w:tr>
       <w:tr>
         <w:trPr>
-          <w:cnfStyle w:val="000000010000"/>
+          <w:cnfStyle w:val="000000010000" w:firstRow="0" w:lastRow="0" w:firstColumn="0" w:lastColumn="0" w:oddVBand="0" w:evenVBand="0" w:oddHBand="0" w:evenHBand="1" w:firstRowFirstColumn="0" w:firstRowLastColumn="0" w:lastRowFirstColumn="0" w:lastRowLastColumn="0"/>
         </w:trPr>
         <w:tc>
           <w:tcPr>
-            <w:cnfStyle w:val="001000000000"/>
+            <w:cnfStyle w:val="001000000000" w:firstRow="0" w:lastRow="0" w:firstColumn="1" w:lastColumn="0" w:oddVBand="0" w:evenVBand="0" w:oddHBand="0" w:evenHBand="0" w:firstRowFirstColumn="0" w:firstRowLastColumn="0" w:lastRowFirstColumn="0" w:lastRowLastColumn="0"/>
             <w:tcW w:w="3510" w:type="dxa"/>
           </w:tcPr>
           <w:p>
@@ -11959,7 +11961,7 @@
           <w:p>
             <w:pPr>
               <w:spacing w:line="360" w:lineRule="auto"/>
-              <w:cnfStyle w:val="000000010000"/>
+              <w:cnfStyle w:val="000000010000" w:firstRow="0" w:lastRow="0" w:firstColumn="0" w:lastColumn="0" w:oddVBand="0" w:evenVBand="0" w:oddHBand="0" w:evenHBand="1" w:firstRowFirstColumn="0" w:firstRowLastColumn="0" w:lastRowFirstColumn="0" w:lastRowLastColumn="0"/>
               <w:rPr>
                 <w:rFonts w:ascii="Times New Roman" w:hAnsi="Times New Roman" w:cs="Times New Roman"/>
                 <w:sz w:val="20"/>
@@ -11983,7 +11985,7 @@
           <w:p>
             <w:pPr>
               <w:spacing w:line="360" w:lineRule="auto"/>
-              <w:cnfStyle w:val="000000010000"/>
+              <w:cnfStyle w:val="000000010000" w:firstRow="0" w:lastRow="0" w:firstColumn="0" w:lastColumn="0" w:oddVBand="0" w:evenVBand="0" w:oddHBand="0" w:evenHBand="1" w:firstRowFirstColumn="0" w:firstRowLastColumn="0" w:lastRowFirstColumn="0" w:lastRowLastColumn="0"/>
               <w:rPr>
                 <w:rFonts w:ascii="Times New Roman" w:hAnsi="Times New Roman" w:cs="Times New Roman"/>
                 <w:sz w:val="20"/>
@@ -12007,7 +12009,7 @@
           <w:p>
             <w:pPr>
               <w:spacing w:line="360" w:lineRule="auto"/>
-              <w:cnfStyle w:val="000000010000"/>
+              <w:cnfStyle w:val="000000010000" w:firstRow="0" w:lastRow="0" w:firstColumn="0" w:lastColumn="0" w:oddVBand="0" w:evenVBand="0" w:oddHBand="0" w:evenHBand="1" w:firstRowFirstColumn="0" w:firstRowLastColumn="0" w:lastRowFirstColumn="0" w:lastRowLastColumn="0"/>
               <w:rPr>
                 <w:rFonts w:ascii="Times New Roman" w:hAnsi="Times New Roman" w:cs="Times New Roman"/>
                 <w:sz w:val="20"/>
@@ -12027,11 +12029,11 @@
       </w:tr>
       <w:tr>
         <w:trPr>
-          <w:cnfStyle w:val="000000100000"/>
+          <w:cnfStyle w:val="000000100000" w:firstRow="0" w:lastRow="0" w:firstColumn="0" w:lastColumn="0" w:oddVBand="0" w:evenVBand="0" w:oddHBand="1" w:evenHBand="0" w:firstRowFirstColumn="0" w:firstRowLastColumn="0" w:lastRowFirstColumn="0" w:lastRowLastColumn="0"/>
         </w:trPr>
         <w:tc>
           <w:tcPr>
-            <w:cnfStyle w:val="001000000000"/>
+            <w:cnfStyle w:val="001000000000" w:firstRow="0" w:lastRow="0" w:firstColumn="1" w:lastColumn="0" w:oddVBand="0" w:evenVBand="0" w:oddHBand="0" w:evenHBand="0" w:firstRowFirstColumn="0" w:firstRowLastColumn="0" w:lastRowFirstColumn="0" w:lastRowLastColumn="0"/>
             <w:tcW w:w="3510" w:type="dxa"/>
           </w:tcPr>
           <w:p>
@@ -12082,7 +12084,7 @@
             <w:pPr>
               <w:pStyle w:val="Textoindependiente"/>
               <w:jc w:val="both"/>
-              <w:cnfStyle w:val="000000100000"/>
+              <w:cnfStyle w:val="000000100000" w:firstRow="0" w:lastRow="0" w:firstColumn="0" w:lastColumn="0" w:oddVBand="0" w:evenVBand="0" w:oddHBand="1" w:evenHBand="0" w:firstRowFirstColumn="0" w:firstRowLastColumn="0" w:lastRowFirstColumn="0" w:lastRowLastColumn="0"/>
               <w:rPr>
                 <w:rFonts w:ascii="Times New Roman" w:hAnsi="Times New Roman" w:cs="Times New Roman"/>
                 <w:color w:val="000000" w:themeColor="text1"/>
@@ -12108,7 +12110,7 @@
             <w:pPr>
               <w:pStyle w:val="Textoindependiente"/>
               <w:jc w:val="both"/>
-              <w:cnfStyle w:val="000000100000"/>
+              <w:cnfStyle w:val="000000100000" w:firstRow="0" w:lastRow="0" w:firstColumn="0" w:lastColumn="0" w:oddVBand="0" w:evenVBand="0" w:oddHBand="1" w:evenHBand="0" w:firstRowFirstColumn="0" w:firstRowLastColumn="0" w:lastRowFirstColumn="0" w:lastRowLastColumn="0"/>
               <w:rPr>
                 <w:rFonts w:ascii="Times New Roman" w:hAnsi="Times New Roman" w:cs="Times New Roman"/>
                 <w:color w:val="000000" w:themeColor="text1"/>
@@ -12143,7 +12145,7 @@
             <w:pPr>
               <w:pStyle w:val="Textoindependiente"/>
               <w:jc w:val="both"/>
-              <w:cnfStyle w:val="000000100000"/>
+              <w:cnfStyle w:val="000000100000" w:firstRow="0" w:lastRow="0" w:firstColumn="0" w:lastColumn="0" w:oddVBand="0" w:evenVBand="0" w:oddHBand="1" w:evenHBand="0" w:firstRowFirstColumn="0" w:firstRowLastColumn="0" w:lastRowFirstColumn="0" w:lastRowLastColumn="0"/>
               <w:rPr>
                 <w:rFonts w:ascii="Times New Roman" w:hAnsi="Times New Roman" w:cs="Times New Roman"/>
                 <w:color w:val="000000" w:themeColor="text1"/>
@@ -12164,11 +12166,11 @@
       </w:tr>
       <w:tr>
         <w:trPr>
-          <w:cnfStyle w:val="000000010000"/>
+          <w:cnfStyle w:val="000000010000" w:firstRow="0" w:lastRow="0" w:firstColumn="0" w:lastColumn="0" w:oddVBand="0" w:evenVBand="0" w:oddHBand="0" w:evenHBand="1" w:firstRowFirstColumn="0" w:firstRowLastColumn="0" w:lastRowFirstColumn="0" w:lastRowLastColumn="0"/>
         </w:trPr>
         <w:tc>
           <w:tcPr>
-            <w:cnfStyle w:val="001000000000"/>
+            <w:cnfStyle w:val="001000000000" w:firstRow="0" w:lastRow="0" w:firstColumn="1" w:lastColumn="0" w:oddVBand="0" w:evenVBand="0" w:oddHBand="0" w:evenHBand="0" w:firstRowFirstColumn="0" w:firstRowLastColumn="0" w:lastRowFirstColumn="0" w:lastRowLastColumn="0"/>
             <w:tcW w:w="3510" w:type="dxa"/>
           </w:tcPr>
           <w:p>
@@ -12219,7 +12221,7 @@
             <w:pPr>
               <w:pStyle w:val="Textoindependiente"/>
               <w:jc w:val="both"/>
-              <w:cnfStyle w:val="000000010000"/>
+              <w:cnfStyle w:val="000000010000" w:firstRow="0" w:lastRow="0" w:firstColumn="0" w:lastColumn="0" w:oddVBand="0" w:evenVBand="0" w:oddHBand="0" w:evenHBand="1" w:firstRowFirstColumn="0" w:firstRowLastColumn="0" w:lastRowFirstColumn="0" w:lastRowLastColumn="0"/>
               <w:rPr>
                 <w:rFonts w:ascii="Times New Roman" w:hAnsi="Times New Roman" w:cs="Times New Roman"/>
                 <w:color w:val="000000" w:themeColor="text1"/>
@@ -12245,7 +12247,7 @@
             <w:pPr>
               <w:pStyle w:val="Textoindependiente"/>
               <w:jc w:val="both"/>
-              <w:cnfStyle w:val="000000010000"/>
+              <w:cnfStyle w:val="000000010000" w:firstRow="0" w:lastRow="0" w:firstColumn="0" w:lastColumn="0" w:oddVBand="0" w:evenVBand="0" w:oddHBand="0" w:evenHBand="1" w:firstRowFirstColumn="0" w:firstRowLastColumn="0" w:lastRowFirstColumn="0" w:lastRowLastColumn="0"/>
               <w:rPr>
                 <w:rFonts w:ascii="Times New Roman" w:hAnsi="Times New Roman" w:cs="Times New Roman"/>
                 <w:color w:val="000000" w:themeColor="text1"/>
@@ -12271,7 +12273,7 @@
             <w:pPr>
               <w:pStyle w:val="Textoindependiente"/>
               <w:jc w:val="both"/>
-              <w:cnfStyle w:val="000000010000"/>
+              <w:cnfStyle w:val="000000010000" w:firstRow="0" w:lastRow="0" w:firstColumn="0" w:lastColumn="0" w:oddVBand="0" w:evenVBand="0" w:oddHBand="0" w:evenHBand="1" w:firstRowFirstColumn="0" w:firstRowLastColumn="0" w:lastRowFirstColumn="0" w:lastRowLastColumn="0"/>
               <w:rPr>
                 <w:rFonts w:ascii="Times New Roman" w:hAnsi="Times New Roman" w:cs="Times New Roman"/>
                 <w:color w:val="000000" w:themeColor="text1"/>
@@ -12292,11 +12294,11 @@
       </w:tr>
       <w:tr>
         <w:trPr>
-          <w:cnfStyle w:val="000000100000"/>
+          <w:cnfStyle w:val="000000100000" w:firstRow="0" w:lastRow="0" w:firstColumn="0" w:lastColumn="0" w:oddVBand="0" w:evenVBand="0" w:oddHBand="1" w:evenHBand="0" w:firstRowFirstColumn="0" w:firstRowLastColumn="0" w:lastRowFirstColumn="0" w:lastRowLastColumn="0"/>
         </w:trPr>
         <w:tc>
           <w:tcPr>
-            <w:cnfStyle w:val="001000000000"/>
+            <w:cnfStyle w:val="001000000000" w:firstRow="0" w:lastRow="0" w:firstColumn="1" w:lastColumn="0" w:oddVBand="0" w:evenVBand="0" w:oddHBand="0" w:evenHBand="0" w:firstRowFirstColumn="0" w:firstRowLastColumn="0" w:lastRowFirstColumn="0" w:lastRowLastColumn="0"/>
             <w:tcW w:w="3510" w:type="dxa"/>
           </w:tcPr>
           <w:p>
@@ -12347,7 +12349,7 @@
             <w:pPr>
               <w:pStyle w:val="Textoindependiente"/>
               <w:jc w:val="both"/>
-              <w:cnfStyle w:val="000000100000"/>
+              <w:cnfStyle w:val="000000100000" w:firstRow="0" w:lastRow="0" w:firstColumn="0" w:lastColumn="0" w:oddVBand="0" w:evenVBand="0" w:oddHBand="1" w:evenHBand="0" w:firstRowFirstColumn="0" w:firstRowLastColumn="0" w:lastRowFirstColumn="0" w:lastRowLastColumn="0"/>
               <w:rPr>
                 <w:rFonts w:ascii="Times New Roman" w:hAnsi="Times New Roman" w:cs="Times New Roman"/>
                 <w:color w:val="000000" w:themeColor="text1"/>
@@ -12373,7 +12375,7 @@
             <w:pPr>
               <w:pStyle w:val="Textoindependiente"/>
               <w:jc w:val="both"/>
-              <w:cnfStyle w:val="000000100000"/>
+              <w:cnfStyle w:val="000000100000" w:firstRow="0" w:lastRow="0" w:firstColumn="0" w:lastColumn="0" w:oddVBand="0" w:evenVBand="0" w:oddHBand="1" w:evenHBand="0" w:firstRowFirstColumn="0" w:firstRowLastColumn="0" w:lastRowFirstColumn="0" w:lastRowLastColumn="0"/>
               <w:rPr>
                 <w:rFonts w:ascii="Times New Roman" w:hAnsi="Times New Roman" w:cs="Times New Roman"/>
                 <w:color w:val="000000" w:themeColor="text1"/>
@@ -12399,7 +12401,7 @@
             <w:pPr>
               <w:pStyle w:val="Textoindependiente"/>
               <w:jc w:val="both"/>
-              <w:cnfStyle w:val="000000100000"/>
+              <w:cnfStyle w:val="000000100000" w:firstRow="0" w:lastRow="0" w:firstColumn="0" w:lastColumn="0" w:oddVBand="0" w:evenVBand="0" w:oddHBand="1" w:evenHBand="0" w:firstRowFirstColumn="0" w:firstRowLastColumn="0" w:lastRowFirstColumn="0" w:lastRowLastColumn="0"/>
               <w:rPr>
                 <w:rFonts w:ascii="Times New Roman" w:hAnsi="Times New Roman" w:cs="Times New Roman"/>
                 <w:color w:val="000000" w:themeColor="text1"/>
@@ -12420,11 +12422,11 @@
       </w:tr>
       <w:tr>
         <w:trPr>
-          <w:cnfStyle w:val="000000010000"/>
+          <w:cnfStyle w:val="000000010000" w:firstRow="0" w:lastRow="0" w:firstColumn="0" w:lastColumn="0" w:oddVBand="0" w:evenVBand="0" w:oddHBand="0" w:evenHBand="1" w:firstRowFirstColumn="0" w:firstRowLastColumn="0" w:lastRowFirstColumn="0" w:lastRowLastColumn="0"/>
         </w:trPr>
         <w:tc>
           <w:tcPr>
-            <w:cnfStyle w:val="001000000000"/>
+            <w:cnfStyle w:val="001000000000" w:firstRow="0" w:lastRow="0" w:firstColumn="1" w:lastColumn="0" w:oddVBand="0" w:evenVBand="0" w:oddHBand="0" w:evenHBand="0" w:firstRowFirstColumn="0" w:firstRowLastColumn="0" w:lastRowFirstColumn="0" w:lastRowLastColumn="0"/>
             <w:tcW w:w="3510" w:type="dxa"/>
           </w:tcPr>
           <w:p>
@@ -12475,7 +12477,7 @@
             <w:pPr>
               <w:pStyle w:val="Textoindependiente"/>
               <w:jc w:val="both"/>
-              <w:cnfStyle w:val="000000010000"/>
+              <w:cnfStyle w:val="000000010000" w:firstRow="0" w:lastRow="0" w:firstColumn="0" w:lastColumn="0" w:oddVBand="0" w:evenVBand="0" w:oddHBand="0" w:evenHBand="1" w:firstRowFirstColumn="0" w:firstRowLastColumn="0" w:lastRowFirstColumn="0" w:lastRowLastColumn="0"/>
               <w:rPr>
                 <w:rFonts w:ascii="Times New Roman" w:hAnsi="Times New Roman" w:cs="Times New Roman"/>
                 <w:color w:val="000000" w:themeColor="text1"/>
@@ -12501,7 +12503,7 @@
             <w:pPr>
               <w:pStyle w:val="Textoindependiente"/>
               <w:jc w:val="both"/>
-              <w:cnfStyle w:val="000000010000"/>
+              <w:cnfStyle w:val="000000010000" w:firstRow="0" w:lastRow="0" w:firstColumn="0" w:lastColumn="0" w:oddVBand="0" w:evenVBand="0" w:oddHBand="0" w:evenHBand="1" w:firstRowFirstColumn="0" w:firstRowLastColumn="0" w:lastRowFirstColumn="0" w:lastRowLastColumn="0"/>
               <w:rPr>
                 <w:rFonts w:ascii="Times New Roman" w:hAnsi="Times New Roman" w:cs="Times New Roman"/>
                 <w:color w:val="000000" w:themeColor="text1"/>
@@ -12527,7 +12529,7 @@
             <w:pPr>
               <w:pStyle w:val="Textoindependiente"/>
               <w:jc w:val="both"/>
-              <w:cnfStyle w:val="000000010000"/>
+              <w:cnfStyle w:val="000000010000" w:firstRow="0" w:lastRow="0" w:firstColumn="0" w:lastColumn="0" w:oddVBand="0" w:evenVBand="0" w:oddHBand="0" w:evenHBand="1" w:firstRowFirstColumn="0" w:firstRowLastColumn="0" w:lastRowFirstColumn="0" w:lastRowLastColumn="0"/>
               <w:rPr>
                 <w:rFonts w:ascii="Times New Roman" w:hAnsi="Times New Roman" w:cs="Times New Roman"/>
                 <w:color w:val="000000" w:themeColor="text1"/>
@@ -12548,11 +12550,11 @@
       </w:tr>
       <w:tr>
         <w:trPr>
-          <w:cnfStyle w:val="000000100000"/>
+          <w:cnfStyle w:val="000000100000" w:firstRow="0" w:lastRow="0" w:firstColumn="0" w:lastColumn="0" w:oddVBand="0" w:evenVBand="0" w:oddHBand="1" w:evenHBand="0" w:firstRowFirstColumn="0" w:firstRowLastColumn="0" w:lastRowFirstColumn="0" w:lastRowLastColumn="0"/>
         </w:trPr>
         <w:tc>
           <w:tcPr>
-            <w:cnfStyle w:val="001000000000"/>
+            <w:cnfStyle w:val="001000000000" w:firstRow="0" w:lastRow="0" w:firstColumn="1" w:lastColumn="0" w:oddVBand="0" w:evenVBand="0" w:oddHBand="0" w:evenHBand="0" w:firstRowFirstColumn="0" w:firstRowLastColumn="0" w:lastRowFirstColumn="0" w:lastRowLastColumn="0"/>
             <w:tcW w:w="3510" w:type="dxa"/>
           </w:tcPr>
           <w:p>
@@ -12603,7 +12605,7 @@
             <w:pPr>
               <w:pStyle w:val="Textoindependiente"/>
               <w:jc w:val="both"/>
-              <w:cnfStyle w:val="000000100000"/>
+              <w:cnfStyle w:val="000000100000" w:firstRow="0" w:lastRow="0" w:firstColumn="0" w:lastColumn="0" w:oddVBand="0" w:evenVBand="0" w:oddHBand="1" w:evenHBand="0" w:firstRowFirstColumn="0" w:firstRowLastColumn="0" w:lastRowFirstColumn="0" w:lastRowLastColumn="0"/>
               <w:rPr>
                 <w:rFonts w:ascii="Times New Roman" w:hAnsi="Times New Roman" w:cs="Times New Roman"/>
                 <w:color w:val="000000" w:themeColor="text1"/>
@@ -12629,7 +12631,7 @@
             <w:pPr>
               <w:pStyle w:val="Textoindependiente"/>
               <w:jc w:val="both"/>
-              <w:cnfStyle w:val="000000100000"/>
+              <w:cnfStyle w:val="000000100000" w:firstRow="0" w:lastRow="0" w:firstColumn="0" w:lastColumn="0" w:oddVBand="0" w:evenVBand="0" w:oddHBand="1" w:evenHBand="0" w:firstRowFirstColumn="0" w:firstRowLastColumn="0" w:lastRowFirstColumn="0" w:lastRowLastColumn="0"/>
               <w:rPr>
                 <w:rFonts w:ascii="Times New Roman" w:hAnsi="Times New Roman" w:cs="Times New Roman"/>
                 <w:color w:val="000000" w:themeColor="text1"/>
@@ -12655,7 +12657,7 @@
             <w:pPr>
               <w:pStyle w:val="Textoindependiente"/>
               <w:jc w:val="both"/>
-              <w:cnfStyle w:val="000000100000"/>
+              <w:cnfStyle w:val="000000100000" w:firstRow="0" w:lastRow="0" w:firstColumn="0" w:lastColumn="0" w:oddVBand="0" w:evenVBand="0" w:oddHBand="1" w:evenHBand="0" w:firstRowFirstColumn="0" w:firstRowLastColumn="0" w:lastRowFirstColumn="0" w:lastRowLastColumn="0"/>
               <w:rPr>
                 <w:rFonts w:ascii="Times New Roman" w:hAnsi="Times New Roman" w:cs="Times New Roman"/>
                 <w:color w:val="000000" w:themeColor="text1"/>
@@ -12708,7 +12710,7 @@
           <w:szCs w:val="28"/>
         </w:rPr>
       </w:pPr>
-      <w:bookmarkStart w:id="79" w:name="_Toc358810892"/>
+      <w:bookmarkStart w:id="78" w:name="_Toc358810892"/>
       <w:r>
         <w:rPr>
           <w:rFonts w:cs="Times New Roman"/>
@@ -12717,7 +12719,7 @@
         </w:rPr>
         <w:t>Detalles de caso de uso</w:t>
       </w:r>
-      <w:bookmarkEnd w:id="79"/>
+      <w:bookmarkEnd w:id="78"/>
     </w:p>
     <w:p>
       <w:pPr>
@@ -12731,7 +12733,7 @@
           <w:szCs w:val="24"/>
         </w:rPr>
       </w:pPr>
-      <w:bookmarkStart w:id="80" w:name="_Toc358810893"/>
+      <w:bookmarkStart w:id="79" w:name="_Toc358810893"/>
       <w:r>
         <w:rPr>
           <w:rFonts w:cs="Times New Roman"/>
@@ -12739,7 +12741,7 @@
         </w:rPr>
         <w:t>CU1: Gestionar Empleado</w:t>
       </w:r>
-      <w:bookmarkEnd w:id="80"/>
+      <w:bookmarkEnd w:id="79"/>
     </w:p>
     <w:p>
       <w:pPr>
@@ -12790,7 +12792,7 @@
           <w:noProof/>
           <w:sz w:val="24"/>
           <w:szCs w:val="24"/>
-          <w:lang w:eastAsia="es-ES"/>
+          <w:lang w:val="es-BO" w:eastAsia="es-BO"/>
         </w:rPr>
         <w:drawing>
           <wp:inline distT="0" distB="0" distL="0" distR="0">
@@ -12810,7 +12812,7 @@
                     </pic:cNvPicPr>
                   </pic:nvPicPr>
                   <pic:blipFill>
-                    <a:blip r:embed="rId16"/>
+                    <a:blip r:embed="rId18"/>
                     <a:srcRect/>
                     <a:stretch>
                       <a:fillRect/>
@@ -12838,9 +12840,9 @@
           </wp:inline>
         </w:drawing>
       </w:r>
-      <w:bookmarkStart w:id="81" w:name="_Toc358811009"/>
-    </w:p>
-    <w:bookmarkEnd w:id="81"/>
+      <w:bookmarkStart w:id="80" w:name="_Toc358811009"/>
+    </w:p>
+    <w:bookmarkEnd w:id="80"/>
     <w:p>
       <w:pPr>
         <w:pStyle w:val="Prrafodelista"/>
@@ -12870,7 +12872,7 @@
         <w:tblStyle w:val="Cuadrculaclara-nfasis11"/>
         <w:tblW w:w="0" w:type="auto"/>
         <w:jc w:val="center"/>
-        <w:tblLook w:val="04A0"/>
+        <w:tblLook w:val="04A0" w:firstRow="1" w:lastRow="0" w:firstColumn="1" w:lastColumn="0" w:noHBand="0" w:noVBand="1"/>
       </w:tblPr>
       <w:tblGrid>
         <w:gridCol w:w="2022"/>
@@ -12878,12 +12880,12 @@
       </w:tblGrid>
       <w:tr>
         <w:trPr>
-          <w:cnfStyle w:val="100000000000"/>
+          <w:cnfStyle w:val="100000000000" w:firstRow="1" w:lastRow="0" w:firstColumn="0" w:lastColumn="0" w:oddVBand="0" w:evenVBand="0" w:oddHBand="0" w:evenHBand="0" w:firstRowFirstColumn="0" w:firstRowLastColumn="0" w:lastRowFirstColumn="0" w:lastRowLastColumn="0"/>
           <w:jc w:val="center"/>
         </w:trPr>
         <w:tc>
           <w:tcPr>
-            <w:cnfStyle w:val="001000000000"/>
+            <w:cnfStyle w:val="001000000000" w:firstRow="0" w:lastRow="0" w:firstColumn="1" w:lastColumn="0" w:oddVBand="0" w:evenVBand="0" w:oddHBand="0" w:evenHBand="0" w:firstRowFirstColumn="0" w:firstRowLastColumn="0" w:lastRowFirstColumn="0" w:lastRowLastColumn="0"/>
             <w:tcW w:w="2022" w:type="dxa"/>
           </w:tcPr>
           <w:p>
@@ -12912,7 +12914,7 @@
           <w:p>
             <w:pPr>
               <w:pStyle w:val="Sinespaciado"/>
-              <w:cnfStyle w:val="100000000000"/>
+              <w:cnfStyle w:val="100000000000" w:firstRow="1" w:lastRow="0" w:firstColumn="0" w:lastColumn="0" w:oddVBand="0" w:evenVBand="0" w:oddHBand="0" w:evenHBand="0" w:firstRowFirstColumn="0" w:firstRowLastColumn="0" w:lastRowFirstColumn="0" w:lastRowLastColumn="0"/>
               <w:rPr>
                 <w:rFonts w:ascii="Times New Roman" w:hAnsi="Times New Roman" w:cs="Times New Roman"/>
                 <w:b w:val="0"/>
@@ -12934,12 +12936,12 @@
       </w:tr>
       <w:tr>
         <w:trPr>
-          <w:cnfStyle w:val="000000100000"/>
+          <w:cnfStyle w:val="000000100000" w:firstRow="0" w:lastRow="0" w:firstColumn="0" w:lastColumn="0" w:oddVBand="0" w:evenVBand="0" w:oddHBand="1" w:evenHBand="0" w:firstRowFirstColumn="0" w:firstRowLastColumn="0" w:lastRowFirstColumn="0" w:lastRowLastColumn="0"/>
           <w:jc w:val="center"/>
         </w:trPr>
         <w:tc>
           <w:tcPr>
-            <w:cnfStyle w:val="001000000000"/>
+            <w:cnfStyle w:val="001000000000" w:firstRow="0" w:lastRow="0" w:firstColumn="1" w:lastColumn="0" w:oddVBand="0" w:evenVBand="0" w:oddHBand="0" w:evenHBand="0" w:firstRowFirstColumn="0" w:firstRowLastColumn="0" w:lastRowFirstColumn="0" w:lastRowLastColumn="0"/>
             <w:tcW w:w="2022" w:type="dxa"/>
           </w:tcPr>
           <w:p>
@@ -12968,7 +12970,7 @@
           <w:p>
             <w:pPr>
               <w:pStyle w:val="Sinespaciado"/>
-              <w:cnfStyle w:val="000000100000"/>
+              <w:cnfStyle w:val="000000100000" w:firstRow="0" w:lastRow="0" w:firstColumn="0" w:lastColumn="0" w:oddVBand="0" w:evenVBand="0" w:oddHBand="1" w:evenHBand="0" w:firstRowFirstColumn="0" w:firstRowLastColumn="0" w:lastRowFirstColumn="0" w:lastRowLastColumn="0"/>
               <w:rPr>
                 <w:rFonts w:ascii="Times New Roman" w:hAnsi="Times New Roman" w:cs="Times New Roman"/>
                 <w:sz w:val="20"/>
@@ -12988,12 +12990,12 @@
       </w:tr>
       <w:tr>
         <w:trPr>
-          <w:cnfStyle w:val="000000010000"/>
+          <w:cnfStyle w:val="000000010000" w:firstRow="0" w:lastRow="0" w:firstColumn="0" w:lastColumn="0" w:oddVBand="0" w:evenVBand="0" w:oddHBand="0" w:evenHBand="1" w:firstRowFirstColumn="0" w:firstRowLastColumn="0" w:lastRowFirstColumn="0" w:lastRowLastColumn="0"/>
           <w:jc w:val="center"/>
         </w:trPr>
         <w:tc>
           <w:tcPr>
-            <w:cnfStyle w:val="001000000000"/>
+            <w:cnfStyle w:val="001000000000" w:firstRow="0" w:lastRow="0" w:firstColumn="1" w:lastColumn="0" w:oddVBand="0" w:evenVBand="0" w:oddHBand="0" w:evenHBand="0" w:firstRowFirstColumn="0" w:firstRowLastColumn="0" w:lastRowFirstColumn="0" w:lastRowLastColumn="0"/>
             <w:tcW w:w="2022" w:type="dxa"/>
           </w:tcPr>
           <w:p>
@@ -13022,7 +13024,7 @@
           <w:p>
             <w:pPr>
               <w:pStyle w:val="Sinespaciado"/>
-              <w:cnfStyle w:val="000000010000"/>
+              <w:cnfStyle w:val="000000010000" w:firstRow="0" w:lastRow="0" w:firstColumn="0" w:lastColumn="0" w:oddVBand="0" w:evenVBand="0" w:oddHBand="0" w:evenHBand="1" w:firstRowFirstColumn="0" w:firstRowLastColumn="0" w:lastRowFirstColumn="0" w:lastRowLastColumn="0"/>
               <w:rPr>
                 <w:rFonts w:ascii="Times New Roman" w:hAnsi="Times New Roman" w:cs="Times New Roman"/>
                 <w:sz w:val="20"/>
@@ -13042,12 +13044,12 @@
       </w:tr>
       <w:tr>
         <w:trPr>
-          <w:cnfStyle w:val="000000100000"/>
+          <w:cnfStyle w:val="000000100000" w:firstRow="0" w:lastRow="0" w:firstColumn="0" w:lastColumn="0" w:oddVBand="0" w:evenVBand="0" w:oddHBand="1" w:evenHBand="0" w:firstRowFirstColumn="0" w:firstRowLastColumn="0" w:lastRowFirstColumn="0" w:lastRowLastColumn="0"/>
           <w:jc w:val="center"/>
         </w:trPr>
         <w:tc>
           <w:tcPr>
-            <w:cnfStyle w:val="001000000000"/>
+            <w:cnfStyle w:val="001000000000" w:firstRow="0" w:lastRow="0" w:firstColumn="1" w:lastColumn="0" w:oddVBand="0" w:evenVBand="0" w:oddHBand="0" w:evenHBand="0" w:firstRowFirstColumn="0" w:firstRowLastColumn="0" w:lastRowFirstColumn="0" w:lastRowLastColumn="0"/>
             <w:tcW w:w="2022" w:type="dxa"/>
           </w:tcPr>
           <w:p>
@@ -13076,7 +13078,7 @@
           <w:p>
             <w:pPr>
               <w:pStyle w:val="Sinespaciado"/>
-              <w:cnfStyle w:val="000000100000"/>
+              <w:cnfStyle w:val="000000100000" w:firstRow="0" w:lastRow="0" w:firstColumn="0" w:lastColumn="0" w:oddVBand="0" w:evenVBand="0" w:oddHBand="1" w:evenHBand="0" w:firstRowFirstColumn="0" w:firstRowLastColumn="0" w:lastRowFirstColumn="0" w:lastRowLastColumn="0"/>
               <w:rPr>
                 <w:rFonts w:ascii="Times New Roman" w:hAnsi="Times New Roman" w:cs="Times New Roman"/>
                 <w:sz w:val="20"/>
@@ -13096,12 +13098,12 @@
       </w:tr>
       <w:tr>
         <w:trPr>
-          <w:cnfStyle w:val="000000010000"/>
+          <w:cnfStyle w:val="000000010000" w:firstRow="0" w:lastRow="0" w:firstColumn="0" w:lastColumn="0" w:oddVBand="0" w:evenVBand="0" w:oddHBand="0" w:evenHBand="1" w:firstRowFirstColumn="0" w:firstRowLastColumn="0" w:lastRowFirstColumn="0" w:lastRowLastColumn="0"/>
           <w:jc w:val="center"/>
         </w:trPr>
         <w:tc>
           <w:tcPr>
-            <w:cnfStyle w:val="001000000000"/>
+            <w:cnfStyle w:val="001000000000" w:firstRow="0" w:lastRow="0" w:firstColumn="1" w:lastColumn="0" w:oddVBand="0" w:evenVBand="0" w:oddHBand="0" w:evenHBand="0" w:firstRowFirstColumn="0" w:firstRowLastColumn="0" w:lastRowFirstColumn="0" w:lastRowLastColumn="0"/>
             <w:tcW w:w="2022" w:type="dxa"/>
           </w:tcPr>
           <w:p>
@@ -13130,7 +13132,7 @@
           <w:p>
             <w:pPr>
               <w:pStyle w:val="Sinespaciado"/>
-              <w:cnfStyle w:val="000000010000"/>
+              <w:cnfStyle w:val="000000010000" w:firstRow="0" w:lastRow="0" w:firstColumn="0" w:lastColumn="0" w:oddVBand="0" w:evenVBand="0" w:oddHBand="0" w:evenHBand="1" w:firstRowFirstColumn="0" w:firstRowLastColumn="0" w:lastRowFirstColumn="0" w:lastRowLastColumn="0"/>
               <w:rPr>
                 <w:rFonts w:ascii="Times New Roman" w:hAnsi="Times New Roman" w:cs="Times New Roman"/>
                 <w:b/>
@@ -13151,7 +13153,7 @@
           <w:p>
             <w:pPr>
               <w:pStyle w:val="Sinespaciado"/>
-              <w:cnfStyle w:val="000000010000"/>
+              <w:cnfStyle w:val="000000010000" w:firstRow="0" w:lastRow="0" w:firstColumn="0" w:lastColumn="0" w:oddVBand="0" w:evenVBand="0" w:oddHBand="0" w:evenHBand="1" w:firstRowFirstColumn="0" w:firstRowLastColumn="0" w:lastRowFirstColumn="0" w:lastRowLastColumn="0"/>
               <w:rPr>
                 <w:rFonts w:ascii="Times New Roman" w:hAnsi="Times New Roman" w:cs="Times New Roman"/>
                 <w:b/>
@@ -13173,7 +13175,7 @@
           <w:p>
             <w:pPr>
               <w:pStyle w:val="Sinespaciado"/>
-              <w:cnfStyle w:val="000000010000"/>
+              <w:cnfStyle w:val="000000010000" w:firstRow="0" w:lastRow="0" w:firstColumn="0" w:lastColumn="0" w:oddVBand="0" w:evenVBand="0" w:oddHBand="0" w:evenHBand="1" w:firstRowFirstColumn="0" w:firstRowLastColumn="0" w:lastRowFirstColumn="0" w:lastRowLastColumn="0"/>
               <w:rPr>
                 <w:rFonts w:ascii="Times New Roman" w:hAnsi="Times New Roman" w:cs="Times New Roman"/>
                 <w:sz w:val="20"/>
@@ -13192,7 +13194,7 @@
           <w:p>
             <w:pPr>
               <w:pStyle w:val="Sinespaciado"/>
-              <w:cnfStyle w:val="000000010000"/>
+              <w:cnfStyle w:val="000000010000" w:firstRow="0" w:lastRow="0" w:firstColumn="0" w:lastColumn="0" w:oddVBand="0" w:evenVBand="0" w:oddHBand="0" w:evenHBand="1" w:firstRowFirstColumn="0" w:firstRowLastColumn="0" w:lastRowFirstColumn="0" w:lastRowLastColumn="0"/>
               <w:rPr>
                 <w:rFonts w:ascii="Times New Roman" w:hAnsi="Times New Roman" w:cs="Times New Roman"/>
                 <w:sz w:val="20"/>
@@ -13211,7 +13213,7 @@
           <w:p>
             <w:pPr>
               <w:pStyle w:val="Sinespaciado"/>
-              <w:cnfStyle w:val="000000010000"/>
+              <w:cnfStyle w:val="000000010000" w:firstRow="0" w:lastRow="0" w:firstColumn="0" w:lastColumn="0" w:oddVBand="0" w:evenVBand="0" w:oddHBand="0" w:evenHBand="1" w:firstRowFirstColumn="0" w:firstRowLastColumn="0" w:lastRowFirstColumn="0" w:lastRowLastColumn="0"/>
               <w:rPr>
                 <w:rFonts w:ascii="Times New Roman" w:hAnsi="Times New Roman" w:cs="Times New Roman"/>
                 <w:sz w:val="20"/>
@@ -13230,7 +13232,7 @@
           <w:p>
             <w:pPr>
               <w:pStyle w:val="Sinespaciado"/>
-              <w:cnfStyle w:val="000000010000"/>
+              <w:cnfStyle w:val="000000010000" w:firstRow="0" w:lastRow="0" w:firstColumn="0" w:lastColumn="0" w:oddVBand="0" w:evenVBand="0" w:oddHBand="0" w:evenHBand="1" w:firstRowFirstColumn="0" w:firstRowLastColumn="0" w:lastRowFirstColumn="0" w:lastRowLastColumn="0"/>
               <w:rPr>
                 <w:rFonts w:ascii="Times New Roman" w:hAnsi="Times New Roman" w:cs="Times New Roman"/>
                 <w:b/>
@@ -13251,7 +13253,7 @@
           <w:p>
             <w:pPr>
               <w:pStyle w:val="Sinespaciado"/>
-              <w:cnfStyle w:val="000000010000"/>
+              <w:cnfStyle w:val="000000010000" w:firstRow="0" w:lastRow="0" w:firstColumn="0" w:lastColumn="0" w:oddVBand="0" w:evenVBand="0" w:oddHBand="0" w:evenHBand="1" w:firstRowFirstColumn="0" w:firstRowLastColumn="0" w:lastRowFirstColumn="0" w:lastRowLastColumn="0"/>
               <w:rPr>
                 <w:rFonts w:ascii="Times New Roman" w:hAnsi="Times New Roman" w:cs="Times New Roman"/>
                 <w:sz w:val="20"/>
@@ -13270,7 +13272,7 @@
           <w:p>
             <w:pPr>
               <w:pStyle w:val="Sinespaciado"/>
-              <w:cnfStyle w:val="000000010000"/>
+              <w:cnfStyle w:val="000000010000" w:firstRow="0" w:lastRow="0" w:firstColumn="0" w:lastColumn="0" w:oddVBand="0" w:evenVBand="0" w:oddHBand="0" w:evenHBand="1" w:firstRowFirstColumn="0" w:firstRowLastColumn="0" w:lastRowFirstColumn="0" w:lastRowLastColumn="0"/>
               <w:rPr>
                 <w:rFonts w:ascii="Times New Roman" w:hAnsi="Times New Roman" w:cs="Times New Roman"/>
                 <w:sz w:val="20"/>
@@ -13289,7 +13291,7 @@
           <w:p>
             <w:pPr>
               <w:pStyle w:val="Sinespaciado"/>
-              <w:cnfStyle w:val="000000010000"/>
+              <w:cnfStyle w:val="000000010000" w:firstRow="0" w:lastRow="0" w:firstColumn="0" w:lastColumn="0" w:oddVBand="0" w:evenVBand="0" w:oddHBand="0" w:evenHBand="1" w:firstRowFirstColumn="0" w:firstRowLastColumn="0" w:lastRowFirstColumn="0" w:lastRowLastColumn="0"/>
               <w:rPr>
                 <w:rFonts w:ascii="Times New Roman" w:hAnsi="Times New Roman" w:cs="Times New Roman"/>
                 <w:sz w:val="20"/>
@@ -13308,7 +13310,7 @@
           <w:p>
             <w:pPr>
               <w:pStyle w:val="Sinespaciado"/>
-              <w:cnfStyle w:val="000000010000"/>
+              <w:cnfStyle w:val="000000010000" w:firstRow="0" w:lastRow="0" w:firstColumn="0" w:lastColumn="0" w:oddVBand="0" w:evenVBand="0" w:oddHBand="0" w:evenHBand="1" w:firstRowFirstColumn="0" w:firstRowLastColumn="0" w:lastRowFirstColumn="0" w:lastRowLastColumn="0"/>
               <w:rPr>
                 <w:rFonts w:ascii="Times New Roman" w:hAnsi="Times New Roman" w:cs="Times New Roman"/>
                 <w:b/>
@@ -13329,7 +13331,7 @@
           <w:p>
             <w:pPr>
               <w:pStyle w:val="Sinespaciado"/>
-              <w:cnfStyle w:val="000000010000"/>
+              <w:cnfStyle w:val="000000010000" w:firstRow="0" w:lastRow="0" w:firstColumn="0" w:lastColumn="0" w:oddVBand="0" w:evenVBand="0" w:oddHBand="0" w:evenHBand="1" w:firstRowFirstColumn="0" w:firstRowLastColumn="0" w:lastRowFirstColumn="0" w:lastRowLastColumn="0"/>
               <w:rPr>
                 <w:rFonts w:ascii="Times New Roman" w:hAnsi="Times New Roman" w:cs="Times New Roman"/>
                 <w:sz w:val="20"/>
@@ -13349,12 +13351,12 @@
       </w:tr>
       <w:tr>
         <w:trPr>
-          <w:cnfStyle w:val="000000100000"/>
+          <w:cnfStyle w:val="000000100000" w:firstRow="0" w:lastRow="0" w:firstColumn="0" w:lastColumn="0" w:oddVBand="0" w:evenVBand="0" w:oddHBand="1" w:evenHBand="0" w:firstRowFirstColumn="0" w:firstRowLastColumn="0" w:lastRowFirstColumn="0" w:lastRowLastColumn="0"/>
           <w:jc w:val="center"/>
         </w:trPr>
         <w:tc>
           <w:tcPr>
-            <w:cnfStyle w:val="001000000000"/>
+            <w:cnfStyle w:val="001000000000" w:firstRow="0" w:lastRow="0" w:firstColumn="1" w:lastColumn="0" w:oddVBand="0" w:evenVBand="0" w:oddHBand="0" w:evenHBand="0" w:firstRowFirstColumn="0" w:firstRowLastColumn="0" w:lastRowFirstColumn="0" w:lastRowLastColumn="0"/>
             <w:tcW w:w="2022" w:type="dxa"/>
           </w:tcPr>
           <w:p>
@@ -13383,7 +13385,7 @@
           <w:p>
             <w:pPr>
               <w:pStyle w:val="Sinespaciado"/>
-              <w:cnfStyle w:val="000000100000"/>
+              <w:cnfStyle w:val="000000100000" w:firstRow="0" w:lastRow="0" w:firstColumn="0" w:lastColumn="0" w:oddVBand="0" w:evenVBand="0" w:oddHBand="1" w:evenHBand="0" w:firstRowFirstColumn="0" w:firstRowLastColumn="0" w:lastRowFirstColumn="0" w:lastRowLastColumn="0"/>
               <w:rPr>
                 <w:rFonts w:ascii="Times New Roman" w:hAnsi="Times New Roman" w:cs="Times New Roman"/>
                 <w:sz w:val="20"/>
@@ -13402,7 +13404,7 @@
           <w:p>
             <w:pPr>
               <w:pStyle w:val="Sinespaciado"/>
-              <w:cnfStyle w:val="000000100000"/>
+              <w:cnfStyle w:val="000000100000" w:firstRow="0" w:lastRow="0" w:firstColumn="0" w:lastColumn="0" w:oddVBand="0" w:evenVBand="0" w:oddHBand="1" w:evenHBand="0" w:firstRowFirstColumn="0" w:firstRowLastColumn="0" w:lastRowFirstColumn="0" w:lastRowLastColumn="0"/>
               <w:rPr>
                 <w:rFonts w:ascii="Times New Roman" w:hAnsi="Times New Roman" w:cs="Times New Roman"/>
                 <w:sz w:val="20"/>
@@ -13421,7 +13423,7 @@
           <w:p>
             <w:pPr>
               <w:pStyle w:val="Sinespaciado"/>
-              <w:cnfStyle w:val="000000100000"/>
+              <w:cnfStyle w:val="000000100000" w:firstRow="0" w:lastRow="0" w:firstColumn="0" w:lastColumn="0" w:oddVBand="0" w:evenVBand="0" w:oddHBand="1" w:evenHBand="0" w:firstRowFirstColumn="0" w:firstRowLastColumn="0" w:lastRowFirstColumn="0" w:lastRowLastColumn="0"/>
               <w:rPr>
                 <w:rFonts w:ascii="Times New Roman" w:hAnsi="Times New Roman" w:cs="Times New Roman"/>
                 <w:sz w:val="20"/>
@@ -13504,7 +13506,7 @@
           <w:noProof/>
           <w:sz w:val="24"/>
           <w:szCs w:val="24"/>
-          <w:lang w:eastAsia="es-ES"/>
+          <w:lang w:val="es-BO" w:eastAsia="es-BO"/>
         </w:rPr>
         <w:lastRenderedPageBreak/>
         <w:drawing>
@@ -13525,7 +13527,7 @@
                     </pic:cNvPicPr>
                   </pic:nvPicPr>
                   <pic:blipFill>
-                    <a:blip r:embed="rId17"/>
+                    <a:blip r:embed="rId19"/>
                     <a:srcRect/>
                     <a:stretch>
                       <a:fillRect/>
@@ -13570,7 +13572,7 @@
           <w:noProof/>
           <w:sz w:val="24"/>
           <w:szCs w:val="24"/>
-          <w:lang w:eastAsia="es-ES"/>
+          <w:lang w:val="es-BO" w:eastAsia="es-BO"/>
         </w:rPr>
         <w:drawing>
           <wp:inline distT="0" distB="0" distL="0" distR="0">
@@ -13590,7 +13592,7 @@
                     </pic:cNvPicPr>
                   </pic:nvPicPr>
                   <pic:blipFill>
-                    <a:blip r:embed="rId18"/>
+                    <a:blip r:embed="rId20"/>
                     <a:srcRect/>
                     <a:stretch>
                       <a:fillRect/>
@@ -13627,25 +13629,38 @@
           <w:b w:val="0"/>
         </w:rPr>
       </w:pPr>
-      <w:bookmarkStart w:id="82" w:name="_Toc358811010"/>
+      <w:bookmarkStart w:id="81" w:name="_Toc358811010"/>
       <w:r>
         <w:t xml:space="preserve">Figura </w:t>
       </w:r>
-      <w:fldSimple w:instr=" SEQ Figura \* ARABIC ">
-        <w:r>
-          <w:rPr>
-            <w:noProof/>
-          </w:rPr>
-          <w:t>20</w:t>
-        </w:r>
-      </w:fldSimple>
+      <w:r>
+        <w:fldChar w:fldCharType="begin"/>
+      </w:r>
+      <w:r>
+        <w:instrText xml:space="preserve"> SEQ Figura \* ARABIC </w:instrText>
+      </w:r>
+      <w:r>
+        <w:fldChar w:fldCharType="separate"/>
+      </w:r>
+      <w:r>
+        <w:rPr>
+          <w:noProof/>
+        </w:rPr>
+        <w:t>20</w:t>
+      </w:r>
+      <w:r>
+        <w:rPr>
+          <w:noProof/>
+        </w:rPr>
+        <w:fldChar w:fldCharType="end"/>
+      </w:r>
       <w:r>
         <w:rPr>
           <w:b w:val="0"/>
         </w:rPr>
         <w:t>CU2: Gestionar Empleado</w:t>
       </w:r>
-      <w:bookmarkEnd w:id="82"/>
+      <w:bookmarkEnd w:id="81"/>
     </w:p>
     <w:p>
       <w:pPr>
@@ -13669,7 +13684,7 @@
           <w:szCs w:val="24"/>
         </w:rPr>
       </w:pPr>
-      <w:bookmarkStart w:id="83" w:name="_Toc358810894"/>
+      <w:bookmarkStart w:id="82" w:name="_Toc358810894"/>
       <w:r>
         <w:rPr>
           <w:rFonts w:cs="Times New Roman"/>
@@ -13677,7 +13692,7 @@
         </w:rPr>
         <w:t>CU2: Gestionar Asistencia</w:t>
       </w:r>
-      <w:bookmarkEnd w:id="83"/>
+      <w:bookmarkEnd w:id="82"/>
     </w:p>
     <w:p>
       <w:pPr>
@@ -13734,7 +13749,7 @@
           <w:noProof/>
           <w:sz w:val="24"/>
           <w:szCs w:val="24"/>
-          <w:lang w:eastAsia="es-ES"/>
+          <w:lang w:val="es-BO" w:eastAsia="es-BO"/>
         </w:rPr>
         <w:drawing>
           <wp:inline distT="0" distB="0" distL="0" distR="0">
@@ -13754,7 +13769,7 @@
                     </pic:cNvPicPr>
                   </pic:nvPicPr>
                   <pic:blipFill>
-                    <a:blip r:embed="rId19"/>
+                    <a:blip r:embed="rId21"/>
                     <a:srcRect/>
                     <a:stretch>
                       <a:fillRect/>
@@ -13826,7 +13841,7 @@
         <w:tblStyle w:val="Cuadrculaclara-nfasis11"/>
         <w:tblW w:w="0" w:type="auto"/>
         <w:jc w:val="center"/>
-        <w:tblLook w:val="04A0"/>
+        <w:tblLook w:val="04A0" w:firstRow="1" w:lastRow="0" w:firstColumn="1" w:lastColumn="0" w:noHBand="0" w:noVBand="1"/>
       </w:tblPr>
       <w:tblGrid>
         <w:gridCol w:w="1880"/>
@@ -13834,12 +13849,12 @@
       </w:tblGrid>
       <w:tr>
         <w:trPr>
-          <w:cnfStyle w:val="100000000000"/>
+          <w:cnfStyle w:val="100000000000" w:firstRow="1" w:lastRow="0" w:firstColumn="0" w:lastColumn="0" w:oddVBand="0" w:evenVBand="0" w:oddHBand="0" w:evenHBand="0" w:firstRowFirstColumn="0" w:firstRowLastColumn="0" w:lastRowFirstColumn="0" w:lastRowLastColumn="0"/>
           <w:jc w:val="center"/>
         </w:trPr>
         <w:tc>
           <w:tcPr>
-            <w:cnfStyle w:val="001000000000"/>
+            <w:cnfStyle w:val="001000000000" w:firstRow="0" w:lastRow="0" w:firstColumn="1" w:lastColumn="0" w:oddVBand="0" w:evenVBand="0" w:oddHBand="0" w:evenHBand="0" w:firstRowFirstColumn="0" w:firstRowLastColumn="0" w:lastRowFirstColumn="0" w:lastRowLastColumn="0"/>
             <w:tcW w:w="1880" w:type="dxa"/>
           </w:tcPr>
           <w:p>
@@ -13869,7 +13884,7 @@
           <w:p>
             <w:pPr>
               <w:pStyle w:val="Sinespaciado"/>
-              <w:cnfStyle w:val="100000000000"/>
+              <w:cnfStyle w:val="100000000000" w:firstRow="1" w:lastRow="0" w:firstColumn="0" w:lastColumn="0" w:oddVBand="0" w:evenVBand="0" w:oddHBand="0" w:evenHBand="0" w:firstRowFirstColumn="0" w:firstRowLastColumn="0" w:lastRowFirstColumn="0" w:lastRowLastColumn="0"/>
               <w:rPr>
                 <w:rFonts w:ascii="Times New Roman" w:hAnsi="Times New Roman" w:cs="Times New Roman"/>
                 <w:b w:val="0"/>
@@ -13891,12 +13906,12 @@
       </w:tr>
       <w:tr>
         <w:trPr>
-          <w:cnfStyle w:val="000000100000"/>
+          <w:cnfStyle w:val="000000100000" w:firstRow="0" w:lastRow="0" w:firstColumn="0" w:lastColumn="0" w:oddVBand="0" w:evenVBand="0" w:oddHBand="1" w:evenHBand="0" w:firstRowFirstColumn="0" w:firstRowLastColumn="0" w:lastRowFirstColumn="0" w:lastRowLastColumn="0"/>
           <w:jc w:val="center"/>
         </w:trPr>
         <w:tc>
           <w:tcPr>
-            <w:cnfStyle w:val="001000000000"/>
+            <w:cnfStyle w:val="001000000000" w:firstRow="0" w:lastRow="0" w:firstColumn="1" w:lastColumn="0" w:oddVBand="0" w:evenVBand="0" w:oddHBand="0" w:evenHBand="0" w:firstRowFirstColumn="0" w:firstRowLastColumn="0" w:lastRowFirstColumn="0" w:lastRowLastColumn="0"/>
             <w:tcW w:w="1880" w:type="dxa"/>
           </w:tcPr>
           <w:p>
@@ -13925,7 +13940,7 @@
           <w:p>
             <w:pPr>
               <w:pStyle w:val="Sinespaciado"/>
-              <w:cnfStyle w:val="000000100000"/>
+              <w:cnfStyle w:val="000000100000" w:firstRow="0" w:lastRow="0" w:firstColumn="0" w:lastColumn="0" w:oddVBand="0" w:evenVBand="0" w:oddHBand="1" w:evenHBand="0" w:firstRowFirstColumn="0" w:firstRowLastColumn="0" w:lastRowFirstColumn="0" w:lastRowLastColumn="0"/>
               <w:rPr>
                 <w:rFonts w:ascii="Times New Roman" w:hAnsi="Times New Roman" w:cs="Times New Roman"/>
                 <w:sz w:val="20"/>
@@ -13945,12 +13960,12 @@
       </w:tr>
       <w:tr>
         <w:trPr>
-          <w:cnfStyle w:val="000000010000"/>
+          <w:cnfStyle w:val="000000010000" w:firstRow="0" w:lastRow="0" w:firstColumn="0" w:lastColumn="0" w:oddVBand="0" w:evenVBand="0" w:oddHBand="0" w:evenHBand="1" w:firstRowFirstColumn="0" w:firstRowLastColumn="0" w:lastRowFirstColumn="0" w:lastRowLastColumn="0"/>
           <w:jc w:val="center"/>
         </w:trPr>
         <w:tc>
           <w:tcPr>
-            <w:cnfStyle w:val="001000000000"/>
+            <w:cnfStyle w:val="001000000000" w:firstRow="0" w:lastRow="0" w:firstColumn="1" w:lastColumn="0" w:oddVBand="0" w:evenVBand="0" w:oddHBand="0" w:evenHBand="0" w:firstRowFirstColumn="0" w:firstRowLastColumn="0" w:lastRowFirstColumn="0" w:lastRowLastColumn="0"/>
             <w:tcW w:w="1880" w:type="dxa"/>
           </w:tcPr>
           <w:p>
@@ -13979,7 +13994,7 @@
           <w:p>
             <w:pPr>
               <w:pStyle w:val="Sinespaciado"/>
-              <w:cnfStyle w:val="000000010000"/>
+              <w:cnfStyle w:val="000000010000" w:firstRow="0" w:lastRow="0" w:firstColumn="0" w:lastColumn="0" w:oddVBand="0" w:evenVBand="0" w:oddHBand="0" w:evenHBand="1" w:firstRowFirstColumn="0" w:firstRowLastColumn="0" w:lastRowFirstColumn="0" w:lastRowLastColumn="0"/>
               <w:rPr>
                 <w:rFonts w:ascii="Times New Roman" w:hAnsi="Times New Roman" w:cs="Times New Roman"/>
                 <w:sz w:val="20"/>
@@ -13999,12 +14014,12 @@
       </w:tr>
       <w:tr>
         <w:trPr>
-          <w:cnfStyle w:val="000000100000"/>
+          <w:cnfStyle w:val="000000100000" w:firstRow="0" w:lastRow="0" w:firstColumn="0" w:lastColumn="0" w:oddVBand="0" w:evenVBand="0" w:oddHBand="1" w:evenHBand="0" w:firstRowFirstColumn="0" w:firstRowLastColumn="0" w:lastRowFirstColumn="0" w:lastRowLastColumn="0"/>
           <w:jc w:val="center"/>
         </w:trPr>
         <w:tc>
           <w:tcPr>
-            <w:cnfStyle w:val="001000000000"/>
+            <w:cnfStyle w:val="001000000000" w:firstRow="0" w:lastRow="0" w:firstColumn="1" w:lastColumn="0" w:oddVBand="0" w:evenVBand="0" w:oddHBand="0" w:evenHBand="0" w:firstRowFirstColumn="0" w:firstRowLastColumn="0" w:lastRowFirstColumn="0" w:lastRowLastColumn="0"/>
             <w:tcW w:w="1880" w:type="dxa"/>
           </w:tcPr>
           <w:p>
@@ -14033,7 +14048,7 @@
           <w:p>
             <w:pPr>
               <w:pStyle w:val="Sinespaciado"/>
-              <w:cnfStyle w:val="000000100000"/>
+              <w:cnfStyle w:val="000000100000" w:firstRow="0" w:lastRow="0" w:firstColumn="0" w:lastColumn="0" w:oddVBand="0" w:evenVBand="0" w:oddHBand="1" w:evenHBand="0" w:firstRowFirstColumn="0" w:firstRowLastColumn="0" w:lastRowFirstColumn="0" w:lastRowLastColumn="0"/>
               <w:rPr>
                 <w:rFonts w:ascii="Times New Roman" w:hAnsi="Times New Roman" w:cs="Times New Roman"/>
                 <w:sz w:val="20"/>
@@ -14053,12 +14068,12 @@
       </w:tr>
       <w:tr>
         <w:trPr>
-          <w:cnfStyle w:val="000000010000"/>
+          <w:cnfStyle w:val="000000010000" w:firstRow="0" w:lastRow="0" w:firstColumn="0" w:lastColumn="0" w:oddVBand="0" w:evenVBand="0" w:oddHBand="0" w:evenHBand="1" w:firstRowFirstColumn="0" w:firstRowLastColumn="0" w:lastRowFirstColumn="0" w:lastRowLastColumn="0"/>
           <w:jc w:val="center"/>
         </w:trPr>
         <w:tc>
           <w:tcPr>
-            <w:cnfStyle w:val="001000000000"/>
+            <w:cnfStyle w:val="001000000000" w:firstRow="0" w:lastRow="0" w:firstColumn="1" w:lastColumn="0" w:oddVBand="0" w:evenVBand="0" w:oddHBand="0" w:evenHBand="0" w:firstRowFirstColumn="0" w:firstRowLastColumn="0" w:lastRowFirstColumn="0" w:lastRowLastColumn="0"/>
             <w:tcW w:w="1880" w:type="dxa"/>
           </w:tcPr>
           <w:p>
@@ -14087,7 +14102,7 @@
           <w:p>
             <w:pPr>
               <w:pStyle w:val="Sinespaciado"/>
-              <w:cnfStyle w:val="000000010000"/>
+              <w:cnfStyle w:val="000000010000" w:firstRow="0" w:lastRow="0" w:firstColumn="0" w:lastColumn="0" w:oddVBand="0" w:evenVBand="0" w:oddHBand="0" w:evenHBand="1" w:firstRowFirstColumn="0" w:firstRowLastColumn="0" w:lastRowFirstColumn="0" w:lastRowLastColumn="0"/>
               <w:rPr>
                 <w:rFonts w:ascii="Times New Roman" w:hAnsi="Times New Roman" w:cs="Times New Roman"/>
                 <w:b/>
@@ -14108,7 +14123,7 @@
           <w:p>
             <w:pPr>
               <w:pStyle w:val="Sinespaciado"/>
-              <w:cnfStyle w:val="000000010000"/>
+              <w:cnfStyle w:val="000000010000" w:firstRow="0" w:lastRow="0" w:firstColumn="0" w:lastColumn="0" w:oddVBand="0" w:evenVBand="0" w:oddHBand="0" w:evenHBand="1" w:firstRowFirstColumn="0" w:firstRowLastColumn="0" w:lastRowFirstColumn="0" w:lastRowLastColumn="0"/>
               <w:rPr>
                 <w:rFonts w:ascii="Times New Roman" w:hAnsi="Times New Roman" w:cs="Times New Roman"/>
                 <w:b/>
@@ -14130,7 +14145,7 @@
           <w:p>
             <w:pPr>
               <w:pStyle w:val="Sinespaciado"/>
-              <w:cnfStyle w:val="000000010000"/>
+              <w:cnfStyle w:val="000000010000" w:firstRow="0" w:lastRow="0" w:firstColumn="0" w:lastColumn="0" w:oddVBand="0" w:evenVBand="0" w:oddHBand="0" w:evenHBand="1" w:firstRowFirstColumn="0" w:firstRowLastColumn="0" w:lastRowFirstColumn="0" w:lastRowLastColumn="0"/>
               <w:rPr>
                 <w:rFonts w:ascii="Times New Roman" w:hAnsi="Times New Roman" w:cs="Times New Roman"/>
                 <w:sz w:val="20"/>
@@ -14149,7 +14164,7 @@
           <w:p>
             <w:pPr>
               <w:pStyle w:val="Sinespaciado"/>
-              <w:cnfStyle w:val="000000010000"/>
+              <w:cnfStyle w:val="000000010000" w:firstRow="0" w:lastRow="0" w:firstColumn="0" w:lastColumn="0" w:oddVBand="0" w:evenVBand="0" w:oddHBand="0" w:evenHBand="1" w:firstRowFirstColumn="0" w:firstRowLastColumn="0" w:lastRowFirstColumn="0" w:lastRowLastColumn="0"/>
               <w:rPr>
                 <w:rFonts w:ascii="Times New Roman" w:hAnsi="Times New Roman" w:cs="Times New Roman"/>
                 <w:sz w:val="20"/>
@@ -14168,7 +14183,7 @@
           <w:p>
             <w:pPr>
               <w:pStyle w:val="Sinespaciado"/>
-              <w:cnfStyle w:val="000000010000"/>
+              <w:cnfStyle w:val="000000010000" w:firstRow="0" w:lastRow="0" w:firstColumn="0" w:lastColumn="0" w:oddVBand="0" w:evenVBand="0" w:oddHBand="0" w:evenHBand="1" w:firstRowFirstColumn="0" w:firstRowLastColumn="0" w:lastRowFirstColumn="0" w:lastRowLastColumn="0"/>
               <w:rPr>
                 <w:rFonts w:ascii="Times New Roman" w:hAnsi="Times New Roman" w:cs="Times New Roman"/>
                 <w:sz w:val="20"/>
@@ -14187,7 +14202,7 @@
           <w:p>
             <w:pPr>
               <w:pStyle w:val="Sinespaciado"/>
-              <w:cnfStyle w:val="000000010000"/>
+              <w:cnfStyle w:val="000000010000" w:firstRow="0" w:lastRow="0" w:firstColumn="0" w:lastColumn="0" w:oddVBand="0" w:evenVBand="0" w:oddHBand="0" w:evenHBand="1" w:firstRowFirstColumn="0" w:firstRowLastColumn="0" w:lastRowFirstColumn="0" w:lastRowLastColumn="0"/>
               <w:rPr>
                 <w:rFonts w:ascii="Times New Roman" w:hAnsi="Times New Roman" w:cs="Times New Roman"/>
                 <w:b/>
@@ -14208,7 +14223,7 @@
           <w:p>
             <w:pPr>
               <w:pStyle w:val="Sinespaciado"/>
-              <w:cnfStyle w:val="000000010000"/>
+              <w:cnfStyle w:val="000000010000" w:firstRow="0" w:lastRow="0" w:firstColumn="0" w:lastColumn="0" w:oddVBand="0" w:evenVBand="0" w:oddHBand="0" w:evenHBand="1" w:firstRowFirstColumn="0" w:firstRowLastColumn="0" w:lastRowFirstColumn="0" w:lastRowLastColumn="0"/>
               <w:rPr>
                 <w:rFonts w:ascii="Times New Roman" w:hAnsi="Times New Roman" w:cs="Times New Roman"/>
                 <w:sz w:val="20"/>
@@ -14227,7 +14242,7 @@
           <w:p>
             <w:pPr>
               <w:pStyle w:val="Sinespaciado"/>
-              <w:cnfStyle w:val="000000010000"/>
+              <w:cnfStyle w:val="000000010000" w:firstRow="0" w:lastRow="0" w:firstColumn="0" w:lastColumn="0" w:oddVBand="0" w:evenVBand="0" w:oddHBand="0" w:evenHBand="1" w:firstRowFirstColumn="0" w:firstRowLastColumn="0" w:lastRowFirstColumn="0" w:lastRowLastColumn="0"/>
               <w:rPr>
                 <w:rFonts w:ascii="Times New Roman" w:hAnsi="Times New Roman" w:cs="Times New Roman"/>
                 <w:sz w:val="20"/>
@@ -14246,7 +14261,7 @@
           <w:p>
             <w:pPr>
               <w:pStyle w:val="Sinespaciado"/>
-              <w:cnfStyle w:val="000000010000"/>
+              <w:cnfStyle w:val="000000010000" w:firstRow="0" w:lastRow="0" w:firstColumn="0" w:lastColumn="0" w:oddVBand="0" w:evenVBand="0" w:oddHBand="0" w:evenHBand="1" w:firstRowFirstColumn="0" w:firstRowLastColumn="0" w:lastRowFirstColumn="0" w:lastRowLastColumn="0"/>
               <w:rPr>
                 <w:rFonts w:ascii="Times New Roman" w:hAnsi="Times New Roman" w:cs="Times New Roman"/>
                 <w:sz w:val="20"/>
@@ -14265,7 +14280,7 @@
           <w:p>
             <w:pPr>
               <w:pStyle w:val="Sinespaciado"/>
-              <w:cnfStyle w:val="000000010000"/>
+              <w:cnfStyle w:val="000000010000" w:firstRow="0" w:lastRow="0" w:firstColumn="0" w:lastColumn="0" w:oddVBand="0" w:evenVBand="0" w:oddHBand="0" w:evenHBand="1" w:firstRowFirstColumn="0" w:firstRowLastColumn="0" w:lastRowFirstColumn="0" w:lastRowLastColumn="0"/>
               <w:rPr>
                 <w:rFonts w:ascii="Times New Roman" w:hAnsi="Times New Roman" w:cs="Times New Roman"/>
                 <w:b/>
@@ -14286,7 +14301,7 @@
           <w:p>
             <w:pPr>
               <w:pStyle w:val="Sinespaciado"/>
-              <w:cnfStyle w:val="000000010000"/>
+              <w:cnfStyle w:val="000000010000" w:firstRow="0" w:lastRow="0" w:firstColumn="0" w:lastColumn="0" w:oddVBand="0" w:evenVBand="0" w:oddHBand="0" w:evenHBand="1" w:firstRowFirstColumn="0" w:firstRowLastColumn="0" w:lastRowFirstColumn="0" w:lastRowLastColumn="0"/>
               <w:rPr>
                 <w:rFonts w:ascii="Times New Roman" w:hAnsi="Times New Roman" w:cs="Times New Roman"/>
                 <w:sz w:val="20"/>
@@ -14305,7 +14320,7 @@
           <w:p>
             <w:pPr>
               <w:pStyle w:val="Sinespaciado"/>
-              <w:cnfStyle w:val="000000010000"/>
+              <w:cnfStyle w:val="000000010000" w:firstRow="0" w:lastRow="0" w:firstColumn="0" w:lastColumn="0" w:oddVBand="0" w:evenVBand="0" w:oddHBand="0" w:evenHBand="1" w:firstRowFirstColumn="0" w:firstRowLastColumn="0" w:lastRowFirstColumn="0" w:lastRowLastColumn="0"/>
               <w:rPr>
                 <w:rFonts w:ascii="Times New Roman" w:hAnsi="Times New Roman" w:cs="Times New Roman"/>
                 <w:sz w:val="20"/>
@@ -14325,12 +14340,12 @@
       </w:tr>
       <w:tr>
         <w:trPr>
-          <w:cnfStyle w:val="000000100000"/>
+          <w:cnfStyle w:val="000000100000" w:firstRow="0" w:lastRow="0" w:firstColumn="0" w:lastColumn="0" w:oddVBand="0" w:evenVBand="0" w:oddHBand="1" w:evenHBand="0" w:firstRowFirstColumn="0" w:firstRowLastColumn="0" w:lastRowFirstColumn="0" w:lastRowLastColumn="0"/>
           <w:jc w:val="center"/>
         </w:trPr>
         <w:tc>
           <w:tcPr>
-            <w:cnfStyle w:val="001000000000"/>
+            <w:cnfStyle w:val="001000000000" w:firstRow="0" w:lastRow="0" w:firstColumn="1" w:lastColumn="0" w:oddVBand="0" w:evenVBand="0" w:oddHBand="0" w:evenHBand="0" w:firstRowFirstColumn="0" w:firstRowLastColumn="0" w:lastRowFirstColumn="0" w:lastRowLastColumn="0"/>
             <w:tcW w:w="1880" w:type="dxa"/>
           </w:tcPr>
           <w:p>
@@ -14359,7 +14374,7 @@
           <w:p>
             <w:pPr>
               <w:pStyle w:val="Sinespaciado"/>
-              <w:cnfStyle w:val="000000100000"/>
+              <w:cnfStyle w:val="000000100000" w:firstRow="0" w:lastRow="0" w:firstColumn="0" w:lastColumn="0" w:oddVBand="0" w:evenVBand="0" w:oddHBand="1" w:evenHBand="0" w:firstRowFirstColumn="0" w:firstRowLastColumn="0" w:lastRowFirstColumn="0" w:lastRowLastColumn="0"/>
               <w:rPr>
                 <w:rFonts w:ascii="Times New Roman" w:hAnsi="Times New Roman" w:cs="Times New Roman"/>
                 <w:sz w:val="20"/>
@@ -14378,7 +14393,7 @@
           <w:p>
             <w:pPr>
               <w:pStyle w:val="Sinespaciado"/>
-              <w:cnfStyle w:val="000000100000"/>
+              <w:cnfStyle w:val="000000100000" w:firstRow="0" w:lastRow="0" w:firstColumn="0" w:lastColumn="0" w:oddVBand="0" w:evenVBand="0" w:oddHBand="1" w:evenHBand="0" w:firstRowFirstColumn="0" w:firstRowLastColumn="0" w:lastRowFirstColumn="0" w:lastRowLastColumn="0"/>
               <w:rPr>
                 <w:rFonts w:ascii="Times New Roman" w:hAnsi="Times New Roman" w:cs="Times New Roman"/>
                 <w:sz w:val="20"/>
@@ -14397,7 +14412,7 @@
           <w:p>
             <w:pPr>
               <w:pStyle w:val="Sinespaciado"/>
-              <w:cnfStyle w:val="000000100000"/>
+              <w:cnfStyle w:val="000000100000" w:firstRow="0" w:lastRow="0" w:firstColumn="0" w:lastColumn="0" w:oddVBand="0" w:evenVBand="0" w:oddHBand="1" w:evenHBand="0" w:firstRowFirstColumn="0" w:firstRowLastColumn="0" w:lastRowFirstColumn="0" w:lastRowLastColumn="0"/>
               <w:rPr>
                 <w:rFonts w:ascii="Times New Roman" w:hAnsi="Times New Roman" w:cs="Times New Roman"/>
                 <w:sz w:val="20"/>
@@ -14417,12 +14432,12 @@
       </w:tr>
       <w:tr>
         <w:trPr>
-          <w:cnfStyle w:val="000000010000"/>
+          <w:cnfStyle w:val="000000010000" w:firstRow="0" w:lastRow="0" w:firstColumn="0" w:lastColumn="0" w:oddVBand="0" w:evenVBand="0" w:oddHBand="0" w:evenHBand="1" w:firstRowFirstColumn="0" w:firstRowLastColumn="0" w:lastRowFirstColumn="0" w:lastRowLastColumn="0"/>
           <w:jc w:val="center"/>
         </w:trPr>
         <w:tc>
           <w:tcPr>
-            <w:cnfStyle w:val="001000000000"/>
+            <w:cnfStyle w:val="001000000000" w:firstRow="0" w:lastRow="0" w:firstColumn="1" w:lastColumn="0" w:oddVBand="0" w:evenVBand="0" w:oddHBand="0" w:evenHBand="0" w:firstRowFirstColumn="0" w:firstRowLastColumn="0" w:lastRowFirstColumn="0" w:lastRowLastColumn="0"/>
             <w:tcW w:w="1880" w:type="dxa"/>
           </w:tcPr>
           <w:p>
@@ -14451,7 +14466,7 @@
           <w:p>
             <w:pPr>
               <w:pStyle w:val="Sinespaciado"/>
-              <w:cnfStyle w:val="000000010000"/>
+              <w:cnfStyle w:val="000000010000" w:firstRow="0" w:lastRow="0" w:firstColumn="0" w:lastColumn="0" w:oddVBand="0" w:evenVBand="0" w:oddHBand="0" w:evenHBand="1" w:firstRowFirstColumn="0" w:firstRowLastColumn="0" w:lastRowFirstColumn="0" w:lastRowLastColumn="0"/>
               <w:rPr>
                 <w:rFonts w:ascii="Times New Roman" w:hAnsi="Times New Roman" w:cs="Times New Roman"/>
                 <w:sz w:val="20"/>
@@ -14471,12 +14486,12 @@
       </w:tr>
       <w:tr>
         <w:trPr>
-          <w:cnfStyle w:val="000000100000"/>
+          <w:cnfStyle w:val="000000100000" w:firstRow="0" w:lastRow="0" w:firstColumn="0" w:lastColumn="0" w:oddVBand="0" w:evenVBand="0" w:oddHBand="1" w:evenHBand="0" w:firstRowFirstColumn="0" w:firstRowLastColumn="0" w:lastRowFirstColumn="0" w:lastRowLastColumn="0"/>
           <w:jc w:val="center"/>
         </w:trPr>
         <w:tc>
           <w:tcPr>
-            <w:cnfStyle w:val="001000000000"/>
+            <w:cnfStyle w:val="001000000000" w:firstRow="0" w:lastRow="0" w:firstColumn="1" w:lastColumn="0" w:oddVBand="0" w:evenVBand="0" w:oddHBand="0" w:evenHBand="0" w:firstRowFirstColumn="0" w:firstRowLastColumn="0" w:lastRowFirstColumn="0" w:lastRowLastColumn="0"/>
             <w:tcW w:w="1880" w:type="dxa"/>
           </w:tcPr>
           <w:p>
@@ -14506,7 +14521,7 @@
             <w:pPr>
               <w:pStyle w:val="Sinespaciado"/>
               <w:keepNext/>
-              <w:cnfStyle w:val="000000100000"/>
+              <w:cnfStyle w:val="000000100000" w:firstRow="0" w:lastRow="0" w:firstColumn="0" w:lastColumn="0" w:oddVBand="0" w:evenVBand="0" w:oddHBand="1" w:evenHBand="0" w:firstRowFirstColumn="0" w:firstRowLastColumn="0" w:lastRowFirstColumn="0" w:lastRowLastColumn="0"/>
               <w:rPr>
                 <w:rFonts w:ascii="Times New Roman" w:hAnsi="Times New Roman" w:cs="Times New Roman"/>
                 <w:sz w:val="20"/>
@@ -14567,7 +14582,7 @@
           <w:noProof/>
           <w:sz w:val="24"/>
           <w:szCs w:val="24"/>
-          <w:lang w:eastAsia="es-ES"/>
+          <w:lang w:val="es-BO" w:eastAsia="es-BO"/>
         </w:rPr>
         <w:drawing>
           <wp:inline distT="0" distB="0" distL="0" distR="0">
@@ -14587,10 +14602,10 @@
                     </pic:cNvPicPr>
                   </pic:nvPicPr>
                   <pic:blipFill>
-                    <a:blip r:embed="rId20">
+                    <a:blip r:embed="rId22">
                       <a:extLst>
                         <a:ext uri="{28A0092B-C50C-407E-A947-70E740481C1C}">
-                          <a14:useLocalDpi xmlns="" xmlns:wpc="http://schemas.microsoft.com/office/word/2010/wordprocessingCanvas" xmlns:mc="http://schemas.openxmlformats.org/markup-compatibility/2006" xmlns:o="urn:schemas-microsoft-com:office:office" xmlns:v="urn:schemas-microsoft-com:vml" xmlns:wp14="http://schemas.microsoft.com/office/word/2010/wordprocessingDrawing" xmlns:w10="urn:schemas-microsoft-com:office:word" xmlns:w="http://schemas.openxmlformats.org/wordprocessingml/2006/main" xmlns:w14="http://schemas.microsoft.com/office/word/2010/wordml" xmlns:wpg="http://schemas.microsoft.com/office/word/2010/wordprocessingGroup" xmlns:wpi="http://schemas.microsoft.com/office/word/2010/wordprocessingInk" xmlns:wps="http://schemas.microsoft.com/office/word/2010/wordprocessingShape" xmlns:a14="http://schemas.microsoft.com/office/drawing/2010/main" val="0"/>
+                          <a14:useLocalDpi xmlns:a14="http://schemas.microsoft.com/office/drawing/2010/main" val="0"/>
                         </a:ext>
                       </a:extLst>
                     </a:blip>
@@ -14631,7 +14646,7 @@
           <w:szCs w:val="24"/>
         </w:rPr>
       </w:pPr>
-      <w:bookmarkStart w:id="84" w:name="_Toc358810895"/>
+      <w:bookmarkStart w:id="83" w:name="_Toc358810895"/>
       <w:r>
         <w:rPr>
           <w:rFonts w:cs="Times New Roman"/>
@@ -14639,7 +14654,7 @@
         </w:rPr>
         <w:t>CU3: Gestionar Contrato</w:t>
       </w:r>
-      <w:bookmarkEnd w:id="84"/>
+      <w:bookmarkEnd w:id="83"/>
     </w:p>
     <w:p>
       <w:pPr>
@@ -14684,7 +14699,7 @@
           <w:noProof/>
           <w:sz w:val="24"/>
           <w:szCs w:val="24"/>
-          <w:lang w:eastAsia="es-ES"/>
+          <w:lang w:val="es-BO" w:eastAsia="es-BO"/>
         </w:rPr>
         <w:drawing>
           <wp:inline distT="0" distB="0" distL="0" distR="0">
@@ -14704,7 +14719,7 @@
                     </pic:cNvPicPr>
                   </pic:nvPicPr>
                   <pic:blipFill>
-                    <a:blip r:embed="rId21"/>
+                    <a:blip r:embed="rId23"/>
                     <a:srcRect/>
                     <a:stretch>
                       <a:fillRect/>
@@ -14810,7 +14825,7 @@
         <w:tblStyle w:val="Cuadrculaclara-nfasis11"/>
         <w:tblW w:w="0" w:type="auto"/>
         <w:jc w:val="center"/>
-        <w:tblLook w:val="04A0"/>
+        <w:tblLook w:val="04A0" w:firstRow="1" w:lastRow="0" w:firstColumn="1" w:lastColumn="0" w:noHBand="0" w:noVBand="1"/>
       </w:tblPr>
       <w:tblGrid>
         <w:gridCol w:w="1880"/>
@@ -14818,12 +14833,12 @@
       </w:tblGrid>
       <w:tr>
         <w:trPr>
-          <w:cnfStyle w:val="100000000000"/>
+          <w:cnfStyle w:val="100000000000" w:firstRow="1" w:lastRow="0" w:firstColumn="0" w:lastColumn="0" w:oddVBand="0" w:evenVBand="0" w:oddHBand="0" w:evenHBand="0" w:firstRowFirstColumn="0" w:firstRowLastColumn="0" w:lastRowFirstColumn="0" w:lastRowLastColumn="0"/>
           <w:jc w:val="center"/>
         </w:trPr>
         <w:tc>
           <w:tcPr>
-            <w:cnfStyle w:val="001000000000"/>
+            <w:cnfStyle w:val="001000000000" w:firstRow="0" w:lastRow="0" w:firstColumn="1" w:lastColumn="0" w:oddVBand="0" w:evenVBand="0" w:oddHBand="0" w:evenHBand="0" w:firstRowFirstColumn="0" w:firstRowLastColumn="0" w:lastRowFirstColumn="0" w:lastRowLastColumn="0"/>
             <w:tcW w:w="1880" w:type="dxa"/>
           </w:tcPr>
           <w:p>
@@ -14853,7 +14868,7 @@
           <w:p>
             <w:pPr>
               <w:pStyle w:val="Sinespaciado"/>
-              <w:cnfStyle w:val="100000000000"/>
+              <w:cnfStyle w:val="100000000000" w:firstRow="1" w:lastRow="0" w:firstColumn="0" w:lastColumn="0" w:oddVBand="0" w:evenVBand="0" w:oddHBand="0" w:evenHBand="0" w:firstRowFirstColumn="0" w:firstRowLastColumn="0" w:lastRowFirstColumn="0" w:lastRowLastColumn="0"/>
               <w:rPr>
                 <w:rFonts w:ascii="Times New Roman" w:hAnsi="Times New Roman" w:cs="Times New Roman"/>
                 <w:b w:val="0"/>
@@ -14883,12 +14898,12 @@
       </w:tr>
       <w:tr>
         <w:trPr>
-          <w:cnfStyle w:val="000000100000"/>
+          <w:cnfStyle w:val="000000100000" w:firstRow="0" w:lastRow="0" w:firstColumn="0" w:lastColumn="0" w:oddVBand="0" w:evenVBand="0" w:oddHBand="1" w:evenHBand="0" w:firstRowFirstColumn="0" w:firstRowLastColumn="0" w:lastRowFirstColumn="0" w:lastRowLastColumn="0"/>
           <w:jc w:val="center"/>
         </w:trPr>
         <w:tc>
           <w:tcPr>
-            <w:cnfStyle w:val="001000000000"/>
+            <w:cnfStyle w:val="001000000000" w:firstRow="0" w:lastRow="0" w:firstColumn="1" w:lastColumn="0" w:oddVBand="0" w:evenVBand="0" w:oddHBand="0" w:evenHBand="0" w:firstRowFirstColumn="0" w:firstRowLastColumn="0" w:lastRowFirstColumn="0" w:lastRowLastColumn="0"/>
             <w:tcW w:w="1880" w:type="dxa"/>
           </w:tcPr>
           <w:p>
@@ -14917,7 +14932,7 @@
           <w:p>
             <w:pPr>
               <w:pStyle w:val="Sinespaciado"/>
-              <w:cnfStyle w:val="000000100000"/>
+              <w:cnfStyle w:val="000000100000" w:firstRow="0" w:lastRow="0" w:firstColumn="0" w:lastColumn="0" w:oddVBand="0" w:evenVBand="0" w:oddHBand="1" w:evenHBand="0" w:firstRowFirstColumn="0" w:firstRowLastColumn="0" w:lastRowFirstColumn="0" w:lastRowLastColumn="0"/>
               <w:rPr>
                 <w:rFonts w:ascii="Times New Roman" w:hAnsi="Times New Roman" w:cs="Times New Roman"/>
                 <w:sz w:val="20"/>
@@ -14937,12 +14952,12 @@
       </w:tr>
       <w:tr>
         <w:trPr>
-          <w:cnfStyle w:val="000000010000"/>
+          <w:cnfStyle w:val="000000010000" w:firstRow="0" w:lastRow="0" w:firstColumn="0" w:lastColumn="0" w:oddVBand="0" w:evenVBand="0" w:oddHBand="0" w:evenHBand="1" w:firstRowFirstColumn="0" w:firstRowLastColumn="0" w:lastRowFirstColumn="0" w:lastRowLastColumn="0"/>
           <w:jc w:val="center"/>
         </w:trPr>
         <w:tc>
           <w:tcPr>
-            <w:cnfStyle w:val="001000000000"/>
+            <w:cnfStyle w:val="001000000000" w:firstRow="0" w:lastRow="0" w:firstColumn="1" w:lastColumn="0" w:oddVBand="0" w:evenVBand="0" w:oddHBand="0" w:evenHBand="0" w:firstRowFirstColumn="0" w:firstRowLastColumn="0" w:lastRowFirstColumn="0" w:lastRowLastColumn="0"/>
             <w:tcW w:w="1880" w:type="dxa"/>
           </w:tcPr>
           <w:p>
@@ -14971,7 +14986,7 @@
           <w:p>
             <w:pPr>
               <w:pStyle w:val="Sinespaciado"/>
-              <w:cnfStyle w:val="000000010000"/>
+              <w:cnfStyle w:val="000000010000" w:firstRow="0" w:lastRow="0" w:firstColumn="0" w:lastColumn="0" w:oddVBand="0" w:evenVBand="0" w:oddHBand="0" w:evenHBand="1" w:firstRowFirstColumn="0" w:firstRowLastColumn="0" w:lastRowFirstColumn="0" w:lastRowLastColumn="0"/>
               <w:rPr>
                 <w:rFonts w:ascii="Times New Roman" w:hAnsi="Times New Roman" w:cs="Times New Roman"/>
                 <w:sz w:val="20"/>
@@ -14991,12 +15006,12 @@
       </w:tr>
       <w:tr>
         <w:trPr>
-          <w:cnfStyle w:val="000000100000"/>
+          <w:cnfStyle w:val="000000100000" w:firstRow="0" w:lastRow="0" w:firstColumn="0" w:lastColumn="0" w:oddVBand="0" w:evenVBand="0" w:oddHBand="1" w:evenHBand="0" w:firstRowFirstColumn="0" w:firstRowLastColumn="0" w:lastRowFirstColumn="0" w:lastRowLastColumn="0"/>
           <w:jc w:val="center"/>
         </w:trPr>
         <w:tc>
           <w:tcPr>
-            <w:cnfStyle w:val="001000000000"/>
+            <w:cnfStyle w:val="001000000000" w:firstRow="0" w:lastRow="0" w:firstColumn="1" w:lastColumn="0" w:oddVBand="0" w:evenVBand="0" w:oddHBand="0" w:evenHBand="0" w:firstRowFirstColumn="0" w:firstRowLastColumn="0" w:lastRowFirstColumn="0" w:lastRowLastColumn="0"/>
             <w:tcW w:w="1880" w:type="dxa"/>
           </w:tcPr>
           <w:p>
@@ -15025,7 +15040,7 @@
           <w:p>
             <w:pPr>
               <w:pStyle w:val="Sinespaciado"/>
-              <w:cnfStyle w:val="000000100000"/>
+              <w:cnfStyle w:val="000000100000" w:firstRow="0" w:lastRow="0" w:firstColumn="0" w:lastColumn="0" w:oddVBand="0" w:evenVBand="0" w:oddHBand="1" w:evenHBand="0" w:firstRowFirstColumn="0" w:firstRowLastColumn="0" w:lastRowFirstColumn="0" w:lastRowLastColumn="0"/>
               <w:rPr>
                 <w:rFonts w:ascii="Times New Roman" w:hAnsi="Times New Roman" w:cs="Times New Roman"/>
                 <w:sz w:val="20"/>
@@ -15045,12 +15060,12 @@
       </w:tr>
       <w:tr>
         <w:trPr>
-          <w:cnfStyle w:val="000000010000"/>
+          <w:cnfStyle w:val="000000010000" w:firstRow="0" w:lastRow="0" w:firstColumn="0" w:lastColumn="0" w:oddVBand="0" w:evenVBand="0" w:oddHBand="0" w:evenHBand="1" w:firstRowFirstColumn="0" w:firstRowLastColumn="0" w:lastRowFirstColumn="0" w:lastRowLastColumn="0"/>
           <w:jc w:val="center"/>
         </w:trPr>
         <w:tc>
           <w:tcPr>
-            <w:cnfStyle w:val="001000000000"/>
+            <w:cnfStyle w:val="001000000000" w:firstRow="0" w:lastRow="0" w:firstColumn="1" w:lastColumn="0" w:oddVBand="0" w:evenVBand="0" w:oddHBand="0" w:evenHBand="0" w:firstRowFirstColumn="0" w:firstRowLastColumn="0" w:lastRowFirstColumn="0" w:lastRowLastColumn="0"/>
             <w:tcW w:w="1880" w:type="dxa"/>
           </w:tcPr>
           <w:p>
@@ -15079,7 +15094,7 @@
           <w:p>
             <w:pPr>
               <w:pStyle w:val="Sinespaciado"/>
-              <w:cnfStyle w:val="000000010000"/>
+              <w:cnfStyle w:val="000000010000" w:firstRow="0" w:lastRow="0" w:firstColumn="0" w:lastColumn="0" w:oddVBand="0" w:evenVBand="0" w:oddHBand="0" w:evenHBand="1" w:firstRowFirstColumn="0" w:firstRowLastColumn="0" w:lastRowFirstColumn="0" w:lastRowLastColumn="0"/>
               <w:rPr>
                 <w:rFonts w:ascii="Times New Roman" w:hAnsi="Times New Roman" w:cs="Times New Roman"/>
                 <w:b/>
@@ -15100,7 +15115,7 @@
           <w:p>
             <w:pPr>
               <w:pStyle w:val="Sinespaciado"/>
-              <w:cnfStyle w:val="000000010000"/>
+              <w:cnfStyle w:val="000000010000" w:firstRow="0" w:lastRow="0" w:firstColumn="0" w:lastColumn="0" w:oddVBand="0" w:evenVBand="0" w:oddHBand="0" w:evenHBand="1" w:firstRowFirstColumn="0" w:firstRowLastColumn="0" w:lastRowFirstColumn="0" w:lastRowLastColumn="0"/>
               <w:rPr>
                 <w:rFonts w:ascii="Times New Roman" w:hAnsi="Times New Roman" w:cs="Times New Roman"/>
                 <w:b/>
@@ -15122,7 +15137,7 @@
           <w:p>
             <w:pPr>
               <w:pStyle w:val="Sinespaciado"/>
-              <w:cnfStyle w:val="000000010000"/>
+              <w:cnfStyle w:val="000000010000" w:firstRow="0" w:lastRow="0" w:firstColumn="0" w:lastColumn="0" w:oddVBand="0" w:evenVBand="0" w:oddHBand="0" w:evenHBand="1" w:firstRowFirstColumn="0" w:firstRowLastColumn="0" w:lastRowFirstColumn="0" w:lastRowLastColumn="0"/>
               <w:rPr>
                 <w:rFonts w:ascii="Times New Roman" w:hAnsi="Times New Roman" w:cs="Times New Roman"/>
                 <w:sz w:val="20"/>
@@ -15141,7 +15156,7 @@
           <w:p>
             <w:pPr>
               <w:pStyle w:val="Sinespaciado"/>
-              <w:cnfStyle w:val="000000010000"/>
+              <w:cnfStyle w:val="000000010000" w:firstRow="0" w:lastRow="0" w:firstColumn="0" w:lastColumn="0" w:oddVBand="0" w:evenVBand="0" w:oddHBand="0" w:evenHBand="1" w:firstRowFirstColumn="0" w:firstRowLastColumn="0" w:lastRowFirstColumn="0" w:lastRowLastColumn="0"/>
               <w:rPr>
                 <w:rFonts w:ascii="Times New Roman" w:hAnsi="Times New Roman" w:cs="Times New Roman"/>
                 <w:sz w:val="20"/>
@@ -15160,7 +15175,7 @@
           <w:p>
             <w:pPr>
               <w:pStyle w:val="Sinespaciado"/>
-              <w:cnfStyle w:val="000000010000"/>
+              <w:cnfStyle w:val="000000010000" w:firstRow="0" w:lastRow="0" w:firstColumn="0" w:lastColumn="0" w:oddVBand="0" w:evenVBand="0" w:oddHBand="0" w:evenHBand="1" w:firstRowFirstColumn="0" w:firstRowLastColumn="0" w:lastRowFirstColumn="0" w:lastRowLastColumn="0"/>
               <w:rPr>
                 <w:rFonts w:ascii="Times New Roman" w:hAnsi="Times New Roman" w:cs="Times New Roman"/>
                 <w:sz w:val="20"/>
@@ -15179,7 +15194,7 @@
           <w:p>
             <w:pPr>
               <w:pStyle w:val="Sinespaciado"/>
-              <w:cnfStyle w:val="000000010000"/>
+              <w:cnfStyle w:val="000000010000" w:firstRow="0" w:lastRow="0" w:firstColumn="0" w:lastColumn="0" w:oddVBand="0" w:evenVBand="0" w:oddHBand="0" w:evenHBand="1" w:firstRowFirstColumn="0" w:firstRowLastColumn="0" w:lastRowFirstColumn="0" w:lastRowLastColumn="0"/>
               <w:rPr>
                 <w:rFonts w:ascii="Times New Roman" w:hAnsi="Times New Roman" w:cs="Times New Roman"/>
                 <w:b/>
@@ -15200,7 +15215,7 @@
           <w:p>
             <w:pPr>
               <w:pStyle w:val="Sinespaciado"/>
-              <w:cnfStyle w:val="000000010000"/>
+              <w:cnfStyle w:val="000000010000" w:firstRow="0" w:lastRow="0" w:firstColumn="0" w:lastColumn="0" w:oddVBand="0" w:evenVBand="0" w:oddHBand="0" w:evenHBand="1" w:firstRowFirstColumn="0" w:firstRowLastColumn="0" w:lastRowFirstColumn="0" w:lastRowLastColumn="0"/>
               <w:rPr>
                 <w:rFonts w:ascii="Times New Roman" w:hAnsi="Times New Roman" w:cs="Times New Roman"/>
                 <w:sz w:val="20"/>
@@ -15219,7 +15234,7 @@
           <w:p>
             <w:pPr>
               <w:pStyle w:val="Sinespaciado"/>
-              <w:cnfStyle w:val="000000010000"/>
+              <w:cnfStyle w:val="000000010000" w:firstRow="0" w:lastRow="0" w:firstColumn="0" w:lastColumn="0" w:oddVBand="0" w:evenVBand="0" w:oddHBand="0" w:evenHBand="1" w:firstRowFirstColumn="0" w:firstRowLastColumn="0" w:lastRowFirstColumn="0" w:lastRowLastColumn="0"/>
               <w:rPr>
                 <w:rFonts w:ascii="Times New Roman" w:hAnsi="Times New Roman" w:cs="Times New Roman"/>
                 <w:sz w:val="20"/>
@@ -15238,7 +15253,7 @@
           <w:p>
             <w:pPr>
               <w:pStyle w:val="Sinespaciado"/>
-              <w:cnfStyle w:val="000000010000"/>
+              <w:cnfStyle w:val="000000010000" w:firstRow="0" w:lastRow="0" w:firstColumn="0" w:lastColumn="0" w:oddVBand="0" w:evenVBand="0" w:oddHBand="0" w:evenHBand="1" w:firstRowFirstColumn="0" w:firstRowLastColumn="0" w:lastRowFirstColumn="0" w:lastRowLastColumn="0"/>
               <w:rPr>
                 <w:rFonts w:ascii="Times New Roman" w:hAnsi="Times New Roman" w:cs="Times New Roman"/>
                 <w:sz w:val="20"/>
@@ -15258,12 +15273,12 @@
       </w:tr>
       <w:tr>
         <w:trPr>
-          <w:cnfStyle w:val="000000100000"/>
+          <w:cnfStyle w:val="000000100000" w:firstRow="0" w:lastRow="0" w:firstColumn="0" w:lastColumn="0" w:oddVBand="0" w:evenVBand="0" w:oddHBand="1" w:evenHBand="0" w:firstRowFirstColumn="0" w:firstRowLastColumn="0" w:lastRowFirstColumn="0" w:lastRowLastColumn="0"/>
           <w:jc w:val="center"/>
         </w:trPr>
         <w:tc>
           <w:tcPr>
-            <w:cnfStyle w:val="001000000000"/>
+            <w:cnfStyle w:val="001000000000" w:firstRow="0" w:lastRow="0" w:firstColumn="1" w:lastColumn="0" w:oddVBand="0" w:evenVBand="0" w:oddHBand="0" w:evenHBand="0" w:firstRowFirstColumn="0" w:firstRowLastColumn="0" w:lastRowFirstColumn="0" w:lastRowLastColumn="0"/>
             <w:tcW w:w="1880" w:type="dxa"/>
           </w:tcPr>
           <w:p>
@@ -15292,7 +15307,7 @@
           <w:p>
             <w:pPr>
               <w:pStyle w:val="Sinespaciado"/>
-              <w:cnfStyle w:val="000000100000"/>
+              <w:cnfStyle w:val="000000100000" w:firstRow="0" w:lastRow="0" w:firstColumn="0" w:lastColumn="0" w:oddVBand="0" w:evenVBand="0" w:oddHBand="1" w:evenHBand="0" w:firstRowFirstColumn="0" w:firstRowLastColumn="0" w:lastRowFirstColumn="0" w:lastRowLastColumn="0"/>
               <w:rPr>
                 <w:rFonts w:ascii="Times New Roman" w:hAnsi="Times New Roman" w:cs="Times New Roman"/>
                 <w:sz w:val="20"/>
@@ -15311,7 +15326,7 @@
           <w:p>
             <w:pPr>
               <w:pStyle w:val="Sinespaciado"/>
-              <w:cnfStyle w:val="000000100000"/>
+              <w:cnfStyle w:val="000000100000" w:firstRow="0" w:lastRow="0" w:firstColumn="0" w:lastColumn="0" w:oddVBand="0" w:evenVBand="0" w:oddHBand="1" w:evenHBand="0" w:firstRowFirstColumn="0" w:firstRowLastColumn="0" w:lastRowFirstColumn="0" w:lastRowLastColumn="0"/>
               <w:rPr>
                 <w:rFonts w:ascii="Times New Roman" w:hAnsi="Times New Roman" w:cs="Times New Roman"/>
                 <w:sz w:val="20"/>
@@ -15331,12 +15346,12 @@
       </w:tr>
       <w:tr>
         <w:trPr>
-          <w:cnfStyle w:val="000000010000"/>
+          <w:cnfStyle w:val="000000010000" w:firstRow="0" w:lastRow="0" w:firstColumn="0" w:lastColumn="0" w:oddVBand="0" w:evenVBand="0" w:oddHBand="0" w:evenHBand="1" w:firstRowFirstColumn="0" w:firstRowLastColumn="0" w:lastRowFirstColumn="0" w:lastRowLastColumn="0"/>
           <w:jc w:val="center"/>
         </w:trPr>
         <w:tc>
           <w:tcPr>
-            <w:cnfStyle w:val="001000000000"/>
+            <w:cnfStyle w:val="001000000000" w:firstRow="0" w:lastRow="0" w:firstColumn="1" w:lastColumn="0" w:oddVBand="0" w:evenVBand="0" w:oddHBand="0" w:evenHBand="0" w:firstRowFirstColumn="0" w:firstRowLastColumn="0" w:lastRowFirstColumn="0" w:lastRowLastColumn="0"/>
             <w:tcW w:w="1880" w:type="dxa"/>
           </w:tcPr>
           <w:p>
@@ -15365,7 +15380,7 @@
           <w:p>
             <w:pPr>
               <w:pStyle w:val="Sinespaciado"/>
-              <w:cnfStyle w:val="000000010000"/>
+              <w:cnfStyle w:val="000000010000" w:firstRow="0" w:lastRow="0" w:firstColumn="0" w:lastColumn="0" w:oddVBand="0" w:evenVBand="0" w:oddHBand="0" w:evenHBand="1" w:firstRowFirstColumn="0" w:firstRowLastColumn="0" w:lastRowFirstColumn="0" w:lastRowLastColumn="0"/>
               <w:rPr>
                 <w:rFonts w:ascii="Times New Roman" w:hAnsi="Times New Roman" w:cs="Times New Roman"/>
                 <w:sz w:val="20"/>
@@ -15385,12 +15400,12 @@
       </w:tr>
       <w:tr>
         <w:trPr>
-          <w:cnfStyle w:val="000000100000"/>
+          <w:cnfStyle w:val="000000100000" w:firstRow="0" w:lastRow="0" w:firstColumn="0" w:lastColumn="0" w:oddVBand="0" w:evenVBand="0" w:oddHBand="1" w:evenHBand="0" w:firstRowFirstColumn="0" w:firstRowLastColumn="0" w:lastRowFirstColumn="0" w:lastRowLastColumn="0"/>
           <w:jc w:val="center"/>
         </w:trPr>
         <w:tc>
           <w:tcPr>
-            <w:cnfStyle w:val="001000000000"/>
+            <w:cnfStyle w:val="001000000000" w:firstRow="0" w:lastRow="0" w:firstColumn="1" w:lastColumn="0" w:oddVBand="0" w:evenVBand="0" w:oddHBand="0" w:evenHBand="0" w:firstRowFirstColumn="0" w:firstRowLastColumn="0" w:lastRowFirstColumn="0" w:lastRowLastColumn="0"/>
             <w:tcW w:w="1880" w:type="dxa"/>
           </w:tcPr>
           <w:p>
@@ -15420,7 +15435,7 @@
             <w:pPr>
               <w:pStyle w:val="Sinespaciado"/>
               <w:keepNext/>
-              <w:cnfStyle w:val="000000100000"/>
+              <w:cnfStyle w:val="000000100000" w:firstRow="0" w:lastRow="0" w:firstColumn="0" w:lastColumn="0" w:oddVBand="0" w:evenVBand="0" w:oddHBand="1" w:evenHBand="0" w:firstRowFirstColumn="0" w:firstRowLastColumn="0" w:lastRowFirstColumn="0" w:lastRowLastColumn="0"/>
               <w:rPr>
                 <w:rFonts w:ascii="Times New Roman" w:hAnsi="Times New Roman" w:cs="Times New Roman"/>
                 <w:sz w:val="20"/>
@@ -15490,7 +15505,7 @@
           <w:noProof/>
           <w:sz w:val="24"/>
           <w:szCs w:val="24"/>
-          <w:lang w:eastAsia="es-ES"/>
+          <w:lang w:val="es-BO" w:eastAsia="es-BO"/>
         </w:rPr>
         <w:drawing>
           <wp:inline distT="0" distB="0" distL="0" distR="0">
@@ -15510,7 +15525,7 @@
                     </pic:cNvPicPr>
                   </pic:nvPicPr>
                   <pic:blipFill>
-                    <a:blip r:embed="rId22"/>
+                    <a:blip r:embed="rId24"/>
                     <a:srcRect/>
                     <a:stretch>
                       <a:fillRect/>
@@ -15571,7 +15586,7 @@
           <w:szCs w:val="24"/>
         </w:rPr>
       </w:pPr>
-      <w:bookmarkStart w:id="85" w:name="_Toc358810896"/>
+      <w:bookmarkStart w:id="84" w:name="_Toc358810896"/>
       <w:r>
         <w:rPr>
           <w:rFonts w:cs="Times New Roman"/>
@@ -15580,7 +15595,7 @@
         </w:rPr>
         <w:t>CU4: Gestionar Tipo  Contrato</w:t>
       </w:r>
-      <w:bookmarkEnd w:id="85"/>
+      <w:bookmarkEnd w:id="84"/>
     </w:p>
     <w:p>
       <w:pPr>
@@ -15637,7 +15652,7 @@
           <w:noProof/>
           <w:sz w:val="24"/>
           <w:szCs w:val="24"/>
-          <w:lang w:eastAsia="es-ES"/>
+          <w:lang w:val="es-BO" w:eastAsia="es-BO"/>
         </w:rPr>
         <w:drawing>
           <wp:inline distT="0" distB="0" distL="0" distR="0">
@@ -15657,7 +15672,7 @@
                     </pic:cNvPicPr>
                   </pic:nvPicPr>
                   <pic:blipFill>
-                    <a:blip r:embed="rId23"/>
+                    <a:blip r:embed="rId25"/>
                     <a:srcRect/>
                     <a:stretch>
                       <a:fillRect/>
@@ -15722,7 +15737,7 @@
         <w:tblStyle w:val="Cuadrculaclara-nfasis11"/>
         <w:tblW w:w="0" w:type="auto"/>
         <w:jc w:val="center"/>
-        <w:tblLook w:val="04A0"/>
+        <w:tblLook w:val="04A0" w:firstRow="1" w:lastRow="0" w:firstColumn="1" w:lastColumn="0" w:noHBand="0" w:noVBand="1"/>
       </w:tblPr>
       <w:tblGrid>
         <w:gridCol w:w="1880"/>
@@ -15730,12 +15745,12 @@
       </w:tblGrid>
       <w:tr>
         <w:trPr>
-          <w:cnfStyle w:val="100000000000"/>
+          <w:cnfStyle w:val="100000000000" w:firstRow="1" w:lastRow="0" w:firstColumn="0" w:lastColumn="0" w:oddVBand="0" w:evenVBand="0" w:oddHBand="0" w:evenHBand="0" w:firstRowFirstColumn="0" w:firstRowLastColumn="0" w:lastRowFirstColumn="0" w:lastRowLastColumn="0"/>
           <w:jc w:val="center"/>
         </w:trPr>
         <w:tc>
           <w:tcPr>
-            <w:cnfStyle w:val="001000000000"/>
+            <w:cnfStyle w:val="001000000000" w:firstRow="0" w:lastRow="0" w:firstColumn="1" w:lastColumn="0" w:oddVBand="0" w:evenVBand="0" w:oddHBand="0" w:evenHBand="0" w:firstRowFirstColumn="0" w:firstRowLastColumn="0" w:lastRowFirstColumn="0" w:lastRowLastColumn="0"/>
             <w:tcW w:w="1880" w:type="dxa"/>
           </w:tcPr>
           <w:p>
@@ -15765,7 +15780,7 @@
           <w:p>
             <w:pPr>
               <w:pStyle w:val="Sinespaciado"/>
-              <w:cnfStyle w:val="100000000000"/>
+              <w:cnfStyle w:val="100000000000" w:firstRow="1" w:lastRow="0" w:firstColumn="0" w:lastColumn="0" w:oddVBand="0" w:evenVBand="0" w:oddHBand="0" w:evenHBand="0" w:firstRowFirstColumn="0" w:firstRowLastColumn="0" w:lastRowFirstColumn="0" w:lastRowLastColumn="0"/>
               <w:rPr>
                 <w:rFonts w:ascii="Times New Roman" w:hAnsi="Times New Roman" w:cs="Times New Roman"/>
                 <w:b w:val="0"/>
@@ -15795,12 +15810,12 @@
       </w:tr>
       <w:tr>
         <w:trPr>
-          <w:cnfStyle w:val="000000100000"/>
+          <w:cnfStyle w:val="000000100000" w:firstRow="0" w:lastRow="0" w:firstColumn="0" w:lastColumn="0" w:oddVBand="0" w:evenVBand="0" w:oddHBand="1" w:evenHBand="0" w:firstRowFirstColumn="0" w:firstRowLastColumn="0" w:lastRowFirstColumn="0" w:lastRowLastColumn="0"/>
           <w:jc w:val="center"/>
         </w:trPr>
         <w:tc>
           <w:tcPr>
-            <w:cnfStyle w:val="001000000000"/>
+            <w:cnfStyle w:val="001000000000" w:firstRow="0" w:lastRow="0" w:firstColumn="1" w:lastColumn="0" w:oddVBand="0" w:evenVBand="0" w:oddHBand="0" w:evenHBand="0" w:firstRowFirstColumn="0" w:firstRowLastColumn="0" w:lastRowFirstColumn="0" w:lastRowLastColumn="0"/>
             <w:tcW w:w="1880" w:type="dxa"/>
           </w:tcPr>
           <w:p>
@@ -15829,7 +15844,7 @@
           <w:p>
             <w:pPr>
               <w:pStyle w:val="Sinespaciado"/>
-              <w:cnfStyle w:val="000000100000"/>
+              <w:cnfStyle w:val="000000100000" w:firstRow="0" w:lastRow="0" w:firstColumn="0" w:lastColumn="0" w:oddVBand="0" w:evenVBand="0" w:oddHBand="1" w:evenHBand="0" w:firstRowFirstColumn="0" w:firstRowLastColumn="0" w:lastRowFirstColumn="0" w:lastRowLastColumn="0"/>
               <w:rPr>
                 <w:rFonts w:ascii="Times New Roman" w:hAnsi="Times New Roman" w:cs="Times New Roman"/>
                 <w:sz w:val="20"/>
@@ -15849,12 +15864,12 @@
       </w:tr>
       <w:tr>
         <w:trPr>
-          <w:cnfStyle w:val="000000010000"/>
+          <w:cnfStyle w:val="000000010000" w:firstRow="0" w:lastRow="0" w:firstColumn="0" w:lastColumn="0" w:oddVBand="0" w:evenVBand="0" w:oddHBand="0" w:evenHBand="1" w:firstRowFirstColumn="0" w:firstRowLastColumn="0" w:lastRowFirstColumn="0" w:lastRowLastColumn="0"/>
           <w:jc w:val="center"/>
         </w:trPr>
         <w:tc>
           <w:tcPr>
-            <w:cnfStyle w:val="001000000000"/>
+            <w:cnfStyle w:val="001000000000" w:firstRow="0" w:lastRow="0" w:firstColumn="1" w:lastColumn="0" w:oddVBand="0" w:evenVBand="0" w:oddHBand="0" w:evenHBand="0" w:firstRowFirstColumn="0" w:firstRowLastColumn="0" w:lastRowFirstColumn="0" w:lastRowLastColumn="0"/>
             <w:tcW w:w="1880" w:type="dxa"/>
           </w:tcPr>
           <w:p>
@@ -15883,7 +15898,7 @@
           <w:p>
             <w:pPr>
               <w:pStyle w:val="Sinespaciado"/>
-              <w:cnfStyle w:val="000000010000"/>
+              <w:cnfStyle w:val="000000010000" w:firstRow="0" w:lastRow="0" w:firstColumn="0" w:lastColumn="0" w:oddVBand="0" w:evenVBand="0" w:oddHBand="0" w:evenHBand="1" w:firstRowFirstColumn="0" w:firstRowLastColumn="0" w:lastRowFirstColumn="0" w:lastRowLastColumn="0"/>
               <w:rPr>
                 <w:rFonts w:ascii="Times New Roman" w:hAnsi="Times New Roman" w:cs="Times New Roman"/>
                 <w:sz w:val="20"/>
@@ -15903,12 +15918,12 @@
       </w:tr>
       <w:tr>
         <w:trPr>
-          <w:cnfStyle w:val="000000100000"/>
+          <w:cnfStyle w:val="000000100000" w:firstRow="0" w:lastRow="0" w:firstColumn="0" w:lastColumn="0" w:oddVBand="0" w:evenVBand="0" w:oddHBand="1" w:evenHBand="0" w:firstRowFirstColumn="0" w:firstRowLastColumn="0" w:lastRowFirstColumn="0" w:lastRowLastColumn="0"/>
           <w:jc w:val="center"/>
         </w:trPr>
         <w:tc>
           <w:tcPr>
-            <w:cnfStyle w:val="001000000000"/>
+            <w:cnfStyle w:val="001000000000" w:firstRow="0" w:lastRow="0" w:firstColumn="1" w:lastColumn="0" w:oddVBand="0" w:evenVBand="0" w:oddHBand="0" w:evenHBand="0" w:firstRowFirstColumn="0" w:firstRowLastColumn="0" w:lastRowFirstColumn="0" w:lastRowLastColumn="0"/>
             <w:tcW w:w="1880" w:type="dxa"/>
           </w:tcPr>
           <w:p>
@@ -15937,7 +15952,7 @@
           <w:p>
             <w:pPr>
               <w:pStyle w:val="Sinespaciado"/>
-              <w:cnfStyle w:val="000000100000"/>
+              <w:cnfStyle w:val="000000100000" w:firstRow="0" w:lastRow="0" w:firstColumn="0" w:lastColumn="0" w:oddVBand="0" w:evenVBand="0" w:oddHBand="1" w:evenHBand="0" w:firstRowFirstColumn="0" w:firstRowLastColumn="0" w:lastRowFirstColumn="0" w:lastRowLastColumn="0"/>
               <w:rPr>
                 <w:rFonts w:ascii="Times New Roman" w:hAnsi="Times New Roman" w:cs="Times New Roman"/>
                 <w:sz w:val="20"/>
@@ -15957,12 +15972,12 @@
       </w:tr>
       <w:tr>
         <w:trPr>
-          <w:cnfStyle w:val="000000010000"/>
+          <w:cnfStyle w:val="000000010000" w:firstRow="0" w:lastRow="0" w:firstColumn="0" w:lastColumn="0" w:oddVBand="0" w:evenVBand="0" w:oddHBand="0" w:evenHBand="1" w:firstRowFirstColumn="0" w:firstRowLastColumn="0" w:lastRowFirstColumn="0" w:lastRowLastColumn="0"/>
           <w:jc w:val="center"/>
         </w:trPr>
         <w:tc>
           <w:tcPr>
-            <w:cnfStyle w:val="001000000000"/>
+            <w:cnfStyle w:val="001000000000" w:firstRow="0" w:lastRow="0" w:firstColumn="1" w:lastColumn="0" w:oddVBand="0" w:evenVBand="0" w:oddHBand="0" w:evenHBand="0" w:firstRowFirstColumn="0" w:firstRowLastColumn="0" w:lastRowFirstColumn="0" w:lastRowLastColumn="0"/>
             <w:tcW w:w="1880" w:type="dxa"/>
           </w:tcPr>
           <w:p>
@@ -15991,7 +16006,7 @@
           <w:p>
             <w:pPr>
               <w:pStyle w:val="Sinespaciado"/>
-              <w:cnfStyle w:val="000000010000"/>
+              <w:cnfStyle w:val="000000010000" w:firstRow="0" w:lastRow="0" w:firstColumn="0" w:lastColumn="0" w:oddVBand="0" w:evenVBand="0" w:oddHBand="0" w:evenHBand="1" w:firstRowFirstColumn="0" w:firstRowLastColumn="0" w:lastRowFirstColumn="0" w:lastRowLastColumn="0"/>
               <w:rPr>
                 <w:rFonts w:ascii="Times New Roman" w:hAnsi="Times New Roman" w:cs="Times New Roman"/>
                 <w:b/>
@@ -16012,7 +16027,7 @@
           <w:p>
             <w:pPr>
               <w:pStyle w:val="Sinespaciado"/>
-              <w:cnfStyle w:val="000000010000"/>
+              <w:cnfStyle w:val="000000010000" w:firstRow="0" w:lastRow="0" w:firstColumn="0" w:lastColumn="0" w:oddVBand="0" w:evenVBand="0" w:oddHBand="0" w:evenHBand="1" w:firstRowFirstColumn="0" w:firstRowLastColumn="0" w:lastRowFirstColumn="0" w:lastRowLastColumn="0"/>
               <w:rPr>
                 <w:rFonts w:ascii="Times New Roman" w:hAnsi="Times New Roman" w:cs="Times New Roman"/>
                 <w:b/>
@@ -16034,7 +16049,7 @@
           <w:p>
             <w:pPr>
               <w:pStyle w:val="Sinespaciado"/>
-              <w:cnfStyle w:val="000000010000"/>
+              <w:cnfStyle w:val="000000010000" w:firstRow="0" w:lastRow="0" w:firstColumn="0" w:lastColumn="0" w:oddVBand="0" w:evenVBand="0" w:oddHBand="0" w:evenHBand="1" w:firstRowFirstColumn="0" w:firstRowLastColumn="0" w:lastRowFirstColumn="0" w:lastRowLastColumn="0"/>
               <w:rPr>
                 <w:rFonts w:ascii="Times New Roman" w:hAnsi="Times New Roman" w:cs="Times New Roman"/>
                 <w:sz w:val="20"/>
@@ -16053,7 +16068,7 @@
           <w:p>
             <w:pPr>
               <w:pStyle w:val="Sinespaciado"/>
-              <w:cnfStyle w:val="000000010000"/>
+              <w:cnfStyle w:val="000000010000" w:firstRow="0" w:lastRow="0" w:firstColumn="0" w:lastColumn="0" w:oddVBand="0" w:evenVBand="0" w:oddHBand="0" w:evenHBand="1" w:firstRowFirstColumn="0" w:firstRowLastColumn="0" w:lastRowFirstColumn="0" w:lastRowLastColumn="0"/>
               <w:rPr>
                 <w:rFonts w:ascii="Times New Roman" w:hAnsi="Times New Roman" w:cs="Times New Roman"/>
                 <w:sz w:val="20"/>
@@ -16072,7 +16087,7 @@
           <w:p>
             <w:pPr>
               <w:pStyle w:val="Sinespaciado"/>
-              <w:cnfStyle w:val="000000010000"/>
+              <w:cnfStyle w:val="000000010000" w:firstRow="0" w:lastRow="0" w:firstColumn="0" w:lastColumn="0" w:oddVBand="0" w:evenVBand="0" w:oddHBand="0" w:evenHBand="1" w:firstRowFirstColumn="0" w:firstRowLastColumn="0" w:lastRowFirstColumn="0" w:lastRowLastColumn="0"/>
               <w:rPr>
                 <w:rFonts w:ascii="Times New Roman" w:hAnsi="Times New Roman" w:cs="Times New Roman"/>
                 <w:sz w:val="20"/>
@@ -16091,7 +16106,7 @@
           <w:p>
             <w:pPr>
               <w:pStyle w:val="Sinespaciado"/>
-              <w:cnfStyle w:val="000000010000"/>
+              <w:cnfStyle w:val="000000010000" w:firstRow="0" w:lastRow="0" w:firstColumn="0" w:lastColumn="0" w:oddVBand="0" w:evenVBand="0" w:oddHBand="0" w:evenHBand="1" w:firstRowFirstColumn="0" w:firstRowLastColumn="0" w:lastRowFirstColumn="0" w:lastRowLastColumn="0"/>
               <w:rPr>
                 <w:rFonts w:ascii="Times New Roman" w:hAnsi="Times New Roman" w:cs="Times New Roman"/>
                 <w:b/>
@@ -16112,7 +16127,7 @@
           <w:p>
             <w:pPr>
               <w:pStyle w:val="Sinespaciado"/>
-              <w:cnfStyle w:val="000000010000"/>
+              <w:cnfStyle w:val="000000010000" w:firstRow="0" w:lastRow="0" w:firstColumn="0" w:lastColumn="0" w:oddVBand="0" w:evenVBand="0" w:oddHBand="0" w:evenHBand="1" w:firstRowFirstColumn="0" w:firstRowLastColumn="0" w:lastRowFirstColumn="0" w:lastRowLastColumn="0"/>
               <w:rPr>
                 <w:rFonts w:ascii="Times New Roman" w:hAnsi="Times New Roman" w:cs="Times New Roman"/>
                 <w:sz w:val="20"/>
@@ -16131,7 +16146,7 @@
           <w:p>
             <w:pPr>
               <w:pStyle w:val="Sinespaciado"/>
-              <w:cnfStyle w:val="000000010000"/>
+              <w:cnfStyle w:val="000000010000" w:firstRow="0" w:lastRow="0" w:firstColumn="0" w:lastColumn="0" w:oddVBand="0" w:evenVBand="0" w:oddHBand="0" w:evenHBand="1" w:firstRowFirstColumn="0" w:firstRowLastColumn="0" w:lastRowFirstColumn="0" w:lastRowLastColumn="0"/>
               <w:rPr>
                 <w:rFonts w:ascii="Times New Roman" w:hAnsi="Times New Roman" w:cs="Times New Roman"/>
                 <w:sz w:val="20"/>
@@ -16150,7 +16165,7 @@
           <w:p>
             <w:pPr>
               <w:pStyle w:val="Sinespaciado"/>
-              <w:cnfStyle w:val="000000010000"/>
+              <w:cnfStyle w:val="000000010000" w:firstRow="0" w:lastRow="0" w:firstColumn="0" w:lastColumn="0" w:oddVBand="0" w:evenVBand="0" w:oddHBand="0" w:evenHBand="1" w:firstRowFirstColumn="0" w:firstRowLastColumn="0" w:lastRowFirstColumn="0" w:lastRowLastColumn="0"/>
               <w:rPr>
                 <w:rFonts w:ascii="Times New Roman" w:hAnsi="Times New Roman" w:cs="Times New Roman"/>
                 <w:sz w:val="20"/>
@@ -16169,7 +16184,7 @@
           <w:p>
             <w:pPr>
               <w:pStyle w:val="Sinespaciado"/>
-              <w:cnfStyle w:val="000000010000"/>
+              <w:cnfStyle w:val="000000010000" w:firstRow="0" w:lastRow="0" w:firstColumn="0" w:lastColumn="0" w:oddVBand="0" w:evenVBand="0" w:oddHBand="0" w:evenHBand="1" w:firstRowFirstColumn="0" w:firstRowLastColumn="0" w:lastRowFirstColumn="0" w:lastRowLastColumn="0"/>
               <w:rPr>
                 <w:rFonts w:ascii="Times New Roman" w:hAnsi="Times New Roman" w:cs="Times New Roman"/>
                 <w:b/>
@@ -16190,7 +16205,7 @@
           <w:p>
             <w:pPr>
               <w:pStyle w:val="Sinespaciado"/>
-              <w:cnfStyle w:val="000000010000"/>
+              <w:cnfStyle w:val="000000010000" w:firstRow="0" w:lastRow="0" w:firstColumn="0" w:lastColumn="0" w:oddVBand="0" w:evenVBand="0" w:oddHBand="0" w:evenHBand="1" w:firstRowFirstColumn="0" w:firstRowLastColumn="0" w:lastRowFirstColumn="0" w:lastRowLastColumn="0"/>
               <w:rPr>
                 <w:rFonts w:ascii="Times New Roman" w:hAnsi="Times New Roman" w:cs="Times New Roman"/>
                 <w:sz w:val="20"/>
@@ -16210,12 +16225,12 @@
       </w:tr>
       <w:tr>
         <w:trPr>
-          <w:cnfStyle w:val="000000100000"/>
+          <w:cnfStyle w:val="000000100000" w:firstRow="0" w:lastRow="0" w:firstColumn="0" w:lastColumn="0" w:oddVBand="0" w:evenVBand="0" w:oddHBand="1" w:evenHBand="0" w:firstRowFirstColumn="0" w:firstRowLastColumn="0" w:lastRowFirstColumn="0" w:lastRowLastColumn="0"/>
           <w:jc w:val="center"/>
         </w:trPr>
         <w:tc>
           <w:tcPr>
-            <w:cnfStyle w:val="001000000000"/>
+            <w:cnfStyle w:val="001000000000" w:firstRow="0" w:lastRow="0" w:firstColumn="1" w:lastColumn="0" w:oddVBand="0" w:evenVBand="0" w:oddHBand="0" w:evenHBand="0" w:firstRowFirstColumn="0" w:firstRowLastColumn="0" w:lastRowFirstColumn="0" w:lastRowLastColumn="0"/>
             <w:tcW w:w="1880" w:type="dxa"/>
           </w:tcPr>
           <w:p>
@@ -16244,7 +16259,7 @@
           <w:p>
             <w:pPr>
               <w:pStyle w:val="Sinespaciado"/>
-              <w:cnfStyle w:val="000000100000"/>
+              <w:cnfStyle w:val="000000100000" w:firstRow="0" w:lastRow="0" w:firstColumn="0" w:lastColumn="0" w:oddVBand="0" w:evenVBand="0" w:oddHBand="1" w:evenHBand="0" w:firstRowFirstColumn="0" w:firstRowLastColumn="0" w:lastRowFirstColumn="0" w:lastRowLastColumn="0"/>
               <w:rPr>
                 <w:rFonts w:ascii="Times New Roman" w:hAnsi="Times New Roman" w:cs="Times New Roman"/>
                 <w:sz w:val="20"/>
@@ -16263,7 +16278,7 @@
           <w:p>
             <w:pPr>
               <w:pStyle w:val="Sinespaciado"/>
-              <w:cnfStyle w:val="000000100000"/>
+              <w:cnfStyle w:val="000000100000" w:firstRow="0" w:lastRow="0" w:firstColumn="0" w:lastColumn="0" w:oddVBand="0" w:evenVBand="0" w:oddHBand="1" w:evenHBand="0" w:firstRowFirstColumn="0" w:firstRowLastColumn="0" w:lastRowFirstColumn="0" w:lastRowLastColumn="0"/>
               <w:rPr>
                 <w:rFonts w:ascii="Times New Roman" w:hAnsi="Times New Roman" w:cs="Times New Roman"/>
                 <w:sz w:val="20"/>
@@ -16282,7 +16297,7 @@
           <w:p>
             <w:pPr>
               <w:pStyle w:val="Sinespaciado"/>
-              <w:cnfStyle w:val="000000100000"/>
+              <w:cnfStyle w:val="000000100000" w:firstRow="0" w:lastRow="0" w:firstColumn="0" w:lastColumn="0" w:oddVBand="0" w:evenVBand="0" w:oddHBand="1" w:evenHBand="0" w:firstRowFirstColumn="0" w:firstRowLastColumn="0" w:lastRowFirstColumn="0" w:lastRowLastColumn="0"/>
               <w:rPr>
                 <w:rFonts w:ascii="Times New Roman" w:hAnsi="Times New Roman" w:cs="Times New Roman"/>
                 <w:sz w:val="20"/>
@@ -16302,12 +16317,12 @@
       </w:tr>
       <w:tr>
         <w:trPr>
-          <w:cnfStyle w:val="000000010000"/>
+          <w:cnfStyle w:val="000000010000" w:firstRow="0" w:lastRow="0" w:firstColumn="0" w:lastColumn="0" w:oddVBand="0" w:evenVBand="0" w:oddHBand="0" w:evenHBand="1" w:firstRowFirstColumn="0" w:firstRowLastColumn="0" w:lastRowFirstColumn="0" w:lastRowLastColumn="0"/>
           <w:jc w:val="center"/>
         </w:trPr>
         <w:tc>
           <w:tcPr>
-            <w:cnfStyle w:val="001000000000"/>
+            <w:cnfStyle w:val="001000000000" w:firstRow="0" w:lastRow="0" w:firstColumn="1" w:lastColumn="0" w:oddVBand="0" w:evenVBand="0" w:oddHBand="0" w:evenHBand="0" w:firstRowFirstColumn="0" w:firstRowLastColumn="0" w:lastRowFirstColumn="0" w:lastRowLastColumn="0"/>
             <w:tcW w:w="1880" w:type="dxa"/>
           </w:tcPr>
           <w:p>
@@ -16336,7 +16351,7 @@
           <w:p>
             <w:pPr>
               <w:pStyle w:val="Sinespaciado"/>
-              <w:cnfStyle w:val="000000010000"/>
+              <w:cnfStyle w:val="000000010000" w:firstRow="0" w:lastRow="0" w:firstColumn="0" w:lastColumn="0" w:oddVBand="0" w:evenVBand="0" w:oddHBand="0" w:evenHBand="1" w:firstRowFirstColumn="0" w:firstRowLastColumn="0" w:lastRowFirstColumn="0" w:lastRowLastColumn="0"/>
               <w:rPr>
                 <w:rFonts w:ascii="Times New Roman" w:hAnsi="Times New Roman" w:cs="Times New Roman"/>
                 <w:sz w:val="20"/>
@@ -16348,12 +16363,12 @@
       </w:tr>
       <w:tr>
         <w:trPr>
-          <w:cnfStyle w:val="000000100000"/>
+          <w:cnfStyle w:val="000000100000" w:firstRow="0" w:lastRow="0" w:firstColumn="0" w:lastColumn="0" w:oddVBand="0" w:evenVBand="0" w:oddHBand="1" w:evenHBand="0" w:firstRowFirstColumn="0" w:firstRowLastColumn="0" w:lastRowFirstColumn="0" w:lastRowLastColumn="0"/>
           <w:jc w:val="center"/>
         </w:trPr>
         <w:tc>
           <w:tcPr>
-            <w:cnfStyle w:val="001000000000"/>
+            <w:cnfStyle w:val="001000000000" w:firstRow="0" w:lastRow="0" w:firstColumn="1" w:lastColumn="0" w:oddVBand="0" w:evenVBand="0" w:oddHBand="0" w:evenHBand="0" w:firstRowFirstColumn="0" w:firstRowLastColumn="0" w:lastRowFirstColumn="0" w:lastRowLastColumn="0"/>
             <w:tcW w:w="1880" w:type="dxa"/>
           </w:tcPr>
           <w:p>
@@ -16383,7 +16398,7 @@
             <w:pPr>
               <w:pStyle w:val="Sinespaciado"/>
               <w:keepNext/>
-              <w:cnfStyle w:val="000000100000"/>
+              <w:cnfStyle w:val="000000100000" w:firstRow="0" w:lastRow="0" w:firstColumn="0" w:lastColumn="0" w:oddVBand="0" w:evenVBand="0" w:oddHBand="1" w:evenHBand="0" w:firstRowFirstColumn="0" w:firstRowLastColumn="0" w:lastRowFirstColumn="0" w:lastRowLastColumn="0"/>
               <w:rPr>
                 <w:rFonts w:ascii="Times New Roman" w:hAnsi="Times New Roman" w:cs="Times New Roman"/>
                 <w:sz w:val="20"/>
@@ -16450,7 +16465,7 @@
           <w:noProof/>
           <w:sz w:val="24"/>
           <w:szCs w:val="24"/>
-          <w:lang w:eastAsia="es-ES"/>
+          <w:lang w:val="es-BO" w:eastAsia="es-BO"/>
         </w:rPr>
         <w:drawing>
           <wp:inline distT="0" distB="0" distL="0" distR="0">
@@ -16470,7 +16485,7 @@
                     </pic:cNvPicPr>
                   </pic:nvPicPr>
                   <pic:blipFill>
-                    <a:blip r:embed="rId24"/>
+                    <a:blip r:embed="rId26"/>
                     <a:srcRect/>
                     <a:stretch>
                       <a:fillRect/>
@@ -16515,7 +16530,7 @@
           <w:noProof/>
           <w:sz w:val="24"/>
           <w:szCs w:val="24"/>
-          <w:lang w:eastAsia="es-ES"/>
+          <w:lang w:val="es-BO" w:eastAsia="es-BO"/>
         </w:rPr>
         <w:drawing>
           <wp:inline distT="0" distB="0" distL="0" distR="0">
@@ -16535,7 +16550,7 @@
                     </pic:cNvPicPr>
                   </pic:nvPicPr>
                   <pic:blipFill>
-                    <a:blip r:embed="rId25"/>
+                    <a:blip r:embed="rId27"/>
                     <a:srcRect/>
                     <a:stretch>
                       <a:fillRect/>
@@ -16630,7 +16645,7 @@
           <w:szCs w:val="24"/>
         </w:rPr>
       </w:pPr>
-      <w:bookmarkStart w:id="86" w:name="_Toc358810899"/>
+      <w:bookmarkStart w:id="85" w:name="_Toc358810899"/>
       <w:r>
         <w:rPr>
           <w:rFonts w:cs="Times New Roman"/>
@@ -16639,7 +16654,7 @@
         <w:lastRenderedPageBreak/>
         <w:t>CU5: Gestionar turno</w:t>
       </w:r>
-      <w:bookmarkEnd w:id="86"/>
+      <w:bookmarkEnd w:id="85"/>
     </w:p>
     <w:p>
       <w:pPr>
@@ -16684,7 +16699,7 @@
           <w:noProof/>
           <w:sz w:val="24"/>
           <w:szCs w:val="24"/>
-          <w:lang w:eastAsia="es-ES"/>
+          <w:lang w:val="es-BO" w:eastAsia="es-BO"/>
         </w:rPr>
         <w:drawing>
           <wp:inline distT="0" distB="0" distL="0" distR="0">
@@ -16704,7 +16719,7 @@
                     </pic:cNvPicPr>
                   </pic:nvPicPr>
                   <pic:blipFill>
-                    <a:blip r:embed="rId26"/>
+                    <a:blip r:embed="rId28"/>
                     <a:srcRect/>
                     <a:stretch>
                       <a:fillRect/>
@@ -16762,7 +16777,7 @@
         <w:tblStyle w:val="Cuadrculaclara-nfasis11"/>
         <w:tblW w:w="0" w:type="auto"/>
         <w:jc w:val="center"/>
-        <w:tblLook w:val="04A0"/>
+        <w:tblLook w:val="04A0" w:firstRow="1" w:lastRow="0" w:firstColumn="1" w:lastColumn="0" w:noHBand="0" w:noVBand="1"/>
       </w:tblPr>
       <w:tblGrid>
         <w:gridCol w:w="1880"/>
@@ -16770,12 +16785,12 @@
       </w:tblGrid>
       <w:tr>
         <w:trPr>
-          <w:cnfStyle w:val="100000000000"/>
+          <w:cnfStyle w:val="100000000000" w:firstRow="1" w:lastRow="0" w:firstColumn="0" w:lastColumn="0" w:oddVBand="0" w:evenVBand="0" w:oddHBand="0" w:evenHBand="0" w:firstRowFirstColumn="0" w:firstRowLastColumn="0" w:lastRowFirstColumn="0" w:lastRowLastColumn="0"/>
           <w:jc w:val="center"/>
         </w:trPr>
         <w:tc>
           <w:tcPr>
-            <w:cnfStyle w:val="001000000000"/>
+            <w:cnfStyle w:val="001000000000" w:firstRow="0" w:lastRow="0" w:firstColumn="1" w:lastColumn="0" w:oddVBand="0" w:evenVBand="0" w:oddHBand="0" w:evenHBand="0" w:firstRowFirstColumn="0" w:firstRowLastColumn="0" w:lastRowFirstColumn="0" w:lastRowLastColumn="0"/>
             <w:tcW w:w="1880" w:type="dxa"/>
           </w:tcPr>
           <w:p>
@@ -16804,7 +16819,7 @@
           <w:p>
             <w:pPr>
               <w:pStyle w:val="Sinespaciado"/>
-              <w:cnfStyle w:val="100000000000"/>
+              <w:cnfStyle w:val="100000000000" w:firstRow="1" w:lastRow="0" w:firstColumn="0" w:lastColumn="0" w:oddVBand="0" w:evenVBand="0" w:oddHBand="0" w:evenHBand="0" w:firstRowFirstColumn="0" w:firstRowLastColumn="0" w:lastRowFirstColumn="0" w:lastRowLastColumn="0"/>
               <w:rPr>
                 <w:rFonts w:ascii="Times New Roman" w:hAnsi="Times New Roman" w:cs="Times New Roman"/>
                 <w:b w:val="0"/>
@@ -16826,12 +16841,12 @@
       </w:tr>
       <w:tr>
         <w:trPr>
-          <w:cnfStyle w:val="000000100000"/>
+          <w:cnfStyle w:val="000000100000" w:firstRow="0" w:lastRow="0" w:firstColumn="0" w:lastColumn="0" w:oddVBand="0" w:evenVBand="0" w:oddHBand="1" w:evenHBand="0" w:firstRowFirstColumn="0" w:firstRowLastColumn="0" w:lastRowFirstColumn="0" w:lastRowLastColumn="0"/>
           <w:jc w:val="center"/>
         </w:trPr>
         <w:tc>
           <w:tcPr>
-            <w:cnfStyle w:val="001000000000"/>
+            <w:cnfStyle w:val="001000000000" w:firstRow="0" w:lastRow="0" w:firstColumn="1" w:lastColumn="0" w:oddVBand="0" w:evenVBand="0" w:oddHBand="0" w:evenHBand="0" w:firstRowFirstColumn="0" w:firstRowLastColumn="0" w:lastRowFirstColumn="0" w:lastRowLastColumn="0"/>
             <w:tcW w:w="1880" w:type="dxa"/>
           </w:tcPr>
           <w:p>
@@ -16860,7 +16875,7 @@
           <w:p>
             <w:pPr>
               <w:pStyle w:val="Sinespaciado"/>
-              <w:cnfStyle w:val="000000100000"/>
+              <w:cnfStyle w:val="000000100000" w:firstRow="0" w:lastRow="0" w:firstColumn="0" w:lastColumn="0" w:oddVBand="0" w:evenVBand="0" w:oddHBand="1" w:evenHBand="0" w:firstRowFirstColumn="0" w:firstRowLastColumn="0" w:lastRowFirstColumn="0" w:lastRowLastColumn="0"/>
               <w:rPr>
                 <w:rFonts w:ascii="Times New Roman" w:hAnsi="Times New Roman" w:cs="Times New Roman"/>
                 <w:sz w:val="20"/>
@@ -16880,12 +16895,12 @@
       </w:tr>
       <w:tr>
         <w:trPr>
-          <w:cnfStyle w:val="000000010000"/>
+          <w:cnfStyle w:val="000000010000" w:firstRow="0" w:lastRow="0" w:firstColumn="0" w:lastColumn="0" w:oddVBand="0" w:evenVBand="0" w:oddHBand="0" w:evenHBand="1" w:firstRowFirstColumn="0" w:firstRowLastColumn="0" w:lastRowFirstColumn="0" w:lastRowLastColumn="0"/>
           <w:jc w:val="center"/>
         </w:trPr>
         <w:tc>
           <w:tcPr>
-            <w:cnfStyle w:val="001000000000"/>
+            <w:cnfStyle w:val="001000000000" w:firstRow="0" w:lastRow="0" w:firstColumn="1" w:lastColumn="0" w:oddVBand="0" w:evenVBand="0" w:oddHBand="0" w:evenHBand="0" w:firstRowFirstColumn="0" w:firstRowLastColumn="0" w:lastRowFirstColumn="0" w:lastRowLastColumn="0"/>
             <w:tcW w:w="1880" w:type="dxa"/>
           </w:tcPr>
           <w:p>
@@ -16914,7 +16929,7 @@
           <w:p>
             <w:pPr>
               <w:pStyle w:val="Sinespaciado"/>
-              <w:cnfStyle w:val="000000010000"/>
+              <w:cnfStyle w:val="000000010000" w:firstRow="0" w:lastRow="0" w:firstColumn="0" w:lastColumn="0" w:oddVBand="0" w:evenVBand="0" w:oddHBand="0" w:evenHBand="1" w:firstRowFirstColumn="0" w:firstRowLastColumn="0" w:lastRowFirstColumn="0" w:lastRowLastColumn="0"/>
               <w:rPr>
                 <w:rFonts w:ascii="Times New Roman" w:hAnsi="Times New Roman" w:cs="Times New Roman"/>
                 <w:sz w:val="20"/>
@@ -16934,12 +16949,12 @@
       </w:tr>
       <w:tr>
         <w:trPr>
-          <w:cnfStyle w:val="000000100000"/>
+          <w:cnfStyle w:val="000000100000" w:firstRow="0" w:lastRow="0" w:firstColumn="0" w:lastColumn="0" w:oddVBand="0" w:evenVBand="0" w:oddHBand="1" w:evenHBand="0" w:firstRowFirstColumn="0" w:firstRowLastColumn="0" w:lastRowFirstColumn="0" w:lastRowLastColumn="0"/>
           <w:jc w:val="center"/>
         </w:trPr>
         <w:tc>
           <w:tcPr>
-            <w:cnfStyle w:val="001000000000"/>
+            <w:cnfStyle w:val="001000000000" w:firstRow="0" w:lastRow="0" w:firstColumn="1" w:lastColumn="0" w:oddVBand="0" w:evenVBand="0" w:oddHBand="0" w:evenHBand="0" w:firstRowFirstColumn="0" w:firstRowLastColumn="0" w:lastRowFirstColumn="0" w:lastRowLastColumn="0"/>
             <w:tcW w:w="1880" w:type="dxa"/>
           </w:tcPr>
           <w:p>
@@ -16968,7 +16983,7 @@
           <w:p>
             <w:pPr>
               <w:pStyle w:val="Sinespaciado"/>
-              <w:cnfStyle w:val="000000100000"/>
+              <w:cnfStyle w:val="000000100000" w:firstRow="0" w:lastRow="0" w:firstColumn="0" w:lastColumn="0" w:oddVBand="0" w:evenVBand="0" w:oddHBand="1" w:evenHBand="0" w:firstRowFirstColumn="0" w:firstRowLastColumn="0" w:lastRowFirstColumn="0" w:lastRowLastColumn="0"/>
               <w:rPr>
                 <w:rFonts w:ascii="Times New Roman" w:hAnsi="Times New Roman" w:cs="Times New Roman"/>
                 <w:sz w:val="20"/>
@@ -16988,12 +17003,12 @@
       </w:tr>
       <w:tr>
         <w:trPr>
-          <w:cnfStyle w:val="000000010000"/>
+          <w:cnfStyle w:val="000000010000" w:firstRow="0" w:lastRow="0" w:firstColumn="0" w:lastColumn="0" w:oddVBand="0" w:evenVBand="0" w:oddHBand="0" w:evenHBand="1" w:firstRowFirstColumn="0" w:firstRowLastColumn="0" w:lastRowFirstColumn="0" w:lastRowLastColumn="0"/>
           <w:jc w:val="center"/>
         </w:trPr>
         <w:tc>
           <w:tcPr>
-            <w:cnfStyle w:val="001000000000"/>
+            <w:cnfStyle w:val="001000000000" w:firstRow="0" w:lastRow="0" w:firstColumn="1" w:lastColumn="0" w:oddVBand="0" w:evenVBand="0" w:oddHBand="0" w:evenHBand="0" w:firstRowFirstColumn="0" w:firstRowLastColumn="0" w:lastRowFirstColumn="0" w:lastRowLastColumn="0"/>
             <w:tcW w:w="1880" w:type="dxa"/>
           </w:tcPr>
           <w:p>
@@ -17022,7 +17037,7 @@
           <w:p>
             <w:pPr>
               <w:pStyle w:val="Sinespaciado"/>
-              <w:cnfStyle w:val="000000010000"/>
+              <w:cnfStyle w:val="000000010000" w:firstRow="0" w:lastRow="0" w:firstColumn="0" w:lastColumn="0" w:oddVBand="0" w:evenVBand="0" w:oddHBand="0" w:evenHBand="1" w:firstRowFirstColumn="0" w:firstRowLastColumn="0" w:lastRowFirstColumn="0" w:lastRowLastColumn="0"/>
               <w:rPr>
                 <w:rFonts w:ascii="Times New Roman" w:hAnsi="Times New Roman" w:cs="Times New Roman"/>
                 <w:b/>
@@ -17043,7 +17058,7 @@
           <w:p>
             <w:pPr>
               <w:pStyle w:val="Sinespaciado"/>
-              <w:cnfStyle w:val="000000010000"/>
+              <w:cnfStyle w:val="000000010000" w:firstRow="0" w:lastRow="0" w:firstColumn="0" w:lastColumn="0" w:oddVBand="0" w:evenVBand="0" w:oddHBand="0" w:evenHBand="1" w:firstRowFirstColumn="0" w:firstRowLastColumn="0" w:lastRowFirstColumn="0" w:lastRowLastColumn="0"/>
               <w:rPr>
                 <w:rFonts w:ascii="Times New Roman" w:hAnsi="Times New Roman" w:cs="Times New Roman"/>
                 <w:b/>
@@ -17055,7 +17070,7 @@
           <w:p>
             <w:pPr>
               <w:pStyle w:val="Sinespaciado"/>
-              <w:cnfStyle w:val="000000010000"/>
+              <w:cnfStyle w:val="000000010000" w:firstRow="0" w:lastRow="0" w:firstColumn="0" w:lastColumn="0" w:oddVBand="0" w:evenVBand="0" w:oddHBand="0" w:evenHBand="1" w:firstRowFirstColumn="0" w:firstRowLastColumn="0" w:lastRowFirstColumn="0" w:lastRowLastColumn="0"/>
               <w:rPr>
                 <w:rFonts w:ascii="Times New Roman" w:hAnsi="Times New Roman" w:cs="Times New Roman"/>
                 <w:b/>
@@ -17077,7 +17092,7 @@
           <w:p>
             <w:pPr>
               <w:pStyle w:val="Sinespaciado"/>
-              <w:cnfStyle w:val="000000010000"/>
+              <w:cnfStyle w:val="000000010000" w:firstRow="0" w:lastRow="0" w:firstColumn="0" w:lastColumn="0" w:oddVBand="0" w:evenVBand="0" w:oddHBand="0" w:evenHBand="1" w:firstRowFirstColumn="0" w:firstRowLastColumn="0" w:lastRowFirstColumn="0" w:lastRowLastColumn="0"/>
               <w:rPr>
                 <w:rFonts w:ascii="Times New Roman" w:hAnsi="Times New Roman" w:cs="Times New Roman"/>
                 <w:sz w:val="20"/>
@@ -17096,7 +17111,7 @@
           <w:p>
             <w:pPr>
               <w:pStyle w:val="Sinespaciado"/>
-              <w:cnfStyle w:val="000000010000"/>
+              <w:cnfStyle w:val="000000010000" w:firstRow="0" w:lastRow="0" w:firstColumn="0" w:lastColumn="0" w:oddVBand="0" w:evenVBand="0" w:oddHBand="0" w:evenHBand="1" w:firstRowFirstColumn="0" w:firstRowLastColumn="0" w:lastRowFirstColumn="0" w:lastRowLastColumn="0"/>
               <w:rPr>
                 <w:rFonts w:ascii="Times New Roman" w:hAnsi="Times New Roman" w:cs="Times New Roman"/>
                 <w:sz w:val="20"/>
@@ -17115,7 +17130,7 @@
           <w:p>
             <w:pPr>
               <w:pStyle w:val="Sinespaciado"/>
-              <w:cnfStyle w:val="000000010000"/>
+              <w:cnfStyle w:val="000000010000" w:firstRow="0" w:lastRow="0" w:firstColumn="0" w:lastColumn="0" w:oddVBand="0" w:evenVBand="0" w:oddHBand="0" w:evenHBand="1" w:firstRowFirstColumn="0" w:firstRowLastColumn="0" w:lastRowFirstColumn="0" w:lastRowLastColumn="0"/>
               <w:rPr>
                 <w:rFonts w:ascii="Times New Roman" w:hAnsi="Times New Roman" w:cs="Times New Roman"/>
                 <w:sz w:val="20"/>
@@ -17134,7 +17149,7 @@
           <w:p>
             <w:pPr>
               <w:pStyle w:val="Sinespaciado"/>
-              <w:cnfStyle w:val="000000010000"/>
+              <w:cnfStyle w:val="000000010000" w:firstRow="0" w:lastRow="0" w:firstColumn="0" w:lastColumn="0" w:oddVBand="0" w:evenVBand="0" w:oddHBand="0" w:evenHBand="1" w:firstRowFirstColumn="0" w:firstRowLastColumn="0" w:lastRowFirstColumn="0" w:lastRowLastColumn="0"/>
               <w:rPr>
                 <w:rFonts w:ascii="Times New Roman" w:hAnsi="Times New Roman" w:cs="Times New Roman"/>
                 <w:sz w:val="20"/>
@@ -17153,7 +17168,7 @@
           <w:p>
             <w:pPr>
               <w:pStyle w:val="Sinespaciado"/>
-              <w:cnfStyle w:val="000000010000"/>
+              <w:cnfStyle w:val="000000010000" w:firstRow="0" w:lastRow="0" w:firstColumn="0" w:lastColumn="0" w:oddVBand="0" w:evenVBand="0" w:oddHBand="0" w:evenHBand="1" w:firstRowFirstColumn="0" w:firstRowLastColumn="0" w:lastRowFirstColumn="0" w:lastRowLastColumn="0"/>
               <w:rPr>
                 <w:rFonts w:ascii="Times New Roman" w:hAnsi="Times New Roman" w:cs="Times New Roman"/>
                 <w:sz w:val="20"/>
@@ -17172,7 +17187,7 @@
           <w:p>
             <w:pPr>
               <w:pStyle w:val="Sinespaciado"/>
-              <w:cnfStyle w:val="000000010000"/>
+              <w:cnfStyle w:val="000000010000" w:firstRow="0" w:lastRow="0" w:firstColumn="0" w:lastColumn="0" w:oddVBand="0" w:evenVBand="0" w:oddHBand="0" w:evenHBand="1" w:firstRowFirstColumn="0" w:firstRowLastColumn="0" w:lastRowFirstColumn="0" w:lastRowLastColumn="0"/>
               <w:rPr>
                 <w:rFonts w:ascii="Times New Roman" w:hAnsi="Times New Roman" w:cs="Times New Roman"/>
                 <w:sz w:val="20"/>
@@ -17191,7 +17206,7 @@
           <w:p>
             <w:pPr>
               <w:pStyle w:val="Sinespaciado"/>
-              <w:cnfStyle w:val="000000010000"/>
+              <w:cnfStyle w:val="000000010000" w:firstRow="0" w:lastRow="0" w:firstColumn="0" w:lastColumn="0" w:oddVBand="0" w:evenVBand="0" w:oddHBand="0" w:evenHBand="1" w:firstRowFirstColumn="0" w:firstRowLastColumn="0" w:lastRowFirstColumn="0" w:lastRowLastColumn="0"/>
               <w:rPr>
                 <w:rFonts w:ascii="Times New Roman" w:hAnsi="Times New Roman" w:cs="Times New Roman"/>
                 <w:b/>
@@ -17212,7 +17227,7 @@
           <w:p>
             <w:pPr>
               <w:pStyle w:val="Sinespaciado"/>
-              <w:cnfStyle w:val="000000010000"/>
+              <w:cnfStyle w:val="000000010000" w:firstRow="0" w:lastRow="0" w:firstColumn="0" w:lastColumn="0" w:oddVBand="0" w:evenVBand="0" w:oddHBand="0" w:evenHBand="1" w:firstRowFirstColumn="0" w:firstRowLastColumn="0" w:lastRowFirstColumn="0" w:lastRowLastColumn="0"/>
               <w:rPr>
                 <w:rFonts w:ascii="Times New Roman" w:hAnsi="Times New Roman" w:cs="Times New Roman"/>
                 <w:sz w:val="20"/>
@@ -17231,7 +17246,7 @@
           <w:p>
             <w:pPr>
               <w:pStyle w:val="Sinespaciado"/>
-              <w:cnfStyle w:val="000000010000"/>
+              <w:cnfStyle w:val="000000010000" w:firstRow="0" w:lastRow="0" w:firstColumn="0" w:lastColumn="0" w:oddVBand="0" w:evenVBand="0" w:oddHBand="0" w:evenHBand="1" w:firstRowFirstColumn="0" w:firstRowLastColumn="0" w:lastRowFirstColumn="0" w:lastRowLastColumn="0"/>
               <w:rPr>
                 <w:rFonts w:ascii="Times New Roman" w:hAnsi="Times New Roman" w:cs="Times New Roman"/>
                 <w:sz w:val="20"/>
@@ -17250,7 +17265,7 @@
           <w:p>
             <w:pPr>
               <w:pStyle w:val="Sinespaciado"/>
-              <w:cnfStyle w:val="000000010000"/>
+              <w:cnfStyle w:val="000000010000" w:firstRow="0" w:lastRow="0" w:firstColumn="0" w:lastColumn="0" w:oddVBand="0" w:evenVBand="0" w:oddHBand="0" w:evenHBand="1" w:firstRowFirstColumn="0" w:firstRowLastColumn="0" w:lastRowFirstColumn="0" w:lastRowLastColumn="0"/>
               <w:rPr>
                 <w:rFonts w:ascii="Times New Roman" w:hAnsi="Times New Roman" w:cs="Times New Roman"/>
                 <w:sz w:val="20"/>
@@ -17269,7 +17284,7 @@
           <w:p>
             <w:pPr>
               <w:pStyle w:val="Sinespaciado"/>
-              <w:cnfStyle w:val="000000010000"/>
+              <w:cnfStyle w:val="000000010000" w:firstRow="0" w:lastRow="0" w:firstColumn="0" w:lastColumn="0" w:oddVBand="0" w:evenVBand="0" w:oddHBand="0" w:evenHBand="1" w:firstRowFirstColumn="0" w:firstRowLastColumn="0" w:lastRowFirstColumn="0" w:lastRowLastColumn="0"/>
               <w:rPr>
                 <w:rFonts w:ascii="Times New Roman" w:hAnsi="Times New Roman" w:cs="Times New Roman"/>
                 <w:b/>
@@ -17290,7 +17305,7 @@
           <w:p>
             <w:pPr>
               <w:pStyle w:val="Sinespaciado"/>
-              <w:cnfStyle w:val="000000010000"/>
+              <w:cnfStyle w:val="000000010000" w:firstRow="0" w:lastRow="0" w:firstColumn="0" w:lastColumn="0" w:oddVBand="0" w:evenVBand="0" w:oddHBand="0" w:evenHBand="1" w:firstRowFirstColumn="0" w:firstRowLastColumn="0" w:lastRowFirstColumn="0" w:lastRowLastColumn="0"/>
               <w:rPr>
                 <w:rFonts w:ascii="Times New Roman" w:hAnsi="Times New Roman" w:cs="Times New Roman"/>
                 <w:sz w:val="20"/>
@@ -17310,12 +17325,12 @@
       </w:tr>
       <w:tr>
         <w:trPr>
-          <w:cnfStyle w:val="000000100000"/>
+          <w:cnfStyle w:val="000000100000" w:firstRow="0" w:lastRow="0" w:firstColumn="0" w:lastColumn="0" w:oddVBand="0" w:evenVBand="0" w:oddHBand="1" w:evenHBand="0" w:firstRowFirstColumn="0" w:firstRowLastColumn="0" w:lastRowFirstColumn="0" w:lastRowLastColumn="0"/>
           <w:jc w:val="center"/>
         </w:trPr>
         <w:tc>
           <w:tcPr>
-            <w:cnfStyle w:val="001000000000"/>
+            <w:cnfStyle w:val="001000000000" w:firstRow="0" w:lastRow="0" w:firstColumn="1" w:lastColumn="0" w:oddVBand="0" w:evenVBand="0" w:oddHBand="0" w:evenHBand="0" w:firstRowFirstColumn="0" w:firstRowLastColumn="0" w:lastRowFirstColumn="0" w:lastRowLastColumn="0"/>
             <w:tcW w:w="1880" w:type="dxa"/>
           </w:tcPr>
           <w:p>
@@ -17344,7 +17359,7 @@
           <w:p>
             <w:pPr>
               <w:pStyle w:val="Sinespaciado"/>
-              <w:cnfStyle w:val="000000100000"/>
+              <w:cnfStyle w:val="000000100000" w:firstRow="0" w:lastRow="0" w:firstColumn="0" w:lastColumn="0" w:oddVBand="0" w:evenVBand="0" w:oddHBand="1" w:evenHBand="0" w:firstRowFirstColumn="0" w:firstRowLastColumn="0" w:lastRowFirstColumn="0" w:lastRowLastColumn="0"/>
               <w:rPr>
                 <w:rFonts w:ascii="Times New Roman" w:hAnsi="Times New Roman" w:cs="Times New Roman"/>
                 <w:sz w:val="20"/>
@@ -17363,7 +17378,7 @@
           <w:p>
             <w:pPr>
               <w:pStyle w:val="Sinespaciado"/>
-              <w:cnfStyle w:val="000000100000"/>
+              <w:cnfStyle w:val="000000100000" w:firstRow="0" w:lastRow="0" w:firstColumn="0" w:lastColumn="0" w:oddVBand="0" w:evenVBand="0" w:oddHBand="1" w:evenHBand="0" w:firstRowFirstColumn="0" w:firstRowLastColumn="0" w:lastRowFirstColumn="0" w:lastRowLastColumn="0"/>
               <w:rPr>
                 <w:rFonts w:ascii="Times New Roman" w:hAnsi="Times New Roman" w:cs="Times New Roman"/>
                 <w:sz w:val="20"/>
@@ -17382,7 +17397,7 @@
           <w:p>
             <w:pPr>
               <w:pStyle w:val="Sinespaciado"/>
-              <w:cnfStyle w:val="000000100000"/>
+              <w:cnfStyle w:val="000000100000" w:firstRow="0" w:lastRow="0" w:firstColumn="0" w:lastColumn="0" w:oddVBand="0" w:evenVBand="0" w:oddHBand="1" w:evenHBand="0" w:firstRowFirstColumn="0" w:firstRowLastColumn="0" w:lastRowFirstColumn="0" w:lastRowLastColumn="0"/>
               <w:rPr>
                 <w:rFonts w:ascii="Times New Roman" w:hAnsi="Times New Roman" w:cs="Times New Roman"/>
                 <w:sz w:val="20"/>
@@ -17401,7 +17416,7 @@
           <w:p>
             <w:pPr>
               <w:pStyle w:val="Sinespaciado"/>
-              <w:cnfStyle w:val="000000100000"/>
+              <w:cnfStyle w:val="000000100000" w:firstRow="0" w:lastRow="0" w:firstColumn="0" w:lastColumn="0" w:oddVBand="0" w:evenVBand="0" w:oddHBand="1" w:evenHBand="0" w:firstRowFirstColumn="0" w:firstRowLastColumn="0" w:lastRowFirstColumn="0" w:lastRowLastColumn="0"/>
               <w:rPr>
                 <w:rFonts w:ascii="Times New Roman" w:hAnsi="Times New Roman" w:cs="Times New Roman"/>
                 <w:sz w:val="20"/>
@@ -17421,12 +17436,12 @@
       </w:tr>
       <w:tr>
         <w:trPr>
-          <w:cnfStyle w:val="000000010000"/>
+          <w:cnfStyle w:val="000000010000" w:firstRow="0" w:lastRow="0" w:firstColumn="0" w:lastColumn="0" w:oddVBand="0" w:evenVBand="0" w:oddHBand="0" w:evenHBand="1" w:firstRowFirstColumn="0" w:firstRowLastColumn="0" w:lastRowFirstColumn="0" w:lastRowLastColumn="0"/>
           <w:jc w:val="center"/>
         </w:trPr>
         <w:tc>
           <w:tcPr>
-            <w:cnfStyle w:val="001000000000"/>
+            <w:cnfStyle w:val="001000000000" w:firstRow="0" w:lastRow="0" w:firstColumn="1" w:lastColumn="0" w:oddVBand="0" w:evenVBand="0" w:oddHBand="0" w:evenHBand="0" w:firstRowFirstColumn="0" w:firstRowLastColumn="0" w:lastRowFirstColumn="0" w:lastRowLastColumn="0"/>
             <w:tcW w:w="1880" w:type="dxa"/>
           </w:tcPr>
           <w:p>
@@ -17455,7 +17470,7 @@
           <w:p>
             <w:pPr>
               <w:pStyle w:val="Sinespaciado"/>
-              <w:cnfStyle w:val="000000010000"/>
+              <w:cnfStyle w:val="000000010000" w:firstRow="0" w:lastRow="0" w:firstColumn="0" w:lastColumn="0" w:oddVBand="0" w:evenVBand="0" w:oddHBand="0" w:evenHBand="1" w:firstRowFirstColumn="0" w:firstRowLastColumn="0" w:lastRowFirstColumn="0" w:lastRowLastColumn="0"/>
               <w:rPr>
                 <w:rFonts w:ascii="Times New Roman" w:hAnsi="Times New Roman" w:cs="Times New Roman"/>
                 <w:sz w:val="20"/>
@@ -17467,12 +17482,12 @@
       </w:tr>
       <w:tr>
         <w:trPr>
-          <w:cnfStyle w:val="000000100000"/>
+          <w:cnfStyle w:val="000000100000" w:firstRow="0" w:lastRow="0" w:firstColumn="0" w:lastColumn="0" w:oddVBand="0" w:evenVBand="0" w:oddHBand="1" w:evenHBand="0" w:firstRowFirstColumn="0" w:firstRowLastColumn="0" w:lastRowFirstColumn="0" w:lastRowLastColumn="0"/>
           <w:jc w:val="center"/>
         </w:trPr>
         <w:tc>
           <w:tcPr>
-            <w:cnfStyle w:val="001000000000"/>
+            <w:cnfStyle w:val="001000000000" w:firstRow="0" w:lastRow="0" w:firstColumn="1" w:lastColumn="0" w:oddVBand="0" w:evenVBand="0" w:oddHBand="0" w:evenHBand="0" w:firstRowFirstColumn="0" w:firstRowLastColumn="0" w:lastRowFirstColumn="0" w:lastRowLastColumn="0"/>
             <w:tcW w:w="1880" w:type="dxa"/>
           </w:tcPr>
           <w:p>
@@ -17502,7 +17517,7 @@
             <w:pPr>
               <w:pStyle w:val="Sinespaciado"/>
               <w:keepNext/>
-              <w:cnfStyle w:val="000000100000"/>
+              <w:cnfStyle w:val="000000100000" w:firstRow="0" w:lastRow="0" w:firstColumn="0" w:lastColumn="0" w:oddVBand="0" w:evenVBand="0" w:oddHBand="1" w:evenHBand="0" w:firstRowFirstColumn="0" w:firstRowLastColumn="0" w:lastRowFirstColumn="0" w:lastRowLastColumn="0"/>
               <w:rPr>
                 <w:rFonts w:ascii="Times New Roman" w:hAnsi="Times New Roman" w:cs="Times New Roman"/>
                 <w:sz w:val="20"/>
@@ -17565,7 +17580,7 @@
           <w:noProof/>
           <w:sz w:val="24"/>
           <w:szCs w:val="24"/>
-          <w:lang w:eastAsia="es-ES"/>
+          <w:lang w:val="es-BO" w:eastAsia="es-BO"/>
         </w:rPr>
         <w:drawing>
           <wp:inline distT="0" distB="0" distL="0" distR="0">
@@ -17585,7 +17600,7 @@
                     </pic:cNvPicPr>
                   </pic:nvPicPr>
                   <pic:blipFill>
-                    <a:blip r:embed="rId27"/>
+                    <a:blip r:embed="rId29"/>
                     <a:srcRect/>
                     <a:stretch>
                       <a:fillRect/>
@@ -17637,7 +17652,7 @@
           <w:szCs w:val="24"/>
         </w:rPr>
       </w:pPr>
-      <w:bookmarkStart w:id="87" w:name="_Toc358810900"/>
+      <w:bookmarkStart w:id="86" w:name="_Toc358810900"/>
       <w:r>
         <w:rPr>
           <w:rFonts w:cs="Times New Roman"/>
@@ -17646,7 +17661,7 @@
         <w:lastRenderedPageBreak/>
         <w:t>CU6: Gestionar Cronograma</w:t>
       </w:r>
-      <w:bookmarkEnd w:id="87"/>
+      <w:bookmarkEnd w:id="86"/>
     </w:p>
     <w:p>
       <w:pPr>
@@ -17691,7 +17706,7 @@
           <w:noProof/>
           <w:sz w:val="24"/>
           <w:szCs w:val="24"/>
-          <w:lang w:eastAsia="es-ES"/>
+          <w:lang w:val="es-BO" w:eastAsia="es-BO"/>
         </w:rPr>
         <w:drawing>
           <wp:inline distT="0" distB="0" distL="0" distR="0">
@@ -17711,7 +17726,7 @@
                     </pic:cNvPicPr>
                   </pic:nvPicPr>
                   <pic:blipFill>
-                    <a:blip r:embed="rId28"/>
+                    <a:blip r:embed="rId30"/>
                     <a:srcRect/>
                     <a:stretch>
                       <a:fillRect/>
@@ -17779,7 +17794,7 @@
         <w:tblStyle w:val="Cuadrculaclara-nfasis11"/>
         <w:tblW w:w="0" w:type="auto"/>
         <w:jc w:val="center"/>
-        <w:tblLook w:val="04A0"/>
+        <w:tblLook w:val="04A0" w:firstRow="1" w:lastRow="0" w:firstColumn="1" w:lastColumn="0" w:noHBand="0" w:noVBand="1"/>
       </w:tblPr>
       <w:tblGrid>
         <w:gridCol w:w="2576"/>
@@ -17787,12 +17802,12 @@
       </w:tblGrid>
       <w:tr>
         <w:trPr>
-          <w:cnfStyle w:val="100000000000"/>
+          <w:cnfStyle w:val="100000000000" w:firstRow="1" w:lastRow="0" w:firstColumn="0" w:lastColumn="0" w:oddVBand="0" w:evenVBand="0" w:oddHBand="0" w:evenHBand="0" w:firstRowFirstColumn="0" w:firstRowLastColumn="0" w:lastRowFirstColumn="0" w:lastRowLastColumn="0"/>
           <w:jc w:val="center"/>
         </w:trPr>
         <w:tc>
           <w:tcPr>
-            <w:cnfStyle w:val="001000000000"/>
+            <w:cnfStyle w:val="001000000000" w:firstRow="0" w:lastRow="0" w:firstColumn="1" w:lastColumn="0" w:oddVBand="0" w:evenVBand="0" w:oddHBand="0" w:evenHBand="0" w:firstRowFirstColumn="0" w:firstRowLastColumn="0" w:lastRowFirstColumn="0" w:lastRowLastColumn="0"/>
             <w:tcW w:w="2576" w:type="dxa"/>
           </w:tcPr>
           <w:p>
@@ -17821,7 +17836,7 @@
           <w:p>
             <w:pPr>
               <w:pStyle w:val="Sinespaciado"/>
-              <w:cnfStyle w:val="100000000000"/>
+              <w:cnfStyle w:val="100000000000" w:firstRow="1" w:lastRow="0" w:firstColumn="0" w:lastColumn="0" w:oddVBand="0" w:evenVBand="0" w:oddHBand="0" w:evenHBand="0" w:firstRowFirstColumn="0" w:firstRowLastColumn="0" w:lastRowFirstColumn="0" w:lastRowLastColumn="0"/>
               <w:rPr>
                 <w:rFonts w:ascii="Times New Roman" w:hAnsi="Times New Roman" w:cs="Times New Roman"/>
                 <w:b w:val="0"/>
@@ -17843,12 +17858,12 @@
       </w:tr>
       <w:tr>
         <w:trPr>
-          <w:cnfStyle w:val="000000100000"/>
+          <w:cnfStyle w:val="000000100000" w:firstRow="0" w:lastRow="0" w:firstColumn="0" w:lastColumn="0" w:oddVBand="0" w:evenVBand="0" w:oddHBand="1" w:evenHBand="0" w:firstRowFirstColumn="0" w:firstRowLastColumn="0" w:lastRowFirstColumn="0" w:lastRowLastColumn="0"/>
           <w:jc w:val="center"/>
         </w:trPr>
         <w:tc>
           <w:tcPr>
-            <w:cnfStyle w:val="001000000000"/>
+            <w:cnfStyle w:val="001000000000" w:firstRow="0" w:lastRow="0" w:firstColumn="1" w:lastColumn="0" w:oddVBand="0" w:evenVBand="0" w:oddHBand="0" w:evenHBand="0" w:firstRowFirstColumn="0" w:firstRowLastColumn="0" w:lastRowFirstColumn="0" w:lastRowLastColumn="0"/>
             <w:tcW w:w="2576" w:type="dxa"/>
           </w:tcPr>
           <w:p>
@@ -17877,7 +17892,7 @@
           <w:p>
             <w:pPr>
               <w:pStyle w:val="Sinespaciado"/>
-              <w:cnfStyle w:val="000000100000"/>
+              <w:cnfStyle w:val="000000100000" w:firstRow="0" w:lastRow="0" w:firstColumn="0" w:lastColumn="0" w:oddVBand="0" w:evenVBand="0" w:oddHBand="1" w:evenHBand="0" w:firstRowFirstColumn="0" w:firstRowLastColumn="0" w:lastRowFirstColumn="0" w:lastRowLastColumn="0"/>
               <w:rPr>
                 <w:rFonts w:ascii="Times New Roman" w:hAnsi="Times New Roman" w:cs="Times New Roman"/>
                 <w:sz w:val="20"/>
@@ -17914,12 +17929,12 @@
       </w:tr>
       <w:tr>
         <w:trPr>
-          <w:cnfStyle w:val="000000010000"/>
+          <w:cnfStyle w:val="000000010000" w:firstRow="0" w:lastRow="0" w:firstColumn="0" w:lastColumn="0" w:oddVBand="0" w:evenVBand="0" w:oddHBand="0" w:evenHBand="1" w:firstRowFirstColumn="0" w:firstRowLastColumn="0" w:lastRowFirstColumn="0" w:lastRowLastColumn="0"/>
           <w:jc w:val="center"/>
         </w:trPr>
         <w:tc>
           <w:tcPr>
-            <w:cnfStyle w:val="001000000000"/>
+            <w:cnfStyle w:val="001000000000" w:firstRow="0" w:lastRow="0" w:firstColumn="1" w:lastColumn="0" w:oddVBand="0" w:evenVBand="0" w:oddHBand="0" w:evenHBand="0" w:firstRowFirstColumn="0" w:firstRowLastColumn="0" w:lastRowFirstColumn="0" w:lastRowLastColumn="0"/>
             <w:tcW w:w="2576" w:type="dxa"/>
           </w:tcPr>
           <w:p>
@@ -17948,7 +17963,7 @@
           <w:p>
             <w:pPr>
               <w:pStyle w:val="Sinespaciado"/>
-              <w:cnfStyle w:val="000000010000"/>
+              <w:cnfStyle w:val="000000010000" w:firstRow="0" w:lastRow="0" w:firstColumn="0" w:lastColumn="0" w:oddVBand="0" w:evenVBand="0" w:oddHBand="0" w:evenHBand="1" w:firstRowFirstColumn="0" w:firstRowLastColumn="0" w:lastRowFirstColumn="0" w:lastRowLastColumn="0"/>
               <w:rPr>
                 <w:rFonts w:ascii="Times New Roman" w:hAnsi="Times New Roman" w:cs="Times New Roman"/>
                 <w:sz w:val="20"/>
@@ -17968,12 +17983,12 @@
       </w:tr>
       <w:tr>
         <w:trPr>
-          <w:cnfStyle w:val="000000100000"/>
+          <w:cnfStyle w:val="000000100000" w:firstRow="0" w:lastRow="0" w:firstColumn="0" w:lastColumn="0" w:oddVBand="0" w:evenVBand="0" w:oddHBand="1" w:evenHBand="0" w:firstRowFirstColumn="0" w:firstRowLastColumn="0" w:lastRowFirstColumn="0" w:lastRowLastColumn="0"/>
           <w:jc w:val="center"/>
         </w:trPr>
         <w:tc>
           <w:tcPr>
-            <w:cnfStyle w:val="001000000000"/>
+            <w:cnfStyle w:val="001000000000" w:firstRow="0" w:lastRow="0" w:firstColumn="1" w:lastColumn="0" w:oddVBand="0" w:evenVBand="0" w:oddHBand="0" w:evenHBand="0" w:firstRowFirstColumn="0" w:firstRowLastColumn="0" w:lastRowFirstColumn="0" w:lastRowLastColumn="0"/>
             <w:tcW w:w="2576" w:type="dxa"/>
           </w:tcPr>
           <w:p>
@@ -18002,7 +18017,7 @@
           <w:p>
             <w:pPr>
               <w:pStyle w:val="Sinespaciado"/>
-              <w:cnfStyle w:val="000000100000"/>
+              <w:cnfStyle w:val="000000100000" w:firstRow="0" w:lastRow="0" w:firstColumn="0" w:lastColumn="0" w:oddVBand="0" w:evenVBand="0" w:oddHBand="1" w:evenHBand="0" w:firstRowFirstColumn="0" w:firstRowLastColumn="0" w:lastRowFirstColumn="0" w:lastRowLastColumn="0"/>
               <w:rPr>
                 <w:rFonts w:ascii="Times New Roman" w:hAnsi="Times New Roman" w:cs="Times New Roman"/>
                 <w:sz w:val="20"/>
@@ -18022,12 +18037,12 @@
       </w:tr>
       <w:tr>
         <w:trPr>
-          <w:cnfStyle w:val="000000010000"/>
+          <w:cnfStyle w:val="000000010000" w:firstRow="0" w:lastRow="0" w:firstColumn="0" w:lastColumn="0" w:oddVBand="0" w:evenVBand="0" w:oddHBand="0" w:evenHBand="1" w:firstRowFirstColumn="0" w:firstRowLastColumn="0" w:lastRowFirstColumn="0" w:lastRowLastColumn="0"/>
           <w:jc w:val="center"/>
         </w:trPr>
         <w:tc>
           <w:tcPr>
-            <w:cnfStyle w:val="001000000000"/>
+            <w:cnfStyle w:val="001000000000" w:firstRow="0" w:lastRow="0" w:firstColumn="1" w:lastColumn="0" w:oddVBand="0" w:evenVBand="0" w:oddHBand="0" w:evenHBand="0" w:firstRowFirstColumn="0" w:firstRowLastColumn="0" w:lastRowFirstColumn="0" w:lastRowLastColumn="0"/>
             <w:tcW w:w="2576" w:type="dxa"/>
           </w:tcPr>
           <w:p>
@@ -18056,7 +18071,7 @@
           <w:p>
             <w:pPr>
               <w:pStyle w:val="Sinespaciado"/>
-              <w:cnfStyle w:val="000000010000"/>
+              <w:cnfStyle w:val="000000010000" w:firstRow="0" w:lastRow="0" w:firstColumn="0" w:lastColumn="0" w:oddVBand="0" w:evenVBand="0" w:oddHBand="0" w:evenHBand="1" w:firstRowFirstColumn="0" w:firstRowLastColumn="0" w:lastRowFirstColumn="0" w:lastRowLastColumn="0"/>
               <w:rPr>
                 <w:rFonts w:ascii="Times New Roman" w:hAnsi="Times New Roman" w:cs="Times New Roman"/>
                 <w:b/>
@@ -18077,7 +18092,7 @@
           <w:p>
             <w:pPr>
               <w:pStyle w:val="Sinespaciado"/>
-              <w:cnfStyle w:val="000000010000"/>
+              <w:cnfStyle w:val="000000010000" w:firstRow="0" w:lastRow="0" w:firstColumn="0" w:lastColumn="0" w:oddVBand="0" w:evenVBand="0" w:oddHBand="0" w:evenHBand="1" w:firstRowFirstColumn="0" w:firstRowLastColumn="0" w:lastRowFirstColumn="0" w:lastRowLastColumn="0"/>
               <w:rPr>
                 <w:rFonts w:ascii="Times New Roman" w:hAnsi="Times New Roman" w:cs="Times New Roman"/>
                 <w:b/>
@@ -18099,7 +18114,7 @@
           <w:p>
             <w:pPr>
               <w:pStyle w:val="Sinespaciado"/>
-              <w:cnfStyle w:val="000000010000"/>
+              <w:cnfStyle w:val="000000010000" w:firstRow="0" w:lastRow="0" w:firstColumn="0" w:lastColumn="0" w:oddVBand="0" w:evenVBand="0" w:oddHBand="0" w:evenHBand="1" w:firstRowFirstColumn="0" w:firstRowLastColumn="0" w:lastRowFirstColumn="0" w:lastRowLastColumn="0"/>
               <w:rPr>
                 <w:rFonts w:ascii="Times New Roman" w:hAnsi="Times New Roman" w:cs="Times New Roman"/>
                 <w:sz w:val="20"/>
@@ -18118,7 +18133,7 @@
           <w:p>
             <w:pPr>
               <w:pStyle w:val="Sinespaciado"/>
-              <w:cnfStyle w:val="000000010000"/>
+              <w:cnfStyle w:val="000000010000" w:firstRow="0" w:lastRow="0" w:firstColumn="0" w:lastColumn="0" w:oddVBand="0" w:evenVBand="0" w:oddHBand="0" w:evenHBand="1" w:firstRowFirstColumn="0" w:firstRowLastColumn="0" w:lastRowFirstColumn="0" w:lastRowLastColumn="0"/>
               <w:rPr>
                 <w:rFonts w:ascii="Times New Roman" w:hAnsi="Times New Roman" w:cs="Times New Roman"/>
                 <w:sz w:val="20"/>
@@ -18137,7 +18152,7 @@
           <w:p>
             <w:pPr>
               <w:pStyle w:val="Sinespaciado"/>
-              <w:cnfStyle w:val="000000010000"/>
+              <w:cnfStyle w:val="000000010000" w:firstRow="0" w:lastRow="0" w:firstColumn="0" w:lastColumn="0" w:oddVBand="0" w:evenVBand="0" w:oddHBand="0" w:evenHBand="1" w:firstRowFirstColumn="0" w:firstRowLastColumn="0" w:lastRowFirstColumn="0" w:lastRowLastColumn="0"/>
               <w:rPr>
                 <w:rFonts w:ascii="Times New Roman" w:hAnsi="Times New Roman" w:cs="Times New Roman"/>
                 <w:sz w:val="20"/>
@@ -18156,7 +18171,7 @@
           <w:p>
             <w:pPr>
               <w:pStyle w:val="Sinespaciado"/>
-              <w:cnfStyle w:val="000000010000"/>
+              <w:cnfStyle w:val="000000010000" w:firstRow="0" w:lastRow="0" w:firstColumn="0" w:lastColumn="0" w:oddVBand="0" w:evenVBand="0" w:oddHBand="0" w:evenHBand="1" w:firstRowFirstColumn="0" w:firstRowLastColumn="0" w:lastRowFirstColumn="0" w:lastRowLastColumn="0"/>
               <w:rPr>
                 <w:rFonts w:ascii="Times New Roman" w:hAnsi="Times New Roman" w:cs="Times New Roman"/>
                 <w:sz w:val="20"/>
@@ -18175,7 +18190,7 @@
           <w:p>
             <w:pPr>
               <w:pStyle w:val="Sinespaciado"/>
-              <w:cnfStyle w:val="000000010000"/>
+              <w:cnfStyle w:val="000000010000" w:firstRow="0" w:lastRow="0" w:firstColumn="0" w:lastColumn="0" w:oddVBand="0" w:evenVBand="0" w:oddHBand="0" w:evenHBand="1" w:firstRowFirstColumn="0" w:firstRowLastColumn="0" w:lastRowFirstColumn="0" w:lastRowLastColumn="0"/>
               <w:rPr>
                 <w:rFonts w:ascii="Times New Roman" w:hAnsi="Times New Roman" w:cs="Times New Roman"/>
                 <w:sz w:val="20"/>
@@ -18194,7 +18209,7 @@
           <w:p>
             <w:pPr>
               <w:pStyle w:val="Sinespaciado"/>
-              <w:cnfStyle w:val="000000010000"/>
+              <w:cnfStyle w:val="000000010000" w:firstRow="0" w:lastRow="0" w:firstColumn="0" w:lastColumn="0" w:oddVBand="0" w:evenVBand="0" w:oddHBand="0" w:evenHBand="1" w:firstRowFirstColumn="0" w:firstRowLastColumn="0" w:lastRowFirstColumn="0" w:lastRowLastColumn="0"/>
               <w:rPr>
                 <w:rFonts w:ascii="Times New Roman" w:hAnsi="Times New Roman" w:cs="Times New Roman"/>
                 <w:sz w:val="20"/>
@@ -18213,7 +18228,7 @@
           <w:p>
             <w:pPr>
               <w:pStyle w:val="Sinespaciado"/>
-              <w:cnfStyle w:val="000000010000"/>
+              <w:cnfStyle w:val="000000010000" w:firstRow="0" w:lastRow="0" w:firstColumn="0" w:lastColumn="0" w:oddVBand="0" w:evenVBand="0" w:oddHBand="0" w:evenHBand="1" w:firstRowFirstColumn="0" w:firstRowLastColumn="0" w:lastRowFirstColumn="0" w:lastRowLastColumn="0"/>
               <w:rPr>
                 <w:rFonts w:ascii="Times New Roman" w:hAnsi="Times New Roman" w:cs="Times New Roman"/>
                 <w:b/>
@@ -18234,7 +18249,7 @@
           <w:p>
             <w:pPr>
               <w:pStyle w:val="Sinespaciado"/>
-              <w:cnfStyle w:val="000000010000"/>
+              <w:cnfStyle w:val="000000010000" w:firstRow="0" w:lastRow="0" w:firstColumn="0" w:lastColumn="0" w:oddVBand="0" w:evenVBand="0" w:oddHBand="0" w:evenHBand="1" w:firstRowFirstColumn="0" w:firstRowLastColumn="0" w:lastRowFirstColumn="0" w:lastRowLastColumn="0"/>
               <w:rPr>
                 <w:rFonts w:ascii="Times New Roman" w:hAnsi="Times New Roman" w:cs="Times New Roman"/>
                 <w:sz w:val="20"/>
@@ -18253,7 +18268,7 @@
           <w:p>
             <w:pPr>
               <w:pStyle w:val="Sinespaciado"/>
-              <w:cnfStyle w:val="000000010000"/>
+              <w:cnfStyle w:val="000000010000" w:firstRow="0" w:lastRow="0" w:firstColumn="0" w:lastColumn="0" w:oddVBand="0" w:evenVBand="0" w:oddHBand="0" w:evenHBand="1" w:firstRowFirstColumn="0" w:firstRowLastColumn="0" w:lastRowFirstColumn="0" w:lastRowLastColumn="0"/>
               <w:rPr>
                 <w:rFonts w:ascii="Times New Roman" w:hAnsi="Times New Roman" w:cs="Times New Roman"/>
                 <w:sz w:val="20"/>
@@ -18272,7 +18287,7 @@
           <w:p>
             <w:pPr>
               <w:pStyle w:val="Sinespaciado"/>
-              <w:cnfStyle w:val="000000010000"/>
+              <w:cnfStyle w:val="000000010000" w:firstRow="0" w:lastRow="0" w:firstColumn="0" w:lastColumn="0" w:oddVBand="0" w:evenVBand="0" w:oddHBand="0" w:evenHBand="1" w:firstRowFirstColumn="0" w:firstRowLastColumn="0" w:lastRowFirstColumn="0" w:lastRowLastColumn="0"/>
               <w:rPr>
                 <w:rFonts w:ascii="Times New Roman" w:hAnsi="Times New Roman" w:cs="Times New Roman"/>
                 <w:sz w:val="20"/>
@@ -18291,7 +18306,7 @@
           <w:p>
             <w:pPr>
               <w:pStyle w:val="Sinespaciado"/>
-              <w:cnfStyle w:val="000000010000"/>
+              <w:cnfStyle w:val="000000010000" w:firstRow="0" w:lastRow="0" w:firstColumn="0" w:lastColumn="0" w:oddVBand="0" w:evenVBand="0" w:oddHBand="0" w:evenHBand="1" w:firstRowFirstColumn="0" w:firstRowLastColumn="0" w:lastRowFirstColumn="0" w:lastRowLastColumn="0"/>
               <w:rPr>
                 <w:rFonts w:ascii="Times New Roman" w:hAnsi="Times New Roman" w:cs="Times New Roman"/>
                 <w:b/>
@@ -18312,7 +18327,7 @@
           <w:p>
             <w:pPr>
               <w:pStyle w:val="Sinespaciado"/>
-              <w:cnfStyle w:val="000000010000"/>
+              <w:cnfStyle w:val="000000010000" w:firstRow="0" w:lastRow="0" w:firstColumn="0" w:lastColumn="0" w:oddVBand="0" w:evenVBand="0" w:oddHBand="0" w:evenHBand="1" w:firstRowFirstColumn="0" w:firstRowLastColumn="0" w:lastRowFirstColumn="0" w:lastRowLastColumn="0"/>
               <w:rPr>
                 <w:rFonts w:ascii="Times New Roman" w:hAnsi="Times New Roman" w:cs="Times New Roman"/>
                 <w:sz w:val="20"/>
@@ -18332,12 +18347,12 @@
       </w:tr>
       <w:tr>
         <w:trPr>
-          <w:cnfStyle w:val="000000100000"/>
+          <w:cnfStyle w:val="000000100000" w:firstRow="0" w:lastRow="0" w:firstColumn="0" w:lastColumn="0" w:oddVBand="0" w:evenVBand="0" w:oddHBand="1" w:evenHBand="0" w:firstRowFirstColumn="0" w:firstRowLastColumn="0" w:lastRowFirstColumn="0" w:lastRowLastColumn="0"/>
           <w:jc w:val="center"/>
         </w:trPr>
         <w:tc>
           <w:tcPr>
-            <w:cnfStyle w:val="001000000000"/>
+            <w:cnfStyle w:val="001000000000" w:firstRow="0" w:lastRow="0" w:firstColumn="1" w:lastColumn="0" w:oddVBand="0" w:evenVBand="0" w:oddHBand="0" w:evenHBand="0" w:firstRowFirstColumn="0" w:firstRowLastColumn="0" w:lastRowFirstColumn="0" w:lastRowLastColumn="0"/>
             <w:tcW w:w="2576" w:type="dxa"/>
           </w:tcPr>
           <w:p>
@@ -18366,7 +18381,7 @@
           <w:p>
             <w:pPr>
               <w:pStyle w:val="Sinespaciado"/>
-              <w:cnfStyle w:val="000000100000"/>
+              <w:cnfStyle w:val="000000100000" w:firstRow="0" w:lastRow="0" w:firstColumn="0" w:lastColumn="0" w:oddVBand="0" w:evenVBand="0" w:oddHBand="1" w:evenHBand="0" w:firstRowFirstColumn="0" w:firstRowLastColumn="0" w:lastRowFirstColumn="0" w:lastRowLastColumn="0"/>
               <w:rPr>
                 <w:rFonts w:ascii="Times New Roman" w:hAnsi="Times New Roman" w:cs="Times New Roman"/>
                 <w:sz w:val="20"/>
@@ -18385,7 +18400,7 @@
           <w:p>
             <w:pPr>
               <w:pStyle w:val="Sinespaciado"/>
-              <w:cnfStyle w:val="000000100000"/>
+              <w:cnfStyle w:val="000000100000" w:firstRow="0" w:lastRow="0" w:firstColumn="0" w:lastColumn="0" w:oddVBand="0" w:evenVBand="0" w:oddHBand="1" w:evenHBand="0" w:firstRowFirstColumn="0" w:firstRowLastColumn="0" w:lastRowFirstColumn="0" w:lastRowLastColumn="0"/>
               <w:rPr>
                 <w:rFonts w:ascii="Times New Roman" w:hAnsi="Times New Roman" w:cs="Times New Roman"/>
                 <w:sz w:val="20"/>
@@ -18404,7 +18419,7 @@
           <w:p>
             <w:pPr>
               <w:pStyle w:val="Sinespaciado"/>
-              <w:cnfStyle w:val="000000100000"/>
+              <w:cnfStyle w:val="000000100000" w:firstRow="0" w:lastRow="0" w:firstColumn="0" w:lastColumn="0" w:oddVBand="0" w:evenVBand="0" w:oddHBand="1" w:evenHBand="0" w:firstRowFirstColumn="0" w:firstRowLastColumn="0" w:lastRowFirstColumn="0" w:lastRowLastColumn="0"/>
               <w:rPr>
                 <w:rFonts w:ascii="Times New Roman" w:hAnsi="Times New Roman" w:cs="Times New Roman"/>
                 <w:sz w:val="20"/>
@@ -18423,7 +18438,7 @@
           <w:p>
             <w:pPr>
               <w:pStyle w:val="Sinespaciado"/>
-              <w:cnfStyle w:val="000000100000"/>
+              <w:cnfStyle w:val="000000100000" w:firstRow="0" w:lastRow="0" w:firstColumn="0" w:lastColumn="0" w:oddVBand="0" w:evenVBand="0" w:oddHBand="1" w:evenHBand="0" w:firstRowFirstColumn="0" w:firstRowLastColumn="0" w:lastRowFirstColumn="0" w:lastRowLastColumn="0"/>
               <w:rPr>
                 <w:rFonts w:ascii="Times New Roman" w:hAnsi="Times New Roman" w:cs="Times New Roman"/>
                 <w:sz w:val="20"/>
@@ -18443,12 +18458,12 @@
       </w:tr>
       <w:tr>
         <w:trPr>
-          <w:cnfStyle w:val="000000010000"/>
+          <w:cnfStyle w:val="000000010000" w:firstRow="0" w:lastRow="0" w:firstColumn="0" w:lastColumn="0" w:oddVBand="0" w:evenVBand="0" w:oddHBand="0" w:evenHBand="1" w:firstRowFirstColumn="0" w:firstRowLastColumn="0" w:lastRowFirstColumn="0" w:lastRowLastColumn="0"/>
           <w:jc w:val="center"/>
         </w:trPr>
         <w:tc>
           <w:tcPr>
-            <w:cnfStyle w:val="001000000000"/>
+            <w:cnfStyle w:val="001000000000" w:firstRow="0" w:lastRow="0" w:firstColumn="1" w:lastColumn="0" w:oddVBand="0" w:evenVBand="0" w:oddHBand="0" w:evenHBand="0" w:firstRowFirstColumn="0" w:firstRowLastColumn="0" w:lastRowFirstColumn="0" w:lastRowLastColumn="0"/>
             <w:tcW w:w="2576" w:type="dxa"/>
           </w:tcPr>
           <w:p>
@@ -18477,7 +18492,7 @@
           <w:p>
             <w:pPr>
               <w:pStyle w:val="Sinespaciado"/>
-              <w:cnfStyle w:val="000000010000"/>
+              <w:cnfStyle w:val="000000010000" w:firstRow="0" w:lastRow="0" w:firstColumn="0" w:lastColumn="0" w:oddVBand="0" w:evenVBand="0" w:oddHBand="0" w:evenHBand="1" w:firstRowFirstColumn="0" w:firstRowLastColumn="0" w:lastRowFirstColumn="0" w:lastRowLastColumn="0"/>
               <w:rPr>
                 <w:rFonts w:ascii="Times New Roman" w:hAnsi="Times New Roman" w:cs="Times New Roman"/>
                 <w:sz w:val="20"/>
@@ -18489,12 +18504,12 @@
       </w:tr>
       <w:tr>
         <w:trPr>
-          <w:cnfStyle w:val="000000100000"/>
+          <w:cnfStyle w:val="000000100000" w:firstRow="0" w:lastRow="0" w:firstColumn="0" w:lastColumn="0" w:oddVBand="0" w:evenVBand="0" w:oddHBand="1" w:evenHBand="0" w:firstRowFirstColumn="0" w:firstRowLastColumn="0" w:lastRowFirstColumn="0" w:lastRowLastColumn="0"/>
           <w:jc w:val="center"/>
         </w:trPr>
         <w:tc>
           <w:tcPr>
-            <w:cnfStyle w:val="001000000000"/>
+            <w:cnfStyle w:val="001000000000" w:firstRow="0" w:lastRow="0" w:firstColumn="1" w:lastColumn="0" w:oddVBand="0" w:evenVBand="0" w:oddHBand="0" w:evenHBand="0" w:firstRowFirstColumn="0" w:firstRowLastColumn="0" w:lastRowFirstColumn="0" w:lastRowLastColumn="0"/>
             <w:tcW w:w="2576" w:type="dxa"/>
           </w:tcPr>
           <w:p>
@@ -18524,7 +18539,7 @@
             <w:pPr>
               <w:pStyle w:val="Sinespaciado"/>
               <w:keepNext/>
-              <w:cnfStyle w:val="000000100000"/>
+              <w:cnfStyle w:val="000000100000" w:firstRow="0" w:lastRow="0" w:firstColumn="0" w:lastColumn="0" w:oddVBand="0" w:evenVBand="0" w:oddHBand="1" w:evenHBand="0" w:firstRowFirstColumn="0" w:firstRowLastColumn="0" w:lastRowFirstColumn="0" w:lastRowLastColumn="0"/>
               <w:rPr>
                 <w:rFonts w:ascii="Times New Roman" w:hAnsi="Times New Roman" w:cs="Times New Roman"/>
                 <w:sz w:val="20"/>
@@ -18589,7 +18604,7 @@
           <w:noProof/>
           <w:sz w:val="24"/>
           <w:szCs w:val="24"/>
-          <w:lang w:eastAsia="es-ES"/>
+          <w:lang w:val="es-BO" w:eastAsia="es-BO"/>
         </w:rPr>
         <w:drawing>
           <wp:inline distT="0" distB="0" distL="0" distR="0">
@@ -18609,7 +18624,7 @@
                     </pic:cNvPicPr>
                   </pic:nvPicPr>
                   <pic:blipFill>
-                    <a:blip r:embed="rId29"/>
+                    <a:blip r:embed="rId31"/>
                     <a:srcRect/>
                     <a:stretch>
                       <a:fillRect/>
@@ -18700,7 +18715,7 @@
           <w:noProof/>
           <w:sz w:val="24"/>
           <w:szCs w:val="24"/>
-          <w:lang w:eastAsia="es-ES"/>
+          <w:lang w:val="es-BO" w:eastAsia="es-BO"/>
         </w:rPr>
         <w:drawing>
           <wp:inline distT="0" distB="0" distL="0" distR="0">
@@ -18720,7 +18735,7 @@
                     </pic:cNvPicPr>
                   </pic:nvPicPr>
                   <pic:blipFill>
-                    <a:blip r:embed="rId30"/>
+                    <a:blip r:embed="rId32"/>
                     <a:srcRect/>
                     <a:stretch>
                       <a:fillRect/>
@@ -18761,13 +18776,877 @@
     </w:p>
     <w:p>
       <w:pPr>
-        <w:rPr>
-          <w:rFonts w:ascii="Times New Roman" w:hAnsi="Times New Roman" w:cs="Times New Roman"/>
-          <w:sz w:val="24"/>
-          <w:szCs w:val="24"/>
+        <w:pStyle w:val="Ttulo1"/>
+        <w:jc w:val="right"/>
+        <w:rPr>
+          <w:rFonts w:ascii="Times New Roman" w:hAnsi="Times New Roman" w:cs="Times New Roman"/>
+          <w:sz w:val="60"/>
+          <w:szCs w:val="60"/>
+        </w:rPr>
+      </w:pPr>
+      <w:r>
+        <w:rPr>
+          <w:rFonts w:ascii="Times New Roman" w:hAnsi="Times New Roman" w:cs="Times New Roman"/>
+          <w:sz w:val="60"/>
+          <w:szCs w:val="60"/>
+        </w:rPr>
+        <w:t>Capítulo 5:</w:t>
+      </w:r>
+    </w:p>
+    <w:p>
+      <w:pPr>
+        <w:pStyle w:val="Ttulo1"/>
+        <w:jc w:val="right"/>
+        <w:rPr>
+          <w:rFonts w:ascii="Times New Roman" w:hAnsi="Times New Roman" w:cs="Times New Roman"/>
+          <w:sz w:val="60"/>
+          <w:szCs w:val="60"/>
+        </w:rPr>
+      </w:pPr>
+      <w:bookmarkStart w:id="87" w:name="_Toc329276426"/>
+      <w:bookmarkStart w:id="88" w:name="_Toc358810903"/>
+      <w:r>
+        <w:rPr>
+          <w:rFonts w:ascii="Times New Roman" w:hAnsi="Times New Roman" w:cs="Times New Roman"/>
+          <w:sz w:val="60"/>
+          <w:szCs w:val="60"/>
+        </w:rPr>
+        <w:t>Análisis</w:t>
+      </w:r>
+      <w:bookmarkEnd w:id="87"/>
+      <w:bookmarkEnd w:id="88"/>
+    </w:p>
+    <w:p>
+      <w:pPr>
+        <w:rPr>
+          <w:rFonts w:ascii="Times New Roman" w:hAnsi="Times New Roman" w:cs="Times New Roman"/>
+          <w:sz w:val="24"/>
+          <w:szCs w:val="24"/>
+        </w:rPr>
+      </w:pPr>
+    </w:p>
+    <w:p>
+      <w:pPr>
+        <w:rPr>
+          <w:rFonts w:ascii="Times New Roman" w:hAnsi="Times New Roman" w:cs="Times New Roman"/>
+          <w:sz w:val="24"/>
+          <w:szCs w:val="24"/>
+        </w:rPr>
+      </w:pPr>
+    </w:p>
+    <w:p>
+      <w:pPr>
+        <w:rPr>
+          <w:rFonts w:ascii="Times New Roman" w:hAnsi="Times New Roman" w:cs="Times New Roman"/>
+          <w:sz w:val="24"/>
+          <w:szCs w:val="24"/>
+        </w:rPr>
+      </w:pPr>
+    </w:p>
+    <w:p>
+      <w:pPr>
+        <w:rPr>
+          <w:rFonts w:ascii="Times New Roman" w:hAnsi="Times New Roman" w:cs="Times New Roman"/>
+          <w:sz w:val="24"/>
+          <w:szCs w:val="24"/>
+        </w:rPr>
+      </w:pPr>
+    </w:p>
+    <w:p>
+      <w:pPr>
+        <w:rPr>
+          <w:rFonts w:ascii="Times New Roman" w:hAnsi="Times New Roman" w:cs="Times New Roman"/>
+          <w:sz w:val="24"/>
+          <w:szCs w:val="24"/>
+        </w:rPr>
+      </w:pPr>
+    </w:p>
+    <w:p>
+      <w:pPr>
+        <w:pStyle w:val="Prrafodelista"/>
+        <w:numPr>
+          <w:ilvl w:val="0"/>
+          <w:numId w:val="25"/>
+        </w:numPr>
+        <w:rPr>
+          <w:rFonts w:ascii="Times New Roman" w:hAnsi="Times New Roman" w:cs="Times New Roman"/>
+          <w:color w:val="FFFFFF" w:themeColor="background1"/>
+          <w:sz w:val="24"/>
+          <w:szCs w:val="24"/>
+        </w:rPr>
+      </w:pPr>
+      <w:r>
+        <w:rPr>
+          <w:rFonts w:ascii="Times New Roman" w:hAnsi="Times New Roman" w:cs="Times New Roman"/>
+          <w:color w:val="FFFFFF" w:themeColor="background1"/>
+          <w:sz w:val="24"/>
+          <w:szCs w:val="24"/>
+        </w:rPr>
+        <w:t>S</w:t>
+      </w:r>
+    </w:p>
+    <w:p>
+      <w:pPr>
+        <w:pStyle w:val="Ttulo2"/>
+        <w:numPr>
+          <w:ilvl w:val="1"/>
+          <w:numId w:val="25"/>
+        </w:numPr>
+        <w:rPr>
+          <w:rFonts w:cs="Times New Roman"/>
+          <w:szCs w:val="24"/>
+        </w:rPr>
+      </w:pPr>
+      <w:bookmarkStart w:id="89" w:name="_Toc358810904"/>
+      <w:r>
+        <w:rPr>
+          <w:rFonts w:cs="Times New Roman"/>
+          <w:szCs w:val="24"/>
+        </w:rPr>
+        <w:lastRenderedPageBreak/>
+        <w:t>Análisis de la Arquitectura</w:t>
+      </w:r>
+      <w:bookmarkEnd w:id="89"/>
+    </w:p>
+    <w:p>
+      <w:pPr>
+        <w:spacing w:after="0"/>
+        <w:rPr>
+          <w:rFonts w:ascii="Times New Roman" w:hAnsi="Times New Roman" w:cs="Times New Roman"/>
+          <w:sz w:val="24"/>
+          <w:szCs w:val="24"/>
+        </w:rPr>
+      </w:pPr>
+    </w:p>
+    <w:p>
+      <w:pPr>
+        <w:spacing w:after="120" w:line="360" w:lineRule="auto"/>
+        <w:jc w:val="both"/>
+        <w:rPr>
+          <w:rFonts w:ascii="Times New Roman" w:hAnsi="Times New Roman" w:cs="Times New Roman"/>
+          <w:color w:val="000000"/>
+          <w:sz w:val="24"/>
+          <w:szCs w:val="24"/>
+        </w:rPr>
+      </w:pPr>
+      <w:r>
+        <w:rPr>
+          <w:rFonts w:ascii="Times New Roman" w:hAnsi="Times New Roman" w:cs="Times New Roman"/>
+          <w:color w:val="000000"/>
+          <w:sz w:val="24"/>
+          <w:szCs w:val="24"/>
+        </w:rPr>
+        <w:t>Esta etapa se basa en los requerimientos obtenidos en la Captura de Requisitos y tiene como objetivo refinarlos y estructurarlos dando forma al sistema. Durante esta etapa realizaremos las siguientes actividades:</w:t>
+      </w:r>
+    </w:p>
+    <w:p>
+      <w:pPr>
+        <w:numPr>
+          <w:ilvl w:val="0"/>
+          <w:numId w:val="29"/>
+        </w:numPr>
+        <w:spacing w:after="120" w:line="360" w:lineRule="auto"/>
+        <w:jc w:val="both"/>
+        <w:rPr>
+          <w:rFonts w:ascii="Times New Roman" w:hAnsi="Times New Roman" w:cs="Times New Roman"/>
+          <w:color w:val="000000"/>
+          <w:sz w:val="24"/>
+          <w:szCs w:val="24"/>
+        </w:rPr>
+      </w:pPr>
+      <w:r>
+        <w:rPr>
+          <w:rFonts w:ascii="Times New Roman" w:hAnsi="Times New Roman" w:cs="Times New Roman"/>
+          <w:color w:val="000000"/>
+          <w:sz w:val="24"/>
+          <w:szCs w:val="24"/>
+        </w:rPr>
+        <w:t>Dividir el sistema general en paquetes de acuerdo a su funcionalidad.</w:t>
+      </w:r>
+    </w:p>
+    <w:p>
+      <w:pPr>
+        <w:numPr>
+          <w:ilvl w:val="0"/>
+          <w:numId w:val="29"/>
+        </w:numPr>
+        <w:spacing w:after="120" w:line="360" w:lineRule="auto"/>
+        <w:jc w:val="both"/>
+        <w:rPr>
+          <w:rFonts w:ascii="Times New Roman" w:hAnsi="Times New Roman" w:cs="Times New Roman"/>
+          <w:color w:val="000000"/>
+          <w:sz w:val="24"/>
+          <w:szCs w:val="24"/>
+        </w:rPr>
+      </w:pPr>
+      <w:r>
+        <w:rPr>
+          <w:rFonts w:ascii="Times New Roman" w:hAnsi="Times New Roman" w:cs="Times New Roman"/>
+          <w:color w:val="000000"/>
+          <w:sz w:val="24"/>
+          <w:szCs w:val="24"/>
+        </w:rPr>
+        <w:t>Analizar por separado cada uno de los caso de uso identificado las clases de análisis participantes y describiendo la forma en que interactúan a través de un diagrama de comunicación.</w:t>
+      </w:r>
+    </w:p>
+    <w:p>
+      <w:pPr>
+        <w:numPr>
+          <w:ilvl w:val="0"/>
+          <w:numId w:val="29"/>
+        </w:numPr>
+        <w:spacing w:after="120" w:line="360" w:lineRule="auto"/>
+        <w:jc w:val="both"/>
+        <w:rPr>
+          <w:rFonts w:ascii="Times New Roman" w:hAnsi="Times New Roman" w:cs="Times New Roman"/>
+          <w:color w:val="000000"/>
+          <w:sz w:val="24"/>
+          <w:szCs w:val="24"/>
+        </w:rPr>
+      </w:pPr>
+      <w:r>
+        <w:rPr>
+          <w:rFonts w:ascii="Times New Roman" w:hAnsi="Times New Roman" w:cs="Times New Roman"/>
+          <w:color w:val="000000"/>
+          <w:sz w:val="24"/>
+          <w:szCs w:val="24"/>
+        </w:rPr>
+        <w:t>Realizar un análisis de las responsabilidades y roles de cada clase de análisis que se considera necesaria.</w:t>
+      </w:r>
+    </w:p>
+    <w:p>
+      <w:pPr>
+        <w:pStyle w:val="Ttulo3"/>
+        <w:numPr>
+          <w:ilvl w:val="2"/>
+          <w:numId w:val="25"/>
+        </w:numPr>
+        <w:rPr>
+          <w:rFonts w:cs="Times New Roman"/>
+          <w:szCs w:val="24"/>
+        </w:rPr>
+      </w:pPr>
+      <w:bookmarkStart w:id="90" w:name="_Toc329276429"/>
+      <w:bookmarkStart w:id="91" w:name="_Toc358810905"/>
+      <w:r>
+        <w:rPr>
+          <w:rFonts w:cs="Times New Roman"/>
+          <w:szCs w:val="24"/>
+        </w:rPr>
+        <w:t>Identificar Paquetes y describir funcionalidad de cada paquete</w:t>
+      </w:r>
+      <w:bookmarkEnd w:id="90"/>
+      <w:bookmarkEnd w:id="91"/>
+    </w:p>
+    <w:p>
+      <w:pPr>
+        <w:rPr>
+          <w:rFonts w:ascii="Times New Roman" w:hAnsi="Times New Roman" w:cs="Times New Roman"/>
+          <w:b/>
+          <w:sz w:val="24"/>
+          <w:szCs w:val="24"/>
+        </w:rPr>
+      </w:pPr>
+      <w:r>
+        <w:rPr>
+          <w:rFonts w:ascii="Times New Roman" w:hAnsi="Times New Roman" w:cs="Times New Roman"/>
+          <w:b/>
+          <w:sz w:val="24"/>
+          <w:szCs w:val="24"/>
+        </w:rPr>
+        <w:t>Paquete de registro del Personal</w:t>
+      </w:r>
+    </w:p>
+    <w:p>
+      <w:pPr>
+        <w:spacing w:after="0" w:line="360" w:lineRule="auto"/>
+        <w:jc w:val="both"/>
+        <w:rPr>
+          <w:rFonts w:ascii="Times New Roman" w:hAnsi="Times New Roman" w:cs="Times New Roman"/>
+          <w:sz w:val="24"/>
+          <w:szCs w:val="24"/>
+        </w:rPr>
+      </w:pPr>
+      <w:r>
+        <w:rPr>
+          <w:rFonts w:ascii="Times New Roman" w:hAnsi="Times New Roman" w:cs="Times New Roman"/>
+          <w:sz w:val="24"/>
+          <w:szCs w:val="24"/>
+        </w:rPr>
+        <w:t>Este Paquete contiene todas las actividades necesarias para poder registrar los datos de todo el personal: personal administrativo, personal de farmacia y personal de enfermería que ingresaran al sistema y también registrar los datos de los contratos respectivos.</w:t>
+      </w:r>
+    </w:p>
+    <w:p>
+      <w:pPr>
+        <w:spacing w:line="360" w:lineRule="auto"/>
+        <w:jc w:val="center"/>
+        <w:rPr>
+          <w:rFonts w:ascii="Times New Roman" w:hAnsi="Times New Roman" w:cs="Times New Roman"/>
+          <w:sz w:val="24"/>
+          <w:szCs w:val="24"/>
+        </w:rPr>
+      </w:pPr>
+      <w:r>
+        <w:rPr>
+          <w:rFonts w:ascii="Times New Roman" w:hAnsi="Times New Roman" w:cs="Times New Roman"/>
+          <w:noProof/>
+          <w:sz w:val="24"/>
+          <w:szCs w:val="24"/>
+          <w:lang w:val="es-BO" w:eastAsia="es-BO"/>
+        </w:rPr>
+        <w:drawing>
+          <wp:inline distT="0" distB="0" distL="0" distR="0" wp14:anchorId="1F5DB8BB" wp14:editId="6984AFC1">
+            <wp:extent cx="1592529" cy="1133856"/>
+            <wp:effectExtent l="19050" t="0" r="7671" b="0"/>
+            <wp:docPr id="49" name="Imagen 5"/>
+            <wp:cNvGraphicFramePr>
+              <a:graphicFrameLocks xmlns:a="http://schemas.openxmlformats.org/drawingml/2006/main" noChangeAspect="1"/>
+            </wp:cNvGraphicFramePr>
+            <a:graphic xmlns:a="http://schemas.openxmlformats.org/drawingml/2006/main">
+              <a:graphicData uri="http://schemas.openxmlformats.org/drawingml/2006/picture">
+                <pic:pic xmlns:pic="http://schemas.openxmlformats.org/drawingml/2006/picture">
+                  <pic:nvPicPr>
+                    <pic:cNvPr id="0" name="Picture 5"/>
+                    <pic:cNvPicPr>
+                      <a:picLocks noChangeAspect="1" noChangeArrowheads="1"/>
+                    </pic:cNvPicPr>
+                  </pic:nvPicPr>
+                  <pic:blipFill>
+                    <a:blip r:embed="rId33"/>
+                    <a:srcRect/>
+                    <a:stretch>
+                      <a:fillRect/>
+                    </a:stretch>
+                  </pic:blipFill>
+                  <pic:spPr bwMode="auto">
+                    <a:xfrm>
+                      <a:off x="0" y="0"/>
+                      <a:ext cx="1596770" cy="1136876"/>
+                    </a:xfrm>
+                    <a:prstGeom prst="rect">
+                      <a:avLst/>
+                    </a:prstGeom>
+                    <a:noFill/>
+                    <a:ln w="9525">
+                      <a:noFill/>
+                      <a:miter lim="800000"/>
+                      <a:headEnd/>
+                      <a:tailEnd/>
+                    </a:ln>
+                  </pic:spPr>
+                </pic:pic>
+              </a:graphicData>
+            </a:graphic>
+          </wp:inline>
+        </w:drawing>
+      </w:r>
+    </w:p>
+    <w:p>
+      <w:pPr>
+        <w:rPr>
+          <w:rFonts w:ascii="Times New Roman" w:hAnsi="Times New Roman" w:cs="Times New Roman"/>
+          <w:b/>
+          <w:sz w:val="24"/>
+          <w:szCs w:val="24"/>
+        </w:rPr>
+      </w:pPr>
+      <w:r>
+        <w:rPr>
+          <w:rFonts w:ascii="Times New Roman" w:hAnsi="Times New Roman" w:cs="Times New Roman"/>
+          <w:b/>
+          <w:sz w:val="24"/>
+          <w:szCs w:val="24"/>
+        </w:rPr>
+        <w:t>Paquete de Asistencia</w:t>
+      </w:r>
+    </w:p>
+    <w:p>
+      <w:pPr>
+        <w:spacing w:after="0" w:line="360" w:lineRule="auto"/>
+        <w:jc w:val="both"/>
+        <w:rPr>
+          <w:rFonts w:ascii="Times New Roman" w:hAnsi="Times New Roman" w:cs="Times New Roman"/>
+          <w:sz w:val="24"/>
+          <w:szCs w:val="24"/>
+        </w:rPr>
+      </w:pPr>
+      <w:r>
+        <w:rPr>
+          <w:rFonts w:ascii="Times New Roman" w:hAnsi="Times New Roman" w:cs="Times New Roman"/>
+          <w:sz w:val="24"/>
+          <w:szCs w:val="24"/>
+        </w:rPr>
+        <w:t>Este Paquete contiene todas las actividades necesarias para poder establecer los horarios,  registrar  la asistenci</w:t>
+      </w:r>
+      <w:r>
+        <w:rPr>
+          <w:rFonts w:ascii="Times New Roman" w:hAnsi="Times New Roman" w:cs="Times New Roman"/>
+          <w:sz w:val="24"/>
+          <w:szCs w:val="24"/>
+        </w:rPr>
+        <w:t>a de los empleados a la clínica.</w:t>
+      </w:r>
+    </w:p>
+    <w:p>
+      <w:pPr>
+        <w:spacing w:after="0" w:line="360" w:lineRule="auto"/>
+        <w:jc w:val="both"/>
+        <w:rPr>
+          <w:rFonts w:ascii="Times New Roman" w:hAnsi="Times New Roman" w:cs="Times New Roman"/>
+          <w:sz w:val="24"/>
+          <w:szCs w:val="24"/>
+        </w:rPr>
+      </w:pPr>
+    </w:p>
+    <w:p>
+      <w:pPr>
+        <w:spacing w:line="360" w:lineRule="auto"/>
+        <w:jc w:val="center"/>
+        <w:rPr>
+          <w:rFonts w:ascii="Times New Roman" w:hAnsi="Times New Roman" w:cs="Times New Roman"/>
+          <w:sz w:val="24"/>
+          <w:szCs w:val="24"/>
+        </w:rPr>
+      </w:pPr>
+      <w:r>
+        <w:rPr>
+          <w:rFonts w:ascii="Times New Roman" w:hAnsi="Times New Roman" w:cs="Times New Roman"/>
+          <w:noProof/>
+          <w:sz w:val="24"/>
+          <w:szCs w:val="24"/>
+          <w:lang w:val="es-BO" w:eastAsia="es-BO"/>
+        </w:rPr>
+        <w:drawing>
+          <wp:inline distT="0" distB="0" distL="0" distR="0" wp14:anchorId="70058851" wp14:editId="1F4B8A0F">
+            <wp:extent cx="1573596" cy="1104596"/>
+            <wp:effectExtent l="19050" t="0" r="7554" b="0"/>
+            <wp:docPr id="50" name="Imagen 6"/>
+            <wp:cNvGraphicFramePr>
+              <a:graphicFrameLocks xmlns:a="http://schemas.openxmlformats.org/drawingml/2006/main" noChangeAspect="1"/>
+            </wp:cNvGraphicFramePr>
+            <a:graphic xmlns:a="http://schemas.openxmlformats.org/drawingml/2006/main">
+              <a:graphicData uri="http://schemas.openxmlformats.org/drawingml/2006/picture">
+                <pic:pic xmlns:pic="http://schemas.openxmlformats.org/drawingml/2006/picture">
+                  <pic:nvPicPr>
+                    <pic:cNvPr id="0" name="Picture 6"/>
+                    <pic:cNvPicPr>
+                      <a:picLocks noChangeAspect="1" noChangeArrowheads="1"/>
+                    </pic:cNvPicPr>
+                  </pic:nvPicPr>
+                  <pic:blipFill>
+                    <a:blip r:embed="rId34"/>
+                    <a:srcRect/>
+                    <a:stretch>
+                      <a:fillRect/>
+                    </a:stretch>
+                  </pic:blipFill>
+                  <pic:spPr bwMode="auto">
+                    <a:xfrm>
+                      <a:off x="0" y="0"/>
+                      <a:ext cx="1577402" cy="1107268"/>
+                    </a:xfrm>
+                    <a:prstGeom prst="rect">
+                      <a:avLst/>
+                    </a:prstGeom>
+                    <a:noFill/>
+                    <a:ln w="9525">
+                      <a:noFill/>
+                      <a:miter lim="800000"/>
+                      <a:headEnd/>
+                      <a:tailEnd/>
+                    </a:ln>
+                  </pic:spPr>
+                </pic:pic>
+              </a:graphicData>
+            </a:graphic>
+          </wp:inline>
+        </w:drawing>
+      </w:r>
+    </w:p>
+    <w:p>
+      <w:pPr>
+        <w:rPr>
           <w:lang w:eastAsia="es-ES"/>
         </w:rPr>
       </w:pPr>
+    </w:p>
+    <w:p>
+      <w:pPr>
+        <w:rPr>
+          <w:lang w:eastAsia="es-ES"/>
+        </w:rPr>
+      </w:pPr>
+    </w:p>
+    <w:p>
+      <w:pPr>
+        <w:rPr>
+          <w:rFonts w:ascii="Times New Roman" w:hAnsi="Times New Roman" w:cs="Times New Roman"/>
+          <w:b/>
+          <w:sz w:val="24"/>
+          <w:szCs w:val="24"/>
+        </w:rPr>
+      </w:pPr>
+    </w:p>
+    <w:p>
+      <w:pPr>
+        <w:rPr>
+          <w:rFonts w:ascii="Times New Roman" w:hAnsi="Times New Roman" w:cs="Times New Roman"/>
+          <w:b/>
+          <w:sz w:val="24"/>
+          <w:szCs w:val="24"/>
+        </w:rPr>
+      </w:pPr>
+    </w:p>
+    <w:p>
+      <w:pPr>
+        <w:rPr>
+          <w:rFonts w:ascii="Times New Roman" w:hAnsi="Times New Roman" w:cs="Times New Roman"/>
+          <w:b/>
+          <w:sz w:val="24"/>
+          <w:szCs w:val="24"/>
+        </w:rPr>
+      </w:pPr>
+    </w:p>
+    <w:p>
+      <w:pPr>
+        <w:rPr>
+          <w:rFonts w:ascii="Times New Roman" w:hAnsi="Times New Roman" w:cs="Times New Roman"/>
+          <w:b/>
+          <w:sz w:val="24"/>
+          <w:szCs w:val="24"/>
+        </w:rPr>
+      </w:pPr>
+    </w:p>
+    <w:p>
+      <w:pPr>
+        <w:rPr>
+          <w:rFonts w:ascii="Times New Roman" w:hAnsi="Times New Roman" w:cs="Times New Roman"/>
+          <w:b/>
+          <w:sz w:val="24"/>
+          <w:szCs w:val="24"/>
+        </w:rPr>
+      </w:pPr>
+    </w:p>
+    <w:p>
+      <w:pPr>
+        <w:rPr>
+          <w:rFonts w:ascii="Times New Roman" w:hAnsi="Times New Roman" w:cs="Times New Roman"/>
+          <w:b/>
+          <w:sz w:val="24"/>
+          <w:szCs w:val="24"/>
+        </w:rPr>
+      </w:pPr>
+    </w:p>
+    <w:p>
+      <w:pPr>
+        <w:rPr>
+          <w:rFonts w:ascii="Times New Roman" w:hAnsi="Times New Roman" w:cs="Times New Roman"/>
+          <w:b/>
+          <w:sz w:val="24"/>
+          <w:szCs w:val="24"/>
+        </w:rPr>
+      </w:pPr>
+    </w:p>
+    <w:p>
+      <w:pPr>
+        <w:rPr>
+          <w:rFonts w:ascii="Times New Roman" w:hAnsi="Times New Roman" w:cs="Times New Roman"/>
+          <w:b/>
+          <w:sz w:val="24"/>
+          <w:szCs w:val="24"/>
+        </w:rPr>
+      </w:pPr>
+    </w:p>
+    <w:p>
+      <w:pPr>
+        <w:rPr>
+          <w:lang w:eastAsia="es-ES"/>
+        </w:rPr>
+      </w:pPr>
+    </w:p>
+    <w:p>
+      <w:pPr>
+        <w:pStyle w:val="Ttulo3"/>
+        <w:numPr>
+          <w:ilvl w:val="2"/>
+          <w:numId w:val="25"/>
+        </w:numPr>
+        <w:rPr>
+          <w:rFonts w:cs="Times New Roman"/>
+          <w:sz w:val="28"/>
+          <w:szCs w:val="28"/>
+        </w:rPr>
+      </w:pPr>
+      <w:bookmarkStart w:id="92" w:name="_Toc358810906"/>
+      <w:r>
+        <w:rPr>
+          <w:rFonts w:cs="Times New Roman"/>
+          <w:sz w:val="28"/>
+          <w:szCs w:val="28"/>
+        </w:rPr>
+        <w:t>Vista de Paquetes</w:t>
+      </w:r>
+      <w:bookmarkEnd w:id="92"/>
+    </w:p>
+    <w:p>
+      <w:pPr>
+        <w:pStyle w:val="Prrafodelista"/>
+        <w:numPr>
+          <w:ilvl w:val="3"/>
+          <w:numId w:val="25"/>
+        </w:numPr>
+        <w:rPr>
+          <w:rFonts w:ascii="Times New Roman" w:hAnsi="Times New Roman" w:cs="Times New Roman"/>
+          <w:b/>
+          <w:sz w:val="28"/>
+          <w:szCs w:val="28"/>
+          <w:lang w:val="es-BO"/>
+        </w:rPr>
+      </w:pPr>
+      <w:r>
+        <w:rPr>
+          <w:rFonts w:ascii="Times New Roman" w:hAnsi="Times New Roman" w:cs="Times New Roman"/>
+          <w:b/>
+          <w:sz w:val="28"/>
+          <w:szCs w:val="28"/>
+          <w:lang w:val="es-BO"/>
+        </w:rPr>
+        <w:t xml:space="preserve"> Paquete </w:t>
+      </w:r>
+      <w:r>
+        <w:rPr>
+          <w:rFonts w:ascii="Times New Roman" w:hAnsi="Times New Roman" w:cs="Times New Roman"/>
+          <w:b/>
+          <w:sz w:val="28"/>
+          <w:szCs w:val="28"/>
+        </w:rPr>
+        <w:t>de registro del Personal</w:t>
+      </w:r>
+    </w:p>
+    <w:p>
+      <w:pPr>
+        <w:pStyle w:val="Prrafodelista"/>
+        <w:rPr>
+          <w:rFonts w:ascii="Times New Roman" w:hAnsi="Times New Roman" w:cs="Times New Roman"/>
+          <w:b/>
+          <w:sz w:val="24"/>
+          <w:szCs w:val="24"/>
+        </w:rPr>
+      </w:pPr>
+    </w:p>
+    <w:p>
+      <w:pPr>
+        <w:pStyle w:val="Prrafodelista"/>
+        <w:ind w:left="426"/>
+        <w:rPr>
+          <w:rFonts w:ascii="Times New Roman" w:hAnsi="Times New Roman" w:cs="Times New Roman"/>
+          <w:b/>
+          <w:noProof/>
+          <w:sz w:val="24"/>
+          <w:szCs w:val="24"/>
+          <w:lang w:eastAsia="es-ES"/>
+        </w:rPr>
+      </w:pPr>
+    </w:p>
+    <w:p>
+      <w:pPr>
+        <w:pStyle w:val="Prrafodelista"/>
+        <w:ind w:left="426"/>
+        <w:rPr>
+          <w:rFonts w:ascii="Times New Roman" w:hAnsi="Times New Roman" w:cs="Times New Roman"/>
+          <w:b/>
+          <w:sz w:val="24"/>
+          <w:szCs w:val="24"/>
+          <w:lang w:val="es-BO"/>
+        </w:rPr>
+      </w:pPr>
+      <w:r>
+        <w:rPr>
+          <w:rFonts w:ascii="Times New Roman" w:hAnsi="Times New Roman" w:cs="Times New Roman"/>
+          <w:b/>
+          <w:noProof/>
+          <w:sz w:val="24"/>
+          <w:szCs w:val="24"/>
+          <w:lang w:val="es-BO" w:eastAsia="es-BO"/>
+        </w:rPr>
+        <w:drawing>
+          <wp:inline distT="0" distB="0" distL="0" distR="0" wp14:anchorId="4E760C67" wp14:editId="21C6AF99">
+            <wp:extent cx="3985260" cy="3275330"/>
+            <wp:effectExtent l="19050" t="0" r="0" b="0"/>
+            <wp:docPr id="16" name="Imagen 4"/>
+            <wp:cNvGraphicFramePr>
+              <a:graphicFrameLocks xmlns:a="http://schemas.openxmlformats.org/drawingml/2006/main" noChangeAspect="1"/>
+            </wp:cNvGraphicFramePr>
+            <a:graphic xmlns:a="http://schemas.openxmlformats.org/drawingml/2006/main">
+              <a:graphicData uri="http://schemas.openxmlformats.org/drawingml/2006/picture">
+                <pic:pic xmlns:pic="http://schemas.openxmlformats.org/drawingml/2006/picture">
+                  <pic:nvPicPr>
+                    <pic:cNvPr id="0" name="Picture 4"/>
+                    <pic:cNvPicPr>
+                      <a:picLocks noChangeAspect="1" noChangeArrowheads="1"/>
+                    </pic:cNvPicPr>
+                  </pic:nvPicPr>
+                  <pic:blipFill>
+                    <a:blip r:embed="rId35"/>
+                    <a:srcRect/>
+                    <a:stretch>
+                      <a:fillRect/>
+                    </a:stretch>
+                  </pic:blipFill>
+                  <pic:spPr bwMode="auto">
+                    <a:xfrm>
+                      <a:off x="0" y="0"/>
+                      <a:ext cx="3985260" cy="3275330"/>
+                    </a:xfrm>
+                    <a:prstGeom prst="rect">
+                      <a:avLst/>
+                    </a:prstGeom>
+                    <a:noFill/>
+                    <a:ln w="9525">
+                      <a:noFill/>
+                      <a:miter lim="800000"/>
+                      <a:headEnd/>
+                      <a:tailEnd/>
+                    </a:ln>
+                  </pic:spPr>
+                </pic:pic>
+              </a:graphicData>
+            </a:graphic>
+          </wp:inline>
+        </w:drawing>
+      </w:r>
+    </w:p>
+    <w:p>
+      <w:pPr>
+        <w:pStyle w:val="Prrafodelista"/>
+        <w:ind w:left="426"/>
+        <w:rPr>
+          <w:rFonts w:ascii="Times New Roman" w:hAnsi="Times New Roman" w:cs="Times New Roman"/>
+          <w:b/>
+          <w:sz w:val="24"/>
+          <w:szCs w:val="24"/>
+          <w:lang w:val="es-BO"/>
+        </w:rPr>
+      </w:pPr>
+    </w:p>
+    <w:p>
+      <w:pPr>
+        <w:pStyle w:val="Prrafodelista"/>
+        <w:numPr>
+          <w:ilvl w:val="3"/>
+          <w:numId w:val="25"/>
+        </w:numPr>
+        <w:rPr>
+          <w:rFonts w:ascii="Times New Roman" w:hAnsi="Times New Roman" w:cs="Times New Roman"/>
+          <w:b/>
+          <w:sz w:val="24"/>
+          <w:szCs w:val="24"/>
+          <w:lang w:val="es-BO"/>
+        </w:rPr>
+      </w:pPr>
+      <w:r>
+        <w:rPr>
+          <w:rFonts w:ascii="Times New Roman" w:hAnsi="Times New Roman" w:cs="Times New Roman"/>
+          <w:b/>
+          <w:sz w:val="24"/>
+          <w:szCs w:val="24"/>
+          <w:lang w:val="es-BO"/>
+        </w:rPr>
+        <w:t>Paquete de Asistencia</w:t>
+      </w:r>
+    </w:p>
+    <w:p>
+      <w:pPr>
+        <w:pStyle w:val="Prrafodelista"/>
+        <w:rPr>
+          <w:rFonts w:ascii="Times New Roman" w:hAnsi="Times New Roman" w:cs="Times New Roman"/>
+          <w:b/>
+          <w:sz w:val="24"/>
+          <w:szCs w:val="24"/>
+          <w:lang w:val="es-BO"/>
+        </w:rPr>
+      </w:pPr>
+    </w:p>
+    <w:p>
+      <w:pPr>
+        <w:pStyle w:val="Prrafodelista"/>
+        <w:jc w:val="center"/>
+        <w:rPr>
+          <w:rFonts w:ascii="Times New Roman" w:hAnsi="Times New Roman" w:cs="Times New Roman"/>
+          <w:b/>
+          <w:sz w:val="24"/>
+          <w:szCs w:val="24"/>
+          <w:lang w:val="es-BO"/>
+        </w:rPr>
+      </w:pPr>
+      <w:r>
+        <w:rPr>
+          <w:rFonts w:ascii="Times New Roman" w:hAnsi="Times New Roman" w:cs="Times New Roman"/>
+          <w:b/>
+          <w:noProof/>
+          <w:sz w:val="24"/>
+          <w:szCs w:val="24"/>
+          <w:lang w:val="es-BO" w:eastAsia="es-BO"/>
+        </w:rPr>
+        <w:lastRenderedPageBreak/>
+        <w:drawing>
+          <wp:inline distT="0" distB="0" distL="0" distR="0" wp14:anchorId="1F9B7C33" wp14:editId="2AF86102">
+            <wp:extent cx="4639945" cy="4803775"/>
+            <wp:effectExtent l="19050" t="0" r="8255" b="0"/>
+            <wp:docPr id="1" name="Imagen 3"/>
+            <wp:cNvGraphicFramePr>
+              <a:graphicFrameLocks xmlns:a="http://schemas.openxmlformats.org/drawingml/2006/main" noChangeAspect="1"/>
+            </wp:cNvGraphicFramePr>
+            <a:graphic xmlns:a="http://schemas.openxmlformats.org/drawingml/2006/main">
+              <a:graphicData uri="http://schemas.openxmlformats.org/drawingml/2006/picture">
+                <pic:pic xmlns:pic="http://schemas.openxmlformats.org/drawingml/2006/picture">
+                  <pic:nvPicPr>
+                    <pic:cNvPr id="0" name="Picture 3"/>
+                    <pic:cNvPicPr>
+                      <a:picLocks noChangeAspect="1" noChangeArrowheads="1"/>
+                    </pic:cNvPicPr>
+                  </pic:nvPicPr>
+                  <pic:blipFill>
+                    <a:blip r:embed="rId36"/>
+                    <a:srcRect/>
+                    <a:stretch>
+                      <a:fillRect/>
+                    </a:stretch>
+                  </pic:blipFill>
+                  <pic:spPr bwMode="auto">
+                    <a:xfrm>
+                      <a:off x="0" y="0"/>
+                      <a:ext cx="4639945" cy="4803775"/>
+                    </a:xfrm>
+                    <a:prstGeom prst="rect">
+                      <a:avLst/>
+                    </a:prstGeom>
+                    <a:noFill/>
+                    <a:ln w="9525">
+                      <a:noFill/>
+                      <a:miter lim="800000"/>
+                      <a:headEnd/>
+                      <a:tailEnd/>
+                    </a:ln>
+                  </pic:spPr>
+                </pic:pic>
+              </a:graphicData>
+            </a:graphic>
+          </wp:inline>
+        </w:drawing>
+      </w:r>
+    </w:p>
+    <w:p>
+      <w:pPr>
+        <w:rPr>
+          <w:rFonts w:ascii="Times New Roman" w:hAnsi="Times New Roman" w:cs="Times New Roman"/>
+          <w:sz w:val="24"/>
+          <w:szCs w:val="24"/>
+          <w:lang w:eastAsia="es-ES"/>
+        </w:rPr>
+      </w:pPr>
+      <w:bookmarkStart w:id="93" w:name="_GoBack"/>
+      <w:bookmarkEnd w:id="93"/>
     </w:p>
     <w:p>
       <w:pPr>
@@ -18811,7 +19690,7 @@
 </file>
 
 <file path=word/numbering.xml><?xml version="1.0" encoding="utf-8"?>
-<w:numbering xmlns:ve="http://schemas.openxmlformats.org/markup-compatibility/2006" xmlns:o="urn:schemas-microsoft-com:office:office" xmlns:r="http://schemas.openxmlformats.org/officeDocument/2006/relationships" xmlns:m="http://schemas.openxmlformats.org/officeDocument/2006/math" xmlns:v="urn:schemas-microsoft-com:vml" xmlns:wp="http://schemas.openxmlformats.org/drawingml/2006/wordprocessingDrawing" xmlns:w10="urn:schemas-microsoft-com:office:word" xmlns:w="http://schemas.openxmlformats.org/wordprocessingml/2006/main" xmlns:wne="http://schemas.microsoft.com/office/word/2006/wordml">
+<w:numbering xmlns:wpc="http://schemas.microsoft.com/office/word/2010/wordprocessingCanvas" xmlns:mc="http://schemas.openxmlformats.org/markup-compatibility/2006" xmlns:o="urn:schemas-microsoft-com:office:office" xmlns:r="http://schemas.openxmlformats.org/officeDocument/2006/relationships" xmlns:m="http://schemas.openxmlformats.org/officeDocument/2006/math" xmlns:v="urn:schemas-microsoft-com:vml" xmlns:wp14="http://schemas.microsoft.com/office/word/2010/wordprocessingDrawing" xmlns:wp="http://schemas.openxmlformats.org/drawingml/2006/wordprocessingDrawing" xmlns:w10="urn:schemas-microsoft-com:office:word" xmlns:w="http://schemas.openxmlformats.org/wordprocessingml/2006/main" xmlns:w14="http://schemas.microsoft.com/office/word/2010/wordml" xmlns:wpg="http://schemas.microsoft.com/office/word/2010/wordprocessingGroup" xmlns:wpi="http://schemas.microsoft.com/office/word/2010/wordprocessingInk" xmlns:wne="http://schemas.microsoft.com/office/word/2006/wordml" xmlns:wps="http://schemas.microsoft.com/office/word/2010/wordprocessingShape" mc:Ignorable="w14 wp14">
   <w:abstractNum w:abstractNumId="0">
     <w:nsid w:val="FFFFFF80"/>
     <w:multiLevelType w:val="singleLevel"/>
@@ -21541,6 +22420,146 @@
     </w:lvl>
   </w:abstractNum>
   <w:abstractNum w:abstractNumId="25">
+    <w:nsid w:val="6BF72D0B"/>
+    <w:multiLevelType w:val="hybridMultilevel"/>
+    <w:tmpl w:val="78781700"/>
+    <w:lvl w:ilvl="0" w:tplc="400A0005">
+      <w:start w:val="1"/>
+      <w:numFmt w:val="bullet"/>
+      <w:lvlText w:val=""/>
+      <w:lvlJc w:val="left"/>
+      <w:pPr>
+        <w:tabs>
+          <w:tab w:val="num" w:pos="720"/>
+        </w:tabs>
+        <w:ind w:left="720" w:hanging="360"/>
+      </w:pPr>
+      <w:rPr>
+        <w:rFonts w:ascii="Symbol" w:hAnsi="Symbol" w:hint="default"/>
+      </w:rPr>
+    </w:lvl>
+    <w:lvl w:ilvl="1" w:tplc="400A0003" w:tentative="1">
+      <w:start w:val="1"/>
+      <w:numFmt w:val="bullet"/>
+      <w:lvlText w:val="o"/>
+      <w:lvlJc w:val="left"/>
+      <w:pPr>
+        <w:tabs>
+          <w:tab w:val="num" w:pos="1440"/>
+        </w:tabs>
+        <w:ind w:left="1440" w:hanging="360"/>
+      </w:pPr>
+      <w:rPr>
+        <w:rFonts w:ascii="Courier New" w:hAnsi="Courier New" w:cs="Courier New" w:hint="default"/>
+      </w:rPr>
+    </w:lvl>
+    <w:lvl w:ilvl="2" w:tplc="400A0005" w:tentative="1">
+      <w:start w:val="1"/>
+      <w:numFmt w:val="bullet"/>
+      <w:lvlText w:val=""/>
+      <w:lvlJc w:val="left"/>
+      <w:pPr>
+        <w:tabs>
+          <w:tab w:val="num" w:pos="2160"/>
+        </w:tabs>
+        <w:ind w:left="2160" w:hanging="360"/>
+      </w:pPr>
+      <w:rPr>
+        <w:rFonts w:ascii="Wingdings" w:hAnsi="Wingdings" w:hint="default"/>
+      </w:rPr>
+    </w:lvl>
+    <w:lvl w:ilvl="3" w:tplc="400A0001" w:tentative="1">
+      <w:start w:val="1"/>
+      <w:numFmt w:val="bullet"/>
+      <w:lvlText w:val=""/>
+      <w:lvlJc w:val="left"/>
+      <w:pPr>
+        <w:tabs>
+          <w:tab w:val="num" w:pos="2880"/>
+        </w:tabs>
+        <w:ind w:left="2880" w:hanging="360"/>
+      </w:pPr>
+      <w:rPr>
+        <w:rFonts w:ascii="Symbol" w:hAnsi="Symbol" w:hint="default"/>
+      </w:rPr>
+    </w:lvl>
+    <w:lvl w:ilvl="4" w:tplc="400A0003" w:tentative="1">
+      <w:start w:val="1"/>
+      <w:numFmt w:val="bullet"/>
+      <w:lvlText w:val="o"/>
+      <w:lvlJc w:val="left"/>
+      <w:pPr>
+        <w:tabs>
+          <w:tab w:val="num" w:pos="3600"/>
+        </w:tabs>
+        <w:ind w:left="3600" w:hanging="360"/>
+      </w:pPr>
+      <w:rPr>
+        <w:rFonts w:ascii="Courier New" w:hAnsi="Courier New" w:cs="Courier New" w:hint="default"/>
+      </w:rPr>
+    </w:lvl>
+    <w:lvl w:ilvl="5" w:tplc="400A0005" w:tentative="1">
+      <w:start w:val="1"/>
+      <w:numFmt w:val="bullet"/>
+      <w:lvlText w:val=""/>
+      <w:lvlJc w:val="left"/>
+      <w:pPr>
+        <w:tabs>
+          <w:tab w:val="num" w:pos="4320"/>
+        </w:tabs>
+        <w:ind w:left="4320" w:hanging="360"/>
+      </w:pPr>
+      <w:rPr>
+        <w:rFonts w:ascii="Wingdings" w:hAnsi="Wingdings" w:hint="default"/>
+      </w:rPr>
+    </w:lvl>
+    <w:lvl w:ilvl="6" w:tplc="400A0001" w:tentative="1">
+      <w:start w:val="1"/>
+      <w:numFmt w:val="bullet"/>
+      <w:lvlText w:val=""/>
+      <w:lvlJc w:val="left"/>
+      <w:pPr>
+        <w:tabs>
+          <w:tab w:val="num" w:pos="5040"/>
+        </w:tabs>
+        <w:ind w:left="5040" w:hanging="360"/>
+      </w:pPr>
+      <w:rPr>
+        <w:rFonts w:ascii="Symbol" w:hAnsi="Symbol" w:hint="default"/>
+      </w:rPr>
+    </w:lvl>
+    <w:lvl w:ilvl="7" w:tplc="400A0003" w:tentative="1">
+      <w:start w:val="1"/>
+      <w:numFmt w:val="bullet"/>
+      <w:lvlText w:val="o"/>
+      <w:lvlJc w:val="left"/>
+      <w:pPr>
+        <w:tabs>
+          <w:tab w:val="num" w:pos="5760"/>
+        </w:tabs>
+        <w:ind w:left="5760" w:hanging="360"/>
+      </w:pPr>
+      <w:rPr>
+        <w:rFonts w:ascii="Courier New" w:hAnsi="Courier New" w:cs="Courier New" w:hint="default"/>
+      </w:rPr>
+    </w:lvl>
+    <w:lvl w:ilvl="8" w:tplc="400A0005" w:tentative="1">
+      <w:start w:val="1"/>
+      <w:numFmt w:val="bullet"/>
+      <w:lvlText w:val=""/>
+      <w:lvlJc w:val="left"/>
+      <w:pPr>
+        <w:tabs>
+          <w:tab w:val="num" w:pos="6480"/>
+        </w:tabs>
+        <w:ind w:left="6480" w:hanging="360"/>
+      </w:pPr>
+      <w:rPr>
+        <w:rFonts w:ascii="Wingdings" w:hAnsi="Wingdings" w:hint="default"/>
+      </w:rPr>
+    </w:lvl>
+  </w:abstractNum>
+  <w:abstractNum w:abstractNumId="26">
     <w:nsid w:val="781760E8"/>
     <w:multiLevelType w:val="hybridMultilevel"/>
     <w:tmpl w:val="84E49DB2"/>
@@ -21630,7 +22649,7 @@
       </w:pPr>
     </w:lvl>
   </w:abstractNum>
-  <w:abstractNum w:abstractNumId="26">
+  <w:abstractNum w:abstractNumId="27">
     <w:nsid w:val="7D3D6352"/>
     <w:multiLevelType w:val="hybridMultilevel"/>
     <w:tmpl w:val="2AB4AC22"/>
@@ -21772,7 +22791,7 @@
       </w:rPr>
     </w:lvl>
   </w:abstractNum>
-  <w:abstractNum w:abstractNumId="27">
+  <w:abstractNum w:abstractNumId="28">
     <w:nsid w:val="7D934B18"/>
     <w:multiLevelType w:val="hybridMultilevel"/>
     <w:tmpl w:val="208623F4"/>
@@ -21928,7 +22947,7 @@
     <w:abstractNumId w:val="17"/>
   </w:num>
   <w:num w:numId="6">
-    <w:abstractNumId w:val="26"/>
+    <w:abstractNumId w:val="27"/>
   </w:num>
   <w:num w:numId="7">
     <w:abstractNumId w:val="23"/>
@@ -21949,7 +22968,7 @@
     <w:abstractNumId w:val="14"/>
   </w:num>
   <w:num w:numId="13">
-    <w:abstractNumId w:val="25"/>
+    <w:abstractNumId w:val="26"/>
   </w:num>
   <w:num w:numId="14">
     <w:abstractNumId w:val="1"/>
@@ -21991,16 +23010,19 @@
     <w:abstractNumId w:val="5"/>
   </w:num>
   <w:num w:numId="27">
-    <w:abstractNumId w:val="27"/>
+    <w:abstractNumId w:val="28"/>
   </w:num>
   <w:num w:numId="28">
     <w:abstractNumId w:val="19"/>
+  </w:num>
+  <w:num w:numId="29">
+    <w:abstractNumId w:val="25"/>
   </w:num>
 </w:numbering>
 </file>
 
 <file path=word/styles.xml><?xml version="1.0" encoding="utf-8"?>
-<w:styles xmlns:r="http://schemas.openxmlformats.org/officeDocument/2006/relationships" xmlns:w="http://schemas.openxmlformats.org/wordprocessingml/2006/main">
+<w:styles xmlns:mc="http://schemas.openxmlformats.org/markup-compatibility/2006" xmlns:r="http://schemas.openxmlformats.org/officeDocument/2006/relationships" xmlns:w="http://schemas.openxmlformats.org/wordprocessingml/2006/main" xmlns:w14="http://schemas.microsoft.com/office/word/2010/wordml" mc:Ignorable="w14">
   <w:docDefaults>
     <w:rPrDefault>
       <w:rPr>
@@ -22388,7 +23410,6 @@
     <w:uiPriority w:val="99"/>
     <w:semiHidden/>
     <w:unhideWhenUsed/>
-    <w:qFormat/>
     <w:tblPr>
       <w:tblInd w:w="0" w:type="dxa"/>
       <w:tblCellMar>
@@ -25026,125 +26047,130 @@
     </dgm:pt>
   </dgm:ptLst>
   <dgm:cxnLst>
-    <dgm:cxn modelId="{C680607E-A3DD-4918-B281-9A2CFBF04750}" type="presOf" srcId="{12B44837-F079-4F80-94E9-48B4BEF10ACE}" destId="{FBB416C7-44D8-431A-9BC6-C43FD5A7266A}" srcOrd="0" destOrd="0" presId="urn:microsoft.com/office/officeart/2005/8/layout/hierarchy1"/>
-    <dgm:cxn modelId="{45AE94F0-C3B1-4823-BF8B-564E47A3FDDA}" type="presOf" srcId="{5E0E9C11-86BB-4A09-98F6-A2202F493886}" destId="{369D93CC-A259-47DE-A8B7-99463B7FB6C8}" srcOrd="0" destOrd="0" presId="urn:microsoft.com/office/officeart/2005/8/layout/hierarchy1"/>
+    <dgm:cxn modelId="{5F1DD82D-4B2A-4C65-86EA-EB038C347E97}" type="presOf" srcId="{D0A2B1BE-F05B-4207-9CEF-F03AC56BC378}" destId="{9E84F353-80AC-434E-8EF0-9AC2C0420AFF}" srcOrd="0" destOrd="0" presId="urn:microsoft.com/office/officeart/2005/8/layout/hierarchy1"/>
+    <dgm:cxn modelId="{5B138DAE-21D3-4841-A5E9-0E974538A53E}" srcId="{CAD3BFD4-4793-4903-BDB7-94B509048F4A}" destId="{F1A930CB-29CB-4BD6-AD99-0DFF86DD7346}" srcOrd="1" destOrd="0" parTransId="{5E0E9C11-86BB-4A09-98F6-A2202F493886}" sibTransId="{68A4B4B1-9ECF-412D-B7AF-7692115A87C6}"/>
+    <dgm:cxn modelId="{9418784A-31B1-4D3E-B6F6-580F7E9D3DA4}" type="presOf" srcId="{560642FF-2EBC-46D8-8DA3-2743CD756574}" destId="{6E5693FF-A4A8-4B23-BF20-58009D80C5FA}" srcOrd="0" destOrd="0" presId="urn:microsoft.com/office/officeart/2005/8/layout/hierarchy1"/>
+    <dgm:cxn modelId="{5BFB0A25-0538-491B-8679-0D073347EC6D}" type="presOf" srcId="{F396109B-8644-4D10-B239-8D39E85291C0}" destId="{75887B4D-F1FE-46C6-BC18-43B2804F2134}" srcOrd="0" destOrd="0" presId="urn:microsoft.com/office/officeart/2005/8/layout/hierarchy1"/>
+    <dgm:cxn modelId="{01EDD5DC-5736-4EF7-8FDA-72E8CD29F937}" type="presOf" srcId="{C2C46E6D-61A8-492A-8D34-C30DFB4BD030}" destId="{B699CAC3-E5E3-44C8-877E-34565E487345}" srcOrd="0" destOrd="0" presId="urn:microsoft.com/office/officeart/2005/8/layout/hierarchy1"/>
+    <dgm:cxn modelId="{54CD3997-5B29-4C4D-B5E1-D62EB5B6570F}" srcId="{5AA1DA01-254B-46BF-803D-AAE948BFB881}" destId="{CAD3BFD4-4793-4903-BDB7-94B509048F4A}" srcOrd="0" destOrd="0" parTransId="{AD9D782E-7557-4883-8721-AC48C8841166}" sibTransId="{8EFBF87B-A074-4B40-A31A-00F070ACBFE1}"/>
+    <dgm:cxn modelId="{5C6605D6-9E1E-49BD-AA34-EF14378C0959}" type="presOf" srcId="{757BC75C-9911-4D06-9DC3-DB4E4D6149B8}" destId="{36546806-4A38-47B1-8D44-B7B688689FF2}" srcOrd="0" destOrd="0" presId="urn:microsoft.com/office/officeart/2005/8/layout/hierarchy1"/>
+    <dgm:cxn modelId="{AC55599B-9095-471B-91B0-3472A641A9F0}" srcId="{CAD3BFD4-4793-4903-BDB7-94B509048F4A}" destId="{3E33D4DC-6736-44F7-A33A-5BE258E0ABA1}" srcOrd="2" destOrd="0" parTransId="{757BC75C-9911-4D06-9DC3-DB4E4D6149B8}" sibTransId="{D31587FD-8D71-4105-B5BB-BD7B1A3ED949}"/>
+    <dgm:cxn modelId="{D53DEF9A-1551-4165-AA62-A3D4EA371306}" type="presOf" srcId="{67CB8F21-D43B-4573-8481-9A979CDAE9A2}" destId="{F2181DBA-4DD5-4050-BCCF-12DDE8E4E141}" srcOrd="0" destOrd="0" presId="urn:microsoft.com/office/officeart/2005/8/layout/hierarchy1"/>
+    <dgm:cxn modelId="{97EC0E40-0A50-458D-8106-4B14C236D536}" type="presOf" srcId="{12B44837-F079-4F80-94E9-48B4BEF10ACE}" destId="{FBB416C7-44D8-431A-9BC6-C43FD5A7266A}" srcOrd="0" destOrd="0" presId="urn:microsoft.com/office/officeart/2005/8/layout/hierarchy1"/>
+    <dgm:cxn modelId="{1D6222A4-9515-4746-8454-152E777E5C1A}" type="presOf" srcId="{D7BD974E-C191-4DA6-81D3-AE6FAE8C38C7}" destId="{6FA09658-643D-42F2-979A-B6BDEF860025}" srcOrd="0" destOrd="0" presId="urn:microsoft.com/office/officeart/2005/8/layout/hierarchy1"/>
+    <dgm:cxn modelId="{77FF8D48-BC4F-4A97-B101-AC0D4471DE6F}" srcId="{51E8ADC5-3AFC-4003-A0C3-7CFF4C4B7D28}" destId="{3CA7BFC0-9BA1-46A0-B859-1A29298FE0DC}" srcOrd="0" destOrd="0" parTransId="{560642FF-2EBC-46D8-8DA3-2743CD756574}" sibTransId="{81A58226-0A62-4948-9689-40CAA5296A1A}"/>
+    <dgm:cxn modelId="{0A378951-68F0-4BC5-8365-00A6DEF96A16}" srcId="{CAD3BFD4-4793-4903-BDB7-94B509048F4A}" destId="{C2C46E6D-61A8-492A-8D34-C30DFB4BD030}" srcOrd="0" destOrd="0" parTransId="{091FE14F-7886-4379-AB66-08E4D68A700A}" sibTransId="{88871D47-CBA8-46DC-9A68-62E9AC842E1F}"/>
+    <dgm:cxn modelId="{C3DAA39A-5670-4C7E-BF1E-5E52FD75EC3D}" type="presOf" srcId="{5AA1DA01-254B-46BF-803D-AAE948BFB881}" destId="{25885DFF-C9DA-47A4-836B-E1936B430D73}" srcOrd="0" destOrd="0" presId="urn:microsoft.com/office/officeart/2005/8/layout/hierarchy1"/>
+    <dgm:cxn modelId="{8803A846-B552-42C8-ABE9-6AB32D349037}" srcId="{5AA1DA01-254B-46BF-803D-AAE948BFB881}" destId="{4E1F74EB-FABD-4C1E-92D5-E8E12F42F8BC}" srcOrd="2" destOrd="0" parTransId="{A1C90B07-4E50-4FDD-BE77-BD81DF4E15DB}" sibTransId="{349EF6CB-0C37-4075-B31C-644C7FC8FD67}"/>
+    <dgm:cxn modelId="{0D094FCB-B1C5-445A-9121-67AB68D7A627}" type="presOf" srcId="{D147D25D-3723-4D1B-A701-7675AA452707}" destId="{8BAAC2FC-5D65-4DA4-91D8-11B62C57A4B6}" srcOrd="0" destOrd="0" presId="urn:microsoft.com/office/officeart/2005/8/layout/hierarchy1"/>
+    <dgm:cxn modelId="{CB9C7866-9260-4710-B063-C8250A742D2F}" srcId="{CAD3BFD4-4793-4903-BDB7-94B509048F4A}" destId="{9000D453-E4CB-4949-BA67-82BE10C81DA2}" srcOrd="4" destOrd="0" parTransId="{D0A2B1BE-F05B-4207-9CEF-F03AC56BC378}" sibTransId="{0B273A25-313A-478C-9799-DB423A33940C}"/>
+    <dgm:cxn modelId="{50E2D22A-BF6D-4009-A906-DF706B1BDBB7}" type="presOf" srcId="{9000D453-E4CB-4949-BA67-82BE10C81DA2}" destId="{C03F724D-3AF9-45C5-9F64-B78B3F1E53E3}" srcOrd="0" destOrd="0" presId="urn:microsoft.com/office/officeart/2005/8/layout/hierarchy1"/>
+    <dgm:cxn modelId="{0AB1927A-7E35-46EA-9710-4BE24CE87A78}" type="presOf" srcId="{5E0E9C11-86BB-4A09-98F6-A2202F493886}" destId="{369D93CC-A259-47DE-A8B7-99463B7FB6C8}" srcOrd="0" destOrd="0" presId="urn:microsoft.com/office/officeart/2005/8/layout/hierarchy1"/>
+    <dgm:cxn modelId="{F0115D8B-4F74-4B43-9815-4F8DAA754AC0}" type="presOf" srcId="{791948F8-67F0-46A8-BC23-C5F22D2E54F8}" destId="{901330CD-479D-4821-9E1A-ABE6B1ACB567}" srcOrd="0" destOrd="0" presId="urn:microsoft.com/office/officeart/2005/8/layout/hierarchy1"/>
+    <dgm:cxn modelId="{5978BBB7-1AF3-47FC-BAB5-B6DFE9D3C2E0}" type="presOf" srcId="{AD9D782E-7557-4883-8721-AC48C8841166}" destId="{6F4CBB79-CD5B-4EC8-806C-FA9FD80635C3}" srcOrd="0" destOrd="0" presId="urn:microsoft.com/office/officeart/2005/8/layout/hierarchy1"/>
+    <dgm:cxn modelId="{BBD04289-C26E-4015-ACB1-809BB5723C9B}" srcId="{CAD3BFD4-4793-4903-BDB7-94B509048F4A}" destId="{67CB8F21-D43B-4573-8481-9A979CDAE9A2}" srcOrd="3" destOrd="0" parTransId="{9AEE8EDC-0108-4855-95DA-4D20BCA829F7}" sibTransId="{1C2E9DE9-C3C0-4387-ABD7-41F14FB9A319}"/>
+    <dgm:cxn modelId="{C8CB7A93-748C-4051-B9CA-63270F60E439}" type="presOf" srcId="{A1C90B07-4E50-4FDD-BE77-BD81DF4E15DB}" destId="{B41FBE67-C3B5-4181-B101-96E451C009C3}" srcOrd="0" destOrd="0" presId="urn:microsoft.com/office/officeart/2005/8/layout/hierarchy1"/>
+    <dgm:cxn modelId="{13F23FB7-6E12-46F2-A90E-63E202AA7860}" type="presOf" srcId="{9AEE8EDC-0108-4855-95DA-4D20BCA829F7}" destId="{ABAA0F0D-0826-4A74-BBDF-397E47C377E1}" srcOrd="0" destOrd="0" presId="urn:microsoft.com/office/officeart/2005/8/layout/hierarchy1"/>
+    <dgm:cxn modelId="{FD7D9716-F8A4-406C-945E-B6084BBBF814}" type="presOf" srcId="{95B61260-44D6-483F-9498-37817D99D070}" destId="{6EDDDEFF-CDBF-4E14-9CCB-C7D6BC79F0B7}" srcOrd="0" destOrd="0" presId="urn:microsoft.com/office/officeart/2005/8/layout/hierarchy1"/>
+    <dgm:cxn modelId="{5E987976-7DA1-4061-B6CA-50C48A42DD03}" srcId="{D147D25D-3723-4D1B-A701-7675AA452707}" destId="{5AA1DA01-254B-46BF-803D-AAE948BFB881}" srcOrd="0" destOrd="0" parTransId="{820038E5-3803-4490-A26A-10D393FF3E05}" sibTransId="{66EED549-07E9-4BF8-BB59-7EA117D797BF}"/>
     <dgm:cxn modelId="{D4B67E7F-2B6D-4248-8D26-4E0F922B2B42}" srcId="{9000D453-E4CB-4949-BA67-82BE10C81DA2}" destId="{5226D533-5E81-43AE-9F6B-2EE1D66A6124}" srcOrd="0" destOrd="0" parTransId="{791948F8-67F0-46A8-BC23-C5F22D2E54F8}" sibTransId="{18B2B3CA-F555-40FD-ADA1-66782F8B73FC}"/>
+    <dgm:cxn modelId="{0F90C0D9-EA45-49CE-A937-6008F45D357B}" type="presOf" srcId="{3CA7BFC0-9BA1-46A0-B859-1A29298FE0DC}" destId="{18258405-F1A0-4EE6-9509-74D66AE616A5}" srcOrd="0" destOrd="0" presId="urn:microsoft.com/office/officeart/2005/8/layout/hierarchy1"/>
+    <dgm:cxn modelId="{AE095CF7-B4B4-479B-913B-D454553AAA11}" type="presOf" srcId="{4E1F74EB-FABD-4C1E-92D5-E8E12F42F8BC}" destId="{F6FFE223-8FDD-4A8A-A2CB-0585C4015B74}" srcOrd="0" destOrd="0" presId="urn:microsoft.com/office/officeart/2005/8/layout/hierarchy1"/>
+    <dgm:cxn modelId="{50EB3B36-68B5-4E08-AC20-5EADB11FE8F1}" type="presOf" srcId="{F1A930CB-29CB-4BD6-AD99-0DFF86DD7346}" destId="{B5A3DAA4-BA3F-4E58-BB3B-F1FA91CF35EB}" srcOrd="0" destOrd="0" presId="urn:microsoft.com/office/officeart/2005/8/layout/hierarchy1"/>
+    <dgm:cxn modelId="{C3275464-60CB-4818-9631-2B52B45A9D9A}" srcId="{5AA1DA01-254B-46BF-803D-AAE948BFB881}" destId="{D7BD974E-C191-4DA6-81D3-AE6FAE8C38C7}" srcOrd="3" destOrd="0" parTransId="{95B61260-44D6-483F-9498-37817D99D070}" sibTransId="{FCDDF97F-DCA2-4631-973F-16D8E5F66754}"/>
+    <dgm:cxn modelId="{07D0F4FA-F8E0-400E-950D-B2EB2C6B6B9C}" type="presOf" srcId="{51E8ADC5-3AFC-4003-A0C3-7CFF4C4B7D28}" destId="{393467A7-A880-420A-97EF-D6A784224FEB}" srcOrd="0" destOrd="0" presId="urn:microsoft.com/office/officeart/2005/8/layout/hierarchy1"/>
+    <dgm:cxn modelId="{3E05623A-D97A-4769-B7B6-BAD7BB88966F}" type="presOf" srcId="{131BC89C-0773-4D27-B91F-ECD41676226E}" destId="{E3C203B4-6CF9-4005-93C5-A6E4A49C5DB8}" srcOrd="0" destOrd="0" presId="urn:microsoft.com/office/officeart/2005/8/layout/hierarchy1"/>
+    <dgm:cxn modelId="{8F8124B7-E05E-438E-ACB7-6BEA55E8A257}" type="presOf" srcId="{5226D533-5E81-43AE-9F6B-2EE1D66A6124}" destId="{11151BF1-7B71-42FF-BD08-60ED7CF2B970}" srcOrd="0" destOrd="0" presId="urn:microsoft.com/office/officeart/2005/8/layout/hierarchy1"/>
+    <dgm:cxn modelId="{036E505A-1965-4677-BE1D-9A0FA51AC013}" srcId="{CAD3BFD4-4793-4903-BDB7-94B509048F4A}" destId="{51E8ADC5-3AFC-4003-A0C3-7CFF4C4B7D28}" srcOrd="5" destOrd="0" parTransId="{131BC89C-0773-4D27-B91F-ECD41676226E}" sibTransId="{6F6541AA-D00D-4371-AD86-C1C7837EFD6F}"/>
     <dgm:cxn modelId="{2F31A47D-F727-484A-AEA2-74E0D2A5DC9E}" srcId="{5AA1DA01-254B-46BF-803D-AAE948BFB881}" destId="{F396109B-8644-4D10-B239-8D39E85291C0}" srcOrd="1" destOrd="0" parTransId="{12B44837-F079-4F80-94E9-48B4BEF10ACE}" sibTransId="{AFBACCEF-644E-4474-82AC-48BC8BA6C029}"/>
-    <dgm:cxn modelId="{AC55599B-9095-471B-91B0-3472A641A9F0}" srcId="{CAD3BFD4-4793-4903-BDB7-94B509048F4A}" destId="{3E33D4DC-6736-44F7-A33A-5BE258E0ABA1}" srcOrd="2" destOrd="0" parTransId="{757BC75C-9911-4D06-9DC3-DB4E4D6149B8}" sibTransId="{D31587FD-8D71-4105-B5BB-BD7B1A3ED949}"/>
-    <dgm:cxn modelId="{0A378951-68F0-4BC5-8365-00A6DEF96A16}" srcId="{CAD3BFD4-4793-4903-BDB7-94B509048F4A}" destId="{C2C46E6D-61A8-492A-8D34-C30DFB4BD030}" srcOrd="0" destOrd="0" parTransId="{091FE14F-7886-4379-AB66-08E4D68A700A}" sibTransId="{88871D47-CBA8-46DC-9A68-62E9AC842E1F}"/>
-    <dgm:cxn modelId="{FF9860E9-1B79-4A70-9ED9-D9AE3E129E6D}" type="presOf" srcId="{3E33D4DC-6736-44F7-A33A-5BE258E0ABA1}" destId="{F453F617-AF21-431F-B31D-E322A0ED7464}" srcOrd="0" destOrd="0" presId="urn:microsoft.com/office/officeart/2005/8/layout/hierarchy1"/>
-    <dgm:cxn modelId="{4536CEF4-850A-4AE8-A4A7-6478F812E78E}" type="presOf" srcId="{A1C90B07-4E50-4FDD-BE77-BD81DF4E15DB}" destId="{B41FBE67-C3B5-4181-B101-96E451C009C3}" srcOrd="0" destOrd="0" presId="urn:microsoft.com/office/officeart/2005/8/layout/hierarchy1"/>
-    <dgm:cxn modelId="{42C65BB7-35FB-49A9-BA9A-DFD595B34D6B}" type="presOf" srcId="{4E1F74EB-FABD-4C1E-92D5-E8E12F42F8BC}" destId="{F6FFE223-8FDD-4A8A-A2CB-0585C4015B74}" srcOrd="0" destOrd="0" presId="urn:microsoft.com/office/officeart/2005/8/layout/hierarchy1"/>
-    <dgm:cxn modelId="{578F17F7-FF07-4D0F-827D-B5662DFB63DC}" type="presOf" srcId="{091FE14F-7886-4379-AB66-08E4D68A700A}" destId="{5B12885D-0F77-4AE8-B754-D8B21BC9CFB3}" srcOrd="0" destOrd="0" presId="urn:microsoft.com/office/officeart/2005/8/layout/hierarchy1"/>
-    <dgm:cxn modelId="{3169A527-6D47-49DB-B050-AAF2A1B3BA89}" type="presOf" srcId="{D147D25D-3723-4D1B-A701-7675AA452707}" destId="{8BAAC2FC-5D65-4DA4-91D8-11B62C57A4B6}" srcOrd="0" destOrd="0" presId="urn:microsoft.com/office/officeart/2005/8/layout/hierarchy1"/>
-    <dgm:cxn modelId="{77FF8D48-BC4F-4A97-B101-AC0D4471DE6F}" srcId="{51E8ADC5-3AFC-4003-A0C3-7CFF4C4B7D28}" destId="{3CA7BFC0-9BA1-46A0-B859-1A29298FE0DC}" srcOrd="0" destOrd="0" parTransId="{560642FF-2EBC-46D8-8DA3-2743CD756574}" sibTransId="{81A58226-0A62-4948-9689-40CAA5296A1A}"/>
-    <dgm:cxn modelId="{9129A91F-186F-4B48-8F06-D19F6271A85F}" type="presOf" srcId="{D0A2B1BE-F05B-4207-9CEF-F03AC56BC378}" destId="{9E84F353-80AC-434E-8EF0-9AC2C0420AFF}" srcOrd="0" destOrd="0" presId="urn:microsoft.com/office/officeart/2005/8/layout/hierarchy1"/>
-    <dgm:cxn modelId="{A87A4B5F-FE58-4066-9A94-2B86BD6C2342}" type="presOf" srcId="{791948F8-67F0-46A8-BC23-C5F22D2E54F8}" destId="{901330CD-479D-4821-9E1A-ABE6B1ACB567}" srcOrd="0" destOrd="0" presId="urn:microsoft.com/office/officeart/2005/8/layout/hierarchy1"/>
-    <dgm:cxn modelId="{29B829AA-D777-4B6A-BC7C-ED7E4FDFA675}" type="presOf" srcId="{CAD3BFD4-4793-4903-BDB7-94B509048F4A}" destId="{2E0F14A0-9B3F-4C5B-AAD9-C160EBF9B6B0}" srcOrd="0" destOrd="0" presId="urn:microsoft.com/office/officeart/2005/8/layout/hierarchy1"/>
-    <dgm:cxn modelId="{CB9C7866-9260-4710-B063-C8250A742D2F}" srcId="{CAD3BFD4-4793-4903-BDB7-94B509048F4A}" destId="{9000D453-E4CB-4949-BA67-82BE10C81DA2}" srcOrd="4" destOrd="0" parTransId="{D0A2B1BE-F05B-4207-9CEF-F03AC56BC378}" sibTransId="{0B273A25-313A-478C-9799-DB423A33940C}"/>
-    <dgm:cxn modelId="{BBD04289-C26E-4015-ACB1-809BB5723C9B}" srcId="{CAD3BFD4-4793-4903-BDB7-94B509048F4A}" destId="{67CB8F21-D43B-4573-8481-9A979CDAE9A2}" srcOrd="3" destOrd="0" parTransId="{9AEE8EDC-0108-4855-95DA-4D20BCA829F7}" sibTransId="{1C2E9DE9-C3C0-4387-ABD7-41F14FB9A319}"/>
-    <dgm:cxn modelId="{EF6F90D6-DECA-43E0-A82E-5F3970844A9C}" type="presOf" srcId="{F1A930CB-29CB-4BD6-AD99-0DFF86DD7346}" destId="{B5A3DAA4-BA3F-4E58-BB3B-F1FA91CF35EB}" srcOrd="0" destOrd="0" presId="urn:microsoft.com/office/officeart/2005/8/layout/hierarchy1"/>
-    <dgm:cxn modelId="{165C9471-1D67-4BAF-936D-ECA27E657CB5}" type="presOf" srcId="{9AEE8EDC-0108-4855-95DA-4D20BCA829F7}" destId="{ABAA0F0D-0826-4A74-BBDF-397E47C377E1}" srcOrd="0" destOrd="0" presId="urn:microsoft.com/office/officeart/2005/8/layout/hierarchy1"/>
-    <dgm:cxn modelId="{9025D100-723E-4E72-A90B-BE2A01B765FA}" type="presOf" srcId="{3CA7BFC0-9BA1-46A0-B859-1A29298FE0DC}" destId="{18258405-F1A0-4EE6-9509-74D66AE616A5}" srcOrd="0" destOrd="0" presId="urn:microsoft.com/office/officeart/2005/8/layout/hierarchy1"/>
-    <dgm:cxn modelId="{478FFBCC-423E-447B-A6C1-60891129763D}" type="presOf" srcId="{D7BD974E-C191-4DA6-81D3-AE6FAE8C38C7}" destId="{6FA09658-643D-42F2-979A-B6BDEF860025}" srcOrd="0" destOrd="0" presId="urn:microsoft.com/office/officeart/2005/8/layout/hierarchy1"/>
-    <dgm:cxn modelId="{5E987976-7DA1-4061-B6CA-50C48A42DD03}" srcId="{D147D25D-3723-4D1B-A701-7675AA452707}" destId="{5AA1DA01-254B-46BF-803D-AAE948BFB881}" srcOrd="0" destOrd="0" parTransId="{820038E5-3803-4490-A26A-10D393FF3E05}" sibTransId="{66EED549-07E9-4BF8-BB59-7EA117D797BF}"/>
-    <dgm:cxn modelId="{8E2A6FC2-93B7-4815-A678-18DA815DDEB3}" type="presOf" srcId="{9000D453-E4CB-4949-BA67-82BE10C81DA2}" destId="{C03F724D-3AF9-45C5-9F64-B78B3F1E53E3}" srcOrd="0" destOrd="0" presId="urn:microsoft.com/office/officeart/2005/8/layout/hierarchy1"/>
-    <dgm:cxn modelId="{A5DA7D28-5728-43E9-837D-C867DDD4D85F}" type="presOf" srcId="{131BC89C-0773-4D27-B91F-ECD41676226E}" destId="{E3C203B4-6CF9-4005-93C5-A6E4A49C5DB8}" srcOrd="0" destOrd="0" presId="urn:microsoft.com/office/officeart/2005/8/layout/hierarchy1"/>
-    <dgm:cxn modelId="{E0E237C1-923D-4263-ABB7-4E6581C2467F}" type="presOf" srcId="{560642FF-2EBC-46D8-8DA3-2743CD756574}" destId="{6E5693FF-A4A8-4B23-BF20-58009D80C5FA}" srcOrd="0" destOrd="0" presId="urn:microsoft.com/office/officeart/2005/8/layout/hierarchy1"/>
-    <dgm:cxn modelId="{C3275464-60CB-4818-9631-2B52B45A9D9A}" srcId="{5AA1DA01-254B-46BF-803D-AAE948BFB881}" destId="{D7BD974E-C191-4DA6-81D3-AE6FAE8C38C7}" srcOrd="3" destOrd="0" parTransId="{95B61260-44D6-483F-9498-37817D99D070}" sibTransId="{FCDDF97F-DCA2-4631-973F-16D8E5F66754}"/>
-    <dgm:cxn modelId="{036E505A-1965-4677-BE1D-9A0FA51AC013}" srcId="{CAD3BFD4-4793-4903-BDB7-94B509048F4A}" destId="{51E8ADC5-3AFC-4003-A0C3-7CFF4C4B7D28}" srcOrd="5" destOrd="0" parTransId="{131BC89C-0773-4D27-B91F-ECD41676226E}" sibTransId="{6F6541AA-D00D-4371-AD86-C1C7837EFD6F}"/>
-    <dgm:cxn modelId="{B58A036C-0D61-4D45-87E9-0DA4BF84619F}" type="presOf" srcId="{5226D533-5E81-43AE-9F6B-2EE1D66A6124}" destId="{11151BF1-7B71-42FF-BD08-60ED7CF2B970}" srcOrd="0" destOrd="0" presId="urn:microsoft.com/office/officeart/2005/8/layout/hierarchy1"/>
-    <dgm:cxn modelId="{14EF0FCF-75C0-47C8-BB17-E99C6BA05085}" type="presOf" srcId="{757BC75C-9911-4D06-9DC3-DB4E4D6149B8}" destId="{36546806-4A38-47B1-8D44-B7B688689FF2}" srcOrd="0" destOrd="0" presId="urn:microsoft.com/office/officeart/2005/8/layout/hierarchy1"/>
-    <dgm:cxn modelId="{F6454A68-D905-40C6-B783-9759BBB8C034}" type="presOf" srcId="{5AA1DA01-254B-46BF-803D-AAE948BFB881}" destId="{25885DFF-C9DA-47A4-836B-E1936B430D73}" srcOrd="0" destOrd="0" presId="urn:microsoft.com/office/officeart/2005/8/layout/hierarchy1"/>
-    <dgm:cxn modelId="{EBA2AA8E-3661-487D-92FB-6F511E9D4FAE}" type="presOf" srcId="{67CB8F21-D43B-4573-8481-9A979CDAE9A2}" destId="{F2181DBA-4DD5-4050-BCCF-12DDE8E4E141}" srcOrd="0" destOrd="0" presId="urn:microsoft.com/office/officeart/2005/8/layout/hierarchy1"/>
-    <dgm:cxn modelId="{47955221-840D-412B-9D24-C165F9223D09}" type="presOf" srcId="{51E8ADC5-3AFC-4003-A0C3-7CFF4C4B7D28}" destId="{393467A7-A880-420A-97EF-D6A784224FEB}" srcOrd="0" destOrd="0" presId="urn:microsoft.com/office/officeart/2005/8/layout/hierarchy1"/>
-    <dgm:cxn modelId="{FA1D17E1-660E-4964-B91D-99ED6E204FEA}" type="presOf" srcId="{95B61260-44D6-483F-9498-37817D99D070}" destId="{6EDDDEFF-CDBF-4E14-9CCB-C7D6BC79F0B7}" srcOrd="0" destOrd="0" presId="urn:microsoft.com/office/officeart/2005/8/layout/hierarchy1"/>
-    <dgm:cxn modelId="{560676A9-81CF-40EC-9A57-5E446FC415DB}" type="presOf" srcId="{AD9D782E-7557-4883-8721-AC48C8841166}" destId="{6F4CBB79-CD5B-4EC8-806C-FA9FD80635C3}" srcOrd="0" destOrd="0" presId="urn:microsoft.com/office/officeart/2005/8/layout/hierarchy1"/>
-    <dgm:cxn modelId="{909E04D9-3C85-47B2-BF2F-8B5E9067CCC2}" type="presOf" srcId="{C2C46E6D-61A8-492A-8D34-C30DFB4BD030}" destId="{B699CAC3-E5E3-44C8-877E-34565E487345}" srcOrd="0" destOrd="0" presId="urn:microsoft.com/office/officeart/2005/8/layout/hierarchy1"/>
-    <dgm:cxn modelId="{54CD3997-5B29-4C4D-B5E1-D62EB5B6570F}" srcId="{5AA1DA01-254B-46BF-803D-AAE948BFB881}" destId="{CAD3BFD4-4793-4903-BDB7-94B509048F4A}" srcOrd="0" destOrd="0" parTransId="{AD9D782E-7557-4883-8721-AC48C8841166}" sibTransId="{8EFBF87B-A074-4B40-A31A-00F070ACBFE1}"/>
-    <dgm:cxn modelId="{8803A846-B552-42C8-ABE9-6AB32D349037}" srcId="{5AA1DA01-254B-46BF-803D-AAE948BFB881}" destId="{4E1F74EB-FABD-4C1E-92D5-E8E12F42F8BC}" srcOrd="2" destOrd="0" parTransId="{A1C90B07-4E50-4FDD-BE77-BD81DF4E15DB}" sibTransId="{349EF6CB-0C37-4075-B31C-644C7FC8FD67}"/>
-    <dgm:cxn modelId="{5B138DAE-21D3-4841-A5E9-0E974538A53E}" srcId="{CAD3BFD4-4793-4903-BDB7-94B509048F4A}" destId="{F1A930CB-29CB-4BD6-AD99-0DFF86DD7346}" srcOrd="1" destOrd="0" parTransId="{5E0E9C11-86BB-4A09-98F6-A2202F493886}" sibTransId="{68A4B4B1-9ECF-412D-B7AF-7692115A87C6}"/>
-    <dgm:cxn modelId="{517A46F5-7F09-423B-A34C-B9C079A36B27}" type="presOf" srcId="{F396109B-8644-4D10-B239-8D39E85291C0}" destId="{75887B4D-F1FE-46C6-BC18-43B2804F2134}" srcOrd="0" destOrd="0" presId="urn:microsoft.com/office/officeart/2005/8/layout/hierarchy1"/>
-    <dgm:cxn modelId="{F6302FE3-FDDC-43DD-9F12-517686BCB021}" type="presParOf" srcId="{8BAAC2FC-5D65-4DA4-91D8-11B62C57A4B6}" destId="{98C3E6BE-85DF-4986-84C2-FE3DC2213962}" srcOrd="0" destOrd="0" presId="urn:microsoft.com/office/officeart/2005/8/layout/hierarchy1"/>
-    <dgm:cxn modelId="{5257CE84-0151-4B6F-BEE3-2C20E219FE74}" type="presParOf" srcId="{98C3E6BE-85DF-4986-84C2-FE3DC2213962}" destId="{6D0725B5-5079-4FB9-B0C7-E6C68B9F3259}" srcOrd="0" destOrd="0" presId="urn:microsoft.com/office/officeart/2005/8/layout/hierarchy1"/>
-    <dgm:cxn modelId="{5FA92354-177A-4B78-8EBF-7F75199684D5}" type="presParOf" srcId="{6D0725B5-5079-4FB9-B0C7-E6C68B9F3259}" destId="{C087DB08-0CC6-410D-B237-96EE70D32AAA}" srcOrd="0" destOrd="0" presId="urn:microsoft.com/office/officeart/2005/8/layout/hierarchy1"/>
-    <dgm:cxn modelId="{87D19202-E151-4AEF-B9D0-BF2316A23BEC}" type="presParOf" srcId="{6D0725B5-5079-4FB9-B0C7-E6C68B9F3259}" destId="{25885DFF-C9DA-47A4-836B-E1936B430D73}" srcOrd="1" destOrd="0" presId="urn:microsoft.com/office/officeart/2005/8/layout/hierarchy1"/>
-    <dgm:cxn modelId="{A21816E5-C5DF-4A47-8D44-FE66D036C906}" type="presParOf" srcId="{98C3E6BE-85DF-4986-84C2-FE3DC2213962}" destId="{15744975-9C81-4B9B-AA55-A8CDA74EB43D}" srcOrd="1" destOrd="0" presId="urn:microsoft.com/office/officeart/2005/8/layout/hierarchy1"/>
-    <dgm:cxn modelId="{AA30AE0D-B6EE-44E6-9D59-3A2058577F3A}" type="presParOf" srcId="{15744975-9C81-4B9B-AA55-A8CDA74EB43D}" destId="{6F4CBB79-CD5B-4EC8-806C-FA9FD80635C3}" srcOrd="0" destOrd="0" presId="urn:microsoft.com/office/officeart/2005/8/layout/hierarchy1"/>
-    <dgm:cxn modelId="{4C8496F6-8654-42F5-8FB4-A9F7407CB15C}" type="presParOf" srcId="{15744975-9C81-4B9B-AA55-A8CDA74EB43D}" destId="{BD8C0472-212B-4F72-B2FF-A3E67F90E918}" srcOrd="1" destOrd="0" presId="urn:microsoft.com/office/officeart/2005/8/layout/hierarchy1"/>
-    <dgm:cxn modelId="{D7D85126-FBE3-4941-8933-C6BA033B08EE}" type="presParOf" srcId="{BD8C0472-212B-4F72-B2FF-A3E67F90E918}" destId="{927CDAD8-22D7-4046-B643-10D289D8E92A}" srcOrd="0" destOrd="0" presId="urn:microsoft.com/office/officeart/2005/8/layout/hierarchy1"/>
-    <dgm:cxn modelId="{8BFDE80E-2F9C-47E0-8AED-FE11EDB515DF}" type="presParOf" srcId="{927CDAD8-22D7-4046-B643-10D289D8E92A}" destId="{DB4ADD19-FC8D-4185-852A-090C7324F75E}" srcOrd="0" destOrd="0" presId="urn:microsoft.com/office/officeart/2005/8/layout/hierarchy1"/>
-    <dgm:cxn modelId="{13CD7CD2-E70D-478A-8151-FCE13B14616D}" type="presParOf" srcId="{927CDAD8-22D7-4046-B643-10D289D8E92A}" destId="{2E0F14A0-9B3F-4C5B-AAD9-C160EBF9B6B0}" srcOrd="1" destOrd="0" presId="urn:microsoft.com/office/officeart/2005/8/layout/hierarchy1"/>
-    <dgm:cxn modelId="{C592CAC3-DC27-4EF1-BEAE-E558B270F420}" type="presParOf" srcId="{BD8C0472-212B-4F72-B2FF-A3E67F90E918}" destId="{3A3D6DB3-E33F-4872-AC02-CC7A2015C5AD}" srcOrd="1" destOrd="0" presId="urn:microsoft.com/office/officeart/2005/8/layout/hierarchy1"/>
-    <dgm:cxn modelId="{62D8297B-4472-4FC9-ADBB-6CE297571166}" type="presParOf" srcId="{3A3D6DB3-E33F-4872-AC02-CC7A2015C5AD}" destId="{5B12885D-0F77-4AE8-B754-D8B21BC9CFB3}" srcOrd="0" destOrd="0" presId="urn:microsoft.com/office/officeart/2005/8/layout/hierarchy1"/>
-    <dgm:cxn modelId="{051CD873-6CD7-49A7-9866-09979206CF9E}" type="presParOf" srcId="{3A3D6DB3-E33F-4872-AC02-CC7A2015C5AD}" destId="{579B78E0-BD5B-4A3A-B46E-A5B72A89FB08}" srcOrd="1" destOrd="0" presId="urn:microsoft.com/office/officeart/2005/8/layout/hierarchy1"/>
-    <dgm:cxn modelId="{1A0EF01D-0E4B-4B41-9495-B48949EE7C43}" type="presParOf" srcId="{579B78E0-BD5B-4A3A-B46E-A5B72A89FB08}" destId="{62D5474E-6809-4A1B-A62C-5AB6B248B601}" srcOrd="0" destOrd="0" presId="urn:microsoft.com/office/officeart/2005/8/layout/hierarchy1"/>
-    <dgm:cxn modelId="{9DDB65AD-121B-4D63-B845-060925798487}" type="presParOf" srcId="{62D5474E-6809-4A1B-A62C-5AB6B248B601}" destId="{EA549833-3FC4-436F-A0E7-B9819E7218BF}" srcOrd="0" destOrd="0" presId="urn:microsoft.com/office/officeart/2005/8/layout/hierarchy1"/>
-    <dgm:cxn modelId="{93B1B62E-884C-43E9-94B0-86095076DE10}" type="presParOf" srcId="{62D5474E-6809-4A1B-A62C-5AB6B248B601}" destId="{B699CAC3-E5E3-44C8-877E-34565E487345}" srcOrd="1" destOrd="0" presId="urn:microsoft.com/office/officeart/2005/8/layout/hierarchy1"/>
-    <dgm:cxn modelId="{077DDC67-534E-4199-8B53-E9E97E0DA309}" type="presParOf" srcId="{579B78E0-BD5B-4A3A-B46E-A5B72A89FB08}" destId="{D2A33064-F248-4C26-9F24-5EF6B0F6730B}" srcOrd="1" destOrd="0" presId="urn:microsoft.com/office/officeart/2005/8/layout/hierarchy1"/>
-    <dgm:cxn modelId="{8ACC6FDA-9800-4641-AE57-CE4B537D66E5}" type="presParOf" srcId="{3A3D6DB3-E33F-4872-AC02-CC7A2015C5AD}" destId="{369D93CC-A259-47DE-A8B7-99463B7FB6C8}" srcOrd="2" destOrd="0" presId="urn:microsoft.com/office/officeart/2005/8/layout/hierarchy1"/>
-    <dgm:cxn modelId="{27338412-3A27-4270-80F1-18AAF5F0EB62}" type="presParOf" srcId="{3A3D6DB3-E33F-4872-AC02-CC7A2015C5AD}" destId="{6C6D2227-5CE8-460E-A27D-529D7C9693FB}" srcOrd="3" destOrd="0" presId="urn:microsoft.com/office/officeart/2005/8/layout/hierarchy1"/>
-    <dgm:cxn modelId="{B286E842-6A50-4FE3-A714-870595F5C96F}" type="presParOf" srcId="{6C6D2227-5CE8-460E-A27D-529D7C9693FB}" destId="{91DF9BCF-C4C0-4D47-BEBD-E0160FDC08F6}" srcOrd="0" destOrd="0" presId="urn:microsoft.com/office/officeart/2005/8/layout/hierarchy1"/>
-    <dgm:cxn modelId="{915E2F6E-587F-4BF0-AC53-21710AEF81EB}" type="presParOf" srcId="{91DF9BCF-C4C0-4D47-BEBD-E0160FDC08F6}" destId="{77E461AB-F356-480C-BA3B-1B07FCB48D8A}" srcOrd="0" destOrd="0" presId="urn:microsoft.com/office/officeart/2005/8/layout/hierarchy1"/>
-    <dgm:cxn modelId="{D7D760C4-1B54-4EE5-AE45-BB1F6F75199A}" type="presParOf" srcId="{91DF9BCF-C4C0-4D47-BEBD-E0160FDC08F6}" destId="{B5A3DAA4-BA3F-4E58-BB3B-F1FA91CF35EB}" srcOrd="1" destOrd="0" presId="urn:microsoft.com/office/officeart/2005/8/layout/hierarchy1"/>
-    <dgm:cxn modelId="{3B49BB1F-AFF8-4269-BA64-C3082688CF64}" type="presParOf" srcId="{6C6D2227-5CE8-460E-A27D-529D7C9693FB}" destId="{170B2186-6AFB-43E6-88BD-6763928D9635}" srcOrd="1" destOrd="0" presId="urn:microsoft.com/office/officeart/2005/8/layout/hierarchy1"/>
-    <dgm:cxn modelId="{75403341-2160-4A9E-9016-4CFB8D2CBC3B}" type="presParOf" srcId="{3A3D6DB3-E33F-4872-AC02-CC7A2015C5AD}" destId="{36546806-4A38-47B1-8D44-B7B688689FF2}" srcOrd="4" destOrd="0" presId="urn:microsoft.com/office/officeart/2005/8/layout/hierarchy1"/>
-    <dgm:cxn modelId="{077A575A-0C7C-4475-A9FE-851E8EC272A4}" type="presParOf" srcId="{3A3D6DB3-E33F-4872-AC02-CC7A2015C5AD}" destId="{6FCC8BB2-1F7F-48B1-96C7-E370F2EA171C}" srcOrd="5" destOrd="0" presId="urn:microsoft.com/office/officeart/2005/8/layout/hierarchy1"/>
-    <dgm:cxn modelId="{531F527B-AB85-4D95-B183-CE0511E5E580}" type="presParOf" srcId="{6FCC8BB2-1F7F-48B1-96C7-E370F2EA171C}" destId="{22F422D0-30F7-4F2F-9FC3-9F90B199F43E}" srcOrd="0" destOrd="0" presId="urn:microsoft.com/office/officeart/2005/8/layout/hierarchy1"/>
-    <dgm:cxn modelId="{820FD7BE-C2D3-4E83-B483-B3F8B55A86C2}" type="presParOf" srcId="{22F422D0-30F7-4F2F-9FC3-9F90B199F43E}" destId="{0D0EC6E5-800B-4AB5-B71F-C11C49F18683}" srcOrd="0" destOrd="0" presId="urn:microsoft.com/office/officeart/2005/8/layout/hierarchy1"/>
-    <dgm:cxn modelId="{A02002F1-4CF1-422E-813F-964189362FD3}" type="presParOf" srcId="{22F422D0-30F7-4F2F-9FC3-9F90B199F43E}" destId="{F453F617-AF21-431F-B31D-E322A0ED7464}" srcOrd="1" destOrd="0" presId="urn:microsoft.com/office/officeart/2005/8/layout/hierarchy1"/>
-    <dgm:cxn modelId="{6889D79F-E9DF-4B97-BAE7-4F1E7E228380}" type="presParOf" srcId="{6FCC8BB2-1F7F-48B1-96C7-E370F2EA171C}" destId="{287C0C00-5B50-4E2F-915B-4A96769BE5AF}" srcOrd="1" destOrd="0" presId="urn:microsoft.com/office/officeart/2005/8/layout/hierarchy1"/>
-    <dgm:cxn modelId="{AE97A769-ECF0-4227-A5DE-FC2005EC5879}" type="presParOf" srcId="{3A3D6DB3-E33F-4872-AC02-CC7A2015C5AD}" destId="{ABAA0F0D-0826-4A74-BBDF-397E47C377E1}" srcOrd="6" destOrd="0" presId="urn:microsoft.com/office/officeart/2005/8/layout/hierarchy1"/>
-    <dgm:cxn modelId="{866B6512-1336-45DB-AF46-5AB68F188465}" type="presParOf" srcId="{3A3D6DB3-E33F-4872-AC02-CC7A2015C5AD}" destId="{267BC3AB-7771-4577-8626-3629E19E99C7}" srcOrd="7" destOrd="0" presId="urn:microsoft.com/office/officeart/2005/8/layout/hierarchy1"/>
-    <dgm:cxn modelId="{0218B987-F6E9-4BC5-B27F-2F7C28F130E1}" type="presParOf" srcId="{267BC3AB-7771-4577-8626-3629E19E99C7}" destId="{6B29D56B-47CD-4411-8E67-F8E9F0CE81B4}" srcOrd="0" destOrd="0" presId="urn:microsoft.com/office/officeart/2005/8/layout/hierarchy1"/>
-    <dgm:cxn modelId="{BC58B722-5FA5-43AB-BA0C-CE62E891A1F4}" type="presParOf" srcId="{6B29D56B-47CD-4411-8E67-F8E9F0CE81B4}" destId="{E9F6C22D-18A5-4601-A65B-0865CD643C01}" srcOrd="0" destOrd="0" presId="urn:microsoft.com/office/officeart/2005/8/layout/hierarchy1"/>
-    <dgm:cxn modelId="{1B31A40D-0F0B-4586-876A-EB47B5DA2C5C}" type="presParOf" srcId="{6B29D56B-47CD-4411-8E67-F8E9F0CE81B4}" destId="{F2181DBA-4DD5-4050-BCCF-12DDE8E4E141}" srcOrd="1" destOrd="0" presId="urn:microsoft.com/office/officeart/2005/8/layout/hierarchy1"/>
-    <dgm:cxn modelId="{E6FF648B-5423-4F98-AC5C-818615EBB8F6}" type="presParOf" srcId="{267BC3AB-7771-4577-8626-3629E19E99C7}" destId="{FFA18DCD-5F00-45FC-9F70-694FC9A5DF52}" srcOrd="1" destOrd="0" presId="urn:microsoft.com/office/officeart/2005/8/layout/hierarchy1"/>
-    <dgm:cxn modelId="{F4803EEF-3902-40AB-B48A-8E499A823B89}" type="presParOf" srcId="{3A3D6DB3-E33F-4872-AC02-CC7A2015C5AD}" destId="{9E84F353-80AC-434E-8EF0-9AC2C0420AFF}" srcOrd="8" destOrd="0" presId="urn:microsoft.com/office/officeart/2005/8/layout/hierarchy1"/>
-    <dgm:cxn modelId="{F0FF4D6F-987D-4934-97D9-CF4193337669}" type="presParOf" srcId="{3A3D6DB3-E33F-4872-AC02-CC7A2015C5AD}" destId="{D07F89F6-BA2A-4BFE-A3D1-C9B4030226EC}" srcOrd="9" destOrd="0" presId="urn:microsoft.com/office/officeart/2005/8/layout/hierarchy1"/>
-    <dgm:cxn modelId="{A460CBD2-A024-4ED7-B85E-B465753ACA8B}" type="presParOf" srcId="{D07F89F6-BA2A-4BFE-A3D1-C9B4030226EC}" destId="{75624B99-4B30-4161-8914-D7C870BE0ED0}" srcOrd="0" destOrd="0" presId="urn:microsoft.com/office/officeart/2005/8/layout/hierarchy1"/>
-    <dgm:cxn modelId="{377ADAEF-0D5D-4BA8-A7AB-9DFA5A24D77E}" type="presParOf" srcId="{75624B99-4B30-4161-8914-D7C870BE0ED0}" destId="{EB4C780D-BDF0-4315-8403-DC9267F49EED}" srcOrd="0" destOrd="0" presId="urn:microsoft.com/office/officeart/2005/8/layout/hierarchy1"/>
-    <dgm:cxn modelId="{FE8683FB-92C3-4F9F-B9BA-C10742CB579F}" type="presParOf" srcId="{75624B99-4B30-4161-8914-D7C870BE0ED0}" destId="{C03F724D-3AF9-45C5-9F64-B78B3F1E53E3}" srcOrd="1" destOrd="0" presId="urn:microsoft.com/office/officeart/2005/8/layout/hierarchy1"/>
-    <dgm:cxn modelId="{8266FED1-049B-4311-83BB-E3F8D0D09074}" type="presParOf" srcId="{D07F89F6-BA2A-4BFE-A3D1-C9B4030226EC}" destId="{BCCA8DC3-702F-4799-B629-CBAE259C65AC}" srcOrd="1" destOrd="0" presId="urn:microsoft.com/office/officeart/2005/8/layout/hierarchy1"/>
-    <dgm:cxn modelId="{D841D1E7-820B-47C7-A3CA-8FA001300435}" type="presParOf" srcId="{BCCA8DC3-702F-4799-B629-CBAE259C65AC}" destId="{901330CD-479D-4821-9E1A-ABE6B1ACB567}" srcOrd="0" destOrd="0" presId="urn:microsoft.com/office/officeart/2005/8/layout/hierarchy1"/>
-    <dgm:cxn modelId="{96AC8BE2-2D8C-45AB-A62A-A3E04CC25983}" type="presParOf" srcId="{BCCA8DC3-702F-4799-B629-CBAE259C65AC}" destId="{CDB4CD05-2707-4D3A-9B18-B67D2806F761}" srcOrd="1" destOrd="0" presId="urn:microsoft.com/office/officeart/2005/8/layout/hierarchy1"/>
-    <dgm:cxn modelId="{198C7CD4-E14A-4325-B626-4786FE099E0C}" type="presParOf" srcId="{CDB4CD05-2707-4D3A-9B18-B67D2806F761}" destId="{84CF8973-202E-4EEB-857D-FB342E8FC1C0}" srcOrd="0" destOrd="0" presId="urn:microsoft.com/office/officeart/2005/8/layout/hierarchy1"/>
-    <dgm:cxn modelId="{7D180C09-7A1C-4BA9-BC62-D22A046413A0}" type="presParOf" srcId="{84CF8973-202E-4EEB-857D-FB342E8FC1C0}" destId="{91A4CA23-05FF-43E0-ABFE-9CCA626ACD3C}" srcOrd="0" destOrd="0" presId="urn:microsoft.com/office/officeart/2005/8/layout/hierarchy1"/>
-    <dgm:cxn modelId="{42A831AB-3223-43BA-9D3F-098BD709FFCF}" type="presParOf" srcId="{84CF8973-202E-4EEB-857D-FB342E8FC1C0}" destId="{11151BF1-7B71-42FF-BD08-60ED7CF2B970}" srcOrd="1" destOrd="0" presId="urn:microsoft.com/office/officeart/2005/8/layout/hierarchy1"/>
-    <dgm:cxn modelId="{A87FE49D-179D-4AC5-B58F-CDB1C570A2E1}" type="presParOf" srcId="{CDB4CD05-2707-4D3A-9B18-B67D2806F761}" destId="{9F4BD01E-6FF9-4437-975F-618EFD43E2AD}" srcOrd="1" destOrd="0" presId="urn:microsoft.com/office/officeart/2005/8/layout/hierarchy1"/>
-    <dgm:cxn modelId="{DEA127FE-7CED-4E72-879D-F5F5029A6A96}" type="presParOf" srcId="{3A3D6DB3-E33F-4872-AC02-CC7A2015C5AD}" destId="{E3C203B4-6CF9-4005-93C5-A6E4A49C5DB8}" srcOrd="10" destOrd="0" presId="urn:microsoft.com/office/officeart/2005/8/layout/hierarchy1"/>
-    <dgm:cxn modelId="{A9746075-D114-4703-9D26-83989FB4D21E}" type="presParOf" srcId="{3A3D6DB3-E33F-4872-AC02-CC7A2015C5AD}" destId="{326E8457-AA63-4D4F-BD10-D85476246FF0}" srcOrd="11" destOrd="0" presId="urn:microsoft.com/office/officeart/2005/8/layout/hierarchy1"/>
-    <dgm:cxn modelId="{9ADD827D-EE6A-43E7-A0D5-A7742FB17EE8}" type="presParOf" srcId="{326E8457-AA63-4D4F-BD10-D85476246FF0}" destId="{D63E44F9-ECE0-4352-A8CA-9ACC94A7D476}" srcOrd="0" destOrd="0" presId="urn:microsoft.com/office/officeart/2005/8/layout/hierarchy1"/>
-    <dgm:cxn modelId="{2C552DC9-4A35-4BB6-827D-3ACB72E6CC1E}" type="presParOf" srcId="{D63E44F9-ECE0-4352-A8CA-9ACC94A7D476}" destId="{72BA3170-C363-4340-9E7C-E53EB323F7B9}" srcOrd="0" destOrd="0" presId="urn:microsoft.com/office/officeart/2005/8/layout/hierarchy1"/>
-    <dgm:cxn modelId="{2947B515-273F-41B4-922E-843F20C41EC8}" type="presParOf" srcId="{D63E44F9-ECE0-4352-A8CA-9ACC94A7D476}" destId="{393467A7-A880-420A-97EF-D6A784224FEB}" srcOrd="1" destOrd="0" presId="urn:microsoft.com/office/officeart/2005/8/layout/hierarchy1"/>
-    <dgm:cxn modelId="{F7724A11-D844-49D5-B696-6FB46F5EC033}" type="presParOf" srcId="{326E8457-AA63-4D4F-BD10-D85476246FF0}" destId="{34F581A6-343F-49E4-95FD-567B0D7E86CC}" srcOrd="1" destOrd="0" presId="urn:microsoft.com/office/officeart/2005/8/layout/hierarchy1"/>
-    <dgm:cxn modelId="{E5E11CEE-2ABA-4BB9-B0EC-DD6920B11AEE}" type="presParOf" srcId="{34F581A6-343F-49E4-95FD-567B0D7E86CC}" destId="{6E5693FF-A4A8-4B23-BF20-58009D80C5FA}" srcOrd="0" destOrd="0" presId="urn:microsoft.com/office/officeart/2005/8/layout/hierarchy1"/>
-    <dgm:cxn modelId="{97D3767A-A773-471A-B461-35935ED202CA}" type="presParOf" srcId="{34F581A6-343F-49E4-95FD-567B0D7E86CC}" destId="{740DF679-962B-4D66-98BA-22B93A9E740B}" srcOrd="1" destOrd="0" presId="urn:microsoft.com/office/officeart/2005/8/layout/hierarchy1"/>
-    <dgm:cxn modelId="{21139D11-6799-45DA-B5CB-623F2AD1EB3A}" type="presParOf" srcId="{740DF679-962B-4D66-98BA-22B93A9E740B}" destId="{19662B60-8980-4161-AA3A-BBC369A04188}" srcOrd="0" destOrd="0" presId="urn:microsoft.com/office/officeart/2005/8/layout/hierarchy1"/>
-    <dgm:cxn modelId="{73CE6277-3983-452D-A21E-8E84A87A9684}" type="presParOf" srcId="{19662B60-8980-4161-AA3A-BBC369A04188}" destId="{CC05F029-69BB-44A3-865A-53E7AAE6C52E}" srcOrd="0" destOrd="0" presId="urn:microsoft.com/office/officeart/2005/8/layout/hierarchy1"/>
-    <dgm:cxn modelId="{D3A28431-9A84-47B2-9732-65F7C8A036ED}" type="presParOf" srcId="{19662B60-8980-4161-AA3A-BBC369A04188}" destId="{18258405-F1A0-4EE6-9509-74D66AE616A5}" srcOrd="1" destOrd="0" presId="urn:microsoft.com/office/officeart/2005/8/layout/hierarchy1"/>
-    <dgm:cxn modelId="{8ADCEEA5-A17A-4395-B210-CA07376BA32A}" type="presParOf" srcId="{740DF679-962B-4D66-98BA-22B93A9E740B}" destId="{349337F8-BD60-484A-8344-6242C1683A63}" srcOrd="1" destOrd="0" presId="urn:microsoft.com/office/officeart/2005/8/layout/hierarchy1"/>
-    <dgm:cxn modelId="{4D1365D2-E194-4C86-9B0A-2DB46D22C736}" type="presParOf" srcId="{15744975-9C81-4B9B-AA55-A8CDA74EB43D}" destId="{FBB416C7-44D8-431A-9BC6-C43FD5A7266A}" srcOrd="2" destOrd="0" presId="urn:microsoft.com/office/officeart/2005/8/layout/hierarchy1"/>
-    <dgm:cxn modelId="{EFB02BC1-B9DE-428B-A4A7-5C7A25E7328F}" type="presParOf" srcId="{15744975-9C81-4B9B-AA55-A8CDA74EB43D}" destId="{A5B563C3-0FC1-436F-926A-EEFCB2308E7C}" srcOrd="3" destOrd="0" presId="urn:microsoft.com/office/officeart/2005/8/layout/hierarchy1"/>
-    <dgm:cxn modelId="{89C05E36-F888-4AD2-810F-DBD98E0568FA}" type="presParOf" srcId="{A5B563C3-0FC1-436F-926A-EEFCB2308E7C}" destId="{C734AEBE-C09F-4EDA-8BD6-B382657CD4B9}" srcOrd="0" destOrd="0" presId="urn:microsoft.com/office/officeart/2005/8/layout/hierarchy1"/>
-    <dgm:cxn modelId="{C10867C5-BC42-4C79-8435-0DD46C0AA38C}" type="presParOf" srcId="{C734AEBE-C09F-4EDA-8BD6-B382657CD4B9}" destId="{696F6FA6-E8D2-4297-8E4E-22DC15DD5A19}" srcOrd="0" destOrd="0" presId="urn:microsoft.com/office/officeart/2005/8/layout/hierarchy1"/>
-    <dgm:cxn modelId="{9E974103-28C6-49F1-A52D-1BAD833F85D2}" type="presParOf" srcId="{C734AEBE-C09F-4EDA-8BD6-B382657CD4B9}" destId="{75887B4D-F1FE-46C6-BC18-43B2804F2134}" srcOrd="1" destOrd="0" presId="urn:microsoft.com/office/officeart/2005/8/layout/hierarchy1"/>
-    <dgm:cxn modelId="{2EC1DFEB-EF00-4B6B-9653-5B305B1EC4C1}" type="presParOf" srcId="{A5B563C3-0FC1-436F-926A-EEFCB2308E7C}" destId="{7392B169-2DFC-46F5-B5E8-F6A3336D7F8C}" srcOrd="1" destOrd="0" presId="urn:microsoft.com/office/officeart/2005/8/layout/hierarchy1"/>
-    <dgm:cxn modelId="{C6CCBA46-7035-4C07-8B2F-F28C38FD083D}" type="presParOf" srcId="{15744975-9C81-4B9B-AA55-A8CDA74EB43D}" destId="{B41FBE67-C3B5-4181-B101-96E451C009C3}" srcOrd="4" destOrd="0" presId="urn:microsoft.com/office/officeart/2005/8/layout/hierarchy1"/>
-    <dgm:cxn modelId="{4DE974D5-A174-413E-8736-D75A006C2151}" type="presParOf" srcId="{15744975-9C81-4B9B-AA55-A8CDA74EB43D}" destId="{E24D3315-3472-4F98-841E-39C1279505CC}" srcOrd="5" destOrd="0" presId="urn:microsoft.com/office/officeart/2005/8/layout/hierarchy1"/>
-    <dgm:cxn modelId="{21C469CC-7806-4A3B-8A43-C6695A49FA7E}" type="presParOf" srcId="{E24D3315-3472-4F98-841E-39C1279505CC}" destId="{E2FDD8B2-C703-47B3-9083-1C6D539C9453}" srcOrd="0" destOrd="0" presId="urn:microsoft.com/office/officeart/2005/8/layout/hierarchy1"/>
-    <dgm:cxn modelId="{F3DF7D4C-62AA-45BA-97C3-8B36F00A80A3}" type="presParOf" srcId="{E2FDD8B2-C703-47B3-9083-1C6D539C9453}" destId="{F4DC70B6-D8F8-42BF-92E5-B75B49856F2D}" srcOrd="0" destOrd="0" presId="urn:microsoft.com/office/officeart/2005/8/layout/hierarchy1"/>
-    <dgm:cxn modelId="{68C89C26-8DA0-4CCB-ADDD-ED94908A3F43}" type="presParOf" srcId="{E2FDD8B2-C703-47B3-9083-1C6D539C9453}" destId="{F6FFE223-8FDD-4A8A-A2CB-0585C4015B74}" srcOrd="1" destOrd="0" presId="urn:microsoft.com/office/officeart/2005/8/layout/hierarchy1"/>
-    <dgm:cxn modelId="{927FBF86-EA22-4DE8-981A-4814898B961C}" type="presParOf" srcId="{E24D3315-3472-4F98-841E-39C1279505CC}" destId="{4C49EECF-02B9-4A64-AE42-A71546D83F2E}" srcOrd="1" destOrd="0" presId="urn:microsoft.com/office/officeart/2005/8/layout/hierarchy1"/>
-    <dgm:cxn modelId="{82AF874C-C833-4EBE-AE12-41F0E034EA61}" type="presParOf" srcId="{15744975-9C81-4B9B-AA55-A8CDA74EB43D}" destId="{6EDDDEFF-CDBF-4E14-9CCB-C7D6BC79F0B7}" srcOrd="6" destOrd="0" presId="urn:microsoft.com/office/officeart/2005/8/layout/hierarchy1"/>
-    <dgm:cxn modelId="{A6FC2581-E148-40C9-93A0-232D9EDE645A}" type="presParOf" srcId="{15744975-9C81-4B9B-AA55-A8CDA74EB43D}" destId="{C207638B-AAC8-492F-B8E8-4D10FC8D7E3D}" srcOrd="7" destOrd="0" presId="urn:microsoft.com/office/officeart/2005/8/layout/hierarchy1"/>
-    <dgm:cxn modelId="{43A84B54-1ED8-48BB-9390-68A089514710}" type="presParOf" srcId="{C207638B-AAC8-492F-B8E8-4D10FC8D7E3D}" destId="{F5D840F4-BF09-49DC-B981-D364603FC29F}" srcOrd="0" destOrd="0" presId="urn:microsoft.com/office/officeart/2005/8/layout/hierarchy1"/>
-    <dgm:cxn modelId="{D0A7E2DB-F292-499A-9C3C-8EA777DFF3AE}" type="presParOf" srcId="{F5D840F4-BF09-49DC-B981-D364603FC29F}" destId="{B01CB616-29B8-46FD-8977-0ABE85BE2132}" srcOrd="0" destOrd="0" presId="urn:microsoft.com/office/officeart/2005/8/layout/hierarchy1"/>
-    <dgm:cxn modelId="{01CFCF03-1E79-46B2-BE85-6ACF33FEA58E}" type="presParOf" srcId="{F5D840F4-BF09-49DC-B981-D364603FC29F}" destId="{6FA09658-643D-42F2-979A-B6BDEF860025}" srcOrd="1" destOrd="0" presId="urn:microsoft.com/office/officeart/2005/8/layout/hierarchy1"/>
-    <dgm:cxn modelId="{4ADDE8A0-0E18-41B2-8A70-FACA647917AE}" type="presParOf" srcId="{C207638B-AAC8-492F-B8E8-4D10FC8D7E3D}" destId="{E40C0A2F-F3B3-4209-A2C7-4426A49E0240}" srcOrd="1" destOrd="0" presId="urn:microsoft.com/office/officeart/2005/8/layout/hierarchy1"/>
+    <dgm:cxn modelId="{D63DD82A-D1EA-4246-AE40-9520B17CC5E6}" type="presOf" srcId="{091FE14F-7886-4379-AB66-08E4D68A700A}" destId="{5B12885D-0F77-4AE8-B754-D8B21BC9CFB3}" srcOrd="0" destOrd="0" presId="urn:microsoft.com/office/officeart/2005/8/layout/hierarchy1"/>
+    <dgm:cxn modelId="{D4AB23E8-072B-416C-ADC7-775220BE541B}" type="presOf" srcId="{3E33D4DC-6736-44F7-A33A-5BE258E0ABA1}" destId="{F453F617-AF21-431F-B31D-E322A0ED7464}" srcOrd="0" destOrd="0" presId="urn:microsoft.com/office/officeart/2005/8/layout/hierarchy1"/>
+    <dgm:cxn modelId="{05E5ABA6-8818-4125-9362-E5F465FB8E65}" type="presOf" srcId="{CAD3BFD4-4793-4903-BDB7-94B509048F4A}" destId="{2E0F14A0-9B3F-4C5B-AAD9-C160EBF9B6B0}" srcOrd="0" destOrd="0" presId="urn:microsoft.com/office/officeart/2005/8/layout/hierarchy1"/>
+    <dgm:cxn modelId="{41E777EB-CD28-4FEE-AC5C-ABDFC6E2AE6B}" type="presParOf" srcId="{8BAAC2FC-5D65-4DA4-91D8-11B62C57A4B6}" destId="{98C3E6BE-85DF-4986-84C2-FE3DC2213962}" srcOrd="0" destOrd="0" presId="urn:microsoft.com/office/officeart/2005/8/layout/hierarchy1"/>
+    <dgm:cxn modelId="{44821FB3-B015-4F48-A1E3-A9B4A96771D0}" type="presParOf" srcId="{98C3E6BE-85DF-4986-84C2-FE3DC2213962}" destId="{6D0725B5-5079-4FB9-B0C7-E6C68B9F3259}" srcOrd="0" destOrd="0" presId="urn:microsoft.com/office/officeart/2005/8/layout/hierarchy1"/>
+    <dgm:cxn modelId="{E338B9A7-CDDC-419D-986B-28E3F2A0C8A8}" type="presParOf" srcId="{6D0725B5-5079-4FB9-B0C7-E6C68B9F3259}" destId="{C087DB08-0CC6-410D-B237-96EE70D32AAA}" srcOrd="0" destOrd="0" presId="urn:microsoft.com/office/officeart/2005/8/layout/hierarchy1"/>
+    <dgm:cxn modelId="{666D0069-CEBB-4AB4-B732-2680F4942EE8}" type="presParOf" srcId="{6D0725B5-5079-4FB9-B0C7-E6C68B9F3259}" destId="{25885DFF-C9DA-47A4-836B-E1936B430D73}" srcOrd="1" destOrd="0" presId="urn:microsoft.com/office/officeart/2005/8/layout/hierarchy1"/>
+    <dgm:cxn modelId="{98B4613F-1D5F-4AA5-BD5F-136F72E58401}" type="presParOf" srcId="{98C3E6BE-85DF-4986-84C2-FE3DC2213962}" destId="{15744975-9C81-4B9B-AA55-A8CDA74EB43D}" srcOrd="1" destOrd="0" presId="urn:microsoft.com/office/officeart/2005/8/layout/hierarchy1"/>
+    <dgm:cxn modelId="{926D93E4-017F-4CEE-B907-FE9C08DC30D9}" type="presParOf" srcId="{15744975-9C81-4B9B-AA55-A8CDA74EB43D}" destId="{6F4CBB79-CD5B-4EC8-806C-FA9FD80635C3}" srcOrd="0" destOrd="0" presId="urn:microsoft.com/office/officeart/2005/8/layout/hierarchy1"/>
+    <dgm:cxn modelId="{795870B4-C965-4E37-B510-52162D53E7CD}" type="presParOf" srcId="{15744975-9C81-4B9B-AA55-A8CDA74EB43D}" destId="{BD8C0472-212B-4F72-B2FF-A3E67F90E918}" srcOrd="1" destOrd="0" presId="urn:microsoft.com/office/officeart/2005/8/layout/hierarchy1"/>
+    <dgm:cxn modelId="{E8581991-4B62-40F4-9D63-1B14F514BE60}" type="presParOf" srcId="{BD8C0472-212B-4F72-B2FF-A3E67F90E918}" destId="{927CDAD8-22D7-4046-B643-10D289D8E92A}" srcOrd="0" destOrd="0" presId="urn:microsoft.com/office/officeart/2005/8/layout/hierarchy1"/>
+    <dgm:cxn modelId="{02B1B81B-D924-4BE8-ADFC-8C03C1C235BC}" type="presParOf" srcId="{927CDAD8-22D7-4046-B643-10D289D8E92A}" destId="{DB4ADD19-FC8D-4185-852A-090C7324F75E}" srcOrd="0" destOrd="0" presId="urn:microsoft.com/office/officeart/2005/8/layout/hierarchy1"/>
+    <dgm:cxn modelId="{AB149412-E707-4417-906A-BA3DA481F276}" type="presParOf" srcId="{927CDAD8-22D7-4046-B643-10D289D8E92A}" destId="{2E0F14A0-9B3F-4C5B-AAD9-C160EBF9B6B0}" srcOrd="1" destOrd="0" presId="urn:microsoft.com/office/officeart/2005/8/layout/hierarchy1"/>
+    <dgm:cxn modelId="{2D81EC2B-C0E0-4E74-AFC6-42031E6915D8}" type="presParOf" srcId="{BD8C0472-212B-4F72-B2FF-A3E67F90E918}" destId="{3A3D6DB3-E33F-4872-AC02-CC7A2015C5AD}" srcOrd="1" destOrd="0" presId="urn:microsoft.com/office/officeart/2005/8/layout/hierarchy1"/>
+    <dgm:cxn modelId="{D29D7878-F20B-401E-822C-ACC6285075B2}" type="presParOf" srcId="{3A3D6DB3-E33F-4872-AC02-CC7A2015C5AD}" destId="{5B12885D-0F77-4AE8-B754-D8B21BC9CFB3}" srcOrd="0" destOrd="0" presId="urn:microsoft.com/office/officeart/2005/8/layout/hierarchy1"/>
+    <dgm:cxn modelId="{37EAEF81-3E82-454B-A1C4-ECE23D1CD302}" type="presParOf" srcId="{3A3D6DB3-E33F-4872-AC02-CC7A2015C5AD}" destId="{579B78E0-BD5B-4A3A-B46E-A5B72A89FB08}" srcOrd="1" destOrd="0" presId="urn:microsoft.com/office/officeart/2005/8/layout/hierarchy1"/>
+    <dgm:cxn modelId="{3658614C-0E06-4274-9511-004075A99E08}" type="presParOf" srcId="{579B78E0-BD5B-4A3A-B46E-A5B72A89FB08}" destId="{62D5474E-6809-4A1B-A62C-5AB6B248B601}" srcOrd="0" destOrd="0" presId="urn:microsoft.com/office/officeart/2005/8/layout/hierarchy1"/>
+    <dgm:cxn modelId="{AC9AE6D6-0488-47E4-92B3-B212BB42111B}" type="presParOf" srcId="{62D5474E-6809-4A1B-A62C-5AB6B248B601}" destId="{EA549833-3FC4-436F-A0E7-B9819E7218BF}" srcOrd="0" destOrd="0" presId="urn:microsoft.com/office/officeart/2005/8/layout/hierarchy1"/>
+    <dgm:cxn modelId="{2DA6C618-4D38-43E6-815E-6867392F4AB6}" type="presParOf" srcId="{62D5474E-6809-4A1B-A62C-5AB6B248B601}" destId="{B699CAC3-E5E3-44C8-877E-34565E487345}" srcOrd="1" destOrd="0" presId="urn:microsoft.com/office/officeart/2005/8/layout/hierarchy1"/>
+    <dgm:cxn modelId="{E9AFA373-6B0A-4B1C-B427-A57450BAE7BC}" type="presParOf" srcId="{579B78E0-BD5B-4A3A-B46E-A5B72A89FB08}" destId="{D2A33064-F248-4C26-9F24-5EF6B0F6730B}" srcOrd="1" destOrd="0" presId="urn:microsoft.com/office/officeart/2005/8/layout/hierarchy1"/>
+    <dgm:cxn modelId="{7DD95AA2-047F-4772-A620-5F70A23E45E1}" type="presParOf" srcId="{3A3D6DB3-E33F-4872-AC02-CC7A2015C5AD}" destId="{369D93CC-A259-47DE-A8B7-99463B7FB6C8}" srcOrd="2" destOrd="0" presId="urn:microsoft.com/office/officeart/2005/8/layout/hierarchy1"/>
+    <dgm:cxn modelId="{8F38AE27-80D3-4619-BA7F-CDC86FB8010E}" type="presParOf" srcId="{3A3D6DB3-E33F-4872-AC02-CC7A2015C5AD}" destId="{6C6D2227-5CE8-460E-A27D-529D7C9693FB}" srcOrd="3" destOrd="0" presId="urn:microsoft.com/office/officeart/2005/8/layout/hierarchy1"/>
+    <dgm:cxn modelId="{E2E78361-D2D9-4604-9CC7-44B0AA1FFD43}" type="presParOf" srcId="{6C6D2227-5CE8-460E-A27D-529D7C9693FB}" destId="{91DF9BCF-C4C0-4D47-BEBD-E0160FDC08F6}" srcOrd="0" destOrd="0" presId="urn:microsoft.com/office/officeart/2005/8/layout/hierarchy1"/>
+    <dgm:cxn modelId="{61F2830F-7316-4C6C-A68E-5630F7EB86EE}" type="presParOf" srcId="{91DF9BCF-C4C0-4D47-BEBD-E0160FDC08F6}" destId="{77E461AB-F356-480C-BA3B-1B07FCB48D8A}" srcOrd="0" destOrd="0" presId="urn:microsoft.com/office/officeart/2005/8/layout/hierarchy1"/>
+    <dgm:cxn modelId="{5992B014-1A1E-481D-8ADD-6CE98CAC05C8}" type="presParOf" srcId="{91DF9BCF-C4C0-4D47-BEBD-E0160FDC08F6}" destId="{B5A3DAA4-BA3F-4E58-BB3B-F1FA91CF35EB}" srcOrd="1" destOrd="0" presId="urn:microsoft.com/office/officeart/2005/8/layout/hierarchy1"/>
+    <dgm:cxn modelId="{D287CD6F-99AC-4A99-80FE-6F364F97D779}" type="presParOf" srcId="{6C6D2227-5CE8-460E-A27D-529D7C9693FB}" destId="{170B2186-6AFB-43E6-88BD-6763928D9635}" srcOrd="1" destOrd="0" presId="urn:microsoft.com/office/officeart/2005/8/layout/hierarchy1"/>
+    <dgm:cxn modelId="{8E401ABA-FA52-4563-8088-CB5180109879}" type="presParOf" srcId="{3A3D6DB3-E33F-4872-AC02-CC7A2015C5AD}" destId="{36546806-4A38-47B1-8D44-B7B688689FF2}" srcOrd="4" destOrd="0" presId="urn:microsoft.com/office/officeart/2005/8/layout/hierarchy1"/>
+    <dgm:cxn modelId="{2359CB59-61D9-4479-B20F-ECC134582090}" type="presParOf" srcId="{3A3D6DB3-E33F-4872-AC02-CC7A2015C5AD}" destId="{6FCC8BB2-1F7F-48B1-96C7-E370F2EA171C}" srcOrd="5" destOrd="0" presId="urn:microsoft.com/office/officeart/2005/8/layout/hierarchy1"/>
+    <dgm:cxn modelId="{5E878F16-850A-4BBE-89EF-E93E974D2A2D}" type="presParOf" srcId="{6FCC8BB2-1F7F-48B1-96C7-E370F2EA171C}" destId="{22F422D0-30F7-4F2F-9FC3-9F90B199F43E}" srcOrd="0" destOrd="0" presId="urn:microsoft.com/office/officeart/2005/8/layout/hierarchy1"/>
+    <dgm:cxn modelId="{FB592F6B-9738-4620-9952-747A20D0592A}" type="presParOf" srcId="{22F422D0-30F7-4F2F-9FC3-9F90B199F43E}" destId="{0D0EC6E5-800B-4AB5-B71F-C11C49F18683}" srcOrd="0" destOrd="0" presId="urn:microsoft.com/office/officeart/2005/8/layout/hierarchy1"/>
+    <dgm:cxn modelId="{FB3B10C2-1828-4785-9BC1-4197644AE151}" type="presParOf" srcId="{22F422D0-30F7-4F2F-9FC3-9F90B199F43E}" destId="{F453F617-AF21-431F-B31D-E322A0ED7464}" srcOrd="1" destOrd="0" presId="urn:microsoft.com/office/officeart/2005/8/layout/hierarchy1"/>
+    <dgm:cxn modelId="{06B5B719-D74B-4931-AB99-DA69FFFCC378}" type="presParOf" srcId="{6FCC8BB2-1F7F-48B1-96C7-E370F2EA171C}" destId="{287C0C00-5B50-4E2F-915B-4A96769BE5AF}" srcOrd="1" destOrd="0" presId="urn:microsoft.com/office/officeart/2005/8/layout/hierarchy1"/>
+    <dgm:cxn modelId="{D9860F64-AB55-4594-A971-85FFFE729C0A}" type="presParOf" srcId="{3A3D6DB3-E33F-4872-AC02-CC7A2015C5AD}" destId="{ABAA0F0D-0826-4A74-BBDF-397E47C377E1}" srcOrd="6" destOrd="0" presId="urn:microsoft.com/office/officeart/2005/8/layout/hierarchy1"/>
+    <dgm:cxn modelId="{D75614A7-4EEC-4BF5-A4AA-C7999F822F67}" type="presParOf" srcId="{3A3D6DB3-E33F-4872-AC02-CC7A2015C5AD}" destId="{267BC3AB-7771-4577-8626-3629E19E99C7}" srcOrd="7" destOrd="0" presId="urn:microsoft.com/office/officeart/2005/8/layout/hierarchy1"/>
+    <dgm:cxn modelId="{EA0A828D-8A9A-4AA9-A608-7012DD16CBE8}" type="presParOf" srcId="{267BC3AB-7771-4577-8626-3629E19E99C7}" destId="{6B29D56B-47CD-4411-8E67-F8E9F0CE81B4}" srcOrd="0" destOrd="0" presId="urn:microsoft.com/office/officeart/2005/8/layout/hierarchy1"/>
+    <dgm:cxn modelId="{C1DB12AB-6E04-452A-B6D2-A3A464FE3796}" type="presParOf" srcId="{6B29D56B-47CD-4411-8E67-F8E9F0CE81B4}" destId="{E9F6C22D-18A5-4601-A65B-0865CD643C01}" srcOrd="0" destOrd="0" presId="urn:microsoft.com/office/officeart/2005/8/layout/hierarchy1"/>
+    <dgm:cxn modelId="{A5AA2BE3-6E19-4DBB-A4EC-799E0C403E44}" type="presParOf" srcId="{6B29D56B-47CD-4411-8E67-F8E9F0CE81B4}" destId="{F2181DBA-4DD5-4050-BCCF-12DDE8E4E141}" srcOrd="1" destOrd="0" presId="urn:microsoft.com/office/officeart/2005/8/layout/hierarchy1"/>
+    <dgm:cxn modelId="{636F5589-3CD0-4676-8A48-70E4C8DC47FE}" type="presParOf" srcId="{267BC3AB-7771-4577-8626-3629E19E99C7}" destId="{FFA18DCD-5F00-45FC-9F70-694FC9A5DF52}" srcOrd="1" destOrd="0" presId="urn:microsoft.com/office/officeart/2005/8/layout/hierarchy1"/>
+    <dgm:cxn modelId="{A69A0740-26A0-4E9B-97DC-3FC6D5E7B0C3}" type="presParOf" srcId="{3A3D6DB3-E33F-4872-AC02-CC7A2015C5AD}" destId="{9E84F353-80AC-434E-8EF0-9AC2C0420AFF}" srcOrd="8" destOrd="0" presId="urn:microsoft.com/office/officeart/2005/8/layout/hierarchy1"/>
+    <dgm:cxn modelId="{DFC8EB58-57D1-455A-A4C6-3CF3AD9E7F50}" type="presParOf" srcId="{3A3D6DB3-E33F-4872-AC02-CC7A2015C5AD}" destId="{D07F89F6-BA2A-4BFE-A3D1-C9B4030226EC}" srcOrd="9" destOrd="0" presId="urn:microsoft.com/office/officeart/2005/8/layout/hierarchy1"/>
+    <dgm:cxn modelId="{FFA7DF8D-4584-4454-BF0D-D9CFD4D1F7CF}" type="presParOf" srcId="{D07F89F6-BA2A-4BFE-A3D1-C9B4030226EC}" destId="{75624B99-4B30-4161-8914-D7C870BE0ED0}" srcOrd="0" destOrd="0" presId="urn:microsoft.com/office/officeart/2005/8/layout/hierarchy1"/>
+    <dgm:cxn modelId="{CAD8980A-368B-4113-B5F0-8AF9ED74BB65}" type="presParOf" srcId="{75624B99-4B30-4161-8914-D7C870BE0ED0}" destId="{EB4C780D-BDF0-4315-8403-DC9267F49EED}" srcOrd="0" destOrd="0" presId="urn:microsoft.com/office/officeart/2005/8/layout/hierarchy1"/>
+    <dgm:cxn modelId="{B520A0BB-44AC-4623-8556-560EA701EAB8}" type="presParOf" srcId="{75624B99-4B30-4161-8914-D7C870BE0ED0}" destId="{C03F724D-3AF9-45C5-9F64-B78B3F1E53E3}" srcOrd="1" destOrd="0" presId="urn:microsoft.com/office/officeart/2005/8/layout/hierarchy1"/>
+    <dgm:cxn modelId="{D8AAFC1A-931C-4513-A824-CBC8BEFC0EB8}" type="presParOf" srcId="{D07F89F6-BA2A-4BFE-A3D1-C9B4030226EC}" destId="{BCCA8DC3-702F-4799-B629-CBAE259C65AC}" srcOrd="1" destOrd="0" presId="urn:microsoft.com/office/officeart/2005/8/layout/hierarchy1"/>
+    <dgm:cxn modelId="{77549E7B-4809-49F9-BC25-A0A3F474FCA8}" type="presParOf" srcId="{BCCA8DC3-702F-4799-B629-CBAE259C65AC}" destId="{901330CD-479D-4821-9E1A-ABE6B1ACB567}" srcOrd="0" destOrd="0" presId="urn:microsoft.com/office/officeart/2005/8/layout/hierarchy1"/>
+    <dgm:cxn modelId="{A48C9C0E-CA6C-4789-A83F-E72A5578211C}" type="presParOf" srcId="{BCCA8DC3-702F-4799-B629-CBAE259C65AC}" destId="{CDB4CD05-2707-4D3A-9B18-B67D2806F761}" srcOrd="1" destOrd="0" presId="urn:microsoft.com/office/officeart/2005/8/layout/hierarchy1"/>
+    <dgm:cxn modelId="{BC4817C0-DDB5-4212-ACFB-7FF8CFB08C26}" type="presParOf" srcId="{CDB4CD05-2707-4D3A-9B18-B67D2806F761}" destId="{84CF8973-202E-4EEB-857D-FB342E8FC1C0}" srcOrd="0" destOrd="0" presId="urn:microsoft.com/office/officeart/2005/8/layout/hierarchy1"/>
+    <dgm:cxn modelId="{8AD557E5-850F-48E2-A7BF-0A8450D1E2CF}" type="presParOf" srcId="{84CF8973-202E-4EEB-857D-FB342E8FC1C0}" destId="{91A4CA23-05FF-43E0-ABFE-9CCA626ACD3C}" srcOrd="0" destOrd="0" presId="urn:microsoft.com/office/officeart/2005/8/layout/hierarchy1"/>
+    <dgm:cxn modelId="{89A7704B-08B6-450D-9B7A-617A486638A4}" type="presParOf" srcId="{84CF8973-202E-4EEB-857D-FB342E8FC1C0}" destId="{11151BF1-7B71-42FF-BD08-60ED7CF2B970}" srcOrd="1" destOrd="0" presId="urn:microsoft.com/office/officeart/2005/8/layout/hierarchy1"/>
+    <dgm:cxn modelId="{A67B9EC8-138A-4284-A681-58218FE20A31}" type="presParOf" srcId="{CDB4CD05-2707-4D3A-9B18-B67D2806F761}" destId="{9F4BD01E-6FF9-4437-975F-618EFD43E2AD}" srcOrd="1" destOrd="0" presId="urn:microsoft.com/office/officeart/2005/8/layout/hierarchy1"/>
+    <dgm:cxn modelId="{EB6E13B0-5BEF-44DD-AC53-5420E826108E}" type="presParOf" srcId="{3A3D6DB3-E33F-4872-AC02-CC7A2015C5AD}" destId="{E3C203B4-6CF9-4005-93C5-A6E4A49C5DB8}" srcOrd="10" destOrd="0" presId="urn:microsoft.com/office/officeart/2005/8/layout/hierarchy1"/>
+    <dgm:cxn modelId="{4F056490-9ABA-4D13-9914-487164236C43}" type="presParOf" srcId="{3A3D6DB3-E33F-4872-AC02-CC7A2015C5AD}" destId="{326E8457-AA63-4D4F-BD10-D85476246FF0}" srcOrd="11" destOrd="0" presId="urn:microsoft.com/office/officeart/2005/8/layout/hierarchy1"/>
+    <dgm:cxn modelId="{97B9B50B-EE54-476E-80C7-F49E6102E22B}" type="presParOf" srcId="{326E8457-AA63-4D4F-BD10-D85476246FF0}" destId="{D63E44F9-ECE0-4352-A8CA-9ACC94A7D476}" srcOrd="0" destOrd="0" presId="urn:microsoft.com/office/officeart/2005/8/layout/hierarchy1"/>
+    <dgm:cxn modelId="{70856E27-FDB1-4577-96D9-DFB08AAE164B}" type="presParOf" srcId="{D63E44F9-ECE0-4352-A8CA-9ACC94A7D476}" destId="{72BA3170-C363-4340-9E7C-E53EB323F7B9}" srcOrd="0" destOrd="0" presId="urn:microsoft.com/office/officeart/2005/8/layout/hierarchy1"/>
+    <dgm:cxn modelId="{5B73BA62-984A-44F0-99FB-A3FA6D8E71E2}" type="presParOf" srcId="{D63E44F9-ECE0-4352-A8CA-9ACC94A7D476}" destId="{393467A7-A880-420A-97EF-D6A784224FEB}" srcOrd="1" destOrd="0" presId="urn:microsoft.com/office/officeart/2005/8/layout/hierarchy1"/>
+    <dgm:cxn modelId="{20D1977D-EE00-4C08-BE3A-D8D417D5A3B4}" type="presParOf" srcId="{326E8457-AA63-4D4F-BD10-D85476246FF0}" destId="{34F581A6-343F-49E4-95FD-567B0D7E86CC}" srcOrd="1" destOrd="0" presId="urn:microsoft.com/office/officeart/2005/8/layout/hierarchy1"/>
+    <dgm:cxn modelId="{FA2A5D71-D691-4DCE-AB17-BBDA36E5D93D}" type="presParOf" srcId="{34F581A6-343F-49E4-95FD-567B0D7E86CC}" destId="{6E5693FF-A4A8-4B23-BF20-58009D80C5FA}" srcOrd="0" destOrd="0" presId="urn:microsoft.com/office/officeart/2005/8/layout/hierarchy1"/>
+    <dgm:cxn modelId="{1581726F-4A7D-45DE-84BD-BCD98A9B4781}" type="presParOf" srcId="{34F581A6-343F-49E4-95FD-567B0D7E86CC}" destId="{740DF679-962B-4D66-98BA-22B93A9E740B}" srcOrd="1" destOrd="0" presId="urn:microsoft.com/office/officeart/2005/8/layout/hierarchy1"/>
+    <dgm:cxn modelId="{952F3CD7-F170-4C1F-98F6-16E45F733E27}" type="presParOf" srcId="{740DF679-962B-4D66-98BA-22B93A9E740B}" destId="{19662B60-8980-4161-AA3A-BBC369A04188}" srcOrd="0" destOrd="0" presId="urn:microsoft.com/office/officeart/2005/8/layout/hierarchy1"/>
+    <dgm:cxn modelId="{656623A0-E3C4-4592-BE74-B79A49BDCAFF}" type="presParOf" srcId="{19662B60-8980-4161-AA3A-BBC369A04188}" destId="{CC05F029-69BB-44A3-865A-53E7AAE6C52E}" srcOrd="0" destOrd="0" presId="urn:microsoft.com/office/officeart/2005/8/layout/hierarchy1"/>
+    <dgm:cxn modelId="{9A74CC3D-FA31-43F8-A2FE-96A08FD8DCD6}" type="presParOf" srcId="{19662B60-8980-4161-AA3A-BBC369A04188}" destId="{18258405-F1A0-4EE6-9509-74D66AE616A5}" srcOrd="1" destOrd="0" presId="urn:microsoft.com/office/officeart/2005/8/layout/hierarchy1"/>
+    <dgm:cxn modelId="{6623DA15-3464-40F3-AC1A-A79E45ADE907}" type="presParOf" srcId="{740DF679-962B-4D66-98BA-22B93A9E740B}" destId="{349337F8-BD60-484A-8344-6242C1683A63}" srcOrd="1" destOrd="0" presId="urn:microsoft.com/office/officeart/2005/8/layout/hierarchy1"/>
+    <dgm:cxn modelId="{F0490DD9-20C0-4097-BE5D-252D90E0E546}" type="presParOf" srcId="{15744975-9C81-4B9B-AA55-A8CDA74EB43D}" destId="{FBB416C7-44D8-431A-9BC6-C43FD5A7266A}" srcOrd="2" destOrd="0" presId="urn:microsoft.com/office/officeart/2005/8/layout/hierarchy1"/>
+    <dgm:cxn modelId="{CC693EC7-8FCA-4B83-9BB8-83381D47B0E9}" type="presParOf" srcId="{15744975-9C81-4B9B-AA55-A8CDA74EB43D}" destId="{A5B563C3-0FC1-436F-926A-EEFCB2308E7C}" srcOrd="3" destOrd="0" presId="urn:microsoft.com/office/officeart/2005/8/layout/hierarchy1"/>
+    <dgm:cxn modelId="{B97A871D-9DB2-44EB-9FDF-B3E9AE34B18D}" type="presParOf" srcId="{A5B563C3-0FC1-436F-926A-EEFCB2308E7C}" destId="{C734AEBE-C09F-4EDA-8BD6-B382657CD4B9}" srcOrd="0" destOrd="0" presId="urn:microsoft.com/office/officeart/2005/8/layout/hierarchy1"/>
+    <dgm:cxn modelId="{E4304F6F-5A7B-4FBE-BA13-96EA43B286D5}" type="presParOf" srcId="{C734AEBE-C09F-4EDA-8BD6-B382657CD4B9}" destId="{696F6FA6-E8D2-4297-8E4E-22DC15DD5A19}" srcOrd="0" destOrd="0" presId="urn:microsoft.com/office/officeart/2005/8/layout/hierarchy1"/>
+    <dgm:cxn modelId="{E50AD9BA-D5E3-4902-BA2E-6074597AC0AF}" type="presParOf" srcId="{C734AEBE-C09F-4EDA-8BD6-B382657CD4B9}" destId="{75887B4D-F1FE-46C6-BC18-43B2804F2134}" srcOrd="1" destOrd="0" presId="urn:microsoft.com/office/officeart/2005/8/layout/hierarchy1"/>
+    <dgm:cxn modelId="{A9BFCCD1-4C15-42D4-9F71-54FF35161D05}" type="presParOf" srcId="{A5B563C3-0FC1-436F-926A-EEFCB2308E7C}" destId="{7392B169-2DFC-46F5-B5E8-F6A3336D7F8C}" srcOrd="1" destOrd="0" presId="urn:microsoft.com/office/officeart/2005/8/layout/hierarchy1"/>
+    <dgm:cxn modelId="{D0516064-4C68-418A-AC60-884C9CC41987}" type="presParOf" srcId="{15744975-9C81-4B9B-AA55-A8CDA74EB43D}" destId="{B41FBE67-C3B5-4181-B101-96E451C009C3}" srcOrd="4" destOrd="0" presId="urn:microsoft.com/office/officeart/2005/8/layout/hierarchy1"/>
+    <dgm:cxn modelId="{65E89A75-C43A-4477-AC82-CB666E613A57}" type="presParOf" srcId="{15744975-9C81-4B9B-AA55-A8CDA74EB43D}" destId="{E24D3315-3472-4F98-841E-39C1279505CC}" srcOrd="5" destOrd="0" presId="urn:microsoft.com/office/officeart/2005/8/layout/hierarchy1"/>
+    <dgm:cxn modelId="{976A175C-9A7F-4863-B0D0-51F8DAF7F729}" type="presParOf" srcId="{E24D3315-3472-4F98-841E-39C1279505CC}" destId="{E2FDD8B2-C703-47B3-9083-1C6D539C9453}" srcOrd="0" destOrd="0" presId="urn:microsoft.com/office/officeart/2005/8/layout/hierarchy1"/>
+    <dgm:cxn modelId="{11E1838B-B0A2-41A5-9E6D-B80B6600D85F}" type="presParOf" srcId="{E2FDD8B2-C703-47B3-9083-1C6D539C9453}" destId="{F4DC70B6-D8F8-42BF-92E5-B75B49856F2D}" srcOrd="0" destOrd="0" presId="urn:microsoft.com/office/officeart/2005/8/layout/hierarchy1"/>
+    <dgm:cxn modelId="{344CDB1A-82FA-4E8F-9A4F-97B361FC6E1B}" type="presParOf" srcId="{E2FDD8B2-C703-47B3-9083-1C6D539C9453}" destId="{F6FFE223-8FDD-4A8A-A2CB-0585C4015B74}" srcOrd="1" destOrd="0" presId="urn:microsoft.com/office/officeart/2005/8/layout/hierarchy1"/>
+    <dgm:cxn modelId="{FA34FC5A-D196-4097-A4E1-5E33D3E8D1EA}" type="presParOf" srcId="{E24D3315-3472-4F98-841E-39C1279505CC}" destId="{4C49EECF-02B9-4A64-AE42-A71546D83F2E}" srcOrd="1" destOrd="0" presId="urn:microsoft.com/office/officeart/2005/8/layout/hierarchy1"/>
+    <dgm:cxn modelId="{8D72ED59-00BC-4AC0-B3ED-3FF62460368F}" type="presParOf" srcId="{15744975-9C81-4B9B-AA55-A8CDA74EB43D}" destId="{6EDDDEFF-CDBF-4E14-9CCB-C7D6BC79F0B7}" srcOrd="6" destOrd="0" presId="urn:microsoft.com/office/officeart/2005/8/layout/hierarchy1"/>
+    <dgm:cxn modelId="{1E3883A3-CB3F-4B9A-9ACF-891080E1AC4A}" type="presParOf" srcId="{15744975-9C81-4B9B-AA55-A8CDA74EB43D}" destId="{C207638B-AAC8-492F-B8E8-4D10FC8D7E3D}" srcOrd="7" destOrd="0" presId="urn:microsoft.com/office/officeart/2005/8/layout/hierarchy1"/>
+    <dgm:cxn modelId="{2F78BF9C-0752-4122-A6A2-F5AEDC54F4FC}" type="presParOf" srcId="{C207638B-AAC8-492F-B8E8-4D10FC8D7E3D}" destId="{F5D840F4-BF09-49DC-B981-D364603FC29F}" srcOrd="0" destOrd="0" presId="urn:microsoft.com/office/officeart/2005/8/layout/hierarchy1"/>
+    <dgm:cxn modelId="{6C7B1B95-2CBD-40EA-AA45-B7327E88EEBC}" type="presParOf" srcId="{F5D840F4-BF09-49DC-B981-D364603FC29F}" destId="{B01CB616-29B8-46FD-8977-0ABE85BE2132}" srcOrd="0" destOrd="0" presId="urn:microsoft.com/office/officeart/2005/8/layout/hierarchy1"/>
+    <dgm:cxn modelId="{2032A7B5-3C2D-45D8-89DF-2B6E7A2DEC75}" type="presParOf" srcId="{F5D840F4-BF09-49DC-B981-D364603FC29F}" destId="{6FA09658-643D-42F2-979A-B6BDEF860025}" srcOrd="1" destOrd="0" presId="urn:microsoft.com/office/officeart/2005/8/layout/hierarchy1"/>
+    <dgm:cxn modelId="{F52870EE-186B-42C8-BB02-9E4DE316007F}" type="presParOf" srcId="{C207638B-AAC8-492F-B8E8-4D10FC8D7E3D}" destId="{E40C0A2F-F3B3-4209-A2C7-4426A49E0240}" srcOrd="1" destOrd="0" presId="urn:microsoft.com/office/officeart/2005/8/layout/hierarchy1"/>
   </dgm:cxnLst>
   <dgm:bg/>
   <dgm:whole/>
+  <dgm:extLst>
+    <a:ext uri="http://schemas.microsoft.com/office/drawing/2008/diagram">
+      <dsp:dataModelExt xmlns:dsp="http://schemas.microsoft.com/office/drawing/2008/diagram" relId="rId11" minVer="http://schemas.openxmlformats.org/drawingml/2006/diagram"/>
+    </a:ext>
+  </dgm:extLst>
 </dgm:dataModel>
 </file>
 
@@ -29527,7 +30553,7 @@
 </file>
 
 <file path=customXml/itemProps1.xml><?xml version="1.0" encoding="utf-8"?>
-<ds:datastoreItem xmlns:ds="http://schemas.openxmlformats.org/officeDocument/2006/customXml" ds:itemID="{0B08D379-1131-40AC-96F4-017ED017FF7B}">
+<ds:datastoreItem xmlns:ds="http://schemas.openxmlformats.org/officeDocument/2006/customXml" ds:itemID="{12120807-C13E-4F2F-B2B2-EDE77B009332}">
   <ds:schemaRefs>
     <ds:schemaRef ds:uri="http://schemas.openxmlformats.org/officeDocument/2006/bibliography"/>
   </ds:schemaRefs>

</xml_diff>

<commit_message>
cree la parte que se me asigno de analisis de casos de uso
</commit_message>
<xml_diff>
--- a/Proyecto Asistencia/Documentacion.docx
+++ b/Proyecto Asistencia/Documentacion.docx
@@ -19627,6 +19627,967 @@
                       <a:miter lim="800000"/>
                       <a:headEnd/>
                       <a:tailEnd/>
+                    </a:ln>
+                  </pic:spPr>
+                </pic:pic>
+              </a:graphicData>
+            </a:graphic>
+          </wp:inline>
+        </w:drawing>
+      </w:r>
+    </w:p>
+    <w:p>
+      <w:pPr>
+        <w:pStyle w:val="Ttulo2"/>
+        <w:numPr>
+          <w:ilvl w:val="1"/>
+          <w:numId w:val="25"/>
+        </w:numPr>
+        <w:rPr>
+          <w:rFonts w:cs="Times New Roman"/>
+          <w:sz w:val="28"/>
+          <w:szCs w:val="28"/>
+        </w:rPr>
+      </w:pPr>
+      <w:r>
+        <w:rPr>
+          <w:rFonts w:cs="Times New Roman"/>
+          <w:sz w:val="28"/>
+          <w:szCs w:val="28"/>
+        </w:rPr>
+        <w:t>ANÁLISIS DE CASO DE USO</w:t>
+      </w:r>
+    </w:p>
+    <w:p>
+      <w:pPr>
+        <w:pStyle w:val="Prrafodelista"/>
+        <w:numPr>
+          <w:ilvl w:val="2"/>
+          <w:numId w:val="25"/>
+        </w:numPr>
+        <w:rPr>
+          <w:rFonts w:ascii="Times New Roman" w:hAnsi="Times New Roman" w:cs="Times New Roman"/>
+          <w:b/>
+          <w:sz w:val="24"/>
+          <w:szCs w:val="24"/>
+          <w:lang w:val="es-BO"/>
+        </w:rPr>
+      </w:pPr>
+      <w:r>
+        <w:rPr>
+          <w:rFonts w:ascii="Times New Roman" w:hAnsi="Times New Roman" w:cs="Times New Roman"/>
+          <w:b/>
+          <w:sz w:val="24"/>
+          <w:szCs w:val="24"/>
+          <w:lang w:val="es-BO"/>
+        </w:rPr>
+        <w:t>Diagrama de Comunicación por Caso de Uso</w:t>
+      </w:r>
+    </w:p>
+    <w:p>
+      <w:pPr>
+        <w:ind w:left="709"/>
+        <w:rPr>
+          <w:rFonts w:ascii="Times New Roman" w:hAnsi="Times New Roman" w:cs="Times New Roman"/>
+          <w:b/>
+          <w:sz w:val="24"/>
+          <w:szCs w:val="24"/>
+          <w:lang w:val="es-BO"/>
+        </w:rPr>
+      </w:pPr>
+      <w:r>
+        <w:rPr>
+          <w:rFonts w:ascii="Times New Roman" w:hAnsi="Times New Roman" w:cs="Times New Roman"/>
+          <w:b/>
+          <w:sz w:val="24"/>
+          <w:szCs w:val="24"/>
+          <w:lang w:val="es-BO"/>
+        </w:rPr>
+        <w:t xml:space="preserve">CU: </w:t>
+      </w:r>
+      <w:proofErr w:type="spellStart"/>
+      <w:r>
+        <w:rPr>
+          <w:rFonts w:ascii="Times New Roman" w:hAnsi="Times New Roman" w:cs="Times New Roman"/>
+          <w:b/>
+          <w:sz w:val="24"/>
+          <w:szCs w:val="24"/>
+          <w:lang w:val="es-BO"/>
+        </w:rPr>
+        <w:t>GestionarEmpleado</w:t>
+      </w:r>
+      <w:proofErr w:type="spellEnd"/>
+    </w:p>
+    <w:p>
+      <w:pPr>
+        <w:rPr>
+          <w:lang w:val="es-BO" w:eastAsia="es-ES"/>
+        </w:rPr>
+      </w:pPr>
+      <w:r>
+        <w:rPr>
+          <w:noProof/>
+          <w:lang w:val="es-BO" w:eastAsia="es-BO"/>
+        </w:rPr>
+        <w:drawing>
+          <wp:inline distT="0" distB="0" distL="0" distR="0" wp14:anchorId="33CFA5F6" wp14:editId="401EA8F5">
+            <wp:extent cx="5667375" cy="1943100"/>
+            <wp:effectExtent l="0" t="0" r="0" b="0"/>
+            <wp:docPr id="61" name="Imagen 60"/>
+            <wp:cNvGraphicFramePr>
+              <a:graphicFrameLocks xmlns:a="http://schemas.openxmlformats.org/drawingml/2006/main" noChangeAspect="1"/>
+            </wp:cNvGraphicFramePr>
+            <a:graphic xmlns:a="http://schemas.openxmlformats.org/drawingml/2006/main">
+              <a:graphicData uri="http://schemas.openxmlformats.org/drawingml/2006/picture">
+                <pic:pic xmlns:pic="http://schemas.openxmlformats.org/drawingml/2006/picture">
+                  <pic:nvPicPr>
+                    <pic:cNvPr id="0" name="Picture 13"/>
+                    <pic:cNvPicPr>
+                      <a:picLocks noChangeAspect="1" noChangeArrowheads="1"/>
+                    </pic:cNvPicPr>
+                  </pic:nvPicPr>
+                  <pic:blipFill>
+                    <a:blip r:embed="rId37">
+                      <a:extLst>
+                        <a:ext uri="{28A0092B-C50C-407E-A947-70E740481C1C}">
+                          <a14:useLocalDpi xmlns:a14="http://schemas.microsoft.com/office/drawing/2010/main" val="0"/>
+                        </a:ext>
+                      </a:extLst>
+                    </a:blip>
+                    <a:srcRect/>
+                    <a:stretch>
+                      <a:fillRect/>
+                    </a:stretch>
+                  </pic:blipFill>
+                  <pic:spPr bwMode="auto">
+                    <a:xfrm>
+                      <a:off x="0" y="0"/>
+                      <a:ext cx="5671185" cy="1944406"/>
+                    </a:xfrm>
+                    <a:prstGeom prst="rect">
+                      <a:avLst/>
+                    </a:prstGeom>
+                    <a:noFill/>
+                    <a:ln>
+                      <a:noFill/>
+                    </a:ln>
+                  </pic:spPr>
+                </pic:pic>
+              </a:graphicData>
+            </a:graphic>
+          </wp:inline>
+        </w:drawing>
+      </w:r>
+    </w:p>
+    <w:p>
+      <w:pPr>
+        <w:ind w:left="709"/>
+        <w:rPr>
+          <w:rFonts w:ascii="Times New Roman" w:hAnsi="Times New Roman" w:cs="Times New Roman"/>
+          <w:b/>
+          <w:sz w:val="24"/>
+          <w:szCs w:val="24"/>
+          <w:lang w:val="es-BO"/>
+        </w:rPr>
+      </w:pPr>
+    </w:p>
+    <w:p>
+      <w:pPr>
+        <w:ind w:left="709"/>
+        <w:rPr>
+          <w:rFonts w:ascii="Times New Roman" w:hAnsi="Times New Roman" w:cs="Times New Roman"/>
+          <w:b/>
+          <w:sz w:val="24"/>
+          <w:szCs w:val="24"/>
+          <w:lang w:val="es-BO"/>
+        </w:rPr>
+      </w:pPr>
+    </w:p>
+    <w:p>
+      <w:pPr>
+        <w:ind w:left="709"/>
+        <w:rPr>
+          <w:rFonts w:ascii="Times New Roman" w:hAnsi="Times New Roman" w:cs="Times New Roman"/>
+          <w:b/>
+          <w:sz w:val="24"/>
+          <w:szCs w:val="24"/>
+          <w:lang w:val="es-BO"/>
+        </w:rPr>
+      </w:pPr>
+      <w:r>
+        <w:rPr>
+          <w:rFonts w:ascii="Times New Roman" w:hAnsi="Times New Roman" w:cs="Times New Roman"/>
+          <w:b/>
+          <w:sz w:val="24"/>
+          <w:szCs w:val="24"/>
+          <w:lang w:val="es-BO"/>
+        </w:rPr>
+        <w:t>CU</w:t>
+      </w:r>
+      <w:r>
+        <w:rPr>
+          <w:rFonts w:ascii="Times New Roman" w:hAnsi="Times New Roman" w:cs="Times New Roman"/>
+          <w:b/>
+          <w:sz w:val="24"/>
+          <w:szCs w:val="24"/>
+          <w:lang w:val="es-BO"/>
+        </w:rPr>
+        <w:t xml:space="preserve">: Gestionar </w:t>
+      </w:r>
+      <w:r>
+        <w:rPr>
+          <w:rFonts w:ascii="Times New Roman" w:hAnsi="Times New Roman" w:cs="Times New Roman"/>
+          <w:b/>
+          <w:sz w:val="24"/>
+          <w:szCs w:val="24"/>
+          <w:lang w:val="es-BO"/>
+        </w:rPr>
+        <w:t>Asistencia</w:t>
+      </w:r>
+    </w:p>
+    <w:p>
+      <w:pPr>
+        <w:ind w:left="709"/>
+        <w:rPr>
+          <w:lang w:val="es-BO" w:eastAsia="es-ES"/>
+        </w:rPr>
+      </w:pPr>
+      <w:r>
+        <w:rPr>
+          <w:noProof/>
+          <w:lang w:val="es-BO" w:eastAsia="es-BO"/>
+        </w:rPr>
+        <w:lastRenderedPageBreak/>
+        <w:drawing>
+          <wp:inline distT="0" distB="0" distL="0" distR="0" wp14:anchorId="488FA107" wp14:editId="4921572B">
+            <wp:extent cx="5047013" cy="2220686"/>
+            <wp:effectExtent l="0" t="0" r="0" b="0"/>
+            <wp:docPr id="124" name="Imagen 124"/>
+            <wp:cNvGraphicFramePr>
+              <a:graphicFrameLocks xmlns:a="http://schemas.openxmlformats.org/drawingml/2006/main" noChangeAspect="1"/>
+            </wp:cNvGraphicFramePr>
+            <a:graphic xmlns:a="http://schemas.openxmlformats.org/drawingml/2006/main">
+              <a:graphicData uri="http://schemas.openxmlformats.org/drawingml/2006/picture">
+                <pic:pic xmlns:pic="http://schemas.openxmlformats.org/drawingml/2006/picture">
+                  <pic:nvPicPr>
+                    <pic:cNvPr id="0" name="Picture 7"/>
+                    <pic:cNvPicPr>
+                      <a:picLocks noChangeAspect="1" noChangeArrowheads="1"/>
+                    </pic:cNvPicPr>
+                  </pic:nvPicPr>
+                  <pic:blipFill>
+                    <a:blip r:embed="rId38">
+                      <a:extLst>
+                        <a:ext uri="{28A0092B-C50C-407E-A947-70E740481C1C}">
+                          <a14:useLocalDpi xmlns:a14="http://schemas.microsoft.com/office/drawing/2010/main" val="0"/>
+                        </a:ext>
+                      </a:extLst>
+                    </a:blip>
+                    <a:srcRect/>
+                    <a:stretch>
+                      <a:fillRect/>
+                    </a:stretch>
+                  </pic:blipFill>
+                  <pic:spPr bwMode="auto">
+                    <a:xfrm>
+                      <a:off x="0" y="0"/>
+                      <a:ext cx="5048504" cy="2221342"/>
+                    </a:xfrm>
+                    <a:prstGeom prst="rect">
+                      <a:avLst/>
+                    </a:prstGeom>
+                    <a:noFill/>
+                    <a:ln>
+                      <a:noFill/>
+                    </a:ln>
+                  </pic:spPr>
+                </pic:pic>
+              </a:graphicData>
+            </a:graphic>
+          </wp:inline>
+        </w:drawing>
+      </w:r>
+    </w:p>
+    <w:p>
+      <w:pPr>
+        <w:ind w:left="709"/>
+        <w:rPr>
+          <w:rFonts w:ascii="Times New Roman" w:hAnsi="Times New Roman" w:cs="Times New Roman"/>
+          <w:b/>
+          <w:sz w:val="24"/>
+          <w:szCs w:val="24"/>
+          <w:lang w:val="es-BO"/>
+        </w:rPr>
+      </w:pPr>
+    </w:p>
+    <w:p>
+      <w:pPr>
+        <w:ind w:left="709"/>
+        <w:rPr>
+          <w:rFonts w:ascii="Times New Roman" w:hAnsi="Times New Roman" w:cs="Times New Roman"/>
+          <w:b/>
+          <w:sz w:val="24"/>
+          <w:szCs w:val="24"/>
+          <w:lang w:val="es-BO"/>
+        </w:rPr>
+      </w:pPr>
+      <w:r>
+        <w:rPr>
+          <w:rFonts w:ascii="Times New Roman" w:hAnsi="Times New Roman" w:cs="Times New Roman"/>
+          <w:b/>
+          <w:sz w:val="24"/>
+          <w:szCs w:val="24"/>
+          <w:lang w:val="es-BO"/>
+        </w:rPr>
+        <w:t>CU</w:t>
+      </w:r>
+      <w:r>
+        <w:rPr>
+          <w:rFonts w:ascii="Times New Roman" w:hAnsi="Times New Roman" w:cs="Times New Roman"/>
+          <w:b/>
+          <w:sz w:val="24"/>
+          <w:szCs w:val="24"/>
+          <w:lang w:val="es-BO"/>
+        </w:rPr>
+        <w:t>: Gestionar Contrato</w:t>
+      </w:r>
+      <w:r>
+        <w:rPr>
+          <w:rFonts w:ascii="Times New Roman" w:hAnsi="Times New Roman" w:cs="Times New Roman"/>
+          <w:b/>
+          <w:sz w:val="24"/>
+          <w:szCs w:val="24"/>
+          <w:lang w:val="es-BO"/>
+        </w:rPr>
+        <w:t xml:space="preserve"> y adendas</w:t>
+      </w:r>
+    </w:p>
+    <w:p>
+      <w:pPr>
+        <w:ind w:left="709"/>
+        <w:rPr>
+          <w:rFonts w:ascii="Times New Roman" w:hAnsi="Times New Roman" w:cs="Times New Roman"/>
+          <w:b/>
+          <w:sz w:val="24"/>
+          <w:szCs w:val="24"/>
+          <w:lang w:val="es-BO"/>
+        </w:rPr>
+      </w:pPr>
+      <w:r>
+        <w:rPr>
+          <w:rFonts w:ascii="Times New Roman" w:hAnsi="Times New Roman" w:cs="Times New Roman"/>
+          <w:b/>
+          <w:noProof/>
+          <w:sz w:val="24"/>
+          <w:szCs w:val="24"/>
+          <w:lang w:val="es-BO" w:eastAsia="es-BO"/>
+        </w:rPr>
+        <w:drawing>
+          <wp:inline distT="0" distB="0" distL="0" distR="0" wp14:anchorId="5869BE8F" wp14:editId="6BC054FB">
+            <wp:extent cx="5102491" cy="2247900"/>
+            <wp:effectExtent l="0" t="0" r="3175" b="0"/>
+            <wp:docPr id="66" name="Imagen 12"/>
+            <wp:cNvGraphicFramePr>
+              <a:graphicFrameLocks xmlns:a="http://schemas.openxmlformats.org/drawingml/2006/main" noChangeAspect="1"/>
+            </wp:cNvGraphicFramePr>
+            <a:graphic xmlns:a="http://schemas.openxmlformats.org/drawingml/2006/main">
+              <a:graphicData uri="http://schemas.openxmlformats.org/drawingml/2006/picture">
+                <pic:pic xmlns:pic="http://schemas.openxmlformats.org/drawingml/2006/picture">
+                  <pic:nvPicPr>
+                    <pic:cNvPr id="0" name="Picture 3"/>
+                    <pic:cNvPicPr>
+                      <a:picLocks noChangeAspect="1" noChangeArrowheads="1"/>
+                    </pic:cNvPicPr>
+                  </pic:nvPicPr>
+                  <pic:blipFill>
+                    <a:blip r:embed="rId39">
+                      <a:extLst>
+                        <a:ext uri="{28A0092B-C50C-407E-A947-70E740481C1C}">
+                          <a14:useLocalDpi xmlns:a14="http://schemas.microsoft.com/office/drawing/2010/main" val="0"/>
+                        </a:ext>
+                      </a:extLst>
+                    </a:blip>
+                    <a:srcRect/>
+                    <a:stretch>
+                      <a:fillRect/>
+                    </a:stretch>
+                  </pic:blipFill>
+                  <pic:spPr bwMode="auto">
+                    <a:xfrm>
+                      <a:off x="0" y="0"/>
+                      <a:ext cx="5106454" cy="2249646"/>
+                    </a:xfrm>
+                    <a:prstGeom prst="rect">
+                      <a:avLst/>
+                    </a:prstGeom>
+                    <a:noFill/>
+                    <a:ln>
+                      <a:noFill/>
+                    </a:ln>
+                  </pic:spPr>
+                </pic:pic>
+              </a:graphicData>
+            </a:graphic>
+          </wp:inline>
+        </w:drawing>
+      </w:r>
+    </w:p>
+    <w:p>
+      <w:pPr>
+        <w:ind w:left="709"/>
+        <w:rPr>
+          <w:rFonts w:ascii="Times New Roman" w:hAnsi="Times New Roman" w:cs="Times New Roman"/>
+          <w:b/>
+          <w:sz w:val="24"/>
+          <w:szCs w:val="24"/>
+          <w:lang w:val="es-BO"/>
+        </w:rPr>
+      </w:pPr>
+    </w:p>
+    <w:p>
+      <w:pPr>
+        <w:ind w:left="709"/>
+        <w:rPr>
+          <w:rFonts w:ascii="Times New Roman" w:hAnsi="Times New Roman" w:cs="Times New Roman"/>
+          <w:b/>
+          <w:sz w:val="24"/>
+          <w:szCs w:val="24"/>
+          <w:lang w:val="es-BO"/>
+        </w:rPr>
+      </w:pPr>
+      <w:r>
+        <w:rPr>
+          <w:rFonts w:ascii="Times New Roman" w:hAnsi="Times New Roman" w:cs="Times New Roman"/>
+          <w:b/>
+          <w:sz w:val="24"/>
+          <w:szCs w:val="24"/>
+          <w:lang w:val="es-BO"/>
+        </w:rPr>
+        <w:t>CU</w:t>
+      </w:r>
+      <w:r>
+        <w:rPr>
+          <w:rFonts w:ascii="Times New Roman" w:hAnsi="Times New Roman" w:cs="Times New Roman"/>
+          <w:b/>
+          <w:sz w:val="24"/>
+          <w:szCs w:val="24"/>
+          <w:lang w:val="es-BO"/>
+        </w:rPr>
+        <w:t>: Gestionar tipo contrato</w:t>
+      </w:r>
+    </w:p>
+    <w:p>
+      <w:pPr>
+        <w:pStyle w:val="Epgrafe"/>
+        <w:jc w:val="center"/>
+      </w:pPr>
+      <w:r>
+        <w:rPr>
+          <w:b w:val="0"/>
+          <w:noProof/>
+          <w:sz w:val="24"/>
+          <w:szCs w:val="24"/>
+          <w:lang w:val="es-BO" w:eastAsia="es-BO"/>
+        </w:rPr>
+        <w:drawing>
+          <wp:inline distT="0" distB="0" distL="0" distR="0" wp14:anchorId="0230DA0A" wp14:editId="2729681C">
+            <wp:extent cx="5104738" cy="2075290"/>
+            <wp:effectExtent l="0" t="0" r="0" b="0"/>
+            <wp:docPr id="67" name="Imagen 24"/>
+            <wp:cNvGraphicFramePr>
+              <a:graphicFrameLocks xmlns:a="http://schemas.openxmlformats.org/drawingml/2006/main" noChangeAspect="1"/>
+            </wp:cNvGraphicFramePr>
+            <a:graphic xmlns:a="http://schemas.openxmlformats.org/drawingml/2006/main">
+              <a:graphicData uri="http://schemas.openxmlformats.org/drawingml/2006/picture">
+                <pic:pic xmlns:pic="http://schemas.openxmlformats.org/drawingml/2006/picture">
+                  <pic:nvPicPr>
+                    <pic:cNvPr id="0" name="Picture 4"/>
+                    <pic:cNvPicPr>
+                      <a:picLocks noChangeAspect="1" noChangeArrowheads="1"/>
+                    </pic:cNvPicPr>
+                  </pic:nvPicPr>
+                  <pic:blipFill>
+                    <a:blip r:embed="rId40">
+                      <a:extLst>
+                        <a:ext uri="{28A0092B-C50C-407E-A947-70E740481C1C}">
+                          <a14:useLocalDpi xmlns:a14="http://schemas.microsoft.com/office/drawing/2010/main" val="0"/>
+                        </a:ext>
+                      </a:extLst>
+                    </a:blip>
+                    <a:srcRect/>
+                    <a:stretch>
+                      <a:fillRect/>
+                    </a:stretch>
+                  </pic:blipFill>
+                  <pic:spPr bwMode="auto">
+                    <a:xfrm>
+                      <a:off x="0" y="0"/>
+                      <a:ext cx="5108542" cy="2076837"/>
+                    </a:xfrm>
+                    <a:prstGeom prst="rect">
+                      <a:avLst/>
+                    </a:prstGeom>
+                    <a:noFill/>
+                    <a:ln>
+                      <a:noFill/>
+                    </a:ln>
+                  </pic:spPr>
+                </pic:pic>
+              </a:graphicData>
+            </a:graphic>
+          </wp:inline>
+        </w:drawing>
+      </w:r>
+    </w:p>
+    <w:p>
+      <w:pPr>
+        <w:rPr>
+          <w:rFonts w:ascii="Times New Roman" w:hAnsi="Times New Roman" w:cs="Times New Roman"/>
+          <w:b/>
+          <w:sz w:val="24"/>
+          <w:szCs w:val="24"/>
+          <w:lang w:val="es-BO"/>
+        </w:rPr>
+      </w:pPr>
+    </w:p>
+    <w:p>
+      <w:pPr>
+        <w:rPr>
+          <w:rFonts w:ascii="Times New Roman" w:hAnsi="Times New Roman" w:cs="Times New Roman"/>
+          <w:b/>
+          <w:sz w:val="24"/>
+          <w:szCs w:val="24"/>
+          <w:lang w:val="es-BO"/>
+        </w:rPr>
+      </w:pPr>
+    </w:p>
+    <w:p>
+      <w:pPr>
+        <w:ind w:left="709"/>
+        <w:rPr>
+          <w:rFonts w:ascii="Times New Roman" w:hAnsi="Times New Roman" w:cs="Times New Roman"/>
+          <w:b/>
+          <w:sz w:val="24"/>
+          <w:szCs w:val="24"/>
+          <w:lang w:val="es-BO"/>
+        </w:rPr>
+      </w:pPr>
+      <w:r>
+        <w:rPr>
+          <w:rFonts w:ascii="Times New Roman" w:hAnsi="Times New Roman" w:cs="Times New Roman"/>
+          <w:b/>
+          <w:sz w:val="24"/>
+          <w:szCs w:val="24"/>
+          <w:lang w:val="es-BO"/>
+        </w:rPr>
+        <w:lastRenderedPageBreak/>
+        <w:t>CU</w:t>
+      </w:r>
+      <w:r>
+        <w:rPr>
+          <w:rFonts w:ascii="Times New Roman" w:hAnsi="Times New Roman" w:cs="Times New Roman"/>
+          <w:b/>
+          <w:sz w:val="24"/>
+          <w:szCs w:val="24"/>
+          <w:lang w:val="es-BO"/>
+        </w:rPr>
+        <w:t>: Gestionar feriados</w:t>
+      </w:r>
+    </w:p>
+    <w:p>
+      <w:pPr>
+        <w:pStyle w:val="Epgrafe"/>
+        <w:jc w:val="center"/>
+      </w:pPr>
+      <w:r>
+        <w:rPr>
+          <w:b w:val="0"/>
+          <w:noProof/>
+          <w:sz w:val="24"/>
+          <w:szCs w:val="24"/>
+          <w:lang w:val="es-BO" w:eastAsia="es-BO"/>
+        </w:rPr>
+        <w:drawing>
+          <wp:inline distT="0" distB="0" distL="0" distR="0" wp14:anchorId="1E75C270" wp14:editId="26B0F471">
+            <wp:extent cx="4963885" cy="2054431"/>
+            <wp:effectExtent l="0" t="0" r="0" b="0"/>
+            <wp:docPr id="70" name="Imagen 27"/>
+            <wp:cNvGraphicFramePr>
+              <a:graphicFrameLocks xmlns:a="http://schemas.openxmlformats.org/drawingml/2006/main" noChangeAspect="1"/>
+            </wp:cNvGraphicFramePr>
+            <a:graphic xmlns:a="http://schemas.openxmlformats.org/drawingml/2006/main">
+              <a:graphicData uri="http://schemas.openxmlformats.org/drawingml/2006/picture">
+                <pic:pic xmlns:pic="http://schemas.openxmlformats.org/drawingml/2006/picture">
+                  <pic:nvPicPr>
+                    <pic:cNvPr id="0" name="Picture 5"/>
+                    <pic:cNvPicPr>
+                      <a:picLocks noChangeAspect="1" noChangeArrowheads="1"/>
+                    </pic:cNvPicPr>
+                  </pic:nvPicPr>
+                  <pic:blipFill>
+                    <a:blip r:embed="rId41">
+                      <a:extLst>
+                        <a:ext uri="{28A0092B-C50C-407E-A947-70E740481C1C}">
+                          <a14:useLocalDpi xmlns:a14="http://schemas.microsoft.com/office/drawing/2010/main" val="0"/>
+                        </a:ext>
+                      </a:extLst>
+                    </a:blip>
+                    <a:srcRect/>
+                    <a:stretch>
+                      <a:fillRect/>
+                    </a:stretch>
+                  </pic:blipFill>
+                  <pic:spPr bwMode="auto">
+                    <a:xfrm>
+                      <a:off x="0" y="0"/>
+                      <a:ext cx="4971236" cy="2057473"/>
+                    </a:xfrm>
+                    <a:prstGeom prst="rect">
+                      <a:avLst/>
+                    </a:prstGeom>
+                    <a:noFill/>
+                    <a:ln>
+                      <a:noFill/>
+                    </a:ln>
+                  </pic:spPr>
+                </pic:pic>
+              </a:graphicData>
+            </a:graphic>
+          </wp:inline>
+        </w:drawing>
+      </w:r>
+    </w:p>
+    <w:p>
+      <w:pPr>
+        <w:ind w:left="709"/>
+        <w:rPr>
+          <w:rFonts w:ascii="Times New Roman" w:hAnsi="Times New Roman" w:cs="Times New Roman"/>
+          <w:b/>
+          <w:sz w:val="24"/>
+          <w:szCs w:val="24"/>
+          <w:lang w:val="es-BO"/>
+        </w:rPr>
+      </w:pPr>
+    </w:p>
+    <w:p>
+      <w:pPr>
+        <w:ind w:left="709"/>
+        <w:rPr>
+          <w:rFonts w:ascii="Times New Roman" w:hAnsi="Times New Roman" w:cs="Times New Roman"/>
+          <w:b/>
+          <w:sz w:val="24"/>
+          <w:szCs w:val="24"/>
+          <w:lang w:val="es-BO"/>
+        </w:rPr>
+      </w:pPr>
+      <w:r>
+        <w:rPr>
+          <w:rFonts w:ascii="Times New Roman" w:hAnsi="Times New Roman" w:cs="Times New Roman"/>
+          <w:b/>
+          <w:sz w:val="24"/>
+          <w:szCs w:val="24"/>
+          <w:lang w:val="es-BO"/>
+        </w:rPr>
+        <w:t>CU</w:t>
+      </w:r>
+      <w:r>
+        <w:rPr>
+          <w:rFonts w:ascii="Times New Roman" w:hAnsi="Times New Roman" w:cs="Times New Roman"/>
+          <w:b/>
+          <w:sz w:val="24"/>
+          <w:szCs w:val="24"/>
+          <w:lang w:val="es-BO"/>
+        </w:rPr>
+        <w:t>: Gestionar Sucursal</w:t>
+      </w:r>
+    </w:p>
+    <w:p>
+      <w:pPr>
+        <w:ind w:left="709"/>
+        <w:rPr>
+          <w:rFonts w:ascii="Times New Roman" w:hAnsi="Times New Roman" w:cs="Times New Roman"/>
+          <w:b/>
+          <w:sz w:val="24"/>
+          <w:szCs w:val="24"/>
+          <w:lang w:val="es-BO"/>
+        </w:rPr>
+      </w:pPr>
+      <w:r>
+        <w:rPr>
+          <w:rFonts w:ascii="Times New Roman" w:hAnsi="Times New Roman" w:cs="Times New Roman"/>
+          <w:b/>
+          <w:noProof/>
+          <w:sz w:val="24"/>
+          <w:szCs w:val="24"/>
+          <w:lang w:val="es-BO" w:eastAsia="es-BO"/>
+        </w:rPr>
+        <w:drawing>
+          <wp:inline distT="0" distB="0" distL="0" distR="0" wp14:anchorId="1BA4D394" wp14:editId="1D558EEA">
+            <wp:extent cx="5123793" cy="2049518"/>
+            <wp:effectExtent l="0" t="0" r="0" b="0"/>
+            <wp:docPr id="126" name="Imagen 126"/>
+            <wp:cNvGraphicFramePr>
+              <a:graphicFrameLocks xmlns:a="http://schemas.openxmlformats.org/drawingml/2006/main" noChangeAspect="1"/>
+            </wp:cNvGraphicFramePr>
+            <a:graphic xmlns:a="http://schemas.openxmlformats.org/drawingml/2006/main">
+              <a:graphicData uri="http://schemas.openxmlformats.org/drawingml/2006/picture">
+                <pic:pic xmlns:pic="http://schemas.openxmlformats.org/drawingml/2006/picture">
+                  <pic:nvPicPr>
+                    <pic:cNvPr id="0" name="Picture 9"/>
+                    <pic:cNvPicPr>
+                      <a:picLocks noChangeAspect="1" noChangeArrowheads="1"/>
+                    </pic:cNvPicPr>
+                  </pic:nvPicPr>
+                  <pic:blipFill>
+                    <a:blip r:embed="rId42">
+                      <a:extLst>
+                        <a:ext uri="{28A0092B-C50C-407E-A947-70E740481C1C}">
+                          <a14:useLocalDpi xmlns:a14="http://schemas.microsoft.com/office/drawing/2010/main" val="0"/>
+                        </a:ext>
+                      </a:extLst>
+                    </a:blip>
+                    <a:srcRect/>
+                    <a:stretch>
+                      <a:fillRect/>
+                    </a:stretch>
+                  </pic:blipFill>
+                  <pic:spPr bwMode="auto">
+                    <a:xfrm>
+                      <a:off x="0" y="0"/>
+                      <a:ext cx="5135966" cy="2054387"/>
+                    </a:xfrm>
+                    <a:prstGeom prst="rect">
+                      <a:avLst/>
+                    </a:prstGeom>
+                    <a:noFill/>
+                    <a:ln>
+                      <a:noFill/>
+                    </a:ln>
+                  </pic:spPr>
+                </pic:pic>
+              </a:graphicData>
+            </a:graphic>
+          </wp:inline>
+        </w:drawing>
+      </w:r>
+    </w:p>
+    <w:p>
+      <w:pPr>
+        <w:rPr>
+          <w:lang w:val="es-BO" w:eastAsia="es-ES"/>
+        </w:rPr>
+      </w:pPr>
+    </w:p>
+    <w:p>
+      <w:pPr>
+        <w:ind w:left="709"/>
+        <w:rPr>
+          <w:rFonts w:ascii="Times New Roman" w:hAnsi="Times New Roman" w:cs="Times New Roman"/>
+          <w:b/>
+          <w:sz w:val="24"/>
+          <w:szCs w:val="24"/>
+          <w:lang w:val="es-BO"/>
+        </w:rPr>
+      </w:pPr>
+      <w:r>
+        <w:rPr>
+          <w:rFonts w:ascii="Times New Roman" w:hAnsi="Times New Roman" w:cs="Times New Roman"/>
+          <w:b/>
+          <w:sz w:val="24"/>
+          <w:szCs w:val="24"/>
+          <w:lang w:val="es-BO"/>
+        </w:rPr>
+        <w:t>CU: Gestionar</w:t>
+      </w:r>
+      <w:r>
+        <w:rPr>
+          <w:rFonts w:ascii="Times New Roman" w:hAnsi="Times New Roman" w:cs="Times New Roman"/>
+          <w:b/>
+          <w:sz w:val="24"/>
+          <w:szCs w:val="24"/>
+          <w:lang w:val="es-BO"/>
+        </w:rPr>
+        <w:t xml:space="preserve"> Turno</w:t>
+      </w:r>
+    </w:p>
+    <w:p>
+      <w:pPr>
+        <w:ind w:left="709"/>
+        <w:rPr>
+          <w:rFonts w:ascii="Times New Roman" w:hAnsi="Times New Roman" w:cs="Times New Roman"/>
+          <w:b/>
+          <w:sz w:val="24"/>
+          <w:szCs w:val="24"/>
+          <w:lang w:val="es-BO"/>
+        </w:rPr>
+      </w:pPr>
+      <w:r>
+        <w:rPr>
+          <w:rFonts w:ascii="Times New Roman" w:hAnsi="Times New Roman" w:cs="Times New Roman"/>
+          <w:b/>
+          <w:noProof/>
+          <w:sz w:val="24"/>
+          <w:szCs w:val="24"/>
+          <w:lang w:val="es-BO" w:eastAsia="es-BO"/>
+        </w:rPr>
+        <w:drawing>
+          <wp:inline distT="0" distB="0" distL="0" distR="0" wp14:anchorId="41A45B28" wp14:editId="5949E113">
+            <wp:extent cx="4975761" cy="2006930"/>
+            <wp:effectExtent l="0" t="0" r="0" b="0"/>
+            <wp:docPr id="129" name="Imagen 129"/>
+            <wp:cNvGraphicFramePr>
+              <a:graphicFrameLocks xmlns:a="http://schemas.openxmlformats.org/drawingml/2006/main" noChangeAspect="1"/>
+            </wp:cNvGraphicFramePr>
+            <a:graphic xmlns:a="http://schemas.openxmlformats.org/drawingml/2006/main">
+              <a:graphicData uri="http://schemas.openxmlformats.org/drawingml/2006/picture">
+                <pic:pic xmlns:pic="http://schemas.openxmlformats.org/drawingml/2006/picture">
+                  <pic:nvPicPr>
+                    <pic:cNvPr id="0" name="Picture 12"/>
+                    <pic:cNvPicPr>
+                      <a:picLocks noChangeAspect="1" noChangeArrowheads="1"/>
+                    </pic:cNvPicPr>
+                  </pic:nvPicPr>
+                  <pic:blipFill>
+                    <a:blip r:embed="rId43">
+                      <a:extLst>
+                        <a:ext uri="{28A0092B-C50C-407E-A947-70E740481C1C}">
+                          <a14:useLocalDpi xmlns:a14="http://schemas.microsoft.com/office/drawing/2010/main" val="0"/>
+                        </a:ext>
+                      </a:extLst>
+                    </a:blip>
+                    <a:srcRect/>
+                    <a:stretch>
+                      <a:fillRect/>
+                    </a:stretch>
+                  </pic:blipFill>
+                  <pic:spPr bwMode="auto">
+                    <a:xfrm>
+                      <a:off x="0" y="0"/>
+                      <a:ext cx="4977166" cy="2007497"/>
+                    </a:xfrm>
+                    <a:prstGeom prst="rect">
+                      <a:avLst/>
+                    </a:prstGeom>
+                    <a:noFill/>
+                    <a:ln>
+                      <a:noFill/>
+                    </a:ln>
+                  </pic:spPr>
+                </pic:pic>
+              </a:graphicData>
+            </a:graphic>
+          </wp:inline>
+        </w:drawing>
+      </w:r>
+    </w:p>
+    <w:p>
+      <w:pPr>
+        <w:rPr>
+          <w:lang w:val="es-BO" w:eastAsia="es-ES"/>
+        </w:rPr>
+      </w:pPr>
+    </w:p>
+    <w:p>
+      <w:pPr>
+        <w:rPr>
+          <w:lang w:val="es-BO" w:eastAsia="es-ES"/>
+        </w:rPr>
+      </w:pPr>
+    </w:p>
+    <w:p>
+      <w:pPr>
+        <w:ind w:left="709"/>
+        <w:rPr>
+          <w:rFonts w:ascii="Times New Roman" w:hAnsi="Times New Roman" w:cs="Times New Roman"/>
+          <w:b/>
+          <w:sz w:val="24"/>
+          <w:szCs w:val="24"/>
+          <w:lang w:val="es-BO"/>
+        </w:rPr>
+      </w:pPr>
+      <w:r>
+        <w:rPr>
+          <w:rFonts w:ascii="Times New Roman" w:hAnsi="Times New Roman" w:cs="Times New Roman"/>
+          <w:b/>
+          <w:sz w:val="24"/>
+          <w:szCs w:val="24"/>
+          <w:lang w:val="es-BO"/>
+        </w:rPr>
+        <w:t>CU: Gestionar</w:t>
+      </w:r>
+      <w:r>
+        <w:rPr>
+          <w:rFonts w:ascii="Times New Roman" w:hAnsi="Times New Roman" w:cs="Times New Roman"/>
+          <w:b/>
+          <w:sz w:val="24"/>
+          <w:szCs w:val="24"/>
+          <w:lang w:val="es-BO"/>
+        </w:rPr>
+        <w:t xml:space="preserve"> Cronograma</w:t>
+      </w:r>
+    </w:p>
+    <w:p>
+      <w:pPr>
+        <w:ind w:left="709"/>
+        <w:rPr>
+          <w:rFonts w:ascii="Times New Roman" w:hAnsi="Times New Roman" w:cs="Times New Roman"/>
+          <w:b/>
+          <w:sz w:val="24"/>
+          <w:szCs w:val="24"/>
+          <w:lang w:val="es-BO"/>
+        </w:rPr>
+      </w:pPr>
+      <w:r>
+        <w:rPr>
+          <w:rFonts w:ascii="Times New Roman" w:hAnsi="Times New Roman" w:cs="Times New Roman"/>
+          <w:b/>
+          <w:noProof/>
+          <w:sz w:val="24"/>
+          <w:szCs w:val="24"/>
+          <w:lang w:val="es-BO" w:eastAsia="es-BO"/>
+        </w:rPr>
+        <w:lastRenderedPageBreak/>
+        <w:drawing>
+          <wp:inline distT="0" distB="0" distL="0" distR="0" wp14:anchorId="7027701B" wp14:editId="3404BFFC">
+            <wp:extent cx="5023262" cy="1947554"/>
+            <wp:effectExtent l="0" t="0" r="0" b="0"/>
+            <wp:docPr id="130" name="Imagen 130"/>
+            <wp:cNvGraphicFramePr>
+              <a:graphicFrameLocks xmlns:a="http://schemas.openxmlformats.org/drawingml/2006/main" noChangeAspect="1"/>
+            </wp:cNvGraphicFramePr>
+            <a:graphic xmlns:a="http://schemas.openxmlformats.org/drawingml/2006/main">
+              <a:graphicData uri="http://schemas.openxmlformats.org/drawingml/2006/picture">
+                <pic:pic xmlns:pic="http://schemas.openxmlformats.org/drawingml/2006/picture">
+                  <pic:nvPicPr>
+                    <pic:cNvPr id="0" name="Picture 13"/>
+                    <pic:cNvPicPr>
+                      <a:picLocks noChangeAspect="1" noChangeArrowheads="1"/>
+                    </pic:cNvPicPr>
+                  </pic:nvPicPr>
+                  <pic:blipFill>
+                    <a:blip r:embed="rId44">
+                      <a:extLst>
+                        <a:ext uri="{28A0092B-C50C-407E-A947-70E740481C1C}">
+                          <a14:useLocalDpi xmlns:a14="http://schemas.microsoft.com/office/drawing/2010/main" val="0"/>
+                        </a:ext>
+                      </a:extLst>
+                    </a:blip>
+                    <a:srcRect/>
+                    <a:stretch>
+                      <a:fillRect/>
+                    </a:stretch>
+                  </pic:blipFill>
+                  <pic:spPr bwMode="auto">
+                    <a:xfrm>
+                      <a:off x="0" y="0"/>
+                      <a:ext cx="5022051" cy="1947084"/>
+                    </a:xfrm>
+                    <a:prstGeom prst="rect">
+                      <a:avLst/>
+                    </a:prstGeom>
+                    <a:noFill/>
+                    <a:ln>
+                      <a:noFill/>
                     </a:ln>
                   </pic:spPr>
                 </pic:pic>
@@ -26047,122 +27008,122 @@
     </dgm:pt>
   </dgm:ptLst>
   <dgm:cxnLst>
-    <dgm:cxn modelId="{5F1DD82D-4B2A-4C65-86EA-EB038C347E97}" type="presOf" srcId="{D0A2B1BE-F05B-4207-9CEF-F03AC56BC378}" destId="{9E84F353-80AC-434E-8EF0-9AC2C0420AFF}" srcOrd="0" destOrd="0" presId="urn:microsoft.com/office/officeart/2005/8/layout/hierarchy1"/>
     <dgm:cxn modelId="{5B138DAE-21D3-4841-A5E9-0E974538A53E}" srcId="{CAD3BFD4-4793-4903-BDB7-94B509048F4A}" destId="{F1A930CB-29CB-4BD6-AD99-0DFF86DD7346}" srcOrd="1" destOrd="0" parTransId="{5E0E9C11-86BB-4A09-98F6-A2202F493886}" sibTransId="{68A4B4B1-9ECF-412D-B7AF-7692115A87C6}"/>
-    <dgm:cxn modelId="{9418784A-31B1-4D3E-B6F6-580F7E9D3DA4}" type="presOf" srcId="{560642FF-2EBC-46D8-8DA3-2743CD756574}" destId="{6E5693FF-A4A8-4B23-BF20-58009D80C5FA}" srcOrd="0" destOrd="0" presId="urn:microsoft.com/office/officeart/2005/8/layout/hierarchy1"/>
-    <dgm:cxn modelId="{5BFB0A25-0538-491B-8679-0D073347EC6D}" type="presOf" srcId="{F396109B-8644-4D10-B239-8D39E85291C0}" destId="{75887B4D-F1FE-46C6-BC18-43B2804F2134}" srcOrd="0" destOrd="0" presId="urn:microsoft.com/office/officeart/2005/8/layout/hierarchy1"/>
-    <dgm:cxn modelId="{01EDD5DC-5736-4EF7-8FDA-72E8CD29F937}" type="presOf" srcId="{C2C46E6D-61A8-492A-8D34-C30DFB4BD030}" destId="{B699CAC3-E5E3-44C8-877E-34565E487345}" srcOrd="0" destOrd="0" presId="urn:microsoft.com/office/officeart/2005/8/layout/hierarchy1"/>
+    <dgm:cxn modelId="{C5D24A7D-C578-4A72-9393-B12F9F87E229}" type="presOf" srcId="{67CB8F21-D43B-4573-8481-9A979CDAE9A2}" destId="{F2181DBA-4DD5-4050-BCCF-12DDE8E4E141}" srcOrd="0" destOrd="0" presId="urn:microsoft.com/office/officeart/2005/8/layout/hierarchy1"/>
+    <dgm:cxn modelId="{03A520DE-1B34-46F5-A14E-AD00FC7B80EE}" type="presOf" srcId="{757BC75C-9911-4D06-9DC3-DB4E4D6149B8}" destId="{36546806-4A38-47B1-8D44-B7B688689FF2}" srcOrd="0" destOrd="0" presId="urn:microsoft.com/office/officeart/2005/8/layout/hierarchy1"/>
+    <dgm:cxn modelId="{8B6C074E-21A7-4D87-AF88-9C47326DAB81}" type="presOf" srcId="{D147D25D-3723-4D1B-A701-7675AA452707}" destId="{8BAAC2FC-5D65-4DA4-91D8-11B62C57A4B6}" srcOrd="0" destOrd="0" presId="urn:microsoft.com/office/officeart/2005/8/layout/hierarchy1"/>
+    <dgm:cxn modelId="{3790B61B-2D1D-4B52-A5A2-0F0481A89505}" type="presOf" srcId="{131BC89C-0773-4D27-B91F-ECD41676226E}" destId="{E3C203B4-6CF9-4005-93C5-A6E4A49C5DB8}" srcOrd="0" destOrd="0" presId="urn:microsoft.com/office/officeart/2005/8/layout/hierarchy1"/>
     <dgm:cxn modelId="{54CD3997-5B29-4C4D-B5E1-D62EB5B6570F}" srcId="{5AA1DA01-254B-46BF-803D-AAE948BFB881}" destId="{CAD3BFD4-4793-4903-BDB7-94B509048F4A}" srcOrd="0" destOrd="0" parTransId="{AD9D782E-7557-4883-8721-AC48C8841166}" sibTransId="{8EFBF87B-A074-4B40-A31A-00F070ACBFE1}"/>
-    <dgm:cxn modelId="{5C6605D6-9E1E-49BD-AA34-EF14378C0959}" type="presOf" srcId="{757BC75C-9911-4D06-9DC3-DB4E4D6149B8}" destId="{36546806-4A38-47B1-8D44-B7B688689FF2}" srcOrd="0" destOrd="0" presId="urn:microsoft.com/office/officeart/2005/8/layout/hierarchy1"/>
+    <dgm:cxn modelId="{A174526C-780C-4EE6-AF80-F4B56C95D91F}" type="presOf" srcId="{9AEE8EDC-0108-4855-95DA-4D20BCA829F7}" destId="{ABAA0F0D-0826-4A74-BBDF-397E47C377E1}" srcOrd="0" destOrd="0" presId="urn:microsoft.com/office/officeart/2005/8/layout/hierarchy1"/>
+    <dgm:cxn modelId="{16E0FD6E-4B1E-460A-AEEA-7550E10B9509}" type="presOf" srcId="{51E8ADC5-3AFC-4003-A0C3-7CFF4C4B7D28}" destId="{393467A7-A880-420A-97EF-D6A784224FEB}" srcOrd="0" destOrd="0" presId="urn:microsoft.com/office/officeart/2005/8/layout/hierarchy1"/>
     <dgm:cxn modelId="{AC55599B-9095-471B-91B0-3472A641A9F0}" srcId="{CAD3BFD4-4793-4903-BDB7-94B509048F4A}" destId="{3E33D4DC-6736-44F7-A33A-5BE258E0ABA1}" srcOrd="2" destOrd="0" parTransId="{757BC75C-9911-4D06-9DC3-DB4E4D6149B8}" sibTransId="{D31587FD-8D71-4105-B5BB-BD7B1A3ED949}"/>
-    <dgm:cxn modelId="{D53DEF9A-1551-4165-AA62-A3D4EA371306}" type="presOf" srcId="{67CB8F21-D43B-4573-8481-9A979CDAE9A2}" destId="{F2181DBA-4DD5-4050-BCCF-12DDE8E4E141}" srcOrd="0" destOrd="0" presId="urn:microsoft.com/office/officeart/2005/8/layout/hierarchy1"/>
-    <dgm:cxn modelId="{97EC0E40-0A50-458D-8106-4B14C236D536}" type="presOf" srcId="{12B44837-F079-4F80-94E9-48B4BEF10ACE}" destId="{FBB416C7-44D8-431A-9BC6-C43FD5A7266A}" srcOrd="0" destOrd="0" presId="urn:microsoft.com/office/officeart/2005/8/layout/hierarchy1"/>
-    <dgm:cxn modelId="{1D6222A4-9515-4746-8454-152E777E5C1A}" type="presOf" srcId="{D7BD974E-C191-4DA6-81D3-AE6FAE8C38C7}" destId="{6FA09658-643D-42F2-979A-B6BDEF860025}" srcOrd="0" destOrd="0" presId="urn:microsoft.com/office/officeart/2005/8/layout/hierarchy1"/>
+    <dgm:cxn modelId="{7C022053-8A71-4B5F-A799-032E91ABDDEE}" type="presOf" srcId="{4E1F74EB-FABD-4C1E-92D5-E8E12F42F8BC}" destId="{F6FFE223-8FDD-4A8A-A2CB-0585C4015B74}" srcOrd="0" destOrd="0" presId="urn:microsoft.com/office/officeart/2005/8/layout/hierarchy1"/>
+    <dgm:cxn modelId="{51BD616B-17FB-4FFF-8F77-09DD21C89EEC}" type="presOf" srcId="{3CA7BFC0-9BA1-46A0-B859-1A29298FE0DC}" destId="{18258405-F1A0-4EE6-9509-74D66AE616A5}" srcOrd="0" destOrd="0" presId="urn:microsoft.com/office/officeart/2005/8/layout/hierarchy1"/>
+    <dgm:cxn modelId="{B6022545-7E4B-4F65-BB3D-2B46D5137005}" type="presOf" srcId="{791948F8-67F0-46A8-BC23-C5F22D2E54F8}" destId="{901330CD-479D-4821-9E1A-ABE6B1ACB567}" srcOrd="0" destOrd="0" presId="urn:microsoft.com/office/officeart/2005/8/layout/hierarchy1"/>
+    <dgm:cxn modelId="{4B59EFFF-18CD-441F-9EB1-49FBC02E2D16}" type="presOf" srcId="{C2C46E6D-61A8-492A-8D34-C30DFB4BD030}" destId="{B699CAC3-E5E3-44C8-877E-34565E487345}" srcOrd="0" destOrd="0" presId="urn:microsoft.com/office/officeart/2005/8/layout/hierarchy1"/>
+    <dgm:cxn modelId="{29B7879F-97E7-474D-802E-B8E7D8C8A625}" type="presOf" srcId="{CAD3BFD4-4793-4903-BDB7-94B509048F4A}" destId="{2E0F14A0-9B3F-4C5B-AAD9-C160EBF9B6B0}" srcOrd="0" destOrd="0" presId="urn:microsoft.com/office/officeart/2005/8/layout/hierarchy1"/>
     <dgm:cxn modelId="{77FF8D48-BC4F-4A97-B101-AC0D4471DE6F}" srcId="{51E8ADC5-3AFC-4003-A0C3-7CFF4C4B7D28}" destId="{3CA7BFC0-9BA1-46A0-B859-1A29298FE0DC}" srcOrd="0" destOrd="0" parTransId="{560642FF-2EBC-46D8-8DA3-2743CD756574}" sibTransId="{81A58226-0A62-4948-9689-40CAA5296A1A}"/>
     <dgm:cxn modelId="{0A378951-68F0-4BC5-8365-00A6DEF96A16}" srcId="{CAD3BFD4-4793-4903-BDB7-94B509048F4A}" destId="{C2C46E6D-61A8-492A-8D34-C30DFB4BD030}" srcOrd="0" destOrd="0" parTransId="{091FE14F-7886-4379-AB66-08E4D68A700A}" sibTransId="{88871D47-CBA8-46DC-9A68-62E9AC842E1F}"/>
-    <dgm:cxn modelId="{C3DAA39A-5670-4C7E-BF1E-5E52FD75EC3D}" type="presOf" srcId="{5AA1DA01-254B-46BF-803D-AAE948BFB881}" destId="{25885DFF-C9DA-47A4-836B-E1936B430D73}" srcOrd="0" destOrd="0" presId="urn:microsoft.com/office/officeart/2005/8/layout/hierarchy1"/>
+    <dgm:cxn modelId="{7193090F-1CE7-4940-8F1C-9DF76D5F93B0}" type="presOf" srcId="{9000D453-E4CB-4949-BA67-82BE10C81DA2}" destId="{C03F724D-3AF9-45C5-9F64-B78B3F1E53E3}" srcOrd="0" destOrd="0" presId="urn:microsoft.com/office/officeart/2005/8/layout/hierarchy1"/>
     <dgm:cxn modelId="{8803A846-B552-42C8-ABE9-6AB32D349037}" srcId="{5AA1DA01-254B-46BF-803D-AAE948BFB881}" destId="{4E1F74EB-FABD-4C1E-92D5-E8E12F42F8BC}" srcOrd="2" destOrd="0" parTransId="{A1C90B07-4E50-4FDD-BE77-BD81DF4E15DB}" sibTransId="{349EF6CB-0C37-4075-B31C-644C7FC8FD67}"/>
-    <dgm:cxn modelId="{0D094FCB-B1C5-445A-9121-67AB68D7A627}" type="presOf" srcId="{D147D25D-3723-4D1B-A701-7675AA452707}" destId="{8BAAC2FC-5D65-4DA4-91D8-11B62C57A4B6}" srcOrd="0" destOrd="0" presId="urn:microsoft.com/office/officeart/2005/8/layout/hierarchy1"/>
+    <dgm:cxn modelId="{42F05961-168F-4814-BEFF-3013652F764A}" type="presOf" srcId="{D7BD974E-C191-4DA6-81D3-AE6FAE8C38C7}" destId="{6FA09658-643D-42F2-979A-B6BDEF860025}" srcOrd="0" destOrd="0" presId="urn:microsoft.com/office/officeart/2005/8/layout/hierarchy1"/>
     <dgm:cxn modelId="{CB9C7866-9260-4710-B063-C8250A742D2F}" srcId="{CAD3BFD4-4793-4903-BDB7-94B509048F4A}" destId="{9000D453-E4CB-4949-BA67-82BE10C81DA2}" srcOrd="4" destOrd="0" parTransId="{D0A2B1BE-F05B-4207-9CEF-F03AC56BC378}" sibTransId="{0B273A25-313A-478C-9799-DB423A33940C}"/>
-    <dgm:cxn modelId="{50E2D22A-BF6D-4009-A906-DF706B1BDBB7}" type="presOf" srcId="{9000D453-E4CB-4949-BA67-82BE10C81DA2}" destId="{C03F724D-3AF9-45C5-9F64-B78B3F1E53E3}" srcOrd="0" destOrd="0" presId="urn:microsoft.com/office/officeart/2005/8/layout/hierarchy1"/>
-    <dgm:cxn modelId="{0AB1927A-7E35-46EA-9710-4BE24CE87A78}" type="presOf" srcId="{5E0E9C11-86BB-4A09-98F6-A2202F493886}" destId="{369D93CC-A259-47DE-A8B7-99463B7FB6C8}" srcOrd="0" destOrd="0" presId="urn:microsoft.com/office/officeart/2005/8/layout/hierarchy1"/>
-    <dgm:cxn modelId="{F0115D8B-4F74-4B43-9815-4F8DAA754AC0}" type="presOf" srcId="{791948F8-67F0-46A8-BC23-C5F22D2E54F8}" destId="{901330CD-479D-4821-9E1A-ABE6B1ACB567}" srcOrd="0" destOrd="0" presId="urn:microsoft.com/office/officeart/2005/8/layout/hierarchy1"/>
-    <dgm:cxn modelId="{5978BBB7-1AF3-47FC-BAB5-B6DFE9D3C2E0}" type="presOf" srcId="{AD9D782E-7557-4883-8721-AC48C8841166}" destId="{6F4CBB79-CD5B-4EC8-806C-FA9FD80635C3}" srcOrd="0" destOrd="0" presId="urn:microsoft.com/office/officeart/2005/8/layout/hierarchy1"/>
+    <dgm:cxn modelId="{1158B324-8C42-421A-A5F7-8E7253D89B1F}" type="presOf" srcId="{5AA1DA01-254B-46BF-803D-AAE948BFB881}" destId="{25885DFF-C9DA-47A4-836B-E1936B430D73}" srcOrd="0" destOrd="0" presId="urn:microsoft.com/office/officeart/2005/8/layout/hierarchy1"/>
+    <dgm:cxn modelId="{43A22F4D-AC0A-4F4F-95D1-DAC82E9C019A}" type="presOf" srcId="{A1C90B07-4E50-4FDD-BE77-BD81DF4E15DB}" destId="{B41FBE67-C3B5-4181-B101-96E451C009C3}" srcOrd="0" destOrd="0" presId="urn:microsoft.com/office/officeart/2005/8/layout/hierarchy1"/>
+    <dgm:cxn modelId="{B277DC40-C55F-41DE-A02A-C3102D781845}" type="presOf" srcId="{F1A930CB-29CB-4BD6-AD99-0DFF86DD7346}" destId="{B5A3DAA4-BA3F-4E58-BB3B-F1FA91CF35EB}" srcOrd="0" destOrd="0" presId="urn:microsoft.com/office/officeart/2005/8/layout/hierarchy1"/>
+    <dgm:cxn modelId="{16C4CBB3-488F-4132-8CEF-B517E0DD5574}" type="presOf" srcId="{12B44837-F079-4F80-94E9-48B4BEF10ACE}" destId="{FBB416C7-44D8-431A-9BC6-C43FD5A7266A}" srcOrd="0" destOrd="0" presId="urn:microsoft.com/office/officeart/2005/8/layout/hierarchy1"/>
+    <dgm:cxn modelId="{FB8F5A01-7AB5-4991-A3F6-880BD72E1EA4}" type="presOf" srcId="{D0A2B1BE-F05B-4207-9CEF-F03AC56BC378}" destId="{9E84F353-80AC-434E-8EF0-9AC2C0420AFF}" srcOrd="0" destOrd="0" presId="urn:microsoft.com/office/officeart/2005/8/layout/hierarchy1"/>
+    <dgm:cxn modelId="{5214D2BC-3313-4852-ABBF-CBAD2C6E13F3}" type="presOf" srcId="{3E33D4DC-6736-44F7-A33A-5BE258E0ABA1}" destId="{F453F617-AF21-431F-B31D-E322A0ED7464}" srcOrd="0" destOrd="0" presId="urn:microsoft.com/office/officeart/2005/8/layout/hierarchy1"/>
+    <dgm:cxn modelId="{238C0BD8-4CDF-446D-997F-E553ECC4515D}" type="presOf" srcId="{F396109B-8644-4D10-B239-8D39E85291C0}" destId="{75887B4D-F1FE-46C6-BC18-43B2804F2134}" srcOrd="0" destOrd="0" presId="urn:microsoft.com/office/officeart/2005/8/layout/hierarchy1"/>
     <dgm:cxn modelId="{BBD04289-C26E-4015-ACB1-809BB5723C9B}" srcId="{CAD3BFD4-4793-4903-BDB7-94B509048F4A}" destId="{67CB8F21-D43B-4573-8481-9A979CDAE9A2}" srcOrd="3" destOrd="0" parTransId="{9AEE8EDC-0108-4855-95DA-4D20BCA829F7}" sibTransId="{1C2E9DE9-C3C0-4387-ABD7-41F14FB9A319}"/>
-    <dgm:cxn modelId="{C8CB7A93-748C-4051-B9CA-63270F60E439}" type="presOf" srcId="{A1C90B07-4E50-4FDD-BE77-BD81DF4E15DB}" destId="{B41FBE67-C3B5-4181-B101-96E451C009C3}" srcOrd="0" destOrd="0" presId="urn:microsoft.com/office/officeart/2005/8/layout/hierarchy1"/>
-    <dgm:cxn modelId="{13F23FB7-6E12-46F2-A90E-63E202AA7860}" type="presOf" srcId="{9AEE8EDC-0108-4855-95DA-4D20BCA829F7}" destId="{ABAA0F0D-0826-4A74-BBDF-397E47C377E1}" srcOrd="0" destOrd="0" presId="urn:microsoft.com/office/officeart/2005/8/layout/hierarchy1"/>
-    <dgm:cxn modelId="{FD7D9716-F8A4-406C-945E-B6084BBBF814}" type="presOf" srcId="{95B61260-44D6-483F-9498-37817D99D070}" destId="{6EDDDEFF-CDBF-4E14-9CCB-C7D6BC79F0B7}" srcOrd="0" destOrd="0" presId="urn:microsoft.com/office/officeart/2005/8/layout/hierarchy1"/>
     <dgm:cxn modelId="{5E987976-7DA1-4061-B6CA-50C48A42DD03}" srcId="{D147D25D-3723-4D1B-A701-7675AA452707}" destId="{5AA1DA01-254B-46BF-803D-AAE948BFB881}" srcOrd="0" destOrd="0" parTransId="{820038E5-3803-4490-A26A-10D393FF3E05}" sibTransId="{66EED549-07E9-4BF8-BB59-7EA117D797BF}"/>
+    <dgm:cxn modelId="{3D89D45C-807C-44C8-B109-176BAFE19906}" type="presOf" srcId="{560642FF-2EBC-46D8-8DA3-2743CD756574}" destId="{6E5693FF-A4A8-4B23-BF20-58009D80C5FA}" srcOrd="0" destOrd="0" presId="urn:microsoft.com/office/officeart/2005/8/layout/hierarchy1"/>
     <dgm:cxn modelId="{D4B67E7F-2B6D-4248-8D26-4E0F922B2B42}" srcId="{9000D453-E4CB-4949-BA67-82BE10C81DA2}" destId="{5226D533-5E81-43AE-9F6B-2EE1D66A6124}" srcOrd="0" destOrd="0" parTransId="{791948F8-67F0-46A8-BC23-C5F22D2E54F8}" sibTransId="{18B2B3CA-F555-40FD-ADA1-66782F8B73FC}"/>
-    <dgm:cxn modelId="{0F90C0D9-EA45-49CE-A937-6008F45D357B}" type="presOf" srcId="{3CA7BFC0-9BA1-46A0-B859-1A29298FE0DC}" destId="{18258405-F1A0-4EE6-9509-74D66AE616A5}" srcOrd="0" destOrd="0" presId="urn:microsoft.com/office/officeart/2005/8/layout/hierarchy1"/>
-    <dgm:cxn modelId="{AE095CF7-B4B4-479B-913B-D454553AAA11}" type="presOf" srcId="{4E1F74EB-FABD-4C1E-92D5-E8E12F42F8BC}" destId="{F6FFE223-8FDD-4A8A-A2CB-0585C4015B74}" srcOrd="0" destOrd="0" presId="urn:microsoft.com/office/officeart/2005/8/layout/hierarchy1"/>
-    <dgm:cxn modelId="{50EB3B36-68B5-4E08-AC20-5EADB11FE8F1}" type="presOf" srcId="{F1A930CB-29CB-4BD6-AD99-0DFF86DD7346}" destId="{B5A3DAA4-BA3F-4E58-BB3B-F1FA91CF35EB}" srcOrd="0" destOrd="0" presId="urn:microsoft.com/office/officeart/2005/8/layout/hierarchy1"/>
     <dgm:cxn modelId="{C3275464-60CB-4818-9631-2B52B45A9D9A}" srcId="{5AA1DA01-254B-46BF-803D-AAE948BFB881}" destId="{D7BD974E-C191-4DA6-81D3-AE6FAE8C38C7}" srcOrd="3" destOrd="0" parTransId="{95B61260-44D6-483F-9498-37817D99D070}" sibTransId="{FCDDF97F-DCA2-4631-973F-16D8E5F66754}"/>
-    <dgm:cxn modelId="{07D0F4FA-F8E0-400E-950D-B2EB2C6B6B9C}" type="presOf" srcId="{51E8ADC5-3AFC-4003-A0C3-7CFF4C4B7D28}" destId="{393467A7-A880-420A-97EF-D6A784224FEB}" srcOrd="0" destOrd="0" presId="urn:microsoft.com/office/officeart/2005/8/layout/hierarchy1"/>
-    <dgm:cxn modelId="{3E05623A-D97A-4769-B7B6-BAD7BB88966F}" type="presOf" srcId="{131BC89C-0773-4D27-B91F-ECD41676226E}" destId="{E3C203B4-6CF9-4005-93C5-A6E4A49C5DB8}" srcOrd="0" destOrd="0" presId="urn:microsoft.com/office/officeart/2005/8/layout/hierarchy1"/>
-    <dgm:cxn modelId="{8F8124B7-E05E-438E-ACB7-6BEA55E8A257}" type="presOf" srcId="{5226D533-5E81-43AE-9F6B-2EE1D66A6124}" destId="{11151BF1-7B71-42FF-BD08-60ED7CF2B970}" srcOrd="0" destOrd="0" presId="urn:microsoft.com/office/officeart/2005/8/layout/hierarchy1"/>
+    <dgm:cxn modelId="{33A8FA7F-CD2B-4445-880D-804A60A6A9A2}" type="presOf" srcId="{5E0E9C11-86BB-4A09-98F6-A2202F493886}" destId="{369D93CC-A259-47DE-A8B7-99463B7FB6C8}" srcOrd="0" destOrd="0" presId="urn:microsoft.com/office/officeart/2005/8/layout/hierarchy1"/>
     <dgm:cxn modelId="{036E505A-1965-4677-BE1D-9A0FA51AC013}" srcId="{CAD3BFD4-4793-4903-BDB7-94B509048F4A}" destId="{51E8ADC5-3AFC-4003-A0C3-7CFF4C4B7D28}" srcOrd="5" destOrd="0" parTransId="{131BC89C-0773-4D27-B91F-ECD41676226E}" sibTransId="{6F6541AA-D00D-4371-AD86-C1C7837EFD6F}"/>
     <dgm:cxn modelId="{2F31A47D-F727-484A-AEA2-74E0D2A5DC9E}" srcId="{5AA1DA01-254B-46BF-803D-AAE948BFB881}" destId="{F396109B-8644-4D10-B239-8D39E85291C0}" srcOrd="1" destOrd="0" parTransId="{12B44837-F079-4F80-94E9-48B4BEF10ACE}" sibTransId="{AFBACCEF-644E-4474-82AC-48BC8BA6C029}"/>
-    <dgm:cxn modelId="{D63DD82A-D1EA-4246-AE40-9520B17CC5E6}" type="presOf" srcId="{091FE14F-7886-4379-AB66-08E4D68A700A}" destId="{5B12885D-0F77-4AE8-B754-D8B21BC9CFB3}" srcOrd="0" destOrd="0" presId="urn:microsoft.com/office/officeart/2005/8/layout/hierarchy1"/>
-    <dgm:cxn modelId="{D4AB23E8-072B-416C-ADC7-775220BE541B}" type="presOf" srcId="{3E33D4DC-6736-44F7-A33A-5BE258E0ABA1}" destId="{F453F617-AF21-431F-B31D-E322A0ED7464}" srcOrd="0" destOrd="0" presId="urn:microsoft.com/office/officeart/2005/8/layout/hierarchy1"/>
-    <dgm:cxn modelId="{05E5ABA6-8818-4125-9362-E5F465FB8E65}" type="presOf" srcId="{CAD3BFD4-4793-4903-BDB7-94B509048F4A}" destId="{2E0F14A0-9B3F-4C5B-AAD9-C160EBF9B6B0}" srcOrd="0" destOrd="0" presId="urn:microsoft.com/office/officeart/2005/8/layout/hierarchy1"/>
-    <dgm:cxn modelId="{41E777EB-CD28-4FEE-AC5C-ABDFC6E2AE6B}" type="presParOf" srcId="{8BAAC2FC-5D65-4DA4-91D8-11B62C57A4B6}" destId="{98C3E6BE-85DF-4986-84C2-FE3DC2213962}" srcOrd="0" destOrd="0" presId="urn:microsoft.com/office/officeart/2005/8/layout/hierarchy1"/>
-    <dgm:cxn modelId="{44821FB3-B015-4F48-A1E3-A9B4A96771D0}" type="presParOf" srcId="{98C3E6BE-85DF-4986-84C2-FE3DC2213962}" destId="{6D0725B5-5079-4FB9-B0C7-E6C68B9F3259}" srcOrd="0" destOrd="0" presId="urn:microsoft.com/office/officeart/2005/8/layout/hierarchy1"/>
-    <dgm:cxn modelId="{E338B9A7-CDDC-419D-986B-28E3F2A0C8A8}" type="presParOf" srcId="{6D0725B5-5079-4FB9-B0C7-E6C68B9F3259}" destId="{C087DB08-0CC6-410D-B237-96EE70D32AAA}" srcOrd="0" destOrd="0" presId="urn:microsoft.com/office/officeart/2005/8/layout/hierarchy1"/>
-    <dgm:cxn modelId="{666D0069-CEBB-4AB4-B732-2680F4942EE8}" type="presParOf" srcId="{6D0725B5-5079-4FB9-B0C7-E6C68B9F3259}" destId="{25885DFF-C9DA-47A4-836B-E1936B430D73}" srcOrd="1" destOrd="0" presId="urn:microsoft.com/office/officeart/2005/8/layout/hierarchy1"/>
-    <dgm:cxn modelId="{98B4613F-1D5F-4AA5-BD5F-136F72E58401}" type="presParOf" srcId="{98C3E6BE-85DF-4986-84C2-FE3DC2213962}" destId="{15744975-9C81-4B9B-AA55-A8CDA74EB43D}" srcOrd="1" destOrd="0" presId="urn:microsoft.com/office/officeart/2005/8/layout/hierarchy1"/>
-    <dgm:cxn modelId="{926D93E4-017F-4CEE-B907-FE9C08DC30D9}" type="presParOf" srcId="{15744975-9C81-4B9B-AA55-A8CDA74EB43D}" destId="{6F4CBB79-CD5B-4EC8-806C-FA9FD80635C3}" srcOrd="0" destOrd="0" presId="urn:microsoft.com/office/officeart/2005/8/layout/hierarchy1"/>
-    <dgm:cxn modelId="{795870B4-C965-4E37-B510-52162D53E7CD}" type="presParOf" srcId="{15744975-9C81-4B9B-AA55-A8CDA74EB43D}" destId="{BD8C0472-212B-4F72-B2FF-A3E67F90E918}" srcOrd="1" destOrd="0" presId="urn:microsoft.com/office/officeart/2005/8/layout/hierarchy1"/>
-    <dgm:cxn modelId="{E8581991-4B62-40F4-9D63-1B14F514BE60}" type="presParOf" srcId="{BD8C0472-212B-4F72-B2FF-A3E67F90E918}" destId="{927CDAD8-22D7-4046-B643-10D289D8E92A}" srcOrd="0" destOrd="0" presId="urn:microsoft.com/office/officeart/2005/8/layout/hierarchy1"/>
-    <dgm:cxn modelId="{02B1B81B-D924-4BE8-ADFC-8C03C1C235BC}" type="presParOf" srcId="{927CDAD8-22D7-4046-B643-10D289D8E92A}" destId="{DB4ADD19-FC8D-4185-852A-090C7324F75E}" srcOrd="0" destOrd="0" presId="urn:microsoft.com/office/officeart/2005/8/layout/hierarchy1"/>
-    <dgm:cxn modelId="{AB149412-E707-4417-906A-BA3DA481F276}" type="presParOf" srcId="{927CDAD8-22D7-4046-B643-10D289D8E92A}" destId="{2E0F14A0-9B3F-4C5B-AAD9-C160EBF9B6B0}" srcOrd="1" destOrd="0" presId="urn:microsoft.com/office/officeart/2005/8/layout/hierarchy1"/>
-    <dgm:cxn modelId="{2D81EC2B-C0E0-4E74-AFC6-42031E6915D8}" type="presParOf" srcId="{BD8C0472-212B-4F72-B2FF-A3E67F90E918}" destId="{3A3D6DB3-E33F-4872-AC02-CC7A2015C5AD}" srcOrd="1" destOrd="0" presId="urn:microsoft.com/office/officeart/2005/8/layout/hierarchy1"/>
-    <dgm:cxn modelId="{D29D7878-F20B-401E-822C-ACC6285075B2}" type="presParOf" srcId="{3A3D6DB3-E33F-4872-AC02-CC7A2015C5AD}" destId="{5B12885D-0F77-4AE8-B754-D8B21BC9CFB3}" srcOrd="0" destOrd="0" presId="urn:microsoft.com/office/officeart/2005/8/layout/hierarchy1"/>
-    <dgm:cxn modelId="{37EAEF81-3E82-454B-A1C4-ECE23D1CD302}" type="presParOf" srcId="{3A3D6DB3-E33F-4872-AC02-CC7A2015C5AD}" destId="{579B78E0-BD5B-4A3A-B46E-A5B72A89FB08}" srcOrd="1" destOrd="0" presId="urn:microsoft.com/office/officeart/2005/8/layout/hierarchy1"/>
-    <dgm:cxn modelId="{3658614C-0E06-4274-9511-004075A99E08}" type="presParOf" srcId="{579B78E0-BD5B-4A3A-B46E-A5B72A89FB08}" destId="{62D5474E-6809-4A1B-A62C-5AB6B248B601}" srcOrd="0" destOrd="0" presId="urn:microsoft.com/office/officeart/2005/8/layout/hierarchy1"/>
-    <dgm:cxn modelId="{AC9AE6D6-0488-47E4-92B3-B212BB42111B}" type="presParOf" srcId="{62D5474E-6809-4A1B-A62C-5AB6B248B601}" destId="{EA549833-3FC4-436F-A0E7-B9819E7218BF}" srcOrd="0" destOrd="0" presId="urn:microsoft.com/office/officeart/2005/8/layout/hierarchy1"/>
-    <dgm:cxn modelId="{2DA6C618-4D38-43E6-815E-6867392F4AB6}" type="presParOf" srcId="{62D5474E-6809-4A1B-A62C-5AB6B248B601}" destId="{B699CAC3-E5E3-44C8-877E-34565E487345}" srcOrd="1" destOrd="0" presId="urn:microsoft.com/office/officeart/2005/8/layout/hierarchy1"/>
-    <dgm:cxn modelId="{E9AFA373-6B0A-4B1C-B427-A57450BAE7BC}" type="presParOf" srcId="{579B78E0-BD5B-4A3A-B46E-A5B72A89FB08}" destId="{D2A33064-F248-4C26-9F24-5EF6B0F6730B}" srcOrd="1" destOrd="0" presId="urn:microsoft.com/office/officeart/2005/8/layout/hierarchy1"/>
-    <dgm:cxn modelId="{7DD95AA2-047F-4772-A620-5F70A23E45E1}" type="presParOf" srcId="{3A3D6DB3-E33F-4872-AC02-CC7A2015C5AD}" destId="{369D93CC-A259-47DE-A8B7-99463B7FB6C8}" srcOrd="2" destOrd="0" presId="urn:microsoft.com/office/officeart/2005/8/layout/hierarchy1"/>
-    <dgm:cxn modelId="{8F38AE27-80D3-4619-BA7F-CDC86FB8010E}" type="presParOf" srcId="{3A3D6DB3-E33F-4872-AC02-CC7A2015C5AD}" destId="{6C6D2227-5CE8-460E-A27D-529D7C9693FB}" srcOrd="3" destOrd="0" presId="urn:microsoft.com/office/officeart/2005/8/layout/hierarchy1"/>
-    <dgm:cxn modelId="{E2E78361-D2D9-4604-9CC7-44B0AA1FFD43}" type="presParOf" srcId="{6C6D2227-5CE8-460E-A27D-529D7C9693FB}" destId="{91DF9BCF-C4C0-4D47-BEBD-E0160FDC08F6}" srcOrd="0" destOrd="0" presId="urn:microsoft.com/office/officeart/2005/8/layout/hierarchy1"/>
-    <dgm:cxn modelId="{61F2830F-7316-4C6C-A68E-5630F7EB86EE}" type="presParOf" srcId="{91DF9BCF-C4C0-4D47-BEBD-E0160FDC08F6}" destId="{77E461AB-F356-480C-BA3B-1B07FCB48D8A}" srcOrd="0" destOrd="0" presId="urn:microsoft.com/office/officeart/2005/8/layout/hierarchy1"/>
-    <dgm:cxn modelId="{5992B014-1A1E-481D-8ADD-6CE98CAC05C8}" type="presParOf" srcId="{91DF9BCF-C4C0-4D47-BEBD-E0160FDC08F6}" destId="{B5A3DAA4-BA3F-4E58-BB3B-F1FA91CF35EB}" srcOrd="1" destOrd="0" presId="urn:microsoft.com/office/officeart/2005/8/layout/hierarchy1"/>
-    <dgm:cxn modelId="{D287CD6F-99AC-4A99-80FE-6F364F97D779}" type="presParOf" srcId="{6C6D2227-5CE8-460E-A27D-529D7C9693FB}" destId="{170B2186-6AFB-43E6-88BD-6763928D9635}" srcOrd="1" destOrd="0" presId="urn:microsoft.com/office/officeart/2005/8/layout/hierarchy1"/>
-    <dgm:cxn modelId="{8E401ABA-FA52-4563-8088-CB5180109879}" type="presParOf" srcId="{3A3D6DB3-E33F-4872-AC02-CC7A2015C5AD}" destId="{36546806-4A38-47B1-8D44-B7B688689FF2}" srcOrd="4" destOrd="0" presId="urn:microsoft.com/office/officeart/2005/8/layout/hierarchy1"/>
-    <dgm:cxn modelId="{2359CB59-61D9-4479-B20F-ECC134582090}" type="presParOf" srcId="{3A3D6DB3-E33F-4872-AC02-CC7A2015C5AD}" destId="{6FCC8BB2-1F7F-48B1-96C7-E370F2EA171C}" srcOrd="5" destOrd="0" presId="urn:microsoft.com/office/officeart/2005/8/layout/hierarchy1"/>
-    <dgm:cxn modelId="{5E878F16-850A-4BBE-89EF-E93E974D2A2D}" type="presParOf" srcId="{6FCC8BB2-1F7F-48B1-96C7-E370F2EA171C}" destId="{22F422D0-30F7-4F2F-9FC3-9F90B199F43E}" srcOrd="0" destOrd="0" presId="urn:microsoft.com/office/officeart/2005/8/layout/hierarchy1"/>
-    <dgm:cxn modelId="{FB592F6B-9738-4620-9952-747A20D0592A}" type="presParOf" srcId="{22F422D0-30F7-4F2F-9FC3-9F90B199F43E}" destId="{0D0EC6E5-800B-4AB5-B71F-C11C49F18683}" srcOrd="0" destOrd="0" presId="urn:microsoft.com/office/officeart/2005/8/layout/hierarchy1"/>
-    <dgm:cxn modelId="{FB3B10C2-1828-4785-9BC1-4197644AE151}" type="presParOf" srcId="{22F422D0-30F7-4F2F-9FC3-9F90B199F43E}" destId="{F453F617-AF21-431F-B31D-E322A0ED7464}" srcOrd="1" destOrd="0" presId="urn:microsoft.com/office/officeart/2005/8/layout/hierarchy1"/>
-    <dgm:cxn modelId="{06B5B719-D74B-4931-AB99-DA69FFFCC378}" type="presParOf" srcId="{6FCC8BB2-1F7F-48B1-96C7-E370F2EA171C}" destId="{287C0C00-5B50-4E2F-915B-4A96769BE5AF}" srcOrd="1" destOrd="0" presId="urn:microsoft.com/office/officeart/2005/8/layout/hierarchy1"/>
-    <dgm:cxn modelId="{D9860F64-AB55-4594-A971-85FFFE729C0A}" type="presParOf" srcId="{3A3D6DB3-E33F-4872-AC02-CC7A2015C5AD}" destId="{ABAA0F0D-0826-4A74-BBDF-397E47C377E1}" srcOrd="6" destOrd="0" presId="urn:microsoft.com/office/officeart/2005/8/layout/hierarchy1"/>
-    <dgm:cxn modelId="{D75614A7-4EEC-4BF5-A4AA-C7999F822F67}" type="presParOf" srcId="{3A3D6DB3-E33F-4872-AC02-CC7A2015C5AD}" destId="{267BC3AB-7771-4577-8626-3629E19E99C7}" srcOrd="7" destOrd="0" presId="urn:microsoft.com/office/officeart/2005/8/layout/hierarchy1"/>
-    <dgm:cxn modelId="{EA0A828D-8A9A-4AA9-A608-7012DD16CBE8}" type="presParOf" srcId="{267BC3AB-7771-4577-8626-3629E19E99C7}" destId="{6B29D56B-47CD-4411-8E67-F8E9F0CE81B4}" srcOrd="0" destOrd="0" presId="urn:microsoft.com/office/officeart/2005/8/layout/hierarchy1"/>
-    <dgm:cxn modelId="{C1DB12AB-6E04-452A-B6D2-A3A464FE3796}" type="presParOf" srcId="{6B29D56B-47CD-4411-8E67-F8E9F0CE81B4}" destId="{E9F6C22D-18A5-4601-A65B-0865CD643C01}" srcOrd="0" destOrd="0" presId="urn:microsoft.com/office/officeart/2005/8/layout/hierarchy1"/>
-    <dgm:cxn modelId="{A5AA2BE3-6E19-4DBB-A4EC-799E0C403E44}" type="presParOf" srcId="{6B29D56B-47CD-4411-8E67-F8E9F0CE81B4}" destId="{F2181DBA-4DD5-4050-BCCF-12DDE8E4E141}" srcOrd="1" destOrd="0" presId="urn:microsoft.com/office/officeart/2005/8/layout/hierarchy1"/>
-    <dgm:cxn modelId="{636F5589-3CD0-4676-8A48-70E4C8DC47FE}" type="presParOf" srcId="{267BC3AB-7771-4577-8626-3629E19E99C7}" destId="{FFA18DCD-5F00-45FC-9F70-694FC9A5DF52}" srcOrd="1" destOrd="0" presId="urn:microsoft.com/office/officeart/2005/8/layout/hierarchy1"/>
-    <dgm:cxn modelId="{A69A0740-26A0-4E9B-97DC-3FC6D5E7B0C3}" type="presParOf" srcId="{3A3D6DB3-E33F-4872-AC02-CC7A2015C5AD}" destId="{9E84F353-80AC-434E-8EF0-9AC2C0420AFF}" srcOrd="8" destOrd="0" presId="urn:microsoft.com/office/officeart/2005/8/layout/hierarchy1"/>
-    <dgm:cxn modelId="{DFC8EB58-57D1-455A-A4C6-3CF3AD9E7F50}" type="presParOf" srcId="{3A3D6DB3-E33F-4872-AC02-CC7A2015C5AD}" destId="{D07F89F6-BA2A-4BFE-A3D1-C9B4030226EC}" srcOrd="9" destOrd="0" presId="urn:microsoft.com/office/officeart/2005/8/layout/hierarchy1"/>
-    <dgm:cxn modelId="{FFA7DF8D-4584-4454-BF0D-D9CFD4D1F7CF}" type="presParOf" srcId="{D07F89F6-BA2A-4BFE-A3D1-C9B4030226EC}" destId="{75624B99-4B30-4161-8914-D7C870BE0ED0}" srcOrd="0" destOrd="0" presId="urn:microsoft.com/office/officeart/2005/8/layout/hierarchy1"/>
-    <dgm:cxn modelId="{CAD8980A-368B-4113-B5F0-8AF9ED74BB65}" type="presParOf" srcId="{75624B99-4B30-4161-8914-D7C870BE0ED0}" destId="{EB4C780D-BDF0-4315-8403-DC9267F49EED}" srcOrd="0" destOrd="0" presId="urn:microsoft.com/office/officeart/2005/8/layout/hierarchy1"/>
-    <dgm:cxn modelId="{B520A0BB-44AC-4623-8556-560EA701EAB8}" type="presParOf" srcId="{75624B99-4B30-4161-8914-D7C870BE0ED0}" destId="{C03F724D-3AF9-45C5-9F64-B78B3F1E53E3}" srcOrd="1" destOrd="0" presId="urn:microsoft.com/office/officeart/2005/8/layout/hierarchy1"/>
-    <dgm:cxn modelId="{D8AAFC1A-931C-4513-A824-CBC8BEFC0EB8}" type="presParOf" srcId="{D07F89F6-BA2A-4BFE-A3D1-C9B4030226EC}" destId="{BCCA8DC3-702F-4799-B629-CBAE259C65AC}" srcOrd="1" destOrd="0" presId="urn:microsoft.com/office/officeart/2005/8/layout/hierarchy1"/>
-    <dgm:cxn modelId="{77549E7B-4809-49F9-BC25-A0A3F474FCA8}" type="presParOf" srcId="{BCCA8DC3-702F-4799-B629-CBAE259C65AC}" destId="{901330CD-479D-4821-9E1A-ABE6B1ACB567}" srcOrd="0" destOrd="0" presId="urn:microsoft.com/office/officeart/2005/8/layout/hierarchy1"/>
-    <dgm:cxn modelId="{A48C9C0E-CA6C-4789-A83F-E72A5578211C}" type="presParOf" srcId="{BCCA8DC3-702F-4799-B629-CBAE259C65AC}" destId="{CDB4CD05-2707-4D3A-9B18-B67D2806F761}" srcOrd="1" destOrd="0" presId="urn:microsoft.com/office/officeart/2005/8/layout/hierarchy1"/>
-    <dgm:cxn modelId="{BC4817C0-DDB5-4212-ACFB-7FF8CFB08C26}" type="presParOf" srcId="{CDB4CD05-2707-4D3A-9B18-B67D2806F761}" destId="{84CF8973-202E-4EEB-857D-FB342E8FC1C0}" srcOrd="0" destOrd="0" presId="urn:microsoft.com/office/officeart/2005/8/layout/hierarchy1"/>
-    <dgm:cxn modelId="{8AD557E5-850F-48E2-A7BF-0A8450D1E2CF}" type="presParOf" srcId="{84CF8973-202E-4EEB-857D-FB342E8FC1C0}" destId="{91A4CA23-05FF-43E0-ABFE-9CCA626ACD3C}" srcOrd="0" destOrd="0" presId="urn:microsoft.com/office/officeart/2005/8/layout/hierarchy1"/>
-    <dgm:cxn modelId="{89A7704B-08B6-450D-9B7A-617A486638A4}" type="presParOf" srcId="{84CF8973-202E-4EEB-857D-FB342E8FC1C0}" destId="{11151BF1-7B71-42FF-BD08-60ED7CF2B970}" srcOrd="1" destOrd="0" presId="urn:microsoft.com/office/officeart/2005/8/layout/hierarchy1"/>
-    <dgm:cxn modelId="{A67B9EC8-138A-4284-A681-58218FE20A31}" type="presParOf" srcId="{CDB4CD05-2707-4D3A-9B18-B67D2806F761}" destId="{9F4BD01E-6FF9-4437-975F-618EFD43E2AD}" srcOrd="1" destOrd="0" presId="urn:microsoft.com/office/officeart/2005/8/layout/hierarchy1"/>
-    <dgm:cxn modelId="{EB6E13B0-5BEF-44DD-AC53-5420E826108E}" type="presParOf" srcId="{3A3D6DB3-E33F-4872-AC02-CC7A2015C5AD}" destId="{E3C203B4-6CF9-4005-93C5-A6E4A49C5DB8}" srcOrd="10" destOrd="0" presId="urn:microsoft.com/office/officeart/2005/8/layout/hierarchy1"/>
-    <dgm:cxn modelId="{4F056490-9ABA-4D13-9914-487164236C43}" type="presParOf" srcId="{3A3D6DB3-E33F-4872-AC02-CC7A2015C5AD}" destId="{326E8457-AA63-4D4F-BD10-D85476246FF0}" srcOrd="11" destOrd="0" presId="urn:microsoft.com/office/officeart/2005/8/layout/hierarchy1"/>
-    <dgm:cxn modelId="{97B9B50B-EE54-476E-80C7-F49E6102E22B}" type="presParOf" srcId="{326E8457-AA63-4D4F-BD10-D85476246FF0}" destId="{D63E44F9-ECE0-4352-A8CA-9ACC94A7D476}" srcOrd="0" destOrd="0" presId="urn:microsoft.com/office/officeart/2005/8/layout/hierarchy1"/>
-    <dgm:cxn modelId="{70856E27-FDB1-4577-96D9-DFB08AAE164B}" type="presParOf" srcId="{D63E44F9-ECE0-4352-A8CA-9ACC94A7D476}" destId="{72BA3170-C363-4340-9E7C-E53EB323F7B9}" srcOrd="0" destOrd="0" presId="urn:microsoft.com/office/officeart/2005/8/layout/hierarchy1"/>
-    <dgm:cxn modelId="{5B73BA62-984A-44F0-99FB-A3FA6D8E71E2}" type="presParOf" srcId="{D63E44F9-ECE0-4352-A8CA-9ACC94A7D476}" destId="{393467A7-A880-420A-97EF-D6A784224FEB}" srcOrd="1" destOrd="0" presId="urn:microsoft.com/office/officeart/2005/8/layout/hierarchy1"/>
-    <dgm:cxn modelId="{20D1977D-EE00-4C08-BE3A-D8D417D5A3B4}" type="presParOf" srcId="{326E8457-AA63-4D4F-BD10-D85476246FF0}" destId="{34F581A6-343F-49E4-95FD-567B0D7E86CC}" srcOrd="1" destOrd="0" presId="urn:microsoft.com/office/officeart/2005/8/layout/hierarchy1"/>
-    <dgm:cxn modelId="{FA2A5D71-D691-4DCE-AB17-BBDA36E5D93D}" type="presParOf" srcId="{34F581A6-343F-49E4-95FD-567B0D7E86CC}" destId="{6E5693FF-A4A8-4B23-BF20-58009D80C5FA}" srcOrd="0" destOrd="0" presId="urn:microsoft.com/office/officeart/2005/8/layout/hierarchy1"/>
-    <dgm:cxn modelId="{1581726F-4A7D-45DE-84BD-BCD98A9B4781}" type="presParOf" srcId="{34F581A6-343F-49E4-95FD-567B0D7E86CC}" destId="{740DF679-962B-4D66-98BA-22B93A9E740B}" srcOrd="1" destOrd="0" presId="urn:microsoft.com/office/officeart/2005/8/layout/hierarchy1"/>
-    <dgm:cxn modelId="{952F3CD7-F170-4C1F-98F6-16E45F733E27}" type="presParOf" srcId="{740DF679-962B-4D66-98BA-22B93A9E740B}" destId="{19662B60-8980-4161-AA3A-BBC369A04188}" srcOrd="0" destOrd="0" presId="urn:microsoft.com/office/officeart/2005/8/layout/hierarchy1"/>
-    <dgm:cxn modelId="{656623A0-E3C4-4592-BE74-B79A49BDCAFF}" type="presParOf" srcId="{19662B60-8980-4161-AA3A-BBC369A04188}" destId="{CC05F029-69BB-44A3-865A-53E7AAE6C52E}" srcOrd="0" destOrd="0" presId="urn:microsoft.com/office/officeart/2005/8/layout/hierarchy1"/>
-    <dgm:cxn modelId="{9A74CC3D-FA31-43F8-A2FE-96A08FD8DCD6}" type="presParOf" srcId="{19662B60-8980-4161-AA3A-BBC369A04188}" destId="{18258405-F1A0-4EE6-9509-74D66AE616A5}" srcOrd="1" destOrd="0" presId="urn:microsoft.com/office/officeart/2005/8/layout/hierarchy1"/>
-    <dgm:cxn modelId="{6623DA15-3464-40F3-AC1A-A79E45ADE907}" type="presParOf" srcId="{740DF679-962B-4D66-98BA-22B93A9E740B}" destId="{349337F8-BD60-484A-8344-6242C1683A63}" srcOrd="1" destOrd="0" presId="urn:microsoft.com/office/officeart/2005/8/layout/hierarchy1"/>
-    <dgm:cxn modelId="{F0490DD9-20C0-4097-BE5D-252D90E0E546}" type="presParOf" srcId="{15744975-9C81-4B9B-AA55-A8CDA74EB43D}" destId="{FBB416C7-44D8-431A-9BC6-C43FD5A7266A}" srcOrd="2" destOrd="0" presId="urn:microsoft.com/office/officeart/2005/8/layout/hierarchy1"/>
-    <dgm:cxn modelId="{CC693EC7-8FCA-4B83-9BB8-83381D47B0E9}" type="presParOf" srcId="{15744975-9C81-4B9B-AA55-A8CDA74EB43D}" destId="{A5B563C3-0FC1-436F-926A-EEFCB2308E7C}" srcOrd="3" destOrd="0" presId="urn:microsoft.com/office/officeart/2005/8/layout/hierarchy1"/>
-    <dgm:cxn modelId="{B97A871D-9DB2-44EB-9FDF-B3E9AE34B18D}" type="presParOf" srcId="{A5B563C3-0FC1-436F-926A-EEFCB2308E7C}" destId="{C734AEBE-C09F-4EDA-8BD6-B382657CD4B9}" srcOrd="0" destOrd="0" presId="urn:microsoft.com/office/officeart/2005/8/layout/hierarchy1"/>
-    <dgm:cxn modelId="{E4304F6F-5A7B-4FBE-BA13-96EA43B286D5}" type="presParOf" srcId="{C734AEBE-C09F-4EDA-8BD6-B382657CD4B9}" destId="{696F6FA6-E8D2-4297-8E4E-22DC15DD5A19}" srcOrd="0" destOrd="0" presId="urn:microsoft.com/office/officeart/2005/8/layout/hierarchy1"/>
-    <dgm:cxn modelId="{E50AD9BA-D5E3-4902-BA2E-6074597AC0AF}" type="presParOf" srcId="{C734AEBE-C09F-4EDA-8BD6-B382657CD4B9}" destId="{75887B4D-F1FE-46C6-BC18-43B2804F2134}" srcOrd="1" destOrd="0" presId="urn:microsoft.com/office/officeart/2005/8/layout/hierarchy1"/>
-    <dgm:cxn modelId="{A9BFCCD1-4C15-42D4-9F71-54FF35161D05}" type="presParOf" srcId="{A5B563C3-0FC1-436F-926A-EEFCB2308E7C}" destId="{7392B169-2DFC-46F5-B5E8-F6A3336D7F8C}" srcOrd="1" destOrd="0" presId="urn:microsoft.com/office/officeart/2005/8/layout/hierarchy1"/>
-    <dgm:cxn modelId="{D0516064-4C68-418A-AC60-884C9CC41987}" type="presParOf" srcId="{15744975-9C81-4B9B-AA55-A8CDA74EB43D}" destId="{B41FBE67-C3B5-4181-B101-96E451C009C3}" srcOrd="4" destOrd="0" presId="urn:microsoft.com/office/officeart/2005/8/layout/hierarchy1"/>
-    <dgm:cxn modelId="{65E89A75-C43A-4477-AC82-CB666E613A57}" type="presParOf" srcId="{15744975-9C81-4B9B-AA55-A8CDA74EB43D}" destId="{E24D3315-3472-4F98-841E-39C1279505CC}" srcOrd="5" destOrd="0" presId="urn:microsoft.com/office/officeart/2005/8/layout/hierarchy1"/>
-    <dgm:cxn modelId="{976A175C-9A7F-4863-B0D0-51F8DAF7F729}" type="presParOf" srcId="{E24D3315-3472-4F98-841E-39C1279505CC}" destId="{E2FDD8B2-C703-47B3-9083-1C6D539C9453}" srcOrd="0" destOrd="0" presId="urn:microsoft.com/office/officeart/2005/8/layout/hierarchy1"/>
-    <dgm:cxn modelId="{11E1838B-B0A2-41A5-9E6D-B80B6600D85F}" type="presParOf" srcId="{E2FDD8B2-C703-47B3-9083-1C6D539C9453}" destId="{F4DC70B6-D8F8-42BF-92E5-B75B49856F2D}" srcOrd="0" destOrd="0" presId="urn:microsoft.com/office/officeart/2005/8/layout/hierarchy1"/>
-    <dgm:cxn modelId="{344CDB1A-82FA-4E8F-9A4F-97B361FC6E1B}" type="presParOf" srcId="{E2FDD8B2-C703-47B3-9083-1C6D539C9453}" destId="{F6FFE223-8FDD-4A8A-A2CB-0585C4015B74}" srcOrd="1" destOrd="0" presId="urn:microsoft.com/office/officeart/2005/8/layout/hierarchy1"/>
-    <dgm:cxn modelId="{FA34FC5A-D196-4097-A4E1-5E33D3E8D1EA}" type="presParOf" srcId="{E24D3315-3472-4F98-841E-39C1279505CC}" destId="{4C49EECF-02B9-4A64-AE42-A71546D83F2E}" srcOrd="1" destOrd="0" presId="urn:microsoft.com/office/officeart/2005/8/layout/hierarchy1"/>
-    <dgm:cxn modelId="{8D72ED59-00BC-4AC0-B3ED-3FF62460368F}" type="presParOf" srcId="{15744975-9C81-4B9B-AA55-A8CDA74EB43D}" destId="{6EDDDEFF-CDBF-4E14-9CCB-C7D6BC79F0B7}" srcOrd="6" destOrd="0" presId="urn:microsoft.com/office/officeart/2005/8/layout/hierarchy1"/>
-    <dgm:cxn modelId="{1E3883A3-CB3F-4B9A-9ACF-891080E1AC4A}" type="presParOf" srcId="{15744975-9C81-4B9B-AA55-A8CDA74EB43D}" destId="{C207638B-AAC8-492F-B8E8-4D10FC8D7E3D}" srcOrd="7" destOrd="0" presId="urn:microsoft.com/office/officeart/2005/8/layout/hierarchy1"/>
-    <dgm:cxn modelId="{2F78BF9C-0752-4122-A6A2-F5AEDC54F4FC}" type="presParOf" srcId="{C207638B-AAC8-492F-B8E8-4D10FC8D7E3D}" destId="{F5D840F4-BF09-49DC-B981-D364603FC29F}" srcOrd="0" destOrd="0" presId="urn:microsoft.com/office/officeart/2005/8/layout/hierarchy1"/>
-    <dgm:cxn modelId="{6C7B1B95-2CBD-40EA-AA45-B7327E88EEBC}" type="presParOf" srcId="{F5D840F4-BF09-49DC-B981-D364603FC29F}" destId="{B01CB616-29B8-46FD-8977-0ABE85BE2132}" srcOrd="0" destOrd="0" presId="urn:microsoft.com/office/officeart/2005/8/layout/hierarchy1"/>
-    <dgm:cxn modelId="{2032A7B5-3C2D-45D8-89DF-2B6E7A2DEC75}" type="presParOf" srcId="{F5D840F4-BF09-49DC-B981-D364603FC29F}" destId="{6FA09658-643D-42F2-979A-B6BDEF860025}" srcOrd="1" destOrd="0" presId="urn:microsoft.com/office/officeart/2005/8/layout/hierarchy1"/>
-    <dgm:cxn modelId="{F52870EE-186B-42C8-BB02-9E4DE316007F}" type="presParOf" srcId="{C207638B-AAC8-492F-B8E8-4D10FC8D7E3D}" destId="{E40C0A2F-F3B3-4209-A2C7-4426A49E0240}" srcOrd="1" destOrd="0" presId="urn:microsoft.com/office/officeart/2005/8/layout/hierarchy1"/>
+    <dgm:cxn modelId="{7723C7EE-D21F-44D4-9283-0EA287AE210D}" type="presOf" srcId="{AD9D782E-7557-4883-8721-AC48C8841166}" destId="{6F4CBB79-CD5B-4EC8-806C-FA9FD80635C3}" srcOrd="0" destOrd="0" presId="urn:microsoft.com/office/officeart/2005/8/layout/hierarchy1"/>
+    <dgm:cxn modelId="{FF10DF98-9BCB-446C-83D7-BFA75FBBC6D6}" type="presOf" srcId="{95B61260-44D6-483F-9498-37817D99D070}" destId="{6EDDDEFF-CDBF-4E14-9CCB-C7D6BC79F0B7}" srcOrd="0" destOrd="0" presId="urn:microsoft.com/office/officeart/2005/8/layout/hierarchy1"/>
+    <dgm:cxn modelId="{FF1C74C2-443A-4ADD-AE09-6510818655E1}" type="presOf" srcId="{091FE14F-7886-4379-AB66-08E4D68A700A}" destId="{5B12885D-0F77-4AE8-B754-D8B21BC9CFB3}" srcOrd="0" destOrd="0" presId="urn:microsoft.com/office/officeart/2005/8/layout/hierarchy1"/>
+    <dgm:cxn modelId="{6E70C000-85FA-4158-A7DD-1D52A52876AD}" type="presOf" srcId="{5226D533-5E81-43AE-9F6B-2EE1D66A6124}" destId="{11151BF1-7B71-42FF-BD08-60ED7CF2B970}" srcOrd="0" destOrd="0" presId="urn:microsoft.com/office/officeart/2005/8/layout/hierarchy1"/>
+    <dgm:cxn modelId="{53060713-6525-44B9-92B6-8F651A420BA3}" type="presParOf" srcId="{8BAAC2FC-5D65-4DA4-91D8-11B62C57A4B6}" destId="{98C3E6BE-85DF-4986-84C2-FE3DC2213962}" srcOrd="0" destOrd="0" presId="urn:microsoft.com/office/officeart/2005/8/layout/hierarchy1"/>
+    <dgm:cxn modelId="{49776357-49E0-41B4-9A47-759177BE2B2C}" type="presParOf" srcId="{98C3E6BE-85DF-4986-84C2-FE3DC2213962}" destId="{6D0725B5-5079-4FB9-B0C7-E6C68B9F3259}" srcOrd="0" destOrd="0" presId="urn:microsoft.com/office/officeart/2005/8/layout/hierarchy1"/>
+    <dgm:cxn modelId="{71C7D93F-11FF-40AA-968B-F8E8ACAED769}" type="presParOf" srcId="{6D0725B5-5079-4FB9-B0C7-E6C68B9F3259}" destId="{C087DB08-0CC6-410D-B237-96EE70D32AAA}" srcOrd="0" destOrd="0" presId="urn:microsoft.com/office/officeart/2005/8/layout/hierarchy1"/>
+    <dgm:cxn modelId="{C99A6282-CCA2-4456-A791-5BF60AE63520}" type="presParOf" srcId="{6D0725B5-5079-4FB9-B0C7-E6C68B9F3259}" destId="{25885DFF-C9DA-47A4-836B-E1936B430D73}" srcOrd="1" destOrd="0" presId="urn:microsoft.com/office/officeart/2005/8/layout/hierarchy1"/>
+    <dgm:cxn modelId="{565413BA-66F3-43CC-818F-7AA815B06600}" type="presParOf" srcId="{98C3E6BE-85DF-4986-84C2-FE3DC2213962}" destId="{15744975-9C81-4B9B-AA55-A8CDA74EB43D}" srcOrd="1" destOrd="0" presId="urn:microsoft.com/office/officeart/2005/8/layout/hierarchy1"/>
+    <dgm:cxn modelId="{E185E775-17F8-4B28-AE57-BF18BAFE37BD}" type="presParOf" srcId="{15744975-9C81-4B9B-AA55-A8CDA74EB43D}" destId="{6F4CBB79-CD5B-4EC8-806C-FA9FD80635C3}" srcOrd="0" destOrd="0" presId="urn:microsoft.com/office/officeart/2005/8/layout/hierarchy1"/>
+    <dgm:cxn modelId="{F15025AC-2438-441D-AF6B-210721BC43C5}" type="presParOf" srcId="{15744975-9C81-4B9B-AA55-A8CDA74EB43D}" destId="{BD8C0472-212B-4F72-B2FF-A3E67F90E918}" srcOrd="1" destOrd="0" presId="urn:microsoft.com/office/officeart/2005/8/layout/hierarchy1"/>
+    <dgm:cxn modelId="{19CFD01A-4E75-495D-9413-EE1E565A95ED}" type="presParOf" srcId="{BD8C0472-212B-4F72-B2FF-A3E67F90E918}" destId="{927CDAD8-22D7-4046-B643-10D289D8E92A}" srcOrd="0" destOrd="0" presId="urn:microsoft.com/office/officeart/2005/8/layout/hierarchy1"/>
+    <dgm:cxn modelId="{9921C962-9321-4C49-AF6A-AC1A7C0C4BFF}" type="presParOf" srcId="{927CDAD8-22D7-4046-B643-10D289D8E92A}" destId="{DB4ADD19-FC8D-4185-852A-090C7324F75E}" srcOrd="0" destOrd="0" presId="urn:microsoft.com/office/officeart/2005/8/layout/hierarchy1"/>
+    <dgm:cxn modelId="{0C5D47E7-524B-4C3A-8C07-C1DB07758E4F}" type="presParOf" srcId="{927CDAD8-22D7-4046-B643-10D289D8E92A}" destId="{2E0F14A0-9B3F-4C5B-AAD9-C160EBF9B6B0}" srcOrd="1" destOrd="0" presId="urn:microsoft.com/office/officeart/2005/8/layout/hierarchy1"/>
+    <dgm:cxn modelId="{FFBC6230-7736-421B-B3B5-8EF0A8E0C4BC}" type="presParOf" srcId="{BD8C0472-212B-4F72-B2FF-A3E67F90E918}" destId="{3A3D6DB3-E33F-4872-AC02-CC7A2015C5AD}" srcOrd="1" destOrd="0" presId="urn:microsoft.com/office/officeart/2005/8/layout/hierarchy1"/>
+    <dgm:cxn modelId="{864DFB90-A117-4DA4-A94D-5FA62650ACA2}" type="presParOf" srcId="{3A3D6DB3-E33F-4872-AC02-CC7A2015C5AD}" destId="{5B12885D-0F77-4AE8-B754-D8B21BC9CFB3}" srcOrd="0" destOrd="0" presId="urn:microsoft.com/office/officeart/2005/8/layout/hierarchy1"/>
+    <dgm:cxn modelId="{FF044423-E358-44BE-A8DB-DC583E8F40E7}" type="presParOf" srcId="{3A3D6DB3-E33F-4872-AC02-CC7A2015C5AD}" destId="{579B78E0-BD5B-4A3A-B46E-A5B72A89FB08}" srcOrd="1" destOrd="0" presId="urn:microsoft.com/office/officeart/2005/8/layout/hierarchy1"/>
+    <dgm:cxn modelId="{B8BAEFF7-26B1-478F-AD6F-4A5BAC47A523}" type="presParOf" srcId="{579B78E0-BD5B-4A3A-B46E-A5B72A89FB08}" destId="{62D5474E-6809-4A1B-A62C-5AB6B248B601}" srcOrd="0" destOrd="0" presId="urn:microsoft.com/office/officeart/2005/8/layout/hierarchy1"/>
+    <dgm:cxn modelId="{C3570BC2-5E0D-4B47-89A0-F44A2A251430}" type="presParOf" srcId="{62D5474E-6809-4A1B-A62C-5AB6B248B601}" destId="{EA549833-3FC4-436F-A0E7-B9819E7218BF}" srcOrd="0" destOrd="0" presId="urn:microsoft.com/office/officeart/2005/8/layout/hierarchy1"/>
+    <dgm:cxn modelId="{B0AD6D30-09B2-4368-A887-5D7AA2B22B59}" type="presParOf" srcId="{62D5474E-6809-4A1B-A62C-5AB6B248B601}" destId="{B699CAC3-E5E3-44C8-877E-34565E487345}" srcOrd="1" destOrd="0" presId="urn:microsoft.com/office/officeart/2005/8/layout/hierarchy1"/>
+    <dgm:cxn modelId="{75A8B520-40F3-4465-8551-5F3D7F31C59D}" type="presParOf" srcId="{579B78E0-BD5B-4A3A-B46E-A5B72A89FB08}" destId="{D2A33064-F248-4C26-9F24-5EF6B0F6730B}" srcOrd="1" destOrd="0" presId="urn:microsoft.com/office/officeart/2005/8/layout/hierarchy1"/>
+    <dgm:cxn modelId="{35997691-0A26-4A2C-A4EC-E40D74C2D01D}" type="presParOf" srcId="{3A3D6DB3-E33F-4872-AC02-CC7A2015C5AD}" destId="{369D93CC-A259-47DE-A8B7-99463B7FB6C8}" srcOrd="2" destOrd="0" presId="urn:microsoft.com/office/officeart/2005/8/layout/hierarchy1"/>
+    <dgm:cxn modelId="{7831BC68-363C-4546-9300-E490D0DB1ECF}" type="presParOf" srcId="{3A3D6DB3-E33F-4872-AC02-CC7A2015C5AD}" destId="{6C6D2227-5CE8-460E-A27D-529D7C9693FB}" srcOrd="3" destOrd="0" presId="urn:microsoft.com/office/officeart/2005/8/layout/hierarchy1"/>
+    <dgm:cxn modelId="{AB2721E3-E5D2-4A2E-8F41-D6EAEC42B9F7}" type="presParOf" srcId="{6C6D2227-5CE8-460E-A27D-529D7C9693FB}" destId="{91DF9BCF-C4C0-4D47-BEBD-E0160FDC08F6}" srcOrd="0" destOrd="0" presId="urn:microsoft.com/office/officeart/2005/8/layout/hierarchy1"/>
+    <dgm:cxn modelId="{458E5734-5B63-4912-8C65-C165661FD500}" type="presParOf" srcId="{91DF9BCF-C4C0-4D47-BEBD-E0160FDC08F6}" destId="{77E461AB-F356-480C-BA3B-1B07FCB48D8A}" srcOrd="0" destOrd="0" presId="urn:microsoft.com/office/officeart/2005/8/layout/hierarchy1"/>
+    <dgm:cxn modelId="{85CDF441-CFD9-484D-8D4E-610FDC0413B6}" type="presParOf" srcId="{91DF9BCF-C4C0-4D47-BEBD-E0160FDC08F6}" destId="{B5A3DAA4-BA3F-4E58-BB3B-F1FA91CF35EB}" srcOrd="1" destOrd="0" presId="urn:microsoft.com/office/officeart/2005/8/layout/hierarchy1"/>
+    <dgm:cxn modelId="{32BA3E34-404E-41BD-B685-23E49E59D27D}" type="presParOf" srcId="{6C6D2227-5CE8-460E-A27D-529D7C9693FB}" destId="{170B2186-6AFB-43E6-88BD-6763928D9635}" srcOrd="1" destOrd="0" presId="urn:microsoft.com/office/officeart/2005/8/layout/hierarchy1"/>
+    <dgm:cxn modelId="{9CF4977F-45E2-4E5C-88EC-0C3A1CAE8E50}" type="presParOf" srcId="{3A3D6DB3-E33F-4872-AC02-CC7A2015C5AD}" destId="{36546806-4A38-47B1-8D44-B7B688689FF2}" srcOrd="4" destOrd="0" presId="urn:microsoft.com/office/officeart/2005/8/layout/hierarchy1"/>
+    <dgm:cxn modelId="{67B45B38-938A-44A9-B3C4-588F4DD622BB}" type="presParOf" srcId="{3A3D6DB3-E33F-4872-AC02-CC7A2015C5AD}" destId="{6FCC8BB2-1F7F-48B1-96C7-E370F2EA171C}" srcOrd="5" destOrd="0" presId="urn:microsoft.com/office/officeart/2005/8/layout/hierarchy1"/>
+    <dgm:cxn modelId="{3B0A319C-F4F2-4A6E-A8A1-666A3A6E29F8}" type="presParOf" srcId="{6FCC8BB2-1F7F-48B1-96C7-E370F2EA171C}" destId="{22F422D0-30F7-4F2F-9FC3-9F90B199F43E}" srcOrd="0" destOrd="0" presId="urn:microsoft.com/office/officeart/2005/8/layout/hierarchy1"/>
+    <dgm:cxn modelId="{5AAC4CE8-7FE7-4DEC-813E-23B6C4CE5453}" type="presParOf" srcId="{22F422D0-30F7-4F2F-9FC3-9F90B199F43E}" destId="{0D0EC6E5-800B-4AB5-B71F-C11C49F18683}" srcOrd="0" destOrd="0" presId="urn:microsoft.com/office/officeart/2005/8/layout/hierarchy1"/>
+    <dgm:cxn modelId="{53E52BB7-05CD-44C7-A4B3-AA811E1E5549}" type="presParOf" srcId="{22F422D0-30F7-4F2F-9FC3-9F90B199F43E}" destId="{F453F617-AF21-431F-B31D-E322A0ED7464}" srcOrd="1" destOrd="0" presId="urn:microsoft.com/office/officeart/2005/8/layout/hierarchy1"/>
+    <dgm:cxn modelId="{505916C3-96F0-428B-B7CB-C646E0F302D7}" type="presParOf" srcId="{6FCC8BB2-1F7F-48B1-96C7-E370F2EA171C}" destId="{287C0C00-5B50-4E2F-915B-4A96769BE5AF}" srcOrd="1" destOrd="0" presId="urn:microsoft.com/office/officeart/2005/8/layout/hierarchy1"/>
+    <dgm:cxn modelId="{D3128727-BD4F-4CB0-8A6F-93B55FB66478}" type="presParOf" srcId="{3A3D6DB3-E33F-4872-AC02-CC7A2015C5AD}" destId="{ABAA0F0D-0826-4A74-BBDF-397E47C377E1}" srcOrd="6" destOrd="0" presId="urn:microsoft.com/office/officeart/2005/8/layout/hierarchy1"/>
+    <dgm:cxn modelId="{EF6DDB7B-113D-400D-BFBC-CEDCDAF608D6}" type="presParOf" srcId="{3A3D6DB3-E33F-4872-AC02-CC7A2015C5AD}" destId="{267BC3AB-7771-4577-8626-3629E19E99C7}" srcOrd="7" destOrd="0" presId="urn:microsoft.com/office/officeart/2005/8/layout/hierarchy1"/>
+    <dgm:cxn modelId="{9C2BF297-ED26-4670-8438-8ED2F817087D}" type="presParOf" srcId="{267BC3AB-7771-4577-8626-3629E19E99C7}" destId="{6B29D56B-47CD-4411-8E67-F8E9F0CE81B4}" srcOrd="0" destOrd="0" presId="urn:microsoft.com/office/officeart/2005/8/layout/hierarchy1"/>
+    <dgm:cxn modelId="{7A791B20-AE1F-4C16-8A56-22C943903027}" type="presParOf" srcId="{6B29D56B-47CD-4411-8E67-F8E9F0CE81B4}" destId="{E9F6C22D-18A5-4601-A65B-0865CD643C01}" srcOrd="0" destOrd="0" presId="urn:microsoft.com/office/officeart/2005/8/layout/hierarchy1"/>
+    <dgm:cxn modelId="{B97B80E9-9B11-49CD-B088-D8559D11F2A9}" type="presParOf" srcId="{6B29D56B-47CD-4411-8E67-F8E9F0CE81B4}" destId="{F2181DBA-4DD5-4050-BCCF-12DDE8E4E141}" srcOrd="1" destOrd="0" presId="urn:microsoft.com/office/officeart/2005/8/layout/hierarchy1"/>
+    <dgm:cxn modelId="{095945CA-68DD-4A38-94BC-53A2C06685EE}" type="presParOf" srcId="{267BC3AB-7771-4577-8626-3629E19E99C7}" destId="{FFA18DCD-5F00-45FC-9F70-694FC9A5DF52}" srcOrd="1" destOrd="0" presId="urn:microsoft.com/office/officeart/2005/8/layout/hierarchy1"/>
+    <dgm:cxn modelId="{74D3D1AC-A584-455A-88C3-4064A75A0DA8}" type="presParOf" srcId="{3A3D6DB3-E33F-4872-AC02-CC7A2015C5AD}" destId="{9E84F353-80AC-434E-8EF0-9AC2C0420AFF}" srcOrd="8" destOrd="0" presId="urn:microsoft.com/office/officeart/2005/8/layout/hierarchy1"/>
+    <dgm:cxn modelId="{38763B60-4D20-4F57-AAB8-2DCEE1FEC754}" type="presParOf" srcId="{3A3D6DB3-E33F-4872-AC02-CC7A2015C5AD}" destId="{D07F89F6-BA2A-4BFE-A3D1-C9B4030226EC}" srcOrd="9" destOrd="0" presId="urn:microsoft.com/office/officeart/2005/8/layout/hierarchy1"/>
+    <dgm:cxn modelId="{0D990391-8644-4C21-B578-32D2278F5936}" type="presParOf" srcId="{D07F89F6-BA2A-4BFE-A3D1-C9B4030226EC}" destId="{75624B99-4B30-4161-8914-D7C870BE0ED0}" srcOrd="0" destOrd="0" presId="urn:microsoft.com/office/officeart/2005/8/layout/hierarchy1"/>
+    <dgm:cxn modelId="{DD177DE1-B1C9-4D51-94EC-15297CBA2B17}" type="presParOf" srcId="{75624B99-4B30-4161-8914-D7C870BE0ED0}" destId="{EB4C780D-BDF0-4315-8403-DC9267F49EED}" srcOrd="0" destOrd="0" presId="urn:microsoft.com/office/officeart/2005/8/layout/hierarchy1"/>
+    <dgm:cxn modelId="{44E576E1-2743-414B-82BC-BD11C80C9A69}" type="presParOf" srcId="{75624B99-4B30-4161-8914-D7C870BE0ED0}" destId="{C03F724D-3AF9-45C5-9F64-B78B3F1E53E3}" srcOrd="1" destOrd="0" presId="urn:microsoft.com/office/officeart/2005/8/layout/hierarchy1"/>
+    <dgm:cxn modelId="{85EA9A7B-25F2-49E3-AF7B-443449971B75}" type="presParOf" srcId="{D07F89F6-BA2A-4BFE-A3D1-C9B4030226EC}" destId="{BCCA8DC3-702F-4799-B629-CBAE259C65AC}" srcOrd="1" destOrd="0" presId="urn:microsoft.com/office/officeart/2005/8/layout/hierarchy1"/>
+    <dgm:cxn modelId="{D5DFC5C8-D643-41C7-9799-B2606F6AF327}" type="presParOf" srcId="{BCCA8DC3-702F-4799-B629-CBAE259C65AC}" destId="{901330CD-479D-4821-9E1A-ABE6B1ACB567}" srcOrd="0" destOrd="0" presId="urn:microsoft.com/office/officeart/2005/8/layout/hierarchy1"/>
+    <dgm:cxn modelId="{8F0B32FE-E817-4B7D-8B2E-AF1ABD3C6A84}" type="presParOf" srcId="{BCCA8DC3-702F-4799-B629-CBAE259C65AC}" destId="{CDB4CD05-2707-4D3A-9B18-B67D2806F761}" srcOrd="1" destOrd="0" presId="urn:microsoft.com/office/officeart/2005/8/layout/hierarchy1"/>
+    <dgm:cxn modelId="{1E361C5A-14B2-4786-BEA9-CECBA47DB30F}" type="presParOf" srcId="{CDB4CD05-2707-4D3A-9B18-B67D2806F761}" destId="{84CF8973-202E-4EEB-857D-FB342E8FC1C0}" srcOrd="0" destOrd="0" presId="urn:microsoft.com/office/officeart/2005/8/layout/hierarchy1"/>
+    <dgm:cxn modelId="{C64FAE9E-EA71-4554-8CFC-993234386F3B}" type="presParOf" srcId="{84CF8973-202E-4EEB-857D-FB342E8FC1C0}" destId="{91A4CA23-05FF-43E0-ABFE-9CCA626ACD3C}" srcOrd="0" destOrd="0" presId="urn:microsoft.com/office/officeart/2005/8/layout/hierarchy1"/>
+    <dgm:cxn modelId="{996F2417-536A-45CB-BF30-BACDAC4F98C6}" type="presParOf" srcId="{84CF8973-202E-4EEB-857D-FB342E8FC1C0}" destId="{11151BF1-7B71-42FF-BD08-60ED7CF2B970}" srcOrd="1" destOrd="0" presId="urn:microsoft.com/office/officeart/2005/8/layout/hierarchy1"/>
+    <dgm:cxn modelId="{25E4539C-ED24-4ED0-A3A5-8B9BA4D92CE4}" type="presParOf" srcId="{CDB4CD05-2707-4D3A-9B18-B67D2806F761}" destId="{9F4BD01E-6FF9-4437-975F-618EFD43E2AD}" srcOrd="1" destOrd="0" presId="urn:microsoft.com/office/officeart/2005/8/layout/hierarchy1"/>
+    <dgm:cxn modelId="{E91DB958-AA8C-4DCD-974C-8A4019CE0BE3}" type="presParOf" srcId="{3A3D6DB3-E33F-4872-AC02-CC7A2015C5AD}" destId="{E3C203B4-6CF9-4005-93C5-A6E4A49C5DB8}" srcOrd="10" destOrd="0" presId="urn:microsoft.com/office/officeart/2005/8/layout/hierarchy1"/>
+    <dgm:cxn modelId="{90A0B118-72F6-49D6-BAAF-A15CE8B48AEC}" type="presParOf" srcId="{3A3D6DB3-E33F-4872-AC02-CC7A2015C5AD}" destId="{326E8457-AA63-4D4F-BD10-D85476246FF0}" srcOrd="11" destOrd="0" presId="urn:microsoft.com/office/officeart/2005/8/layout/hierarchy1"/>
+    <dgm:cxn modelId="{4CC87BA9-B62C-43AF-9C90-B2A5AA37CDCD}" type="presParOf" srcId="{326E8457-AA63-4D4F-BD10-D85476246FF0}" destId="{D63E44F9-ECE0-4352-A8CA-9ACC94A7D476}" srcOrd="0" destOrd="0" presId="urn:microsoft.com/office/officeart/2005/8/layout/hierarchy1"/>
+    <dgm:cxn modelId="{90535419-9BFB-47E9-930A-8623B20E808D}" type="presParOf" srcId="{D63E44F9-ECE0-4352-A8CA-9ACC94A7D476}" destId="{72BA3170-C363-4340-9E7C-E53EB323F7B9}" srcOrd="0" destOrd="0" presId="urn:microsoft.com/office/officeart/2005/8/layout/hierarchy1"/>
+    <dgm:cxn modelId="{62DD5619-11BC-44E9-A5FC-85A6588472E0}" type="presParOf" srcId="{D63E44F9-ECE0-4352-A8CA-9ACC94A7D476}" destId="{393467A7-A880-420A-97EF-D6A784224FEB}" srcOrd="1" destOrd="0" presId="urn:microsoft.com/office/officeart/2005/8/layout/hierarchy1"/>
+    <dgm:cxn modelId="{48301AC0-C417-457B-B169-63EA9262FB03}" type="presParOf" srcId="{326E8457-AA63-4D4F-BD10-D85476246FF0}" destId="{34F581A6-343F-49E4-95FD-567B0D7E86CC}" srcOrd="1" destOrd="0" presId="urn:microsoft.com/office/officeart/2005/8/layout/hierarchy1"/>
+    <dgm:cxn modelId="{546DCC5E-1462-4A39-A7F2-487805079FE5}" type="presParOf" srcId="{34F581A6-343F-49E4-95FD-567B0D7E86CC}" destId="{6E5693FF-A4A8-4B23-BF20-58009D80C5FA}" srcOrd="0" destOrd="0" presId="urn:microsoft.com/office/officeart/2005/8/layout/hierarchy1"/>
+    <dgm:cxn modelId="{2816C7D7-C77F-4E47-A5C8-C0D8D7774ABF}" type="presParOf" srcId="{34F581A6-343F-49E4-95FD-567B0D7E86CC}" destId="{740DF679-962B-4D66-98BA-22B93A9E740B}" srcOrd="1" destOrd="0" presId="urn:microsoft.com/office/officeart/2005/8/layout/hierarchy1"/>
+    <dgm:cxn modelId="{3D1871FF-2069-4A7E-A90B-820D3A15C553}" type="presParOf" srcId="{740DF679-962B-4D66-98BA-22B93A9E740B}" destId="{19662B60-8980-4161-AA3A-BBC369A04188}" srcOrd="0" destOrd="0" presId="urn:microsoft.com/office/officeart/2005/8/layout/hierarchy1"/>
+    <dgm:cxn modelId="{43F521B0-A5C6-442C-853E-B1A6658F777E}" type="presParOf" srcId="{19662B60-8980-4161-AA3A-BBC369A04188}" destId="{CC05F029-69BB-44A3-865A-53E7AAE6C52E}" srcOrd="0" destOrd="0" presId="urn:microsoft.com/office/officeart/2005/8/layout/hierarchy1"/>
+    <dgm:cxn modelId="{2504C411-9C47-479B-A8D2-8E6CA9E1600C}" type="presParOf" srcId="{19662B60-8980-4161-AA3A-BBC369A04188}" destId="{18258405-F1A0-4EE6-9509-74D66AE616A5}" srcOrd="1" destOrd="0" presId="urn:microsoft.com/office/officeart/2005/8/layout/hierarchy1"/>
+    <dgm:cxn modelId="{655FABA5-A158-45AB-8FD8-167E79E26A29}" type="presParOf" srcId="{740DF679-962B-4D66-98BA-22B93A9E740B}" destId="{349337F8-BD60-484A-8344-6242C1683A63}" srcOrd="1" destOrd="0" presId="urn:microsoft.com/office/officeart/2005/8/layout/hierarchy1"/>
+    <dgm:cxn modelId="{7E8E4CA6-F76D-46B8-8CA3-0C239A332451}" type="presParOf" srcId="{15744975-9C81-4B9B-AA55-A8CDA74EB43D}" destId="{FBB416C7-44D8-431A-9BC6-C43FD5A7266A}" srcOrd="2" destOrd="0" presId="urn:microsoft.com/office/officeart/2005/8/layout/hierarchy1"/>
+    <dgm:cxn modelId="{3B6F7886-2954-49B8-A7BC-8CF73067E2D8}" type="presParOf" srcId="{15744975-9C81-4B9B-AA55-A8CDA74EB43D}" destId="{A5B563C3-0FC1-436F-926A-EEFCB2308E7C}" srcOrd="3" destOrd="0" presId="urn:microsoft.com/office/officeart/2005/8/layout/hierarchy1"/>
+    <dgm:cxn modelId="{A9F2D1EB-8BA1-44F0-8AAB-E43A15A6E337}" type="presParOf" srcId="{A5B563C3-0FC1-436F-926A-EEFCB2308E7C}" destId="{C734AEBE-C09F-4EDA-8BD6-B382657CD4B9}" srcOrd="0" destOrd="0" presId="urn:microsoft.com/office/officeart/2005/8/layout/hierarchy1"/>
+    <dgm:cxn modelId="{03F0FFBF-6187-493D-B58B-8609895D22D5}" type="presParOf" srcId="{C734AEBE-C09F-4EDA-8BD6-B382657CD4B9}" destId="{696F6FA6-E8D2-4297-8E4E-22DC15DD5A19}" srcOrd="0" destOrd="0" presId="urn:microsoft.com/office/officeart/2005/8/layout/hierarchy1"/>
+    <dgm:cxn modelId="{2E55A1CF-B00E-47A2-A031-D476472820CB}" type="presParOf" srcId="{C734AEBE-C09F-4EDA-8BD6-B382657CD4B9}" destId="{75887B4D-F1FE-46C6-BC18-43B2804F2134}" srcOrd="1" destOrd="0" presId="urn:microsoft.com/office/officeart/2005/8/layout/hierarchy1"/>
+    <dgm:cxn modelId="{46781765-06C3-4B8A-8B92-1824FD26A7F0}" type="presParOf" srcId="{A5B563C3-0FC1-436F-926A-EEFCB2308E7C}" destId="{7392B169-2DFC-46F5-B5E8-F6A3336D7F8C}" srcOrd="1" destOrd="0" presId="urn:microsoft.com/office/officeart/2005/8/layout/hierarchy1"/>
+    <dgm:cxn modelId="{0DF7C156-BF62-478A-893A-0FE514C0D803}" type="presParOf" srcId="{15744975-9C81-4B9B-AA55-A8CDA74EB43D}" destId="{B41FBE67-C3B5-4181-B101-96E451C009C3}" srcOrd="4" destOrd="0" presId="urn:microsoft.com/office/officeart/2005/8/layout/hierarchy1"/>
+    <dgm:cxn modelId="{10DD9287-7E3D-4778-9542-668D06E8E985}" type="presParOf" srcId="{15744975-9C81-4B9B-AA55-A8CDA74EB43D}" destId="{E24D3315-3472-4F98-841E-39C1279505CC}" srcOrd="5" destOrd="0" presId="urn:microsoft.com/office/officeart/2005/8/layout/hierarchy1"/>
+    <dgm:cxn modelId="{5996E074-4867-4E02-A384-615A064CA890}" type="presParOf" srcId="{E24D3315-3472-4F98-841E-39C1279505CC}" destId="{E2FDD8B2-C703-47B3-9083-1C6D539C9453}" srcOrd="0" destOrd="0" presId="urn:microsoft.com/office/officeart/2005/8/layout/hierarchy1"/>
+    <dgm:cxn modelId="{1D63CADE-9F93-475A-BE38-FDBE19BC4BD6}" type="presParOf" srcId="{E2FDD8B2-C703-47B3-9083-1C6D539C9453}" destId="{F4DC70B6-D8F8-42BF-92E5-B75B49856F2D}" srcOrd="0" destOrd="0" presId="urn:microsoft.com/office/officeart/2005/8/layout/hierarchy1"/>
+    <dgm:cxn modelId="{94129FCA-FE5B-485F-955D-D61DA62DB451}" type="presParOf" srcId="{E2FDD8B2-C703-47B3-9083-1C6D539C9453}" destId="{F6FFE223-8FDD-4A8A-A2CB-0585C4015B74}" srcOrd="1" destOrd="0" presId="urn:microsoft.com/office/officeart/2005/8/layout/hierarchy1"/>
+    <dgm:cxn modelId="{BC8D015E-E1C7-4B5A-8621-2F04C6AE298F}" type="presParOf" srcId="{E24D3315-3472-4F98-841E-39C1279505CC}" destId="{4C49EECF-02B9-4A64-AE42-A71546D83F2E}" srcOrd="1" destOrd="0" presId="urn:microsoft.com/office/officeart/2005/8/layout/hierarchy1"/>
+    <dgm:cxn modelId="{ACF85A75-BC5D-42CF-81DC-499A7E6E44FE}" type="presParOf" srcId="{15744975-9C81-4B9B-AA55-A8CDA74EB43D}" destId="{6EDDDEFF-CDBF-4E14-9CCB-C7D6BC79F0B7}" srcOrd="6" destOrd="0" presId="urn:microsoft.com/office/officeart/2005/8/layout/hierarchy1"/>
+    <dgm:cxn modelId="{33AEB1F6-D379-4496-87A1-0795548CDF44}" type="presParOf" srcId="{15744975-9C81-4B9B-AA55-A8CDA74EB43D}" destId="{C207638B-AAC8-492F-B8E8-4D10FC8D7E3D}" srcOrd="7" destOrd="0" presId="urn:microsoft.com/office/officeart/2005/8/layout/hierarchy1"/>
+    <dgm:cxn modelId="{0A31D0B3-CCD0-4751-9856-2AB7E5391EB3}" type="presParOf" srcId="{C207638B-AAC8-492F-B8E8-4D10FC8D7E3D}" destId="{F5D840F4-BF09-49DC-B981-D364603FC29F}" srcOrd="0" destOrd="0" presId="urn:microsoft.com/office/officeart/2005/8/layout/hierarchy1"/>
+    <dgm:cxn modelId="{35304CF0-DBB8-48E5-BAB1-39947FD650DF}" type="presParOf" srcId="{F5D840F4-BF09-49DC-B981-D364603FC29F}" destId="{B01CB616-29B8-46FD-8977-0ABE85BE2132}" srcOrd="0" destOrd="0" presId="urn:microsoft.com/office/officeart/2005/8/layout/hierarchy1"/>
+    <dgm:cxn modelId="{F172A904-6822-4517-8E26-1F876E964C03}" type="presParOf" srcId="{F5D840F4-BF09-49DC-B981-D364603FC29F}" destId="{6FA09658-643D-42F2-979A-B6BDEF860025}" srcOrd="1" destOrd="0" presId="urn:microsoft.com/office/officeart/2005/8/layout/hierarchy1"/>
+    <dgm:cxn modelId="{D25AF0EC-4AF3-4E2E-B91C-7695294FE4ED}" type="presParOf" srcId="{C207638B-AAC8-492F-B8E8-4D10FC8D7E3D}" destId="{E40C0A2F-F3B3-4209-A2C7-4426A49E0240}" srcOrd="1" destOrd="0" presId="urn:microsoft.com/office/officeart/2005/8/layout/hierarchy1"/>
   </dgm:cxnLst>
   <dgm:bg/>
   <dgm:whole/>
@@ -30553,7 +31514,7 @@
 </file>
 
 <file path=customXml/itemProps1.xml><?xml version="1.0" encoding="utf-8"?>
-<ds:datastoreItem xmlns:ds="http://schemas.openxmlformats.org/officeDocument/2006/customXml" ds:itemID="{12120807-C13E-4F2F-B2B2-EDE77B009332}">
+<ds:datastoreItem xmlns:ds="http://schemas.openxmlformats.org/officeDocument/2006/customXml" ds:itemID="{62EE1813-9DE8-4E36-9AD1-1A5EBFD33EBE}">
   <ds:schemaRefs>
     <ds:schemaRef ds:uri="http://schemas.openxmlformats.org/officeDocument/2006/bibliography"/>
   </ds:schemaRefs>

</xml_diff>

<commit_message>
Se desarrollo la tarea de la clase control con sus respectivos atributos
</commit_message>
<xml_diff>
--- a/Proyecto Asistencia/Documentacion.docx
+++ b/Proyecto Asistencia/Documentacion.docx
@@ -23898,14 +23898,2228 @@
     <w:p/>
     <w:p>
       <w:pPr>
-        <w:rPr>
-          <w:rFonts w:ascii="Times New Roman" w:hAnsi="Times New Roman" w:cs="Times New Roman"/>
-          <w:sz w:val="24"/>
-          <w:szCs w:val="24"/>
-          <w:lang w:eastAsia="es-ES"/>
-        </w:rPr>
-      </w:pPr>
-    </w:p>
+        <w:pStyle w:val="Ttulo3"/>
+        <w:numPr>
+          <w:ilvl w:val="2"/>
+          <w:numId w:val="25"/>
+        </w:numPr>
+      </w:pPr>
+      <w:bookmarkStart w:id="98" w:name="_Toc329276435"/>
+      <w:bookmarkStart w:id="99" w:name="_Toc358810910"/>
+      <w:r>
+        <w:t>Clases Control</w:t>
+      </w:r>
+      <w:bookmarkEnd w:id="98"/>
+      <w:bookmarkEnd w:id="99"/>
+    </w:p>
+    <w:p/>
+    <w:tbl>
+      <w:tblPr>
+        <w:tblStyle w:val="Cuadrculaclara-nfasis11"/>
+        <w:tblW w:w="0" w:type="auto"/>
+        <w:jc w:val="center"/>
+        <w:tblLook w:val="04A0"/>
+      </w:tblPr>
+      <w:tblGrid>
+        <w:gridCol w:w="2022"/>
+        <w:gridCol w:w="6698"/>
+      </w:tblGrid>
+      <w:tr>
+        <w:trPr>
+          <w:cnfStyle w:val="100000000000"/>
+          <w:jc w:val="center"/>
+        </w:trPr>
+        <w:tc>
+          <w:tcPr>
+            <w:cnfStyle w:val="001000000000"/>
+            <w:tcW w:w="2022" w:type="dxa"/>
+          </w:tcPr>
+          <w:p>
+            <w:pPr>
+              <w:pStyle w:val="Sinespaciado"/>
+              <w:rPr>
+                <w:rFonts w:ascii="Times New Roman" w:hAnsi="Times New Roman" w:cs="Times New Roman"/>
+                <w:sz w:val="20"/>
+                <w:szCs w:val="20"/>
+              </w:rPr>
+            </w:pPr>
+            <w:r>
+              <w:rPr>
+                <w:rFonts w:ascii="Times New Roman" w:hAnsi="Times New Roman" w:cs="Times New Roman"/>
+                <w:sz w:val="20"/>
+                <w:szCs w:val="20"/>
+              </w:rPr>
+              <w:t>NOMBRES</w:t>
+            </w:r>
+          </w:p>
+        </w:tc>
+        <w:tc>
+          <w:tcPr>
+            <w:tcW w:w="6698" w:type="dxa"/>
+          </w:tcPr>
+          <w:p>
+            <w:pPr>
+              <w:pStyle w:val="Sinespaciado"/>
+              <w:cnfStyle w:val="100000000000"/>
+              <w:rPr>
+                <w:rFonts w:ascii="Times New Roman" w:hAnsi="Times New Roman" w:cs="Times New Roman"/>
+                <w:b w:val="0"/>
+                <w:sz w:val="20"/>
+                <w:szCs w:val="20"/>
+              </w:rPr>
+            </w:pPr>
+            <w:proofErr w:type="spellStart"/>
+            <w:r>
+              <w:rPr>
+                <w:rFonts w:ascii="Times New Roman" w:hAnsi="Times New Roman" w:cs="Times New Roman"/>
+                <w:sz w:val="20"/>
+                <w:szCs w:val="20"/>
+              </w:rPr>
+              <w:t>GEmpleado</w:t>
+            </w:r>
+            <w:proofErr w:type="spellEnd"/>
+          </w:p>
+        </w:tc>
+      </w:tr>
+      <w:tr>
+        <w:trPr>
+          <w:cnfStyle w:val="000000100000"/>
+          <w:jc w:val="center"/>
+        </w:trPr>
+        <w:tc>
+          <w:tcPr>
+            <w:cnfStyle w:val="001000000000"/>
+            <w:tcW w:w="2022" w:type="dxa"/>
+          </w:tcPr>
+          <w:p>
+            <w:pPr>
+              <w:pStyle w:val="Sinespaciado"/>
+              <w:rPr>
+                <w:rFonts w:ascii="Times New Roman" w:hAnsi="Times New Roman" w:cs="Times New Roman"/>
+                <w:sz w:val="20"/>
+                <w:szCs w:val="20"/>
+              </w:rPr>
+            </w:pPr>
+            <w:r>
+              <w:rPr>
+                <w:rFonts w:ascii="Times New Roman" w:hAnsi="Times New Roman" w:cs="Times New Roman"/>
+                <w:sz w:val="20"/>
+                <w:szCs w:val="20"/>
+              </w:rPr>
+              <w:t>PROPOSITO</w:t>
+            </w:r>
+          </w:p>
+        </w:tc>
+        <w:tc>
+          <w:tcPr>
+            <w:tcW w:w="6698" w:type="dxa"/>
+          </w:tcPr>
+          <w:p>
+            <w:pPr>
+              <w:pStyle w:val="Sinespaciado"/>
+              <w:cnfStyle w:val="000000100000"/>
+              <w:rPr>
+                <w:rFonts w:ascii="Times New Roman" w:hAnsi="Times New Roman" w:cs="Times New Roman"/>
+                <w:sz w:val="20"/>
+                <w:szCs w:val="20"/>
+              </w:rPr>
+            </w:pPr>
+            <w:r>
+              <w:rPr>
+                <w:rFonts w:ascii="Times New Roman" w:hAnsi="Times New Roman" w:cs="Times New Roman"/>
+                <w:sz w:val="20"/>
+                <w:szCs w:val="20"/>
+              </w:rPr>
+              <w:t>Acceder a la clase presentación para interactuar y almacenar los datos</w:t>
+            </w:r>
+          </w:p>
+        </w:tc>
+      </w:tr>
+      <w:tr>
+        <w:trPr>
+          <w:cnfStyle w:val="000000010000"/>
+          <w:jc w:val="center"/>
+        </w:trPr>
+        <w:tc>
+          <w:tcPr>
+            <w:cnfStyle w:val="001000000000"/>
+            <w:tcW w:w="2022" w:type="dxa"/>
+          </w:tcPr>
+          <w:p>
+            <w:pPr>
+              <w:pStyle w:val="Sinespaciado"/>
+              <w:rPr>
+                <w:rFonts w:ascii="Times New Roman" w:hAnsi="Times New Roman" w:cs="Times New Roman"/>
+                <w:sz w:val="20"/>
+                <w:szCs w:val="20"/>
+              </w:rPr>
+            </w:pPr>
+            <w:r>
+              <w:rPr>
+                <w:rFonts w:ascii="Times New Roman" w:hAnsi="Times New Roman" w:cs="Times New Roman"/>
+                <w:sz w:val="20"/>
+                <w:szCs w:val="20"/>
+              </w:rPr>
+              <w:t>ENTRADA</w:t>
+            </w:r>
+          </w:p>
+        </w:tc>
+        <w:tc>
+          <w:tcPr>
+            <w:tcW w:w="6698" w:type="dxa"/>
+          </w:tcPr>
+          <w:p>
+            <w:pPr>
+              <w:pStyle w:val="Sinespaciado"/>
+              <w:cnfStyle w:val="000000010000"/>
+              <w:rPr>
+                <w:rFonts w:ascii="Times New Roman" w:hAnsi="Times New Roman" w:cs="Times New Roman"/>
+                <w:sz w:val="20"/>
+                <w:szCs w:val="20"/>
+              </w:rPr>
+            </w:pPr>
+            <w:proofErr w:type="spellStart"/>
+            <w:r>
+              <w:rPr>
+                <w:rFonts w:ascii="Times New Roman" w:hAnsi="Times New Roman" w:cs="Times New Roman"/>
+                <w:sz w:val="20"/>
+                <w:szCs w:val="20"/>
+              </w:rPr>
+              <w:t>Cod</w:t>
+            </w:r>
+            <w:proofErr w:type="spellEnd"/>
+            <w:r>
+              <w:rPr>
+                <w:rFonts w:ascii="Times New Roman" w:hAnsi="Times New Roman" w:cs="Times New Roman"/>
+                <w:sz w:val="20"/>
+                <w:szCs w:val="20"/>
+              </w:rPr>
+              <w:t xml:space="preserve">, CI, Nombre, Apellido, </w:t>
+            </w:r>
+            <w:proofErr w:type="spellStart"/>
+            <w:r>
+              <w:rPr>
+                <w:rFonts w:ascii="Times New Roman" w:hAnsi="Times New Roman" w:cs="Times New Roman"/>
+                <w:sz w:val="20"/>
+                <w:szCs w:val="20"/>
+              </w:rPr>
+              <w:t>FechaNac</w:t>
+            </w:r>
+            <w:proofErr w:type="spellEnd"/>
+            <w:r>
+              <w:rPr>
+                <w:rFonts w:ascii="Times New Roman" w:hAnsi="Times New Roman" w:cs="Times New Roman"/>
+                <w:sz w:val="20"/>
+                <w:szCs w:val="20"/>
+              </w:rPr>
+              <w:t xml:space="preserve">, Profesión, Nacionalidad, Teléfono, </w:t>
+            </w:r>
+            <w:r>
+              <w:rPr>
+                <w:rFonts w:ascii="Times New Roman" w:hAnsi="Times New Roman" w:cs="Times New Roman"/>
+                <w:sz w:val="20"/>
+                <w:szCs w:val="20"/>
+              </w:rPr>
+              <w:lastRenderedPageBreak/>
+              <w:t xml:space="preserve">Dirección, Genero.  </w:t>
+            </w:r>
+          </w:p>
+        </w:tc>
+      </w:tr>
+      <w:tr>
+        <w:trPr>
+          <w:cnfStyle w:val="000000100000"/>
+          <w:jc w:val="center"/>
+        </w:trPr>
+        <w:tc>
+          <w:tcPr>
+            <w:cnfStyle w:val="001000000000"/>
+            <w:tcW w:w="2022" w:type="dxa"/>
+          </w:tcPr>
+          <w:p>
+            <w:pPr>
+              <w:pStyle w:val="Sinespaciado"/>
+              <w:rPr>
+                <w:rFonts w:ascii="Times New Roman" w:hAnsi="Times New Roman" w:cs="Times New Roman"/>
+                <w:sz w:val="20"/>
+                <w:szCs w:val="20"/>
+              </w:rPr>
+            </w:pPr>
+            <w:r>
+              <w:rPr>
+                <w:rFonts w:ascii="Times New Roman" w:hAnsi="Times New Roman" w:cs="Times New Roman"/>
+                <w:sz w:val="20"/>
+                <w:szCs w:val="20"/>
+              </w:rPr>
+              <w:lastRenderedPageBreak/>
+              <w:t>RETORNO</w:t>
+            </w:r>
+          </w:p>
+        </w:tc>
+        <w:tc>
+          <w:tcPr>
+            <w:tcW w:w="6698" w:type="dxa"/>
+          </w:tcPr>
+          <w:p>
+            <w:pPr>
+              <w:pStyle w:val="Sinespaciado"/>
+              <w:cnfStyle w:val="000000100000"/>
+              <w:rPr>
+                <w:rFonts w:ascii="Times New Roman" w:hAnsi="Times New Roman" w:cs="Times New Roman"/>
+                <w:sz w:val="20"/>
+                <w:szCs w:val="20"/>
+              </w:rPr>
+            </w:pPr>
+            <w:r>
+              <w:rPr>
+                <w:rFonts w:ascii="Times New Roman" w:hAnsi="Times New Roman" w:cs="Times New Roman"/>
+                <w:sz w:val="20"/>
+                <w:szCs w:val="20"/>
+              </w:rPr>
+              <w:t>Inserta Empleado</w:t>
+            </w:r>
+          </w:p>
+          <w:p>
+            <w:pPr>
+              <w:pStyle w:val="Sinespaciado"/>
+              <w:cnfStyle w:val="000000100000"/>
+              <w:rPr>
+                <w:rFonts w:ascii="Times New Roman" w:hAnsi="Times New Roman" w:cs="Times New Roman"/>
+                <w:sz w:val="20"/>
+                <w:szCs w:val="20"/>
+              </w:rPr>
+            </w:pPr>
+            <w:r>
+              <w:rPr>
+                <w:rFonts w:ascii="Times New Roman" w:hAnsi="Times New Roman" w:cs="Times New Roman"/>
+                <w:sz w:val="20"/>
+                <w:szCs w:val="20"/>
+              </w:rPr>
+              <w:t>Actualiza Empleado</w:t>
+            </w:r>
+          </w:p>
+          <w:p>
+            <w:pPr>
+              <w:pStyle w:val="Sinespaciado"/>
+              <w:cnfStyle w:val="000000100000"/>
+              <w:rPr>
+                <w:rFonts w:ascii="Times New Roman" w:hAnsi="Times New Roman" w:cs="Times New Roman"/>
+                <w:sz w:val="20"/>
+                <w:szCs w:val="20"/>
+              </w:rPr>
+            </w:pPr>
+            <w:r>
+              <w:rPr>
+                <w:rFonts w:ascii="Times New Roman" w:hAnsi="Times New Roman" w:cs="Times New Roman"/>
+                <w:sz w:val="20"/>
+                <w:szCs w:val="20"/>
+              </w:rPr>
+              <w:t xml:space="preserve">Elimina Empleado </w:t>
+            </w:r>
+          </w:p>
+        </w:tc>
+      </w:tr>
+    </w:tbl>
+    <w:p/>
+    <w:tbl>
+      <w:tblPr>
+        <w:tblStyle w:val="Cuadrculaclara-nfasis11"/>
+        <w:tblW w:w="0" w:type="auto"/>
+        <w:jc w:val="center"/>
+        <w:tblLook w:val="04A0"/>
+      </w:tblPr>
+      <w:tblGrid>
+        <w:gridCol w:w="2022"/>
+        <w:gridCol w:w="6698"/>
+      </w:tblGrid>
+      <w:tr>
+        <w:trPr>
+          <w:cnfStyle w:val="100000000000"/>
+          <w:jc w:val="center"/>
+        </w:trPr>
+        <w:tc>
+          <w:tcPr>
+            <w:cnfStyle w:val="001000000000"/>
+            <w:tcW w:w="2022" w:type="dxa"/>
+          </w:tcPr>
+          <w:p>
+            <w:pPr>
+              <w:pStyle w:val="Sinespaciado"/>
+              <w:rPr>
+                <w:rFonts w:ascii="Times New Roman" w:hAnsi="Times New Roman" w:cs="Times New Roman"/>
+                <w:sz w:val="20"/>
+                <w:szCs w:val="20"/>
+              </w:rPr>
+            </w:pPr>
+            <w:r>
+              <w:rPr>
+                <w:rFonts w:ascii="Times New Roman" w:hAnsi="Times New Roman" w:cs="Times New Roman"/>
+                <w:sz w:val="20"/>
+                <w:szCs w:val="20"/>
+              </w:rPr>
+              <w:t>NOMBRES</w:t>
+            </w:r>
+          </w:p>
+        </w:tc>
+        <w:tc>
+          <w:tcPr>
+            <w:tcW w:w="6698" w:type="dxa"/>
+          </w:tcPr>
+          <w:p>
+            <w:pPr>
+              <w:pStyle w:val="Sinespaciado"/>
+              <w:cnfStyle w:val="100000000000"/>
+              <w:rPr>
+                <w:rFonts w:ascii="Times New Roman" w:hAnsi="Times New Roman" w:cs="Times New Roman"/>
+                <w:b w:val="0"/>
+                <w:sz w:val="20"/>
+                <w:szCs w:val="20"/>
+              </w:rPr>
+            </w:pPr>
+            <w:proofErr w:type="spellStart"/>
+            <w:r>
+              <w:rPr>
+                <w:rFonts w:ascii="Times New Roman" w:hAnsi="Times New Roman" w:cs="Times New Roman"/>
+                <w:sz w:val="20"/>
+                <w:szCs w:val="20"/>
+              </w:rPr>
+              <w:t>GContrato</w:t>
+            </w:r>
+            <w:proofErr w:type="spellEnd"/>
+          </w:p>
+        </w:tc>
+      </w:tr>
+      <w:tr>
+        <w:trPr>
+          <w:cnfStyle w:val="000000100000"/>
+          <w:jc w:val="center"/>
+        </w:trPr>
+        <w:tc>
+          <w:tcPr>
+            <w:cnfStyle w:val="001000000000"/>
+            <w:tcW w:w="2022" w:type="dxa"/>
+          </w:tcPr>
+          <w:p>
+            <w:pPr>
+              <w:pStyle w:val="Sinespaciado"/>
+              <w:rPr>
+                <w:rFonts w:ascii="Times New Roman" w:hAnsi="Times New Roman" w:cs="Times New Roman"/>
+                <w:sz w:val="20"/>
+                <w:szCs w:val="20"/>
+              </w:rPr>
+            </w:pPr>
+            <w:r>
+              <w:rPr>
+                <w:rFonts w:ascii="Times New Roman" w:hAnsi="Times New Roman" w:cs="Times New Roman"/>
+                <w:sz w:val="20"/>
+                <w:szCs w:val="20"/>
+              </w:rPr>
+              <w:t>PROPOSITO</w:t>
+            </w:r>
+          </w:p>
+        </w:tc>
+        <w:tc>
+          <w:tcPr>
+            <w:tcW w:w="6698" w:type="dxa"/>
+          </w:tcPr>
+          <w:p>
+            <w:pPr>
+              <w:pStyle w:val="Sinespaciado"/>
+              <w:cnfStyle w:val="000000100000"/>
+              <w:rPr>
+                <w:rFonts w:ascii="Times New Roman" w:hAnsi="Times New Roman" w:cs="Times New Roman"/>
+                <w:sz w:val="20"/>
+                <w:szCs w:val="20"/>
+              </w:rPr>
+            </w:pPr>
+            <w:r>
+              <w:rPr>
+                <w:rFonts w:ascii="Times New Roman" w:hAnsi="Times New Roman" w:cs="Times New Roman"/>
+                <w:sz w:val="20"/>
+                <w:szCs w:val="20"/>
+              </w:rPr>
+              <w:t>Acceder a la clase presentación para interactuar y almacenar los datos</w:t>
+            </w:r>
+          </w:p>
+        </w:tc>
+      </w:tr>
+      <w:tr>
+        <w:trPr>
+          <w:cnfStyle w:val="000000010000"/>
+          <w:jc w:val="center"/>
+        </w:trPr>
+        <w:tc>
+          <w:tcPr>
+            <w:cnfStyle w:val="001000000000"/>
+            <w:tcW w:w="2022" w:type="dxa"/>
+          </w:tcPr>
+          <w:p>
+            <w:pPr>
+              <w:pStyle w:val="Sinespaciado"/>
+              <w:rPr>
+                <w:rFonts w:ascii="Times New Roman" w:hAnsi="Times New Roman" w:cs="Times New Roman"/>
+                <w:sz w:val="20"/>
+                <w:szCs w:val="20"/>
+              </w:rPr>
+            </w:pPr>
+            <w:r>
+              <w:rPr>
+                <w:rFonts w:ascii="Times New Roman" w:hAnsi="Times New Roman" w:cs="Times New Roman"/>
+                <w:sz w:val="20"/>
+                <w:szCs w:val="20"/>
+              </w:rPr>
+              <w:t>ENTRADA</w:t>
+            </w:r>
+          </w:p>
+        </w:tc>
+        <w:tc>
+          <w:tcPr>
+            <w:tcW w:w="6698" w:type="dxa"/>
+          </w:tcPr>
+          <w:p>
+            <w:pPr>
+              <w:pStyle w:val="Sinespaciado"/>
+              <w:cnfStyle w:val="000000010000"/>
+              <w:rPr>
+                <w:rFonts w:ascii="Times New Roman" w:hAnsi="Times New Roman" w:cs="Times New Roman"/>
+                <w:sz w:val="20"/>
+                <w:szCs w:val="20"/>
+              </w:rPr>
+            </w:pPr>
+            <w:r>
+              <w:rPr>
+                <w:rFonts w:ascii="Times New Roman" w:hAnsi="Times New Roman" w:cs="Times New Roman"/>
+                <w:sz w:val="20"/>
+                <w:szCs w:val="20"/>
+              </w:rPr>
+              <w:t>Código, Empleado, Fecha, Hora inicio.</w:t>
+            </w:r>
+          </w:p>
+        </w:tc>
+      </w:tr>
+      <w:tr>
+        <w:trPr>
+          <w:cnfStyle w:val="000000100000"/>
+          <w:jc w:val="center"/>
+        </w:trPr>
+        <w:tc>
+          <w:tcPr>
+            <w:cnfStyle w:val="001000000000"/>
+            <w:tcW w:w="2022" w:type="dxa"/>
+          </w:tcPr>
+          <w:p>
+            <w:pPr>
+              <w:pStyle w:val="Sinespaciado"/>
+              <w:rPr>
+                <w:rFonts w:ascii="Times New Roman" w:hAnsi="Times New Roman" w:cs="Times New Roman"/>
+                <w:sz w:val="20"/>
+                <w:szCs w:val="20"/>
+              </w:rPr>
+            </w:pPr>
+            <w:r>
+              <w:rPr>
+                <w:rFonts w:ascii="Times New Roman" w:hAnsi="Times New Roman" w:cs="Times New Roman"/>
+                <w:sz w:val="20"/>
+                <w:szCs w:val="20"/>
+              </w:rPr>
+              <w:t>RETORNO</w:t>
+            </w:r>
+          </w:p>
+        </w:tc>
+        <w:tc>
+          <w:tcPr>
+            <w:tcW w:w="6698" w:type="dxa"/>
+          </w:tcPr>
+          <w:p>
+            <w:pPr>
+              <w:pStyle w:val="Sinespaciado"/>
+              <w:cnfStyle w:val="000000100000"/>
+              <w:rPr>
+                <w:rFonts w:ascii="Times New Roman" w:hAnsi="Times New Roman" w:cs="Times New Roman"/>
+                <w:sz w:val="20"/>
+                <w:szCs w:val="20"/>
+              </w:rPr>
+            </w:pPr>
+            <w:r>
+              <w:rPr>
+                <w:rFonts w:ascii="Times New Roman" w:hAnsi="Times New Roman" w:cs="Times New Roman"/>
+                <w:sz w:val="20"/>
+                <w:szCs w:val="20"/>
+              </w:rPr>
+              <w:t>Inserta Contrato</w:t>
+            </w:r>
+          </w:p>
+          <w:p>
+            <w:pPr>
+              <w:pStyle w:val="Sinespaciado"/>
+              <w:cnfStyle w:val="000000100000"/>
+              <w:rPr>
+                <w:rFonts w:ascii="Times New Roman" w:hAnsi="Times New Roman" w:cs="Times New Roman"/>
+                <w:sz w:val="20"/>
+                <w:szCs w:val="20"/>
+              </w:rPr>
+            </w:pPr>
+            <w:r>
+              <w:rPr>
+                <w:rFonts w:ascii="Times New Roman" w:hAnsi="Times New Roman" w:cs="Times New Roman"/>
+                <w:sz w:val="20"/>
+                <w:szCs w:val="20"/>
+              </w:rPr>
+              <w:t xml:space="preserve">Actualiza </w:t>
+            </w:r>
+            <w:r>
+              <w:rPr>
+                <w:rFonts w:ascii="Times New Roman" w:hAnsi="Times New Roman" w:cs="Times New Roman"/>
+                <w:sz w:val="20"/>
+                <w:szCs w:val="20"/>
+              </w:rPr>
+              <w:t>Contrato</w:t>
+            </w:r>
+          </w:p>
+        </w:tc>
+      </w:tr>
+    </w:tbl>
+    <w:p/>
+    <w:tbl>
+      <w:tblPr>
+        <w:tblStyle w:val="Cuadrculaclara-nfasis11"/>
+        <w:tblW w:w="0" w:type="auto"/>
+        <w:jc w:val="center"/>
+        <w:tblLook w:val="04A0"/>
+      </w:tblPr>
+      <w:tblGrid>
+        <w:gridCol w:w="2022"/>
+        <w:gridCol w:w="6698"/>
+      </w:tblGrid>
+      <w:tr>
+        <w:trPr>
+          <w:cnfStyle w:val="100000000000"/>
+          <w:jc w:val="center"/>
+        </w:trPr>
+        <w:tc>
+          <w:tcPr>
+            <w:cnfStyle w:val="001000000000"/>
+            <w:tcW w:w="2022" w:type="dxa"/>
+          </w:tcPr>
+          <w:p>
+            <w:pPr>
+              <w:pStyle w:val="Sinespaciado"/>
+              <w:rPr>
+                <w:rFonts w:ascii="Times New Roman" w:hAnsi="Times New Roman" w:cs="Times New Roman"/>
+                <w:sz w:val="20"/>
+                <w:szCs w:val="20"/>
+              </w:rPr>
+            </w:pPr>
+            <w:r>
+              <w:rPr>
+                <w:rFonts w:ascii="Times New Roman" w:hAnsi="Times New Roman" w:cs="Times New Roman"/>
+                <w:sz w:val="20"/>
+                <w:szCs w:val="20"/>
+              </w:rPr>
+              <w:t>NOMBRES</w:t>
+            </w:r>
+          </w:p>
+        </w:tc>
+        <w:tc>
+          <w:tcPr>
+            <w:tcW w:w="6698" w:type="dxa"/>
+          </w:tcPr>
+          <w:p>
+            <w:pPr>
+              <w:pStyle w:val="Sinespaciado"/>
+              <w:cnfStyle w:val="100000000000"/>
+              <w:rPr>
+                <w:rFonts w:ascii="Times New Roman" w:hAnsi="Times New Roman" w:cs="Times New Roman"/>
+                <w:b w:val="0"/>
+                <w:sz w:val="20"/>
+                <w:szCs w:val="20"/>
+              </w:rPr>
+            </w:pPr>
+            <w:proofErr w:type="spellStart"/>
+            <w:r>
+              <w:rPr>
+                <w:rFonts w:ascii="Times New Roman" w:hAnsi="Times New Roman" w:cs="Times New Roman"/>
+                <w:sz w:val="20"/>
+                <w:szCs w:val="20"/>
+              </w:rPr>
+              <w:t>GAdendas</w:t>
+            </w:r>
+            <w:proofErr w:type="spellEnd"/>
+          </w:p>
+        </w:tc>
+      </w:tr>
+      <w:tr>
+        <w:trPr>
+          <w:cnfStyle w:val="000000100000"/>
+          <w:jc w:val="center"/>
+        </w:trPr>
+        <w:tc>
+          <w:tcPr>
+            <w:cnfStyle w:val="001000000000"/>
+            <w:tcW w:w="2022" w:type="dxa"/>
+          </w:tcPr>
+          <w:p>
+            <w:pPr>
+              <w:pStyle w:val="Sinespaciado"/>
+              <w:rPr>
+                <w:rFonts w:ascii="Times New Roman" w:hAnsi="Times New Roman" w:cs="Times New Roman"/>
+                <w:sz w:val="20"/>
+                <w:szCs w:val="20"/>
+              </w:rPr>
+            </w:pPr>
+            <w:r>
+              <w:rPr>
+                <w:rFonts w:ascii="Times New Roman" w:hAnsi="Times New Roman" w:cs="Times New Roman"/>
+                <w:sz w:val="20"/>
+                <w:szCs w:val="20"/>
+              </w:rPr>
+              <w:t>PROPOSITO</w:t>
+            </w:r>
+          </w:p>
+        </w:tc>
+        <w:tc>
+          <w:tcPr>
+            <w:tcW w:w="6698" w:type="dxa"/>
+          </w:tcPr>
+          <w:p>
+            <w:pPr>
+              <w:pStyle w:val="Sinespaciado"/>
+              <w:cnfStyle w:val="000000100000"/>
+              <w:rPr>
+                <w:rFonts w:ascii="Times New Roman" w:hAnsi="Times New Roman" w:cs="Times New Roman"/>
+                <w:sz w:val="20"/>
+                <w:szCs w:val="20"/>
+              </w:rPr>
+            </w:pPr>
+            <w:r>
+              <w:rPr>
+                <w:rFonts w:ascii="Times New Roman" w:hAnsi="Times New Roman" w:cs="Times New Roman"/>
+                <w:sz w:val="20"/>
+                <w:szCs w:val="20"/>
+              </w:rPr>
+              <w:t>Acceder a la clase presentación para interactuar y almacenar los datos</w:t>
+            </w:r>
+          </w:p>
+        </w:tc>
+      </w:tr>
+      <w:tr>
+        <w:trPr>
+          <w:cnfStyle w:val="000000010000"/>
+          <w:jc w:val="center"/>
+        </w:trPr>
+        <w:tc>
+          <w:tcPr>
+            <w:cnfStyle w:val="001000000000"/>
+            <w:tcW w:w="2022" w:type="dxa"/>
+          </w:tcPr>
+          <w:p>
+            <w:pPr>
+              <w:pStyle w:val="Sinespaciado"/>
+              <w:rPr>
+                <w:rFonts w:ascii="Times New Roman" w:hAnsi="Times New Roman" w:cs="Times New Roman"/>
+                <w:sz w:val="20"/>
+                <w:szCs w:val="20"/>
+              </w:rPr>
+            </w:pPr>
+            <w:r>
+              <w:rPr>
+                <w:rFonts w:ascii="Times New Roman" w:hAnsi="Times New Roman" w:cs="Times New Roman"/>
+                <w:sz w:val="20"/>
+                <w:szCs w:val="20"/>
+              </w:rPr>
+              <w:t>ENTRADA</w:t>
+            </w:r>
+          </w:p>
+        </w:tc>
+        <w:tc>
+          <w:tcPr>
+            <w:tcW w:w="6698" w:type="dxa"/>
+          </w:tcPr>
+          <w:p>
+            <w:pPr>
+              <w:pStyle w:val="Sinespaciado"/>
+              <w:cnfStyle w:val="000000010000"/>
+              <w:rPr>
+                <w:rFonts w:ascii="Times New Roman" w:hAnsi="Times New Roman" w:cs="Times New Roman"/>
+                <w:sz w:val="20"/>
+                <w:szCs w:val="20"/>
+              </w:rPr>
+            </w:pPr>
+            <w:r>
+              <w:rPr>
+                <w:rFonts w:ascii="Times New Roman" w:hAnsi="Times New Roman" w:cs="Times New Roman"/>
+                <w:sz w:val="20"/>
+                <w:szCs w:val="20"/>
+              </w:rPr>
+              <w:t>Empleado, Contrato, Cargo, Cronograma, Tipo Contrato, Sucursal, Fecha, Fecha inicio, Sueldo.</w:t>
+            </w:r>
+          </w:p>
+        </w:tc>
+      </w:tr>
+      <w:tr>
+        <w:trPr>
+          <w:cnfStyle w:val="000000100000"/>
+          <w:jc w:val="center"/>
+        </w:trPr>
+        <w:tc>
+          <w:tcPr>
+            <w:cnfStyle w:val="001000000000"/>
+            <w:tcW w:w="2022" w:type="dxa"/>
+          </w:tcPr>
+          <w:p>
+            <w:pPr>
+              <w:pStyle w:val="Sinespaciado"/>
+              <w:rPr>
+                <w:rFonts w:ascii="Times New Roman" w:hAnsi="Times New Roman" w:cs="Times New Roman"/>
+                <w:sz w:val="20"/>
+                <w:szCs w:val="20"/>
+              </w:rPr>
+            </w:pPr>
+            <w:r>
+              <w:rPr>
+                <w:rFonts w:ascii="Times New Roman" w:hAnsi="Times New Roman" w:cs="Times New Roman"/>
+                <w:sz w:val="20"/>
+                <w:szCs w:val="20"/>
+              </w:rPr>
+              <w:t>RETORNO</w:t>
+            </w:r>
+          </w:p>
+        </w:tc>
+        <w:tc>
+          <w:tcPr>
+            <w:tcW w:w="6698" w:type="dxa"/>
+          </w:tcPr>
+          <w:p>
+            <w:pPr>
+              <w:pStyle w:val="Sinespaciado"/>
+              <w:cnfStyle w:val="000000100000"/>
+              <w:rPr>
+                <w:rFonts w:ascii="Times New Roman" w:hAnsi="Times New Roman" w:cs="Times New Roman"/>
+                <w:sz w:val="20"/>
+                <w:szCs w:val="20"/>
+              </w:rPr>
+            </w:pPr>
+            <w:r>
+              <w:rPr>
+                <w:rFonts w:ascii="Times New Roman" w:hAnsi="Times New Roman" w:cs="Times New Roman"/>
+                <w:sz w:val="20"/>
+                <w:szCs w:val="20"/>
+              </w:rPr>
+              <w:t>Inserta Adendas</w:t>
+            </w:r>
+          </w:p>
+        </w:tc>
+      </w:tr>
+    </w:tbl>
+    <w:p/>
+    <w:tbl>
+      <w:tblPr>
+        <w:tblStyle w:val="Cuadrculaclara-nfasis11"/>
+        <w:tblW w:w="0" w:type="auto"/>
+        <w:jc w:val="center"/>
+        <w:tblLook w:val="04A0"/>
+      </w:tblPr>
+      <w:tblGrid>
+        <w:gridCol w:w="2022"/>
+        <w:gridCol w:w="6698"/>
+      </w:tblGrid>
+      <w:tr>
+        <w:trPr>
+          <w:cnfStyle w:val="100000000000"/>
+          <w:jc w:val="center"/>
+        </w:trPr>
+        <w:tc>
+          <w:tcPr>
+            <w:cnfStyle w:val="001000000000"/>
+            <w:tcW w:w="2022" w:type="dxa"/>
+          </w:tcPr>
+          <w:p>
+            <w:pPr>
+              <w:pStyle w:val="Sinespaciado"/>
+              <w:rPr>
+                <w:rFonts w:ascii="Times New Roman" w:hAnsi="Times New Roman" w:cs="Times New Roman"/>
+                <w:sz w:val="20"/>
+                <w:szCs w:val="20"/>
+              </w:rPr>
+            </w:pPr>
+            <w:r>
+              <w:rPr>
+                <w:rFonts w:ascii="Times New Roman" w:hAnsi="Times New Roman" w:cs="Times New Roman"/>
+                <w:sz w:val="20"/>
+                <w:szCs w:val="20"/>
+              </w:rPr>
+              <w:t>NOMBRES</w:t>
+            </w:r>
+          </w:p>
+        </w:tc>
+        <w:tc>
+          <w:tcPr>
+            <w:tcW w:w="6698" w:type="dxa"/>
+          </w:tcPr>
+          <w:p>
+            <w:pPr>
+              <w:pStyle w:val="Sinespaciado"/>
+              <w:cnfStyle w:val="100000000000"/>
+              <w:rPr>
+                <w:rFonts w:ascii="Times New Roman" w:hAnsi="Times New Roman" w:cs="Times New Roman"/>
+                <w:b w:val="0"/>
+                <w:sz w:val="20"/>
+                <w:szCs w:val="20"/>
+              </w:rPr>
+            </w:pPr>
+            <w:proofErr w:type="spellStart"/>
+            <w:r>
+              <w:rPr>
+                <w:rFonts w:ascii="Times New Roman" w:hAnsi="Times New Roman" w:cs="Times New Roman"/>
+                <w:sz w:val="20"/>
+                <w:szCs w:val="20"/>
+              </w:rPr>
+              <w:t>GTipoContrato</w:t>
+            </w:r>
+            <w:proofErr w:type="spellEnd"/>
+          </w:p>
+        </w:tc>
+      </w:tr>
+      <w:tr>
+        <w:trPr>
+          <w:cnfStyle w:val="000000100000"/>
+          <w:jc w:val="center"/>
+        </w:trPr>
+        <w:tc>
+          <w:tcPr>
+            <w:cnfStyle w:val="001000000000"/>
+            <w:tcW w:w="2022" w:type="dxa"/>
+          </w:tcPr>
+          <w:p>
+            <w:pPr>
+              <w:pStyle w:val="Sinespaciado"/>
+              <w:rPr>
+                <w:rFonts w:ascii="Times New Roman" w:hAnsi="Times New Roman" w:cs="Times New Roman"/>
+                <w:sz w:val="20"/>
+                <w:szCs w:val="20"/>
+              </w:rPr>
+            </w:pPr>
+            <w:r>
+              <w:rPr>
+                <w:rFonts w:ascii="Times New Roman" w:hAnsi="Times New Roman" w:cs="Times New Roman"/>
+                <w:sz w:val="20"/>
+                <w:szCs w:val="20"/>
+              </w:rPr>
+              <w:t>PROPOSITO</w:t>
+            </w:r>
+          </w:p>
+        </w:tc>
+        <w:tc>
+          <w:tcPr>
+            <w:tcW w:w="6698" w:type="dxa"/>
+          </w:tcPr>
+          <w:p>
+            <w:pPr>
+              <w:pStyle w:val="Sinespaciado"/>
+              <w:cnfStyle w:val="000000100000"/>
+              <w:rPr>
+                <w:rFonts w:ascii="Times New Roman" w:hAnsi="Times New Roman" w:cs="Times New Roman"/>
+                <w:sz w:val="20"/>
+                <w:szCs w:val="20"/>
+              </w:rPr>
+            </w:pPr>
+            <w:r>
+              <w:rPr>
+                <w:rFonts w:ascii="Times New Roman" w:hAnsi="Times New Roman" w:cs="Times New Roman"/>
+                <w:sz w:val="20"/>
+                <w:szCs w:val="20"/>
+              </w:rPr>
+              <w:t>Acceder a la clase presentación para interactuar y almacenar los datos</w:t>
+            </w:r>
+          </w:p>
+        </w:tc>
+      </w:tr>
+      <w:tr>
+        <w:trPr>
+          <w:cnfStyle w:val="000000010000"/>
+          <w:jc w:val="center"/>
+        </w:trPr>
+        <w:tc>
+          <w:tcPr>
+            <w:cnfStyle w:val="001000000000"/>
+            <w:tcW w:w="2022" w:type="dxa"/>
+          </w:tcPr>
+          <w:p>
+            <w:pPr>
+              <w:pStyle w:val="Sinespaciado"/>
+              <w:rPr>
+                <w:rFonts w:ascii="Times New Roman" w:hAnsi="Times New Roman" w:cs="Times New Roman"/>
+                <w:sz w:val="20"/>
+                <w:szCs w:val="20"/>
+              </w:rPr>
+            </w:pPr>
+            <w:r>
+              <w:rPr>
+                <w:rFonts w:ascii="Times New Roman" w:hAnsi="Times New Roman" w:cs="Times New Roman"/>
+                <w:sz w:val="20"/>
+                <w:szCs w:val="20"/>
+              </w:rPr>
+              <w:t>ENTRADA</w:t>
+            </w:r>
+          </w:p>
+        </w:tc>
+        <w:tc>
+          <w:tcPr>
+            <w:tcW w:w="6698" w:type="dxa"/>
+          </w:tcPr>
+          <w:p>
+            <w:pPr>
+              <w:pStyle w:val="Sinespaciado"/>
+              <w:cnfStyle w:val="000000010000"/>
+              <w:rPr>
+                <w:rFonts w:ascii="Times New Roman" w:hAnsi="Times New Roman" w:cs="Times New Roman"/>
+                <w:sz w:val="20"/>
+                <w:szCs w:val="20"/>
+              </w:rPr>
+            </w:pPr>
+            <w:r>
+              <w:rPr>
+                <w:rFonts w:ascii="Times New Roman" w:hAnsi="Times New Roman" w:cs="Times New Roman"/>
+                <w:sz w:val="20"/>
+                <w:szCs w:val="20"/>
+              </w:rPr>
+              <w:t>Código, Descripción.</w:t>
+            </w:r>
+          </w:p>
+        </w:tc>
+      </w:tr>
+      <w:tr>
+        <w:trPr>
+          <w:cnfStyle w:val="000000100000"/>
+          <w:jc w:val="center"/>
+        </w:trPr>
+        <w:tc>
+          <w:tcPr>
+            <w:cnfStyle w:val="001000000000"/>
+            <w:tcW w:w="2022" w:type="dxa"/>
+          </w:tcPr>
+          <w:p>
+            <w:pPr>
+              <w:pStyle w:val="Sinespaciado"/>
+              <w:rPr>
+                <w:rFonts w:ascii="Times New Roman" w:hAnsi="Times New Roman" w:cs="Times New Roman"/>
+                <w:sz w:val="20"/>
+                <w:szCs w:val="20"/>
+              </w:rPr>
+            </w:pPr>
+            <w:r>
+              <w:rPr>
+                <w:rFonts w:ascii="Times New Roman" w:hAnsi="Times New Roman" w:cs="Times New Roman"/>
+                <w:sz w:val="20"/>
+                <w:szCs w:val="20"/>
+              </w:rPr>
+              <w:t>RETORNO</w:t>
+            </w:r>
+          </w:p>
+        </w:tc>
+        <w:tc>
+          <w:tcPr>
+            <w:tcW w:w="6698" w:type="dxa"/>
+          </w:tcPr>
+          <w:p>
+            <w:pPr>
+              <w:pStyle w:val="Sinespaciado"/>
+              <w:cnfStyle w:val="000000100000"/>
+              <w:rPr>
+                <w:rFonts w:ascii="Times New Roman" w:hAnsi="Times New Roman" w:cs="Times New Roman"/>
+                <w:sz w:val="20"/>
+                <w:szCs w:val="20"/>
+              </w:rPr>
+            </w:pPr>
+            <w:r>
+              <w:rPr>
+                <w:rFonts w:ascii="Times New Roman" w:hAnsi="Times New Roman" w:cs="Times New Roman"/>
+                <w:sz w:val="20"/>
+                <w:szCs w:val="20"/>
+              </w:rPr>
+              <w:t xml:space="preserve">Inserta </w:t>
+            </w:r>
+            <w:proofErr w:type="spellStart"/>
+            <w:r>
+              <w:rPr>
+                <w:rFonts w:ascii="Times New Roman" w:hAnsi="Times New Roman" w:cs="Times New Roman"/>
+                <w:sz w:val="20"/>
+                <w:szCs w:val="20"/>
+              </w:rPr>
+              <w:t>TipoContrato</w:t>
+            </w:r>
+            <w:proofErr w:type="spellEnd"/>
+          </w:p>
+          <w:p>
+            <w:pPr>
+              <w:pStyle w:val="Sinespaciado"/>
+              <w:cnfStyle w:val="000000100000"/>
+              <w:rPr>
+                <w:rFonts w:ascii="Times New Roman" w:hAnsi="Times New Roman" w:cs="Times New Roman"/>
+                <w:sz w:val="20"/>
+                <w:szCs w:val="20"/>
+              </w:rPr>
+            </w:pPr>
+            <w:r>
+              <w:rPr>
+                <w:rFonts w:ascii="Times New Roman" w:hAnsi="Times New Roman" w:cs="Times New Roman"/>
+                <w:sz w:val="20"/>
+                <w:szCs w:val="20"/>
+              </w:rPr>
+              <w:t xml:space="preserve">Actualiza </w:t>
+            </w:r>
+            <w:proofErr w:type="spellStart"/>
+            <w:r>
+              <w:rPr>
+                <w:rFonts w:ascii="Times New Roman" w:hAnsi="Times New Roman" w:cs="Times New Roman"/>
+                <w:sz w:val="20"/>
+                <w:szCs w:val="20"/>
+              </w:rPr>
+              <w:t>TipoContrato</w:t>
+            </w:r>
+            <w:proofErr w:type="spellEnd"/>
+          </w:p>
+          <w:p>
+            <w:pPr>
+              <w:pStyle w:val="Sinespaciado"/>
+              <w:cnfStyle w:val="000000100000"/>
+              <w:rPr>
+                <w:rFonts w:ascii="Times New Roman" w:hAnsi="Times New Roman" w:cs="Times New Roman"/>
+                <w:sz w:val="20"/>
+                <w:szCs w:val="20"/>
+              </w:rPr>
+            </w:pPr>
+            <w:r>
+              <w:rPr>
+                <w:rFonts w:ascii="Times New Roman" w:hAnsi="Times New Roman" w:cs="Times New Roman"/>
+                <w:sz w:val="20"/>
+                <w:szCs w:val="20"/>
+              </w:rPr>
+              <w:t xml:space="preserve">Eliminar </w:t>
+            </w:r>
+            <w:proofErr w:type="spellStart"/>
+            <w:r>
+              <w:rPr>
+                <w:rFonts w:ascii="Times New Roman" w:hAnsi="Times New Roman" w:cs="Times New Roman"/>
+                <w:sz w:val="20"/>
+                <w:szCs w:val="20"/>
+              </w:rPr>
+              <w:t>TipoContrato</w:t>
+            </w:r>
+            <w:proofErr w:type="spellEnd"/>
+          </w:p>
+        </w:tc>
+      </w:tr>
+    </w:tbl>
+    <w:p/>
+    <w:tbl>
+      <w:tblPr>
+        <w:tblStyle w:val="Cuadrculaclara-nfasis11"/>
+        <w:tblW w:w="0" w:type="auto"/>
+        <w:jc w:val="center"/>
+        <w:tblLook w:val="04A0"/>
+      </w:tblPr>
+      <w:tblGrid>
+        <w:gridCol w:w="2022"/>
+        <w:gridCol w:w="6698"/>
+      </w:tblGrid>
+      <w:tr>
+        <w:trPr>
+          <w:cnfStyle w:val="100000000000"/>
+          <w:jc w:val="center"/>
+        </w:trPr>
+        <w:tc>
+          <w:tcPr>
+            <w:cnfStyle w:val="001000000000"/>
+            <w:tcW w:w="2022" w:type="dxa"/>
+          </w:tcPr>
+          <w:p>
+            <w:pPr>
+              <w:pStyle w:val="Sinespaciado"/>
+              <w:rPr>
+                <w:rFonts w:ascii="Times New Roman" w:hAnsi="Times New Roman" w:cs="Times New Roman"/>
+                <w:sz w:val="20"/>
+                <w:szCs w:val="20"/>
+              </w:rPr>
+            </w:pPr>
+            <w:r>
+              <w:rPr>
+                <w:rFonts w:ascii="Times New Roman" w:hAnsi="Times New Roman" w:cs="Times New Roman"/>
+                <w:sz w:val="20"/>
+                <w:szCs w:val="20"/>
+              </w:rPr>
+              <w:t>NOMBRES</w:t>
+            </w:r>
+          </w:p>
+        </w:tc>
+        <w:tc>
+          <w:tcPr>
+            <w:tcW w:w="6698" w:type="dxa"/>
+          </w:tcPr>
+          <w:p>
+            <w:pPr>
+              <w:pStyle w:val="Sinespaciado"/>
+              <w:cnfStyle w:val="100000000000"/>
+              <w:rPr>
+                <w:rFonts w:ascii="Times New Roman" w:hAnsi="Times New Roman" w:cs="Times New Roman"/>
+                <w:b w:val="0"/>
+                <w:sz w:val="20"/>
+                <w:szCs w:val="20"/>
+              </w:rPr>
+            </w:pPr>
+            <w:proofErr w:type="spellStart"/>
+            <w:r>
+              <w:rPr>
+                <w:rFonts w:ascii="Times New Roman" w:hAnsi="Times New Roman" w:cs="Times New Roman"/>
+                <w:sz w:val="20"/>
+                <w:szCs w:val="20"/>
+              </w:rPr>
+              <w:t>GFeriado</w:t>
+            </w:r>
+            <w:proofErr w:type="spellEnd"/>
+          </w:p>
+        </w:tc>
+      </w:tr>
+      <w:tr>
+        <w:trPr>
+          <w:cnfStyle w:val="000000100000"/>
+          <w:jc w:val="center"/>
+        </w:trPr>
+        <w:tc>
+          <w:tcPr>
+            <w:cnfStyle w:val="001000000000"/>
+            <w:tcW w:w="2022" w:type="dxa"/>
+          </w:tcPr>
+          <w:p>
+            <w:pPr>
+              <w:pStyle w:val="Sinespaciado"/>
+              <w:rPr>
+                <w:rFonts w:ascii="Times New Roman" w:hAnsi="Times New Roman" w:cs="Times New Roman"/>
+                <w:sz w:val="20"/>
+                <w:szCs w:val="20"/>
+              </w:rPr>
+            </w:pPr>
+            <w:r>
+              <w:rPr>
+                <w:rFonts w:ascii="Times New Roman" w:hAnsi="Times New Roman" w:cs="Times New Roman"/>
+                <w:sz w:val="20"/>
+                <w:szCs w:val="20"/>
+              </w:rPr>
+              <w:t>PROPOSITO</w:t>
+            </w:r>
+          </w:p>
+        </w:tc>
+        <w:tc>
+          <w:tcPr>
+            <w:tcW w:w="6698" w:type="dxa"/>
+          </w:tcPr>
+          <w:p>
+            <w:pPr>
+              <w:pStyle w:val="Sinespaciado"/>
+              <w:cnfStyle w:val="000000100000"/>
+              <w:rPr>
+                <w:rFonts w:ascii="Times New Roman" w:hAnsi="Times New Roman" w:cs="Times New Roman"/>
+                <w:sz w:val="20"/>
+                <w:szCs w:val="20"/>
+              </w:rPr>
+            </w:pPr>
+            <w:r>
+              <w:rPr>
+                <w:rFonts w:ascii="Times New Roman" w:hAnsi="Times New Roman" w:cs="Times New Roman"/>
+                <w:sz w:val="20"/>
+                <w:szCs w:val="20"/>
+              </w:rPr>
+              <w:t>Acceder a la clase presentación para interactuar y almacenar los datos</w:t>
+            </w:r>
+          </w:p>
+        </w:tc>
+      </w:tr>
+      <w:tr>
+        <w:trPr>
+          <w:cnfStyle w:val="000000010000"/>
+          <w:jc w:val="center"/>
+        </w:trPr>
+        <w:tc>
+          <w:tcPr>
+            <w:cnfStyle w:val="001000000000"/>
+            <w:tcW w:w="2022" w:type="dxa"/>
+          </w:tcPr>
+          <w:p>
+            <w:pPr>
+              <w:pStyle w:val="Sinespaciado"/>
+              <w:rPr>
+                <w:rFonts w:ascii="Times New Roman" w:hAnsi="Times New Roman" w:cs="Times New Roman"/>
+                <w:sz w:val="20"/>
+                <w:szCs w:val="20"/>
+              </w:rPr>
+            </w:pPr>
+            <w:r>
+              <w:rPr>
+                <w:rFonts w:ascii="Times New Roman" w:hAnsi="Times New Roman" w:cs="Times New Roman"/>
+                <w:sz w:val="20"/>
+                <w:szCs w:val="20"/>
+              </w:rPr>
+              <w:t>ENTRADA</w:t>
+            </w:r>
+          </w:p>
+        </w:tc>
+        <w:tc>
+          <w:tcPr>
+            <w:tcW w:w="6698" w:type="dxa"/>
+          </w:tcPr>
+          <w:p>
+            <w:pPr>
+              <w:pStyle w:val="Sinespaciado"/>
+              <w:cnfStyle w:val="000000010000"/>
+              <w:rPr>
+                <w:rFonts w:ascii="Times New Roman" w:hAnsi="Times New Roman" w:cs="Times New Roman"/>
+                <w:sz w:val="20"/>
+                <w:szCs w:val="20"/>
+              </w:rPr>
+            </w:pPr>
+            <w:r>
+              <w:rPr>
+                <w:rFonts w:ascii="Times New Roman" w:hAnsi="Times New Roman" w:cs="Times New Roman"/>
+                <w:sz w:val="20"/>
+                <w:szCs w:val="20"/>
+              </w:rPr>
+              <w:t>Código, Descripción, Fecha.</w:t>
+            </w:r>
+          </w:p>
+        </w:tc>
+      </w:tr>
+      <w:tr>
+        <w:trPr>
+          <w:cnfStyle w:val="000000100000"/>
+          <w:trHeight w:val="136"/>
+          <w:jc w:val="center"/>
+        </w:trPr>
+        <w:tc>
+          <w:tcPr>
+            <w:cnfStyle w:val="001000000000"/>
+            <w:tcW w:w="2022" w:type="dxa"/>
+          </w:tcPr>
+          <w:p>
+            <w:pPr>
+              <w:pStyle w:val="Sinespaciado"/>
+              <w:rPr>
+                <w:rFonts w:ascii="Times New Roman" w:hAnsi="Times New Roman" w:cs="Times New Roman"/>
+                <w:sz w:val="20"/>
+                <w:szCs w:val="20"/>
+              </w:rPr>
+            </w:pPr>
+            <w:r>
+              <w:rPr>
+                <w:rFonts w:ascii="Times New Roman" w:hAnsi="Times New Roman" w:cs="Times New Roman"/>
+                <w:sz w:val="20"/>
+                <w:szCs w:val="20"/>
+              </w:rPr>
+              <w:t>RETORNO</w:t>
+            </w:r>
+          </w:p>
+        </w:tc>
+        <w:tc>
+          <w:tcPr>
+            <w:tcW w:w="6698" w:type="dxa"/>
+          </w:tcPr>
+          <w:p>
+            <w:pPr>
+              <w:pStyle w:val="Sinespaciado"/>
+              <w:cnfStyle w:val="000000100000"/>
+              <w:rPr>
+                <w:rFonts w:ascii="Times New Roman" w:hAnsi="Times New Roman" w:cs="Times New Roman"/>
+                <w:sz w:val="20"/>
+                <w:szCs w:val="20"/>
+              </w:rPr>
+            </w:pPr>
+            <w:r>
+              <w:rPr>
+                <w:rFonts w:ascii="Times New Roman" w:hAnsi="Times New Roman" w:cs="Times New Roman"/>
+                <w:sz w:val="20"/>
+                <w:szCs w:val="20"/>
+              </w:rPr>
+              <w:t>Inserta Feriado</w:t>
+            </w:r>
+          </w:p>
+          <w:p>
+            <w:pPr>
+              <w:pStyle w:val="Sinespaciado"/>
+              <w:cnfStyle w:val="000000100000"/>
+              <w:rPr>
+                <w:rFonts w:ascii="Times New Roman" w:hAnsi="Times New Roman" w:cs="Times New Roman"/>
+                <w:sz w:val="20"/>
+                <w:szCs w:val="20"/>
+              </w:rPr>
+            </w:pPr>
+            <w:r>
+              <w:rPr>
+                <w:rFonts w:ascii="Times New Roman" w:hAnsi="Times New Roman" w:cs="Times New Roman"/>
+                <w:sz w:val="20"/>
+                <w:szCs w:val="20"/>
+              </w:rPr>
+              <w:t>Actualiza Feriado</w:t>
+            </w:r>
+          </w:p>
+          <w:p>
+            <w:pPr>
+              <w:pStyle w:val="Sinespaciado"/>
+              <w:cnfStyle w:val="000000100000"/>
+              <w:rPr>
+                <w:rFonts w:ascii="Times New Roman" w:hAnsi="Times New Roman" w:cs="Times New Roman"/>
+                <w:sz w:val="20"/>
+                <w:szCs w:val="20"/>
+              </w:rPr>
+            </w:pPr>
+            <w:r>
+              <w:rPr>
+                <w:rFonts w:ascii="Times New Roman" w:hAnsi="Times New Roman" w:cs="Times New Roman"/>
+                <w:sz w:val="20"/>
+                <w:szCs w:val="20"/>
+              </w:rPr>
+              <w:t>Eliminar Feriado</w:t>
+            </w:r>
+          </w:p>
+        </w:tc>
+      </w:tr>
+    </w:tbl>
+    <w:p/>
+    <w:tbl>
+      <w:tblPr>
+        <w:tblStyle w:val="Cuadrculaclara-nfasis11"/>
+        <w:tblW w:w="0" w:type="auto"/>
+        <w:jc w:val="center"/>
+        <w:tblLook w:val="04A0"/>
+      </w:tblPr>
+      <w:tblGrid>
+        <w:gridCol w:w="2022"/>
+        <w:gridCol w:w="6698"/>
+      </w:tblGrid>
+      <w:tr>
+        <w:trPr>
+          <w:cnfStyle w:val="100000000000"/>
+          <w:jc w:val="center"/>
+        </w:trPr>
+        <w:tc>
+          <w:tcPr>
+            <w:cnfStyle w:val="001000000000"/>
+            <w:tcW w:w="2022" w:type="dxa"/>
+          </w:tcPr>
+          <w:p>
+            <w:pPr>
+              <w:pStyle w:val="Sinespaciado"/>
+              <w:rPr>
+                <w:rFonts w:ascii="Times New Roman" w:hAnsi="Times New Roman" w:cs="Times New Roman"/>
+                <w:sz w:val="20"/>
+                <w:szCs w:val="20"/>
+              </w:rPr>
+            </w:pPr>
+            <w:r>
+              <w:rPr>
+                <w:rFonts w:ascii="Times New Roman" w:hAnsi="Times New Roman" w:cs="Times New Roman"/>
+                <w:sz w:val="20"/>
+                <w:szCs w:val="20"/>
+              </w:rPr>
+              <w:t>NOMBRES</w:t>
+            </w:r>
+          </w:p>
+        </w:tc>
+        <w:tc>
+          <w:tcPr>
+            <w:tcW w:w="6698" w:type="dxa"/>
+          </w:tcPr>
+          <w:p>
+            <w:pPr>
+              <w:pStyle w:val="Sinespaciado"/>
+              <w:cnfStyle w:val="100000000000"/>
+              <w:rPr>
+                <w:rFonts w:ascii="Times New Roman" w:hAnsi="Times New Roman" w:cs="Times New Roman"/>
+                <w:b w:val="0"/>
+                <w:sz w:val="20"/>
+                <w:szCs w:val="20"/>
+              </w:rPr>
+            </w:pPr>
+            <w:proofErr w:type="spellStart"/>
+            <w:r>
+              <w:rPr>
+                <w:rFonts w:ascii="Times New Roman" w:hAnsi="Times New Roman" w:cs="Times New Roman"/>
+                <w:sz w:val="20"/>
+                <w:szCs w:val="20"/>
+              </w:rPr>
+              <w:t>GSucursal</w:t>
+            </w:r>
+            <w:proofErr w:type="spellEnd"/>
+          </w:p>
+        </w:tc>
+      </w:tr>
+      <w:tr>
+        <w:trPr>
+          <w:cnfStyle w:val="000000100000"/>
+          <w:jc w:val="center"/>
+        </w:trPr>
+        <w:tc>
+          <w:tcPr>
+            <w:cnfStyle w:val="001000000000"/>
+            <w:tcW w:w="2022" w:type="dxa"/>
+          </w:tcPr>
+          <w:p>
+            <w:pPr>
+              <w:pStyle w:val="Sinespaciado"/>
+              <w:rPr>
+                <w:rFonts w:ascii="Times New Roman" w:hAnsi="Times New Roman" w:cs="Times New Roman"/>
+                <w:sz w:val="20"/>
+                <w:szCs w:val="20"/>
+              </w:rPr>
+            </w:pPr>
+            <w:r>
+              <w:rPr>
+                <w:rFonts w:ascii="Times New Roman" w:hAnsi="Times New Roman" w:cs="Times New Roman"/>
+                <w:sz w:val="20"/>
+                <w:szCs w:val="20"/>
+              </w:rPr>
+              <w:t>PROPOSITO</w:t>
+            </w:r>
+          </w:p>
+        </w:tc>
+        <w:tc>
+          <w:tcPr>
+            <w:tcW w:w="6698" w:type="dxa"/>
+          </w:tcPr>
+          <w:p>
+            <w:pPr>
+              <w:pStyle w:val="Sinespaciado"/>
+              <w:cnfStyle w:val="000000100000"/>
+              <w:rPr>
+                <w:rFonts w:ascii="Times New Roman" w:hAnsi="Times New Roman" w:cs="Times New Roman"/>
+                <w:sz w:val="20"/>
+                <w:szCs w:val="20"/>
+              </w:rPr>
+            </w:pPr>
+            <w:r>
+              <w:rPr>
+                <w:rFonts w:ascii="Times New Roman" w:hAnsi="Times New Roman" w:cs="Times New Roman"/>
+                <w:sz w:val="20"/>
+                <w:szCs w:val="20"/>
+              </w:rPr>
+              <w:t>Acceder a la clase presentación para interactuar y almacenar los datos</w:t>
+            </w:r>
+          </w:p>
+        </w:tc>
+      </w:tr>
+      <w:tr>
+        <w:trPr>
+          <w:cnfStyle w:val="000000010000"/>
+          <w:jc w:val="center"/>
+        </w:trPr>
+        <w:tc>
+          <w:tcPr>
+            <w:cnfStyle w:val="001000000000"/>
+            <w:tcW w:w="2022" w:type="dxa"/>
+          </w:tcPr>
+          <w:p>
+            <w:pPr>
+              <w:pStyle w:val="Sinespaciado"/>
+              <w:rPr>
+                <w:rFonts w:ascii="Times New Roman" w:hAnsi="Times New Roman" w:cs="Times New Roman"/>
+                <w:sz w:val="20"/>
+                <w:szCs w:val="20"/>
+              </w:rPr>
+            </w:pPr>
+            <w:r>
+              <w:rPr>
+                <w:rFonts w:ascii="Times New Roman" w:hAnsi="Times New Roman" w:cs="Times New Roman"/>
+                <w:sz w:val="20"/>
+                <w:szCs w:val="20"/>
+              </w:rPr>
+              <w:t>ENTRADA</w:t>
+            </w:r>
+          </w:p>
+        </w:tc>
+        <w:tc>
+          <w:tcPr>
+            <w:tcW w:w="6698" w:type="dxa"/>
+          </w:tcPr>
+          <w:p>
+            <w:pPr>
+              <w:pStyle w:val="Sinespaciado"/>
+              <w:cnfStyle w:val="000000010000"/>
+              <w:rPr>
+                <w:rFonts w:ascii="Times New Roman" w:hAnsi="Times New Roman" w:cs="Times New Roman"/>
+                <w:sz w:val="20"/>
+                <w:szCs w:val="20"/>
+              </w:rPr>
+            </w:pPr>
+            <w:r>
+              <w:rPr>
+                <w:rFonts w:ascii="Times New Roman" w:hAnsi="Times New Roman" w:cs="Times New Roman"/>
+                <w:sz w:val="20"/>
+                <w:szCs w:val="20"/>
+              </w:rPr>
+              <w:t>Código, Descripción.</w:t>
+            </w:r>
+          </w:p>
+        </w:tc>
+      </w:tr>
+      <w:tr>
+        <w:trPr>
+          <w:cnfStyle w:val="000000100000"/>
+          <w:trHeight w:val="136"/>
+          <w:jc w:val="center"/>
+        </w:trPr>
+        <w:tc>
+          <w:tcPr>
+            <w:cnfStyle w:val="001000000000"/>
+            <w:tcW w:w="2022" w:type="dxa"/>
+          </w:tcPr>
+          <w:p>
+            <w:pPr>
+              <w:pStyle w:val="Sinespaciado"/>
+              <w:rPr>
+                <w:rFonts w:ascii="Times New Roman" w:hAnsi="Times New Roman" w:cs="Times New Roman"/>
+                <w:sz w:val="20"/>
+                <w:szCs w:val="20"/>
+              </w:rPr>
+            </w:pPr>
+            <w:r>
+              <w:rPr>
+                <w:rFonts w:ascii="Times New Roman" w:hAnsi="Times New Roman" w:cs="Times New Roman"/>
+                <w:sz w:val="20"/>
+                <w:szCs w:val="20"/>
+              </w:rPr>
+              <w:t>RETORNO</w:t>
+            </w:r>
+          </w:p>
+        </w:tc>
+        <w:tc>
+          <w:tcPr>
+            <w:tcW w:w="6698" w:type="dxa"/>
+          </w:tcPr>
+          <w:p>
+            <w:pPr>
+              <w:pStyle w:val="Sinespaciado"/>
+              <w:cnfStyle w:val="000000100000"/>
+              <w:rPr>
+                <w:rFonts w:ascii="Times New Roman" w:hAnsi="Times New Roman" w:cs="Times New Roman"/>
+                <w:sz w:val="20"/>
+                <w:szCs w:val="20"/>
+              </w:rPr>
+            </w:pPr>
+            <w:r>
+              <w:rPr>
+                <w:rFonts w:ascii="Times New Roman" w:hAnsi="Times New Roman" w:cs="Times New Roman"/>
+                <w:sz w:val="20"/>
+                <w:szCs w:val="20"/>
+              </w:rPr>
+              <w:t xml:space="preserve">Inserta </w:t>
+            </w:r>
+            <w:r>
+              <w:rPr>
+                <w:rFonts w:ascii="Times New Roman" w:hAnsi="Times New Roman" w:cs="Times New Roman"/>
+                <w:sz w:val="20"/>
+                <w:szCs w:val="20"/>
+              </w:rPr>
+              <w:t>Sucursal</w:t>
+            </w:r>
+          </w:p>
+          <w:p>
+            <w:pPr>
+              <w:pStyle w:val="Sinespaciado"/>
+              <w:cnfStyle w:val="000000100000"/>
+              <w:rPr>
+                <w:rFonts w:ascii="Times New Roman" w:hAnsi="Times New Roman" w:cs="Times New Roman"/>
+                <w:sz w:val="20"/>
+                <w:szCs w:val="20"/>
+              </w:rPr>
+            </w:pPr>
+            <w:r>
+              <w:rPr>
+                <w:rFonts w:ascii="Times New Roman" w:hAnsi="Times New Roman" w:cs="Times New Roman"/>
+                <w:sz w:val="20"/>
+                <w:szCs w:val="20"/>
+              </w:rPr>
+              <w:t xml:space="preserve">Actualiza </w:t>
+            </w:r>
+            <w:r>
+              <w:rPr>
+                <w:rFonts w:ascii="Times New Roman" w:hAnsi="Times New Roman" w:cs="Times New Roman"/>
+                <w:sz w:val="20"/>
+                <w:szCs w:val="20"/>
+              </w:rPr>
+              <w:t>Sucursal</w:t>
+            </w:r>
+          </w:p>
+          <w:p>
+            <w:pPr>
+              <w:pStyle w:val="Sinespaciado"/>
+              <w:cnfStyle w:val="000000100000"/>
+              <w:rPr>
+                <w:rFonts w:ascii="Times New Roman" w:hAnsi="Times New Roman" w:cs="Times New Roman"/>
+                <w:sz w:val="20"/>
+                <w:szCs w:val="20"/>
+              </w:rPr>
+            </w:pPr>
+            <w:r>
+              <w:rPr>
+                <w:rFonts w:ascii="Times New Roman" w:hAnsi="Times New Roman" w:cs="Times New Roman"/>
+                <w:sz w:val="20"/>
+                <w:szCs w:val="20"/>
+              </w:rPr>
+              <w:t xml:space="preserve">Eliminar </w:t>
+            </w:r>
+            <w:r>
+              <w:rPr>
+                <w:rFonts w:ascii="Times New Roman" w:hAnsi="Times New Roman" w:cs="Times New Roman"/>
+                <w:sz w:val="20"/>
+                <w:szCs w:val="20"/>
+              </w:rPr>
+              <w:t>Sucursal</w:t>
+            </w:r>
+          </w:p>
+        </w:tc>
+      </w:tr>
+    </w:tbl>
+    <w:p/>
+    <w:tbl>
+      <w:tblPr>
+        <w:tblStyle w:val="Cuadrculaclara-nfasis11"/>
+        <w:tblW w:w="0" w:type="auto"/>
+        <w:jc w:val="center"/>
+        <w:tblLook w:val="04A0"/>
+      </w:tblPr>
+      <w:tblGrid>
+        <w:gridCol w:w="2022"/>
+        <w:gridCol w:w="6698"/>
+      </w:tblGrid>
+      <w:tr>
+        <w:trPr>
+          <w:cnfStyle w:val="100000000000"/>
+          <w:jc w:val="center"/>
+        </w:trPr>
+        <w:tc>
+          <w:tcPr>
+            <w:cnfStyle w:val="001000000000"/>
+            <w:tcW w:w="2022" w:type="dxa"/>
+          </w:tcPr>
+          <w:p>
+            <w:pPr>
+              <w:pStyle w:val="Sinespaciado"/>
+              <w:rPr>
+                <w:rFonts w:ascii="Times New Roman" w:hAnsi="Times New Roman" w:cs="Times New Roman"/>
+                <w:sz w:val="20"/>
+                <w:szCs w:val="20"/>
+              </w:rPr>
+            </w:pPr>
+            <w:r>
+              <w:rPr>
+                <w:rFonts w:ascii="Times New Roman" w:hAnsi="Times New Roman" w:cs="Times New Roman"/>
+                <w:sz w:val="20"/>
+                <w:szCs w:val="20"/>
+              </w:rPr>
+              <w:t>NOMBRES</w:t>
+            </w:r>
+          </w:p>
+        </w:tc>
+        <w:tc>
+          <w:tcPr>
+            <w:tcW w:w="6698" w:type="dxa"/>
+          </w:tcPr>
+          <w:p>
+            <w:pPr>
+              <w:pStyle w:val="Sinespaciado"/>
+              <w:cnfStyle w:val="100000000000"/>
+              <w:rPr>
+                <w:rFonts w:ascii="Times New Roman" w:hAnsi="Times New Roman" w:cs="Times New Roman"/>
+                <w:b w:val="0"/>
+                <w:sz w:val="20"/>
+                <w:szCs w:val="20"/>
+              </w:rPr>
+            </w:pPr>
+            <w:proofErr w:type="spellStart"/>
+            <w:r>
+              <w:rPr>
+                <w:rFonts w:ascii="Times New Roman" w:hAnsi="Times New Roman" w:cs="Times New Roman"/>
+                <w:sz w:val="20"/>
+                <w:szCs w:val="20"/>
+              </w:rPr>
+              <w:t>GTurno</w:t>
+            </w:r>
+            <w:proofErr w:type="spellEnd"/>
+          </w:p>
+        </w:tc>
+      </w:tr>
+      <w:tr>
+        <w:trPr>
+          <w:cnfStyle w:val="000000100000"/>
+          <w:jc w:val="center"/>
+        </w:trPr>
+        <w:tc>
+          <w:tcPr>
+            <w:cnfStyle w:val="001000000000"/>
+            <w:tcW w:w="2022" w:type="dxa"/>
+          </w:tcPr>
+          <w:p>
+            <w:pPr>
+              <w:pStyle w:val="Sinespaciado"/>
+              <w:rPr>
+                <w:rFonts w:ascii="Times New Roman" w:hAnsi="Times New Roman" w:cs="Times New Roman"/>
+                <w:sz w:val="20"/>
+                <w:szCs w:val="20"/>
+              </w:rPr>
+            </w:pPr>
+            <w:r>
+              <w:rPr>
+                <w:rFonts w:ascii="Times New Roman" w:hAnsi="Times New Roman" w:cs="Times New Roman"/>
+                <w:sz w:val="20"/>
+                <w:szCs w:val="20"/>
+              </w:rPr>
+              <w:t>PROPOSITO</w:t>
+            </w:r>
+          </w:p>
+        </w:tc>
+        <w:tc>
+          <w:tcPr>
+            <w:tcW w:w="6698" w:type="dxa"/>
+          </w:tcPr>
+          <w:p>
+            <w:pPr>
+              <w:pStyle w:val="Sinespaciado"/>
+              <w:cnfStyle w:val="000000100000"/>
+              <w:rPr>
+                <w:rFonts w:ascii="Times New Roman" w:hAnsi="Times New Roman" w:cs="Times New Roman"/>
+                <w:sz w:val="20"/>
+                <w:szCs w:val="20"/>
+              </w:rPr>
+            </w:pPr>
+            <w:r>
+              <w:rPr>
+                <w:rFonts w:ascii="Times New Roman" w:hAnsi="Times New Roman" w:cs="Times New Roman"/>
+                <w:sz w:val="20"/>
+                <w:szCs w:val="20"/>
+              </w:rPr>
+              <w:t>Acceder a la clase presentación para interactuar y almacenar los datos</w:t>
+            </w:r>
+          </w:p>
+        </w:tc>
+      </w:tr>
+      <w:tr>
+        <w:trPr>
+          <w:cnfStyle w:val="000000010000"/>
+          <w:jc w:val="center"/>
+        </w:trPr>
+        <w:tc>
+          <w:tcPr>
+            <w:cnfStyle w:val="001000000000"/>
+            <w:tcW w:w="2022" w:type="dxa"/>
+          </w:tcPr>
+          <w:p>
+            <w:pPr>
+              <w:pStyle w:val="Sinespaciado"/>
+              <w:rPr>
+                <w:rFonts w:ascii="Times New Roman" w:hAnsi="Times New Roman" w:cs="Times New Roman"/>
+                <w:sz w:val="20"/>
+                <w:szCs w:val="20"/>
+              </w:rPr>
+            </w:pPr>
+            <w:r>
+              <w:rPr>
+                <w:rFonts w:ascii="Times New Roman" w:hAnsi="Times New Roman" w:cs="Times New Roman"/>
+                <w:sz w:val="20"/>
+                <w:szCs w:val="20"/>
+              </w:rPr>
+              <w:t>ENTRADA</w:t>
+            </w:r>
+          </w:p>
+        </w:tc>
+        <w:tc>
+          <w:tcPr>
+            <w:tcW w:w="6698" w:type="dxa"/>
+          </w:tcPr>
+          <w:p>
+            <w:pPr>
+              <w:pStyle w:val="Sinespaciado"/>
+              <w:cnfStyle w:val="000000010000"/>
+              <w:rPr>
+                <w:rFonts w:ascii="Times New Roman" w:hAnsi="Times New Roman" w:cs="Times New Roman"/>
+                <w:sz w:val="20"/>
+                <w:szCs w:val="20"/>
+              </w:rPr>
+            </w:pPr>
+            <w:r>
+              <w:rPr>
+                <w:rFonts w:ascii="Times New Roman" w:hAnsi="Times New Roman" w:cs="Times New Roman"/>
+                <w:sz w:val="20"/>
+                <w:szCs w:val="20"/>
+              </w:rPr>
+              <w:t>Código, Descripción.</w:t>
+            </w:r>
+          </w:p>
+        </w:tc>
+      </w:tr>
+      <w:tr>
+        <w:trPr>
+          <w:cnfStyle w:val="000000100000"/>
+          <w:trHeight w:val="136"/>
+          <w:jc w:val="center"/>
+        </w:trPr>
+        <w:tc>
+          <w:tcPr>
+            <w:cnfStyle w:val="001000000000"/>
+            <w:tcW w:w="2022" w:type="dxa"/>
+          </w:tcPr>
+          <w:p>
+            <w:pPr>
+              <w:pStyle w:val="Sinespaciado"/>
+              <w:rPr>
+                <w:rFonts w:ascii="Times New Roman" w:hAnsi="Times New Roman" w:cs="Times New Roman"/>
+                <w:sz w:val="20"/>
+                <w:szCs w:val="20"/>
+              </w:rPr>
+            </w:pPr>
+            <w:r>
+              <w:rPr>
+                <w:rFonts w:ascii="Times New Roman" w:hAnsi="Times New Roman" w:cs="Times New Roman"/>
+                <w:sz w:val="20"/>
+                <w:szCs w:val="20"/>
+              </w:rPr>
+              <w:t>RETORNO</w:t>
+            </w:r>
+          </w:p>
+        </w:tc>
+        <w:tc>
+          <w:tcPr>
+            <w:tcW w:w="6698" w:type="dxa"/>
+          </w:tcPr>
+          <w:p>
+            <w:pPr>
+              <w:pStyle w:val="Sinespaciado"/>
+              <w:cnfStyle w:val="000000100000"/>
+              <w:rPr>
+                <w:rFonts w:ascii="Times New Roman" w:hAnsi="Times New Roman" w:cs="Times New Roman"/>
+                <w:sz w:val="20"/>
+                <w:szCs w:val="20"/>
+              </w:rPr>
+            </w:pPr>
+            <w:r>
+              <w:rPr>
+                <w:rFonts w:ascii="Times New Roman" w:hAnsi="Times New Roman" w:cs="Times New Roman"/>
+                <w:sz w:val="20"/>
+                <w:szCs w:val="20"/>
+              </w:rPr>
+              <w:t>Inserta Turno</w:t>
+            </w:r>
+          </w:p>
+          <w:p>
+            <w:pPr>
+              <w:pStyle w:val="Sinespaciado"/>
+              <w:cnfStyle w:val="000000100000"/>
+              <w:rPr>
+                <w:rFonts w:ascii="Times New Roman" w:hAnsi="Times New Roman" w:cs="Times New Roman"/>
+                <w:sz w:val="20"/>
+                <w:szCs w:val="20"/>
+              </w:rPr>
+            </w:pPr>
+            <w:r>
+              <w:rPr>
+                <w:rFonts w:ascii="Times New Roman" w:hAnsi="Times New Roman" w:cs="Times New Roman"/>
+                <w:sz w:val="20"/>
+                <w:szCs w:val="20"/>
+              </w:rPr>
+              <w:t>Actualiza Turno</w:t>
+            </w:r>
+          </w:p>
+          <w:p>
+            <w:pPr>
+              <w:pStyle w:val="Sinespaciado"/>
+              <w:cnfStyle w:val="000000100000"/>
+              <w:rPr>
+                <w:rFonts w:ascii="Times New Roman" w:hAnsi="Times New Roman" w:cs="Times New Roman"/>
+                <w:sz w:val="20"/>
+                <w:szCs w:val="20"/>
+              </w:rPr>
+            </w:pPr>
+            <w:r>
+              <w:rPr>
+                <w:rFonts w:ascii="Times New Roman" w:hAnsi="Times New Roman" w:cs="Times New Roman"/>
+                <w:sz w:val="20"/>
+                <w:szCs w:val="20"/>
+              </w:rPr>
+              <w:t>Eliminar Turno</w:t>
+            </w:r>
+          </w:p>
+        </w:tc>
+      </w:tr>
+    </w:tbl>
+    <w:p/>
+    <w:tbl>
+      <w:tblPr>
+        <w:tblStyle w:val="Cuadrculaclara-nfasis11"/>
+        <w:tblW w:w="0" w:type="auto"/>
+        <w:jc w:val="center"/>
+        <w:tblLook w:val="04A0"/>
+      </w:tblPr>
+      <w:tblGrid>
+        <w:gridCol w:w="2022"/>
+        <w:gridCol w:w="6698"/>
+      </w:tblGrid>
+      <w:tr>
+        <w:trPr>
+          <w:cnfStyle w:val="100000000000"/>
+          <w:jc w:val="center"/>
+        </w:trPr>
+        <w:tc>
+          <w:tcPr>
+            <w:cnfStyle w:val="001000000000"/>
+            <w:tcW w:w="2022" w:type="dxa"/>
+          </w:tcPr>
+          <w:p>
+            <w:pPr>
+              <w:pStyle w:val="Sinespaciado"/>
+              <w:rPr>
+                <w:rFonts w:ascii="Times New Roman" w:hAnsi="Times New Roman" w:cs="Times New Roman"/>
+                <w:sz w:val="20"/>
+                <w:szCs w:val="20"/>
+              </w:rPr>
+            </w:pPr>
+            <w:r>
+              <w:rPr>
+                <w:rFonts w:ascii="Times New Roman" w:hAnsi="Times New Roman" w:cs="Times New Roman"/>
+                <w:sz w:val="20"/>
+                <w:szCs w:val="20"/>
+              </w:rPr>
+              <w:t>NOMBRES</w:t>
+            </w:r>
+          </w:p>
+        </w:tc>
+        <w:tc>
+          <w:tcPr>
+            <w:tcW w:w="6698" w:type="dxa"/>
+          </w:tcPr>
+          <w:p>
+            <w:pPr>
+              <w:pStyle w:val="Sinespaciado"/>
+              <w:cnfStyle w:val="100000000000"/>
+              <w:rPr>
+                <w:rFonts w:ascii="Times New Roman" w:hAnsi="Times New Roman" w:cs="Times New Roman"/>
+                <w:b w:val="0"/>
+                <w:sz w:val="20"/>
+                <w:szCs w:val="20"/>
+              </w:rPr>
+            </w:pPr>
+            <w:proofErr w:type="spellStart"/>
+            <w:r>
+              <w:rPr>
+                <w:rFonts w:ascii="Times New Roman" w:hAnsi="Times New Roman" w:cs="Times New Roman"/>
+                <w:sz w:val="20"/>
+                <w:szCs w:val="20"/>
+              </w:rPr>
+              <w:t>GCronograma</w:t>
+            </w:r>
+            <w:proofErr w:type="spellEnd"/>
+          </w:p>
+        </w:tc>
+      </w:tr>
+      <w:tr>
+        <w:trPr>
+          <w:cnfStyle w:val="000000100000"/>
+          <w:jc w:val="center"/>
+        </w:trPr>
+        <w:tc>
+          <w:tcPr>
+            <w:cnfStyle w:val="001000000000"/>
+            <w:tcW w:w="2022" w:type="dxa"/>
+          </w:tcPr>
+          <w:p>
+            <w:pPr>
+              <w:pStyle w:val="Sinespaciado"/>
+              <w:rPr>
+                <w:rFonts w:ascii="Times New Roman" w:hAnsi="Times New Roman" w:cs="Times New Roman"/>
+                <w:sz w:val="20"/>
+                <w:szCs w:val="20"/>
+              </w:rPr>
+            </w:pPr>
+            <w:r>
+              <w:rPr>
+                <w:rFonts w:ascii="Times New Roman" w:hAnsi="Times New Roman" w:cs="Times New Roman"/>
+                <w:sz w:val="20"/>
+                <w:szCs w:val="20"/>
+              </w:rPr>
+              <w:t>PROPOSITO</w:t>
+            </w:r>
+          </w:p>
+        </w:tc>
+        <w:tc>
+          <w:tcPr>
+            <w:tcW w:w="6698" w:type="dxa"/>
+          </w:tcPr>
+          <w:p>
+            <w:pPr>
+              <w:pStyle w:val="Sinespaciado"/>
+              <w:cnfStyle w:val="000000100000"/>
+              <w:rPr>
+                <w:rFonts w:ascii="Times New Roman" w:hAnsi="Times New Roman" w:cs="Times New Roman"/>
+                <w:sz w:val="20"/>
+                <w:szCs w:val="20"/>
+              </w:rPr>
+            </w:pPr>
+            <w:r>
+              <w:rPr>
+                <w:rFonts w:ascii="Times New Roman" w:hAnsi="Times New Roman" w:cs="Times New Roman"/>
+                <w:sz w:val="20"/>
+                <w:szCs w:val="20"/>
+              </w:rPr>
+              <w:t>Acceder a la clase presentación para interactuar y almacenar los datos</w:t>
+            </w:r>
+          </w:p>
+        </w:tc>
+      </w:tr>
+      <w:tr>
+        <w:trPr>
+          <w:cnfStyle w:val="000000010000"/>
+          <w:jc w:val="center"/>
+        </w:trPr>
+        <w:tc>
+          <w:tcPr>
+            <w:cnfStyle w:val="001000000000"/>
+            <w:tcW w:w="2022" w:type="dxa"/>
+          </w:tcPr>
+          <w:p>
+            <w:pPr>
+              <w:pStyle w:val="Sinespaciado"/>
+              <w:rPr>
+                <w:rFonts w:ascii="Times New Roman" w:hAnsi="Times New Roman" w:cs="Times New Roman"/>
+                <w:sz w:val="20"/>
+                <w:szCs w:val="20"/>
+              </w:rPr>
+            </w:pPr>
+            <w:r>
+              <w:rPr>
+                <w:rFonts w:ascii="Times New Roman" w:hAnsi="Times New Roman" w:cs="Times New Roman"/>
+                <w:sz w:val="20"/>
+                <w:szCs w:val="20"/>
+              </w:rPr>
+              <w:t>ENTRADA</w:t>
+            </w:r>
+          </w:p>
+        </w:tc>
+        <w:tc>
+          <w:tcPr>
+            <w:tcW w:w="6698" w:type="dxa"/>
+          </w:tcPr>
+          <w:p>
+            <w:pPr>
+              <w:pStyle w:val="Sinespaciado"/>
+              <w:cnfStyle w:val="000000010000"/>
+              <w:rPr>
+                <w:rFonts w:ascii="Times New Roman" w:hAnsi="Times New Roman" w:cs="Times New Roman"/>
+                <w:sz w:val="20"/>
+                <w:szCs w:val="20"/>
+              </w:rPr>
+            </w:pPr>
+            <w:r>
+              <w:rPr>
+                <w:rFonts w:ascii="Times New Roman" w:hAnsi="Times New Roman" w:cs="Times New Roman"/>
+                <w:sz w:val="20"/>
+                <w:szCs w:val="20"/>
+              </w:rPr>
+              <w:t>Código, Descripción.</w:t>
+            </w:r>
+          </w:p>
+        </w:tc>
+      </w:tr>
+      <w:tr>
+        <w:trPr>
+          <w:cnfStyle w:val="000000100000"/>
+          <w:trHeight w:val="136"/>
+          <w:jc w:val="center"/>
+        </w:trPr>
+        <w:tc>
+          <w:tcPr>
+            <w:cnfStyle w:val="001000000000"/>
+            <w:tcW w:w="2022" w:type="dxa"/>
+          </w:tcPr>
+          <w:p>
+            <w:pPr>
+              <w:pStyle w:val="Sinespaciado"/>
+              <w:rPr>
+                <w:rFonts w:ascii="Times New Roman" w:hAnsi="Times New Roman" w:cs="Times New Roman"/>
+                <w:sz w:val="20"/>
+                <w:szCs w:val="20"/>
+              </w:rPr>
+            </w:pPr>
+            <w:r>
+              <w:rPr>
+                <w:rFonts w:ascii="Times New Roman" w:hAnsi="Times New Roman" w:cs="Times New Roman"/>
+                <w:sz w:val="20"/>
+                <w:szCs w:val="20"/>
+              </w:rPr>
+              <w:lastRenderedPageBreak/>
+              <w:t>RETORNO</w:t>
+            </w:r>
+          </w:p>
+        </w:tc>
+        <w:tc>
+          <w:tcPr>
+            <w:tcW w:w="6698" w:type="dxa"/>
+          </w:tcPr>
+          <w:p>
+            <w:pPr>
+              <w:pStyle w:val="Sinespaciado"/>
+              <w:cnfStyle w:val="000000100000"/>
+              <w:rPr>
+                <w:rFonts w:ascii="Times New Roman" w:hAnsi="Times New Roman" w:cs="Times New Roman"/>
+                <w:sz w:val="20"/>
+                <w:szCs w:val="20"/>
+              </w:rPr>
+            </w:pPr>
+            <w:r>
+              <w:rPr>
+                <w:rFonts w:ascii="Times New Roman" w:hAnsi="Times New Roman" w:cs="Times New Roman"/>
+                <w:sz w:val="20"/>
+                <w:szCs w:val="20"/>
+              </w:rPr>
+              <w:t>Inserta Cronograma</w:t>
+            </w:r>
+          </w:p>
+          <w:p>
+            <w:pPr>
+              <w:pStyle w:val="Sinespaciado"/>
+              <w:cnfStyle w:val="000000100000"/>
+              <w:rPr>
+                <w:rFonts w:ascii="Times New Roman" w:hAnsi="Times New Roman" w:cs="Times New Roman"/>
+                <w:sz w:val="20"/>
+                <w:szCs w:val="20"/>
+              </w:rPr>
+            </w:pPr>
+            <w:r>
+              <w:rPr>
+                <w:rFonts w:ascii="Times New Roman" w:hAnsi="Times New Roman" w:cs="Times New Roman"/>
+                <w:sz w:val="20"/>
+                <w:szCs w:val="20"/>
+              </w:rPr>
+              <w:t>Actualiza Cronograma</w:t>
+            </w:r>
+          </w:p>
+          <w:p>
+            <w:pPr>
+              <w:pStyle w:val="Sinespaciado"/>
+              <w:cnfStyle w:val="000000100000"/>
+              <w:rPr>
+                <w:rFonts w:ascii="Times New Roman" w:hAnsi="Times New Roman" w:cs="Times New Roman"/>
+                <w:sz w:val="20"/>
+                <w:szCs w:val="20"/>
+              </w:rPr>
+            </w:pPr>
+            <w:r>
+              <w:rPr>
+                <w:rFonts w:ascii="Times New Roman" w:hAnsi="Times New Roman" w:cs="Times New Roman"/>
+                <w:sz w:val="20"/>
+                <w:szCs w:val="20"/>
+              </w:rPr>
+              <w:t>Eliminar Cronograma</w:t>
+            </w:r>
+          </w:p>
+        </w:tc>
+      </w:tr>
+    </w:tbl>
     <w:p>
       <w:pPr>
         <w:rPr>
@@ -30286,122 +32500,122 @@
     </dgm:pt>
   </dgm:ptLst>
   <dgm:cxnLst>
-    <dgm:cxn modelId="{A2F1A4CF-32D1-42B7-A2EC-9C7498C77A50}" type="presOf" srcId="{091FE14F-7886-4379-AB66-08E4D68A700A}" destId="{5B12885D-0F77-4AE8-B754-D8B21BC9CFB3}" srcOrd="0" destOrd="0" presId="urn:microsoft.com/office/officeart/2005/8/layout/hierarchy1"/>
+    <dgm:cxn modelId="{2F31A47D-F727-484A-AEA2-74E0D2A5DC9E}" srcId="{5AA1DA01-254B-46BF-803D-AAE948BFB881}" destId="{F396109B-8644-4D10-B239-8D39E85291C0}" srcOrd="1" destOrd="0" parTransId="{12B44837-F079-4F80-94E9-48B4BEF10ACE}" sibTransId="{AFBACCEF-644E-4474-82AC-48BC8BA6C029}"/>
     <dgm:cxn modelId="{D4B67E7F-2B6D-4248-8D26-4E0F922B2B42}" srcId="{9000D453-E4CB-4949-BA67-82BE10C81DA2}" destId="{5226D533-5E81-43AE-9F6B-2EE1D66A6124}" srcOrd="0" destOrd="0" parTransId="{791948F8-67F0-46A8-BC23-C5F22D2E54F8}" sibTransId="{18B2B3CA-F555-40FD-ADA1-66782F8B73FC}"/>
-    <dgm:cxn modelId="{2F31A47D-F727-484A-AEA2-74E0D2A5DC9E}" srcId="{5AA1DA01-254B-46BF-803D-AAE948BFB881}" destId="{F396109B-8644-4D10-B239-8D39E85291C0}" srcOrd="1" destOrd="0" parTransId="{12B44837-F079-4F80-94E9-48B4BEF10ACE}" sibTransId="{AFBACCEF-644E-4474-82AC-48BC8BA6C029}"/>
-    <dgm:cxn modelId="{6C742F6F-AFCF-4095-B935-BD33BFD8A7E1}" type="presOf" srcId="{9AEE8EDC-0108-4855-95DA-4D20BCA829F7}" destId="{ABAA0F0D-0826-4A74-BBDF-397E47C377E1}" srcOrd="0" destOrd="0" presId="urn:microsoft.com/office/officeart/2005/8/layout/hierarchy1"/>
-    <dgm:cxn modelId="{8F39831F-81E2-4924-AA37-F129702F69C9}" type="presOf" srcId="{4E1F74EB-FABD-4C1E-92D5-E8E12F42F8BC}" destId="{F6FFE223-8FDD-4A8A-A2CB-0585C4015B74}" srcOrd="0" destOrd="0" presId="urn:microsoft.com/office/officeart/2005/8/layout/hierarchy1"/>
+    <dgm:cxn modelId="{E6CAF9AC-447E-4CA6-AC3C-8A7BC4FDC6D0}" type="presOf" srcId="{5AA1DA01-254B-46BF-803D-AAE948BFB881}" destId="{25885DFF-C9DA-47A4-836B-E1936B430D73}" srcOrd="0" destOrd="0" presId="urn:microsoft.com/office/officeart/2005/8/layout/hierarchy1"/>
     <dgm:cxn modelId="{AC55599B-9095-471B-91B0-3472A641A9F0}" srcId="{CAD3BFD4-4793-4903-BDB7-94B509048F4A}" destId="{3E33D4DC-6736-44F7-A33A-5BE258E0ABA1}" srcOrd="2" destOrd="0" parTransId="{757BC75C-9911-4D06-9DC3-DB4E4D6149B8}" sibTransId="{D31587FD-8D71-4105-B5BB-BD7B1A3ED949}"/>
+    <dgm:cxn modelId="{20E0FD8B-E417-4B91-80D4-EFFB567BA456}" type="presOf" srcId="{131BC89C-0773-4D27-B91F-ECD41676226E}" destId="{E3C203B4-6CF9-4005-93C5-A6E4A49C5DB8}" srcOrd="0" destOrd="0" presId="urn:microsoft.com/office/officeart/2005/8/layout/hierarchy1"/>
+    <dgm:cxn modelId="{E18C453D-0DF3-495D-89D9-9365A3CA3AA3}" type="presOf" srcId="{5226D533-5E81-43AE-9F6B-2EE1D66A6124}" destId="{11151BF1-7B71-42FF-BD08-60ED7CF2B970}" srcOrd="0" destOrd="0" presId="urn:microsoft.com/office/officeart/2005/8/layout/hierarchy1"/>
     <dgm:cxn modelId="{0A378951-68F0-4BC5-8365-00A6DEF96A16}" srcId="{CAD3BFD4-4793-4903-BDB7-94B509048F4A}" destId="{C2C46E6D-61A8-492A-8D34-C30DFB4BD030}" srcOrd="0" destOrd="0" parTransId="{091FE14F-7886-4379-AB66-08E4D68A700A}" sibTransId="{88871D47-CBA8-46DC-9A68-62E9AC842E1F}"/>
-    <dgm:cxn modelId="{CA0CDDCC-E490-4DFE-AC57-2A78637FC491}" type="presOf" srcId="{560642FF-2EBC-46D8-8DA3-2743CD756574}" destId="{6E5693FF-A4A8-4B23-BF20-58009D80C5FA}" srcOrd="0" destOrd="0" presId="urn:microsoft.com/office/officeart/2005/8/layout/hierarchy1"/>
-    <dgm:cxn modelId="{34181668-90AA-4D39-9982-9A85F089DD4E}" type="presOf" srcId="{757BC75C-9911-4D06-9DC3-DB4E4D6149B8}" destId="{36546806-4A38-47B1-8D44-B7B688689FF2}" srcOrd="0" destOrd="0" presId="urn:microsoft.com/office/officeart/2005/8/layout/hierarchy1"/>
-    <dgm:cxn modelId="{132BAD78-350F-4A97-893B-DC294173FD0A}" type="presOf" srcId="{A1C90B07-4E50-4FDD-BE77-BD81DF4E15DB}" destId="{B41FBE67-C3B5-4181-B101-96E451C009C3}" srcOrd="0" destOrd="0" presId="urn:microsoft.com/office/officeart/2005/8/layout/hierarchy1"/>
-    <dgm:cxn modelId="{A2C16E1B-37CF-40C2-BF3B-40743C7A57A5}" type="presOf" srcId="{AD9D782E-7557-4883-8721-AC48C8841166}" destId="{6F4CBB79-CD5B-4EC8-806C-FA9FD80635C3}" srcOrd="0" destOrd="0" presId="urn:microsoft.com/office/officeart/2005/8/layout/hierarchy1"/>
-    <dgm:cxn modelId="{92B50C12-0142-4BE4-AB47-AFB600680B92}" type="presOf" srcId="{67CB8F21-D43B-4573-8481-9A979CDAE9A2}" destId="{F2181DBA-4DD5-4050-BCCF-12DDE8E4E141}" srcOrd="0" destOrd="0" presId="urn:microsoft.com/office/officeart/2005/8/layout/hierarchy1"/>
-    <dgm:cxn modelId="{5F3B8A9B-4434-42C4-B0B0-BECA0C772ABE}" type="presOf" srcId="{5226D533-5E81-43AE-9F6B-2EE1D66A6124}" destId="{11151BF1-7B71-42FF-BD08-60ED7CF2B970}" srcOrd="0" destOrd="0" presId="urn:microsoft.com/office/officeart/2005/8/layout/hierarchy1"/>
+    <dgm:cxn modelId="{347B19CD-64C6-41C5-BA6C-42E8ECD78F04}" type="presOf" srcId="{3E33D4DC-6736-44F7-A33A-5BE258E0ABA1}" destId="{F453F617-AF21-431F-B31D-E322A0ED7464}" srcOrd="0" destOrd="0" presId="urn:microsoft.com/office/officeart/2005/8/layout/hierarchy1"/>
+    <dgm:cxn modelId="{BD7C0E12-6208-410E-9B09-497FF2FB6C66}" type="presOf" srcId="{12B44837-F079-4F80-94E9-48B4BEF10ACE}" destId="{FBB416C7-44D8-431A-9BC6-C43FD5A7266A}" srcOrd="0" destOrd="0" presId="urn:microsoft.com/office/officeart/2005/8/layout/hierarchy1"/>
+    <dgm:cxn modelId="{65944FF2-735D-4ED6-AF57-37541DA77270}" type="presOf" srcId="{3CA7BFC0-9BA1-46A0-B859-1A29298FE0DC}" destId="{18258405-F1A0-4EE6-9509-74D66AE616A5}" srcOrd="0" destOrd="0" presId="urn:microsoft.com/office/officeart/2005/8/layout/hierarchy1"/>
+    <dgm:cxn modelId="{252AAFE7-6778-4CBB-9A6A-4E270417C7EA}" type="presOf" srcId="{F396109B-8644-4D10-B239-8D39E85291C0}" destId="{75887B4D-F1FE-46C6-BC18-43B2804F2134}" srcOrd="0" destOrd="0" presId="urn:microsoft.com/office/officeart/2005/8/layout/hierarchy1"/>
     <dgm:cxn modelId="{77FF8D48-BC4F-4A97-B101-AC0D4471DE6F}" srcId="{51E8ADC5-3AFC-4003-A0C3-7CFF4C4B7D28}" destId="{3CA7BFC0-9BA1-46A0-B859-1A29298FE0DC}" srcOrd="0" destOrd="0" parTransId="{560642FF-2EBC-46D8-8DA3-2743CD756574}" sibTransId="{81A58226-0A62-4948-9689-40CAA5296A1A}"/>
-    <dgm:cxn modelId="{B73DA5A4-696F-42BF-904E-BA8DFA2A4E0F}" type="presOf" srcId="{51E8ADC5-3AFC-4003-A0C3-7CFF4C4B7D28}" destId="{393467A7-A880-420A-97EF-D6A784224FEB}" srcOrd="0" destOrd="0" presId="urn:microsoft.com/office/officeart/2005/8/layout/hierarchy1"/>
-    <dgm:cxn modelId="{54DC60CE-1CFB-49EA-A12B-D88CC8CB24B1}" type="presOf" srcId="{F396109B-8644-4D10-B239-8D39E85291C0}" destId="{75887B4D-F1FE-46C6-BC18-43B2804F2134}" srcOrd="0" destOrd="0" presId="urn:microsoft.com/office/officeart/2005/8/layout/hierarchy1"/>
+    <dgm:cxn modelId="{3104A544-228C-4BD4-B80B-D2DA1A39DD19}" type="presOf" srcId="{AD9D782E-7557-4883-8721-AC48C8841166}" destId="{6F4CBB79-CD5B-4EC8-806C-FA9FD80635C3}" srcOrd="0" destOrd="0" presId="urn:microsoft.com/office/officeart/2005/8/layout/hierarchy1"/>
     <dgm:cxn modelId="{CB9C7866-9260-4710-B063-C8250A742D2F}" srcId="{CAD3BFD4-4793-4903-BDB7-94B509048F4A}" destId="{9000D453-E4CB-4949-BA67-82BE10C81DA2}" srcOrd="4" destOrd="0" parTransId="{D0A2B1BE-F05B-4207-9CEF-F03AC56BC378}" sibTransId="{0B273A25-313A-478C-9799-DB423A33940C}"/>
-    <dgm:cxn modelId="{35EBF3E8-77BF-407E-8481-C9EDDA1E3840}" type="presOf" srcId="{F1A930CB-29CB-4BD6-AD99-0DFF86DD7346}" destId="{B5A3DAA4-BA3F-4E58-BB3B-F1FA91CF35EB}" srcOrd="0" destOrd="0" presId="urn:microsoft.com/office/officeart/2005/8/layout/hierarchy1"/>
+    <dgm:cxn modelId="{67FCF391-EB55-48A9-8D99-ACE1C5F8AE4A}" type="presOf" srcId="{CAD3BFD4-4793-4903-BDB7-94B509048F4A}" destId="{2E0F14A0-9B3F-4C5B-AAD9-C160EBF9B6B0}" srcOrd="0" destOrd="0" presId="urn:microsoft.com/office/officeart/2005/8/layout/hierarchy1"/>
+    <dgm:cxn modelId="{750DDC14-4489-4368-B3B8-D7B7451D4EA9}" type="presOf" srcId="{D147D25D-3723-4D1B-A701-7675AA452707}" destId="{8BAAC2FC-5D65-4DA4-91D8-11B62C57A4B6}" srcOrd="0" destOrd="0" presId="urn:microsoft.com/office/officeart/2005/8/layout/hierarchy1"/>
+    <dgm:cxn modelId="{EBEF6542-D85D-40A6-9C0E-4FC46358A9EE}" type="presOf" srcId="{D0A2B1BE-F05B-4207-9CEF-F03AC56BC378}" destId="{9E84F353-80AC-434E-8EF0-9AC2C0420AFF}" srcOrd="0" destOrd="0" presId="urn:microsoft.com/office/officeart/2005/8/layout/hierarchy1"/>
     <dgm:cxn modelId="{BBD04289-C26E-4015-ACB1-809BB5723C9B}" srcId="{CAD3BFD4-4793-4903-BDB7-94B509048F4A}" destId="{67CB8F21-D43B-4573-8481-9A979CDAE9A2}" srcOrd="3" destOrd="0" parTransId="{9AEE8EDC-0108-4855-95DA-4D20BCA829F7}" sibTransId="{1C2E9DE9-C3C0-4387-ABD7-41F14FB9A319}"/>
-    <dgm:cxn modelId="{B53CE1D0-1C47-4893-ACEA-D6FA9EDEAD75}" type="presOf" srcId="{12B44837-F079-4F80-94E9-48B4BEF10ACE}" destId="{FBB416C7-44D8-431A-9BC6-C43FD5A7266A}" srcOrd="0" destOrd="0" presId="urn:microsoft.com/office/officeart/2005/8/layout/hierarchy1"/>
-    <dgm:cxn modelId="{78F1EC4E-A64F-4B54-BE82-51515A31906A}" type="presOf" srcId="{131BC89C-0773-4D27-B91F-ECD41676226E}" destId="{E3C203B4-6CF9-4005-93C5-A6E4A49C5DB8}" srcOrd="0" destOrd="0" presId="urn:microsoft.com/office/officeart/2005/8/layout/hierarchy1"/>
-    <dgm:cxn modelId="{0115A80E-60AB-4B51-8FF3-603414892C71}" type="presOf" srcId="{3E33D4DC-6736-44F7-A33A-5BE258E0ABA1}" destId="{F453F617-AF21-431F-B31D-E322A0ED7464}" srcOrd="0" destOrd="0" presId="urn:microsoft.com/office/officeart/2005/8/layout/hierarchy1"/>
+    <dgm:cxn modelId="{6D9ED629-4A06-4D52-BE8C-4C2313A5C70A}" type="presOf" srcId="{A1C90B07-4E50-4FDD-BE77-BD81DF4E15DB}" destId="{B41FBE67-C3B5-4181-B101-96E451C009C3}" srcOrd="0" destOrd="0" presId="urn:microsoft.com/office/officeart/2005/8/layout/hierarchy1"/>
     <dgm:cxn modelId="{5E987976-7DA1-4061-B6CA-50C48A42DD03}" srcId="{D147D25D-3723-4D1B-A701-7675AA452707}" destId="{5AA1DA01-254B-46BF-803D-AAE948BFB881}" srcOrd="0" destOrd="0" parTransId="{820038E5-3803-4490-A26A-10D393FF3E05}" sibTransId="{66EED549-07E9-4BF8-BB59-7EA117D797BF}"/>
-    <dgm:cxn modelId="{C7F96E3F-C83E-4736-854C-F7407D1438B3}" type="presOf" srcId="{D7BD974E-C191-4DA6-81D3-AE6FAE8C38C7}" destId="{6FA09658-643D-42F2-979A-B6BDEF860025}" srcOrd="0" destOrd="0" presId="urn:microsoft.com/office/officeart/2005/8/layout/hierarchy1"/>
+    <dgm:cxn modelId="{1347FB14-C6E3-4078-8C3E-6201FA245B12}" type="presOf" srcId="{9AEE8EDC-0108-4855-95DA-4D20BCA829F7}" destId="{ABAA0F0D-0826-4A74-BBDF-397E47C377E1}" srcOrd="0" destOrd="0" presId="urn:microsoft.com/office/officeart/2005/8/layout/hierarchy1"/>
+    <dgm:cxn modelId="{BAD89D47-3AA0-47C1-A4F9-9F377A442715}" type="presOf" srcId="{757BC75C-9911-4D06-9DC3-DB4E4D6149B8}" destId="{36546806-4A38-47B1-8D44-B7B688689FF2}" srcOrd="0" destOrd="0" presId="urn:microsoft.com/office/officeart/2005/8/layout/hierarchy1"/>
     <dgm:cxn modelId="{036E505A-1965-4677-BE1D-9A0FA51AC013}" srcId="{CAD3BFD4-4793-4903-BDB7-94B509048F4A}" destId="{51E8ADC5-3AFC-4003-A0C3-7CFF4C4B7D28}" srcOrd="5" destOrd="0" parTransId="{131BC89C-0773-4D27-B91F-ECD41676226E}" sibTransId="{6F6541AA-D00D-4371-AD86-C1C7837EFD6F}"/>
     <dgm:cxn modelId="{C3275464-60CB-4818-9631-2B52B45A9D9A}" srcId="{5AA1DA01-254B-46BF-803D-AAE948BFB881}" destId="{D7BD974E-C191-4DA6-81D3-AE6FAE8C38C7}" srcOrd="3" destOrd="0" parTransId="{95B61260-44D6-483F-9498-37817D99D070}" sibTransId="{FCDDF97F-DCA2-4631-973F-16D8E5F66754}"/>
-    <dgm:cxn modelId="{28A66E95-E1BE-4CCC-9575-A2CFA4E4B358}" type="presOf" srcId="{9000D453-E4CB-4949-BA67-82BE10C81DA2}" destId="{C03F724D-3AF9-45C5-9F64-B78B3F1E53E3}" srcOrd="0" destOrd="0" presId="urn:microsoft.com/office/officeart/2005/8/layout/hierarchy1"/>
-    <dgm:cxn modelId="{474413DD-AA54-4924-A3B4-35C19E80CDB8}" type="presOf" srcId="{95B61260-44D6-483F-9498-37817D99D070}" destId="{6EDDDEFF-CDBF-4E14-9CCB-C7D6BC79F0B7}" srcOrd="0" destOrd="0" presId="urn:microsoft.com/office/officeart/2005/8/layout/hierarchy1"/>
-    <dgm:cxn modelId="{B7F8D483-B51C-4AAE-AC4A-4BE5D073A450}" type="presOf" srcId="{CAD3BFD4-4793-4903-BDB7-94B509048F4A}" destId="{2E0F14A0-9B3F-4C5B-AAD9-C160EBF9B6B0}" srcOrd="0" destOrd="0" presId="urn:microsoft.com/office/officeart/2005/8/layout/hierarchy1"/>
-    <dgm:cxn modelId="{3C0D0343-1AC9-4EDC-8B1A-E89AEF3808A5}" type="presOf" srcId="{C2C46E6D-61A8-492A-8D34-C30DFB4BD030}" destId="{B699CAC3-E5E3-44C8-877E-34565E487345}" srcOrd="0" destOrd="0" presId="urn:microsoft.com/office/officeart/2005/8/layout/hierarchy1"/>
-    <dgm:cxn modelId="{B3B03A06-D4BE-4BCD-9BB7-441F0C0082A7}" type="presOf" srcId="{791948F8-67F0-46A8-BC23-C5F22D2E54F8}" destId="{901330CD-479D-4821-9E1A-ABE6B1ACB567}" srcOrd="0" destOrd="0" presId="urn:microsoft.com/office/officeart/2005/8/layout/hierarchy1"/>
+    <dgm:cxn modelId="{90F9F371-318D-4825-BDDE-2B0CA9FCCA98}" type="presOf" srcId="{95B61260-44D6-483F-9498-37817D99D070}" destId="{6EDDDEFF-CDBF-4E14-9CCB-C7D6BC79F0B7}" srcOrd="0" destOrd="0" presId="urn:microsoft.com/office/officeart/2005/8/layout/hierarchy1"/>
+    <dgm:cxn modelId="{472D4FC0-A170-4AFF-B625-20DC74885DC2}" type="presOf" srcId="{560642FF-2EBC-46D8-8DA3-2743CD756574}" destId="{6E5693FF-A4A8-4B23-BF20-58009D80C5FA}" srcOrd="0" destOrd="0" presId="urn:microsoft.com/office/officeart/2005/8/layout/hierarchy1"/>
+    <dgm:cxn modelId="{2D7095F7-0EA8-413E-8183-ED8E27F32D43}" type="presOf" srcId="{091FE14F-7886-4379-AB66-08E4D68A700A}" destId="{5B12885D-0F77-4AE8-B754-D8B21BC9CFB3}" srcOrd="0" destOrd="0" presId="urn:microsoft.com/office/officeart/2005/8/layout/hierarchy1"/>
+    <dgm:cxn modelId="{09442BA3-DBFE-4B7B-BFA6-FD8A1184202C}" type="presOf" srcId="{F1A930CB-29CB-4BD6-AD99-0DFF86DD7346}" destId="{B5A3DAA4-BA3F-4E58-BB3B-F1FA91CF35EB}" srcOrd="0" destOrd="0" presId="urn:microsoft.com/office/officeart/2005/8/layout/hierarchy1"/>
+    <dgm:cxn modelId="{D0620FA4-7C43-470A-82DA-B16AB8618B53}" type="presOf" srcId="{67CB8F21-D43B-4573-8481-9A979CDAE9A2}" destId="{F2181DBA-4DD5-4050-BCCF-12DDE8E4E141}" srcOrd="0" destOrd="0" presId="urn:microsoft.com/office/officeart/2005/8/layout/hierarchy1"/>
+    <dgm:cxn modelId="{D9E87DE6-CA6E-4D0F-B9A0-48C5F654FC72}" type="presOf" srcId="{C2C46E6D-61A8-492A-8D34-C30DFB4BD030}" destId="{B699CAC3-E5E3-44C8-877E-34565E487345}" srcOrd="0" destOrd="0" presId="urn:microsoft.com/office/officeart/2005/8/layout/hierarchy1"/>
+    <dgm:cxn modelId="{501A7095-8F62-4D31-8051-F5F2F22CE464}" type="presOf" srcId="{791948F8-67F0-46A8-BC23-C5F22D2E54F8}" destId="{901330CD-479D-4821-9E1A-ABE6B1ACB567}" srcOrd="0" destOrd="0" presId="urn:microsoft.com/office/officeart/2005/8/layout/hierarchy1"/>
+    <dgm:cxn modelId="{380C7190-541A-422F-86F9-463622F483F8}" type="presOf" srcId="{51E8ADC5-3AFC-4003-A0C3-7CFF4C4B7D28}" destId="{393467A7-A880-420A-97EF-D6A784224FEB}" srcOrd="0" destOrd="0" presId="urn:microsoft.com/office/officeart/2005/8/layout/hierarchy1"/>
+    <dgm:cxn modelId="{193FA358-85AD-43AF-B01A-4A6F037EC932}" type="presOf" srcId="{5E0E9C11-86BB-4A09-98F6-A2202F493886}" destId="{369D93CC-A259-47DE-A8B7-99463B7FB6C8}" srcOrd="0" destOrd="0" presId="urn:microsoft.com/office/officeart/2005/8/layout/hierarchy1"/>
     <dgm:cxn modelId="{54CD3997-5B29-4C4D-B5E1-D62EB5B6570F}" srcId="{5AA1DA01-254B-46BF-803D-AAE948BFB881}" destId="{CAD3BFD4-4793-4903-BDB7-94B509048F4A}" srcOrd="0" destOrd="0" parTransId="{AD9D782E-7557-4883-8721-AC48C8841166}" sibTransId="{8EFBF87B-A074-4B40-A31A-00F070ACBFE1}"/>
-    <dgm:cxn modelId="{FF12C60C-40CB-4166-9670-82E21C1C5BA1}" type="presOf" srcId="{5AA1DA01-254B-46BF-803D-AAE948BFB881}" destId="{25885DFF-C9DA-47A4-836B-E1936B430D73}" srcOrd="0" destOrd="0" presId="urn:microsoft.com/office/officeart/2005/8/layout/hierarchy1"/>
     <dgm:cxn modelId="{8803A846-B552-42C8-ABE9-6AB32D349037}" srcId="{5AA1DA01-254B-46BF-803D-AAE948BFB881}" destId="{4E1F74EB-FABD-4C1E-92D5-E8E12F42F8BC}" srcOrd="2" destOrd="0" parTransId="{A1C90B07-4E50-4FDD-BE77-BD81DF4E15DB}" sibTransId="{349EF6CB-0C37-4075-B31C-644C7FC8FD67}"/>
-    <dgm:cxn modelId="{B079EBA5-5B11-4E9B-BF09-176A0A505309}" type="presOf" srcId="{D147D25D-3723-4D1B-A701-7675AA452707}" destId="{8BAAC2FC-5D65-4DA4-91D8-11B62C57A4B6}" srcOrd="0" destOrd="0" presId="urn:microsoft.com/office/officeart/2005/8/layout/hierarchy1"/>
     <dgm:cxn modelId="{5B138DAE-21D3-4841-A5E9-0E974538A53E}" srcId="{CAD3BFD4-4793-4903-BDB7-94B509048F4A}" destId="{F1A930CB-29CB-4BD6-AD99-0DFF86DD7346}" srcOrd="1" destOrd="0" parTransId="{5E0E9C11-86BB-4A09-98F6-A2202F493886}" sibTransId="{68A4B4B1-9ECF-412D-B7AF-7692115A87C6}"/>
-    <dgm:cxn modelId="{CDAC687C-226C-4099-8856-D9D19EB007FC}" type="presOf" srcId="{3CA7BFC0-9BA1-46A0-B859-1A29298FE0DC}" destId="{18258405-F1A0-4EE6-9509-74D66AE616A5}" srcOrd="0" destOrd="0" presId="urn:microsoft.com/office/officeart/2005/8/layout/hierarchy1"/>
-    <dgm:cxn modelId="{1C880ED6-35B0-4727-B8C1-297D296B39AF}" type="presOf" srcId="{D0A2B1BE-F05B-4207-9CEF-F03AC56BC378}" destId="{9E84F353-80AC-434E-8EF0-9AC2C0420AFF}" srcOrd="0" destOrd="0" presId="urn:microsoft.com/office/officeart/2005/8/layout/hierarchy1"/>
-    <dgm:cxn modelId="{6DEAFC5F-472E-4FB9-B2A8-77868298705D}" type="presOf" srcId="{5E0E9C11-86BB-4A09-98F6-A2202F493886}" destId="{369D93CC-A259-47DE-A8B7-99463B7FB6C8}" srcOrd="0" destOrd="0" presId="urn:microsoft.com/office/officeart/2005/8/layout/hierarchy1"/>
-    <dgm:cxn modelId="{1845B983-4A90-4C08-8C70-2B093D3ECAE3}" type="presParOf" srcId="{8BAAC2FC-5D65-4DA4-91D8-11B62C57A4B6}" destId="{98C3E6BE-85DF-4986-84C2-FE3DC2213962}" srcOrd="0" destOrd="0" presId="urn:microsoft.com/office/officeart/2005/8/layout/hierarchy1"/>
-    <dgm:cxn modelId="{289FBAA0-279B-41C7-874D-06D8C14B25F0}" type="presParOf" srcId="{98C3E6BE-85DF-4986-84C2-FE3DC2213962}" destId="{6D0725B5-5079-4FB9-B0C7-E6C68B9F3259}" srcOrd="0" destOrd="0" presId="urn:microsoft.com/office/officeart/2005/8/layout/hierarchy1"/>
-    <dgm:cxn modelId="{C0D7B2B4-92C0-416E-A299-BDE3815002E5}" type="presParOf" srcId="{6D0725B5-5079-4FB9-B0C7-E6C68B9F3259}" destId="{C087DB08-0CC6-410D-B237-96EE70D32AAA}" srcOrd="0" destOrd="0" presId="urn:microsoft.com/office/officeart/2005/8/layout/hierarchy1"/>
-    <dgm:cxn modelId="{D63B2D27-5520-4D6D-B66A-AAB7C1EB1F4F}" type="presParOf" srcId="{6D0725B5-5079-4FB9-B0C7-E6C68B9F3259}" destId="{25885DFF-C9DA-47A4-836B-E1936B430D73}" srcOrd="1" destOrd="0" presId="urn:microsoft.com/office/officeart/2005/8/layout/hierarchy1"/>
-    <dgm:cxn modelId="{011B39C9-F58D-4C55-87F2-46D055A5A878}" type="presParOf" srcId="{98C3E6BE-85DF-4986-84C2-FE3DC2213962}" destId="{15744975-9C81-4B9B-AA55-A8CDA74EB43D}" srcOrd="1" destOrd="0" presId="urn:microsoft.com/office/officeart/2005/8/layout/hierarchy1"/>
-    <dgm:cxn modelId="{BC1EFE78-48BD-426A-B06A-0291468A7DAC}" type="presParOf" srcId="{15744975-9C81-4B9B-AA55-A8CDA74EB43D}" destId="{6F4CBB79-CD5B-4EC8-806C-FA9FD80635C3}" srcOrd="0" destOrd="0" presId="urn:microsoft.com/office/officeart/2005/8/layout/hierarchy1"/>
-    <dgm:cxn modelId="{5381A89D-F17A-4438-9E85-B0B09C21BF5C}" type="presParOf" srcId="{15744975-9C81-4B9B-AA55-A8CDA74EB43D}" destId="{BD8C0472-212B-4F72-B2FF-A3E67F90E918}" srcOrd="1" destOrd="0" presId="urn:microsoft.com/office/officeart/2005/8/layout/hierarchy1"/>
-    <dgm:cxn modelId="{F78701B3-E6B7-4882-97B7-4004CD417445}" type="presParOf" srcId="{BD8C0472-212B-4F72-B2FF-A3E67F90E918}" destId="{927CDAD8-22D7-4046-B643-10D289D8E92A}" srcOrd="0" destOrd="0" presId="urn:microsoft.com/office/officeart/2005/8/layout/hierarchy1"/>
-    <dgm:cxn modelId="{2263A576-571B-4746-95F6-44BA6D437274}" type="presParOf" srcId="{927CDAD8-22D7-4046-B643-10D289D8E92A}" destId="{DB4ADD19-FC8D-4185-852A-090C7324F75E}" srcOrd="0" destOrd="0" presId="urn:microsoft.com/office/officeart/2005/8/layout/hierarchy1"/>
-    <dgm:cxn modelId="{F6C26C60-59BB-4939-8B0E-7C11125F364F}" type="presParOf" srcId="{927CDAD8-22D7-4046-B643-10D289D8E92A}" destId="{2E0F14A0-9B3F-4C5B-AAD9-C160EBF9B6B0}" srcOrd="1" destOrd="0" presId="urn:microsoft.com/office/officeart/2005/8/layout/hierarchy1"/>
-    <dgm:cxn modelId="{09765BFF-943A-47C4-AAC3-DE4E1D388585}" type="presParOf" srcId="{BD8C0472-212B-4F72-B2FF-A3E67F90E918}" destId="{3A3D6DB3-E33F-4872-AC02-CC7A2015C5AD}" srcOrd="1" destOrd="0" presId="urn:microsoft.com/office/officeart/2005/8/layout/hierarchy1"/>
-    <dgm:cxn modelId="{B4081F16-F4A8-42FA-83D5-432CC6866A41}" type="presParOf" srcId="{3A3D6DB3-E33F-4872-AC02-CC7A2015C5AD}" destId="{5B12885D-0F77-4AE8-B754-D8B21BC9CFB3}" srcOrd="0" destOrd="0" presId="urn:microsoft.com/office/officeart/2005/8/layout/hierarchy1"/>
-    <dgm:cxn modelId="{6C9217A3-98FF-4E45-9090-F61483B3DFE6}" type="presParOf" srcId="{3A3D6DB3-E33F-4872-AC02-CC7A2015C5AD}" destId="{579B78E0-BD5B-4A3A-B46E-A5B72A89FB08}" srcOrd="1" destOrd="0" presId="urn:microsoft.com/office/officeart/2005/8/layout/hierarchy1"/>
-    <dgm:cxn modelId="{546A40E6-5D00-42DD-BC05-F054F5AB0468}" type="presParOf" srcId="{579B78E0-BD5B-4A3A-B46E-A5B72A89FB08}" destId="{62D5474E-6809-4A1B-A62C-5AB6B248B601}" srcOrd="0" destOrd="0" presId="urn:microsoft.com/office/officeart/2005/8/layout/hierarchy1"/>
-    <dgm:cxn modelId="{66D031EA-EAB2-4AC0-B5B5-F00BE650AEB4}" type="presParOf" srcId="{62D5474E-6809-4A1B-A62C-5AB6B248B601}" destId="{EA549833-3FC4-436F-A0E7-B9819E7218BF}" srcOrd="0" destOrd="0" presId="urn:microsoft.com/office/officeart/2005/8/layout/hierarchy1"/>
-    <dgm:cxn modelId="{3A13F961-0996-41DA-8B4D-6421B15C9C5A}" type="presParOf" srcId="{62D5474E-6809-4A1B-A62C-5AB6B248B601}" destId="{B699CAC3-E5E3-44C8-877E-34565E487345}" srcOrd="1" destOrd="0" presId="urn:microsoft.com/office/officeart/2005/8/layout/hierarchy1"/>
-    <dgm:cxn modelId="{BDF43902-8C11-419B-AFE6-03EA71F4263F}" type="presParOf" srcId="{579B78E0-BD5B-4A3A-B46E-A5B72A89FB08}" destId="{D2A33064-F248-4C26-9F24-5EF6B0F6730B}" srcOrd="1" destOrd="0" presId="urn:microsoft.com/office/officeart/2005/8/layout/hierarchy1"/>
-    <dgm:cxn modelId="{3B4E0CEF-3FB1-4FCD-AA07-4D4A59A72AC1}" type="presParOf" srcId="{3A3D6DB3-E33F-4872-AC02-CC7A2015C5AD}" destId="{369D93CC-A259-47DE-A8B7-99463B7FB6C8}" srcOrd="2" destOrd="0" presId="urn:microsoft.com/office/officeart/2005/8/layout/hierarchy1"/>
-    <dgm:cxn modelId="{27F41A00-6204-4C7D-9F42-0D1DF2EBED60}" type="presParOf" srcId="{3A3D6DB3-E33F-4872-AC02-CC7A2015C5AD}" destId="{6C6D2227-5CE8-460E-A27D-529D7C9693FB}" srcOrd="3" destOrd="0" presId="urn:microsoft.com/office/officeart/2005/8/layout/hierarchy1"/>
-    <dgm:cxn modelId="{98DC0B11-B6F8-4C6B-A122-23B7BB8B8697}" type="presParOf" srcId="{6C6D2227-5CE8-460E-A27D-529D7C9693FB}" destId="{91DF9BCF-C4C0-4D47-BEBD-E0160FDC08F6}" srcOrd="0" destOrd="0" presId="urn:microsoft.com/office/officeart/2005/8/layout/hierarchy1"/>
-    <dgm:cxn modelId="{25AFE644-8AA5-4BF3-9734-D3D29DAE9C9E}" type="presParOf" srcId="{91DF9BCF-C4C0-4D47-BEBD-E0160FDC08F6}" destId="{77E461AB-F356-480C-BA3B-1B07FCB48D8A}" srcOrd="0" destOrd="0" presId="urn:microsoft.com/office/officeart/2005/8/layout/hierarchy1"/>
-    <dgm:cxn modelId="{0613C817-9B63-484B-876E-CEA023C95247}" type="presParOf" srcId="{91DF9BCF-C4C0-4D47-BEBD-E0160FDC08F6}" destId="{B5A3DAA4-BA3F-4E58-BB3B-F1FA91CF35EB}" srcOrd="1" destOrd="0" presId="urn:microsoft.com/office/officeart/2005/8/layout/hierarchy1"/>
-    <dgm:cxn modelId="{7A674986-DFAB-4287-80FA-F05ED848F93A}" type="presParOf" srcId="{6C6D2227-5CE8-460E-A27D-529D7C9693FB}" destId="{170B2186-6AFB-43E6-88BD-6763928D9635}" srcOrd="1" destOrd="0" presId="urn:microsoft.com/office/officeart/2005/8/layout/hierarchy1"/>
-    <dgm:cxn modelId="{BC96F9C4-ECA9-4BCA-AD5A-5D75218FDC20}" type="presParOf" srcId="{3A3D6DB3-E33F-4872-AC02-CC7A2015C5AD}" destId="{36546806-4A38-47B1-8D44-B7B688689FF2}" srcOrd="4" destOrd="0" presId="urn:microsoft.com/office/officeart/2005/8/layout/hierarchy1"/>
-    <dgm:cxn modelId="{58750BD3-E96A-4B35-B555-B34A027AC8EF}" type="presParOf" srcId="{3A3D6DB3-E33F-4872-AC02-CC7A2015C5AD}" destId="{6FCC8BB2-1F7F-48B1-96C7-E370F2EA171C}" srcOrd="5" destOrd="0" presId="urn:microsoft.com/office/officeart/2005/8/layout/hierarchy1"/>
-    <dgm:cxn modelId="{7B3AFE40-BCEA-4B99-A7D4-2E48FEAAA236}" type="presParOf" srcId="{6FCC8BB2-1F7F-48B1-96C7-E370F2EA171C}" destId="{22F422D0-30F7-4F2F-9FC3-9F90B199F43E}" srcOrd="0" destOrd="0" presId="urn:microsoft.com/office/officeart/2005/8/layout/hierarchy1"/>
-    <dgm:cxn modelId="{47AA714B-25E3-4CBE-ABC0-3EA5E439D439}" type="presParOf" srcId="{22F422D0-30F7-4F2F-9FC3-9F90B199F43E}" destId="{0D0EC6E5-800B-4AB5-B71F-C11C49F18683}" srcOrd="0" destOrd="0" presId="urn:microsoft.com/office/officeart/2005/8/layout/hierarchy1"/>
-    <dgm:cxn modelId="{AE02D0B9-A1FD-4932-AB1D-452BB44DE04F}" type="presParOf" srcId="{22F422D0-30F7-4F2F-9FC3-9F90B199F43E}" destId="{F453F617-AF21-431F-B31D-E322A0ED7464}" srcOrd="1" destOrd="0" presId="urn:microsoft.com/office/officeart/2005/8/layout/hierarchy1"/>
-    <dgm:cxn modelId="{0670E068-62F5-438C-A8C0-5DBE4D82F086}" type="presParOf" srcId="{6FCC8BB2-1F7F-48B1-96C7-E370F2EA171C}" destId="{287C0C00-5B50-4E2F-915B-4A96769BE5AF}" srcOrd="1" destOrd="0" presId="urn:microsoft.com/office/officeart/2005/8/layout/hierarchy1"/>
-    <dgm:cxn modelId="{A5D8D018-103D-4454-9F1F-26827A19B735}" type="presParOf" srcId="{3A3D6DB3-E33F-4872-AC02-CC7A2015C5AD}" destId="{ABAA0F0D-0826-4A74-BBDF-397E47C377E1}" srcOrd="6" destOrd="0" presId="urn:microsoft.com/office/officeart/2005/8/layout/hierarchy1"/>
-    <dgm:cxn modelId="{0635F156-E61D-4E54-8F9A-F9E6D979D0D3}" type="presParOf" srcId="{3A3D6DB3-E33F-4872-AC02-CC7A2015C5AD}" destId="{267BC3AB-7771-4577-8626-3629E19E99C7}" srcOrd="7" destOrd="0" presId="urn:microsoft.com/office/officeart/2005/8/layout/hierarchy1"/>
-    <dgm:cxn modelId="{24B7036E-53E1-4DBB-BD39-F4DC76F3D9FA}" type="presParOf" srcId="{267BC3AB-7771-4577-8626-3629E19E99C7}" destId="{6B29D56B-47CD-4411-8E67-F8E9F0CE81B4}" srcOrd="0" destOrd="0" presId="urn:microsoft.com/office/officeart/2005/8/layout/hierarchy1"/>
-    <dgm:cxn modelId="{0115AD0E-0D21-438B-A148-F979E01D3446}" type="presParOf" srcId="{6B29D56B-47CD-4411-8E67-F8E9F0CE81B4}" destId="{E9F6C22D-18A5-4601-A65B-0865CD643C01}" srcOrd="0" destOrd="0" presId="urn:microsoft.com/office/officeart/2005/8/layout/hierarchy1"/>
-    <dgm:cxn modelId="{D458A7C5-102D-4BEB-A666-27972E3A4684}" type="presParOf" srcId="{6B29D56B-47CD-4411-8E67-F8E9F0CE81B4}" destId="{F2181DBA-4DD5-4050-BCCF-12DDE8E4E141}" srcOrd="1" destOrd="0" presId="urn:microsoft.com/office/officeart/2005/8/layout/hierarchy1"/>
-    <dgm:cxn modelId="{32D76379-15B2-4875-AF9B-0AD8FE13F920}" type="presParOf" srcId="{267BC3AB-7771-4577-8626-3629E19E99C7}" destId="{FFA18DCD-5F00-45FC-9F70-694FC9A5DF52}" srcOrd="1" destOrd="0" presId="urn:microsoft.com/office/officeart/2005/8/layout/hierarchy1"/>
-    <dgm:cxn modelId="{E6786BE5-792E-4F5E-8883-9003D462BFFC}" type="presParOf" srcId="{3A3D6DB3-E33F-4872-AC02-CC7A2015C5AD}" destId="{9E84F353-80AC-434E-8EF0-9AC2C0420AFF}" srcOrd="8" destOrd="0" presId="urn:microsoft.com/office/officeart/2005/8/layout/hierarchy1"/>
-    <dgm:cxn modelId="{FE2A7C11-4FFF-49E8-B5A8-504AEA6E3B91}" type="presParOf" srcId="{3A3D6DB3-E33F-4872-AC02-CC7A2015C5AD}" destId="{D07F89F6-BA2A-4BFE-A3D1-C9B4030226EC}" srcOrd="9" destOrd="0" presId="urn:microsoft.com/office/officeart/2005/8/layout/hierarchy1"/>
-    <dgm:cxn modelId="{9E01315C-DE3A-41FA-B7D4-7706E71262EB}" type="presParOf" srcId="{D07F89F6-BA2A-4BFE-A3D1-C9B4030226EC}" destId="{75624B99-4B30-4161-8914-D7C870BE0ED0}" srcOrd="0" destOrd="0" presId="urn:microsoft.com/office/officeart/2005/8/layout/hierarchy1"/>
-    <dgm:cxn modelId="{BBB20F86-0038-4866-ACA5-54404A6C0B8B}" type="presParOf" srcId="{75624B99-4B30-4161-8914-D7C870BE0ED0}" destId="{EB4C780D-BDF0-4315-8403-DC9267F49EED}" srcOrd="0" destOrd="0" presId="urn:microsoft.com/office/officeart/2005/8/layout/hierarchy1"/>
-    <dgm:cxn modelId="{4F05D6E8-BA47-4293-AD57-554E45CD73C0}" type="presParOf" srcId="{75624B99-4B30-4161-8914-D7C870BE0ED0}" destId="{C03F724D-3AF9-45C5-9F64-B78B3F1E53E3}" srcOrd="1" destOrd="0" presId="urn:microsoft.com/office/officeart/2005/8/layout/hierarchy1"/>
-    <dgm:cxn modelId="{CBEC774F-B648-491D-A06E-A6AEBD9E4000}" type="presParOf" srcId="{D07F89F6-BA2A-4BFE-A3D1-C9B4030226EC}" destId="{BCCA8DC3-702F-4799-B629-CBAE259C65AC}" srcOrd="1" destOrd="0" presId="urn:microsoft.com/office/officeart/2005/8/layout/hierarchy1"/>
-    <dgm:cxn modelId="{1AA8EC62-04C5-4A23-80E0-5912A95E2928}" type="presParOf" srcId="{BCCA8DC3-702F-4799-B629-CBAE259C65AC}" destId="{901330CD-479D-4821-9E1A-ABE6B1ACB567}" srcOrd="0" destOrd="0" presId="urn:microsoft.com/office/officeart/2005/8/layout/hierarchy1"/>
-    <dgm:cxn modelId="{B5A9BE20-9F89-4BE4-9EAD-CB28C683594B}" type="presParOf" srcId="{BCCA8DC3-702F-4799-B629-CBAE259C65AC}" destId="{CDB4CD05-2707-4D3A-9B18-B67D2806F761}" srcOrd="1" destOrd="0" presId="urn:microsoft.com/office/officeart/2005/8/layout/hierarchy1"/>
-    <dgm:cxn modelId="{9658F74A-9311-44D6-8AC2-3790E4DBD915}" type="presParOf" srcId="{CDB4CD05-2707-4D3A-9B18-B67D2806F761}" destId="{84CF8973-202E-4EEB-857D-FB342E8FC1C0}" srcOrd="0" destOrd="0" presId="urn:microsoft.com/office/officeart/2005/8/layout/hierarchy1"/>
-    <dgm:cxn modelId="{EE4579A3-79E4-4939-B339-145815B648BE}" type="presParOf" srcId="{84CF8973-202E-4EEB-857D-FB342E8FC1C0}" destId="{91A4CA23-05FF-43E0-ABFE-9CCA626ACD3C}" srcOrd="0" destOrd="0" presId="urn:microsoft.com/office/officeart/2005/8/layout/hierarchy1"/>
-    <dgm:cxn modelId="{8D90020B-15BC-4136-994D-BD6816184D7D}" type="presParOf" srcId="{84CF8973-202E-4EEB-857D-FB342E8FC1C0}" destId="{11151BF1-7B71-42FF-BD08-60ED7CF2B970}" srcOrd="1" destOrd="0" presId="urn:microsoft.com/office/officeart/2005/8/layout/hierarchy1"/>
-    <dgm:cxn modelId="{CE886FD1-D2EE-40CF-B5EB-29BA001A037A}" type="presParOf" srcId="{CDB4CD05-2707-4D3A-9B18-B67D2806F761}" destId="{9F4BD01E-6FF9-4437-975F-618EFD43E2AD}" srcOrd="1" destOrd="0" presId="urn:microsoft.com/office/officeart/2005/8/layout/hierarchy1"/>
-    <dgm:cxn modelId="{B166AF17-0406-4E58-8007-AA398A9E7A4D}" type="presParOf" srcId="{3A3D6DB3-E33F-4872-AC02-CC7A2015C5AD}" destId="{E3C203B4-6CF9-4005-93C5-A6E4A49C5DB8}" srcOrd="10" destOrd="0" presId="urn:microsoft.com/office/officeart/2005/8/layout/hierarchy1"/>
-    <dgm:cxn modelId="{B4B3A053-0FFE-481C-B57B-293F9F1476B0}" type="presParOf" srcId="{3A3D6DB3-E33F-4872-AC02-CC7A2015C5AD}" destId="{326E8457-AA63-4D4F-BD10-D85476246FF0}" srcOrd="11" destOrd="0" presId="urn:microsoft.com/office/officeart/2005/8/layout/hierarchy1"/>
-    <dgm:cxn modelId="{BC935223-3CC4-4A82-A70A-348BC6A712C4}" type="presParOf" srcId="{326E8457-AA63-4D4F-BD10-D85476246FF0}" destId="{D63E44F9-ECE0-4352-A8CA-9ACC94A7D476}" srcOrd="0" destOrd="0" presId="urn:microsoft.com/office/officeart/2005/8/layout/hierarchy1"/>
-    <dgm:cxn modelId="{C3730FB0-23C5-4062-8656-9641CB7161F8}" type="presParOf" srcId="{D63E44F9-ECE0-4352-A8CA-9ACC94A7D476}" destId="{72BA3170-C363-4340-9E7C-E53EB323F7B9}" srcOrd="0" destOrd="0" presId="urn:microsoft.com/office/officeart/2005/8/layout/hierarchy1"/>
-    <dgm:cxn modelId="{F197E7C9-AEE7-4790-9EE5-C384F697E6F9}" type="presParOf" srcId="{D63E44F9-ECE0-4352-A8CA-9ACC94A7D476}" destId="{393467A7-A880-420A-97EF-D6A784224FEB}" srcOrd="1" destOrd="0" presId="urn:microsoft.com/office/officeart/2005/8/layout/hierarchy1"/>
-    <dgm:cxn modelId="{00EAF258-BE62-45B5-94D5-36B437CEE2B8}" type="presParOf" srcId="{326E8457-AA63-4D4F-BD10-D85476246FF0}" destId="{34F581A6-343F-49E4-95FD-567B0D7E86CC}" srcOrd="1" destOrd="0" presId="urn:microsoft.com/office/officeart/2005/8/layout/hierarchy1"/>
-    <dgm:cxn modelId="{B3E3CD85-06D2-426D-8708-631F497CE1A2}" type="presParOf" srcId="{34F581A6-343F-49E4-95FD-567B0D7E86CC}" destId="{6E5693FF-A4A8-4B23-BF20-58009D80C5FA}" srcOrd="0" destOrd="0" presId="urn:microsoft.com/office/officeart/2005/8/layout/hierarchy1"/>
-    <dgm:cxn modelId="{89100B2D-0E28-4F0B-A869-C73AA10F33D9}" type="presParOf" srcId="{34F581A6-343F-49E4-95FD-567B0D7E86CC}" destId="{740DF679-962B-4D66-98BA-22B93A9E740B}" srcOrd="1" destOrd="0" presId="urn:microsoft.com/office/officeart/2005/8/layout/hierarchy1"/>
-    <dgm:cxn modelId="{996EB90D-98A8-43E7-830C-FB6636E50DCB}" type="presParOf" srcId="{740DF679-962B-4D66-98BA-22B93A9E740B}" destId="{19662B60-8980-4161-AA3A-BBC369A04188}" srcOrd="0" destOrd="0" presId="urn:microsoft.com/office/officeart/2005/8/layout/hierarchy1"/>
-    <dgm:cxn modelId="{B24C39A7-3917-4DC7-B9E5-196C9C0C69AE}" type="presParOf" srcId="{19662B60-8980-4161-AA3A-BBC369A04188}" destId="{CC05F029-69BB-44A3-865A-53E7AAE6C52E}" srcOrd="0" destOrd="0" presId="urn:microsoft.com/office/officeart/2005/8/layout/hierarchy1"/>
-    <dgm:cxn modelId="{BA0C5D03-74F6-49CB-90EA-08D202C16A88}" type="presParOf" srcId="{19662B60-8980-4161-AA3A-BBC369A04188}" destId="{18258405-F1A0-4EE6-9509-74D66AE616A5}" srcOrd="1" destOrd="0" presId="urn:microsoft.com/office/officeart/2005/8/layout/hierarchy1"/>
-    <dgm:cxn modelId="{41787E98-E032-41A1-B518-703D878D687A}" type="presParOf" srcId="{740DF679-962B-4D66-98BA-22B93A9E740B}" destId="{349337F8-BD60-484A-8344-6242C1683A63}" srcOrd="1" destOrd="0" presId="urn:microsoft.com/office/officeart/2005/8/layout/hierarchy1"/>
-    <dgm:cxn modelId="{AC8E81B3-3D62-4225-9BA5-57326F9E4391}" type="presParOf" srcId="{15744975-9C81-4B9B-AA55-A8CDA74EB43D}" destId="{FBB416C7-44D8-431A-9BC6-C43FD5A7266A}" srcOrd="2" destOrd="0" presId="urn:microsoft.com/office/officeart/2005/8/layout/hierarchy1"/>
-    <dgm:cxn modelId="{4C4518A4-5D5B-4D54-8688-CAA57BAED3DC}" type="presParOf" srcId="{15744975-9C81-4B9B-AA55-A8CDA74EB43D}" destId="{A5B563C3-0FC1-436F-926A-EEFCB2308E7C}" srcOrd="3" destOrd="0" presId="urn:microsoft.com/office/officeart/2005/8/layout/hierarchy1"/>
-    <dgm:cxn modelId="{B75E2871-B6B8-441A-979E-B39AB7410874}" type="presParOf" srcId="{A5B563C3-0FC1-436F-926A-EEFCB2308E7C}" destId="{C734AEBE-C09F-4EDA-8BD6-B382657CD4B9}" srcOrd="0" destOrd="0" presId="urn:microsoft.com/office/officeart/2005/8/layout/hierarchy1"/>
-    <dgm:cxn modelId="{4F8C0D9A-7BE0-4AD5-BBE1-1C614E76B98E}" type="presParOf" srcId="{C734AEBE-C09F-4EDA-8BD6-B382657CD4B9}" destId="{696F6FA6-E8D2-4297-8E4E-22DC15DD5A19}" srcOrd="0" destOrd="0" presId="urn:microsoft.com/office/officeart/2005/8/layout/hierarchy1"/>
-    <dgm:cxn modelId="{2410FB1A-E756-4958-B5F0-554694C1EE76}" type="presParOf" srcId="{C734AEBE-C09F-4EDA-8BD6-B382657CD4B9}" destId="{75887B4D-F1FE-46C6-BC18-43B2804F2134}" srcOrd="1" destOrd="0" presId="urn:microsoft.com/office/officeart/2005/8/layout/hierarchy1"/>
-    <dgm:cxn modelId="{26908846-5462-467D-BDBD-756A34A402F3}" type="presParOf" srcId="{A5B563C3-0FC1-436F-926A-EEFCB2308E7C}" destId="{7392B169-2DFC-46F5-B5E8-F6A3336D7F8C}" srcOrd="1" destOrd="0" presId="urn:microsoft.com/office/officeart/2005/8/layout/hierarchy1"/>
-    <dgm:cxn modelId="{CC7A10BD-A999-4308-B891-882A9CE69CA9}" type="presParOf" srcId="{15744975-9C81-4B9B-AA55-A8CDA74EB43D}" destId="{B41FBE67-C3B5-4181-B101-96E451C009C3}" srcOrd="4" destOrd="0" presId="urn:microsoft.com/office/officeart/2005/8/layout/hierarchy1"/>
-    <dgm:cxn modelId="{CFD2A912-452E-4450-A157-CB61829C9DC5}" type="presParOf" srcId="{15744975-9C81-4B9B-AA55-A8CDA74EB43D}" destId="{E24D3315-3472-4F98-841E-39C1279505CC}" srcOrd="5" destOrd="0" presId="urn:microsoft.com/office/officeart/2005/8/layout/hierarchy1"/>
-    <dgm:cxn modelId="{67E81163-493F-4EE9-B519-E1234E63248A}" type="presParOf" srcId="{E24D3315-3472-4F98-841E-39C1279505CC}" destId="{E2FDD8B2-C703-47B3-9083-1C6D539C9453}" srcOrd="0" destOrd="0" presId="urn:microsoft.com/office/officeart/2005/8/layout/hierarchy1"/>
-    <dgm:cxn modelId="{27273FE8-BC7F-4588-9143-CE8B30A97AB5}" type="presParOf" srcId="{E2FDD8B2-C703-47B3-9083-1C6D539C9453}" destId="{F4DC70B6-D8F8-42BF-92E5-B75B49856F2D}" srcOrd="0" destOrd="0" presId="urn:microsoft.com/office/officeart/2005/8/layout/hierarchy1"/>
-    <dgm:cxn modelId="{3595C9DF-8303-4BEC-A6BB-4CF9B8D7455D}" type="presParOf" srcId="{E2FDD8B2-C703-47B3-9083-1C6D539C9453}" destId="{F6FFE223-8FDD-4A8A-A2CB-0585C4015B74}" srcOrd="1" destOrd="0" presId="urn:microsoft.com/office/officeart/2005/8/layout/hierarchy1"/>
-    <dgm:cxn modelId="{D99F958D-62E7-448C-B83B-14CEE5449A52}" type="presParOf" srcId="{E24D3315-3472-4F98-841E-39C1279505CC}" destId="{4C49EECF-02B9-4A64-AE42-A71546D83F2E}" srcOrd="1" destOrd="0" presId="urn:microsoft.com/office/officeart/2005/8/layout/hierarchy1"/>
-    <dgm:cxn modelId="{10733550-B1CB-4886-9D7C-6357330494A9}" type="presParOf" srcId="{15744975-9C81-4B9B-AA55-A8CDA74EB43D}" destId="{6EDDDEFF-CDBF-4E14-9CCB-C7D6BC79F0B7}" srcOrd="6" destOrd="0" presId="urn:microsoft.com/office/officeart/2005/8/layout/hierarchy1"/>
-    <dgm:cxn modelId="{321B2629-0CE4-4A45-B309-56C086AA7AD7}" type="presParOf" srcId="{15744975-9C81-4B9B-AA55-A8CDA74EB43D}" destId="{C207638B-AAC8-492F-B8E8-4D10FC8D7E3D}" srcOrd="7" destOrd="0" presId="urn:microsoft.com/office/officeart/2005/8/layout/hierarchy1"/>
-    <dgm:cxn modelId="{EECA7A66-EC70-4903-B731-969A878837DB}" type="presParOf" srcId="{C207638B-AAC8-492F-B8E8-4D10FC8D7E3D}" destId="{F5D840F4-BF09-49DC-B981-D364603FC29F}" srcOrd="0" destOrd="0" presId="urn:microsoft.com/office/officeart/2005/8/layout/hierarchy1"/>
-    <dgm:cxn modelId="{BA4AFDC8-8CA9-404A-8B63-C6C011F33F53}" type="presParOf" srcId="{F5D840F4-BF09-49DC-B981-D364603FC29F}" destId="{B01CB616-29B8-46FD-8977-0ABE85BE2132}" srcOrd="0" destOrd="0" presId="urn:microsoft.com/office/officeart/2005/8/layout/hierarchy1"/>
-    <dgm:cxn modelId="{11A89D36-9CB3-4746-9211-5C9FC2AA0E65}" type="presParOf" srcId="{F5D840F4-BF09-49DC-B981-D364603FC29F}" destId="{6FA09658-643D-42F2-979A-B6BDEF860025}" srcOrd="1" destOrd="0" presId="urn:microsoft.com/office/officeart/2005/8/layout/hierarchy1"/>
-    <dgm:cxn modelId="{6BFAAD13-3A73-4380-8C97-8CDCB2077D71}" type="presParOf" srcId="{C207638B-AAC8-492F-B8E8-4D10FC8D7E3D}" destId="{E40C0A2F-F3B3-4209-A2C7-4426A49E0240}" srcOrd="1" destOrd="0" presId="urn:microsoft.com/office/officeart/2005/8/layout/hierarchy1"/>
+    <dgm:cxn modelId="{250B7AAA-A158-405E-B575-506B109337D3}" type="presOf" srcId="{4E1F74EB-FABD-4C1E-92D5-E8E12F42F8BC}" destId="{F6FFE223-8FDD-4A8A-A2CB-0585C4015B74}" srcOrd="0" destOrd="0" presId="urn:microsoft.com/office/officeart/2005/8/layout/hierarchy1"/>
+    <dgm:cxn modelId="{3813B8F6-8AF3-47AA-8778-AB1F79ECD6FD}" type="presOf" srcId="{9000D453-E4CB-4949-BA67-82BE10C81DA2}" destId="{C03F724D-3AF9-45C5-9F64-B78B3F1E53E3}" srcOrd="0" destOrd="0" presId="urn:microsoft.com/office/officeart/2005/8/layout/hierarchy1"/>
+    <dgm:cxn modelId="{F4E48D1C-EDCD-40B3-9EDC-050F5C51A604}" type="presOf" srcId="{D7BD974E-C191-4DA6-81D3-AE6FAE8C38C7}" destId="{6FA09658-643D-42F2-979A-B6BDEF860025}" srcOrd="0" destOrd="0" presId="urn:microsoft.com/office/officeart/2005/8/layout/hierarchy1"/>
+    <dgm:cxn modelId="{63B7A0A3-3013-4E92-8172-09BCFD26AFD6}" type="presParOf" srcId="{8BAAC2FC-5D65-4DA4-91D8-11B62C57A4B6}" destId="{98C3E6BE-85DF-4986-84C2-FE3DC2213962}" srcOrd="0" destOrd="0" presId="urn:microsoft.com/office/officeart/2005/8/layout/hierarchy1"/>
+    <dgm:cxn modelId="{631F32C4-4FB0-4D1D-8BE8-23445E23F195}" type="presParOf" srcId="{98C3E6BE-85DF-4986-84C2-FE3DC2213962}" destId="{6D0725B5-5079-4FB9-B0C7-E6C68B9F3259}" srcOrd="0" destOrd="0" presId="urn:microsoft.com/office/officeart/2005/8/layout/hierarchy1"/>
+    <dgm:cxn modelId="{1D95848B-37DB-4FC6-8BD7-83035D231208}" type="presParOf" srcId="{6D0725B5-5079-4FB9-B0C7-E6C68B9F3259}" destId="{C087DB08-0CC6-410D-B237-96EE70D32AAA}" srcOrd="0" destOrd="0" presId="urn:microsoft.com/office/officeart/2005/8/layout/hierarchy1"/>
+    <dgm:cxn modelId="{9E0FD721-443C-4AA7-8D1E-9E0DCA0C3523}" type="presParOf" srcId="{6D0725B5-5079-4FB9-B0C7-E6C68B9F3259}" destId="{25885DFF-C9DA-47A4-836B-E1936B430D73}" srcOrd="1" destOrd="0" presId="urn:microsoft.com/office/officeart/2005/8/layout/hierarchy1"/>
+    <dgm:cxn modelId="{BF40D996-9F03-49C2-8BE2-9053AD25F64B}" type="presParOf" srcId="{98C3E6BE-85DF-4986-84C2-FE3DC2213962}" destId="{15744975-9C81-4B9B-AA55-A8CDA74EB43D}" srcOrd="1" destOrd="0" presId="urn:microsoft.com/office/officeart/2005/8/layout/hierarchy1"/>
+    <dgm:cxn modelId="{F5A5F902-CA47-456C-A6B4-E07E517FDE12}" type="presParOf" srcId="{15744975-9C81-4B9B-AA55-A8CDA74EB43D}" destId="{6F4CBB79-CD5B-4EC8-806C-FA9FD80635C3}" srcOrd="0" destOrd="0" presId="urn:microsoft.com/office/officeart/2005/8/layout/hierarchy1"/>
+    <dgm:cxn modelId="{C51858B5-555A-4386-9BAF-B26EB7B02F4A}" type="presParOf" srcId="{15744975-9C81-4B9B-AA55-A8CDA74EB43D}" destId="{BD8C0472-212B-4F72-B2FF-A3E67F90E918}" srcOrd="1" destOrd="0" presId="urn:microsoft.com/office/officeart/2005/8/layout/hierarchy1"/>
+    <dgm:cxn modelId="{FA147D1D-71FC-4FB8-94ED-4F1422A20FBC}" type="presParOf" srcId="{BD8C0472-212B-4F72-B2FF-A3E67F90E918}" destId="{927CDAD8-22D7-4046-B643-10D289D8E92A}" srcOrd="0" destOrd="0" presId="urn:microsoft.com/office/officeart/2005/8/layout/hierarchy1"/>
+    <dgm:cxn modelId="{9F95BE43-6F03-4B87-8BF7-86DDA2E44C75}" type="presParOf" srcId="{927CDAD8-22D7-4046-B643-10D289D8E92A}" destId="{DB4ADD19-FC8D-4185-852A-090C7324F75E}" srcOrd="0" destOrd="0" presId="urn:microsoft.com/office/officeart/2005/8/layout/hierarchy1"/>
+    <dgm:cxn modelId="{E3BA05C0-7D44-4AE6-9631-68D487E8D219}" type="presParOf" srcId="{927CDAD8-22D7-4046-B643-10D289D8E92A}" destId="{2E0F14A0-9B3F-4C5B-AAD9-C160EBF9B6B0}" srcOrd="1" destOrd="0" presId="urn:microsoft.com/office/officeart/2005/8/layout/hierarchy1"/>
+    <dgm:cxn modelId="{D9C8379B-E3D6-497B-B9A2-D0281E4C801B}" type="presParOf" srcId="{BD8C0472-212B-4F72-B2FF-A3E67F90E918}" destId="{3A3D6DB3-E33F-4872-AC02-CC7A2015C5AD}" srcOrd="1" destOrd="0" presId="urn:microsoft.com/office/officeart/2005/8/layout/hierarchy1"/>
+    <dgm:cxn modelId="{382D297E-7D76-4A7E-B01C-6A0B0661ACA5}" type="presParOf" srcId="{3A3D6DB3-E33F-4872-AC02-CC7A2015C5AD}" destId="{5B12885D-0F77-4AE8-B754-D8B21BC9CFB3}" srcOrd="0" destOrd="0" presId="urn:microsoft.com/office/officeart/2005/8/layout/hierarchy1"/>
+    <dgm:cxn modelId="{8B2B4DC6-58C5-4962-BB74-F2E42BC4CC2D}" type="presParOf" srcId="{3A3D6DB3-E33F-4872-AC02-CC7A2015C5AD}" destId="{579B78E0-BD5B-4A3A-B46E-A5B72A89FB08}" srcOrd="1" destOrd="0" presId="urn:microsoft.com/office/officeart/2005/8/layout/hierarchy1"/>
+    <dgm:cxn modelId="{8081E90F-7FCE-4E0D-A8A0-4F82F760997C}" type="presParOf" srcId="{579B78E0-BD5B-4A3A-B46E-A5B72A89FB08}" destId="{62D5474E-6809-4A1B-A62C-5AB6B248B601}" srcOrd="0" destOrd="0" presId="urn:microsoft.com/office/officeart/2005/8/layout/hierarchy1"/>
+    <dgm:cxn modelId="{9685E18A-C498-4CBB-961C-9BBCF85218F0}" type="presParOf" srcId="{62D5474E-6809-4A1B-A62C-5AB6B248B601}" destId="{EA549833-3FC4-436F-A0E7-B9819E7218BF}" srcOrd="0" destOrd="0" presId="urn:microsoft.com/office/officeart/2005/8/layout/hierarchy1"/>
+    <dgm:cxn modelId="{CBA2BB7B-4910-4A75-9C89-5AE7290C6180}" type="presParOf" srcId="{62D5474E-6809-4A1B-A62C-5AB6B248B601}" destId="{B699CAC3-E5E3-44C8-877E-34565E487345}" srcOrd="1" destOrd="0" presId="urn:microsoft.com/office/officeart/2005/8/layout/hierarchy1"/>
+    <dgm:cxn modelId="{C06D87E6-6A6E-4896-8A9D-F235366E1918}" type="presParOf" srcId="{579B78E0-BD5B-4A3A-B46E-A5B72A89FB08}" destId="{D2A33064-F248-4C26-9F24-5EF6B0F6730B}" srcOrd="1" destOrd="0" presId="urn:microsoft.com/office/officeart/2005/8/layout/hierarchy1"/>
+    <dgm:cxn modelId="{18CC4833-3783-41D7-BAA2-93B87250F3F8}" type="presParOf" srcId="{3A3D6DB3-E33F-4872-AC02-CC7A2015C5AD}" destId="{369D93CC-A259-47DE-A8B7-99463B7FB6C8}" srcOrd="2" destOrd="0" presId="urn:microsoft.com/office/officeart/2005/8/layout/hierarchy1"/>
+    <dgm:cxn modelId="{FC3DC9F8-D123-42AB-AE63-3C7212978482}" type="presParOf" srcId="{3A3D6DB3-E33F-4872-AC02-CC7A2015C5AD}" destId="{6C6D2227-5CE8-460E-A27D-529D7C9693FB}" srcOrd="3" destOrd="0" presId="urn:microsoft.com/office/officeart/2005/8/layout/hierarchy1"/>
+    <dgm:cxn modelId="{C865E7D5-CFDB-44E6-BF0C-5D4FD38D68AF}" type="presParOf" srcId="{6C6D2227-5CE8-460E-A27D-529D7C9693FB}" destId="{91DF9BCF-C4C0-4D47-BEBD-E0160FDC08F6}" srcOrd="0" destOrd="0" presId="urn:microsoft.com/office/officeart/2005/8/layout/hierarchy1"/>
+    <dgm:cxn modelId="{45FEE8BB-0B04-4D74-BBF7-81ABD9C624AD}" type="presParOf" srcId="{91DF9BCF-C4C0-4D47-BEBD-E0160FDC08F6}" destId="{77E461AB-F356-480C-BA3B-1B07FCB48D8A}" srcOrd="0" destOrd="0" presId="urn:microsoft.com/office/officeart/2005/8/layout/hierarchy1"/>
+    <dgm:cxn modelId="{832D7635-D079-40D1-A282-BBE6B8F12566}" type="presParOf" srcId="{91DF9BCF-C4C0-4D47-BEBD-E0160FDC08F6}" destId="{B5A3DAA4-BA3F-4E58-BB3B-F1FA91CF35EB}" srcOrd="1" destOrd="0" presId="urn:microsoft.com/office/officeart/2005/8/layout/hierarchy1"/>
+    <dgm:cxn modelId="{0FD3C2BC-48D7-4E91-ABA0-D6BA7E14D89B}" type="presParOf" srcId="{6C6D2227-5CE8-460E-A27D-529D7C9693FB}" destId="{170B2186-6AFB-43E6-88BD-6763928D9635}" srcOrd="1" destOrd="0" presId="urn:microsoft.com/office/officeart/2005/8/layout/hierarchy1"/>
+    <dgm:cxn modelId="{C6C6493B-DF53-45D1-92CC-D9BCF789D930}" type="presParOf" srcId="{3A3D6DB3-E33F-4872-AC02-CC7A2015C5AD}" destId="{36546806-4A38-47B1-8D44-B7B688689FF2}" srcOrd="4" destOrd="0" presId="urn:microsoft.com/office/officeart/2005/8/layout/hierarchy1"/>
+    <dgm:cxn modelId="{FAD3EB85-0A38-4CC9-983B-D8BC289EF050}" type="presParOf" srcId="{3A3D6DB3-E33F-4872-AC02-CC7A2015C5AD}" destId="{6FCC8BB2-1F7F-48B1-96C7-E370F2EA171C}" srcOrd="5" destOrd="0" presId="urn:microsoft.com/office/officeart/2005/8/layout/hierarchy1"/>
+    <dgm:cxn modelId="{1F55B906-63FE-4887-B969-1FBE1024E93C}" type="presParOf" srcId="{6FCC8BB2-1F7F-48B1-96C7-E370F2EA171C}" destId="{22F422D0-30F7-4F2F-9FC3-9F90B199F43E}" srcOrd="0" destOrd="0" presId="urn:microsoft.com/office/officeart/2005/8/layout/hierarchy1"/>
+    <dgm:cxn modelId="{17FEDE1F-9730-42D1-B823-A36E053567B4}" type="presParOf" srcId="{22F422D0-30F7-4F2F-9FC3-9F90B199F43E}" destId="{0D0EC6E5-800B-4AB5-B71F-C11C49F18683}" srcOrd="0" destOrd="0" presId="urn:microsoft.com/office/officeart/2005/8/layout/hierarchy1"/>
+    <dgm:cxn modelId="{EFDCB7F2-A743-434B-8560-D9E3A7C032C0}" type="presParOf" srcId="{22F422D0-30F7-4F2F-9FC3-9F90B199F43E}" destId="{F453F617-AF21-431F-B31D-E322A0ED7464}" srcOrd="1" destOrd="0" presId="urn:microsoft.com/office/officeart/2005/8/layout/hierarchy1"/>
+    <dgm:cxn modelId="{028CF1E4-D7F8-4C4C-BDBE-8685E9028738}" type="presParOf" srcId="{6FCC8BB2-1F7F-48B1-96C7-E370F2EA171C}" destId="{287C0C00-5B50-4E2F-915B-4A96769BE5AF}" srcOrd="1" destOrd="0" presId="urn:microsoft.com/office/officeart/2005/8/layout/hierarchy1"/>
+    <dgm:cxn modelId="{F76EC8B1-CB13-40B3-BDE9-B360C6A025A0}" type="presParOf" srcId="{3A3D6DB3-E33F-4872-AC02-CC7A2015C5AD}" destId="{ABAA0F0D-0826-4A74-BBDF-397E47C377E1}" srcOrd="6" destOrd="0" presId="urn:microsoft.com/office/officeart/2005/8/layout/hierarchy1"/>
+    <dgm:cxn modelId="{6FA2141A-9F5B-4584-8F8F-3E69B4994099}" type="presParOf" srcId="{3A3D6DB3-E33F-4872-AC02-CC7A2015C5AD}" destId="{267BC3AB-7771-4577-8626-3629E19E99C7}" srcOrd="7" destOrd="0" presId="urn:microsoft.com/office/officeart/2005/8/layout/hierarchy1"/>
+    <dgm:cxn modelId="{AD577CAA-887F-4418-B7BC-1685212522C3}" type="presParOf" srcId="{267BC3AB-7771-4577-8626-3629E19E99C7}" destId="{6B29D56B-47CD-4411-8E67-F8E9F0CE81B4}" srcOrd="0" destOrd="0" presId="urn:microsoft.com/office/officeart/2005/8/layout/hierarchy1"/>
+    <dgm:cxn modelId="{991C7CBE-DD02-44AA-A6FD-79FB1EB164BF}" type="presParOf" srcId="{6B29D56B-47CD-4411-8E67-F8E9F0CE81B4}" destId="{E9F6C22D-18A5-4601-A65B-0865CD643C01}" srcOrd="0" destOrd="0" presId="urn:microsoft.com/office/officeart/2005/8/layout/hierarchy1"/>
+    <dgm:cxn modelId="{3C4365CE-71E2-40AE-AD22-EE69877D49A7}" type="presParOf" srcId="{6B29D56B-47CD-4411-8E67-F8E9F0CE81B4}" destId="{F2181DBA-4DD5-4050-BCCF-12DDE8E4E141}" srcOrd="1" destOrd="0" presId="urn:microsoft.com/office/officeart/2005/8/layout/hierarchy1"/>
+    <dgm:cxn modelId="{B8E43806-F826-4B39-8861-437D033BD4C9}" type="presParOf" srcId="{267BC3AB-7771-4577-8626-3629E19E99C7}" destId="{FFA18DCD-5F00-45FC-9F70-694FC9A5DF52}" srcOrd="1" destOrd="0" presId="urn:microsoft.com/office/officeart/2005/8/layout/hierarchy1"/>
+    <dgm:cxn modelId="{67067D1A-2D47-44CC-B713-AD8DFCC35A2B}" type="presParOf" srcId="{3A3D6DB3-E33F-4872-AC02-CC7A2015C5AD}" destId="{9E84F353-80AC-434E-8EF0-9AC2C0420AFF}" srcOrd="8" destOrd="0" presId="urn:microsoft.com/office/officeart/2005/8/layout/hierarchy1"/>
+    <dgm:cxn modelId="{2CCBF581-D1F8-45C6-9B06-C6F10C937A5C}" type="presParOf" srcId="{3A3D6DB3-E33F-4872-AC02-CC7A2015C5AD}" destId="{D07F89F6-BA2A-4BFE-A3D1-C9B4030226EC}" srcOrd="9" destOrd="0" presId="urn:microsoft.com/office/officeart/2005/8/layout/hierarchy1"/>
+    <dgm:cxn modelId="{8E646CEC-5C91-4C4F-A0BB-2E5C7D7C0EAB}" type="presParOf" srcId="{D07F89F6-BA2A-4BFE-A3D1-C9B4030226EC}" destId="{75624B99-4B30-4161-8914-D7C870BE0ED0}" srcOrd="0" destOrd="0" presId="urn:microsoft.com/office/officeart/2005/8/layout/hierarchy1"/>
+    <dgm:cxn modelId="{0F16B1CF-EF0B-4D10-8AF8-7C8A7971CD0A}" type="presParOf" srcId="{75624B99-4B30-4161-8914-D7C870BE0ED0}" destId="{EB4C780D-BDF0-4315-8403-DC9267F49EED}" srcOrd="0" destOrd="0" presId="urn:microsoft.com/office/officeart/2005/8/layout/hierarchy1"/>
+    <dgm:cxn modelId="{B71CF963-D891-4B87-BD85-7FF3D3B0E500}" type="presParOf" srcId="{75624B99-4B30-4161-8914-D7C870BE0ED0}" destId="{C03F724D-3AF9-45C5-9F64-B78B3F1E53E3}" srcOrd="1" destOrd="0" presId="urn:microsoft.com/office/officeart/2005/8/layout/hierarchy1"/>
+    <dgm:cxn modelId="{DA2E851B-4D07-4D0A-82B2-5E19884EEA1B}" type="presParOf" srcId="{D07F89F6-BA2A-4BFE-A3D1-C9B4030226EC}" destId="{BCCA8DC3-702F-4799-B629-CBAE259C65AC}" srcOrd="1" destOrd="0" presId="urn:microsoft.com/office/officeart/2005/8/layout/hierarchy1"/>
+    <dgm:cxn modelId="{E79B2B77-41AC-448D-B6C4-8866D4096B8E}" type="presParOf" srcId="{BCCA8DC3-702F-4799-B629-CBAE259C65AC}" destId="{901330CD-479D-4821-9E1A-ABE6B1ACB567}" srcOrd="0" destOrd="0" presId="urn:microsoft.com/office/officeart/2005/8/layout/hierarchy1"/>
+    <dgm:cxn modelId="{928EB96E-0E18-4BA6-A2E9-F1B2AC7CA884}" type="presParOf" srcId="{BCCA8DC3-702F-4799-B629-CBAE259C65AC}" destId="{CDB4CD05-2707-4D3A-9B18-B67D2806F761}" srcOrd="1" destOrd="0" presId="urn:microsoft.com/office/officeart/2005/8/layout/hierarchy1"/>
+    <dgm:cxn modelId="{7789CF23-E01F-46EA-AA12-1CC588CBE46C}" type="presParOf" srcId="{CDB4CD05-2707-4D3A-9B18-B67D2806F761}" destId="{84CF8973-202E-4EEB-857D-FB342E8FC1C0}" srcOrd="0" destOrd="0" presId="urn:microsoft.com/office/officeart/2005/8/layout/hierarchy1"/>
+    <dgm:cxn modelId="{95FCCE3A-EFF5-410F-ACE5-B3DB1AA2852D}" type="presParOf" srcId="{84CF8973-202E-4EEB-857D-FB342E8FC1C0}" destId="{91A4CA23-05FF-43E0-ABFE-9CCA626ACD3C}" srcOrd="0" destOrd="0" presId="urn:microsoft.com/office/officeart/2005/8/layout/hierarchy1"/>
+    <dgm:cxn modelId="{210991C8-393C-473C-A5BF-F1597CFEF001}" type="presParOf" srcId="{84CF8973-202E-4EEB-857D-FB342E8FC1C0}" destId="{11151BF1-7B71-42FF-BD08-60ED7CF2B970}" srcOrd="1" destOrd="0" presId="urn:microsoft.com/office/officeart/2005/8/layout/hierarchy1"/>
+    <dgm:cxn modelId="{B3880780-0579-4B69-BCB1-D24FF694D012}" type="presParOf" srcId="{CDB4CD05-2707-4D3A-9B18-B67D2806F761}" destId="{9F4BD01E-6FF9-4437-975F-618EFD43E2AD}" srcOrd="1" destOrd="0" presId="urn:microsoft.com/office/officeart/2005/8/layout/hierarchy1"/>
+    <dgm:cxn modelId="{FC511396-0E08-4A34-921F-804212C8AEB4}" type="presParOf" srcId="{3A3D6DB3-E33F-4872-AC02-CC7A2015C5AD}" destId="{E3C203B4-6CF9-4005-93C5-A6E4A49C5DB8}" srcOrd="10" destOrd="0" presId="urn:microsoft.com/office/officeart/2005/8/layout/hierarchy1"/>
+    <dgm:cxn modelId="{5D6DF78D-D013-495D-B608-7055F13B494B}" type="presParOf" srcId="{3A3D6DB3-E33F-4872-AC02-CC7A2015C5AD}" destId="{326E8457-AA63-4D4F-BD10-D85476246FF0}" srcOrd="11" destOrd="0" presId="urn:microsoft.com/office/officeart/2005/8/layout/hierarchy1"/>
+    <dgm:cxn modelId="{7504672D-89FB-4B72-BB4E-F80DF9C72035}" type="presParOf" srcId="{326E8457-AA63-4D4F-BD10-D85476246FF0}" destId="{D63E44F9-ECE0-4352-A8CA-9ACC94A7D476}" srcOrd="0" destOrd="0" presId="urn:microsoft.com/office/officeart/2005/8/layout/hierarchy1"/>
+    <dgm:cxn modelId="{6C5C130C-B388-4A97-921F-808B09FC2DEE}" type="presParOf" srcId="{D63E44F9-ECE0-4352-A8CA-9ACC94A7D476}" destId="{72BA3170-C363-4340-9E7C-E53EB323F7B9}" srcOrd="0" destOrd="0" presId="urn:microsoft.com/office/officeart/2005/8/layout/hierarchy1"/>
+    <dgm:cxn modelId="{80F6AEFF-63F1-4A00-8F87-E9B911A2F7EC}" type="presParOf" srcId="{D63E44F9-ECE0-4352-A8CA-9ACC94A7D476}" destId="{393467A7-A880-420A-97EF-D6A784224FEB}" srcOrd="1" destOrd="0" presId="urn:microsoft.com/office/officeart/2005/8/layout/hierarchy1"/>
+    <dgm:cxn modelId="{6E28E031-FFF8-438D-9C20-F2502FCD103F}" type="presParOf" srcId="{326E8457-AA63-4D4F-BD10-D85476246FF0}" destId="{34F581A6-343F-49E4-95FD-567B0D7E86CC}" srcOrd="1" destOrd="0" presId="urn:microsoft.com/office/officeart/2005/8/layout/hierarchy1"/>
+    <dgm:cxn modelId="{1122BB51-98F2-401B-B9EE-8C9183DE4DB0}" type="presParOf" srcId="{34F581A6-343F-49E4-95FD-567B0D7E86CC}" destId="{6E5693FF-A4A8-4B23-BF20-58009D80C5FA}" srcOrd="0" destOrd="0" presId="urn:microsoft.com/office/officeart/2005/8/layout/hierarchy1"/>
+    <dgm:cxn modelId="{F4EF62ED-DCB7-4011-BCC3-2C13B596981B}" type="presParOf" srcId="{34F581A6-343F-49E4-95FD-567B0D7E86CC}" destId="{740DF679-962B-4D66-98BA-22B93A9E740B}" srcOrd="1" destOrd="0" presId="urn:microsoft.com/office/officeart/2005/8/layout/hierarchy1"/>
+    <dgm:cxn modelId="{A8E77C96-8F7A-42D7-893E-12CD0BCFEF3E}" type="presParOf" srcId="{740DF679-962B-4D66-98BA-22B93A9E740B}" destId="{19662B60-8980-4161-AA3A-BBC369A04188}" srcOrd="0" destOrd="0" presId="urn:microsoft.com/office/officeart/2005/8/layout/hierarchy1"/>
+    <dgm:cxn modelId="{C7A1EB55-D2E3-46B9-B406-DF15C705C029}" type="presParOf" srcId="{19662B60-8980-4161-AA3A-BBC369A04188}" destId="{CC05F029-69BB-44A3-865A-53E7AAE6C52E}" srcOrd="0" destOrd="0" presId="urn:microsoft.com/office/officeart/2005/8/layout/hierarchy1"/>
+    <dgm:cxn modelId="{B574CDBF-2B25-4744-98DA-C0EA41D6B208}" type="presParOf" srcId="{19662B60-8980-4161-AA3A-BBC369A04188}" destId="{18258405-F1A0-4EE6-9509-74D66AE616A5}" srcOrd="1" destOrd="0" presId="urn:microsoft.com/office/officeart/2005/8/layout/hierarchy1"/>
+    <dgm:cxn modelId="{C544E02B-874E-43B3-82FC-D0D9FD7AAF41}" type="presParOf" srcId="{740DF679-962B-4D66-98BA-22B93A9E740B}" destId="{349337F8-BD60-484A-8344-6242C1683A63}" srcOrd="1" destOrd="0" presId="urn:microsoft.com/office/officeart/2005/8/layout/hierarchy1"/>
+    <dgm:cxn modelId="{E4707D31-74C7-4D61-ADBD-58B3C5A6D067}" type="presParOf" srcId="{15744975-9C81-4B9B-AA55-A8CDA74EB43D}" destId="{FBB416C7-44D8-431A-9BC6-C43FD5A7266A}" srcOrd="2" destOrd="0" presId="urn:microsoft.com/office/officeart/2005/8/layout/hierarchy1"/>
+    <dgm:cxn modelId="{778D1DAE-8629-4406-A6F7-A63389527CDF}" type="presParOf" srcId="{15744975-9C81-4B9B-AA55-A8CDA74EB43D}" destId="{A5B563C3-0FC1-436F-926A-EEFCB2308E7C}" srcOrd="3" destOrd="0" presId="urn:microsoft.com/office/officeart/2005/8/layout/hierarchy1"/>
+    <dgm:cxn modelId="{762A30C3-FE86-4ED6-8400-75357A3F6B17}" type="presParOf" srcId="{A5B563C3-0FC1-436F-926A-EEFCB2308E7C}" destId="{C734AEBE-C09F-4EDA-8BD6-B382657CD4B9}" srcOrd="0" destOrd="0" presId="urn:microsoft.com/office/officeart/2005/8/layout/hierarchy1"/>
+    <dgm:cxn modelId="{03D7EFF0-4CB8-4CBF-A78A-D87861A27D2A}" type="presParOf" srcId="{C734AEBE-C09F-4EDA-8BD6-B382657CD4B9}" destId="{696F6FA6-E8D2-4297-8E4E-22DC15DD5A19}" srcOrd="0" destOrd="0" presId="urn:microsoft.com/office/officeart/2005/8/layout/hierarchy1"/>
+    <dgm:cxn modelId="{D3CEA037-00F7-4097-AD7D-4A4960CF851A}" type="presParOf" srcId="{C734AEBE-C09F-4EDA-8BD6-B382657CD4B9}" destId="{75887B4D-F1FE-46C6-BC18-43B2804F2134}" srcOrd="1" destOrd="0" presId="urn:microsoft.com/office/officeart/2005/8/layout/hierarchy1"/>
+    <dgm:cxn modelId="{631E4F95-01BC-4919-9CAA-84A6592039FE}" type="presParOf" srcId="{A5B563C3-0FC1-436F-926A-EEFCB2308E7C}" destId="{7392B169-2DFC-46F5-B5E8-F6A3336D7F8C}" srcOrd="1" destOrd="0" presId="urn:microsoft.com/office/officeart/2005/8/layout/hierarchy1"/>
+    <dgm:cxn modelId="{BB4A8D7C-75B4-4AAE-A5D5-88A2CA12633F}" type="presParOf" srcId="{15744975-9C81-4B9B-AA55-A8CDA74EB43D}" destId="{B41FBE67-C3B5-4181-B101-96E451C009C3}" srcOrd="4" destOrd="0" presId="urn:microsoft.com/office/officeart/2005/8/layout/hierarchy1"/>
+    <dgm:cxn modelId="{C42D0F79-F11A-4C7D-8CFA-A5C99C832DFF}" type="presParOf" srcId="{15744975-9C81-4B9B-AA55-A8CDA74EB43D}" destId="{E24D3315-3472-4F98-841E-39C1279505CC}" srcOrd="5" destOrd="0" presId="urn:microsoft.com/office/officeart/2005/8/layout/hierarchy1"/>
+    <dgm:cxn modelId="{689C5D3D-E1DC-4641-BEF5-B3DBFBD602A5}" type="presParOf" srcId="{E24D3315-3472-4F98-841E-39C1279505CC}" destId="{E2FDD8B2-C703-47B3-9083-1C6D539C9453}" srcOrd="0" destOrd="0" presId="urn:microsoft.com/office/officeart/2005/8/layout/hierarchy1"/>
+    <dgm:cxn modelId="{4F8C8DAB-45C9-4F60-A057-ED425B79CEAF}" type="presParOf" srcId="{E2FDD8B2-C703-47B3-9083-1C6D539C9453}" destId="{F4DC70B6-D8F8-42BF-92E5-B75B49856F2D}" srcOrd="0" destOrd="0" presId="urn:microsoft.com/office/officeart/2005/8/layout/hierarchy1"/>
+    <dgm:cxn modelId="{10895CCF-C05F-4AE4-B390-7E4C223D0979}" type="presParOf" srcId="{E2FDD8B2-C703-47B3-9083-1C6D539C9453}" destId="{F6FFE223-8FDD-4A8A-A2CB-0585C4015B74}" srcOrd="1" destOrd="0" presId="urn:microsoft.com/office/officeart/2005/8/layout/hierarchy1"/>
+    <dgm:cxn modelId="{55FF4173-5BDB-45ED-B7DE-1194F4F6EBB9}" type="presParOf" srcId="{E24D3315-3472-4F98-841E-39C1279505CC}" destId="{4C49EECF-02B9-4A64-AE42-A71546D83F2E}" srcOrd="1" destOrd="0" presId="urn:microsoft.com/office/officeart/2005/8/layout/hierarchy1"/>
+    <dgm:cxn modelId="{CC797329-E351-4D5E-9E65-E90BA9E7C0D3}" type="presParOf" srcId="{15744975-9C81-4B9B-AA55-A8CDA74EB43D}" destId="{6EDDDEFF-CDBF-4E14-9CCB-C7D6BC79F0B7}" srcOrd="6" destOrd="0" presId="urn:microsoft.com/office/officeart/2005/8/layout/hierarchy1"/>
+    <dgm:cxn modelId="{DCF17BD1-29BB-4ECE-8250-25BCF01CD898}" type="presParOf" srcId="{15744975-9C81-4B9B-AA55-A8CDA74EB43D}" destId="{C207638B-AAC8-492F-B8E8-4D10FC8D7E3D}" srcOrd="7" destOrd="0" presId="urn:microsoft.com/office/officeart/2005/8/layout/hierarchy1"/>
+    <dgm:cxn modelId="{1BC15400-BCE4-4AC8-95AC-00A522E04712}" type="presParOf" srcId="{C207638B-AAC8-492F-B8E8-4D10FC8D7E3D}" destId="{F5D840F4-BF09-49DC-B981-D364603FC29F}" srcOrd="0" destOrd="0" presId="urn:microsoft.com/office/officeart/2005/8/layout/hierarchy1"/>
+    <dgm:cxn modelId="{5A72767D-3DA5-456A-9A13-800707B16F2C}" type="presParOf" srcId="{F5D840F4-BF09-49DC-B981-D364603FC29F}" destId="{B01CB616-29B8-46FD-8977-0ABE85BE2132}" srcOrd="0" destOrd="0" presId="urn:microsoft.com/office/officeart/2005/8/layout/hierarchy1"/>
+    <dgm:cxn modelId="{A964AE53-6D0A-40C7-AD9D-6E425FCFB359}" type="presParOf" srcId="{F5D840F4-BF09-49DC-B981-D364603FC29F}" destId="{6FA09658-643D-42F2-979A-B6BDEF860025}" srcOrd="1" destOrd="0" presId="urn:microsoft.com/office/officeart/2005/8/layout/hierarchy1"/>
+    <dgm:cxn modelId="{1503338A-9AB8-470E-A853-43A34374158D}" type="presParOf" srcId="{C207638B-AAC8-492F-B8E8-4D10FC8D7E3D}" destId="{E40C0A2F-F3B3-4209-A2C7-4426A49E0240}" srcOrd="1" destOrd="0" presId="urn:microsoft.com/office/officeart/2005/8/layout/hierarchy1"/>
   </dgm:cxnLst>
   <dgm:bg/>
   <dgm:whole/>
@@ -34792,7 +37006,7 @@
 </file>
 
 <file path=customXml/itemProps1.xml><?xml version="1.0" encoding="utf-8"?>
-<ds:datastoreItem xmlns:ds="http://schemas.openxmlformats.org/officeDocument/2006/customXml" ds:itemID="{BF9FAA5F-BD53-4112-8AC1-22A1C0F5C061}">
+<ds:datastoreItem xmlns:ds="http://schemas.openxmlformats.org/officeDocument/2006/customXml" ds:itemID="{C8424674-1EC2-4F88-B125-C6A09BD08983}">
   <ds:schemaRefs>
     <ds:schemaRef ds:uri="http://schemas.openxmlformats.org/officeDocument/2006/bibliography"/>
   </ds:schemaRefs>

</xml_diff>

<commit_message>
se desarrollo la tarea de la clase entidad con sus respectivos atributos
</commit_message>
<xml_diff>
--- a/Proyecto Asistencia/Documentacion.docx
+++ b/Proyecto Asistencia/Documentacion.docx
@@ -26130,7 +26130,2316 @@
         </w:rPr>
       </w:pPr>
     </w:p>
+    <w:p>
+      <w:pPr>
+        <w:pStyle w:val="Ttulo3"/>
+        <w:numPr>
+          <w:ilvl w:val="2"/>
+          <w:numId w:val="25"/>
+        </w:numPr>
+      </w:pPr>
+      <w:bookmarkStart w:id="100" w:name="_Toc329276436"/>
+      <w:bookmarkStart w:id="101" w:name="_Toc358810911"/>
+      <w:r>
+        <w:t>Clase Entidad</w:t>
+      </w:r>
+      <w:bookmarkEnd w:id="100"/>
+      <w:bookmarkEnd w:id="101"/>
+    </w:p>
+    <w:tbl>
+      <w:tblPr>
+        <w:tblStyle w:val="Cuadrculaclara-nfasis11"/>
+        <w:tblW w:w="0" w:type="auto"/>
+        <w:jc w:val="center"/>
+        <w:tblLook w:val="04A0"/>
+      </w:tblPr>
+      <w:tblGrid>
+        <w:gridCol w:w="2139"/>
+        <w:gridCol w:w="6581"/>
+      </w:tblGrid>
+      <w:tr>
+        <w:trPr>
+          <w:cnfStyle w:val="100000000000"/>
+          <w:jc w:val="center"/>
+        </w:trPr>
+        <w:tc>
+          <w:tcPr>
+            <w:cnfStyle w:val="001000000000"/>
+            <w:tcW w:w="2139" w:type="dxa"/>
+          </w:tcPr>
+          <w:p>
+            <w:pPr>
+              <w:pStyle w:val="Sinespaciado"/>
+              <w:rPr>
+                <w:rFonts w:ascii="Times New Roman" w:hAnsi="Times New Roman" w:cs="Times New Roman"/>
+                <w:sz w:val="20"/>
+                <w:szCs w:val="20"/>
+              </w:rPr>
+            </w:pPr>
+            <w:r>
+              <w:rPr>
+                <w:rFonts w:ascii="Times New Roman" w:hAnsi="Times New Roman" w:cs="Times New Roman"/>
+                <w:sz w:val="20"/>
+                <w:szCs w:val="20"/>
+              </w:rPr>
+              <w:t>NOMBRES</w:t>
+            </w:r>
+          </w:p>
+        </w:tc>
+        <w:tc>
+          <w:tcPr>
+            <w:tcW w:w="6581" w:type="dxa"/>
+          </w:tcPr>
+          <w:p>
+            <w:pPr>
+              <w:pStyle w:val="Sinespaciado"/>
+              <w:cnfStyle w:val="100000000000"/>
+              <w:rPr>
+                <w:rFonts w:ascii="Times New Roman" w:hAnsi="Times New Roman" w:cs="Times New Roman"/>
+                <w:b w:val="0"/>
+                <w:sz w:val="20"/>
+                <w:szCs w:val="20"/>
+              </w:rPr>
+            </w:pPr>
+            <w:r>
+              <w:rPr>
+                <w:rFonts w:ascii="Times New Roman" w:hAnsi="Times New Roman" w:cs="Times New Roman"/>
+                <w:sz w:val="20"/>
+                <w:szCs w:val="20"/>
+              </w:rPr>
+              <w:t>Empleado</w:t>
+            </w:r>
+          </w:p>
+        </w:tc>
+      </w:tr>
+      <w:tr>
+        <w:trPr>
+          <w:cnfStyle w:val="000000100000"/>
+          <w:jc w:val="center"/>
+        </w:trPr>
+        <w:tc>
+          <w:tcPr>
+            <w:cnfStyle w:val="001000000000"/>
+            <w:tcW w:w="2139" w:type="dxa"/>
+          </w:tcPr>
+          <w:p>
+            <w:pPr>
+              <w:pStyle w:val="Sinespaciado"/>
+              <w:rPr>
+                <w:rFonts w:ascii="Times New Roman" w:hAnsi="Times New Roman" w:cs="Times New Roman"/>
+                <w:sz w:val="20"/>
+                <w:szCs w:val="20"/>
+              </w:rPr>
+            </w:pPr>
+            <w:r>
+              <w:rPr>
+                <w:rFonts w:ascii="Times New Roman" w:hAnsi="Times New Roman" w:cs="Times New Roman"/>
+                <w:sz w:val="20"/>
+                <w:szCs w:val="20"/>
+              </w:rPr>
+              <w:t>RESPONSABILIDAD</w:t>
+            </w:r>
+          </w:p>
+        </w:tc>
+        <w:tc>
+          <w:tcPr>
+            <w:tcW w:w="6581" w:type="dxa"/>
+          </w:tcPr>
+          <w:p>
+            <w:pPr>
+              <w:pStyle w:val="Sinespaciado"/>
+              <w:cnfStyle w:val="000000100000"/>
+              <w:rPr>
+                <w:rFonts w:ascii="Times New Roman" w:hAnsi="Times New Roman" w:cs="Times New Roman"/>
+                <w:sz w:val="20"/>
+                <w:szCs w:val="20"/>
+              </w:rPr>
+            </w:pPr>
+            <w:r>
+              <w:rPr>
+                <w:rFonts w:ascii="Times New Roman" w:hAnsi="Times New Roman" w:cs="Times New Roman"/>
+                <w:sz w:val="20"/>
+                <w:szCs w:val="20"/>
+              </w:rPr>
+              <w:t>Gestionar los datos de cada empleado</w:t>
+            </w:r>
+          </w:p>
+        </w:tc>
+      </w:tr>
+      <w:tr>
+        <w:trPr>
+          <w:cnfStyle w:val="000000010000"/>
+          <w:jc w:val="center"/>
+        </w:trPr>
+        <w:tc>
+          <w:tcPr>
+            <w:cnfStyle w:val="001000000000"/>
+            <w:tcW w:w="2139" w:type="dxa"/>
+          </w:tcPr>
+          <w:p>
+            <w:pPr>
+              <w:pStyle w:val="Sinespaciado"/>
+              <w:rPr>
+                <w:rFonts w:ascii="Times New Roman" w:hAnsi="Times New Roman" w:cs="Times New Roman"/>
+                <w:sz w:val="20"/>
+                <w:szCs w:val="20"/>
+              </w:rPr>
+            </w:pPr>
+            <w:r>
+              <w:rPr>
+                <w:rFonts w:ascii="Times New Roman" w:hAnsi="Times New Roman" w:cs="Times New Roman"/>
+                <w:sz w:val="20"/>
+                <w:szCs w:val="20"/>
+              </w:rPr>
+              <w:t>ATRIBUTO</w:t>
+            </w:r>
+          </w:p>
+        </w:tc>
+        <w:tc>
+          <w:tcPr>
+            <w:tcW w:w="6581" w:type="dxa"/>
+          </w:tcPr>
+          <w:p>
+            <w:pPr>
+              <w:pStyle w:val="Sinespaciado"/>
+              <w:cnfStyle w:val="000000010000"/>
+              <w:rPr>
+                <w:rFonts w:ascii="Times New Roman" w:hAnsi="Times New Roman" w:cs="Times New Roman"/>
+                <w:sz w:val="20"/>
+                <w:szCs w:val="20"/>
+              </w:rPr>
+            </w:pPr>
+            <w:proofErr w:type="spellStart"/>
+            <w:r>
+              <w:rPr>
+                <w:rFonts w:ascii="Times New Roman" w:hAnsi="Times New Roman" w:cs="Times New Roman"/>
+                <w:sz w:val="20"/>
+                <w:szCs w:val="20"/>
+              </w:rPr>
+              <w:t>ci</w:t>
+            </w:r>
+            <w:proofErr w:type="spellEnd"/>
+            <w:r>
+              <w:rPr>
+                <w:rFonts w:ascii="Times New Roman" w:hAnsi="Times New Roman" w:cs="Times New Roman"/>
+                <w:sz w:val="20"/>
+                <w:szCs w:val="20"/>
+              </w:rPr>
+              <w:t xml:space="preserve">, nombre, </w:t>
+            </w:r>
+            <w:proofErr w:type="spellStart"/>
+            <w:r>
+              <w:rPr>
+                <w:rFonts w:ascii="Times New Roman" w:hAnsi="Times New Roman" w:cs="Times New Roman"/>
+                <w:sz w:val="20"/>
+                <w:szCs w:val="20"/>
+              </w:rPr>
+              <w:t>APaterno</w:t>
+            </w:r>
+            <w:proofErr w:type="spellEnd"/>
+            <w:r>
+              <w:rPr>
+                <w:rFonts w:ascii="Times New Roman" w:hAnsi="Times New Roman" w:cs="Times New Roman"/>
+                <w:sz w:val="20"/>
+                <w:szCs w:val="20"/>
+              </w:rPr>
+              <w:t xml:space="preserve">, </w:t>
+            </w:r>
+            <w:proofErr w:type="spellStart"/>
+            <w:r>
+              <w:rPr>
+                <w:rFonts w:ascii="Times New Roman" w:hAnsi="Times New Roman" w:cs="Times New Roman"/>
+                <w:sz w:val="20"/>
+                <w:szCs w:val="20"/>
+              </w:rPr>
+              <w:t>AMaterno</w:t>
+            </w:r>
+            <w:proofErr w:type="spellEnd"/>
+            <w:r>
+              <w:rPr>
+                <w:rFonts w:ascii="Times New Roman" w:hAnsi="Times New Roman" w:cs="Times New Roman"/>
+                <w:sz w:val="20"/>
+                <w:szCs w:val="20"/>
+              </w:rPr>
+              <w:t xml:space="preserve">, </w:t>
+            </w:r>
+            <w:proofErr w:type="spellStart"/>
+            <w:r>
+              <w:rPr>
+                <w:rFonts w:ascii="Times New Roman" w:hAnsi="Times New Roman" w:cs="Times New Roman"/>
+                <w:sz w:val="20"/>
+                <w:szCs w:val="20"/>
+              </w:rPr>
+              <w:t>fechaNac</w:t>
+            </w:r>
+            <w:proofErr w:type="spellEnd"/>
+            <w:r>
+              <w:rPr>
+                <w:rFonts w:ascii="Times New Roman" w:hAnsi="Times New Roman" w:cs="Times New Roman"/>
+                <w:sz w:val="20"/>
+                <w:szCs w:val="20"/>
+              </w:rPr>
+              <w:t xml:space="preserve">, Genero, </w:t>
+            </w:r>
+            <w:proofErr w:type="spellStart"/>
+            <w:r>
+              <w:rPr>
+                <w:rFonts w:ascii="Times New Roman" w:hAnsi="Times New Roman" w:cs="Times New Roman"/>
+                <w:sz w:val="20"/>
+                <w:szCs w:val="20"/>
+              </w:rPr>
+              <w:t>estadoCivil</w:t>
+            </w:r>
+            <w:proofErr w:type="spellEnd"/>
+            <w:r>
+              <w:rPr>
+                <w:rFonts w:ascii="Times New Roman" w:hAnsi="Times New Roman" w:cs="Times New Roman"/>
+                <w:sz w:val="20"/>
+                <w:szCs w:val="20"/>
+              </w:rPr>
+              <w:t xml:space="preserve">, </w:t>
+            </w:r>
+            <w:proofErr w:type="spellStart"/>
+            <w:r>
+              <w:rPr>
+                <w:rFonts w:ascii="Times New Roman" w:hAnsi="Times New Roman" w:cs="Times New Roman"/>
+                <w:sz w:val="20"/>
+                <w:szCs w:val="20"/>
+              </w:rPr>
+              <w:t>profesion</w:t>
+            </w:r>
+            <w:proofErr w:type="spellEnd"/>
+            <w:r>
+              <w:rPr>
+                <w:rFonts w:ascii="Times New Roman" w:hAnsi="Times New Roman" w:cs="Times New Roman"/>
+                <w:sz w:val="20"/>
+                <w:szCs w:val="20"/>
+              </w:rPr>
+              <w:t xml:space="preserve">, nacionalidad, telefono1, </w:t>
+            </w:r>
+            <w:proofErr w:type="spellStart"/>
+            <w:r>
+              <w:rPr>
+                <w:rFonts w:ascii="Times New Roman" w:hAnsi="Times New Roman" w:cs="Times New Roman"/>
+                <w:sz w:val="20"/>
+                <w:szCs w:val="20"/>
+              </w:rPr>
+              <w:t>telefenoInterno</w:t>
+            </w:r>
+            <w:proofErr w:type="spellEnd"/>
+            <w:r>
+              <w:rPr>
+                <w:rFonts w:ascii="Times New Roman" w:hAnsi="Times New Roman" w:cs="Times New Roman"/>
+                <w:sz w:val="20"/>
+                <w:szCs w:val="20"/>
+              </w:rPr>
+              <w:t xml:space="preserve">, </w:t>
+            </w:r>
+            <w:proofErr w:type="spellStart"/>
+            <w:r>
+              <w:rPr>
+                <w:rFonts w:ascii="Times New Roman" w:hAnsi="Times New Roman" w:cs="Times New Roman"/>
+                <w:sz w:val="20"/>
+                <w:szCs w:val="20"/>
+              </w:rPr>
+              <w:t>direccion</w:t>
+            </w:r>
+            <w:proofErr w:type="spellEnd"/>
+            <w:r>
+              <w:rPr>
+                <w:rFonts w:ascii="Times New Roman" w:hAnsi="Times New Roman" w:cs="Times New Roman"/>
+                <w:sz w:val="20"/>
+                <w:szCs w:val="20"/>
+              </w:rPr>
+              <w:t xml:space="preserve">, </w:t>
+            </w:r>
+            <w:proofErr w:type="spellStart"/>
+            <w:r>
+              <w:rPr>
+                <w:rFonts w:ascii="Times New Roman" w:hAnsi="Times New Roman" w:cs="Times New Roman"/>
+                <w:sz w:val="20"/>
+                <w:szCs w:val="20"/>
+              </w:rPr>
+              <w:t>nroAsegurado</w:t>
+            </w:r>
+            <w:proofErr w:type="spellEnd"/>
+            <w:r>
+              <w:rPr>
+                <w:rFonts w:ascii="Times New Roman" w:hAnsi="Times New Roman" w:cs="Times New Roman"/>
+                <w:sz w:val="20"/>
+                <w:szCs w:val="20"/>
+              </w:rPr>
+              <w:t>, NUA, activo</w:t>
+            </w:r>
+            <w:r>
+              <w:rPr>
+                <w:rFonts w:ascii="Times New Roman" w:hAnsi="Times New Roman" w:cs="Times New Roman"/>
+                <w:sz w:val="20"/>
+                <w:szCs w:val="20"/>
+              </w:rPr>
+              <w:t>.</w:t>
+            </w:r>
+          </w:p>
+        </w:tc>
+      </w:tr>
+    </w:tbl>
     <w:p/>
+    <w:tbl>
+      <w:tblPr>
+        <w:tblStyle w:val="Cuadrculaclara-nfasis11"/>
+        <w:tblW w:w="0" w:type="auto"/>
+        <w:jc w:val="center"/>
+        <w:tblLook w:val="04A0"/>
+      </w:tblPr>
+      <w:tblGrid>
+        <w:gridCol w:w="2139"/>
+        <w:gridCol w:w="6581"/>
+      </w:tblGrid>
+      <w:tr>
+        <w:trPr>
+          <w:cnfStyle w:val="100000000000"/>
+          <w:jc w:val="center"/>
+        </w:trPr>
+        <w:tc>
+          <w:tcPr>
+            <w:cnfStyle w:val="001000000000"/>
+            <w:tcW w:w="2139" w:type="dxa"/>
+          </w:tcPr>
+          <w:p>
+            <w:pPr>
+              <w:pStyle w:val="Sinespaciado"/>
+              <w:rPr>
+                <w:rFonts w:ascii="Times New Roman" w:hAnsi="Times New Roman" w:cs="Times New Roman"/>
+                <w:sz w:val="20"/>
+                <w:szCs w:val="20"/>
+              </w:rPr>
+            </w:pPr>
+            <w:r>
+              <w:rPr>
+                <w:rFonts w:ascii="Times New Roman" w:hAnsi="Times New Roman" w:cs="Times New Roman"/>
+                <w:sz w:val="20"/>
+                <w:szCs w:val="20"/>
+              </w:rPr>
+              <w:t>NOMBRES</w:t>
+            </w:r>
+          </w:p>
+        </w:tc>
+        <w:tc>
+          <w:tcPr>
+            <w:tcW w:w="6581" w:type="dxa"/>
+          </w:tcPr>
+          <w:p>
+            <w:pPr>
+              <w:pStyle w:val="Sinespaciado"/>
+              <w:cnfStyle w:val="100000000000"/>
+              <w:rPr>
+                <w:rFonts w:ascii="Times New Roman" w:hAnsi="Times New Roman" w:cs="Times New Roman"/>
+                <w:b w:val="0"/>
+                <w:sz w:val="20"/>
+                <w:szCs w:val="20"/>
+              </w:rPr>
+            </w:pPr>
+            <w:r>
+              <w:rPr>
+                <w:rFonts w:ascii="Times New Roman" w:hAnsi="Times New Roman" w:cs="Times New Roman"/>
+                <w:sz w:val="20"/>
+                <w:szCs w:val="20"/>
+              </w:rPr>
+              <w:t>Contrato</w:t>
+            </w:r>
+          </w:p>
+        </w:tc>
+      </w:tr>
+      <w:tr>
+        <w:trPr>
+          <w:cnfStyle w:val="000000100000"/>
+          <w:jc w:val="center"/>
+        </w:trPr>
+        <w:tc>
+          <w:tcPr>
+            <w:cnfStyle w:val="001000000000"/>
+            <w:tcW w:w="2139" w:type="dxa"/>
+          </w:tcPr>
+          <w:p>
+            <w:pPr>
+              <w:pStyle w:val="Sinespaciado"/>
+              <w:rPr>
+                <w:rFonts w:ascii="Times New Roman" w:hAnsi="Times New Roman" w:cs="Times New Roman"/>
+                <w:sz w:val="20"/>
+                <w:szCs w:val="20"/>
+              </w:rPr>
+            </w:pPr>
+            <w:r>
+              <w:rPr>
+                <w:rFonts w:ascii="Times New Roman" w:hAnsi="Times New Roman" w:cs="Times New Roman"/>
+                <w:sz w:val="20"/>
+                <w:szCs w:val="20"/>
+              </w:rPr>
+              <w:t>RESPONSABILIDAD</w:t>
+            </w:r>
+          </w:p>
+        </w:tc>
+        <w:tc>
+          <w:tcPr>
+            <w:tcW w:w="6581" w:type="dxa"/>
+          </w:tcPr>
+          <w:p>
+            <w:pPr>
+              <w:pStyle w:val="Sinespaciado"/>
+              <w:cnfStyle w:val="000000100000"/>
+              <w:rPr>
+                <w:rFonts w:ascii="Times New Roman" w:hAnsi="Times New Roman" w:cs="Times New Roman"/>
+                <w:sz w:val="20"/>
+                <w:szCs w:val="20"/>
+              </w:rPr>
+            </w:pPr>
+            <w:r>
+              <w:rPr>
+                <w:rFonts w:ascii="Times New Roman" w:hAnsi="Times New Roman" w:cs="Times New Roman"/>
+                <w:sz w:val="20"/>
+                <w:szCs w:val="20"/>
+              </w:rPr>
+              <w:t>Gestionar los datos de cada c</w:t>
+            </w:r>
+            <w:r>
+              <w:rPr>
+                <w:rFonts w:ascii="Times New Roman" w:hAnsi="Times New Roman" w:cs="Times New Roman"/>
+                <w:sz w:val="20"/>
+                <w:szCs w:val="20"/>
+              </w:rPr>
+              <w:t>ontrato</w:t>
+            </w:r>
+          </w:p>
+        </w:tc>
+      </w:tr>
+      <w:tr>
+        <w:trPr>
+          <w:cnfStyle w:val="000000010000"/>
+          <w:jc w:val="center"/>
+        </w:trPr>
+        <w:tc>
+          <w:tcPr>
+            <w:cnfStyle w:val="001000000000"/>
+            <w:tcW w:w="2139" w:type="dxa"/>
+          </w:tcPr>
+          <w:p>
+            <w:pPr>
+              <w:pStyle w:val="Sinespaciado"/>
+              <w:rPr>
+                <w:rFonts w:ascii="Times New Roman" w:hAnsi="Times New Roman" w:cs="Times New Roman"/>
+                <w:sz w:val="20"/>
+                <w:szCs w:val="20"/>
+              </w:rPr>
+            </w:pPr>
+            <w:r>
+              <w:rPr>
+                <w:rFonts w:ascii="Times New Roman" w:hAnsi="Times New Roman" w:cs="Times New Roman"/>
+                <w:sz w:val="20"/>
+                <w:szCs w:val="20"/>
+              </w:rPr>
+              <w:t>ATRIBUTO</w:t>
+            </w:r>
+          </w:p>
+        </w:tc>
+        <w:tc>
+          <w:tcPr>
+            <w:tcW w:w="6581" w:type="dxa"/>
+          </w:tcPr>
+          <w:p>
+            <w:pPr>
+              <w:pStyle w:val="Sinespaciado"/>
+              <w:cnfStyle w:val="000000010000"/>
+              <w:rPr>
+                <w:rFonts w:ascii="Times New Roman" w:hAnsi="Times New Roman" w:cs="Times New Roman"/>
+                <w:sz w:val="20"/>
+                <w:szCs w:val="20"/>
+              </w:rPr>
+            </w:pPr>
+            <w:r>
+              <w:rPr>
+                <w:rFonts w:ascii="Times New Roman" w:hAnsi="Times New Roman" w:cs="Times New Roman"/>
+                <w:sz w:val="20"/>
+                <w:szCs w:val="20"/>
+              </w:rPr>
+              <w:t xml:space="preserve">fecha, </w:t>
+            </w:r>
+            <w:proofErr w:type="spellStart"/>
+            <w:r>
+              <w:rPr>
+                <w:rFonts w:ascii="Times New Roman" w:hAnsi="Times New Roman" w:cs="Times New Roman"/>
+                <w:sz w:val="20"/>
+                <w:szCs w:val="20"/>
+              </w:rPr>
+              <w:t>fechaIni</w:t>
+            </w:r>
+            <w:proofErr w:type="spellEnd"/>
+            <w:r>
+              <w:rPr>
+                <w:rFonts w:ascii="Times New Roman" w:hAnsi="Times New Roman" w:cs="Times New Roman"/>
+                <w:sz w:val="20"/>
+                <w:szCs w:val="20"/>
+              </w:rPr>
+              <w:t xml:space="preserve">, vigente, </w:t>
+            </w:r>
+            <w:proofErr w:type="spellStart"/>
+            <w:r>
+              <w:rPr>
+                <w:rFonts w:ascii="Times New Roman" w:hAnsi="Times New Roman" w:cs="Times New Roman"/>
+                <w:sz w:val="20"/>
+                <w:szCs w:val="20"/>
+              </w:rPr>
+              <w:t>idEmpleado</w:t>
+            </w:r>
+            <w:proofErr w:type="spellEnd"/>
+          </w:p>
+        </w:tc>
+      </w:tr>
+    </w:tbl>
+    <w:p/>
+    <w:tbl>
+      <w:tblPr>
+        <w:tblStyle w:val="Cuadrculaclara-nfasis11"/>
+        <w:tblW w:w="0" w:type="auto"/>
+        <w:jc w:val="center"/>
+        <w:tblLook w:val="04A0"/>
+      </w:tblPr>
+      <w:tblGrid>
+        <w:gridCol w:w="2139"/>
+        <w:gridCol w:w="6581"/>
+      </w:tblGrid>
+      <w:tr>
+        <w:trPr>
+          <w:cnfStyle w:val="100000000000"/>
+          <w:jc w:val="center"/>
+        </w:trPr>
+        <w:tc>
+          <w:tcPr>
+            <w:cnfStyle w:val="001000000000"/>
+            <w:tcW w:w="2139" w:type="dxa"/>
+          </w:tcPr>
+          <w:p>
+            <w:pPr>
+              <w:pStyle w:val="Sinespaciado"/>
+              <w:rPr>
+                <w:rFonts w:ascii="Times New Roman" w:hAnsi="Times New Roman" w:cs="Times New Roman"/>
+                <w:sz w:val="20"/>
+                <w:szCs w:val="20"/>
+              </w:rPr>
+            </w:pPr>
+            <w:r>
+              <w:rPr>
+                <w:rFonts w:ascii="Times New Roman" w:hAnsi="Times New Roman" w:cs="Times New Roman"/>
+                <w:sz w:val="20"/>
+                <w:szCs w:val="20"/>
+              </w:rPr>
+              <w:t>NOMBRES</w:t>
+            </w:r>
+          </w:p>
+        </w:tc>
+        <w:tc>
+          <w:tcPr>
+            <w:tcW w:w="6581" w:type="dxa"/>
+          </w:tcPr>
+          <w:p>
+            <w:pPr>
+              <w:pStyle w:val="Sinespaciado"/>
+              <w:cnfStyle w:val="100000000000"/>
+              <w:rPr>
+                <w:rFonts w:ascii="Times New Roman" w:hAnsi="Times New Roman" w:cs="Times New Roman"/>
+                <w:b w:val="0"/>
+                <w:sz w:val="20"/>
+                <w:szCs w:val="20"/>
+              </w:rPr>
+            </w:pPr>
+            <w:r>
+              <w:rPr>
+                <w:rFonts w:ascii="Times New Roman" w:hAnsi="Times New Roman" w:cs="Times New Roman"/>
+                <w:sz w:val="20"/>
+                <w:szCs w:val="20"/>
+              </w:rPr>
+              <w:t>Adendas</w:t>
+            </w:r>
+          </w:p>
+        </w:tc>
+      </w:tr>
+      <w:tr>
+        <w:trPr>
+          <w:cnfStyle w:val="000000100000"/>
+          <w:jc w:val="center"/>
+        </w:trPr>
+        <w:tc>
+          <w:tcPr>
+            <w:cnfStyle w:val="001000000000"/>
+            <w:tcW w:w="2139" w:type="dxa"/>
+          </w:tcPr>
+          <w:p>
+            <w:pPr>
+              <w:pStyle w:val="Sinespaciado"/>
+              <w:rPr>
+                <w:rFonts w:ascii="Times New Roman" w:hAnsi="Times New Roman" w:cs="Times New Roman"/>
+                <w:sz w:val="20"/>
+                <w:szCs w:val="20"/>
+              </w:rPr>
+            </w:pPr>
+            <w:r>
+              <w:rPr>
+                <w:rFonts w:ascii="Times New Roman" w:hAnsi="Times New Roman" w:cs="Times New Roman"/>
+                <w:sz w:val="20"/>
+                <w:szCs w:val="20"/>
+              </w:rPr>
+              <w:t>RESPONSABILIDAD</w:t>
+            </w:r>
+          </w:p>
+        </w:tc>
+        <w:tc>
+          <w:tcPr>
+            <w:tcW w:w="6581" w:type="dxa"/>
+          </w:tcPr>
+          <w:p>
+            <w:pPr>
+              <w:pStyle w:val="Sinespaciado"/>
+              <w:cnfStyle w:val="000000100000"/>
+              <w:rPr>
+                <w:rFonts w:ascii="Times New Roman" w:hAnsi="Times New Roman" w:cs="Times New Roman"/>
+                <w:sz w:val="20"/>
+                <w:szCs w:val="20"/>
+              </w:rPr>
+            </w:pPr>
+            <w:r>
+              <w:rPr>
+                <w:rFonts w:ascii="Times New Roman" w:hAnsi="Times New Roman" w:cs="Times New Roman"/>
+                <w:sz w:val="20"/>
+                <w:szCs w:val="20"/>
+              </w:rPr>
+              <w:t>Gestionar los datos de cada adendas</w:t>
+            </w:r>
+          </w:p>
+        </w:tc>
+      </w:tr>
+      <w:tr>
+        <w:trPr>
+          <w:cnfStyle w:val="000000010000"/>
+          <w:jc w:val="center"/>
+        </w:trPr>
+        <w:tc>
+          <w:tcPr>
+            <w:cnfStyle w:val="001000000000"/>
+            <w:tcW w:w="2139" w:type="dxa"/>
+          </w:tcPr>
+          <w:p>
+            <w:pPr>
+              <w:pStyle w:val="Sinespaciado"/>
+              <w:rPr>
+                <w:rFonts w:ascii="Times New Roman" w:hAnsi="Times New Roman" w:cs="Times New Roman"/>
+                <w:sz w:val="20"/>
+                <w:szCs w:val="20"/>
+              </w:rPr>
+            </w:pPr>
+            <w:r>
+              <w:rPr>
+                <w:rFonts w:ascii="Times New Roman" w:hAnsi="Times New Roman" w:cs="Times New Roman"/>
+                <w:sz w:val="20"/>
+                <w:szCs w:val="20"/>
+              </w:rPr>
+              <w:t>ATRIBUTO</w:t>
+            </w:r>
+          </w:p>
+        </w:tc>
+        <w:tc>
+          <w:tcPr>
+            <w:tcW w:w="6581" w:type="dxa"/>
+          </w:tcPr>
+          <w:p>
+            <w:pPr>
+              <w:pStyle w:val="Sinespaciado"/>
+              <w:cnfStyle w:val="000000010000"/>
+              <w:rPr>
+                <w:rFonts w:ascii="Times New Roman" w:hAnsi="Times New Roman" w:cs="Times New Roman"/>
+                <w:sz w:val="20"/>
+                <w:szCs w:val="20"/>
+              </w:rPr>
+            </w:pPr>
+            <w:proofErr w:type="spellStart"/>
+            <w:r>
+              <w:rPr>
+                <w:rFonts w:ascii="Times New Roman" w:hAnsi="Times New Roman" w:cs="Times New Roman"/>
+                <w:sz w:val="20"/>
+                <w:szCs w:val="20"/>
+              </w:rPr>
+              <w:t>fechaFin</w:t>
+            </w:r>
+            <w:proofErr w:type="spellEnd"/>
+            <w:r>
+              <w:rPr>
+                <w:rFonts w:ascii="Times New Roman" w:hAnsi="Times New Roman" w:cs="Times New Roman"/>
+                <w:sz w:val="20"/>
+                <w:szCs w:val="20"/>
+              </w:rPr>
+              <w:t xml:space="preserve">, salario, fecha, </w:t>
+            </w:r>
+            <w:proofErr w:type="spellStart"/>
+            <w:r>
+              <w:rPr>
+                <w:rFonts w:ascii="Times New Roman" w:hAnsi="Times New Roman" w:cs="Times New Roman"/>
+                <w:sz w:val="20"/>
+                <w:szCs w:val="20"/>
+              </w:rPr>
+              <w:t>idContrato</w:t>
+            </w:r>
+            <w:proofErr w:type="spellEnd"/>
+            <w:r>
+              <w:rPr>
+                <w:rFonts w:ascii="Times New Roman" w:hAnsi="Times New Roman" w:cs="Times New Roman"/>
+                <w:sz w:val="20"/>
+                <w:szCs w:val="20"/>
+              </w:rPr>
+              <w:t xml:space="preserve">, </w:t>
+            </w:r>
+            <w:proofErr w:type="spellStart"/>
+            <w:r>
+              <w:rPr>
+                <w:rFonts w:ascii="Times New Roman" w:hAnsi="Times New Roman" w:cs="Times New Roman"/>
+                <w:sz w:val="20"/>
+                <w:szCs w:val="20"/>
+              </w:rPr>
+              <w:t>idCargo</w:t>
+            </w:r>
+            <w:proofErr w:type="spellEnd"/>
+            <w:r>
+              <w:rPr>
+                <w:rFonts w:ascii="Times New Roman" w:hAnsi="Times New Roman" w:cs="Times New Roman"/>
+                <w:sz w:val="20"/>
+                <w:szCs w:val="20"/>
+              </w:rPr>
+              <w:t xml:space="preserve">, </w:t>
+            </w:r>
+            <w:proofErr w:type="spellStart"/>
+            <w:r>
+              <w:rPr>
+                <w:rFonts w:ascii="Times New Roman" w:hAnsi="Times New Roman" w:cs="Times New Roman"/>
+                <w:sz w:val="20"/>
+                <w:szCs w:val="20"/>
+              </w:rPr>
+              <w:t>idTipoContrato</w:t>
+            </w:r>
+            <w:proofErr w:type="spellEnd"/>
+            <w:r>
+              <w:rPr>
+                <w:rFonts w:ascii="Times New Roman" w:hAnsi="Times New Roman" w:cs="Times New Roman"/>
+                <w:sz w:val="20"/>
+                <w:szCs w:val="20"/>
+              </w:rPr>
+              <w:t xml:space="preserve">, </w:t>
+            </w:r>
+            <w:proofErr w:type="spellStart"/>
+            <w:r>
+              <w:rPr>
+                <w:rFonts w:ascii="Times New Roman" w:hAnsi="Times New Roman" w:cs="Times New Roman"/>
+                <w:sz w:val="20"/>
+                <w:szCs w:val="20"/>
+              </w:rPr>
+              <w:t>idCronograma</w:t>
+            </w:r>
+            <w:proofErr w:type="spellEnd"/>
+            <w:r>
+              <w:rPr>
+                <w:rFonts w:ascii="Times New Roman" w:hAnsi="Times New Roman" w:cs="Times New Roman"/>
+                <w:sz w:val="20"/>
+                <w:szCs w:val="20"/>
+              </w:rPr>
+              <w:t xml:space="preserve">, </w:t>
+            </w:r>
+            <w:proofErr w:type="spellStart"/>
+            <w:r>
+              <w:rPr>
+                <w:rFonts w:ascii="Times New Roman" w:hAnsi="Times New Roman" w:cs="Times New Roman"/>
+                <w:sz w:val="20"/>
+                <w:szCs w:val="20"/>
+              </w:rPr>
+              <w:t>idSucursal</w:t>
+            </w:r>
+            <w:proofErr w:type="spellEnd"/>
+            <w:r>
+              <w:rPr>
+                <w:rFonts w:ascii="Times New Roman" w:hAnsi="Times New Roman" w:cs="Times New Roman"/>
+                <w:sz w:val="20"/>
+                <w:szCs w:val="20"/>
+              </w:rPr>
+              <w:t>, activo</w:t>
+            </w:r>
+          </w:p>
+        </w:tc>
+      </w:tr>
+    </w:tbl>
+    <w:p/>
+    <w:tbl>
+      <w:tblPr>
+        <w:tblStyle w:val="Cuadrculaclara-nfasis11"/>
+        <w:tblW w:w="0" w:type="auto"/>
+        <w:jc w:val="center"/>
+        <w:tblLook w:val="04A0"/>
+      </w:tblPr>
+      <w:tblGrid>
+        <w:gridCol w:w="2139"/>
+        <w:gridCol w:w="6581"/>
+      </w:tblGrid>
+      <w:tr>
+        <w:trPr>
+          <w:cnfStyle w:val="100000000000"/>
+          <w:jc w:val="center"/>
+        </w:trPr>
+        <w:tc>
+          <w:tcPr>
+            <w:cnfStyle w:val="001000000000"/>
+            <w:tcW w:w="2139" w:type="dxa"/>
+          </w:tcPr>
+          <w:p>
+            <w:pPr>
+              <w:pStyle w:val="Sinespaciado"/>
+              <w:rPr>
+                <w:rFonts w:ascii="Times New Roman" w:hAnsi="Times New Roman" w:cs="Times New Roman"/>
+                <w:sz w:val="20"/>
+                <w:szCs w:val="20"/>
+              </w:rPr>
+            </w:pPr>
+            <w:r>
+              <w:rPr>
+                <w:rFonts w:ascii="Times New Roman" w:hAnsi="Times New Roman" w:cs="Times New Roman"/>
+                <w:sz w:val="20"/>
+                <w:szCs w:val="20"/>
+              </w:rPr>
+              <w:t>NOMBRES</w:t>
+            </w:r>
+          </w:p>
+        </w:tc>
+        <w:tc>
+          <w:tcPr>
+            <w:tcW w:w="6581" w:type="dxa"/>
+          </w:tcPr>
+          <w:p>
+            <w:pPr>
+              <w:pStyle w:val="Sinespaciado"/>
+              <w:cnfStyle w:val="100000000000"/>
+              <w:rPr>
+                <w:rFonts w:ascii="Times New Roman" w:hAnsi="Times New Roman" w:cs="Times New Roman"/>
+                <w:b w:val="0"/>
+                <w:sz w:val="20"/>
+                <w:szCs w:val="20"/>
+              </w:rPr>
+            </w:pPr>
+            <w:proofErr w:type="spellStart"/>
+            <w:r>
+              <w:rPr>
+                <w:rFonts w:ascii="Times New Roman" w:hAnsi="Times New Roman" w:cs="Times New Roman"/>
+                <w:sz w:val="20"/>
+                <w:szCs w:val="20"/>
+              </w:rPr>
+              <w:t>TipoContrato</w:t>
+            </w:r>
+            <w:proofErr w:type="spellEnd"/>
+          </w:p>
+        </w:tc>
+      </w:tr>
+      <w:tr>
+        <w:trPr>
+          <w:cnfStyle w:val="000000100000"/>
+          <w:jc w:val="center"/>
+        </w:trPr>
+        <w:tc>
+          <w:tcPr>
+            <w:cnfStyle w:val="001000000000"/>
+            <w:tcW w:w="2139" w:type="dxa"/>
+          </w:tcPr>
+          <w:p>
+            <w:pPr>
+              <w:pStyle w:val="Sinespaciado"/>
+              <w:rPr>
+                <w:rFonts w:ascii="Times New Roman" w:hAnsi="Times New Roman" w:cs="Times New Roman"/>
+                <w:sz w:val="20"/>
+                <w:szCs w:val="20"/>
+              </w:rPr>
+            </w:pPr>
+            <w:r>
+              <w:rPr>
+                <w:rFonts w:ascii="Times New Roman" w:hAnsi="Times New Roman" w:cs="Times New Roman"/>
+                <w:sz w:val="20"/>
+                <w:szCs w:val="20"/>
+              </w:rPr>
+              <w:t>RESPONSABILIDAD</w:t>
+            </w:r>
+          </w:p>
+        </w:tc>
+        <w:tc>
+          <w:tcPr>
+            <w:tcW w:w="6581" w:type="dxa"/>
+          </w:tcPr>
+          <w:p>
+            <w:pPr>
+              <w:pStyle w:val="Sinespaciado"/>
+              <w:cnfStyle w:val="000000100000"/>
+              <w:rPr>
+                <w:rFonts w:ascii="Times New Roman" w:hAnsi="Times New Roman" w:cs="Times New Roman"/>
+                <w:sz w:val="20"/>
+                <w:szCs w:val="20"/>
+              </w:rPr>
+            </w:pPr>
+            <w:r>
+              <w:rPr>
+                <w:rFonts w:ascii="Times New Roman" w:hAnsi="Times New Roman" w:cs="Times New Roman"/>
+                <w:sz w:val="20"/>
+                <w:szCs w:val="20"/>
+              </w:rPr>
+              <w:t xml:space="preserve">Gestionar los datos de cada </w:t>
+            </w:r>
+            <w:proofErr w:type="spellStart"/>
+            <w:r>
+              <w:rPr>
+                <w:rFonts w:ascii="Times New Roman" w:hAnsi="Times New Roman" w:cs="Times New Roman"/>
+                <w:sz w:val="20"/>
+                <w:szCs w:val="20"/>
+              </w:rPr>
+              <w:t>tipoc</w:t>
+            </w:r>
+            <w:r>
+              <w:rPr>
+                <w:rFonts w:ascii="Times New Roman" w:hAnsi="Times New Roman" w:cs="Times New Roman"/>
+                <w:sz w:val="20"/>
+                <w:szCs w:val="20"/>
+              </w:rPr>
+              <w:t>ontrato</w:t>
+            </w:r>
+            <w:proofErr w:type="spellEnd"/>
+          </w:p>
+        </w:tc>
+      </w:tr>
+      <w:tr>
+        <w:trPr>
+          <w:cnfStyle w:val="000000010000"/>
+          <w:jc w:val="center"/>
+        </w:trPr>
+        <w:tc>
+          <w:tcPr>
+            <w:cnfStyle w:val="001000000000"/>
+            <w:tcW w:w="2139" w:type="dxa"/>
+          </w:tcPr>
+          <w:p>
+            <w:pPr>
+              <w:pStyle w:val="Sinespaciado"/>
+              <w:rPr>
+                <w:rFonts w:ascii="Times New Roman" w:hAnsi="Times New Roman" w:cs="Times New Roman"/>
+                <w:sz w:val="20"/>
+                <w:szCs w:val="20"/>
+              </w:rPr>
+            </w:pPr>
+            <w:r>
+              <w:rPr>
+                <w:rFonts w:ascii="Times New Roman" w:hAnsi="Times New Roman" w:cs="Times New Roman"/>
+                <w:sz w:val="20"/>
+                <w:szCs w:val="20"/>
+              </w:rPr>
+              <w:t>ATRIBUTO</w:t>
+            </w:r>
+          </w:p>
+        </w:tc>
+        <w:tc>
+          <w:tcPr>
+            <w:tcW w:w="6581" w:type="dxa"/>
+          </w:tcPr>
+          <w:p>
+            <w:pPr>
+              <w:pStyle w:val="Sinespaciado"/>
+              <w:cnfStyle w:val="000000010000"/>
+              <w:rPr>
+                <w:rFonts w:ascii="Times New Roman" w:hAnsi="Times New Roman" w:cs="Times New Roman"/>
+                <w:sz w:val="20"/>
+                <w:szCs w:val="20"/>
+              </w:rPr>
+            </w:pPr>
+            <w:proofErr w:type="spellStart"/>
+            <w:r>
+              <w:rPr>
+                <w:rFonts w:ascii="Times New Roman" w:hAnsi="Times New Roman" w:cs="Times New Roman"/>
+                <w:sz w:val="20"/>
+                <w:szCs w:val="20"/>
+              </w:rPr>
+              <w:t>descripcion</w:t>
+            </w:r>
+            <w:proofErr w:type="spellEnd"/>
+            <w:r>
+              <w:rPr>
+                <w:rFonts w:ascii="Times New Roman" w:hAnsi="Times New Roman" w:cs="Times New Roman"/>
+                <w:sz w:val="20"/>
+                <w:szCs w:val="20"/>
+              </w:rPr>
+              <w:t>, activo</w:t>
+            </w:r>
+          </w:p>
+        </w:tc>
+      </w:tr>
+    </w:tbl>
+    <w:p/>
+    <w:tbl>
+      <w:tblPr>
+        <w:tblStyle w:val="Cuadrculaclara-nfasis11"/>
+        <w:tblW w:w="0" w:type="auto"/>
+        <w:jc w:val="center"/>
+        <w:tblLook w:val="04A0"/>
+      </w:tblPr>
+      <w:tblGrid>
+        <w:gridCol w:w="2139"/>
+        <w:gridCol w:w="6581"/>
+      </w:tblGrid>
+      <w:tr>
+        <w:trPr>
+          <w:cnfStyle w:val="100000000000"/>
+          <w:jc w:val="center"/>
+        </w:trPr>
+        <w:tc>
+          <w:tcPr>
+            <w:cnfStyle w:val="001000000000"/>
+            <w:tcW w:w="2139" w:type="dxa"/>
+          </w:tcPr>
+          <w:p>
+            <w:pPr>
+              <w:pStyle w:val="Sinespaciado"/>
+              <w:rPr>
+                <w:rFonts w:ascii="Times New Roman" w:hAnsi="Times New Roman" w:cs="Times New Roman"/>
+                <w:sz w:val="20"/>
+                <w:szCs w:val="20"/>
+              </w:rPr>
+            </w:pPr>
+            <w:r>
+              <w:rPr>
+                <w:rFonts w:ascii="Times New Roman" w:hAnsi="Times New Roman" w:cs="Times New Roman"/>
+                <w:sz w:val="20"/>
+                <w:szCs w:val="20"/>
+              </w:rPr>
+              <w:t>NOMBRES</w:t>
+            </w:r>
+          </w:p>
+        </w:tc>
+        <w:tc>
+          <w:tcPr>
+            <w:tcW w:w="6581" w:type="dxa"/>
+          </w:tcPr>
+          <w:p>
+            <w:pPr>
+              <w:pStyle w:val="Sinespaciado"/>
+              <w:cnfStyle w:val="100000000000"/>
+              <w:rPr>
+                <w:rFonts w:ascii="Times New Roman" w:hAnsi="Times New Roman" w:cs="Times New Roman"/>
+                <w:b w:val="0"/>
+                <w:sz w:val="20"/>
+                <w:szCs w:val="20"/>
+              </w:rPr>
+            </w:pPr>
+            <w:r>
+              <w:rPr>
+                <w:rFonts w:ascii="Times New Roman" w:hAnsi="Times New Roman" w:cs="Times New Roman"/>
+                <w:sz w:val="20"/>
+                <w:szCs w:val="20"/>
+              </w:rPr>
+              <w:t>Feriados</w:t>
+            </w:r>
+          </w:p>
+        </w:tc>
+      </w:tr>
+      <w:tr>
+        <w:trPr>
+          <w:cnfStyle w:val="000000100000"/>
+          <w:jc w:val="center"/>
+        </w:trPr>
+        <w:tc>
+          <w:tcPr>
+            <w:cnfStyle w:val="001000000000"/>
+            <w:tcW w:w="2139" w:type="dxa"/>
+          </w:tcPr>
+          <w:p>
+            <w:pPr>
+              <w:pStyle w:val="Sinespaciado"/>
+              <w:rPr>
+                <w:rFonts w:ascii="Times New Roman" w:hAnsi="Times New Roman" w:cs="Times New Roman"/>
+                <w:sz w:val="20"/>
+                <w:szCs w:val="20"/>
+              </w:rPr>
+            </w:pPr>
+            <w:r>
+              <w:rPr>
+                <w:rFonts w:ascii="Times New Roman" w:hAnsi="Times New Roman" w:cs="Times New Roman"/>
+                <w:sz w:val="20"/>
+                <w:szCs w:val="20"/>
+              </w:rPr>
+              <w:t>RESPONSABILIDAD</w:t>
+            </w:r>
+          </w:p>
+        </w:tc>
+        <w:tc>
+          <w:tcPr>
+            <w:tcW w:w="6581" w:type="dxa"/>
+          </w:tcPr>
+          <w:p>
+            <w:pPr>
+              <w:pStyle w:val="Sinespaciado"/>
+              <w:cnfStyle w:val="000000100000"/>
+              <w:rPr>
+                <w:rFonts w:ascii="Times New Roman" w:hAnsi="Times New Roman" w:cs="Times New Roman"/>
+                <w:sz w:val="20"/>
+                <w:szCs w:val="20"/>
+              </w:rPr>
+            </w:pPr>
+            <w:r>
+              <w:rPr>
+                <w:rFonts w:ascii="Times New Roman" w:hAnsi="Times New Roman" w:cs="Times New Roman"/>
+                <w:sz w:val="20"/>
+                <w:szCs w:val="20"/>
+              </w:rPr>
+              <w:t>Gestionar los datos de cada feriados</w:t>
+            </w:r>
+          </w:p>
+        </w:tc>
+      </w:tr>
+      <w:tr>
+        <w:trPr>
+          <w:cnfStyle w:val="000000010000"/>
+          <w:jc w:val="center"/>
+        </w:trPr>
+        <w:tc>
+          <w:tcPr>
+            <w:cnfStyle w:val="001000000000"/>
+            <w:tcW w:w="2139" w:type="dxa"/>
+          </w:tcPr>
+          <w:p>
+            <w:pPr>
+              <w:pStyle w:val="Sinespaciado"/>
+              <w:rPr>
+                <w:rFonts w:ascii="Times New Roman" w:hAnsi="Times New Roman" w:cs="Times New Roman"/>
+                <w:sz w:val="20"/>
+                <w:szCs w:val="20"/>
+              </w:rPr>
+            </w:pPr>
+            <w:r>
+              <w:rPr>
+                <w:rFonts w:ascii="Times New Roman" w:hAnsi="Times New Roman" w:cs="Times New Roman"/>
+                <w:sz w:val="20"/>
+                <w:szCs w:val="20"/>
+              </w:rPr>
+              <w:t>ATRIBUTO</w:t>
+            </w:r>
+          </w:p>
+        </w:tc>
+        <w:tc>
+          <w:tcPr>
+            <w:tcW w:w="6581" w:type="dxa"/>
+          </w:tcPr>
+          <w:p>
+            <w:pPr>
+              <w:pStyle w:val="Sinespaciado"/>
+              <w:cnfStyle w:val="000000010000"/>
+              <w:rPr>
+                <w:rFonts w:ascii="Times New Roman" w:hAnsi="Times New Roman" w:cs="Times New Roman"/>
+                <w:sz w:val="20"/>
+                <w:szCs w:val="20"/>
+              </w:rPr>
+            </w:pPr>
+            <w:proofErr w:type="spellStart"/>
+            <w:r>
+              <w:rPr>
+                <w:rFonts w:ascii="Times New Roman" w:hAnsi="Times New Roman" w:cs="Times New Roman"/>
+                <w:sz w:val="20"/>
+                <w:szCs w:val="20"/>
+              </w:rPr>
+              <w:t>descripcion</w:t>
+            </w:r>
+            <w:proofErr w:type="spellEnd"/>
+            <w:r>
+              <w:rPr>
+                <w:rFonts w:ascii="Times New Roman" w:hAnsi="Times New Roman" w:cs="Times New Roman"/>
+                <w:sz w:val="20"/>
+                <w:szCs w:val="20"/>
+              </w:rPr>
+              <w:t>, fecha</w:t>
+            </w:r>
+          </w:p>
+        </w:tc>
+      </w:tr>
+    </w:tbl>
+    <w:p/>
+    <w:tbl>
+      <w:tblPr>
+        <w:tblStyle w:val="Cuadrculaclara-nfasis11"/>
+        <w:tblW w:w="0" w:type="auto"/>
+        <w:jc w:val="center"/>
+        <w:tblLook w:val="04A0"/>
+      </w:tblPr>
+      <w:tblGrid>
+        <w:gridCol w:w="2139"/>
+        <w:gridCol w:w="6581"/>
+      </w:tblGrid>
+      <w:tr>
+        <w:trPr>
+          <w:cnfStyle w:val="100000000000"/>
+          <w:jc w:val="center"/>
+        </w:trPr>
+        <w:tc>
+          <w:tcPr>
+            <w:cnfStyle w:val="001000000000"/>
+            <w:tcW w:w="2139" w:type="dxa"/>
+          </w:tcPr>
+          <w:p>
+            <w:pPr>
+              <w:pStyle w:val="Sinespaciado"/>
+              <w:rPr>
+                <w:rFonts w:ascii="Times New Roman" w:hAnsi="Times New Roman" w:cs="Times New Roman"/>
+                <w:sz w:val="20"/>
+                <w:szCs w:val="20"/>
+              </w:rPr>
+            </w:pPr>
+            <w:r>
+              <w:rPr>
+                <w:rFonts w:ascii="Times New Roman" w:hAnsi="Times New Roman" w:cs="Times New Roman"/>
+                <w:sz w:val="20"/>
+                <w:szCs w:val="20"/>
+              </w:rPr>
+              <w:t>NOMBRES</w:t>
+            </w:r>
+          </w:p>
+        </w:tc>
+        <w:tc>
+          <w:tcPr>
+            <w:tcW w:w="6581" w:type="dxa"/>
+          </w:tcPr>
+          <w:p>
+            <w:pPr>
+              <w:pStyle w:val="Sinespaciado"/>
+              <w:cnfStyle w:val="100000000000"/>
+              <w:rPr>
+                <w:rFonts w:ascii="Times New Roman" w:hAnsi="Times New Roman" w:cs="Times New Roman"/>
+                <w:b w:val="0"/>
+                <w:sz w:val="20"/>
+                <w:szCs w:val="20"/>
+              </w:rPr>
+            </w:pPr>
+            <w:r>
+              <w:rPr>
+                <w:rFonts w:ascii="Times New Roman" w:hAnsi="Times New Roman" w:cs="Times New Roman"/>
+                <w:sz w:val="20"/>
+                <w:szCs w:val="20"/>
+              </w:rPr>
+              <w:t>Sucursal</w:t>
+            </w:r>
+          </w:p>
+        </w:tc>
+      </w:tr>
+      <w:tr>
+        <w:trPr>
+          <w:cnfStyle w:val="000000100000"/>
+          <w:jc w:val="center"/>
+        </w:trPr>
+        <w:tc>
+          <w:tcPr>
+            <w:cnfStyle w:val="001000000000"/>
+            <w:tcW w:w="2139" w:type="dxa"/>
+          </w:tcPr>
+          <w:p>
+            <w:pPr>
+              <w:pStyle w:val="Sinespaciado"/>
+              <w:rPr>
+                <w:rFonts w:ascii="Times New Roman" w:hAnsi="Times New Roman" w:cs="Times New Roman"/>
+                <w:sz w:val="20"/>
+                <w:szCs w:val="20"/>
+              </w:rPr>
+            </w:pPr>
+            <w:r>
+              <w:rPr>
+                <w:rFonts w:ascii="Times New Roman" w:hAnsi="Times New Roman" w:cs="Times New Roman"/>
+                <w:sz w:val="20"/>
+                <w:szCs w:val="20"/>
+              </w:rPr>
+              <w:t>RESPONSABILIDAD</w:t>
+            </w:r>
+          </w:p>
+        </w:tc>
+        <w:tc>
+          <w:tcPr>
+            <w:tcW w:w="6581" w:type="dxa"/>
+          </w:tcPr>
+          <w:p>
+            <w:pPr>
+              <w:pStyle w:val="Sinespaciado"/>
+              <w:cnfStyle w:val="000000100000"/>
+              <w:rPr>
+                <w:rFonts w:ascii="Times New Roman" w:hAnsi="Times New Roman" w:cs="Times New Roman"/>
+                <w:sz w:val="20"/>
+                <w:szCs w:val="20"/>
+              </w:rPr>
+            </w:pPr>
+            <w:r>
+              <w:rPr>
+                <w:rFonts w:ascii="Times New Roman" w:hAnsi="Times New Roman" w:cs="Times New Roman"/>
+                <w:sz w:val="20"/>
+                <w:szCs w:val="20"/>
+              </w:rPr>
+              <w:t xml:space="preserve">Gestionar los datos de cada </w:t>
+            </w:r>
+            <w:r>
+              <w:rPr>
+                <w:rFonts w:ascii="Times New Roman" w:hAnsi="Times New Roman" w:cs="Times New Roman"/>
+                <w:sz w:val="20"/>
+                <w:szCs w:val="20"/>
+              </w:rPr>
+              <w:t>Sucursal</w:t>
+            </w:r>
+          </w:p>
+        </w:tc>
+      </w:tr>
+      <w:tr>
+        <w:trPr>
+          <w:cnfStyle w:val="000000010000"/>
+          <w:jc w:val="center"/>
+        </w:trPr>
+        <w:tc>
+          <w:tcPr>
+            <w:cnfStyle w:val="001000000000"/>
+            <w:tcW w:w="2139" w:type="dxa"/>
+          </w:tcPr>
+          <w:p>
+            <w:pPr>
+              <w:pStyle w:val="Sinespaciado"/>
+              <w:rPr>
+                <w:rFonts w:ascii="Times New Roman" w:hAnsi="Times New Roman" w:cs="Times New Roman"/>
+                <w:sz w:val="20"/>
+                <w:szCs w:val="20"/>
+              </w:rPr>
+            </w:pPr>
+            <w:r>
+              <w:rPr>
+                <w:rFonts w:ascii="Times New Roman" w:hAnsi="Times New Roman" w:cs="Times New Roman"/>
+                <w:sz w:val="20"/>
+                <w:szCs w:val="20"/>
+              </w:rPr>
+              <w:t>ATRIBUTO</w:t>
+            </w:r>
+          </w:p>
+        </w:tc>
+        <w:tc>
+          <w:tcPr>
+            <w:tcW w:w="6581" w:type="dxa"/>
+          </w:tcPr>
+          <w:p>
+            <w:pPr>
+              <w:pStyle w:val="Sinespaciado"/>
+              <w:cnfStyle w:val="000000010000"/>
+              <w:rPr>
+                <w:rFonts w:ascii="Times New Roman" w:hAnsi="Times New Roman" w:cs="Times New Roman"/>
+                <w:sz w:val="20"/>
+                <w:szCs w:val="20"/>
+              </w:rPr>
+            </w:pPr>
+            <w:proofErr w:type="spellStart"/>
+            <w:r>
+              <w:rPr>
+                <w:rFonts w:ascii="Times New Roman" w:hAnsi="Times New Roman" w:cs="Times New Roman"/>
+                <w:sz w:val="20"/>
+                <w:szCs w:val="20"/>
+              </w:rPr>
+              <w:t>descripcion</w:t>
+            </w:r>
+            <w:proofErr w:type="spellEnd"/>
+            <w:r>
+              <w:rPr>
+                <w:rFonts w:ascii="Times New Roman" w:hAnsi="Times New Roman" w:cs="Times New Roman"/>
+                <w:sz w:val="20"/>
+                <w:szCs w:val="20"/>
+              </w:rPr>
+              <w:t>, activo</w:t>
+            </w:r>
+          </w:p>
+        </w:tc>
+      </w:tr>
+    </w:tbl>
+    <w:p/>
+    <w:tbl>
+      <w:tblPr>
+        <w:tblStyle w:val="Cuadrculaclara-nfasis11"/>
+        <w:tblW w:w="0" w:type="auto"/>
+        <w:jc w:val="center"/>
+        <w:tblLook w:val="04A0"/>
+      </w:tblPr>
+      <w:tblGrid>
+        <w:gridCol w:w="2139"/>
+        <w:gridCol w:w="6581"/>
+      </w:tblGrid>
+      <w:tr>
+        <w:trPr>
+          <w:cnfStyle w:val="100000000000"/>
+          <w:jc w:val="center"/>
+        </w:trPr>
+        <w:tc>
+          <w:tcPr>
+            <w:cnfStyle w:val="001000000000"/>
+            <w:tcW w:w="2139" w:type="dxa"/>
+          </w:tcPr>
+          <w:p>
+            <w:pPr>
+              <w:pStyle w:val="Sinespaciado"/>
+              <w:rPr>
+                <w:rFonts w:ascii="Times New Roman" w:hAnsi="Times New Roman" w:cs="Times New Roman"/>
+                <w:sz w:val="20"/>
+                <w:szCs w:val="20"/>
+              </w:rPr>
+            </w:pPr>
+            <w:r>
+              <w:rPr>
+                <w:rFonts w:ascii="Times New Roman" w:hAnsi="Times New Roman" w:cs="Times New Roman"/>
+                <w:sz w:val="20"/>
+                <w:szCs w:val="20"/>
+              </w:rPr>
+              <w:t>NOMBRES</w:t>
+            </w:r>
+          </w:p>
+        </w:tc>
+        <w:tc>
+          <w:tcPr>
+            <w:tcW w:w="6581" w:type="dxa"/>
+          </w:tcPr>
+          <w:p>
+            <w:pPr>
+              <w:pStyle w:val="Sinespaciado"/>
+              <w:cnfStyle w:val="100000000000"/>
+              <w:rPr>
+                <w:rFonts w:ascii="Times New Roman" w:hAnsi="Times New Roman" w:cs="Times New Roman"/>
+                <w:b w:val="0"/>
+                <w:sz w:val="20"/>
+                <w:szCs w:val="20"/>
+              </w:rPr>
+            </w:pPr>
+            <w:r>
+              <w:rPr>
+                <w:rFonts w:ascii="Times New Roman" w:hAnsi="Times New Roman" w:cs="Times New Roman"/>
+                <w:sz w:val="20"/>
+                <w:szCs w:val="20"/>
+              </w:rPr>
+              <w:t>Turno</w:t>
+            </w:r>
+          </w:p>
+        </w:tc>
+      </w:tr>
+      <w:tr>
+        <w:trPr>
+          <w:cnfStyle w:val="000000100000"/>
+          <w:jc w:val="center"/>
+        </w:trPr>
+        <w:tc>
+          <w:tcPr>
+            <w:cnfStyle w:val="001000000000"/>
+            <w:tcW w:w="2139" w:type="dxa"/>
+          </w:tcPr>
+          <w:p>
+            <w:pPr>
+              <w:pStyle w:val="Sinespaciado"/>
+              <w:rPr>
+                <w:rFonts w:ascii="Times New Roman" w:hAnsi="Times New Roman" w:cs="Times New Roman"/>
+                <w:sz w:val="20"/>
+                <w:szCs w:val="20"/>
+              </w:rPr>
+            </w:pPr>
+            <w:r>
+              <w:rPr>
+                <w:rFonts w:ascii="Times New Roman" w:hAnsi="Times New Roman" w:cs="Times New Roman"/>
+                <w:sz w:val="20"/>
+                <w:szCs w:val="20"/>
+              </w:rPr>
+              <w:t>RESPONSABILIDAD</w:t>
+            </w:r>
+          </w:p>
+        </w:tc>
+        <w:tc>
+          <w:tcPr>
+            <w:tcW w:w="6581" w:type="dxa"/>
+          </w:tcPr>
+          <w:p>
+            <w:pPr>
+              <w:pStyle w:val="Sinespaciado"/>
+              <w:cnfStyle w:val="000000100000"/>
+              <w:rPr>
+                <w:rFonts w:ascii="Times New Roman" w:hAnsi="Times New Roman" w:cs="Times New Roman"/>
+                <w:sz w:val="20"/>
+                <w:szCs w:val="20"/>
+              </w:rPr>
+            </w:pPr>
+            <w:r>
+              <w:rPr>
+                <w:rFonts w:ascii="Times New Roman" w:hAnsi="Times New Roman" w:cs="Times New Roman"/>
+                <w:sz w:val="20"/>
+                <w:szCs w:val="20"/>
+              </w:rPr>
+              <w:t>Gestionar los datos de cada t</w:t>
+            </w:r>
+            <w:r>
+              <w:rPr>
+                <w:rFonts w:ascii="Times New Roman" w:hAnsi="Times New Roman" w:cs="Times New Roman"/>
+                <w:sz w:val="20"/>
+                <w:szCs w:val="20"/>
+              </w:rPr>
+              <w:t>urno</w:t>
+            </w:r>
+          </w:p>
+        </w:tc>
+      </w:tr>
+      <w:tr>
+        <w:trPr>
+          <w:cnfStyle w:val="000000010000"/>
+          <w:jc w:val="center"/>
+        </w:trPr>
+        <w:tc>
+          <w:tcPr>
+            <w:cnfStyle w:val="001000000000"/>
+            <w:tcW w:w="2139" w:type="dxa"/>
+          </w:tcPr>
+          <w:p>
+            <w:pPr>
+              <w:pStyle w:val="Sinespaciado"/>
+              <w:rPr>
+                <w:rFonts w:ascii="Times New Roman" w:hAnsi="Times New Roman" w:cs="Times New Roman"/>
+                <w:sz w:val="20"/>
+                <w:szCs w:val="20"/>
+              </w:rPr>
+            </w:pPr>
+            <w:r>
+              <w:rPr>
+                <w:rFonts w:ascii="Times New Roman" w:hAnsi="Times New Roman" w:cs="Times New Roman"/>
+                <w:sz w:val="20"/>
+                <w:szCs w:val="20"/>
+              </w:rPr>
+              <w:t>ATRIBUTO</w:t>
+            </w:r>
+          </w:p>
+        </w:tc>
+        <w:tc>
+          <w:tcPr>
+            <w:tcW w:w="6581" w:type="dxa"/>
+          </w:tcPr>
+          <w:p>
+            <w:pPr>
+              <w:pStyle w:val="Sinespaciado"/>
+              <w:cnfStyle w:val="000000010000"/>
+              <w:rPr>
+                <w:rFonts w:ascii="Times New Roman" w:hAnsi="Times New Roman" w:cs="Times New Roman"/>
+                <w:sz w:val="20"/>
+                <w:szCs w:val="20"/>
+              </w:rPr>
+            </w:pPr>
+            <w:proofErr w:type="spellStart"/>
+            <w:r>
+              <w:rPr>
+                <w:rFonts w:ascii="Times New Roman" w:hAnsi="Times New Roman" w:cs="Times New Roman"/>
+                <w:sz w:val="20"/>
+                <w:szCs w:val="20"/>
+              </w:rPr>
+              <w:t>descripcion</w:t>
+            </w:r>
+            <w:proofErr w:type="spellEnd"/>
+          </w:p>
+        </w:tc>
+      </w:tr>
+    </w:tbl>
+    <w:p/>
+    <w:tbl>
+      <w:tblPr>
+        <w:tblStyle w:val="Cuadrculaclara-nfasis11"/>
+        <w:tblW w:w="0" w:type="auto"/>
+        <w:jc w:val="center"/>
+        <w:tblLook w:val="04A0"/>
+      </w:tblPr>
+      <w:tblGrid>
+        <w:gridCol w:w="2139"/>
+        <w:gridCol w:w="6581"/>
+      </w:tblGrid>
+      <w:tr>
+        <w:trPr>
+          <w:cnfStyle w:val="100000000000"/>
+          <w:jc w:val="center"/>
+        </w:trPr>
+        <w:tc>
+          <w:tcPr>
+            <w:cnfStyle w:val="001000000000"/>
+            <w:tcW w:w="2139" w:type="dxa"/>
+          </w:tcPr>
+          <w:p>
+            <w:pPr>
+              <w:pStyle w:val="Sinespaciado"/>
+              <w:rPr>
+                <w:rFonts w:ascii="Times New Roman" w:hAnsi="Times New Roman" w:cs="Times New Roman"/>
+                <w:sz w:val="20"/>
+                <w:szCs w:val="20"/>
+              </w:rPr>
+            </w:pPr>
+            <w:r>
+              <w:rPr>
+                <w:rFonts w:ascii="Times New Roman" w:hAnsi="Times New Roman" w:cs="Times New Roman"/>
+                <w:sz w:val="20"/>
+                <w:szCs w:val="20"/>
+              </w:rPr>
+              <w:t>NOMBRES</w:t>
+            </w:r>
+          </w:p>
+        </w:tc>
+        <w:tc>
+          <w:tcPr>
+            <w:tcW w:w="6581" w:type="dxa"/>
+          </w:tcPr>
+          <w:p>
+            <w:pPr>
+              <w:pStyle w:val="Sinespaciado"/>
+              <w:cnfStyle w:val="100000000000"/>
+              <w:rPr>
+                <w:rFonts w:ascii="Times New Roman" w:hAnsi="Times New Roman" w:cs="Times New Roman"/>
+                <w:b w:val="0"/>
+                <w:sz w:val="20"/>
+                <w:szCs w:val="20"/>
+              </w:rPr>
+            </w:pPr>
+            <w:r>
+              <w:rPr>
+                <w:rFonts w:ascii="Times New Roman" w:hAnsi="Times New Roman" w:cs="Times New Roman"/>
+                <w:sz w:val="20"/>
+                <w:szCs w:val="20"/>
+              </w:rPr>
+              <w:t>Horario</w:t>
+            </w:r>
+          </w:p>
+        </w:tc>
+      </w:tr>
+      <w:tr>
+        <w:trPr>
+          <w:cnfStyle w:val="000000100000"/>
+          <w:jc w:val="center"/>
+        </w:trPr>
+        <w:tc>
+          <w:tcPr>
+            <w:cnfStyle w:val="001000000000"/>
+            <w:tcW w:w="2139" w:type="dxa"/>
+          </w:tcPr>
+          <w:p>
+            <w:pPr>
+              <w:pStyle w:val="Sinespaciado"/>
+              <w:rPr>
+                <w:rFonts w:ascii="Times New Roman" w:hAnsi="Times New Roman" w:cs="Times New Roman"/>
+                <w:sz w:val="20"/>
+                <w:szCs w:val="20"/>
+              </w:rPr>
+            </w:pPr>
+            <w:r>
+              <w:rPr>
+                <w:rFonts w:ascii="Times New Roman" w:hAnsi="Times New Roman" w:cs="Times New Roman"/>
+                <w:sz w:val="20"/>
+                <w:szCs w:val="20"/>
+              </w:rPr>
+              <w:t>RESPONSABILIDAD</w:t>
+            </w:r>
+          </w:p>
+        </w:tc>
+        <w:tc>
+          <w:tcPr>
+            <w:tcW w:w="6581" w:type="dxa"/>
+          </w:tcPr>
+          <w:p>
+            <w:pPr>
+              <w:pStyle w:val="Sinespaciado"/>
+              <w:cnfStyle w:val="000000100000"/>
+              <w:rPr>
+                <w:rFonts w:ascii="Times New Roman" w:hAnsi="Times New Roman" w:cs="Times New Roman"/>
+                <w:sz w:val="20"/>
+                <w:szCs w:val="20"/>
+              </w:rPr>
+            </w:pPr>
+            <w:r>
+              <w:rPr>
+                <w:rFonts w:ascii="Times New Roman" w:hAnsi="Times New Roman" w:cs="Times New Roman"/>
+                <w:sz w:val="20"/>
+                <w:szCs w:val="20"/>
+              </w:rPr>
+              <w:t xml:space="preserve">Gestionar los datos de cada </w:t>
+            </w:r>
+            <w:r>
+              <w:rPr>
+                <w:rFonts w:ascii="Times New Roman" w:hAnsi="Times New Roman" w:cs="Times New Roman"/>
+                <w:sz w:val="20"/>
+                <w:szCs w:val="20"/>
+              </w:rPr>
+              <w:t>Horario</w:t>
+            </w:r>
+          </w:p>
+        </w:tc>
+      </w:tr>
+      <w:tr>
+        <w:trPr>
+          <w:cnfStyle w:val="000000010000"/>
+          <w:jc w:val="center"/>
+        </w:trPr>
+        <w:tc>
+          <w:tcPr>
+            <w:cnfStyle w:val="001000000000"/>
+            <w:tcW w:w="2139" w:type="dxa"/>
+          </w:tcPr>
+          <w:p>
+            <w:pPr>
+              <w:pStyle w:val="Sinespaciado"/>
+              <w:rPr>
+                <w:rFonts w:ascii="Times New Roman" w:hAnsi="Times New Roman" w:cs="Times New Roman"/>
+                <w:sz w:val="20"/>
+                <w:szCs w:val="20"/>
+              </w:rPr>
+            </w:pPr>
+            <w:r>
+              <w:rPr>
+                <w:rFonts w:ascii="Times New Roman" w:hAnsi="Times New Roman" w:cs="Times New Roman"/>
+                <w:sz w:val="20"/>
+                <w:szCs w:val="20"/>
+              </w:rPr>
+              <w:t>ATRIBUTO</w:t>
+            </w:r>
+          </w:p>
+        </w:tc>
+        <w:tc>
+          <w:tcPr>
+            <w:tcW w:w="6581" w:type="dxa"/>
+          </w:tcPr>
+          <w:p>
+            <w:pPr>
+              <w:pStyle w:val="Sinespaciado"/>
+              <w:cnfStyle w:val="000000010000"/>
+              <w:rPr>
+                <w:rFonts w:ascii="Times New Roman" w:hAnsi="Times New Roman" w:cs="Times New Roman"/>
+                <w:sz w:val="20"/>
+                <w:szCs w:val="20"/>
+              </w:rPr>
+            </w:pPr>
+            <w:proofErr w:type="spellStart"/>
+            <w:r>
+              <w:rPr>
+                <w:rFonts w:ascii="Times New Roman" w:hAnsi="Times New Roman" w:cs="Times New Roman"/>
+                <w:sz w:val="20"/>
+                <w:szCs w:val="20"/>
+              </w:rPr>
+              <w:t>dia</w:t>
+            </w:r>
+            <w:proofErr w:type="spellEnd"/>
+            <w:r>
+              <w:rPr>
+                <w:rFonts w:ascii="Times New Roman" w:hAnsi="Times New Roman" w:cs="Times New Roman"/>
+                <w:sz w:val="20"/>
+                <w:szCs w:val="20"/>
+              </w:rPr>
+              <w:t xml:space="preserve">, </w:t>
+            </w:r>
+            <w:proofErr w:type="spellStart"/>
+            <w:r>
+              <w:rPr>
+                <w:rFonts w:ascii="Times New Roman" w:hAnsi="Times New Roman" w:cs="Times New Roman"/>
+                <w:sz w:val="20"/>
+                <w:szCs w:val="20"/>
+              </w:rPr>
+              <w:t>horaEntrada</w:t>
+            </w:r>
+            <w:proofErr w:type="spellEnd"/>
+            <w:r>
+              <w:rPr>
+                <w:rFonts w:ascii="Times New Roman" w:hAnsi="Times New Roman" w:cs="Times New Roman"/>
+                <w:sz w:val="20"/>
+                <w:szCs w:val="20"/>
+              </w:rPr>
+              <w:t xml:space="preserve">, </w:t>
+            </w:r>
+            <w:proofErr w:type="spellStart"/>
+            <w:r>
+              <w:rPr>
+                <w:rFonts w:ascii="Times New Roman" w:hAnsi="Times New Roman" w:cs="Times New Roman"/>
+                <w:sz w:val="20"/>
+                <w:szCs w:val="20"/>
+              </w:rPr>
+              <w:t>horaSalida</w:t>
+            </w:r>
+            <w:proofErr w:type="spellEnd"/>
+            <w:r>
+              <w:rPr>
+                <w:rFonts w:ascii="Times New Roman" w:hAnsi="Times New Roman" w:cs="Times New Roman"/>
+                <w:sz w:val="20"/>
+                <w:szCs w:val="20"/>
+              </w:rPr>
+              <w:t xml:space="preserve">, </w:t>
+            </w:r>
+            <w:proofErr w:type="spellStart"/>
+            <w:r>
+              <w:rPr>
+                <w:rFonts w:ascii="Times New Roman" w:hAnsi="Times New Roman" w:cs="Times New Roman"/>
+                <w:sz w:val="20"/>
+                <w:szCs w:val="20"/>
+              </w:rPr>
+              <w:t>idTurno</w:t>
+            </w:r>
+            <w:proofErr w:type="spellEnd"/>
+          </w:p>
+        </w:tc>
+      </w:tr>
+    </w:tbl>
+    <w:p/>
+    <w:tbl>
+      <w:tblPr>
+        <w:tblStyle w:val="Cuadrculaclara-nfasis11"/>
+        <w:tblW w:w="0" w:type="auto"/>
+        <w:jc w:val="center"/>
+        <w:tblLook w:val="04A0"/>
+      </w:tblPr>
+      <w:tblGrid>
+        <w:gridCol w:w="2139"/>
+        <w:gridCol w:w="6581"/>
+      </w:tblGrid>
+      <w:tr>
+        <w:trPr>
+          <w:cnfStyle w:val="100000000000"/>
+          <w:jc w:val="center"/>
+        </w:trPr>
+        <w:tc>
+          <w:tcPr>
+            <w:cnfStyle w:val="001000000000"/>
+            <w:tcW w:w="2139" w:type="dxa"/>
+          </w:tcPr>
+          <w:p>
+            <w:pPr>
+              <w:pStyle w:val="Sinespaciado"/>
+              <w:rPr>
+                <w:rFonts w:ascii="Times New Roman" w:hAnsi="Times New Roman" w:cs="Times New Roman"/>
+                <w:sz w:val="20"/>
+                <w:szCs w:val="20"/>
+              </w:rPr>
+            </w:pPr>
+            <w:r>
+              <w:rPr>
+                <w:rFonts w:ascii="Times New Roman" w:hAnsi="Times New Roman" w:cs="Times New Roman"/>
+                <w:sz w:val="20"/>
+                <w:szCs w:val="20"/>
+              </w:rPr>
+              <w:t>NOMBRES</w:t>
+            </w:r>
+          </w:p>
+        </w:tc>
+        <w:tc>
+          <w:tcPr>
+            <w:tcW w:w="6581" w:type="dxa"/>
+          </w:tcPr>
+          <w:p>
+            <w:pPr>
+              <w:pStyle w:val="Sinespaciado"/>
+              <w:cnfStyle w:val="100000000000"/>
+              <w:rPr>
+                <w:rFonts w:ascii="Times New Roman" w:hAnsi="Times New Roman" w:cs="Times New Roman"/>
+                <w:b w:val="0"/>
+                <w:sz w:val="20"/>
+                <w:szCs w:val="20"/>
+              </w:rPr>
+            </w:pPr>
+            <w:r>
+              <w:rPr>
+                <w:rFonts w:ascii="Times New Roman" w:hAnsi="Times New Roman" w:cs="Times New Roman"/>
+                <w:sz w:val="20"/>
+                <w:szCs w:val="20"/>
+              </w:rPr>
+              <w:t>Cronograma</w:t>
+            </w:r>
+          </w:p>
+        </w:tc>
+      </w:tr>
+      <w:tr>
+        <w:trPr>
+          <w:cnfStyle w:val="000000100000"/>
+          <w:jc w:val="center"/>
+        </w:trPr>
+        <w:tc>
+          <w:tcPr>
+            <w:cnfStyle w:val="001000000000"/>
+            <w:tcW w:w="2139" w:type="dxa"/>
+          </w:tcPr>
+          <w:p>
+            <w:pPr>
+              <w:pStyle w:val="Sinespaciado"/>
+              <w:rPr>
+                <w:rFonts w:ascii="Times New Roman" w:hAnsi="Times New Roman" w:cs="Times New Roman"/>
+                <w:sz w:val="20"/>
+                <w:szCs w:val="20"/>
+              </w:rPr>
+            </w:pPr>
+            <w:r>
+              <w:rPr>
+                <w:rFonts w:ascii="Times New Roman" w:hAnsi="Times New Roman" w:cs="Times New Roman"/>
+                <w:sz w:val="20"/>
+                <w:szCs w:val="20"/>
+              </w:rPr>
+              <w:t>RESPONSABILIDAD</w:t>
+            </w:r>
+          </w:p>
+        </w:tc>
+        <w:tc>
+          <w:tcPr>
+            <w:tcW w:w="6581" w:type="dxa"/>
+          </w:tcPr>
+          <w:p>
+            <w:pPr>
+              <w:pStyle w:val="Sinespaciado"/>
+              <w:cnfStyle w:val="000000100000"/>
+              <w:rPr>
+                <w:rFonts w:ascii="Times New Roman" w:hAnsi="Times New Roman" w:cs="Times New Roman"/>
+                <w:sz w:val="20"/>
+                <w:szCs w:val="20"/>
+              </w:rPr>
+            </w:pPr>
+            <w:r>
+              <w:rPr>
+                <w:rFonts w:ascii="Times New Roman" w:hAnsi="Times New Roman" w:cs="Times New Roman"/>
+                <w:sz w:val="20"/>
+                <w:szCs w:val="20"/>
+              </w:rPr>
+              <w:t xml:space="preserve">Gestionar los datos de cada </w:t>
+            </w:r>
+            <w:r>
+              <w:rPr>
+                <w:rFonts w:ascii="Times New Roman" w:hAnsi="Times New Roman" w:cs="Times New Roman"/>
+                <w:sz w:val="20"/>
+                <w:szCs w:val="20"/>
+              </w:rPr>
+              <w:t>Cronograma</w:t>
+            </w:r>
+          </w:p>
+        </w:tc>
+      </w:tr>
+      <w:tr>
+        <w:trPr>
+          <w:cnfStyle w:val="000000010000"/>
+          <w:jc w:val="center"/>
+        </w:trPr>
+        <w:tc>
+          <w:tcPr>
+            <w:cnfStyle w:val="001000000000"/>
+            <w:tcW w:w="2139" w:type="dxa"/>
+          </w:tcPr>
+          <w:p>
+            <w:pPr>
+              <w:pStyle w:val="Sinespaciado"/>
+              <w:rPr>
+                <w:rFonts w:ascii="Times New Roman" w:hAnsi="Times New Roman" w:cs="Times New Roman"/>
+                <w:sz w:val="20"/>
+                <w:szCs w:val="20"/>
+              </w:rPr>
+            </w:pPr>
+            <w:r>
+              <w:rPr>
+                <w:rFonts w:ascii="Times New Roman" w:hAnsi="Times New Roman" w:cs="Times New Roman"/>
+                <w:sz w:val="20"/>
+                <w:szCs w:val="20"/>
+              </w:rPr>
+              <w:t>ATRIBUTO</w:t>
+            </w:r>
+          </w:p>
+        </w:tc>
+        <w:tc>
+          <w:tcPr>
+            <w:tcW w:w="6581" w:type="dxa"/>
+          </w:tcPr>
+          <w:p>
+            <w:pPr>
+              <w:pStyle w:val="Sinespaciado"/>
+              <w:cnfStyle w:val="000000010000"/>
+              <w:rPr>
+                <w:rFonts w:ascii="Times New Roman" w:hAnsi="Times New Roman" w:cs="Times New Roman"/>
+                <w:sz w:val="20"/>
+                <w:szCs w:val="20"/>
+              </w:rPr>
+            </w:pPr>
+            <w:proofErr w:type="spellStart"/>
+            <w:r>
+              <w:rPr>
+                <w:rFonts w:ascii="Times New Roman" w:hAnsi="Times New Roman" w:cs="Times New Roman"/>
+                <w:sz w:val="20"/>
+                <w:szCs w:val="20"/>
+              </w:rPr>
+              <w:t>descripcion</w:t>
+            </w:r>
+            <w:proofErr w:type="spellEnd"/>
+          </w:p>
+        </w:tc>
+      </w:tr>
+    </w:tbl>
+    <w:p/>
+    <w:tbl>
+      <w:tblPr>
+        <w:tblStyle w:val="Cuadrculaclara-nfasis11"/>
+        <w:tblW w:w="0" w:type="auto"/>
+        <w:jc w:val="center"/>
+        <w:tblLook w:val="04A0"/>
+      </w:tblPr>
+      <w:tblGrid>
+        <w:gridCol w:w="2139"/>
+        <w:gridCol w:w="6581"/>
+      </w:tblGrid>
+      <w:tr>
+        <w:trPr>
+          <w:cnfStyle w:val="100000000000"/>
+          <w:jc w:val="center"/>
+        </w:trPr>
+        <w:tc>
+          <w:tcPr>
+            <w:cnfStyle w:val="001000000000"/>
+            <w:tcW w:w="2139" w:type="dxa"/>
+          </w:tcPr>
+          <w:p>
+            <w:pPr>
+              <w:pStyle w:val="Sinespaciado"/>
+              <w:rPr>
+                <w:rFonts w:ascii="Times New Roman" w:hAnsi="Times New Roman" w:cs="Times New Roman"/>
+                <w:sz w:val="20"/>
+                <w:szCs w:val="20"/>
+              </w:rPr>
+            </w:pPr>
+            <w:r>
+              <w:rPr>
+                <w:rFonts w:ascii="Times New Roman" w:hAnsi="Times New Roman" w:cs="Times New Roman"/>
+                <w:sz w:val="20"/>
+                <w:szCs w:val="20"/>
+              </w:rPr>
+              <w:lastRenderedPageBreak/>
+              <w:t>NOMBRES</w:t>
+            </w:r>
+          </w:p>
+        </w:tc>
+        <w:tc>
+          <w:tcPr>
+            <w:tcW w:w="6581" w:type="dxa"/>
+          </w:tcPr>
+          <w:p>
+            <w:pPr>
+              <w:pStyle w:val="Sinespaciado"/>
+              <w:cnfStyle w:val="100000000000"/>
+              <w:rPr>
+                <w:rFonts w:ascii="Times New Roman" w:hAnsi="Times New Roman" w:cs="Times New Roman"/>
+                <w:b w:val="0"/>
+                <w:sz w:val="20"/>
+                <w:szCs w:val="20"/>
+              </w:rPr>
+            </w:pPr>
+            <w:proofErr w:type="spellStart"/>
+            <w:r>
+              <w:rPr>
+                <w:rFonts w:ascii="Times New Roman" w:hAnsi="Times New Roman" w:cs="Times New Roman"/>
+                <w:sz w:val="20"/>
+                <w:szCs w:val="20"/>
+              </w:rPr>
+              <w:t>CronogramaTurno</w:t>
+            </w:r>
+            <w:proofErr w:type="spellEnd"/>
+          </w:p>
+        </w:tc>
+      </w:tr>
+      <w:tr>
+        <w:trPr>
+          <w:cnfStyle w:val="000000100000"/>
+          <w:jc w:val="center"/>
+        </w:trPr>
+        <w:tc>
+          <w:tcPr>
+            <w:cnfStyle w:val="001000000000"/>
+            <w:tcW w:w="2139" w:type="dxa"/>
+          </w:tcPr>
+          <w:p>
+            <w:pPr>
+              <w:pStyle w:val="Sinespaciado"/>
+              <w:rPr>
+                <w:rFonts w:ascii="Times New Roman" w:hAnsi="Times New Roman" w:cs="Times New Roman"/>
+                <w:sz w:val="20"/>
+                <w:szCs w:val="20"/>
+              </w:rPr>
+            </w:pPr>
+            <w:r>
+              <w:rPr>
+                <w:rFonts w:ascii="Times New Roman" w:hAnsi="Times New Roman" w:cs="Times New Roman"/>
+                <w:sz w:val="20"/>
+                <w:szCs w:val="20"/>
+              </w:rPr>
+              <w:t>RESPONSABILIDAD</w:t>
+            </w:r>
+          </w:p>
+        </w:tc>
+        <w:tc>
+          <w:tcPr>
+            <w:tcW w:w="6581" w:type="dxa"/>
+          </w:tcPr>
+          <w:p>
+            <w:pPr>
+              <w:pStyle w:val="Sinespaciado"/>
+              <w:cnfStyle w:val="000000100000"/>
+              <w:rPr>
+                <w:rFonts w:ascii="Times New Roman" w:hAnsi="Times New Roman" w:cs="Times New Roman"/>
+                <w:sz w:val="20"/>
+                <w:szCs w:val="20"/>
+              </w:rPr>
+            </w:pPr>
+            <w:r>
+              <w:rPr>
+                <w:rFonts w:ascii="Times New Roman" w:hAnsi="Times New Roman" w:cs="Times New Roman"/>
+                <w:sz w:val="20"/>
+                <w:szCs w:val="20"/>
+              </w:rPr>
+              <w:t xml:space="preserve">Gestionar los datos de cada </w:t>
+            </w:r>
+            <w:r>
+              <w:rPr>
+                <w:rFonts w:ascii="Times New Roman" w:hAnsi="Times New Roman" w:cs="Times New Roman"/>
+                <w:sz w:val="20"/>
+                <w:szCs w:val="20"/>
+              </w:rPr>
+              <w:t>Cronograma</w:t>
+            </w:r>
+          </w:p>
+        </w:tc>
+      </w:tr>
+      <w:tr>
+        <w:trPr>
+          <w:cnfStyle w:val="000000010000"/>
+          <w:jc w:val="center"/>
+        </w:trPr>
+        <w:tc>
+          <w:tcPr>
+            <w:cnfStyle w:val="001000000000"/>
+            <w:tcW w:w="2139" w:type="dxa"/>
+          </w:tcPr>
+          <w:p>
+            <w:pPr>
+              <w:pStyle w:val="Sinespaciado"/>
+              <w:rPr>
+                <w:rFonts w:ascii="Times New Roman" w:hAnsi="Times New Roman" w:cs="Times New Roman"/>
+                <w:sz w:val="20"/>
+                <w:szCs w:val="20"/>
+              </w:rPr>
+            </w:pPr>
+            <w:r>
+              <w:rPr>
+                <w:rFonts w:ascii="Times New Roman" w:hAnsi="Times New Roman" w:cs="Times New Roman"/>
+                <w:sz w:val="20"/>
+                <w:szCs w:val="20"/>
+              </w:rPr>
+              <w:t>ATRIBUTO</w:t>
+            </w:r>
+          </w:p>
+        </w:tc>
+        <w:tc>
+          <w:tcPr>
+            <w:tcW w:w="6581" w:type="dxa"/>
+          </w:tcPr>
+          <w:p>
+            <w:pPr>
+              <w:pStyle w:val="Sinespaciado"/>
+              <w:cnfStyle w:val="000000010000"/>
+              <w:rPr>
+                <w:rFonts w:ascii="Times New Roman" w:hAnsi="Times New Roman" w:cs="Times New Roman"/>
+                <w:sz w:val="20"/>
+                <w:szCs w:val="20"/>
+              </w:rPr>
+            </w:pPr>
+            <w:proofErr w:type="spellStart"/>
+            <w:r>
+              <w:rPr>
+                <w:rFonts w:ascii="Times New Roman" w:hAnsi="Times New Roman" w:cs="Times New Roman"/>
+                <w:sz w:val="20"/>
+                <w:szCs w:val="20"/>
+              </w:rPr>
+              <w:t>fechaIni</w:t>
+            </w:r>
+            <w:proofErr w:type="spellEnd"/>
+            <w:r>
+              <w:rPr>
+                <w:rFonts w:ascii="Times New Roman" w:hAnsi="Times New Roman" w:cs="Times New Roman"/>
+                <w:sz w:val="20"/>
+                <w:szCs w:val="20"/>
+              </w:rPr>
+              <w:t xml:space="preserve">, </w:t>
+            </w:r>
+            <w:proofErr w:type="spellStart"/>
+            <w:r>
+              <w:rPr>
+                <w:rFonts w:ascii="Times New Roman" w:hAnsi="Times New Roman" w:cs="Times New Roman"/>
+                <w:sz w:val="20"/>
+                <w:szCs w:val="20"/>
+              </w:rPr>
+              <w:t>fechaFin</w:t>
+            </w:r>
+            <w:proofErr w:type="spellEnd"/>
+            <w:r>
+              <w:rPr>
+                <w:rFonts w:ascii="Times New Roman" w:hAnsi="Times New Roman" w:cs="Times New Roman"/>
+                <w:sz w:val="20"/>
+                <w:szCs w:val="20"/>
+              </w:rPr>
+              <w:t xml:space="preserve">, activo, </w:t>
+            </w:r>
+            <w:proofErr w:type="spellStart"/>
+            <w:r>
+              <w:rPr>
+                <w:rFonts w:ascii="Times New Roman" w:hAnsi="Times New Roman" w:cs="Times New Roman"/>
+                <w:sz w:val="20"/>
+                <w:szCs w:val="20"/>
+              </w:rPr>
+              <w:t>idCronograma</w:t>
+            </w:r>
+            <w:proofErr w:type="spellEnd"/>
+            <w:r>
+              <w:rPr>
+                <w:rFonts w:ascii="Times New Roman" w:hAnsi="Times New Roman" w:cs="Times New Roman"/>
+                <w:sz w:val="20"/>
+                <w:szCs w:val="20"/>
+              </w:rPr>
+              <w:t xml:space="preserve">, </w:t>
+            </w:r>
+            <w:proofErr w:type="spellStart"/>
+            <w:r>
+              <w:rPr>
+                <w:rFonts w:ascii="Times New Roman" w:hAnsi="Times New Roman" w:cs="Times New Roman"/>
+                <w:sz w:val="20"/>
+                <w:szCs w:val="20"/>
+              </w:rPr>
+              <w:t>idTurn</w:t>
+            </w:r>
+            <w:r>
+              <w:rPr>
+                <w:rFonts w:ascii="Times New Roman" w:hAnsi="Times New Roman" w:cs="Times New Roman"/>
+                <w:sz w:val="20"/>
+                <w:szCs w:val="20"/>
+              </w:rPr>
+              <w:t>o</w:t>
+            </w:r>
+            <w:proofErr w:type="spellEnd"/>
+          </w:p>
+        </w:tc>
+      </w:tr>
+    </w:tbl>
+    <w:p>
+      <w:pPr>
+        <w:pStyle w:val="Ttulo2"/>
+        <w:numPr>
+          <w:ilvl w:val="0"/>
+          <w:numId w:val="0"/>
+        </w:numPr>
+        <w:rPr>
+          <w:sz w:val="28"/>
+          <w:szCs w:val="28"/>
+        </w:rPr>
+      </w:pPr>
+    </w:p>
+    <w:p>
+      <w:pPr>
+        <w:rPr>
+          <w:lang w:val="es-BO"/>
+        </w:rPr>
+      </w:pPr>
+    </w:p>
     <w:sectPr>
       <w:pgSz w:w="11906" w:h="16838"/>
       <w:pgMar w:top="1417" w:right="1701" w:bottom="1417" w:left="1701" w:header="708" w:footer="708" w:gutter="0"/>
@@ -32500,122 +34809,122 @@
     </dgm:pt>
   </dgm:ptLst>
   <dgm:cxnLst>
+    <dgm:cxn modelId="{9A863128-A0CE-46E2-AE9E-429BDA613C77}" type="presOf" srcId="{67CB8F21-D43B-4573-8481-9A979CDAE9A2}" destId="{F2181DBA-4DD5-4050-BCCF-12DDE8E4E141}" srcOrd="0" destOrd="0" presId="urn:microsoft.com/office/officeart/2005/8/layout/hierarchy1"/>
+    <dgm:cxn modelId="{8CDB1008-3017-41C2-97CC-BDE3BD303A49}" type="presOf" srcId="{F1A930CB-29CB-4BD6-AD99-0DFF86DD7346}" destId="{B5A3DAA4-BA3F-4E58-BB3B-F1FA91CF35EB}" srcOrd="0" destOrd="0" presId="urn:microsoft.com/office/officeart/2005/8/layout/hierarchy1"/>
+    <dgm:cxn modelId="{644649B1-900D-4789-BDBF-06A9BBCA247A}" type="presOf" srcId="{95B61260-44D6-483F-9498-37817D99D070}" destId="{6EDDDEFF-CDBF-4E14-9CCB-C7D6BC79F0B7}" srcOrd="0" destOrd="0" presId="urn:microsoft.com/office/officeart/2005/8/layout/hierarchy1"/>
     <dgm:cxn modelId="{2F31A47D-F727-484A-AEA2-74E0D2A5DC9E}" srcId="{5AA1DA01-254B-46BF-803D-AAE948BFB881}" destId="{F396109B-8644-4D10-B239-8D39E85291C0}" srcOrd="1" destOrd="0" parTransId="{12B44837-F079-4F80-94E9-48B4BEF10ACE}" sibTransId="{AFBACCEF-644E-4474-82AC-48BC8BA6C029}"/>
     <dgm:cxn modelId="{D4B67E7F-2B6D-4248-8D26-4E0F922B2B42}" srcId="{9000D453-E4CB-4949-BA67-82BE10C81DA2}" destId="{5226D533-5E81-43AE-9F6B-2EE1D66A6124}" srcOrd="0" destOrd="0" parTransId="{791948F8-67F0-46A8-BC23-C5F22D2E54F8}" sibTransId="{18B2B3CA-F555-40FD-ADA1-66782F8B73FC}"/>
-    <dgm:cxn modelId="{E6CAF9AC-447E-4CA6-AC3C-8A7BC4FDC6D0}" type="presOf" srcId="{5AA1DA01-254B-46BF-803D-AAE948BFB881}" destId="{25885DFF-C9DA-47A4-836B-E1936B430D73}" srcOrd="0" destOrd="0" presId="urn:microsoft.com/office/officeart/2005/8/layout/hierarchy1"/>
     <dgm:cxn modelId="{AC55599B-9095-471B-91B0-3472A641A9F0}" srcId="{CAD3BFD4-4793-4903-BDB7-94B509048F4A}" destId="{3E33D4DC-6736-44F7-A33A-5BE258E0ABA1}" srcOrd="2" destOrd="0" parTransId="{757BC75C-9911-4D06-9DC3-DB4E4D6149B8}" sibTransId="{D31587FD-8D71-4105-B5BB-BD7B1A3ED949}"/>
-    <dgm:cxn modelId="{20E0FD8B-E417-4B91-80D4-EFFB567BA456}" type="presOf" srcId="{131BC89C-0773-4D27-B91F-ECD41676226E}" destId="{E3C203B4-6CF9-4005-93C5-A6E4A49C5DB8}" srcOrd="0" destOrd="0" presId="urn:microsoft.com/office/officeart/2005/8/layout/hierarchy1"/>
-    <dgm:cxn modelId="{E18C453D-0DF3-495D-89D9-9365A3CA3AA3}" type="presOf" srcId="{5226D533-5E81-43AE-9F6B-2EE1D66A6124}" destId="{11151BF1-7B71-42FF-BD08-60ED7CF2B970}" srcOrd="0" destOrd="0" presId="urn:microsoft.com/office/officeart/2005/8/layout/hierarchy1"/>
     <dgm:cxn modelId="{0A378951-68F0-4BC5-8365-00A6DEF96A16}" srcId="{CAD3BFD4-4793-4903-BDB7-94B509048F4A}" destId="{C2C46E6D-61A8-492A-8D34-C30DFB4BD030}" srcOrd="0" destOrd="0" parTransId="{091FE14F-7886-4379-AB66-08E4D68A700A}" sibTransId="{88871D47-CBA8-46DC-9A68-62E9AC842E1F}"/>
-    <dgm:cxn modelId="{347B19CD-64C6-41C5-BA6C-42E8ECD78F04}" type="presOf" srcId="{3E33D4DC-6736-44F7-A33A-5BE258E0ABA1}" destId="{F453F617-AF21-431F-B31D-E322A0ED7464}" srcOrd="0" destOrd="0" presId="urn:microsoft.com/office/officeart/2005/8/layout/hierarchy1"/>
-    <dgm:cxn modelId="{BD7C0E12-6208-410E-9B09-497FF2FB6C66}" type="presOf" srcId="{12B44837-F079-4F80-94E9-48B4BEF10ACE}" destId="{FBB416C7-44D8-431A-9BC6-C43FD5A7266A}" srcOrd="0" destOrd="0" presId="urn:microsoft.com/office/officeart/2005/8/layout/hierarchy1"/>
-    <dgm:cxn modelId="{65944FF2-735D-4ED6-AF57-37541DA77270}" type="presOf" srcId="{3CA7BFC0-9BA1-46A0-B859-1A29298FE0DC}" destId="{18258405-F1A0-4EE6-9509-74D66AE616A5}" srcOrd="0" destOrd="0" presId="urn:microsoft.com/office/officeart/2005/8/layout/hierarchy1"/>
-    <dgm:cxn modelId="{252AAFE7-6778-4CBB-9A6A-4E270417C7EA}" type="presOf" srcId="{F396109B-8644-4D10-B239-8D39E85291C0}" destId="{75887B4D-F1FE-46C6-BC18-43B2804F2134}" srcOrd="0" destOrd="0" presId="urn:microsoft.com/office/officeart/2005/8/layout/hierarchy1"/>
+    <dgm:cxn modelId="{78AB24D8-2F31-4B96-924B-47A7198941DF}" type="presOf" srcId="{CAD3BFD4-4793-4903-BDB7-94B509048F4A}" destId="{2E0F14A0-9B3F-4C5B-AAD9-C160EBF9B6B0}" srcOrd="0" destOrd="0" presId="urn:microsoft.com/office/officeart/2005/8/layout/hierarchy1"/>
+    <dgm:cxn modelId="{C382B28D-E968-48CB-A670-3D99C9E1818D}" type="presOf" srcId="{560642FF-2EBC-46D8-8DA3-2743CD756574}" destId="{6E5693FF-A4A8-4B23-BF20-58009D80C5FA}" srcOrd="0" destOrd="0" presId="urn:microsoft.com/office/officeart/2005/8/layout/hierarchy1"/>
     <dgm:cxn modelId="{77FF8D48-BC4F-4A97-B101-AC0D4471DE6F}" srcId="{51E8ADC5-3AFC-4003-A0C3-7CFF4C4B7D28}" destId="{3CA7BFC0-9BA1-46A0-B859-1A29298FE0DC}" srcOrd="0" destOrd="0" parTransId="{560642FF-2EBC-46D8-8DA3-2743CD756574}" sibTransId="{81A58226-0A62-4948-9689-40CAA5296A1A}"/>
-    <dgm:cxn modelId="{3104A544-228C-4BD4-B80B-D2DA1A39DD19}" type="presOf" srcId="{AD9D782E-7557-4883-8721-AC48C8841166}" destId="{6F4CBB79-CD5B-4EC8-806C-FA9FD80635C3}" srcOrd="0" destOrd="0" presId="urn:microsoft.com/office/officeart/2005/8/layout/hierarchy1"/>
+    <dgm:cxn modelId="{FCA238BC-941A-44B3-B7EE-DBAE480729D2}" type="presOf" srcId="{12B44837-F079-4F80-94E9-48B4BEF10ACE}" destId="{FBB416C7-44D8-431A-9BC6-C43FD5A7266A}" srcOrd="0" destOrd="0" presId="urn:microsoft.com/office/officeart/2005/8/layout/hierarchy1"/>
+    <dgm:cxn modelId="{577BDBC3-6610-4493-AD7E-56AEEB538C56}" type="presOf" srcId="{5E0E9C11-86BB-4A09-98F6-A2202F493886}" destId="{369D93CC-A259-47DE-A8B7-99463B7FB6C8}" srcOrd="0" destOrd="0" presId="urn:microsoft.com/office/officeart/2005/8/layout/hierarchy1"/>
+    <dgm:cxn modelId="{1E4EF09A-75FD-494F-85C9-BCD97347BCFC}" type="presOf" srcId="{9000D453-E4CB-4949-BA67-82BE10C81DA2}" destId="{C03F724D-3AF9-45C5-9F64-B78B3F1E53E3}" srcOrd="0" destOrd="0" presId="urn:microsoft.com/office/officeart/2005/8/layout/hierarchy1"/>
+    <dgm:cxn modelId="{B20C94B5-3EA2-4714-B194-D79FBF61CC78}" type="presOf" srcId="{A1C90B07-4E50-4FDD-BE77-BD81DF4E15DB}" destId="{B41FBE67-C3B5-4181-B101-96E451C009C3}" srcOrd="0" destOrd="0" presId="urn:microsoft.com/office/officeart/2005/8/layout/hierarchy1"/>
     <dgm:cxn modelId="{CB9C7866-9260-4710-B063-C8250A742D2F}" srcId="{CAD3BFD4-4793-4903-BDB7-94B509048F4A}" destId="{9000D453-E4CB-4949-BA67-82BE10C81DA2}" srcOrd="4" destOrd="0" parTransId="{D0A2B1BE-F05B-4207-9CEF-F03AC56BC378}" sibTransId="{0B273A25-313A-478C-9799-DB423A33940C}"/>
-    <dgm:cxn modelId="{67FCF391-EB55-48A9-8D99-ACE1C5F8AE4A}" type="presOf" srcId="{CAD3BFD4-4793-4903-BDB7-94B509048F4A}" destId="{2E0F14A0-9B3F-4C5B-AAD9-C160EBF9B6B0}" srcOrd="0" destOrd="0" presId="urn:microsoft.com/office/officeart/2005/8/layout/hierarchy1"/>
-    <dgm:cxn modelId="{750DDC14-4489-4368-B3B8-D7B7451D4EA9}" type="presOf" srcId="{D147D25D-3723-4D1B-A701-7675AA452707}" destId="{8BAAC2FC-5D65-4DA4-91D8-11B62C57A4B6}" srcOrd="0" destOrd="0" presId="urn:microsoft.com/office/officeart/2005/8/layout/hierarchy1"/>
-    <dgm:cxn modelId="{EBEF6542-D85D-40A6-9C0E-4FC46358A9EE}" type="presOf" srcId="{D0A2B1BE-F05B-4207-9CEF-F03AC56BC378}" destId="{9E84F353-80AC-434E-8EF0-9AC2C0420AFF}" srcOrd="0" destOrd="0" presId="urn:microsoft.com/office/officeart/2005/8/layout/hierarchy1"/>
     <dgm:cxn modelId="{BBD04289-C26E-4015-ACB1-809BB5723C9B}" srcId="{CAD3BFD4-4793-4903-BDB7-94B509048F4A}" destId="{67CB8F21-D43B-4573-8481-9A979CDAE9A2}" srcOrd="3" destOrd="0" parTransId="{9AEE8EDC-0108-4855-95DA-4D20BCA829F7}" sibTransId="{1C2E9DE9-C3C0-4387-ABD7-41F14FB9A319}"/>
-    <dgm:cxn modelId="{6D9ED629-4A06-4D52-BE8C-4C2313A5C70A}" type="presOf" srcId="{A1C90B07-4E50-4FDD-BE77-BD81DF4E15DB}" destId="{B41FBE67-C3B5-4181-B101-96E451C009C3}" srcOrd="0" destOrd="0" presId="urn:microsoft.com/office/officeart/2005/8/layout/hierarchy1"/>
+    <dgm:cxn modelId="{C24B83EC-7273-4E33-8125-96A2FAEBE065}" type="presOf" srcId="{C2C46E6D-61A8-492A-8D34-C30DFB4BD030}" destId="{B699CAC3-E5E3-44C8-877E-34565E487345}" srcOrd="0" destOrd="0" presId="urn:microsoft.com/office/officeart/2005/8/layout/hierarchy1"/>
+    <dgm:cxn modelId="{02B7238B-15C5-493C-A280-9BEC042A5A70}" type="presOf" srcId="{131BC89C-0773-4D27-B91F-ECD41676226E}" destId="{E3C203B4-6CF9-4005-93C5-A6E4A49C5DB8}" srcOrd="0" destOrd="0" presId="urn:microsoft.com/office/officeart/2005/8/layout/hierarchy1"/>
     <dgm:cxn modelId="{5E987976-7DA1-4061-B6CA-50C48A42DD03}" srcId="{D147D25D-3723-4D1B-A701-7675AA452707}" destId="{5AA1DA01-254B-46BF-803D-AAE948BFB881}" srcOrd="0" destOrd="0" parTransId="{820038E5-3803-4490-A26A-10D393FF3E05}" sibTransId="{66EED549-07E9-4BF8-BB59-7EA117D797BF}"/>
-    <dgm:cxn modelId="{1347FB14-C6E3-4078-8C3E-6201FA245B12}" type="presOf" srcId="{9AEE8EDC-0108-4855-95DA-4D20BCA829F7}" destId="{ABAA0F0D-0826-4A74-BBDF-397E47C377E1}" srcOrd="0" destOrd="0" presId="urn:microsoft.com/office/officeart/2005/8/layout/hierarchy1"/>
-    <dgm:cxn modelId="{BAD89D47-3AA0-47C1-A4F9-9F377A442715}" type="presOf" srcId="{757BC75C-9911-4D06-9DC3-DB4E4D6149B8}" destId="{36546806-4A38-47B1-8D44-B7B688689FF2}" srcOrd="0" destOrd="0" presId="urn:microsoft.com/office/officeart/2005/8/layout/hierarchy1"/>
+    <dgm:cxn modelId="{095E8AEA-0EB9-4685-AE91-281A5E75F0B2}" type="presOf" srcId="{D7BD974E-C191-4DA6-81D3-AE6FAE8C38C7}" destId="{6FA09658-643D-42F2-979A-B6BDEF860025}" srcOrd="0" destOrd="0" presId="urn:microsoft.com/office/officeart/2005/8/layout/hierarchy1"/>
+    <dgm:cxn modelId="{258FCFBF-93A7-4395-9505-E8CE56DF7B5C}" type="presOf" srcId="{757BC75C-9911-4D06-9DC3-DB4E4D6149B8}" destId="{36546806-4A38-47B1-8D44-B7B688689FF2}" srcOrd="0" destOrd="0" presId="urn:microsoft.com/office/officeart/2005/8/layout/hierarchy1"/>
+    <dgm:cxn modelId="{687ABE1B-9CC7-412A-B6BB-D001678D28C6}" type="presOf" srcId="{4E1F74EB-FABD-4C1E-92D5-E8E12F42F8BC}" destId="{F6FFE223-8FDD-4A8A-A2CB-0585C4015B74}" srcOrd="0" destOrd="0" presId="urn:microsoft.com/office/officeart/2005/8/layout/hierarchy1"/>
+    <dgm:cxn modelId="{B5FBC794-3681-4933-A0B2-CF71A5F699F1}" type="presOf" srcId="{3E33D4DC-6736-44F7-A33A-5BE258E0ABA1}" destId="{F453F617-AF21-431F-B31D-E322A0ED7464}" srcOrd="0" destOrd="0" presId="urn:microsoft.com/office/officeart/2005/8/layout/hierarchy1"/>
+    <dgm:cxn modelId="{C3275464-60CB-4818-9631-2B52B45A9D9A}" srcId="{5AA1DA01-254B-46BF-803D-AAE948BFB881}" destId="{D7BD974E-C191-4DA6-81D3-AE6FAE8C38C7}" srcOrd="3" destOrd="0" parTransId="{95B61260-44D6-483F-9498-37817D99D070}" sibTransId="{FCDDF97F-DCA2-4631-973F-16D8E5F66754}"/>
     <dgm:cxn modelId="{036E505A-1965-4677-BE1D-9A0FA51AC013}" srcId="{CAD3BFD4-4793-4903-BDB7-94B509048F4A}" destId="{51E8ADC5-3AFC-4003-A0C3-7CFF4C4B7D28}" srcOrd="5" destOrd="0" parTransId="{131BC89C-0773-4D27-B91F-ECD41676226E}" sibTransId="{6F6541AA-D00D-4371-AD86-C1C7837EFD6F}"/>
-    <dgm:cxn modelId="{C3275464-60CB-4818-9631-2B52B45A9D9A}" srcId="{5AA1DA01-254B-46BF-803D-AAE948BFB881}" destId="{D7BD974E-C191-4DA6-81D3-AE6FAE8C38C7}" srcOrd="3" destOrd="0" parTransId="{95B61260-44D6-483F-9498-37817D99D070}" sibTransId="{FCDDF97F-DCA2-4631-973F-16D8E5F66754}"/>
-    <dgm:cxn modelId="{90F9F371-318D-4825-BDDE-2B0CA9FCCA98}" type="presOf" srcId="{95B61260-44D6-483F-9498-37817D99D070}" destId="{6EDDDEFF-CDBF-4E14-9CCB-C7D6BC79F0B7}" srcOrd="0" destOrd="0" presId="urn:microsoft.com/office/officeart/2005/8/layout/hierarchy1"/>
-    <dgm:cxn modelId="{472D4FC0-A170-4AFF-B625-20DC74885DC2}" type="presOf" srcId="{560642FF-2EBC-46D8-8DA3-2743CD756574}" destId="{6E5693FF-A4A8-4B23-BF20-58009D80C5FA}" srcOrd="0" destOrd="0" presId="urn:microsoft.com/office/officeart/2005/8/layout/hierarchy1"/>
-    <dgm:cxn modelId="{2D7095F7-0EA8-413E-8183-ED8E27F32D43}" type="presOf" srcId="{091FE14F-7886-4379-AB66-08E4D68A700A}" destId="{5B12885D-0F77-4AE8-B754-D8B21BC9CFB3}" srcOrd="0" destOrd="0" presId="urn:microsoft.com/office/officeart/2005/8/layout/hierarchy1"/>
-    <dgm:cxn modelId="{09442BA3-DBFE-4B7B-BFA6-FD8A1184202C}" type="presOf" srcId="{F1A930CB-29CB-4BD6-AD99-0DFF86DD7346}" destId="{B5A3DAA4-BA3F-4E58-BB3B-F1FA91CF35EB}" srcOrd="0" destOrd="0" presId="urn:microsoft.com/office/officeart/2005/8/layout/hierarchy1"/>
-    <dgm:cxn modelId="{D0620FA4-7C43-470A-82DA-B16AB8618B53}" type="presOf" srcId="{67CB8F21-D43B-4573-8481-9A979CDAE9A2}" destId="{F2181DBA-4DD5-4050-BCCF-12DDE8E4E141}" srcOrd="0" destOrd="0" presId="urn:microsoft.com/office/officeart/2005/8/layout/hierarchy1"/>
-    <dgm:cxn modelId="{D9E87DE6-CA6E-4D0F-B9A0-48C5F654FC72}" type="presOf" srcId="{C2C46E6D-61A8-492A-8D34-C30DFB4BD030}" destId="{B699CAC3-E5E3-44C8-877E-34565E487345}" srcOrd="0" destOrd="0" presId="urn:microsoft.com/office/officeart/2005/8/layout/hierarchy1"/>
-    <dgm:cxn modelId="{501A7095-8F62-4D31-8051-F5F2F22CE464}" type="presOf" srcId="{791948F8-67F0-46A8-BC23-C5F22D2E54F8}" destId="{901330CD-479D-4821-9E1A-ABE6B1ACB567}" srcOrd="0" destOrd="0" presId="urn:microsoft.com/office/officeart/2005/8/layout/hierarchy1"/>
-    <dgm:cxn modelId="{380C7190-541A-422F-86F9-463622F483F8}" type="presOf" srcId="{51E8ADC5-3AFC-4003-A0C3-7CFF4C4B7D28}" destId="{393467A7-A880-420A-97EF-D6A784224FEB}" srcOrd="0" destOrd="0" presId="urn:microsoft.com/office/officeart/2005/8/layout/hierarchy1"/>
-    <dgm:cxn modelId="{193FA358-85AD-43AF-B01A-4A6F037EC932}" type="presOf" srcId="{5E0E9C11-86BB-4A09-98F6-A2202F493886}" destId="{369D93CC-A259-47DE-A8B7-99463B7FB6C8}" srcOrd="0" destOrd="0" presId="urn:microsoft.com/office/officeart/2005/8/layout/hierarchy1"/>
+    <dgm:cxn modelId="{50EF3B95-295E-4647-8D8F-0615002E95A8}" type="presOf" srcId="{5AA1DA01-254B-46BF-803D-AAE948BFB881}" destId="{25885DFF-C9DA-47A4-836B-E1936B430D73}" srcOrd="0" destOrd="0" presId="urn:microsoft.com/office/officeart/2005/8/layout/hierarchy1"/>
+    <dgm:cxn modelId="{C8D39C81-96A9-4C13-B892-566E7D895B4D}" type="presOf" srcId="{D147D25D-3723-4D1B-A701-7675AA452707}" destId="{8BAAC2FC-5D65-4DA4-91D8-11B62C57A4B6}" srcOrd="0" destOrd="0" presId="urn:microsoft.com/office/officeart/2005/8/layout/hierarchy1"/>
+    <dgm:cxn modelId="{D8BCDA62-1349-46DF-9F8A-E9A63E7B1436}" type="presOf" srcId="{AD9D782E-7557-4883-8721-AC48C8841166}" destId="{6F4CBB79-CD5B-4EC8-806C-FA9FD80635C3}" srcOrd="0" destOrd="0" presId="urn:microsoft.com/office/officeart/2005/8/layout/hierarchy1"/>
+    <dgm:cxn modelId="{08A86829-5D28-42D2-82B8-270B70F3DE65}" type="presOf" srcId="{F396109B-8644-4D10-B239-8D39E85291C0}" destId="{75887B4D-F1FE-46C6-BC18-43B2804F2134}" srcOrd="0" destOrd="0" presId="urn:microsoft.com/office/officeart/2005/8/layout/hierarchy1"/>
+    <dgm:cxn modelId="{C55E2E57-2EDC-4396-AAC9-FFDFA76EDD7F}" type="presOf" srcId="{3CA7BFC0-9BA1-46A0-B859-1A29298FE0DC}" destId="{18258405-F1A0-4EE6-9509-74D66AE616A5}" srcOrd="0" destOrd="0" presId="urn:microsoft.com/office/officeart/2005/8/layout/hierarchy1"/>
+    <dgm:cxn modelId="{18A626B8-C185-488D-8116-6A393C1A8543}" type="presOf" srcId="{9AEE8EDC-0108-4855-95DA-4D20BCA829F7}" destId="{ABAA0F0D-0826-4A74-BBDF-397E47C377E1}" srcOrd="0" destOrd="0" presId="urn:microsoft.com/office/officeart/2005/8/layout/hierarchy1"/>
+    <dgm:cxn modelId="{64DCD123-6033-4A46-A085-24F322A19A4A}" type="presOf" srcId="{D0A2B1BE-F05B-4207-9CEF-F03AC56BC378}" destId="{9E84F353-80AC-434E-8EF0-9AC2C0420AFF}" srcOrd="0" destOrd="0" presId="urn:microsoft.com/office/officeart/2005/8/layout/hierarchy1"/>
+    <dgm:cxn modelId="{DFE6D219-99E6-4169-B895-39D069C539CD}" type="presOf" srcId="{5226D533-5E81-43AE-9F6B-2EE1D66A6124}" destId="{11151BF1-7B71-42FF-BD08-60ED7CF2B970}" srcOrd="0" destOrd="0" presId="urn:microsoft.com/office/officeart/2005/8/layout/hierarchy1"/>
+    <dgm:cxn modelId="{2C38D4F6-B24B-414E-A9BB-6AC276215CCB}" type="presOf" srcId="{51E8ADC5-3AFC-4003-A0C3-7CFF4C4B7D28}" destId="{393467A7-A880-420A-97EF-D6A784224FEB}" srcOrd="0" destOrd="0" presId="urn:microsoft.com/office/officeart/2005/8/layout/hierarchy1"/>
+    <dgm:cxn modelId="{2E627481-7E6C-4B6B-A8B5-740CF9613814}" type="presOf" srcId="{091FE14F-7886-4379-AB66-08E4D68A700A}" destId="{5B12885D-0F77-4AE8-B754-D8B21BC9CFB3}" srcOrd="0" destOrd="0" presId="urn:microsoft.com/office/officeart/2005/8/layout/hierarchy1"/>
     <dgm:cxn modelId="{54CD3997-5B29-4C4D-B5E1-D62EB5B6570F}" srcId="{5AA1DA01-254B-46BF-803D-AAE948BFB881}" destId="{CAD3BFD4-4793-4903-BDB7-94B509048F4A}" srcOrd="0" destOrd="0" parTransId="{AD9D782E-7557-4883-8721-AC48C8841166}" sibTransId="{8EFBF87B-A074-4B40-A31A-00F070ACBFE1}"/>
     <dgm:cxn modelId="{8803A846-B552-42C8-ABE9-6AB32D349037}" srcId="{5AA1DA01-254B-46BF-803D-AAE948BFB881}" destId="{4E1F74EB-FABD-4C1E-92D5-E8E12F42F8BC}" srcOrd="2" destOrd="0" parTransId="{A1C90B07-4E50-4FDD-BE77-BD81DF4E15DB}" sibTransId="{349EF6CB-0C37-4075-B31C-644C7FC8FD67}"/>
+    <dgm:cxn modelId="{3EFE7C07-E923-43C5-8A6B-C914C3B8D7EF}" type="presOf" srcId="{791948F8-67F0-46A8-BC23-C5F22D2E54F8}" destId="{901330CD-479D-4821-9E1A-ABE6B1ACB567}" srcOrd="0" destOrd="0" presId="urn:microsoft.com/office/officeart/2005/8/layout/hierarchy1"/>
     <dgm:cxn modelId="{5B138DAE-21D3-4841-A5E9-0E974538A53E}" srcId="{CAD3BFD4-4793-4903-BDB7-94B509048F4A}" destId="{F1A930CB-29CB-4BD6-AD99-0DFF86DD7346}" srcOrd="1" destOrd="0" parTransId="{5E0E9C11-86BB-4A09-98F6-A2202F493886}" sibTransId="{68A4B4B1-9ECF-412D-B7AF-7692115A87C6}"/>
-    <dgm:cxn modelId="{250B7AAA-A158-405E-B575-506B109337D3}" type="presOf" srcId="{4E1F74EB-FABD-4C1E-92D5-E8E12F42F8BC}" destId="{F6FFE223-8FDD-4A8A-A2CB-0585C4015B74}" srcOrd="0" destOrd="0" presId="urn:microsoft.com/office/officeart/2005/8/layout/hierarchy1"/>
-    <dgm:cxn modelId="{3813B8F6-8AF3-47AA-8778-AB1F79ECD6FD}" type="presOf" srcId="{9000D453-E4CB-4949-BA67-82BE10C81DA2}" destId="{C03F724D-3AF9-45C5-9F64-B78B3F1E53E3}" srcOrd="0" destOrd="0" presId="urn:microsoft.com/office/officeart/2005/8/layout/hierarchy1"/>
-    <dgm:cxn modelId="{F4E48D1C-EDCD-40B3-9EDC-050F5C51A604}" type="presOf" srcId="{D7BD974E-C191-4DA6-81D3-AE6FAE8C38C7}" destId="{6FA09658-643D-42F2-979A-B6BDEF860025}" srcOrd="0" destOrd="0" presId="urn:microsoft.com/office/officeart/2005/8/layout/hierarchy1"/>
-    <dgm:cxn modelId="{63B7A0A3-3013-4E92-8172-09BCFD26AFD6}" type="presParOf" srcId="{8BAAC2FC-5D65-4DA4-91D8-11B62C57A4B6}" destId="{98C3E6BE-85DF-4986-84C2-FE3DC2213962}" srcOrd="0" destOrd="0" presId="urn:microsoft.com/office/officeart/2005/8/layout/hierarchy1"/>
-    <dgm:cxn modelId="{631F32C4-4FB0-4D1D-8BE8-23445E23F195}" type="presParOf" srcId="{98C3E6BE-85DF-4986-84C2-FE3DC2213962}" destId="{6D0725B5-5079-4FB9-B0C7-E6C68B9F3259}" srcOrd="0" destOrd="0" presId="urn:microsoft.com/office/officeart/2005/8/layout/hierarchy1"/>
-    <dgm:cxn modelId="{1D95848B-37DB-4FC6-8BD7-83035D231208}" type="presParOf" srcId="{6D0725B5-5079-4FB9-B0C7-E6C68B9F3259}" destId="{C087DB08-0CC6-410D-B237-96EE70D32AAA}" srcOrd="0" destOrd="0" presId="urn:microsoft.com/office/officeart/2005/8/layout/hierarchy1"/>
-    <dgm:cxn modelId="{9E0FD721-443C-4AA7-8D1E-9E0DCA0C3523}" type="presParOf" srcId="{6D0725B5-5079-4FB9-B0C7-E6C68B9F3259}" destId="{25885DFF-C9DA-47A4-836B-E1936B430D73}" srcOrd="1" destOrd="0" presId="urn:microsoft.com/office/officeart/2005/8/layout/hierarchy1"/>
-    <dgm:cxn modelId="{BF40D996-9F03-49C2-8BE2-9053AD25F64B}" type="presParOf" srcId="{98C3E6BE-85DF-4986-84C2-FE3DC2213962}" destId="{15744975-9C81-4B9B-AA55-A8CDA74EB43D}" srcOrd="1" destOrd="0" presId="urn:microsoft.com/office/officeart/2005/8/layout/hierarchy1"/>
-    <dgm:cxn modelId="{F5A5F902-CA47-456C-A6B4-E07E517FDE12}" type="presParOf" srcId="{15744975-9C81-4B9B-AA55-A8CDA74EB43D}" destId="{6F4CBB79-CD5B-4EC8-806C-FA9FD80635C3}" srcOrd="0" destOrd="0" presId="urn:microsoft.com/office/officeart/2005/8/layout/hierarchy1"/>
-    <dgm:cxn modelId="{C51858B5-555A-4386-9BAF-B26EB7B02F4A}" type="presParOf" srcId="{15744975-9C81-4B9B-AA55-A8CDA74EB43D}" destId="{BD8C0472-212B-4F72-B2FF-A3E67F90E918}" srcOrd="1" destOrd="0" presId="urn:microsoft.com/office/officeart/2005/8/layout/hierarchy1"/>
-    <dgm:cxn modelId="{FA147D1D-71FC-4FB8-94ED-4F1422A20FBC}" type="presParOf" srcId="{BD8C0472-212B-4F72-B2FF-A3E67F90E918}" destId="{927CDAD8-22D7-4046-B643-10D289D8E92A}" srcOrd="0" destOrd="0" presId="urn:microsoft.com/office/officeart/2005/8/layout/hierarchy1"/>
-    <dgm:cxn modelId="{9F95BE43-6F03-4B87-8BF7-86DDA2E44C75}" type="presParOf" srcId="{927CDAD8-22D7-4046-B643-10D289D8E92A}" destId="{DB4ADD19-FC8D-4185-852A-090C7324F75E}" srcOrd="0" destOrd="0" presId="urn:microsoft.com/office/officeart/2005/8/layout/hierarchy1"/>
-    <dgm:cxn modelId="{E3BA05C0-7D44-4AE6-9631-68D487E8D219}" type="presParOf" srcId="{927CDAD8-22D7-4046-B643-10D289D8E92A}" destId="{2E0F14A0-9B3F-4C5B-AAD9-C160EBF9B6B0}" srcOrd="1" destOrd="0" presId="urn:microsoft.com/office/officeart/2005/8/layout/hierarchy1"/>
-    <dgm:cxn modelId="{D9C8379B-E3D6-497B-B9A2-D0281E4C801B}" type="presParOf" srcId="{BD8C0472-212B-4F72-B2FF-A3E67F90E918}" destId="{3A3D6DB3-E33F-4872-AC02-CC7A2015C5AD}" srcOrd="1" destOrd="0" presId="urn:microsoft.com/office/officeart/2005/8/layout/hierarchy1"/>
-    <dgm:cxn modelId="{382D297E-7D76-4A7E-B01C-6A0B0661ACA5}" type="presParOf" srcId="{3A3D6DB3-E33F-4872-AC02-CC7A2015C5AD}" destId="{5B12885D-0F77-4AE8-B754-D8B21BC9CFB3}" srcOrd="0" destOrd="0" presId="urn:microsoft.com/office/officeart/2005/8/layout/hierarchy1"/>
-    <dgm:cxn modelId="{8B2B4DC6-58C5-4962-BB74-F2E42BC4CC2D}" type="presParOf" srcId="{3A3D6DB3-E33F-4872-AC02-CC7A2015C5AD}" destId="{579B78E0-BD5B-4A3A-B46E-A5B72A89FB08}" srcOrd="1" destOrd="0" presId="urn:microsoft.com/office/officeart/2005/8/layout/hierarchy1"/>
-    <dgm:cxn modelId="{8081E90F-7FCE-4E0D-A8A0-4F82F760997C}" type="presParOf" srcId="{579B78E0-BD5B-4A3A-B46E-A5B72A89FB08}" destId="{62D5474E-6809-4A1B-A62C-5AB6B248B601}" srcOrd="0" destOrd="0" presId="urn:microsoft.com/office/officeart/2005/8/layout/hierarchy1"/>
-    <dgm:cxn modelId="{9685E18A-C498-4CBB-961C-9BBCF85218F0}" type="presParOf" srcId="{62D5474E-6809-4A1B-A62C-5AB6B248B601}" destId="{EA549833-3FC4-436F-A0E7-B9819E7218BF}" srcOrd="0" destOrd="0" presId="urn:microsoft.com/office/officeart/2005/8/layout/hierarchy1"/>
-    <dgm:cxn modelId="{CBA2BB7B-4910-4A75-9C89-5AE7290C6180}" type="presParOf" srcId="{62D5474E-6809-4A1B-A62C-5AB6B248B601}" destId="{B699CAC3-E5E3-44C8-877E-34565E487345}" srcOrd="1" destOrd="0" presId="urn:microsoft.com/office/officeart/2005/8/layout/hierarchy1"/>
-    <dgm:cxn modelId="{C06D87E6-6A6E-4896-8A9D-F235366E1918}" type="presParOf" srcId="{579B78E0-BD5B-4A3A-B46E-A5B72A89FB08}" destId="{D2A33064-F248-4C26-9F24-5EF6B0F6730B}" srcOrd="1" destOrd="0" presId="urn:microsoft.com/office/officeart/2005/8/layout/hierarchy1"/>
-    <dgm:cxn modelId="{18CC4833-3783-41D7-BAA2-93B87250F3F8}" type="presParOf" srcId="{3A3D6DB3-E33F-4872-AC02-CC7A2015C5AD}" destId="{369D93CC-A259-47DE-A8B7-99463B7FB6C8}" srcOrd="2" destOrd="0" presId="urn:microsoft.com/office/officeart/2005/8/layout/hierarchy1"/>
-    <dgm:cxn modelId="{FC3DC9F8-D123-42AB-AE63-3C7212978482}" type="presParOf" srcId="{3A3D6DB3-E33F-4872-AC02-CC7A2015C5AD}" destId="{6C6D2227-5CE8-460E-A27D-529D7C9693FB}" srcOrd="3" destOrd="0" presId="urn:microsoft.com/office/officeart/2005/8/layout/hierarchy1"/>
-    <dgm:cxn modelId="{C865E7D5-CFDB-44E6-BF0C-5D4FD38D68AF}" type="presParOf" srcId="{6C6D2227-5CE8-460E-A27D-529D7C9693FB}" destId="{91DF9BCF-C4C0-4D47-BEBD-E0160FDC08F6}" srcOrd="0" destOrd="0" presId="urn:microsoft.com/office/officeart/2005/8/layout/hierarchy1"/>
-    <dgm:cxn modelId="{45FEE8BB-0B04-4D74-BBF7-81ABD9C624AD}" type="presParOf" srcId="{91DF9BCF-C4C0-4D47-BEBD-E0160FDC08F6}" destId="{77E461AB-F356-480C-BA3B-1B07FCB48D8A}" srcOrd="0" destOrd="0" presId="urn:microsoft.com/office/officeart/2005/8/layout/hierarchy1"/>
-    <dgm:cxn modelId="{832D7635-D079-40D1-A282-BBE6B8F12566}" type="presParOf" srcId="{91DF9BCF-C4C0-4D47-BEBD-E0160FDC08F6}" destId="{B5A3DAA4-BA3F-4E58-BB3B-F1FA91CF35EB}" srcOrd="1" destOrd="0" presId="urn:microsoft.com/office/officeart/2005/8/layout/hierarchy1"/>
-    <dgm:cxn modelId="{0FD3C2BC-48D7-4E91-ABA0-D6BA7E14D89B}" type="presParOf" srcId="{6C6D2227-5CE8-460E-A27D-529D7C9693FB}" destId="{170B2186-6AFB-43E6-88BD-6763928D9635}" srcOrd="1" destOrd="0" presId="urn:microsoft.com/office/officeart/2005/8/layout/hierarchy1"/>
-    <dgm:cxn modelId="{C6C6493B-DF53-45D1-92CC-D9BCF789D930}" type="presParOf" srcId="{3A3D6DB3-E33F-4872-AC02-CC7A2015C5AD}" destId="{36546806-4A38-47B1-8D44-B7B688689FF2}" srcOrd="4" destOrd="0" presId="urn:microsoft.com/office/officeart/2005/8/layout/hierarchy1"/>
-    <dgm:cxn modelId="{FAD3EB85-0A38-4CC9-983B-D8BC289EF050}" type="presParOf" srcId="{3A3D6DB3-E33F-4872-AC02-CC7A2015C5AD}" destId="{6FCC8BB2-1F7F-48B1-96C7-E370F2EA171C}" srcOrd="5" destOrd="0" presId="urn:microsoft.com/office/officeart/2005/8/layout/hierarchy1"/>
-    <dgm:cxn modelId="{1F55B906-63FE-4887-B969-1FBE1024E93C}" type="presParOf" srcId="{6FCC8BB2-1F7F-48B1-96C7-E370F2EA171C}" destId="{22F422D0-30F7-4F2F-9FC3-9F90B199F43E}" srcOrd="0" destOrd="0" presId="urn:microsoft.com/office/officeart/2005/8/layout/hierarchy1"/>
-    <dgm:cxn modelId="{17FEDE1F-9730-42D1-B823-A36E053567B4}" type="presParOf" srcId="{22F422D0-30F7-4F2F-9FC3-9F90B199F43E}" destId="{0D0EC6E5-800B-4AB5-B71F-C11C49F18683}" srcOrd="0" destOrd="0" presId="urn:microsoft.com/office/officeart/2005/8/layout/hierarchy1"/>
-    <dgm:cxn modelId="{EFDCB7F2-A743-434B-8560-D9E3A7C032C0}" type="presParOf" srcId="{22F422D0-30F7-4F2F-9FC3-9F90B199F43E}" destId="{F453F617-AF21-431F-B31D-E322A0ED7464}" srcOrd="1" destOrd="0" presId="urn:microsoft.com/office/officeart/2005/8/layout/hierarchy1"/>
-    <dgm:cxn modelId="{028CF1E4-D7F8-4C4C-BDBE-8685E9028738}" type="presParOf" srcId="{6FCC8BB2-1F7F-48B1-96C7-E370F2EA171C}" destId="{287C0C00-5B50-4E2F-915B-4A96769BE5AF}" srcOrd="1" destOrd="0" presId="urn:microsoft.com/office/officeart/2005/8/layout/hierarchy1"/>
-    <dgm:cxn modelId="{F76EC8B1-CB13-40B3-BDE9-B360C6A025A0}" type="presParOf" srcId="{3A3D6DB3-E33F-4872-AC02-CC7A2015C5AD}" destId="{ABAA0F0D-0826-4A74-BBDF-397E47C377E1}" srcOrd="6" destOrd="0" presId="urn:microsoft.com/office/officeart/2005/8/layout/hierarchy1"/>
-    <dgm:cxn modelId="{6FA2141A-9F5B-4584-8F8F-3E69B4994099}" type="presParOf" srcId="{3A3D6DB3-E33F-4872-AC02-CC7A2015C5AD}" destId="{267BC3AB-7771-4577-8626-3629E19E99C7}" srcOrd="7" destOrd="0" presId="urn:microsoft.com/office/officeart/2005/8/layout/hierarchy1"/>
-    <dgm:cxn modelId="{AD577CAA-887F-4418-B7BC-1685212522C3}" type="presParOf" srcId="{267BC3AB-7771-4577-8626-3629E19E99C7}" destId="{6B29D56B-47CD-4411-8E67-F8E9F0CE81B4}" srcOrd="0" destOrd="0" presId="urn:microsoft.com/office/officeart/2005/8/layout/hierarchy1"/>
-    <dgm:cxn modelId="{991C7CBE-DD02-44AA-A6FD-79FB1EB164BF}" type="presParOf" srcId="{6B29D56B-47CD-4411-8E67-F8E9F0CE81B4}" destId="{E9F6C22D-18A5-4601-A65B-0865CD643C01}" srcOrd="0" destOrd="0" presId="urn:microsoft.com/office/officeart/2005/8/layout/hierarchy1"/>
-    <dgm:cxn modelId="{3C4365CE-71E2-40AE-AD22-EE69877D49A7}" type="presParOf" srcId="{6B29D56B-47CD-4411-8E67-F8E9F0CE81B4}" destId="{F2181DBA-4DD5-4050-BCCF-12DDE8E4E141}" srcOrd="1" destOrd="0" presId="urn:microsoft.com/office/officeart/2005/8/layout/hierarchy1"/>
-    <dgm:cxn modelId="{B8E43806-F826-4B39-8861-437D033BD4C9}" type="presParOf" srcId="{267BC3AB-7771-4577-8626-3629E19E99C7}" destId="{FFA18DCD-5F00-45FC-9F70-694FC9A5DF52}" srcOrd="1" destOrd="0" presId="urn:microsoft.com/office/officeart/2005/8/layout/hierarchy1"/>
-    <dgm:cxn modelId="{67067D1A-2D47-44CC-B713-AD8DFCC35A2B}" type="presParOf" srcId="{3A3D6DB3-E33F-4872-AC02-CC7A2015C5AD}" destId="{9E84F353-80AC-434E-8EF0-9AC2C0420AFF}" srcOrd="8" destOrd="0" presId="urn:microsoft.com/office/officeart/2005/8/layout/hierarchy1"/>
-    <dgm:cxn modelId="{2CCBF581-D1F8-45C6-9B06-C6F10C937A5C}" type="presParOf" srcId="{3A3D6DB3-E33F-4872-AC02-CC7A2015C5AD}" destId="{D07F89F6-BA2A-4BFE-A3D1-C9B4030226EC}" srcOrd="9" destOrd="0" presId="urn:microsoft.com/office/officeart/2005/8/layout/hierarchy1"/>
-    <dgm:cxn modelId="{8E646CEC-5C91-4C4F-A0BB-2E5C7D7C0EAB}" type="presParOf" srcId="{D07F89F6-BA2A-4BFE-A3D1-C9B4030226EC}" destId="{75624B99-4B30-4161-8914-D7C870BE0ED0}" srcOrd="0" destOrd="0" presId="urn:microsoft.com/office/officeart/2005/8/layout/hierarchy1"/>
-    <dgm:cxn modelId="{0F16B1CF-EF0B-4D10-8AF8-7C8A7971CD0A}" type="presParOf" srcId="{75624B99-4B30-4161-8914-D7C870BE0ED0}" destId="{EB4C780D-BDF0-4315-8403-DC9267F49EED}" srcOrd="0" destOrd="0" presId="urn:microsoft.com/office/officeart/2005/8/layout/hierarchy1"/>
-    <dgm:cxn modelId="{B71CF963-D891-4B87-BD85-7FF3D3B0E500}" type="presParOf" srcId="{75624B99-4B30-4161-8914-D7C870BE0ED0}" destId="{C03F724D-3AF9-45C5-9F64-B78B3F1E53E3}" srcOrd="1" destOrd="0" presId="urn:microsoft.com/office/officeart/2005/8/layout/hierarchy1"/>
-    <dgm:cxn modelId="{DA2E851B-4D07-4D0A-82B2-5E19884EEA1B}" type="presParOf" srcId="{D07F89F6-BA2A-4BFE-A3D1-C9B4030226EC}" destId="{BCCA8DC3-702F-4799-B629-CBAE259C65AC}" srcOrd="1" destOrd="0" presId="urn:microsoft.com/office/officeart/2005/8/layout/hierarchy1"/>
-    <dgm:cxn modelId="{E79B2B77-41AC-448D-B6C4-8866D4096B8E}" type="presParOf" srcId="{BCCA8DC3-702F-4799-B629-CBAE259C65AC}" destId="{901330CD-479D-4821-9E1A-ABE6B1ACB567}" srcOrd="0" destOrd="0" presId="urn:microsoft.com/office/officeart/2005/8/layout/hierarchy1"/>
-    <dgm:cxn modelId="{928EB96E-0E18-4BA6-A2E9-F1B2AC7CA884}" type="presParOf" srcId="{BCCA8DC3-702F-4799-B629-CBAE259C65AC}" destId="{CDB4CD05-2707-4D3A-9B18-B67D2806F761}" srcOrd="1" destOrd="0" presId="urn:microsoft.com/office/officeart/2005/8/layout/hierarchy1"/>
-    <dgm:cxn modelId="{7789CF23-E01F-46EA-AA12-1CC588CBE46C}" type="presParOf" srcId="{CDB4CD05-2707-4D3A-9B18-B67D2806F761}" destId="{84CF8973-202E-4EEB-857D-FB342E8FC1C0}" srcOrd="0" destOrd="0" presId="urn:microsoft.com/office/officeart/2005/8/layout/hierarchy1"/>
-    <dgm:cxn modelId="{95FCCE3A-EFF5-410F-ACE5-B3DB1AA2852D}" type="presParOf" srcId="{84CF8973-202E-4EEB-857D-FB342E8FC1C0}" destId="{91A4CA23-05FF-43E0-ABFE-9CCA626ACD3C}" srcOrd="0" destOrd="0" presId="urn:microsoft.com/office/officeart/2005/8/layout/hierarchy1"/>
-    <dgm:cxn modelId="{210991C8-393C-473C-A5BF-F1597CFEF001}" type="presParOf" srcId="{84CF8973-202E-4EEB-857D-FB342E8FC1C0}" destId="{11151BF1-7B71-42FF-BD08-60ED7CF2B970}" srcOrd="1" destOrd="0" presId="urn:microsoft.com/office/officeart/2005/8/layout/hierarchy1"/>
-    <dgm:cxn modelId="{B3880780-0579-4B69-BCB1-D24FF694D012}" type="presParOf" srcId="{CDB4CD05-2707-4D3A-9B18-B67D2806F761}" destId="{9F4BD01E-6FF9-4437-975F-618EFD43E2AD}" srcOrd="1" destOrd="0" presId="urn:microsoft.com/office/officeart/2005/8/layout/hierarchy1"/>
-    <dgm:cxn modelId="{FC511396-0E08-4A34-921F-804212C8AEB4}" type="presParOf" srcId="{3A3D6DB3-E33F-4872-AC02-CC7A2015C5AD}" destId="{E3C203B4-6CF9-4005-93C5-A6E4A49C5DB8}" srcOrd="10" destOrd="0" presId="urn:microsoft.com/office/officeart/2005/8/layout/hierarchy1"/>
-    <dgm:cxn modelId="{5D6DF78D-D013-495D-B608-7055F13B494B}" type="presParOf" srcId="{3A3D6DB3-E33F-4872-AC02-CC7A2015C5AD}" destId="{326E8457-AA63-4D4F-BD10-D85476246FF0}" srcOrd="11" destOrd="0" presId="urn:microsoft.com/office/officeart/2005/8/layout/hierarchy1"/>
-    <dgm:cxn modelId="{7504672D-89FB-4B72-BB4E-F80DF9C72035}" type="presParOf" srcId="{326E8457-AA63-4D4F-BD10-D85476246FF0}" destId="{D63E44F9-ECE0-4352-A8CA-9ACC94A7D476}" srcOrd="0" destOrd="0" presId="urn:microsoft.com/office/officeart/2005/8/layout/hierarchy1"/>
-    <dgm:cxn modelId="{6C5C130C-B388-4A97-921F-808B09FC2DEE}" type="presParOf" srcId="{D63E44F9-ECE0-4352-A8CA-9ACC94A7D476}" destId="{72BA3170-C363-4340-9E7C-E53EB323F7B9}" srcOrd="0" destOrd="0" presId="urn:microsoft.com/office/officeart/2005/8/layout/hierarchy1"/>
-    <dgm:cxn modelId="{80F6AEFF-63F1-4A00-8F87-E9B911A2F7EC}" type="presParOf" srcId="{D63E44F9-ECE0-4352-A8CA-9ACC94A7D476}" destId="{393467A7-A880-420A-97EF-D6A784224FEB}" srcOrd="1" destOrd="0" presId="urn:microsoft.com/office/officeart/2005/8/layout/hierarchy1"/>
-    <dgm:cxn modelId="{6E28E031-FFF8-438D-9C20-F2502FCD103F}" type="presParOf" srcId="{326E8457-AA63-4D4F-BD10-D85476246FF0}" destId="{34F581A6-343F-49E4-95FD-567B0D7E86CC}" srcOrd="1" destOrd="0" presId="urn:microsoft.com/office/officeart/2005/8/layout/hierarchy1"/>
-    <dgm:cxn modelId="{1122BB51-98F2-401B-B9EE-8C9183DE4DB0}" type="presParOf" srcId="{34F581A6-343F-49E4-95FD-567B0D7E86CC}" destId="{6E5693FF-A4A8-4B23-BF20-58009D80C5FA}" srcOrd="0" destOrd="0" presId="urn:microsoft.com/office/officeart/2005/8/layout/hierarchy1"/>
-    <dgm:cxn modelId="{F4EF62ED-DCB7-4011-BCC3-2C13B596981B}" type="presParOf" srcId="{34F581A6-343F-49E4-95FD-567B0D7E86CC}" destId="{740DF679-962B-4D66-98BA-22B93A9E740B}" srcOrd="1" destOrd="0" presId="urn:microsoft.com/office/officeart/2005/8/layout/hierarchy1"/>
-    <dgm:cxn modelId="{A8E77C96-8F7A-42D7-893E-12CD0BCFEF3E}" type="presParOf" srcId="{740DF679-962B-4D66-98BA-22B93A9E740B}" destId="{19662B60-8980-4161-AA3A-BBC369A04188}" srcOrd="0" destOrd="0" presId="urn:microsoft.com/office/officeart/2005/8/layout/hierarchy1"/>
-    <dgm:cxn modelId="{C7A1EB55-D2E3-46B9-B406-DF15C705C029}" type="presParOf" srcId="{19662B60-8980-4161-AA3A-BBC369A04188}" destId="{CC05F029-69BB-44A3-865A-53E7AAE6C52E}" srcOrd="0" destOrd="0" presId="urn:microsoft.com/office/officeart/2005/8/layout/hierarchy1"/>
-    <dgm:cxn modelId="{B574CDBF-2B25-4744-98DA-C0EA41D6B208}" type="presParOf" srcId="{19662B60-8980-4161-AA3A-BBC369A04188}" destId="{18258405-F1A0-4EE6-9509-74D66AE616A5}" srcOrd="1" destOrd="0" presId="urn:microsoft.com/office/officeart/2005/8/layout/hierarchy1"/>
-    <dgm:cxn modelId="{C544E02B-874E-43B3-82FC-D0D9FD7AAF41}" type="presParOf" srcId="{740DF679-962B-4D66-98BA-22B93A9E740B}" destId="{349337F8-BD60-484A-8344-6242C1683A63}" srcOrd="1" destOrd="0" presId="urn:microsoft.com/office/officeart/2005/8/layout/hierarchy1"/>
-    <dgm:cxn modelId="{E4707D31-74C7-4D61-ADBD-58B3C5A6D067}" type="presParOf" srcId="{15744975-9C81-4B9B-AA55-A8CDA74EB43D}" destId="{FBB416C7-44D8-431A-9BC6-C43FD5A7266A}" srcOrd="2" destOrd="0" presId="urn:microsoft.com/office/officeart/2005/8/layout/hierarchy1"/>
-    <dgm:cxn modelId="{778D1DAE-8629-4406-A6F7-A63389527CDF}" type="presParOf" srcId="{15744975-9C81-4B9B-AA55-A8CDA74EB43D}" destId="{A5B563C3-0FC1-436F-926A-EEFCB2308E7C}" srcOrd="3" destOrd="0" presId="urn:microsoft.com/office/officeart/2005/8/layout/hierarchy1"/>
-    <dgm:cxn modelId="{762A30C3-FE86-4ED6-8400-75357A3F6B17}" type="presParOf" srcId="{A5B563C3-0FC1-436F-926A-EEFCB2308E7C}" destId="{C734AEBE-C09F-4EDA-8BD6-B382657CD4B9}" srcOrd="0" destOrd="0" presId="urn:microsoft.com/office/officeart/2005/8/layout/hierarchy1"/>
-    <dgm:cxn modelId="{03D7EFF0-4CB8-4CBF-A78A-D87861A27D2A}" type="presParOf" srcId="{C734AEBE-C09F-4EDA-8BD6-B382657CD4B9}" destId="{696F6FA6-E8D2-4297-8E4E-22DC15DD5A19}" srcOrd="0" destOrd="0" presId="urn:microsoft.com/office/officeart/2005/8/layout/hierarchy1"/>
-    <dgm:cxn modelId="{D3CEA037-00F7-4097-AD7D-4A4960CF851A}" type="presParOf" srcId="{C734AEBE-C09F-4EDA-8BD6-B382657CD4B9}" destId="{75887B4D-F1FE-46C6-BC18-43B2804F2134}" srcOrd="1" destOrd="0" presId="urn:microsoft.com/office/officeart/2005/8/layout/hierarchy1"/>
-    <dgm:cxn modelId="{631E4F95-01BC-4919-9CAA-84A6592039FE}" type="presParOf" srcId="{A5B563C3-0FC1-436F-926A-EEFCB2308E7C}" destId="{7392B169-2DFC-46F5-B5E8-F6A3336D7F8C}" srcOrd="1" destOrd="0" presId="urn:microsoft.com/office/officeart/2005/8/layout/hierarchy1"/>
-    <dgm:cxn modelId="{BB4A8D7C-75B4-4AAE-A5D5-88A2CA12633F}" type="presParOf" srcId="{15744975-9C81-4B9B-AA55-A8CDA74EB43D}" destId="{B41FBE67-C3B5-4181-B101-96E451C009C3}" srcOrd="4" destOrd="0" presId="urn:microsoft.com/office/officeart/2005/8/layout/hierarchy1"/>
-    <dgm:cxn modelId="{C42D0F79-F11A-4C7D-8CFA-A5C99C832DFF}" type="presParOf" srcId="{15744975-9C81-4B9B-AA55-A8CDA74EB43D}" destId="{E24D3315-3472-4F98-841E-39C1279505CC}" srcOrd="5" destOrd="0" presId="urn:microsoft.com/office/officeart/2005/8/layout/hierarchy1"/>
-    <dgm:cxn modelId="{689C5D3D-E1DC-4641-BEF5-B3DBFBD602A5}" type="presParOf" srcId="{E24D3315-3472-4F98-841E-39C1279505CC}" destId="{E2FDD8B2-C703-47B3-9083-1C6D539C9453}" srcOrd="0" destOrd="0" presId="urn:microsoft.com/office/officeart/2005/8/layout/hierarchy1"/>
-    <dgm:cxn modelId="{4F8C8DAB-45C9-4F60-A057-ED425B79CEAF}" type="presParOf" srcId="{E2FDD8B2-C703-47B3-9083-1C6D539C9453}" destId="{F4DC70B6-D8F8-42BF-92E5-B75B49856F2D}" srcOrd="0" destOrd="0" presId="urn:microsoft.com/office/officeart/2005/8/layout/hierarchy1"/>
-    <dgm:cxn modelId="{10895CCF-C05F-4AE4-B390-7E4C223D0979}" type="presParOf" srcId="{E2FDD8B2-C703-47B3-9083-1C6D539C9453}" destId="{F6FFE223-8FDD-4A8A-A2CB-0585C4015B74}" srcOrd="1" destOrd="0" presId="urn:microsoft.com/office/officeart/2005/8/layout/hierarchy1"/>
-    <dgm:cxn modelId="{55FF4173-5BDB-45ED-B7DE-1194F4F6EBB9}" type="presParOf" srcId="{E24D3315-3472-4F98-841E-39C1279505CC}" destId="{4C49EECF-02B9-4A64-AE42-A71546D83F2E}" srcOrd="1" destOrd="0" presId="urn:microsoft.com/office/officeart/2005/8/layout/hierarchy1"/>
-    <dgm:cxn modelId="{CC797329-E351-4D5E-9E65-E90BA9E7C0D3}" type="presParOf" srcId="{15744975-9C81-4B9B-AA55-A8CDA74EB43D}" destId="{6EDDDEFF-CDBF-4E14-9CCB-C7D6BC79F0B7}" srcOrd="6" destOrd="0" presId="urn:microsoft.com/office/officeart/2005/8/layout/hierarchy1"/>
-    <dgm:cxn modelId="{DCF17BD1-29BB-4ECE-8250-25BCF01CD898}" type="presParOf" srcId="{15744975-9C81-4B9B-AA55-A8CDA74EB43D}" destId="{C207638B-AAC8-492F-B8E8-4D10FC8D7E3D}" srcOrd="7" destOrd="0" presId="urn:microsoft.com/office/officeart/2005/8/layout/hierarchy1"/>
-    <dgm:cxn modelId="{1BC15400-BCE4-4AC8-95AC-00A522E04712}" type="presParOf" srcId="{C207638B-AAC8-492F-B8E8-4D10FC8D7E3D}" destId="{F5D840F4-BF09-49DC-B981-D364603FC29F}" srcOrd="0" destOrd="0" presId="urn:microsoft.com/office/officeart/2005/8/layout/hierarchy1"/>
-    <dgm:cxn modelId="{5A72767D-3DA5-456A-9A13-800707B16F2C}" type="presParOf" srcId="{F5D840F4-BF09-49DC-B981-D364603FC29F}" destId="{B01CB616-29B8-46FD-8977-0ABE85BE2132}" srcOrd="0" destOrd="0" presId="urn:microsoft.com/office/officeart/2005/8/layout/hierarchy1"/>
-    <dgm:cxn modelId="{A964AE53-6D0A-40C7-AD9D-6E425FCFB359}" type="presParOf" srcId="{F5D840F4-BF09-49DC-B981-D364603FC29F}" destId="{6FA09658-643D-42F2-979A-B6BDEF860025}" srcOrd="1" destOrd="0" presId="urn:microsoft.com/office/officeart/2005/8/layout/hierarchy1"/>
-    <dgm:cxn modelId="{1503338A-9AB8-470E-A853-43A34374158D}" type="presParOf" srcId="{C207638B-AAC8-492F-B8E8-4D10FC8D7E3D}" destId="{E40C0A2F-F3B3-4209-A2C7-4426A49E0240}" srcOrd="1" destOrd="0" presId="urn:microsoft.com/office/officeart/2005/8/layout/hierarchy1"/>
+    <dgm:cxn modelId="{4E760E07-1773-463F-9099-79093D337B60}" type="presParOf" srcId="{8BAAC2FC-5D65-4DA4-91D8-11B62C57A4B6}" destId="{98C3E6BE-85DF-4986-84C2-FE3DC2213962}" srcOrd="0" destOrd="0" presId="urn:microsoft.com/office/officeart/2005/8/layout/hierarchy1"/>
+    <dgm:cxn modelId="{628D1C94-0FF7-4C9D-BE44-86F35319A282}" type="presParOf" srcId="{98C3E6BE-85DF-4986-84C2-FE3DC2213962}" destId="{6D0725B5-5079-4FB9-B0C7-E6C68B9F3259}" srcOrd="0" destOrd="0" presId="urn:microsoft.com/office/officeart/2005/8/layout/hierarchy1"/>
+    <dgm:cxn modelId="{0771E6B5-4D35-4858-989E-90F76473CD45}" type="presParOf" srcId="{6D0725B5-5079-4FB9-B0C7-E6C68B9F3259}" destId="{C087DB08-0CC6-410D-B237-96EE70D32AAA}" srcOrd="0" destOrd="0" presId="urn:microsoft.com/office/officeart/2005/8/layout/hierarchy1"/>
+    <dgm:cxn modelId="{0BDA3C09-34FC-4DA9-8482-7B00BB7D4A1D}" type="presParOf" srcId="{6D0725B5-5079-4FB9-B0C7-E6C68B9F3259}" destId="{25885DFF-C9DA-47A4-836B-E1936B430D73}" srcOrd="1" destOrd="0" presId="urn:microsoft.com/office/officeart/2005/8/layout/hierarchy1"/>
+    <dgm:cxn modelId="{030A9F69-F02D-4A62-8C30-706095F436E5}" type="presParOf" srcId="{98C3E6BE-85DF-4986-84C2-FE3DC2213962}" destId="{15744975-9C81-4B9B-AA55-A8CDA74EB43D}" srcOrd="1" destOrd="0" presId="urn:microsoft.com/office/officeart/2005/8/layout/hierarchy1"/>
+    <dgm:cxn modelId="{32A919A0-BD3E-42EF-A3EE-353C2F84E56E}" type="presParOf" srcId="{15744975-9C81-4B9B-AA55-A8CDA74EB43D}" destId="{6F4CBB79-CD5B-4EC8-806C-FA9FD80635C3}" srcOrd="0" destOrd="0" presId="urn:microsoft.com/office/officeart/2005/8/layout/hierarchy1"/>
+    <dgm:cxn modelId="{95A2A9BB-DFD1-487A-BAF0-11F89A8AB618}" type="presParOf" srcId="{15744975-9C81-4B9B-AA55-A8CDA74EB43D}" destId="{BD8C0472-212B-4F72-B2FF-A3E67F90E918}" srcOrd="1" destOrd="0" presId="urn:microsoft.com/office/officeart/2005/8/layout/hierarchy1"/>
+    <dgm:cxn modelId="{F2D65831-B4D0-44AF-BAC0-EB4D861C66AB}" type="presParOf" srcId="{BD8C0472-212B-4F72-B2FF-A3E67F90E918}" destId="{927CDAD8-22D7-4046-B643-10D289D8E92A}" srcOrd="0" destOrd="0" presId="urn:microsoft.com/office/officeart/2005/8/layout/hierarchy1"/>
+    <dgm:cxn modelId="{4EC65868-6505-4856-ABB0-5C424170D76D}" type="presParOf" srcId="{927CDAD8-22D7-4046-B643-10D289D8E92A}" destId="{DB4ADD19-FC8D-4185-852A-090C7324F75E}" srcOrd="0" destOrd="0" presId="urn:microsoft.com/office/officeart/2005/8/layout/hierarchy1"/>
+    <dgm:cxn modelId="{81B3FF97-1A81-458A-B380-E4D19AA14D17}" type="presParOf" srcId="{927CDAD8-22D7-4046-B643-10D289D8E92A}" destId="{2E0F14A0-9B3F-4C5B-AAD9-C160EBF9B6B0}" srcOrd="1" destOrd="0" presId="urn:microsoft.com/office/officeart/2005/8/layout/hierarchy1"/>
+    <dgm:cxn modelId="{D797D724-351E-4B2C-87B1-6A711F7A1335}" type="presParOf" srcId="{BD8C0472-212B-4F72-B2FF-A3E67F90E918}" destId="{3A3D6DB3-E33F-4872-AC02-CC7A2015C5AD}" srcOrd="1" destOrd="0" presId="urn:microsoft.com/office/officeart/2005/8/layout/hierarchy1"/>
+    <dgm:cxn modelId="{D97D6560-8ABF-42C4-9F4F-50E0663E6DFC}" type="presParOf" srcId="{3A3D6DB3-E33F-4872-AC02-CC7A2015C5AD}" destId="{5B12885D-0F77-4AE8-B754-D8B21BC9CFB3}" srcOrd="0" destOrd="0" presId="urn:microsoft.com/office/officeart/2005/8/layout/hierarchy1"/>
+    <dgm:cxn modelId="{5DC3BB2F-F05F-4378-9AEF-05C3F659F37A}" type="presParOf" srcId="{3A3D6DB3-E33F-4872-AC02-CC7A2015C5AD}" destId="{579B78E0-BD5B-4A3A-B46E-A5B72A89FB08}" srcOrd="1" destOrd="0" presId="urn:microsoft.com/office/officeart/2005/8/layout/hierarchy1"/>
+    <dgm:cxn modelId="{40DE11CE-C29D-475E-B91F-6284FB1B44BD}" type="presParOf" srcId="{579B78E0-BD5B-4A3A-B46E-A5B72A89FB08}" destId="{62D5474E-6809-4A1B-A62C-5AB6B248B601}" srcOrd="0" destOrd="0" presId="urn:microsoft.com/office/officeart/2005/8/layout/hierarchy1"/>
+    <dgm:cxn modelId="{EA2821E0-FE53-4D97-B50A-5C1DFB7849F5}" type="presParOf" srcId="{62D5474E-6809-4A1B-A62C-5AB6B248B601}" destId="{EA549833-3FC4-436F-A0E7-B9819E7218BF}" srcOrd="0" destOrd="0" presId="urn:microsoft.com/office/officeart/2005/8/layout/hierarchy1"/>
+    <dgm:cxn modelId="{927FF2C0-8323-403C-A56E-DBC99C9D377F}" type="presParOf" srcId="{62D5474E-6809-4A1B-A62C-5AB6B248B601}" destId="{B699CAC3-E5E3-44C8-877E-34565E487345}" srcOrd="1" destOrd="0" presId="urn:microsoft.com/office/officeart/2005/8/layout/hierarchy1"/>
+    <dgm:cxn modelId="{4395C450-8D25-4050-9264-6F42076B8BED}" type="presParOf" srcId="{579B78E0-BD5B-4A3A-B46E-A5B72A89FB08}" destId="{D2A33064-F248-4C26-9F24-5EF6B0F6730B}" srcOrd="1" destOrd="0" presId="urn:microsoft.com/office/officeart/2005/8/layout/hierarchy1"/>
+    <dgm:cxn modelId="{08762130-55BD-4428-8936-7ACE9BF7D6FA}" type="presParOf" srcId="{3A3D6DB3-E33F-4872-AC02-CC7A2015C5AD}" destId="{369D93CC-A259-47DE-A8B7-99463B7FB6C8}" srcOrd="2" destOrd="0" presId="urn:microsoft.com/office/officeart/2005/8/layout/hierarchy1"/>
+    <dgm:cxn modelId="{D23B4EE8-D4AD-41D4-9C99-C5E0C6020CF0}" type="presParOf" srcId="{3A3D6DB3-E33F-4872-AC02-CC7A2015C5AD}" destId="{6C6D2227-5CE8-460E-A27D-529D7C9693FB}" srcOrd="3" destOrd="0" presId="urn:microsoft.com/office/officeart/2005/8/layout/hierarchy1"/>
+    <dgm:cxn modelId="{2443071F-C47F-4E00-A504-1E483FA4D327}" type="presParOf" srcId="{6C6D2227-5CE8-460E-A27D-529D7C9693FB}" destId="{91DF9BCF-C4C0-4D47-BEBD-E0160FDC08F6}" srcOrd="0" destOrd="0" presId="urn:microsoft.com/office/officeart/2005/8/layout/hierarchy1"/>
+    <dgm:cxn modelId="{2175EC23-FF3A-4E33-8109-60720E9336F4}" type="presParOf" srcId="{91DF9BCF-C4C0-4D47-BEBD-E0160FDC08F6}" destId="{77E461AB-F356-480C-BA3B-1B07FCB48D8A}" srcOrd="0" destOrd="0" presId="urn:microsoft.com/office/officeart/2005/8/layout/hierarchy1"/>
+    <dgm:cxn modelId="{21085D59-7979-48D0-A66B-FD3F893653A7}" type="presParOf" srcId="{91DF9BCF-C4C0-4D47-BEBD-E0160FDC08F6}" destId="{B5A3DAA4-BA3F-4E58-BB3B-F1FA91CF35EB}" srcOrd="1" destOrd="0" presId="urn:microsoft.com/office/officeart/2005/8/layout/hierarchy1"/>
+    <dgm:cxn modelId="{311839C2-43F7-44AA-B38D-A4F817414AB1}" type="presParOf" srcId="{6C6D2227-5CE8-460E-A27D-529D7C9693FB}" destId="{170B2186-6AFB-43E6-88BD-6763928D9635}" srcOrd="1" destOrd="0" presId="urn:microsoft.com/office/officeart/2005/8/layout/hierarchy1"/>
+    <dgm:cxn modelId="{A23F701F-38AC-43E5-8F9C-8C19ACCF11A0}" type="presParOf" srcId="{3A3D6DB3-E33F-4872-AC02-CC7A2015C5AD}" destId="{36546806-4A38-47B1-8D44-B7B688689FF2}" srcOrd="4" destOrd="0" presId="urn:microsoft.com/office/officeart/2005/8/layout/hierarchy1"/>
+    <dgm:cxn modelId="{0D2A4410-4E73-4D47-A02D-8FE8C1B9B881}" type="presParOf" srcId="{3A3D6DB3-E33F-4872-AC02-CC7A2015C5AD}" destId="{6FCC8BB2-1F7F-48B1-96C7-E370F2EA171C}" srcOrd="5" destOrd="0" presId="urn:microsoft.com/office/officeart/2005/8/layout/hierarchy1"/>
+    <dgm:cxn modelId="{805D0A94-702F-4C20-A2CC-6F6C840E5997}" type="presParOf" srcId="{6FCC8BB2-1F7F-48B1-96C7-E370F2EA171C}" destId="{22F422D0-30F7-4F2F-9FC3-9F90B199F43E}" srcOrd="0" destOrd="0" presId="urn:microsoft.com/office/officeart/2005/8/layout/hierarchy1"/>
+    <dgm:cxn modelId="{747E4541-BA88-4E8F-9E7E-F7827E97FFE4}" type="presParOf" srcId="{22F422D0-30F7-4F2F-9FC3-9F90B199F43E}" destId="{0D0EC6E5-800B-4AB5-B71F-C11C49F18683}" srcOrd="0" destOrd="0" presId="urn:microsoft.com/office/officeart/2005/8/layout/hierarchy1"/>
+    <dgm:cxn modelId="{6245BCDB-2F9C-47F3-BA92-1EE49F416AE1}" type="presParOf" srcId="{22F422D0-30F7-4F2F-9FC3-9F90B199F43E}" destId="{F453F617-AF21-431F-B31D-E322A0ED7464}" srcOrd="1" destOrd="0" presId="urn:microsoft.com/office/officeart/2005/8/layout/hierarchy1"/>
+    <dgm:cxn modelId="{D10CD885-C26F-4893-B2F9-7B3910166687}" type="presParOf" srcId="{6FCC8BB2-1F7F-48B1-96C7-E370F2EA171C}" destId="{287C0C00-5B50-4E2F-915B-4A96769BE5AF}" srcOrd="1" destOrd="0" presId="urn:microsoft.com/office/officeart/2005/8/layout/hierarchy1"/>
+    <dgm:cxn modelId="{CCD07F0A-0831-4E49-A86E-E08C3EE8A78C}" type="presParOf" srcId="{3A3D6DB3-E33F-4872-AC02-CC7A2015C5AD}" destId="{ABAA0F0D-0826-4A74-BBDF-397E47C377E1}" srcOrd="6" destOrd="0" presId="urn:microsoft.com/office/officeart/2005/8/layout/hierarchy1"/>
+    <dgm:cxn modelId="{E856DCD8-13DA-4E85-9C4A-2BE6D231D29A}" type="presParOf" srcId="{3A3D6DB3-E33F-4872-AC02-CC7A2015C5AD}" destId="{267BC3AB-7771-4577-8626-3629E19E99C7}" srcOrd="7" destOrd="0" presId="urn:microsoft.com/office/officeart/2005/8/layout/hierarchy1"/>
+    <dgm:cxn modelId="{15F99D29-DCE9-42AD-A067-25796FBDA513}" type="presParOf" srcId="{267BC3AB-7771-4577-8626-3629E19E99C7}" destId="{6B29D56B-47CD-4411-8E67-F8E9F0CE81B4}" srcOrd="0" destOrd="0" presId="urn:microsoft.com/office/officeart/2005/8/layout/hierarchy1"/>
+    <dgm:cxn modelId="{175666C1-C73D-4705-976F-8DD808E79A07}" type="presParOf" srcId="{6B29D56B-47CD-4411-8E67-F8E9F0CE81B4}" destId="{E9F6C22D-18A5-4601-A65B-0865CD643C01}" srcOrd="0" destOrd="0" presId="urn:microsoft.com/office/officeart/2005/8/layout/hierarchy1"/>
+    <dgm:cxn modelId="{02532107-4FFC-471A-B5D3-522BEDBE234D}" type="presParOf" srcId="{6B29D56B-47CD-4411-8E67-F8E9F0CE81B4}" destId="{F2181DBA-4DD5-4050-BCCF-12DDE8E4E141}" srcOrd="1" destOrd="0" presId="urn:microsoft.com/office/officeart/2005/8/layout/hierarchy1"/>
+    <dgm:cxn modelId="{A0938E3D-EE15-4EFB-810F-36CB202A0E2B}" type="presParOf" srcId="{267BC3AB-7771-4577-8626-3629E19E99C7}" destId="{FFA18DCD-5F00-45FC-9F70-694FC9A5DF52}" srcOrd="1" destOrd="0" presId="urn:microsoft.com/office/officeart/2005/8/layout/hierarchy1"/>
+    <dgm:cxn modelId="{AA61DF10-4BBF-42D4-B9D3-66D626D9D2FF}" type="presParOf" srcId="{3A3D6DB3-E33F-4872-AC02-CC7A2015C5AD}" destId="{9E84F353-80AC-434E-8EF0-9AC2C0420AFF}" srcOrd="8" destOrd="0" presId="urn:microsoft.com/office/officeart/2005/8/layout/hierarchy1"/>
+    <dgm:cxn modelId="{924F51F4-23DE-470B-9050-2EA1F1F16A75}" type="presParOf" srcId="{3A3D6DB3-E33F-4872-AC02-CC7A2015C5AD}" destId="{D07F89F6-BA2A-4BFE-A3D1-C9B4030226EC}" srcOrd="9" destOrd="0" presId="urn:microsoft.com/office/officeart/2005/8/layout/hierarchy1"/>
+    <dgm:cxn modelId="{3B2029F7-28E3-4B5D-8FC4-E5FA6041CC41}" type="presParOf" srcId="{D07F89F6-BA2A-4BFE-A3D1-C9B4030226EC}" destId="{75624B99-4B30-4161-8914-D7C870BE0ED0}" srcOrd="0" destOrd="0" presId="urn:microsoft.com/office/officeart/2005/8/layout/hierarchy1"/>
+    <dgm:cxn modelId="{DCCB25B7-1EB5-4E86-85CB-033DA378B3FF}" type="presParOf" srcId="{75624B99-4B30-4161-8914-D7C870BE0ED0}" destId="{EB4C780D-BDF0-4315-8403-DC9267F49EED}" srcOrd="0" destOrd="0" presId="urn:microsoft.com/office/officeart/2005/8/layout/hierarchy1"/>
+    <dgm:cxn modelId="{BEA3456C-FCCA-44CC-BD85-60D5B796A0C0}" type="presParOf" srcId="{75624B99-4B30-4161-8914-D7C870BE0ED0}" destId="{C03F724D-3AF9-45C5-9F64-B78B3F1E53E3}" srcOrd="1" destOrd="0" presId="urn:microsoft.com/office/officeart/2005/8/layout/hierarchy1"/>
+    <dgm:cxn modelId="{7B961263-3570-412E-8D06-4C7A211D8803}" type="presParOf" srcId="{D07F89F6-BA2A-4BFE-A3D1-C9B4030226EC}" destId="{BCCA8DC3-702F-4799-B629-CBAE259C65AC}" srcOrd="1" destOrd="0" presId="urn:microsoft.com/office/officeart/2005/8/layout/hierarchy1"/>
+    <dgm:cxn modelId="{5D634E58-D9E1-47C4-87AF-8665E1C78357}" type="presParOf" srcId="{BCCA8DC3-702F-4799-B629-CBAE259C65AC}" destId="{901330CD-479D-4821-9E1A-ABE6B1ACB567}" srcOrd="0" destOrd="0" presId="urn:microsoft.com/office/officeart/2005/8/layout/hierarchy1"/>
+    <dgm:cxn modelId="{482D62D7-F29A-4270-8D5B-2456EDA2696D}" type="presParOf" srcId="{BCCA8DC3-702F-4799-B629-CBAE259C65AC}" destId="{CDB4CD05-2707-4D3A-9B18-B67D2806F761}" srcOrd="1" destOrd="0" presId="urn:microsoft.com/office/officeart/2005/8/layout/hierarchy1"/>
+    <dgm:cxn modelId="{204E880C-32C4-4A3E-8B60-60C6C3016DFD}" type="presParOf" srcId="{CDB4CD05-2707-4D3A-9B18-B67D2806F761}" destId="{84CF8973-202E-4EEB-857D-FB342E8FC1C0}" srcOrd="0" destOrd="0" presId="urn:microsoft.com/office/officeart/2005/8/layout/hierarchy1"/>
+    <dgm:cxn modelId="{2AF4CAD1-2E88-487A-B60C-59B73105A46A}" type="presParOf" srcId="{84CF8973-202E-4EEB-857D-FB342E8FC1C0}" destId="{91A4CA23-05FF-43E0-ABFE-9CCA626ACD3C}" srcOrd="0" destOrd="0" presId="urn:microsoft.com/office/officeart/2005/8/layout/hierarchy1"/>
+    <dgm:cxn modelId="{CEB2F57C-A615-45D9-967C-33A90F7D3C96}" type="presParOf" srcId="{84CF8973-202E-4EEB-857D-FB342E8FC1C0}" destId="{11151BF1-7B71-42FF-BD08-60ED7CF2B970}" srcOrd="1" destOrd="0" presId="urn:microsoft.com/office/officeart/2005/8/layout/hierarchy1"/>
+    <dgm:cxn modelId="{F0272744-68AA-4388-BE1B-7ACCA1A057B4}" type="presParOf" srcId="{CDB4CD05-2707-4D3A-9B18-B67D2806F761}" destId="{9F4BD01E-6FF9-4437-975F-618EFD43E2AD}" srcOrd="1" destOrd="0" presId="urn:microsoft.com/office/officeart/2005/8/layout/hierarchy1"/>
+    <dgm:cxn modelId="{6D1FDF41-DCB7-4F9E-BB1E-4E08FA8EFDB7}" type="presParOf" srcId="{3A3D6DB3-E33F-4872-AC02-CC7A2015C5AD}" destId="{E3C203B4-6CF9-4005-93C5-A6E4A49C5DB8}" srcOrd="10" destOrd="0" presId="urn:microsoft.com/office/officeart/2005/8/layout/hierarchy1"/>
+    <dgm:cxn modelId="{7035B095-EFB3-4FD1-B53A-FA17128A4271}" type="presParOf" srcId="{3A3D6DB3-E33F-4872-AC02-CC7A2015C5AD}" destId="{326E8457-AA63-4D4F-BD10-D85476246FF0}" srcOrd="11" destOrd="0" presId="urn:microsoft.com/office/officeart/2005/8/layout/hierarchy1"/>
+    <dgm:cxn modelId="{6E7ADBAB-2CC3-472D-8F64-0C8E04F9B0A3}" type="presParOf" srcId="{326E8457-AA63-4D4F-BD10-D85476246FF0}" destId="{D63E44F9-ECE0-4352-A8CA-9ACC94A7D476}" srcOrd="0" destOrd="0" presId="urn:microsoft.com/office/officeart/2005/8/layout/hierarchy1"/>
+    <dgm:cxn modelId="{324F8621-4AFB-402B-ACE4-E055FB575495}" type="presParOf" srcId="{D63E44F9-ECE0-4352-A8CA-9ACC94A7D476}" destId="{72BA3170-C363-4340-9E7C-E53EB323F7B9}" srcOrd="0" destOrd="0" presId="urn:microsoft.com/office/officeart/2005/8/layout/hierarchy1"/>
+    <dgm:cxn modelId="{EA97E40A-E161-4F79-B313-1D8615DB86F6}" type="presParOf" srcId="{D63E44F9-ECE0-4352-A8CA-9ACC94A7D476}" destId="{393467A7-A880-420A-97EF-D6A784224FEB}" srcOrd="1" destOrd="0" presId="urn:microsoft.com/office/officeart/2005/8/layout/hierarchy1"/>
+    <dgm:cxn modelId="{AC29C13C-E01F-4E8E-A5D2-37FD874DA4AE}" type="presParOf" srcId="{326E8457-AA63-4D4F-BD10-D85476246FF0}" destId="{34F581A6-343F-49E4-95FD-567B0D7E86CC}" srcOrd="1" destOrd="0" presId="urn:microsoft.com/office/officeart/2005/8/layout/hierarchy1"/>
+    <dgm:cxn modelId="{EC011A68-EC87-4A39-8F98-F55C0E8AA887}" type="presParOf" srcId="{34F581A6-343F-49E4-95FD-567B0D7E86CC}" destId="{6E5693FF-A4A8-4B23-BF20-58009D80C5FA}" srcOrd="0" destOrd="0" presId="urn:microsoft.com/office/officeart/2005/8/layout/hierarchy1"/>
+    <dgm:cxn modelId="{F8345BDA-7B28-4A10-99CE-228045DC4EF2}" type="presParOf" srcId="{34F581A6-343F-49E4-95FD-567B0D7E86CC}" destId="{740DF679-962B-4D66-98BA-22B93A9E740B}" srcOrd="1" destOrd="0" presId="urn:microsoft.com/office/officeart/2005/8/layout/hierarchy1"/>
+    <dgm:cxn modelId="{E7EEAEAB-A71D-4A33-A283-BF5982641238}" type="presParOf" srcId="{740DF679-962B-4D66-98BA-22B93A9E740B}" destId="{19662B60-8980-4161-AA3A-BBC369A04188}" srcOrd="0" destOrd="0" presId="urn:microsoft.com/office/officeart/2005/8/layout/hierarchy1"/>
+    <dgm:cxn modelId="{CCB0DF35-1368-4A53-8754-7A171CB43AAD}" type="presParOf" srcId="{19662B60-8980-4161-AA3A-BBC369A04188}" destId="{CC05F029-69BB-44A3-865A-53E7AAE6C52E}" srcOrd="0" destOrd="0" presId="urn:microsoft.com/office/officeart/2005/8/layout/hierarchy1"/>
+    <dgm:cxn modelId="{0D27A813-9B0F-43CF-979B-04ECCEA763F7}" type="presParOf" srcId="{19662B60-8980-4161-AA3A-BBC369A04188}" destId="{18258405-F1A0-4EE6-9509-74D66AE616A5}" srcOrd="1" destOrd="0" presId="urn:microsoft.com/office/officeart/2005/8/layout/hierarchy1"/>
+    <dgm:cxn modelId="{99D8DB84-C306-41FF-A294-742927E16B28}" type="presParOf" srcId="{740DF679-962B-4D66-98BA-22B93A9E740B}" destId="{349337F8-BD60-484A-8344-6242C1683A63}" srcOrd="1" destOrd="0" presId="urn:microsoft.com/office/officeart/2005/8/layout/hierarchy1"/>
+    <dgm:cxn modelId="{0F0B7516-587B-4A25-A347-CBC98C451B34}" type="presParOf" srcId="{15744975-9C81-4B9B-AA55-A8CDA74EB43D}" destId="{FBB416C7-44D8-431A-9BC6-C43FD5A7266A}" srcOrd="2" destOrd="0" presId="urn:microsoft.com/office/officeart/2005/8/layout/hierarchy1"/>
+    <dgm:cxn modelId="{28D8EA08-80DA-44E4-AAED-E3E352926278}" type="presParOf" srcId="{15744975-9C81-4B9B-AA55-A8CDA74EB43D}" destId="{A5B563C3-0FC1-436F-926A-EEFCB2308E7C}" srcOrd="3" destOrd="0" presId="urn:microsoft.com/office/officeart/2005/8/layout/hierarchy1"/>
+    <dgm:cxn modelId="{5E92BB7D-7EE1-4D09-8D3C-FE0328259490}" type="presParOf" srcId="{A5B563C3-0FC1-436F-926A-EEFCB2308E7C}" destId="{C734AEBE-C09F-4EDA-8BD6-B382657CD4B9}" srcOrd="0" destOrd="0" presId="urn:microsoft.com/office/officeart/2005/8/layout/hierarchy1"/>
+    <dgm:cxn modelId="{F0F9192E-0561-46FF-A939-43CA7F01BED9}" type="presParOf" srcId="{C734AEBE-C09F-4EDA-8BD6-B382657CD4B9}" destId="{696F6FA6-E8D2-4297-8E4E-22DC15DD5A19}" srcOrd="0" destOrd="0" presId="urn:microsoft.com/office/officeart/2005/8/layout/hierarchy1"/>
+    <dgm:cxn modelId="{3322255B-C5D6-4390-97B9-06F63B1CB3B1}" type="presParOf" srcId="{C734AEBE-C09F-4EDA-8BD6-B382657CD4B9}" destId="{75887B4D-F1FE-46C6-BC18-43B2804F2134}" srcOrd="1" destOrd="0" presId="urn:microsoft.com/office/officeart/2005/8/layout/hierarchy1"/>
+    <dgm:cxn modelId="{0D01970D-932E-46C8-8976-0B3A161BBC5B}" type="presParOf" srcId="{A5B563C3-0FC1-436F-926A-EEFCB2308E7C}" destId="{7392B169-2DFC-46F5-B5E8-F6A3336D7F8C}" srcOrd="1" destOrd="0" presId="urn:microsoft.com/office/officeart/2005/8/layout/hierarchy1"/>
+    <dgm:cxn modelId="{686C3F74-D742-48F3-BF60-30332CA972EC}" type="presParOf" srcId="{15744975-9C81-4B9B-AA55-A8CDA74EB43D}" destId="{B41FBE67-C3B5-4181-B101-96E451C009C3}" srcOrd="4" destOrd="0" presId="urn:microsoft.com/office/officeart/2005/8/layout/hierarchy1"/>
+    <dgm:cxn modelId="{C1907F1C-58A9-41F4-892F-47DCA89F5682}" type="presParOf" srcId="{15744975-9C81-4B9B-AA55-A8CDA74EB43D}" destId="{E24D3315-3472-4F98-841E-39C1279505CC}" srcOrd="5" destOrd="0" presId="urn:microsoft.com/office/officeart/2005/8/layout/hierarchy1"/>
+    <dgm:cxn modelId="{022012F9-2FBA-465F-A8FD-039CBEF97437}" type="presParOf" srcId="{E24D3315-3472-4F98-841E-39C1279505CC}" destId="{E2FDD8B2-C703-47B3-9083-1C6D539C9453}" srcOrd="0" destOrd="0" presId="urn:microsoft.com/office/officeart/2005/8/layout/hierarchy1"/>
+    <dgm:cxn modelId="{07185E53-A5C0-4F08-A504-CB14A6BA74D4}" type="presParOf" srcId="{E2FDD8B2-C703-47B3-9083-1C6D539C9453}" destId="{F4DC70B6-D8F8-42BF-92E5-B75B49856F2D}" srcOrd="0" destOrd="0" presId="urn:microsoft.com/office/officeart/2005/8/layout/hierarchy1"/>
+    <dgm:cxn modelId="{958A74D4-F23B-4D85-AC10-ED53356E899A}" type="presParOf" srcId="{E2FDD8B2-C703-47B3-9083-1C6D539C9453}" destId="{F6FFE223-8FDD-4A8A-A2CB-0585C4015B74}" srcOrd="1" destOrd="0" presId="urn:microsoft.com/office/officeart/2005/8/layout/hierarchy1"/>
+    <dgm:cxn modelId="{D3BF88C3-30E5-4CB6-A6DF-DF5621482081}" type="presParOf" srcId="{E24D3315-3472-4F98-841E-39C1279505CC}" destId="{4C49EECF-02B9-4A64-AE42-A71546D83F2E}" srcOrd="1" destOrd="0" presId="urn:microsoft.com/office/officeart/2005/8/layout/hierarchy1"/>
+    <dgm:cxn modelId="{BB8BE116-8404-4166-9D79-87A5996F5D56}" type="presParOf" srcId="{15744975-9C81-4B9B-AA55-A8CDA74EB43D}" destId="{6EDDDEFF-CDBF-4E14-9CCB-C7D6BC79F0B7}" srcOrd="6" destOrd="0" presId="urn:microsoft.com/office/officeart/2005/8/layout/hierarchy1"/>
+    <dgm:cxn modelId="{19894745-2C22-408B-8D49-E8F79BAE83C5}" type="presParOf" srcId="{15744975-9C81-4B9B-AA55-A8CDA74EB43D}" destId="{C207638B-AAC8-492F-B8E8-4D10FC8D7E3D}" srcOrd="7" destOrd="0" presId="urn:microsoft.com/office/officeart/2005/8/layout/hierarchy1"/>
+    <dgm:cxn modelId="{3580A5F8-CC3E-40A4-BF87-D724204BD9E6}" type="presParOf" srcId="{C207638B-AAC8-492F-B8E8-4D10FC8D7E3D}" destId="{F5D840F4-BF09-49DC-B981-D364603FC29F}" srcOrd="0" destOrd="0" presId="urn:microsoft.com/office/officeart/2005/8/layout/hierarchy1"/>
+    <dgm:cxn modelId="{E11D079F-7FDF-4087-B674-34FE692CF150}" type="presParOf" srcId="{F5D840F4-BF09-49DC-B981-D364603FC29F}" destId="{B01CB616-29B8-46FD-8977-0ABE85BE2132}" srcOrd="0" destOrd="0" presId="urn:microsoft.com/office/officeart/2005/8/layout/hierarchy1"/>
+    <dgm:cxn modelId="{DE26A842-BA96-489D-8C4A-B02CD1FFDDAB}" type="presParOf" srcId="{F5D840F4-BF09-49DC-B981-D364603FC29F}" destId="{6FA09658-643D-42F2-979A-B6BDEF860025}" srcOrd="1" destOrd="0" presId="urn:microsoft.com/office/officeart/2005/8/layout/hierarchy1"/>
+    <dgm:cxn modelId="{9BD4422D-5A41-46CE-9234-0636000C121D}" type="presParOf" srcId="{C207638B-AAC8-492F-B8E8-4D10FC8D7E3D}" destId="{E40C0A2F-F3B3-4209-A2C7-4426A49E0240}" srcOrd="1" destOrd="0" presId="urn:microsoft.com/office/officeart/2005/8/layout/hierarchy1"/>
   </dgm:cxnLst>
   <dgm:bg/>
   <dgm:whole/>
@@ -37006,7 +39315,7 @@
 </file>
 
 <file path=customXml/itemProps1.xml><?xml version="1.0" encoding="utf-8"?>
-<ds:datastoreItem xmlns:ds="http://schemas.openxmlformats.org/officeDocument/2006/customXml" ds:itemID="{C8424674-1EC2-4F88-B125-C6A09BD08983}">
+<ds:datastoreItem xmlns:ds="http://schemas.openxmlformats.org/officeDocument/2006/customXml" ds:itemID="{9D40B534-3DD9-44C7-AE71-69B5A2D4CB1E}">
   <ds:schemaRefs>
     <ds:schemaRef ds:uri="http://schemas.openxmlformats.org/officeDocument/2006/bibliography"/>
   </ds:schemaRefs>

</xml_diff>

<commit_message>
Se realizo el diseño del diagrama general de casos de uso
</commit_message>
<xml_diff>
--- a/Proyecto Asistencia/Documentacion.docx
+++ b/Proyecto Asistencia/Documentacion.docx
@@ -1125,7 +1125,25 @@
           <w:sz w:val="24"/>
           <w:szCs w:val="24"/>
         </w:rPr>
-        <w:t>El proceso de la contratación del personal se realiza mediante el uso tradicional del papel y no se tiene información organizada de la manera másóptima ya que se archivan los contratos en folders personales.</w:t>
+        <w:t xml:space="preserve">El proceso de la contratación del personal se realiza mediante el uso tradicional del papel y no se tiene información organizada de la manera </w:t>
+      </w:r>
+      <w:proofErr w:type="spellStart"/>
+      <w:r>
+        <w:rPr>
+          <w:rFonts w:ascii="Times New Roman" w:hAnsi="Times New Roman" w:cs="Times New Roman"/>
+          <w:sz w:val="24"/>
+          <w:szCs w:val="24"/>
+        </w:rPr>
+        <w:t>másóptima</w:t>
+      </w:r>
+      <w:proofErr w:type="spellEnd"/>
+      <w:r>
+        <w:rPr>
+          <w:rFonts w:ascii="Times New Roman" w:hAnsi="Times New Roman" w:cs="Times New Roman"/>
+          <w:sz w:val="24"/>
+          <w:szCs w:val="24"/>
+        </w:rPr>
+        <w:t xml:space="preserve"> ya que se archivan los contratos en folders personales.</w:t>
       </w:r>
     </w:p>
     <w:p>
@@ -1173,7 +1191,25 @@
           <w:sz w:val="24"/>
           <w:szCs w:val="24"/>
         </w:rPr>
-        <w:t>De todo lo mencionadose ha detectado que uno  de los principales problemas de los sectores del área de aplicaciones del trabajo es la administración de la información; es decir, que no se cuenta con una información completamente fiable</w:t>
+        <w:t xml:space="preserve">De todo lo </w:t>
+      </w:r>
+      <w:proofErr w:type="spellStart"/>
+      <w:r>
+        <w:rPr>
+          <w:rFonts w:ascii="Times New Roman" w:hAnsi="Times New Roman" w:cs="Times New Roman"/>
+          <w:sz w:val="24"/>
+          <w:szCs w:val="24"/>
+        </w:rPr>
+        <w:t>mencionadose</w:t>
+      </w:r>
+      <w:proofErr w:type="spellEnd"/>
+      <w:r>
+        <w:rPr>
+          <w:rFonts w:ascii="Times New Roman" w:hAnsi="Times New Roman" w:cs="Times New Roman"/>
+          <w:sz w:val="24"/>
+          <w:szCs w:val="24"/>
+        </w:rPr>
+        <w:t xml:space="preserve"> ha detectado que uno  de los principales problemas de los sectores del área de aplicaciones del trabajo es la administración de la información; es decir, que no se cuenta con una información completamente fiable</w:t>
       </w:r>
       <w:r>
         <w:rPr>
@@ -1229,15 +1265,33 @@
           <w:sz w:val="24"/>
           <w:szCs w:val="24"/>
         </w:rPr>
-        <w:t xml:space="preserve"> retraso del personal</w:t>
-      </w:r>
-      <w:r>
-        <w:rPr>
-          <w:rFonts w:ascii="Times New Roman" w:hAnsi="Times New Roman" w:cs="Times New Roman"/>
-          <w:sz w:val="24"/>
-          <w:szCs w:val="24"/>
-        </w:rPr>
-        <w:t>.El registro  de los empleados, contratos del personal y la obtención los datos se realizan de forma manual y es moroso lo que causa pérdidas de información.</w:t>
+        <w:t xml:space="preserve"> retraso del </w:t>
+      </w:r>
+      <w:proofErr w:type="spellStart"/>
+      <w:r>
+        <w:rPr>
+          <w:rFonts w:ascii="Times New Roman" w:hAnsi="Times New Roman" w:cs="Times New Roman"/>
+          <w:sz w:val="24"/>
+          <w:szCs w:val="24"/>
+        </w:rPr>
+        <w:t>personal</w:t>
+      </w:r>
+      <w:r>
+        <w:rPr>
+          <w:rFonts w:ascii="Times New Roman" w:hAnsi="Times New Roman" w:cs="Times New Roman"/>
+          <w:sz w:val="24"/>
+          <w:szCs w:val="24"/>
+        </w:rPr>
+        <w:t>.El</w:t>
+      </w:r>
+      <w:proofErr w:type="spellEnd"/>
+      <w:r>
+        <w:rPr>
+          <w:rFonts w:ascii="Times New Roman" w:hAnsi="Times New Roman" w:cs="Times New Roman"/>
+          <w:sz w:val="24"/>
+          <w:szCs w:val="24"/>
+        </w:rPr>
+        <w:t xml:space="preserve"> registro  de los empleados, contratos del personal y la obtención los datos se realizan de forma manual y es moroso lo que causa pérdidas de información.</w:t>
       </w:r>
     </w:p>
     <w:p>
@@ -1358,7 +1412,61 @@
           <w:sz w:val="24"/>
           <w:szCs w:val="24"/>
         </w:rPr>
-        <w:t>Desarrollar un Sistema de GestiónWeb de Asistenciapara la clínica “BUENA SALUD”que permita hacer un control de la  asistencia por medio de reconocimiento de huellas dactilares y un mejor acceso a los dat</w:t>
+        <w:t xml:space="preserve">Desarrollar un Sistema de </w:t>
+      </w:r>
+      <w:proofErr w:type="spellStart"/>
+      <w:r>
+        <w:rPr>
+          <w:rFonts w:ascii="Times New Roman" w:hAnsi="Times New Roman" w:cs="Times New Roman"/>
+          <w:sz w:val="24"/>
+          <w:szCs w:val="24"/>
+        </w:rPr>
+        <w:t>GestiónWeb</w:t>
+      </w:r>
+      <w:proofErr w:type="spellEnd"/>
+      <w:r>
+        <w:rPr>
+          <w:rFonts w:ascii="Times New Roman" w:hAnsi="Times New Roman" w:cs="Times New Roman"/>
+          <w:sz w:val="24"/>
+          <w:szCs w:val="24"/>
+        </w:rPr>
+        <w:t xml:space="preserve"> de </w:t>
+      </w:r>
+      <w:proofErr w:type="spellStart"/>
+      <w:r>
+        <w:rPr>
+          <w:rFonts w:ascii="Times New Roman" w:hAnsi="Times New Roman" w:cs="Times New Roman"/>
+          <w:sz w:val="24"/>
+          <w:szCs w:val="24"/>
+        </w:rPr>
+        <w:t>Asistenciapara</w:t>
+      </w:r>
+      <w:proofErr w:type="spellEnd"/>
+      <w:r>
+        <w:rPr>
+          <w:rFonts w:ascii="Times New Roman" w:hAnsi="Times New Roman" w:cs="Times New Roman"/>
+          <w:sz w:val="24"/>
+          <w:szCs w:val="24"/>
+        </w:rPr>
+        <w:t xml:space="preserve"> la clínica “BUENA </w:t>
+      </w:r>
+      <w:proofErr w:type="spellStart"/>
+      <w:r>
+        <w:rPr>
+          <w:rFonts w:ascii="Times New Roman" w:hAnsi="Times New Roman" w:cs="Times New Roman"/>
+          <w:sz w:val="24"/>
+          <w:szCs w:val="24"/>
+        </w:rPr>
+        <w:t>SALUD”que</w:t>
+      </w:r>
+      <w:proofErr w:type="spellEnd"/>
+      <w:r>
+        <w:rPr>
+          <w:rFonts w:ascii="Times New Roman" w:hAnsi="Times New Roman" w:cs="Times New Roman"/>
+          <w:sz w:val="24"/>
+          <w:szCs w:val="24"/>
+        </w:rPr>
+        <w:t xml:space="preserve"> permita hacer un control de la  asistencia por medio de reconocimiento de huellas dactilares y un mejor acceso a los dat</w:t>
       </w:r>
       <w:r>
         <w:rPr>
@@ -1445,7 +1553,27 @@
           <w:sz w:val="24"/>
           <w:szCs w:val="24"/>
         </w:rPr>
-        <w:t>Realizar análisis de  los requisitos obtenidos en la clínicaBUENA SALUD.</w:t>
+        <w:t xml:space="preserve">Realizar análisis de  los requisitos obtenidos en la </w:t>
+      </w:r>
+      <w:proofErr w:type="spellStart"/>
+      <w:r>
+        <w:rPr>
+          <w:rFonts w:ascii="Times New Roman" w:hAnsi="Times New Roman" w:cs="Times New Roman"/>
+          <w:color w:val="000000" w:themeColor="text1"/>
+          <w:sz w:val="24"/>
+          <w:szCs w:val="24"/>
+        </w:rPr>
+        <w:t>clínicaBUENA</w:t>
+      </w:r>
+      <w:proofErr w:type="spellEnd"/>
+      <w:r>
+        <w:rPr>
+          <w:rFonts w:ascii="Times New Roman" w:hAnsi="Times New Roman" w:cs="Times New Roman"/>
+          <w:color w:val="000000" w:themeColor="text1"/>
+          <w:sz w:val="24"/>
+          <w:szCs w:val="24"/>
+        </w:rPr>
+        <w:t xml:space="preserve"> SALUD.</w:t>
       </w:r>
     </w:p>
     <w:p>
@@ -3284,6 +3412,7 @@
         </w:rPr>
         <w:t xml:space="preserve">Base de Datos </w:t>
       </w:r>
+      <w:proofErr w:type="spellStart"/>
       <w:r>
         <w:rPr>
           <w:rFonts w:ascii="Times New Roman" w:hAnsi="Times New Roman" w:cs="Times New Roman"/>
@@ -3292,7 +3421,18 @@
           <w:szCs w:val="24"/>
           <w:shd w:val="clear" w:color="auto" w:fill="FFFFFF"/>
         </w:rPr>
-        <w:t>MicrosoftSQL server 2008</w:t>
+        <w:t>MicrosoftSQL</w:t>
+      </w:r>
+      <w:proofErr w:type="spellEnd"/>
+      <w:r>
+        <w:rPr>
+          <w:rFonts w:ascii="Times New Roman" w:hAnsi="Times New Roman" w:cs="Times New Roman"/>
+          <w:color w:val="000000"/>
+          <w:sz w:val="24"/>
+          <w:szCs w:val="24"/>
+          <w:shd w:val="clear" w:color="auto" w:fill="FFFFFF"/>
+        </w:rPr>
+        <w:t xml:space="preserve"> server 2008</w:t>
       </w:r>
     </w:p>
     <w:p>
@@ -3782,15 +3922,33 @@
           <w:sz w:val="24"/>
           <w:szCs w:val="24"/>
         </w:rPr>
-        <w:t>Sistemas de Gestión</w:t>
-      </w:r>
-      <w:r>
-        <w:rPr>
-          <w:rFonts w:ascii="Times New Roman" w:hAnsi="Times New Roman" w:cs="Times New Roman"/>
-          <w:sz w:val="24"/>
-          <w:szCs w:val="24"/>
-        </w:rPr>
-        <w:t>de asistencia</w:t>
+        <w:t xml:space="preserve">Sistemas de </w:t>
+      </w:r>
+      <w:proofErr w:type="spellStart"/>
+      <w:r>
+        <w:rPr>
+          <w:rFonts w:ascii="Times New Roman" w:hAnsi="Times New Roman" w:cs="Times New Roman"/>
+          <w:sz w:val="24"/>
+          <w:szCs w:val="24"/>
+        </w:rPr>
+        <w:t>Gestión</w:t>
+      </w:r>
+      <w:r>
+        <w:rPr>
+          <w:rFonts w:ascii="Times New Roman" w:hAnsi="Times New Roman" w:cs="Times New Roman"/>
+          <w:sz w:val="24"/>
+          <w:szCs w:val="24"/>
+        </w:rPr>
+        <w:t>de</w:t>
+      </w:r>
+      <w:proofErr w:type="spellEnd"/>
+      <w:r>
+        <w:rPr>
+          <w:rFonts w:ascii="Times New Roman" w:hAnsi="Times New Roman" w:cs="Times New Roman"/>
+          <w:sz w:val="24"/>
+          <w:szCs w:val="24"/>
+        </w:rPr>
+        <w:t xml:space="preserve"> asistencia</w:t>
       </w:r>
       <w:r>
         <w:rPr>
@@ -4629,7 +4787,25 @@
           <w:sz w:val="24"/>
           <w:szCs w:val="24"/>
         </w:rPr>
-        <w:t>La Clínica Buena Salud, cuya sigla es BS, es una Institución que presenta un servicio médico especializado a pacientes con diferentes patologías. La información presentada en este capítulo fue otorgada por la doctora Yovana Flores, Propietaria.</w:t>
+        <w:t xml:space="preserve">La Clínica Buena Salud, cuya sigla es BS, es una Institución que presenta un servicio médico especializado a pacientes con diferentes patologías. La información presentada en este capítulo fue otorgada por la doctora </w:t>
+      </w:r>
+      <w:proofErr w:type="spellStart"/>
+      <w:r>
+        <w:rPr>
+          <w:rFonts w:ascii="Times New Roman" w:hAnsi="Times New Roman" w:cs="Times New Roman"/>
+          <w:sz w:val="24"/>
+          <w:szCs w:val="24"/>
+        </w:rPr>
+        <w:t>Yovana</w:t>
+      </w:r>
+      <w:proofErr w:type="spellEnd"/>
+      <w:r>
+        <w:rPr>
+          <w:rFonts w:ascii="Times New Roman" w:hAnsi="Times New Roman" w:cs="Times New Roman"/>
+          <w:sz w:val="24"/>
+          <w:szCs w:val="24"/>
+        </w:rPr>
+        <w:t xml:space="preserve"> Flores, Propietaria.</w:t>
       </w:r>
     </w:p>
     <w:p>
@@ -4667,7 +4843,25 @@
           <w:sz w:val="24"/>
           <w:szCs w:val="24"/>
         </w:rPr>
-        <w:t>Hoy en día la clínica cuenta con una serie de especialidades en diversasáreas lo que ha ocasionado que el número de pacientes aumente y lo cual conlleva al aumento de personal necesario para la mejor atención en la clínica.</w:t>
+        <w:t xml:space="preserve">Hoy en día la clínica cuenta con una serie de especialidades en </w:t>
+      </w:r>
+      <w:proofErr w:type="spellStart"/>
+      <w:r>
+        <w:rPr>
+          <w:rFonts w:ascii="Times New Roman" w:hAnsi="Times New Roman" w:cs="Times New Roman"/>
+          <w:sz w:val="24"/>
+          <w:szCs w:val="24"/>
+        </w:rPr>
+        <w:t>diversasáreas</w:t>
+      </w:r>
+      <w:proofErr w:type="spellEnd"/>
+      <w:r>
+        <w:rPr>
+          <w:rFonts w:ascii="Times New Roman" w:hAnsi="Times New Roman" w:cs="Times New Roman"/>
+          <w:sz w:val="24"/>
+          <w:szCs w:val="24"/>
+        </w:rPr>
+        <w:t xml:space="preserve"> lo que ha ocasionado que el número de pacientes aumente y lo cual conlleva al aumento de personal necesario para la mejor atención en la clínica.</w:t>
       </w:r>
     </w:p>
     <w:p>
@@ -5148,7 +5342,21 @@
         <w:rPr>
           <w:b w:val="0"/>
         </w:rPr>
-        <w:t xml:space="preserve"> (Yovana Flores V., 2012)</w:t>
+        <w:t xml:space="preserve"> (</w:t>
+      </w:r>
+      <w:proofErr w:type="spellStart"/>
+      <w:r>
+        <w:rPr>
+          <w:b w:val="0"/>
+        </w:rPr>
+        <w:t>Yovana</w:t>
+      </w:r>
+      <w:proofErr w:type="spellEnd"/>
+      <w:r>
+        <w:rPr>
+          <w:b w:val="0"/>
+        </w:rPr>
+        <w:t xml:space="preserve"> Flores V., 2012)</w:t>
       </w:r>
       <w:bookmarkEnd w:id="47"/>
     </w:p>
@@ -5415,6 +5623,7 @@
           <w:szCs w:val="24"/>
         </w:rPr>
       </w:pPr>
+      <w:proofErr w:type="spellStart"/>
       <w:r>
         <w:rPr>
           <w:rFonts w:ascii="Times New Roman" w:hAnsi="Times New Roman" w:cs="Times New Roman"/>
@@ -5422,7 +5631,17 @@
           <w:sz w:val="24"/>
           <w:szCs w:val="24"/>
         </w:rPr>
-        <w:t>Encargadodel personal</w:t>
+        <w:t>Encargadodel</w:t>
+      </w:r>
+      <w:proofErr w:type="spellEnd"/>
+      <w:r>
+        <w:rPr>
+          <w:rFonts w:ascii="Times New Roman" w:hAnsi="Times New Roman" w:cs="Times New Roman"/>
+          <w:b/>
+          <w:sz w:val="24"/>
+          <w:szCs w:val="24"/>
+        </w:rPr>
+        <w:t xml:space="preserve"> personal</w:t>
       </w:r>
     </w:p>
     <w:p>
@@ -6177,7 +6396,29 @@
           <w:szCs w:val="24"/>
           <w:lang w:val="es-BO"/>
         </w:rPr>
-        <w:t>El sistema deasistenciatiene por objeto:</w:t>
+        <w:t xml:space="preserve">El sistema </w:t>
+      </w:r>
+      <w:proofErr w:type="spellStart"/>
+      <w:r>
+        <w:rPr>
+          <w:rFonts w:ascii="Times New Roman" w:hAnsi="Times New Roman" w:cs="Times New Roman"/>
+          <w:b/>
+          <w:sz w:val="24"/>
+          <w:szCs w:val="24"/>
+          <w:lang w:val="es-BO"/>
+        </w:rPr>
+        <w:t>deasistenciatiene</w:t>
+      </w:r>
+      <w:proofErr w:type="spellEnd"/>
+      <w:r>
+        <w:rPr>
+          <w:rFonts w:ascii="Times New Roman" w:hAnsi="Times New Roman" w:cs="Times New Roman"/>
+          <w:b/>
+          <w:sz w:val="24"/>
+          <w:szCs w:val="24"/>
+          <w:lang w:val="es-BO"/>
+        </w:rPr>
+        <w:t xml:space="preserve"> por objeto:</w:t>
       </w:r>
     </w:p>
     <w:p>
@@ -6483,7 +6724,29 @@
           <w:szCs w:val="24"/>
           <w:lang w:eastAsia="es-ES"/>
         </w:rPr>
-        <w:t>Determinación de si el trabajo o servicio se efectuará por unidad de tiempo, deobra, por tarea o destajo, o por dos o más de estos sistemas.</w:t>
+        <w:t xml:space="preserve">Determinación de si el trabajo o servicio se efectuará por unidad de tiempo, </w:t>
+      </w:r>
+      <w:proofErr w:type="spellStart"/>
+      <w:r>
+        <w:rPr>
+          <w:rFonts w:ascii="Times New Roman" w:eastAsia="Times New Roman" w:hAnsi="Times New Roman" w:cs="Times New Roman"/>
+          <w:color w:val="000000"/>
+          <w:sz w:val="24"/>
+          <w:szCs w:val="24"/>
+          <w:lang w:eastAsia="es-ES"/>
+        </w:rPr>
+        <w:t>deobra</w:t>
+      </w:r>
+      <w:proofErr w:type="spellEnd"/>
+      <w:r>
+        <w:rPr>
+          <w:rFonts w:ascii="Times New Roman" w:eastAsia="Times New Roman" w:hAnsi="Times New Roman" w:cs="Times New Roman"/>
+          <w:color w:val="000000"/>
+          <w:sz w:val="24"/>
+          <w:szCs w:val="24"/>
+          <w:lang w:eastAsia="es-ES"/>
+        </w:rPr>
+        <w:t>, por tarea o destajo, o por dos o más de estos sistemas.</w:t>
       </w:r>
     </w:p>
     <w:p>
@@ -6599,7 +6862,29 @@
           <w:szCs w:val="24"/>
           <w:lang w:eastAsia="es-ES"/>
         </w:rPr>
-        <w:t>Inscripción de sus herederos, con indicación de nombres y edad, para efectosconcernientes a la reparación de los riesgos profesionales</w:t>
+        <w:t xml:space="preserve">Inscripción de sus herederos, con indicación de nombres y edad, para </w:t>
+      </w:r>
+      <w:proofErr w:type="spellStart"/>
+      <w:r>
+        <w:rPr>
+          <w:rFonts w:ascii="Times New Roman" w:eastAsia="Times New Roman" w:hAnsi="Times New Roman" w:cs="Times New Roman"/>
+          <w:color w:val="000000"/>
+          <w:sz w:val="24"/>
+          <w:szCs w:val="24"/>
+          <w:lang w:eastAsia="es-ES"/>
+        </w:rPr>
+        <w:t>efectosconcernientes</w:t>
+      </w:r>
+      <w:proofErr w:type="spellEnd"/>
+      <w:r>
+        <w:rPr>
+          <w:rFonts w:ascii="Times New Roman" w:eastAsia="Times New Roman" w:hAnsi="Times New Roman" w:cs="Times New Roman"/>
+          <w:color w:val="000000"/>
+          <w:sz w:val="24"/>
+          <w:szCs w:val="24"/>
+          <w:lang w:eastAsia="es-ES"/>
+        </w:rPr>
+        <w:t xml:space="preserve"> a la reparación de los riesgos profesionales</w:t>
       </w:r>
     </w:p>
     <w:p>
@@ -6878,7 +7163,25 @@
           <w:sz w:val="24"/>
           <w:szCs w:val="24"/>
         </w:rPr>
-        <w:t>El personal de dirección (directores, administradores, gerentes, jefes de sección, asesores), de vigilancia o confianza, o que por su naturaleza no puedan someterse a la jornada de trabajo, están exentos del cumplimiento de la jornada establecida y no podrátrabajar más de 12 horas diarias. (Art.46 L.G.T.)</w:t>
+        <w:t xml:space="preserve">El personal de dirección (directores, administradores, gerentes, jefes de sección, asesores), de vigilancia o confianza, o que por su naturaleza no puedan someterse a la jornada de trabajo, están exentos del cumplimiento de la jornada establecida y no </w:t>
+      </w:r>
+      <w:proofErr w:type="spellStart"/>
+      <w:r>
+        <w:rPr>
+          <w:rFonts w:ascii="Times New Roman" w:hAnsi="Times New Roman" w:cs="Times New Roman"/>
+          <w:sz w:val="24"/>
+          <w:szCs w:val="24"/>
+        </w:rPr>
+        <w:t>podrátrabajar</w:t>
+      </w:r>
+      <w:proofErr w:type="spellEnd"/>
+      <w:r>
+        <w:rPr>
+          <w:rFonts w:ascii="Times New Roman" w:hAnsi="Times New Roman" w:cs="Times New Roman"/>
+          <w:sz w:val="24"/>
+          <w:szCs w:val="24"/>
+        </w:rPr>
+        <w:t xml:space="preserve"> más de 12 horas diarias. (Art.46 L.G.T.)</w:t>
       </w:r>
     </w:p>
     <w:p>
@@ -6923,7 +7226,43 @@
           <w:sz w:val="24"/>
           <w:szCs w:val="24"/>
         </w:rPr>
-        <w:t>El período de descanso a media jornada no podrá ser menor a dos horas, sin que sepueda trabajar más de 5 horas continuas en cada período.(Art.49 L.G.T.)</w:t>
+        <w:t xml:space="preserve">El período de descanso a media jornada no podrá ser menor a dos horas, sin que </w:t>
+      </w:r>
+      <w:proofErr w:type="spellStart"/>
+      <w:r>
+        <w:rPr>
+          <w:rFonts w:ascii="Times New Roman" w:hAnsi="Times New Roman" w:cs="Times New Roman"/>
+          <w:sz w:val="24"/>
+          <w:szCs w:val="24"/>
+        </w:rPr>
+        <w:t>sepueda</w:t>
+      </w:r>
+      <w:proofErr w:type="spellEnd"/>
+      <w:r>
+        <w:rPr>
+          <w:rFonts w:ascii="Times New Roman" w:hAnsi="Times New Roman" w:cs="Times New Roman"/>
+          <w:sz w:val="24"/>
+          <w:szCs w:val="24"/>
+        </w:rPr>
+        <w:t xml:space="preserve"> trabajar más de 5 horas continuas en cada período</w:t>
+      </w:r>
+      <w:proofErr w:type="gramStart"/>
+      <w:r>
+        <w:rPr>
+          <w:rFonts w:ascii="Times New Roman" w:hAnsi="Times New Roman" w:cs="Times New Roman"/>
+          <w:sz w:val="24"/>
+          <w:szCs w:val="24"/>
+        </w:rPr>
+        <w:t>.(</w:t>
+      </w:r>
+      <w:proofErr w:type="gramEnd"/>
+      <w:r>
+        <w:rPr>
+          <w:rFonts w:ascii="Times New Roman" w:hAnsi="Times New Roman" w:cs="Times New Roman"/>
+          <w:sz w:val="24"/>
+          <w:szCs w:val="24"/>
+        </w:rPr>
+        <w:t>Art.49 L.G.T.)</w:t>
       </w:r>
     </w:p>
     <w:p>
@@ -6965,7 +7304,25 @@
           <w:sz w:val="24"/>
           <w:szCs w:val="24"/>
         </w:rPr>
-        <w:t>Son días hábiles para el trabajo, todos los días del año, con excepción de los domingos yferiados. (Art.41 L.G.T.)Según el Art. 67 del D.S.21060, los días feriados con suspensión de actividades públicas privadas son:</w:t>
+        <w:t xml:space="preserve">Son días hábiles para el trabajo, todos los días del año, con excepción de los domingos </w:t>
+      </w:r>
+      <w:proofErr w:type="spellStart"/>
+      <w:r>
+        <w:rPr>
+          <w:rFonts w:ascii="Times New Roman" w:hAnsi="Times New Roman" w:cs="Times New Roman"/>
+          <w:sz w:val="24"/>
+          <w:szCs w:val="24"/>
+        </w:rPr>
+        <w:t>yferiados</w:t>
+      </w:r>
+      <w:proofErr w:type="spellEnd"/>
+      <w:r>
+        <w:rPr>
+          <w:rFonts w:ascii="Times New Roman" w:hAnsi="Times New Roman" w:cs="Times New Roman"/>
+          <w:sz w:val="24"/>
+          <w:szCs w:val="24"/>
+        </w:rPr>
+        <w:t>. (Art.41 L.G.T.)Según el Art. 67 del D.S.21060, los días feriados con suspensión de actividades públicas privadas son:</w:t>
       </w:r>
     </w:p>
     <w:p>
@@ -7272,7 +7629,25 @@
           <w:sz w:val="24"/>
           <w:szCs w:val="24"/>
         </w:rPr>
-        <w:t>Cuando el feriado coincida con día domingo, deberá ser compensado con el día hábilsiguiente (lunes), Decreto Supremo 14260 del 30 de Diciembre de 1.978.</w:t>
+        <w:t xml:space="preserve">Cuando el feriado coincida con día domingo, deberá ser compensado con el día </w:t>
+      </w:r>
+      <w:proofErr w:type="spellStart"/>
+      <w:r>
+        <w:rPr>
+          <w:rFonts w:ascii="Times New Roman" w:hAnsi="Times New Roman" w:cs="Times New Roman"/>
+          <w:sz w:val="24"/>
+          <w:szCs w:val="24"/>
+        </w:rPr>
+        <w:t>hábilsiguiente</w:t>
+      </w:r>
+      <w:proofErr w:type="spellEnd"/>
+      <w:r>
+        <w:rPr>
+          <w:rFonts w:ascii="Times New Roman" w:hAnsi="Times New Roman" w:cs="Times New Roman"/>
+          <w:sz w:val="24"/>
+          <w:szCs w:val="24"/>
+        </w:rPr>
+        <w:t xml:space="preserve"> (lunes), Decreto Supremo 14260 del 30 de Diciembre de 1.978.</w:t>
       </w:r>
     </w:p>
     <w:p>
@@ -7637,7 +8012,31 @@
           <w:szCs w:val="24"/>
           <w:lang w:eastAsia="es-ES"/>
         </w:rPr>
-        <w:t>Módulo de inscripción (enrollment module) y</w:t>
+        <w:t>Módulo de inscripción (</w:t>
+      </w:r>
+      <w:proofErr w:type="spellStart"/>
+      <w:r>
+        <w:rPr>
+          <w:rFonts w:ascii="Times New Roman" w:eastAsia="Times New Roman" w:hAnsi="Times New Roman" w:cs="Times New Roman"/>
+          <w:i/>
+          <w:iCs/>
+          <w:sz w:val="24"/>
+          <w:szCs w:val="24"/>
+          <w:lang w:eastAsia="es-ES"/>
+        </w:rPr>
+        <w:t>enrollment</w:t>
+      </w:r>
+      <w:proofErr w:type="spellEnd"/>
+      <w:r>
+        <w:rPr>
+          <w:rFonts w:ascii="Times New Roman" w:eastAsia="Times New Roman" w:hAnsi="Times New Roman" w:cs="Times New Roman"/>
+          <w:i/>
+          <w:iCs/>
+          <w:sz w:val="24"/>
+          <w:szCs w:val="24"/>
+          <w:lang w:eastAsia="es-ES"/>
+        </w:rPr>
+        <w:t xml:space="preserve"> module) y</w:t>
       </w:r>
     </w:p>
     <w:p>
@@ -7664,7 +8063,31 @@
           <w:szCs w:val="24"/>
           <w:lang w:eastAsia="es-ES"/>
         </w:rPr>
-        <w:t>Módulo de identificación (identification module).</w:t>
+        <w:t>Módulo de identificación (</w:t>
+      </w:r>
+      <w:proofErr w:type="spellStart"/>
+      <w:r>
+        <w:rPr>
+          <w:rFonts w:ascii="Times New Roman" w:eastAsia="Times New Roman" w:hAnsi="Times New Roman" w:cs="Times New Roman"/>
+          <w:i/>
+          <w:iCs/>
+          <w:sz w:val="24"/>
+          <w:szCs w:val="24"/>
+          <w:lang w:eastAsia="es-ES"/>
+        </w:rPr>
+        <w:t>identification</w:t>
+      </w:r>
+      <w:proofErr w:type="spellEnd"/>
+      <w:r>
+        <w:rPr>
+          <w:rFonts w:ascii="Times New Roman" w:eastAsia="Times New Roman" w:hAnsi="Times New Roman" w:cs="Times New Roman"/>
+          <w:i/>
+          <w:iCs/>
+          <w:sz w:val="24"/>
+          <w:szCs w:val="24"/>
+          <w:lang w:eastAsia="es-ES"/>
+        </w:rPr>
+        <w:t xml:space="preserve"> module).</w:t>
       </w:r>
     </w:p>
     <w:p>
@@ -7706,7 +8129,47 @@
           <w:szCs w:val="24"/>
           <w:lang w:eastAsia="es-ES"/>
         </w:rPr>
-        <w:t>El primero se encarga de adquirir datos relativos al indicador biométrico elegido y entregar una representación en formato digital de éste. El segundo extrae, a partir de la salida del lector, características representativas del indicador. El conjunto de características anterior, que será almacenado en una base de datos central u otro medio como una tarjeta magnética, recibirá el nombre de template. En otras palabras un template es la información representativa del indicador biométrico que se encuentra almacenada y que será utilizada en las labores de identificación al ser comparada con la información proveniente del indicador biométrico en el punto de acceso.</w:t>
+        <w:t xml:space="preserve">El primero se encarga de adquirir datos relativos al indicador biométrico elegido y entregar una representación en formato digital de éste. El segundo extrae, a partir de la salida del lector, características representativas del indicador. El conjunto de características anterior, que será almacenado en una base de datos central u otro medio como una tarjeta magnética, recibirá el nombre de </w:t>
+      </w:r>
+      <w:proofErr w:type="spellStart"/>
+      <w:r>
+        <w:rPr>
+          <w:rFonts w:ascii="Times New Roman" w:eastAsia="Times New Roman" w:hAnsi="Times New Roman" w:cs="Times New Roman"/>
+          <w:sz w:val="24"/>
+          <w:szCs w:val="24"/>
+          <w:lang w:eastAsia="es-ES"/>
+        </w:rPr>
+        <w:t>template</w:t>
+      </w:r>
+      <w:proofErr w:type="spellEnd"/>
+      <w:r>
+        <w:rPr>
+          <w:rFonts w:ascii="Times New Roman" w:eastAsia="Times New Roman" w:hAnsi="Times New Roman" w:cs="Times New Roman"/>
+          <w:sz w:val="24"/>
+          <w:szCs w:val="24"/>
+          <w:lang w:eastAsia="es-ES"/>
+        </w:rPr>
+        <w:t xml:space="preserve">. En otras palabras un </w:t>
+      </w:r>
+      <w:proofErr w:type="spellStart"/>
+      <w:r>
+        <w:rPr>
+          <w:rFonts w:ascii="Times New Roman" w:eastAsia="Times New Roman" w:hAnsi="Times New Roman" w:cs="Times New Roman"/>
+          <w:sz w:val="24"/>
+          <w:szCs w:val="24"/>
+          <w:lang w:eastAsia="es-ES"/>
+        </w:rPr>
+        <w:t>template</w:t>
+      </w:r>
+      <w:proofErr w:type="spellEnd"/>
+      <w:r>
+        <w:rPr>
+          <w:rFonts w:ascii="Times New Roman" w:eastAsia="Times New Roman" w:hAnsi="Times New Roman" w:cs="Times New Roman"/>
+          <w:sz w:val="24"/>
+          <w:szCs w:val="24"/>
+          <w:lang w:eastAsia="es-ES"/>
+        </w:rPr>
+        <w:t xml:space="preserve"> es la información representativa del indicador biométrico que se encuentra almacenada y que será utilizada en las labores de identificación al ser comparada con la información proveniente del indicador biométrico en el punto de acceso.</w:t>
       </w:r>
     </w:p>
     <w:tbl>
@@ -7908,6 +8371,7 @@
         </w:rPr>
         <w:t>El módulo de identificación es el responsable del reconocimiento de individuos, por ejemplo en una aplicación de control de acceso. El proceso de identificación comienza cuando el lector biométrico captura la característica del individuo a ser identificado y la convierte a formato digital, para que a continuación el extractor de características produzca una representación compacta con el mismo formato de los </w:t>
       </w:r>
+      <w:proofErr w:type="spellStart"/>
       <w:r>
         <w:rPr>
           <w:rFonts w:ascii="Times New Roman" w:eastAsia="Times New Roman" w:hAnsi="Times New Roman" w:cs="Times New Roman"/>
@@ -7919,6 +8383,7 @@
         </w:rPr>
         <w:t>templates</w:t>
       </w:r>
+      <w:proofErr w:type="spellEnd"/>
       <w:r>
         <w:rPr>
           <w:rFonts w:ascii="Times New Roman" w:eastAsia="Times New Roman" w:hAnsi="Times New Roman" w:cs="Times New Roman"/>
@@ -7926,7 +8391,27 @@
           <w:szCs w:val="24"/>
           <w:lang w:eastAsia="es-ES"/>
         </w:rPr>
-        <w:t>. La representación resultante se denomina query y es enviada al comparador de </w:t>
+        <w:t xml:space="preserve">. La representación resultante se denomina </w:t>
+      </w:r>
+      <w:proofErr w:type="spellStart"/>
+      <w:r>
+        <w:rPr>
+          <w:rFonts w:ascii="Times New Roman" w:eastAsia="Times New Roman" w:hAnsi="Times New Roman" w:cs="Times New Roman"/>
+          <w:sz w:val="24"/>
+          <w:szCs w:val="24"/>
+          <w:lang w:eastAsia="es-ES"/>
+        </w:rPr>
+        <w:t>query</w:t>
+      </w:r>
+      <w:proofErr w:type="spellEnd"/>
+      <w:r>
+        <w:rPr>
+          <w:rFonts w:ascii="Times New Roman" w:eastAsia="Times New Roman" w:hAnsi="Times New Roman" w:cs="Times New Roman"/>
+          <w:sz w:val="24"/>
+          <w:szCs w:val="24"/>
+          <w:lang w:eastAsia="es-ES"/>
+        </w:rPr>
+        <w:t xml:space="preserve"> y es enviada al comparador de </w:t>
       </w:r>
       <w:r>
         <w:rPr>
@@ -7957,7 +8442,31 @@
           <w:szCs w:val="24"/>
           <w:lang w:eastAsia="es-ES"/>
         </w:rPr>
-        <w:t> templates </w:t>
+        <w:t> </w:t>
+      </w:r>
+      <w:proofErr w:type="spellStart"/>
+      <w:r>
+        <w:rPr>
+          <w:rFonts w:ascii="Times New Roman" w:eastAsia="Times New Roman" w:hAnsi="Times New Roman" w:cs="Times New Roman"/>
+          <w:i/>
+          <w:iCs/>
+          <w:sz w:val="24"/>
+          <w:szCs w:val="24"/>
+          <w:lang w:eastAsia="es-ES"/>
+        </w:rPr>
+        <w:t>templates</w:t>
+      </w:r>
+      <w:proofErr w:type="spellEnd"/>
+      <w:r>
+        <w:rPr>
+          <w:rFonts w:ascii="Times New Roman" w:eastAsia="Times New Roman" w:hAnsi="Times New Roman" w:cs="Times New Roman"/>
+          <w:i/>
+          <w:iCs/>
+          <w:sz w:val="24"/>
+          <w:szCs w:val="24"/>
+          <w:lang w:eastAsia="es-ES"/>
+        </w:rPr>
+        <w:t> </w:t>
       </w:r>
       <w:r>
         <w:rPr>
@@ -18128,6 +18637,167 @@
           </wp:inline>
         </w:drawing>
       </w:r>
+    </w:p>
+    <w:p>
+      <w:pPr>
+        <w:jc w:val="center"/>
+        <w:rPr>
+          <w:rFonts w:ascii="Times New Roman" w:hAnsi="Times New Roman" w:cs="Times New Roman"/>
+          <w:sz w:val="24"/>
+          <w:szCs w:val="24"/>
+          <w:lang w:val="es-BO"/>
+        </w:rPr>
+      </w:pPr>
+    </w:p>
+    <w:p>
+      <w:pPr>
+        <w:pStyle w:val="Ttulo2"/>
+        <w:numPr>
+          <w:ilvl w:val="1"/>
+          <w:numId w:val="25"/>
+        </w:numPr>
+        <w:rPr>
+          <w:rFonts w:cs="Times New Roman"/>
+          <w:sz w:val="28"/>
+          <w:szCs w:val="28"/>
+        </w:rPr>
+      </w:pPr>
+      <w:r>
+        <w:rPr>
+          <w:rFonts w:cs="Times New Roman"/>
+          <w:sz w:val="28"/>
+          <w:szCs w:val="28"/>
+        </w:rPr>
+        <w:lastRenderedPageBreak/>
+        <w:t>DIAGRAMA GENERAL DE CASOS DE USO</w:t>
+      </w:r>
+    </w:p>
+    <w:p>
+      <w:pPr>
+        <w:rPr>
+          <w:rFonts w:ascii="Times New Roman" w:hAnsi="Times New Roman" w:cs="Times New Roman"/>
+          <w:sz w:val="24"/>
+          <w:szCs w:val="24"/>
+          <w:lang w:val="es-BO"/>
+        </w:rPr>
+      </w:pPr>
+    </w:p>
+    <w:p>
+      <w:pPr>
+        <w:tabs>
+          <w:tab w:val="left" w:pos="0"/>
+        </w:tabs>
+        <w:rPr>
+          <w:rFonts w:ascii="Times New Roman" w:hAnsi="Times New Roman" w:cs="Times New Roman"/>
+          <w:sz w:val="24"/>
+          <w:szCs w:val="24"/>
+          <w:lang w:val="es-BO"/>
+        </w:rPr>
+      </w:pPr>
+      <w:r>
+        <w:rPr>
+          <w:rFonts w:ascii="Times New Roman" w:hAnsi="Times New Roman" w:cs="Times New Roman"/>
+          <w:noProof/>
+          <w:sz w:val="24"/>
+          <w:szCs w:val="24"/>
+          <w:lang w:eastAsia="es-ES"/>
+        </w:rPr>
+        <w:drawing>
+          <wp:inline distT="0" distB="0" distL="0" distR="0">
+            <wp:extent cx="5671185" cy="4067845"/>
+            <wp:effectExtent l="19050" t="0" r="5715" b="0"/>
+            <wp:docPr id="229" name="Imagen 3"/>
+            <wp:cNvGraphicFramePr>
+              <a:graphicFrameLocks xmlns:a="http://schemas.openxmlformats.org/drawingml/2006/main" noChangeAspect="1"/>
+            </wp:cNvGraphicFramePr>
+            <a:graphic xmlns:a="http://schemas.openxmlformats.org/drawingml/2006/main">
+              <a:graphicData uri="http://schemas.openxmlformats.org/drawingml/2006/picture">
+                <pic:pic xmlns:pic="http://schemas.openxmlformats.org/drawingml/2006/picture">
+                  <pic:nvPicPr>
+                    <pic:cNvPr id="0" name="Picture 3"/>
+                    <pic:cNvPicPr>
+                      <a:picLocks noChangeAspect="1" noChangeArrowheads="1"/>
+                    </pic:cNvPicPr>
+                  </pic:nvPicPr>
+                  <pic:blipFill>
+                    <a:blip r:embed="rId30"/>
+                    <a:srcRect/>
+                    <a:stretch>
+                      <a:fillRect/>
+                    </a:stretch>
+                  </pic:blipFill>
+                  <pic:spPr bwMode="auto">
+                    <a:xfrm>
+                      <a:off x="0" y="0"/>
+                      <a:ext cx="5671185" cy="4067845"/>
+                    </a:xfrm>
+                    <a:prstGeom prst="rect">
+                      <a:avLst/>
+                    </a:prstGeom>
+                    <a:noFill/>
+                    <a:ln w="9525">
+                      <a:noFill/>
+                      <a:miter lim="800000"/>
+                      <a:headEnd/>
+                      <a:tailEnd/>
+                    </a:ln>
+                  </pic:spPr>
+                </pic:pic>
+              </a:graphicData>
+            </a:graphic>
+          </wp:inline>
+        </w:drawing>
+      </w:r>
+    </w:p>
+    <w:p>
+      <w:pPr>
+        <w:rPr>
+          <w:rFonts w:ascii="Times New Roman" w:hAnsi="Times New Roman" w:cs="Times New Roman"/>
+          <w:sz w:val="24"/>
+          <w:szCs w:val="24"/>
+          <w:lang w:eastAsia="es-ES"/>
+        </w:rPr>
+      </w:pPr>
+    </w:p>
+    <w:p>
+      <w:pPr>
+        <w:rPr>
+          <w:rFonts w:ascii="Times New Roman" w:hAnsi="Times New Roman" w:cs="Times New Roman"/>
+          <w:sz w:val="24"/>
+          <w:szCs w:val="24"/>
+          <w:lang w:eastAsia="es-ES"/>
+        </w:rPr>
+      </w:pPr>
+    </w:p>
+    <w:p>
+      <w:pPr>
+        <w:rPr>
+          <w:rFonts w:ascii="Times New Roman" w:hAnsi="Times New Roman" w:cs="Times New Roman"/>
+          <w:sz w:val="24"/>
+          <w:szCs w:val="24"/>
+          <w:lang w:eastAsia="es-ES"/>
+        </w:rPr>
+      </w:pPr>
+    </w:p>
+    <w:p>
+      <w:pPr>
+        <w:rPr>
+          <w:rFonts w:ascii="Times New Roman" w:hAnsi="Times New Roman" w:cs="Times New Roman"/>
+          <w:sz w:val="24"/>
+          <w:szCs w:val="24"/>
+          <w:lang w:eastAsia="es-ES"/>
+        </w:rPr>
+      </w:pPr>
+    </w:p>
+    <w:p>
+      <w:pPr>
+        <w:rPr>
+          <w:rFonts w:ascii="Times New Roman" w:hAnsi="Times New Roman" w:cs="Times New Roman"/>
+          <w:sz w:val="24"/>
+          <w:szCs w:val="24"/>
+          <w:lang w:eastAsia="es-ES"/>
+        </w:rPr>
+      </w:pPr>
     </w:p>
     <w:p/>
     <w:sectPr>
@@ -24356,122 +25026,122 @@
     </dgm:pt>
   </dgm:ptLst>
   <dgm:cxnLst>
-    <dgm:cxn modelId="{2132F1C6-ADCC-41A9-8ACC-EED763B7553B}" type="presOf" srcId="{3CA7BFC0-9BA1-46A0-B859-1A29298FE0DC}" destId="{18258405-F1A0-4EE6-9509-74D66AE616A5}" srcOrd="0" destOrd="0" presId="urn:microsoft.com/office/officeart/2005/8/layout/hierarchy1"/>
+    <dgm:cxn modelId="{C680607E-A3DD-4918-B281-9A2CFBF04750}" type="presOf" srcId="{12B44837-F079-4F80-94E9-48B4BEF10ACE}" destId="{FBB416C7-44D8-431A-9BC6-C43FD5A7266A}" srcOrd="0" destOrd="0" presId="urn:microsoft.com/office/officeart/2005/8/layout/hierarchy1"/>
+    <dgm:cxn modelId="{45AE94F0-C3B1-4823-BF8B-564E47A3FDDA}" type="presOf" srcId="{5E0E9C11-86BB-4A09-98F6-A2202F493886}" destId="{369D93CC-A259-47DE-A8B7-99463B7FB6C8}" srcOrd="0" destOrd="0" presId="urn:microsoft.com/office/officeart/2005/8/layout/hierarchy1"/>
     <dgm:cxn modelId="{D4B67E7F-2B6D-4248-8D26-4E0F922B2B42}" srcId="{9000D453-E4CB-4949-BA67-82BE10C81DA2}" destId="{5226D533-5E81-43AE-9F6B-2EE1D66A6124}" srcOrd="0" destOrd="0" parTransId="{791948F8-67F0-46A8-BC23-C5F22D2E54F8}" sibTransId="{18B2B3CA-F555-40FD-ADA1-66782F8B73FC}"/>
     <dgm:cxn modelId="{2F31A47D-F727-484A-AEA2-74E0D2A5DC9E}" srcId="{5AA1DA01-254B-46BF-803D-AAE948BFB881}" destId="{F396109B-8644-4D10-B239-8D39E85291C0}" srcOrd="1" destOrd="0" parTransId="{12B44837-F079-4F80-94E9-48B4BEF10ACE}" sibTransId="{AFBACCEF-644E-4474-82AC-48BC8BA6C029}"/>
-    <dgm:cxn modelId="{460E37AF-9EB9-40EF-BB5F-C2D405CB89EB}" type="presOf" srcId="{F1A930CB-29CB-4BD6-AD99-0DFF86DD7346}" destId="{B5A3DAA4-BA3F-4E58-BB3B-F1FA91CF35EB}" srcOrd="0" destOrd="0" presId="urn:microsoft.com/office/officeart/2005/8/layout/hierarchy1"/>
     <dgm:cxn modelId="{AC55599B-9095-471B-91B0-3472A641A9F0}" srcId="{CAD3BFD4-4793-4903-BDB7-94B509048F4A}" destId="{3E33D4DC-6736-44F7-A33A-5BE258E0ABA1}" srcOrd="2" destOrd="0" parTransId="{757BC75C-9911-4D06-9DC3-DB4E4D6149B8}" sibTransId="{D31587FD-8D71-4105-B5BB-BD7B1A3ED949}"/>
-    <dgm:cxn modelId="{F4365361-82CF-4AEA-9028-1D8EEC7028A3}" type="presOf" srcId="{9AEE8EDC-0108-4855-95DA-4D20BCA829F7}" destId="{ABAA0F0D-0826-4A74-BBDF-397E47C377E1}" srcOrd="0" destOrd="0" presId="urn:microsoft.com/office/officeart/2005/8/layout/hierarchy1"/>
-    <dgm:cxn modelId="{38315DCD-6251-4275-8B54-BF972BA59583}" type="presOf" srcId="{3E33D4DC-6736-44F7-A33A-5BE258E0ABA1}" destId="{F453F617-AF21-431F-B31D-E322A0ED7464}" srcOrd="0" destOrd="0" presId="urn:microsoft.com/office/officeart/2005/8/layout/hierarchy1"/>
     <dgm:cxn modelId="{0A378951-68F0-4BC5-8365-00A6DEF96A16}" srcId="{CAD3BFD4-4793-4903-BDB7-94B509048F4A}" destId="{C2C46E6D-61A8-492A-8D34-C30DFB4BD030}" srcOrd="0" destOrd="0" parTransId="{091FE14F-7886-4379-AB66-08E4D68A700A}" sibTransId="{88871D47-CBA8-46DC-9A68-62E9AC842E1F}"/>
-    <dgm:cxn modelId="{6863296C-12B2-45B7-AF85-465CC5495856}" type="presOf" srcId="{67CB8F21-D43B-4573-8481-9A979CDAE9A2}" destId="{F2181DBA-4DD5-4050-BCCF-12DDE8E4E141}" srcOrd="0" destOrd="0" presId="urn:microsoft.com/office/officeart/2005/8/layout/hierarchy1"/>
-    <dgm:cxn modelId="{F99C3ED2-1813-41AD-A733-BC9AA684EF33}" type="presOf" srcId="{4E1F74EB-FABD-4C1E-92D5-E8E12F42F8BC}" destId="{F6FFE223-8FDD-4A8A-A2CB-0585C4015B74}" srcOrd="0" destOrd="0" presId="urn:microsoft.com/office/officeart/2005/8/layout/hierarchy1"/>
-    <dgm:cxn modelId="{66AFB6B6-E25D-456C-806A-32F6A154FD45}" type="presOf" srcId="{D147D25D-3723-4D1B-A701-7675AA452707}" destId="{8BAAC2FC-5D65-4DA4-91D8-11B62C57A4B6}" srcOrd="0" destOrd="0" presId="urn:microsoft.com/office/officeart/2005/8/layout/hierarchy1"/>
-    <dgm:cxn modelId="{1043F2AE-7D39-497C-A34D-36E33D74BAE3}" type="presOf" srcId="{12B44837-F079-4F80-94E9-48B4BEF10ACE}" destId="{FBB416C7-44D8-431A-9BC6-C43FD5A7266A}" srcOrd="0" destOrd="0" presId="urn:microsoft.com/office/officeart/2005/8/layout/hierarchy1"/>
-    <dgm:cxn modelId="{E380F491-262A-460A-B452-E84C4B21367A}" type="presOf" srcId="{757BC75C-9911-4D06-9DC3-DB4E4D6149B8}" destId="{36546806-4A38-47B1-8D44-B7B688689FF2}" srcOrd="0" destOrd="0" presId="urn:microsoft.com/office/officeart/2005/8/layout/hierarchy1"/>
+    <dgm:cxn modelId="{FF9860E9-1B79-4A70-9ED9-D9AE3E129E6D}" type="presOf" srcId="{3E33D4DC-6736-44F7-A33A-5BE258E0ABA1}" destId="{F453F617-AF21-431F-B31D-E322A0ED7464}" srcOrd="0" destOrd="0" presId="urn:microsoft.com/office/officeart/2005/8/layout/hierarchy1"/>
+    <dgm:cxn modelId="{4536CEF4-850A-4AE8-A4A7-6478F812E78E}" type="presOf" srcId="{A1C90B07-4E50-4FDD-BE77-BD81DF4E15DB}" destId="{B41FBE67-C3B5-4181-B101-96E451C009C3}" srcOrd="0" destOrd="0" presId="urn:microsoft.com/office/officeart/2005/8/layout/hierarchy1"/>
+    <dgm:cxn modelId="{42C65BB7-35FB-49A9-BA9A-DFD595B34D6B}" type="presOf" srcId="{4E1F74EB-FABD-4C1E-92D5-E8E12F42F8BC}" destId="{F6FFE223-8FDD-4A8A-A2CB-0585C4015B74}" srcOrd="0" destOrd="0" presId="urn:microsoft.com/office/officeart/2005/8/layout/hierarchy1"/>
+    <dgm:cxn modelId="{578F17F7-FF07-4D0F-827D-B5662DFB63DC}" type="presOf" srcId="{091FE14F-7886-4379-AB66-08E4D68A700A}" destId="{5B12885D-0F77-4AE8-B754-D8B21BC9CFB3}" srcOrd="0" destOrd="0" presId="urn:microsoft.com/office/officeart/2005/8/layout/hierarchy1"/>
+    <dgm:cxn modelId="{3169A527-6D47-49DB-B050-AAF2A1B3BA89}" type="presOf" srcId="{D147D25D-3723-4D1B-A701-7675AA452707}" destId="{8BAAC2FC-5D65-4DA4-91D8-11B62C57A4B6}" srcOrd="0" destOrd="0" presId="urn:microsoft.com/office/officeart/2005/8/layout/hierarchy1"/>
     <dgm:cxn modelId="{77FF8D48-BC4F-4A97-B101-AC0D4471DE6F}" srcId="{51E8ADC5-3AFC-4003-A0C3-7CFF4C4B7D28}" destId="{3CA7BFC0-9BA1-46A0-B859-1A29298FE0DC}" srcOrd="0" destOrd="0" parTransId="{560642FF-2EBC-46D8-8DA3-2743CD756574}" sibTransId="{81A58226-0A62-4948-9689-40CAA5296A1A}"/>
-    <dgm:cxn modelId="{AAB73CF4-E40B-4051-8357-89CDDF3DFCFF}" type="presOf" srcId="{A1C90B07-4E50-4FDD-BE77-BD81DF4E15DB}" destId="{B41FBE67-C3B5-4181-B101-96E451C009C3}" srcOrd="0" destOrd="0" presId="urn:microsoft.com/office/officeart/2005/8/layout/hierarchy1"/>
+    <dgm:cxn modelId="{9129A91F-186F-4B48-8F06-D19F6271A85F}" type="presOf" srcId="{D0A2B1BE-F05B-4207-9CEF-F03AC56BC378}" destId="{9E84F353-80AC-434E-8EF0-9AC2C0420AFF}" srcOrd="0" destOrd="0" presId="urn:microsoft.com/office/officeart/2005/8/layout/hierarchy1"/>
+    <dgm:cxn modelId="{A87A4B5F-FE58-4066-9A94-2B86BD6C2342}" type="presOf" srcId="{791948F8-67F0-46A8-BC23-C5F22D2E54F8}" destId="{901330CD-479D-4821-9E1A-ABE6B1ACB567}" srcOrd="0" destOrd="0" presId="urn:microsoft.com/office/officeart/2005/8/layout/hierarchy1"/>
+    <dgm:cxn modelId="{29B829AA-D777-4B6A-BC7C-ED7E4FDFA675}" type="presOf" srcId="{CAD3BFD4-4793-4903-BDB7-94B509048F4A}" destId="{2E0F14A0-9B3F-4C5B-AAD9-C160EBF9B6B0}" srcOrd="0" destOrd="0" presId="urn:microsoft.com/office/officeart/2005/8/layout/hierarchy1"/>
     <dgm:cxn modelId="{CB9C7866-9260-4710-B063-C8250A742D2F}" srcId="{CAD3BFD4-4793-4903-BDB7-94B509048F4A}" destId="{9000D453-E4CB-4949-BA67-82BE10C81DA2}" srcOrd="4" destOrd="0" parTransId="{D0A2B1BE-F05B-4207-9CEF-F03AC56BC378}" sibTransId="{0B273A25-313A-478C-9799-DB423A33940C}"/>
     <dgm:cxn modelId="{BBD04289-C26E-4015-ACB1-809BB5723C9B}" srcId="{CAD3BFD4-4793-4903-BDB7-94B509048F4A}" destId="{67CB8F21-D43B-4573-8481-9A979CDAE9A2}" srcOrd="3" destOrd="0" parTransId="{9AEE8EDC-0108-4855-95DA-4D20BCA829F7}" sibTransId="{1C2E9DE9-C3C0-4387-ABD7-41F14FB9A319}"/>
-    <dgm:cxn modelId="{DD875877-8F1C-4C61-8863-5CF938DB0FA9}" type="presOf" srcId="{091FE14F-7886-4379-AB66-08E4D68A700A}" destId="{5B12885D-0F77-4AE8-B754-D8B21BC9CFB3}" srcOrd="0" destOrd="0" presId="urn:microsoft.com/office/officeart/2005/8/layout/hierarchy1"/>
-    <dgm:cxn modelId="{0A0BA47A-F8DB-46A8-9008-F129CC8134C2}" type="presOf" srcId="{D7BD974E-C191-4DA6-81D3-AE6FAE8C38C7}" destId="{6FA09658-643D-42F2-979A-B6BDEF860025}" srcOrd="0" destOrd="0" presId="urn:microsoft.com/office/officeart/2005/8/layout/hierarchy1"/>
-    <dgm:cxn modelId="{0D19B58A-C7E0-4755-B834-6103F65A6A46}" type="presOf" srcId="{5226D533-5E81-43AE-9F6B-2EE1D66A6124}" destId="{11151BF1-7B71-42FF-BD08-60ED7CF2B970}" srcOrd="0" destOrd="0" presId="urn:microsoft.com/office/officeart/2005/8/layout/hierarchy1"/>
+    <dgm:cxn modelId="{EF6F90D6-DECA-43E0-A82E-5F3970844A9C}" type="presOf" srcId="{F1A930CB-29CB-4BD6-AD99-0DFF86DD7346}" destId="{B5A3DAA4-BA3F-4E58-BB3B-F1FA91CF35EB}" srcOrd="0" destOrd="0" presId="urn:microsoft.com/office/officeart/2005/8/layout/hierarchy1"/>
+    <dgm:cxn modelId="{165C9471-1D67-4BAF-936D-ECA27E657CB5}" type="presOf" srcId="{9AEE8EDC-0108-4855-95DA-4D20BCA829F7}" destId="{ABAA0F0D-0826-4A74-BBDF-397E47C377E1}" srcOrd="0" destOrd="0" presId="urn:microsoft.com/office/officeart/2005/8/layout/hierarchy1"/>
+    <dgm:cxn modelId="{9025D100-723E-4E72-A90B-BE2A01B765FA}" type="presOf" srcId="{3CA7BFC0-9BA1-46A0-B859-1A29298FE0DC}" destId="{18258405-F1A0-4EE6-9509-74D66AE616A5}" srcOrd="0" destOrd="0" presId="urn:microsoft.com/office/officeart/2005/8/layout/hierarchy1"/>
+    <dgm:cxn modelId="{478FFBCC-423E-447B-A6C1-60891129763D}" type="presOf" srcId="{D7BD974E-C191-4DA6-81D3-AE6FAE8C38C7}" destId="{6FA09658-643D-42F2-979A-B6BDEF860025}" srcOrd="0" destOrd="0" presId="urn:microsoft.com/office/officeart/2005/8/layout/hierarchy1"/>
     <dgm:cxn modelId="{5E987976-7DA1-4061-B6CA-50C48A42DD03}" srcId="{D147D25D-3723-4D1B-A701-7675AA452707}" destId="{5AA1DA01-254B-46BF-803D-AAE948BFB881}" srcOrd="0" destOrd="0" parTransId="{820038E5-3803-4490-A26A-10D393FF3E05}" sibTransId="{66EED549-07E9-4BF8-BB59-7EA117D797BF}"/>
+    <dgm:cxn modelId="{8E2A6FC2-93B7-4815-A678-18DA815DDEB3}" type="presOf" srcId="{9000D453-E4CB-4949-BA67-82BE10C81DA2}" destId="{C03F724D-3AF9-45C5-9F64-B78B3F1E53E3}" srcOrd="0" destOrd="0" presId="urn:microsoft.com/office/officeart/2005/8/layout/hierarchy1"/>
+    <dgm:cxn modelId="{A5DA7D28-5728-43E9-837D-C867DDD4D85F}" type="presOf" srcId="{131BC89C-0773-4D27-B91F-ECD41676226E}" destId="{E3C203B4-6CF9-4005-93C5-A6E4A49C5DB8}" srcOrd="0" destOrd="0" presId="urn:microsoft.com/office/officeart/2005/8/layout/hierarchy1"/>
+    <dgm:cxn modelId="{E0E237C1-923D-4263-ABB7-4E6581C2467F}" type="presOf" srcId="{560642FF-2EBC-46D8-8DA3-2743CD756574}" destId="{6E5693FF-A4A8-4B23-BF20-58009D80C5FA}" srcOrd="0" destOrd="0" presId="urn:microsoft.com/office/officeart/2005/8/layout/hierarchy1"/>
     <dgm:cxn modelId="{C3275464-60CB-4818-9631-2B52B45A9D9A}" srcId="{5AA1DA01-254B-46BF-803D-AAE948BFB881}" destId="{D7BD974E-C191-4DA6-81D3-AE6FAE8C38C7}" srcOrd="3" destOrd="0" parTransId="{95B61260-44D6-483F-9498-37817D99D070}" sibTransId="{FCDDF97F-DCA2-4631-973F-16D8E5F66754}"/>
     <dgm:cxn modelId="{036E505A-1965-4677-BE1D-9A0FA51AC013}" srcId="{CAD3BFD4-4793-4903-BDB7-94B509048F4A}" destId="{51E8ADC5-3AFC-4003-A0C3-7CFF4C4B7D28}" srcOrd="5" destOrd="0" parTransId="{131BC89C-0773-4D27-B91F-ECD41676226E}" sibTransId="{6F6541AA-D00D-4371-AD86-C1C7837EFD6F}"/>
-    <dgm:cxn modelId="{BB6827FC-C770-40CD-9ED2-BC7F9EB3D5CA}" type="presOf" srcId="{95B61260-44D6-483F-9498-37817D99D070}" destId="{6EDDDEFF-CDBF-4E14-9CCB-C7D6BC79F0B7}" srcOrd="0" destOrd="0" presId="urn:microsoft.com/office/officeart/2005/8/layout/hierarchy1"/>
-    <dgm:cxn modelId="{6C41E698-1F92-403A-AE2E-4729E22F4372}" type="presOf" srcId="{CAD3BFD4-4793-4903-BDB7-94B509048F4A}" destId="{2E0F14A0-9B3F-4C5B-AAD9-C160EBF9B6B0}" srcOrd="0" destOrd="0" presId="urn:microsoft.com/office/officeart/2005/8/layout/hierarchy1"/>
-    <dgm:cxn modelId="{9D01EE80-97A5-4C11-8DE9-23379C31CA10}" type="presOf" srcId="{5AA1DA01-254B-46BF-803D-AAE948BFB881}" destId="{25885DFF-C9DA-47A4-836B-E1936B430D73}" srcOrd="0" destOrd="0" presId="urn:microsoft.com/office/officeart/2005/8/layout/hierarchy1"/>
-    <dgm:cxn modelId="{5E34FF8D-4C8E-4FCB-9B2D-72E94EA28C27}" type="presOf" srcId="{560642FF-2EBC-46D8-8DA3-2743CD756574}" destId="{6E5693FF-A4A8-4B23-BF20-58009D80C5FA}" srcOrd="0" destOrd="0" presId="urn:microsoft.com/office/officeart/2005/8/layout/hierarchy1"/>
-    <dgm:cxn modelId="{CEF2D955-6276-457E-9292-F60545EB781A}" type="presOf" srcId="{131BC89C-0773-4D27-B91F-ECD41676226E}" destId="{E3C203B4-6CF9-4005-93C5-A6E4A49C5DB8}" srcOrd="0" destOrd="0" presId="urn:microsoft.com/office/officeart/2005/8/layout/hierarchy1"/>
-    <dgm:cxn modelId="{3A51521A-F200-40D0-B50D-A61EDDC1AF50}" type="presOf" srcId="{791948F8-67F0-46A8-BC23-C5F22D2E54F8}" destId="{901330CD-479D-4821-9E1A-ABE6B1ACB567}" srcOrd="0" destOrd="0" presId="urn:microsoft.com/office/officeart/2005/8/layout/hierarchy1"/>
-    <dgm:cxn modelId="{73054915-A4E6-422D-882C-2022A08C8DEC}" type="presOf" srcId="{9000D453-E4CB-4949-BA67-82BE10C81DA2}" destId="{C03F724D-3AF9-45C5-9F64-B78B3F1E53E3}" srcOrd="0" destOrd="0" presId="urn:microsoft.com/office/officeart/2005/8/layout/hierarchy1"/>
-    <dgm:cxn modelId="{9F9A2624-F310-41BC-8CAF-9AB524961DEF}" type="presOf" srcId="{D0A2B1BE-F05B-4207-9CEF-F03AC56BC378}" destId="{9E84F353-80AC-434E-8EF0-9AC2C0420AFF}" srcOrd="0" destOrd="0" presId="urn:microsoft.com/office/officeart/2005/8/layout/hierarchy1"/>
-    <dgm:cxn modelId="{688CA422-A255-4E72-864F-9E3738EC371D}" type="presOf" srcId="{F396109B-8644-4D10-B239-8D39E85291C0}" destId="{75887B4D-F1FE-46C6-BC18-43B2804F2134}" srcOrd="0" destOrd="0" presId="urn:microsoft.com/office/officeart/2005/8/layout/hierarchy1"/>
+    <dgm:cxn modelId="{B58A036C-0D61-4D45-87E9-0DA4BF84619F}" type="presOf" srcId="{5226D533-5E81-43AE-9F6B-2EE1D66A6124}" destId="{11151BF1-7B71-42FF-BD08-60ED7CF2B970}" srcOrd="0" destOrd="0" presId="urn:microsoft.com/office/officeart/2005/8/layout/hierarchy1"/>
+    <dgm:cxn modelId="{14EF0FCF-75C0-47C8-BB17-E99C6BA05085}" type="presOf" srcId="{757BC75C-9911-4D06-9DC3-DB4E4D6149B8}" destId="{36546806-4A38-47B1-8D44-B7B688689FF2}" srcOrd="0" destOrd="0" presId="urn:microsoft.com/office/officeart/2005/8/layout/hierarchy1"/>
+    <dgm:cxn modelId="{F6454A68-D905-40C6-B783-9759BBB8C034}" type="presOf" srcId="{5AA1DA01-254B-46BF-803D-AAE948BFB881}" destId="{25885DFF-C9DA-47A4-836B-E1936B430D73}" srcOrd="0" destOrd="0" presId="urn:microsoft.com/office/officeart/2005/8/layout/hierarchy1"/>
+    <dgm:cxn modelId="{EBA2AA8E-3661-487D-92FB-6F511E9D4FAE}" type="presOf" srcId="{67CB8F21-D43B-4573-8481-9A979CDAE9A2}" destId="{F2181DBA-4DD5-4050-BCCF-12DDE8E4E141}" srcOrd="0" destOrd="0" presId="urn:microsoft.com/office/officeart/2005/8/layout/hierarchy1"/>
+    <dgm:cxn modelId="{47955221-840D-412B-9D24-C165F9223D09}" type="presOf" srcId="{51E8ADC5-3AFC-4003-A0C3-7CFF4C4B7D28}" destId="{393467A7-A880-420A-97EF-D6A784224FEB}" srcOrd="0" destOrd="0" presId="urn:microsoft.com/office/officeart/2005/8/layout/hierarchy1"/>
+    <dgm:cxn modelId="{FA1D17E1-660E-4964-B91D-99ED6E204FEA}" type="presOf" srcId="{95B61260-44D6-483F-9498-37817D99D070}" destId="{6EDDDEFF-CDBF-4E14-9CCB-C7D6BC79F0B7}" srcOrd="0" destOrd="0" presId="urn:microsoft.com/office/officeart/2005/8/layout/hierarchy1"/>
+    <dgm:cxn modelId="{560676A9-81CF-40EC-9A57-5E446FC415DB}" type="presOf" srcId="{AD9D782E-7557-4883-8721-AC48C8841166}" destId="{6F4CBB79-CD5B-4EC8-806C-FA9FD80635C3}" srcOrd="0" destOrd="0" presId="urn:microsoft.com/office/officeart/2005/8/layout/hierarchy1"/>
+    <dgm:cxn modelId="{909E04D9-3C85-47B2-BF2F-8B5E9067CCC2}" type="presOf" srcId="{C2C46E6D-61A8-492A-8D34-C30DFB4BD030}" destId="{B699CAC3-E5E3-44C8-877E-34565E487345}" srcOrd="0" destOrd="0" presId="urn:microsoft.com/office/officeart/2005/8/layout/hierarchy1"/>
     <dgm:cxn modelId="{54CD3997-5B29-4C4D-B5E1-D62EB5B6570F}" srcId="{5AA1DA01-254B-46BF-803D-AAE948BFB881}" destId="{CAD3BFD4-4793-4903-BDB7-94B509048F4A}" srcOrd="0" destOrd="0" parTransId="{AD9D782E-7557-4883-8721-AC48C8841166}" sibTransId="{8EFBF87B-A074-4B40-A31A-00F070ACBFE1}"/>
     <dgm:cxn modelId="{8803A846-B552-42C8-ABE9-6AB32D349037}" srcId="{5AA1DA01-254B-46BF-803D-AAE948BFB881}" destId="{4E1F74EB-FABD-4C1E-92D5-E8E12F42F8BC}" srcOrd="2" destOrd="0" parTransId="{A1C90B07-4E50-4FDD-BE77-BD81DF4E15DB}" sibTransId="{349EF6CB-0C37-4075-B31C-644C7FC8FD67}"/>
-    <dgm:cxn modelId="{0E456E8B-C0D5-4117-A1E3-B3F188306E65}" type="presOf" srcId="{C2C46E6D-61A8-492A-8D34-C30DFB4BD030}" destId="{B699CAC3-E5E3-44C8-877E-34565E487345}" srcOrd="0" destOrd="0" presId="urn:microsoft.com/office/officeart/2005/8/layout/hierarchy1"/>
-    <dgm:cxn modelId="{BB603326-B171-4FE1-904B-338660546B25}" type="presOf" srcId="{5E0E9C11-86BB-4A09-98F6-A2202F493886}" destId="{369D93CC-A259-47DE-A8B7-99463B7FB6C8}" srcOrd="0" destOrd="0" presId="urn:microsoft.com/office/officeart/2005/8/layout/hierarchy1"/>
-    <dgm:cxn modelId="{175B2403-1DDB-4DAA-AFC4-F5853F3D12C7}" type="presOf" srcId="{AD9D782E-7557-4883-8721-AC48C8841166}" destId="{6F4CBB79-CD5B-4EC8-806C-FA9FD80635C3}" srcOrd="0" destOrd="0" presId="urn:microsoft.com/office/officeart/2005/8/layout/hierarchy1"/>
     <dgm:cxn modelId="{5B138DAE-21D3-4841-A5E9-0E974538A53E}" srcId="{CAD3BFD4-4793-4903-BDB7-94B509048F4A}" destId="{F1A930CB-29CB-4BD6-AD99-0DFF86DD7346}" srcOrd="1" destOrd="0" parTransId="{5E0E9C11-86BB-4A09-98F6-A2202F493886}" sibTransId="{68A4B4B1-9ECF-412D-B7AF-7692115A87C6}"/>
-    <dgm:cxn modelId="{CD362CD0-B96C-4C15-B10C-59FCC4C31322}" type="presOf" srcId="{51E8ADC5-3AFC-4003-A0C3-7CFF4C4B7D28}" destId="{393467A7-A880-420A-97EF-D6A784224FEB}" srcOrd="0" destOrd="0" presId="urn:microsoft.com/office/officeart/2005/8/layout/hierarchy1"/>
-    <dgm:cxn modelId="{FD788053-DE46-44EC-B6BA-88FC76906367}" type="presParOf" srcId="{8BAAC2FC-5D65-4DA4-91D8-11B62C57A4B6}" destId="{98C3E6BE-85DF-4986-84C2-FE3DC2213962}" srcOrd="0" destOrd="0" presId="urn:microsoft.com/office/officeart/2005/8/layout/hierarchy1"/>
-    <dgm:cxn modelId="{2E12BEDF-935C-4BB2-8A89-4BE44E111B77}" type="presParOf" srcId="{98C3E6BE-85DF-4986-84C2-FE3DC2213962}" destId="{6D0725B5-5079-4FB9-B0C7-E6C68B9F3259}" srcOrd="0" destOrd="0" presId="urn:microsoft.com/office/officeart/2005/8/layout/hierarchy1"/>
-    <dgm:cxn modelId="{DA60E6DA-B76F-4687-95A0-4C2F23DC3C64}" type="presParOf" srcId="{6D0725B5-5079-4FB9-B0C7-E6C68B9F3259}" destId="{C087DB08-0CC6-410D-B237-96EE70D32AAA}" srcOrd="0" destOrd="0" presId="urn:microsoft.com/office/officeart/2005/8/layout/hierarchy1"/>
-    <dgm:cxn modelId="{B7B38B18-E817-4E34-A4B4-8D7902EAF32C}" type="presParOf" srcId="{6D0725B5-5079-4FB9-B0C7-E6C68B9F3259}" destId="{25885DFF-C9DA-47A4-836B-E1936B430D73}" srcOrd="1" destOrd="0" presId="urn:microsoft.com/office/officeart/2005/8/layout/hierarchy1"/>
-    <dgm:cxn modelId="{7F6BBF2B-707C-4CCE-9B3B-10C41C044F68}" type="presParOf" srcId="{98C3E6BE-85DF-4986-84C2-FE3DC2213962}" destId="{15744975-9C81-4B9B-AA55-A8CDA74EB43D}" srcOrd="1" destOrd="0" presId="urn:microsoft.com/office/officeart/2005/8/layout/hierarchy1"/>
-    <dgm:cxn modelId="{0D2F7E8D-A32F-40F9-962E-557EABC07FEB}" type="presParOf" srcId="{15744975-9C81-4B9B-AA55-A8CDA74EB43D}" destId="{6F4CBB79-CD5B-4EC8-806C-FA9FD80635C3}" srcOrd="0" destOrd="0" presId="urn:microsoft.com/office/officeart/2005/8/layout/hierarchy1"/>
-    <dgm:cxn modelId="{986A4613-FF63-4B76-B894-7C99B5A6A91D}" type="presParOf" srcId="{15744975-9C81-4B9B-AA55-A8CDA74EB43D}" destId="{BD8C0472-212B-4F72-B2FF-A3E67F90E918}" srcOrd="1" destOrd="0" presId="urn:microsoft.com/office/officeart/2005/8/layout/hierarchy1"/>
-    <dgm:cxn modelId="{F1993CDC-CC87-4FA3-B490-A8C9D3BE9D65}" type="presParOf" srcId="{BD8C0472-212B-4F72-B2FF-A3E67F90E918}" destId="{927CDAD8-22D7-4046-B643-10D289D8E92A}" srcOrd="0" destOrd="0" presId="urn:microsoft.com/office/officeart/2005/8/layout/hierarchy1"/>
-    <dgm:cxn modelId="{E981EFC9-939C-499E-9B30-5478B3576E70}" type="presParOf" srcId="{927CDAD8-22D7-4046-B643-10D289D8E92A}" destId="{DB4ADD19-FC8D-4185-852A-090C7324F75E}" srcOrd="0" destOrd="0" presId="urn:microsoft.com/office/officeart/2005/8/layout/hierarchy1"/>
-    <dgm:cxn modelId="{3439EEDF-6A9F-44FA-A465-C98DBD6F8367}" type="presParOf" srcId="{927CDAD8-22D7-4046-B643-10D289D8E92A}" destId="{2E0F14A0-9B3F-4C5B-AAD9-C160EBF9B6B0}" srcOrd="1" destOrd="0" presId="urn:microsoft.com/office/officeart/2005/8/layout/hierarchy1"/>
-    <dgm:cxn modelId="{0CD97CEE-1334-4C90-9E08-4AA519164346}" type="presParOf" srcId="{BD8C0472-212B-4F72-B2FF-A3E67F90E918}" destId="{3A3D6DB3-E33F-4872-AC02-CC7A2015C5AD}" srcOrd="1" destOrd="0" presId="urn:microsoft.com/office/officeart/2005/8/layout/hierarchy1"/>
-    <dgm:cxn modelId="{DC58640E-2B13-446D-9E6C-79A2E159C711}" type="presParOf" srcId="{3A3D6DB3-E33F-4872-AC02-CC7A2015C5AD}" destId="{5B12885D-0F77-4AE8-B754-D8B21BC9CFB3}" srcOrd="0" destOrd="0" presId="urn:microsoft.com/office/officeart/2005/8/layout/hierarchy1"/>
-    <dgm:cxn modelId="{AD2E3F4E-4DDD-498D-8FBA-C9D2B258F578}" type="presParOf" srcId="{3A3D6DB3-E33F-4872-AC02-CC7A2015C5AD}" destId="{579B78E0-BD5B-4A3A-B46E-A5B72A89FB08}" srcOrd="1" destOrd="0" presId="urn:microsoft.com/office/officeart/2005/8/layout/hierarchy1"/>
-    <dgm:cxn modelId="{C030E83B-17FD-42A1-BA94-F8B47884F623}" type="presParOf" srcId="{579B78E0-BD5B-4A3A-B46E-A5B72A89FB08}" destId="{62D5474E-6809-4A1B-A62C-5AB6B248B601}" srcOrd="0" destOrd="0" presId="urn:microsoft.com/office/officeart/2005/8/layout/hierarchy1"/>
-    <dgm:cxn modelId="{DD87EF8A-03E0-4023-AC50-222D83E6FEDA}" type="presParOf" srcId="{62D5474E-6809-4A1B-A62C-5AB6B248B601}" destId="{EA549833-3FC4-436F-A0E7-B9819E7218BF}" srcOrd="0" destOrd="0" presId="urn:microsoft.com/office/officeart/2005/8/layout/hierarchy1"/>
-    <dgm:cxn modelId="{C1213050-D91D-4A0D-A75C-6469C74E37FC}" type="presParOf" srcId="{62D5474E-6809-4A1B-A62C-5AB6B248B601}" destId="{B699CAC3-E5E3-44C8-877E-34565E487345}" srcOrd="1" destOrd="0" presId="urn:microsoft.com/office/officeart/2005/8/layout/hierarchy1"/>
-    <dgm:cxn modelId="{3C1E4FAC-1080-49AE-8A71-A0BDFC98580B}" type="presParOf" srcId="{579B78E0-BD5B-4A3A-B46E-A5B72A89FB08}" destId="{D2A33064-F248-4C26-9F24-5EF6B0F6730B}" srcOrd="1" destOrd="0" presId="urn:microsoft.com/office/officeart/2005/8/layout/hierarchy1"/>
-    <dgm:cxn modelId="{2DBB6777-82EB-48CC-BD02-4796A9555ACE}" type="presParOf" srcId="{3A3D6DB3-E33F-4872-AC02-CC7A2015C5AD}" destId="{369D93CC-A259-47DE-A8B7-99463B7FB6C8}" srcOrd="2" destOrd="0" presId="urn:microsoft.com/office/officeart/2005/8/layout/hierarchy1"/>
-    <dgm:cxn modelId="{A667F83F-D2D5-4BAE-8CFA-7B2F69AFD587}" type="presParOf" srcId="{3A3D6DB3-E33F-4872-AC02-CC7A2015C5AD}" destId="{6C6D2227-5CE8-460E-A27D-529D7C9693FB}" srcOrd="3" destOrd="0" presId="urn:microsoft.com/office/officeart/2005/8/layout/hierarchy1"/>
-    <dgm:cxn modelId="{141CB7E9-D371-4ECB-A003-49626EC43085}" type="presParOf" srcId="{6C6D2227-5CE8-460E-A27D-529D7C9693FB}" destId="{91DF9BCF-C4C0-4D47-BEBD-E0160FDC08F6}" srcOrd="0" destOrd="0" presId="urn:microsoft.com/office/officeart/2005/8/layout/hierarchy1"/>
-    <dgm:cxn modelId="{28AA94B8-D91A-483B-BDEF-111F2BAF64CB}" type="presParOf" srcId="{91DF9BCF-C4C0-4D47-BEBD-E0160FDC08F6}" destId="{77E461AB-F356-480C-BA3B-1B07FCB48D8A}" srcOrd="0" destOrd="0" presId="urn:microsoft.com/office/officeart/2005/8/layout/hierarchy1"/>
-    <dgm:cxn modelId="{B6B64088-F5B3-43CB-A917-8DAFEC9C5C66}" type="presParOf" srcId="{91DF9BCF-C4C0-4D47-BEBD-E0160FDC08F6}" destId="{B5A3DAA4-BA3F-4E58-BB3B-F1FA91CF35EB}" srcOrd="1" destOrd="0" presId="urn:microsoft.com/office/officeart/2005/8/layout/hierarchy1"/>
-    <dgm:cxn modelId="{3764BA56-E57C-4991-8F0A-3835FDE96234}" type="presParOf" srcId="{6C6D2227-5CE8-460E-A27D-529D7C9693FB}" destId="{170B2186-6AFB-43E6-88BD-6763928D9635}" srcOrd="1" destOrd="0" presId="urn:microsoft.com/office/officeart/2005/8/layout/hierarchy1"/>
-    <dgm:cxn modelId="{ABF57A98-E07D-4E42-B870-B8A6A33E1345}" type="presParOf" srcId="{3A3D6DB3-E33F-4872-AC02-CC7A2015C5AD}" destId="{36546806-4A38-47B1-8D44-B7B688689FF2}" srcOrd="4" destOrd="0" presId="urn:microsoft.com/office/officeart/2005/8/layout/hierarchy1"/>
-    <dgm:cxn modelId="{F2E24A18-1A8D-4224-BA28-A73E9B75632E}" type="presParOf" srcId="{3A3D6DB3-E33F-4872-AC02-CC7A2015C5AD}" destId="{6FCC8BB2-1F7F-48B1-96C7-E370F2EA171C}" srcOrd="5" destOrd="0" presId="urn:microsoft.com/office/officeart/2005/8/layout/hierarchy1"/>
-    <dgm:cxn modelId="{218A84DA-83D2-49FA-A154-6D7B0E8CDBBF}" type="presParOf" srcId="{6FCC8BB2-1F7F-48B1-96C7-E370F2EA171C}" destId="{22F422D0-30F7-4F2F-9FC3-9F90B199F43E}" srcOrd="0" destOrd="0" presId="urn:microsoft.com/office/officeart/2005/8/layout/hierarchy1"/>
-    <dgm:cxn modelId="{C16DD6E6-D508-40F4-81A9-75F3BF503ECB}" type="presParOf" srcId="{22F422D0-30F7-4F2F-9FC3-9F90B199F43E}" destId="{0D0EC6E5-800B-4AB5-B71F-C11C49F18683}" srcOrd="0" destOrd="0" presId="urn:microsoft.com/office/officeart/2005/8/layout/hierarchy1"/>
-    <dgm:cxn modelId="{1A9F877F-02B1-47E6-8E03-A35FC6DBAE57}" type="presParOf" srcId="{22F422D0-30F7-4F2F-9FC3-9F90B199F43E}" destId="{F453F617-AF21-431F-B31D-E322A0ED7464}" srcOrd="1" destOrd="0" presId="urn:microsoft.com/office/officeart/2005/8/layout/hierarchy1"/>
-    <dgm:cxn modelId="{1C1B4094-F1FC-4735-974B-C29AA1789D74}" type="presParOf" srcId="{6FCC8BB2-1F7F-48B1-96C7-E370F2EA171C}" destId="{287C0C00-5B50-4E2F-915B-4A96769BE5AF}" srcOrd="1" destOrd="0" presId="urn:microsoft.com/office/officeart/2005/8/layout/hierarchy1"/>
-    <dgm:cxn modelId="{42AF4300-5B88-4501-B8C6-A2E775137952}" type="presParOf" srcId="{3A3D6DB3-E33F-4872-AC02-CC7A2015C5AD}" destId="{ABAA0F0D-0826-4A74-BBDF-397E47C377E1}" srcOrd="6" destOrd="0" presId="urn:microsoft.com/office/officeart/2005/8/layout/hierarchy1"/>
-    <dgm:cxn modelId="{590E4CE2-A047-488B-8209-C8B499832CBE}" type="presParOf" srcId="{3A3D6DB3-E33F-4872-AC02-CC7A2015C5AD}" destId="{267BC3AB-7771-4577-8626-3629E19E99C7}" srcOrd="7" destOrd="0" presId="urn:microsoft.com/office/officeart/2005/8/layout/hierarchy1"/>
-    <dgm:cxn modelId="{18AE5B9A-E4F1-49C2-AA21-F9CC08EC2477}" type="presParOf" srcId="{267BC3AB-7771-4577-8626-3629E19E99C7}" destId="{6B29D56B-47CD-4411-8E67-F8E9F0CE81B4}" srcOrd="0" destOrd="0" presId="urn:microsoft.com/office/officeart/2005/8/layout/hierarchy1"/>
-    <dgm:cxn modelId="{A7308366-75A4-4F9B-B165-18E9695627D0}" type="presParOf" srcId="{6B29D56B-47CD-4411-8E67-F8E9F0CE81B4}" destId="{E9F6C22D-18A5-4601-A65B-0865CD643C01}" srcOrd="0" destOrd="0" presId="urn:microsoft.com/office/officeart/2005/8/layout/hierarchy1"/>
-    <dgm:cxn modelId="{4D66276E-BED3-49C4-91CE-A53418220483}" type="presParOf" srcId="{6B29D56B-47CD-4411-8E67-F8E9F0CE81B4}" destId="{F2181DBA-4DD5-4050-BCCF-12DDE8E4E141}" srcOrd="1" destOrd="0" presId="urn:microsoft.com/office/officeart/2005/8/layout/hierarchy1"/>
-    <dgm:cxn modelId="{88B8717A-E89A-47CB-90BA-2BDEF5C60A28}" type="presParOf" srcId="{267BC3AB-7771-4577-8626-3629E19E99C7}" destId="{FFA18DCD-5F00-45FC-9F70-694FC9A5DF52}" srcOrd="1" destOrd="0" presId="urn:microsoft.com/office/officeart/2005/8/layout/hierarchy1"/>
-    <dgm:cxn modelId="{A1B59A8D-CC4E-4A3D-9B74-BA1BED17A29F}" type="presParOf" srcId="{3A3D6DB3-E33F-4872-AC02-CC7A2015C5AD}" destId="{9E84F353-80AC-434E-8EF0-9AC2C0420AFF}" srcOrd="8" destOrd="0" presId="urn:microsoft.com/office/officeart/2005/8/layout/hierarchy1"/>
-    <dgm:cxn modelId="{9455A393-75FC-4907-85B8-FDB9A8D52FC3}" type="presParOf" srcId="{3A3D6DB3-E33F-4872-AC02-CC7A2015C5AD}" destId="{D07F89F6-BA2A-4BFE-A3D1-C9B4030226EC}" srcOrd="9" destOrd="0" presId="urn:microsoft.com/office/officeart/2005/8/layout/hierarchy1"/>
-    <dgm:cxn modelId="{1CAF87A9-0008-4640-88DF-00D43AA9BF1A}" type="presParOf" srcId="{D07F89F6-BA2A-4BFE-A3D1-C9B4030226EC}" destId="{75624B99-4B30-4161-8914-D7C870BE0ED0}" srcOrd="0" destOrd="0" presId="urn:microsoft.com/office/officeart/2005/8/layout/hierarchy1"/>
-    <dgm:cxn modelId="{1B50B6E1-0F53-47F1-B058-9F8371069E91}" type="presParOf" srcId="{75624B99-4B30-4161-8914-D7C870BE0ED0}" destId="{EB4C780D-BDF0-4315-8403-DC9267F49EED}" srcOrd="0" destOrd="0" presId="urn:microsoft.com/office/officeart/2005/8/layout/hierarchy1"/>
-    <dgm:cxn modelId="{C9E5D2B8-9C8F-45A3-84E1-BF47F23FA823}" type="presParOf" srcId="{75624B99-4B30-4161-8914-D7C870BE0ED0}" destId="{C03F724D-3AF9-45C5-9F64-B78B3F1E53E3}" srcOrd="1" destOrd="0" presId="urn:microsoft.com/office/officeart/2005/8/layout/hierarchy1"/>
-    <dgm:cxn modelId="{A8655232-DB50-446B-BF31-12720F1DC6EC}" type="presParOf" srcId="{D07F89F6-BA2A-4BFE-A3D1-C9B4030226EC}" destId="{BCCA8DC3-702F-4799-B629-CBAE259C65AC}" srcOrd="1" destOrd="0" presId="urn:microsoft.com/office/officeart/2005/8/layout/hierarchy1"/>
-    <dgm:cxn modelId="{DA56A867-13E7-4651-BEC6-515FC9947EDE}" type="presParOf" srcId="{BCCA8DC3-702F-4799-B629-CBAE259C65AC}" destId="{901330CD-479D-4821-9E1A-ABE6B1ACB567}" srcOrd="0" destOrd="0" presId="urn:microsoft.com/office/officeart/2005/8/layout/hierarchy1"/>
-    <dgm:cxn modelId="{E962B333-AD3E-487E-A0CB-742639EFEB9D}" type="presParOf" srcId="{BCCA8DC3-702F-4799-B629-CBAE259C65AC}" destId="{CDB4CD05-2707-4D3A-9B18-B67D2806F761}" srcOrd="1" destOrd="0" presId="urn:microsoft.com/office/officeart/2005/8/layout/hierarchy1"/>
-    <dgm:cxn modelId="{A551FD2A-0A37-4E23-82E9-C93C47BBD7D4}" type="presParOf" srcId="{CDB4CD05-2707-4D3A-9B18-B67D2806F761}" destId="{84CF8973-202E-4EEB-857D-FB342E8FC1C0}" srcOrd="0" destOrd="0" presId="urn:microsoft.com/office/officeart/2005/8/layout/hierarchy1"/>
-    <dgm:cxn modelId="{19F6FB5B-14AC-45EF-B28D-066CB9DA810F}" type="presParOf" srcId="{84CF8973-202E-4EEB-857D-FB342E8FC1C0}" destId="{91A4CA23-05FF-43E0-ABFE-9CCA626ACD3C}" srcOrd="0" destOrd="0" presId="urn:microsoft.com/office/officeart/2005/8/layout/hierarchy1"/>
-    <dgm:cxn modelId="{AD1D6558-E544-459E-B465-72C8DA29F5E2}" type="presParOf" srcId="{84CF8973-202E-4EEB-857D-FB342E8FC1C0}" destId="{11151BF1-7B71-42FF-BD08-60ED7CF2B970}" srcOrd="1" destOrd="0" presId="urn:microsoft.com/office/officeart/2005/8/layout/hierarchy1"/>
-    <dgm:cxn modelId="{74C4FA51-AD22-4EF5-9E40-BB51DE6577EA}" type="presParOf" srcId="{CDB4CD05-2707-4D3A-9B18-B67D2806F761}" destId="{9F4BD01E-6FF9-4437-975F-618EFD43E2AD}" srcOrd="1" destOrd="0" presId="urn:microsoft.com/office/officeart/2005/8/layout/hierarchy1"/>
-    <dgm:cxn modelId="{FE4E1B4C-ACCC-46F3-AEA6-E1289A94D429}" type="presParOf" srcId="{3A3D6DB3-E33F-4872-AC02-CC7A2015C5AD}" destId="{E3C203B4-6CF9-4005-93C5-A6E4A49C5DB8}" srcOrd="10" destOrd="0" presId="urn:microsoft.com/office/officeart/2005/8/layout/hierarchy1"/>
-    <dgm:cxn modelId="{C22DCC57-7DF1-4A9C-8278-EA881BBCF5A9}" type="presParOf" srcId="{3A3D6DB3-E33F-4872-AC02-CC7A2015C5AD}" destId="{326E8457-AA63-4D4F-BD10-D85476246FF0}" srcOrd="11" destOrd="0" presId="urn:microsoft.com/office/officeart/2005/8/layout/hierarchy1"/>
-    <dgm:cxn modelId="{A3716600-9244-4089-8917-7293300D6F37}" type="presParOf" srcId="{326E8457-AA63-4D4F-BD10-D85476246FF0}" destId="{D63E44F9-ECE0-4352-A8CA-9ACC94A7D476}" srcOrd="0" destOrd="0" presId="urn:microsoft.com/office/officeart/2005/8/layout/hierarchy1"/>
-    <dgm:cxn modelId="{BB6981E8-8A9B-4672-8497-5897EFE0C5B8}" type="presParOf" srcId="{D63E44F9-ECE0-4352-A8CA-9ACC94A7D476}" destId="{72BA3170-C363-4340-9E7C-E53EB323F7B9}" srcOrd="0" destOrd="0" presId="urn:microsoft.com/office/officeart/2005/8/layout/hierarchy1"/>
-    <dgm:cxn modelId="{E565B2F2-6355-48D4-B3AF-6010452F17C9}" type="presParOf" srcId="{D63E44F9-ECE0-4352-A8CA-9ACC94A7D476}" destId="{393467A7-A880-420A-97EF-D6A784224FEB}" srcOrd="1" destOrd="0" presId="urn:microsoft.com/office/officeart/2005/8/layout/hierarchy1"/>
-    <dgm:cxn modelId="{D7A5E8D2-2A22-4E2B-9EDA-CE86B8F262B4}" type="presParOf" srcId="{326E8457-AA63-4D4F-BD10-D85476246FF0}" destId="{34F581A6-343F-49E4-95FD-567B0D7E86CC}" srcOrd="1" destOrd="0" presId="urn:microsoft.com/office/officeart/2005/8/layout/hierarchy1"/>
-    <dgm:cxn modelId="{8C792501-E4D8-43D4-842A-A8B40091D3DE}" type="presParOf" srcId="{34F581A6-343F-49E4-95FD-567B0D7E86CC}" destId="{6E5693FF-A4A8-4B23-BF20-58009D80C5FA}" srcOrd="0" destOrd="0" presId="urn:microsoft.com/office/officeart/2005/8/layout/hierarchy1"/>
-    <dgm:cxn modelId="{624A3243-7603-426A-8D4E-BDB0AD297270}" type="presParOf" srcId="{34F581A6-343F-49E4-95FD-567B0D7E86CC}" destId="{740DF679-962B-4D66-98BA-22B93A9E740B}" srcOrd="1" destOrd="0" presId="urn:microsoft.com/office/officeart/2005/8/layout/hierarchy1"/>
-    <dgm:cxn modelId="{56C66881-2657-4783-B1CB-9F3598AF9C72}" type="presParOf" srcId="{740DF679-962B-4D66-98BA-22B93A9E740B}" destId="{19662B60-8980-4161-AA3A-BBC369A04188}" srcOrd="0" destOrd="0" presId="urn:microsoft.com/office/officeart/2005/8/layout/hierarchy1"/>
-    <dgm:cxn modelId="{0CD77986-830B-41F3-9BD1-5F885D95DD46}" type="presParOf" srcId="{19662B60-8980-4161-AA3A-BBC369A04188}" destId="{CC05F029-69BB-44A3-865A-53E7AAE6C52E}" srcOrd="0" destOrd="0" presId="urn:microsoft.com/office/officeart/2005/8/layout/hierarchy1"/>
-    <dgm:cxn modelId="{49578BBB-27C6-45F5-8D8B-86FF8966E3C8}" type="presParOf" srcId="{19662B60-8980-4161-AA3A-BBC369A04188}" destId="{18258405-F1A0-4EE6-9509-74D66AE616A5}" srcOrd="1" destOrd="0" presId="urn:microsoft.com/office/officeart/2005/8/layout/hierarchy1"/>
-    <dgm:cxn modelId="{D449E0C9-126B-4B61-8B3C-DC5DFBE85BD4}" type="presParOf" srcId="{740DF679-962B-4D66-98BA-22B93A9E740B}" destId="{349337F8-BD60-484A-8344-6242C1683A63}" srcOrd="1" destOrd="0" presId="urn:microsoft.com/office/officeart/2005/8/layout/hierarchy1"/>
-    <dgm:cxn modelId="{4826CE2C-AA99-4449-9C4A-E111EAB17398}" type="presParOf" srcId="{15744975-9C81-4B9B-AA55-A8CDA74EB43D}" destId="{FBB416C7-44D8-431A-9BC6-C43FD5A7266A}" srcOrd="2" destOrd="0" presId="urn:microsoft.com/office/officeart/2005/8/layout/hierarchy1"/>
-    <dgm:cxn modelId="{DF665AB0-2DEC-4C00-BAAF-5B031AB45805}" type="presParOf" srcId="{15744975-9C81-4B9B-AA55-A8CDA74EB43D}" destId="{A5B563C3-0FC1-436F-926A-EEFCB2308E7C}" srcOrd="3" destOrd="0" presId="urn:microsoft.com/office/officeart/2005/8/layout/hierarchy1"/>
-    <dgm:cxn modelId="{C60B9E0D-0EEF-47B0-8F48-FD8833A1B30A}" type="presParOf" srcId="{A5B563C3-0FC1-436F-926A-EEFCB2308E7C}" destId="{C734AEBE-C09F-4EDA-8BD6-B382657CD4B9}" srcOrd="0" destOrd="0" presId="urn:microsoft.com/office/officeart/2005/8/layout/hierarchy1"/>
-    <dgm:cxn modelId="{86BBB708-4CB7-4CEF-878B-45CB031C948A}" type="presParOf" srcId="{C734AEBE-C09F-4EDA-8BD6-B382657CD4B9}" destId="{696F6FA6-E8D2-4297-8E4E-22DC15DD5A19}" srcOrd="0" destOrd="0" presId="urn:microsoft.com/office/officeart/2005/8/layout/hierarchy1"/>
-    <dgm:cxn modelId="{17DCEDC2-4019-4C40-A25D-677DD20EDD3D}" type="presParOf" srcId="{C734AEBE-C09F-4EDA-8BD6-B382657CD4B9}" destId="{75887B4D-F1FE-46C6-BC18-43B2804F2134}" srcOrd="1" destOrd="0" presId="urn:microsoft.com/office/officeart/2005/8/layout/hierarchy1"/>
-    <dgm:cxn modelId="{1AFFE2E6-1A85-42BB-ACC4-BDEE0F015E04}" type="presParOf" srcId="{A5B563C3-0FC1-436F-926A-EEFCB2308E7C}" destId="{7392B169-2DFC-46F5-B5E8-F6A3336D7F8C}" srcOrd="1" destOrd="0" presId="urn:microsoft.com/office/officeart/2005/8/layout/hierarchy1"/>
-    <dgm:cxn modelId="{5D20217B-CCD6-487B-B3D7-8A2E0223B2B7}" type="presParOf" srcId="{15744975-9C81-4B9B-AA55-A8CDA74EB43D}" destId="{B41FBE67-C3B5-4181-B101-96E451C009C3}" srcOrd="4" destOrd="0" presId="urn:microsoft.com/office/officeart/2005/8/layout/hierarchy1"/>
-    <dgm:cxn modelId="{684592F8-0A6A-4B3C-9AFB-982725B7D865}" type="presParOf" srcId="{15744975-9C81-4B9B-AA55-A8CDA74EB43D}" destId="{E24D3315-3472-4F98-841E-39C1279505CC}" srcOrd="5" destOrd="0" presId="urn:microsoft.com/office/officeart/2005/8/layout/hierarchy1"/>
-    <dgm:cxn modelId="{203DB9DD-B1EE-42ED-9523-AFCF1385D117}" type="presParOf" srcId="{E24D3315-3472-4F98-841E-39C1279505CC}" destId="{E2FDD8B2-C703-47B3-9083-1C6D539C9453}" srcOrd="0" destOrd="0" presId="urn:microsoft.com/office/officeart/2005/8/layout/hierarchy1"/>
-    <dgm:cxn modelId="{62A1831C-674F-431A-9D09-8620FA1E22D9}" type="presParOf" srcId="{E2FDD8B2-C703-47B3-9083-1C6D539C9453}" destId="{F4DC70B6-D8F8-42BF-92E5-B75B49856F2D}" srcOrd="0" destOrd="0" presId="urn:microsoft.com/office/officeart/2005/8/layout/hierarchy1"/>
-    <dgm:cxn modelId="{135BA46F-6271-4AC9-968C-737DD76CAE0A}" type="presParOf" srcId="{E2FDD8B2-C703-47B3-9083-1C6D539C9453}" destId="{F6FFE223-8FDD-4A8A-A2CB-0585C4015B74}" srcOrd="1" destOrd="0" presId="urn:microsoft.com/office/officeart/2005/8/layout/hierarchy1"/>
-    <dgm:cxn modelId="{C3D5C39F-B57E-4952-B7AF-3AE02630A5FA}" type="presParOf" srcId="{E24D3315-3472-4F98-841E-39C1279505CC}" destId="{4C49EECF-02B9-4A64-AE42-A71546D83F2E}" srcOrd="1" destOrd="0" presId="urn:microsoft.com/office/officeart/2005/8/layout/hierarchy1"/>
-    <dgm:cxn modelId="{004B2F16-4FA6-4245-A402-C244734159C1}" type="presParOf" srcId="{15744975-9C81-4B9B-AA55-A8CDA74EB43D}" destId="{6EDDDEFF-CDBF-4E14-9CCB-C7D6BC79F0B7}" srcOrd="6" destOrd="0" presId="urn:microsoft.com/office/officeart/2005/8/layout/hierarchy1"/>
-    <dgm:cxn modelId="{DAD57C9A-4FB1-4840-98EC-69EAB0DC54DC}" type="presParOf" srcId="{15744975-9C81-4B9B-AA55-A8CDA74EB43D}" destId="{C207638B-AAC8-492F-B8E8-4D10FC8D7E3D}" srcOrd="7" destOrd="0" presId="urn:microsoft.com/office/officeart/2005/8/layout/hierarchy1"/>
-    <dgm:cxn modelId="{8D877E53-F79C-4219-B05C-1D736D8FC83E}" type="presParOf" srcId="{C207638B-AAC8-492F-B8E8-4D10FC8D7E3D}" destId="{F5D840F4-BF09-49DC-B981-D364603FC29F}" srcOrd="0" destOrd="0" presId="urn:microsoft.com/office/officeart/2005/8/layout/hierarchy1"/>
-    <dgm:cxn modelId="{F3E25326-CED0-43F4-B10B-DED0BF883BC3}" type="presParOf" srcId="{F5D840F4-BF09-49DC-B981-D364603FC29F}" destId="{B01CB616-29B8-46FD-8977-0ABE85BE2132}" srcOrd="0" destOrd="0" presId="urn:microsoft.com/office/officeart/2005/8/layout/hierarchy1"/>
-    <dgm:cxn modelId="{25B26E8E-1AB3-434A-B8FB-91B09D1014EE}" type="presParOf" srcId="{F5D840F4-BF09-49DC-B981-D364603FC29F}" destId="{6FA09658-643D-42F2-979A-B6BDEF860025}" srcOrd="1" destOrd="0" presId="urn:microsoft.com/office/officeart/2005/8/layout/hierarchy1"/>
-    <dgm:cxn modelId="{FD35F0BB-5996-44C9-9574-53B319E85630}" type="presParOf" srcId="{C207638B-AAC8-492F-B8E8-4D10FC8D7E3D}" destId="{E40C0A2F-F3B3-4209-A2C7-4426A49E0240}" srcOrd="1" destOrd="0" presId="urn:microsoft.com/office/officeart/2005/8/layout/hierarchy1"/>
+    <dgm:cxn modelId="{517A46F5-7F09-423B-A34C-B9C079A36B27}" type="presOf" srcId="{F396109B-8644-4D10-B239-8D39E85291C0}" destId="{75887B4D-F1FE-46C6-BC18-43B2804F2134}" srcOrd="0" destOrd="0" presId="urn:microsoft.com/office/officeart/2005/8/layout/hierarchy1"/>
+    <dgm:cxn modelId="{F6302FE3-FDDC-43DD-9F12-517686BCB021}" type="presParOf" srcId="{8BAAC2FC-5D65-4DA4-91D8-11B62C57A4B6}" destId="{98C3E6BE-85DF-4986-84C2-FE3DC2213962}" srcOrd="0" destOrd="0" presId="urn:microsoft.com/office/officeart/2005/8/layout/hierarchy1"/>
+    <dgm:cxn modelId="{5257CE84-0151-4B6F-BEE3-2C20E219FE74}" type="presParOf" srcId="{98C3E6BE-85DF-4986-84C2-FE3DC2213962}" destId="{6D0725B5-5079-4FB9-B0C7-E6C68B9F3259}" srcOrd="0" destOrd="0" presId="urn:microsoft.com/office/officeart/2005/8/layout/hierarchy1"/>
+    <dgm:cxn modelId="{5FA92354-177A-4B78-8EBF-7F75199684D5}" type="presParOf" srcId="{6D0725B5-5079-4FB9-B0C7-E6C68B9F3259}" destId="{C087DB08-0CC6-410D-B237-96EE70D32AAA}" srcOrd="0" destOrd="0" presId="urn:microsoft.com/office/officeart/2005/8/layout/hierarchy1"/>
+    <dgm:cxn modelId="{87D19202-E151-4AEF-B9D0-BF2316A23BEC}" type="presParOf" srcId="{6D0725B5-5079-4FB9-B0C7-E6C68B9F3259}" destId="{25885DFF-C9DA-47A4-836B-E1936B430D73}" srcOrd="1" destOrd="0" presId="urn:microsoft.com/office/officeart/2005/8/layout/hierarchy1"/>
+    <dgm:cxn modelId="{A21816E5-C5DF-4A47-8D44-FE66D036C906}" type="presParOf" srcId="{98C3E6BE-85DF-4986-84C2-FE3DC2213962}" destId="{15744975-9C81-4B9B-AA55-A8CDA74EB43D}" srcOrd="1" destOrd="0" presId="urn:microsoft.com/office/officeart/2005/8/layout/hierarchy1"/>
+    <dgm:cxn modelId="{AA30AE0D-B6EE-44E6-9D59-3A2058577F3A}" type="presParOf" srcId="{15744975-9C81-4B9B-AA55-A8CDA74EB43D}" destId="{6F4CBB79-CD5B-4EC8-806C-FA9FD80635C3}" srcOrd="0" destOrd="0" presId="urn:microsoft.com/office/officeart/2005/8/layout/hierarchy1"/>
+    <dgm:cxn modelId="{4C8496F6-8654-42F5-8FB4-A9F7407CB15C}" type="presParOf" srcId="{15744975-9C81-4B9B-AA55-A8CDA74EB43D}" destId="{BD8C0472-212B-4F72-B2FF-A3E67F90E918}" srcOrd="1" destOrd="0" presId="urn:microsoft.com/office/officeart/2005/8/layout/hierarchy1"/>
+    <dgm:cxn modelId="{D7D85126-FBE3-4941-8933-C6BA033B08EE}" type="presParOf" srcId="{BD8C0472-212B-4F72-B2FF-A3E67F90E918}" destId="{927CDAD8-22D7-4046-B643-10D289D8E92A}" srcOrd="0" destOrd="0" presId="urn:microsoft.com/office/officeart/2005/8/layout/hierarchy1"/>
+    <dgm:cxn modelId="{8BFDE80E-2F9C-47E0-8AED-FE11EDB515DF}" type="presParOf" srcId="{927CDAD8-22D7-4046-B643-10D289D8E92A}" destId="{DB4ADD19-FC8D-4185-852A-090C7324F75E}" srcOrd="0" destOrd="0" presId="urn:microsoft.com/office/officeart/2005/8/layout/hierarchy1"/>
+    <dgm:cxn modelId="{13CD7CD2-E70D-478A-8151-FCE13B14616D}" type="presParOf" srcId="{927CDAD8-22D7-4046-B643-10D289D8E92A}" destId="{2E0F14A0-9B3F-4C5B-AAD9-C160EBF9B6B0}" srcOrd="1" destOrd="0" presId="urn:microsoft.com/office/officeart/2005/8/layout/hierarchy1"/>
+    <dgm:cxn modelId="{C592CAC3-DC27-4EF1-BEAE-E558B270F420}" type="presParOf" srcId="{BD8C0472-212B-4F72-B2FF-A3E67F90E918}" destId="{3A3D6DB3-E33F-4872-AC02-CC7A2015C5AD}" srcOrd="1" destOrd="0" presId="urn:microsoft.com/office/officeart/2005/8/layout/hierarchy1"/>
+    <dgm:cxn modelId="{62D8297B-4472-4FC9-ADBB-6CE297571166}" type="presParOf" srcId="{3A3D6DB3-E33F-4872-AC02-CC7A2015C5AD}" destId="{5B12885D-0F77-4AE8-B754-D8B21BC9CFB3}" srcOrd="0" destOrd="0" presId="urn:microsoft.com/office/officeart/2005/8/layout/hierarchy1"/>
+    <dgm:cxn modelId="{051CD873-6CD7-49A7-9866-09979206CF9E}" type="presParOf" srcId="{3A3D6DB3-E33F-4872-AC02-CC7A2015C5AD}" destId="{579B78E0-BD5B-4A3A-B46E-A5B72A89FB08}" srcOrd="1" destOrd="0" presId="urn:microsoft.com/office/officeart/2005/8/layout/hierarchy1"/>
+    <dgm:cxn modelId="{1A0EF01D-0E4B-4B41-9495-B48949EE7C43}" type="presParOf" srcId="{579B78E0-BD5B-4A3A-B46E-A5B72A89FB08}" destId="{62D5474E-6809-4A1B-A62C-5AB6B248B601}" srcOrd="0" destOrd="0" presId="urn:microsoft.com/office/officeart/2005/8/layout/hierarchy1"/>
+    <dgm:cxn modelId="{9DDB65AD-121B-4D63-B845-060925798487}" type="presParOf" srcId="{62D5474E-6809-4A1B-A62C-5AB6B248B601}" destId="{EA549833-3FC4-436F-A0E7-B9819E7218BF}" srcOrd="0" destOrd="0" presId="urn:microsoft.com/office/officeart/2005/8/layout/hierarchy1"/>
+    <dgm:cxn modelId="{93B1B62E-884C-43E9-94B0-86095076DE10}" type="presParOf" srcId="{62D5474E-6809-4A1B-A62C-5AB6B248B601}" destId="{B699CAC3-E5E3-44C8-877E-34565E487345}" srcOrd="1" destOrd="0" presId="urn:microsoft.com/office/officeart/2005/8/layout/hierarchy1"/>
+    <dgm:cxn modelId="{077DDC67-534E-4199-8B53-E9E97E0DA309}" type="presParOf" srcId="{579B78E0-BD5B-4A3A-B46E-A5B72A89FB08}" destId="{D2A33064-F248-4C26-9F24-5EF6B0F6730B}" srcOrd="1" destOrd="0" presId="urn:microsoft.com/office/officeart/2005/8/layout/hierarchy1"/>
+    <dgm:cxn modelId="{8ACC6FDA-9800-4641-AE57-CE4B537D66E5}" type="presParOf" srcId="{3A3D6DB3-E33F-4872-AC02-CC7A2015C5AD}" destId="{369D93CC-A259-47DE-A8B7-99463B7FB6C8}" srcOrd="2" destOrd="0" presId="urn:microsoft.com/office/officeart/2005/8/layout/hierarchy1"/>
+    <dgm:cxn modelId="{27338412-3A27-4270-80F1-18AAF5F0EB62}" type="presParOf" srcId="{3A3D6DB3-E33F-4872-AC02-CC7A2015C5AD}" destId="{6C6D2227-5CE8-460E-A27D-529D7C9693FB}" srcOrd="3" destOrd="0" presId="urn:microsoft.com/office/officeart/2005/8/layout/hierarchy1"/>
+    <dgm:cxn modelId="{B286E842-6A50-4FE3-A714-870595F5C96F}" type="presParOf" srcId="{6C6D2227-5CE8-460E-A27D-529D7C9693FB}" destId="{91DF9BCF-C4C0-4D47-BEBD-E0160FDC08F6}" srcOrd="0" destOrd="0" presId="urn:microsoft.com/office/officeart/2005/8/layout/hierarchy1"/>
+    <dgm:cxn modelId="{915E2F6E-587F-4BF0-AC53-21710AEF81EB}" type="presParOf" srcId="{91DF9BCF-C4C0-4D47-BEBD-E0160FDC08F6}" destId="{77E461AB-F356-480C-BA3B-1B07FCB48D8A}" srcOrd="0" destOrd="0" presId="urn:microsoft.com/office/officeart/2005/8/layout/hierarchy1"/>
+    <dgm:cxn modelId="{D7D760C4-1B54-4EE5-AE45-BB1F6F75199A}" type="presParOf" srcId="{91DF9BCF-C4C0-4D47-BEBD-E0160FDC08F6}" destId="{B5A3DAA4-BA3F-4E58-BB3B-F1FA91CF35EB}" srcOrd="1" destOrd="0" presId="urn:microsoft.com/office/officeart/2005/8/layout/hierarchy1"/>
+    <dgm:cxn modelId="{3B49BB1F-AFF8-4269-BA64-C3082688CF64}" type="presParOf" srcId="{6C6D2227-5CE8-460E-A27D-529D7C9693FB}" destId="{170B2186-6AFB-43E6-88BD-6763928D9635}" srcOrd="1" destOrd="0" presId="urn:microsoft.com/office/officeart/2005/8/layout/hierarchy1"/>
+    <dgm:cxn modelId="{75403341-2160-4A9E-9016-4CFB8D2CBC3B}" type="presParOf" srcId="{3A3D6DB3-E33F-4872-AC02-CC7A2015C5AD}" destId="{36546806-4A38-47B1-8D44-B7B688689FF2}" srcOrd="4" destOrd="0" presId="urn:microsoft.com/office/officeart/2005/8/layout/hierarchy1"/>
+    <dgm:cxn modelId="{077A575A-0C7C-4475-A9FE-851E8EC272A4}" type="presParOf" srcId="{3A3D6DB3-E33F-4872-AC02-CC7A2015C5AD}" destId="{6FCC8BB2-1F7F-48B1-96C7-E370F2EA171C}" srcOrd="5" destOrd="0" presId="urn:microsoft.com/office/officeart/2005/8/layout/hierarchy1"/>
+    <dgm:cxn modelId="{531F527B-AB85-4D95-B183-CE0511E5E580}" type="presParOf" srcId="{6FCC8BB2-1F7F-48B1-96C7-E370F2EA171C}" destId="{22F422D0-30F7-4F2F-9FC3-9F90B199F43E}" srcOrd="0" destOrd="0" presId="urn:microsoft.com/office/officeart/2005/8/layout/hierarchy1"/>
+    <dgm:cxn modelId="{820FD7BE-C2D3-4E83-B483-B3F8B55A86C2}" type="presParOf" srcId="{22F422D0-30F7-4F2F-9FC3-9F90B199F43E}" destId="{0D0EC6E5-800B-4AB5-B71F-C11C49F18683}" srcOrd="0" destOrd="0" presId="urn:microsoft.com/office/officeart/2005/8/layout/hierarchy1"/>
+    <dgm:cxn modelId="{A02002F1-4CF1-422E-813F-964189362FD3}" type="presParOf" srcId="{22F422D0-30F7-4F2F-9FC3-9F90B199F43E}" destId="{F453F617-AF21-431F-B31D-E322A0ED7464}" srcOrd="1" destOrd="0" presId="urn:microsoft.com/office/officeart/2005/8/layout/hierarchy1"/>
+    <dgm:cxn modelId="{6889D79F-E9DF-4B97-BAE7-4F1E7E228380}" type="presParOf" srcId="{6FCC8BB2-1F7F-48B1-96C7-E370F2EA171C}" destId="{287C0C00-5B50-4E2F-915B-4A96769BE5AF}" srcOrd="1" destOrd="0" presId="urn:microsoft.com/office/officeart/2005/8/layout/hierarchy1"/>
+    <dgm:cxn modelId="{AE97A769-ECF0-4227-A5DE-FC2005EC5879}" type="presParOf" srcId="{3A3D6DB3-E33F-4872-AC02-CC7A2015C5AD}" destId="{ABAA0F0D-0826-4A74-BBDF-397E47C377E1}" srcOrd="6" destOrd="0" presId="urn:microsoft.com/office/officeart/2005/8/layout/hierarchy1"/>
+    <dgm:cxn modelId="{866B6512-1336-45DB-AF46-5AB68F188465}" type="presParOf" srcId="{3A3D6DB3-E33F-4872-AC02-CC7A2015C5AD}" destId="{267BC3AB-7771-4577-8626-3629E19E99C7}" srcOrd="7" destOrd="0" presId="urn:microsoft.com/office/officeart/2005/8/layout/hierarchy1"/>
+    <dgm:cxn modelId="{0218B987-F6E9-4BC5-B27F-2F7C28F130E1}" type="presParOf" srcId="{267BC3AB-7771-4577-8626-3629E19E99C7}" destId="{6B29D56B-47CD-4411-8E67-F8E9F0CE81B4}" srcOrd="0" destOrd="0" presId="urn:microsoft.com/office/officeart/2005/8/layout/hierarchy1"/>
+    <dgm:cxn modelId="{BC58B722-5FA5-43AB-BA0C-CE62E891A1F4}" type="presParOf" srcId="{6B29D56B-47CD-4411-8E67-F8E9F0CE81B4}" destId="{E9F6C22D-18A5-4601-A65B-0865CD643C01}" srcOrd="0" destOrd="0" presId="urn:microsoft.com/office/officeart/2005/8/layout/hierarchy1"/>
+    <dgm:cxn modelId="{1B31A40D-0F0B-4586-876A-EB47B5DA2C5C}" type="presParOf" srcId="{6B29D56B-47CD-4411-8E67-F8E9F0CE81B4}" destId="{F2181DBA-4DD5-4050-BCCF-12DDE8E4E141}" srcOrd="1" destOrd="0" presId="urn:microsoft.com/office/officeart/2005/8/layout/hierarchy1"/>
+    <dgm:cxn modelId="{E6FF648B-5423-4F98-AC5C-818615EBB8F6}" type="presParOf" srcId="{267BC3AB-7771-4577-8626-3629E19E99C7}" destId="{FFA18DCD-5F00-45FC-9F70-694FC9A5DF52}" srcOrd="1" destOrd="0" presId="urn:microsoft.com/office/officeart/2005/8/layout/hierarchy1"/>
+    <dgm:cxn modelId="{F4803EEF-3902-40AB-B48A-8E499A823B89}" type="presParOf" srcId="{3A3D6DB3-E33F-4872-AC02-CC7A2015C5AD}" destId="{9E84F353-80AC-434E-8EF0-9AC2C0420AFF}" srcOrd="8" destOrd="0" presId="urn:microsoft.com/office/officeart/2005/8/layout/hierarchy1"/>
+    <dgm:cxn modelId="{F0FF4D6F-987D-4934-97D9-CF4193337669}" type="presParOf" srcId="{3A3D6DB3-E33F-4872-AC02-CC7A2015C5AD}" destId="{D07F89F6-BA2A-4BFE-A3D1-C9B4030226EC}" srcOrd="9" destOrd="0" presId="urn:microsoft.com/office/officeart/2005/8/layout/hierarchy1"/>
+    <dgm:cxn modelId="{A460CBD2-A024-4ED7-B85E-B465753ACA8B}" type="presParOf" srcId="{D07F89F6-BA2A-4BFE-A3D1-C9B4030226EC}" destId="{75624B99-4B30-4161-8914-D7C870BE0ED0}" srcOrd="0" destOrd="0" presId="urn:microsoft.com/office/officeart/2005/8/layout/hierarchy1"/>
+    <dgm:cxn modelId="{377ADAEF-0D5D-4BA8-A7AB-9DFA5A24D77E}" type="presParOf" srcId="{75624B99-4B30-4161-8914-D7C870BE0ED0}" destId="{EB4C780D-BDF0-4315-8403-DC9267F49EED}" srcOrd="0" destOrd="0" presId="urn:microsoft.com/office/officeart/2005/8/layout/hierarchy1"/>
+    <dgm:cxn modelId="{FE8683FB-92C3-4F9F-B9BA-C10742CB579F}" type="presParOf" srcId="{75624B99-4B30-4161-8914-D7C870BE0ED0}" destId="{C03F724D-3AF9-45C5-9F64-B78B3F1E53E3}" srcOrd="1" destOrd="0" presId="urn:microsoft.com/office/officeart/2005/8/layout/hierarchy1"/>
+    <dgm:cxn modelId="{8266FED1-049B-4311-83BB-E3F8D0D09074}" type="presParOf" srcId="{D07F89F6-BA2A-4BFE-A3D1-C9B4030226EC}" destId="{BCCA8DC3-702F-4799-B629-CBAE259C65AC}" srcOrd="1" destOrd="0" presId="urn:microsoft.com/office/officeart/2005/8/layout/hierarchy1"/>
+    <dgm:cxn modelId="{D841D1E7-820B-47C7-A3CA-8FA001300435}" type="presParOf" srcId="{BCCA8DC3-702F-4799-B629-CBAE259C65AC}" destId="{901330CD-479D-4821-9E1A-ABE6B1ACB567}" srcOrd="0" destOrd="0" presId="urn:microsoft.com/office/officeart/2005/8/layout/hierarchy1"/>
+    <dgm:cxn modelId="{96AC8BE2-2D8C-45AB-A62A-A3E04CC25983}" type="presParOf" srcId="{BCCA8DC3-702F-4799-B629-CBAE259C65AC}" destId="{CDB4CD05-2707-4D3A-9B18-B67D2806F761}" srcOrd="1" destOrd="0" presId="urn:microsoft.com/office/officeart/2005/8/layout/hierarchy1"/>
+    <dgm:cxn modelId="{198C7CD4-E14A-4325-B626-4786FE099E0C}" type="presParOf" srcId="{CDB4CD05-2707-4D3A-9B18-B67D2806F761}" destId="{84CF8973-202E-4EEB-857D-FB342E8FC1C0}" srcOrd="0" destOrd="0" presId="urn:microsoft.com/office/officeart/2005/8/layout/hierarchy1"/>
+    <dgm:cxn modelId="{7D180C09-7A1C-4BA9-BC62-D22A046413A0}" type="presParOf" srcId="{84CF8973-202E-4EEB-857D-FB342E8FC1C0}" destId="{91A4CA23-05FF-43E0-ABFE-9CCA626ACD3C}" srcOrd="0" destOrd="0" presId="urn:microsoft.com/office/officeart/2005/8/layout/hierarchy1"/>
+    <dgm:cxn modelId="{42A831AB-3223-43BA-9D3F-098BD709FFCF}" type="presParOf" srcId="{84CF8973-202E-4EEB-857D-FB342E8FC1C0}" destId="{11151BF1-7B71-42FF-BD08-60ED7CF2B970}" srcOrd="1" destOrd="0" presId="urn:microsoft.com/office/officeart/2005/8/layout/hierarchy1"/>
+    <dgm:cxn modelId="{A87FE49D-179D-4AC5-B58F-CDB1C570A2E1}" type="presParOf" srcId="{CDB4CD05-2707-4D3A-9B18-B67D2806F761}" destId="{9F4BD01E-6FF9-4437-975F-618EFD43E2AD}" srcOrd="1" destOrd="0" presId="urn:microsoft.com/office/officeart/2005/8/layout/hierarchy1"/>
+    <dgm:cxn modelId="{DEA127FE-7CED-4E72-879D-F5F5029A6A96}" type="presParOf" srcId="{3A3D6DB3-E33F-4872-AC02-CC7A2015C5AD}" destId="{E3C203B4-6CF9-4005-93C5-A6E4A49C5DB8}" srcOrd="10" destOrd="0" presId="urn:microsoft.com/office/officeart/2005/8/layout/hierarchy1"/>
+    <dgm:cxn modelId="{A9746075-D114-4703-9D26-83989FB4D21E}" type="presParOf" srcId="{3A3D6DB3-E33F-4872-AC02-CC7A2015C5AD}" destId="{326E8457-AA63-4D4F-BD10-D85476246FF0}" srcOrd="11" destOrd="0" presId="urn:microsoft.com/office/officeart/2005/8/layout/hierarchy1"/>
+    <dgm:cxn modelId="{9ADD827D-EE6A-43E7-A0D5-A7742FB17EE8}" type="presParOf" srcId="{326E8457-AA63-4D4F-BD10-D85476246FF0}" destId="{D63E44F9-ECE0-4352-A8CA-9ACC94A7D476}" srcOrd="0" destOrd="0" presId="urn:microsoft.com/office/officeart/2005/8/layout/hierarchy1"/>
+    <dgm:cxn modelId="{2C552DC9-4A35-4BB6-827D-3ACB72E6CC1E}" type="presParOf" srcId="{D63E44F9-ECE0-4352-A8CA-9ACC94A7D476}" destId="{72BA3170-C363-4340-9E7C-E53EB323F7B9}" srcOrd="0" destOrd="0" presId="urn:microsoft.com/office/officeart/2005/8/layout/hierarchy1"/>
+    <dgm:cxn modelId="{2947B515-273F-41B4-922E-843F20C41EC8}" type="presParOf" srcId="{D63E44F9-ECE0-4352-A8CA-9ACC94A7D476}" destId="{393467A7-A880-420A-97EF-D6A784224FEB}" srcOrd="1" destOrd="0" presId="urn:microsoft.com/office/officeart/2005/8/layout/hierarchy1"/>
+    <dgm:cxn modelId="{F7724A11-D844-49D5-B696-6FB46F5EC033}" type="presParOf" srcId="{326E8457-AA63-4D4F-BD10-D85476246FF0}" destId="{34F581A6-343F-49E4-95FD-567B0D7E86CC}" srcOrd="1" destOrd="0" presId="urn:microsoft.com/office/officeart/2005/8/layout/hierarchy1"/>
+    <dgm:cxn modelId="{E5E11CEE-2ABA-4BB9-B0EC-DD6920B11AEE}" type="presParOf" srcId="{34F581A6-343F-49E4-95FD-567B0D7E86CC}" destId="{6E5693FF-A4A8-4B23-BF20-58009D80C5FA}" srcOrd="0" destOrd="0" presId="urn:microsoft.com/office/officeart/2005/8/layout/hierarchy1"/>
+    <dgm:cxn modelId="{97D3767A-A773-471A-B461-35935ED202CA}" type="presParOf" srcId="{34F581A6-343F-49E4-95FD-567B0D7E86CC}" destId="{740DF679-962B-4D66-98BA-22B93A9E740B}" srcOrd="1" destOrd="0" presId="urn:microsoft.com/office/officeart/2005/8/layout/hierarchy1"/>
+    <dgm:cxn modelId="{21139D11-6799-45DA-B5CB-623F2AD1EB3A}" type="presParOf" srcId="{740DF679-962B-4D66-98BA-22B93A9E740B}" destId="{19662B60-8980-4161-AA3A-BBC369A04188}" srcOrd="0" destOrd="0" presId="urn:microsoft.com/office/officeart/2005/8/layout/hierarchy1"/>
+    <dgm:cxn modelId="{73CE6277-3983-452D-A21E-8E84A87A9684}" type="presParOf" srcId="{19662B60-8980-4161-AA3A-BBC369A04188}" destId="{CC05F029-69BB-44A3-865A-53E7AAE6C52E}" srcOrd="0" destOrd="0" presId="urn:microsoft.com/office/officeart/2005/8/layout/hierarchy1"/>
+    <dgm:cxn modelId="{D3A28431-9A84-47B2-9732-65F7C8A036ED}" type="presParOf" srcId="{19662B60-8980-4161-AA3A-BBC369A04188}" destId="{18258405-F1A0-4EE6-9509-74D66AE616A5}" srcOrd="1" destOrd="0" presId="urn:microsoft.com/office/officeart/2005/8/layout/hierarchy1"/>
+    <dgm:cxn modelId="{8ADCEEA5-A17A-4395-B210-CA07376BA32A}" type="presParOf" srcId="{740DF679-962B-4D66-98BA-22B93A9E740B}" destId="{349337F8-BD60-484A-8344-6242C1683A63}" srcOrd="1" destOrd="0" presId="urn:microsoft.com/office/officeart/2005/8/layout/hierarchy1"/>
+    <dgm:cxn modelId="{4D1365D2-E194-4C86-9B0A-2DB46D22C736}" type="presParOf" srcId="{15744975-9C81-4B9B-AA55-A8CDA74EB43D}" destId="{FBB416C7-44D8-431A-9BC6-C43FD5A7266A}" srcOrd="2" destOrd="0" presId="urn:microsoft.com/office/officeart/2005/8/layout/hierarchy1"/>
+    <dgm:cxn modelId="{EFB02BC1-B9DE-428B-A4A7-5C7A25E7328F}" type="presParOf" srcId="{15744975-9C81-4B9B-AA55-A8CDA74EB43D}" destId="{A5B563C3-0FC1-436F-926A-EEFCB2308E7C}" srcOrd="3" destOrd="0" presId="urn:microsoft.com/office/officeart/2005/8/layout/hierarchy1"/>
+    <dgm:cxn modelId="{89C05E36-F888-4AD2-810F-DBD98E0568FA}" type="presParOf" srcId="{A5B563C3-0FC1-436F-926A-EEFCB2308E7C}" destId="{C734AEBE-C09F-4EDA-8BD6-B382657CD4B9}" srcOrd="0" destOrd="0" presId="urn:microsoft.com/office/officeart/2005/8/layout/hierarchy1"/>
+    <dgm:cxn modelId="{C10867C5-BC42-4C79-8435-0DD46C0AA38C}" type="presParOf" srcId="{C734AEBE-C09F-4EDA-8BD6-B382657CD4B9}" destId="{696F6FA6-E8D2-4297-8E4E-22DC15DD5A19}" srcOrd="0" destOrd="0" presId="urn:microsoft.com/office/officeart/2005/8/layout/hierarchy1"/>
+    <dgm:cxn modelId="{9E974103-28C6-49F1-A52D-1BAD833F85D2}" type="presParOf" srcId="{C734AEBE-C09F-4EDA-8BD6-B382657CD4B9}" destId="{75887B4D-F1FE-46C6-BC18-43B2804F2134}" srcOrd="1" destOrd="0" presId="urn:microsoft.com/office/officeart/2005/8/layout/hierarchy1"/>
+    <dgm:cxn modelId="{2EC1DFEB-EF00-4B6B-9653-5B305B1EC4C1}" type="presParOf" srcId="{A5B563C3-0FC1-436F-926A-EEFCB2308E7C}" destId="{7392B169-2DFC-46F5-B5E8-F6A3336D7F8C}" srcOrd="1" destOrd="0" presId="urn:microsoft.com/office/officeart/2005/8/layout/hierarchy1"/>
+    <dgm:cxn modelId="{C6CCBA46-7035-4C07-8B2F-F28C38FD083D}" type="presParOf" srcId="{15744975-9C81-4B9B-AA55-A8CDA74EB43D}" destId="{B41FBE67-C3B5-4181-B101-96E451C009C3}" srcOrd="4" destOrd="0" presId="urn:microsoft.com/office/officeart/2005/8/layout/hierarchy1"/>
+    <dgm:cxn modelId="{4DE974D5-A174-413E-8736-D75A006C2151}" type="presParOf" srcId="{15744975-9C81-4B9B-AA55-A8CDA74EB43D}" destId="{E24D3315-3472-4F98-841E-39C1279505CC}" srcOrd="5" destOrd="0" presId="urn:microsoft.com/office/officeart/2005/8/layout/hierarchy1"/>
+    <dgm:cxn modelId="{21C469CC-7806-4A3B-8A43-C6695A49FA7E}" type="presParOf" srcId="{E24D3315-3472-4F98-841E-39C1279505CC}" destId="{E2FDD8B2-C703-47B3-9083-1C6D539C9453}" srcOrd="0" destOrd="0" presId="urn:microsoft.com/office/officeart/2005/8/layout/hierarchy1"/>
+    <dgm:cxn modelId="{F3DF7D4C-62AA-45BA-97C3-8B36F00A80A3}" type="presParOf" srcId="{E2FDD8B2-C703-47B3-9083-1C6D539C9453}" destId="{F4DC70B6-D8F8-42BF-92E5-B75B49856F2D}" srcOrd="0" destOrd="0" presId="urn:microsoft.com/office/officeart/2005/8/layout/hierarchy1"/>
+    <dgm:cxn modelId="{68C89C26-8DA0-4CCB-ADDD-ED94908A3F43}" type="presParOf" srcId="{E2FDD8B2-C703-47B3-9083-1C6D539C9453}" destId="{F6FFE223-8FDD-4A8A-A2CB-0585C4015B74}" srcOrd="1" destOrd="0" presId="urn:microsoft.com/office/officeart/2005/8/layout/hierarchy1"/>
+    <dgm:cxn modelId="{927FBF86-EA22-4DE8-981A-4814898B961C}" type="presParOf" srcId="{E24D3315-3472-4F98-841E-39C1279505CC}" destId="{4C49EECF-02B9-4A64-AE42-A71546D83F2E}" srcOrd="1" destOrd="0" presId="urn:microsoft.com/office/officeart/2005/8/layout/hierarchy1"/>
+    <dgm:cxn modelId="{82AF874C-C833-4EBE-AE12-41F0E034EA61}" type="presParOf" srcId="{15744975-9C81-4B9B-AA55-A8CDA74EB43D}" destId="{6EDDDEFF-CDBF-4E14-9CCB-C7D6BC79F0B7}" srcOrd="6" destOrd="0" presId="urn:microsoft.com/office/officeart/2005/8/layout/hierarchy1"/>
+    <dgm:cxn modelId="{A6FC2581-E148-40C9-93A0-232D9EDE645A}" type="presParOf" srcId="{15744975-9C81-4B9B-AA55-A8CDA74EB43D}" destId="{C207638B-AAC8-492F-B8E8-4D10FC8D7E3D}" srcOrd="7" destOrd="0" presId="urn:microsoft.com/office/officeart/2005/8/layout/hierarchy1"/>
+    <dgm:cxn modelId="{43A84B54-1ED8-48BB-9390-68A089514710}" type="presParOf" srcId="{C207638B-AAC8-492F-B8E8-4D10FC8D7E3D}" destId="{F5D840F4-BF09-49DC-B981-D364603FC29F}" srcOrd="0" destOrd="0" presId="urn:microsoft.com/office/officeart/2005/8/layout/hierarchy1"/>
+    <dgm:cxn modelId="{D0A7E2DB-F292-499A-9C3C-8EA777DFF3AE}" type="presParOf" srcId="{F5D840F4-BF09-49DC-B981-D364603FC29F}" destId="{B01CB616-29B8-46FD-8977-0ABE85BE2132}" srcOrd="0" destOrd="0" presId="urn:microsoft.com/office/officeart/2005/8/layout/hierarchy1"/>
+    <dgm:cxn modelId="{01CFCF03-1E79-46B2-BE85-6ACF33FEA58E}" type="presParOf" srcId="{F5D840F4-BF09-49DC-B981-D364603FC29F}" destId="{6FA09658-643D-42F2-979A-B6BDEF860025}" srcOrd="1" destOrd="0" presId="urn:microsoft.com/office/officeart/2005/8/layout/hierarchy1"/>
+    <dgm:cxn modelId="{4ADDE8A0-0E18-41B2-8A70-FACA647917AE}" type="presParOf" srcId="{C207638B-AAC8-492F-B8E8-4D10FC8D7E3D}" destId="{E40C0A2F-F3B3-4209-A2C7-4426A49E0240}" srcOrd="1" destOrd="0" presId="urn:microsoft.com/office/officeart/2005/8/layout/hierarchy1"/>
   </dgm:cxnLst>
   <dgm:bg/>
   <dgm:whole/>

</xml_diff>

<commit_message>
se realizo correctamente el diseño de la arquitectura logica del sistema
</commit_message>
<xml_diff>
--- a/Proyecto Asistencia/Documentacion.docx
+++ b/Proyecto Asistencia/Documentacion.docx
@@ -1125,25 +1125,7 @@
           <w:sz w:val="24"/>
           <w:szCs w:val="24"/>
         </w:rPr>
-        <w:t xml:space="preserve">El proceso de la contratación del personal se realiza mediante el uso tradicional del papel y no se tiene información organizada de la manera </w:t>
-      </w:r>
-      <w:proofErr w:type="spellStart"/>
-      <w:r>
-        <w:rPr>
-          <w:rFonts w:ascii="Times New Roman" w:hAnsi="Times New Roman" w:cs="Times New Roman"/>
-          <w:sz w:val="24"/>
-          <w:szCs w:val="24"/>
-        </w:rPr>
-        <w:t>másóptima</w:t>
-      </w:r>
-      <w:proofErr w:type="spellEnd"/>
-      <w:r>
-        <w:rPr>
-          <w:rFonts w:ascii="Times New Roman" w:hAnsi="Times New Roman" w:cs="Times New Roman"/>
-          <w:sz w:val="24"/>
-          <w:szCs w:val="24"/>
-        </w:rPr>
-        <w:t xml:space="preserve"> ya que se archivan los contratos en folders personales.</w:t>
+        <w:t>El proceso de la contratación del personal se realiza mediante el uso tradicional del papel y no se tiene información organizada de la manera másóptima ya que se archivan los contratos en folders personales.</w:t>
       </w:r>
     </w:p>
     <w:p>
@@ -1191,25 +1173,7 @@
           <w:sz w:val="24"/>
           <w:szCs w:val="24"/>
         </w:rPr>
-        <w:t xml:space="preserve">De todo lo </w:t>
-      </w:r>
-      <w:proofErr w:type="spellStart"/>
-      <w:r>
-        <w:rPr>
-          <w:rFonts w:ascii="Times New Roman" w:hAnsi="Times New Roman" w:cs="Times New Roman"/>
-          <w:sz w:val="24"/>
-          <w:szCs w:val="24"/>
-        </w:rPr>
-        <w:t>mencionadose</w:t>
-      </w:r>
-      <w:proofErr w:type="spellEnd"/>
-      <w:r>
-        <w:rPr>
-          <w:rFonts w:ascii="Times New Roman" w:hAnsi="Times New Roman" w:cs="Times New Roman"/>
-          <w:sz w:val="24"/>
-          <w:szCs w:val="24"/>
-        </w:rPr>
-        <w:t xml:space="preserve"> ha detectado que uno  de los principales problemas de los sectores del área de aplicaciones del trabajo es la administración de la información; es decir, que no se cuenta con una información completamente fiable</w:t>
+        <w:t>De todo lo mencionadose ha detectado que uno  de los principales problemas de los sectores del área de aplicaciones del trabajo es la administración de la información; es decir, que no se cuenta con una información completamente fiable</w:t>
       </w:r>
       <w:r>
         <w:rPr>
@@ -1265,33 +1229,15 @@
           <w:sz w:val="24"/>
           <w:szCs w:val="24"/>
         </w:rPr>
-        <w:t xml:space="preserve"> retraso del </w:t>
-      </w:r>
-      <w:proofErr w:type="spellStart"/>
-      <w:r>
-        <w:rPr>
-          <w:rFonts w:ascii="Times New Roman" w:hAnsi="Times New Roman" w:cs="Times New Roman"/>
-          <w:sz w:val="24"/>
-          <w:szCs w:val="24"/>
-        </w:rPr>
-        <w:t>personal</w:t>
-      </w:r>
-      <w:r>
-        <w:rPr>
-          <w:rFonts w:ascii="Times New Roman" w:hAnsi="Times New Roman" w:cs="Times New Roman"/>
-          <w:sz w:val="24"/>
-          <w:szCs w:val="24"/>
-        </w:rPr>
-        <w:t>.El</w:t>
-      </w:r>
-      <w:proofErr w:type="spellEnd"/>
-      <w:r>
-        <w:rPr>
-          <w:rFonts w:ascii="Times New Roman" w:hAnsi="Times New Roman" w:cs="Times New Roman"/>
-          <w:sz w:val="24"/>
-          <w:szCs w:val="24"/>
-        </w:rPr>
-        <w:t xml:space="preserve"> registro  de los empleados, contratos del personal y la obtención los datos se realizan de forma manual y es moroso lo que causa pérdidas de información.</w:t>
+        <w:t xml:space="preserve"> retraso del personal</w:t>
+      </w:r>
+      <w:r>
+        <w:rPr>
+          <w:rFonts w:ascii="Times New Roman" w:hAnsi="Times New Roman" w:cs="Times New Roman"/>
+          <w:sz w:val="24"/>
+          <w:szCs w:val="24"/>
+        </w:rPr>
+        <w:t>.El registro  de los empleados, contratos del personal y la obtención los datos se realizan de forma manual y es moroso lo que causa pérdidas de información.</w:t>
       </w:r>
     </w:p>
     <w:p>
@@ -1412,61 +1358,7 @@
           <w:sz w:val="24"/>
           <w:szCs w:val="24"/>
         </w:rPr>
-        <w:t xml:space="preserve">Desarrollar un Sistema de </w:t>
-      </w:r>
-      <w:proofErr w:type="spellStart"/>
-      <w:r>
-        <w:rPr>
-          <w:rFonts w:ascii="Times New Roman" w:hAnsi="Times New Roman" w:cs="Times New Roman"/>
-          <w:sz w:val="24"/>
-          <w:szCs w:val="24"/>
-        </w:rPr>
-        <w:t>GestiónWeb</w:t>
-      </w:r>
-      <w:proofErr w:type="spellEnd"/>
-      <w:r>
-        <w:rPr>
-          <w:rFonts w:ascii="Times New Roman" w:hAnsi="Times New Roman" w:cs="Times New Roman"/>
-          <w:sz w:val="24"/>
-          <w:szCs w:val="24"/>
-        </w:rPr>
-        <w:t xml:space="preserve"> de </w:t>
-      </w:r>
-      <w:proofErr w:type="spellStart"/>
-      <w:r>
-        <w:rPr>
-          <w:rFonts w:ascii="Times New Roman" w:hAnsi="Times New Roman" w:cs="Times New Roman"/>
-          <w:sz w:val="24"/>
-          <w:szCs w:val="24"/>
-        </w:rPr>
-        <w:t>Asistenciapara</w:t>
-      </w:r>
-      <w:proofErr w:type="spellEnd"/>
-      <w:r>
-        <w:rPr>
-          <w:rFonts w:ascii="Times New Roman" w:hAnsi="Times New Roman" w:cs="Times New Roman"/>
-          <w:sz w:val="24"/>
-          <w:szCs w:val="24"/>
-        </w:rPr>
-        <w:t xml:space="preserve"> la clínica “BUENA </w:t>
-      </w:r>
-      <w:proofErr w:type="spellStart"/>
-      <w:r>
-        <w:rPr>
-          <w:rFonts w:ascii="Times New Roman" w:hAnsi="Times New Roman" w:cs="Times New Roman"/>
-          <w:sz w:val="24"/>
-          <w:szCs w:val="24"/>
-        </w:rPr>
-        <w:t>SALUD”que</w:t>
-      </w:r>
-      <w:proofErr w:type="spellEnd"/>
-      <w:r>
-        <w:rPr>
-          <w:rFonts w:ascii="Times New Roman" w:hAnsi="Times New Roman" w:cs="Times New Roman"/>
-          <w:sz w:val="24"/>
-          <w:szCs w:val="24"/>
-        </w:rPr>
-        <w:t xml:space="preserve"> permita hacer un control de la  asistencia por medio de reconocimiento de huellas dactilares y un mejor acceso a los dat</w:t>
+        <w:t>Desarrollar un Sistema de GestiónWeb de Asistenciapara la clínica “BUENA SALUD”que permita hacer un control de la  asistencia por medio de reconocimiento de huellas dactilares y un mejor acceso a los dat</w:t>
       </w:r>
       <w:r>
         <w:rPr>
@@ -1553,27 +1445,7 @@
           <w:sz w:val="24"/>
           <w:szCs w:val="24"/>
         </w:rPr>
-        <w:t xml:space="preserve">Realizar análisis de  los requisitos obtenidos en la </w:t>
-      </w:r>
-      <w:proofErr w:type="spellStart"/>
-      <w:r>
-        <w:rPr>
-          <w:rFonts w:ascii="Times New Roman" w:hAnsi="Times New Roman" w:cs="Times New Roman"/>
-          <w:color w:val="000000" w:themeColor="text1"/>
-          <w:sz w:val="24"/>
-          <w:szCs w:val="24"/>
-        </w:rPr>
-        <w:t>clínicaBUENA</w:t>
-      </w:r>
-      <w:proofErr w:type="spellEnd"/>
-      <w:r>
-        <w:rPr>
-          <w:rFonts w:ascii="Times New Roman" w:hAnsi="Times New Roman" w:cs="Times New Roman"/>
-          <w:color w:val="000000" w:themeColor="text1"/>
-          <w:sz w:val="24"/>
-          <w:szCs w:val="24"/>
-        </w:rPr>
-        <w:t xml:space="preserve"> SALUD.</w:t>
+        <w:t>Realizar análisis de  los requisitos obtenidos en la clínicaBUENA SALUD.</w:t>
       </w:r>
     </w:p>
     <w:p>
@@ -3413,7 +3285,6 @@
         </w:rPr>
         <w:t xml:space="preserve">Base de Datos </w:t>
       </w:r>
-      <w:proofErr w:type="spellStart"/>
       <w:r>
         <w:rPr>
           <w:rFonts w:ascii="Times New Roman" w:hAnsi="Times New Roman" w:cs="Times New Roman"/>
@@ -3422,18 +3293,7 @@
           <w:szCs w:val="24"/>
           <w:shd w:val="clear" w:color="auto" w:fill="FFFFFF"/>
         </w:rPr>
-        <w:t>MicrosoftSQL</w:t>
-      </w:r>
-      <w:proofErr w:type="spellEnd"/>
-      <w:r>
-        <w:rPr>
-          <w:rFonts w:ascii="Times New Roman" w:hAnsi="Times New Roman" w:cs="Times New Roman"/>
-          <w:color w:val="000000"/>
-          <w:sz w:val="24"/>
-          <w:szCs w:val="24"/>
-          <w:shd w:val="clear" w:color="auto" w:fill="FFFFFF"/>
-        </w:rPr>
-        <w:t xml:space="preserve"> server 2008</w:t>
+        <w:t>MicrosoftSQL server 2008</w:t>
       </w:r>
     </w:p>
     <w:p>
@@ -3923,33 +3783,15 @@
           <w:sz w:val="24"/>
           <w:szCs w:val="24"/>
         </w:rPr>
-        <w:t xml:space="preserve">Sistemas de </w:t>
-      </w:r>
-      <w:proofErr w:type="spellStart"/>
-      <w:r>
-        <w:rPr>
-          <w:rFonts w:ascii="Times New Roman" w:hAnsi="Times New Roman" w:cs="Times New Roman"/>
-          <w:sz w:val="24"/>
-          <w:szCs w:val="24"/>
-        </w:rPr>
-        <w:t>Gestión</w:t>
-      </w:r>
-      <w:r>
-        <w:rPr>
-          <w:rFonts w:ascii="Times New Roman" w:hAnsi="Times New Roman" w:cs="Times New Roman"/>
-          <w:sz w:val="24"/>
-          <w:szCs w:val="24"/>
-        </w:rPr>
-        <w:t>de</w:t>
-      </w:r>
-      <w:proofErr w:type="spellEnd"/>
-      <w:r>
-        <w:rPr>
-          <w:rFonts w:ascii="Times New Roman" w:hAnsi="Times New Roman" w:cs="Times New Roman"/>
-          <w:sz w:val="24"/>
-          <w:szCs w:val="24"/>
-        </w:rPr>
-        <w:t xml:space="preserve"> asistencia</w:t>
+        <w:t>Sistemas de Gestión</w:t>
+      </w:r>
+      <w:r>
+        <w:rPr>
+          <w:rFonts w:ascii="Times New Roman" w:hAnsi="Times New Roman" w:cs="Times New Roman"/>
+          <w:sz w:val="24"/>
+          <w:szCs w:val="24"/>
+        </w:rPr>
+        <w:t>de asistencia</w:t>
       </w:r>
       <w:r>
         <w:rPr>
@@ -4788,25 +4630,7 @@
           <w:sz w:val="24"/>
           <w:szCs w:val="24"/>
         </w:rPr>
-        <w:t xml:space="preserve">La Clínica Buena Salud, cuya sigla es BS, es una Institución que presenta un servicio médico especializado a pacientes con diferentes patologías. La información presentada en este capítulo fue otorgada por la doctora </w:t>
-      </w:r>
-      <w:proofErr w:type="spellStart"/>
-      <w:r>
-        <w:rPr>
-          <w:rFonts w:ascii="Times New Roman" w:hAnsi="Times New Roman" w:cs="Times New Roman"/>
-          <w:sz w:val="24"/>
-          <w:szCs w:val="24"/>
-        </w:rPr>
-        <w:t>Yovana</w:t>
-      </w:r>
-      <w:proofErr w:type="spellEnd"/>
-      <w:r>
-        <w:rPr>
-          <w:rFonts w:ascii="Times New Roman" w:hAnsi="Times New Roman" w:cs="Times New Roman"/>
-          <w:sz w:val="24"/>
-          <w:szCs w:val="24"/>
-        </w:rPr>
-        <w:t xml:space="preserve"> Flores, Propietaria.</w:t>
+        <w:t>La Clínica Buena Salud, cuya sigla es BS, es una Institución que presenta un servicio médico especializado a pacientes con diferentes patologías. La información presentada en este capítulo fue otorgada por la doctora Yovana Flores, Propietaria.</w:t>
       </w:r>
     </w:p>
     <w:p>
@@ -4844,25 +4668,7 @@
           <w:sz w:val="24"/>
           <w:szCs w:val="24"/>
         </w:rPr>
-        <w:t xml:space="preserve">Hoy en día la clínica cuenta con una serie de especialidades en </w:t>
-      </w:r>
-      <w:proofErr w:type="spellStart"/>
-      <w:r>
-        <w:rPr>
-          <w:rFonts w:ascii="Times New Roman" w:hAnsi="Times New Roman" w:cs="Times New Roman"/>
-          <w:sz w:val="24"/>
-          <w:szCs w:val="24"/>
-        </w:rPr>
-        <w:t>diversasáreas</w:t>
-      </w:r>
-      <w:proofErr w:type="spellEnd"/>
-      <w:r>
-        <w:rPr>
-          <w:rFonts w:ascii="Times New Roman" w:hAnsi="Times New Roman" w:cs="Times New Roman"/>
-          <w:sz w:val="24"/>
-          <w:szCs w:val="24"/>
-        </w:rPr>
-        <w:t xml:space="preserve"> lo que ha ocasionado que el número de pacientes aumente y lo cual conlleva al aumento de personal necesario para la mejor atención en la clínica.</w:t>
+        <w:t>Hoy en día la clínica cuenta con una serie de especialidades en diversasáreas lo que ha ocasionado que el número de pacientes aumente y lo cual conlleva al aumento de personal necesario para la mejor atención en la clínica.</w:t>
       </w:r>
     </w:p>
     <w:p>
@@ -5343,21 +5149,7 @@
         <w:rPr>
           <w:b w:val="0"/>
         </w:rPr>
-        <w:t xml:space="preserve"> (</w:t>
-      </w:r>
-      <w:proofErr w:type="spellStart"/>
-      <w:r>
-        <w:rPr>
-          <w:b w:val="0"/>
-        </w:rPr>
-        <w:t>Yovana</w:t>
-      </w:r>
-      <w:proofErr w:type="spellEnd"/>
-      <w:r>
-        <w:rPr>
-          <w:b w:val="0"/>
-        </w:rPr>
-        <w:t xml:space="preserve"> Flores V., 2012)</w:t>
+        <w:t xml:space="preserve"> (Yovana Flores V., 2012)</w:t>
       </w:r>
       <w:bookmarkEnd w:id="47"/>
     </w:p>
@@ -5624,7 +5416,6 @@
           <w:szCs w:val="24"/>
         </w:rPr>
       </w:pPr>
-      <w:proofErr w:type="spellStart"/>
       <w:r>
         <w:rPr>
           <w:rFonts w:ascii="Times New Roman" w:hAnsi="Times New Roman" w:cs="Times New Roman"/>
@@ -5632,17 +5423,7 @@
           <w:sz w:val="24"/>
           <w:szCs w:val="24"/>
         </w:rPr>
-        <w:t>Encargadodel</w:t>
-      </w:r>
-      <w:proofErr w:type="spellEnd"/>
-      <w:r>
-        <w:rPr>
-          <w:rFonts w:ascii="Times New Roman" w:hAnsi="Times New Roman" w:cs="Times New Roman"/>
-          <w:b/>
-          <w:sz w:val="24"/>
-          <w:szCs w:val="24"/>
-        </w:rPr>
-        <w:t xml:space="preserve"> personal</w:t>
+        <w:t>Encargadodel personal</w:t>
       </w:r>
     </w:p>
     <w:p>
@@ -6398,29 +6179,7 @@
           <w:szCs w:val="24"/>
           <w:lang w:val="es-BO"/>
         </w:rPr>
-        <w:t xml:space="preserve">El sistema </w:t>
-      </w:r>
-      <w:proofErr w:type="spellStart"/>
-      <w:r>
-        <w:rPr>
-          <w:rFonts w:ascii="Times New Roman" w:hAnsi="Times New Roman" w:cs="Times New Roman"/>
-          <w:b/>
-          <w:sz w:val="24"/>
-          <w:szCs w:val="24"/>
-          <w:lang w:val="es-BO"/>
-        </w:rPr>
-        <w:t>deasistenciatiene</w:t>
-      </w:r>
-      <w:proofErr w:type="spellEnd"/>
-      <w:r>
-        <w:rPr>
-          <w:rFonts w:ascii="Times New Roman" w:hAnsi="Times New Roman" w:cs="Times New Roman"/>
-          <w:b/>
-          <w:sz w:val="24"/>
-          <w:szCs w:val="24"/>
-          <w:lang w:val="es-BO"/>
-        </w:rPr>
-        <w:t xml:space="preserve"> por objeto:</w:t>
+        <w:t>El sistema deasistenciatiene por objeto:</w:t>
       </w:r>
     </w:p>
     <w:p>
@@ -6726,29 +6485,7 @@
           <w:szCs w:val="24"/>
           <w:lang w:eastAsia="es-ES"/>
         </w:rPr>
-        <w:t xml:space="preserve">Determinación de si el trabajo o servicio se efectuará por unidad de tiempo, </w:t>
-      </w:r>
-      <w:proofErr w:type="spellStart"/>
-      <w:r>
-        <w:rPr>
-          <w:rFonts w:ascii="Times New Roman" w:eastAsia="Times New Roman" w:hAnsi="Times New Roman" w:cs="Times New Roman"/>
-          <w:color w:val="000000"/>
-          <w:sz w:val="24"/>
-          <w:szCs w:val="24"/>
-          <w:lang w:eastAsia="es-ES"/>
-        </w:rPr>
-        <w:t>deobra</w:t>
-      </w:r>
-      <w:proofErr w:type="spellEnd"/>
-      <w:r>
-        <w:rPr>
-          <w:rFonts w:ascii="Times New Roman" w:eastAsia="Times New Roman" w:hAnsi="Times New Roman" w:cs="Times New Roman"/>
-          <w:color w:val="000000"/>
-          <w:sz w:val="24"/>
-          <w:szCs w:val="24"/>
-          <w:lang w:eastAsia="es-ES"/>
-        </w:rPr>
-        <w:t>, por tarea o destajo, o por dos o más de estos sistemas.</w:t>
+        <w:t>Determinación de si el trabajo o servicio se efectuará por unidad de tiempo, deobra, por tarea o destajo, o por dos o más de estos sistemas.</w:t>
       </w:r>
     </w:p>
     <w:p>
@@ -6864,29 +6601,7 @@
           <w:szCs w:val="24"/>
           <w:lang w:eastAsia="es-ES"/>
         </w:rPr>
-        <w:t xml:space="preserve">Inscripción de sus herederos, con indicación de nombres y edad, para </w:t>
-      </w:r>
-      <w:proofErr w:type="spellStart"/>
-      <w:r>
-        <w:rPr>
-          <w:rFonts w:ascii="Times New Roman" w:eastAsia="Times New Roman" w:hAnsi="Times New Roman" w:cs="Times New Roman"/>
-          <w:color w:val="000000"/>
-          <w:sz w:val="24"/>
-          <w:szCs w:val="24"/>
-          <w:lang w:eastAsia="es-ES"/>
-        </w:rPr>
-        <w:t>efectosconcernientes</w:t>
-      </w:r>
-      <w:proofErr w:type="spellEnd"/>
-      <w:r>
-        <w:rPr>
-          <w:rFonts w:ascii="Times New Roman" w:eastAsia="Times New Roman" w:hAnsi="Times New Roman" w:cs="Times New Roman"/>
-          <w:color w:val="000000"/>
-          <w:sz w:val="24"/>
-          <w:szCs w:val="24"/>
-          <w:lang w:eastAsia="es-ES"/>
-        </w:rPr>
-        <w:t xml:space="preserve"> a la reparación de los riesgos profesionales</w:t>
+        <w:t>Inscripción de sus herederos, con indicación de nombres y edad, para efectosconcernientes a la reparación de los riesgos profesionales</w:t>
       </w:r>
     </w:p>
     <w:p>
@@ -7166,25 +6881,7 @@
           <w:sz w:val="24"/>
           <w:szCs w:val="24"/>
         </w:rPr>
-        <w:t xml:space="preserve">El personal de dirección (directores, administradores, gerentes, jefes de sección, asesores), de vigilancia o confianza, o que por su naturaleza no puedan someterse a la jornada de trabajo, están exentos del cumplimiento de la jornada establecida y no </w:t>
-      </w:r>
-      <w:proofErr w:type="spellStart"/>
-      <w:r>
-        <w:rPr>
-          <w:rFonts w:ascii="Times New Roman" w:hAnsi="Times New Roman" w:cs="Times New Roman"/>
-          <w:sz w:val="24"/>
-          <w:szCs w:val="24"/>
-        </w:rPr>
-        <w:t>podrátrabajar</w:t>
-      </w:r>
-      <w:proofErr w:type="spellEnd"/>
-      <w:r>
-        <w:rPr>
-          <w:rFonts w:ascii="Times New Roman" w:hAnsi="Times New Roman" w:cs="Times New Roman"/>
-          <w:sz w:val="24"/>
-          <w:szCs w:val="24"/>
-        </w:rPr>
-        <w:t xml:space="preserve"> más de 12 horas diarias. (Art.46 L.G.T.)</w:t>
+        <w:t>El personal de dirección (directores, administradores, gerentes, jefes de sección, asesores), de vigilancia o confianza, o que por su naturaleza no puedan someterse a la jornada de trabajo, están exentos del cumplimiento de la jornada establecida y no podrátrabajar más de 12 horas diarias. (Art.46 L.G.T.)</w:t>
       </w:r>
     </w:p>
     <w:p>
@@ -7229,43 +6926,7 @@
           <w:sz w:val="24"/>
           <w:szCs w:val="24"/>
         </w:rPr>
-        <w:t xml:space="preserve">El período de descanso a media jornada no podrá ser menor a dos horas, sin que </w:t>
-      </w:r>
-      <w:proofErr w:type="spellStart"/>
-      <w:r>
-        <w:rPr>
-          <w:rFonts w:ascii="Times New Roman" w:hAnsi="Times New Roman" w:cs="Times New Roman"/>
-          <w:sz w:val="24"/>
-          <w:szCs w:val="24"/>
-        </w:rPr>
-        <w:t>sepueda</w:t>
-      </w:r>
-      <w:proofErr w:type="spellEnd"/>
-      <w:r>
-        <w:rPr>
-          <w:rFonts w:ascii="Times New Roman" w:hAnsi="Times New Roman" w:cs="Times New Roman"/>
-          <w:sz w:val="24"/>
-          <w:szCs w:val="24"/>
-        </w:rPr>
-        <w:t xml:space="preserve"> trabajar más de 5 horas continuas en cada período</w:t>
-      </w:r>
-      <w:proofErr w:type="gramStart"/>
-      <w:r>
-        <w:rPr>
-          <w:rFonts w:ascii="Times New Roman" w:hAnsi="Times New Roman" w:cs="Times New Roman"/>
-          <w:sz w:val="24"/>
-          <w:szCs w:val="24"/>
-        </w:rPr>
-        <w:t>.(</w:t>
-      </w:r>
-      <w:proofErr w:type="gramEnd"/>
-      <w:r>
-        <w:rPr>
-          <w:rFonts w:ascii="Times New Roman" w:hAnsi="Times New Roman" w:cs="Times New Roman"/>
-          <w:sz w:val="24"/>
-          <w:szCs w:val="24"/>
-        </w:rPr>
-        <w:t>Art.49 L.G.T.)</w:t>
+        <w:t>El período de descanso a media jornada no podrá ser menor a dos horas, sin que sepueda trabajar más de 5 horas continuas en cada período.(Art.49 L.G.T.)</w:t>
       </w:r>
     </w:p>
     <w:p>
@@ -7307,25 +6968,7 @@
           <w:sz w:val="24"/>
           <w:szCs w:val="24"/>
         </w:rPr>
-        <w:t xml:space="preserve">Son días hábiles para el trabajo, todos los días del año, con excepción de los domingos </w:t>
-      </w:r>
-      <w:proofErr w:type="spellStart"/>
-      <w:r>
-        <w:rPr>
-          <w:rFonts w:ascii="Times New Roman" w:hAnsi="Times New Roman" w:cs="Times New Roman"/>
-          <w:sz w:val="24"/>
-          <w:szCs w:val="24"/>
-        </w:rPr>
-        <w:t>yferiados</w:t>
-      </w:r>
-      <w:proofErr w:type="spellEnd"/>
-      <w:r>
-        <w:rPr>
-          <w:rFonts w:ascii="Times New Roman" w:hAnsi="Times New Roman" w:cs="Times New Roman"/>
-          <w:sz w:val="24"/>
-          <w:szCs w:val="24"/>
-        </w:rPr>
-        <w:t>. (Art.41 L.G.T.)Según el Art. 67 del D.S.21060, los días feriados con suspensión de actividades públicas privadas son:</w:t>
+        <w:t>Son días hábiles para el trabajo, todos los días del año, con excepción de los domingos yferiados. (Art.41 L.G.T.)Según el Art. 67 del D.S.21060, los días feriados con suspensión de actividades públicas privadas son:</w:t>
       </w:r>
     </w:p>
     <w:p>
@@ -7632,25 +7275,7 @@
           <w:sz w:val="24"/>
           <w:szCs w:val="24"/>
         </w:rPr>
-        <w:t xml:space="preserve">Cuando el feriado coincida con día domingo, deberá ser compensado con el día </w:t>
-      </w:r>
-      <w:proofErr w:type="spellStart"/>
-      <w:r>
-        <w:rPr>
-          <w:rFonts w:ascii="Times New Roman" w:hAnsi="Times New Roman" w:cs="Times New Roman"/>
-          <w:sz w:val="24"/>
-          <w:szCs w:val="24"/>
-        </w:rPr>
-        <w:t>hábilsiguiente</w:t>
-      </w:r>
-      <w:proofErr w:type="spellEnd"/>
-      <w:r>
-        <w:rPr>
-          <w:rFonts w:ascii="Times New Roman" w:hAnsi="Times New Roman" w:cs="Times New Roman"/>
-          <w:sz w:val="24"/>
-          <w:szCs w:val="24"/>
-        </w:rPr>
-        <w:t xml:space="preserve"> (lunes), Decreto Supremo 14260 del 30 de Diciembre de 1.978.</w:t>
+        <w:t>Cuando el feriado coincida con día domingo, deberá ser compensado con el día hábilsiguiente (lunes), Decreto Supremo 14260 del 30 de Diciembre de 1.978.</w:t>
       </w:r>
     </w:p>
     <w:p>
@@ -8015,31 +7640,7 @@
           <w:szCs w:val="24"/>
           <w:lang w:eastAsia="es-ES"/>
         </w:rPr>
-        <w:t>Módulo de inscripción (</w:t>
-      </w:r>
-      <w:proofErr w:type="spellStart"/>
-      <w:r>
-        <w:rPr>
-          <w:rFonts w:ascii="Times New Roman" w:eastAsia="Times New Roman" w:hAnsi="Times New Roman" w:cs="Times New Roman"/>
-          <w:i/>
-          <w:iCs/>
-          <w:sz w:val="24"/>
-          <w:szCs w:val="24"/>
-          <w:lang w:eastAsia="es-ES"/>
-        </w:rPr>
-        <w:t>enrollment</w:t>
-      </w:r>
-      <w:proofErr w:type="spellEnd"/>
-      <w:r>
-        <w:rPr>
-          <w:rFonts w:ascii="Times New Roman" w:eastAsia="Times New Roman" w:hAnsi="Times New Roman" w:cs="Times New Roman"/>
-          <w:i/>
-          <w:iCs/>
-          <w:sz w:val="24"/>
-          <w:szCs w:val="24"/>
-          <w:lang w:eastAsia="es-ES"/>
-        </w:rPr>
-        <w:t xml:space="preserve"> module) y</w:t>
+        <w:t>Módulo de inscripción (enrollment module) y</w:t>
       </w:r>
     </w:p>
     <w:p>
@@ -8066,31 +7667,7 @@
           <w:szCs w:val="24"/>
           <w:lang w:eastAsia="es-ES"/>
         </w:rPr>
-        <w:t>Módulo de identificación (</w:t>
-      </w:r>
-      <w:proofErr w:type="spellStart"/>
-      <w:r>
-        <w:rPr>
-          <w:rFonts w:ascii="Times New Roman" w:eastAsia="Times New Roman" w:hAnsi="Times New Roman" w:cs="Times New Roman"/>
-          <w:i/>
-          <w:iCs/>
-          <w:sz w:val="24"/>
-          <w:szCs w:val="24"/>
-          <w:lang w:eastAsia="es-ES"/>
-        </w:rPr>
-        <w:t>identification</w:t>
-      </w:r>
-      <w:proofErr w:type="spellEnd"/>
-      <w:r>
-        <w:rPr>
-          <w:rFonts w:ascii="Times New Roman" w:eastAsia="Times New Roman" w:hAnsi="Times New Roman" w:cs="Times New Roman"/>
-          <w:i/>
-          <w:iCs/>
-          <w:sz w:val="24"/>
-          <w:szCs w:val="24"/>
-          <w:lang w:eastAsia="es-ES"/>
-        </w:rPr>
-        <w:t xml:space="preserve"> module).</w:t>
+        <w:t>Módulo de identificación (identification module).</w:t>
       </w:r>
     </w:p>
     <w:p>
@@ -8132,47 +7709,7 @@
           <w:szCs w:val="24"/>
           <w:lang w:eastAsia="es-ES"/>
         </w:rPr>
-        <w:t xml:space="preserve">El primero se encarga de adquirir datos relativos al indicador biométrico elegido y entregar una representación en formato digital de éste. El segundo extrae, a partir de la salida del lector, características representativas del indicador. El conjunto de características anterior, que será almacenado en una base de datos central u otro medio como una tarjeta magnética, recibirá el nombre de </w:t>
-      </w:r>
-      <w:proofErr w:type="spellStart"/>
-      <w:r>
-        <w:rPr>
-          <w:rFonts w:ascii="Times New Roman" w:eastAsia="Times New Roman" w:hAnsi="Times New Roman" w:cs="Times New Roman"/>
-          <w:sz w:val="24"/>
-          <w:szCs w:val="24"/>
-          <w:lang w:eastAsia="es-ES"/>
-        </w:rPr>
-        <w:t>template</w:t>
-      </w:r>
-      <w:proofErr w:type="spellEnd"/>
-      <w:r>
-        <w:rPr>
-          <w:rFonts w:ascii="Times New Roman" w:eastAsia="Times New Roman" w:hAnsi="Times New Roman" w:cs="Times New Roman"/>
-          <w:sz w:val="24"/>
-          <w:szCs w:val="24"/>
-          <w:lang w:eastAsia="es-ES"/>
-        </w:rPr>
-        <w:t xml:space="preserve">. En otras palabras un </w:t>
-      </w:r>
-      <w:proofErr w:type="spellStart"/>
-      <w:r>
-        <w:rPr>
-          <w:rFonts w:ascii="Times New Roman" w:eastAsia="Times New Roman" w:hAnsi="Times New Roman" w:cs="Times New Roman"/>
-          <w:sz w:val="24"/>
-          <w:szCs w:val="24"/>
-          <w:lang w:eastAsia="es-ES"/>
-        </w:rPr>
-        <w:t>template</w:t>
-      </w:r>
-      <w:proofErr w:type="spellEnd"/>
-      <w:r>
-        <w:rPr>
-          <w:rFonts w:ascii="Times New Roman" w:eastAsia="Times New Roman" w:hAnsi="Times New Roman" w:cs="Times New Roman"/>
-          <w:sz w:val="24"/>
-          <w:szCs w:val="24"/>
-          <w:lang w:eastAsia="es-ES"/>
-        </w:rPr>
-        <w:t xml:space="preserve"> es la información representativa del indicador biométrico que se encuentra almacenada y que será utilizada en las labores de identificación al ser comparada con la información proveniente del indicador biométrico en el punto de acceso.</w:t>
+        <w:t>El primero se encarga de adquirir datos relativos al indicador biométrico elegido y entregar una representación en formato digital de éste. El segundo extrae, a partir de la salida del lector, características representativas del indicador. El conjunto de características anterior, que será almacenado en una base de datos central u otro medio como una tarjeta magnética, recibirá el nombre de template. En otras palabras un template es la información representativa del indicador biométrico que se encuentra almacenada y que será utilizada en las labores de identificación al ser comparada con la información proveniente del indicador biométrico en el punto de acceso.</w:t>
       </w:r>
     </w:p>
     <w:tbl>
@@ -8374,7 +7911,6 @@
         </w:rPr>
         <w:t>El módulo de identificación es el responsable del reconocimiento de individuos, por ejemplo en una aplicación de control de acceso. El proceso de identificación comienza cuando el lector biométrico captura la característica del individuo a ser identificado y la convierte a formato digital, para que a continuación el extractor de características produzca una representación compacta con el mismo formato de los </w:t>
       </w:r>
-      <w:proofErr w:type="spellStart"/>
       <w:r>
         <w:rPr>
           <w:rFonts w:ascii="Times New Roman" w:eastAsia="Times New Roman" w:hAnsi="Times New Roman" w:cs="Times New Roman"/>
@@ -8386,7 +7922,6 @@
         </w:rPr>
         <w:t>templates</w:t>
       </w:r>
-      <w:proofErr w:type="spellEnd"/>
       <w:r>
         <w:rPr>
           <w:rFonts w:ascii="Times New Roman" w:eastAsia="Times New Roman" w:hAnsi="Times New Roman" w:cs="Times New Roman"/>
@@ -8394,27 +7929,7 @@
           <w:szCs w:val="24"/>
           <w:lang w:eastAsia="es-ES"/>
         </w:rPr>
-        <w:t xml:space="preserve">. La representación resultante se denomina </w:t>
-      </w:r>
-      <w:proofErr w:type="spellStart"/>
-      <w:r>
-        <w:rPr>
-          <w:rFonts w:ascii="Times New Roman" w:eastAsia="Times New Roman" w:hAnsi="Times New Roman" w:cs="Times New Roman"/>
-          <w:sz w:val="24"/>
-          <w:szCs w:val="24"/>
-          <w:lang w:eastAsia="es-ES"/>
-        </w:rPr>
-        <w:t>query</w:t>
-      </w:r>
-      <w:proofErr w:type="spellEnd"/>
-      <w:r>
-        <w:rPr>
-          <w:rFonts w:ascii="Times New Roman" w:eastAsia="Times New Roman" w:hAnsi="Times New Roman" w:cs="Times New Roman"/>
-          <w:sz w:val="24"/>
-          <w:szCs w:val="24"/>
-          <w:lang w:eastAsia="es-ES"/>
-        </w:rPr>
-        <w:t xml:space="preserve"> y es enviada al comparador de </w:t>
+        <w:t>. La representación resultante se denomina query y es enviada al comparador de </w:t>
       </w:r>
       <w:r>
         <w:rPr>
@@ -8445,31 +7960,7 @@
           <w:szCs w:val="24"/>
           <w:lang w:eastAsia="es-ES"/>
         </w:rPr>
-        <w:t> </w:t>
-      </w:r>
-      <w:proofErr w:type="spellStart"/>
-      <w:r>
-        <w:rPr>
-          <w:rFonts w:ascii="Times New Roman" w:eastAsia="Times New Roman" w:hAnsi="Times New Roman" w:cs="Times New Roman"/>
-          <w:i/>
-          <w:iCs/>
-          <w:sz w:val="24"/>
-          <w:szCs w:val="24"/>
-          <w:lang w:eastAsia="es-ES"/>
-        </w:rPr>
-        <w:t>templates</w:t>
-      </w:r>
-      <w:proofErr w:type="spellEnd"/>
-      <w:r>
-        <w:rPr>
-          <w:rFonts w:ascii="Times New Roman" w:eastAsia="Times New Roman" w:hAnsi="Times New Roman" w:cs="Times New Roman"/>
-          <w:i/>
-          <w:iCs/>
-          <w:sz w:val="24"/>
-          <w:szCs w:val="24"/>
-          <w:lang w:eastAsia="es-ES"/>
-        </w:rPr>
-        <w:t> </w:t>
+        <w:t> templates </w:t>
       </w:r>
       <w:r>
         <w:rPr>
@@ -19703,20 +19194,8 @@
           <w:szCs w:val="24"/>
           <w:lang w:val="es-BO"/>
         </w:rPr>
-        <w:t xml:space="preserve">CU: </w:t>
-      </w:r>
-      <w:proofErr w:type="spellStart"/>
-      <w:r>
-        <w:rPr>
-          <w:rFonts w:ascii="Times New Roman" w:hAnsi="Times New Roman" w:cs="Times New Roman"/>
-          <w:b/>
-          <w:sz w:val="24"/>
-          <w:szCs w:val="24"/>
-          <w:lang w:val="es-BO"/>
-        </w:rPr>
-        <w:t>GestionarEmpleado</w:t>
-      </w:r>
-      <w:proofErr w:type="spellEnd"/>
+        <w:t>CU: GestionarEmpleado</w:t>
+      </w:r>
     </w:p>
     <w:p>
       <w:pPr>
@@ -20715,7 +20194,6 @@
                 <w:szCs w:val="20"/>
               </w:rPr>
             </w:pPr>
-            <w:proofErr w:type="spellStart"/>
             <w:r>
               <w:rPr>
                 <w:rFonts w:ascii="Times New Roman" w:hAnsi="Times New Roman" w:cs="Times New Roman"/>
@@ -20724,7 +20202,6 @@
               </w:rPr>
               <w:t>FrmListado</w:t>
             </w:r>
-            <w:proofErr w:type="spellEnd"/>
           </w:p>
         </w:tc>
       </w:tr>
@@ -20771,7 +20248,6 @@
                 <w:szCs w:val="20"/>
               </w:rPr>
             </w:pPr>
-            <w:proofErr w:type="spellStart"/>
             <w:r>
               <w:rPr>
                 <w:rFonts w:ascii="Times New Roman" w:hAnsi="Times New Roman" w:cs="Times New Roman"/>
@@ -20780,7 +20256,6 @@
               </w:rPr>
               <w:t>Form</w:t>
             </w:r>
-            <w:proofErr w:type="spellEnd"/>
           </w:p>
         </w:tc>
       </w:tr>
@@ -20889,41 +20364,13 @@
                 <w:szCs w:val="20"/>
               </w:rPr>
             </w:pPr>
-            <w:proofErr w:type="spellStart"/>
-            <w:r>
-              <w:rPr>
-                <w:rFonts w:ascii="Times New Roman" w:hAnsi="Times New Roman" w:cs="Times New Roman"/>
-                <w:sz w:val="20"/>
-                <w:szCs w:val="20"/>
-              </w:rPr>
-              <w:t>Cod</w:t>
-            </w:r>
-            <w:proofErr w:type="spellEnd"/>
-            <w:r>
-              <w:rPr>
-                <w:rFonts w:ascii="Times New Roman" w:hAnsi="Times New Roman" w:cs="Times New Roman"/>
-                <w:sz w:val="20"/>
-                <w:szCs w:val="20"/>
-              </w:rPr>
-              <w:t xml:space="preserve">, CI, Nombre, Apellido, </w:t>
-            </w:r>
-            <w:proofErr w:type="spellStart"/>
-            <w:r>
-              <w:rPr>
-                <w:rFonts w:ascii="Times New Roman" w:hAnsi="Times New Roman" w:cs="Times New Roman"/>
-                <w:sz w:val="20"/>
-                <w:szCs w:val="20"/>
-              </w:rPr>
-              <w:t>FechaNac</w:t>
-            </w:r>
-            <w:proofErr w:type="spellEnd"/>
-            <w:r>
-              <w:rPr>
-                <w:rFonts w:ascii="Times New Roman" w:hAnsi="Times New Roman" w:cs="Times New Roman"/>
-                <w:sz w:val="20"/>
-                <w:szCs w:val="20"/>
-              </w:rPr>
-              <w:t xml:space="preserve">, Profesión, Nacionalidad, Teléfono, Dirección, Genero.  </w:t>
+            <w:r>
+              <w:rPr>
+                <w:rFonts w:ascii="Times New Roman" w:hAnsi="Times New Roman" w:cs="Times New Roman"/>
+                <w:sz w:val="20"/>
+                <w:szCs w:val="20"/>
+              </w:rPr>
+              <w:t xml:space="preserve">Cod, CI, Nombre, Apellido, FechaNac, Profesión, Nacionalidad, Teléfono, Dirección, Genero.  </w:t>
             </w:r>
           </w:p>
         </w:tc>
@@ -21093,7 +20540,6 @@
                 <w:szCs w:val="20"/>
               </w:rPr>
             </w:pPr>
-            <w:proofErr w:type="spellStart"/>
             <w:r>
               <w:rPr>
                 <w:rFonts w:ascii="Times New Roman" w:hAnsi="Times New Roman" w:cs="Times New Roman"/>
@@ -21102,7 +20548,6 @@
               </w:rPr>
               <w:t>Form</w:t>
             </w:r>
-            <w:proofErr w:type="spellEnd"/>
           </w:p>
         </w:tc>
       </w:tr>
@@ -21211,41 +20656,13 @@
                 <w:szCs w:val="20"/>
               </w:rPr>
             </w:pPr>
-            <w:proofErr w:type="spellStart"/>
-            <w:r>
-              <w:rPr>
-                <w:rFonts w:ascii="Times New Roman" w:hAnsi="Times New Roman" w:cs="Times New Roman"/>
-                <w:sz w:val="20"/>
-                <w:szCs w:val="20"/>
-              </w:rPr>
-              <w:t>Cod</w:t>
-            </w:r>
-            <w:proofErr w:type="spellEnd"/>
-            <w:r>
-              <w:rPr>
-                <w:rFonts w:ascii="Times New Roman" w:hAnsi="Times New Roman" w:cs="Times New Roman"/>
-                <w:sz w:val="20"/>
-                <w:szCs w:val="20"/>
-              </w:rPr>
-              <w:t xml:space="preserve">, CI, Nombre, Apellido, </w:t>
-            </w:r>
-            <w:proofErr w:type="spellStart"/>
-            <w:r>
-              <w:rPr>
-                <w:rFonts w:ascii="Times New Roman" w:hAnsi="Times New Roman" w:cs="Times New Roman"/>
-                <w:sz w:val="20"/>
-                <w:szCs w:val="20"/>
-              </w:rPr>
-              <w:t>FechaNac</w:t>
-            </w:r>
-            <w:proofErr w:type="spellEnd"/>
-            <w:r>
-              <w:rPr>
-                <w:rFonts w:ascii="Times New Roman" w:hAnsi="Times New Roman" w:cs="Times New Roman"/>
-                <w:sz w:val="20"/>
-                <w:szCs w:val="20"/>
-              </w:rPr>
-              <w:t xml:space="preserve">, Profesión, Nacionalidad, Teléfono, Dirección, Genero.  </w:t>
+            <w:r>
+              <w:rPr>
+                <w:rFonts w:ascii="Times New Roman" w:hAnsi="Times New Roman" w:cs="Times New Roman"/>
+                <w:sz w:val="20"/>
+                <w:szCs w:val="20"/>
+              </w:rPr>
+              <w:t xml:space="preserve">Cod, CI, Nombre, Apellido, FechaNac, Profesión, Nacionalidad, Teléfono, Dirección, Genero.  </w:t>
             </w:r>
           </w:p>
         </w:tc>
@@ -21361,7 +20778,6 @@
                 <w:szCs w:val="20"/>
               </w:rPr>
             </w:pPr>
-            <w:proofErr w:type="spellStart"/>
             <w:r>
               <w:rPr>
                 <w:rFonts w:ascii="Times New Roman" w:hAnsi="Times New Roman" w:cs="Times New Roman"/>
@@ -21370,7 +20786,6 @@
               </w:rPr>
               <w:t>FrmListado</w:t>
             </w:r>
-            <w:proofErr w:type="spellEnd"/>
           </w:p>
         </w:tc>
       </w:tr>
@@ -21417,7 +20832,6 @@
                 <w:szCs w:val="20"/>
               </w:rPr>
             </w:pPr>
-            <w:proofErr w:type="spellStart"/>
             <w:r>
               <w:rPr>
                 <w:rFonts w:ascii="Times New Roman" w:hAnsi="Times New Roman" w:cs="Times New Roman"/>
@@ -21426,7 +20840,6 @@
               </w:rPr>
               <w:t>Form</w:t>
             </w:r>
-            <w:proofErr w:type="spellEnd"/>
           </w:p>
         </w:tc>
       </w:tr>
@@ -21703,7 +21116,6 @@
                 <w:szCs w:val="20"/>
               </w:rPr>
             </w:pPr>
-            <w:proofErr w:type="spellStart"/>
             <w:r>
               <w:rPr>
                 <w:rFonts w:ascii="Times New Roman" w:hAnsi="Times New Roman" w:cs="Times New Roman"/>
@@ -21712,7 +21124,6 @@
               </w:rPr>
               <w:t>Form</w:t>
             </w:r>
-            <w:proofErr w:type="spellEnd"/>
           </w:p>
         </w:tc>
       </w:tr>
@@ -21989,7 +21400,6 @@
                 <w:szCs w:val="20"/>
               </w:rPr>
             </w:pPr>
-            <w:proofErr w:type="spellStart"/>
             <w:r>
               <w:rPr>
                 <w:rFonts w:ascii="Times New Roman" w:hAnsi="Times New Roman" w:cs="Times New Roman"/>
@@ -21998,7 +21408,6 @@
               </w:rPr>
               <w:t>Form</w:t>
             </w:r>
-            <w:proofErr w:type="spellEnd"/>
           </w:p>
         </w:tc>
       </w:tr>
@@ -22231,7 +21640,6 @@
                 <w:szCs w:val="20"/>
               </w:rPr>
             </w:pPr>
-            <w:proofErr w:type="spellStart"/>
             <w:r>
               <w:rPr>
                 <w:rFonts w:ascii="Times New Roman" w:hAnsi="Times New Roman" w:cs="Times New Roman"/>
@@ -22240,7 +21648,6 @@
               </w:rPr>
               <w:t>FrmListado</w:t>
             </w:r>
-            <w:proofErr w:type="spellEnd"/>
           </w:p>
         </w:tc>
       </w:tr>
@@ -22287,7 +21694,6 @@
                 <w:szCs w:val="20"/>
               </w:rPr>
             </w:pPr>
-            <w:proofErr w:type="spellStart"/>
             <w:r>
               <w:rPr>
                 <w:rFonts w:ascii="Times New Roman" w:hAnsi="Times New Roman" w:cs="Times New Roman"/>
@@ -22296,7 +21702,6 @@
               </w:rPr>
               <w:t>Form</w:t>
             </w:r>
-            <w:proofErr w:type="spellEnd"/>
           </w:p>
         </w:tc>
       </w:tr>
@@ -22573,7 +21978,6 @@
                 <w:szCs w:val="20"/>
               </w:rPr>
             </w:pPr>
-            <w:proofErr w:type="spellStart"/>
             <w:r>
               <w:rPr>
                 <w:rFonts w:ascii="Times New Roman" w:hAnsi="Times New Roman" w:cs="Times New Roman"/>
@@ -22582,7 +21986,6 @@
               </w:rPr>
               <w:t>Form</w:t>
             </w:r>
-            <w:proofErr w:type="spellEnd"/>
           </w:p>
         </w:tc>
       </w:tr>
@@ -22805,7 +22208,6 @@
                 <w:szCs w:val="20"/>
               </w:rPr>
             </w:pPr>
-            <w:proofErr w:type="spellStart"/>
             <w:r>
               <w:rPr>
                 <w:rFonts w:ascii="Times New Roman" w:hAnsi="Times New Roman" w:cs="Times New Roman"/>
@@ -22814,7 +22216,6 @@
               </w:rPr>
               <w:t>FrmListado</w:t>
             </w:r>
-            <w:proofErr w:type="spellEnd"/>
           </w:p>
         </w:tc>
       </w:tr>
@@ -22861,7 +22262,6 @@
                 <w:szCs w:val="20"/>
               </w:rPr>
             </w:pPr>
-            <w:proofErr w:type="spellStart"/>
             <w:r>
               <w:rPr>
                 <w:rFonts w:ascii="Times New Roman" w:hAnsi="Times New Roman" w:cs="Times New Roman"/>
@@ -22870,7 +22270,6 @@
               </w:rPr>
               <w:t>Form</w:t>
             </w:r>
-            <w:proofErr w:type="spellEnd"/>
           </w:p>
         </w:tc>
       </w:tr>
@@ -23147,7 +22546,6 @@
                 <w:szCs w:val="20"/>
               </w:rPr>
             </w:pPr>
-            <w:proofErr w:type="spellStart"/>
             <w:r>
               <w:rPr>
                 <w:rFonts w:ascii="Times New Roman" w:hAnsi="Times New Roman" w:cs="Times New Roman"/>
@@ -23156,7 +22554,6 @@
               </w:rPr>
               <w:t>Form</w:t>
             </w:r>
-            <w:proofErr w:type="spellEnd"/>
           </w:p>
         </w:tc>
       </w:tr>
@@ -23379,7 +22776,6 @@
                 <w:szCs w:val="20"/>
               </w:rPr>
             </w:pPr>
-            <w:proofErr w:type="spellStart"/>
             <w:r>
               <w:rPr>
                 <w:rFonts w:ascii="Times New Roman" w:hAnsi="Times New Roman" w:cs="Times New Roman"/>
@@ -23388,7 +22784,6 @@
               </w:rPr>
               <w:t>FrmListado</w:t>
             </w:r>
-            <w:proofErr w:type="spellEnd"/>
           </w:p>
         </w:tc>
       </w:tr>
@@ -23435,7 +22830,6 @@
                 <w:szCs w:val="20"/>
               </w:rPr>
             </w:pPr>
-            <w:proofErr w:type="spellStart"/>
             <w:r>
               <w:rPr>
                 <w:rFonts w:ascii="Times New Roman" w:hAnsi="Times New Roman" w:cs="Times New Roman"/>
@@ -23444,7 +22838,6 @@
               </w:rPr>
               <w:t>Form</w:t>
             </w:r>
-            <w:proofErr w:type="spellEnd"/>
           </w:p>
         </w:tc>
       </w:tr>
@@ -23721,7 +23114,6 @@
                 <w:szCs w:val="20"/>
               </w:rPr>
             </w:pPr>
-            <w:proofErr w:type="spellStart"/>
             <w:r>
               <w:rPr>
                 <w:rFonts w:ascii="Times New Roman" w:hAnsi="Times New Roman" w:cs="Times New Roman"/>
@@ -23730,7 +23122,6 @@
               </w:rPr>
               <w:t>Form</w:t>
             </w:r>
-            <w:proofErr w:type="spellEnd"/>
           </w:p>
         </w:tc>
       </w:tr>
@@ -23970,7 +23361,6 @@
                 <w:szCs w:val="20"/>
               </w:rPr>
             </w:pPr>
-            <w:proofErr w:type="spellStart"/>
             <w:r>
               <w:rPr>
                 <w:rFonts w:ascii="Times New Roman" w:hAnsi="Times New Roman" w:cs="Times New Roman"/>
@@ -23979,7 +23369,6 @@
               </w:rPr>
               <w:t>GEmpleado</w:t>
             </w:r>
-            <w:proofErr w:type="spellEnd"/>
           </w:p>
         </w:tc>
       </w:tr>
@@ -24080,41 +23469,13 @@
                 <w:szCs w:val="20"/>
               </w:rPr>
             </w:pPr>
-            <w:proofErr w:type="spellStart"/>
-            <w:r>
-              <w:rPr>
-                <w:rFonts w:ascii="Times New Roman" w:hAnsi="Times New Roman" w:cs="Times New Roman"/>
-                <w:sz w:val="20"/>
-                <w:szCs w:val="20"/>
-              </w:rPr>
-              <w:t>Cod</w:t>
-            </w:r>
-            <w:proofErr w:type="spellEnd"/>
-            <w:r>
-              <w:rPr>
-                <w:rFonts w:ascii="Times New Roman" w:hAnsi="Times New Roman" w:cs="Times New Roman"/>
-                <w:sz w:val="20"/>
-                <w:szCs w:val="20"/>
-              </w:rPr>
-              <w:t xml:space="preserve">, CI, Nombre, Apellido, </w:t>
-            </w:r>
-            <w:proofErr w:type="spellStart"/>
-            <w:r>
-              <w:rPr>
-                <w:rFonts w:ascii="Times New Roman" w:hAnsi="Times New Roman" w:cs="Times New Roman"/>
-                <w:sz w:val="20"/>
-                <w:szCs w:val="20"/>
-              </w:rPr>
-              <w:t>FechaNac</w:t>
-            </w:r>
-            <w:proofErr w:type="spellEnd"/>
-            <w:r>
-              <w:rPr>
-                <w:rFonts w:ascii="Times New Roman" w:hAnsi="Times New Roman" w:cs="Times New Roman"/>
-                <w:sz w:val="20"/>
-                <w:szCs w:val="20"/>
-              </w:rPr>
-              <w:t xml:space="preserve">, Profesión, Nacionalidad, Teléfono, </w:t>
+            <w:r>
+              <w:rPr>
+                <w:rFonts w:ascii="Times New Roman" w:hAnsi="Times New Roman" w:cs="Times New Roman"/>
+                <w:sz w:val="20"/>
+                <w:szCs w:val="20"/>
+              </w:rPr>
+              <w:t xml:space="preserve">Cod, CI, Nombre, Apellido, FechaNac, Profesión, Nacionalidad, Teléfono, </w:t>
             </w:r>
             <w:r>
               <w:rPr>
@@ -24278,7 +23639,6 @@
                 <w:szCs w:val="20"/>
               </w:rPr>
             </w:pPr>
-            <w:proofErr w:type="spellStart"/>
             <w:r>
               <w:rPr>
                 <w:rFonts w:ascii="Times New Roman" w:hAnsi="Times New Roman" w:cs="Times New Roman"/>
@@ -24287,7 +23647,6 @@
               </w:rPr>
               <w:t>GContrato</w:t>
             </w:r>
-            <w:proofErr w:type="spellEnd"/>
           </w:p>
         </w:tc>
       </w:tr>
@@ -24537,7 +23896,6 @@
                 <w:szCs w:val="20"/>
               </w:rPr>
             </w:pPr>
-            <w:proofErr w:type="spellStart"/>
             <w:r>
               <w:rPr>
                 <w:rFonts w:ascii="Times New Roman" w:hAnsi="Times New Roman" w:cs="Times New Roman"/>
@@ -24546,7 +23904,6 @@
               </w:rPr>
               <w:t>GAdendas</w:t>
             </w:r>
-            <w:proofErr w:type="spellEnd"/>
           </w:p>
         </w:tc>
       </w:tr>
@@ -24769,7 +24126,6 @@
                 <w:szCs w:val="20"/>
               </w:rPr>
             </w:pPr>
-            <w:proofErr w:type="spellStart"/>
             <w:r>
               <w:rPr>
                 <w:rFonts w:ascii="Times New Roman" w:hAnsi="Times New Roman" w:cs="Times New Roman"/>
@@ -24778,7 +24134,6 @@
               </w:rPr>
               <w:t>GTipoContrato</w:t>
             </w:r>
-            <w:proofErr w:type="spellEnd"/>
           </w:p>
         </w:tc>
       </w:tr>
@@ -24939,9 +24294,27 @@
                 <w:sz w:val="20"/>
                 <w:szCs w:val="20"/>
               </w:rPr>
-              <w:t xml:space="preserve">Inserta </w:t>
-            </w:r>
-            <w:proofErr w:type="spellStart"/>
+              <w:t>Inserta TipoContrato</w:t>
+            </w:r>
+          </w:p>
+          <w:p>
+            <w:pPr>
+              <w:pStyle w:val="Sinespaciado"/>
+              <w:cnfStyle w:val="000000100000" w:firstRow="0" w:lastRow="0" w:firstColumn="0" w:lastColumn="0" w:oddVBand="0" w:evenVBand="0" w:oddHBand="1" w:evenHBand="0" w:firstRowFirstColumn="0" w:firstRowLastColumn="0" w:lastRowFirstColumn="0" w:lastRowLastColumn="0"/>
+              <w:rPr>
+                <w:rFonts w:ascii="Times New Roman" w:hAnsi="Times New Roman" w:cs="Times New Roman"/>
+                <w:sz w:val="20"/>
+                <w:szCs w:val="20"/>
+              </w:rPr>
+            </w:pPr>
+            <w:r>
+              <w:rPr>
+                <w:rFonts w:ascii="Times New Roman" w:hAnsi="Times New Roman" w:cs="Times New Roman"/>
+                <w:sz w:val="20"/>
+                <w:szCs w:val="20"/>
+              </w:rPr>
+              <w:t xml:space="preserve">Actualiza </w:t>
+            </w:r>
             <w:r>
               <w:rPr>
                 <w:rFonts w:ascii="Times New Roman" w:hAnsi="Times New Roman" w:cs="Times New Roman"/>
@@ -24950,7 +24323,6 @@
               </w:rPr>
               <w:t>TipoContrato</w:t>
             </w:r>
-            <w:proofErr w:type="spellEnd"/>
           </w:p>
           <w:p>
             <w:pPr>
@@ -24968,47 +24340,8 @@
                 <w:sz w:val="20"/>
                 <w:szCs w:val="20"/>
               </w:rPr>
-              <w:t xml:space="preserve">Actualiza </w:t>
-            </w:r>
-            <w:proofErr w:type="spellStart"/>
-            <w:r>
-              <w:rPr>
-                <w:rFonts w:ascii="Times New Roman" w:hAnsi="Times New Roman" w:cs="Times New Roman"/>
-                <w:sz w:val="20"/>
-                <w:szCs w:val="20"/>
-              </w:rPr>
-              <w:t>TipoContrato</w:t>
-            </w:r>
-            <w:proofErr w:type="spellEnd"/>
-          </w:p>
-          <w:p>
-            <w:pPr>
-              <w:pStyle w:val="Sinespaciado"/>
-              <w:cnfStyle w:val="000000100000" w:firstRow="0" w:lastRow="0" w:firstColumn="0" w:lastColumn="0" w:oddVBand="0" w:evenVBand="0" w:oddHBand="1" w:evenHBand="0" w:firstRowFirstColumn="0" w:firstRowLastColumn="0" w:lastRowFirstColumn="0" w:lastRowLastColumn="0"/>
-              <w:rPr>
-                <w:rFonts w:ascii="Times New Roman" w:hAnsi="Times New Roman" w:cs="Times New Roman"/>
-                <w:sz w:val="20"/>
-                <w:szCs w:val="20"/>
-              </w:rPr>
-            </w:pPr>
-            <w:r>
-              <w:rPr>
-                <w:rFonts w:ascii="Times New Roman" w:hAnsi="Times New Roman" w:cs="Times New Roman"/>
-                <w:sz w:val="20"/>
-                <w:szCs w:val="20"/>
-              </w:rPr>
-              <w:t xml:space="preserve">Eliminar </w:t>
-            </w:r>
-            <w:proofErr w:type="spellStart"/>
-            <w:r>
-              <w:rPr>
-                <w:rFonts w:ascii="Times New Roman" w:hAnsi="Times New Roman" w:cs="Times New Roman"/>
-                <w:sz w:val="20"/>
-                <w:szCs w:val="20"/>
-              </w:rPr>
-              <w:t>TipoContrato</w:t>
-            </w:r>
-            <w:proofErr w:type="spellEnd"/>
+              <w:t>Eliminar TipoContrato</w:t>
+            </w:r>
           </w:p>
         </w:tc>
       </w:tr>
@@ -25069,7 +24402,6 @@
                 <w:szCs w:val="20"/>
               </w:rPr>
             </w:pPr>
-            <w:proofErr w:type="spellStart"/>
             <w:r>
               <w:rPr>
                 <w:rFonts w:ascii="Times New Roman" w:hAnsi="Times New Roman" w:cs="Times New Roman"/>
@@ -25078,7 +24410,6 @@
               </w:rPr>
               <w:t>GFeriado</w:t>
             </w:r>
-            <w:proofErr w:type="spellEnd"/>
           </w:p>
         </w:tc>
       </w:tr>
@@ -25340,7 +24671,6 @@
                 <w:szCs w:val="20"/>
               </w:rPr>
             </w:pPr>
-            <w:proofErr w:type="spellStart"/>
             <w:r>
               <w:rPr>
                 <w:rFonts w:ascii="Times New Roman" w:hAnsi="Times New Roman" w:cs="Times New Roman"/>
@@ -25349,7 +24679,6 @@
               </w:rPr>
               <w:t>GSucursal</w:t>
             </w:r>
-            <w:proofErr w:type="spellEnd"/>
           </w:p>
         </w:tc>
       </w:tr>
@@ -25635,7 +24964,6 @@
                 <w:szCs w:val="20"/>
               </w:rPr>
             </w:pPr>
-            <w:proofErr w:type="spellStart"/>
             <w:r>
               <w:rPr>
                 <w:rFonts w:ascii="Times New Roman" w:hAnsi="Times New Roman" w:cs="Times New Roman"/>
@@ -25644,7 +24972,6 @@
               </w:rPr>
               <w:t>GTurno</w:t>
             </w:r>
-            <w:proofErr w:type="spellEnd"/>
           </w:p>
         </w:tc>
       </w:tr>
@@ -25906,7 +25233,6 @@
                 <w:szCs w:val="20"/>
               </w:rPr>
             </w:pPr>
-            <w:proofErr w:type="spellStart"/>
             <w:r>
               <w:rPr>
                 <w:rFonts w:ascii="Times New Roman" w:hAnsi="Times New Roman" w:cs="Times New Roman"/>
@@ -25915,7 +25241,6 @@
               </w:rPr>
               <w:t>GCronograma</w:t>
             </w:r>
-            <w:proofErr w:type="spellEnd"/>
           </w:p>
         </w:tc>
       </w:tr>
@@ -26317,151 +25642,7 @@
                 <w:sz w:val="20"/>
                 <w:szCs w:val="20"/>
               </w:rPr>
-              <w:t xml:space="preserve">ci, nombre, </w:t>
-            </w:r>
-            <w:proofErr w:type="spellStart"/>
-            <w:r>
-              <w:rPr>
-                <w:rFonts w:ascii="Times New Roman" w:hAnsi="Times New Roman" w:cs="Times New Roman"/>
-                <w:sz w:val="20"/>
-                <w:szCs w:val="20"/>
-              </w:rPr>
-              <w:t>APaterno</w:t>
-            </w:r>
-            <w:proofErr w:type="spellEnd"/>
-            <w:r>
-              <w:rPr>
-                <w:rFonts w:ascii="Times New Roman" w:hAnsi="Times New Roman" w:cs="Times New Roman"/>
-                <w:sz w:val="20"/>
-                <w:szCs w:val="20"/>
-              </w:rPr>
-              <w:t xml:space="preserve">, </w:t>
-            </w:r>
-            <w:proofErr w:type="spellStart"/>
-            <w:r>
-              <w:rPr>
-                <w:rFonts w:ascii="Times New Roman" w:hAnsi="Times New Roman" w:cs="Times New Roman"/>
-                <w:sz w:val="20"/>
-                <w:szCs w:val="20"/>
-              </w:rPr>
-              <w:t>AMaterno</w:t>
-            </w:r>
-            <w:proofErr w:type="spellEnd"/>
-            <w:r>
-              <w:rPr>
-                <w:rFonts w:ascii="Times New Roman" w:hAnsi="Times New Roman" w:cs="Times New Roman"/>
-                <w:sz w:val="20"/>
-                <w:szCs w:val="20"/>
-              </w:rPr>
-              <w:t xml:space="preserve">, </w:t>
-            </w:r>
-            <w:proofErr w:type="spellStart"/>
-            <w:r>
-              <w:rPr>
-                <w:rFonts w:ascii="Times New Roman" w:hAnsi="Times New Roman" w:cs="Times New Roman"/>
-                <w:sz w:val="20"/>
-                <w:szCs w:val="20"/>
-              </w:rPr>
-              <w:t>fechaNac</w:t>
-            </w:r>
-            <w:proofErr w:type="spellEnd"/>
-            <w:r>
-              <w:rPr>
-                <w:rFonts w:ascii="Times New Roman" w:hAnsi="Times New Roman" w:cs="Times New Roman"/>
-                <w:sz w:val="20"/>
-                <w:szCs w:val="20"/>
-              </w:rPr>
-              <w:t xml:space="preserve">, Genero, </w:t>
-            </w:r>
-            <w:proofErr w:type="spellStart"/>
-            <w:r>
-              <w:rPr>
-                <w:rFonts w:ascii="Times New Roman" w:hAnsi="Times New Roman" w:cs="Times New Roman"/>
-                <w:sz w:val="20"/>
-                <w:szCs w:val="20"/>
-              </w:rPr>
-              <w:t>estadoCivil</w:t>
-            </w:r>
-            <w:proofErr w:type="spellEnd"/>
-            <w:r>
-              <w:rPr>
-                <w:rFonts w:ascii="Times New Roman" w:hAnsi="Times New Roman" w:cs="Times New Roman"/>
-                <w:sz w:val="20"/>
-                <w:szCs w:val="20"/>
-              </w:rPr>
-              <w:t xml:space="preserve">, </w:t>
-            </w:r>
-            <w:proofErr w:type="spellStart"/>
-            <w:r>
-              <w:rPr>
-                <w:rFonts w:ascii="Times New Roman" w:hAnsi="Times New Roman" w:cs="Times New Roman"/>
-                <w:sz w:val="20"/>
-                <w:szCs w:val="20"/>
-              </w:rPr>
-              <w:t>profesion</w:t>
-            </w:r>
-            <w:proofErr w:type="spellEnd"/>
-            <w:r>
-              <w:rPr>
-                <w:rFonts w:ascii="Times New Roman" w:hAnsi="Times New Roman" w:cs="Times New Roman"/>
-                <w:sz w:val="20"/>
-                <w:szCs w:val="20"/>
-              </w:rPr>
-              <w:t xml:space="preserve">, nacionalidad, telefono1, </w:t>
-            </w:r>
-            <w:proofErr w:type="spellStart"/>
-            <w:r>
-              <w:rPr>
-                <w:rFonts w:ascii="Times New Roman" w:hAnsi="Times New Roman" w:cs="Times New Roman"/>
-                <w:sz w:val="20"/>
-                <w:szCs w:val="20"/>
-              </w:rPr>
-              <w:t>telefenoInterno</w:t>
-            </w:r>
-            <w:proofErr w:type="spellEnd"/>
-            <w:r>
-              <w:rPr>
-                <w:rFonts w:ascii="Times New Roman" w:hAnsi="Times New Roman" w:cs="Times New Roman"/>
-                <w:sz w:val="20"/>
-                <w:szCs w:val="20"/>
-              </w:rPr>
-              <w:t xml:space="preserve">, </w:t>
-            </w:r>
-            <w:proofErr w:type="spellStart"/>
-            <w:r>
-              <w:rPr>
-                <w:rFonts w:ascii="Times New Roman" w:hAnsi="Times New Roman" w:cs="Times New Roman"/>
-                <w:sz w:val="20"/>
-                <w:szCs w:val="20"/>
-              </w:rPr>
-              <w:t>direccion</w:t>
-            </w:r>
-            <w:proofErr w:type="spellEnd"/>
-            <w:r>
-              <w:rPr>
-                <w:rFonts w:ascii="Times New Roman" w:hAnsi="Times New Roman" w:cs="Times New Roman"/>
-                <w:sz w:val="20"/>
-                <w:szCs w:val="20"/>
-              </w:rPr>
-              <w:t xml:space="preserve">, </w:t>
-            </w:r>
-            <w:proofErr w:type="spellStart"/>
-            <w:r>
-              <w:rPr>
-                <w:rFonts w:ascii="Times New Roman" w:hAnsi="Times New Roman" w:cs="Times New Roman"/>
-                <w:sz w:val="20"/>
-                <w:szCs w:val="20"/>
-              </w:rPr>
-              <w:t>nroAsegurado</w:t>
-            </w:r>
-            <w:proofErr w:type="spellEnd"/>
-            <w:r>
-              <w:rPr>
-                <w:rFonts w:ascii="Times New Roman" w:hAnsi="Times New Roman" w:cs="Times New Roman"/>
-                <w:sz w:val="20"/>
-                <w:szCs w:val="20"/>
-              </w:rPr>
-              <w:t>, NUA, activo</w:t>
+              <w:t>ci, nombre, APaterno, AMaterno, fechaNac, Genero, estadoCivil, profesion, nacionalidad, telefono1, telefenoInterno, direccion, nroAsegurado, NUA, activo</w:t>
             </w:r>
             <w:r>
               <w:rPr>
@@ -26653,36 +25834,8 @@
                 <w:sz w:val="20"/>
                 <w:szCs w:val="20"/>
               </w:rPr>
-              <w:t xml:space="preserve">fecha, </w:t>
-            </w:r>
-            <w:proofErr w:type="spellStart"/>
-            <w:r>
-              <w:rPr>
-                <w:rFonts w:ascii="Times New Roman" w:hAnsi="Times New Roman" w:cs="Times New Roman"/>
-                <w:sz w:val="20"/>
-                <w:szCs w:val="20"/>
-              </w:rPr>
-              <w:t>fechaIni</w:t>
-            </w:r>
-            <w:proofErr w:type="spellEnd"/>
-            <w:r>
-              <w:rPr>
-                <w:rFonts w:ascii="Times New Roman" w:hAnsi="Times New Roman" w:cs="Times New Roman"/>
-                <w:sz w:val="20"/>
-                <w:szCs w:val="20"/>
-              </w:rPr>
-              <w:t xml:space="preserve">, vigente, </w:t>
-            </w:r>
-            <w:proofErr w:type="spellStart"/>
-            <w:r>
-              <w:rPr>
-                <w:rFonts w:ascii="Times New Roman" w:hAnsi="Times New Roman" w:cs="Times New Roman"/>
-                <w:sz w:val="20"/>
-                <w:szCs w:val="20"/>
-              </w:rPr>
-              <w:t>idEmpleado</w:t>
-            </w:r>
-            <w:proofErr w:type="spellEnd"/>
+              <w:t>fecha, fechaIni, vigente, idEmpleado</w:t>
+            </w:r>
           </w:p>
         </w:tc>
       </w:tr>
@@ -26851,113 +26004,13 @@
                 <w:szCs w:val="20"/>
               </w:rPr>
             </w:pPr>
-            <w:proofErr w:type="spellStart"/>
-            <w:r>
-              <w:rPr>
-                <w:rFonts w:ascii="Times New Roman" w:hAnsi="Times New Roman" w:cs="Times New Roman"/>
-                <w:sz w:val="20"/>
-                <w:szCs w:val="20"/>
-              </w:rPr>
-              <w:t>fechaFin</w:t>
-            </w:r>
-            <w:proofErr w:type="spellEnd"/>
-            <w:r>
-              <w:rPr>
-                <w:rFonts w:ascii="Times New Roman" w:hAnsi="Times New Roman" w:cs="Times New Roman"/>
-                <w:sz w:val="20"/>
-                <w:szCs w:val="20"/>
-              </w:rPr>
-              <w:t xml:space="preserve">, salario, fecha, </w:t>
-            </w:r>
-            <w:proofErr w:type="spellStart"/>
-            <w:r>
-              <w:rPr>
-                <w:rFonts w:ascii="Times New Roman" w:hAnsi="Times New Roman" w:cs="Times New Roman"/>
-                <w:sz w:val="20"/>
-                <w:szCs w:val="20"/>
-              </w:rPr>
-              <w:t>idContrato</w:t>
-            </w:r>
-            <w:proofErr w:type="spellEnd"/>
-            <w:r>
-              <w:rPr>
-                <w:rFonts w:ascii="Times New Roman" w:hAnsi="Times New Roman" w:cs="Times New Roman"/>
-                <w:sz w:val="20"/>
-                <w:szCs w:val="20"/>
-              </w:rPr>
-              <w:t xml:space="preserve">, </w:t>
-            </w:r>
-            <w:proofErr w:type="spellStart"/>
-            <w:r>
-              <w:rPr>
-                <w:rFonts w:ascii="Times New Roman" w:hAnsi="Times New Roman" w:cs="Times New Roman"/>
-                <w:sz w:val="20"/>
-                <w:szCs w:val="20"/>
-              </w:rPr>
-              <w:t>idCargo</w:t>
-            </w:r>
-            <w:proofErr w:type="spellEnd"/>
-            <w:r>
-              <w:rPr>
-                <w:rFonts w:ascii="Times New Roman" w:hAnsi="Times New Roman" w:cs="Times New Roman"/>
-                <w:sz w:val="20"/>
-                <w:szCs w:val="20"/>
-              </w:rPr>
-              <w:t xml:space="preserve">, </w:t>
-            </w:r>
-            <w:proofErr w:type="spellStart"/>
-            <w:r>
-              <w:rPr>
-                <w:rFonts w:ascii="Times New Roman" w:hAnsi="Times New Roman" w:cs="Times New Roman"/>
-                <w:sz w:val="20"/>
-                <w:szCs w:val="20"/>
-              </w:rPr>
-              <w:t>idTipoContrato</w:t>
-            </w:r>
-            <w:proofErr w:type="spellEnd"/>
-            <w:r>
-              <w:rPr>
-                <w:rFonts w:ascii="Times New Roman" w:hAnsi="Times New Roman" w:cs="Times New Roman"/>
-                <w:sz w:val="20"/>
-                <w:szCs w:val="20"/>
-              </w:rPr>
-              <w:t xml:space="preserve">, </w:t>
-            </w:r>
-            <w:proofErr w:type="spellStart"/>
-            <w:r>
-              <w:rPr>
-                <w:rFonts w:ascii="Times New Roman" w:hAnsi="Times New Roman" w:cs="Times New Roman"/>
-                <w:sz w:val="20"/>
-                <w:szCs w:val="20"/>
-              </w:rPr>
-              <w:t>idCronograma</w:t>
-            </w:r>
-            <w:proofErr w:type="spellEnd"/>
-            <w:r>
-              <w:rPr>
-                <w:rFonts w:ascii="Times New Roman" w:hAnsi="Times New Roman" w:cs="Times New Roman"/>
-                <w:sz w:val="20"/>
-                <w:szCs w:val="20"/>
-              </w:rPr>
-              <w:t xml:space="preserve">, </w:t>
-            </w:r>
-            <w:proofErr w:type="spellStart"/>
-            <w:r>
-              <w:rPr>
-                <w:rFonts w:ascii="Times New Roman" w:hAnsi="Times New Roman" w:cs="Times New Roman"/>
-                <w:sz w:val="20"/>
-                <w:szCs w:val="20"/>
-              </w:rPr>
-              <w:t>idSucursal</w:t>
-            </w:r>
-            <w:proofErr w:type="spellEnd"/>
-            <w:r>
-              <w:rPr>
-                <w:rFonts w:ascii="Times New Roman" w:hAnsi="Times New Roman" w:cs="Times New Roman"/>
-                <w:sz w:val="20"/>
-                <w:szCs w:val="20"/>
-              </w:rPr>
-              <w:t>, activo</w:t>
+            <w:r>
+              <w:rPr>
+                <w:rFonts w:ascii="Times New Roman" w:hAnsi="Times New Roman" w:cs="Times New Roman"/>
+                <w:sz w:val="20"/>
+                <w:szCs w:val="20"/>
+              </w:rPr>
+              <w:t>fechaFin, salario, fecha, idContrato, idCargo, idTipoContrato, idCronograma, idSucursal, activo</w:t>
             </w:r>
           </w:p>
         </w:tc>
@@ -27019,7 +26072,6 @@
                 <w:szCs w:val="20"/>
               </w:rPr>
             </w:pPr>
-            <w:proofErr w:type="spellStart"/>
             <w:r>
               <w:rPr>
                 <w:rFonts w:ascii="Times New Roman" w:hAnsi="Times New Roman" w:cs="Times New Roman"/>
@@ -27028,7 +26080,6 @@
               </w:rPr>
               <w:t>TipoContrato</w:t>
             </w:r>
-            <w:proofErr w:type="spellEnd"/>
           </w:p>
         </w:tc>
       </w:tr>
@@ -27081,16 +26132,7 @@
                 <w:sz w:val="20"/>
                 <w:szCs w:val="20"/>
               </w:rPr>
-              <w:t xml:space="preserve">Gestionar los datos de cada </w:t>
-            </w:r>
-            <w:proofErr w:type="spellStart"/>
-            <w:r>
-              <w:rPr>
-                <w:rFonts w:ascii="Times New Roman" w:hAnsi="Times New Roman" w:cs="Times New Roman"/>
-                <w:sz w:val="20"/>
-                <w:szCs w:val="20"/>
-              </w:rPr>
-              <w:t>tipoc</w:t>
+              <w:t>Gestionar los datos de cada tipoc</w:t>
             </w:r>
             <w:r>
               <w:rPr>
@@ -27100,7 +26142,6 @@
               </w:rPr>
               <w:t>ontrato</w:t>
             </w:r>
-            <w:proofErr w:type="spellEnd"/>
           </w:p>
         </w:tc>
       </w:tr>
@@ -27147,23 +26188,13 @@
                 <w:szCs w:val="20"/>
               </w:rPr>
             </w:pPr>
-            <w:proofErr w:type="spellStart"/>
-            <w:r>
-              <w:rPr>
-                <w:rFonts w:ascii="Times New Roman" w:hAnsi="Times New Roman" w:cs="Times New Roman"/>
-                <w:sz w:val="20"/>
-                <w:szCs w:val="20"/>
-              </w:rPr>
-              <w:t>descripcion</w:t>
-            </w:r>
-            <w:proofErr w:type="spellEnd"/>
-            <w:r>
-              <w:rPr>
-                <w:rFonts w:ascii="Times New Roman" w:hAnsi="Times New Roman" w:cs="Times New Roman"/>
-                <w:sz w:val="20"/>
-                <w:szCs w:val="20"/>
-              </w:rPr>
-              <w:t>, activo</w:t>
+            <w:r>
+              <w:rPr>
+                <w:rFonts w:ascii="Times New Roman" w:hAnsi="Times New Roman" w:cs="Times New Roman"/>
+                <w:sz w:val="20"/>
+                <w:szCs w:val="20"/>
+              </w:rPr>
+              <w:t>descripcion, activo</w:t>
             </w:r>
           </w:p>
         </w:tc>
@@ -27333,23 +26364,13 @@
                 <w:szCs w:val="20"/>
               </w:rPr>
             </w:pPr>
-            <w:proofErr w:type="spellStart"/>
-            <w:r>
-              <w:rPr>
-                <w:rFonts w:ascii="Times New Roman" w:hAnsi="Times New Roman" w:cs="Times New Roman"/>
-                <w:sz w:val="20"/>
-                <w:szCs w:val="20"/>
-              </w:rPr>
-              <w:t>descripcion</w:t>
-            </w:r>
-            <w:proofErr w:type="spellEnd"/>
-            <w:r>
-              <w:rPr>
-                <w:rFonts w:ascii="Times New Roman" w:hAnsi="Times New Roman" w:cs="Times New Roman"/>
-                <w:sz w:val="20"/>
-                <w:szCs w:val="20"/>
-              </w:rPr>
-              <w:t>, fecha</w:t>
+            <w:r>
+              <w:rPr>
+                <w:rFonts w:ascii="Times New Roman" w:hAnsi="Times New Roman" w:cs="Times New Roman"/>
+                <w:sz w:val="20"/>
+                <w:szCs w:val="20"/>
+              </w:rPr>
+              <w:t>descripcion, fecha</w:t>
             </w:r>
           </w:p>
         </w:tc>
@@ -27527,23 +26548,13 @@
                 <w:szCs w:val="20"/>
               </w:rPr>
             </w:pPr>
-            <w:proofErr w:type="spellStart"/>
-            <w:r>
-              <w:rPr>
-                <w:rFonts w:ascii="Times New Roman" w:hAnsi="Times New Roman" w:cs="Times New Roman"/>
-                <w:sz w:val="20"/>
-                <w:szCs w:val="20"/>
-              </w:rPr>
-              <w:t>descripcion</w:t>
-            </w:r>
-            <w:proofErr w:type="spellEnd"/>
-            <w:r>
-              <w:rPr>
-                <w:rFonts w:ascii="Times New Roman" w:hAnsi="Times New Roman" w:cs="Times New Roman"/>
-                <w:sz w:val="20"/>
-                <w:szCs w:val="20"/>
-              </w:rPr>
-              <w:t>, activo</w:t>
+            <w:r>
+              <w:rPr>
+                <w:rFonts w:ascii="Times New Roman" w:hAnsi="Times New Roman" w:cs="Times New Roman"/>
+                <w:sz w:val="20"/>
+                <w:szCs w:val="20"/>
+              </w:rPr>
+              <w:t>descripcion, activo</w:t>
             </w:r>
           </w:p>
         </w:tc>
@@ -27721,7 +26732,6 @@
                 <w:szCs w:val="20"/>
               </w:rPr>
             </w:pPr>
-            <w:proofErr w:type="spellStart"/>
             <w:r>
               <w:rPr>
                 <w:rFonts w:ascii="Times New Roman" w:hAnsi="Times New Roman" w:cs="Times New Roman"/>
@@ -27730,7 +26740,6 @@
               </w:rPr>
               <w:t>descripcion</w:t>
             </w:r>
-            <w:proofErr w:type="spellEnd"/>
           </w:p>
         </w:tc>
       </w:tr>
@@ -27907,70 +26916,14 @@
                 <w:szCs w:val="20"/>
               </w:rPr>
             </w:pPr>
-            <w:proofErr w:type="spellStart"/>
-            <w:r>
-              <w:rPr>
-                <w:rFonts w:ascii="Times New Roman" w:hAnsi="Times New Roman" w:cs="Times New Roman"/>
-                <w:sz w:val="20"/>
-                <w:szCs w:val="20"/>
-              </w:rPr>
-              <w:t>dia</w:t>
-            </w:r>
-            <w:proofErr w:type="spellEnd"/>
-            <w:r>
-              <w:rPr>
-                <w:rFonts w:ascii="Times New Roman" w:hAnsi="Times New Roman" w:cs="Times New Roman"/>
-                <w:sz w:val="20"/>
-                <w:szCs w:val="20"/>
-              </w:rPr>
-              <w:t xml:space="preserve">, </w:t>
-            </w:r>
-            <w:proofErr w:type="spellStart"/>
-            <w:r>
-              <w:rPr>
-                <w:rFonts w:ascii="Times New Roman" w:hAnsi="Times New Roman" w:cs="Times New Roman"/>
-                <w:sz w:val="20"/>
-                <w:szCs w:val="20"/>
-              </w:rPr>
-              <w:t>horaEntrada</w:t>
-            </w:r>
-            <w:proofErr w:type="spellEnd"/>
-            <w:r>
-              <w:rPr>
-                <w:rFonts w:ascii="Times New Roman" w:hAnsi="Times New Roman" w:cs="Times New Roman"/>
-                <w:sz w:val="20"/>
-                <w:szCs w:val="20"/>
-              </w:rPr>
-              <w:t xml:space="preserve">, </w:t>
-            </w:r>
-            <w:proofErr w:type="spellStart"/>
-            <w:r>
-              <w:rPr>
-                <w:rFonts w:ascii="Times New Roman" w:hAnsi="Times New Roman" w:cs="Times New Roman"/>
-                <w:sz w:val="20"/>
-                <w:szCs w:val="20"/>
-              </w:rPr>
-              <w:t>horaSalida</w:t>
-            </w:r>
-            <w:proofErr w:type="spellEnd"/>
-            <w:r>
-              <w:rPr>
-                <w:rFonts w:ascii="Times New Roman" w:hAnsi="Times New Roman" w:cs="Times New Roman"/>
-                <w:sz w:val="20"/>
-                <w:szCs w:val="20"/>
-              </w:rPr>
-              <w:t xml:space="preserve">, </w:t>
-            </w:r>
-            <w:proofErr w:type="spellStart"/>
-            <w:r>
-              <w:rPr>
-                <w:rFonts w:ascii="Times New Roman" w:hAnsi="Times New Roman" w:cs="Times New Roman"/>
-                <w:sz w:val="20"/>
-                <w:szCs w:val="20"/>
-              </w:rPr>
-              <w:t>idTurno</w:t>
-            </w:r>
-            <w:proofErr w:type="spellEnd"/>
+            <w:r>
+              <w:rPr>
+                <w:rFonts w:ascii="Times New Roman" w:hAnsi="Times New Roman" w:cs="Times New Roman"/>
+                <w:sz w:val="20"/>
+                <w:szCs w:val="20"/>
+              </w:rPr>
+              <w:t>dia, horaEntrada, horaSalida, idTurno</w:t>
+            </w:r>
           </w:p>
         </w:tc>
       </w:tr>
@@ -28147,7 +27100,6 @@
                 <w:szCs w:val="20"/>
               </w:rPr>
             </w:pPr>
-            <w:proofErr w:type="spellStart"/>
             <w:r>
               <w:rPr>
                 <w:rFonts w:ascii="Times New Roman" w:hAnsi="Times New Roman" w:cs="Times New Roman"/>
@@ -28156,7 +27108,6 @@
               </w:rPr>
               <w:t>descripcion</w:t>
             </w:r>
-            <w:proofErr w:type="spellEnd"/>
           </w:p>
         </w:tc>
       </w:tr>
@@ -28218,7 +27169,6 @@
                 <w:szCs w:val="20"/>
               </w:rPr>
             </w:pPr>
-            <w:proofErr w:type="spellStart"/>
             <w:r>
               <w:rPr>
                 <w:rFonts w:ascii="Times New Roman" w:hAnsi="Times New Roman" w:cs="Times New Roman"/>
@@ -28227,7 +27177,6 @@
               </w:rPr>
               <w:t>CronogramaTurno</w:t>
             </w:r>
-            <w:proofErr w:type="spellEnd"/>
           </w:p>
         </w:tc>
       </w:tr>
@@ -28336,68 +27285,13 @@
                 <w:szCs w:val="20"/>
               </w:rPr>
             </w:pPr>
-            <w:proofErr w:type="spellStart"/>
-            <w:r>
-              <w:rPr>
-                <w:rFonts w:ascii="Times New Roman" w:hAnsi="Times New Roman" w:cs="Times New Roman"/>
-                <w:sz w:val="20"/>
-                <w:szCs w:val="20"/>
-              </w:rPr>
-              <w:t>fechaIni</w:t>
-            </w:r>
-            <w:proofErr w:type="spellEnd"/>
-            <w:r>
-              <w:rPr>
-                <w:rFonts w:ascii="Times New Roman" w:hAnsi="Times New Roman" w:cs="Times New Roman"/>
-                <w:sz w:val="20"/>
-                <w:szCs w:val="20"/>
-              </w:rPr>
-              <w:t xml:space="preserve">, </w:t>
-            </w:r>
-            <w:proofErr w:type="spellStart"/>
-            <w:r>
-              <w:rPr>
-                <w:rFonts w:ascii="Times New Roman" w:hAnsi="Times New Roman" w:cs="Times New Roman"/>
-                <w:sz w:val="20"/>
-                <w:szCs w:val="20"/>
-              </w:rPr>
-              <w:t>fechaFin</w:t>
-            </w:r>
-            <w:proofErr w:type="spellEnd"/>
-            <w:r>
-              <w:rPr>
-                <w:rFonts w:ascii="Times New Roman" w:hAnsi="Times New Roman" w:cs="Times New Roman"/>
-                <w:sz w:val="20"/>
-                <w:szCs w:val="20"/>
-              </w:rPr>
-              <w:t xml:space="preserve">, activo, </w:t>
-            </w:r>
-            <w:proofErr w:type="spellStart"/>
-            <w:r>
-              <w:rPr>
-                <w:rFonts w:ascii="Times New Roman" w:hAnsi="Times New Roman" w:cs="Times New Roman"/>
-                <w:sz w:val="20"/>
-                <w:szCs w:val="20"/>
-              </w:rPr>
-              <w:t>idCronograma</w:t>
-            </w:r>
-            <w:proofErr w:type="spellEnd"/>
-            <w:r>
-              <w:rPr>
-                <w:rFonts w:ascii="Times New Roman" w:hAnsi="Times New Roman" w:cs="Times New Roman"/>
-                <w:sz w:val="20"/>
-                <w:szCs w:val="20"/>
-              </w:rPr>
-              <w:t xml:space="preserve">, </w:t>
-            </w:r>
-            <w:proofErr w:type="spellStart"/>
-            <w:r>
-              <w:rPr>
-                <w:rFonts w:ascii="Times New Roman" w:hAnsi="Times New Roman" w:cs="Times New Roman"/>
-                <w:sz w:val="20"/>
-                <w:szCs w:val="20"/>
-              </w:rPr>
-              <w:t>idTurn</w:t>
+            <w:r>
+              <w:rPr>
+                <w:rFonts w:ascii="Times New Roman" w:hAnsi="Times New Roman" w:cs="Times New Roman"/>
+                <w:sz w:val="20"/>
+                <w:szCs w:val="20"/>
+              </w:rPr>
+              <w:t>fechaIni, fechaFin, activo, idCronograma, idTurn</w:t>
             </w:r>
             <w:r>
               <w:rPr>
@@ -28407,7 +27301,6 @@
               </w:rPr>
               <w:t>o</w:t>
             </w:r>
-            <w:proofErr w:type="spellEnd"/>
           </w:p>
         </w:tc>
       </w:tr>
@@ -28616,12 +27509,211 @@
     </w:p>
     <w:p>
       <w:pPr>
-        <w:rPr>
-          <w:lang w:val="es-BO"/>
+        <w:spacing w:after="120" w:line="360" w:lineRule="auto"/>
+        <w:jc w:val="both"/>
+        <w:rPr>
+          <w:rFonts w:ascii="Times New Roman" w:hAnsi="Times New Roman" w:cs="Times New Roman"/>
+          <w:color w:val="000000"/>
+          <w:sz w:val="24"/>
+          <w:szCs w:val="24"/>
+        </w:rPr>
+      </w:pPr>
+    </w:p>
+    <w:p>
+      <w:pPr>
+        <w:spacing w:after="120" w:line="360" w:lineRule="auto"/>
+        <w:jc w:val="both"/>
+        <w:rPr>
+          <w:rFonts w:ascii="Times New Roman" w:hAnsi="Times New Roman" w:cs="Times New Roman"/>
+          <w:color w:val="000000"/>
+          <w:sz w:val="24"/>
+          <w:szCs w:val="24"/>
+        </w:rPr>
+      </w:pPr>
+    </w:p>
+    <w:p>
+      <w:pPr>
+        <w:spacing w:after="120" w:line="360" w:lineRule="auto"/>
+        <w:jc w:val="both"/>
+        <w:rPr>
+          <w:rFonts w:ascii="Times New Roman" w:hAnsi="Times New Roman" w:cs="Times New Roman"/>
+          <w:color w:val="000000"/>
+          <w:sz w:val="24"/>
+          <w:szCs w:val="24"/>
+        </w:rPr>
+      </w:pPr>
+    </w:p>
+    <w:p>
+      <w:pPr>
+        <w:spacing w:after="120" w:line="360" w:lineRule="auto"/>
+        <w:jc w:val="both"/>
+        <w:rPr>
+          <w:rFonts w:ascii="Times New Roman" w:hAnsi="Times New Roman" w:cs="Times New Roman"/>
+          <w:color w:val="000000"/>
+          <w:sz w:val="24"/>
+          <w:szCs w:val="24"/>
+        </w:rPr>
+      </w:pPr>
+    </w:p>
+    <w:p>
+      <w:pPr>
+        <w:spacing w:after="120" w:line="360" w:lineRule="auto"/>
+        <w:jc w:val="both"/>
+        <w:rPr>
+          <w:rFonts w:ascii="Times New Roman" w:hAnsi="Times New Roman" w:cs="Times New Roman"/>
+          <w:color w:val="000000"/>
+          <w:sz w:val="24"/>
+          <w:szCs w:val="24"/>
+        </w:rPr>
+      </w:pPr>
+    </w:p>
+    <w:p>
+      <w:pPr>
+        <w:spacing w:after="120" w:line="360" w:lineRule="auto"/>
+        <w:jc w:val="both"/>
+        <w:rPr>
+          <w:rFonts w:ascii="Times New Roman" w:hAnsi="Times New Roman" w:cs="Times New Roman"/>
+          <w:color w:val="000000"/>
+          <w:sz w:val="24"/>
+          <w:szCs w:val="24"/>
         </w:rPr>
       </w:pPr>
       <w:bookmarkStart w:id="107" w:name="_GoBack"/>
       <w:bookmarkEnd w:id="107"/>
+    </w:p>
+    <w:p>
+      <w:pPr>
+        <w:pStyle w:val="Ttulo3"/>
+        <w:numPr>
+          <w:ilvl w:val="2"/>
+          <w:numId w:val="30"/>
+        </w:numPr>
+        <w:ind w:left="993"/>
+      </w:pPr>
+      <w:bookmarkStart w:id="108" w:name="_Toc340496788"/>
+      <w:bookmarkStart w:id="109" w:name="_Toc340589987"/>
+      <w:bookmarkStart w:id="110" w:name="_Toc358810915"/>
+      <w:r>
+        <w:lastRenderedPageBreak/>
+        <w:t>Arquitectura Lógica del Sistema</w:t>
+      </w:r>
+      <w:bookmarkEnd w:id="108"/>
+      <w:bookmarkEnd w:id="109"/>
+      <w:bookmarkEnd w:id="110"/>
+    </w:p>
+    <w:p>
+      <w:pPr>
+        <w:rPr>
+          <w:lang w:val="es-BO"/>
+        </w:rPr>
+      </w:pPr>
+    </w:p>
+    <w:p>
+      <w:pPr>
+        <w:rPr>
+          <w:lang w:val="es-BO"/>
+        </w:rPr>
+      </w:pPr>
+      <w:r>
+        <w:rPr>
+          <w:noProof/>
+          <w:lang w:val="es-BO" w:eastAsia="es-BO"/>
+        </w:rPr>
+        <w:drawing>
+          <wp:inline distT="0" distB="0" distL="0" distR="0" wp14:anchorId="74686E14" wp14:editId="6553F2FE">
+            <wp:extent cx="4444365" cy="5507355"/>
+            <wp:effectExtent l="19050" t="0" r="0" b="0"/>
+            <wp:docPr id="14" name="Imagen 7"/>
+            <wp:cNvGraphicFramePr>
+              <a:graphicFrameLocks xmlns:a="http://schemas.openxmlformats.org/drawingml/2006/main" noChangeAspect="1"/>
+            </wp:cNvGraphicFramePr>
+            <a:graphic xmlns:a="http://schemas.openxmlformats.org/drawingml/2006/main">
+              <a:graphicData uri="http://schemas.openxmlformats.org/drawingml/2006/picture">
+                <pic:pic xmlns:pic="http://schemas.openxmlformats.org/drawingml/2006/picture">
+                  <pic:nvPicPr>
+                    <pic:cNvPr id="0" name="Picture 7"/>
+                    <pic:cNvPicPr>
+                      <a:picLocks noChangeAspect="1" noChangeArrowheads="1"/>
+                    </pic:cNvPicPr>
+                  </pic:nvPicPr>
+                  <pic:blipFill>
+                    <a:blip r:embed="rId45"/>
+                    <a:srcRect/>
+                    <a:stretch>
+                      <a:fillRect/>
+                    </a:stretch>
+                  </pic:blipFill>
+                  <pic:spPr bwMode="auto">
+                    <a:xfrm>
+                      <a:off x="0" y="0"/>
+                      <a:ext cx="4444365" cy="5507355"/>
+                    </a:xfrm>
+                    <a:prstGeom prst="rect">
+                      <a:avLst/>
+                    </a:prstGeom>
+                    <a:noFill/>
+                    <a:ln w="9525">
+                      <a:noFill/>
+                      <a:miter lim="800000"/>
+                      <a:headEnd/>
+                      <a:tailEnd/>
+                    </a:ln>
+                  </pic:spPr>
+                </pic:pic>
+              </a:graphicData>
+            </a:graphic>
+          </wp:inline>
+        </w:drawing>
+      </w:r>
+    </w:p>
+    <w:p>
+      <w:pPr>
+        <w:pStyle w:val="Epgrafe"/>
+        <w:jc w:val="center"/>
+        <w:rPr>
+          <w:b w:val="0"/>
+          <w:lang w:val="es-BO"/>
+        </w:rPr>
+      </w:pPr>
+      <w:bookmarkStart w:id="111" w:name="_Toc358811038"/>
+      <w:r>
+        <w:t xml:space="preserve">Figura </w:t>
+      </w:r>
+      <w:r>
+        <w:fldChar w:fldCharType="begin"/>
+      </w:r>
+      <w:r>
+        <w:instrText xml:space="preserve"> SEQ Figura \* ARABIC </w:instrText>
+      </w:r>
+      <w:r>
+        <w:fldChar w:fldCharType="separate"/>
+      </w:r>
+      <w:r>
+        <w:rPr>
+          <w:noProof/>
+        </w:rPr>
+        <w:t>89</w:t>
+      </w:r>
+      <w:r>
+        <w:rPr>
+          <w:noProof/>
+        </w:rPr>
+        <w:fldChar w:fldCharType="end"/>
+      </w:r>
+      <w:r>
+        <w:rPr>
+          <w:b w:val="0"/>
+        </w:rPr>
+        <w:t xml:space="preserve"> Arquitectura Lógica del Sistema</w:t>
+      </w:r>
+      <w:bookmarkEnd w:id="111"/>
+    </w:p>
+    <w:p>
+      <w:pPr>
+        <w:rPr>
+          <w:lang w:val="es-BO"/>
+        </w:rPr>
+      </w:pPr>
     </w:p>
     <w:sectPr>
       <w:pgSz w:w="11906" w:h="16838"/>
@@ -35108,121 +34200,121 @@
   </dgm:ptLst>
   <dgm:cxnLst>
     <dgm:cxn modelId="{5B138DAE-21D3-4841-A5E9-0E974538A53E}" srcId="{CAD3BFD4-4793-4903-BDB7-94B509048F4A}" destId="{F1A930CB-29CB-4BD6-AD99-0DFF86DD7346}" srcOrd="1" destOrd="0" parTransId="{5E0E9C11-86BB-4A09-98F6-A2202F493886}" sibTransId="{68A4B4B1-9ECF-412D-B7AF-7692115A87C6}"/>
-    <dgm:cxn modelId="{C3D70E28-F6F0-4CD1-8D32-583AE2064C61}" type="presOf" srcId="{757BC75C-9911-4D06-9DC3-DB4E4D6149B8}" destId="{36546806-4A38-47B1-8D44-B7B688689FF2}" srcOrd="0" destOrd="0" presId="urn:microsoft.com/office/officeart/2005/8/layout/hierarchy1"/>
-    <dgm:cxn modelId="{311A5E23-EC0A-4343-8662-653E613D292D}" type="presOf" srcId="{F396109B-8644-4D10-B239-8D39E85291C0}" destId="{75887B4D-F1FE-46C6-BC18-43B2804F2134}" srcOrd="0" destOrd="0" presId="urn:microsoft.com/office/officeart/2005/8/layout/hierarchy1"/>
-    <dgm:cxn modelId="{E41892B5-C848-4065-BB78-26E6082CFEED}" type="presOf" srcId="{9AEE8EDC-0108-4855-95DA-4D20BCA829F7}" destId="{ABAA0F0D-0826-4A74-BBDF-397E47C377E1}" srcOrd="0" destOrd="0" presId="urn:microsoft.com/office/officeart/2005/8/layout/hierarchy1"/>
+    <dgm:cxn modelId="{8A321C92-EC89-4D84-A64D-B27DD4E998C5}" type="presOf" srcId="{131BC89C-0773-4D27-B91F-ECD41676226E}" destId="{E3C203B4-6CF9-4005-93C5-A6E4A49C5DB8}" srcOrd="0" destOrd="0" presId="urn:microsoft.com/office/officeart/2005/8/layout/hierarchy1"/>
+    <dgm:cxn modelId="{E352C820-F5A0-44A3-90E6-2211AC5F199E}" type="presOf" srcId="{AD9D782E-7557-4883-8721-AC48C8841166}" destId="{6F4CBB79-CD5B-4EC8-806C-FA9FD80635C3}" srcOrd="0" destOrd="0" presId="urn:microsoft.com/office/officeart/2005/8/layout/hierarchy1"/>
+    <dgm:cxn modelId="{E27FD467-1AA9-486D-A51C-3664C2D18BB8}" type="presOf" srcId="{5AA1DA01-254B-46BF-803D-AAE948BFB881}" destId="{25885DFF-C9DA-47A4-836B-E1936B430D73}" srcOrd="0" destOrd="0" presId="urn:microsoft.com/office/officeart/2005/8/layout/hierarchy1"/>
+    <dgm:cxn modelId="{EED14662-9086-413C-9861-B2E970698376}" type="presOf" srcId="{F1A930CB-29CB-4BD6-AD99-0DFF86DD7346}" destId="{B5A3DAA4-BA3F-4E58-BB3B-F1FA91CF35EB}" srcOrd="0" destOrd="0" presId="urn:microsoft.com/office/officeart/2005/8/layout/hierarchy1"/>
     <dgm:cxn modelId="{54CD3997-5B29-4C4D-B5E1-D62EB5B6570F}" srcId="{5AA1DA01-254B-46BF-803D-AAE948BFB881}" destId="{CAD3BFD4-4793-4903-BDB7-94B509048F4A}" srcOrd="0" destOrd="0" parTransId="{AD9D782E-7557-4883-8721-AC48C8841166}" sibTransId="{8EFBF87B-A074-4B40-A31A-00F070ACBFE1}"/>
-    <dgm:cxn modelId="{C71328CD-3928-460A-9EC1-901D5EDF67D2}" type="presOf" srcId="{D7BD974E-C191-4DA6-81D3-AE6FAE8C38C7}" destId="{6FA09658-643D-42F2-979A-B6BDEF860025}" srcOrd="0" destOrd="0" presId="urn:microsoft.com/office/officeart/2005/8/layout/hierarchy1"/>
-    <dgm:cxn modelId="{E3282E97-7441-471B-A09E-5857C36BC3B2}" type="presOf" srcId="{D147D25D-3723-4D1B-A701-7675AA452707}" destId="{8BAAC2FC-5D65-4DA4-91D8-11B62C57A4B6}" srcOrd="0" destOrd="0" presId="urn:microsoft.com/office/officeart/2005/8/layout/hierarchy1"/>
-    <dgm:cxn modelId="{A426D714-AA4B-4C95-8459-DF7371B10AF0}" type="presOf" srcId="{5226D533-5E81-43AE-9F6B-2EE1D66A6124}" destId="{11151BF1-7B71-42FF-BD08-60ED7CF2B970}" srcOrd="0" destOrd="0" presId="urn:microsoft.com/office/officeart/2005/8/layout/hierarchy1"/>
+    <dgm:cxn modelId="{1E8E7814-EA6A-4277-925D-904863E0FCD7}" type="presOf" srcId="{51E8ADC5-3AFC-4003-A0C3-7CFF4C4B7D28}" destId="{393467A7-A880-420A-97EF-D6A784224FEB}" srcOrd="0" destOrd="0" presId="urn:microsoft.com/office/officeart/2005/8/layout/hierarchy1"/>
+    <dgm:cxn modelId="{244EBDFC-02ED-4764-8F38-12A68E29E573}" type="presOf" srcId="{C2C46E6D-61A8-492A-8D34-C30DFB4BD030}" destId="{B699CAC3-E5E3-44C8-877E-34565E487345}" srcOrd="0" destOrd="0" presId="urn:microsoft.com/office/officeart/2005/8/layout/hierarchy1"/>
     <dgm:cxn modelId="{AC55599B-9095-471B-91B0-3472A641A9F0}" srcId="{CAD3BFD4-4793-4903-BDB7-94B509048F4A}" destId="{3E33D4DC-6736-44F7-A33A-5BE258E0ABA1}" srcOrd="2" destOrd="0" parTransId="{757BC75C-9911-4D06-9DC3-DB4E4D6149B8}" sibTransId="{D31587FD-8D71-4105-B5BB-BD7B1A3ED949}"/>
-    <dgm:cxn modelId="{1A821446-FC44-4509-A9B4-03BBD5DD37ED}" type="presOf" srcId="{95B61260-44D6-483F-9498-37817D99D070}" destId="{6EDDDEFF-CDBF-4E14-9CCB-C7D6BC79F0B7}" srcOrd="0" destOrd="0" presId="urn:microsoft.com/office/officeart/2005/8/layout/hierarchy1"/>
-    <dgm:cxn modelId="{B6F88B22-6033-41AD-B997-798DDF614988}" type="presOf" srcId="{AD9D782E-7557-4883-8721-AC48C8841166}" destId="{6F4CBB79-CD5B-4EC8-806C-FA9FD80635C3}" srcOrd="0" destOrd="0" presId="urn:microsoft.com/office/officeart/2005/8/layout/hierarchy1"/>
-    <dgm:cxn modelId="{999BFAF2-E6D2-4130-B45A-F22DDD97D279}" type="presOf" srcId="{F1A930CB-29CB-4BD6-AD99-0DFF86DD7346}" destId="{B5A3DAA4-BA3F-4E58-BB3B-F1FA91CF35EB}" srcOrd="0" destOrd="0" presId="urn:microsoft.com/office/officeart/2005/8/layout/hierarchy1"/>
-    <dgm:cxn modelId="{A61D9967-F380-466E-A4B9-5D7CFC6064B5}" type="presOf" srcId="{A1C90B07-4E50-4FDD-BE77-BD81DF4E15DB}" destId="{B41FBE67-C3B5-4181-B101-96E451C009C3}" srcOrd="0" destOrd="0" presId="urn:microsoft.com/office/officeart/2005/8/layout/hierarchy1"/>
-    <dgm:cxn modelId="{7A26A1B6-2889-4FCB-95E2-EB9B454D9493}" type="presOf" srcId="{091FE14F-7886-4379-AB66-08E4D68A700A}" destId="{5B12885D-0F77-4AE8-B754-D8B21BC9CFB3}" srcOrd="0" destOrd="0" presId="urn:microsoft.com/office/officeart/2005/8/layout/hierarchy1"/>
-    <dgm:cxn modelId="{F8FC097E-DC3E-404A-B257-27D66D6313E5}" type="presOf" srcId="{4E1F74EB-FABD-4C1E-92D5-E8E12F42F8BC}" destId="{F6FFE223-8FDD-4A8A-A2CB-0585C4015B74}" srcOrd="0" destOrd="0" presId="urn:microsoft.com/office/officeart/2005/8/layout/hierarchy1"/>
-    <dgm:cxn modelId="{A6B31E26-46F4-44BA-9D61-88881D03907D}" type="presOf" srcId="{51E8ADC5-3AFC-4003-A0C3-7CFF4C4B7D28}" destId="{393467A7-A880-420A-97EF-D6A784224FEB}" srcOrd="0" destOrd="0" presId="urn:microsoft.com/office/officeart/2005/8/layout/hierarchy1"/>
-    <dgm:cxn modelId="{322AA5EC-E3D9-4135-A18A-6D0983AC312C}" type="presOf" srcId="{791948F8-67F0-46A8-BC23-C5F22D2E54F8}" destId="{901330CD-479D-4821-9E1A-ABE6B1ACB567}" srcOrd="0" destOrd="0" presId="urn:microsoft.com/office/officeart/2005/8/layout/hierarchy1"/>
+    <dgm:cxn modelId="{A9AA3932-6BB3-487B-8D4C-226B00E48E32}" type="presOf" srcId="{5226D533-5E81-43AE-9F6B-2EE1D66A6124}" destId="{11151BF1-7B71-42FF-BD08-60ED7CF2B970}" srcOrd="0" destOrd="0" presId="urn:microsoft.com/office/officeart/2005/8/layout/hierarchy1"/>
+    <dgm:cxn modelId="{15AEC999-46E9-44CB-8D01-A42A46D16E24}" type="presOf" srcId="{CAD3BFD4-4793-4903-BDB7-94B509048F4A}" destId="{2E0F14A0-9B3F-4C5B-AAD9-C160EBF9B6B0}" srcOrd="0" destOrd="0" presId="urn:microsoft.com/office/officeart/2005/8/layout/hierarchy1"/>
+    <dgm:cxn modelId="{589E77AA-2F18-486D-81C8-11EDE08BB049}" type="presOf" srcId="{4E1F74EB-FABD-4C1E-92D5-E8E12F42F8BC}" destId="{F6FFE223-8FDD-4A8A-A2CB-0585C4015B74}" srcOrd="0" destOrd="0" presId="urn:microsoft.com/office/officeart/2005/8/layout/hierarchy1"/>
+    <dgm:cxn modelId="{BEC67A64-9D51-447D-867A-3B0BFDFB14B9}" type="presOf" srcId="{3CA7BFC0-9BA1-46A0-B859-1A29298FE0DC}" destId="{18258405-F1A0-4EE6-9509-74D66AE616A5}" srcOrd="0" destOrd="0" presId="urn:microsoft.com/office/officeart/2005/8/layout/hierarchy1"/>
     <dgm:cxn modelId="{77FF8D48-BC4F-4A97-B101-AC0D4471DE6F}" srcId="{51E8ADC5-3AFC-4003-A0C3-7CFF4C4B7D28}" destId="{3CA7BFC0-9BA1-46A0-B859-1A29298FE0DC}" srcOrd="0" destOrd="0" parTransId="{560642FF-2EBC-46D8-8DA3-2743CD756574}" sibTransId="{81A58226-0A62-4948-9689-40CAA5296A1A}"/>
+    <dgm:cxn modelId="{CFE9FE80-6D75-4C99-95B1-34E9FA6B980D}" type="presOf" srcId="{67CB8F21-D43B-4573-8481-9A979CDAE9A2}" destId="{F2181DBA-4DD5-4050-BCCF-12DDE8E4E141}" srcOrd="0" destOrd="0" presId="urn:microsoft.com/office/officeart/2005/8/layout/hierarchy1"/>
     <dgm:cxn modelId="{0A378951-68F0-4BC5-8365-00A6DEF96A16}" srcId="{CAD3BFD4-4793-4903-BDB7-94B509048F4A}" destId="{C2C46E6D-61A8-492A-8D34-C30DFB4BD030}" srcOrd="0" destOrd="0" parTransId="{091FE14F-7886-4379-AB66-08E4D68A700A}" sibTransId="{88871D47-CBA8-46DC-9A68-62E9AC842E1F}"/>
-    <dgm:cxn modelId="{BD33D15A-922D-4CA0-B5E8-86B471E2C541}" type="presOf" srcId="{CAD3BFD4-4793-4903-BDB7-94B509048F4A}" destId="{2E0F14A0-9B3F-4C5B-AAD9-C160EBF9B6B0}" srcOrd="0" destOrd="0" presId="urn:microsoft.com/office/officeart/2005/8/layout/hierarchy1"/>
-    <dgm:cxn modelId="{9485BB7E-8C48-4C95-A34D-B13AD078E965}" type="presOf" srcId="{5AA1DA01-254B-46BF-803D-AAE948BFB881}" destId="{25885DFF-C9DA-47A4-836B-E1936B430D73}" srcOrd="0" destOrd="0" presId="urn:microsoft.com/office/officeart/2005/8/layout/hierarchy1"/>
+    <dgm:cxn modelId="{BE08B6E9-4C41-46B5-A5F5-2D3DC22507D5}" type="presOf" srcId="{091FE14F-7886-4379-AB66-08E4D68A700A}" destId="{5B12885D-0F77-4AE8-B754-D8B21BC9CFB3}" srcOrd="0" destOrd="0" presId="urn:microsoft.com/office/officeart/2005/8/layout/hierarchy1"/>
+    <dgm:cxn modelId="{7A00D695-932A-49FD-A9BF-5BA19EB7E1D8}" type="presOf" srcId="{560642FF-2EBC-46D8-8DA3-2743CD756574}" destId="{6E5693FF-A4A8-4B23-BF20-58009D80C5FA}" srcOrd="0" destOrd="0" presId="urn:microsoft.com/office/officeart/2005/8/layout/hierarchy1"/>
+    <dgm:cxn modelId="{3EACC7EF-D3A6-4AB8-96F6-6810CCB88C06}" type="presOf" srcId="{D147D25D-3723-4D1B-A701-7675AA452707}" destId="{8BAAC2FC-5D65-4DA4-91D8-11B62C57A4B6}" srcOrd="0" destOrd="0" presId="urn:microsoft.com/office/officeart/2005/8/layout/hierarchy1"/>
     <dgm:cxn modelId="{8803A846-B552-42C8-ABE9-6AB32D349037}" srcId="{5AA1DA01-254B-46BF-803D-AAE948BFB881}" destId="{4E1F74EB-FABD-4C1E-92D5-E8E12F42F8BC}" srcOrd="2" destOrd="0" parTransId="{A1C90B07-4E50-4FDD-BE77-BD81DF4E15DB}" sibTransId="{349EF6CB-0C37-4075-B31C-644C7FC8FD67}"/>
-    <dgm:cxn modelId="{D1DE1789-B332-4533-95E7-DFDBBEE57472}" type="presOf" srcId="{3CA7BFC0-9BA1-46A0-B859-1A29298FE0DC}" destId="{18258405-F1A0-4EE6-9509-74D66AE616A5}" srcOrd="0" destOrd="0" presId="urn:microsoft.com/office/officeart/2005/8/layout/hierarchy1"/>
+    <dgm:cxn modelId="{892C81FA-EF15-4408-B59F-EB3EF4C334D1}" type="presOf" srcId="{95B61260-44D6-483F-9498-37817D99D070}" destId="{6EDDDEFF-CDBF-4E14-9CCB-C7D6BC79F0B7}" srcOrd="0" destOrd="0" presId="urn:microsoft.com/office/officeart/2005/8/layout/hierarchy1"/>
+    <dgm:cxn modelId="{CD3BC7BB-477F-4E7F-B432-B0029418314B}" type="presOf" srcId="{12B44837-F079-4F80-94E9-48B4BEF10ACE}" destId="{FBB416C7-44D8-431A-9BC6-C43FD5A7266A}" srcOrd="0" destOrd="0" presId="urn:microsoft.com/office/officeart/2005/8/layout/hierarchy1"/>
     <dgm:cxn modelId="{CB9C7866-9260-4710-B063-C8250A742D2F}" srcId="{CAD3BFD4-4793-4903-BDB7-94B509048F4A}" destId="{9000D453-E4CB-4949-BA67-82BE10C81DA2}" srcOrd="4" destOrd="0" parTransId="{D0A2B1BE-F05B-4207-9CEF-F03AC56BC378}" sibTransId="{0B273A25-313A-478C-9799-DB423A33940C}"/>
-    <dgm:cxn modelId="{9E598F1A-B1D4-4874-8FBA-023BE003BCC4}" type="presOf" srcId="{3E33D4DC-6736-44F7-A33A-5BE258E0ABA1}" destId="{F453F617-AF21-431F-B31D-E322A0ED7464}" srcOrd="0" destOrd="0" presId="urn:microsoft.com/office/officeart/2005/8/layout/hierarchy1"/>
-    <dgm:cxn modelId="{0292C320-B132-45D1-A6AC-986F6E03D3D6}" type="presOf" srcId="{D0A2B1BE-F05B-4207-9CEF-F03AC56BC378}" destId="{9E84F353-80AC-434E-8EF0-9AC2C0420AFF}" srcOrd="0" destOrd="0" presId="urn:microsoft.com/office/officeart/2005/8/layout/hierarchy1"/>
+    <dgm:cxn modelId="{A02817E0-F6CC-458A-80DE-E5F9C7EE05B2}" type="presOf" srcId="{5E0E9C11-86BB-4A09-98F6-A2202F493886}" destId="{369D93CC-A259-47DE-A8B7-99463B7FB6C8}" srcOrd="0" destOrd="0" presId="urn:microsoft.com/office/officeart/2005/8/layout/hierarchy1"/>
+    <dgm:cxn modelId="{09D467F6-494B-4E4D-8CFE-F7A21B6BCF2E}" type="presOf" srcId="{F396109B-8644-4D10-B239-8D39E85291C0}" destId="{75887B4D-F1FE-46C6-BC18-43B2804F2134}" srcOrd="0" destOrd="0" presId="urn:microsoft.com/office/officeart/2005/8/layout/hierarchy1"/>
     <dgm:cxn modelId="{BBD04289-C26E-4015-ACB1-809BB5723C9B}" srcId="{CAD3BFD4-4793-4903-BDB7-94B509048F4A}" destId="{67CB8F21-D43B-4573-8481-9A979CDAE9A2}" srcOrd="3" destOrd="0" parTransId="{9AEE8EDC-0108-4855-95DA-4D20BCA829F7}" sibTransId="{1C2E9DE9-C3C0-4387-ABD7-41F14FB9A319}"/>
-    <dgm:cxn modelId="{70692609-3365-4B2B-98C4-C306DB65750B}" type="presOf" srcId="{5E0E9C11-86BB-4A09-98F6-A2202F493886}" destId="{369D93CC-A259-47DE-A8B7-99463B7FB6C8}" srcOrd="0" destOrd="0" presId="urn:microsoft.com/office/officeart/2005/8/layout/hierarchy1"/>
     <dgm:cxn modelId="{5E987976-7DA1-4061-B6CA-50C48A42DD03}" srcId="{D147D25D-3723-4D1B-A701-7675AA452707}" destId="{5AA1DA01-254B-46BF-803D-AAE948BFB881}" srcOrd="0" destOrd="0" parTransId="{820038E5-3803-4490-A26A-10D393FF3E05}" sibTransId="{66EED549-07E9-4BF8-BB59-7EA117D797BF}"/>
+    <dgm:cxn modelId="{8D7D4B78-1058-4154-AC1F-A686E666A986}" type="presOf" srcId="{9000D453-E4CB-4949-BA67-82BE10C81DA2}" destId="{C03F724D-3AF9-45C5-9F64-B78B3F1E53E3}" srcOrd="0" destOrd="0" presId="urn:microsoft.com/office/officeart/2005/8/layout/hierarchy1"/>
     <dgm:cxn modelId="{D4B67E7F-2B6D-4248-8D26-4E0F922B2B42}" srcId="{9000D453-E4CB-4949-BA67-82BE10C81DA2}" destId="{5226D533-5E81-43AE-9F6B-2EE1D66A6124}" srcOrd="0" destOrd="0" parTransId="{791948F8-67F0-46A8-BC23-C5F22D2E54F8}" sibTransId="{18B2B3CA-F555-40FD-ADA1-66782F8B73FC}"/>
+    <dgm:cxn modelId="{40D04208-BE3F-46ED-873B-64FC46FF94E9}" type="presOf" srcId="{791948F8-67F0-46A8-BC23-C5F22D2E54F8}" destId="{901330CD-479D-4821-9E1A-ABE6B1ACB567}" srcOrd="0" destOrd="0" presId="urn:microsoft.com/office/officeart/2005/8/layout/hierarchy1"/>
+    <dgm:cxn modelId="{DA09C124-CB17-47A5-BB38-134B955078EE}" type="presOf" srcId="{757BC75C-9911-4D06-9DC3-DB4E4D6149B8}" destId="{36546806-4A38-47B1-8D44-B7B688689FF2}" srcOrd="0" destOrd="0" presId="urn:microsoft.com/office/officeart/2005/8/layout/hierarchy1"/>
+    <dgm:cxn modelId="{FCCC1758-2DC7-4692-BFDA-1265B1A87AE8}" type="presOf" srcId="{A1C90B07-4E50-4FDD-BE77-BD81DF4E15DB}" destId="{B41FBE67-C3B5-4181-B101-96E451C009C3}" srcOrd="0" destOrd="0" presId="urn:microsoft.com/office/officeart/2005/8/layout/hierarchy1"/>
+    <dgm:cxn modelId="{3C3C8470-BAC0-4F4F-A6F5-C54F534821EE}" type="presOf" srcId="{9AEE8EDC-0108-4855-95DA-4D20BCA829F7}" destId="{ABAA0F0D-0826-4A74-BBDF-397E47C377E1}" srcOrd="0" destOrd="0" presId="urn:microsoft.com/office/officeart/2005/8/layout/hierarchy1"/>
     <dgm:cxn modelId="{C3275464-60CB-4818-9631-2B52B45A9D9A}" srcId="{5AA1DA01-254B-46BF-803D-AAE948BFB881}" destId="{D7BD974E-C191-4DA6-81D3-AE6FAE8C38C7}" srcOrd="3" destOrd="0" parTransId="{95B61260-44D6-483F-9498-37817D99D070}" sibTransId="{FCDDF97F-DCA2-4631-973F-16D8E5F66754}"/>
+    <dgm:cxn modelId="{8BF80B56-4566-4BFE-A1F8-9B5552C86007}" type="presOf" srcId="{3E33D4DC-6736-44F7-A33A-5BE258E0ABA1}" destId="{F453F617-AF21-431F-B31D-E322A0ED7464}" srcOrd="0" destOrd="0" presId="urn:microsoft.com/office/officeart/2005/8/layout/hierarchy1"/>
     <dgm:cxn modelId="{036E505A-1965-4677-BE1D-9A0FA51AC013}" srcId="{CAD3BFD4-4793-4903-BDB7-94B509048F4A}" destId="{51E8ADC5-3AFC-4003-A0C3-7CFF4C4B7D28}" srcOrd="5" destOrd="0" parTransId="{131BC89C-0773-4D27-B91F-ECD41676226E}" sibTransId="{6F6541AA-D00D-4371-AD86-C1C7837EFD6F}"/>
-    <dgm:cxn modelId="{785FBACF-4657-4055-AC4F-543F0770A19B}" type="presOf" srcId="{C2C46E6D-61A8-492A-8D34-C30DFB4BD030}" destId="{B699CAC3-E5E3-44C8-877E-34565E487345}" srcOrd="0" destOrd="0" presId="urn:microsoft.com/office/officeart/2005/8/layout/hierarchy1"/>
+    <dgm:cxn modelId="{E6E404B6-167C-4D27-A593-73BA00E3F917}" type="presOf" srcId="{D0A2B1BE-F05B-4207-9CEF-F03AC56BC378}" destId="{9E84F353-80AC-434E-8EF0-9AC2C0420AFF}" srcOrd="0" destOrd="0" presId="urn:microsoft.com/office/officeart/2005/8/layout/hierarchy1"/>
     <dgm:cxn modelId="{2F31A47D-F727-484A-AEA2-74E0D2A5DC9E}" srcId="{5AA1DA01-254B-46BF-803D-AAE948BFB881}" destId="{F396109B-8644-4D10-B239-8D39E85291C0}" srcOrd="1" destOrd="0" parTransId="{12B44837-F079-4F80-94E9-48B4BEF10ACE}" sibTransId="{AFBACCEF-644E-4474-82AC-48BC8BA6C029}"/>
-    <dgm:cxn modelId="{F12B3B17-639F-431C-8D1D-857820288A47}" type="presOf" srcId="{67CB8F21-D43B-4573-8481-9A979CDAE9A2}" destId="{F2181DBA-4DD5-4050-BCCF-12DDE8E4E141}" srcOrd="0" destOrd="0" presId="urn:microsoft.com/office/officeart/2005/8/layout/hierarchy1"/>
-    <dgm:cxn modelId="{A03D0FAF-729E-4B14-AD32-B3594208DD55}" type="presOf" srcId="{9000D453-E4CB-4949-BA67-82BE10C81DA2}" destId="{C03F724D-3AF9-45C5-9F64-B78B3F1E53E3}" srcOrd="0" destOrd="0" presId="urn:microsoft.com/office/officeart/2005/8/layout/hierarchy1"/>
-    <dgm:cxn modelId="{1CC35C42-1A0D-431F-B696-499A886BC656}" type="presOf" srcId="{12B44837-F079-4F80-94E9-48B4BEF10ACE}" destId="{FBB416C7-44D8-431A-9BC6-C43FD5A7266A}" srcOrd="0" destOrd="0" presId="urn:microsoft.com/office/officeart/2005/8/layout/hierarchy1"/>
-    <dgm:cxn modelId="{2253FFBD-1FFD-44BA-82A7-8FAAB92F279C}" type="presOf" srcId="{560642FF-2EBC-46D8-8DA3-2743CD756574}" destId="{6E5693FF-A4A8-4B23-BF20-58009D80C5FA}" srcOrd="0" destOrd="0" presId="urn:microsoft.com/office/officeart/2005/8/layout/hierarchy1"/>
-    <dgm:cxn modelId="{DA595842-59AB-41E5-AD38-07EF6B7C3526}" type="presOf" srcId="{131BC89C-0773-4D27-B91F-ECD41676226E}" destId="{E3C203B4-6CF9-4005-93C5-A6E4A49C5DB8}" srcOrd="0" destOrd="0" presId="urn:microsoft.com/office/officeart/2005/8/layout/hierarchy1"/>
-    <dgm:cxn modelId="{563543B3-A99A-4D1F-94C5-463BD89ABA2C}" type="presParOf" srcId="{8BAAC2FC-5D65-4DA4-91D8-11B62C57A4B6}" destId="{98C3E6BE-85DF-4986-84C2-FE3DC2213962}" srcOrd="0" destOrd="0" presId="urn:microsoft.com/office/officeart/2005/8/layout/hierarchy1"/>
-    <dgm:cxn modelId="{6FA7E415-2080-43B5-A9BA-2079B8087D11}" type="presParOf" srcId="{98C3E6BE-85DF-4986-84C2-FE3DC2213962}" destId="{6D0725B5-5079-4FB9-B0C7-E6C68B9F3259}" srcOrd="0" destOrd="0" presId="urn:microsoft.com/office/officeart/2005/8/layout/hierarchy1"/>
-    <dgm:cxn modelId="{F1AA1CD7-FF6D-4B5C-98B8-32741A2A8F67}" type="presParOf" srcId="{6D0725B5-5079-4FB9-B0C7-E6C68B9F3259}" destId="{C087DB08-0CC6-410D-B237-96EE70D32AAA}" srcOrd="0" destOrd="0" presId="urn:microsoft.com/office/officeart/2005/8/layout/hierarchy1"/>
-    <dgm:cxn modelId="{07D68784-B7D1-47BF-9B6D-865024AA086C}" type="presParOf" srcId="{6D0725B5-5079-4FB9-B0C7-E6C68B9F3259}" destId="{25885DFF-C9DA-47A4-836B-E1936B430D73}" srcOrd="1" destOrd="0" presId="urn:microsoft.com/office/officeart/2005/8/layout/hierarchy1"/>
-    <dgm:cxn modelId="{3B35CF06-C543-4C81-A373-BCCD903AECF8}" type="presParOf" srcId="{98C3E6BE-85DF-4986-84C2-FE3DC2213962}" destId="{15744975-9C81-4B9B-AA55-A8CDA74EB43D}" srcOrd="1" destOrd="0" presId="urn:microsoft.com/office/officeart/2005/8/layout/hierarchy1"/>
-    <dgm:cxn modelId="{9B3EC98E-4A26-417D-819F-8CB0A6909967}" type="presParOf" srcId="{15744975-9C81-4B9B-AA55-A8CDA74EB43D}" destId="{6F4CBB79-CD5B-4EC8-806C-FA9FD80635C3}" srcOrd="0" destOrd="0" presId="urn:microsoft.com/office/officeart/2005/8/layout/hierarchy1"/>
-    <dgm:cxn modelId="{66525D0C-67CC-48BE-8161-917309E2E6FB}" type="presParOf" srcId="{15744975-9C81-4B9B-AA55-A8CDA74EB43D}" destId="{BD8C0472-212B-4F72-B2FF-A3E67F90E918}" srcOrd="1" destOrd="0" presId="urn:microsoft.com/office/officeart/2005/8/layout/hierarchy1"/>
-    <dgm:cxn modelId="{3A49AA27-57BB-4E44-A959-E9C6381BB630}" type="presParOf" srcId="{BD8C0472-212B-4F72-B2FF-A3E67F90E918}" destId="{927CDAD8-22D7-4046-B643-10D289D8E92A}" srcOrd="0" destOrd="0" presId="urn:microsoft.com/office/officeart/2005/8/layout/hierarchy1"/>
-    <dgm:cxn modelId="{AE856423-18A2-46E2-A68E-9CDDF1381501}" type="presParOf" srcId="{927CDAD8-22D7-4046-B643-10D289D8E92A}" destId="{DB4ADD19-FC8D-4185-852A-090C7324F75E}" srcOrd="0" destOrd="0" presId="urn:microsoft.com/office/officeart/2005/8/layout/hierarchy1"/>
-    <dgm:cxn modelId="{91C0C75E-7383-4ECC-94F8-5791DAB77B8A}" type="presParOf" srcId="{927CDAD8-22D7-4046-B643-10D289D8E92A}" destId="{2E0F14A0-9B3F-4C5B-AAD9-C160EBF9B6B0}" srcOrd="1" destOrd="0" presId="urn:microsoft.com/office/officeart/2005/8/layout/hierarchy1"/>
-    <dgm:cxn modelId="{59B49F3B-17F0-467B-96CF-C987737B695B}" type="presParOf" srcId="{BD8C0472-212B-4F72-B2FF-A3E67F90E918}" destId="{3A3D6DB3-E33F-4872-AC02-CC7A2015C5AD}" srcOrd="1" destOrd="0" presId="urn:microsoft.com/office/officeart/2005/8/layout/hierarchy1"/>
-    <dgm:cxn modelId="{9D3675F8-E374-4BD1-8203-24F775509DD2}" type="presParOf" srcId="{3A3D6DB3-E33F-4872-AC02-CC7A2015C5AD}" destId="{5B12885D-0F77-4AE8-B754-D8B21BC9CFB3}" srcOrd="0" destOrd="0" presId="urn:microsoft.com/office/officeart/2005/8/layout/hierarchy1"/>
-    <dgm:cxn modelId="{8F92B855-E916-42E8-A6BA-D733B7C89EB0}" type="presParOf" srcId="{3A3D6DB3-E33F-4872-AC02-CC7A2015C5AD}" destId="{579B78E0-BD5B-4A3A-B46E-A5B72A89FB08}" srcOrd="1" destOrd="0" presId="urn:microsoft.com/office/officeart/2005/8/layout/hierarchy1"/>
-    <dgm:cxn modelId="{4EA3DF1F-C84C-477D-A35E-DBCBCD8AE8E4}" type="presParOf" srcId="{579B78E0-BD5B-4A3A-B46E-A5B72A89FB08}" destId="{62D5474E-6809-4A1B-A62C-5AB6B248B601}" srcOrd="0" destOrd="0" presId="urn:microsoft.com/office/officeart/2005/8/layout/hierarchy1"/>
-    <dgm:cxn modelId="{67F9EB21-615A-49CA-9F73-E0DECDBB73C2}" type="presParOf" srcId="{62D5474E-6809-4A1B-A62C-5AB6B248B601}" destId="{EA549833-3FC4-436F-A0E7-B9819E7218BF}" srcOrd="0" destOrd="0" presId="urn:microsoft.com/office/officeart/2005/8/layout/hierarchy1"/>
-    <dgm:cxn modelId="{6636AD28-7D38-4A68-B7CD-A691C4C3F29D}" type="presParOf" srcId="{62D5474E-6809-4A1B-A62C-5AB6B248B601}" destId="{B699CAC3-E5E3-44C8-877E-34565E487345}" srcOrd="1" destOrd="0" presId="urn:microsoft.com/office/officeart/2005/8/layout/hierarchy1"/>
-    <dgm:cxn modelId="{79C48B99-4C46-4169-8EF6-78B07DD0E131}" type="presParOf" srcId="{579B78E0-BD5B-4A3A-B46E-A5B72A89FB08}" destId="{D2A33064-F248-4C26-9F24-5EF6B0F6730B}" srcOrd="1" destOrd="0" presId="urn:microsoft.com/office/officeart/2005/8/layout/hierarchy1"/>
-    <dgm:cxn modelId="{ED97CB40-5A29-4B15-B303-94057CE31841}" type="presParOf" srcId="{3A3D6DB3-E33F-4872-AC02-CC7A2015C5AD}" destId="{369D93CC-A259-47DE-A8B7-99463B7FB6C8}" srcOrd="2" destOrd="0" presId="urn:microsoft.com/office/officeart/2005/8/layout/hierarchy1"/>
-    <dgm:cxn modelId="{442C3B3C-3D45-4073-972E-0FE01574EECE}" type="presParOf" srcId="{3A3D6DB3-E33F-4872-AC02-CC7A2015C5AD}" destId="{6C6D2227-5CE8-460E-A27D-529D7C9693FB}" srcOrd="3" destOrd="0" presId="urn:microsoft.com/office/officeart/2005/8/layout/hierarchy1"/>
-    <dgm:cxn modelId="{8BC8E270-302A-4169-AA0D-90B7DF918375}" type="presParOf" srcId="{6C6D2227-5CE8-460E-A27D-529D7C9693FB}" destId="{91DF9BCF-C4C0-4D47-BEBD-E0160FDC08F6}" srcOrd="0" destOrd="0" presId="urn:microsoft.com/office/officeart/2005/8/layout/hierarchy1"/>
-    <dgm:cxn modelId="{D70A42CC-B3CF-419F-97DE-764681C9F25E}" type="presParOf" srcId="{91DF9BCF-C4C0-4D47-BEBD-E0160FDC08F6}" destId="{77E461AB-F356-480C-BA3B-1B07FCB48D8A}" srcOrd="0" destOrd="0" presId="urn:microsoft.com/office/officeart/2005/8/layout/hierarchy1"/>
-    <dgm:cxn modelId="{F4727746-9A3D-4A07-BF50-2FB2EC54C3B5}" type="presParOf" srcId="{91DF9BCF-C4C0-4D47-BEBD-E0160FDC08F6}" destId="{B5A3DAA4-BA3F-4E58-BB3B-F1FA91CF35EB}" srcOrd="1" destOrd="0" presId="urn:microsoft.com/office/officeart/2005/8/layout/hierarchy1"/>
-    <dgm:cxn modelId="{993B2F50-90D3-49F1-AADA-0C790AE04987}" type="presParOf" srcId="{6C6D2227-5CE8-460E-A27D-529D7C9693FB}" destId="{170B2186-6AFB-43E6-88BD-6763928D9635}" srcOrd="1" destOrd="0" presId="urn:microsoft.com/office/officeart/2005/8/layout/hierarchy1"/>
-    <dgm:cxn modelId="{2AA2813E-E7AF-4729-B951-D1DF5B7B6275}" type="presParOf" srcId="{3A3D6DB3-E33F-4872-AC02-CC7A2015C5AD}" destId="{36546806-4A38-47B1-8D44-B7B688689FF2}" srcOrd="4" destOrd="0" presId="urn:microsoft.com/office/officeart/2005/8/layout/hierarchy1"/>
-    <dgm:cxn modelId="{5CC73C0D-0275-4B39-8AED-0F1A1B057B11}" type="presParOf" srcId="{3A3D6DB3-E33F-4872-AC02-CC7A2015C5AD}" destId="{6FCC8BB2-1F7F-48B1-96C7-E370F2EA171C}" srcOrd="5" destOrd="0" presId="urn:microsoft.com/office/officeart/2005/8/layout/hierarchy1"/>
-    <dgm:cxn modelId="{821119CF-E8C3-4B4D-B3B4-D2BCC37B86DF}" type="presParOf" srcId="{6FCC8BB2-1F7F-48B1-96C7-E370F2EA171C}" destId="{22F422D0-30F7-4F2F-9FC3-9F90B199F43E}" srcOrd="0" destOrd="0" presId="urn:microsoft.com/office/officeart/2005/8/layout/hierarchy1"/>
-    <dgm:cxn modelId="{8765D783-B6D5-48D0-81ED-48544B94CEC1}" type="presParOf" srcId="{22F422D0-30F7-4F2F-9FC3-9F90B199F43E}" destId="{0D0EC6E5-800B-4AB5-B71F-C11C49F18683}" srcOrd="0" destOrd="0" presId="urn:microsoft.com/office/officeart/2005/8/layout/hierarchy1"/>
-    <dgm:cxn modelId="{DF05EBD3-1500-4B31-BFC5-4D4461BEADE5}" type="presParOf" srcId="{22F422D0-30F7-4F2F-9FC3-9F90B199F43E}" destId="{F453F617-AF21-431F-B31D-E322A0ED7464}" srcOrd="1" destOrd="0" presId="urn:microsoft.com/office/officeart/2005/8/layout/hierarchy1"/>
-    <dgm:cxn modelId="{AEFA5219-119A-4222-B76D-6F7F83521D91}" type="presParOf" srcId="{6FCC8BB2-1F7F-48B1-96C7-E370F2EA171C}" destId="{287C0C00-5B50-4E2F-915B-4A96769BE5AF}" srcOrd="1" destOrd="0" presId="urn:microsoft.com/office/officeart/2005/8/layout/hierarchy1"/>
-    <dgm:cxn modelId="{CA95549A-71AD-4124-AD6A-F7F1855F14FB}" type="presParOf" srcId="{3A3D6DB3-E33F-4872-AC02-CC7A2015C5AD}" destId="{ABAA0F0D-0826-4A74-BBDF-397E47C377E1}" srcOrd="6" destOrd="0" presId="urn:microsoft.com/office/officeart/2005/8/layout/hierarchy1"/>
-    <dgm:cxn modelId="{F6F34993-77BB-4F0B-90A1-F747338BB9BB}" type="presParOf" srcId="{3A3D6DB3-E33F-4872-AC02-CC7A2015C5AD}" destId="{267BC3AB-7771-4577-8626-3629E19E99C7}" srcOrd="7" destOrd="0" presId="urn:microsoft.com/office/officeart/2005/8/layout/hierarchy1"/>
-    <dgm:cxn modelId="{A485BCB7-B40B-425B-8F3B-3752F4A76C8E}" type="presParOf" srcId="{267BC3AB-7771-4577-8626-3629E19E99C7}" destId="{6B29D56B-47CD-4411-8E67-F8E9F0CE81B4}" srcOrd="0" destOrd="0" presId="urn:microsoft.com/office/officeart/2005/8/layout/hierarchy1"/>
-    <dgm:cxn modelId="{B22299F2-8A5A-4113-BDC3-88E2E6EDD39A}" type="presParOf" srcId="{6B29D56B-47CD-4411-8E67-F8E9F0CE81B4}" destId="{E9F6C22D-18A5-4601-A65B-0865CD643C01}" srcOrd="0" destOrd="0" presId="urn:microsoft.com/office/officeart/2005/8/layout/hierarchy1"/>
-    <dgm:cxn modelId="{FB46DFB7-C378-4B2E-955A-DA16FFE46C8C}" type="presParOf" srcId="{6B29D56B-47CD-4411-8E67-F8E9F0CE81B4}" destId="{F2181DBA-4DD5-4050-BCCF-12DDE8E4E141}" srcOrd="1" destOrd="0" presId="urn:microsoft.com/office/officeart/2005/8/layout/hierarchy1"/>
-    <dgm:cxn modelId="{FEB1CD83-FE4F-4B2D-8737-75CC79931E15}" type="presParOf" srcId="{267BC3AB-7771-4577-8626-3629E19E99C7}" destId="{FFA18DCD-5F00-45FC-9F70-694FC9A5DF52}" srcOrd="1" destOrd="0" presId="urn:microsoft.com/office/officeart/2005/8/layout/hierarchy1"/>
-    <dgm:cxn modelId="{4C8CAB3D-9920-4C8A-9B09-7378E32BBA23}" type="presParOf" srcId="{3A3D6DB3-E33F-4872-AC02-CC7A2015C5AD}" destId="{9E84F353-80AC-434E-8EF0-9AC2C0420AFF}" srcOrd="8" destOrd="0" presId="urn:microsoft.com/office/officeart/2005/8/layout/hierarchy1"/>
-    <dgm:cxn modelId="{A6F121D6-A254-42B1-8084-7B8C9B165288}" type="presParOf" srcId="{3A3D6DB3-E33F-4872-AC02-CC7A2015C5AD}" destId="{D07F89F6-BA2A-4BFE-A3D1-C9B4030226EC}" srcOrd="9" destOrd="0" presId="urn:microsoft.com/office/officeart/2005/8/layout/hierarchy1"/>
-    <dgm:cxn modelId="{872F4C8A-F2CC-4B4D-9691-04E0B8902A2A}" type="presParOf" srcId="{D07F89F6-BA2A-4BFE-A3D1-C9B4030226EC}" destId="{75624B99-4B30-4161-8914-D7C870BE0ED0}" srcOrd="0" destOrd="0" presId="urn:microsoft.com/office/officeart/2005/8/layout/hierarchy1"/>
-    <dgm:cxn modelId="{AB4AC192-769C-48F6-9EA4-582FD0F0DDE3}" type="presParOf" srcId="{75624B99-4B30-4161-8914-D7C870BE0ED0}" destId="{EB4C780D-BDF0-4315-8403-DC9267F49EED}" srcOrd="0" destOrd="0" presId="urn:microsoft.com/office/officeart/2005/8/layout/hierarchy1"/>
-    <dgm:cxn modelId="{0FAE53FB-C3A5-4A8C-B0E2-00ABB8F65F27}" type="presParOf" srcId="{75624B99-4B30-4161-8914-D7C870BE0ED0}" destId="{C03F724D-3AF9-45C5-9F64-B78B3F1E53E3}" srcOrd="1" destOrd="0" presId="urn:microsoft.com/office/officeart/2005/8/layout/hierarchy1"/>
-    <dgm:cxn modelId="{F0082DC5-EA00-4C3D-9E8F-76C51B3701ED}" type="presParOf" srcId="{D07F89F6-BA2A-4BFE-A3D1-C9B4030226EC}" destId="{BCCA8DC3-702F-4799-B629-CBAE259C65AC}" srcOrd="1" destOrd="0" presId="urn:microsoft.com/office/officeart/2005/8/layout/hierarchy1"/>
-    <dgm:cxn modelId="{1A0A0892-5367-4D32-8D54-5C159E888581}" type="presParOf" srcId="{BCCA8DC3-702F-4799-B629-CBAE259C65AC}" destId="{901330CD-479D-4821-9E1A-ABE6B1ACB567}" srcOrd="0" destOrd="0" presId="urn:microsoft.com/office/officeart/2005/8/layout/hierarchy1"/>
-    <dgm:cxn modelId="{82F4375F-9E51-486E-9CD8-B31156733F6E}" type="presParOf" srcId="{BCCA8DC3-702F-4799-B629-CBAE259C65AC}" destId="{CDB4CD05-2707-4D3A-9B18-B67D2806F761}" srcOrd="1" destOrd="0" presId="urn:microsoft.com/office/officeart/2005/8/layout/hierarchy1"/>
-    <dgm:cxn modelId="{1CEBA9B3-65EE-4EE5-B9D3-145638F7B41D}" type="presParOf" srcId="{CDB4CD05-2707-4D3A-9B18-B67D2806F761}" destId="{84CF8973-202E-4EEB-857D-FB342E8FC1C0}" srcOrd="0" destOrd="0" presId="urn:microsoft.com/office/officeart/2005/8/layout/hierarchy1"/>
-    <dgm:cxn modelId="{FF0D5E58-F4C7-4D34-9F17-F3FD35A9F970}" type="presParOf" srcId="{84CF8973-202E-4EEB-857D-FB342E8FC1C0}" destId="{91A4CA23-05FF-43E0-ABFE-9CCA626ACD3C}" srcOrd="0" destOrd="0" presId="urn:microsoft.com/office/officeart/2005/8/layout/hierarchy1"/>
-    <dgm:cxn modelId="{7044CA96-F4E8-42BA-B8B8-282B852D580D}" type="presParOf" srcId="{84CF8973-202E-4EEB-857D-FB342E8FC1C0}" destId="{11151BF1-7B71-42FF-BD08-60ED7CF2B970}" srcOrd="1" destOrd="0" presId="urn:microsoft.com/office/officeart/2005/8/layout/hierarchy1"/>
-    <dgm:cxn modelId="{A8EF800D-A8CA-4449-8E46-807D26295687}" type="presParOf" srcId="{CDB4CD05-2707-4D3A-9B18-B67D2806F761}" destId="{9F4BD01E-6FF9-4437-975F-618EFD43E2AD}" srcOrd="1" destOrd="0" presId="urn:microsoft.com/office/officeart/2005/8/layout/hierarchy1"/>
-    <dgm:cxn modelId="{5FBE67D9-8649-4F2F-8225-FBA785E55251}" type="presParOf" srcId="{3A3D6DB3-E33F-4872-AC02-CC7A2015C5AD}" destId="{E3C203B4-6CF9-4005-93C5-A6E4A49C5DB8}" srcOrd="10" destOrd="0" presId="urn:microsoft.com/office/officeart/2005/8/layout/hierarchy1"/>
-    <dgm:cxn modelId="{B082652A-3D1B-4998-BFD3-EDC05A2E3C73}" type="presParOf" srcId="{3A3D6DB3-E33F-4872-AC02-CC7A2015C5AD}" destId="{326E8457-AA63-4D4F-BD10-D85476246FF0}" srcOrd="11" destOrd="0" presId="urn:microsoft.com/office/officeart/2005/8/layout/hierarchy1"/>
-    <dgm:cxn modelId="{965C19B6-AB28-4DD8-922E-608F03EDD17E}" type="presParOf" srcId="{326E8457-AA63-4D4F-BD10-D85476246FF0}" destId="{D63E44F9-ECE0-4352-A8CA-9ACC94A7D476}" srcOrd="0" destOrd="0" presId="urn:microsoft.com/office/officeart/2005/8/layout/hierarchy1"/>
-    <dgm:cxn modelId="{CD3CE880-5B35-4200-A97E-BEC4BECA5813}" type="presParOf" srcId="{D63E44F9-ECE0-4352-A8CA-9ACC94A7D476}" destId="{72BA3170-C363-4340-9E7C-E53EB323F7B9}" srcOrd="0" destOrd="0" presId="urn:microsoft.com/office/officeart/2005/8/layout/hierarchy1"/>
-    <dgm:cxn modelId="{9955FF57-ADCF-4E0A-BD2E-99616A0228C8}" type="presParOf" srcId="{D63E44F9-ECE0-4352-A8CA-9ACC94A7D476}" destId="{393467A7-A880-420A-97EF-D6A784224FEB}" srcOrd="1" destOrd="0" presId="urn:microsoft.com/office/officeart/2005/8/layout/hierarchy1"/>
-    <dgm:cxn modelId="{40969629-2F9C-47AE-ADA1-CCF42247121A}" type="presParOf" srcId="{326E8457-AA63-4D4F-BD10-D85476246FF0}" destId="{34F581A6-343F-49E4-95FD-567B0D7E86CC}" srcOrd="1" destOrd="0" presId="urn:microsoft.com/office/officeart/2005/8/layout/hierarchy1"/>
-    <dgm:cxn modelId="{C240258E-F28C-4243-B7FB-355C4CA70CFE}" type="presParOf" srcId="{34F581A6-343F-49E4-95FD-567B0D7E86CC}" destId="{6E5693FF-A4A8-4B23-BF20-58009D80C5FA}" srcOrd="0" destOrd="0" presId="urn:microsoft.com/office/officeart/2005/8/layout/hierarchy1"/>
-    <dgm:cxn modelId="{E9172FBE-669E-478B-BA91-AEEA8A9EDD33}" type="presParOf" srcId="{34F581A6-343F-49E4-95FD-567B0D7E86CC}" destId="{740DF679-962B-4D66-98BA-22B93A9E740B}" srcOrd="1" destOrd="0" presId="urn:microsoft.com/office/officeart/2005/8/layout/hierarchy1"/>
-    <dgm:cxn modelId="{E9D65B30-3BC2-44B7-84BB-072FFF044C15}" type="presParOf" srcId="{740DF679-962B-4D66-98BA-22B93A9E740B}" destId="{19662B60-8980-4161-AA3A-BBC369A04188}" srcOrd="0" destOrd="0" presId="urn:microsoft.com/office/officeart/2005/8/layout/hierarchy1"/>
-    <dgm:cxn modelId="{A9543954-D23D-42AB-8B49-B31E7730684F}" type="presParOf" srcId="{19662B60-8980-4161-AA3A-BBC369A04188}" destId="{CC05F029-69BB-44A3-865A-53E7AAE6C52E}" srcOrd="0" destOrd="0" presId="urn:microsoft.com/office/officeart/2005/8/layout/hierarchy1"/>
-    <dgm:cxn modelId="{666CDB43-E472-4CEC-9CAD-BF3CCCA211B2}" type="presParOf" srcId="{19662B60-8980-4161-AA3A-BBC369A04188}" destId="{18258405-F1A0-4EE6-9509-74D66AE616A5}" srcOrd="1" destOrd="0" presId="urn:microsoft.com/office/officeart/2005/8/layout/hierarchy1"/>
-    <dgm:cxn modelId="{F6DEAF35-3039-40FE-A709-A13EB921DAF2}" type="presParOf" srcId="{740DF679-962B-4D66-98BA-22B93A9E740B}" destId="{349337F8-BD60-484A-8344-6242C1683A63}" srcOrd="1" destOrd="0" presId="urn:microsoft.com/office/officeart/2005/8/layout/hierarchy1"/>
-    <dgm:cxn modelId="{1F32E9A5-1AE0-4406-A406-CEB232F1D5F2}" type="presParOf" srcId="{15744975-9C81-4B9B-AA55-A8CDA74EB43D}" destId="{FBB416C7-44D8-431A-9BC6-C43FD5A7266A}" srcOrd="2" destOrd="0" presId="urn:microsoft.com/office/officeart/2005/8/layout/hierarchy1"/>
-    <dgm:cxn modelId="{10DE1B87-E2EA-4D61-8D64-DF4B887BAF1B}" type="presParOf" srcId="{15744975-9C81-4B9B-AA55-A8CDA74EB43D}" destId="{A5B563C3-0FC1-436F-926A-EEFCB2308E7C}" srcOrd="3" destOrd="0" presId="urn:microsoft.com/office/officeart/2005/8/layout/hierarchy1"/>
-    <dgm:cxn modelId="{11B66939-F27C-45F9-9C9C-C02107802677}" type="presParOf" srcId="{A5B563C3-0FC1-436F-926A-EEFCB2308E7C}" destId="{C734AEBE-C09F-4EDA-8BD6-B382657CD4B9}" srcOrd="0" destOrd="0" presId="urn:microsoft.com/office/officeart/2005/8/layout/hierarchy1"/>
-    <dgm:cxn modelId="{43FEBB63-209A-4A25-832D-D4C2F57D7E79}" type="presParOf" srcId="{C734AEBE-C09F-4EDA-8BD6-B382657CD4B9}" destId="{696F6FA6-E8D2-4297-8E4E-22DC15DD5A19}" srcOrd="0" destOrd="0" presId="urn:microsoft.com/office/officeart/2005/8/layout/hierarchy1"/>
-    <dgm:cxn modelId="{A42D97D5-A195-487B-BC30-69D67ABE3024}" type="presParOf" srcId="{C734AEBE-C09F-4EDA-8BD6-B382657CD4B9}" destId="{75887B4D-F1FE-46C6-BC18-43B2804F2134}" srcOrd="1" destOrd="0" presId="urn:microsoft.com/office/officeart/2005/8/layout/hierarchy1"/>
-    <dgm:cxn modelId="{B27BD5D7-C847-4382-B90F-DEEFEE04BD9D}" type="presParOf" srcId="{A5B563C3-0FC1-436F-926A-EEFCB2308E7C}" destId="{7392B169-2DFC-46F5-B5E8-F6A3336D7F8C}" srcOrd="1" destOrd="0" presId="urn:microsoft.com/office/officeart/2005/8/layout/hierarchy1"/>
-    <dgm:cxn modelId="{91DA7138-29D1-4B5F-A287-0D8ADEB7FFD0}" type="presParOf" srcId="{15744975-9C81-4B9B-AA55-A8CDA74EB43D}" destId="{B41FBE67-C3B5-4181-B101-96E451C009C3}" srcOrd="4" destOrd="0" presId="urn:microsoft.com/office/officeart/2005/8/layout/hierarchy1"/>
-    <dgm:cxn modelId="{D6A836C5-869B-4AC2-BC71-2580C44B8898}" type="presParOf" srcId="{15744975-9C81-4B9B-AA55-A8CDA74EB43D}" destId="{E24D3315-3472-4F98-841E-39C1279505CC}" srcOrd="5" destOrd="0" presId="urn:microsoft.com/office/officeart/2005/8/layout/hierarchy1"/>
-    <dgm:cxn modelId="{24F9E56F-6A13-49E8-BE88-CAC17673CD90}" type="presParOf" srcId="{E24D3315-3472-4F98-841E-39C1279505CC}" destId="{E2FDD8B2-C703-47B3-9083-1C6D539C9453}" srcOrd="0" destOrd="0" presId="urn:microsoft.com/office/officeart/2005/8/layout/hierarchy1"/>
-    <dgm:cxn modelId="{67425322-0225-4EFD-A4E5-07A9E97885D3}" type="presParOf" srcId="{E2FDD8B2-C703-47B3-9083-1C6D539C9453}" destId="{F4DC70B6-D8F8-42BF-92E5-B75B49856F2D}" srcOrd="0" destOrd="0" presId="urn:microsoft.com/office/officeart/2005/8/layout/hierarchy1"/>
-    <dgm:cxn modelId="{305A154D-C841-42B6-B75F-8D60044AB095}" type="presParOf" srcId="{E2FDD8B2-C703-47B3-9083-1C6D539C9453}" destId="{F6FFE223-8FDD-4A8A-A2CB-0585C4015B74}" srcOrd="1" destOrd="0" presId="urn:microsoft.com/office/officeart/2005/8/layout/hierarchy1"/>
-    <dgm:cxn modelId="{9FAD35CE-E3FE-475F-9524-67B422BAF40F}" type="presParOf" srcId="{E24D3315-3472-4F98-841E-39C1279505CC}" destId="{4C49EECF-02B9-4A64-AE42-A71546D83F2E}" srcOrd="1" destOrd="0" presId="urn:microsoft.com/office/officeart/2005/8/layout/hierarchy1"/>
-    <dgm:cxn modelId="{7BD4FD78-D5EA-4EF7-90A9-E49D228F58C7}" type="presParOf" srcId="{15744975-9C81-4B9B-AA55-A8CDA74EB43D}" destId="{6EDDDEFF-CDBF-4E14-9CCB-C7D6BC79F0B7}" srcOrd="6" destOrd="0" presId="urn:microsoft.com/office/officeart/2005/8/layout/hierarchy1"/>
-    <dgm:cxn modelId="{C2BE57C1-1B56-4DEB-A263-EC575DEF56C4}" type="presParOf" srcId="{15744975-9C81-4B9B-AA55-A8CDA74EB43D}" destId="{C207638B-AAC8-492F-B8E8-4D10FC8D7E3D}" srcOrd="7" destOrd="0" presId="urn:microsoft.com/office/officeart/2005/8/layout/hierarchy1"/>
-    <dgm:cxn modelId="{E73BBCF4-4A1B-419A-AC7A-4302E6478A09}" type="presParOf" srcId="{C207638B-AAC8-492F-B8E8-4D10FC8D7E3D}" destId="{F5D840F4-BF09-49DC-B981-D364603FC29F}" srcOrd="0" destOrd="0" presId="urn:microsoft.com/office/officeart/2005/8/layout/hierarchy1"/>
-    <dgm:cxn modelId="{5ACC586E-0683-4957-85A2-91F0AF4280A2}" type="presParOf" srcId="{F5D840F4-BF09-49DC-B981-D364603FC29F}" destId="{B01CB616-29B8-46FD-8977-0ABE85BE2132}" srcOrd="0" destOrd="0" presId="urn:microsoft.com/office/officeart/2005/8/layout/hierarchy1"/>
-    <dgm:cxn modelId="{EE4097E9-69A0-4E71-80AC-8E65EB9353D6}" type="presParOf" srcId="{F5D840F4-BF09-49DC-B981-D364603FC29F}" destId="{6FA09658-643D-42F2-979A-B6BDEF860025}" srcOrd="1" destOrd="0" presId="urn:microsoft.com/office/officeart/2005/8/layout/hierarchy1"/>
-    <dgm:cxn modelId="{824AAF30-5B64-42E2-9351-77CCD8D6559F}" type="presParOf" srcId="{C207638B-AAC8-492F-B8E8-4D10FC8D7E3D}" destId="{E40C0A2F-F3B3-4209-A2C7-4426A49E0240}" srcOrd="1" destOrd="0" presId="urn:microsoft.com/office/officeart/2005/8/layout/hierarchy1"/>
+    <dgm:cxn modelId="{74BBF990-355C-42F9-997A-A3AB966A9440}" type="presOf" srcId="{D7BD974E-C191-4DA6-81D3-AE6FAE8C38C7}" destId="{6FA09658-643D-42F2-979A-B6BDEF860025}" srcOrd="0" destOrd="0" presId="urn:microsoft.com/office/officeart/2005/8/layout/hierarchy1"/>
+    <dgm:cxn modelId="{EC04E9CA-0640-4016-AEC6-4AA63022BA76}" type="presParOf" srcId="{8BAAC2FC-5D65-4DA4-91D8-11B62C57A4B6}" destId="{98C3E6BE-85DF-4986-84C2-FE3DC2213962}" srcOrd="0" destOrd="0" presId="urn:microsoft.com/office/officeart/2005/8/layout/hierarchy1"/>
+    <dgm:cxn modelId="{BA2DECD9-A144-45D3-BCA3-D3A9EB057B79}" type="presParOf" srcId="{98C3E6BE-85DF-4986-84C2-FE3DC2213962}" destId="{6D0725B5-5079-4FB9-B0C7-E6C68B9F3259}" srcOrd="0" destOrd="0" presId="urn:microsoft.com/office/officeart/2005/8/layout/hierarchy1"/>
+    <dgm:cxn modelId="{BD94E22E-6F6A-44F9-82DE-8452EA88334A}" type="presParOf" srcId="{6D0725B5-5079-4FB9-B0C7-E6C68B9F3259}" destId="{C087DB08-0CC6-410D-B237-96EE70D32AAA}" srcOrd="0" destOrd="0" presId="urn:microsoft.com/office/officeart/2005/8/layout/hierarchy1"/>
+    <dgm:cxn modelId="{CD610E69-3D5B-4237-87F2-7868D4ACE989}" type="presParOf" srcId="{6D0725B5-5079-4FB9-B0C7-E6C68B9F3259}" destId="{25885DFF-C9DA-47A4-836B-E1936B430D73}" srcOrd="1" destOrd="0" presId="urn:microsoft.com/office/officeart/2005/8/layout/hierarchy1"/>
+    <dgm:cxn modelId="{9DE3FCA1-D12F-48A8-A778-6DC2C8AEB4FB}" type="presParOf" srcId="{98C3E6BE-85DF-4986-84C2-FE3DC2213962}" destId="{15744975-9C81-4B9B-AA55-A8CDA74EB43D}" srcOrd="1" destOrd="0" presId="urn:microsoft.com/office/officeart/2005/8/layout/hierarchy1"/>
+    <dgm:cxn modelId="{6CEBF843-C647-4407-85F5-2955F4FD70E2}" type="presParOf" srcId="{15744975-9C81-4B9B-AA55-A8CDA74EB43D}" destId="{6F4CBB79-CD5B-4EC8-806C-FA9FD80635C3}" srcOrd="0" destOrd="0" presId="urn:microsoft.com/office/officeart/2005/8/layout/hierarchy1"/>
+    <dgm:cxn modelId="{D39B4C3F-DED2-4CF7-843A-95D42C537C5F}" type="presParOf" srcId="{15744975-9C81-4B9B-AA55-A8CDA74EB43D}" destId="{BD8C0472-212B-4F72-B2FF-A3E67F90E918}" srcOrd="1" destOrd="0" presId="urn:microsoft.com/office/officeart/2005/8/layout/hierarchy1"/>
+    <dgm:cxn modelId="{12E770BE-CA7D-4ADC-B0F3-CDC7B3E48D34}" type="presParOf" srcId="{BD8C0472-212B-4F72-B2FF-A3E67F90E918}" destId="{927CDAD8-22D7-4046-B643-10D289D8E92A}" srcOrd="0" destOrd="0" presId="urn:microsoft.com/office/officeart/2005/8/layout/hierarchy1"/>
+    <dgm:cxn modelId="{6D7ED569-3ABD-48A2-B1D3-B26B5A02098C}" type="presParOf" srcId="{927CDAD8-22D7-4046-B643-10D289D8E92A}" destId="{DB4ADD19-FC8D-4185-852A-090C7324F75E}" srcOrd="0" destOrd="0" presId="urn:microsoft.com/office/officeart/2005/8/layout/hierarchy1"/>
+    <dgm:cxn modelId="{FF9572D5-A774-4AD1-A562-CBEDD7853B3A}" type="presParOf" srcId="{927CDAD8-22D7-4046-B643-10D289D8E92A}" destId="{2E0F14A0-9B3F-4C5B-AAD9-C160EBF9B6B0}" srcOrd="1" destOrd="0" presId="urn:microsoft.com/office/officeart/2005/8/layout/hierarchy1"/>
+    <dgm:cxn modelId="{BA16B543-EB77-4D25-BC25-1A2E06660BB7}" type="presParOf" srcId="{BD8C0472-212B-4F72-B2FF-A3E67F90E918}" destId="{3A3D6DB3-E33F-4872-AC02-CC7A2015C5AD}" srcOrd="1" destOrd="0" presId="urn:microsoft.com/office/officeart/2005/8/layout/hierarchy1"/>
+    <dgm:cxn modelId="{E69A1D7E-3061-4F75-BD37-8FE5D81E1D3A}" type="presParOf" srcId="{3A3D6DB3-E33F-4872-AC02-CC7A2015C5AD}" destId="{5B12885D-0F77-4AE8-B754-D8B21BC9CFB3}" srcOrd="0" destOrd="0" presId="urn:microsoft.com/office/officeart/2005/8/layout/hierarchy1"/>
+    <dgm:cxn modelId="{D42194CE-ADE1-45A9-B5E4-F5020F96BB8D}" type="presParOf" srcId="{3A3D6DB3-E33F-4872-AC02-CC7A2015C5AD}" destId="{579B78E0-BD5B-4A3A-B46E-A5B72A89FB08}" srcOrd="1" destOrd="0" presId="urn:microsoft.com/office/officeart/2005/8/layout/hierarchy1"/>
+    <dgm:cxn modelId="{055D59B8-54A3-4D29-8965-6D677E9A7BBB}" type="presParOf" srcId="{579B78E0-BD5B-4A3A-B46E-A5B72A89FB08}" destId="{62D5474E-6809-4A1B-A62C-5AB6B248B601}" srcOrd="0" destOrd="0" presId="urn:microsoft.com/office/officeart/2005/8/layout/hierarchy1"/>
+    <dgm:cxn modelId="{4E5B18C2-7036-4A8C-9A3B-9F664FF0FC64}" type="presParOf" srcId="{62D5474E-6809-4A1B-A62C-5AB6B248B601}" destId="{EA549833-3FC4-436F-A0E7-B9819E7218BF}" srcOrd="0" destOrd="0" presId="urn:microsoft.com/office/officeart/2005/8/layout/hierarchy1"/>
+    <dgm:cxn modelId="{ADD720F8-D95A-4900-9E42-224C9AF57F92}" type="presParOf" srcId="{62D5474E-6809-4A1B-A62C-5AB6B248B601}" destId="{B699CAC3-E5E3-44C8-877E-34565E487345}" srcOrd="1" destOrd="0" presId="urn:microsoft.com/office/officeart/2005/8/layout/hierarchy1"/>
+    <dgm:cxn modelId="{7786B0DD-30B9-447B-962A-D56BC90895B2}" type="presParOf" srcId="{579B78E0-BD5B-4A3A-B46E-A5B72A89FB08}" destId="{D2A33064-F248-4C26-9F24-5EF6B0F6730B}" srcOrd="1" destOrd="0" presId="urn:microsoft.com/office/officeart/2005/8/layout/hierarchy1"/>
+    <dgm:cxn modelId="{234D75DE-A1D7-4405-AD54-3078831D104F}" type="presParOf" srcId="{3A3D6DB3-E33F-4872-AC02-CC7A2015C5AD}" destId="{369D93CC-A259-47DE-A8B7-99463B7FB6C8}" srcOrd="2" destOrd="0" presId="urn:microsoft.com/office/officeart/2005/8/layout/hierarchy1"/>
+    <dgm:cxn modelId="{FA0FAA96-35EA-4F7D-9261-6A7FBD98E007}" type="presParOf" srcId="{3A3D6DB3-E33F-4872-AC02-CC7A2015C5AD}" destId="{6C6D2227-5CE8-460E-A27D-529D7C9693FB}" srcOrd="3" destOrd="0" presId="urn:microsoft.com/office/officeart/2005/8/layout/hierarchy1"/>
+    <dgm:cxn modelId="{822DB6F6-7ECA-4EA4-8025-CAB386409DFA}" type="presParOf" srcId="{6C6D2227-5CE8-460E-A27D-529D7C9693FB}" destId="{91DF9BCF-C4C0-4D47-BEBD-E0160FDC08F6}" srcOrd="0" destOrd="0" presId="urn:microsoft.com/office/officeart/2005/8/layout/hierarchy1"/>
+    <dgm:cxn modelId="{3763BBC3-BCC3-47D9-84B7-DCDD227AE75E}" type="presParOf" srcId="{91DF9BCF-C4C0-4D47-BEBD-E0160FDC08F6}" destId="{77E461AB-F356-480C-BA3B-1B07FCB48D8A}" srcOrd="0" destOrd="0" presId="urn:microsoft.com/office/officeart/2005/8/layout/hierarchy1"/>
+    <dgm:cxn modelId="{49F3266B-9B10-45E4-A003-C82E078AC2DD}" type="presParOf" srcId="{91DF9BCF-C4C0-4D47-BEBD-E0160FDC08F6}" destId="{B5A3DAA4-BA3F-4E58-BB3B-F1FA91CF35EB}" srcOrd="1" destOrd="0" presId="urn:microsoft.com/office/officeart/2005/8/layout/hierarchy1"/>
+    <dgm:cxn modelId="{37A9F536-D1CF-4018-8BA6-E526F11CF22A}" type="presParOf" srcId="{6C6D2227-5CE8-460E-A27D-529D7C9693FB}" destId="{170B2186-6AFB-43E6-88BD-6763928D9635}" srcOrd="1" destOrd="0" presId="urn:microsoft.com/office/officeart/2005/8/layout/hierarchy1"/>
+    <dgm:cxn modelId="{637E561D-3AB7-41F0-BDD3-76C6C98E06B9}" type="presParOf" srcId="{3A3D6DB3-E33F-4872-AC02-CC7A2015C5AD}" destId="{36546806-4A38-47B1-8D44-B7B688689FF2}" srcOrd="4" destOrd="0" presId="urn:microsoft.com/office/officeart/2005/8/layout/hierarchy1"/>
+    <dgm:cxn modelId="{C0CC8D3B-1C66-42EE-AD48-755284C2600B}" type="presParOf" srcId="{3A3D6DB3-E33F-4872-AC02-CC7A2015C5AD}" destId="{6FCC8BB2-1F7F-48B1-96C7-E370F2EA171C}" srcOrd="5" destOrd="0" presId="urn:microsoft.com/office/officeart/2005/8/layout/hierarchy1"/>
+    <dgm:cxn modelId="{AAB6EF17-C986-435D-A7B4-E2673A7487CD}" type="presParOf" srcId="{6FCC8BB2-1F7F-48B1-96C7-E370F2EA171C}" destId="{22F422D0-30F7-4F2F-9FC3-9F90B199F43E}" srcOrd="0" destOrd="0" presId="urn:microsoft.com/office/officeart/2005/8/layout/hierarchy1"/>
+    <dgm:cxn modelId="{460E43CD-5469-4F5F-A41E-03AAD784EEF6}" type="presParOf" srcId="{22F422D0-30F7-4F2F-9FC3-9F90B199F43E}" destId="{0D0EC6E5-800B-4AB5-B71F-C11C49F18683}" srcOrd="0" destOrd="0" presId="urn:microsoft.com/office/officeart/2005/8/layout/hierarchy1"/>
+    <dgm:cxn modelId="{41DD56E9-59D3-4B79-A415-CB312CBE05FD}" type="presParOf" srcId="{22F422D0-30F7-4F2F-9FC3-9F90B199F43E}" destId="{F453F617-AF21-431F-B31D-E322A0ED7464}" srcOrd="1" destOrd="0" presId="urn:microsoft.com/office/officeart/2005/8/layout/hierarchy1"/>
+    <dgm:cxn modelId="{ACDACDC5-8A29-4856-9D67-C9EC3AD0370E}" type="presParOf" srcId="{6FCC8BB2-1F7F-48B1-96C7-E370F2EA171C}" destId="{287C0C00-5B50-4E2F-915B-4A96769BE5AF}" srcOrd="1" destOrd="0" presId="urn:microsoft.com/office/officeart/2005/8/layout/hierarchy1"/>
+    <dgm:cxn modelId="{00E04601-F480-4DC5-8967-693A4003E6E7}" type="presParOf" srcId="{3A3D6DB3-E33F-4872-AC02-CC7A2015C5AD}" destId="{ABAA0F0D-0826-4A74-BBDF-397E47C377E1}" srcOrd="6" destOrd="0" presId="urn:microsoft.com/office/officeart/2005/8/layout/hierarchy1"/>
+    <dgm:cxn modelId="{0B98C96F-5BE4-46B7-B772-1B8F09E55343}" type="presParOf" srcId="{3A3D6DB3-E33F-4872-AC02-CC7A2015C5AD}" destId="{267BC3AB-7771-4577-8626-3629E19E99C7}" srcOrd="7" destOrd="0" presId="urn:microsoft.com/office/officeart/2005/8/layout/hierarchy1"/>
+    <dgm:cxn modelId="{8006D6AF-C43D-4002-B8A8-5DB095A0BBAD}" type="presParOf" srcId="{267BC3AB-7771-4577-8626-3629E19E99C7}" destId="{6B29D56B-47CD-4411-8E67-F8E9F0CE81B4}" srcOrd="0" destOrd="0" presId="urn:microsoft.com/office/officeart/2005/8/layout/hierarchy1"/>
+    <dgm:cxn modelId="{27E25415-9927-4771-8566-16ACD66F86C7}" type="presParOf" srcId="{6B29D56B-47CD-4411-8E67-F8E9F0CE81B4}" destId="{E9F6C22D-18A5-4601-A65B-0865CD643C01}" srcOrd="0" destOrd="0" presId="urn:microsoft.com/office/officeart/2005/8/layout/hierarchy1"/>
+    <dgm:cxn modelId="{DB73D248-94DA-4996-8F66-30A6F26E39F0}" type="presParOf" srcId="{6B29D56B-47CD-4411-8E67-F8E9F0CE81B4}" destId="{F2181DBA-4DD5-4050-BCCF-12DDE8E4E141}" srcOrd="1" destOrd="0" presId="urn:microsoft.com/office/officeart/2005/8/layout/hierarchy1"/>
+    <dgm:cxn modelId="{6789DCFA-213E-4A2F-9460-3A0121315823}" type="presParOf" srcId="{267BC3AB-7771-4577-8626-3629E19E99C7}" destId="{FFA18DCD-5F00-45FC-9F70-694FC9A5DF52}" srcOrd="1" destOrd="0" presId="urn:microsoft.com/office/officeart/2005/8/layout/hierarchy1"/>
+    <dgm:cxn modelId="{DE6E30BC-09F8-47B1-A56A-3649E5D97C4F}" type="presParOf" srcId="{3A3D6DB3-E33F-4872-AC02-CC7A2015C5AD}" destId="{9E84F353-80AC-434E-8EF0-9AC2C0420AFF}" srcOrd="8" destOrd="0" presId="urn:microsoft.com/office/officeart/2005/8/layout/hierarchy1"/>
+    <dgm:cxn modelId="{8779F9C2-225A-415A-A02E-8A705E7CE2B0}" type="presParOf" srcId="{3A3D6DB3-E33F-4872-AC02-CC7A2015C5AD}" destId="{D07F89F6-BA2A-4BFE-A3D1-C9B4030226EC}" srcOrd="9" destOrd="0" presId="urn:microsoft.com/office/officeart/2005/8/layout/hierarchy1"/>
+    <dgm:cxn modelId="{DD4967E3-B394-4323-83D5-C04D9059B533}" type="presParOf" srcId="{D07F89F6-BA2A-4BFE-A3D1-C9B4030226EC}" destId="{75624B99-4B30-4161-8914-D7C870BE0ED0}" srcOrd="0" destOrd="0" presId="urn:microsoft.com/office/officeart/2005/8/layout/hierarchy1"/>
+    <dgm:cxn modelId="{478F2899-A6A0-4FD8-B76F-00792A017370}" type="presParOf" srcId="{75624B99-4B30-4161-8914-D7C870BE0ED0}" destId="{EB4C780D-BDF0-4315-8403-DC9267F49EED}" srcOrd="0" destOrd="0" presId="urn:microsoft.com/office/officeart/2005/8/layout/hierarchy1"/>
+    <dgm:cxn modelId="{FD4E2C7B-2B2C-4009-B382-E25AD5DAEFCF}" type="presParOf" srcId="{75624B99-4B30-4161-8914-D7C870BE0ED0}" destId="{C03F724D-3AF9-45C5-9F64-B78B3F1E53E3}" srcOrd="1" destOrd="0" presId="urn:microsoft.com/office/officeart/2005/8/layout/hierarchy1"/>
+    <dgm:cxn modelId="{6C93A5ED-9013-4257-816E-666F7548EC60}" type="presParOf" srcId="{D07F89F6-BA2A-4BFE-A3D1-C9B4030226EC}" destId="{BCCA8DC3-702F-4799-B629-CBAE259C65AC}" srcOrd="1" destOrd="0" presId="urn:microsoft.com/office/officeart/2005/8/layout/hierarchy1"/>
+    <dgm:cxn modelId="{C936811B-64CE-4484-805B-DF2E5771DB75}" type="presParOf" srcId="{BCCA8DC3-702F-4799-B629-CBAE259C65AC}" destId="{901330CD-479D-4821-9E1A-ABE6B1ACB567}" srcOrd="0" destOrd="0" presId="urn:microsoft.com/office/officeart/2005/8/layout/hierarchy1"/>
+    <dgm:cxn modelId="{D3703726-750C-497D-9C9D-7C0BDF704442}" type="presParOf" srcId="{BCCA8DC3-702F-4799-B629-CBAE259C65AC}" destId="{CDB4CD05-2707-4D3A-9B18-B67D2806F761}" srcOrd="1" destOrd="0" presId="urn:microsoft.com/office/officeart/2005/8/layout/hierarchy1"/>
+    <dgm:cxn modelId="{939E5EB8-648B-458F-BD94-BDC5E4356D7C}" type="presParOf" srcId="{CDB4CD05-2707-4D3A-9B18-B67D2806F761}" destId="{84CF8973-202E-4EEB-857D-FB342E8FC1C0}" srcOrd="0" destOrd="0" presId="urn:microsoft.com/office/officeart/2005/8/layout/hierarchy1"/>
+    <dgm:cxn modelId="{9BE75492-5CA9-4FED-BD1C-7C784C047393}" type="presParOf" srcId="{84CF8973-202E-4EEB-857D-FB342E8FC1C0}" destId="{91A4CA23-05FF-43E0-ABFE-9CCA626ACD3C}" srcOrd="0" destOrd="0" presId="urn:microsoft.com/office/officeart/2005/8/layout/hierarchy1"/>
+    <dgm:cxn modelId="{D9AEC522-12D9-4617-BB8A-E46FF3E6C851}" type="presParOf" srcId="{84CF8973-202E-4EEB-857D-FB342E8FC1C0}" destId="{11151BF1-7B71-42FF-BD08-60ED7CF2B970}" srcOrd="1" destOrd="0" presId="urn:microsoft.com/office/officeart/2005/8/layout/hierarchy1"/>
+    <dgm:cxn modelId="{6A3D9C5A-942E-4D51-AC70-3D6665BE0F70}" type="presParOf" srcId="{CDB4CD05-2707-4D3A-9B18-B67D2806F761}" destId="{9F4BD01E-6FF9-4437-975F-618EFD43E2AD}" srcOrd="1" destOrd="0" presId="urn:microsoft.com/office/officeart/2005/8/layout/hierarchy1"/>
+    <dgm:cxn modelId="{931C0717-1B0C-4698-9408-3DAF09025842}" type="presParOf" srcId="{3A3D6DB3-E33F-4872-AC02-CC7A2015C5AD}" destId="{E3C203B4-6CF9-4005-93C5-A6E4A49C5DB8}" srcOrd="10" destOrd="0" presId="urn:microsoft.com/office/officeart/2005/8/layout/hierarchy1"/>
+    <dgm:cxn modelId="{128CD155-4A9F-402B-9715-D711FFAC871F}" type="presParOf" srcId="{3A3D6DB3-E33F-4872-AC02-CC7A2015C5AD}" destId="{326E8457-AA63-4D4F-BD10-D85476246FF0}" srcOrd="11" destOrd="0" presId="urn:microsoft.com/office/officeart/2005/8/layout/hierarchy1"/>
+    <dgm:cxn modelId="{F55EA25B-827F-4D34-9A7C-2AEC383C55BD}" type="presParOf" srcId="{326E8457-AA63-4D4F-BD10-D85476246FF0}" destId="{D63E44F9-ECE0-4352-A8CA-9ACC94A7D476}" srcOrd="0" destOrd="0" presId="urn:microsoft.com/office/officeart/2005/8/layout/hierarchy1"/>
+    <dgm:cxn modelId="{DF4DDBE0-BE75-4472-8EED-27F0C10D5715}" type="presParOf" srcId="{D63E44F9-ECE0-4352-A8CA-9ACC94A7D476}" destId="{72BA3170-C363-4340-9E7C-E53EB323F7B9}" srcOrd="0" destOrd="0" presId="urn:microsoft.com/office/officeart/2005/8/layout/hierarchy1"/>
+    <dgm:cxn modelId="{8F1DB747-9BAF-4B63-B8F3-C68FF929B005}" type="presParOf" srcId="{D63E44F9-ECE0-4352-A8CA-9ACC94A7D476}" destId="{393467A7-A880-420A-97EF-D6A784224FEB}" srcOrd="1" destOrd="0" presId="urn:microsoft.com/office/officeart/2005/8/layout/hierarchy1"/>
+    <dgm:cxn modelId="{DE3F51A5-0677-4554-A7A5-FA05A6A1DF5D}" type="presParOf" srcId="{326E8457-AA63-4D4F-BD10-D85476246FF0}" destId="{34F581A6-343F-49E4-95FD-567B0D7E86CC}" srcOrd="1" destOrd="0" presId="urn:microsoft.com/office/officeart/2005/8/layout/hierarchy1"/>
+    <dgm:cxn modelId="{DD8B669A-FCC4-42DB-BB6E-B03E6C92A082}" type="presParOf" srcId="{34F581A6-343F-49E4-95FD-567B0D7E86CC}" destId="{6E5693FF-A4A8-4B23-BF20-58009D80C5FA}" srcOrd="0" destOrd="0" presId="urn:microsoft.com/office/officeart/2005/8/layout/hierarchy1"/>
+    <dgm:cxn modelId="{22DD01EC-2EB0-4F1A-B3A3-F042DB60CDBD}" type="presParOf" srcId="{34F581A6-343F-49E4-95FD-567B0D7E86CC}" destId="{740DF679-962B-4D66-98BA-22B93A9E740B}" srcOrd="1" destOrd="0" presId="urn:microsoft.com/office/officeart/2005/8/layout/hierarchy1"/>
+    <dgm:cxn modelId="{23B72340-FD4D-421B-93DD-605817F9C540}" type="presParOf" srcId="{740DF679-962B-4D66-98BA-22B93A9E740B}" destId="{19662B60-8980-4161-AA3A-BBC369A04188}" srcOrd="0" destOrd="0" presId="urn:microsoft.com/office/officeart/2005/8/layout/hierarchy1"/>
+    <dgm:cxn modelId="{1E8C66E3-F7B9-4A78-89E5-141876A9F0A2}" type="presParOf" srcId="{19662B60-8980-4161-AA3A-BBC369A04188}" destId="{CC05F029-69BB-44A3-865A-53E7AAE6C52E}" srcOrd="0" destOrd="0" presId="urn:microsoft.com/office/officeart/2005/8/layout/hierarchy1"/>
+    <dgm:cxn modelId="{D35C21A1-1D7C-4C09-956C-0534C0BB49E3}" type="presParOf" srcId="{19662B60-8980-4161-AA3A-BBC369A04188}" destId="{18258405-F1A0-4EE6-9509-74D66AE616A5}" srcOrd="1" destOrd="0" presId="urn:microsoft.com/office/officeart/2005/8/layout/hierarchy1"/>
+    <dgm:cxn modelId="{66947891-312E-4842-A278-D85F2AB6B484}" type="presParOf" srcId="{740DF679-962B-4D66-98BA-22B93A9E740B}" destId="{349337F8-BD60-484A-8344-6242C1683A63}" srcOrd="1" destOrd="0" presId="urn:microsoft.com/office/officeart/2005/8/layout/hierarchy1"/>
+    <dgm:cxn modelId="{DBB5CA1C-214D-443A-A6DB-C29D0BA27F7D}" type="presParOf" srcId="{15744975-9C81-4B9B-AA55-A8CDA74EB43D}" destId="{FBB416C7-44D8-431A-9BC6-C43FD5A7266A}" srcOrd="2" destOrd="0" presId="urn:microsoft.com/office/officeart/2005/8/layout/hierarchy1"/>
+    <dgm:cxn modelId="{44B192B8-16D1-4E70-B398-D3EB0EBCCE04}" type="presParOf" srcId="{15744975-9C81-4B9B-AA55-A8CDA74EB43D}" destId="{A5B563C3-0FC1-436F-926A-EEFCB2308E7C}" srcOrd="3" destOrd="0" presId="urn:microsoft.com/office/officeart/2005/8/layout/hierarchy1"/>
+    <dgm:cxn modelId="{C590CBAE-074F-4792-83BD-E53144C49DCF}" type="presParOf" srcId="{A5B563C3-0FC1-436F-926A-EEFCB2308E7C}" destId="{C734AEBE-C09F-4EDA-8BD6-B382657CD4B9}" srcOrd="0" destOrd="0" presId="urn:microsoft.com/office/officeart/2005/8/layout/hierarchy1"/>
+    <dgm:cxn modelId="{F39FA988-4372-40BF-B476-40A074249923}" type="presParOf" srcId="{C734AEBE-C09F-4EDA-8BD6-B382657CD4B9}" destId="{696F6FA6-E8D2-4297-8E4E-22DC15DD5A19}" srcOrd="0" destOrd="0" presId="urn:microsoft.com/office/officeart/2005/8/layout/hierarchy1"/>
+    <dgm:cxn modelId="{ADBE5BD0-365B-431D-9980-4B4CA6087E35}" type="presParOf" srcId="{C734AEBE-C09F-4EDA-8BD6-B382657CD4B9}" destId="{75887B4D-F1FE-46C6-BC18-43B2804F2134}" srcOrd="1" destOrd="0" presId="urn:microsoft.com/office/officeart/2005/8/layout/hierarchy1"/>
+    <dgm:cxn modelId="{67590D2B-E89F-446B-8914-F3AC9E02FBB4}" type="presParOf" srcId="{A5B563C3-0FC1-436F-926A-EEFCB2308E7C}" destId="{7392B169-2DFC-46F5-B5E8-F6A3336D7F8C}" srcOrd="1" destOrd="0" presId="urn:microsoft.com/office/officeart/2005/8/layout/hierarchy1"/>
+    <dgm:cxn modelId="{50EB67A9-4706-49C5-8D8D-B3FC5CEECF03}" type="presParOf" srcId="{15744975-9C81-4B9B-AA55-A8CDA74EB43D}" destId="{B41FBE67-C3B5-4181-B101-96E451C009C3}" srcOrd="4" destOrd="0" presId="urn:microsoft.com/office/officeart/2005/8/layout/hierarchy1"/>
+    <dgm:cxn modelId="{835E6C44-BA62-42E2-8E98-A7F461800703}" type="presParOf" srcId="{15744975-9C81-4B9B-AA55-A8CDA74EB43D}" destId="{E24D3315-3472-4F98-841E-39C1279505CC}" srcOrd="5" destOrd="0" presId="urn:microsoft.com/office/officeart/2005/8/layout/hierarchy1"/>
+    <dgm:cxn modelId="{718A83DB-2C2D-4F66-B7DD-BF2CADC4053B}" type="presParOf" srcId="{E24D3315-3472-4F98-841E-39C1279505CC}" destId="{E2FDD8B2-C703-47B3-9083-1C6D539C9453}" srcOrd="0" destOrd="0" presId="urn:microsoft.com/office/officeart/2005/8/layout/hierarchy1"/>
+    <dgm:cxn modelId="{CAF68B1D-8013-4A83-9619-652A1DA576A4}" type="presParOf" srcId="{E2FDD8B2-C703-47B3-9083-1C6D539C9453}" destId="{F4DC70B6-D8F8-42BF-92E5-B75B49856F2D}" srcOrd="0" destOrd="0" presId="urn:microsoft.com/office/officeart/2005/8/layout/hierarchy1"/>
+    <dgm:cxn modelId="{CED02205-1A0E-456E-B52E-C2DAB6CC8238}" type="presParOf" srcId="{E2FDD8B2-C703-47B3-9083-1C6D539C9453}" destId="{F6FFE223-8FDD-4A8A-A2CB-0585C4015B74}" srcOrd="1" destOrd="0" presId="urn:microsoft.com/office/officeart/2005/8/layout/hierarchy1"/>
+    <dgm:cxn modelId="{6312F15F-62D3-4FD6-B40B-D0AAEEBBA55D}" type="presParOf" srcId="{E24D3315-3472-4F98-841E-39C1279505CC}" destId="{4C49EECF-02B9-4A64-AE42-A71546D83F2E}" srcOrd="1" destOrd="0" presId="urn:microsoft.com/office/officeart/2005/8/layout/hierarchy1"/>
+    <dgm:cxn modelId="{24BFCE1A-9E5A-42DC-8769-B561FBE80211}" type="presParOf" srcId="{15744975-9C81-4B9B-AA55-A8CDA74EB43D}" destId="{6EDDDEFF-CDBF-4E14-9CCB-C7D6BC79F0B7}" srcOrd="6" destOrd="0" presId="urn:microsoft.com/office/officeart/2005/8/layout/hierarchy1"/>
+    <dgm:cxn modelId="{5AEF03C1-BF97-45B8-946C-18B3DAA97FC3}" type="presParOf" srcId="{15744975-9C81-4B9B-AA55-A8CDA74EB43D}" destId="{C207638B-AAC8-492F-B8E8-4D10FC8D7E3D}" srcOrd="7" destOrd="0" presId="urn:microsoft.com/office/officeart/2005/8/layout/hierarchy1"/>
+    <dgm:cxn modelId="{4E0A3FF4-4E78-4330-ADA0-BF6399B3C892}" type="presParOf" srcId="{C207638B-AAC8-492F-B8E8-4D10FC8D7E3D}" destId="{F5D840F4-BF09-49DC-B981-D364603FC29F}" srcOrd="0" destOrd="0" presId="urn:microsoft.com/office/officeart/2005/8/layout/hierarchy1"/>
+    <dgm:cxn modelId="{ABBA0B56-B4F4-486C-9A02-3957A03761B3}" type="presParOf" srcId="{F5D840F4-BF09-49DC-B981-D364603FC29F}" destId="{B01CB616-29B8-46FD-8977-0ABE85BE2132}" srcOrd="0" destOrd="0" presId="urn:microsoft.com/office/officeart/2005/8/layout/hierarchy1"/>
+    <dgm:cxn modelId="{01774E29-C9F7-4892-8011-5B89E1BBE3A4}" type="presParOf" srcId="{F5D840F4-BF09-49DC-B981-D364603FC29F}" destId="{6FA09658-643D-42F2-979A-B6BDEF860025}" srcOrd="1" destOrd="0" presId="urn:microsoft.com/office/officeart/2005/8/layout/hierarchy1"/>
+    <dgm:cxn modelId="{FAE55AF7-43A9-4D5A-8EB8-4A9E7FE31CE8}" type="presParOf" srcId="{C207638B-AAC8-492F-B8E8-4D10FC8D7E3D}" destId="{E40C0A2F-F3B3-4209-A2C7-4426A49E0240}" srcOrd="1" destOrd="0" presId="urn:microsoft.com/office/officeart/2005/8/layout/hierarchy1"/>
   </dgm:cxnLst>
   <dgm:bg/>
   <dgm:whole/>
@@ -39613,7 +38705,7 @@
 </file>
 
 <file path=customXml/itemProps1.xml><?xml version="1.0" encoding="utf-8"?>
-<ds:datastoreItem xmlns:ds="http://schemas.openxmlformats.org/officeDocument/2006/customXml" ds:itemID="{E4D01564-2561-4510-9EC6-1006E41F2621}">
+<ds:datastoreItem xmlns:ds="http://schemas.openxmlformats.org/officeDocument/2006/customXml" ds:itemID="{46B31754-C0F9-42B0-B743-21F8A4E44428}">
   <ds:schemaRefs>
     <ds:schemaRef ds:uri="http://schemas.openxmlformats.org/officeDocument/2006/bibliography"/>
   </ds:schemaRefs>

</xml_diff>

<commit_message>
se realizo el diseño arquitectura fisica del sistema
</commit_message>
<xml_diff>
--- a/Proyecto Asistencia/Documentacion.docx
+++ b/Proyecto Asistencia/Documentacion.docx
@@ -1125,7 +1125,25 @@
           <w:sz w:val="24"/>
           <w:szCs w:val="24"/>
         </w:rPr>
-        <w:t>El proceso de la contratación del personal se realiza mediante el uso tradicional del papel y no se tiene información organizada de la manera másóptima ya que se archivan los contratos en folders personales.</w:t>
+        <w:t xml:space="preserve">El proceso de la contratación del personal se realiza mediante el uso tradicional del papel y no se tiene información organizada de la manera </w:t>
+      </w:r>
+      <w:proofErr w:type="spellStart"/>
+      <w:r>
+        <w:rPr>
+          <w:rFonts w:ascii="Times New Roman" w:hAnsi="Times New Roman" w:cs="Times New Roman"/>
+          <w:sz w:val="24"/>
+          <w:szCs w:val="24"/>
+        </w:rPr>
+        <w:t>másóptima</w:t>
+      </w:r>
+      <w:proofErr w:type="spellEnd"/>
+      <w:r>
+        <w:rPr>
+          <w:rFonts w:ascii="Times New Roman" w:hAnsi="Times New Roman" w:cs="Times New Roman"/>
+          <w:sz w:val="24"/>
+          <w:szCs w:val="24"/>
+        </w:rPr>
+        <w:t xml:space="preserve"> ya que se archivan los contratos en folders personales.</w:t>
       </w:r>
     </w:p>
     <w:p>
@@ -1173,7 +1191,25 @@
           <w:sz w:val="24"/>
           <w:szCs w:val="24"/>
         </w:rPr>
-        <w:t>De todo lo mencionadose ha detectado que uno  de los principales problemas de los sectores del área de aplicaciones del trabajo es la administración de la información; es decir, que no se cuenta con una información completamente fiable</w:t>
+        <w:t xml:space="preserve">De todo lo </w:t>
+      </w:r>
+      <w:proofErr w:type="spellStart"/>
+      <w:r>
+        <w:rPr>
+          <w:rFonts w:ascii="Times New Roman" w:hAnsi="Times New Roman" w:cs="Times New Roman"/>
+          <w:sz w:val="24"/>
+          <w:szCs w:val="24"/>
+        </w:rPr>
+        <w:t>mencionadose</w:t>
+      </w:r>
+      <w:proofErr w:type="spellEnd"/>
+      <w:r>
+        <w:rPr>
+          <w:rFonts w:ascii="Times New Roman" w:hAnsi="Times New Roman" w:cs="Times New Roman"/>
+          <w:sz w:val="24"/>
+          <w:szCs w:val="24"/>
+        </w:rPr>
+        <w:t xml:space="preserve"> ha detectado que uno  de los principales problemas de los sectores del área de aplicaciones del trabajo es la administración de la información; es decir, que no se cuenta con una información completamente fiable</w:t>
       </w:r>
       <w:r>
         <w:rPr>
@@ -1229,15 +1265,33 @@
           <w:sz w:val="24"/>
           <w:szCs w:val="24"/>
         </w:rPr>
-        <w:t xml:space="preserve"> retraso del personal</w:t>
-      </w:r>
-      <w:r>
-        <w:rPr>
-          <w:rFonts w:ascii="Times New Roman" w:hAnsi="Times New Roman" w:cs="Times New Roman"/>
-          <w:sz w:val="24"/>
-          <w:szCs w:val="24"/>
-        </w:rPr>
-        <w:t>.El registro  de los empleados, contratos del personal y la obtención los datos se realizan de forma manual y es moroso lo que causa pérdidas de información.</w:t>
+        <w:t xml:space="preserve"> retraso del </w:t>
+      </w:r>
+      <w:proofErr w:type="spellStart"/>
+      <w:r>
+        <w:rPr>
+          <w:rFonts w:ascii="Times New Roman" w:hAnsi="Times New Roman" w:cs="Times New Roman"/>
+          <w:sz w:val="24"/>
+          <w:szCs w:val="24"/>
+        </w:rPr>
+        <w:t>personal</w:t>
+      </w:r>
+      <w:r>
+        <w:rPr>
+          <w:rFonts w:ascii="Times New Roman" w:hAnsi="Times New Roman" w:cs="Times New Roman"/>
+          <w:sz w:val="24"/>
+          <w:szCs w:val="24"/>
+        </w:rPr>
+        <w:t>.El</w:t>
+      </w:r>
+      <w:proofErr w:type="spellEnd"/>
+      <w:r>
+        <w:rPr>
+          <w:rFonts w:ascii="Times New Roman" w:hAnsi="Times New Roman" w:cs="Times New Roman"/>
+          <w:sz w:val="24"/>
+          <w:szCs w:val="24"/>
+        </w:rPr>
+        <w:t xml:space="preserve"> registro  de los empleados, contratos del personal y la obtención los datos se realizan de forma manual y es moroso lo que causa pérdidas de información.</w:t>
       </w:r>
     </w:p>
     <w:p>
@@ -1358,7 +1412,61 @@
           <w:sz w:val="24"/>
           <w:szCs w:val="24"/>
         </w:rPr>
-        <w:t>Desarrollar un Sistema de GestiónWeb de Asistenciapara la clínica “BUENA SALUD”que permita hacer un control de la  asistencia por medio de reconocimiento de huellas dactilares y un mejor acceso a los dat</w:t>
+        <w:t xml:space="preserve">Desarrollar un Sistema de </w:t>
+      </w:r>
+      <w:proofErr w:type="spellStart"/>
+      <w:r>
+        <w:rPr>
+          <w:rFonts w:ascii="Times New Roman" w:hAnsi="Times New Roman" w:cs="Times New Roman"/>
+          <w:sz w:val="24"/>
+          <w:szCs w:val="24"/>
+        </w:rPr>
+        <w:t>GestiónWeb</w:t>
+      </w:r>
+      <w:proofErr w:type="spellEnd"/>
+      <w:r>
+        <w:rPr>
+          <w:rFonts w:ascii="Times New Roman" w:hAnsi="Times New Roman" w:cs="Times New Roman"/>
+          <w:sz w:val="24"/>
+          <w:szCs w:val="24"/>
+        </w:rPr>
+        <w:t xml:space="preserve"> de </w:t>
+      </w:r>
+      <w:proofErr w:type="spellStart"/>
+      <w:r>
+        <w:rPr>
+          <w:rFonts w:ascii="Times New Roman" w:hAnsi="Times New Roman" w:cs="Times New Roman"/>
+          <w:sz w:val="24"/>
+          <w:szCs w:val="24"/>
+        </w:rPr>
+        <w:t>Asistenciapara</w:t>
+      </w:r>
+      <w:proofErr w:type="spellEnd"/>
+      <w:r>
+        <w:rPr>
+          <w:rFonts w:ascii="Times New Roman" w:hAnsi="Times New Roman" w:cs="Times New Roman"/>
+          <w:sz w:val="24"/>
+          <w:szCs w:val="24"/>
+        </w:rPr>
+        <w:t xml:space="preserve"> la clínica “BUENA </w:t>
+      </w:r>
+      <w:proofErr w:type="spellStart"/>
+      <w:r>
+        <w:rPr>
+          <w:rFonts w:ascii="Times New Roman" w:hAnsi="Times New Roman" w:cs="Times New Roman"/>
+          <w:sz w:val="24"/>
+          <w:szCs w:val="24"/>
+        </w:rPr>
+        <w:t>SALUD”que</w:t>
+      </w:r>
+      <w:proofErr w:type="spellEnd"/>
+      <w:r>
+        <w:rPr>
+          <w:rFonts w:ascii="Times New Roman" w:hAnsi="Times New Roman" w:cs="Times New Roman"/>
+          <w:sz w:val="24"/>
+          <w:szCs w:val="24"/>
+        </w:rPr>
+        <w:t xml:space="preserve"> permita hacer un control de la  asistencia por medio de reconocimiento de huellas dactilares y un mejor acceso a los dat</w:t>
       </w:r>
       <w:r>
         <w:rPr>
@@ -1445,7 +1553,27 @@
           <w:sz w:val="24"/>
           <w:szCs w:val="24"/>
         </w:rPr>
-        <w:t>Realizar análisis de  los requisitos obtenidos en la clínicaBUENA SALUD.</w:t>
+        <w:t xml:space="preserve">Realizar análisis de  los requisitos obtenidos en la </w:t>
+      </w:r>
+      <w:proofErr w:type="spellStart"/>
+      <w:r>
+        <w:rPr>
+          <w:rFonts w:ascii="Times New Roman" w:hAnsi="Times New Roman" w:cs="Times New Roman"/>
+          <w:color w:val="000000" w:themeColor="text1"/>
+          <w:sz w:val="24"/>
+          <w:szCs w:val="24"/>
+        </w:rPr>
+        <w:t>clínicaBUENA</w:t>
+      </w:r>
+      <w:proofErr w:type="spellEnd"/>
+      <w:r>
+        <w:rPr>
+          <w:rFonts w:ascii="Times New Roman" w:hAnsi="Times New Roman" w:cs="Times New Roman"/>
+          <w:color w:val="000000" w:themeColor="text1"/>
+          <w:sz w:val="24"/>
+          <w:szCs w:val="24"/>
+        </w:rPr>
+        <w:t xml:space="preserve"> SALUD.</w:t>
       </w:r>
     </w:p>
     <w:p>
@@ -3285,6 +3413,7 @@
         </w:rPr>
         <w:t xml:space="preserve">Base de Datos </w:t>
       </w:r>
+      <w:proofErr w:type="spellStart"/>
       <w:r>
         <w:rPr>
           <w:rFonts w:ascii="Times New Roman" w:hAnsi="Times New Roman" w:cs="Times New Roman"/>
@@ -3293,7 +3422,18 @@
           <w:szCs w:val="24"/>
           <w:shd w:val="clear" w:color="auto" w:fill="FFFFFF"/>
         </w:rPr>
-        <w:t>MicrosoftSQL server 2008</w:t>
+        <w:t>MicrosoftSQL</w:t>
+      </w:r>
+      <w:proofErr w:type="spellEnd"/>
+      <w:r>
+        <w:rPr>
+          <w:rFonts w:ascii="Times New Roman" w:hAnsi="Times New Roman" w:cs="Times New Roman"/>
+          <w:color w:val="000000"/>
+          <w:sz w:val="24"/>
+          <w:szCs w:val="24"/>
+          <w:shd w:val="clear" w:color="auto" w:fill="FFFFFF"/>
+        </w:rPr>
+        <w:t xml:space="preserve"> server 2008</w:t>
       </w:r>
     </w:p>
     <w:p>
@@ -3783,15 +3923,33 @@
           <w:sz w:val="24"/>
           <w:szCs w:val="24"/>
         </w:rPr>
-        <w:t>Sistemas de Gestión</w:t>
-      </w:r>
-      <w:r>
-        <w:rPr>
-          <w:rFonts w:ascii="Times New Roman" w:hAnsi="Times New Roman" w:cs="Times New Roman"/>
-          <w:sz w:val="24"/>
-          <w:szCs w:val="24"/>
-        </w:rPr>
-        <w:t>de asistencia</w:t>
+        <w:t xml:space="preserve">Sistemas de </w:t>
+      </w:r>
+      <w:proofErr w:type="spellStart"/>
+      <w:r>
+        <w:rPr>
+          <w:rFonts w:ascii="Times New Roman" w:hAnsi="Times New Roman" w:cs="Times New Roman"/>
+          <w:sz w:val="24"/>
+          <w:szCs w:val="24"/>
+        </w:rPr>
+        <w:t>Gestión</w:t>
+      </w:r>
+      <w:r>
+        <w:rPr>
+          <w:rFonts w:ascii="Times New Roman" w:hAnsi="Times New Roman" w:cs="Times New Roman"/>
+          <w:sz w:val="24"/>
+          <w:szCs w:val="24"/>
+        </w:rPr>
+        <w:t>de</w:t>
+      </w:r>
+      <w:proofErr w:type="spellEnd"/>
+      <w:r>
+        <w:rPr>
+          <w:rFonts w:ascii="Times New Roman" w:hAnsi="Times New Roman" w:cs="Times New Roman"/>
+          <w:sz w:val="24"/>
+          <w:szCs w:val="24"/>
+        </w:rPr>
+        <w:t xml:space="preserve"> asistencia</w:t>
       </w:r>
       <w:r>
         <w:rPr>
@@ -4630,7 +4788,25 @@
           <w:sz w:val="24"/>
           <w:szCs w:val="24"/>
         </w:rPr>
-        <w:t>La Clínica Buena Salud, cuya sigla es BS, es una Institución que presenta un servicio médico especializado a pacientes con diferentes patologías. La información presentada en este capítulo fue otorgada por la doctora Yovana Flores, Propietaria.</w:t>
+        <w:t xml:space="preserve">La Clínica Buena Salud, cuya sigla es BS, es una Institución que presenta un servicio médico especializado a pacientes con diferentes patologías. La información presentada en este capítulo fue otorgada por la doctora </w:t>
+      </w:r>
+      <w:proofErr w:type="spellStart"/>
+      <w:r>
+        <w:rPr>
+          <w:rFonts w:ascii="Times New Roman" w:hAnsi="Times New Roman" w:cs="Times New Roman"/>
+          <w:sz w:val="24"/>
+          <w:szCs w:val="24"/>
+        </w:rPr>
+        <w:t>Yovana</w:t>
+      </w:r>
+      <w:proofErr w:type="spellEnd"/>
+      <w:r>
+        <w:rPr>
+          <w:rFonts w:ascii="Times New Roman" w:hAnsi="Times New Roman" w:cs="Times New Roman"/>
+          <w:sz w:val="24"/>
+          <w:szCs w:val="24"/>
+        </w:rPr>
+        <w:t xml:space="preserve"> Flores, Propietaria.</w:t>
       </w:r>
     </w:p>
     <w:p>
@@ -4668,7 +4844,25 @@
           <w:sz w:val="24"/>
           <w:szCs w:val="24"/>
         </w:rPr>
-        <w:t>Hoy en día la clínica cuenta con una serie de especialidades en diversasáreas lo que ha ocasionado que el número de pacientes aumente y lo cual conlleva al aumento de personal necesario para la mejor atención en la clínica.</w:t>
+        <w:t xml:space="preserve">Hoy en día la clínica cuenta con una serie de especialidades en </w:t>
+      </w:r>
+      <w:proofErr w:type="spellStart"/>
+      <w:r>
+        <w:rPr>
+          <w:rFonts w:ascii="Times New Roman" w:hAnsi="Times New Roman" w:cs="Times New Roman"/>
+          <w:sz w:val="24"/>
+          <w:szCs w:val="24"/>
+        </w:rPr>
+        <w:t>diversasáreas</w:t>
+      </w:r>
+      <w:proofErr w:type="spellEnd"/>
+      <w:r>
+        <w:rPr>
+          <w:rFonts w:ascii="Times New Roman" w:hAnsi="Times New Roman" w:cs="Times New Roman"/>
+          <w:sz w:val="24"/>
+          <w:szCs w:val="24"/>
+        </w:rPr>
+        <w:t xml:space="preserve"> lo que ha ocasionado que el número de pacientes aumente y lo cual conlleva al aumento de personal necesario para la mejor atención en la clínica.</w:t>
       </w:r>
     </w:p>
     <w:p>
@@ -5149,7 +5343,21 @@
         <w:rPr>
           <w:b w:val="0"/>
         </w:rPr>
-        <w:t xml:space="preserve"> (Yovana Flores V., 2012)</w:t>
+        <w:t xml:space="preserve"> (</w:t>
+      </w:r>
+      <w:proofErr w:type="spellStart"/>
+      <w:r>
+        <w:rPr>
+          <w:b w:val="0"/>
+        </w:rPr>
+        <w:t>Yovana</w:t>
+      </w:r>
+      <w:proofErr w:type="spellEnd"/>
+      <w:r>
+        <w:rPr>
+          <w:b w:val="0"/>
+        </w:rPr>
+        <w:t xml:space="preserve"> Flores V., 2012)</w:t>
       </w:r>
       <w:bookmarkEnd w:id="47"/>
     </w:p>
@@ -5416,6 +5624,7 @@
           <w:szCs w:val="24"/>
         </w:rPr>
       </w:pPr>
+      <w:proofErr w:type="spellStart"/>
       <w:r>
         <w:rPr>
           <w:rFonts w:ascii="Times New Roman" w:hAnsi="Times New Roman" w:cs="Times New Roman"/>
@@ -5423,7 +5632,17 @@
           <w:sz w:val="24"/>
           <w:szCs w:val="24"/>
         </w:rPr>
-        <w:t>Encargadodel personal</w:t>
+        <w:t>Encargadodel</w:t>
+      </w:r>
+      <w:proofErr w:type="spellEnd"/>
+      <w:r>
+        <w:rPr>
+          <w:rFonts w:ascii="Times New Roman" w:hAnsi="Times New Roman" w:cs="Times New Roman"/>
+          <w:b/>
+          <w:sz w:val="24"/>
+          <w:szCs w:val="24"/>
+        </w:rPr>
+        <w:t xml:space="preserve"> personal</w:t>
       </w:r>
     </w:p>
     <w:p>
@@ -6179,7 +6398,29 @@
           <w:szCs w:val="24"/>
           <w:lang w:val="es-BO"/>
         </w:rPr>
-        <w:t>El sistema deasistenciatiene por objeto:</w:t>
+        <w:t xml:space="preserve">El sistema </w:t>
+      </w:r>
+      <w:proofErr w:type="spellStart"/>
+      <w:r>
+        <w:rPr>
+          <w:rFonts w:ascii="Times New Roman" w:hAnsi="Times New Roman" w:cs="Times New Roman"/>
+          <w:b/>
+          <w:sz w:val="24"/>
+          <w:szCs w:val="24"/>
+          <w:lang w:val="es-BO"/>
+        </w:rPr>
+        <w:t>deasistenciatiene</w:t>
+      </w:r>
+      <w:proofErr w:type="spellEnd"/>
+      <w:r>
+        <w:rPr>
+          <w:rFonts w:ascii="Times New Roman" w:hAnsi="Times New Roman" w:cs="Times New Roman"/>
+          <w:b/>
+          <w:sz w:val="24"/>
+          <w:szCs w:val="24"/>
+          <w:lang w:val="es-BO"/>
+        </w:rPr>
+        <w:t xml:space="preserve"> por objeto:</w:t>
       </w:r>
     </w:p>
     <w:p>
@@ -6485,7 +6726,29 @@
           <w:szCs w:val="24"/>
           <w:lang w:eastAsia="es-ES"/>
         </w:rPr>
-        <w:t>Determinación de si el trabajo o servicio se efectuará por unidad de tiempo, deobra, por tarea o destajo, o por dos o más de estos sistemas.</w:t>
+        <w:t xml:space="preserve">Determinación de si el trabajo o servicio se efectuará por unidad de tiempo, </w:t>
+      </w:r>
+      <w:proofErr w:type="spellStart"/>
+      <w:r>
+        <w:rPr>
+          <w:rFonts w:ascii="Times New Roman" w:eastAsia="Times New Roman" w:hAnsi="Times New Roman" w:cs="Times New Roman"/>
+          <w:color w:val="000000"/>
+          <w:sz w:val="24"/>
+          <w:szCs w:val="24"/>
+          <w:lang w:eastAsia="es-ES"/>
+        </w:rPr>
+        <w:t>deobra</w:t>
+      </w:r>
+      <w:proofErr w:type="spellEnd"/>
+      <w:r>
+        <w:rPr>
+          <w:rFonts w:ascii="Times New Roman" w:eastAsia="Times New Roman" w:hAnsi="Times New Roman" w:cs="Times New Roman"/>
+          <w:color w:val="000000"/>
+          <w:sz w:val="24"/>
+          <w:szCs w:val="24"/>
+          <w:lang w:eastAsia="es-ES"/>
+        </w:rPr>
+        <w:t>, por tarea o destajo, o por dos o más de estos sistemas.</w:t>
       </w:r>
     </w:p>
     <w:p>
@@ -6601,7 +6864,29 @@
           <w:szCs w:val="24"/>
           <w:lang w:eastAsia="es-ES"/>
         </w:rPr>
-        <w:t>Inscripción de sus herederos, con indicación de nombres y edad, para efectosconcernientes a la reparación de los riesgos profesionales</w:t>
+        <w:t xml:space="preserve">Inscripción de sus herederos, con indicación de nombres y edad, para </w:t>
+      </w:r>
+      <w:proofErr w:type="spellStart"/>
+      <w:r>
+        <w:rPr>
+          <w:rFonts w:ascii="Times New Roman" w:eastAsia="Times New Roman" w:hAnsi="Times New Roman" w:cs="Times New Roman"/>
+          <w:color w:val="000000"/>
+          <w:sz w:val="24"/>
+          <w:szCs w:val="24"/>
+          <w:lang w:eastAsia="es-ES"/>
+        </w:rPr>
+        <w:t>efectosconcernientes</w:t>
+      </w:r>
+      <w:proofErr w:type="spellEnd"/>
+      <w:r>
+        <w:rPr>
+          <w:rFonts w:ascii="Times New Roman" w:eastAsia="Times New Roman" w:hAnsi="Times New Roman" w:cs="Times New Roman"/>
+          <w:color w:val="000000"/>
+          <w:sz w:val="24"/>
+          <w:szCs w:val="24"/>
+          <w:lang w:eastAsia="es-ES"/>
+        </w:rPr>
+        <w:t xml:space="preserve"> a la reparación de los riesgos profesionales</w:t>
       </w:r>
     </w:p>
     <w:p>
@@ -6881,7 +7166,25 @@
           <w:sz w:val="24"/>
           <w:szCs w:val="24"/>
         </w:rPr>
-        <w:t>El personal de dirección (directores, administradores, gerentes, jefes de sección, asesores), de vigilancia o confianza, o que por su naturaleza no puedan someterse a la jornada de trabajo, están exentos del cumplimiento de la jornada establecida y no podrátrabajar más de 12 horas diarias. (Art.46 L.G.T.)</w:t>
+        <w:t xml:space="preserve">El personal de dirección (directores, administradores, gerentes, jefes de sección, asesores), de vigilancia o confianza, o que por su naturaleza no puedan someterse a la jornada de trabajo, están exentos del cumplimiento de la jornada establecida y no </w:t>
+      </w:r>
+      <w:proofErr w:type="spellStart"/>
+      <w:r>
+        <w:rPr>
+          <w:rFonts w:ascii="Times New Roman" w:hAnsi="Times New Roman" w:cs="Times New Roman"/>
+          <w:sz w:val="24"/>
+          <w:szCs w:val="24"/>
+        </w:rPr>
+        <w:t>podrátrabajar</w:t>
+      </w:r>
+      <w:proofErr w:type="spellEnd"/>
+      <w:r>
+        <w:rPr>
+          <w:rFonts w:ascii="Times New Roman" w:hAnsi="Times New Roman" w:cs="Times New Roman"/>
+          <w:sz w:val="24"/>
+          <w:szCs w:val="24"/>
+        </w:rPr>
+        <w:t xml:space="preserve"> más de 12 horas diarias. (Art.46 L.G.T.)</w:t>
       </w:r>
     </w:p>
     <w:p>
@@ -6926,7 +7229,43 @@
           <w:sz w:val="24"/>
           <w:szCs w:val="24"/>
         </w:rPr>
-        <w:t>El período de descanso a media jornada no podrá ser menor a dos horas, sin que sepueda trabajar más de 5 horas continuas en cada período.(Art.49 L.G.T.)</w:t>
+        <w:t xml:space="preserve">El período de descanso a media jornada no podrá ser menor a dos horas, sin que </w:t>
+      </w:r>
+      <w:proofErr w:type="spellStart"/>
+      <w:r>
+        <w:rPr>
+          <w:rFonts w:ascii="Times New Roman" w:hAnsi="Times New Roman" w:cs="Times New Roman"/>
+          <w:sz w:val="24"/>
+          <w:szCs w:val="24"/>
+        </w:rPr>
+        <w:t>sepueda</w:t>
+      </w:r>
+      <w:proofErr w:type="spellEnd"/>
+      <w:r>
+        <w:rPr>
+          <w:rFonts w:ascii="Times New Roman" w:hAnsi="Times New Roman" w:cs="Times New Roman"/>
+          <w:sz w:val="24"/>
+          <w:szCs w:val="24"/>
+        </w:rPr>
+        <w:t xml:space="preserve"> trabajar más de 5 horas continuas en cada período</w:t>
+      </w:r>
+      <w:proofErr w:type="gramStart"/>
+      <w:r>
+        <w:rPr>
+          <w:rFonts w:ascii="Times New Roman" w:hAnsi="Times New Roman" w:cs="Times New Roman"/>
+          <w:sz w:val="24"/>
+          <w:szCs w:val="24"/>
+        </w:rPr>
+        <w:t>.(</w:t>
+      </w:r>
+      <w:proofErr w:type="gramEnd"/>
+      <w:r>
+        <w:rPr>
+          <w:rFonts w:ascii="Times New Roman" w:hAnsi="Times New Roman" w:cs="Times New Roman"/>
+          <w:sz w:val="24"/>
+          <w:szCs w:val="24"/>
+        </w:rPr>
+        <w:t>Art.49 L.G.T.)</w:t>
       </w:r>
     </w:p>
     <w:p>
@@ -6968,7 +7307,25 @@
           <w:sz w:val="24"/>
           <w:szCs w:val="24"/>
         </w:rPr>
-        <w:t>Son días hábiles para el trabajo, todos los días del año, con excepción de los domingos yferiados. (Art.41 L.G.T.)Según el Art. 67 del D.S.21060, los días feriados con suspensión de actividades públicas privadas son:</w:t>
+        <w:t xml:space="preserve">Son días hábiles para el trabajo, todos los días del año, con excepción de los domingos </w:t>
+      </w:r>
+      <w:proofErr w:type="spellStart"/>
+      <w:r>
+        <w:rPr>
+          <w:rFonts w:ascii="Times New Roman" w:hAnsi="Times New Roman" w:cs="Times New Roman"/>
+          <w:sz w:val="24"/>
+          <w:szCs w:val="24"/>
+        </w:rPr>
+        <w:t>yferiados</w:t>
+      </w:r>
+      <w:proofErr w:type="spellEnd"/>
+      <w:r>
+        <w:rPr>
+          <w:rFonts w:ascii="Times New Roman" w:hAnsi="Times New Roman" w:cs="Times New Roman"/>
+          <w:sz w:val="24"/>
+          <w:szCs w:val="24"/>
+        </w:rPr>
+        <w:t>. (Art.41 L.G.T.)Según el Art. 67 del D.S.21060, los días feriados con suspensión de actividades públicas privadas son:</w:t>
       </w:r>
     </w:p>
     <w:p>
@@ -7275,7 +7632,25 @@
           <w:sz w:val="24"/>
           <w:szCs w:val="24"/>
         </w:rPr>
-        <w:t>Cuando el feriado coincida con día domingo, deberá ser compensado con el día hábilsiguiente (lunes), Decreto Supremo 14260 del 30 de Diciembre de 1.978.</w:t>
+        <w:t xml:space="preserve">Cuando el feriado coincida con día domingo, deberá ser compensado con el día </w:t>
+      </w:r>
+      <w:proofErr w:type="spellStart"/>
+      <w:r>
+        <w:rPr>
+          <w:rFonts w:ascii="Times New Roman" w:hAnsi="Times New Roman" w:cs="Times New Roman"/>
+          <w:sz w:val="24"/>
+          <w:szCs w:val="24"/>
+        </w:rPr>
+        <w:t>hábilsiguiente</w:t>
+      </w:r>
+      <w:proofErr w:type="spellEnd"/>
+      <w:r>
+        <w:rPr>
+          <w:rFonts w:ascii="Times New Roman" w:hAnsi="Times New Roman" w:cs="Times New Roman"/>
+          <w:sz w:val="24"/>
+          <w:szCs w:val="24"/>
+        </w:rPr>
+        <w:t xml:space="preserve"> (lunes), Decreto Supremo 14260 del 30 de Diciembre de 1.978.</w:t>
       </w:r>
     </w:p>
     <w:p>
@@ -7640,7 +8015,31 @@
           <w:szCs w:val="24"/>
           <w:lang w:eastAsia="es-ES"/>
         </w:rPr>
-        <w:t>Módulo de inscripción (enrollment module) y</w:t>
+        <w:t>Módulo de inscripción (</w:t>
+      </w:r>
+      <w:proofErr w:type="spellStart"/>
+      <w:r>
+        <w:rPr>
+          <w:rFonts w:ascii="Times New Roman" w:eastAsia="Times New Roman" w:hAnsi="Times New Roman" w:cs="Times New Roman"/>
+          <w:i/>
+          <w:iCs/>
+          <w:sz w:val="24"/>
+          <w:szCs w:val="24"/>
+          <w:lang w:eastAsia="es-ES"/>
+        </w:rPr>
+        <w:t>enrollment</w:t>
+      </w:r>
+      <w:proofErr w:type="spellEnd"/>
+      <w:r>
+        <w:rPr>
+          <w:rFonts w:ascii="Times New Roman" w:eastAsia="Times New Roman" w:hAnsi="Times New Roman" w:cs="Times New Roman"/>
+          <w:i/>
+          <w:iCs/>
+          <w:sz w:val="24"/>
+          <w:szCs w:val="24"/>
+          <w:lang w:eastAsia="es-ES"/>
+        </w:rPr>
+        <w:t xml:space="preserve"> module) y</w:t>
       </w:r>
     </w:p>
     <w:p>
@@ -7667,7 +8066,31 @@
           <w:szCs w:val="24"/>
           <w:lang w:eastAsia="es-ES"/>
         </w:rPr>
-        <w:t>Módulo de identificación (identification module).</w:t>
+        <w:t>Módulo de identificación (</w:t>
+      </w:r>
+      <w:proofErr w:type="spellStart"/>
+      <w:r>
+        <w:rPr>
+          <w:rFonts w:ascii="Times New Roman" w:eastAsia="Times New Roman" w:hAnsi="Times New Roman" w:cs="Times New Roman"/>
+          <w:i/>
+          <w:iCs/>
+          <w:sz w:val="24"/>
+          <w:szCs w:val="24"/>
+          <w:lang w:eastAsia="es-ES"/>
+        </w:rPr>
+        <w:t>identification</w:t>
+      </w:r>
+      <w:proofErr w:type="spellEnd"/>
+      <w:r>
+        <w:rPr>
+          <w:rFonts w:ascii="Times New Roman" w:eastAsia="Times New Roman" w:hAnsi="Times New Roman" w:cs="Times New Roman"/>
+          <w:i/>
+          <w:iCs/>
+          <w:sz w:val="24"/>
+          <w:szCs w:val="24"/>
+          <w:lang w:eastAsia="es-ES"/>
+        </w:rPr>
+        <w:t xml:space="preserve"> module).</w:t>
       </w:r>
     </w:p>
     <w:p>
@@ -7709,7 +8132,47 @@
           <w:szCs w:val="24"/>
           <w:lang w:eastAsia="es-ES"/>
         </w:rPr>
-        <w:t>El primero se encarga de adquirir datos relativos al indicador biométrico elegido y entregar una representación en formato digital de éste. El segundo extrae, a partir de la salida del lector, características representativas del indicador. El conjunto de características anterior, que será almacenado en una base de datos central u otro medio como una tarjeta magnética, recibirá el nombre de template. En otras palabras un template es la información representativa del indicador biométrico que se encuentra almacenada y que será utilizada en las labores de identificación al ser comparada con la información proveniente del indicador biométrico en el punto de acceso.</w:t>
+        <w:t xml:space="preserve">El primero se encarga de adquirir datos relativos al indicador biométrico elegido y entregar una representación en formato digital de éste. El segundo extrae, a partir de la salida del lector, características representativas del indicador. El conjunto de características anterior, que será almacenado en una base de datos central u otro medio como una tarjeta magnética, recibirá el nombre de </w:t>
+      </w:r>
+      <w:proofErr w:type="spellStart"/>
+      <w:r>
+        <w:rPr>
+          <w:rFonts w:ascii="Times New Roman" w:eastAsia="Times New Roman" w:hAnsi="Times New Roman" w:cs="Times New Roman"/>
+          <w:sz w:val="24"/>
+          <w:szCs w:val="24"/>
+          <w:lang w:eastAsia="es-ES"/>
+        </w:rPr>
+        <w:t>template</w:t>
+      </w:r>
+      <w:proofErr w:type="spellEnd"/>
+      <w:r>
+        <w:rPr>
+          <w:rFonts w:ascii="Times New Roman" w:eastAsia="Times New Roman" w:hAnsi="Times New Roman" w:cs="Times New Roman"/>
+          <w:sz w:val="24"/>
+          <w:szCs w:val="24"/>
+          <w:lang w:eastAsia="es-ES"/>
+        </w:rPr>
+        <w:t xml:space="preserve">. En otras palabras un </w:t>
+      </w:r>
+      <w:proofErr w:type="spellStart"/>
+      <w:r>
+        <w:rPr>
+          <w:rFonts w:ascii="Times New Roman" w:eastAsia="Times New Roman" w:hAnsi="Times New Roman" w:cs="Times New Roman"/>
+          <w:sz w:val="24"/>
+          <w:szCs w:val="24"/>
+          <w:lang w:eastAsia="es-ES"/>
+        </w:rPr>
+        <w:t>template</w:t>
+      </w:r>
+      <w:proofErr w:type="spellEnd"/>
+      <w:r>
+        <w:rPr>
+          <w:rFonts w:ascii="Times New Roman" w:eastAsia="Times New Roman" w:hAnsi="Times New Roman" w:cs="Times New Roman"/>
+          <w:sz w:val="24"/>
+          <w:szCs w:val="24"/>
+          <w:lang w:eastAsia="es-ES"/>
+        </w:rPr>
+        <w:t xml:space="preserve"> es la información representativa del indicador biométrico que se encuentra almacenada y que será utilizada en las labores de identificación al ser comparada con la información proveniente del indicador biométrico en el punto de acceso.</w:t>
       </w:r>
     </w:p>
     <w:tbl>
@@ -7911,6 +8374,7 @@
         </w:rPr>
         <w:t>El módulo de identificación es el responsable del reconocimiento de individuos, por ejemplo en una aplicación de control de acceso. El proceso de identificación comienza cuando el lector biométrico captura la característica del individuo a ser identificado y la convierte a formato digital, para que a continuación el extractor de características produzca una representación compacta con el mismo formato de los </w:t>
       </w:r>
+      <w:proofErr w:type="spellStart"/>
       <w:r>
         <w:rPr>
           <w:rFonts w:ascii="Times New Roman" w:eastAsia="Times New Roman" w:hAnsi="Times New Roman" w:cs="Times New Roman"/>
@@ -7922,6 +8386,7 @@
         </w:rPr>
         <w:t>templates</w:t>
       </w:r>
+      <w:proofErr w:type="spellEnd"/>
       <w:r>
         <w:rPr>
           <w:rFonts w:ascii="Times New Roman" w:eastAsia="Times New Roman" w:hAnsi="Times New Roman" w:cs="Times New Roman"/>
@@ -7929,7 +8394,27 @@
           <w:szCs w:val="24"/>
           <w:lang w:eastAsia="es-ES"/>
         </w:rPr>
-        <w:t>. La representación resultante se denomina query y es enviada al comparador de </w:t>
+        <w:t xml:space="preserve">. La representación resultante se denomina </w:t>
+      </w:r>
+      <w:proofErr w:type="spellStart"/>
+      <w:r>
+        <w:rPr>
+          <w:rFonts w:ascii="Times New Roman" w:eastAsia="Times New Roman" w:hAnsi="Times New Roman" w:cs="Times New Roman"/>
+          <w:sz w:val="24"/>
+          <w:szCs w:val="24"/>
+          <w:lang w:eastAsia="es-ES"/>
+        </w:rPr>
+        <w:t>query</w:t>
+      </w:r>
+      <w:proofErr w:type="spellEnd"/>
+      <w:r>
+        <w:rPr>
+          <w:rFonts w:ascii="Times New Roman" w:eastAsia="Times New Roman" w:hAnsi="Times New Roman" w:cs="Times New Roman"/>
+          <w:sz w:val="24"/>
+          <w:szCs w:val="24"/>
+          <w:lang w:eastAsia="es-ES"/>
+        </w:rPr>
+        <w:t xml:space="preserve"> y es enviada al comparador de </w:t>
       </w:r>
       <w:r>
         <w:rPr>
@@ -7960,7 +8445,31 @@
           <w:szCs w:val="24"/>
           <w:lang w:eastAsia="es-ES"/>
         </w:rPr>
-        <w:t> templates </w:t>
+        <w:t> </w:t>
+      </w:r>
+      <w:proofErr w:type="spellStart"/>
+      <w:r>
+        <w:rPr>
+          <w:rFonts w:ascii="Times New Roman" w:eastAsia="Times New Roman" w:hAnsi="Times New Roman" w:cs="Times New Roman"/>
+          <w:i/>
+          <w:iCs/>
+          <w:sz w:val="24"/>
+          <w:szCs w:val="24"/>
+          <w:lang w:eastAsia="es-ES"/>
+        </w:rPr>
+        <w:t>templates</w:t>
+      </w:r>
+      <w:proofErr w:type="spellEnd"/>
+      <w:r>
+        <w:rPr>
+          <w:rFonts w:ascii="Times New Roman" w:eastAsia="Times New Roman" w:hAnsi="Times New Roman" w:cs="Times New Roman"/>
+          <w:i/>
+          <w:iCs/>
+          <w:sz w:val="24"/>
+          <w:szCs w:val="24"/>
+          <w:lang w:eastAsia="es-ES"/>
+        </w:rPr>
+        <w:t> </w:t>
       </w:r>
       <w:r>
         <w:rPr>
@@ -19194,8 +19703,20 @@
           <w:szCs w:val="24"/>
           <w:lang w:val="es-BO"/>
         </w:rPr>
-        <w:t>CU: GestionarEmpleado</w:t>
-      </w:r>
+        <w:t xml:space="preserve">CU: </w:t>
+      </w:r>
+      <w:proofErr w:type="spellStart"/>
+      <w:r>
+        <w:rPr>
+          <w:rFonts w:ascii="Times New Roman" w:hAnsi="Times New Roman" w:cs="Times New Roman"/>
+          <w:b/>
+          <w:sz w:val="24"/>
+          <w:szCs w:val="24"/>
+          <w:lang w:val="es-BO"/>
+        </w:rPr>
+        <w:t>GestionarEmpleado</w:t>
+      </w:r>
+      <w:proofErr w:type="spellEnd"/>
     </w:p>
     <w:p>
       <w:pPr>
@@ -20194,6 +20715,7 @@
                 <w:szCs w:val="20"/>
               </w:rPr>
             </w:pPr>
+            <w:proofErr w:type="spellStart"/>
             <w:r>
               <w:rPr>
                 <w:rFonts w:ascii="Times New Roman" w:hAnsi="Times New Roman" w:cs="Times New Roman"/>
@@ -20202,6 +20724,7 @@
               </w:rPr>
               <w:t>FrmListado</w:t>
             </w:r>
+            <w:proofErr w:type="spellEnd"/>
           </w:p>
         </w:tc>
       </w:tr>
@@ -20248,6 +20771,7 @@
                 <w:szCs w:val="20"/>
               </w:rPr>
             </w:pPr>
+            <w:proofErr w:type="spellStart"/>
             <w:r>
               <w:rPr>
                 <w:rFonts w:ascii="Times New Roman" w:hAnsi="Times New Roman" w:cs="Times New Roman"/>
@@ -20256,6 +20780,7 @@
               </w:rPr>
               <w:t>Form</w:t>
             </w:r>
+            <w:proofErr w:type="spellEnd"/>
           </w:p>
         </w:tc>
       </w:tr>
@@ -20364,13 +20889,41 @@
                 <w:szCs w:val="20"/>
               </w:rPr>
             </w:pPr>
-            <w:r>
-              <w:rPr>
-                <w:rFonts w:ascii="Times New Roman" w:hAnsi="Times New Roman" w:cs="Times New Roman"/>
-                <w:sz w:val="20"/>
-                <w:szCs w:val="20"/>
-              </w:rPr>
-              <w:t xml:space="preserve">Cod, CI, Nombre, Apellido, FechaNac, Profesión, Nacionalidad, Teléfono, Dirección, Genero.  </w:t>
+            <w:proofErr w:type="spellStart"/>
+            <w:r>
+              <w:rPr>
+                <w:rFonts w:ascii="Times New Roman" w:hAnsi="Times New Roman" w:cs="Times New Roman"/>
+                <w:sz w:val="20"/>
+                <w:szCs w:val="20"/>
+              </w:rPr>
+              <w:t>Cod</w:t>
+            </w:r>
+            <w:proofErr w:type="spellEnd"/>
+            <w:r>
+              <w:rPr>
+                <w:rFonts w:ascii="Times New Roman" w:hAnsi="Times New Roman" w:cs="Times New Roman"/>
+                <w:sz w:val="20"/>
+                <w:szCs w:val="20"/>
+              </w:rPr>
+              <w:t xml:space="preserve">, CI, Nombre, Apellido, </w:t>
+            </w:r>
+            <w:proofErr w:type="spellStart"/>
+            <w:r>
+              <w:rPr>
+                <w:rFonts w:ascii="Times New Roman" w:hAnsi="Times New Roman" w:cs="Times New Roman"/>
+                <w:sz w:val="20"/>
+                <w:szCs w:val="20"/>
+              </w:rPr>
+              <w:t>FechaNac</w:t>
+            </w:r>
+            <w:proofErr w:type="spellEnd"/>
+            <w:r>
+              <w:rPr>
+                <w:rFonts w:ascii="Times New Roman" w:hAnsi="Times New Roman" w:cs="Times New Roman"/>
+                <w:sz w:val="20"/>
+                <w:szCs w:val="20"/>
+              </w:rPr>
+              <w:t xml:space="preserve">, Profesión, Nacionalidad, Teléfono, Dirección, Genero.  </w:t>
             </w:r>
           </w:p>
         </w:tc>
@@ -20540,6 +21093,7 @@
                 <w:szCs w:val="20"/>
               </w:rPr>
             </w:pPr>
+            <w:proofErr w:type="spellStart"/>
             <w:r>
               <w:rPr>
                 <w:rFonts w:ascii="Times New Roman" w:hAnsi="Times New Roman" w:cs="Times New Roman"/>
@@ -20548,6 +21102,7 @@
               </w:rPr>
               <w:t>Form</w:t>
             </w:r>
+            <w:proofErr w:type="spellEnd"/>
           </w:p>
         </w:tc>
       </w:tr>
@@ -20656,13 +21211,41 @@
                 <w:szCs w:val="20"/>
               </w:rPr>
             </w:pPr>
-            <w:r>
-              <w:rPr>
-                <w:rFonts w:ascii="Times New Roman" w:hAnsi="Times New Roman" w:cs="Times New Roman"/>
-                <w:sz w:val="20"/>
-                <w:szCs w:val="20"/>
-              </w:rPr>
-              <w:t xml:space="preserve">Cod, CI, Nombre, Apellido, FechaNac, Profesión, Nacionalidad, Teléfono, Dirección, Genero.  </w:t>
+            <w:proofErr w:type="spellStart"/>
+            <w:r>
+              <w:rPr>
+                <w:rFonts w:ascii="Times New Roman" w:hAnsi="Times New Roman" w:cs="Times New Roman"/>
+                <w:sz w:val="20"/>
+                <w:szCs w:val="20"/>
+              </w:rPr>
+              <w:t>Cod</w:t>
+            </w:r>
+            <w:proofErr w:type="spellEnd"/>
+            <w:r>
+              <w:rPr>
+                <w:rFonts w:ascii="Times New Roman" w:hAnsi="Times New Roman" w:cs="Times New Roman"/>
+                <w:sz w:val="20"/>
+                <w:szCs w:val="20"/>
+              </w:rPr>
+              <w:t xml:space="preserve">, CI, Nombre, Apellido, </w:t>
+            </w:r>
+            <w:proofErr w:type="spellStart"/>
+            <w:r>
+              <w:rPr>
+                <w:rFonts w:ascii="Times New Roman" w:hAnsi="Times New Roman" w:cs="Times New Roman"/>
+                <w:sz w:val="20"/>
+                <w:szCs w:val="20"/>
+              </w:rPr>
+              <w:t>FechaNac</w:t>
+            </w:r>
+            <w:proofErr w:type="spellEnd"/>
+            <w:r>
+              <w:rPr>
+                <w:rFonts w:ascii="Times New Roman" w:hAnsi="Times New Roman" w:cs="Times New Roman"/>
+                <w:sz w:val="20"/>
+                <w:szCs w:val="20"/>
+              </w:rPr>
+              <w:t xml:space="preserve">, Profesión, Nacionalidad, Teléfono, Dirección, Genero.  </w:t>
             </w:r>
           </w:p>
         </w:tc>
@@ -20778,6 +21361,7 @@
                 <w:szCs w:val="20"/>
               </w:rPr>
             </w:pPr>
+            <w:proofErr w:type="spellStart"/>
             <w:r>
               <w:rPr>
                 <w:rFonts w:ascii="Times New Roman" w:hAnsi="Times New Roman" w:cs="Times New Roman"/>
@@ -20786,6 +21370,7 @@
               </w:rPr>
               <w:t>FrmListado</w:t>
             </w:r>
+            <w:proofErr w:type="spellEnd"/>
           </w:p>
         </w:tc>
       </w:tr>
@@ -20832,6 +21417,7 @@
                 <w:szCs w:val="20"/>
               </w:rPr>
             </w:pPr>
+            <w:proofErr w:type="spellStart"/>
             <w:r>
               <w:rPr>
                 <w:rFonts w:ascii="Times New Roman" w:hAnsi="Times New Roman" w:cs="Times New Roman"/>
@@ -20840,6 +21426,7 @@
               </w:rPr>
               <w:t>Form</w:t>
             </w:r>
+            <w:proofErr w:type="spellEnd"/>
           </w:p>
         </w:tc>
       </w:tr>
@@ -21116,6 +21703,7 @@
                 <w:szCs w:val="20"/>
               </w:rPr>
             </w:pPr>
+            <w:proofErr w:type="spellStart"/>
             <w:r>
               <w:rPr>
                 <w:rFonts w:ascii="Times New Roman" w:hAnsi="Times New Roman" w:cs="Times New Roman"/>
@@ -21124,6 +21712,7 @@
               </w:rPr>
               <w:t>Form</w:t>
             </w:r>
+            <w:proofErr w:type="spellEnd"/>
           </w:p>
         </w:tc>
       </w:tr>
@@ -21400,6 +21989,7 @@
                 <w:szCs w:val="20"/>
               </w:rPr>
             </w:pPr>
+            <w:proofErr w:type="spellStart"/>
             <w:r>
               <w:rPr>
                 <w:rFonts w:ascii="Times New Roman" w:hAnsi="Times New Roman" w:cs="Times New Roman"/>
@@ -21408,6 +21998,7 @@
               </w:rPr>
               <w:t>Form</w:t>
             </w:r>
+            <w:proofErr w:type="spellEnd"/>
           </w:p>
         </w:tc>
       </w:tr>
@@ -21640,6 +22231,7 @@
                 <w:szCs w:val="20"/>
               </w:rPr>
             </w:pPr>
+            <w:proofErr w:type="spellStart"/>
             <w:r>
               <w:rPr>
                 <w:rFonts w:ascii="Times New Roman" w:hAnsi="Times New Roman" w:cs="Times New Roman"/>
@@ -21648,6 +22240,7 @@
               </w:rPr>
               <w:t>FrmListado</w:t>
             </w:r>
+            <w:proofErr w:type="spellEnd"/>
           </w:p>
         </w:tc>
       </w:tr>
@@ -21694,6 +22287,7 @@
                 <w:szCs w:val="20"/>
               </w:rPr>
             </w:pPr>
+            <w:proofErr w:type="spellStart"/>
             <w:r>
               <w:rPr>
                 <w:rFonts w:ascii="Times New Roman" w:hAnsi="Times New Roman" w:cs="Times New Roman"/>
@@ -21702,6 +22296,7 @@
               </w:rPr>
               <w:t>Form</w:t>
             </w:r>
+            <w:proofErr w:type="spellEnd"/>
           </w:p>
         </w:tc>
       </w:tr>
@@ -21978,6 +22573,7 @@
                 <w:szCs w:val="20"/>
               </w:rPr>
             </w:pPr>
+            <w:proofErr w:type="spellStart"/>
             <w:r>
               <w:rPr>
                 <w:rFonts w:ascii="Times New Roman" w:hAnsi="Times New Roman" w:cs="Times New Roman"/>
@@ -21986,6 +22582,7 @@
               </w:rPr>
               <w:t>Form</w:t>
             </w:r>
+            <w:proofErr w:type="spellEnd"/>
           </w:p>
         </w:tc>
       </w:tr>
@@ -22208,6 +22805,7 @@
                 <w:szCs w:val="20"/>
               </w:rPr>
             </w:pPr>
+            <w:proofErr w:type="spellStart"/>
             <w:r>
               <w:rPr>
                 <w:rFonts w:ascii="Times New Roman" w:hAnsi="Times New Roman" w:cs="Times New Roman"/>
@@ -22216,6 +22814,7 @@
               </w:rPr>
               <w:t>FrmListado</w:t>
             </w:r>
+            <w:proofErr w:type="spellEnd"/>
           </w:p>
         </w:tc>
       </w:tr>
@@ -22262,6 +22861,7 @@
                 <w:szCs w:val="20"/>
               </w:rPr>
             </w:pPr>
+            <w:proofErr w:type="spellStart"/>
             <w:r>
               <w:rPr>
                 <w:rFonts w:ascii="Times New Roman" w:hAnsi="Times New Roman" w:cs="Times New Roman"/>
@@ -22270,6 +22870,7 @@
               </w:rPr>
               <w:t>Form</w:t>
             </w:r>
+            <w:proofErr w:type="spellEnd"/>
           </w:p>
         </w:tc>
       </w:tr>
@@ -22546,6 +23147,7 @@
                 <w:szCs w:val="20"/>
               </w:rPr>
             </w:pPr>
+            <w:proofErr w:type="spellStart"/>
             <w:r>
               <w:rPr>
                 <w:rFonts w:ascii="Times New Roman" w:hAnsi="Times New Roman" w:cs="Times New Roman"/>
@@ -22554,6 +23156,7 @@
               </w:rPr>
               <w:t>Form</w:t>
             </w:r>
+            <w:proofErr w:type="spellEnd"/>
           </w:p>
         </w:tc>
       </w:tr>
@@ -22776,6 +23379,7 @@
                 <w:szCs w:val="20"/>
               </w:rPr>
             </w:pPr>
+            <w:proofErr w:type="spellStart"/>
             <w:r>
               <w:rPr>
                 <w:rFonts w:ascii="Times New Roman" w:hAnsi="Times New Roman" w:cs="Times New Roman"/>
@@ -22784,6 +23388,7 @@
               </w:rPr>
               <w:t>FrmListado</w:t>
             </w:r>
+            <w:proofErr w:type="spellEnd"/>
           </w:p>
         </w:tc>
       </w:tr>
@@ -22830,6 +23435,7 @@
                 <w:szCs w:val="20"/>
               </w:rPr>
             </w:pPr>
+            <w:proofErr w:type="spellStart"/>
             <w:r>
               <w:rPr>
                 <w:rFonts w:ascii="Times New Roman" w:hAnsi="Times New Roman" w:cs="Times New Roman"/>
@@ -22838,6 +23444,7 @@
               </w:rPr>
               <w:t>Form</w:t>
             </w:r>
+            <w:proofErr w:type="spellEnd"/>
           </w:p>
         </w:tc>
       </w:tr>
@@ -23114,6 +23721,7 @@
                 <w:szCs w:val="20"/>
               </w:rPr>
             </w:pPr>
+            <w:proofErr w:type="spellStart"/>
             <w:r>
               <w:rPr>
                 <w:rFonts w:ascii="Times New Roman" w:hAnsi="Times New Roman" w:cs="Times New Roman"/>
@@ -23122,6 +23730,7 @@
               </w:rPr>
               <w:t>Form</w:t>
             </w:r>
+            <w:proofErr w:type="spellEnd"/>
           </w:p>
         </w:tc>
       </w:tr>
@@ -23361,6 +23970,7 @@
                 <w:szCs w:val="20"/>
               </w:rPr>
             </w:pPr>
+            <w:proofErr w:type="spellStart"/>
             <w:r>
               <w:rPr>
                 <w:rFonts w:ascii="Times New Roman" w:hAnsi="Times New Roman" w:cs="Times New Roman"/>
@@ -23369,6 +23979,7 @@
               </w:rPr>
               <w:t>GEmpleado</w:t>
             </w:r>
+            <w:proofErr w:type="spellEnd"/>
           </w:p>
         </w:tc>
       </w:tr>
@@ -23469,13 +24080,41 @@
                 <w:szCs w:val="20"/>
               </w:rPr>
             </w:pPr>
-            <w:r>
-              <w:rPr>
-                <w:rFonts w:ascii="Times New Roman" w:hAnsi="Times New Roman" w:cs="Times New Roman"/>
-                <w:sz w:val="20"/>
-                <w:szCs w:val="20"/>
-              </w:rPr>
-              <w:t xml:space="preserve">Cod, CI, Nombre, Apellido, FechaNac, Profesión, Nacionalidad, Teléfono, </w:t>
+            <w:proofErr w:type="spellStart"/>
+            <w:r>
+              <w:rPr>
+                <w:rFonts w:ascii="Times New Roman" w:hAnsi="Times New Roman" w:cs="Times New Roman"/>
+                <w:sz w:val="20"/>
+                <w:szCs w:val="20"/>
+              </w:rPr>
+              <w:t>Cod</w:t>
+            </w:r>
+            <w:proofErr w:type="spellEnd"/>
+            <w:r>
+              <w:rPr>
+                <w:rFonts w:ascii="Times New Roman" w:hAnsi="Times New Roman" w:cs="Times New Roman"/>
+                <w:sz w:val="20"/>
+                <w:szCs w:val="20"/>
+              </w:rPr>
+              <w:t xml:space="preserve">, CI, Nombre, Apellido, </w:t>
+            </w:r>
+            <w:proofErr w:type="spellStart"/>
+            <w:r>
+              <w:rPr>
+                <w:rFonts w:ascii="Times New Roman" w:hAnsi="Times New Roman" w:cs="Times New Roman"/>
+                <w:sz w:val="20"/>
+                <w:szCs w:val="20"/>
+              </w:rPr>
+              <w:t>FechaNac</w:t>
+            </w:r>
+            <w:proofErr w:type="spellEnd"/>
+            <w:r>
+              <w:rPr>
+                <w:rFonts w:ascii="Times New Roman" w:hAnsi="Times New Roman" w:cs="Times New Roman"/>
+                <w:sz w:val="20"/>
+                <w:szCs w:val="20"/>
+              </w:rPr>
+              <w:t xml:space="preserve">, Profesión, Nacionalidad, Teléfono, </w:t>
             </w:r>
             <w:r>
               <w:rPr>
@@ -23639,6 +24278,7 @@
                 <w:szCs w:val="20"/>
               </w:rPr>
             </w:pPr>
+            <w:proofErr w:type="spellStart"/>
             <w:r>
               <w:rPr>
                 <w:rFonts w:ascii="Times New Roman" w:hAnsi="Times New Roman" w:cs="Times New Roman"/>
@@ -23647,6 +24287,7 @@
               </w:rPr>
               <w:t>GContrato</w:t>
             </w:r>
+            <w:proofErr w:type="spellEnd"/>
           </w:p>
         </w:tc>
       </w:tr>
@@ -23896,6 +24537,7 @@
                 <w:szCs w:val="20"/>
               </w:rPr>
             </w:pPr>
+            <w:proofErr w:type="spellStart"/>
             <w:r>
               <w:rPr>
                 <w:rFonts w:ascii="Times New Roman" w:hAnsi="Times New Roman" w:cs="Times New Roman"/>
@@ -23904,6 +24546,7 @@
               </w:rPr>
               <w:t>GAdendas</w:t>
             </w:r>
+            <w:proofErr w:type="spellEnd"/>
           </w:p>
         </w:tc>
       </w:tr>
@@ -24126,6 +24769,7 @@
                 <w:szCs w:val="20"/>
               </w:rPr>
             </w:pPr>
+            <w:proofErr w:type="spellStart"/>
             <w:r>
               <w:rPr>
                 <w:rFonts w:ascii="Times New Roman" w:hAnsi="Times New Roman" w:cs="Times New Roman"/>
@@ -24134,6 +24778,7 @@
               </w:rPr>
               <w:t>GTipoContrato</w:t>
             </w:r>
+            <w:proofErr w:type="spellEnd"/>
           </w:p>
         </w:tc>
       </w:tr>
@@ -24294,8 +24939,18 @@
                 <w:sz w:val="20"/>
                 <w:szCs w:val="20"/>
               </w:rPr>
-              <w:t>Inserta TipoContrato</w:t>
-            </w:r>
+              <w:t xml:space="preserve">Inserta </w:t>
+            </w:r>
+            <w:proofErr w:type="spellStart"/>
+            <w:r>
+              <w:rPr>
+                <w:rFonts w:ascii="Times New Roman" w:hAnsi="Times New Roman" w:cs="Times New Roman"/>
+                <w:sz w:val="20"/>
+                <w:szCs w:val="20"/>
+              </w:rPr>
+              <w:t>TipoContrato</w:t>
+            </w:r>
+            <w:proofErr w:type="spellEnd"/>
           </w:p>
           <w:p>
             <w:pPr>
@@ -24315,6 +24970,7 @@
               </w:rPr>
               <w:t xml:space="preserve">Actualiza </w:t>
             </w:r>
+            <w:proofErr w:type="spellStart"/>
             <w:r>
               <w:rPr>
                 <w:rFonts w:ascii="Times New Roman" w:hAnsi="Times New Roman" w:cs="Times New Roman"/>
@@ -24323,6 +24979,7 @@
               </w:rPr>
               <w:t>TipoContrato</w:t>
             </w:r>
+            <w:proofErr w:type="spellEnd"/>
           </w:p>
           <w:p>
             <w:pPr>
@@ -24340,8 +24997,18 @@
                 <w:sz w:val="20"/>
                 <w:szCs w:val="20"/>
               </w:rPr>
-              <w:t>Eliminar TipoContrato</w:t>
-            </w:r>
+              <w:t xml:space="preserve">Eliminar </w:t>
+            </w:r>
+            <w:proofErr w:type="spellStart"/>
+            <w:r>
+              <w:rPr>
+                <w:rFonts w:ascii="Times New Roman" w:hAnsi="Times New Roman" w:cs="Times New Roman"/>
+                <w:sz w:val="20"/>
+                <w:szCs w:val="20"/>
+              </w:rPr>
+              <w:t>TipoContrato</w:t>
+            </w:r>
+            <w:proofErr w:type="spellEnd"/>
           </w:p>
         </w:tc>
       </w:tr>
@@ -24402,6 +25069,7 @@
                 <w:szCs w:val="20"/>
               </w:rPr>
             </w:pPr>
+            <w:proofErr w:type="spellStart"/>
             <w:r>
               <w:rPr>
                 <w:rFonts w:ascii="Times New Roman" w:hAnsi="Times New Roman" w:cs="Times New Roman"/>
@@ -24410,6 +25078,7 @@
               </w:rPr>
               <w:t>GFeriado</w:t>
             </w:r>
+            <w:proofErr w:type="spellEnd"/>
           </w:p>
         </w:tc>
       </w:tr>
@@ -24671,6 +25340,7 @@
                 <w:szCs w:val="20"/>
               </w:rPr>
             </w:pPr>
+            <w:proofErr w:type="spellStart"/>
             <w:r>
               <w:rPr>
                 <w:rFonts w:ascii="Times New Roman" w:hAnsi="Times New Roman" w:cs="Times New Roman"/>
@@ -24679,6 +25349,7 @@
               </w:rPr>
               <w:t>GSucursal</w:t>
             </w:r>
+            <w:proofErr w:type="spellEnd"/>
           </w:p>
         </w:tc>
       </w:tr>
@@ -24964,6 +25635,7 @@
                 <w:szCs w:val="20"/>
               </w:rPr>
             </w:pPr>
+            <w:proofErr w:type="spellStart"/>
             <w:r>
               <w:rPr>
                 <w:rFonts w:ascii="Times New Roman" w:hAnsi="Times New Roman" w:cs="Times New Roman"/>
@@ -24972,6 +25644,7 @@
               </w:rPr>
               <w:t>GTurno</w:t>
             </w:r>
+            <w:proofErr w:type="spellEnd"/>
           </w:p>
         </w:tc>
       </w:tr>
@@ -25233,6 +25906,7 @@
                 <w:szCs w:val="20"/>
               </w:rPr>
             </w:pPr>
+            <w:proofErr w:type="spellStart"/>
             <w:r>
               <w:rPr>
                 <w:rFonts w:ascii="Times New Roman" w:hAnsi="Times New Roman" w:cs="Times New Roman"/>
@@ -25241,6 +25915,7 @@
               </w:rPr>
               <w:t>GCronograma</w:t>
             </w:r>
+            <w:proofErr w:type="spellEnd"/>
           </w:p>
         </w:tc>
       </w:tr>
@@ -25642,7 +26317,151 @@
                 <w:sz w:val="20"/>
                 <w:szCs w:val="20"/>
               </w:rPr>
-              <w:t>ci, nombre, APaterno, AMaterno, fechaNac, Genero, estadoCivil, profesion, nacionalidad, telefono1, telefenoInterno, direccion, nroAsegurado, NUA, activo</w:t>
+              <w:t xml:space="preserve">ci, nombre, </w:t>
+            </w:r>
+            <w:proofErr w:type="spellStart"/>
+            <w:r>
+              <w:rPr>
+                <w:rFonts w:ascii="Times New Roman" w:hAnsi="Times New Roman" w:cs="Times New Roman"/>
+                <w:sz w:val="20"/>
+                <w:szCs w:val="20"/>
+              </w:rPr>
+              <w:t>APaterno</w:t>
+            </w:r>
+            <w:proofErr w:type="spellEnd"/>
+            <w:r>
+              <w:rPr>
+                <w:rFonts w:ascii="Times New Roman" w:hAnsi="Times New Roman" w:cs="Times New Roman"/>
+                <w:sz w:val="20"/>
+                <w:szCs w:val="20"/>
+              </w:rPr>
+              <w:t xml:space="preserve">, </w:t>
+            </w:r>
+            <w:proofErr w:type="spellStart"/>
+            <w:r>
+              <w:rPr>
+                <w:rFonts w:ascii="Times New Roman" w:hAnsi="Times New Roman" w:cs="Times New Roman"/>
+                <w:sz w:val="20"/>
+                <w:szCs w:val="20"/>
+              </w:rPr>
+              <w:t>AMaterno</w:t>
+            </w:r>
+            <w:proofErr w:type="spellEnd"/>
+            <w:r>
+              <w:rPr>
+                <w:rFonts w:ascii="Times New Roman" w:hAnsi="Times New Roman" w:cs="Times New Roman"/>
+                <w:sz w:val="20"/>
+                <w:szCs w:val="20"/>
+              </w:rPr>
+              <w:t xml:space="preserve">, </w:t>
+            </w:r>
+            <w:proofErr w:type="spellStart"/>
+            <w:r>
+              <w:rPr>
+                <w:rFonts w:ascii="Times New Roman" w:hAnsi="Times New Roman" w:cs="Times New Roman"/>
+                <w:sz w:val="20"/>
+                <w:szCs w:val="20"/>
+              </w:rPr>
+              <w:t>fechaNac</w:t>
+            </w:r>
+            <w:proofErr w:type="spellEnd"/>
+            <w:r>
+              <w:rPr>
+                <w:rFonts w:ascii="Times New Roman" w:hAnsi="Times New Roman" w:cs="Times New Roman"/>
+                <w:sz w:val="20"/>
+                <w:szCs w:val="20"/>
+              </w:rPr>
+              <w:t xml:space="preserve">, Genero, </w:t>
+            </w:r>
+            <w:proofErr w:type="spellStart"/>
+            <w:r>
+              <w:rPr>
+                <w:rFonts w:ascii="Times New Roman" w:hAnsi="Times New Roman" w:cs="Times New Roman"/>
+                <w:sz w:val="20"/>
+                <w:szCs w:val="20"/>
+              </w:rPr>
+              <w:t>estadoCivil</w:t>
+            </w:r>
+            <w:proofErr w:type="spellEnd"/>
+            <w:r>
+              <w:rPr>
+                <w:rFonts w:ascii="Times New Roman" w:hAnsi="Times New Roman" w:cs="Times New Roman"/>
+                <w:sz w:val="20"/>
+                <w:szCs w:val="20"/>
+              </w:rPr>
+              <w:t xml:space="preserve">, </w:t>
+            </w:r>
+            <w:proofErr w:type="spellStart"/>
+            <w:r>
+              <w:rPr>
+                <w:rFonts w:ascii="Times New Roman" w:hAnsi="Times New Roman" w:cs="Times New Roman"/>
+                <w:sz w:val="20"/>
+                <w:szCs w:val="20"/>
+              </w:rPr>
+              <w:t>profesion</w:t>
+            </w:r>
+            <w:proofErr w:type="spellEnd"/>
+            <w:r>
+              <w:rPr>
+                <w:rFonts w:ascii="Times New Roman" w:hAnsi="Times New Roman" w:cs="Times New Roman"/>
+                <w:sz w:val="20"/>
+                <w:szCs w:val="20"/>
+              </w:rPr>
+              <w:t xml:space="preserve">, nacionalidad, telefono1, </w:t>
+            </w:r>
+            <w:proofErr w:type="spellStart"/>
+            <w:r>
+              <w:rPr>
+                <w:rFonts w:ascii="Times New Roman" w:hAnsi="Times New Roman" w:cs="Times New Roman"/>
+                <w:sz w:val="20"/>
+                <w:szCs w:val="20"/>
+              </w:rPr>
+              <w:t>telefenoInterno</w:t>
+            </w:r>
+            <w:proofErr w:type="spellEnd"/>
+            <w:r>
+              <w:rPr>
+                <w:rFonts w:ascii="Times New Roman" w:hAnsi="Times New Roman" w:cs="Times New Roman"/>
+                <w:sz w:val="20"/>
+                <w:szCs w:val="20"/>
+              </w:rPr>
+              <w:t xml:space="preserve">, </w:t>
+            </w:r>
+            <w:proofErr w:type="spellStart"/>
+            <w:r>
+              <w:rPr>
+                <w:rFonts w:ascii="Times New Roman" w:hAnsi="Times New Roman" w:cs="Times New Roman"/>
+                <w:sz w:val="20"/>
+                <w:szCs w:val="20"/>
+              </w:rPr>
+              <w:t>direccion</w:t>
+            </w:r>
+            <w:proofErr w:type="spellEnd"/>
+            <w:r>
+              <w:rPr>
+                <w:rFonts w:ascii="Times New Roman" w:hAnsi="Times New Roman" w:cs="Times New Roman"/>
+                <w:sz w:val="20"/>
+                <w:szCs w:val="20"/>
+              </w:rPr>
+              <w:t xml:space="preserve">, </w:t>
+            </w:r>
+            <w:proofErr w:type="spellStart"/>
+            <w:r>
+              <w:rPr>
+                <w:rFonts w:ascii="Times New Roman" w:hAnsi="Times New Roman" w:cs="Times New Roman"/>
+                <w:sz w:val="20"/>
+                <w:szCs w:val="20"/>
+              </w:rPr>
+              <w:t>nroAsegurado</w:t>
+            </w:r>
+            <w:proofErr w:type="spellEnd"/>
+            <w:r>
+              <w:rPr>
+                <w:rFonts w:ascii="Times New Roman" w:hAnsi="Times New Roman" w:cs="Times New Roman"/>
+                <w:sz w:val="20"/>
+                <w:szCs w:val="20"/>
+              </w:rPr>
+              <w:t>, NUA, activo</w:t>
             </w:r>
             <w:r>
               <w:rPr>
@@ -25834,8 +26653,36 @@
                 <w:sz w:val="20"/>
                 <w:szCs w:val="20"/>
               </w:rPr>
-              <w:t>fecha, fechaIni, vigente, idEmpleado</w:t>
-            </w:r>
+              <w:t xml:space="preserve">fecha, </w:t>
+            </w:r>
+            <w:proofErr w:type="spellStart"/>
+            <w:r>
+              <w:rPr>
+                <w:rFonts w:ascii="Times New Roman" w:hAnsi="Times New Roman" w:cs="Times New Roman"/>
+                <w:sz w:val="20"/>
+                <w:szCs w:val="20"/>
+              </w:rPr>
+              <w:t>fechaIni</w:t>
+            </w:r>
+            <w:proofErr w:type="spellEnd"/>
+            <w:r>
+              <w:rPr>
+                <w:rFonts w:ascii="Times New Roman" w:hAnsi="Times New Roman" w:cs="Times New Roman"/>
+                <w:sz w:val="20"/>
+                <w:szCs w:val="20"/>
+              </w:rPr>
+              <w:t xml:space="preserve">, vigente, </w:t>
+            </w:r>
+            <w:proofErr w:type="spellStart"/>
+            <w:r>
+              <w:rPr>
+                <w:rFonts w:ascii="Times New Roman" w:hAnsi="Times New Roman" w:cs="Times New Roman"/>
+                <w:sz w:val="20"/>
+                <w:szCs w:val="20"/>
+              </w:rPr>
+              <w:t>idEmpleado</w:t>
+            </w:r>
+            <w:proofErr w:type="spellEnd"/>
           </w:p>
         </w:tc>
       </w:tr>
@@ -26004,13 +26851,113 @@
                 <w:szCs w:val="20"/>
               </w:rPr>
             </w:pPr>
-            <w:r>
-              <w:rPr>
-                <w:rFonts w:ascii="Times New Roman" w:hAnsi="Times New Roman" w:cs="Times New Roman"/>
-                <w:sz w:val="20"/>
-                <w:szCs w:val="20"/>
-              </w:rPr>
-              <w:t>fechaFin, salario, fecha, idContrato, idCargo, idTipoContrato, idCronograma, idSucursal, activo</w:t>
+            <w:proofErr w:type="spellStart"/>
+            <w:r>
+              <w:rPr>
+                <w:rFonts w:ascii="Times New Roman" w:hAnsi="Times New Roman" w:cs="Times New Roman"/>
+                <w:sz w:val="20"/>
+                <w:szCs w:val="20"/>
+              </w:rPr>
+              <w:t>fechaFin</w:t>
+            </w:r>
+            <w:proofErr w:type="spellEnd"/>
+            <w:r>
+              <w:rPr>
+                <w:rFonts w:ascii="Times New Roman" w:hAnsi="Times New Roman" w:cs="Times New Roman"/>
+                <w:sz w:val="20"/>
+                <w:szCs w:val="20"/>
+              </w:rPr>
+              <w:t xml:space="preserve">, salario, fecha, </w:t>
+            </w:r>
+            <w:proofErr w:type="spellStart"/>
+            <w:r>
+              <w:rPr>
+                <w:rFonts w:ascii="Times New Roman" w:hAnsi="Times New Roman" w:cs="Times New Roman"/>
+                <w:sz w:val="20"/>
+                <w:szCs w:val="20"/>
+              </w:rPr>
+              <w:t>idContrato</w:t>
+            </w:r>
+            <w:proofErr w:type="spellEnd"/>
+            <w:r>
+              <w:rPr>
+                <w:rFonts w:ascii="Times New Roman" w:hAnsi="Times New Roman" w:cs="Times New Roman"/>
+                <w:sz w:val="20"/>
+                <w:szCs w:val="20"/>
+              </w:rPr>
+              <w:t xml:space="preserve">, </w:t>
+            </w:r>
+            <w:proofErr w:type="spellStart"/>
+            <w:r>
+              <w:rPr>
+                <w:rFonts w:ascii="Times New Roman" w:hAnsi="Times New Roman" w:cs="Times New Roman"/>
+                <w:sz w:val="20"/>
+                <w:szCs w:val="20"/>
+              </w:rPr>
+              <w:t>idCargo</w:t>
+            </w:r>
+            <w:proofErr w:type="spellEnd"/>
+            <w:r>
+              <w:rPr>
+                <w:rFonts w:ascii="Times New Roman" w:hAnsi="Times New Roman" w:cs="Times New Roman"/>
+                <w:sz w:val="20"/>
+                <w:szCs w:val="20"/>
+              </w:rPr>
+              <w:t xml:space="preserve">, </w:t>
+            </w:r>
+            <w:proofErr w:type="spellStart"/>
+            <w:r>
+              <w:rPr>
+                <w:rFonts w:ascii="Times New Roman" w:hAnsi="Times New Roman" w:cs="Times New Roman"/>
+                <w:sz w:val="20"/>
+                <w:szCs w:val="20"/>
+              </w:rPr>
+              <w:t>idTipoContrato</w:t>
+            </w:r>
+            <w:proofErr w:type="spellEnd"/>
+            <w:r>
+              <w:rPr>
+                <w:rFonts w:ascii="Times New Roman" w:hAnsi="Times New Roman" w:cs="Times New Roman"/>
+                <w:sz w:val="20"/>
+                <w:szCs w:val="20"/>
+              </w:rPr>
+              <w:t xml:space="preserve">, </w:t>
+            </w:r>
+            <w:proofErr w:type="spellStart"/>
+            <w:r>
+              <w:rPr>
+                <w:rFonts w:ascii="Times New Roman" w:hAnsi="Times New Roman" w:cs="Times New Roman"/>
+                <w:sz w:val="20"/>
+                <w:szCs w:val="20"/>
+              </w:rPr>
+              <w:t>idCronograma</w:t>
+            </w:r>
+            <w:proofErr w:type="spellEnd"/>
+            <w:r>
+              <w:rPr>
+                <w:rFonts w:ascii="Times New Roman" w:hAnsi="Times New Roman" w:cs="Times New Roman"/>
+                <w:sz w:val="20"/>
+                <w:szCs w:val="20"/>
+              </w:rPr>
+              <w:t xml:space="preserve">, </w:t>
+            </w:r>
+            <w:proofErr w:type="spellStart"/>
+            <w:r>
+              <w:rPr>
+                <w:rFonts w:ascii="Times New Roman" w:hAnsi="Times New Roman" w:cs="Times New Roman"/>
+                <w:sz w:val="20"/>
+                <w:szCs w:val="20"/>
+              </w:rPr>
+              <w:t>idSucursal</w:t>
+            </w:r>
+            <w:proofErr w:type="spellEnd"/>
+            <w:r>
+              <w:rPr>
+                <w:rFonts w:ascii="Times New Roman" w:hAnsi="Times New Roman" w:cs="Times New Roman"/>
+                <w:sz w:val="20"/>
+                <w:szCs w:val="20"/>
+              </w:rPr>
+              <w:t>, activo</w:t>
             </w:r>
           </w:p>
         </w:tc>
@@ -26072,6 +27019,7 @@
                 <w:szCs w:val="20"/>
               </w:rPr>
             </w:pPr>
+            <w:proofErr w:type="spellStart"/>
             <w:r>
               <w:rPr>
                 <w:rFonts w:ascii="Times New Roman" w:hAnsi="Times New Roman" w:cs="Times New Roman"/>
@@ -26080,6 +27028,7 @@
               </w:rPr>
               <w:t>TipoContrato</w:t>
             </w:r>
+            <w:proofErr w:type="spellEnd"/>
           </w:p>
         </w:tc>
       </w:tr>
@@ -26132,7 +27081,16 @@
                 <w:sz w:val="20"/>
                 <w:szCs w:val="20"/>
               </w:rPr>
-              <w:t>Gestionar los datos de cada tipoc</w:t>
+              <w:t xml:space="preserve">Gestionar los datos de cada </w:t>
+            </w:r>
+            <w:proofErr w:type="spellStart"/>
+            <w:r>
+              <w:rPr>
+                <w:rFonts w:ascii="Times New Roman" w:hAnsi="Times New Roman" w:cs="Times New Roman"/>
+                <w:sz w:val="20"/>
+                <w:szCs w:val="20"/>
+              </w:rPr>
+              <w:t>tipoc</w:t>
             </w:r>
             <w:r>
               <w:rPr>
@@ -26142,6 +27100,7 @@
               </w:rPr>
               <w:t>ontrato</w:t>
             </w:r>
+            <w:proofErr w:type="spellEnd"/>
           </w:p>
         </w:tc>
       </w:tr>
@@ -26188,13 +27147,23 @@
                 <w:szCs w:val="20"/>
               </w:rPr>
             </w:pPr>
-            <w:r>
-              <w:rPr>
-                <w:rFonts w:ascii="Times New Roman" w:hAnsi="Times New Roman" w:cs="Times New Roman"/>
-                <w:sz w:val="20"/>
-                <w:szCs w:val="20"/>
-              </w:rPr>
-              <w:t>descripcion, activo</w:t>
+            <w:proofErr w:type="spellStart"/>
+            <w:r>
+              <w:rPr>
+                <w:rFonts w:ascii="Times New Roman" w:hAnsi="Times New Roman" w:cs="Times New Roman"/>
+                <w:sz w:val="20"/>
+                <w:szCs w:val="20"/>
+              </w:rPr>
+              <w:t>descripcion</w:t>
+            </w:r>
+            <w:proofErr w:type="spellEnd"/>
+            <w:r>
+              <w:rPr>
+                <w:rFonts w:ascii="Times New Roman" w:hAnsi="Times New Roman" w:cs="Times New Roman"/>
+                <w:sz w:val="20"/>
+                <w:szCs w:val="20"/>
+              </w:rPr>
+              <w:t>, activo</w:t>
             </w:r>
           </w:p>
         </w:tc>
@@ -26364,13 +27333,23 @@
                 <w:szCs w:val="20"/>
               </w:rPr>
             </w:pPr>
-            <w:r>
-              <w:rPr>
-                <w:rFonts w:ascii="Times New Roman" w:hAnsi="Times New Roman" w:cs="Times New Roman"/>
-                <w:sz w:val="20"/>
-                <w:szCs w:val="20"/>
-              </w:rPr>
-              <w:t>descripcion, fecha</w:t>
+            <w:proofErr w:type="spellStart"/>
+            <w:r>
+              <w:rPr>
+                <w:rFonts w:ascii="Times New Roman" w:hAnsi="Times New Roman" w:cs="Times New Roman"/>
+                <w:sz w:val="20"/>
+                <w:szCs w:val="20"/>
+              </w:rPr>
+              <w:t>descripcion</w:t>
+            </w:r>
+            <w:proofErr w:type="spellEnd"/>
+            <w:r>
+              <w:rPr>
+                <w:rFonts w:ascii="Times New Roman" w:hAnsi="Times New Roman" w:cs="Times New Roman"/>
+                <w:sz w:val="20"/>
+                <w:szCs w:val="20"/>
+              </w:rPr>
+              <w:t>, fecha</w:t>
             </w:r>
           </w:p>
         </w:tc>
@@ -26548,13 +27527,23 @@
                 <w:szCs w:val="20"/>
               </w:rPr>
             </w:pPr>
-            <w:r>
-              <w:rPr>
-                <w:rFonts w:ascii="Times New Roman" w:hAnsi="Times New Roman" w:cs="Times New Roman"/>
-                <w:sz w:val="20"/>
-                <w:szCs w:val="20"/>
-              </w:rPr>
-              <w:t>descripcion, activo</w:t>
+            <w:proofErr w:type="spellStart"/>
+            <w:r>
+              <w:rPr>
+                <w:rFonts w:ascii="Times New Roman" w:hAnsi="Times New Roman" w:cs="Times New Roman"/>
+                <w:sz w:val="20"/>
+                <w:szCs w:val="20"/>
+              </w:rPr>
+              <w:t>descripcion</w:t>
+            </w:r>
+            <w:proofErr w:type="spellEnd"/>
+            <w:r>
+              <w:rPr>
+                <w:rFonts w:ascii="Times New Roman" w:hAnsi="Times New Roman" w:cs="Times New Roman"/>
+                <w:sz w:val="20"/>
+                <w:szCs w:val="20"/>
+              </w:rPr>
+              <w:t>, activo</w:t>
             </w:r>
           </w:p>
         </w:tc>
@@ -26732,6 +27721,7 @@
                 <w:szCs w:val="20"/>
               </w:rPr>
             </w:pPr>
+            <w:proofErr w:type="spellStart"/>
             <w:r>
               <w:rPr>
                 <w:rFonts w:ascii="Times New Roman" w:hAnsi="Times New Roman" w:cs="Times New Roman"/>
@@ -26740,6 +27730,7 @@
               </w:rPr>
               <w:t>descripcion</w:t>
             </w:r>
+            <w:proofErr w:type="spellEnd"/>
           </w:p>
         </w:tc>
       </w:tr>
@@ -26916,14 +27907,70 @@
                 <w:szCs w:val="20"/>
               </w:rPr>
             </w:pPr>
-            <w:r>
-              <w:rPr>
-                <w:rFonts w:ascii="Times New Roman" w:hAnsi="Times New Roman" w:cs="Times New Roman"/>
-                <w:sz w:val="20"/>
-                <w:szCs w:val="20"/>
-              </w:rPr>
-              <w:t>dia, horaEntrada, horaSalida, idTurno</w:t>
-            </w:r>
+            <w:proofErr w:type="spellStart"/>
+            <w:r>
+              <w:rPr>
+                <w:rFonts w:ascii="Times New Roman" w:hAnsi="Times New Roman" w:cs="Times New Roman"/>
+                <w:sz w:val="20"/>
+                <w:szCs w:val="20"/>
+              </w:rPr>
+              <w:t>dia</w:t>
+            </w:r>
+            <w:proofErr w:type="spellEnd"/>
+            <w:r>
+              <w:rPr>
+                <w:rFonts w:ascii="Times New Roman" w:hAnsi="Times New Roman" w:cs="Times New Roman"/>
+                <w:sz w:val="20"/>
+                <w:szCs w:val="20"/>
+              </w:rPr>
+              <w:t xml:space="preserve">, </w:t>
+            </w:r>
+            <w:proofErr w:type="spellStart"/>
+            <w:r>
+              <w:rPr>
+                <w:rFonts w:ascii="Times New Roman" w:hAnsi="Times New Roman" w:cs="Times New Roman"/>
+                <w:sz w:val="20"/>
+                <w:szCs w:val="20"/>
+              </w:rPr>
+              <w:t>horaEntrada</w:t>
+            </w:r>
+            <w:proofErr w:type="spellEnd"/>
+            <w:r>
+              <w:rPr>
+                <w:rFonts w:ascii="Times New Roman" w:hAnsi="Times New Roman" w:cs="Times New Roman"/>
+                <w:sz w:val="20"/>
+                <w:szCs w:val="20"/>
+              </w:rPr>
+              <w:t xml:space="preserve">, </w:t>
+            </w:r>
+            <w:proofErr w:type="spellStart"/>
+            <w:r>
+              <w:rPr>
+                <w:rFonts w:ascii="Times New Roman" w:hAnsi="Times New Roman" w:cs="Times New Roman"/>
+                <w:sz w:val="20"/>
+                <w:szCs w:val="20"/>
+              </w:rPr>
+              <w:t>horaSalida</w:t>
+            </w:r>
+            <w:proofErr w:type="spellEnd"/>
+            <w:r>
+              <w:rPr>
+                <w:rFonts w:ascii="Times New Roman" w:hAnsi="Times New Roman" w:cs="Times New Roman"/>
+                <w:sz w:val="20"/>
+                <w:szCs w:val="20"/>
+              </w:rPr>
+              <w:t xml:space="preserve">, </w:t>
+            </w:r>
+            <w:proofErr w:type="spellStart"/>
+            <w:r>
+              <w:rPr>
+                <w:rFonts w:ascii="Times New Roman" w:hAnsi="Times New Roman" w:cs="Times New Roman"/>
+                <w:sz w:val="20"/>
+                <w:szCs w:val="20"/>
+              </w:rPr>
+              <w:t>idTurno</w:t>
+            </w:r>
+            <w:proofErr w:type="spellEnd"/>
           </w:p>
         </w:tc>
       </w:tr>
@@ -27100,6 +28147,7 @@
                 <w:szCs w:val="20"/>
               </w:rPr>
             </w:pPr>
+            <w:proofErr w:type="spellStart"/>
             <w:r>
               <w:rPr>
                 <w:rFonts w:ascii="Times New Roman" w:hAnsi="Times New Roman" w:cs="Times New Roman"/>
@@ -27108,6 +28156,7 @@
               </w:rPr>
               <w:t>descripcion</w:t>
             </w:r>
+            <w:proofErr w:type="spellEnd"/>
           </w:p>
         </w:tc>
       </w:tr>
@@ -27169,6 +28218,7 @@
                 <w:szCs w:val="20"/>
               </w:rPr>
             </w:pPr>
+            <w:proofErr w:type="spellStart"/>
             <w:r>
               <w:rPr>
                 <w:rFonts w:ascii="Times New Roman" w:hAnsi="Times New Roman" w:cs="Times New Roman"/>
@@ -27177,6 +28227,7 @@
               </w:rPr>
               <w:t>CronogramaTurno</w:t>
             </w:r>
+            <w:proofErr w:type="spellEnd"/>
           </w:p>
         </w:tc>
       </w:tr>
@@ -27285,13 +28336,68 @@
                 <w:szCs w:val="20"/>
               </w:rPr>
             </w:pPr>
-            <w:r>
-              <w:rPr>
-                <w:rFonts w:ascii="Times New Roman" w:hAnsi="Times New Roman" w:cs="Times New Roman"/>
-                <w:sz w:val="20"/>
-                <w:szCs w:val="20"/>
-              </w:rPr>
-              <w:t>fechaIni, fechaFin, activo, idCronograma, idTurn</w:t>
+            <w:proofErr w:type="spellStart"/>
+            <w:r>
+              <w:rPr>
+                <w:rFonts w:ascii="Times New Roman" w:hAnsi="Times New Roman" w:cs="Times New Roman"/>
+                <w:sz w:val="20"/>
+                <w:szCs w:val="20"/>
+              </w:rPr>
+              <w:t>fechaIni</w:t>
+            </w:r>
+            <w:proofErr w:type="spellEnd"/>
+            <w:r>
+              <w:rPr>
+                <w:rFonts w:ascii="Times New Roman" w:hAnsi="Times New Roman" w:cs="Times New Roman"/>
+                <w:sz w:val="20"/>
+                <w:szCs w:val="20"/>
+              </w:rPr>
+              <w:t xml:space="preserve">, </w:t>
+            </w:r>
+            <w:proofErr w:type="spellStart"/>
+            <w:r>
+              <w:rPr>
+                <w:rFonts w:ascii="Times New Roman" w:hAnsi="Times New Roman" w:cs="Times New Roman"/>
+                <w:sz w:val="20"/>
+                <w:szCs w:val="20"/>
+              </w:rPr>
+              <w:t>fechaFin</w:t>
+            </w:r>
+            <w:proofErr w:type="spellEnd"/>
+            <w:r>
+              <w:rPr>
+                <w:rFonts w:ascii="Times New Roman" w:hAnsi="Times New Roman" w:cs="Times New Roman"/>
+                <w:sz w:val="20"/>
+                <w:szCs w:val="20"/>
+              </w:rPr>
+              <w:t xml:space="preserve">, activo, </w:t>
+            </w:r>
+            <w:proofErr w:type="spellStart"/>
+            <w:r>
+              <w:rPr>
+                <w:rFonts w:ascii="Times New Roman" w:hAnsi="Times New Roman" w:cs="Times New Roman"/>
+                <w:sz w:val="20"/>
+                <w:szCs w:val="20"/>
+              </w:rPr>
+              <w:t>idCronograma</w:t>
+            </w:r>
+            <w:proofErr w:type="spellEnd"/>
+            <w:r>
+              <w:rPr>
+                <w:rFonts w:ascii="Times New Roman" w:hAnsi="Times New Roman" w:cs="Times New Roman"/>
+                <w:sz w:val="20"/>
+                <w:szCs w:val="20"/>
+              </w:rPr>
+              <w:t xml:space="preserve">, </w:t>
+            </w:r>
+            <w:proofErr w:type="spellStart"/>
+            <w:r>
+              <w:rPr>
+                <w:rFonts w:ascii="Times New Roman" w:hAnsi="Times New Roman" w:cs="Times New Roman"/>
+                <w:sz w:val="20"/>
+                <w:szCs w:val="20"/>
+              </w:rPr>
+              <w:t>idTurn</w:t>
             </w:r>
             <w:r>
               <w:rPr>
@@ -27301,6 +28407,7 @@
               </w:rPr>
               <w:t>o</w:t>
             </w:r>
+            <w:proofErr w:type="spellEnd"/>
           </w:p>
         </w:tc>
       </w:tr>
@@ -27578,8 +28685,6 @@
           <w:szCs w:val="24"/>
         </w:rPr>
       </w:pPr>
-      <w:bookmarkStart w:id="107" w:name="_GoBack"/>
-      <w:bookmarkEnd w:id="107"/>
     </w:p>
     <w:p>
       <w:pPr>
@@ -27590,16 +28695,16 @@
         </w:numPr>
         <w:ind w:left="993"/>
       </w:pPr>
-      <w:bookmarkStart w:id="108" w:name="_Toc340496788"/>
-      <w:bookmarkStart w:id="109" w:name="_Toc340589987"/>
-      <w:bookmarkStart w:id="110" w:name="_Toc358810915"/>
+      <w:bookmarkStart w:id="107" w:name="_Toc340496788"/>
+      <w:bookmarkStart w:id="108" w:name="_Toc340589987"/>
+      <w:bookmarkStart w:id="109" w:name="_Toc358810915"/>
       <w:r>
         <w:lastRenderedPageBreak/>
         <w:t>Arquitectura Lógica del Sistema</w:t>
       </w:r>
+      <w:bookmarkEnd w:id="107"/>
       <w:bookmarkEnd w:id="108"/>
       <w:bookmarkEnd w:id="109"/>
-      <w:bookmarkEnd w:id="110"/>
     </w:p>
     <w:p>
       <w:pPr>
@@ -27675,7 +28780,7 @@
           <w:lang w:val="es-BO"/>
         </w:rPr>
       </w:pPr>
-      <w:bookmarkStart w:id="111" w:name="_Toc358811038"/>
+      <w:bookmarkStart w:id="110" w:name="_Toc358811038"/>
       <w:r>
         <w:t xml:space="preserve">Figura </w:t>
       </w:r>
@@ -27706,7 +28811,82 @@
         </w:rPr>
         <w:t xml:space="preserve"> Arquitectura Lógica del Sistema</w:t>
       </w:r>
+      <w:bookmarkEnd w:id="110"/>
+    </w:p>
+    <w:p>
+      <w:pPr>
+        <w:rPr>
+          <w:lang w:val="es-BO"/>
+        </w:rPr>
+      </w:pPr>
+    </w:p>
+    <w:p>
+      <w:pPr>
+        <w:rPr>
+          <w:lang w:val="es-BO"/>
+        </w:rPr>
+      </w:pPr>
+    </w:p>
+    <w:p>
+      <w:pPr>
+        <w:rPr>
+          <w:lang w:val="es-BO"/>
+        </w:rPr>
+      </w:pPr>
+    </w:p>
+    <w:p>
+      <w:pPr>
+        <w:rPr>
+          <w:lang w:val="es-BO"/>
+        </w:rPr>
+      </w:pPr>
+    </w:p>
+    <w:p>
+      <w:pPr>
+        <w:rPr>
+          <w:lang w:val="es-BO"/>
+        </w:rPr>
+      </w:pPr>
+    </w:p>
+    <w:p>
+      <w:pPr>
+        <w:rPr>
+          <w:lang w:val="es-BO"/>
+        </w:rPr>
+      </w:pPr>
+    </w:p>
+    <w:p>
+      <w:pPr>
+        <w:rPr>
+          <w:lang w:val="es-BO"/>
+        </w:rPr>
+      </w:pPr>
+    </w:p>
+    <w:p>
+      <w:pPr>
+        <w:rPr>
+          <w:lang w:val="es-BO"/>
+        </w:rPr>
+      </w:pPr>
+    </w:p>
+    <w:p>
+      <w:pPr>
+        <w:pStyle w:val="Ttulo3"/>
+        <w:numPr>
+          <w:ilvl w:val="2"/>
+          <w:numId w:val="31"/>
+        </w:numPr>
+      </w:pPr>
+      <w:bookmarkStart w:id="111" w:name="_Toc340496789"/>
+      <w:bookmarkStart w:id="112" w:name="_Toc340589988"/>
+      <w:bookmarkStart w:id="113" w:name="_Toc358810916"/>
+      <w:r>
+        <w:lastRenderedPageBreak/>
+        <w:t>Arquitectura Física del Sistema</w:t>
+      </w:r>
       <w:bookmarkEnd w:id="111"/>
+      <w:bookmarkEnd w:id="112"/>
+      <w:bookmarkEnd w:id="113"/>
     </w:p>
     <w:p>
       <w:pPr>
@@ -27714,6 +28894,107 @@
           <w:lang w:val="es-BO"/>
         </w:rPr>
       </w:pPr>
+      <w:r>
+        <w:rPr>
+          <w:noProof/>
+          <w:lang w:val="es-BO" w:eastAsia="es-BO"/>
+        </w:rPr>
+        <w:drawing>
+          <wp:inline distT="0" distB="0" distL="0" distR="0" wp14:anchorId="76A71ABA" wp14:editId="03B9529A">
+            <wp:extent cx="5667375" cy="5762625"/>
+            <wp:effectExtent l="19050" t="0" r="9525" b="0"/>
+            <wp:docPr id="15" name="Imagen 8"/>
+            <wp:cNvGraphicFramePr>
+              <a:graphicFrameLocks xmlns:a="http://schemas.openxmlformats.org/drawingml/2006/main" noChangeAspect="1"/>
+            </wp:cNvGraphicFramePr>
+            <a:graphic xmlns:a="http://schemas.openxmlformats.org/drawingml/2006/main">
+              <a:graphicData uri="http://schemas.openxmlformats.org/drawingml/2006/picture">
+                <pic:pic xmlns:pic="http://schemas.openxmlformats.org/drawingml/2006/picture">
+                  <pic:nvPicPr>
+                    <pic:cNvPr id="0" name="Picture 8"/>
+                    <pic:cNvPicPr>
+                      <a:picLocks noChangeAspect="1" noChangeArrowheads="1"/>
+                    </pic:cNvPicPr>
+                  </pic:nvPicPr>
+                  <pic:blipFill>
+                    <a:blip r:embed="rId46"/>
+                    <a:srcRect/>
+                    <a:stretch>
+                      <a:fillRect/>
+                    </a:stretch>
+                  </pic:blipFill>
+                  <pic:spPr bwMode="auto">
+                    <a:xfrm>
+                      <a:off x="0" y="0"/>
+                      <a:ext cx="5667375" cy="5762625"/>
+                    </a:xfrm>
+                    <a:prstGeom prst="rect">
+                      <a:avLst/>
+                    </a:prstGeom>
+                    <a:noFill/>
+                    <a:ln w="9525">
+                      <a:noFill/>
+                      <a:miter lim="800000"/>
+                      <a:headEnd/>
+                      <a:tailEnd/>
+                    </a:ln>
+                  </pic:spPr>
+                </pic:pic>
+              </a:graphicData>
+            </a:graphic>
+          </wp:inline>
+        </w:drawing>
+      </w:r>
+    </w:p>
+    <w:p>
+      <w:pPr>
+        <w:pStyle w:val="Epgrafe"/>
+        <w:jc w:val="center"/>
+        <w:rPr>
+          <w:b w:val="0"/>
+        </w:rPr>
+      </w:pPr>
+      <w:bookmarkStart w:id="114" w:name="_Toc358811039"/>
+      <w:r>
+        <w:t xml:space="preserve">Figura </w:t>
+      </w:r>
+      <w:r>
+        <w:fldChar w:fldCharType="begin"/>
+      </w:r>
+      <w:r>
+        <w:instrText xml:space="preserve"> SEQ Figura \* ARABIC </w:instrText>
+      </w:r>
+      <w:r>
+        <w:fldChar w:fldCharType="separate"/>
+      </w:r>
+      <w:r>
+        <w:rPr>
+          <w:noProof/>
+        </w:rPr>
+        <w:t>90</w:t>
+      </w:r>
+      <w:r>
+        <w:rPr>
+          <w:noProof/>
+        </w:rPr>
+        <w:fldChar w:fldCharType="end"/>
+      </w:r>
+      <w:r>
+        <w:rPr>
+          <w:b w:val="0"/>
+        </w:rPr>
+        <w:t>Arquitectura Física del Sistema</w:t>
+      </w:r>
+      <w:bookmarkEnd w:id="114"/>
+    </w:p>
+    <w:p>
+      <w:pPr>
+        <w:rPr>
+          <w:lang w:val="es-BO"/>
+        </w:rPr>
+      </w:pPr>
+      <w:bookmarkStart w:id="115" w:name="_GoBack"/>
+      <w:bookmarkEnd w:id="115"/>
     </w:p>
     <w:sectPr>
       <w:pgSz w:w="11906" w:h="16838"/>
@@ -30709,6 +31990,119 @@
     </w:lvl>
   </w:abstractNum>
   <w:abstractNum w:abstractNumId="27">
+    <w:nsid w:val="6C705E14"/>
+    <w:multiLevelType w:val="multilevel"/>
+    <w:tmpl w:val="38F69E46"/>
+    <w:lvl w:ilvl="0">
+      <w:start w:val="6"/>
+      <w:numFmt w:val="decimal"/>
+      <w:lvlText w:val="%1."/>
+      <w:lvlJc w:val="left"/>
+      <w:pPr>
+        <w:ind w:left="360" w:hanging="360"/>
+      </w:pPr>
+      <w:rPr>
+        <w:rFonts w:hint="default"/>
+      </w:rPr>
+    </w:lvl>
+    <w:lvl w:ilvl="1">
+      <w:start w:val="1"/>
+      <w:numFmt w:val="decimal"/>
+      <w:lvlText w:val="%1.%2."/>
+      <w:lvlJc w:val="left"/>
+      <w:pPr>
+        <w:ind w:left="360" w:hanging="360"/>
+      </w:pPr>
+      <w:rPr>
+        <w:rFonts w:hint="default"/>
+      </w:rPr>
+    </w:lvl>
+    <w:lvl w:ilvl="2">
+      <w:start w:val="1"/>
+      <w:numFmt w:val="decimal"/>
+      <w:lvlText w:val="%1.%2.%3."/>
+      <w:lvlJc w:val="left"/>
+      <w:pPr>
+        <w:ind w:left="720" w:hanging="720"/>
+      </w:pPr>
+      <w:rPr>
+        <w:rFonts w:hint="default"/>
+      </w:rPr>
+    </w:lvl>
+    <w:lvl w:ilvl="3">
+      <w:start w:val="1"/>
+      <w:numFmt w:val="decimal"/>
+      <w:lvlText w:val="%1.%2.%3.%4."/>
+      <w:lvlJc w:val="left"/>
+      <w:pPr>
+        <w:ind w:left="720" w:hanging="720"/>
+      </w:pPr>
+      <w:rPr>
+        <w:rFonts w:hint="default"/>
+      </w:rPr>
+    </w:lvl>
+    <w:lvl w:ilvl="4">
+      <w:start w:val="1"/>
+      <w:numFmt w:val="decimal"/>
+      <w:lvlText w:val="%1.%2.%3.%4.%5."/>
+      <w:lvlJc w:val="left"/>
+      <w:pPr>
+        <w:ind w:left="1080" w:hanging="1080"/>
+      </w:pPr>
+      <w:rPr>
+        <w:rFonts w:hint="default"/>
+      </w:rPr>
+    </w:lvl>
+    <w:lvl w:ilvl="5">
+      <w:start w:val="1"/>
+      <w:numFmt w:val="decimal"/>
+      <w:lvlText w:val="%1.%2.%3.%4.%5.%6."/>
+      <w:lvlJc w:val="left"/>
+      <w:pPr>
+        <w:ind w:left="1080" w:hanging="1080"/>
+      </w:pPr>
+      <w:rPr>
+        <w:rFonts w:hint="default"/>
+      </w:rPr>
+    </w:lvl>
+    <w:lvl w:ilvl="6">
+      <w:start w:val="1"/>
+      <w:numFmt w:val="decimal"/>
+      <w:lvlText w:val="%1.%2.%3.%4.%5.%6.%7."/>
+      <w:lvlJc w:val="left"/>
+      <w:pPr>
+        <w:ind w:left="1440" w:hanging="1440"/>
+      </w:pPr>
+      <w:rPr>
+        <w:rFonts w:hint="default"/>
+      </w:rPr>
+    </w:lvl>
+    <w:lvl w:ilvl="7">
+      <w:start w:val="1"/>
+      <w:numFmt w:val="decimal"/>
+      <w:lvlText w:val="%1.%2.%3.%4.%5.%6.%7.%8."/>
+      <w:lvlJc w:val="left"/>
+      <w:pPr>
+        <w:ind w:left="1440" w:hanging="1440"/>
+      </w:pPr>
+      <w:rPr>
+        <w:rFonts w:hint="default"/>
+      </w:rPr>
+    </w:lvl>
+    <w:lvl w:ilvl="8">
+      <w:start w:val="1"/>
+      <w:numFmt w:val="decimal"/>
+      <w:lvlText w:val="%1.%2.%3.%4.%5.%6.%7.%8.%9."/>
+      <w:lvlJc w:val="left"/>
+      <w:pPr>
+        <w:ind w:left="1800" w:hanging="1800"/>
+      </w:pPr>
+      <w:rPr>
+        <w:rFonts w:hint="default"/>
+      </w:rPr>
+    </w:lvl>
+  </w:abstractNum>
+  <w:abstractNum w:abstractNumId="28">
     <w:nsid w:val="781760E8"/>
     <w:multiLevelType w:val="hybridMultilevel"/>
     <w:tmpl w:val="84E49DB2"/>
@@ -30798,7 +32192,7 @@
       </w:pPr>
     </w:lvl>
   </w:abstractNum>
-  <w:abstractNum w:abstractNumId="28">
+  <w:abstractNum w:abstractNumId="29">
     <w:nsid w:val="7D3D6352"/>
     <w:multiLevelType w:val="hybridMultilevel"/>
     <w:tmpl w:val="2AB4AC22"/>
@@ -30940,7 +32334,7 @@
       </w:rPr>
     </w:lvl>
   </w:abstractNum>
-  <w:abstractNum w:abstractNumId="29">
+  <w:abstractNum w:abstractNumId="30">
     <w:nsid w:val="7D934B18"/>
     <w:multiLevelType w:val="hybridMultilevel"/>
     <w:tmpl w:val="208623F4"/>
@@ -31096,7 +32490,7 @@
     <w:abstractNumId w:val="18"/>
   </w:num>
   <w:num w:numId="6">
-    <w:abstractNumId w:val="28"/>
+    <w:abstractNumId w:val="29"/>
   </w:num>
   <w:num w:numId="7">
     <w:abstractNumId w:val="24"/>
@@ -31117,7 +32511,7 @@
     <w:abstractNumId w:val="14"/>
   </w:num>
   <w:num w:numId="13">
-    <w:abstractNumId w:val="27"/>
+    <w:abstractNumId w:val="28"/>
   </w:num>
   <w:num w:numId="14">
     <w:abstractNumId w:val="1"/>
@@ -31159,7 +32553,7 @@
     <w:abstractNumId w:val="5"/>
   </w:num>
   <w:num w:numId="27">
-    <w:abstractNumId w:val="29"/>
+    <w:abstractNumId w:val="30"/>
   </w:num>
   <w:num w:numId="28">
     <w:abstractNumId w:val="20"/>
@@ -31169,6 +32563,9 @@
   </w:num>
   <w:num w:numId="30">
     <w:abstractNumId w:val="16"/>
+  </w:num>
+  <w:num w:numId="31">
+    <w:abstractNumId w:val="27"/>
   </w:num>
 </w:numbering>
 </file>
@@ -34200,121 +35597,121 @@
   </dgm:ptLst>
   <dgm:cxnLst>
     <dgm:cxn modelId="{5B138DAE-21D3-4841-A5E9-0E974538A53E}" srcId="{CAD3BFD4-4793-4903-BDB7-94B509048F4A}" destId="{F1A930CB-29CB-4BD6-AD99-0DFF86DD7346}" srcOrd="1" destOrd="0" parTransId="{5E0E9C11-86BB-4A09-98F6-A2202F493886}" sibTransId="{68A4B4B1-9ECF-412D-B7AF-7692115A87C6}"/>
-    <dgm:cxn modelId="{8A321C92-EC89-4D84-A64D-B27DD4E998C5}" type="presOf" srcId="{131BC89C-0773-4D27-B91F-ECD41676226E}" destId="{E3C203B4-6CF9-4005-93C5-A6E4A49C5DB8}" srcOrd="0" destOrd="0" presId="urn:microsoft.com/office/officeart/2005/8/layout/hierarchy1"/>
-    <dgm:cxn modelId="{E352C820-F5A0-44A3-90E6-2211AC5F199E}" type="presOf" srcId="{AD9D782E-7557-4883-8721-AC48C8841166}" destId="{6F4CBB79-CD5B-4EC8-806C-FA9FD80635C3}" srcOrd="0" destOrd="0" presId="urn:microsoft.com/office/officeart/2005/8/layout/hierarchy1"/>
-    <dgm:cxn modelId="{E27FD467-1AA9-486D-A51C-3664C2D18BB8}" type="presOf" srcId="{5AA1DA01-254B-46BF-803D-AAE948BFB881}" destId="{25885DFF-C9DA-47A4-836B-E1936B430D73}" srcOrd="0" destOrd="0" presId="urn:microsoft.com/office/officeart/2005/8/layout/hierarchy1"/>
-    <dgm:cxn modelId="{EED14662-9086-413C-9861-B2E970698376}" type="presOf" srcId="{F1A930CB-29CB-4BD6-AD99-0DFF86DD7346}" destId="{B5A3DAA4-BA3F-4E58-BB3B-F1FA91CF35EB}" srcOrd="0" destOrd="0" presId="urn:microsoft.com/office/officeart/2005/8/layout/hierarchy1"/>
+    <dgm:cxn modelId="{3D1947E1-C6BA-4204-BD21-7C123F7D599E}" type="presOf" srcId="{D147D25D-3723-4D1B-A701-7675AA452707}" destId="{8BAAC2FC-5D65-4DA4-91D8-11B62C57A4B6}" srcOrd="0" destOrd="0" presId="urn:microsoft.com/office/officeart/2005/8/layout/hierarchy1"/>
+    <dgm:cxn modelId="{26FD5BEC-E625-4845-A5FC-14A492ABDC16}" type="presOf" srcId="{51E8ADC5-3AFC-4003-A0C3-7CFF4C4B7D28}" destId="{393467A7-A880-420A-97EF-D6A784224FEB}" srcOrd="0" destOrd="0" presId="urn:microsoft.com/office/officeart/2005/8/layout/hierarchy1"/>
+    <dgm:cxn modelId="{ECB4187A-F5A3-4053-AE6B-911436C990B4}" type="presOf" srcId="{5226D533-5E81-43AE-9F6B-2EE1D66A6124}" destId="{11151BF1-7B71-42FF-BD08-60ED7CF2B970}" srcOrd="0" destOrd="0" presId="urn:microsoft.com/office/officeart/2005/8/layout/hierarchy1"/>
+    <dgm:cxn modelId="{6C94DD28-CB96-440D-9BA8-B547CAF3ECE8}" type="presOf" srcId="{3E33D4DC-6736-44F7-A33A-5BE258E0ABA1}" destId="{F453F617-AF21-431F-B31D-E322A0ED7464}" srcOrd="0" destOrd="0" presId="urn:microsoft.com/office/officeart/2005/8/layout/hierarchy1"/>
+    <dgm:cxn modelId="{4AF1937C-DE7A-4562-9592-AEB474ECD36D}" type="presOf" srcId="{AD9D782E-7557-4883-8721-AC48C8841166}" destId="{6F4CBB79-CD5B-4EC8-806C-FA9FD80635C3}" srcOrd="0" destOrd="0" presId="urn:microsoft.com/office/officeart/2005/8/layout/hierarchy1"/>
     <dgm:cxn modelId="{54CD3997-5B29-4C4D-B5E1-D62EB5B6570F}" srcId="{5AA1DA01-254B-46BF-803D-AAE948BFB881}" destId="{CAD3BFD4-4793-4903-BDB7-94B509048F4A}" srcOrd="0" destOrd="0" parTransId="{AD9D782E-7557-4883-8721-AC48C8841166}" sibTransId="{8EFBF87B-A074-4B40-A31A-00F070ACBFE1}"/>
-    <dgm:cxn modelId="{1E8E7814-EA6A-4277-925D-904863E0FCD7}" type="presOf" srcId="{51E8ADC5-3AFC-4003-A0C3-7CFF4C4B7D28}" destId="{393467A7-A880-420A-97EF-D6A784224FEB}" srcOrd="0" destOrd="0" presId="urn:microsoft.com/office/officeart/2005/8/layout/hierarchy1"/>
-    <dgm:cxn modelId="{244EBDFC-02ED-4764-8F38-12A68E29E573}" type="presOf" srcId="{C2C46E6D-61A8-492A-8D34-C30DFB4BD030}" destId="{B699CAC3-E5E3-44C8-877E-34565E487345}" srcOrd="0" destOrd="0" presId="urn:microsoft.com/office/officeart/2005/8/layout/hierarchy1"/>
     <dgm:cxn modelId="{AC55599B-9095-471B-91B0-3472A641A9F0}" srcId="{CAD3BFD4-4793-4903-BDB7-94B509048F4A}" destId="{3E33D4DC-6736-44F7-A33A-5BE258E0ABA1}" srcOrd="2" destOrd="0" parTransId="{757BC75C-9911-4D06-9DC3-DB4E4D6149B8}" sibTransId="{D31587FD-8D71-4105-B5BB-BD7B1A3ED949}"/>
-    <dgm:cxn modelId="{A9AA3932-6BB3-487B-8D4C-226B00E48E32}" type="presOf" srcId="{5226D533-5E81-43AE-9F6B-2EE1D66A6124}" destId="{11151BF1-7B71-42FF-BD08-60ED7CF2B970}" srcOrd="0" destOrd="0" presId="urn:microsoft.com/office/officeart/2005/8/layout/hierarchy1"/>
-    <dgm:cxn modelId="{15AEC999-46E9-44CB-8D01-A42A46D16E24}" type="presOf" srcId="{CAD3BFD4-4793-4903-BDB7-94B509048F4A}" destId="{2E0F14A0-9B3F-4C5B-AAD9-C160EBF9B6B0}" srcOrd="0" destOrd="0" presId="urn:microsoft.com/office/officeart/2005/8/layout/hierarchy1"/>
-    <dgm:cxn modelId="{589E77AA-2F18-486D-81C8-11EDE08BB049}" type="presOf" srcId="{4E1F74EB-FABD-4C1E-92D5-E8E12F42F8BC}" destId="{F6FFE223-8FDD-4A8A-A2CB-0585C4015B74}" srcOrd="0" destOrd="0" presId="urn:microsoft.com/office/officeart/2005/8/layout/hierarchy1"/>
-    <dgm:cxn modelId="{BEC67A64-9D51-447D-867A-3B0BFDFB14B9}" type="presOf" srcId="{3CA7BFC0-9BA1-46A0-B859-1A29298FE0DC}" destId="{18258405-F1A0-4EE6-9509-74D66AE616A5}" srcOrd="0" destOrd="0" presId="urn:microsoft.com/office/officeart/2005/8/layout/hierarchy1"/>
+    <dgm:cxn modelId="{158E4A6B-F532-4E67-AD30-F8A489F69B96}" type="presOf" srcId="{C2C46E6D-61A8-492A-8D34-C30DFB4BD030}" destId="{B699CAC3-E5E3-44C8-877E-34565E487345}" srcOrd="0" destOrd="0" presId="urn:microsoft.com/office/officeart/2005/8/layout/hierarchy1"/>
+    <dgm:cxn modelId="{7F7C43D8-156E-451D-8787-74F8D923360A}" type="presOf" srcId="{757BC75C-9911-4D06-9DC3-DB4E4D6149B8}" destId="{36546806-4A38-47B1-8D44-B7B688689FF2}" srcOrd="0" destOrd="0" presId="urn:microsoft.com/office/officeart/2005/8/layout/hierarchy1"/>
+    <dgm:cxn modelId="{B41EE9F4-86E9-410B-A4AD-1348A7B1D54A}" type="presOf" srcId="{95B61260-44D6-483F-9498-37817D99D070}" destId="{6EDDDEFF-CDBF-4E14-9CCB-C7D6BC79F0B7}" srcOrd="0" destOrd="0" presId="urn:microsoft.com/office/officeart/2005/8/layout/hierarchy1"/>
     <dgm:cxn modelId="{77FF8D48-BC4F-4A97-B101-AC0D4471DE6F}" srcId="{51E8ADC5-3AFC-4003-A0C3-7CFF4C4B7D28}" destId="{3CA7BFC0-9BA1-46A0-B859-1A29298FE0DC}" srcOrd="0" destOrd="0" parTransId="{560642FF-2EBC-46D8-8DA3-2743CD756574}" sibTransId="{81A58226-0A62-4948-9689-40CAA5296A1A}"/>
-    <dgm:cxn modelId="{CFE9FE80-6D75-4C99-95B1-34E9FA6B980D}" type="presOf" srcId="{67CB8F21-D43B-4573-8481-9A979CDAE9A2}" destId="{F2181DBA-4DD5-4050-BCCF-12DDE8E4E141}" srcOrd="0" destOrd="0" presId="urn:microsoft.com/office/officeart/2005/8/layout/hierarchy1"/>
+    <dgm:cxn modelId="{C9CE3658-8901-4E11-8510-9110A2D2777B}" type="presOf" srcId="{67CB8F21-D43B-4573-8481-9A979CDAE9A2}" destId="{F2181DBA-4DD5-4050-BCCF-12DDE8E4E141}" srcOrd="0" destOrd="0" presId="urn:microsoft.com/office/officeart/2005/8/layout/hierarchy1"/>
+    <dgm:cxn modelId="{F606A41C-9C73-445D-B014-FB597B846801}" type="presOf" srcId="{3CA7BFC0-9BA1-46A0-B859-1A29298FE0DC}" destId="{18258405-F1A0-4EE6-9509-74D66AE616A5}" srcOrd="0" destOrd="0" presId="urn:microsoft.com/office/officeart/2005/8/layout/hierarchy1"/>
+    <dgm:cxn modelId="{E60ADC44-56FA-41B3-A19C-2FC5E12EACFC}" type="presOf" srcId="{12B44837-F079-4F80-94E9-48B4BEF10ACE}" destId="{FBB416C7-44D8-431A-9BC6-C43FD5A7266A}" srcOrd="0" destOrd="0" presId="urn:microsoft.com/office/officeart/2005/8/layout/hierarchy1"/>
     <dgm:cxn modelId="{0A378951-68F0-4BC5-8365-00A6DEF96A16}" srcId="{CAD3BFD4-4793-4903-BDB7-94B509048F4A}" destId="{C2C46E6D-61A8-492A-8D34-C30DFB4BD030}" srcOrd="0" destOrd="0" parTransId="{091FE14F-7886-4379-AB66-08E4D68A700A}" sibTransId="{88871D47-CBA8-46DC-9A68-62E9AC842E1F}"/>
-    <dgm:cxn modelId="{BE08B6E9-4C41-46B5-A5F5-2D3DC22507D5}" type="presOf" srcId="{091FE14F-7886-4379-AB66-08E4D68A700A}" destId="{5B12885D-0F77-4AE8-B754-D8B21BC9CFB3}" srcOrd="0" destOrd="0" presId="urn:microsoft.com/office/officeart/2005/8/layout/hierarchy1"/>
-    <dgm:cxn modelId="{7A00D695-932A-49FD-A9BF-5BA19EB7E1D8}" type="presOf" srcId="{560642FF-2EBC-46D8-8DA3-2743CD756574}" destId="{6E5693FF-A4A8-4B23-BF20-58009D80C5FA}" srcOrd="0" destOrd="0" presId="urn:microsoft.com/office/officeart/2005/8/layout/hierarchy1"/>
-    <dgm:cxn modelId="{3EACC7EF-D3A6-4AB8-96F6-6810CCB88C06}" type="presOf" srcId="{D147D25D-3723-4D1B-A701-7675AA452707}" destId="{8BAAC2FC-5D65-4DA4-91D8-11B62C57A4B6}" srcOrd="0" destOrd="0" presId="urn:microsoft.com/office/officeart/2005/8/layout/hierarchy1"/>
     <dgm:cxn modelId="{8803A846-B552-42C8-ABE9-6AB32D349037}" srcId="{5AA1DA01-254B-46BF-803D-AAE948BFB881}" destId="{4E1F74EB-FABD-4C1E-92D5-E8E12F42F8BC}" srcOrd="2" destOrd="0" parTransId="{A1C90B07-4E50-4FDD-BE77-BD81DF4E15DB}" sibTransId="{349EF6CB-0C37-4075-B31C-644C7FC8FD67}"/>
-    <dgm:cxn modelId="{892C81FA-EF15-4408-B59F-EB3EF4C334D1}" type="presOf" srcId="{95B61260-44D6-483F-9498-37817D99D070}" destId="{6EDDDEFF-CDBF-4E14-9CCB-C7D6BC79F0B7}" srcOrd="0" destOrd="0" presId="urn:microsoft.com/office/officeart/2005/8/layout/hierarchy1"/>
-    <dgm:cxn modelId="{CD3BC7BB-477F-4E7F-B432-B0029418314B}" type="presOf" srcId="{12B44837-F079-4F80-94E9-48B4BEF10ACE}" destId="{FBB416C7-44D8-431A-9BC6-C43FD5A7266A}" srcOrd="0" destOrd="0" presId="urn:microsoft.com/office/officeart/2005/8/layout/hierarchy1"/>
+    <dgm:cxn modelId="{053BE4B7-2CBF-441A-825D-5F76F8B9E9B7}" type="presOf" srcId="{CAD3BFD4-4793-4903-BDB7-94B509048F4A}" destId="{2E0F14A0-9B3F-4C5B-AAD9-C160EBF9B6B0}" srcOrd="0" destOrd="0" presId="urn:microsoft.com/office/officeart/2005/8/layout/hierarchy1"/>
     <dgm:cxn modelId="{CB9C7866-9260-4710-B063-C8250A742D2F}" srcId="{CAD3BFD4-4793-4903-BDB7-94B509048F4A}" destId="{9000D453-E4CB-4949-BA67-82BE10C81DA2}" srcOrd="4" destOrd="0" parTransId="{D0A2B1BE-F05B-4207-9CEF-F03AC56BC378}" sibTransId="{0B273A25-313A-478C-9799-DB423A33940C}"/>
-    <dgm:cxn modelId="{A02817E0-F6CC-458A-80DE-E5F9C7EE05B2}" type="presOf" srcId="{5E0E9C11-86BB-4A09-98F6-A2202F493886}" destId="{369D93CC-A259-47DE-A8B7-99463B7FB6C8}" srcOrd="0" destOrd="0" presId="urn:microsoft.com/office/officeart/2005/8/layout/hierarchy1"/>
-    <dgm:cxn modelId="{09D467F6-494B-4E4D-8CFE-F7A21B6BCF2E}" type="presOf" srcId="{F396109B-8644-4D10-B239-8D39E85291C0}" destId="{75887B4D-F1FE-46C6-BC18-43B2804F2134}" srcOrd="0" destOrd="0" presId="urn:microsoft.com/office/officeart/2005/8/layout/hierarchy1"/>
+    <dgm:cxn modelId="{FC4FEAC4-0619-4DB5-9DF8-EBD8F8692520}" type="presOf" srcId="{F396109B-8644-4D10-B239-8D39E85291C0}" destId="{75887B4D-F1FE-46C6-BC18-43B2804F2134}" srcOrd="0" destOrd="0" presId="urn:microsoft.com/office/officeart/2005/8/layout/hierarchy1"/>
+    <dgm:cxn modelId="{E2217A99-870E-4682-B100-B2D8BB4D6FF6}" type="presOf" srcId="{791948F8-67F0-46A8-BC23-C5F22D2E54F8}" destId="{901330CD-479D-4821-9E1A-ABE6B1ACB567}" srcOrd="0" destOrd="0" presId="urn:microsoft.com/office/officeart/2005/8/layout/hierarchy1"/>
+    <dgm:cxn modelId="{FFDA8979-E0F0-463F-AC48-B4AAE2AB14E6}" type="presOf" srcId="{131BC89C-0773-4D27-B91F-ECD41676226E}" destId="{E3C203B4-6CF9-4005-93C5-A6E4A49C5DB8}" srcOrd="0" destOrd="0" presId="urn:microsoft.com/office/officeart/2005/8/layout/hierarchy1"/>
     <dgm:cxn modelId="{BBD04289-C26E-4015-ACB1-809BB5723C9B}" srcId="{CAD3BFD4-4793-4903-BDB7-94B509048F4A}" destId="{67CB8F21-D43B-4573-8481-9A979CDAE9A2}" srcOrd="3" destOrd="0" parTransId="{9AEE8EDC-0108-4855-95DA-4D20BCA829F7}" sibTransId="{1C2E9DE9-C3C0-4387-ABD7-41F14FB9A319}"/>
     <dgm:cxn modelId="{5E987976-7DA1-4061-B6CA-50C48A42DD03}" srcId="{D147D25D-3723-4D1B-A701-7675AA452707}" destId="{5AA1DA01-254B-46BF-803D-AAE948BFB881}" srcOrd="0" destOrd="0" parTransId="{820038E5-3803-4490-A26A-10D393FF3E05}" sibTransId="{66EED549-07E9-4BF8-BB59-7EA117D797BF}"/>
-    <dgm:cxn modelId="{8D7D4B78-1058-4154-AC1F-A686E666A986}" type="presOf" srcId="{9000D453-E4CB-4949-BA67-82BE10C81DA2}" destId="{C03F724D-3AF9-45C5-9F64-B78B3F1E53E3}" srcOrd="0" destOrd="0" presId="urn:microsoft.com/office/officeart/2005/8/layout/hierarchy1"/>
+    <dgm:cxn modelId="{C14BBD7E-C2E6-4EFF-8AEC-B28E49713941}" type="presOf" srcId="{5E0E9C11-86BB-4A09-98F6-A2202F493886}" destId="{369D93CC-A259-47DE-A8B7-99463B7FB6C8}" srcOrd="0" destOrd="0" presId="urn:microsoft.com/office/officeart/2005/8/layout/hierarchy1"/>
     <dgm:cxn modelId="{D4B67E7F-2B6D-4248-8D26-4E0F922B2B42}" srcId="{9000D453-E4CB-4949-BA67-82BE10C81DA2}" destId="{5226D533-5E81-43AE-9F6B-2EE1D66A6124}" srcOrd="0" destOrd="0" parTransId="{791948F8-67F0-46A8-BC23-C5F22D2E54F8}" sibTransId="{18B2B3CA-F555-40FD-ADA1-66782F8B73FC}"/>
-    <dgm:cxn modelId="{40D04208-BE3F-46ED-873B-64FC46FF94E9}" type="presOf" srcId="{791948F8-67F0-46A8-BC23-C5F22D2E54F8}" destId="{901330CD-479D-4821-9E1A-ABE6B1ACB567}" srcOrd="0" destOrd="0" presId="urn:microsoft.com/office/officeart/2005/8/layout/hierarchy1"/>
-    <dgm:cxn modelId="{DA09C124-CB17-47A5-BB38-134B955078EE}" type="presOf" srcId="{757BC75C-9911-4D06-9DC3-DB4E4D6149B8}" destId="{36546806-4A38-47B1-8D44-B7B688689FF2}" srcOrd="0" destOrd="0" presId="urn:microsoft.com/office/officeart/2005/8/layout/hierarchy1"/>
-    <dgm:cxn modelId="{FCCC1758-2DC7-4692-BFDA-1265B1A87AE8}" type="presOf" srcId="{A1C90B07-4E50-4FDD-BE77-BD81DF4E15DB}" destId="{B41FBE67-C3B5-4181-B101-96E451C009C3}" srcOrd="0" destOrd="0" presId="urn:microsoft.com/office/officeart/2005/8/layout/hierarchy1"/>
-    <dgm:cxn modelId="{3C3C8470-BAC0-4F4F-A6F5-C54F534821EE}" type="presOf" srcId="{9AEE8EDC-0108-4855-95DA-4D20BCA829F7}" destId="{ABAA0F0D-0826-4A74-BBDF-397E47C377E1}" srcOrd="0" destOrd="0" presId="urn:microsoft.com/office/officeart/2005/8/layout/hierarchy1"/>
+    <dgm:cxn modelId="{5C26CD6D-6D84-442E-87F9-92F9FEF6DC1B}" type="presOf" srcId="{091FE14F-7886-4379-AB66-08E4D68A700A}" destId="{5B12885D-0F77-4AE8-B754-D8B21BC9CFB3}" srcOrd="0" destOrd="0" presId="urn:microsoft.com/office/officeart/2005/8/layout/hierarchy1"/>
     <dgm:cxn modelId="{C3275464-60CB-4818-9631-2B52B45A9D9A}" srcId="{5AA1DA01-254B-46BF-803D-AAE948BFB881}" destId="{D7BD974E-C191-4DA6-81D3-AE6FAE8C38C7}" srcOrd="3" destOrd="0" parTransId="{95B61260-44D6-483F-9498-37817D99D070}" sibTransId="{FCDDF97F-DCA2-4631-973F-16D8E5F66754}"/>
-    <dgm:cxn modelId="{8BF80B56-4566-4BFE-A1F8-9B5552C86007}" type="presOf" srcId="{3E33D4DC-6736-44F7-A33A-5BE258E0ABA1}" destId="{F453F617-AF21-431F-B31D-E322A0ED7464}" srcOrd="0" destOrd="0" presId="urn:microsoft.com/office/officeart/2005/8/layout/hierarchy1"/>
+    <dgm:cxn modelId="{2F475F43-BFF5-4F06-A27A-F464B2D9BE83}" type="presOf" srcId="{A1C90B07-4E50-4FDD-BE77-BD81DF4E15DB}" destId="{B41FBE67-C3B5-4181-B101-96E451C009C3}" srcOrd="0" destOrd="0" presId="urn:microsoft.com/office/officeart/2005/8/layout/hierarchy1"/>
+    <dgm:cxn modelId="{B51EC607-4897-40F7-A6D6-6E061DE10C1B}" type="presOf" srcId="{4E1F74EB-FABD-4C1E-92D5-E8E12F42F8BC}" destId="{F6FFE223-8FDD-4A8A-A2CB-0585C4015B74}" srcOrd="0" destOrd="0" presId="urn:microsoft.com/office/officeart/2005/8/layout/hierarchy1"/>
     <dgm:cxn modelId="{036E505A-1965-4677-BE1D-9A0FA51AC013}" srcId="{CAD3BFD4-4793-4903-BDB7-94B509048F4A}" destId="{51E8ADC5-3AFC-4003-A0C3-7CFF4C4B7D28}" srcOrd="5" destOrd="0" parTransId="{131BC89C-0773-4D27-B91F-ECD41676226E}" sibTransId="{6F6541AA-D00D-4371-AD86-C1C7837EFD6F}"/>
-    <dgm:cxn modelId="{E6E404B6-167C-4D27-A593-73BA00E3F917}" type="presOf" srcId="{D0A2B1BE-F05B-4207-9CEF-F03AC56BC378}" destId="{9E84F353-80AC-434E-8EF0-9AC2C0420AFF}" srcOrd="0" destOrd="0" presId="urn:microsoft.com/office/officeart/2005/8/layout/hierarchy1"/>
+    <dgm:cxn modelId="{F4E25D82-8D45-4DC8-93A5-EDB94BDCDF7E}" type="presOf" srcId="{F1A930CB-29CB-4BD6-AD99-0DFF86DD7346}" destId="{B5A3DAA4-BA3F-4E58-BB3B-F1FA91CF35EB}" srcOrd="0" destOrd="0" presId="urn:microsoft.com/office/officeart/2005/8/layout/hierarchy1"/>
     <dgm:cxn modelId="{2F31A47D-F727-484A-AEA2-74E0D2A5DC9E}" srcId="{5AA1DA01-254B-46BF-803D-AAE948BFB881}" destId="{F396109B-8644-4D10-B239-8D39E85291C0}" srcOrd="1" destOrd="0" parTransId="{12B44837-F079-4F80-94E9-48B4BEF10ACE}" sibTransId="{AFBACCEF-644E-4474-82AC-48BC8BA6C029}"/>
-    <dgm:cxn modelId="{74BBF990-355C-42F9-997A-A3AB966A9440}" type="presOf" srcId="{D7BD974E-C191-4DA6-81D3-AE6FAE8C38C7}" destId="{6FA09658-643D-42F2-979A-B6BDEF860025}" srcOrd="0" destOrd="0" presId="urn:microsoft.com/office/officeart/2005/8/layout/hierarchy1"/>
-    <dgm:cxn modelId="{EC04E9CA-0640-4016-AEC6-4AA63022BA76}" type="presParOf" srcId="{8BAAC2FC-5D65-4DA4-91D8-11B62C57A4B6}" destId="{98C3E6BE-85DF-4986-84C2-FE3DC2213962}" srcOrd="0" destOrd="0" presId="urn:microsoft.com/office/officeart/2005/8/layout/hierarchy1"/>
-    <dgm:cxn modelId="{BA2DECD9-A144-45D3-BCA3-D3A9EB057B79}" type="presParOf" srcId="{98C3E6BE-85DF-4986-84C2-FE3DC2213962}" destId="{6D0725B5-5079-4FB9-B0C7-E6C68B9F3259}" srcOrd="0" destOrd="0" presId="urn:microsoft.com/office/officeart/2005/8/layout/hierarchy1"/>
-    <dgm:cxn modelId="{BD94E22E-6F6A-44F9-82DE-8452EA88334A}" type="presParOf" srcId="{6D0725B5-5079-4FB9-B0C7-E6C68B9F3259}" destId="{C087DB08-0CC6-410D-B237-96EE70D32AAA}" srcOrd="0" destOrd="0" presId="urn:microsoft.com/office/officeart/2005/8/layout/hierarchy1"/>
-    <dgm:cxn modelId="{CD610E69-3D5B-4237-87F2-7868D4ACE989}" type="presParOf" srcId="{6D0725B5-5079-4FB9-B0C7-E6C68B9F3259}" destId="{25885DFF-C9DA-47A4-836B-E1936B430D73}" srcOrd="1" destOrd="0" presId="urn:microsoft.com/office/officeart/2005/8/layout/hierarchy1"/>
-    <dgm:cxn modelId="{9DE3FCA1-D12F-48A8-A778-6DC2C8AEB4FB}" type="presParOf" srcId="{98C3E6BE-85DF-4986-84C2-FE3DC2213962}" destId="{15744975-9C81-4B9B-AA55-A8CDA74EB43D}" srcOrd="1" destOrd="0" presId="urn:microsoft.com/office/officeart/2005/8/layout/hierarchy1"/>
-    <dgm:cxn modelId="{6CEBF843-C647-4407-85F5-2955F4FD70E2}" type="presParOf" srcId="{15744975-9C81-4B9B-AA55-A8CDA74EB43D}" destId="{6F4CBB79-CD5B-4EC8-806C-FA9FD80635C3}" srcOrd="0" destOrd="0" presId="urn:microsoft.com/office/officeart/2005/8/layout/hierarchy1"/>
-    <dgm:cxn modelId="{D39B4C3F-DED2-4CF7-843A-95D42C537C5F}" type="presParOf" srcId="{15744975-9C81-4B9B-AA55-A8CDA74EB43D}" destId="{BD8C0472-212B-4F72-B2FF-A3E67F90E918}" srcOrd="1" destOrd="0" presId="urn:microsoft.com/office/officeart/2005/8/layout/hierarchy1"/>
-    <dgm:cxn modelId="{12E770BE-CA7D-4ADC-B0F3-CDC7B3E48D34}" type="presParOf" srcId="{BD8C0472-212B-4F72-B2FF-A3E67F90E918}" destId="{927CDAD8-22D7-4046-B643-10D289D8E92A}" srcOrd="0" destOrd="0" presId="urn:microsoft.com/office/officeart/2005/8/layout/hierarchy1"/>
-    <dgm:cxn modelId="{6D7ED569-3ABD-48A2-B1D3-B26B5A02098C}" type="presParOf" srcId="{927CDAD8-22D7-4046-B643-10D289D8E92A}" destId="{DB4ADD19-FC8D-4185-852A-090C7324F75E}" srcOrd="0" destOrd="0" presId="urn:microsoft.com/office/officeart/2005/8/layout/hierarchy1"/>
-    <dgm:cxn modelId="{FF9572D5-A774-4AD1-A562-CBEDD7853B3A}" type="presParOf" srcId="{927CDAD8-22D7-4046-B643-10D289D8E92A}" destId="{2E0F14A0-9B3F-4C5B-AAD9-C160EBF9B6B0}" srcOrd="1" destOrd="0" presId="urn:microsoft.com/office/officeart/2005/8/layout/hierarchy1"/>
-    <dgm:cxn modelId="{BA16B543-EB77-4D25-BC25-1A2E06660BB7}" type="presParOf" srcId="{BD8C0472-212B-4F72-B2FF-A3E67F90E918}" destId="{3A3D6DB3-E33F-4872-AC02-CC7A2015C5AD}" srcOrd="1" destOrd="0" presId="urn:microsoft.com/office/officeart/2005/8/layout/hierarchy1"/>
-    <dgm:cxn modelId="{E69A1D7E-3061-4F75-BD37-8FE5D81E1D3A}" type="presParOf" srcId="{3A3D6DB3-E33F-4872-AC02-CC7A2015C5AD}" destId="{5B12885D-0F77-4AE8-B754-D8B21BC9CFB3}" srcOrd="0" destOrd="0" presId="urn:microsoft.com/office/officeart/2005/8/layout/hierarchy1"/>
-    <dgm:cxn modelId="{D42194CE-ADE1-45A9-B5E4-F5020F96BB8D}" type="presParOf" srcId="{3A3D6DB3-E33F-4872-AC02-CC7A2015C5AD}" destId="{579B78E0-BD5B-4A3A-B46E-A5B72A89FB08}" srcOrd="1" destOrd="0" presId="urn:microsoft.com/office/officeart/2005/8/layout/hierarchy1"/>
-    <dgm:cxn modelId="{055D59B8-54A3-4D29-8965-6D677E9A7BBB}" type="presParOf" srcId="{579B78E0-BD5B-4A3A-B46E-A5B72A89FB08}" destId="{62D5474E-6809-4A1B-A62C-5AB6B248B601}" srcOrd="0" destOrd="0" presId="urn:microsoft.com/office/officeart/2005/8/layout/hierarchy1"/>
-    <dgm:cxn modelId="{4E5B18C2-7036-4A8C-9A3B-9F664FF0FC64}" type="presParOf" srcId="{62D5474E-6809-4A1B-A62C-5AB6B248B601}" destId="{EA549833-3FC4-436F-A0E7-B9819E7218BF}" srcOrd="0" destOrd="0" presId="urn:microsoft.com/office/officeart/2005/8/layout/hierarchy1"/>
-    <dgm:cxn modelId="{ADD720F8-D95A-4900-9E42-224C9AF57F92}" type="presParOf" srcId="{62D5474E-6809-4A1B-A62C-5AB6B248B601}" destId="{B699CAC3-E5E3-44C8-877E-34565E487345}" srcOrd="1" destOrd="0" presId="urn:microsoft.com/office/officeart/2005/8/layout/hierarchy1"/>
-    <dgm:cxn modelId="{7786B0DD-30B9-447B-962A-D56BC90895B2}" type="presParOf" srcId="{579B78E0-BD5B-4A3A-B46E-A5B72A89FB08}" destId="{D2A33064-F248-4C26-9F24-5EF6B0F6730B}" srcOrd="1" destOrd="0" presId="urn:microsoft.com/office/officeart/2005/8/layout/hierarchy1"/>
-    <dgm:cxn modelId="{234D75DE-A1D7-4405-AD54-3078831D104F}" type="presParOf" srcId="{3A3D6DB3-E33F-4872-AC02-CC7A2015C5AD}" destId="{369D93CC-A259-47DE-A8B7-99463B7FB6C8}" srcOrd="2" destOrd="0" presId="urn:microsoft.com/office/officeart/2005/8/layout/hierarchy1"/>
-    <dgm:cxn modelId="{FA0FAA96-35EA-4F7D-9261-6A7FBD98E007}" type="presParOf" srcId="{3A3D6DB3-E33F-4872-AC02-CC7A2015C5AD}" destId="{6C6D2227-5CE8-460E-A27D-529D7C9693FB}" srcOrd="3" destOrd="0" presId="urn:microsoft.com/office/officeart/2005/8/layout/hierarchy1"/>
-    <dgm:cxn modelId="{822DB6F6-7ECA-4EA4-8025-CAB386409DFA}" type="presParOf" srcId="{6C6D2227-5CE8-460E-A27D-529D7C9693FB}" destId="{91DF9BCF-C4C0-4D47-BEBD-E0160FDC08F6}" srcOrd="0" destOrd="0" presId="urn:microsoft.com/office/officeart/2005/8/layout/hierarchy1"/>
-    <dgm:cxn modelId="{3763BBC3-BCC3-47D9-84B7-DCDD227AE75E}" type="presParOf" srcId="{91DF9BCF-C4C0-4D47-BEBD-E0160FDC08F6}" destId="{77E461AB-F356-480C-BA3B-1B07FCB48D8A}" srcOrd="0" destOrd="0" presId="urn:microsoft.com/office/officeart/2005/8/layout/hierarchy1"/>
-    <dgm:cxn modelId="{49F3266B-9B10-45E4-A003-C82E078AC2DD}" type="presParOf" srcId="{91DF9BCF-C4C0-4D47-BEBD-E0160FDC08F6}" destId="{B5A3DAA4-BA3F-4E58-BB3B-F1FA91CF35EB}" srcOrd="1" destOrd="0" presId="urn:microsoft.com/office/officeart/2005/8/layout/hierarchy1"/>
-    <dgm:cxn modelId="{37A9F536-D1CF-4018-8BA6-E526F11CF22A}" type="presParOf" srcId="{6C6D2227-5CE8-460E-A27D-529D7C9693FB}" destId="{170B2186-6AFB-43E6-88BD-6763928D9635}" srcOrd="1" destOrd="0" presId="urn:microsoft.com/office/officeart/2005/8/layout/hierarchy1"/>
-    <dgm:cxn modelId="{637E561D-3AB7-41F0-BDD3-76C6C98E06B9}" type="presParOf" srcId="{3A3D6DB3-E33F-4872-AC02-CC7A2015C5AD}" destId="{36546806-4A38-47B1-8D44-B7B688689FF2}" srcOrd="4" destOrd="0" presId="urn:microsoft.com/office/officeart/2005/8/layout/hierarchy1"/>
-    <dgm:cxn modelId="{C0CC8D3B-1C66-42EE-AD48-755284C2600B}" type="presParOf" srcId="{3A3D6DB3-E33F-4872-AC02-CC7A2015C5AD}" destId="{6FCC8BB2-1F7F-48B1-96C7-E370F2EA171C}" srcOrd="5" destOrd="0" presId="urn:microsoft.com/office/officeart/2005/8/layout/hierarchy1"/>
-    <dgm:cxn modelId="{AAB6EF17-C986-435D-A7B4-E2673A7487CD}" type="presParOf" srcId="{6FCC8BB2-1F7F-48B1-96C7-E370F2EA171C}" destId="{22F422D0-30F7-4F2F-9FC3-9F90B199F43E}" srcOrd="0" destOrd="0" presId="urn:microsoft.com/office/officeart/2005/8/layout/hierarchy1"/>
-    <dgm:cxn modelId="{460E43CD-5469-4F5F-A41E-03AAD784EEF6}" type="presParOf" srcId="{22F422D0-30F7-4F2F-9FC3-9F90B199F43E}" destId="{0D0EC6E5-800B-4AB5-B71F-C11C49F18683}" srcOrd="0" destOrd="0" presId="urn:microsoft.com/office/officeart/2005/8/layout/hierarchy1"/>
-    <dgm:cxn modelId="{41DD56E9-59D3-4B79-A415-CB312CBE05FD}" type="presParOf" srcId="{22F422D0-30F7-4F2F-9FC3-9F90B199F43E}" destId="{F453F617-AF21-431F-B31D-E322A0ED7464}" srcOrd="1" destOrd="0" presId="urn:microsoft.com/office/officeart/2005/8/layout/hierarchy1"/>
-    <dgm:cxn modelId="{ACDACDC5-8A29-4856-9D67-C9EC3AD0370E}" type="presParOf" srcId="{6FCC8BB2-1F7F-48B1-96C7-E370F2EA171C}" destId="{287C0C00-5B50-4E2F-915B-4A96769BE5AF}" srcOrd="1" destOrd="0" presId="urn:microsoft.com/office/officeart/2005/8/layout/hierarchy1"/>
-    <dgm:cxn modelId="{00E04601-F480-4DC5-8967-693A4003E6E7}" type="presParOf" srcId="{3A3D6DB3-E33F-4872-AC02-CC7A2015C5AD}" destId="{ABAA0F0D-0826-4A74-BBDF-397E47C377E1}" srcOrd="6" destOrd="0" presId="urn:microsoft.com/office/officeart/2005/8/layout/hierarchy1"/>
-    <dgm:cxn modelId="{0B98C96F-5BE4-46B7-B772-1B8F09E55343}" type="presParOf" srcId="{3A3D6DB3-E33F-4872-AC02-CC7A2015C5AD}" destId="{267BC3AB-7771-4577-8626-3629E19E99C7}" srcOrd="7" destOrd="0" presId="urn:microsoft.com/office/officeart/2005/8/layout/hierarchy1"/>
-    <dgm:cxn modelId="{8006D6AF-C43D-4002-B8A8-5DB095A0BBAD}" type="presParOf" srcId="{267BC3AB-7771-4577-8626-3629E19E99C7}" destId="{6B29D56B-47CD-4411-8E67-F8E9F0CE81B4}" srcOrd="0" destOrd="0" presId="urn:microsoft.com/office/officeart/2005/8/layout/hierarchy1"/>
-    <dgm:cxn modelId="{27E25415-9927-4771-8566-16ACD66F86C7}" type="presParOf" srcId="{6B29D56B-47CD-4411-8E67-F8E9F0CE81B4}" destId="{E9F6C22D-18A5-4601-A65B-0865CD643C01}" srcOrd="0" destOrd="0" presId="urn:microsoft.com/office/officeart/2005/8/layout/hierarchy1"/>
-    <dgm:cxn modelId="{DB73D248-94DA-4996-8F66-30A6F26E39F0}" type="presParOf" srcId="{6B29D56B-47CD-4411-8E67-F8E9F0CE81B4}" destId="{F2181DBA-4DD5-4050-BCCF-12DDE8E4E141}" srcOrd="1" destOrd="0" presId="urn:microsoft.com/office/officeart/2005/8/layout/hierarchy1"/>
-    <dgm:cxn modelId="{6789DCFA-213E-4A2F-9460-3A0121315823}" type="presParOf" srcId="{267BC3AB-7771-4577-8626-3629E19E99C7}" destId="{FFA18DCD-5F00-45FC-9F70-694FC9A5DF52}" srcOrd="1" destOrd="0" presId="urn:microsoft.com/office/officeart/2005/8/layout/hierarchy1"/>
-    <dgm:cxn modelId="{DE6E30BC-09F8-47B1-A56A-3649E5D97C4F}" type="presParOf" srcId="{3A3D6DB3-E33F-4872-AC02-CC7A2015C5AD}" destId="{9E84F353-80AC-434E-8EF0-9AC2C0420AFF}" srcOrd="8" destOrd="0" presId="urn:microsoft.com/office/officeart/2005/8/layout/hierarchy1"/>
-    <dgm:cxn modelId="{8779F9C2-225A-415A-A02E-8A705E7CE2B0}" type="presParOf" srcId="{3A3D6DB3-E33F-4872-AC02-CC7A2015C5AD}" destId="{D07F89F6-BA2A-4BFE-A3D1-C9B4030226EC}" srcOrd="9" destOrd="0" presId="urn:microsoft.com/office/officeart/2005/8/layout/hierarchy1"/>
-    <dgm:cxn modelId="{DD4967E3-B394-4323-83D5-C04D9059B533}" type="presParOf" srcId="{D07F89F6-BA2A-4BFE-A3D1-C9B4030226EC}" destId="{75624B99-4B30-4161-8914-D7C870BE0ED0}" srcOrd="0" destOrd="0" presId="urn:microsoft.com/office/officeart/2005/8/layout/hierarchy1"/>
-    <dgm:cxn modelId="{478F2899-A6A0-4FD8-B76F-00792A017370}" type="presParOf" srcId="{75624B99-4B30-4161-8914-D7C870BE0ED0}" destId="{EB4C780D-BDF0-4315-8403-DC9267F49EED}" srcOrd="0" destOrd="0" presId="urn:microsoft.com/office/officeart/2005/8/layout/hierarchy1"/>
-    <dgm:cxn modelId="{FD4E2C7B-2B2C-4009-B382-E25AD5DAEFCF}" type="presParOf" srcId="{75624B99-4B30-4161-8914-D7C870BE0ED0}" destId="{C03F724D-3AF9-45C5-9F64-B78B3F1E53E3}" srcOrd="1" destOrd="0" presId="urn:microsoft.com/office/officeart/2005/8/layout/hierarchy1"/>
-    <dgm:cxn modelId="{6C93A5ED-9013-4257-816E-666F7548EC60}" type="presParOf" srcId="{D07F89F6-BA2A-4BFE-A3D1-C9B4030226EC}" destId="{BCCA8DC3-702F-4799-B629-CBAE259C65AC}" srcOrd="1" destOrd="0" presId="urn:microsoft.com/office/officeart/2005/8/layout/hierarchy1"/>
-    <dgm:cxn modelId="{C936811B-64CE-4484-805B-DF2E5771DB75}" type="presParOf" srcId="{BCCA8DC3-702F-4799-B629-CBAE259C65AC}" destId="{901330CD-479D-4821-9E1A-ABE6B1ACB567}" srcOrd="0" destOrd="0" presId="urn:microsoft.com/office/officeart/2005/8/layout/hierarchy1"/>
-    <dgm:cxn modelId="{D3703726-750C-497D-9C9D-7C0BDF704442}" type="presParOf" srcId="{BCCA8DC3-702F-4799-B629-CBAE259C65AC}" destId="{CDB4CD05-2707-4D3A-9B18-B67D2806F761}" srcOrd="1" destOrd="0" presId="urn:microsoft.com/office/officeart/2005/8/layout/hierarchy1"/>
-    <dgm:cxn modelId="{939E5EB8-648B-458F-BD94-BDC5E4356D7C}" type="presParOf" srcId="{CDB4CD05-2707-4D3A-9B18-B67D2806F761}" destId="{84CF8973-202E-4EEB-857D-FB342E8FC1C0}" srcOrd="0" destOrd="0" presId="urn:microsoft.com/office/officeart/2005/8/layout/hierarchy1"/>
-    <dgm:cxn modelId="{9BE75492-5CA9-4FED-BD1C-7C784C047393}" type="presParOf" srcId="{84CF8973-202E-4EEB-857D-FB342E8FC1C0}" destId="{91A4CA23-05FF-43E0-ABFE-9CCA626ACD3C}" srcOrd="0" destOrd="0" presId="urn:microsoft.com/office/officeart/2005/8/layout/hierarchy1"/>
-    <dgm:cxn modelId="{D9AEC522-12D9-4617-BB8A-E46FF3E6C851}" type="presParOf" srcId="{84CF8973-202E-4EEB-857D-FB342E8FC1C0}" destId="{11151BF1-7B71-42FF-BD08-60ED7CF2B970}" srcOrd="1" destOrd="0" presId="urn:microsoft.com/office/officeart/2005/8/layout/hierarchy1"/>
-    <dgm:cxn modelId="{6A3D9C5A-942E-4D51-AC70-3D6665BE0F70}" type="presParOf" srcId="{CDB4CD05-2707-4D3A-9B18-B67D2806F761}" destId="{9F4BD01E-6FF9-4437-975F-618EFD43E2AD}" srcOrd="1" destOrd="0" presId="urn:microsoft.com/office/officeart/2005/8/layout/hierarchy1"/>
-    <dgm:cxn modelId="{931C0717-1B0C-4698-9408-3DAF09025842}" type="presParOf" srcId="{3A3D6DB3-E33F-4872-AC02-CC7A2015C5AD}" destId="{E3C203B4-6CF9-4005-93C5-A6E4A49C5DB8}" srcOrd="10" destOrd="0" presId="urn:microsoft.com/office/officeart/2005/8/layout/hierarchy1"/>
-    <dgm:cxn modelId="{128CD155-4A9F-402B-9715-D711FFAC871F}" type="presParOf" srcId="{3A3D6DB3-E33F-4872-AC02-CC7A2015C5AD}" destId="{326E8457-AA63-4D4F-BD10-D85476246FF0}" srcOrd="11" destOrd="0" presId="urn:microsoft.com/office/officeart/2005/8/layout/hierarchy1"/>
-    <dgm:cxn modelId="{F55EA25B-827F-4D34-9A7C-2AEC383C55BD}" type="presParOf" srcId="{326E8457-AA63-4D4F-BD10-D85476246FF0}" destId="{D63E44F9-ECE0-4352-A8CA-9ACC94A7D476}" srcOrd="0" destOrd="0" presId="urn:microsoft.com/office/officeart/2005/8/layout/hierarchy1"/>
-    <dgm:cxn modelId="{DF4DDBE0-BE75-4472-8EED-27F0C10D5715}" type="presParOf" srcId="{D63E44F9-ECE0-4352-A8CA-9ACC94A7D476}" destId="{72BA3170-C363-4340-9E7C-E53EB323F7B9}" srcOrd="0" destOrd="0" presId="urn:microsoft.com/office/officeart/2005/8/layout/hierarchy1"/>
-    <dgm:cxn modelId="{8F1DB747-9BAF-4B63-B8F3-C68FF929B005}" type="presParOf" srcId="{D63E44F9-ECE0-4352-A8CA-9ACC94A7D476}" destId="{393467A7-A880-420A-97EF-D6A784224FEB}" srcOrd="1" destOrd="0" presId="urn:microsoft.com/office/officeart/2005/8/layout/hierarchy1"/>
-    <dgm:cxn modelId="{DE3F51A5-0677-4554-A7A5-FA05A6A1DF5D}" type="presParOf" srcId="{326E8457-AA63-4D4F-BD10-D85476246FF0}" destId="{34F581A6-343F-49E4-95FD-567B0D7E86CC}" srcOrd="1" destOrd="0" presId="urn:microsoft.com/office/officeart/2005/8/layout/hierarchy1"/>
-    <dgm:cxn modelId="{DD8B669A-FCC4-42DB-BB6E-B03E6C92A082}" type="presParOf" srcId="{34F581A6-343F-49E4-95FD-567B0D7E86CC}" destId="{6E5693FF-A4A8-4B23-BF20-58009D80C5FA}" srcOrd="0" destOrd="0" presId="urn:microsoft.com/office/officeart/2005/8/layout/hierarchy1"/>
-    <dgm:cxn modelId="{22DD01EC-2EB0-4F1A-B3A3-F042DB60CDBD}" type="presParOf" srcId="{34F581A6-343F-49E4-95FD-567B0D7E86CC}" destId="{740DF679-962B-4D66-98BA-22B93A9E740B}" srcOrd="1" destOrd="0" presId="urn:microsoft.com/office/officeart/2005/8/layout/hierarchy1"/>
-    <dgm:cxn modelId="{23B72340-FD4D-421B-93DD-605817F9C540}" type="presParOf" srcId="{740DF679-962B-4D66-98BA-22B93A9E740B}" destId="{19662B60-8980-4161-AA3A-BBC369A04188}" srcOrd="0" destOrd="0" presId="urn:microsoft.com/office/officeart/2005/8/layout/hierarchy1"/>
-    <dgm:cxn modelId="{1E8C66E3-F7B9-4A78-89E5-141876A9F0A2}" type="presParOf" srcId="{19662B60-8980-4161-AA3A-BBC369A04188}" destId="{CC05F029-69BB-44A3-865A-53E7AAE6C52E}" srcOrd="0" destOrd="0" presId="urn:microsoft.com/office/officeart/2005/8/layout/hierarchy1"/>
-    <dgm:cxn modelId="{D35C21A1-1D7C-4C09-956C-0534C0BB49E3}" type="presParOf" srcId="{19662B60-8980-4161-AA3A-BBC369A04188}" destId="{18258405-F1A0-4EE6-9509-74D66AE616A5}" srcOrd="1" destOrd="0" presId="urn:microsoft.com/office/officeart/2005/8/layout/hierarchy1"/>
-    <dgm:cxn modelId="{66947891-312E-4842-A278-D85F2AB6B484}" type="presParOf" srcId="{740DF679-962B-4D66-98BA-22B93A9E740B}" destId="{349337F8-BD60-484A-8344-6242C1683A63}" srcOrd="1" destOrd="0" presId="urn:microsoft.com/office/officeart/2005/8/layout/hierarchy1"/>
-    <dgm:cxn modelId="{DBB5CA1C-214D-443A-A6DB-C29D0BA27F7D}" type="presParOf" srcId="{15744975-9C81-4B9B-AA55-A8CDA74EB43D}" destId="{FBB416C7-44D8-431A-9BC6-C43FD5A7266A}" srcOrd="2" destOrd="0" presId="urn:microsoft.com/office/officeart/2005/8/layout/hierarchy1"/>
-    <dgm:cxn modelId="{44B192B8-16D1-4E70-B398-D3EB0EBCCE04}" type="presParOf" srcId="{15744975-9C81-4B9B-AA55-A8CDA74EB43D}" destId="{A5B563C3-0FC1-436F-926A-EEFCB2308E7C}" srcOrd="3" destOrd="0" presId="urn:microsoft.com/office/officeart/2005/8/layout/hierarchy1"/>
-    <dgm:cxn modelId="{C590CBAE-074F-4792-83BD-E53144C49DCF}" type="presParOf" srcId="{A5B563C3-0FC1-436F-926A-EEFCB2308E7C}" destId="{C734AEBE-C09F-4EDA-8BD6-B382657CD4B9}" srcOrd="0" destOrd="0" presId="urn:microsoft.com/office/officeart/2005/8/layout/hierarchy1"/>
-    <dgm:cxn modelId="{F39FA988-4372-40BF-B476-40A074249923}" type="presParOf" srcId="{C734AEBE-C09F-4EDA-8BD6-B382657CD4B9}" destId="{696F6FA6-E8D2-4297-8E4E-22DC15DD5A19}" srcOrd="0" destOrd="0" presId="urn:microsoft.com/office/officeart/2005/8/layout/hierarchy1"/>
-    <dgm:cxn modelId="{ADBE5BD0-365B-431D-9980-4B4CA6087E35}" type="presParOf" srcId="{C734AEBE-C09F-4EDA-8BD6-B382657CD4B9}" destId="{75887B4D-F1FE-46C6-BC18-43B2804F2134}" srcOrd="1" destOrd="0" presId="urn:microsoft.com/office/officeart/2005/8/layout/hierarchy1"/>
-    <dgm:cxn modelId="{67590D2B-E89F-446B-8914-F3AC9E02FBB4}" type="presParOf" srcId="{A5B563C3-0FC1-436F-926A-EEFCB2308E7C}" destId="{7392B169-2DFC-46F5-B5E8-F6A3336D7F8C}" srcOrd="1" destOrd="0" presId="urn:microsoft.com/office/officeart/2005/8/layout/hierarchy1"/>
-    <dgm:cxn modelId="{50EB67A9-4706-49C5-8D8D-B3FC5CEECF03}" type="presParOf" srcId="{15744975-9C81-4B9B-AA55-A8CDA74EB43D}" destId="{B41FBE67-C3B5-4181-B101-96E451C009C3}" srcOrd="4" destOrd="0" presId="urn:microsoft.com/office/officeart/2005/8/layout/hierarchy1"/>
-    <dgm:cxn modelId="{835E6C44-BA62-42E2-8E98-A7F461800703}" type="presParOf" srcId="{15744975-9C81-4B9B-AA55-A8CDA74EB43D}" destId="{E24D3315-3472-4F98-841E-39C1279505CC}" srcOrd="5" destOrd="0" presId="urn:microsoft.com/office/officeart/2005/8/layout/hierarchy1"/>
-    <dgm:cxn modelId="{718A83DB-2C2D-4F66-B7DD-BF2CADC4053B}" type="presParOf" srcId="{E24D3315-3472-4F98-841E-39C1279505CC}" destId="{E2FDD8B2-C703-47B3-9083-1C6D539C9453}" srcOrd="0" destOrd="0" presId="urn:microsoft.com/office/officeart/2005/8/layout/hierarchy1"/>
-    <dgm:cxn modelId="{CAF68B1D-8013-4A83-9619-652A1DA576A4}" type="presParOf" srcId="{E2FDD8B2-C703-47B3-9083-1C6D539C9453}" destId="{F4DC70B6-D8F8-42BF-92E5-B75B49856F2D}" srcOrd="0" destOrd="0" presId="urn:microsoft.com/office/officeart/2005/8/layout/hierarchy1"/>
-    <dgm:cxn modelId="{CED02205-1A0E-456E-B52E-C2DAB6CC8238}" type="presParOf" srcId="{E2FDD8B2-C703-47B3-9083-1C6D539C9453}" destId="{F6FFE223-8FDD-4A8A-A2CB-0585C4015B74}" srcOrd="1" destOrd="0" presId="urn:microsoft.com/office/officeart/2005/8/layout/hierarchy1"/>
-    <dgm:cxn modelId="{6312F15F-62D3-4FD6-B40B-D0AAEEBBA55D}" type="presParOf" srcId="{E24D3315-3472-4F98-841E-39C1279505CC}" destId="{4C49EECF-02B9-4A64-AE42-A71546D83F2E}" srcOrd="1" destOrd="0" presId="urn:microsoft.com/office/officeart/2005/8/layout/hierarchy1"/>
-    <dgm:cxn modelId="{24BFCE1A-9E5A-42DC-8769-B561FBE80211}" type="presParOf" srcId="{15744975-9C81-4B9B-AA55-A8CDA74EB43D}" destId="{6EDDDEFF-CDBF-4E14-9CCB-C7D6BC79F0B7}" srcOrd="6" destOrd="0" presId="urn:microsoft.com/office/officeart/2005/8/layout/hierarchy1"/>
-    <dgm:cxn modelId="{5AEF03C1-BF97-45B8-946C-18B3DAA97FC3}" type="presParOf" srcId="{15744975-9C81-4B9B-AA55-A8CDA74EB43D}" destId="{C207638B-AAC8-492F-B8E8-4D10FC8D7E3D}" srcOrd="7" destOrd="0" presId="urn:microsoft.com/office/officeart/2005/8/layout/hierarchy1"/>
-    <dgm:cxn modelId="{4E0A3FF4-4E78-4330-ADA0-BF6399B3C892}" type="presParOf" srcId="{C207638B-AAC8-492F-B8E8-4D10FC8D7E3D}" destId="{F5D840F4-BF09-49DC-B981-D364603FC29F}" srcOrd="0" destOrd="0" presId="urn:microsoft.com/office/officeart/2005/8/layout/hierarchy1"/>
-    <dgm:cxn modelId="{ABBA0B56-B4F4-486C-9A02-3957A03761B3}" type="presParOf" srcId="{F5D840F4-BF09-49DC-B981-D364603FC29F}" destId="{B01CB616-29B8-46FD-8977-0ABE85BE2132}" srcOrd="0" destOrd="0" presId="urn:microsoft.com/office/officeart/2005/8/layout/hierarchy1"/>
-    <dgm:cxn modelId="{01774E29-C9F7-4892-8011-5B89E1BBE3A4}" type="presParOf" srcId="{F5D840F4-BF09-49DC-B981-D364603FC29F}" destId="{6FA09658-643D-42F2-979A-B6BDEF860025}" srcOrd="1" destOrd="0" presId="urn:microsoft.com/office/officeart/2005/8/layout/hierarchy1"/>
-    <dgm:cxn modelId="{FAE55AF7-43A9-4D5A-8EB8-4A9E7FE31CE8}" type="presParOf" srcId="{C207638B-AAC8-492F-B8E8-4D10FC8D7E3D}" destId="{E40C0A2F-F3B3-4209-A2C7-4426A49E0240}" srcOrd="1" destOrd="0" presId="urn:microsoft.com/office/officeart/2005/8/layout/hierarchy1"/>
+    <dgm:cxn modelId="{F377EE82-260C-49F2-87F5-AE4F0D22C10A}" type="presOf" srcId="{D7BD974E-C191-4DA6-81D3-AE6FAE8C38C7}" destId="{6FA09658-643D-42F2-979A-B6BDEF860025}" srcOrd="0" destOrd="0" presId="urn:microsoft.com/office/officeart/2005/8/layout/hierarchy1"/>
+    <dgm:cxn modelId="{E49C0526-AB9B-4794-975A-8B75AC5FFEFE}" type="presOf" srcId="{560642FF-2EBC-46D8-8DA3-2743CD756574}" destId="{6E5693FF-A4A8-4B23-BF20-58009D80C5FA}" srcOrd="0" destOrd="0" presId="urn:microsoft.com/office/officeart/2005/8/layout/hierarchy1"/>
+    <dgm:cxn modelId="{AF3A93E6-AE60-4F0E-909B-C1152E091A49}" type="presOf" srcId="{5AA1DA01-254B-46BF-803D-AAE948BFB881}" destId="{25885DFF-C9DA-47A4-836B-E1936B430D73}" srcOrd="0" destOrd="0" presId="urn:microsoft.com/office/officeart/2005/8/layout/hierarchy1"/>
+    <dgm:cxn modelId="{237E3BE6-14C5-4B3D-AF58-21E78590750C}" type="presOf" srcId="{D0A2B1BE-F05B-4207-9CEF-F03AC56BC378}" destId="{9E84F353-80AC-434E-8EF0-9AC2C0420AFF}" srcOrd="0" destOrd="0" presId="urn:microsoft.com/office/officeart/2005/8/layout/hierarchy1"/>
+    <dgm:cxn modelId="{AD88ADBD-16B1-4B6F-A68A-B7C65A849A04}" type="presOf" srcId="{9AEE8EDC-0108-4855-95DA-4D20BCA829F7}" destId="{ABAA0F0D-0826-4A74-BBDF-397E47C377E1}" srcOrd="0" destOrd="0" presId="urn:microsoft.com/office/officeart/2005/8/layout/hierarchy1"/>
+    <dgm:cxn modelId="{595EC919-4F34-4843-B031-B5CAFFF52707}" type="presOf" srcId="{9000D453-E4CB-4949-BA67-82BE10C81DA2}" destId="{C03F724D-3AF9-45C5-9F64-B78B3F1E53E3}" srcOrd="0" destOrd="0" presId="urn:microsoft.com/office/officeart/2005/8/layout/hierarchy1"/>
+    <dgm:cxn modelId="{9100F404-6205-48A4-8AF3-B1F2BD4EAF53}" type="presParOf" srcId="{8BAAC2FC-5D65-4DA4-91D8-11B62C57A4B6}" destId="{98C3E6BE-85DF-4986-84C2-FE3DC2213962}" srcOrd="0" destOrd="0" presId="urn:microsoft.com/office/officeart/2005/8/layout/hierarchy1"/>
+    <dgm:cxn modelId="{8AA2DE0A-34DE-4533-9663-FFA88E92DBFF}" type="presParOf" srcId="{98C3E6BE-85DF-4986-84C2-FE3DC2213962}" destId="{6D0725B5-5079-4FB9-B0C7-E6C68B9F3259}" srcOrd="0" destOrd="0" presId="urn:microsoft.com/office/officeart/2005/8/layout/hierarchy1"/>
+    <dgm:cxn modelId="{F7A386C9-BD53-452C-A0AB-9BAC1E5564DF}" type="presParOf" srcId="{6D0725B5-5079-4FB9-B0C7-E6C68B9F3259}" destId="{C087DB08-0CC6-410D-B237-96EE70D32AAA}" srcOrd="0" destOrd="0" presId="urn:microsoft.com/office/officeart/2005/8/layout/hierarchy1"/>
+    <dgm:cxn modelId="{C88917DE-CAE3-48F5-87AF-64BF29699837}" type="presParOf" srcId="{6D0725B5-5079-4FB9-B0C7-E6C68B9F3259}" destId="{25885DFF-C9DA-47A4-836B-E1936B430D73}" srcOrd="1" destOrd="0" presId="urn:microsoft.com/office/officeart/2005/8/layout/hierarchy1"/>
+    <dgm:cxn modelId="{04F5F5A4-BEB7-4A4D-8044-610A52FC1306}" type="presParOf" srcId="{98C3E6BE-85DF-4986-84C2-FE3DC2213962}" destId="{15744975-9C81-4B9B-AA55-A8CDA74EB43D}" srcOrd="1" destOrd="0" presId="urn:microsoft.com/office/officeart/2005/8/layout/hierarchy1"/>
+    <dgm:cxn modelId="{CB3B63E3-1444-49A6-8079-6FF20337D3AD}" type="presParOf" srcId="{15744975-9C81-4B9B-AA55-A8CDA74EB43D}" destId="{6F4CBB79-CD5B-4EC8-806C-FA9FD80635C3}" srcOrd="0" destOrd="0" presId="urn:microsoft.com/office/officeart/2005/8/layout/hierarchy1"/>
+    <dgm:cxn modelId="{FBEF10DB-FFFF-490C-A6EC-947743EE8595}" type="presParOf" srcId="{15744975-9C81-4B9B-AA55-A8CDA74EB43D}" destId="{BD8C0472-212B-4F72-B2FF-A3E67F90E918}" srcOrd="1" destOrd="0" presId="urn:microsoft.com/office/officeart/2005/8/layout/hierarchy1"/>
+    <dgm:cxn modelId="{220D5E8E-3CBA-40C1-9F7D-A85477DC2219}" type="presParOf" srcId="{BD8C0472-212B-4F72-B2FF-A3E67F90E918}" destId="{927CDAD8-22D7-4046-B643-10D289D8E92A}" srcOrd="0" destOrd="0" presId="urn:microsoft.com/office/officeart/2005/8/layout/hierarchy1"/>
+    <dgm:cxn modelId="{EE750CD8-FDE9-4A7E-8ADA-992407C3C63E}" type="presParOf" srcId="{927CDAD8-22D7-4046-B643-10D289D8E92A}" destId="{DB4ADD19-FC8D-4185-852A-090C7324F75E}" srcOrd="0" destOrd="0" presId="urn:microsoft.com/office/officeart/2005/8/layout/hierarchy1"/>
+    <dgm:cxn modelId="{D9D77348-B404-4466-9CC4-BE7645F52752}" type="presParOf" srcId="{927CDAD8-22D7-4046-B643-10D289D8E92A}" destId="{2E0F14A0-9B3F-4C5B-AAD9-C160EBF9B6B0}" srcOrd="1" destOrd="0" presId="urn:microsoft.com/office/officeart/2005/8/layout/hierarchy1"/>
+    <dgm:cxn modelId="{8A6717E1-51BA-4C7A-AD9F-165F94E7CDE9}" type="presParOf" srcId="{BD8C0472-212B-4F72-B2FF-A3E67F90E918}" destId="{3A3D6DB3-E33F-4872-AC02-CC7A2015C5AD}" srcOrd="1" destOrd="0" presId="urn:microsoft.com/office/officeart/2005/8/layout/hierarchy1"/>
+    <dgm:cxn modelId="{F06E9D64-4F4E-4C83-B359-AF83F4E1F96A}" type="presParOf" srcId="{3A3D6DB3-E33F-4872-AC02-CC7A2015C5AD}" destId="{5B12885D-0F77-4AE8-B754-D8B21BC9CFB3}" srcOrd="0" destOrd="0" presId="urn:microsoft.com/office/officeart/2005/8/layout/hierarchy1"/>
+    <dgm:cxn modelId="{B662AC3A-4AE8-4346-B974-8A81882A6FAC}" type="presParOf" srcId="{3A3D6DB3-E33F-4872-AC02-CC7A2015C5AD}" destId="{579B78E0-BD5B-4A3A-B46E-A5B72A89FB08}" srcOrd="1" destOrd="0" presId="urn:microsoft.com/office/officeart/2005/8/layout/hierarchy1"/>
+    <dgm:cxn modelId="{D840A9DD-E5BE-46D1-BEEB-6CADC2D6C5D6}" type="presParOf" srcId="{579B78E0-BD5B-4A3A-B46E-A5B72A89FB08}" destId="{62D5474E-6809-4A1B-A62C-5AB6B248B601}" srcOrd="0" destOrd="0" presId="urn:microsoft.com/office/officeart/2005/8/layout/hierarchy1"/>
+    <dgm:cxn modelId="{5568A948-6B0D-485E-971F-2B28C4E8B7D7}" type="presParOf" srcId="{62D5474E-6809-4A1B-A62C-5AB6B248B601}" destId="{EA549833-3FC4-436F-A0E7-B9819E7218BF}" srcOrd="0" destOrd="0" presId="urn:microsoft.com/office/officeart/2005/8/layout/hierarchy1"/>
+    <dgm:cxn modelId="{95A5DA4A-6253-45B1-A5AD-148AC2A3E405}" type="presParOf" srcId="{62D5474E-6809-4A1B-A62C-5AB6B248B601}" destId="{B699CAC3-E5E3-44C8-877E-34565E487345}" srcOrd="1" destOrd="0" presId="urn:microsoft.com/office/officeart/2005/8/layout/hierarchy1"/>
+    <dgm:cxn modelId="{026F30B1-D2E1-473E-996E-3AEFCDF3A769}" type="presParOf" srcId="{579B78E0-BD5B-4A3A-B46E-A5B72A89FB08}" destId="{D2A33064-F248-4C26-9F24-5EF6B0F6730B}" srcOrd="1" destOrd="0" presId="urn:microsoft.com/office/officeart/2005/8/layout/hierarchy1"/>
+    <dgm:cxn modelId="{C8188EE3-4BF3-45B8-A7CE-62295838A48F}" type="presParOf" srcId="{3A3D6DB3-E33F-4872-AC02-CC7A2015C5AD}" destId="{369D93CC-A259-47DE-A8B7-99463B7FB6C8}" srcOrd="2" destOrd="0" presId="urn:microsoft.com/office/officeart/2005/8/layout/hierarchy1"/>
+    <dgm:cxn modelId="{FF3753B9-8C6B-4810-B31A-B420F2E59DC4}" type="presParOf" srcId="{3A3D6DB3-E33F-4872-AC02-CC7A2015C5AD}" destId="{6C6D2227-5CE8-460E-A27D-529D7C9693FB}" srcOrd="3" destOrd="0" presId="urn:microsoft.com/office/officeart/2005/8/layout/hierarchy1"/>
+    <dgm:cxn modelId="{A1C74041-87D0-4B06-A25D-D4FB0D5914B9}" type="presParOf" srcId="{6C6D2227-5CE8-460E-A27D-529D7C9693FB}" destId="{91DF9BCF-C4C0-4D47-BEBD-E0160FDC08F6}" srcOrd="0" destOrd="0" presId="urn:microsoft.com/office/officeart/2005/8/layout/hierarchy1"/>
+    <dgm:cxn modelId="{DF0A72F6-96EB-45DF-8FF8-4C47B2423246}" type="presParOf" srcId="{91DF9BCF-C4C0-4D47-BEBD-E0160FDC08F6}" destId="{77E461AB-F356-480C-BA3B-1B07FCB48D8A}" srcOrd="0" destOrd="0" presId="urn:microsoft.com/office/officeart/2005/8/layout/hierarchy1"/>
+    <dgm:cxn modelId="{A70642F2-E77C-4E58-AFB3-805B6BE204BD}" type="presParOf" srcId="{91DF9BCF-C4C0-4D47-BEBD-E0160FDC08F6}" destId="{B5A3DAA4-BA3F-4E58-BB3B-F1FA91CF35EB}" srcOrd="1" destOrd="0" presId="urn:microsoft.com/office/officeart/2005/8/layout/hierarchy1"/>
+    <dgm:cxn modelId="{C44A9503-D2F7-49BA-B513-CA451F05B529}" type="presParOf" srcId="{6C6D2227-5CE8-460E-A27D-529D7C9693FB}" destId="{170B2186-6AFB-43E6-88BD-6763928D9635}" srcOrd="1" destOrd="0" presId="urn:microsoft.com/office/officeart/2005/8/layout/hierarchy1"/>
+    <dgm:cxn modelId="{3CAAC682-46FD-4610-924F-EC4DC03929B1}" type="presParOf" srcId="{3A3D6DB3-E33F-4872-AC02-CC7A2015C5AD}" destId="{36546806-4A38-47B1-8D44-B7B688689FF2}" srcOrd="4" destOrd="0" presId="urn:microsoft.com/office/officeart/2005/8/layout/hierarchy1"/>
+    <dgm:cxn modelId="{4AA4A7F1-6EEA-42A6-82A1-5229E706AB40}" type="presParOf" srcId="{3A3D6DB3-E33F-4872-AC02-CC7A2015C5AD}" destId="{6FCC8BB2-1F7F-48B1-96C7-E370F2EA171C}" srcOrd="5" destOrd="0" presId="urn:microsoft.com/office/officeart/2005/8/layout/hierarchy1"/>
+    <dgm:cxn modelId="{D404D14C-DE7A-41F0-907C-BF1184788457}" type="presParOf" srcId="{6FCC8BB2-1F7F-48B1-96C7-E370F2EA171C}" destId="{22F422D0-30F7-4F2F-9FC3-9F90B199F43E}" srcOrd="0" destOrd="0" presId="urn:microsoft.com/office/officeart/2005/8/layout/hierarchy1"/>
+    <dgm:cxn modelId="{14CEFCE7-55BB-4D47-AB2D-D8F6F6275C04}" type="presParOf" srcId="{22F422D0-30F7-4F2F-9FC3-9F90B199F43E}" destId="{0D0EC6E5-800B-4AB5-B71F-C11C49F18683}" srcOrd="0" destOrd="0" presId="urn:microsoft.com/office/officeart/2005/8/layout/hierarchy1"/>
+    <dgm:cxn modelId="{3D9C36CA-7304-46A7-B805-AFE19C98A383}" type="presParOf" srcId="{22F422D0-30F7-4F2F-9FC3-9F90B199F43E}" destId="{F453F617-AF21-431F-B31D-E322A0ED7464}" srcOrd="1" destOrd="0" presId="urn:microsoft.com/office/officeart/2005/8/layout/hierarchy1"/>
+    <dgm:cxn modelId="{1AF0E44A-243F-4C22-A396-C62087E87B92}" type="presParOf" srcId="{6FCC8BB2-1F7F-48B1-96C7-E370F2EA171C}" destId="{287C0C00-5B50-4E2F-915B-4A96769BE5AF}" srcOrd="1" destOrd="0" presId="urn:microsoft.com/office/officeart/2005/8/layout/hierarchy1"/>
+    <dgm:cxn modelId="{7438F54B-F01F-49CF-8410-48791DFE7E60}" type="presParOf" srcId="{3A3D6DB3-E33F-4872-AC02-CC7A2015C5AD}" destId="{ABAA0F0D-0826-4A74-BBDF-397E47C377E1}" srcOrd="6" destOrd="0" presId="urn:microsoft.com/office/officeart/2005/8/layout/hierarchy1"/>
+    <dgm:cxn modelId="{ABFF1939-7B04-4AD7-BC3D-AC9B582F61F0}" type="presParOf" srcId="{3A3D6DB3-E33F-4872-AC02-CC7A2015C5AD}" destId="{267BC3AB-7771-4577-8626-3629E19E99C7}" srcOrd="7" destOrd="0" presId="urn:microsoft.com/office/officeart/2005/8/layout/hierarchy1"/>
+    <dgm:cxn modelId="{A7DD89A5-14A4-420E-AE7F-E59968B2EE04}" type="presParOf" srcId="{267BC3AB-7771-4577-8626-3629E19E99C7}" destId="{6B29D56B-47CD-4411-8E67-F8E9F0CE81B4}" srcOrd="0" destOrd="0" presId="urn:microsoft.com/office/officeart/2005/8/layout/hierarchy1"/>
+    <dgm:cxn modelId="{BE36E6DA-E635-4C07-8641-A551E0EAE325}" type="presParOf" srcId="{6B29D56B-47CD-4411-8E67-F8E9F0CE81B4}" destId="{E9F6C22D-18A5-4601-A65B-0865CD643C01}" srcOrd="0" destOrd="0" presId="urn:microsoft.com/office/officeart/2005/8/layout/hierarchy1"/>
+    <dgm:cxn modelId="{29FE6D6D-94AF-46BC-9ECB-7E55E96817A1}" type="presParOf" srcId="{6B29D56B-47CD-4411-8E67-F8E9F0CE81B4}" destId="{F2181DBA-4DD5-4050-BCCF-12DDE8E4E141}" srcOrd="1" destOrd="0" presId="urn:microsoft.com/office/officeart/2005/8/layout/hierarchy1"/>
+    <dgm:cxn modelId="{BB19242B-9EBD-4AD1-8EF3-89858562D0B7}" type="presParOf" srcId="{267BC3AB-7771-4577-8626-3629E19E99C7}" destId="{FFA18DCD-5F00-45FC-9F70-694FC9A5DF52}" srcOrd="1" destOrd="0" presId="urn:microsoft.com/office/officeart/2005/8/layout/hierarchy1"/>
+    <dgm:cxn modelId="{79A9388C-C292-47AD-AF0D-B279D215B922}" type="presParOf" srcId="{3A3D6DB3-E33F-4872-AC02-CC7A2015C5AD}" destId="{9E84F353-80AC-434E-8EF0-9AC2C0420AFF}" srcOrd="8" destOrd="0" presId="urn:microsoft.com/office/officeart/2005/8/layout/hierarchy1"/>
+    <dgm:cxn modelId="{3ACF9EF2-A9B2-4EFE-B4C0-15D335567416}" type="presParOf" srcId="{3A3D6DB3-E33F-4872-AC02-CC7A2015C5AD}" destId="{D07F89F6-BA2A-4BFE-A3D1-C9B4030226EC}" srcOrd="9" destOrd="0" presId="urn:microsoft.com/office/officeart/2005/8/layout/hierarchy1"/>
+    <dgm:cxn modelId="{C177A9AC-A596-4CE3-80DB-361252B02231}" type="presParOf" srcId="{D07F89F6-BA2A-4BFE-A3D1-C9B4030226EC}" destId="{75624B99-4B30-4161-8914-D7C870BE0ED0}" srcOrd="0" destOrd="0" presId="urn:microsoft.com/office/officeart/2005/8/layout/hierarchy1"/>
+    <dgm:cxn modelId="{A822C577-CA26-4CA4-B1E7-BB885AFCE2C4}" type="presParOf" srcId="{75624B99-4B30-4161-8914-D7C870BE0ED0}" destId="{EB4C780D-BDF0-4315-8403-DC9267F49EED}" srcOrd="0" destOrd="0" presId="urn:microsoft.com/office/officeart/2005/8/layout/hierarchy1"/>
+    <dgm:cxn modelId="{D7516521-7C43-4E1A-9396-853C9D98F6ED}" type="presParOf" srcId="{75624B99-4B30-4161-8914-D7C870BE0ED0}" destId="{C03F724D-3AF9-45C5-9F64-B78B3F1E53E3}" srcOrd="1" destOrd="0" presId="urn:microsoft.com/office/officeart/2005/8/layout/hierarchy1"/>
+    <dgm:cxn modelId="{C6CA2590-3479-4529-9ABA-E27C91CE2D82}" type="presParOf" srcId="{D07F89F6-BA2A-4BFE-A3D1-C9B4030226EC}" destId="{BCCA8DC3-702F-4799-B629-CBAE259C65AC}" srcOrd="1" destOrd="0" presId="urn:microsoft.com/office/officeart/2005/8/layout/hierarchy1"/>
+    <dgm:cxn modelId="{493286B6-1493-44F7-93AB-E7D7C3988992}" type="presParOf" srcId="{BCCA8DC3-702F-4799-B629-CBAE259C65AC}" destId="{901330CD-479D-4821-9E1A-ABE6B1ACB567}" srcOrd="0" destOrd="0" presId="urn:microsoft.com/office/officeart/2005/8/layout/hierarchy1"/>
+    <dgm:cxn modelId="{9E43627B-BB4A-4DB6-8778-CDF35348CA29}" type="presParOf" srcId="{BCCA8DC3-702F-4799-B629-CBAE259C65AC}" destId="{CDB4CD05-2707-4D3A-9B18-B67D2806F761}" srcOrd="1" destOrd="0" presId="urn:microsoft.com/office/officeart/2005/8/layout/hierarchy1"/>
+    <dgm:cxn modelId="{C68921B5-6D47-4A14-9766-6B4408A89F82}" type="presParOf" srcId="{CDB4CD05-2707-4D3A-9B18-B67D2806F761}" destId="{84CF8973-202E-4EEB-857D-FB342E8FC1C0}" srcOrd="0" destOrd="0" presId="urn:microsoft.com/office/officeart/2005/8/layout/hierarchy1"/>
+    <dgm:cxn modelId="{A2B6B190-B770-48D1-A38D-6BB916122E0F}" type="presParOf" srcId="{84CF8973-202E-4EEB-857D-FB342E8FC1C0}" destId="{91A4CA23-05FF-43E0-ABFE-9CCA626ACD3C}" srcOrd="0" destOrd="0" presId="urn:microsoft.com/office/officeart/2005/8/layout/hierarchy1"/>
+    <dgm:cxn modelId="{47A1963A-C5E1-4F7C-B9D9-DD20FB1EB3C2}" type="presParOf" srcId="{84CF8973-202E-4EEB-857D-FB342E8FC1C0}" destId="{11151BF1-7B71-42FF-BD08-60ED7CF2B970}" srcOrd="1" destOrd="0" presId="urn:microsoft.com/office/officeart/2005/8/layout/hierarchy1"/>
+    <dgm:cxn modelId="{E30B86F0-802E-433D-B1EE-0790AF8DA641}" type="presParOf" srcId="{CDB4CD05-2707-4D3A-9B18-B67D2806F761}" destId="{9F4BD01E-6FF9-4437-975F-618EFD43E2AD}" srcOrd="1" destOrd="0" presId="urn:microsoft.com/office/officeart/2005/8/layout/hierarchy1"/>
+    <dgm:cxn modelId="{D9383046-9E40-4B36-B532-665A3B6952A9}" type="presParOf" srcId="{3A3D6DB3-E33F-4872-AC02-CC7A2015C5AD}" destId="{E3C203B4-6CF9-4005-93C5-A6E4A49C5DB8}" srcOrd="10" destOrd="0" presId="urn:microsoft.com/office/officeart/2005/8/layout/hierarchy1"/>
+    <dgm:cxn modelId="{6E3F184F-865D-4F80-914E-24259A7CD028}" type="presParOf" srcId="{3A3D6DB3-E33F-4872-AC02-CC7A2015C5AD}" destId="{326E8457-AA63-4D4F-BD10-D85476246FF0}" srcOrd="11" destOrd="0" presId="urn:microsoft.com/office/officeart/2005/8/layout/hierarchy1"/>
+    <dgm:cxn modelId="{F8810702-FFE2-4A8E-A32F-4C49AEE215B0}" type="presParOf" srcId="{326E8457-AA63-4D4F-BD10-D85476246FF0}" destId="{D63E44F9-ECE0-4352-A8CA-9ACC94A7D476}" srcOrd="0" destOrd="0" presId="urn:microsoft.com/office/officeart/2005/8/layout/hierarchy1"/>
+    <dgm:cxn modelId="{73A5D8E9-C7EC-4882-9E9C-3AF2B76D2B39}" type="presParOf" srcId="{D63E44F9-ECE0-4352-A8CA-9ACC94A7D476}" destId="{72BA3170-C363-4340-9E7C-E53EB323F7B9}" srcOrd="0" destOrd="0" presId="urn:microsoft.com/office/officeart/2005/8/layout/hierarchy1"/>
+    <dgm:cxn modelId="{E3813F94-49E9-4E05-88FE-41EC4D620D4F}" type="presParOf" srcId="{D63E44F9-ECE0-4352-A8CA-9ACC94A7D476}" destId="{393467A7-A880-420A-97EF-D6A784224FEB}" srcOrd="1" destOrd="0" presId="urn:microsoft.com/office/officeart/2005/8/layout/hierarchy1"/>
+    <dgm:cxn modelId="{FD6B5746-9B37-4537-A2D5-BD5497178FFC}" type="presParOf" srcId="{326E8457-AA63-4D4F-BD10-D85476246FF0}" destId="{34F581A6-343F-49E4-95FD-567B0D7E86CC}" srcOrd="1" destOrd="0" presId="urn:microsoft.com/office/officeart/2005/8/layout/hierarchy1"/>
+    <dgm:cxn modelId="{CA054B9C-8A65-404A-A6CC-A71AABD2BC3A}" type="presParOf" srcId="{34F581A6-343F-49E4-95FD-567B0D7E86CC}" destId="{6E5693FF-A4A8-4B23-BF20-58009D80C5FA}" srcOrd="0" destOrd="0" presId="urn:microsoft.com/office/officeart/2005/8/layout/hierarchy1"/>
+    <dgm:cxn modelId="{57AAF187-528C-40AA-A24B-E7590F559D4D}" type="presParOf" srcId="{34F581A6-343F-49E4-95FD-567B0D7E86CC}" destId="{740DF679-962B-4D66-98BA-22B93A9E740B}" srcOrd="1" destOrd="0" presId="urn:microsoft.com/office/officeart/2005/8/layout/hierarchy1"/>
+    <dgm:cxn modelId="{5D291532-B569-4764-AFF7-52BBABADB59E}" type="presParOf" srcId="{740DF679-962B-4D66-98BA-22B93A9E740B}" destId="{19662B60-8980-4161-AA3A-BBC369A04188}" srcOrd="0" destOrd="0" presId="urn:microsoft.com/office/officeart/2005/8/layout/hierarchy1"/>
+    <dgm:cxn modelId="{6142BCDF-31A1-4ECA-85B9-69EADF3801B8}" type="presParOf" srcId="{19662B60-8980-4161-AA3A-BBC369A04188}" destId="{CC05F029-69BB-44A3-865A-53E7AAE6C52E}" srcOrd="0" destOrd="0" presId="urn:microsoft.com/office/officeart/2005/8/layout/hierarchy1"/>
+    <dgm:cxn modelId="{079C00AD-E523-465F-85CF-95779B64040B}" type="presParOf" srcId="{19662B60-8980-4161-AA3A-BBC369A04188}" destId="{18258405-F1A0-4EE6-9509-74D66AE616A5}" srcOrd="1" destOrd="0" presId="urn:microsoft.com/office/officeart/2005/8/layout/hierarchy1"/>
+    <dgm:cxn modelId="{2C9345E8-6FB3-414E-BA73-1F14068A8770}" type="presParOf" srcId="{740DF679-962B-4D66-98BA-22B93A9E740B}" destId="{349337F8-BD60-484A-8344-6242C1683A63}" srcOrd="1" destOrd="0" presId="urn:microsoft.com/office/officeart/2005/8/layout/hierarchy1"/>
+    <dgm:cxn modelId="{A9C6C10C-C3EA-4563-B31A-ABCD141EC9E9}" type="presParOf" srcId="{15744975-9C81-4B9B-AA55-A8CDA74EB43D}" destId="{FBB416C7-44D8-431A-9BC6-C43FD5A7266A}" srcOrd="2" destOrd="0" presId="urn:microsoft.com/office/officeart/2005/8/layout/hierarchy1"/>
+    <dgm:cxn modelId="{1FFA7668-9532-4DBB-AD93-8CB052143CEA}" type="presParOf" srcId="{15744975-9C81-4B9B-AA55-A8CDA74EB43D}" destId="{A5B563C3-0FC1-436F-926A-EEFCB2308E7C}" srcOrd="3" destOrd="0" presId="urn:microsoft.com/office/officeart/2005/8/layout/hierarchy1"/>
+    <dgm:cxn modelId="{09E5F1D5-90D1-4FCA-80BA-EF0E91845001}" type="presParOf" srcId="{A5B563C3-0FC1-436F-926A-EEFCB2308E7C}" destId="{C734AEBE-C09F-4EDA-8BD6-B382657CD4B9}" srcOrd="0" destOrd="0" presId="urn:microsoft.com/office/officeart/2005/8/layout/hierarchy1"/>
+    <dgm:cxn modelId="{31FA30F4-817B-4E8F-AD98-9B6BF5BBC325}" type="presParOf" srcId="{C734AEBE-C09F-4EDA-8BD6-B382657CD4B9}" destId="{696F6FA6-E8D2-4297-8E4E-22DC15DD5A19}" srcOrd="0" destOrd="0" presId="urn:microsoft.com/office/officeart/2005/8/layout/hierarchy1"/>
+    <dgm:cxn modelId="{59068408-9087-4F63-A07C-EE763DBBCF3C}" type="presParOf" srcId="{C734AEBE-C09F-4EDA-8BD6-B382657CD4B9}" destId="{75887B4D-F1FE-46C6-BC18-43B2804F2134}" srcOrd="1" destOrd="0" presId="urn:microsoft.com/office/officeart/2005/8/layout/hierarchy1"/>
+    <dgm:cxn modelId="{705FC9EE-DA2B-414D-B7FF-74B1209E7F4C}" type="presParOf" srcId="{A5B563C3-0FC1-436F-926A-EEFCB2308E7C}" destId="{7392B169-2DFC-46F5-B5E8-F6A3336D7F8C}" srcOrd="1" destOrd="0" presId="urn:microsoft.com/office/officeart/2005/8/layout/hierarchy1"/>
+    <dgm:cxn modelId="{AB6B17EA-2343-42E7-84E4-D61D302372E6}" type="presParOf" srcId="{15744975-9C81-4B9B-AA55-A8CDA74EB43D}" destId="{B41FBE67-C3B5-4181-B101-96E451C009C3}" srcOrd="4" destOrd="0" presId="urn:microsoft.com/office/officeart/2005/8/layout/hierarchy1"/>
+    <dgm:cxn modelId="{90EB9475-6F2B-467D-AA5F-6DC1454AEC91}" type="presParOf" srcId="{15744975-9C81-4B9B-AA55-A8CDA74EB43D}" destId="{E24D3315-3472-4F98-841E-39C1279505CC}" srcOrd="5" destOrd="0" presId="urn:microsoft.com/office/officeart/2005/8/layout/hierarchy1"/>
+    <dgm:cxn modelId="{339C1079-B85D-4E26-9751-ECF121C2186B}" type="presParOf" srcId="{E24D3315-3472-4F98-841E-39C1279505CC}" destId="{E2FDD8B2-C703-47B3-9083-1C6D539C9453}" srcOrd="0" destOrd="0" presId="urn:microsoft.com/office/officeart/2005/8/layout/hierarchy1"/>
+    <dgm:cxn modelId="{E136A159-D445-498C-83AE-28412151C219}" type="presParOf" srcId="{E2FDD8B2-C703-47B3-9083-1C6D539C9453}" destId="{F4DC70B6-D8F8-42BF-92E5-B75B49856F2D}" srcOrd="0" destOrd="0" presId="urn:microsoft.com/office/officeart/2005/8/layout/hierarchy1"/>
+    <dgm:cxn modelId="{15CECFA2-1F57-4CFA-9F03-C5CEB9DA49F8}" type="presParOf" srcId="{E2FDD8B2-C703-47B3-9083-1C6D539C9453}" destId="{F6FFE223-8FDD-4A8A-A2CB-0585C4015B74}" srcOrd="1" destOrd="0" presId="urn:microsoft.com/office/officeart/2005/8/layout/hierarchy1"/>
+    <dgm:cxn modelId="{C897FA16-E8E5-4AE9-B4FF-C094CAF99812}" type="presParOf" srcId="{E24D3315-3472-4F98-841E-39C1279505CC}" destId="{4C49EECF-02B9-4A64-AE42-A71546D83F2E}" srcOrd="1" destOrd="0" presId="urn:microsoft.com/office/officeart/2005/8/layout/hierarchy1"/>
+    <dgm:cxn modelId="{DEDEA545-088D-45A4-BEE0-17FFB3476564}" type="presParOf" srcId="{15744975-9C81-4B9B-AA55-A8CDA74EB43D}" destId="{6EDDDEFF-CDBF-4E14-9CCB-C7D6BC79F0B7}" srcOrd="6" destOrd="0" presId="urn:microsoft.com/office/officeart/2005/8/layout/hierarchy1"/>
+    <dgm:cxn modelId="{FC93E743-EAC9-416E-B174-97C9EA5C27A3}" type="presParOf" srcId="{15744975-9C81-4B9B-AA55-A8CDA74EB43D}" destId="{C207638B-AAC8-492F-B8E8-4D10FC8D7E3D}" srcOrd="7" destOrd="0" presId="urn:microsoft.com/office/officeart/2005/8/layout/hierarchy1"/>
+    <dgm:cxn modelId="{05DA4DD6-F29E-4315-B840-4077436EA4A4}" type="presParOf" srcId="{C207638B-AAC8-492F-B8E8-4D10FC8D7E3D}" destId="{F5D840F4-BF09-49DC-B981-D364603FC29F}" srcOrd="0" destOrd="0" presId="urn:microsoft.com/office/officeart/2005/8/layout/hierarchy1"/>
+    <dgm:cxn modelId="{D31D2803-82FD-4DDF-91E5-1D9318B5907A}" type="presParOf" srcId="{F5D840F4-BF09-49DC-B981-D364603FC29F}" destId="{B01CB616-29B8-46FD-8977-0ABE85BE2132}" srcOrd="0" destOrd="0" presId="urn:microsoft.com/office/officeart/2005/8/layout/hierarchy1"/>
+    <dgm:cxn modelId="{DADA6827-1817-45A1-A648-15B14E0C1D24}" type="presParOf" srcId="{F5D840F4-BF09-49DC-B981-D364603FC29F}" destId="{6FA09658-643D-42F2-979A-B6BDEF860025}" srcOrd="1" destOrd="0" presId="urn:microsoft.com/office/officeart/2005/8/layout/hierarchy1"/>
+    <dgm:cxn modelId="{77E828EA-D204-4891-8D4B-CCE30CAD0DC1}" type="presParOf" srcId="{C207638B-AAC8-492F-B8E8-4D10FC8D7E3D}" destId="{E40C0A2F-F3B3-4209-A2C7-4426A49E0240}" srcOrd="1" destOrd="0" presId="urn:microsoft.com/office/officeart/2005/8/layout/hierarchy1"/>
   </dgm:cxnLst>
   <dgm:bg/>
   <dgm:whole/>
@@ -38705,7 +40102,7 @@
 </file>
 
 <file path=customXml/itemProps1.xml><?xml version="1.0" encoding="utf-8"?>
-<ds:datastoreItem xmlns:ds="http://schemas.openxmlformats.org/officeDocument/2006/customXml" ds:itemID="{46B31754-C0F9-42B0-B743-21F8A4E44428}">
+<ds:datastoreItem xmlns:ds="http://schemas.openxmlformats.org/officeDocument/2006/customXml" ds:itemID="{2124F352-7D0A-48B9-B31F-2FF94F10E451}">
   <ds:schemaRefs>
     <ds:schemaRef ds:uri="http://schemas.openxmlformats.org/officeDocument/2006/bibliography"/>
   </ds:schemaRefs>

</xml_diff>

<commit_message>
Se desarrollo el diseño de clases para su recpectiva implementacion
</commit_message>
<xml_diff>
--- a/Proyecto Asistencia/Documentacion.docx
+++ b/Proyecto Asistencia/Documentacion.docx
@@ -30367,6 +30367,475 @@
         <w:t>Asistencia</w:t>
       </w:r>
       <w:bookmarkEnd w:id="127"/>
+    </w:p>
+    <w:p>
+      <w:pPr>
+        <w:rPr>
+          <w:lang w:val="es-BO"/>
+        </w:rPr>
+      </w:pPr>
+    </w:p>
+    <w:p>
+      <w:pPr>
+        <w:rPr>
+          <w:lang w:val="es-BO"/>
+        </w:rPr>
+      </w:pPr>
+    </w:p>
+    <w:p>
+      <w:pPr>
+        <w:rPr>
+          <w:lang w:val="es-BO"/>
+        </w:rPr>
+      </w:pPr>
+    </w:p>
+    <w:p>
+      <w:pPr>
+        <w:rPr>
+          <w:lang w:val="es-BO"/>
+        </w:rPr>
+      </w:pPr>
+    </w:p>
+    <w:p>
+      <w:pPr>
+        <w:rPr>
+          <w:lang w:val="es-BO"/>
+        </w:rPr>
+      </w:pPr>
+    </w:p>
+    <w:p>
+      <w:pPr>
+        <w:rPr>
+          <w:lang w:val="es-BO"/>
+        </w:rPr>
+      </w:pPr>
+    </w:p>
+    <w:p>
+      <w:pPr>
+        <w:rPr>
+          <w:lang w:val="es-BO"/>
+        </w:rPr>
+      </w:pPr>
+    </w:p>
+    <w:p>
+      <w:pPr>
+        <w:rPr>
+          <w:lang w:val="es-BO"/>
+        </w:rPr>
+      </w:pPr>
+    </w:p>
+    <w:p>
+      <w:pPr>
+        <w:rPr>
+          <w:lang w:val="es-BO"/>
+        </w:rPr>
+      </w:pPr>
+    </w:p>
+    <w:p>
+      <w:pPr>
+        <w:rPr>
+          <w:lang w:val="es-BO"/>
+        </w:rPr>
+      </w:pPr>
+    </w:p>
+    <w:p>
+      <w:pPr>
+        <w:rPr>
+          <w:lang w:val="es-BO"/>
+        </w:rPr>
+      </w:pPr>
+    </w:p>
+    <w:p>
+      <w:pPr>
+        <w:rPr>
+          <w:lang w:val="es-BO"/>
+        </w:rPr>
+      </w:pPr>
+    </w:p>
+    <w:p>
+      <w:pPr>
+        <w:rPr>
+          <w:lang w:val="es-BO"/>
+        </w:rPr>
+      </w:pPr>
+    </w:p>
+    <w:p>
+      <w:pPr>
+        <w:rPr>
+          <w:lang w:val="es-BO"/>
+        </w:rPr>
+      </w:pPr>
+    </w:p>
+    <w:p>
+      <w:pPr>
+        <w:pStyle w:val="Ttulo4"/>
+        <w:numPr>
+          <w:ilvl w:val="3"/>
+          <w:numId w:val="30"/>
+        </w:numPr>
+        <w:rPr>
+          <w:lang w:eastAsia="es-ES"/>
+        </w:rPr>
+      </w:pPr>
+      <w:r>
+        <w:rPr>
+          <w:lang w:eastAsia="es-ES"/>
+        </w:rPr>
+        <w:lastRenderedPageBreak/>
+        <w:t>Diseño de clases</w:t>
+      </w:r>
+    </w:p>
+    <w:p>
+      <w:pPr>
+        <w:rPr>
+          <w:lang w:val="es-BO" w:eastAsia="es-ES"/>
+        </w:rPr>
+      </w:pPr>
+    </w:p>
+    <w:p>
+      <w:pPr>
+        <w:rPr>
+          <w:b/>
+          <w:lang w:val="es-BO" w:eastAsia="es-ES"/>
+        </w:rPr>
+      </w:pPr>
+      <w:r>
+        <w:rPr>
+          <w:b/>
+          <w:lang w:val="es-BO" w:eastAsia="es-ES"/>
+        </w:rPr>
+        <w:t>CU Gestionar Asistencia</w:t>
+      </w:r>
+    </w:p>
+    <w:p>
+      <w:pPr>
+        <w:rPr>
+          <w:lang w:val="es-BO" w:eastAsia="es-ES"/>
+        </w:rPr>
+      </w:pPr>
+      <w:r>
+        <w:rPr>
+          <w:noProof/>
+          <w:lang w:val="es-BO" w:eastAsia="es-BO"/>
+        </w:rPr>
+        <w:drawing>
+          <wp:inline distT="0" distB="0" distL="0" distR="0">
+            <wp:extent cx="5667095" cy="1997049"/>
+            <wp:effectExtent l="0" t="0" r="0" b="0"/>
+            <wp:docPr id="146" name="Imagen 146"/>
+            <wp:cNvGraphicFramePr>
+              <a:graphicFrameLocks xmlns:a="http://schemas.openxmlformats.org/drawingml/2006/main" noChangeAspect="1"/>
+            </wp:cNvGraphicFramePr>
+            <a:graphic xmlns:a="http://schemas.openxmlformats.org/drawingml/2006/main">
+              <a:graphicData uri="http://schemas.openxmlformats.org/drawingml/2006/picture">
+                <pic:pic xmlns:pic="http://schemas.openxmlformats.org/drawingml/2006/picture">
+                  <pic:nvPicPr>
+                    <pic:cNvPr id="0" name="Picture 29"/>
+                    <pic:cNvPicPr>
+                      <a:picLocks noChangeAspect="1" noChangeArrowheads="1"/>
+                    </pic:cNvPicPr>
+                  </pic:nvPicPr>
+                  <pic:blipFill>
+                    <a:blip r:embed="rId54" cstate="print">
+                      <a:extLst>
+                        <a:ext uri="{28A0092B-C50C-407E-A947-70E740481C1C}">
+                          <a14:useLocalDpi xmlns:a14="http://schemas.microsoft.com/office/drawing/2010/main" xmlns:wps="http://schemas.microsoft.com/office/word/2010/wordprocessingShape" xmlns:wpi="http://schemas.microsoft.com/office/word/2010/wordprocessingInk" xmlns:wpg="http://schemas.microsoft.com/office/word/2010/wordprocessingGroup" xmlns:w14="http://schemas.microsoft.com/office/word/2010/wordml" xmlns:w="http://schemas.openxmlformats.org/wordprocessingml/2006/main" xmlns:w10="urn:schemas-microsoft-com:office:word" xmlns:wp14="http://schemas.microsoft.com/office/word/2010/wordprocessingDrawing" xmlns:v="urn:schemas-microsoft-com:vml" xmlns:o="urn:schemas-microsoft-com:office:office" xmlns:mc="http://schemas.openxmlformats.org/markup-compatibility/2006" xmlns:wpc="http://schemas.microsoft.com/office/word/2010/wordprocessingCanvas" xmlns="" val="0"/>
+                        </a:ext>
+                      </a:extLst>
+                    </a:blip>
+                    <a:srcRect/>
+                    <a:stretch>
+                      <a:fillRect/>
+                    </a:stretch>
+                  </pic:blipFill>
+                  <pic:spPr bwMode="auto">
+                    <a:xfrm>
+                      <a:off x="0" y="0"/>
+                      <a:ext cx="5671185" cy="1998490"/>
+                    </a:xfrm>
+                    <a:prstGeom prst="rect">
+                      <a:avLst/>
+                    </a:prstGeom>
+                    <a:noFill/>
+                    <a:ln>
+                      <a:noFill/>
+                    </a:ln>
+                  </pic:spPr>
+                </pic:pic>
+              </a:graphicData>
+            </a:graphic>
+          </wp:inline>
+        </w:drawing>
+      </w:r>
+    </w:p>
+    <w:p>
+      <w:pPr>
+        <w:rPr>
+          <w:b/>
+          <w:lang w:val="es-BO" w:eastAsia="es-ES"/>
+        </w:rPr>
+      </w:pPr>
+      <w:r>
+        <w:rPr>
+          <w:b/>
+          <w:lang w:val="es-BO" w:eastAsia="es-ES"/>
+        </w:rPr>
+        <w:t>CU Gestionar Cronograma</w:t>
+      </w:r>
+    </w:p>
+    <w:p>
+      <w:pPr>
+        <w:rPr>
+          <w:lang w:val="es-BO" w:eastAsia="es-ES"/>
+        </w:rPr>
+      </w:pPr>
+      <w:r>
+        <w:rPr>
+          <w:noProof/>
+          <w:lang w:val="es-BO" w:eastAsia="es-BO"/>
+        </w:rPr>
+        <w:drawing>
+          <wp:inline distT="0" distB="0" distL="0" distR="0">
+            <wp:extent cx="5669280" cy="2399385"/>
+            <wp:effectExtent l="0" t="0" r="0" b="0"/>
+            <wp:docPr id="147" name="Imagen 147"/>
+            <wp:cNvGraphicFramePr>
+              <a:graphicFrameLocks xmlns:a="http://schemas.openxmlformats.org/drawingml/2006/main" noChangeAspect="1"/>
+            </wp:cNvGraphicFramePr>
+            <a:graphic xmlns:a="http://schemas.openxmlformats.org/drawingml/2006/main">
+              <a:graphicData uri="http://schemas.openxmlformats.org/drawingml/2006/picture">
+                <pic:pic xmlns:pic="http://schemas.openxmlformats.org/drawingml/2006/picture">
+                  <pic:nvPicPr>
+                    <pic:cNvPr id="0" name="Picture 30"/>
+                    <pic:cNvPicPr>
+                      <a:picLocks noChangeAspect="1" noChangeArrowheads="1"/>
+                    </pic:cNvPicPr>
+                  </pic:nvPicPr>
+                  <pic:blipFill>
+                    <a:blip r:embed="rId55" cstate="print">
+                      <a:extLst>
+                        <a:ext uri="{28A0092B-C50C-407E-A947-70E740481C1C}">
+                          <a14:useLocalDpi xmlns:a14="http://schemas.microsoft.com/office/drawing/2010/main" xmlns:wps="http://schemas.microsoft.com/office/word/2010/wordprocessingShape" xmlns:wpi="http://schemas.microsoft.com/office/word/2010/wordprocessingInk" xmlns:wpg="http://schemas.microsoft.com/office/word/2010/wordprocessingGroup" xmlns:w14="http://schemas.microsoft.com/office/word/2010/wordml" xmlns:w="http://schemas.openxmlformats.org/wordprocessingml/2006/main" xmlns:w10="urn:schemas-microsoft-com:office:word" xmlns:wp14="http://schemas.microsoft.com/office/word/2010/wordprocessingDrawing" xmlns:v="urn:schemas-microsoft-com:vml" xmlns:o="urn:schemas-microsoft-com:office:office" xmlns:mc="http://schemas.openxmlformats.org/markup-compatibility/2006" xmlns:wpc="http://schemas.microsoft.com/office/word/2010/wordprocessingCanvas" xmlns="" val="0"/>
+                        </a:ext>
+                      </a:extLst>
+                    </a:blip>
+                    <a:srcRect/>
+                    <a:stretch>
+                      <a:fillRect/>
+                    </a:stretch>
+                  </pic:blipFill>
+                  <pic:spPr bwMode="auto">
+                    <a:xfrm>
+                      <a:off x="0" y="0"/>
+                      <a:ext cx="5671185" cy="2400191"/>
+                    </a:xfrm>
+                    <a:prstGeom prst="rect">
+                      <a:avLst/>
+                    </a:prstGeom>
+                    <a:noFill/>
+                    <a:ln>
+                      <a:noFill/>
+                    </a:ln>
+                  </pic:spPr>
+                </pic:pic>
+              </a:graphicData>
+            </a:graphic>
+          </wp:inline>
+        </w:drawing>
+      </w:r>
+    </w:p>
+    <w:p>
+      <w:pPr>
+        <w:rPr>
+          <w:b/>
+          <w:lang w:val="es-BO" w:eastAsia="es-ES"/>
+        </w:rPr>
+      </w:pPr>
+      <w:r>
+        <w:rPr>
+          <w:b/>
+          <w:lang w:val="es-BO" w:eastAsia="es-ES"/>
+        </w:rPr>
+        <w:t>CU Gestionar Feriado</w:t>
+      </w:r>
+    </w:p>
+    <w:p>
+      <w:pPr>
+        <w:rPr>
+          <w:lang w:val="es-BO" w:eastAsia="es-ES"/>
+        </w:rPr>
+      </w:pPr>
+      <w:r>
+        <w:rPr>
+          <w:noProof/>
+          <w:lang w:val="es-BO" w:eastAsia="es-BO"/>
+        </w:rPr>
+        <w:drawing>
+          <wp:inline distT="0" distB="0" distL="0" distR="0">
+            <wp:extent cx="5303520" cy="2084832"/>
+            <wp:effectExtent l="0" t="0" r="0" b="0"/>
+            <wp:docPr id="148" name="Imagen 148"/>
+            <wp:cNvGraphicFramePr>
+              <a:graphicFrameLocks xmlns:a="http://schemas.openxmlformats.org/drawingml/2006/main" noChangeAspect="1"/>
+            </wp:cNvGraphicFramePr>
+            <a:graphic xmlns:a="http://schemas.openxmlformats.org/drawingml/2006/main">
+              <a:graphicData uri="http://schemas.openxmlformats.org/drawingml/2006/picture">
+                <pic:pic xmlns:pic="http://schemas.openxmlformats.org/drawingml/2006/picture">
+                  <pic:nvPicPr>
+                    <pic:cNvPr id="0" name="Picture 31"/>
+                    <pic:cNvPicPr>
+                      <a:picLocks noChangeAspect="1" noChangeArrowheads="1"/>
+                    </pic:cNvPicPr>
+                  </pic:nvPicPr>
+                  <pic:blipFill>
+                    <a:blip r:embed="rId56" cstate="print">
+                      <a:extLst>
+                        <a:ext uri="{28A0092B-C50C-407E-A947-70E740481C1C}">
+                          <a14:useLocalDpi xmlns:a14="http://schemas.microsoft.com/office/drawing/2010/main" xmlns:wps="http://schemas.microsoft.com/office/word/2010/wordprocessingShape" xmlns:wpi="http://schemas.microsoft.com/office/word/2010/wordprocessingInk" xmlns:wpg="http://schemas.microsoft.com/office/word/2010/wordprocessingGroup" xmlns:w14="http://schemas.microsoft.com/office/word/2010/wordml" xmlns:w="http://schemas.openxmlformats.org/wordprocessingml/2006/main" xmlns:w10="urn:schemas-microsoft-com:office:word" xmlns:wp14="http://schemas.microsoft.com/office/word/2010/wordprocessingDrawing" xmlns:v="urn:schemas-microsoft-com:vml" xmlns:o="urn:schemas-microsoft-com:office:office" xmlns:mc="http://schemas.openxmlformats.org/markup-compatibility/2006" xmlns:wpc="http://schemas.microsoft.com/office/word/2010/wordprocessingCanvas" xmlns="" val="0"/>
+                        </a:ext>
+                      </a:extLst>
+                    </a:blip>
+                    <a:srcRect/>
+                    <a:stretch>
+                      <a:fillRect/>
+                    </a:stretch>
+                  </pic:blipFill>
+                  <pic:spPr bwMode="auto">
+                    <a:xfrm>
+                      <a:off x="0" y="0"/>
+                      <a:ext cx="5303520" cy="2084832"/>
+                    </a:xfrm>
+                    <a:prstGeom prst="rect">
+                      <a:avLst/>
+                    </a:prstGeom>
+                    <a:noFill/>
+                    <a:ln>
+                      <a:noFill/>
+                    </a:ln>
+                  </pic:spPr>
+                </pic:pic>
+              </a:graphicData>
+            </a:graphic>
+          </wp:inline>
+        </w:drawing>
+      </w:r>
+    </w:p>
+    <w:p>
+      <w:pPr>
+        <w:rPr>
+          <w:lang w:val="es-BO" w:eastAsia="es-ES"/>
+        </w:rPr>
+      </w:pPr>
+    </w:p>
+    <w:p>
+      <w:pPr>
+        <w:rPr>
+          <w:lang w:val="es-BO" w:eastAsia="es-ES"/>
+        </w:rPr>
+      </w:pPr>
+      <w:r>
+        <w:rPr>
+          <w:b/>
+          <w:lang w:val="es-BO" w:eastAsia="es-ES"/>
+        </w:rPr>
+        <w:lastRenderedPageBreak/>
+        <w:t>CU</w:t>
+      </w:r>
+      <w:r>
+        <w:rPr>
+          <w:lang w:val="es-BO" w:eastAsia="es-ES"/>
+        </w:rPr>
+        <w:t xml:space="preserve"> </w:t>
+      </w:r>
+      <w:r>
+        <w:rPr>
+          <w:b/>
+          <w:lang w:val="es-BO" w:eastAsia="es-ES"/>
+        </w:rPr>
+        <w:t>Gestionar Horas Extras</w:t>
+      </w:r>
+    </w:p>
+    <w:p>
+      <w:pPr>
+        <w:rPr>
+          <w:lang w:val="es-BO" w:eastAsia="es-ES"/>
+        </w:rPr>
+      </w:pPr>
+      <w:r>
+        <w:rPr>
+          <w:noProof/>
+          <w:lang w:val="es-BO" w:eastAsia="es-BO"/>
+        </w:rPr>
+        <w:drawing>
+          <wp:inline distT="0" distB="0" distL="0" distR="0">
+            <wp:extent cx="5671185" cy="2067131"/>
+            <wp:effectExtent l="0" t="0" r="0" b="0"/>
+            <wp:docPr id="150" name="Imagen 150"/>
+            <wp:cNvGraphicFramePr>
+              <a:graphicFrameLocks xmlns:a="http://schemas.openxmlformats.org/drawingml/2006/main" noChangeAspect="1"/>
+            </wp:cNvGraphicFramePr>
+            <a:graphic xmlns:a="http://schemas.openxmlformats.org/drawingml/2006/main">
+              <a:graphicData uri="http://schemas.openxmlformats.org/drawingml/2006/picture">
+                <pic:pic xmlns:pic="http://schemas.openxmlformats.org/drawingml/2006/picture">
+                  <pic:nvPicPr>
+                    <pic:cNvPr id="0" name="Picture 33"/>
+                    <pic:cNvPicPr>
+                      <a:picLocks noChangeAspect="1" noChangeArrowheads="1"/>
+                    </pic:cNvPicPr>
+                  </pic:nvPicPr>
+                  <pic:blipFill>
+                    <a:blip r:embed="rId57" cstate="print">
+                      <a:extLst>
+                        <a:ext uri="{28A0092B-C50C-407E-A947-70E740481C1C}">
+                          <a14:useLocalDpi xmlns:a14="http://schemas.microsoft.com/office/drawing/2010/main" xmlns:wps="http://schemas.microsoft.com/office/word/2010/wordprocessingShape" xmlns:wpi="http://schemas.microsoft.com/office/word/2010/wordprocessingInk" xmlns:wpg="http://schemas.microsoft.com/office/word/2010/wordprocessingGroup" xmlns:w14="http://schemas.microsoft.com/office/word/2010/wordml" xmlns:w="http://schemas.openxmlformats.org/wordprocessingml/2006/main" xmlns:w10="urn:schemas-microsoft-com:office:word" xmlns:wp14="http://schemas.microsoft.com/office/word/2010/wordprocessingDrawing" xmlns:v="urn:schemas-microsoft-com:vml" xmlns:o="urn:schemas-microsoft-com:office:office" xmlns:mc="http://schemas.openxmlformats.org/markup-compatibility/2006" xmlns:wpc="http://schemas.microsoft.com/office/word/2010/wordprocessingCanvas" xmlns="" val="0"/>
+                        </a:ext>
+                      </a:extLst>
+                    </a:blip>
+                    <a:srcRect/>
+                    <a:stretch>
+                      <a:fillRect/>
+                    </a:stretch>
+                  </pic:blipFill>
+                  <pic:spPr bwMode="auto">
+                    <a:xfrm>
+                      <a:off x="0" y="0"/>
+                      <a:ext cx="5671185" cy="2067131"/>
+                    </a:xfrm>
+                    <a:prstGeom prst="rect">
+                      <a:avLst/>
+                    </a:prstGeom>
+                    <a:noFill/>
+                    <a:ln>
+                      <a:noFill/>
+                    </a:ln>
+                  </pic:spPr>
+                </pic:pic>
+              </a:graphicData>
+            </a:graphic>
+          </wp:inline>
+        </w:drawing>
+      </w:r>
+    </w:p>
+    <w:p>
+      <w:pPr>
+        <w:pStyle w:val="Ttulo2"/>
+        <w:numPr>
+          <w:ilvl w:val="0"/>
+          <w:numId w:val="0"/>
+        </w:numPr>
+        <w:ind w:left="360"/>
+        <w:rPr>
+          <w:sz w:val="28"/>
+          <w:szCs w:val="28"/>
+        </w:rPr>
+      </w:pPr>
+    </w:p>
+    <w:p>
+      <w:pPr>
+        <w:rPr>
+          <w:lang w:val="es-BO"/>
+        </w:rPr>
+      </w:pPr>
     </w:p>
     <w:p>
       <w:pPr>
@@ -37092,122 +37561,122 @@
     </dgm:pt>
   </dgm:ptLst>
   <dgm:cxnLst>
+    <dgm:cxn modelId="{24B9DD37-7070-4BF0-A41A-4D033B73D68F}" type="presOf" srcId="{9AEE8EDC-0108-4855-95DA-4D20BCA829F7}" destId="{ABAA0F0D-0826-4A74-BBDF-397E47C377E1}" srcOrd="0" destOrd="0" presId="urn:microsoft.com/office/officeart/2005/8/layout/hierarchy1"/>
+    <dgm:cxn modelId="{6576B788-DA18-438B-986D-CF18C102C6B5}" type="presOf" srcId="{3CA7BFC0-9BA1-46A0-B859-1A29298FE0DC}" destId="{18258405-F1A0-4EE6-9509-74D66AE616A5}" srcOrd="0" destOrd="0" presId="urn:microsoft.com/office/officeart/2005/8/layout/hierarchy1"/>
+    <dgm:cxn modelId="{2F31A47D-F727-484A-AEA2-74E0D2A5DC9E}" srcId="{5AA1DA01-254B-46BF-803D-AAE948BFB881}" destId="{F396109B-8644-4D10-B239-8D39E85291C0}" srcOrd="1" destOrd="0" parTransId="{12B44837-F079-4F80-94E9-48B4BEF10ACE}" sibTransId="{AFBACCEF-644E-4474-82AC-48BC8BA6C029}"/>
     <dgm:cxn modelId="{D4B67E7F-2B6D-4248-8D26-4E0F922B2B42}" srcId="{9000D453-E4CB-4949-BA67-82BE10C81DA2}" destId="{5226D533-5E81-43AE-9F6B-2EE1D66A6124}" srcOrd="0" destOrd="0" parTransId="{791948F8-67F0-46A8-BC23-C5F22D2E54F8}" sibTransId="{18B2B3CA-F555-40FD-ADA1-66782F8B73FC}"/>
-    <dgm:cxn modelId="{2F31A47D-F727-484A-AEA2-74E0D2A5DC9E}" srcId="{5AA1DA01-254B-46BF-803D-AAE948BFB881}" destId="{F396109B-8644-4D10-B239-8D39E85291C0}" srcOrd="1" destOrd="0" parTransId="{12B44837-F079-4F80-94E9-48B4BEF10ACE}" sibTransId="{AFBACCEF-644E-4474-82AC-48BC8BA6C029}"/>
-    <dgm:cxn modelId="{D32DAB5B-A616-48C3-8F09-2696E1C669F7}" type="presOf" srcId="{091FE14F-7886-4379-AB66-08E4D68A700A}" destId="{5B12885D-0F77-4AE8-B754-D8B21BC9CFB3}" srcOrd="0" destOrd="0" presId="urn:microsoft.com/office/officeart/2005/8/layout/hierarchy1"/>
     <dgm:cxn modelId="{AC55599B-9095-471B-91B0-3472A641A9F0}" srcId="{CAD3BFD4-4793-4903-BDB7-94B509048F4A}" destId="{3E33D4DC-6736-44F7-A33A-5BE258E0ABA1}" srcOrd="2" destOrd="0" parTransId="{757BC75C-9911-4D06-9DC3-DB4E4D6149B8}" sibTransId="{D31587FD-8D71-4105-B5BB-BD7B1A3ED949}"/>
-    <dgm:cxn modelId="{EB119B2F-6118-4646-82C1-A6BB6C143D22}" type="presOf" srcId="{131BC89C-0773-4D27-B91F-ECD41676226E}" destId="{E3C203B4-6CF9-4005-93C5-A6E4A49C5DB8}" srcOrd="0" destOrd="0" presId="urn:microsoft.com/office/officeart/2005/8/layout/hierarchy1"/>
     <dgm:cxn modelId="{0A378951-68F0-4BC5-8365-00A6DEF96A16}" srcId="{CAD3BFD4-4793-4903-BDB7-94B509048F4A}" destId="{C2C46E6D-61A8-492A-8D34-C30DFB4BD030}" srcOrd="0" destOrd="0" parTransId="{091FE14F-7886-4379-AB66-08E4D68A700A}" sibTransId="{88871D47-CBA8-46DC-9A68-62E9AC842E1F}"/>
-    <dgm:cxn modelId="{A15F73A5-1FD5-4DBA-BE09-CC9BA081420F}" type="presOf" srcId="{4E1F74EB-FABD-4C1E-92D5-E8E12F42F8BC}" destId="{F6FFE223-8FDD-4A8A-A2CB-0585C4015B74}" srcOrd="0" destOrd="0" presId="urn:microsoft.com/office/officeart/2005/8/layout/hierarchy1"/>
-    <dgm:cxn modelId="{4C05B4BB-549E-46E5-A226-7FE12586EA6D}" type="presOf" srcId="{95B61260-44D6-483F-9498-37817D99D070}" destId="{6EDDDEFF-CDBF-4E14-9CCB-C7D6BC79F0B7}" srcOrd="0" destOrd="0" presId="urn:microsoft.com/office/officeart/2005/8/layout/hierarchy1"/>
-    <dgm:cxn modelId="{514D6298-F586-4843-9117-91BB0664F550}" type="presOf" srcId="{D147D25D-3723-4D1B-A701-7675AA452707}" destId="{8BAAC2FC-5D65-4DA4-91D8-11B62C57A4B6}" srcOrd="0" destOrd="0" presId="urn:microsoft.com/office/officeart/2005/8/layout/hierarchy1"/>
-    <dgm:cxn modelId="{8FE7C2F8-BC8E-491E-B874-05478607A2CB}" type="presOf" srcId="{F1A930CB-29CB-4BD6-AD99-0DFF86DD7346}" destId="{B5A3DAA4-BA3F-4E58-BB3B-F1FA91CF35EB}" srcOrd="0" destOrd="0" presId="urn:microsoft.com/office/officeart/2005/8/layout/hierarchy1"/>
-    <dgm:cxn modelId="{02E641F3-8C60-4DCE-94BC-61AC87FCB5EA}" type="presOf" srcId="{3CA7BFC0-9BA1-46A0-B859-1A29298FE0DC}" destId="{18258405-F1A0-4EE6-9509-74D66AE616A5}" srcOrd="0" destOrd="0" presId="urn:microsoft.com/office/officeart/2005/8/layout/hierarchy1"/>
+    <dgm:cxn modelId="{755E5C36-DE74-4347-B5D4-524A0DA03160}" type="presOf" srcId="{131BC89C-0773-4D27-B91F-ECD41676226E}" destId="{E3C203B4-6CF9-4005-93C5-A6E4A49C5DB8}" srcOrd="0" destOrd="0" presId="urn:microsoft.com/office/officeart/2005/8/layout/hierarchy1"/>
+    <dgm:cxn modelId="{D7D1F895-6F7F-407D-AFEF-38B43D366D1A}" type="presOf" srcId="{51E8ADC5-3AFC-4003-A0C3-7CFF4C4B7D28}" destId="{393467A7-A880-420A-97EF-D6A784224FEB}" srcOrd="0" destOrd="0" presId="urn:microsoft.com/office/officeart/2005/8/layout/hierarchy1"/>
+    <dgm:cxn modelId="{FFA91EB2-D2BF-428D-8080-EA7BB2EEC579}" type="presOf" srcId="{560642FF-2EBC-46D8-8DA3-2743CD756574}" destId="{6E5693FF-A4A8-4B23-BF20-58009D80C5FA}" srcOrd="0" destOrd="0" presId="urn:microsoft.com/office/officeart/2005/8/layout/hierarchy1"/>
+    <dgm:cxn modelId="{4D8AE7BA-14C4-4DBD-B8D1-81E83C0602DC}" type="presOf" srcId="{5226D533-5E81-43AE-9F6B-2EE1D66A6124}" destId="{11151BF1-7B71-42FF-BD08-60ED7CF2B970}" srcOrd="0" destOrd="0" presId="urn:microsoft.com/office/officeart/2005/8/layout/hierarchy1"/>
+    <dgm:cxn modelId="{A5DA89F0-8D94-481D-996D-ABB9FA2E39CB}" type="presOf" srcId="{AD9D782E-7557-4883-8721-AC48C8841166}" destId="{6F4CBB79-CD5B-4EC8-806C-FA9FD80635C3}" srcOrd="0" destOrd="0" presId="urn:microsoft.com/office/officeart/2005/8/layout/hierarchy1"/>
+    <dgm:cxn modelId="{33FC0589-46D9-40E2-9DB4-A95FA832EF8F}" type="presOf" srcId="{F1A930CB-29CB-4BD6-AD99-0DFF86DD7346}" destId="{B5A3DAA4-BA3F-4E58-BB3B-F1FA91CF35EB}" srcOrd="0" destOrd="0" presId="urn:microsoft.com/office/officeart/2005/8/layout/hierarchy1"/>
+    <dgm:cxn modelId="{8DAD6E1F-7EBC-4932-99C9-E7BA07580E42}" type="presOf" srcId="{9000D453-E4CB-4949-BA67-82BE10C81DA2}" destId="{C03F724D-3AF9-45C5-9F64-B78B3F1E53E3}" srcOrd="0" destOrd="0" presId="urn:microsoft.com/office/officeart/2005/8/layout/hierarchy1"/>
     <dgm:cxn modelId="{77FF8D48-BC4F-4A97-B101-AC0D4471DE6F}" srcId="{51E8ADC5-3AFC-4003-A0C3-7CFF4C4B7D28}" destId="{3CA7BFC0-9BA1-46A0-B859-1A29298FE0DC}" srcOrd="0" destOrd="0" parTransId="{560642FF-2EBC-46D8-8DA3-2743CD756574}" sibTransId="{81A58226-0A62-4948-9689-40CAA5296A1A}"/>
-    <dgm:cxn modelId="{CA0D0316-4D0A-47B9-991D-87256C68758B}" type="presOf" srcId="{AD9D782E-7557-4883-8721-AC48C8841166}" destId="{6F4CBB79-CD5B-4EC8-806C-FA9FD80635C3}" srcOrd="0" destOrd="0" presId="urn:microsoft.com/office/officeart/2005/8/layout/hierarchy1"/>
-    <dgm:cxn modelId="{3188E3B7-8E55-45F2-A196-4A726E913337}" type="presOf" srcId="{D7BD974E-C191-4DA6-81D3-AE6FAE8C38C7}" destId="{6FA09658-643D-42F2-979A-B6BDEF860025}" srcOrd="0" destOrd="0" presId="urn:microsoft.com/office/officeart/2005/8/layout/hierarchy1"/>
+    <dgm:cxn modelId="{09F9FAFB-A22A-49AE-8F69-5359C25A5A0E}" type="presOf" srcId="{4E1F74EB-FABD-4C1E-92D5-E8E12F42F8BC}" destId="{F6FFE223-8FDD-4A8A-A2CB-0585C4015B74}" srcOrd="0" destOrd="0" presId="urn:microsoft.com/office/officeart/2005/8/layout/hierarchy1"/>
+    <dgm:cxn modelId="{A28D71F6-6C7C-4670-BDE4-A0066CF50C14}" type="presOf" srcId="{5E0E9C11-86BB-4A09-98F6-A2202F493886}" destId="{369D93CC-A259-47DE-A8B7-99463B7FB6C8}" srcOrd="0" destOrd="0" presId="urn:microsoft.com/office/officeart/2005/8/layout/hierarchy1"/>
+    <dgm:cxn modelId="{65279BA9-E675-4B92-9643-D3450C1A6970}" type="presOf" srcId="{D147D25D-3723-4D1B-A701-7675AA452707}" destId="{8BAAC2FC-5D65-4DA4-91D8-11B62C57A4B6}" srcOrd="0" destOrd="0" presId="urn:microsoft.com/office/officeart/2005/8/layout/hierarchy1"/>
+    <dgm:cxn modelId="{49A1A809-3B4B-49B6-8752-009E7257877D}" type="presOf" srcId="{C2C46E6D-61A8-492A-8D34-C30DFB4BD030}" destId="{B699CAC3-E5E3-44C8-877E-34565E487345}" srcOrd="0" destOrd="0" presId="urn:microsoft.com/office/officeart/2005/8/layout/hierarchy1"/>
     <dgm:cxn modelId="{CB9C7866-9260-4710-B063-C8250A742D2F}" srcId="{CAD3BFD4-4793-4903-BDB7-94B509048F4A}" destId="{9000D453-E4CB-4949-BA67-82BE10C81DA2}" srcOrd="4" destOrd="0" parTransId="{D0A2B1BE-F05B-4207-9CEF-F03AC56BC378}" sibTransId="{0B273A25-313A-478C-9799-DB423A33940C}"/>
     <dgm:cxn modelId="{BBD04289-C26E-4015-ACB1-809BB5723C9B}" srcId="{CAD3BFD4-4793-4903-BDB7-94B509048F4A}" destId="{67CB8F21-D43B-4573-8481-9A979CDAE9A2}" srcOrd="3" destOrd="0" parTransId="{9AEE8EDC-0108-4855-95DA-4D20BCA829F7}" sibTransId="{1C2E9DE9-C3C0-4387-ABD7-41F14FB9A319}"/>
+    <dgm:cxn modelId="{9479D876-998B-4E9C-96BA-0A5D00AD6CBC}" type="presOf" srcId="{D7BD974E-C191-4DA6-81D3-AE6FAE8C38C7}" destId="{6FA09658-643D-42F2-979A-B6BDEF860025}" srcOrd="0" destOrd="0" presId="urn:microsoft.com/office/officeart/2005/8/layout/hierarchy1"/>
+    <dgm:cxn modelId="{3323A5C7-33BC-4CEB-8762-E580E440E4BC}" type="presOf" srcId="{12B44837-F079-4F80-94E9-48B4BEF10ACE}" destId="{FBB416C7-44D8-431A-9BC6-C43FD5A7266A}" srcOrd="0" destOrd="0" presId="urn:microsoft.com/office/officeart/2005/8/layout/hierarchy1"/>
+    <dgm:cxn modelId="{ABAEA2D5-FCFE-4217-8E35-91F3F87AAE35}" type="presOf" srcId="{A1C90B07-4E50-4FDD-BE77-BD81DF4E15DB}" destId="{B41FBE67-C3B5-4181-B101-96E451C009C3}" srcOrd="0" destOrd="0" presId="urn:microsoft.com/office/officeart/2005/8/layout/hierarchy1"/>
     <dgm:cxn modelId="{5E987976-7DA1-4061-B6CA-50C48A42DD03}" srcId="{D147D25D-3723-4D1B-A701-7675AA452707}" destId="{5AA1DA01-254B-46BF-803D-AAE948BFB881}" srcOrd="0" destOrd="0" parTransId="{820038E5-3803-4490-A26A-10D393FF3E05}" sibTransId="{66EED549-07E9-4BF8-BB59-7EA117D797BF}"/>
-    <dgm:cxn modelId="{2EB5C173-0601-4817-9CC7-FA8F0B32A5B3}" type="presOf" srcId="{9000D453-E4CB-4949-BA67-82BE10C81DA2}" destId="{C03F724D-3AF9-45C5-9F64-B78B3F1E53E3}" srcOrd="0" destOrd="0" presId="urn:microsoft.com/office/officeart/2005/8/layout/hierarchy1"/>
-    <dgm:cxn modelId="{94D4AFE6-EA68-4A82-A2E5-99274C0452FD}" type="presOf" srcId="{12B44837-F079-4F80-94E9-48B4BEF10ACE}" destId="{FBB416C7-44D8-431A-9BC6-C43FD5A7266A}" srcOrd="0" destOrd="0" presId="urn:microsoft.com/office/officeart/2005/8/layout/hierarchy1"/>
-    <dgm:cxn modelId="{E306A248-DC67-4FE8-9E7D-256D505ACB4A}" type="presOf" srcId="{9AEE8EDC-0108-4855-95DA-4D20BCA829F7}" destId="{ABAA0F0D-0826-4A74-BBDF-397E47C377E1}" srcOrd="0" destOrd="0" presId="urn:microsoft.com/office/officeart/2005/8/layout/hierarchy1"/>
+    <dgm:cxn modelId="{01862953-A1BA-4BB5-9F79-AB18B30E71D1}" type="presOf" srcId="{CAD3BFD4-4793-4903-BDB7-94B509048F4A}" destId="{2E0F14A0-9B3F-4C5B-AAD9-C160EBF9B6B0}" srcOrd="0" destOrd="0" presId="urn:microsoft.com/office/officeart/2005/8/layout/hierarchy1"/>
+    <dgm:cxn modelId="{14EADD3E-3916-4C9B-A198-F33C6458A5F7}" type="presOf" srcId="{757BC75C-9911-4D06-9DC3-DB4E4D6149B8}" destId="{36546806-4A38-47B1-8D44-B7B688689FF2}" srcOrd="0" destOrd="0" presId="urn:microsoft.com/office/officeart/2005/8/layout/hierarchy1"/>
     <dgm:cxn modelId="{C3275464-60CB-4818-9631-2B52B45A9D9A}" srcId="{5AA1DA01-254B-46BF-803D-AAE948BFB881}" destId="{D7BD974E-C191-4DA6-81D3-AE6FAE8C38C7}" srcOrd="3" destOrd="0" parTransId="{95B61260-44D6-483F-9498-37817D99D070}" sibTransId="{FCDDF97F-DCA2-4631-973F-16D8E5F66754}"/>
     <dgm:cxn modelId="{036E505A-1965-4677-BE1D-9A0FA51AC013}" srcId="{CAD3BFD4-4793-4903-BDB7-94B509048F4A}" destId="{51E8ADC5-3AFC-4003-A0C3-7CFF4C4B7D28}" srcOrd="5" destOrd="0" parTransId="{131BC89C-0773-4D27-B91F-ECD41676226E}" sibTransId="{6F6541AA-D00D-4371-AD86-C1C7837EFD6F}"/>
-    <dgm:cxn modelId="{A8F1EE5D-D7F8-4735-A53E-4F6253F15921}" type="presOf" srcId="{757BC75C-9911-4D06-9DC3-DB4E4D6149B8}" destId="{36546806-4A38-47B1-8D44-B7B688689FF2}" srcOrd="0" destOrd="0" presId="urn:microsoft.com/office/officeart/2005/8/layout/hierarchy1"/>
-    <dgm:cxn modelId="{5393B203-ABA3-4C7D-9121-D6BB65091CB9}" type="presOf" srcId="{5AA1DA01-254B-46BF-803D-AAE948BFB881}" destId="{25885DFF-C9DA-47A4-836B-E1936B430D73}" srcOrd="0" destOrd="0" presId="urn:microsoft.com/office/officeart/2005/8/layout/hierarchy1"/>
-    <dgm:cxn modelId="{782DBE5B-E4FF-4716-836C-352801542772}" type="presOf" srcId="{D0A2B1BE-F05B-4207-9CEF-F03AC56BC378}" destId="{9E84F353-80AC-434E-8EF0-9AC2C0420AFF}" srcOrd="0" destOrd="0" presId="urn:microsoft.com/office/officeart/2005/8/layout/hierarchy1"/>
-    <dgm:cxn modelId="{7233FB7D-6903-44FD-AF0F-8537A62C611C}" type="presOf" srcId="{C2C46E6D-61A8-492A-8D34-C30DFB4BD030}" destId="{B699CAC3-E5E3-44C8-877E-34565E487345}" srcOrd="0" destOrd="0" presId="urn:microsoft.com/office/officeart/2005/8/layout/hierarchy1"/>
-    <dgm:cxn modelId="{944A0304-865C-4CF7-8976-142CDD140C3A}" type="presOf" srcId="{A1C90B07-4E50-4FDD-BE77-BD81DF4E15DB}" destId="{B41FBE67-C3B5-4181-B101-96E451C009C3}" srcOrd="0" destOrd="0" presId="urn:microsoft.com/office/officeart/2005/8/layout/hierarchy1"/>
-    <dgm:cxn modelId="{3FBAA9A4-11CE-42C1-A8AD-0E7950FE11A0}" type="presOf" srcId="{51E8ADC5-3AFC-4003-A0C3-7CFF4C4B7D28}" destId="{393467A7-A880-420A-97EF-D6A784224FEB}" srcOrd="0" destOrd="0" presId="urn:microsoft.com/office/officeart/2005/8/layout/hierarchy1"/>
-    <dgm:cxn modelId="{F6CEC1DF-3830-46CD-AF17-DAC7DA9A7BBD}" type="presOf" srcId="{560642FF-2EBC-46D8-8DA3-2743CD756574}" destId="{6E5693FF-A4A8-4B23-BF20-58009D80C5FA}" srcOrd="0" destOrd="0" presId="urn:microsoft.com/office/officeart/2005/8/layout/hierarchy1"/>
-    <dgm:cxn modelId="{CB04A22B-7574-452C-BDC4-5575B459D092}" type="presOf" srcId="{791948F8-67F0-46A8-BC23-C5F22D2E54F8}" destId="{901330CD-479D-4821-9E1A-ABE6B1ACB567}" srcOrd="0" destOrd="0" presId="urn:microsoft.com/office/officeart/2005/8/layout/hierarchy1"/>
-    <dgm:cxn modelId="{CFF5BB8E-F022-42E4-8238-2CFD0852108C}" type="presOf" srcId="{5E0E9C11-86BB-4A09-98F6-A2202F493886}" destId="{369D93CC-A259-47DE-A8B7-99463B7FB6C8}" srcOrd="0" destOrd="0" presId="urn:microsoft.com/office/officeart/2005/8/layout/hierarchy1"/>
-    <dgm:cxn modelId="{EFF8BDFB-02ED-4D48-BEA4-1EECE6080B63}" type="presOf" srcId="{CAD3BFD4-4793-4903-BDB7-94B509048F4A}" destId="{2E0F14A0-9B3F-4C5B-AAD9-C160EBF9B6B0}" srcOrd="0" destOrd="0" presId="urn:microsoft.com/office/officeart/2005/8/layout/hierarchy1"/>
+    <dgm:cxn modelId="{05BA03B5-0420-465D-8DDC-0D0B0E8BDBC0}" type="presOf" srcId="{F396109B-8644-4D10-B239-8D39E85291C0}" destId="{75887B4D-F1FE-46C6-BC18-43B2804F2134}" srcOrd="0" destOrd="0" presId="urn:microsoft.com/office/officeart/2005/8/layout/hierarchy1"/>
+    <dgm:cxn modelId="{D8E6E0AB-02FC-4E80-A8E8-7C9BF7E2BF1A}" type="presOf" srcId="{95B61260-44D6-483F-9498-37817D99D070}" destId="{6EDDDEFF-CDBF-4E14-9CCB-C7D6BC79F0B7}" srcOrd="0" destOrd="0" presId="urn:microsoft.com/office/officeart/2005/8/layout/hierarchy1"/>
+    <dgm:cxn modelId="{77A23F97-7BDC-4719-8F52-E27E14E1BA09}" type="presOf" srcId="{091FE14F-7886-4379-AB66-08E4D68A700A}" destId="{5B12885D-0F77-4AE8-B754-D8B21BC9CFB3}" srcOrd="0" destOrd="0" presId="urn:microsoft.com/office/officeart/2005/8/layout/hierarchy1"/>
+    <dgm:cxn modelId="{9627EF31-676F-4FE5-9F43-60293FAE58A9}" type="presOf" srcId="{791948F8-67F0-46A8-BC23-C5F22D2E54F8}" destId="{901330CD-479D-4821-9E1A-ABE6B1ACB567}" srcOrd="0" destOrd="0" presId="urn:microsoft.com/office/officeart/2005/8/layout/hierarchy1"/>
+    <dgm:cxn modelId="{60DF55B5-508B-47B0-A91F-99AAC028C8E3}" type="presOf" srcId="{67CB8F21-D43B-4573-8481-9A979CDAE9A2}" destId="{F2181DBA-4DD5-4050-BCCF-12DDE8E4E141}" srcOrd="0" destOrd="0" presId="urn:microsoft.com/office/officeart/2005/8/layout/hierarchy1"/>
+    <dgm:cxn modelId="{7522997D-A7A7-401A-B154-FA8C8C3A2C92}" type="presOf" srcId="{3E33D4DC-6736-44F7-A33A-5BE258E0ABA1}" destId="{F453F617-AF21-431F-B31D-E322A0ED7464}" srcOrd="0" destOrd="0" presId="urn:microsoft.com/office/officeart/2005/8/layout/hierarchy1"/>
     <dgm:cxn modelId="{54CD3997-5B29-4C4D-B5E1-D62EB5B6570F}" srcId="{5AA1DA01-254B-46BF-803D-AAE948BFB881}" destId="{CAD3BFD4-4793-4903-BDB7-94B509048F4A}" srcOrd="0" destOrd="0" parTransId="{AD9D782E-7557-4883-8721-AC48C8841166}" sibTransId="{8EFBF87B-A074-4B40-A31A-00F070ACBFE1}"/>
     <dgm:cxn modelId="{8803A846-B552-42C8-ABE9-6AB32D349037}" srcId="{5AA1DA01-254B-46BF-803D-AAE948BFB881}" destId="{4E1F74EB-FABD-4C1E-92D5-E8E12F42F8BC}" srcOrd="2" destOrd="0" parTransId="{A1C90B07-4E50-4FDD-BE77-BD81DF4E15DB}" sibTransId="{349EF6CB-0C37-4075-B31C-644C7FC8FD67}"/>
-    <dgm:cxn modelId="{1A3772D9-7613-4033-AD04-4750A17DF907}" type="presOf" srcId="{3E33D4DC-6736-44F7-A33A-5BE258E0ABA1}" destId="{F453F617-AF21-431F-B31D-E322A0ED7464}" srcOrd="0" destOrd="0" presId="urn:microsoft.com/office/officeart/2005/8/layout/hierarchy1"/>
-    <dgm:cxn modelId="{15042174-E3F4-4F37-900A-D0821F526ACF}" type="presOf" srcId="{5226D533-5E81-43AE-9F6B-2EE1D66A6124}" destId="{11151BF1-7B71-42FF-BD08-60ED7CF2B970}" srcOrd="0" destOrd="0" presId="urn:microsoft.com/office/officeart/2005/8/layout/hierarchy1"/>
     <dgm:cxn modelId="{5B138DAE-21D3-4841-A5E9-0E974538A53E}" srcId="{CAD3BFD4-4793-4903-BDB7-94B509048F4A}" destId="{F1A930CB-29CB-4BD6-AD99-0DFF86DD7346}" srcOrd="1" destOrd="0" parTransId="{5E0E9C11-86BB-4A09-98F6-A2202F493886}" sibTransId="{68A4B4B1-9ECF-412D-B7AF-7692115A87C6}"/>
-    <dgm:cxn modelId="{7C3110AC-B7F1-4145-A342-BB8E3C73DB57}" type="presOf" srcId="{67CB8F21-D43B-4573-8481-9A979CDAE9A2}" destId="{F2181DBA-4DD5-4050-BCCF-12DDE8E4E141}" srcOrd="0" destOrd="0" presId="urn:microsoft.com/office/officeart/2005/8/layout/hierarchy1"/>
-    <dgm:cxn modelId="{C7C3B3BD-1773-4FDE-A0D6-BBCAE90F89E3}" type="presOf" srcId="{F396109B-8644-4D10-B239-8D39E85291C0}" destId="{75887B4D-F1FE-46C6-BC18-43B2804F2134}" srcOrd="0" destOrd="0" presId="urn:microsoft.com/office/officeart/2005/8/layout/hierarchy1"/>
-    <dgm:cxn modelId="{24DBC27A-07F2-4467-954F-307F59BEFD3E}" type="presParOf" srcId="{8BAAC2FC-5D65-4DA4-91D8-11B62C57A4B6}" destId="{98C3E6BE-85DF-4986-84C2-FE3DC2213962}" srcOrd="0" destOrd="0" presId="urn:microsoft.com/office/officeart/2005/8/layout/hierarchy1"/>
-    <dgm:cxn modelId="{2DE886E8-E431-494C-B888-8ECA75FE733C}" type="presParOf" srcId="{98C3E6BE-85DF-4986-84C2-FE3DC2213962}" destId="{6D0725B5-5079-4FB9-B0C7-E6C68B9F3259}" srcOrd="0" destOrd="0" presId="urn:microsoft.com/office/officeart/2005/8/layout/hierarchy1"/>
-    <dgm:cxn modelId="{E1CD4580-1FEE-4CDD-AE83-9DF529CA7B40}" type="presParOf" srcId="{6D0725B5-5079-4FB9-B0C7-E6C68B9F3259}" destId="{C087DB08-0CC6-410D-B237-96EE70D32AAA}" srcOrd="0" destOrd="0" presId="urn:microsoft.com/office/officeart/2005/8/layout/hierarchy1"/>
-    <dgm:cxn modelId="{E3E2609D-1141-4043-9F3F-35E8DB4F9B91}" type="presParOf" srcId="{6D0725B5-5079-4FB9-B0C7-E6C68B9F3259}" destId="{25885DFF-C9DA-47A4-836B-E1936B430D73}" srcOrd="1" destOrd="0" presId="urn:microsoft.com/office/officeart/2005/8/layout/hierarchy1"/>
-    <dgm:cxn modelId="{19B6B5CC-2A24-4158-9A80-B8F8ED43BA5A}" type="presParOf" srcId="{98C3E6BE-85DF-4986-84C2-FE3DC2213962}" destId="{15744975-9C81-4B9B-AA55-A8CDA74EB43D}" srcOrd="1" destOrd="0" presId="urn:microsoft.com/office/officeart/2005/8/layout/hierarchy1"/>
-    <dgm:cxn modelId="{30B62950-7AB7-4699-BF29-FBF96ECD289B}" type="presParOf" srcId="{15744975-9C81-4B9B-AA55-A8CDA74EB43D}" destId="{6F4CBB79-CD5B-4EC8-806C-FA9FD80635C3}" srcOrd="0" destOrd="0" presId="urn:microsoft.com/office/officeart/2005/8/layout/hierarchy1"/>
-    <dgm:cxn modelId="{37EF3745-166F-4838-B7D5-E8C40D548D59}" type="presParOf" srcId="{15744975-9C81-4B9B-AA55-A8CDA74EB43D}" destId="{BD8C0472-212B-4F72-B2FF-A3E67F90E918}" srcOrd="1" destOrd="0" presId="urn:microsoft.com/office/officeart/2005/8/layout/hierarchy1"/>
-    <dgm:cxn modelId="{E839FE90-49EC-4421-A66C-E041C2F41BB4}" type="presParOf" srcId="{BD8C0472-212B-4F72-B2FF-A3E67F90E918}" destId="{927CDAD8-22D7-4046-B643-10D289D8E92A}" srcOrd="0" destOrd="0" presId="urn:microsoft.com/office/officeart/2005/8/layout/hierarchy1"/>
-    <dgm:cxn modelId="{FE83D6D5-857B-4F0C-B2DB-6AB950CFA182}" type="presParOf" srcId="{927CDAD8-22D7-4046-B643-10D289D8E92A}" destId="{DB4ADD19-FC8D-4185-852A-090C7324F75E}" srcOrd="0" destOrd="0" presId="urn:microsoft.com/office/officeart/2005/8/layout/hierarchy1"/>
-    <dgm:cxn modelId="{7D5A8002-27F3-497A-99B5-A24C15F3DD81}" type="presParOf" srcId="{927CDAD8-22D7-4046-B643-10D289D8E92A}" destId="{2E0F14A0-9B3F-4C5B-AAD9-C160EBF9B6B0}" srcOrd="1" destOrd="0" presId="urn:microsoft.com/office/officeart/2005/8/layout/hierarchy1"/>
-    <dgm:cxn modelId="{86294A30-71B8-440A-B03B-0B3F3E325E98}" type="presParOf" srcId="{BD8C0472-212B-4F72-B2FF-A3E67F90E918}" destId="{3A3D6DB3-E33F-4872-AC02-CC7A2015C5AD}" srcOrd="1" destOrd="0" presId="urn:microsoft.com/office/officeart/2005/8/layout/hierarchy1"/>
-    <dgm:cxn modelId="{CB6738FE-032D-4A95-B304-87EC866E944B}" type="presParOf" srcId="{3A3D6DB3-E33F-4872-AC02-CC7A2015C5AD}" destId="{5B12885D-0F77-4AE8-B754-D8B21BC9CFB3}" srcOrd="0" destOrd="0" presId="urn:microsoft.com/office/officeart/2005/8/layout/hierarchy1"/>
-    <dgm:cxn modelId="{DF112137-901B-4643-A575-711B11EF6EF4}" type="presParOf" srcId="{3A3D6DB3-E33F-4872-AC02-CC7A2015C5AD}" destId="{579B78E0-BD5B-4A3A-B46E-A5B72A89FB08}" srcOrd="1" destOrd="0" presId="urn:microsoft.com/office/officeart/2005/8/layout/hierarchy1"/>
-    <dgm:cxn modelId="{961A90C2-ADC9-4A2C-831B-E706EE79CA6F}" type="presParOf" srcId="{579B78E0-BD5B-4A3A-B46E-A5B72A89FB08}" destId="{62D5474E-6809-4A1B-A62C-5AB6B248B601}" srcOrd="0" destOrd="0" presId="urn:microsoft.com/office/officeart/2005/8/layout/hierarchy1"/>
-    <dgm:cxn modelId="{E22E0974-C5A9-43AE-9C40-0D232E13427E}" type="presParOf" srcId="{62D5474E-6809-4A1B-A62C-5AB6B248B601}" destId="{EA549833-3FC4-436F-A0E7-B9819E7218BF}" srcOrd="0" destOrd="0" presId="urn:microsoft.com/office/officeart/2005/8/layout/hierarchy1"/>
-    <dgm:cxn modelId="{12021DEA-202C-4E50-AD19-118726154528}" type="presParOf" srcId="{62D5474E-6809-4A1B-A62C-5AB6B248B601}" destId="{B699CAC3-E5E3-44C8-877E-34565E487345}" srcOrd="1" destOrd="0" presId="urn:microsoft.com/office/officeart/2005/8/layout/hierarchy1"/>
-    <dgm:cxn modelId="{9269257E-CBD6-4239-81CB-1B61A1555915}" type="presParOf" srcId="{579B78E0-BD5B-4A3A-B46E-A5B72A89FB08}" destId="{D2A33064-F248-4C26-9F24-5EF6B0F6730B}" srcOrd="1" destOrd="0" presId="urn:microsoft.com/office/officeart/2005/8/layout/hierarchy1"/>
-    <dgm:cxn modelId="{1B882CDA-040C-45E4-A6EB-1118EA20732C}" type="presParOf" srcId="{3A3D6DB3-E33F-4872-AC02-CC7A2015C5AD}" destId="{369D93CC-A259-47DE-A8B7-99463B7FB6C8}" srcOrd="2" destOrd="0" presId="urn:microsoft.com/office/officeart/2005/8/layout/hierarchy1"/>
-    <dgm:cxn modelId="{802AE777-06DC-4158-A8AA-E81792A068F8}" type="presParOf" srcId="{3A3D6DB3-E33F-4872-AC02-CC7A2015C5AD}" destId="{6C6D2227-5CE8-460E-A27D-529D7C9693FB}" srcOrd="3" destOrd="0" presId="urn:microsoft.com/office/officeart/2005/8/layout/hierarchy1"/>
-    <dgm:cxn modelId="{6053B75E-B461-4BB3-B6D0-B82F85EF9061}" type="presParOf" srcId="{6C6D2227-5CE8-460E-A27D-529D7C9693FB}" destId="{91DF9BCF-C4C0-4D47-BEBD-E0160FDC08F6}" srcOrd="0" destOrd="0" presId="urn:microsoft.com/office/officeart/2005/8/layout/hierarchy1"/>
-    <dgm:cxn modelId="{FA70A833-6DC5-455C-8D5F-07498355B199}" type="presParOf" srcId="{91DF9BCF-C4C0-4D47-BEBD-E0160FDC08F6}" destId="{77E461AB-F356-480C-BA3B-1B07FCB48D8A}" srcOrd="0" destOrd="0" presId="urn:microsoft.com/office/officeart/2005/8/layout/hierarchy1"/>
-    <dgm:cxn modelId="{E8124EF7-1E94-4D7A-B514-331E0CFFCA39}" type="presParOf" srcId="{91DF9BCF-C4C0-4D47-BEBD-E0160FDC08F6}" destId="{B5A3DAA4-BA3F-4E58-BB3B-F1FA91CF35EB}" srcOrd="1" destOrd="0" presId="urn:microsoft.com/office/officeart/2005/8/layout/hierarchy1"/>
-    <dgm:cxn modelId="{135D1E11-9A3F-44DF-82DC-A5850C9A29E5}" type="presParOf" srcId="{6C6D2227-5CE8-460E-A27D-529D7C9693FB}" destId="{170B2186-6AFB-43E6-88BD-6763928D9635}" srcOrd="1" destOrd="0" presId="urn:microsoft.com/office/officeart/2005/8/layout/hierarchy1"/>
-    <dgm:cxn modelId="{052140DE-7286-41D2-9A68-D30AEF06C513}" type="presParOf" srcId="{3A3D6DB3-E33F-4872-AC02-CC7A2015C5AD}" destId="{36546806-4A38-47B1-8D44-B7B688689FF2}" srcOrd="4" destOrd="0" presId="urn:microsoft.com/office/officeart/2005/8/layout/hierarchy1"/>
-    <dgm:cxn modelId="{EA448EFB-98C4-4973-B2C0-CEEA425D3AB1}" type="presParOf" srcId="{3A3D6DB3-E33F-4872-AC02-CC7A2015C5AD}" destId="{6FCC8BB2-1F7F-48B1-96C7-E370F2EA171C}" srcOrd="5" destOrd="0" presId="urn:microsoft.com/office/officeart/2005/8/layout/hierarchy1"/>
-    <dgm:cxn modelId="{796C1A02-6568-4096-9A6F-4BFD8773DC38}" type="presParOf" srcId="{6FCC8BB2-1F7F-48B1-96C7-E370F2EA171C}" destId="{22F422D0-30F7-4F2F-9FC3-9F90B199F43E}" srcOrd="0" destOrd="0" presId="urn:microsoft.com/office/officeart/2005/8/layout/hierarchy1"/>
-    <dgm:cxn modelId="{426D3137-7ED1-4222-9A93-286BDD724DB5}" type="presParOf" srcId="{22F422D0-30F7-4F2F-9FC3-9F90B199F43E}" destId="{0D0EC6E5-800B-4AB5-B71F-C11C49F18683}" srcOrd="0" destOrd="0" presId="urn:microsoft.com/office/officeart/2005/8/layout/hierarchy1"/>
-    <dgm:cxn modelId="{AAA08728-DDCD-4979-8B20-334F3DF20C46}" type="presParOf" srcId="{22F422D0-30F7-4F2F-9FC3-9F90B199F43E}" destId="{F453F617-AF21-431F-B31D-E322A0ED7464}" srcOrd="1" destOrd="0" presId="urn:microsoft.com/office/officeart/2005/8/layout/hierarchy1"/>
-    <dgm:cxn modelId="{3B6AAC4E-3740-4B2A-BDDC-5320B1A0DD33}" type="presParOf" srcId="{6FCC8BB2-1F7F-48B1-96C7-E370F2EA171C}" destId="{287C0C00-5B50-4E2F-915B-4A96769BE5AF}" srcOrd="1" destOrd="0" presId="urn:microsoft.com/office/officeart/2005/8/layout/hierarchy1"/>
-    <dgm:cxn modelId="{0589E152-B398-4418-AC65-1CA2336B881E}" type="presParOf" srcId="{3A3D6DB3-E33F-4872-AC02-CC7A2015C5AD}" destId="{ABAA0F0D-0826-4A74-BBDF-397E47C377E1}" srcOrd="6" destOrd="0" presId="urn:microsoft.com/office/officeart/2005/8/layout/hierarchy1"/>
-    <dgm:cxn modelId="{C1AB51B2-5B66-4438-A016-E594882F2914}" type="presParOf" srcId="{3A3D6DB3-E33F-4872-AC02-CC7A2015C5AD}" destId="{267BC3AB-7771-4577-8626-3629E19E99C7}" srcOrd="7" destOrd="0" presId="urn:microsoft.com/office/officeart/2005/8/layout/hierarchy1"/>
-    <dgm:cxn modelId="{F4366AA3-80E3-4D98-AF4F-3638D9BF601E}" type="presParOf" srcId="{267BC3AB-7771-4577-8626-3629E19E99C7}" destId="{6B29D56B-47CD-4411-8E67-F8E9F0CE81B4}" srcOrd="0" destOrd="0" presId="urn:microsoft.com/office/officeart/2005/8/layout/hierarchy1"/>
-    <dgm:cxn modelId="{92299918-4801-4CCC-9BA8-D8A446817276}" type="presParOf" srcId="{6B29D56B-47CD-4411-8E67-F8E9F0CE81B4}" destId="{E9F6C22D-18A5-4601-A65B-0865CD643C01}" srcOrd="0" destOrd="0" presId="urn:microsoft.com/office/officeart/2005/8/layout/hierarchy1"/>
-    <dgm:cxn modelId="{00EE45A0-D5A1-4A63-9023-167E411A1C74}" type="presParOf" srcId="{6B29D56B-47CD-4411-8E67-F8E9F0CE81B4}" destId="{F2181DBA-4DD5-4050-BCCF-12DDE8E4E141}" srcOrd="1" destOrd="0" presId="urn:microsoft.com/office/officeart/2005/8/layout/hierarchy1"/>
-    <dgm:cxn modelId="{1F664F15-B869-4596-BDAE-3D61B8B1C3F3}" type="presParOf" srcId="{267BC3AB-7771-4577-8626-3629E19E99C7}" destId="{FFA18DCD-5F00-45FC-9F70-694FC9A5DF52}" srcOrd="1" destOrd="0" presId="urn:microsoft.com/office/officeart/2005/8/layout/hierarchy1"/>
-    <dgm:cxn modelId="{258C0400-69E5-44DD-9E80-5FAF3C0C7665}" type="presParOf" srcId="{3A3D6DB3-E33F-4872-AC02-CC7A2015C5AD}" destId="{9E84F353-80AC-434E-8EF0-9AC2C0420AFF}" srcOrd="8" destOrd="0" presId="urn:microsoft.com/office/officeart/2005/8/layout/hierarchy1"/>
-    <dgm:cxn modelId="{3193E539-FC1A-4989-B20F-9A7B52BE5DF1}" type="presParOf" srcId="{3A3D6DB3-E33F-4872-AC02-CC7A2015C5AD}" destId="{D07F89F6-BA2A-4BFE-A3D1-C9B4030226EC}" srcOrd="9" destOrd="0" presId="urn:microsoft.com/office/officeart/2005/8/layout/hierarchy1"/>
-    <dgm:cxn modelId="{CD45DEC1-0CCF-4853-8D33-5FA0E4C4A291}" type="presParOf" srcId="{D07F89F6-BA2A-4BFE-A3D1-C9B4030226EC}" destId="{75624B99-4B30-4161-8914-D7C870BE0ED0}" srcOrd="0" destOrd="0" presId="urn:microsoft.com/office/officeart/2005/8/layout/hierarchy1"/>
-    <dgm:cxn modelId="{825F4881-50FF-4BCC-8945-E204A361C15E}" type="presParOf" srcId="{75624B99-4B30-4161-8914-D7C870BE0ED0}" destId="{EB4C780D-BDF0-4315-8403-DC9267F49EED}" srcOrd="0" destOrd="0" presId="urn:microsoft.com/office/officeart/2005/8/layout/hierarchy1"/>
-    <dgm:cxn modelId="{F864DA94-1EFE-421F-B866-9016B6DEC723}" type="presParOf" srcId="{75624B99-4B30-4161-8914-D7C870BE0ED0}" destId="{C03F724D-3AF9-45C5-9F64-B78B3F1E53E3}" srcOrd="1" destOrd="0" presId="urn:microsoft.com/office/officeart/2005/8/layout/hierarchy1"/>
-    <dgm:cxn modelId="{385BC759-4EBB-4EEE-8937-5CDADCE3009E}" type="presParOf" srcId="{D07F89F6-BA2A-4BFE-A3D1-C9B4030226EC}" destId="{BCCA8DC3-702F-4799-B629-CBAE259C65AC}" srcOrd="1" destOrd="0" presId="urn:microsoft.com/office/officeart/2005/8/layout/hierarchy1"/>
-    <dgm:cxn modelId="{5F73906E-D4D7-4968-B003-68AC83368DAE}" type="presParOf" srcId="{BCCA8DC3-702F-4799-B629-CBAE259C65AC}" destId="{901330CD-479D-4821-9E1A-ABE6B1ACB567}" srcOrd="0" destOrd="0" presId="urn:microsoft.com/office/officeart/2005/8/layout/hierarchy1"/>
-    <dgm:cxn modelId="{D2D7921E-FF54-4ECC-A86C-074F4E26A46D}" type="presParOf" srcId="{BCCA8DC3-702F-4799-B629-CBAE259C65AC}" destId="{CDB4CD05-2707-4D3A-9B18-B67D2806F761}" srcOrd="1" destOrd="0" presId="urn:microsoft.com/office/officeart/2005/8/layout/hierarchy1"/>
-    <dgm:cxn modelId="{A3BE52D9-C2EB-4C7C-84A6-B8D94A00A708}" type="presParOf" srcId="{CDB4CD05-2707-4D3A-9B18-B67D2806F761}" destId="{84CF8973-202E-4EEB-857D-FB342E8FC1C0}" srcOrd="0" destOrd="0" presId="urn:microsoft.com/office/officeart/2005/8/layout/hierarchy1"/>
-    <dgm:cxn modelId="{F1D50F62-C3C2-4D56-98FB-354D467C47B1}" type="presParOf" srcId="{84CF8973-202E-4EEB-857D-FB342E8FC1C0}" destId="{91A4CA23-05FF-43E0-ABFE-9CCA626ACD3C}" srcOrd="0" destOrd="0" presId="urn:microsoft.com/office/officeart/2005/8/layout/hierarchy1"/>
-    <dgm:cxn modelId="{A6B8A858-055C-45E3-B525-7490A1C06EA8}" type="presParOf" srcId="{84CF8973-202E-4EEB-857D-FB342E8FC1C0}" destId="{11151BF1-7B71-42FF-BD08-60ED7CF2B970}" srcOrd="1" destOrd="0" presId="urn:microsoft.com/office/officeart/2005/8/layout/hierarchy1"/>
-    <dgm:cxn modelId="{C0F69E85-00B4-4808-BE35-FB4EF154B633}" type="presParOf" srcId="{CDB4CD05-2707-4D3A-9B18-B67D2806F761}" destId="{9F4BD01E-6FF9-4437-975F-618EFD43E2AD}" srcOrd="1" destOrd="0" presId="urn:microsoft.com/office/officeart/2005/8/layout/hierarchy1"/>
-    <dgm:cxn modelId="{4D78706B-EC29-4EBE-B689-2E13DF61D008}" type="presParOf" srcId="{3A3D6DB3-E33F-4872-AC02-CC7A2015C5AD}" destId="{E3C203B4-6CF9-4005-93C5-A6E4A49C5DB8}" srcOrd="10" destOrd="0" presId="urn:microsoft.com/office/officeart/2005/8/layout/hierarchy1"/>
-    <dgm:cxn modelId="{1E0E7F80-37DC-4364-BB4C-6287A5B328EA}" type="presParOf" srcId="{3A3D6DB3-E33F-4872-AC02-CC7A2015C5AD}" destId="{326E8457-AA63-4D4F-BD10-D85476246FF0}" srcOrd="11" destOrd="0" presId="urn:microsoft.com/office/officeart/2005/8/layout/hierarchy1"/>
-    <dgm:cxn modelId="{B06508EF-A9CB-4D13-A6EE-BE4941E19BB7}" type="presParOf" srcId="{326E8457-AA63-4D4F-BD10-D85476246FF0}" destId="{D63E44F9-ECE0-4352-A8CA-9ACC94A7D476}" srcOrd="0" destOrd="0" presId="urn:microsoft.com/office/officeart/2005/8/layout/hierarchy1"/>
-    <dgm:cxn modelId="{B0AB0C8F-2FFA-404F-BD6D-4F3673F96409}" type="presParOf" srcId="{D63E44F9-ECE0-4352-A8CA-9ACC94A7D476}" destId="{72BA3170-C363-4340-9E7C-E53EB323F7B9}" srcOrd="0" destOrd="0" presId="urn:microsoft.com/office/officeart/2005/8/layout/hierarchy1"/>
-    <dgm:cxn modelId="{A0F55D58-E7CA-4DD5-B716-91F6109393CE}" type="presParOf" srcId="{D63E44F9-ECE0-4352-A8CA-9ACC94A7D476}" destId="{393467A7-A880-420A-97EF-D6A784224FEB}" srcOrd="1" destOrd="0" presId="urn:microsoft.com/office/officeart/2005/8/layout/hierarchy1"/>
-    <dgm:cxn modelId="{44FA03DB-06E7-47EA-A5A5-14565D2E6964}" type="presParOf" srcId="{326E8457-AA63-4D4F-BD10-D85476246FF0}" destId="{34F581A6-343F-49E4-95FD-567B0D7E86CC}" srcOrd="1" destOrd="0" presId="urn:microsoft.com/office/officeart/2005/8/layout/hierarchy1"/>
-    <dgm:cxn modelId="{CC94A0C7-C260-40AC-A084-4ABC127CD5E4}" type="presParOf" srcId="{34F581A6-343F-49E4-95FD-567B0D7E86CC}" destId="{6E5693FF-A4A8-4B23-BF20-58009D80C5FA}" srcOrd="0" destOrd="0" presId="urn:microsoft.com/office/officeart/2005/8/layout/hierarchy1"/>
-    <dgm:cxn modelId="{86F980BB-71AD-4993-B15D-EB6E00A79F39}" type="presParOf" srcId="{34F581A6-343F-49E4-95FD-567B0D7E86CC}" destId="{740DF679-962B-4D66-98BA-22B93A9E740B}" srcOrd="1" destOrd="0" presId="urn:microsoft.com/office/officeart/2005/8/layout/hierarchy1"/>
-    <dgm:cxn modelId="{6B5FFE9C-F25C-4813-95C6-20689F7CCB6C}" type="presParOf" srcId="{740DF679-962B-4D66-98BA-22B93A9E740B}" destId="{19662B60-8980-4161-AA3A-BBC369A04188}" srcOrd="0" destOrd="0" presId="urn:microsoft.com/office/officeart/2005/8/layout/hierarchy1"/>
-    <dgm:cxn modelId="{950D3133-48F1-4486-A3DB-2FF1BF134947}" type="presParOf" srcId="{19662B60-8980-4161-AA3A-BBC369A04188}" destId="{CC05F029-69BB-44A3-865A-53E7AAE6C52E}" srcOrd="0" destOrd="0" presId="urn:microsoft.com/office/officeart/2005/8/layout/hierarchy1"/>
-    <dgm:cxn modelId="{CBA6CDA8-E4F1-4BE6-8E46-1D3E39B6A6C5}" type="presParOf" srcId="{19662B60-8980-4161-AA3A-BBC369A04188}" destId="{18258405-F1A0-4EE6-9509-74D66AE616A5}" srcOrd="1" destOrd="0" presId="urn:microsoft.com/office/officeart/2005/8/layout/hierarchy1"/>
-    <dgm:cxn modelId="{73FC6A76-F68E-49B6-ABF4-F7A7A162D90F}" type="presParOf" srcId="{740DF679-962B-4D66-98BA-22B93A9E740B}" destId="{349337F8-BD60-484A-8344-6242C1683A63}" srcOrd="1" destOrd="0" presId="urn:microsoft.com/office/officeart/2005/8/layout/hierarchy1"/>
-    <dgm:cxn modelId="{7273A68A-C65A-4D05-AC2F-932F0CF8B882}" type="presParOf" srcId="{15744975-9C81-4B9B-AA55-A8CDA74EB43D}" destId="{FBB416C7-44D8-431A-9BC6-C43FD5A7266A}" srcOrd="2" destOrd="0" presId="urn:microsoft.com/office/officeart/2005/8/layout/hierarchy1"/>
-    <dgm:cxn modelId="{2B66F5F2-6D6B-4DD6-80A6-59C300C2325C}" type="presParOf" srcId="{15744975-9C81-4B9B-AA55-A8CDA74EB43D}" destId="{A5B563C3-0FC1-436F-926A-EEFCB2308E7C}" srcOrd="3" destOrd="0" presId="urn:microsoft.com/office/officeart/2005/8/layout/hierarchy1"/>
-    <dgm:cxn modelId="{7357D3A7-A1B1-4950-8D83-B19D54010E32}" type="presParOf" srcId="{A5B563C3-0FC1-436F-926A-EEFCB2308E7C}" destId="{C734AEBE-C09F-4EDA-8BD6-B382657CD4B9}" srcOrd="0" destOrd="0" presId="urn:microsoft.com/office/officeart/2005/8/layout/hierarchy1"/>
-    <dgm:cxn modelId="{69A663A9-0CEF-48E7-85C9-98EEF03E96B9}" type="presParOf" srcId="{C734AEBE-C09F-4EDA-8BD6-B382657CD4B9}" destId="{696F6FA6-E8D2-4297-8E4E-22DC15DD5A19}" srcOrd="0" destOrd="0" presId="urn:microsoft.com/office/officeart/2005/8/layout/hierarchy1"/>
-    <dgm:cxn modelId="{6B74DDC9-ADB1-48DD-8EC6-ADF26AAAC311}" type="presParOf" srcId="{C734AEBE-C09F-4EDA-8BD6-B382657CD4B9}" destId="{75887B4D-F1FE-46C6-BC18-43B2804F2134}" srcOrd="1" destOrd="0" presId="urn:microsoft.com/office/officeart/2005/8/layout/hierarchy1"/>
-    <dgm:cxn modelId="{1D678DE1-9B48-46FC-9F0D-FEE3B52DF869}" type="presParOf" srcId="{A5B563C3-0FC1-436F-926A-EEFCB2308E7C}" destId="{7392B169-2DFC-46F5-B5E8-F6A3336D7F8C}" srcOrd="1" destOrd="0" presId="urn:microsoft.com/office/officeart/2005/8/layout/hierarchy1"/>
-    <dgm:cxn modelId="{5C7AB4F1-5A59-464F-8CE9-ADE3B59B22C0}" type="presParOf" srcId="{15744975-9C81-4B9B-AA55-A8CDA74EB43D}" destId="{B41FBE67-C3B5-4181-B101-96E451C009C3}" srcOrd="4" destOrd="0" presId="urn:microsoft.com/office/officeart/2005/8/layout/hierarchy1"/>
-    <dgm:cxn modelId="{81A3848E-2AE4-4B18-843E-3D0720D78251}" type="presParOf" srcId="{15744975-9C81-4B9B-AA55-A8CDA74EB43D}" destId="{E24D3315-3472-4F98-841E-39C1279505CC}" srcOrd="5" destOrd="0" presId="urn:microsoft.com/office/officeart/2005/8/layout/hierarchy1"/>
-    <dgm:cxn modelId="{6675CBD9-0DC4-4DD1-B960-8B8EE62A8A0E}" type="presParOf" srcId="{E24D3315-3472-4F98-841E-39C1279505CC}" destId="{E2FDD8B2-C703-47B3-9083-1C6D539C9453}" srcOrd="0" destOrd="0" presId="urn:microsoft.com/office/officeart/2005/8/layout/hierarchy1"/>
-    <dgm:cxn modelId="{96AAE0BC-084F-4BE0-90CB-103E215FE30B}" type="presParOf" srcId="{E2FDD8B2-C703-47B3-9083-1C6D539C9453}" destId="{F4DC70B6-D8F8-42BF-92E5-B75B49856F2D}" srcOrd="0" destOrd="0" presId="urn:microsoft.com/office/officeart/2005/8/layout/hierarchy1"/>
-    <dgm:cxn modelId="{0193814F-D103-407F-9886-69670ED4C6A9}" type="presParOf" srcId="{E2FDD8B2-C703-47B3-9083-1C6D539C9453}" destId="{F6FFE223-8FDD-4A8A-A2CB-0585C4015B74}" srcOrd="1" destOrd="0" presId="urn:microsoft.com/office/officeart/2005/8/layout/hierarchy1"/>
-    <dgm:cxn modelId="{D8B857C8-46A9-4B05-8ABE-B6927D3B5CCD}" type="presParOf" srcId="{E24D3315-3472-4F98-841E-39C1279505CC}" destId="{4C49EECF-02B9-4A64-AE42-A71546D83F2E}" srcOrd="1" destOrd="0" presId="urn:microsoft.com/office/officeart/2005/8/layout/hierarchy1"/>
-    <dgm:cxn modelId="{B98CBDF6-6C00-471B-8534-50BE91C6342B}" type="presParOf" srcId="{15744975-9C81-4B9B-AA55-A8CDA74EB43D}" destId="{6EDDDEFF-CDBF-4E14-9CCB-C7D6BC79F0B7}" srcOrd="6" destOrd="0" presId="urn:microsoft.com/office/officeart/2005/8/layout/hierarchy1"/>
-    <dgm:cxn modelId="{D6267B8C-4BEC-42EB-A554-E20E8F73C163}" type="presParOf" srcId="{15744975-9C81-4B9B-AA55-A8CDA74EB43D}" destId="{C207638B-AAC8-492F-B8E8-4D10FC8D7E3D}" srcOrd="7" destOrd="0" presId="urn:microsoft.com/office/officeart/2005/8/layout/hierarchy1"/>
-    <dgm:cxn modelId="{B2A4EAAD-F389-4F62-9B11-A3FD0C79327B}" type="presParOf" srcId="{C207638B-AAC8-492F-B8E8-4D10FC8D7E3D}" destId="{F5D840F4-BF09-49DC-B981-D364603FC29F}" srcOrd="0" destOrd="0" presId="urn:microsoft.com/office/officeart/2005/8/layout/hierarchy1"/>
-    <dgm:cxn modelId="{AC86A1E3-BE64-4902-906C-3B3A9F505B1E}" type="presParOf" srcId="{F5D840F4-BF09-49DC-B981-D364603FC29F}" destId="{B01CB616-29B8-46FD-8977-0ABE85BE2132}" srcOrd="0" destOrd="0" presId="urn:microsoft.com/office/officeart/2005/8/layout/hierarchy1"/>
-    <dgm:cxn modelId="{2D2C680F-8146-423F-8EC1-A3D18678A648}" type="presParOf" srcId="{F5D840F4-BF09-49DC-B981-D364603FC29F}" destId="{6FA09658-643D-42F2-979A-B6BDEF860025}" srcOrd="1" destOrd="0" presId="urn:microsoft.com/office/officeart/2005/8/layout/hierarchy1"/>
-    <dgm:cxn modelId="{C4B4ABDB-A21E-478D-862E-9299F5BD3E1F}" type="presParOf" srcId="{C207638B-AAC8-492F-B8E8-4D10FC8D7E3D}" destId="{E40C0A2F-F3B3-4209-A2C7-4426A49E0240}" srcOrd="1" destOrd="0" presId="urn:microsoft.com/office/officeart/2005/8/layout/hierarchy1"/>
+    <dgm:cxn modelId="{044ECA05-D703-4DA9-9A8C-72DCE1B415C8}" type="presOf" srcId="{5AA1DA01-254B-46BF-803D-AAE948BFB881}" destId="{25885DFF-C9DA-47A4-836B-E1936B430D73}" srcOrd="0" destOrd="0" presId="urn:microsoft.com/office/officeart/2005/8/layout/hierarchy1"/>
+    <dgm:cxn modelId="{BBEBE21C-59C2-4105-ACA6-47005893DEF4}" type="presOf" srcId="{D0A2B1BE-F05B-4207-9CEF-F03AC56BC378}" destId="{9E84F353-80AC-434E-8EF0-9AC2C0420AFF}" srcOrd="0" destOrd="0" presId="urn:microsoft.com/office/officeart/2005/8/layout/hierarchy1"/>
+    <dgm:cxn modelId="{4228D23F-0D32-447F-AAE3-BD72907CBE54}" type="presParOf" srcId="{8BAAC2FC-5D65-4DA4-91D8-11B62C57A4B6}" destId="{98C3E6BE-85DF-4986-84C2-FE3DC2213962}" srcOrd="0" destOrd="0" presId="urn:microsoft.com/office/officeart/2005/8/layout/hierarchy1"/>
+    <dgm:cxn modelId="{4DF6F559-CD23-489F-9303-F527E10A1383}" type="presParOf" srcId="{98C3E6BE-85DF-4986-84C2-FE3DC2213962}" destId="{6D0725B5-5079-4FB9-B0C7-E6C68B9F3259}" srcOrd="0" destOrd="0" presId="urn:microsoft.com/office/officeart/2005/8/layout/hierarchy1"/>
+    <dgm:cxn modelId="{7F12CB0F-CB16-4F0F-898A-E3F55962A3EB}" type="presParOf" srcId="{6D0725B5-5079-4FB9-B0C7-E6C68B9F3259}" destId="{C087DB08-0CC6-410D-B237-96EE70D32AAA}" srcOrd="0" destOrd="0" presId="urn:microsoft.com/office/officeart/2005/8/layout/hierarchy1"/>
+    <dgm:cxn modelId="{AD3FF6B6-BEB4-4626-86C1-124795442BE9}" type="presParOf" srcId="{6D0725B5-5079-4FB9-B0C7-E6C68B9F3259}" destId="{25885DFF-C9DA-47A4-836B-E1936B430D73}" srcOrd="1" destOrd="0" presId="urn:microsoft.com/office/officeart/2005/8/layout/hierarchy1"/>
+    <dgm:cxn modelId="{410D445C-3822-4497-A504-8824F6FA6986}" type="presParOf" srcId="{98C3E6BE-85DF-4986-84C2-FE3DC2213962}" destId="{15744975-9C81-4B9B-AA55-A8CDA74EB43D}" srcOrd="1" destOrd="0" presId="urn:microsoft.com/office/officeart/2005/8/layout/hierarchy1"/>
+    <dgm:cxn modelId="{70FB00EC-EB50-454C-889E-A77C6FDC667A}" type="presParOf" srcId="{15744975-9C81-4B9B-AA55-A8CDA74EB43D}" destId="{6F4CBB79-CD5B-4EC8-806C-FA9FD80635C3}" srcOrd="0" destOrd="0" presId="urn:microsoft.com/office/officeart/2005/8/layout/hierarchy1"/>
+    <dgm:cxn modelId="{DD140EB8-D0DA-48BC-85A5-CC4F0AF3F981}" type="presParOf" srcId="{15744975-9C81-4B9B-AA55-A8CDA74EB43D}" destId="{BD8C0472-212B-4F72-B2FF-A3E67F90E918}" srcOrd="1" destOrd="0" presId="urn:microsoft.com/office/officeart/2005/8/layout/hierarchy1"/>
+    <dgm:cxn modelId="{75041BCD-2489-418B-A6E4-3F364A0FBCF9}" type="presParOf" srcId="{BD8C0472-212B-4F72-B2FF-A3E67F90E918}" destId="{927CDAD8-22D7-4046-B643-10D289D8E92A}" srcOrd="0" destOrd="0" presId="urn:microsoft.com/office/officeart/2005/8/layout/hierarchy1"/>
+    <dgm:cxn modelId="{4C7B780E-D5BC-4480-B5CB-FD05FC640F3C}" type="presParOf" srcId="{927CDAD8-22D7-4046-B643-10D289D8E92A}" destId="{DB4ADD19-FC8D-4185-852A-090C7324F75E}" srcOrd="0" destOrd="0" presId="urn:microsoft.com/office/officeart/2005/8/layout/hierarchy1"/>
+    <dgm:cxn modelId="{FA03CE7D-2FC6-40AD-B8BA-02927350C68E}" type="presParOf" srcId="{927CDAD8-22D7-4046-B643-10D289D8E92A}" destId="{2E0F14A0-9B3F-4C5B-AAD9-C160EBF9B6B0}" srcOrd="1" destOrd="0" presId="urn:microsoft.com/office/officeart/2005/8/layout/hierarchy1"/>
+    <dgm:cxn modelId="{197B846B-7AE4-4038-B8C3-A2A20C05FE29}" type="presParOf" srcId="{BD8C0472-212B-4F72-B2FF-A3E67F90E918}" destId="{3A3D6DB3-E33F-4872-AC02-CC7A2015C5AD}" srcOrd="1" destOrd="0" presId="urn:microsoft.com/office/officeart/2005/8/layout/hierarchy1"/>
+    <dgm:cxn modelId="{419B2158-029B-4094-A63C-B7EDB62CA1E3}" type="presParOf" srcId="{3A3D6DB3-E33F-4872-AC02-CC7A2015C5AD}" destId="{5B12885D-0F77-4AE8-B754-D8B21BC9CFB3}" srcOrd="0" destOrd="0" presId="urn:microsoft.com/office/officeart/2005/8/layout/hierarchy1"/>
+    <dgm:cxn modelId="{D9151831-DDB7-4EDB-8007-AD849078F34D}" type="presParOf" srcId="{3A3D6DB3-E33F-4872-AC02-CC7A2015C5AD}" destId="{579B78E0-BD5B-4A3A-B46E-A5B72A89FB08}" srcOrd="1" destOrd="0" presId="urn:microsoft.com/office/officeart/2005/8/layout/hierarchy1"/>
+    <dgm:cxn modelId="{C8DC7493-B394-48D4-82A9-059B20345271}" type="presParOf" srcId="{579B78E0-BD5B-4A3A-B46E-A5B72A89FB08}" destId="{62D5474E-6809-4A1B-A62C-5AB6B248B601}" srcOrd="0" destOrd="0" presId="urn:microsoft.com/office/officeart/2005/8/layout/hierarchy1"/>
+    <dgm:cxn modelId="{04CF331E-0B7E-49AA-9FF3-3F3BA872ADA4}" type="presParOf" srcId="{62D5474E-6809-4A1B-A62C-5AB6B248B601}" destId="{EA549833-3FC4-436F-A0E7-B9819E7218BF}" srcOrd="0" destOrd="0" presId="urn:microsoft.com/office/officeart/2005/8/layout/hierarchy1"/>
+    <dgm:cxn modelId="{22483A8B-8B7B-46A6-8008-E0A8C65D6D1E}" type="presParOf" srcId="{62D5474E-6809-4A1B-A62C-5AB6B248B601}" destId="{B699CAC3-E5E3-44C8-877E-34565E487345}" srcOrd="1" destOrd="0" presId="urn:microsoft.com/office/officeart/2005/8/layout/hierarchy1"/>
+    <dgm:cxn modelId="{CE69CA6E-5D98-4400-A5CD-D35CC9CCFB17}" type="presParOf" srcId="{579B78E0-BD5B-4A3A-B46E-A5B72A89FB08}" destId="{D2A33064-F248-4C26-9F24-5EF6B0F6730B}" srcOrd="1" destOrd="0" presId="urn:microsoft.com/office/officeart/2005/8/layout/hierarchy1"/>
+    <dgm:cxn modelId="{7978C56A-606E-4117-A0E5-4A31CD238170}" type="presParOf" srcId="{3A3D6DB3-E33F-4872-AC02-CC7A2015C5AD}" destId="{369D93CC-A259-47DE-A8B7-99463B7FB6C8}" srcOrd="2" destOrd="0" presId="urn:microsoft.com/office/officeart/2005/8/layout/hierarchy1"/>
+    <dgm:cxn modelId="{205B1EAF-944B-4626-BF38-D9E16104E3DA}" type="presParOf" srcId="{3A3D6DB3-E33F-4872-AC02-CC7A2015C5AD}" destId="{6C6D2227-5CE8-460E-A27D-529D7C9693FB}" srcOrd="3" destOrd="0" presId="urn:microsoft.com/office/officeart/2005/8/layout/hierarchy1"/>
+    <dgm:cxn modelId="{A2D17F62-56B1-48C8-A0E3-2488DC3B89B4}" type="presParOf" srcId="{6C6D2227-5CE8-460E-A27D-529D7C9693FB}" destId="{91DF9BCF-C4C0-4D47-BEBD-E0160FDC08F6}" srcOrd="0" destOrd="0" presId="urn:microsoft.com/office/officeart/2005/8/layout/hierarchy1"/>
+    <dgm:cxn modelId="{7BC5F46C-CC08-4D8D-87A2-C08367807D37}" type="presParOf" srcId="{91DF9BCF-C4C0-4D47-BEBD-E0160FDC08F6}" destId="{77E461AB-F356-480C-BA3B-1B07FCB48D8A}" srcOrd="0" destOrd="0" presId="urn:microsoft.com/office/officeart/2005/8/layout/hierarchy1"/>
+    <dgm:cxn modelId="{430198A5-EC74-4153-B419-ADFF860A92D1}" type="presParOf" srcId="{91DF9BCF-C4C0-4D47-BEBD-E0160FDC08F6}" destId="{B5A3DAA4-BA3F-4E58-BB3B-F1FA91CF35EB}" srcOrd="1" destOrd="0" presId="urn:microsoft.com/office/officeart/2005/8/layout/hierarchy1"/>
+    <dgm:cxn modelId="{59FBC4ED-CBFA-4B23-B682-6177CD589ACD}" type="presParOf" srcId="{6C6D2227-5CE8-460E-A27D-529D7C9693FB}" destId="{170B2186-6AFB-43E6-88BD-6763928D9635}" srcOrd="1" destOrd="0" presId="urn:microsoft.com/office/officeart/2005/8/layout/hierarchy1"/>
+    <dgm:cxn modelId="{E74A46EE-C2B0-4ACD-925D-91AA9F829FC5}" type="presParOf" srcId="{3A3D6DB3-E33F-4872-AC02-CC7A2015C5AD}" destId="{36546806-4A38-47B1-8D44-B7B688689FF2}" srcOrd="4" destOrd="0" presId="urn:microsoft.com/office/officeart/2005/8/layout/hierarchy1"/>
+    <dgm:cxn modelId="{3AD3AB12-88D6-4692-B99D-3E74D6633ABD}" type="presParOf" srcId="{3A3D6DB3-E33F-4872-AC02-CC7A2015C5AD}" destId="{6FCC8BB2-1F7F-48B1-96C7-E370F2EA171C}" srcOrd="5" destOrd="0" presId="urn:microsoft.com/office/officeart/2005/8/layout/hierarchy1"/>
+    <dgm:cxn modelId="{2AB2AFEE-95EF-4456-83FF-FD6AD71D2C2C}" type="presParOf" srcId="{6FCC8BB2-1F7F-48B1-96C7-E370F2EA171C}" destId="{22F422D0-30F7-4F2F-9FC3-9F90B199F43E}" srcOrd="0" destOrd="0" presId="urn:microsoft.com/office/officeart/2005/8/layout/hierarchy1"/>
+    <dgm:cxn modelId="{4C40ED3B-67D6-4DF1-92F4-F100F948D0E9}" type="presParOf" srcId="{22F422D0-30F7-4F2F-9FC3-9F90B199F43E}" destId="{0D0EC6E5-800B-4AB5-B71F-C11C49F18683}" srcOrd="0" destOrd="0" presId="urn:microsoft.com/office/officeart/2005/8/layout/hierarchy1"/>
+    <dgm:cxn modelId="{77DBAFB0-1C1C-481A-8826-2789C8292A64}" type="presParOf" srcId="{22F422D0-30F7-4F2F-9FC3-9F90B199F43E}" destId="{F453F617-AF21-431F-B31D-E322A0ED7464}" srcOrd="1" destOrd="0" presId="urn:microsoft.com/office/officeart/2005/8/layout/hierarchy1"/>
+    <dgm:cxn modelId="{DEBD25B0-6256-489C-89CA-8F3706123258}" type="presParOf" srcId="{6FCC8BB2-1F7F-48B1-96C7-E370F2EA171C}" destId="{287C0C00-5B50-4E2F-915B-4A96769BE5AF}" srcOrd="1" destOrd="0" presId="urn:microsoft.com/office/officeart/2005/8/layout/hierarchy1"/>
+    <dgm:cxn modelId="{91ED25AF-CBD0-4F95-B23D-3DE7D2286DEF}" type="presParOf" srcId="{3A3D6DB3-E33F-4872-AC02-CC7A2015C5AD}" destId="{ABAA0F0D-0826-4A74-BBDF-397E47C377E1}" srcOrd="6" destOrd="0" presId="urn:microsoft.com/office/officeart/2005/8/layout/hierarchy1"/>
+    <dgm:cxn modelId="{BE326E4D-A988-409E-B6A9-E7BC41F2332E}" type="presParOf" srcId="{3A3D6DB3-E33F-4872-AC02-CC7A2015C5AD}" destId="{267BC3AB-7771-4577-8626-3629E19E99C7}" srcOrd="7" destOrd="0" presId="urn:microsoft.com/office/officeart/2005/8/layout/hierarchy1"/>
+    <dgm:cxn modelId="{4820360C-BAD0-4EE1-910E-6E8CC4DB806D}" type="presParOf" srcId="{267BC3AB-7771-4577-8626-3629E19E99C7}" destId="{6B29D56B-47CD-4411-8E67-F8E9F0CE81B4}" srcOrd="0" destOrd="0" presId="urn:microsoft.com/office/officeart/2005/8/layout/hierarchy1"/>
+    <dgm:cxn modelId="{7835FA62-6731-4E9F-8F48-07B7E03F3138}" type="presParOf" srcId="{6B29D56B-47CD-4411-8E67-F8E9F0CE81B4}" destId="{E9F6C22D-18A5-4601-A65B-0865CD643C01}" srcOrd="0" destOrd="0" presId="urn:microsoft.com/office/officeart/2005/8/layout/hierarchy1"/>
+    <dgm:cxn modelId="{7B7296CE-DD4D-4ED9-9CE2-2AB34D72B4AD}" type="presParOf" srcId="{6B29D56B-47CD-4411-8E67-F8E9F0CE81B4}" destId="{F2181DBA-4DD5-4050-BCCF-12DDE8E4E141}" srcOrd="1" destOrd="0" presId="urn:microsoft.com/office/officeart/2005/8/layout/hierarchy1"/>
+    <dgm:cxn modelId="{DCE70AD3-9397-4AD3-B320-BA65EE128A99}" type="presParOf" srcId="{267BC3AB-7771-4577-8626-3629E19E99C7}" destId="{FFA18DCD-5F00-45FC-9F70-694FC9A5DF52}" srcOrd="1" destOrd="0" presId="urn:microsoft.com/office/officeart/2005/8/layout/hierarchy1"/>
+    <dgm:cxn modelId="{ED1D0533-DB9F-4349-8D67-700B67EF17DE}" type="presParOf" srcId="{3A3D6DB3-E33F-4872-AC02-CC7A2015C5AD}" destId="{9E84F353-80AC-434E-8EF0-9AC2C0420AFF}" srcOrd="8" destOrd="0" presId="urn:microsoft.com/office/officeart/2005/8/layout/hierarchy1"/>
+    <dgm:cxn modelId="{B96A2E37-3F08-49DD-B1DC-D57BA08AF0A6}" type="presParOf" srcId="{3A3D6DB3-E33F-4872-AC02-CC7A2015C5AD}" destId="{D07F89F6-BA2A-4BFE-A3D1-C9B4030226EC}" srcOrd="9" destOrd="0" presId="urn:microsoft.com/office/officeart/2005/8/layout/hierarchy1"/>
+    <dgm:cxn modelId="{EE83CB34-6242-4EDE-93C9-808AD7A92882}" type="presParOf" srcId="{D07F89F6-BA2A-4BFE-A3D1-C9B4030226EC}" destId="{75624B99-4B30-4161-8914-D7C870BE0ED0}" srcOrd="0" destOrd="0" presId="urn:microsoft.com/office/officeart/2005/8/layout/hierarchy1"/>
+    <dgm:cxn modelId="{861F57F9-5A08-42D9-865E-F2B046F1FF15}" type="presParOf" srcId="{75624B99-4B30-4161-8914-D7C870BE0ED0}" destId="{EB4C780D-BDF0-4315-8403-DC9267F49EED}" srcOrd="0" destOrd="0" presId="urn:microsoft.com/office/officeart/2005/8/layout/hierarchy1"/>
+    <dgm:cxn modelId="{D85B1603-4E9F-45A7-B125-987F1DE07D3F}" type="presParOf" srcId="{75624B99-4B30-4161-8914-D7C870BE0ED0}" destId="{C03F724D-3AF9-45C5-9F64-B78B3F1E53E3}" srcOrd="1" destOrd="0" presId="urn:microsoft.com/office/officeart/2005/8/layout/hierarchy1"/>
+    <dgm:cxn modelId="{4EA7ACF7-B8BC-4749-AB45-A9F21A293E1E}" type="presParOf" srcId="{D07F89F6-BA2A-4BFE-A3D1-C9B4030226EC}" destId="{BCCA8DC3-702F-4799-B629-CBAE259C65AC}" srcOrd="1" destOrd="0" presId="urn:microsoft.com/office/officeart/2005/8/layout/hierarchy1"/>
+    <dgm:cxn modelId="{AD67C815-1CFE-4523-9AB6-32FE951DD3B9}" type="presParOf" srcId="{BCCA8DC3-702F-4799-B629-CBAE259C65AC}" destId="{901330CD-479D-4821-9E1A-ABE6B1ACB567}" srcOrd="0" destOrd="0" presId="urn:microsoft.com/office/officeart/2005/8/layout/hierarchy1"/>
+    <dgm:cxn modelId="{BCA4D7F7-56FD-4AB2-B304-BD02587D34C7}" type="presParOf" srcId="{BCCA8DC3-702F-4799-B629-CBAE259C65AC}" destId="{CDB4CD05-2707-4D3A-9B18-B67D2806F761}" srcOrd="1" destOrd="0" presId="urn:microsoft.com/office/officeart/2005/8/layout/hierarchy1"/>
+    <dgm:cxn modelId="{04254983-7A0D-4BC0-BECF-01E77E692C09}" type="presParOf" srcId="{CDB4CD05-2707-4D3A-9B18-B67D2806F761}" destId="{84CF8973-202E-4EEB-857D-FB342E8FC1C0}" srcOrd="0" destOrd="0" presId="urn:microsoft.com/office/officeart/2005/8/layout/hierarchy1"/>
+    <dgm:cxn modelId="{966126EB-35FB-4E2D-8474-A5B09FF9B5ED}" type="presParOf" srcId="{84CF8973-202E-4EEB-857D-FB342E8FC1C0}" destId="{91A4CA23-05FF-43E0-ABFE-9CCA626ACD3C}" srcOrd="0" destOrd="0" presId="urn:microsoft.com/office/officeart/2005/8/layout/hierarchy1"/>
+    <dgm:cxn modelId="{C3AF0C60-F5A0-4568-A828-85DDC794FA64}" type="presParOf" srcId="{84CF8973-202E-4EEB-857D-FB342E8FC1C0}" destId="{11151BF1-7B71-42FF-BD08-60ED7CF2B970}" srcOrd="1" destOrd="0" presId="urn:microsoft.com/office/officeart/2005/8/layout/hierarchy1"/>
+    <dgm:cxn modelId="{15B5C636-0293-42C3-B978-CA2F5FFF7BA2}" type="presParOf" srcId="{CDB4CD05-2707-4D3A-9B18-B67D2806F761}" destId="{9F4BD01E-6FF9-4437-975F-618EFD43E2AD}" srcOrd="1" destOrd="0" presId="urn:microsoft.com/office/officeart/2005/8/layout/hierarchy1"/>
+    <dgm:cxn modelId="{0AEB5523-21D2-45FD-BDF9-9C3C027264E6}" type="presParOf" srcId="{3A3D6DB3-E33F-4872-AC02-CC7A2015C5AD}" destId="{E3C203B4-6CF9-4005-93C5-A6E4A49C5DB8}" srcOrd="10" destOrd="0" presId="urn:microsoft.com/office/officeart/2005/8/layout/hierarchy1"/>
+    <dgm:cxn modelId="{B54333FC-C30A-49D6-B16A-5FED4EF54DB4}" type="presParOf" srcId="{3A3D6DB3-E33F-4872-AC02-CC7A2015C5AD}" destId="{326E8457-AA63-4D4F-BD10-D85476246FF0}" srcOrd="11" destOrd="0" presId="urn:microsoft.com/office/officeart/2005/8/layout/hierarchy1"/>
+    <dgm:cxn modelId="{E35E30EF-DA0B-4963-BD4D-C8C243AF7FB4}" type="presParOf" srcId="{326E8457-AA63-4D4F-BD10-D85476246FF0}" destId="{D63E44F9-ECE0-4352-A8CA-9ACC94A7D476}" srcOrd="0" destOrd="0" presId="urn:microsoft.com/office/officeart/2005/8/layout/hierarchy1"/>
+    <dgm:cxn modelId="{384D3F1C-2C52-4C18-BEC2-E0F936DEF980}" type="presParOf" srcId="{D63E44F9-ECE0-4352-A8CA-9ACC94A7D476}" destId="{72BA3170-C363-4340-9E7C-E53EB323F7B9}" srcOrd="0" destOrd="0" presId="urn:microsoft.com/office/officeart/2005/8/layout/hierarchy1"/>
+    <dgm:cxn modelId="{797945EF-9E6E-41D6-A0E7-C79013DCBE43}" type="presParOf" srcId="{D63E44F9-ECE0-4352-A8CA-9ACC94A7D476}" destId="{393467A7-A880-420A-97EF-D6A784224FEB}" srcOrd="1" destOrd="0" presId="urn:microsoft.com/office/officeart/2005/8/layout/hierarchy1"/>
+    <dgm:cxn modelId="{4B8996C1-6A12-4E24-B9AA-F633FF33E2DA}" type="presParOf" srcId="{326E8457-AA63-4D4F-BD10-D85476246FF0}" destId="{34F581A6-343F-49E4-95FD-567B0D7E86CC}" srcOrd="1" destOrd="0" presId="urn:microsoft.com/office/officeart/2005/8/layout/hierarchy1"/>
+    <dgm:cxn modelId="{F9995EE1-A11B-4659-B3A7-52841CF9FAFF}" type="presParOf" srcId="{34F581A6-343F-49E4-95FD-567B0D7E86CC}" destId="{6E5693FF-A4A8-4B23-BF20-58009D80C5FA}" srcOrd="0" destOrd="0" presId="urn:microsoft.com/office/officeart/2005/8/layout/hierarchy1"/>
+    <dgm:cxn modelId="{EF7D8321-E1C2-42D8-BC15-B1F71DB7570B}" type="presParOf" srcId="{34F581A6-343F-49E4-95FD-567B0D7E86CC}" destId="{740DF679-962B-4D66-98BA-22B93A9E740B}" srcOrd="1" destOrd="0" presId="urn:microsoft.com/office/officeart/2005/8/layout/hierarchy1"/>
+    <dgm:cxn modelId="{2B43F103-8F5A-4366-A201-A928EA72A636}" type="presParOf" srcId="{740DF679-962B-4D66-98BA-22B93A9E740B}" destId="{19662B60-8980-4161-AA3A-BBC369A04188}" srcOrd="0" destOrd="0" presId="urn:microsoft.com/office/officeart/2005/8/layout/hierarchy1"/>
+    <dgm:cxn modelId="{A527883C-15B9-4B42-A76E-C0352E7D6463}" type="presParOf" srcId="{19662B60-8980-4161-AA3A-BBC369A04188}" destId="{CC05F029-69BB-44A3-865A-53E7AAE6C52E}" srcOrd="0" destOrd="0" presId="urn:microsoft.com/office/officeart/2005/8/layout/hierarchy1"/>
+    <dgm:cxn modelId="{60BF2A72-6382-4865-BF53-5C61B2365A03}" type="presParOf" srcId="{19662B60-8980-4161-AA3A-BBC369A04188}" destId="{18258405-F1A0-4EE6-9509-74D66AE616A5}" srcOrd="1" destOrd="0" presId="urn:microsoft.com/office/officeart/2005/8/layout/hierarchy1"/>
+    <dgm:cxn modelId="{58835A8D-6F5E-468F-B8AE-6C0696F59999}" type="presParOf" srcId="{740DF679-962B-4D66-98BA-22B93A9E740B}" destId="{349337F8-BD60-484A-8344-6242C1683A63}" srcOrd="1" destOrd="0" presId="urn:microsoft.com/office/officeart/2005/8/layout/hierarchy1"/>
+    <dgm:cxn modelId="{FDD5D61B-5752-4B2E-A334-F529361BD6D0}" type="presParOf" srcId="{15744975-9C81-4B9B-AA55-A8CDA74EB43D}" destId="{FBB416C7-44D8-431A-9BC6-C43FD5A7266A}" srcOrd="2" destOrd="0" presId="urn:microsoft.com/office/officeart/2005/8/layout/hierarchy1"/>
+    <dgm:cxn modelId="{3FC18A0E-F0BF-4EDA-962F-D8B0F101751A}" type="presParOf" srcId="{15744975-9C81-4B9B-AA55-A8CDA74EB43D}" destId="{A5B563C3-0FC1-436F-926A-EEFCB2308E7C}" srcOrd="3" destOrd="0" presId="urn:microsoft.com/office/officeart/2005/8/layout/hierarchy1"/>
+    <dgm:cxn modelId="{5501E9A7-4C11-41BC-A040-83E02597021D}" type="presParOf" srcId="{A5B563C3-0FC1-436F-926A-EEFCB2308E7C}" destId="{C734AEBE-C09F-4EDA-8BD6-B382657CD4B9}" srcOrd="0" destOrd="0" presId="urn:microsoft.com/office/officeart/2005/8/layout/hierarchy1"/>
+    <dgm:cxn modelId="{FAC14DCC-0C1E-4945-8552-4E08C5FD2C78}" type="presParOf" srcId="{C734AEBE-C09F-4EDA-8BD6-B382657CD4B9}" destId="{696F6FA6-E8D2-4297-8E4E-22DC15DD5A19}" srcOrd="0" destOrd="0" presId="urn:microsoft.com/office/officeart/2005/8/layout/hierarchy1"/>
+    <dgm:cxn modelId="{47426E22-2311-4A03-8114-31A5A5F687DD}" type="presParOf" srcId="{C734AEBE-C09F-4EDA-8BD6-B382657CD4B9}" destId="{75887B4D-F1FE-46C6-BC18-43B2804F2134}" srcOrd="1" destOrd="0" presId="urn:microsoft.com/office/officeart/2005/8/layout/hierarchy1"/>
+    <dgm:cxn modelId="{3AE230E4-C186-46FA-831F-83D08110F2B7}" type="presParOf" srcId="{A5B563C3-0FC1-436F-926A-EEFCB2308E7C}" destId="{7392B169-2DFC-46F5-B5E8-F6A3336D7F8C}" srcOrd="1" destOrd="0" presId="urn:microsoft.com/office/officeart/2005/8/layout/hierarchy1"/>
+    <dgm:cxn modelId="{650DA09C-7D7E-4C18-816F-EF2458BAED08}" type="presParOf" srcId="{15744975-9C81-4B9B-AA55-A8CDA74EB43D}" destId="{B41FBE67-C3B5-4181-B101-96E451C009C3}" srcOrd="4" destOrd="0" presId="urn:microsoft.com/office/officeart/2005/8/layout/hierarchy1"/>
+    <dgm:cxn modelId="{6F390566-0107-4AAF-88D7-19B7B7F7AC13}" type="presParOf" srcId="{15744975-9C81-4B9B-AA55-A8CDA74EB43D}" destId="{E24D3315-3472-4F98-841E-39C1279505CC}" srcOrd="5" destOrd="0" presId="urn:microsoft.com/office/officeart/2005/8/layout/hierarchy1"/>
+    <dgm:cxn modelId="{E6C75816-464A-465F-BDCE-F1842A1795FA}" type="presParOf" srcId="{E24D3315-3472-4F98-841E-39C1279505CC}" destId="{E2FDD8B2-C703-47B3-9083-1C6D539C9453}" srcOrd="0" destOrd="0" presId="urn:microsoft.com/office/officeart/2005/8/layout/hierarchy1"/>
+    <dgm:cxn modelId="{C8AD6102-169A-4B43-9F40-6D82E37CB6E5}" type="presParOf" srcId="{E2FDD8B2-C703-47B3-9083-1C6D539C9453}" destId="{F4DC70B6-D8F8-42BF-92E5-B75B49856F2D}" srcOrd="0" destOrd="0" presId="urn:microsoft.com/office/officeart/2005/8/layout/hierarchy1"/>
+    <dgm:cxn modelId="{821B6274-EB98-472D-888A-5F8E4D44CE70}" type="presParOf" srcId="{E2FDD8B2-C703-47B3-9083-1C6D539C9453}" destId="{F6FFE223-8FDD-4A8A-A2CB-0585C4015B74}" srcOrd="1" destOrd="0" presId="urn:microsoft.com/office/officeart/2005/8/layout/hierarchy1"/>
+    <dgm:cxn modelId="{069F16D9-D8F6-4C63-9D96-A606556C5C5B}" type="presParOf" srcId="{E24D3315-3472-4F98-841E-39C1279505CC}" destId="{4C49EECF-02B9-4A64-AE42-A71546D83F2E}" srcOrd="1" destOrd="0" presId="urn:microsoft.com/office/officeart/2005/8/layout/hierarchy1"/>
+    <dgm:cxn modelId="{3BF33551-757F-40BE-952D-0F7F4731CCDD}" type="presParOf" srcId="{15744975-9C81-4B9B-AA55-A8CDA74EB43D}" destId="{6EDDDEFF-CDBF-4E14-9CCB-C7D6BC79F0B7}" srcOrd="6" destOrd="0" presId="urn:microsoft.com/office/officeart/2005/8/layout/hierarchy1"/>
+    <dgm:cxn modelId="{11918CB5-8C46-4BC7-8B10-EF472AAE1840}" type="presParOf" srcId="{15744975-9C81-4B9B-AA55-A8CDA74EB43D}" destId="{C207638B-AAC8-492F-B8E8-4D10FC8D7E3D}" srcOrd="7" destOrd="0" presId="urn:microsoft.com/office/officeart/2005/8/layout/hierarchy1"/>
+    <dgm:cxn modelId="{BDB8DAE7-00C5-400C-93B1-32FE4F0FA921}" type="presParOf" srcId="{C207638B-AAC8-492F-B8E8-4D10FC8D7E3D}" destId="{F5D840F4-BF09-49DC-B981-D364603FC29F}" srcOrd="0" destOrd="0" presId="urn:microsoft.com/office/officeart/2005/8/layout/hierarchy1"/>
+    <dgm:cxn modelId="{F6A1AEBD-7ABF-4457-A9E3-E922AFDBBA67}" type="presParOf" srcId="{F5D840F4-BF09-49DC-B981-D364603FC29F}" destId="{B01CB616-29B8-46FD-8977-0ABE85BE2132}" srcOrd="0" destOrd="0" presId="urn:microsoft.com/office/officeart/2005/8/layout/hierarchy1"/>
+    <dgm:cxn modelId="{DD6ABF6F-A1EF-4E2B-8B20-2472A048A9D2}" type="presParOf" srcId="{F5D840F4-BF09-49DC-B981-D364603FC29F}" destId="{6FA09658-643D-42F2-979A-B6BDEF860025}" srcOrd="1" destOrd="0" presId="urn:microsoft.com/office/officeart/2005/8/layout/hierarchy1"/>
+    <dgm:cxn modelId="{D7F47971-F06D-4180-A4F0-3B88F1A32F74}" type="presParOf" srcId="{C207638B-AAC8-492F-B8E8-4D10FC8D7E3D}" destId="{E40C0A2F-F3B3-4209-A2C7-4426A49E0240}" srcOrd="1" destOrd="0" presId="urn:microsoft.com/office/officeart/2005/8/layout/hierarchy1"/>
   </dgm:cxnLst>
   <dgm:bg/>
   <dgm:whole/>
@@ -41598,7 +42067,7 @@
 </file>
 
 <file path=customXml/itemProps1.xml><?xml version="1.0" encoding="utf-8"?>
-<ds:datastoreItem xmlns:ds="http://schemas.openxmlformats.org/officeDocument/2006/customXml" ds:itemID="{61F87F98-2813-4DAB-B49F-43EAB1FE8A86}">
+<ds:datastoreItem xmlns:ds="http://schemas.openxmlformats.org/officeDocument/2006/customXml" ds:itemID="{C265C3E8-FA49-4470-9DF4-7F9A6F0690E7}">
   <ds:schemaRefs>
     <ds:schemaRef ds:uri="http://schemas.openxmlformats.org/officeDocument/2006/bibliography"/>
   </ds:schemaRefs>

</xml_diff>

<commit_message>
Se realizo el plan de pruebas en la documentacion establecida
</commit_message>
<xml_diff>
--- a/Proyecto Asistencia/Documentacion.docx
+++ b/Proyecto Asistencia/Documentacion.docx
@@ -32953,6 +32953,1761 @@
       </w:pPr>
     </w:p>
     <w:p/>
+    <w:p/>
+    <w:p/>
+    <w:p/>
+    <w:p/>
+    <w:p/>
+    <w:p/>
+    <w:p/>
+    <w:p/>
+    <w:p/>
+    <w:p/>
+    <w:p/>
+    <w:p/>
+    <w:p/>
+    <w:p/>
+    <w:p>
+      <w:pPr>
+        <w:pStyle w:val="Ttulo1"/>
+        <w:jc w:val="right"/>
+      </w:pPr>
+      <w:bookmarkStart w:id="161" w:name="_Toc329276460"/>
+      <w:bookmarkStart w:id="162" w:name="_Toc358810928"/>
+    </w:p>
+    <w:p>
+      <w:pPr>
+        <w:pStyle w:val="Ttulo1"/>
+        <w:jc w:val="right"/>
+      </w:pPr>
+    </w:p>
+    <w:p>
+      <w:pPr>
+        <w:pStyle w:val="Ttulo1"/>
+        <w:jc w:val="right"/>
+      </w:pPr>
+      <w:r>
+        <w:t>CAPÍTULO 8</w:t>
+      </w:r>
+      <w:bookmarkEnd w:id="161"/>
+      <w:r>
+        <w:t>:</w:t>
+      </w:r>
+      <w:bookmarkEnd w:id="162"/>
+    </w:p>
+    <w:p>
+      <w:pPr>
+        <w:pStyle w:val="Ttulo1"/>
+        <w:jc w:val="right"/>
+      </w:pPr>
+      <w:bookmarkStart w:id="163" w:name="_Toc329276461"/>
+      <w:bookmarkStart w:id="164" w:name="_Toc358810929"/>
+      <w:r>
+        <w:t>PRUEBAS</w:t>
+      </w:r>
+      <w:bookmarkEnd w:id="163"/>
+      <w:bookmarkEnd w:id="164"/>
+    </w:p>
+    <w:p>
+      <w:pPr>
+        <w:spacing w:before="120" w:after="0" w:line="360" w:lineRule="auto"/>
+        <w:ind w:left="709"/>
+        <w:rPr>
+          <w:rFonts w:ascii="Times New Roman" w:hAnsi="Times New Roman"/>
+          <w:sz w:val="24"/>
+          <w:szCs w:val="24"/>
+        </w:rPr>
+      </w:pPr>
+    </w:p>
+    <w:p>
+      <w:pPr>
+        <w:spacing w:before="120" w:after="0" w:line="360" w:lineRule="auto"/>
+        <w:ind w:left="709"/>
+        <w:rPr>
+          <w:rFonts w:ascii="Times New Roman" w:hAnsi="Times New Roman"/>
+          <w:sz w:val="24"/>
+          <w:szCs w:val="24"/>
+        </w:rPr>
+      </w:pPr>
+    </w:p>
+    <w:p>
+      <w:pPr>
+        <w:spacing w:before="120" w:after="0" w:line="360" w:lineRule="auto"/>
+        <w:ind w:left="709"/>
+        <w:rPr>
+          <w:rFonts w:ascii="Times New Roman" w:hAnsi="Times New Roman"/>
+          <w:sz w:val="24"/>
+          <w:szCs w:val="24"/>
+        </w:rPr>
+      </w:pPr>
+    </w:p>
+    <w:p>
+      <w:pPr>
+        <w:spacing w:before="120" w:after="0" w:line="360" w:lineRule="auto"/>
+        <w:ind w:left="709"/>
+        <w:rPr>
+          <w:rFonts w:ascii="Times New Roman" w:hAnsi="Times New Roman"/>
+          <w:sz w:val="24"/>
+          <w:szCs w:val="24"/>
+        </w:rPr>
+      </w:pPr>
+    </w:p>
+    <w:p>
+      <w:pPr>
+        <w:spacing w:before="120" w:after="0" w:line="360" w:lineRule="auto"/>
+        <w:ind w:left="709"/>
+        <w:rPr>
+          <w:rFonts w:ascii="Times New Roman" w:hAnsi="Times New Roman"/>
+          <w:sz w:val="24"/>
+          <w:szCs w:val="24"/>
+        </w:rPr>
+      </w:pPr>
+    </w:p>
+    <w:p>
+      <w:pPr>
+        <w:spacing w:before="120" w:after="0" w:line="360" w:lineRule="auto"/>
+        <w:ind w:left="709"/>
+        <w:rPr>
+          <w:rFonts w:ascii="Times New Roman" w:hAnsi="Times New Roman"/>
+          <w:sz w:val="24"/>
+          <w:szCs w:val="24"/>
+        </w:rPr>
+      </w:pPr>
+    </w:p>
+    <w:p>
+      <w:pPr>
+        <w:spacing w:before="120" w:after="0" w:line="360" w:lineRule="auto"/>
+        <w:ind w:left="709"/>
+        <w:rPr>
+          <w:rFonts w:ascii="Times New Roman" w:hAnsi="Times New Roman"/>
+          <w:sz w:val="24"/>
+          <w:szCs w:val="24"/>
+        </w:rPr>
+      </w:pPr>
+    </w:p>
+    <w:p>
+      <w:pPr>
+        <w:spacing w:before="120" w:after="0" w:line="360" w:lineRule="auto"/>
+        <w:ind w:left="709"/>
+        <w:rPr>
+          <w:rFonts w:ascii="Times New Roman" w:hAnsi="Times New Roman"/>
+          <w:sz w:val="24"/>
+          <w:szCs w:val="24"/>
+        </w:rPr>
+      </w:pPr>
+    </w:p>
+    <w:p>
+      <w:pPr>
+        <w:spacing w:before="120" w:after="0" w:line="360" w:lineRule="auto"/>
+        <w:ind w:left="709"/>
+        <w:rPr>
+          <w:rFonts w:ascii="Times New Roman" w:hAnsi="Times New Roman"/>
+          <w:sz w:val="24"/>
+          <w:szCs w:val="24"/>
+        </w:rPr>
+      </w:pPr>
+    </w:p>
+    <w:p>
+      <w:pPr>
+        <w:spacing w:before="120" w:after="0" w:line="360" w:lineRule="auto"/>
+        <w:ind w:left="709"/>
+        <w:rPr>
+          <w:rFonts w:ascii="Times New Roman" w:hAnsi="Times New Roman"/>
+          <w:sz w:val="24"/>
+          <w:szCs w:val="24"/>
+        </w:rPr>
+      </w:pPr>
+    </w:p>
+    <w:p>
+      <w:pPr>
+        <w:spacing w:before="120" w:after="0" w:line="360" w:lineRule="auto"/>
+        <w:ind w:left="709"/>
+        <w:rPr>
+          <w:rFonts w:ascii="Times New Roman" w:hAnsi="Times New Roman"/>
+          <w:sz w:val="24"/>
+          <w:szCs w:val="24"/>
+        </w:rPr>
+      </w:pPr>
+    </w:p>
+    <w:p>
+      <w:pPr>
+        <w:spacing w:before="120" w:after="0" w:line="360" w:lineRule="auto"/>
+        <w:ind w:left="709"/>
+        <w:rPr>
+          <w:rFonts w:ascii="Times New Roman" w:hAnsi="Times New Roman"/>
+          <w:sz w:val="24"/>
+          <w:szCs w:val="24"/>
+        </w:rPr>
+      </w:pPr>
+    </w:p>
+    <w:p>
+      <w:pPr>
+        <w:spacing w:before="120" w:after="0" w:line="360" w:lineRule="auto"/>
+        <w:rPr>
+          <w:rFonts w:ascii="Times New Roman" w:hAnsi="Times New Roman"/>
+          <w:sz w:val="24"/>
+          <w:szCs w:val="24"/>
+        </w:rPr>
+      </w:pPr>
+    </w:p>
+    <w:p>
+      <w:pPr>
+        <w:pStyle w:val="Ttulo2"/>
+        <w:numPr>
+          <w:ilvl w:val="1"/>
+          <w:numId w:val="35"/>
+        </w:numPr>
+      </w:pPr>
+      <w:bookmarkStart w:id="165" w:name="_Toc329276463"/>
+      <w:bookmarkStart w:id="166" w:name="_Toc358810930"/>
+      <w:r>
+        <w:t>PLAN DE PRUEBAS</w:t>
+      </w:r>
+      <w:bookmarkEnd w:id="165"/>
+      <w:bookmarkEnd w:id="166"/>
+    </w:p>
+    <w:p>
+      <w:pPr>
+        <w:spacing w:after="0"/>
+        <w:jc w:val="both"/>
+        <w:rPr>
+          <w:rFonts w:ascii="Times New Roman" w:hAnsi="Times New Roman" w:cs="Times New Roman"/>
+          <w:sz w:val="24"/>
+          <w:szCs w:val="24"/>
+        </w:rPr>
+      </w:pPr>
+    </w:p>
+    <w:p>
+      <w:pPr>
+        <w:spacing w:line="360" w:lineRule="auto"/>
+        <w:jc w:val="both"/>
+        <w:rPr>
+          <w:rFonts w:ascii="Times New Roman" w:hAnsi="Times New Roman" w:cs="Times New Roman"/>
+          <w:sz w:val="24"/>
+          <w:szCs w:val="24"/>
+        </w:rPr>
+      </w:pPr>
+      <w:r>
+        <w:rPr>
+          <w:rFonts w:ascii="Times New Roman" w:hAnsi="Times New Roman" w:cs="Times New Roman"/>
+          <w:sz w:val="24"/>
+          <w:szCs w:val="24"/>
+        </w:rPr>
+        <w:t xml:space="preserve">Las pruebas de integración serán realizadas en los casos de uso más importantes, ya que para que estos funcionen necesariamente los CU Básicos tienen que funcionar bien, es </w:t>
+      </w:r>
+      <w:r>
+        <w:rPr>
+          <w:rFonts w:ascii="Times New Roman" w:hAnsi="Times New Roman" w:cs="Times New Roman"/>
+          <w:sz w:val="24"/>
+          <w:szCs w:val="24"/>
+        </w:rPr>
+        <w:lastRenderedPageBreak/>
+        <w:t xml:space="preserve">por eso que realizando la prueba al casos de uso Despacho de Resultado de Análisis, se podrá realizar una prueba satisfactoria. </w:t>
+      </w:r>
+    </w:p>
+    <w:p>
+      <w:pPr>
+        <w:spacing w:line="360" w:lineRule="auto"/>
+        <w:jc w:val="both"/>
+        <w:rPr>
+          <w:rFonts w:ascii="Times New Roman" w:hAnsi="Times New Roman" w:cs="Times New Roman"/>
+          <w:sz w:val="24"/>
+          <w:szCs w:val="24"/>
+        </w:rPr>
+      </w:pPr>
+      <w:r>
+        <w:rPr>
+          <w:rFonts w:ascii="Times New Roman" w:hAnsi="Times New Roman" w:cs="Times New Roman"/>
+          <w:sz w:val="24"/>
+          <w:szCs w:val="24"/>
+        </w:rPr>
+        <w:t>Las pruebas de validación serán dirigidas por los casos de uso, validando las entradas y analizando las salidas o resultados que se obtengan de la aplicación.</w:t>
+      </w:r>
+    </w:p>
+    <w:p>
+      <w:pPr>
+        <w:pStyle w:val="Ttulo2"/>
+        <w:numPr>
+          <w:ilvl w:val="1"/>
+          <w:numId w:val="35"/>
+        </w:numPr>
+      </w:pPr>
+      <w:bookmarkStart w:id="167" w:name="_Toc329276464"/>
+      <w:bookmarkStart w:id="168" w:name="_Toc358810931"/>
+      <w:r>
+        <w:t>MODELO DE PRUEBAS</w:t>
+      </w:r>
+      <w:bookmarkEnd w:id="167"/>
+      <w:bookmarkEnd w:id="168"/>
+    </w:p>
+    <w:p>
+      <w:pPr>
+        <w:spacing w:after="0" w:line="360" w:lineRule="auto"/>
+      </w:pPr>
+    </w:p>
+    <w:p>
+      <w:pPr>
+        <w:spacing w:line="360" w:lineRule="auto"/>
+        <w:jc w:val="both"/>
+        <w:rPr>
+          <w:rFonts w:ascii="Times New Roman" w:hAnsi="Times New Roman" w:cs="Times New Roman"/>
+          <w:sz w:val="24"/>
+          <w:szCs w:val="24"/>
+        </w:rPr>
+      </w:pPr>
+      <w:r>
+        <w:rPr>
+          <w:rFonts w:ascii="Times New Roman" w:hAnsi="Times New Roman" w:cs="Times New Roman"/>
+          <w:sz w:val="24"/>
+          <w:szCs w:val="24"/>
+        </w:rPr>
+        <w:t>Las pruebas de integración serán realizadas en los casos de uso más importantes, ya que para que estos funcionen necesariamente los C</w:t>
+      </w:r>
+      <w:r>
+        <w:rPr>
+          <w:rFonts w:ascii="Times New Roman" w:hAnsi="Times New Roman" w:cs="Times New Roman"/>
+          <w:sz w:val="24"/>
+          <w:szCs w:val="24"/>
+        </w:rPr>
+        <w:t xml:space="preserve">asos de </w:t>
+      </w:r>
+      <w:r>
+        <w:rPr>
+          <w:rFonts w:ascii="Times New Roman" w:hAnsi="Times New Roman" w:cs="Times New Roman"/>
+          <w:sz w:val="24"/>
+          <w:szCs w:val="24"/>
+        </w:rPr>
+        <w:t>U</w:t>
+      </w:r>
+      <w:r>
+        <w:rPr>
+          <w:rFonts w:ascii="Times New Roman" w:hAnsi="Times New Roman" w:cs="Times New Roman"/>
+          <w:sz w:val="24"/>
+          <w:szCs w:val="24"/>
+        </w:rPr>
+        <w:t>so</w:t>
+      </w:r>
+      <w:r>
+        <w:rPr>
+          <w:rFonts w:ascii="Times New Roman" w:hAnsi="Times New Roman" w:cs="Times New Roman"/>
+          <w:sz w:val="24"/>
+          <w:szCs w:val="24"/>
+        </w:rPr>
+        <w:t xml:space="preserve"> Básicos tienen que funcionar bien, es por eso que realizando la prueba al caso de uso Despacho de Resultado de Análisis, se podrá realizar una prueba satisfactoria. </w:t>
+      </w:r>
+    </w:p>
+    <w:p>
+      <w:pPr>
+        <w:spacing w:line="360" w:lineRule="auto"/>
+        <w:jc w:val="both"/>
+        <w:rPr>
+          <w:rFonts w:ascii="Times New Roman" w:hAnsi="Times New Roman" w:cs="Times New Roman"/>
+          <w:sz w:val="24"/>
+          <w:szCs w:val="24"/>
+        </w:rPr>
+      </w:pPr>
+      <w:r>
+        <w:rPr>
+          <w:rFonts w:ascii="Times New Roman" w:hAnsi="Times New Roman" w:cs="Times New Roman"/>
+          <w:sz w:val="24"/>
+          <w:szCs w:val="24"/>
+        </w:rPr>
+        <w:t>Las pruebas de validación serán dirigidas por los casos de uso, validando las entradas y analizando las salidas o resultados que se obtengan de la aplicación.</w:t>
+      </w:r>
+    </w:p>
+    <w:p>
+      <w:pPr>
+        <w:pStyle w:val="Ttulo2"/>
+        <w:numPr>
+          <w:ilvl w:val="1"/>
+          <w:numId w:val="35"/>
+        </w:numPr>
+        <w:spacing w:before="0" w:line="360" w:lineRule="auto"/>
+      </w:pPr>
+      <w:bookmarkStart w:id="169" w:name="_Toc358810932"/>
+      <w:r>
+        <w:t>PRUEBA DEL SOFTWARE</w:t>
+      </w:r>
+      <w:bookmarkEnd w:id="169"/>
+    </w:p>
+    <w:p>
+      <w:pPr>
+        <w:spacing w:after="0" w:line="360" w:lineRule="auto"/>
+        <w:rPr>
+          <w:rFonts w:ascii="Times New Roman" w:hAnsi="Times New Roman" w:cs="Times New Roman"/>
+          <w:sz w:val="24"/>
+          <w:szCs w:val="24"/>
+        </w:rPr>
+      </w:pPr>
+      <w:r>
+        <w:rPr>
+          <w:rFonts w:ascii="Times New Roman" w:hAnsi="Times New Roman" w:cs="Times New Roman"/>
+          <w:sz w:val="24"/>
+          <w:szCs w:val="24"/>
+        </w:rPr>
+        <w:t>La etapa de prueba se realiza después de terminada la etapa de ingeniería, es una fase crítica para garantizar la calidad del software, por lo tanto hay que evaluar que esté de acuerdo con las especificaciones del análisis.</w:t>
+      </w:r>
+    </w:p>
+    <w:p>
+      <w:pPr>
+        <w:pStyle w:val="Ttulo3"/>
+        <w:numPr>
+          <w:ilvl w:val="2"/>
+          <w:numId w:val="35"/>
+        </w:numPr>
+      </w:pPr>
+      <w:bookmarkStart w:id="170" w:name="_Toc358810933"/>
+      <w:r>
+        <w:t>Caso de pruebas: Registrar Nuevo empleado</w:t>
+      </w:r>
+      <w:bookmarkEnd w:id="170"/>
+    </w:p>
+    <w:p>
+      <w:pPr>
+        <w:rPr>
+          <w:lang w:val="es-BO"/>
+        </w:rPr>
+      </w:pPr>
+    </w:p>
+    <w:tbl>
+      <w:tblPr>
+        <w:tblStyle w:val="Tablaconcuadrcula"/>
+        <w:tblW w:w="0" w:type="auto"/>
+        <w:tblLook w:val="04A0"/>
+      </w:tblPr>
+      <w:tblGrid>
+        <w:gridCol w:w="2969"/>
+        <w:gridCol w:w="2864"/>
+        <w:gridCol w:w="2887"/>
+      </w:tblGrid>
+      <w:tr>
+        <w:tc>
+          <w:tcPr>
+            <w:tcW w:w="3023" w:type="dxa"/>
+          </w:tcPr>
+          <w:p>
+            <w:pPr>
+              <w:jc w:val="center"/>
+              <w:rPr>
+                <w:rFonts w:ascii="Times New Roman" w:hAnsi="Times New Roman" w:cs="Times New Roman"/>
+                <w:b/>
+                <w:lang w:val="es-BO"/>
+              </w:rPr>
+            </w:pPr>
+            <w:r>
+              <w:rPr>
+                <w:rFonts w:ascii="Times New Roman" w:hAnsi="Times New Roman" w:cs="Times New Roman"/>
+                <w:b/>
+                <w:lang w:val="es-BO"/>
+              </w:rPr>
+              <w:t>ENTRADA</w:t>
+            </w:r>
+          </w:p>
+        </w:tc>
+        <w:tc>
+          <w:tcPr>
+            <w:tcW w:w="3024" w:type="dxa"/>
+          </w:tcPr>
+          <w:p>
+            <w:pPr>
+              <w:jc w:val="center"/>
+              <w:rPr>
+                <w:rFonts w:ascii="Times New Roman" w:hAnsi="Times New Roman" w:cs="Times New Roman"/>
+                <w:b/>
+                <w:lang w:val="es-BO"/>
+              </w:rPr>
+            </w:pPr>
+            <w:r>
+              <w:rPr>
+                <w:rFonts w:ascii="Times New Roman" w:hAnsi="Times New Roman" w:cs="Times New Roman"/>
+                <w:b/>
+                <w:lang w:val="es-BO"/>
+              </w:rPr>
+              <w:t>RESULTADO</w:t>
+            </w:r>
+          </w:p>
+        </w:tc>
+        <w:tc>
+          <w:tcPr>
+            <w:tcW w:w="3024" w:type="dxa"/>
+          </w:tcPr>
+          <w:p>
+            <w:pPr>
+              <w:jc w:val="center"/>
+              <w:rPr>
+                <w:rFonts w:ascii="Times New Roman" w:hAnsi="Times New Roman" w:cs="Times New Roman"/>
+                <w:b/>
+                <w:lang w:val="es-BO"/>
+              </w:rPr>
+            </w:pPr>
+            <w:r>
+              <w:rPr>
+                <w:rFonts w:ascii="Times New Roman" w:hAnsi="Times New Roman" w:cs="Times New Roman"/>
+                <w:b/>
+                <w:lang w:val="es-BO"/>
+              </w:rPr>
+              <w:t>CONDICIONES</w:t>
+            </w:r>
+          </w:p>
+        </w:tc>
+      </w:tr>
+      <w:tr>
+        <w:tc>
+          <w:tcPr>
+            <w:tcW w:w="3023" w:type="dxa"/>
+          </w:tcPr>
+          <w:p>
+            <w:pPr>
+              <w:pStyle w:val="Prrafodelista"/>
+              <w:numPr>
+                <w:ilvl w:val="0"/>
+                <w:numId w:val="36"/>
+              </w:numPr>
+              <w:rPr>
+                <w:rFonts w:ascii="Times New Roman" w:hAnsi="Times New Roman" w:cs="Times New Roman"/>
+                <w:lang w:val="es-BO"/>
+              </w:rPr>
+            </w:pPr>
+            <w:r>
+              <w:rPr>
+                <w:rFonts w:ascii="Times New Roman" w:hAnsi="Times New Roman" w:cs="Times New Roman"/>
+                <w:lang w:val="es-BO"/>
+              </w:rPr>
+              <w:t>CI</w:t>
+            </w:r>
+          </w:p>
+          <w:p>
+            <w:pPr>
+              <w:pStyle w:val="Prrafodelista"/>
+              <w:numPr>
+                <w:ilvl w:val="0"/>
+                <w:numId w:val="36"/>
+              </w:numPr>
+              <w:rPr>
+                <w:rFonts w:ascii="Times New Roman" w:hAnsi="Times New Roman" w:cs="Times New Roman"/>
+                <w:lang w:val="es-BO"/>
+              </w:rPr>
+            </w:pPr>
+            <w:r>
+              <w:rPr>
+                <w:rFonts w:ascii="Times New Roman" w:hAnsi="Times New Roman" w:cs="Times New Roman"/>
+                <w:lang w:val="es-BO"/>
+              </w:rPr>
+              <w:t>Nombre</w:t>
+            </w:r>
+          </w:p>
+          <w:p>
+            <w:pPr>
+              <w:pStyle w:val="Prrafodelista"/>
+              <w:numPr>
+                <w:ilvl w:val="0"/>
+                <w:numId w:val="36"/>
+              </w:numPr>
+              <w:rPr>
+                <w:rFonts w:ascii="Times New Roman" w:hAnsi="Times New Roman" w:cs="Times New Roman"/>
+                <w:lang w:val="es-BO"/>
+              </w:rPr>
+            </w:pPr>
+            <w:r>
+              <w:rPr>
+                <w:rFonts w:ascii="Times New Roman" w:hAnsi="Times New Roman" w:cs="Times New Roman"/>
+                <w:lang w:val="es-BO"/>
+              </w:rPr>
+              <w:t>Apellido</w:t>
+            </w:r>
+            <w:r>
+              <w:rPr>
+                <w:rFonts w:ascii="Times New Roman" w:hAnsi="Times New Roman" w:cs="Times New Roman"/>
+                <w:lang w:val="es-BO"/>
+              </w:rPr>
+              <w:t xml:space="preserve"> Paterno</w:t>
+            </w:r>
+          </w:p>
+          <w:p>
+            <w:pPr>
+              <w:pStyle w:val="Prrafodelista"/>
+              <w:numPr>
+                <w:ilvl w:val="0"/>
+                <w:numId w:val="36"/>
+              </w:numPr>
+              <w:rPr>
+                <w:rFonts w:ascii="Times New Roman" w:hAnsi="Times New Roman" w:cs="Times New Roman"/>
+                <w:lang w:val="es-BO"/>
+              </w:rPr>
+            </w:pPr>
+            <w:r>
+              <w:rPr>
+                <w:rFonts w:ascii="Times New Roman" w:hAnsi="Times New Roman" w:cs="Times New Roman"/>
+                <w:lang w:val="es-BO"/>
+              </w:rPr>
+              <w:t>Apellido Materno</w:t>
+            </w:r>
+          </w:p>
+          <w:p>
+            <w:pPr>
+              <w:pStyle w:val="Prrafodelista"/>
+              <w:numPr>
+                <w:ilvl w:val="0"/>
+                <w:numId w:val="36"/>
+              </w:numPr>
+              <w:rPr>
+                <w:rFonts w:ascii="Times New Roman" w:hAnsi="Times New Roman" w:cs="Times New Roman"/>
+                <w:lang w:val="es-BO"/>
+              </w:rPr>
+            </w:pPr>
+            <w:r>
+              <w:rPr>
+                <w:rFonts w:ascii="Times New Roman" w:hAnsi="Times New Roman" w:cs="Times New Roman"/>
+                <w:lang w:val="es-BO"/>
+              </w:rPr>
+              <w:t>Fecha Nacimiento</w:t>
+            </w:r>
+          </w:p>
+          <w:p>
+            <w:pPr>
+              <w:pStyle w:val="Prrafodelista"/>
+              <w:numPr>
+                <w:ilvl w:val="0"/>
+                <w:numId w:val="36"/>
+              </w:numPr>
+              <w:rPr>
+                <w:rFonts w:ascii="Times New Roman" w:hAnsi="Times New Roman" w:cs="Times New Roman"/>
+                <w:lang w:val="es-BO"/>
+              </w:rPr>
+            </w:pPr>
+            <w:r>
+              <w:rPr>
+                <w:rFonts w:ascii="Times New Roman" w:hAnsi="Times New Roman" w:cs="Times New Roman"/>
+                <w:lang w:val="es-BO"/>
+              </w:rPr>
+              <w:t xml:space="preserve">Genero </w:t>
+            </w:r>
+          </w:p>
+          <w:p>
+            <w:pPr>
+              <w:pStyle w:val="Prrafodelista"/>
+              <w:numPr>
+                <w:ilvl w:val="0"/>
+                <w:numId w:val="36"/>
+              </w:numPr>
+              <w:rPr>
+                <w:rFonts w:ascii="Times New Roman" w:hAnsi="Times New Roman" w:cs="Times New Roman"/>
+                <w:lang w:val="es-BO"/>
+              </w:rPr>
+            </w:pPr>
+            <w:r>
+              <w:rPr>
+                <w:rFonts w:ascii="Times New Roman" w:hAnsi="Times New Roman" w:cs="Times New Roman"/>
+                <w:lang w:val="es-BO"/>
+              </w:rPr>
+              <w:t>Estado Civil</w:t>
+            </w:r>
+          </w:p>
+          <w:p>
+            <w:pPr>
+              <w:pStyle w:val="Prrafodelista"/>
+              <w:numPr>
+                <w:ilvl w:val="0"/>
+                <w:numId w:val="36"/>
+              </w:numPr>
+              <w:rPr>
+                <w:rFonts w:ascii="Times New Roman" w:hAnsi="Times New Roman" w:cs="Times New Roman"/>
+                <w:lang w:val="es-BO"/>
+              </w:rPr>
+            </w:pPr>
+            <w:r>
+              <w:rPr>
+                <w:rFonts w:ascii="Times New Roman" w:hAnsi="Times New Roman" w:cs="Times New Roman"/>
+                <w:lang w:val="es-BO"/>
+              </w:rPr>
+              <w:t>Profesión</w:t>
+            </w:r>
+          </w:p>
+          <w:p>
+            <w:pPr>
+              <w:pStyle w:val="Prrafodelista"/>
+              <w:numPr>
+                <w:ilvl w:val="0"/>
+                <w:numId w:val="36"/>
+              </w:numPr>
+              <w:rPr>
+                <w:rFonts w:ascii="Times New Roman" w:hAnsi="Times New Roman" w:cs="Times New Roman"/>
+                <w:lang w:val="es-BO"/>
+              </w:rPr>
+            </w:pPr>
+            <w:r>
+              <w:rPr>
+                <w:rFonts w:ascii="Times New Roman" w:hAnsi="Times New Roman" w:cs="Times New Roman"/>
+                <w:lang w:val="es-BO"/>
+              </w:rPr>
+              <w:t>Nacionalidad</w:t>
+            </w:r>
+          </w:p>
+          <w:p>
+            <w:pPr>
+              <w:pStyle w:val="Prrafodelista"/>
+              <w:numPr>
+                <w:ilvl w:val="0"/>
+                <w:numId w:val="36"/>
+              </w:numPr>
+              <w:rPr>
+                <w:rFonts w:ascii="Times New Roman" w:hAnsi="Times New Roman" w:cs="Times New Roman"/>
+                <w:lang w:val="es-BO"/>
+              </w:rPr>
+            </w:pPr>
+            <w:r>
+              <w:rPr>
+                <w:rFonts w:ascii="Times New Roman" w:hAnsi="Times New Roman" w:cs="Times New Roman"/>
+                <w:lang w:val="es-BO"/>
+              </w:rPr>
+              <w:t>Teléfono</w:t>
+            </w:r>
+          </w:p>
+          <w:p>
+            <w:pPr>
+              <w:pStyle w:val="Prrafodelista"/>
+              <w:numPr>
+                <w:ilvl w:val="0"/>
+                <w:numId w:val="36"/>
+              </w:numPr>
+              <w:rPr>
+                <w:rFonts w:ascii="Times New Roman" w:hAnsi="Times New Roman" w:cs="Times New Roman"/>
+                <w:lang w:val="es-BO"/>
+              </w:rPr>
+            </w:pPr>
+            <w:r>
+              <w:rPr>
+                <w:rFonts w:ascii="Times New Roman" w:hAnsi="Times New Roman" w:cs="Times New Roman"/>
+                <w:lang w:val="es-BO"/>
+              </w:rPr>
+              <w:t>Teléfono Interno</w:t>
+            </w:r>
+          </w:p>
+          <w:p>
+            <w:pPr>
+              <w:pStyle w:val="Prrafodelista"/>
+              <w:numPr>
+                <w:ilvl w:val="0"/>
+                <w:numId w:val="36"/>
+              </w:numPr>
+              <w:rPr>
+                <w:rFonts w:ascii="Times New Roman" w:hAnsi="Times New Roman" w:cs="Times New Roman"/>
+                <w:lang w:val="es-BO"/>
+              </w:rPr>
+            </w:pPr>
+            <w:r>
+              <w:rPr>
+                <w:rFonts w:ascii="Times New Roman" w:hAnsi="Times New Roman" w:cs="Times New Roman"/>
+                <w:lang w:val="es-BO"/>
+              </w:rPr>
+              <w:t>Dirección</w:t>
+            </w:r>
+          </w:p>
+          <w:p>
+            <w:pPr>
+              <w:pStyle w:val="Prrafodelista"/>
+              <w:numPr>
+                <w:ilvl w:val="0"/>
+                <w:numId w:val="36"/>
+              </w:numPr>
+              <w:rPr>
+                <w:rFonts w:ascii="Times New Roman" w:hAnsi="Times New Roman" w:cs="Times New Roman"/>
+                <w:lang w:val="es-BO"/>
+              </w:rPr>
+            </w:pPr>
+            <w:proofErr w:type="spellStart"/>
+            <w:r>
+              <w:rPr>
+                <w:rFonts w:ascii="Times New Roman" w:hAnsi="Times New Roman" w:cs="Times New Roman"/>
+                <w:lang w:val="es-BO"/>
+              </w:rPr>
+              <w:t>nroAsegurado</w:t>
+            </w:r>
+            <w:proofErr w:type="spellEnd"/>
+          </w:p>
+          <w:p>
+            <w:pPr>
+              <w:pStyle w:val="Prrafodelista"/>
+              <w:numPr>
+                <w:ilvl w:val="0"/>
+                <w:numId w:val="36"/>
+              </w:numPr>
+              <w:rPr>
+                <w:rFonts w:ascii="Times New Roman" w:hAnsi="Times New Roman" w:cs="Times New Roman"/>
+                <w:lang w:val="es-BO"/>
+              </w:rPr>
+            </w:pPr>
+            <w:r>
+              <w:rPr>
+                <w:rFonts w:ascii="Times New Roman" w:hAnsi="Times New Roman" w:cs="Times New Roman"/>
+                <w:lang w:val="es-BO"/>
+              </w:rPr>
+              <w:t>NUA</w:t>
+            </w:r>
+          </w:p>
+        </w:tc>
+        <w:tc>
+          <w:tcPr>
+            <w:tcW w:w="3024" w:type="dxa"/>
+          </w:tcPr>
+          <w:p>
+            <w:pPr>
+              <w:pStyle w:val="Prrafodelista"/>
+              <w:numPr>
+                <w:ilvl w:val="0"/>
+                <w:numId w:val="37"/>
+              </w:numPr>
+              <w:jc w:val="both"/>
+              <w:rPr>
+                <w:rFonts w:ascii="Times New Roman" w:hAnsi="Times New Roman" w:cs="Times New Roman"/>
+                <w:lang w:val="es-BO"/>
+              </w:rPr>
+            </w:pPr>
+            <w:r>
+              <w:rPr>
+                <w:rFonts w:ascii="Times New Roman" w:hAnsi="Times New Roman" w:cs="Times New Roman"/>
+                <w:lang w:val="es-BO"/>
+              </w:rPr>
+              <w:t>El sistema genera el número registro para el ingreso del empleado.</w:t>
+            </w:r>
+          </w:p>
+        </w:tc>
+        <w:tc>
+          <w:tcPr>
+            <w:tcW w:w="3024" w:type="dxa"/>
+          </w:tcPr>
+          <w:p>
+            <w:pPr>
+              <w:pStyle w:val="Prrafodelista"/>
+              <w:numPr>
+                <w:ilvl w:val="0"/>
+                <w:numId w:val="37"/>
+              </w:numPr>
+              <w:rPr>
+                <w:rFonts w:ascii="Times New Roman" w:hAnsi="Times New Roman" w:cs="Times New Roman"/>
+                <w:lang w:val="es-BO"/>
+              </w:rPr>
+            </w:pPr>
+            <w:r>
+              <w:rPr>
+                <w:rFonts w:ascii="Times New Roman" w:hAnsi="Times New Roman" w:cs="Times New Roman"/>
+                <w:lang w:val="es-BO"/>
+              </w:rPr>
+              <w:t>El empleado debe estar entre las selecciones de la empresa.</w:t>
+            </w:r>
+          </w:p>
+        </w:tc>
+      </w:tr>
+    </w:tbl>
+    <w:p>
+      <w:pPr>
+        <w:rPr>
+          <w:rFonts w:ascii="Times New Roman" w:hAnsi="Times New Roman" w:cs="Times New Roman"/>
+          <w:b/>
+          <w:sz w:val="24"/>
+          <w:szCs w:val="24"/>
+          <w:lang w:val="es-BO"/>
+        </w:rPr>
+      </w:pPr>
+      <w:r>
+        <w:rPr>
+          <w:rFonts w:ascii="Times New Roman" w:hAnsi="Times New Roman" w:cs="Times New Roman"/>
+          <w:b/>
+          <w:sz w:val="24"/>
+          <w:szCs w:val="24"/>
+          <w:lang w:val="es-BO"/>
+        </w:rPr>
+        <w:t>Procedimiento</w:t>
+      </w:r>
+    </w:p>
+    <w:p>
+      <w:pPr>
+        <w:rPr>
+          <w:rFonts w:ascii="Times New Roman" w:hAnsi="Times New Roman" w:cs="Times New Roman"/>
+          <w:sz w:val="24"/>
+          <w:szCs w:val="24"/>
+          <w:lang w:val="es-BO"/>
+        </w:rPr>
+      </w:pPr>
+      <w:r>
+        <w:rPr>
+          <w:rFonts w:ascii="Times New Roman" w:hAnsi="Times New Roman" w:cs="Times New Roman"/>
+          <w:sz w:val="24"/>
+          <w:szCs w:val="24"/>
+          <w:lang w:val="es-BO"/>
+        </w:rPr>
+        <w:t>Para el registro del nuevo empleado:</w:t>
+      </w:r>
+    </w:p>
+    <w:p>
+      <w:pPr>
+        <w:pStyle w:val="Prrafodelista"/>
+        <w:numPr>
+          <w:ilvl w:val="0"/>
+          <w:numId w:val="37"/>
+        </w:numPr>
+        <w:rPr>
+          <w:rFonts w:ascii="Times New Roman" w:hAnsi="Times New Roman" w:cs="Times New Roman"/>
+          <w:sz w:val="24"/>
+          <w:szCs w:val="24"/>
+          <w:lang w:val="es-BO"/>
+        </w:rPr>
+      </w:pPr>
+      <w:r>
+        <w:rPr>
+          <w:rFonts w:ascii="Times New Roman" w:hAnsi="Times New Roman" w:cs="Times New Roman"/>
+          <w:sz w:val="24"/>
+          <w:szCs w:val="24"/>
+          <w:lang w:val="es-BO"/>
+        </w:rPr>
+        <w:t>Seleccionar el modulo Personal</w:t>
+      </w:r>
+    </w:p>
+    <w:p>
+      <w:pPr>
+        <w:pStyle w:val="Prrafodelista"/>
+        <w:numPr>
+          <w:ilvl w:val="0"/>
+          <w:numId w:val="37"/>
+        </w:numPr>
+        <w:rPr>
+          <w:rFonts w:ascii="Times New Roman" w:hAnsi="Times New Roman" w:cs="Times New Roman"/>
+          <w:sz w:val="24"/>
+          <w:szCs w:val="24"/>
+          <w:lang w:val="es-BO"/>
+        </w:rPr>
+      </w:pPr>
+      <w:r>
+        <w:rPr>
+          <w:rFonts w:ascii="Times New Roman" w:hAnsi="Times New Roman" w:cs="Times New Roman"/>
+          <w:sz w:val="24"/>
+          <w:szCs w:val="24"/>
+          <w:lang w:val="es-BO"/>
+        </w:rPr>
+        <w:lastRenderedPageBreak/>
+        <w:t>Seleccionamos la opción Empleado</w:t>
+      </w:r>
+    </w:p>
+    <w:p>
+      <w:pPr>
+        <w:pStyle w:val="Prrafodelista"/>
+        <w:numPr>
+          <w:ilvl w:val="0"/>
+          <w:numId w:val="37"/>
+        </w:numPr>
+        <w:rPr>
+          <w:rFonts w:ascii="Times New Roman" w:hAnsi="Times New Roman" w:cs="Times New Roman"/>
+          <w:sz w:val="24"/>
+          <w:szCs w:val="24"/>
+          <w:lang w:val="es-BO"/>
+        </w:rPr>
+      </w:pPr>
+      <w:r>
+        <w:rPr>
+          <w:rFonts w:ascii="Times New Roman" w:hAnsi="Times New Roman" w:cs="Times New Roman"/>
+          <w:sz w:val="24"/>
+          <w:szCs w:val="24"/>
+          <w:lang w:val="es-BO"/>
+        </w:rPr>
+        <w:t>Registramos los datos del empleado y pulsar el botón guardar.</w:t>
+      </w:r>
+    </w:p>
+    <w:p>
+      <w:pPr>
+        <w:pStyle w:val="Ttulo3"/>
+        <w:numPr>
+          <w:ilvl w:val="2"/>
+          <w:numId w:val="35"/>
+        </w:numPr>
+      </w:pPr>
+      <w:bookmarkStart w:id="171" w:name="_Toc358810934"/>
+      <w:r>
+        <w:t>Caso de pruebas: Registrar Contrato Laboral</w:t>
+      </w:r>
+      <w:bookmarkEnd w:id="171"/>
+    </w:p>
+    <w:p>
+      <w:pPr>
+        <w:rPr>
+          <w:lang w:val="es-BO"/>
+        </w:rPr>
+      </w:pPr>
+    </w:p>
+    <w:tbl>
+      <w:tblPr>
+        <w:tblStyle w:val="Tablaconcuadrcula"/>
+        <w:tblW w:w="0" w:type="auto"/>
+        <w:tblLook w:val="04A0"/>
+      </w:tblPr>
+      <w:tblGrid>
+        <w:gridCol w:w="2939"/>
+        <w:gridCol w:w="2880"/>
+        <w:gridCol w:w="2901"/>
+      </w:tblGrid>
+      <w:tr>
+        <w:tc>
+          <w:tcPr>
+            <w:tcW w:w="3023" w:type="dxa"/>
+          </w:tcPr>
+          <w:p>
+            <w:pPr>
+              <w:jc w:val="center"/>
+              <w:rPr>
+                <w:rFonts w:ascii="Times New Roman" w:hAnsi="Times New Roman" w:cs="Times New Roman"/>
+                <w:b/>
+                <w:lang w:val="es-BO"/>
+              </w:rPr>
+            </w:pPr>
+            <w:r>
+              <w:rPr>
+                <w:rFonts w:ascii="Times New Roman" w:hAnsi="Times New Roman" w:cs="Times New Roman"/>
+                <w:b/>
+                <w:lang w:val="es-BO"/>
+              </w:rPr>
+              <w:t>ENTRADA</w:t>
+            </w:r>
+          </w:p>
+        </w:tc>
+        <w:tc>
+          <w:tcPr>
+            <w:tcW w:w="3024" w:type="dxa"/>
+          </w:tcPr>
+          <w:p>
+            <w:pPr>
+              <w:jc w:val="center"/>
+              <w:rPr>
+                <w:rFonts w:ascii="Times New Roman" w:hAnsi="Times New Roman" w:cs="Times New Roman"/>
+                <w:b/>
+                <w:lang w:val="es-BO"/>
+              </w:rPr>
+            </w:pPr>
+            <w:r>
+              <w:rPr>
+                <w:rFonts w:ascii="Times New Roman" w:hAnsi="Times New Roman" w:cs="Times New Roman"/>
+                <w:b/>
+                <w:lang w:val="es-BO"/>
+              </w:rPr>
+              <w:t>RESULTADO</w:t>
+            </w:r>
+          </w:p>
+        </w:tc>
+        <w:tc>
+          <w:tcPr>
+            <w:tcW w:w="3024" w:type="dxa"/>
+          </w:tcPr>
+          <w:p>
+            <w:pPr>
+              <w:jc w:val="center"/>
+              <w:rPr>
+                <w:rFonts w:ascii="Times New Roman" w:hAnsi="Times New Roman" w:cs="Times New Roman"/>
+                <w:b/>
+                <w:lang w:val="es-BO"/>
+              </w:rPr>
+            </w:pPr>
+            <w:r>
+              <w:rPr>
+                <w:rFonts w:ascii="Times New Roman" w:hAnsi="Times New Roman" w:cs="Times New Roman"/>
+                <w:b/>
+                <w:lang w:val="es-BO"/>
+              </w:rPr>
+              <w:t>CONDICIONES</w:t>
+            </w:r>
+          </w:p>
+        </w:tc>
+      </w:tr>
+      <w:tr>
+        <w:tc>
+          <w:tcPr>
+            <w:tcW w:w="3023" w:type="dxa"/>
+          </w:tcPr>
+          <w:p>
+            <w:pPr>
+              <w:pStyle w:val="Prrafodelista"/>
+              <w:numPr>
+                <w:ilvl w:val="0"/>
+                <w:numId w:val="36"/>
+              </w:numPr>
+              <w:rPr>
+                <w:rFonts w:ascii="Times New Roman" w:hAnsi="Times New Roman" w:cs="Times New Roman"/>
+                <w:lang w:val="es-BO"/>
+              </w:rPr>
+            </w:pPr>
+            <w:r>
+              <w:rPr>
+                <w:rFonts w:ascii="Times New Roman" w:hAnsi="Times New Roman" w:cs="Times New Roman"/>
+                <w:lang w:val="es-BO"/>
+              </w:rPr>
+              <w:t>Fecha</w:t>
+            </w:r>
+          </w:p>
+          <w:p>
+            <w:pPr>
+              <w:pStyle w:val="Prrafodelista"/>
+              <w:numPr>
+                <w:ilvl w:val="0"/>
+                <w:numId w:val="36"/>
+              </w:numPr>
+              <w:rPr>
+                <w:rFonts w:ascii="Times New Roman" w:hAnsi="Times New Roman" w:cs="Times New Roman"/>
+                <w:lang w:val="es-BO"/>
+              </w:rPr>
+            </w:pPr>
+            <w:r>
+              <w:rPr>
+                <w:rFonts w:ascii="Times New Roman" w:hAnsi="Times New Roman" w:cs="Times New Roman"/>
+                <w:lang w:val="es-BO"/>
+              </w:rPr>
+              <w:t>Fecha Inicio</w:t>
+            </w:r>
+          </w:p>
+          <w:p>
+            <w:pPr>
+              <w:pStyle w:val="Prrafodelista"/>
+              <w:numPr>
+                <w:ilvl w:val="0"/>
+                <w:numId w:val="36"/>
+              </w:numPr>
+              <w:rPr>
+                <w:rFonts w:ascii="Times New Roman" w:hAnsi="Times New Roman" w:cs="Times New Roman"/>
+                <w:lang w:val="es-BO"/>
+              </w:rPr>
+            </w:pPr>
+            <w:r>
+              <w:rPr>
+                <w:rFonts w:ascii="Times New Roman" w:hAnsi="Times New Roman" w:cs="Times New Roman"/>
+                <w:lang w:val="es-BO"/>
+              </w:rPr>
+              <w:t>Vigente</w:t>
+            </w:r>
+          </w:p>
+          <w:p>
+            <w:pPr>
+              <w:pStyle w:val="Prrafodelista"/>
+              <w:numPr>
+                <w:ilvl w:val="0"/>
+                <w:numId w:val="36"/>
+              </w:numPr>
+              <w:rPr>
+                <w:rFonts w:ascii="Times New Roman" w:hAnsi="Times New Roman" w:cs="Times New Roman"/>
+                <w:lang w:val="es-BO"/>
+              </w:rPr>
+            </w:pPr>
+            <w:r>
+              <w:rPr>
+                <w:rFonts w:ascii="Times New Roman" w:hAnsi="Times New Roman" w:cs="Times New Roman"/>
+                <w:lang w:val="es-BO"/>
+              </w:rPr>
+              <w:t>Empleado</w:t>
+            </w:r>
+          </w:p>
+          <w:p>
+            <w:pPr>
+              <w:pStyle w:val="Prrafodelista"/>
+              <w:numPr>
+                <w:ilvl w:val="0"/>
+                <w:numId w:val="36"/>
+              </w:numPr>
+              <w:rPr>
+                <w:rFonts w:ascii="Times New Roman" w:hAnsi="Times New Roman" w:cs="Times New Roman"/>
+                <w:lang w:val="es-BO"/>
+              </w:rPr>
+            </w:pPr>
+            <w:r>
+              <w:rPr>
+                <w:rFonts w:ascii="Times New Roman" w:hAnsi="Times New Roman" w:cs="Times New Roman"/>
+                <w:lang w:val="es-BO"/>
+              </w:rPr>
+              <w:t>Adendas</w:t>
+            </w:r>
+          </w:p>
+        </w:tc>
+        <w:tc>
+          <w:tcPr>
+            <w:tcW w:w="3024" w:type="dxa"/>
+          </w:tcPr>
+          <w:p>
+            <w:pPr>
+              <w:pStyle w:val="Prrafodelista"/>
+              <w:numPr>
+                <w:ilvl w:val="0"/>
+                <w:numId w:val="37"/>
+              </w:numPr>
+              <w:jc w:val="both"/>
+              <w:rPr>
+                <w:rFonts w:ascii="Times New Roman" w:hAnsi="Times New Roman" w:cs="Times New Roman"/>
+                <w:lang w:val="es-BO"/>
+              </w:rPr>
+            </w:pPr>
+            <w:r>
+              <w:rPr>
+                <w:rFonts w:ascii="Times New Roman" w:hAnsi="Times New Roman" w:cs="Times New Roman"/>
+                <w:lang w:val="es-BO"/>
+              </w:rPr>
+              <w:t>El sistema genera el número registro para el contrato asignado por el sistema al empleado.</w:t>
+            </w:r>
+          </w:p>
+        </w:tc>
+        <w:tc>
+          <w:tcPr>
+            <w:tcW w:w="3024" w:type="dxa"/>
+          </w:tcPr>
+          <w:p>
+            <w:pPr>
+              <w:pStyle w:val="Prrafodelista"/>
+              <w:numPr>
+                <w:ilvl w:val="0"/>
+                <w:numId w:val="37"/>
+              </w:numPr>
+              <w:rPr>
+                <w:rFonts w:ascii="Times New Roman" w:hAnsi="Times New Roman" w:cs="Times New Roman"/>
+                <w:lang w:val="es-BO"/>
+              </w:rPr>
+            </w:pPr>
+            <w:r>
+              <w:rPr>
+                <w:rFonts w:ascii="Times New Roman" w:hAnsi="Times New Roman" w:cs="Times New Roman"/>
+                <w:lang w:val="es-BO"/>
+              </w:rPr>
+              <w:t>El empleado debe permanecer en la empresa.</w:t>
+            </w:r>
+          </w:p>
+          <w:p>
+            <w:pPr>
+              <w:pStyle w:val="Prrafodelista"/>
+              <w:numPr>
+                <w:ilvl w:val="0"/>
+                <w:numId w:val="37"/>
+              </w:numPr>
+              <w:rPr>
+                <w:rFonts w:ascii="Times New Roman" w:hAnsi="Times New Roman" w:cs="Times New Roman"/>
+                <w:lang w:val="es-BO"/>
+              </w:rPr>
+            </w:pPr>
+            <w:r>
+              <w:rPr>
+                <w:rFonts w:ascii="Times New Roman" w:hAnsi="Times New Roman" w:cs="Times New Roman"/>
+                <w:lang w:val="es-BO"/>
+              </w:rPr>
+              <w:t>El empleado no debe tener ninguna deuda con otras empresas.</w:t>
+            </w:r>
+          </w:p>
+        </w:tc>
+      </w:tr>
+    </w:tbl>
+    <w:p>
+      <w:pPr>
+        <w:rPr>
+          <w:lang w:val="es-BO"/>
+        </w:rPr>
+      </w:pPr>
+    </w:p>
+    <w:p>
+      <w:pPr>
+        <w:rPr>
+          <w:rFonts w:ascii="Times New Roman" w:hAnsi="Times New Roman" w:cs="Times New Roman"/>
+          <w:b/>
+          <w:sz w:val="24"/>
+          <w:szCs w:val="24"/>
+          <w:lang w:val="es-BO"/>
+        </w:rPr>
+      </w:pPr>
+      <w:r>
+        <w:rPr>
+          <w:rFonts w:ascii="Times New Roman" w:hAnsi="Times New Roman" w:cs="Times New Roman"/>
+          <w:b/>
+          <w:sz w:val="24"/>
+          <w:szCs w:val="24"/>
+          <w:lang w:val="es-BO"/>
+        </w:rPr>
+        <w:t>Procedimiento</w:t>
+      </w:r>
+    </w:p>
+    <w:p>
+      <w:pPr>
+        <w:rPr>
+          <w:rFonts w:ascii="Times New Roman" w:hAnsi="Times New Roman" w:cs="Times New Roman"/>
+          <w:sz w:val="24"/>
+          <w:szCs w:val="24"/>
+          <w:lang w:val="es-BO"/>
+        </w:rPr>
+      </w:pPr>
+      <w:r>
+        <w:rPr>
+          <w:rFonts w:ascii="Times New Roman" w:hAnsi="Times New Roman" w:cs="Times New Roman"/>
+          <w:sz w:val="24"/>
+          <w:szCs w:val="24"/>
+          <w:lang w:val="es-BO"/>
+        </w:rPr>
+        <w:t>Para el registro del nuevo contrato del empleado:</w:t>
+      </w:r>
+    </w:p>
+    <w:p>
+      <w:pPr>
+        <w:pStyle w:val="Prrafodelista"/>
+        <w:numPr>
+          <w:ilvl w:val="0"/>
+          <w:numId w:val="37"/>
+        </w:numPr>
+        <w:rPr>
+          <w:rFonts w:ascii="Times New Roman" w:hAnsi="Times New Roman" w:cs="Times New Roman"/>
+          <w:sz w:val="24"/>
+          <w:szCs w:val="24"/>
+          <w:lang w:val="es-BO"/>
+        </w:rPr>
+      </w:pPr>
+      <w:r>
+        <w:rPr>
+          <w:rFonts w:ascii="Times New Roman" w:hAnsi="Times New Roman" w:cs="Times New Roman"/>
+          <w:sz w:val="24"/>
+          <w:szCs w:val="24"/>
+          <w:lang w:val="es-BO"/>
+        </w:rPr>
+        <w:t>Seleccionar el modulo Personal</w:t>
+      </w:r>
+    </w:p>
+    <w:p>
+      <w:pPr>
+        <w:pStyle w:val="Prrafodelista"/>
+        <w:numPr>
+          <w:ilvl w:val="0"/>
+          <w:numId w:val="37"/>
+        </w:numPr>
+        <w:rPr>
+          <w:rFonts w:ascii="Times New Roman" w:hAnsi="Times New Roman" w:cs="Times New Roman"/>
+          <w:sz w:val="24"/>
+          <w:szCs w:val="24"/>
+          <w:lang w:val="es-BO"/>
+        </w:rPr>
+      </w:pPr>
+      <w:r>
+        <w:rPr>
+          <w:rFonts w:ascii="Times New Roman" w:hAnsi="Times New Roman" w:cs="Times New Roman"/>
+          <w:sz w:val="24"/>
+          <w:szCs w:val="24"/>
+          <w:lang w:val="es-BO"/>
+        </w:rPr>
+        <w:t>Seleccionamos la opción Contrato</w:t>
+      </w:r>
+    </w:p>
+    <w:p>
+      <w:pPr>
+        <w:pStyle w:val="Prrafodelista"/>
+        <w:numPr>
+          <w:ilvl w:val="0"/>
+          <w:numId w:val="37"/>
+        </w:numPr>
+        <w:rPr>
+          <w:rFonts w:ascii="Times New Roman" w:hAnsi="Times New Roman" w:cs="Times New Roman"/>
+          <w:sz w:val="24"/>
+          <w:szCs w:val="24"/>
+          <w:lang w:val="es-BO"/>
+        </w:rPr>
+      </w:pPr>
+      <w:r>
+        <w:rPr>
+          <w:rFonts w:ascii="Times New Roman" w:hAnsi="Times New Roman" w:cs="Times New Roman"/>
+          <w:sz w:val="24"/>
+          <w:szCs w:val="24"/>
+          <w:lang w:val="es-BO"/>
+        </w:rPr>
+        <w:t>Registramos los datos del contrato para el empleado y pulsar el botón guardar.</w:t>
+      </w:r>
+    </w:p>
+    <w:p>
+      <w:pPr>
+        <w:pStyle w:val="Ttulo3"/>
+        <w:numPr>
+          <w:ilvl w:val="2"/>
+          <w:numId w:val="35"/>
+        </w:numPr>
+      </w:pPr>
+      <w:bookmarkStart w:id="172" w:name="_Toc358810935"/>
+      <w:r>
+        <w:t>Caso de pruebas: Registro de Asistencia</w:t>
+      </w:r>
+      <w:bookmarkEnd w:id="172"/>
+    </w:p>
+    <w:p>
+      <w:pPr>
+        <w:rPr>
+          <w:lang w:val="es-BO"/>
+        </w:rPr>
+      </w:pPr>
+    </w:p>
+    <w:tbl>
+      <w:tblPr>
+        <w:tblStyle w:val="Tablaconcuadrcula"/>
+        <w:tblW w:w="0" w:type="auto"/>
+        <w:tblLook w:val="04A0"/>
+      </w:tblPr>
+      <w:tblGrid>
+        <w:gridCol w:w="2936"/>
+        <w:gridCol w:w="2887"/>
+        <w:gridCol w:w="2897"/>
+      </w:tblGrid>
+      <w:tr>
+        <w:tc>
+          <w:tcPr>
+            <w:tcW w:w="3023" w:type="dxa"/>
+          </w:tcPr>
+          <w:p>
+            <w:pPr>
+              <w:jc w:val="center"/>
+              <w:rPr>
+                <w:rFonts w:ascii="Times New Roman" w:hAnsi="Times New Roman" w:cs="Times New Roman"/>
+                <w:b/>
+                <w:lang w:val="es-BO"/>
+              </w:rPr>
+            </w:pPr>
+            <w:r>
+              <w:rPr>
+                <w:rFonts w:ascii="Times New Roman" w:hAnsi="Times New Roman" w:cs="Times New Roman"/>
+                <w:b/>
+                <w:lang w:val="es-BO"/>
+              </w:rPr>
+              <w:t>ENTRADA</w:t>
+            </w:r>
+          </w:p>
+        </w:tc>
+        <w:tc>
+          <w:tcPr>
+            <w:tcW w:w="3024" w:type="dxa"/>
+          </w:tcPr>
+          <w:p>
+            <w:pPr>
+              <w:jc w:val="center"/>
+              <w:rPr>
+                <w:rFonts w:ascii="Times New Roman" w:hAnsi="Times New Roman" w:cs="Times New Roman"/>
+                <w:b/>
+                <w:lang w:val="es-BO"/>
+              </w:rPr>
+            </w:pPr>
+            <w:r>
+              <w:rPr>
+                <w:rFonts w:ascii="Times New Roman" w:hAnsi="Times New Roman" w:cs="Times New Roman"/>
+                <w:b/>
+                <w:lang w:val="es-BO"/>
+              </w:rPr>
+              <w:t>RESULTADO</w:t>
+            </w:r>
+          </w:p>
+        </w:tc>
+        <w:tc>
+          <w:tcPr>
+            <w:tcW w:w="3024" w:type="dxa"/>
+          </w:tcPr>
+          <w:p>
+            <w:pPr>
+              <w:jc w:val="center"/>
+              <w:rPr>
+                <w:rFonts w:ascii="Times New Roman" w:hAnsi="Times New Roman" w:cs="Times New Roman"/>
+                <w:b/>
+                <w:lang w:val="es-BO"/>
+              </w:rPr>
+            </w:pPr>
+            <w:r>
+              <w:rPr>
+                <w:rFonts w:ascii="Times New Roman" w:hAnsi="Times New Roman" w:cs="Times New Roman"/>
+                <w:b/>
+                <w:lang w:val="es-BO"/>
+              </w:rPr>
+              <w:t>CONDICIONES</w:t>
+            </w:r>
+          </w:p>
+        </w:tc>
+      </w:tr>
+      <w:tr>
+        <w:tc>
+          <w:tcPr>
+            <w:tcW w:w="3023" w:type="dxa"/>
+          </w:tcPr>
+          <w:p>
+            <w:pPr>
+              <w:pStyle w:val="Prrafodelista"/>
+              <w:numPr>
+                <w:ilvl w:val="0"/>
+                <w:numId w:val="36"/>
+              </w:numPr>
+              <w:rPr>
+                <w:rFonts w:ascii="Times New Roman" w:hAnsi="Times New Roman" w:cs="Times New Roman"/>
+                <w:lang w:val="es-BO"/>
+              </w:rPr>
+            </w:pPr>
+            <w:r>
+              <w:rPr>
+                <w:rFonts w:ascii="Times New Roman" w:hAnsi="Times New Roman" w:cs="Times New Roman"/>
+                <w:lang w:val="es-BO"/>
+              </w:rPr>
+              <w:t>Hora</w:t>
+            </w:r>
+          </w:p>
+          <w:p>
+            <w:pPr>
+              <w:pStyle w:val="Prrafodelista"/>
+              <w:numPr>
+                <w:ilvl w:val="0"/>
+                <w:numId w:val="36"/>
+              </w:numPr>
+              <w:rPr>
+                <w:rFonts w:ascii="Times New Roman" w:hAnsi="Times New Roman" w:cs="Times New Roman"/>
+                <w:lang w:val="es-BO"/>
+              </w:rPr>
+            </w:pPr>
+            <w:r>
+              <w:rPr>
+                <w:rFonts w:ascii="Times New Roman" w:hAnsi="Times New Roman" w:cs="Times New Roman"/>
+                <w:lang w:val="es-BO"/>
+              </w:rPr>
+              <w:t xml:space="preserve">Fecha </w:t>
+            </w:r>
+          </w:p>
+          <w:p>
+            <w:pPr>
+              <w:pStyle w:val="Prrafodelista"/>
+              <w:numPr>
+                <w:ilvl w:val="0"/>
+                <w:numId w:val="36"/>
+              </w:numPr>
+              <w:rPr>
+                <w:rFonts w:ascii="Times New Roman" w:hAnsi="Times New Roman" w:cs="Times New Roman"/>
+                <w:lang w:val="es-BO"/>
+              </w:rPr>
+            </w:pPr>
+            <w:r>
+              <w:rPr>
+                <w:rFonts w:ascii="Times New Roman" w:hAnsi="Times New Roman" w:cs="Times New Roman"/>
+                <w:lang w:val="es-BO"/>
+              </w:rPr>
+              <w:t xml:space="preserve">Evento </w:t>
+            </w:r>
+          </w:p>
+          <w:p>
+            <w:pPr>
+              <w:pStyle w:val="Prrafodelista"/>
+              <w:numPr>
+                <w:ilvl w:val="0"/>
+                <w:numId w:val="36"/>
+              </w:numPr>
+              <w:rPr>
+                <w:rFonts w:ascii="Times New Roman" w:hAnsi="Times New Roman" w:cs="Times New Roman"/>
+                <w:lang w:val="es-BO"/>
+              </w:rPr>
+            </w:pPr>
+            <w:r>
+              <w:rPr>
+                <w:rFonts w:ascii="Times New Roman" w:hAnsi="Times New Roman" w:cs="Times New Roman"/>
+                <w:lang w:val="es-BO"/>
+              </w:rPr>
+              <w:t xml:space="preserve">Tipo </w:t>
+            </w:r>
+          </w:p>
+          <w:p>
+            <w:pPr>
+              <w:pStyle w:val="Prrafodelista"/>
+              <w:numPr>
+                <w:ilvl w:val="0"/>
+                <w:numId w:val="36"/>
+              </w:numPr>
+              <w:rPr>
+                <w:rFonts w:ascii="Times New Roman" w:hAnsi="Times New Roman" w:cs="Times New Roman"/>
+                <w:lang w:val="es-BO"/>
+              </w:rPr>
+            </w:pPr>
+            <w:r>
+              <w:rPr>
+                <w:rFonts w:ascii="Times New Roman" w:hAnsi="Times New Roman" w:cs="Times New Roman"/>
+                <w:lang w:val="es-BO"/>
+              </w:rPr>
+              <w:t xml:space="preserve">Empleado </w:t>
+            </w:r>
+          </w:p>
+        </w:tc>
+        <w:tc>
+          <w:tcPr>
+            <w:tcW w:w="3024" w:type="dxa"/>
+          </w:tcPr>
+          <w:p>
+            <w:pPr>
+              <w:pStyle w:val="Prrafodelista"/>
+              <w:numPr>
+                <w:ilvl w:val="0"/>
+                <w:numId w:val="37"/>
+              </w:numPr>
+              <w:jc w:val="both"/>
+              <w:rPr>
+                <w:rFonts w:ascii="Times New Roman" w:hAnsi="Times New Roman" w:cs="Times New Roman"/>
+                <w:lang w:val="es-BO"/>
+              </w:rPr>
+            </w:pPr>
+            <w:r>
+              <w:rPr>
+                <w:rFonts w:ascii="Times New Roman" w:hAnsi="Times New Roman" w:cs="Times New Roman"/>
+                <w:lang w:val="es-BO"/>
+              </w:rPr>
+              <w:t>Días asistidos, horas, horas extras, permiso, empleado, vacaciones, asistencia.</w:t>
+            </w:r>
+          </w:p>
+        </w:tc>
+        <w:tc>
+          <w:tcPr>
+            <w:tcW w:w="3024" w:type="dxa"/>
+          </w:tcPr>
+          <w:p>
+            <w:pPr>
+              <w:pStyle w:val="Prrafodelista"/>
+              <w:numPr>
+                <w:ilvl w:val="0"/>
+                <w:numId w:val="37"/>
+              </w:numPr>
+              <w:rPr>
+                <w:rFonts w:ascii="Times New Roman" w:hAnsi="Times New Roman" w:cs="Times New Roman"/>
+                <w:lang w:val="es-BO"/>
+              </w:rPr>
+            </w:pPr>
+            <w:r>
+              <w:rPr>
+                <w:rFonts w:ascii="Times New Roman" w:hAnsi="Times New Roman" w:cs="Times New Roman"/>
+                <w:lang w:val="es-BO"/>
+              </w:rPr>
+              <w:t>El sistema debe contener todos los registros almacenados de la gestión de control de asistencia, entrada, salida, retraso, permisos, horas extras, vacaciones.</w:t>
+            </w:r>
+          </w:p>
+        </w:tc>
+      </w:tr>
+    </w:tbl>
+    <w:p>
+      <w:pPr>
+        <w:rPr>
+          <w:lang w:val="es-BO"/>
+        </w:rPr>
+      </w:pPr>
+    </w:p>
+    <w:p>
+      <w:pPr>
+        <w:rPr>
+          <w:rFonts w:ascii="Times New Roman" w:hAnsi="Times New Roman" w:cs="Times New Roman"/>
+          <w:b/>
+          <w:sz w:val="24"/>
+          <w:szCs w:val="24"/>
+          <w:lang w:val="es-BO"/>
+        </w:rPr>
+      </w:pPr>
+      <w:r>
+        <w:rPr>
+          <w:rFonts w:ascii="Times New Roman" w:hAnsi="Times New Roman" w:cs="Times New Roman"/>
+          <w:b/>
+          <w:sz w:val="24"/>
+          <w:szCs w:val="24"/>
+          <w:lang w:val="es-BO"/>
+        </w:rPr>
+        <w:t>Procedimiento</w:t>
+      </w:r>
+    </w:p>
+    <w:p>
+      <w:pPr>
+        <w:rPr>
+          <w:rFonts w:ascii="Times New Roman" w:hAnsi="Times New Roman" w:cs="Times New Roman"/>
+          <w:sz w:val="24"/>
+          <w:szCs w:val="24"/>
+          <w:lang w:val="es-BO"/>
+        </w:rPr>
+      </w:pPr>
+      <w:r>
+        <w:rPr>
+          <w:rFonts w:ascii="Times New Roman" w:hAnsi="Times New Roman" w:cs="Times New Roman"/>
+          <w:sz w:val="24"/>
+          <w:szCs w:val="24"/>
+          <w:lang w:val="es-BO"/>
+        </w:rPr>
+        <w:t>Para el proceso de registro de asistencia:</w:t>
+      </w:r>
+    </w:p>
+    <w:p>
+      <w:pPr>
+        <w:pStyle w:val="Prrafodelista"/>
+        <w:numPr>
+          <w:ilvl w:val="0"/>
+          <w:numId w:val="37"/>
+        </w:numPr>
+        <w:rPr>
+          <w:rFonts w:ascii="Times New Roman" w:hAnsi="Times New Roman" w:cs="Times New Roman"/>
+          <w:sz w:val="24"/>
+          <w:szCs w:val="24"/>
+          <w:lang w:val="es-BO"/>
+        </w:rPr>
+      </w:pPr>
+      <w:r>
+        <w:rPr>
+          <w:rFonts w:ascii="Times New Roman" w:hAnsi="Times New Roman" w:cs="Times New Roman"/>
+          <w:sz w:val="24"/>
+          <w:szCs w:val="24"/>
+          <w:lang w:val="es-BO"/>
+        </w:rPr>
+        <w:t>Seleccionar el modulo Asistencia</w:t>
+      </w:r>
+    </w:p>
+    <w:p>
+      <w:pPr>
+        <w:pStyle w:val="Prrafodelista"/>
+        <w:numPr>
+          <w:ilvl w:val="0"/>
+          <w:numId w:val="37"/>
+        </w:numPr>
+        <w:rPr>
+          <w:rFonts w:ascii="Times New Roman" w:hAnsi="Times New Roman" w:cs="Times New Roman"/>
+          <w:sz w:val="24"/>
+          <w:szCs w:val="24"/>
+          <w:lang w:val="es-BO"/>
+        </w:rPr>
+      </w:pPr>
+      <w:r>
+        <w:rPr>
+          <w:rFonts w:ascii="Times New Roman" w:hAnsi="Times New Roman" w:cs="Times New Roman"/>
+          <w:sz w:val="24"/>
+          <w:szCs w:val="24"/>
+          <w:lang w:val="es-BO"/>
+        </w:rPr>
+        <w:t>Seleccionamos la opción Asistencia</w:t>
+      </w:r>
+    </w:p>
+    <w:p>
+      <w:pPr>
+        <w:pStyle w:val="Prrafodelista"/>
+        <w:numPr>
+          <w:ilvl w:val="0"/>
+          <w:numId w:val="37"/>
+        </w:numPr>
+        <w:rPr>
+          <w:rFonts w:ascii="Times New Roman" w:hAnsi="Times New Roman" w:cs="Times New Roman"/>
+          <w:sz w:val="24"/>
+          <w:szCs w:val="24"/>
+          <w:lang w:val="es-BO"/>
+        </w:rPr>
+      </w:pPr>
+      <w:r>
+        <w:rPr>
+          <w:rFonts w:ascii="Times New Roman" w:hAnsi="Times New Roman" w:cs="Times New Roman"/>
+          <w:sz w:val="24"/>
+          <w:szCs w:val="24"/>
+          <w:lang w:val="es-BO"/>
+        </w:rPr>
+        <w:t>Registramos los datos de asistencia y pulsar el botón guardar.</w:t>
+      </w:r>
+    </w:p>
+    <w:p>
+      <w:pPr>
+        <w:rPr>
+          <w:lang w:val="es-BO"/>
+        </w:rPr>
+      </w:pPr>
+    </w:p>
+    <w:p>
+      <w:pPr>
+        <w:rPr>
+          <w:lang w:val="es-BO"/>
+        </w:rPr>
+      </w:pPr>
+    </w:p>
     <w:sectPr>
       <w:pgSz w:w="11906" w:h="16838"/>
       <w:pgMar w:top="1417" w:right="1701" w:bottom="1417" w:left="1701" w:header="708" w:footer="708" w:gutter="0"/>
@@ -33369,6 +35124,119 @@
     </w:lvl>
   </w:abstractNum>
   <w:abstractNum w:abstractNumId="5">
+    <w:nsid w:val="06633B1A"/>
+    <w:multiLevelType w:val="multilevel"/>
+    <w:tmpl w:val="14707CA6"/>
+    <w:lvl w:ilvl="0">
+      <w:start w:val="8"/>
+      <w:numFmt w:val="decimal"/>
+      <w:lvlText w:val="%1."/>
+      <w:lvlJc w:val="left"/>
+      <w:pPr>
+        <w:ind w:left="360" w:hanging="360"/>
+      </w:pPr>
+      <w:rPr>
+        <w:rFonts w:hint="default"/>
+      </w:rPr>
+    </w:lvl>
+    <w:lvl w:ilvl="1">
+      <w:start w:val="1"/>
+      <w:numFmt w:val="decimal"/>
+      <w:lvlText w:val="%1.%2."/>
+      <w:lvlJc w:val="left"/>
+      <w:pPr>
+        <w:ind w:left="360" w:hanging="360"/>
+      </w:pPr>
+      <w:rPr>
+        <w:rFonts w:hint="default"/>
+      </w:rPr>
+    </w:lvl>
+    <w:lvl w:ilvl="2">
+      <w:start w:val="1"/>
+      <w:numFmt w:val="decimal"/>
+      <w:lvlText w:val="%1.%2.%3."/>
+      <w:lvlJc w:val="left"/>
+      <w:pPr>
+        <w:ind w:left="720" w:hanging="720"/>
+      </w:pPr>
+      <w:rPr>
+        <w:rFonts w:hint="default"/>
+      </w:rPr>
+    </w:lvl>
+    <w:lvl w:ilvl="3">
+      <w:start w:val="1"/>
+      <w:numFmt w:val="decimal"/>
+      <w:lvlText w:val="%1.%2.%3.%4."/>
+      <w:lvlJc w:val="left"/>
+      <w:pPr>
+        <w:ind w:left="720" w:hanging="720"/>
+      </w:pPr>
+      <w:rPr>
+        <w:rFonts w:hint="default"/>
+      </w:rPr>
+    </w:lvl>
+    <w:lvl w:ilvl="4">
+      <w:start w:val="1"/>
+      <w:numFmt w:val="decimal"/>
+      <w:lvlText w:val="%1.%2.%3.%4.%5."/>
+      <w:lvlJc w:val="left"/>
+      <w:pPr>
+        <w:ind w:left="1080" w:hanging="1080"/>
+      </w:pPr>
+      <w:rPr>
+        <w:rFonts w:hint="default"/>
+      </w:rPr>
+    </w:lvl>
+    <w:lvl w:ilvl="5">
+      <w:start w:val="1"/>
+      <w:numFmt w:val="decimal"/>
+      <w:lvlText w:val="%1.%2.%3.%4.%5.%6."/>
+      <w:lvlJc w:val="left"/>
+      <w:pPr>
+        <w:ind w:left="1080" w:hanging="1080"/>
+      </w:pPr>
+      <w:rPr>
+        <w:rFonts w:hint="default"/>
+      </w:rPr>
+    </w:lvl>
+    <w:lvl w:ilvl="6">
+      <w:start w:val="1"/>
+      <w:numFmt w:val="decimal"/>
+      <w:lvlText w:val="%1.%2.%3.%4.%5.%6.%7."/>
+      <w:lvlJc w:val="left"/>
+      <w:pPr>
+        <w:ind w:left="1440" w:hanging="1440"/>
+      </w:pPr>
+      <w:rPr>
+        <w:rFonts w:hint="default"/>
+      </w:rPr>
+    </w:lvl>
+    <w:lvl w:ilvl="7">
+      <w:start w:val="1"/>
+      <w:numFmt w:val="decimal"/>
+      <w:lvlText w:val="%1.%2.%3.%4.%5.%6.%7.%8."/>
+      <w:lvlJc w:val="left"/>
+      <w:pPr>
+        <w:ind w:left="1440" w:hanging="1440"/>
+      </w:pPr>
+      <w:rPr>
+        <w:rFonts w:hint="default"/>
+      </w:rPr>
+    </w:lvl>
+    <w:lvl w:ilvl="8">
+      <w:start w:val="1"/>
+      <w:numFmt w:val="decimal"/>
+      <w:lvlText w:val="%1.%2.%3.%4.%5.%6.%7.%8.%9."/>
+      <w:lvlJc w:val="left"/>
+      <w:pPr>
+        <w:ind w:left="1800" w:hanging="1800"/>
+      </w:pPr>
+      <w:rPr>
+        <w:rFonts w:hint="default"/>
+      </w:rPr>
+    </w:lvl>
+  </w:abstractNum>
+  <w:abstractNum w:abstractNumId="6">
     <w:nsid w:val="0AA16D2E"/>
     <w:multiLevelType w:val="hybridMultilevel"/>
     <w:tmpl w:val="0652F21C"/>
@@ -33510,7 +35378,7 @@
       </w:rPr>
     </w:lvl>
   </w:abstractNum>
-  <w:abstractNum w:abstractNumId="6">
+  <w:abstractNum w:abstractNumId="7">
     <w:nsid w:val="0B7E0520"/>
     <w:multiLevelType w:val="hybridMultilevel"/>
     <w:tmpl w:val="53EE6C24"/>
@@ -33623,7 +35491,7 @@
       </w:rPr>
     </w:lvl>
   </w:abstractNum>
-  <w:abstractNum w:abstractNumId="7">
+  <w:abstractNum w:abstractNumId="8">
     <w:nsid w:val="0E701190"/>
     <w:multiLevelType w:val="hybridMultilevel"/>
     <w:tmpl w:val="BA06F4D4"/>
@@ -33736,7 +35604,7 @@
       </w:rPr>
     </w:lvl>
   </w:abstractNum>
-  <w:abstractNum w:abstractNumId="8">
+  <w:abstractNum w:abstractNumId="9">
     <w:nsid w:val="151E6722"/>
     <w:multiLevelType w:val="hybridMultilevel"/>
     <w:tmpl w:val="92F2CC46"/>
@@ -33878,7 +35746,7 @@
       </w:rPr>
     </w:lvl>
   </w:abstractNum>
-  <w:abstractNum w:abstractNumId="9">
+  <w:abstractNum w:abstractNumId="10">
     <w:nsid w:val="17BD5B8A"/>
     <w:multiLevelType w:val="hybridMultilevel"/>
     <w:tmpl w:val="2E6AF36C"/>
@@ -33964,7 +35832,7 @@
       </w:pPr>
     </w:lvl>
   </w:abstractNum>
-  <w:abstractNum w:abstractNumId="10">
+  <w:abstractNum w:abstractNumId="11">
     <w:nsid w:val="1D557C06"/>
     <w:multiLevelType w:val="hybridMultilevel"/>
     <w:tmpl w:val="A99086E0"/>
@@ -34077,7 +35945,7 @@
       </w:rPr>
     </w:lvl>
   </w:abstractNum>
-  <w:abstractNum w:abstractNumId="11">
+  <w:abstractNum w:abstractNumId="12">
     <w:nsid w:val="1E70583D"/>
     <w:multiLevelType w:val="hybridMultilevel"/>
     <w:tmpl w:val="DFF0800A"/>
@@ -34190,7 +36058,7 @@
       </w:rPr>
     </w:lvl>
   </w:abstractNum>
-  <w:abstractNum w:abstractNumId="12">
+  <w:abstractNum w:abstractNumId="13">
     <w:nsid w:val="2573616C"/>
     <w:multiLevelType w:val="multilevel"/>
     <w:tmpl w:val="70806FC6"/>
@@ -34303,7 +36171,7 @@
       </w:rPr>
     </w:lvl>
   </w:abstractNum>
-  <w:abstractNum w:abstractNumId="13">
+  <w:abstractNum w:abstractNumId="14">
     <w:nsid w:val="26A6783B"/>
     <w:multiLevelType w:val="multilevel"/>
     <w:tmpl w:val="2FC61928"/>
@@ -34417,7 +36285,7 @@
       </w:rPr>
     </w:lvl>
   </w:abstractNum>
-  <w:abstractNum w:abstractNumId="14">
+  <w:abstractNum w:abstractNumId="15">
     <w:nsid w:val="2F126FE0"/>
     <w:multiLevelType w:val="hybridMultilevel"/>
     <w:tmpl w:val="834ED89C"/>
@@ -34530,7 +36398,7 @@
       </w:rPr>
     </w:lvl>
   </w:abstractNum>
-  <w:abstractNum w:abstractNumId="15">
+  <w:abstractNum w:abstractNumId="16">
     <w:nsid w:val="35DE349C"/>
     <w:multiLevelType w:val="multilevel"/>
     <w:tmpl w:val="FC0AA96A"/>
@@ -34643,7 +36511,7 @@
       </w:rPr>
     </w:lvl>
   </w:abstractNum>
-  <w:abstractNum w:abstractNumId="16">
+  <w:abstractNum w:abstractNumId="17">
     <w:nsid w:val="36E77D21"/>
     <w:multiLevelType w:val="hybridMultilevel"/>
     <w:tmpl w:val="5ACE0060"/>
@@ -34758,7 +36626,7 @@
       </w:rPr>
     </w:lvl>
   </w:abstractNum>
-  <w:abstractNum w:abstractNumId="17">
+  <w:abstractNum w:abstractNumId="18">
     <w:nsid w:val="395C495E"/>
     <w:multiLevelType w:val="hybridMultilevel"/>
     <w:tmpl w:val="E8F8FFF4"/>
@@ -34871,7 +36739,7 @@
       </w:rPr>
     </w:lvl>
   </w:abstractNum>
-  <w:abstractNum w:abstractNumId="18">
+  <w:abstractNum w:abstractNumId="19">
     <w:nsid w:val="3CB522CF"/>
     <w:multiLevelType w:val="multilevel"/>
     <w:tmpl w:val="38F69E46"/>
@@ -34984,7 +36852,7 @@
       </w:rPr>
     </w:lvl>
   </w:abstractNum>
-  <w:abstractNum w:abstractNumId="19">
+  <w:abstractNum w:abstractNumId="20">
     <w:nsid w:val="3DA05681"/>
     <w:multiLevelType w:val="hybridMultilevel"/>
     <w:tmpl w:val="CC50C42E"/>
@@ -35097,7 +36965,7 @@
       </w:rPr>
     </w:lvl>
   </w:abstractNum>
-  <w:abstractNum w:abstractNumId="20">
+  <w:abstractNum w:abstractNumId="21">
     <w:nsid w:val="46574ABB"/>
     <w:multiLevelType w:val="hybridMultilevel"/>
     <w:tmpl w:val="082CBCC0"/>
@@ -35239,7 +37107,7 @@
       </w:rPr>
     </w:lvl>
   </w:abstractNum>
-  <w:abstractNum w:abstractNumId="21">
+  <w:abstractNum w:abstractNumId="22">
     <w:nsid w:val="473D40AB"/>
     <w:multiLevelType w:val="hybridMultilevel"/>
     <w:tmpl w:val="E8E0964C"/>
@@ -35352,7 +37220,7 @@
       </w:rPr>
     </w:lvl>
   </w:abstractNum>
-  <w:abstractNum w:abstractNumId="22">
+  <w:abstractNum w:abstractNumId="23">
     <w:nsid w:val="49434214"/>
     <w:multiLevelType w:val="hybridMultilevel"/>
     <w:tmpl w:val="54D87CE2"/>
@@ -35438,7 +37306,119 @@
       </w:pPr>
     </w:lvl>
   </w:abstractNum>
-  <w:abstractNum w:abstractNumId="23">
+  <w:abstractNum w:abstractNumId="24">
+    <w:nsid w:val="4E583AFE"/>
+    <w:multiLevelType w:val="hybridMultilevel"/>
+    <w:tmpl w:val="20FCDFF8"/>
+    <w:lvl w:ilvl="0" w:tplc="FFFFFFFF">
+      <w:numFmt w:val="bullet"/>
+      <w:lvlText w:val="-"/>
+      <w:lvlJc w:val="left"/>
+      <w:pPr>
+        <w:ind w:left="720" w:hanging="360"/>
+      </w:pPr>
+      <w:rPr>
+        <w:rFonts w:ascii="Times New Roman" w:eastAsiaTheme="minorHAnsi" w:hAnsi="Times New Roman" w:cs="Times New Roman" w:hint="default"/>
+      </w:rPr>
+    </w:lvl>
+    <w:lvl w:ilvl="1" w:tplc="0C0A0003" w:tentative="1">
+      <w:start w:val="1"/>
+      <w:numFmt w:val="bullet"/>
+      <w:lvlText w:val="o"/>
+      <w:lvlJc w:val="left"/>
+      <w:pPr>
+        <w:ind w:left="1440" w:hanging="360"/>
+      </w:pPr>
+      <w:rPr>
+        <w:rFonts w:ascii="Courier New" w:hAnsi="Courier New" w:cs="Courier New" w:hint="default"/>
+      </w:rPr>
+    </w:lvl>
+    <w:lvl w:ilvl="2" w:tplc="0C0A0005" w:tentative="1">
+      <w:start w:val="1"/>
+      <w:numFmt w:val="bullet"/>
+      <w:lvlText w:val=""/>
+      <w:lvlJc w:val="left"/>
+      <w:pPr>
+        <w:ind w:left="2160" w:hanging="360"/>
+      </w:pPr>
+      <w:rPr>
+        <w:rFonts w:ascii="Wingdings" w:hAnsi="Wingdings" w:hint="default"/>
+      </w:rPr>
+    </w:lvl>
+    <w:lvl w:ilvl="3" w:tplc="0C0A0001" w:tentative="1">
+      <w:start w:val="1"/>
+      <w:numFmt w:val="bullet"/>
+      <w:lvlText w:val=""/>
+      <w:lvlJc w:val="left"/>
+      <w:pPr>
+        <w:ind w:left="2880" w:hanging="360"/>
+      </w:pPr>
+      <w:rPr>
+        <w:rFonts w:ascii="Symbol" w:hAnsi="Symbol" w:hint="default"/>
+      </w:rPr>
+    </w:lvl>
+    <w:lvl w:ilvl="4" w:tplc="0C0A0003" w:tentative="1">
+      <w:start w:val="1"/>
+      <w:numFmt w:val="bullet"/>
+      <w:lvlText w:val="o"/>
+      <w:lvlJc w:val="left"/>
+      <w:pPr>
+        <w:ind w:left="3600" w:hanging="360"/>
+      </w:pPr>
+      <w:rPr>
+        <w:rFonts w:ascii="Courier New" w:hAnsi="Courier New" w:cs="Courier New" w:hint="default"/>
+      </w:rPr>
+    </w:lvl>
+    <w:lvl w:ilvl="5" w:tplc="0C0A0005" w:tentative="1">
+      <w:start w:val="1"/>
+      <w:numFmt w:val="bullet"/>
+      <w:lvlText w:val=""/>
+      <w:lvlJc w:val="left"/>
+      <w:pPr>
+        <w:ind w:left="4320" w:hanging="360"/>
+      </w:pPr>
+      <w:rPr>
+        <w:rFonts w:ascii="Wingdings" w:hAnsi="Wingdings" w:hint="default"/>
+      </w:rPr>
+    </w:lvl>
+    <w:lvl w:ilvl="6" w:tplc="0C0A0001" w:tentative="1">
+      <w:start w:val="1"/>
+      <w:numFmt w:val="bullet"/>
+      <w:lvlText w:val=""/>
+      <w:lvlJc w:val="left"/>
+      <w:pPr>
+        <w:ind w:left="5040" w:hanging="360"/>
+      </w:pPr>
+      <w:rPr>
+        <w:rFonts w:ascii="Symbol" w:hAnsi="Symbol" w:hint="default"/>
+      </w:rPr>
+    </w:lvl>
+    <w:lvl w:ilvl="7" w:tplc="0C0A0003" w:tentative="1">
+      <w:start w:val="1"/>
+      <w:numFmt w:val="bullet"/>
+      <w:lvlText w:val="o"/>
+      <w:lvlJc w:val="left"/>
+      <w:pPr>
+        <w:ind w:left="5760" w:hanging="360"/>
+      </w:pPr>
+      <w:rPr>
+        <w:rFonts w:ascii="Courier New" w:hAnsi="Courier New" w:cs="Courier New" w:hint="default"/>
+      </w:rPr>
+    </w:lvl>
+    <w:lvl w:ilvl="8" w:tplc="0C0A0005" w:tentative="1">
+      <w:start w:val="1"/>
+      <w:numFmt w:val="bullet"/>
+      <w:lvlText w:val=""/>
+      <w:lvlJc w:val="left"/>
+      <w:pPr>
+        <w:ind w:left="6480" w:hanging="360"/>
+      </w:pPr>
+      <w:rPr>
+        <w:rFonts w:ascii="Wingdings" w:hAnsi="Wingdings" w:hint="default"/>
+      </w:rPr>
+    </w:lvl>
+  </w:abstractNum>
+  <w:abstractNum w:abstractNumId="25">
     <w:nsid w:val="5159110E"/>
     <w:multiLevelType w:val="hybridMultilevel"/>
     <w:tmpl w:val="4AE0C0D2"/>
@@ -35551,7 +37531,7 @@
       </w:rPr>
     </w:lvl>
   </w:abstractNum>
-  <w:abstractNum w:abstractNumId="24">
+  <w:abstractNum w:abstractNumId="26">
     <w:nsid w:val="52D45010"/>
     <w:multiLevelType w:val="hybridMultilevel"/>
     <w:tmpl w:val="79B0BB30"/>
@@ -35664,7 +37644,7 @@
       </w:rPr>
     </w:lvl>
   </w:abstractNum>
-  <w:abstractNum w:abstractNumId="25">
+  <w:abstractNum w:abstractNumId="27">
     <w:nsid w:val="5D2A6EAF"/>
     <w:multiLevelType w:val="hybridMultilevel"/>
     <w:tmpl w:val="D872277E"/>
@@ -35777,7 +37757,7 @@
       </w:rPr>
     </w:lvl>
   </w:abstractNum>
-  <w:abstractNum w:abstractNumId="26">
+  <w:abstractNum w:abstractNumId="28">
     <w:nsid w:val="60822D1F"/>
     <w:multiLevelType w:val="multilevel"/>
     <w:tmpl w:val="6E0E9F74"/>
@@ -35890,7 +37870,7 @@
       </w:pPr>
     </w:lvl>
   </w:abstractNum>
-  <w:abstractNum w:abstractNumId="27">
+  <w:abstractNum w:abstractNumId="29">
     <w:nsid w:val="64B9688D"/>
     <w:multiLevelType w:val="hybridMultilevel"/>
     <w:tmpl w:val="648A5F7A"/>
@@ -36003,7 +37983,120 @@
       </w:rPr>
     </w:lvl>
   </w:abstractNum>
-  <w:abstractNum w:abstractNumId="28">
+  <w:abstractNum w:abstractNumId="30">
+    <w:nsid w:val="66DD7BBF"/>
+    <w:multiLevelType w:val="hybridMultilevel"/>
+    <w:tmpl w:val="412CB426"/>
+    <w:lvl w:ilvl="0" w:tplc="0C0A0001">
+      <w:start w:val="1"/>
+      <w:numFmt w:val="bullet"/>
+      <w:lvlText w:val=""/>
+      <w:lvlJc w:val="left"/>
+      <w:pPr>
+        <w:ind w:left="720" w:hanging="360"/>
+      </w:pPr>
+      <w:rPr>
+        <w:rFonts w:ascii="Symbol" w:hAnsi="Symbol" w:hint="default"/>
+      </w:rPr>
+    </w:lvl>
+    <w:lvl w:ilvl="1" w:tplc="0C0A0003" w:tentative="1">
+      <w:start w:val="1"/>
+      <w:numFmt w:val="bullet"/>
+      <w:lvlText w:val="o"/>
+      <w:lvlJc w:val="left"/>
+      <w:pPr>
+        <w:ind w:left="1440" w:hanging="360"/>
+      </w:pPr>
+      <w:rPr>
+        <w:rFonts w:ascii="Courier New" w:hAnsi="Courier New" w:cs="Courier New" w:hint="default"/>
+      </w:rPr>
+    </w:lvl>
+    <w:lvl w:ilvl="2" w:tplc="0C0A0005" w:tentative="1">
+      <w:start w:val="1"/>
+      <w:numFmt w:val="bullet"/>
+      <w:lvlText w:val=""/>
+      <w:lvlJc w:val="left"/>
+      <w:pPr>
+        <w:ind w:left="2160" w:hanging="360"/>
+      </w:pPr>
+      <w:rPr>
+        <w:rFonts w:ascii="Wingdings" w:hAnsi="Wingdings" w:hint="default"/>
+      </w:rPr>
+    </w:lvl>
+    <w:lvl w:ilvl="3" w:tplc="0C0A0001" w:tentative="1">
+      <w:start w:val="1"/>
+      <w:numFmt w:val="bullet"/>
+      <w:lvlText w:val=""/>
+      <w:lvlJc w:val="left"/>
+      <w:pPr>
+        <w:ind w:left="2880" w:hanging="360"/>
+      </w:pPr>
+      <w:rPr>
+        <w:rFonts w:ascii="Symbol" w:hAnsi="Symbol" w:hint="default"/>
+      </w:rPr>
+    </w:lvl>
+    <w:lvl w:ilvl="4" w:tplc="0C0A0003" w:tentative="1">
+      <w:start w:val="1"/>
+      <w:numFmt w:val="bullet"/>
+      <w:lvlText w:val="o"/>
+      <w:lvlJc w:val="left"/>
+      <w:pPr>
+        <w:ind w:left="3600" w:hanging="360"/>
+      </w:pPr>
+      <w:rPr>
+        <w:rFonts w:ascii="Courier New" w:hAnsi="Courier New" w:cs="Courier New" w:hint="default"/>
+      </w:rPr>
+    </w:lvl>
+    <w:lvl w:ilvl="5" w:tplc="0C0A0005" w:tentative="1">
+      <w:start w:val="1"/>
+      <w:numFmt w:val="bullet"/>
+      <w:lvlText w:val=""/>
+      <w:lvlJc w:val="left"/>
+      <w:pPr>
+        <w:ind w:left="4320" w:hanging="360"/>
+      </w:pPr>
+      <w:rPr>
+        <w:rFonts w:ascii="Wingdings" w:hAnsi="Wingdings" w:hint="default"/>
+      </w:rPr>
+    </w:lvl>
+    <w:lvl w:ilvl="6" w:tplc="0C0A0001" w:tentative="1">
+      <w:start w:val="1"/>
+      <w:numFmt w:val="bullet"/>
+      <w:lvlText w:val=""/>
+      <w:lvlJc w:val="left"/>
+      <w:pPr>
+        <w:ind w:left="5040" w:hanging="360"/>
+      </w:pPr>
+      <w:rPr>
+        <w:rFonts w:ascii="Symbol" w:hAnsi="Symbol" w:hint="default"/>
+      </w:rPr>
+    </w:lvl>
+    <w:lvl w:ilvl="7" w:tplc="0C0A0003" w:tentative="1">
+      <w:start w:val="1"/>
+      <w:numFmt w:val="bullet"/>
+      <w:lvlText w:val="o"/>
+      <w:lvlJc w:val="left"/>
+      <w:pPr>
+        <w:ind w:left="5760" w:hanging="360"/>
+      </w:pPr>
+      <w:rPr>
+        <w:rFonts w:ascii="Courier New" w:hAnsi="Courier New" w:cs="Courier New" w:hint="default"/>
+      </w:rPr>
+    </w:lvl>
+    <w:lvl w:ilvl="8" w:tplc="0C0A0005" w:tentative="1">
+      <w:start w:val="1"/>
+      <w:numFmt w:val="bullet"/>
+      <w:lvlText w:val=""/>
+      <w:lvlJc w:val="left"/>
+      <w:pPr>
+        <w:ind w:left="6480" w:hanging="360"/>
+      </w:pPr>
+      <w:rPr>
+        <w:rFonts w:ascii="Wingdings" w:hAnsi="Wingdings" w:hint="default"/>
+      </w:rPr>
+    </w:lvl>
+  </w:abstractNum>
+  <w:abstractNum w:abstractNumId="31">
     <w:nsid w:val="670211BE"/>
     <w:multiLevelType w:val="hybridMultilevel"/>
     <w:tmpl w:val="97342464"/>
@@ -36145,7 +38238,7 @@
       </w:rPr>
     </w:lvl>
   </w:abstractNum>
-  <w:abstractNum w:abstractNumId="29">
+  <w:abstractNum w:abstractNumId="32">
     <w:nsid w:val="6BF72D0B"/>
     <w:multiLevelType w:val="hybridMultilevel"/>
     <w:tmpl w:val="78781700"/>
@@ -36285,7 +38378,7 @@
       </w:rPr>
     </w:lvl>
   </w:abstractNum>
-  <w:abstractNum w:abstractNumId="30">
+  <w:abstractNum w:abstractNumId="33">
     <w:nsid w:val="6C705E14"/>
     <w:multiLevelType w:val="multilevel"/>
     <w:tmpl w:val="38F69E46"/>
@@ -36398,7 +38491,7 @@
       </w:rPr>
     </w:lvl>
   </w:abstractNum>
-  <w:abstractNum w:abstractNumId="31">
+  <w:abstractNum w:abstractNumId="34">
     <w:nsid w:val="781760E8"/>
     <w:multiLevelType w:val="hybridMultilevel"/>
     <w:tmpl w:val="84E49DB2"/>
@@ -36488,7 +38581,7 @@
       </w:pPr>
     </w:lvl>
   </w:abstractNum>
-  <w:abstractNum w:abstractNumId="32">
+  <w:abstractNum w:abstractNumId="35">
     <w:nsid w:val="7D3D6352"/>
     <w:multiLevelType w:val="hybridMultilevel"/>
     <w:tmpl w:val="2AB4AC22"/>
@@ -36630,7 +38723,7 @@
       </w:rPr>
     </w:lvl>
   </w:abstractNum>
-  <w:abstractNum w:abstractNumId="33">
+  <w:abstractNum w:abstractNumId="36">
     <w:nsid w:val="7D934B18"/>
     <w:multiLevelType w:val="hybridMultilevel"/>
     <w:tmpl w:val="208623F4"/>
@@ -36774,40 +38867,40 @@
     <w:abstractNumId w:val="2"/>
   </w:num>
   <w:num w:numId="2">
-    <w:abstractNumId w:val="28"/>
+    <w:abstractNumId w:val="31"/>
   </w:num>
   <w:num w:numId="3">
-    <w:abstractNumId w:val="5"/>
+    <w:abstractNumId w:val="6"/>
   </w:num>
   <w:num w:numId="4">
-    <w:abstractNumId w:val="8"/>
+    <w:abstractNumId w:val="9"/>
   </w:num>
   <w:num w:numId="5">
-    <w:abstractNumId w:val="20"/>
+    <w:abstractNumId w:val="21"/>
   </w:num>
   <w:num w:numId="6">
-    <w:abstractNumId w:val="32"/>
+    <w:abstractNumId w:val="35"/>
   </w:num>
   <w:num w:numId="7">
+    <w:abstractNumId w:val="29"/>
+  </w:num>
+  <w:num w:numId="8">
     <w:abstractNumId w:val="27"/>
   </w:num>
-  <w:num w:numId="8">
-    <w:abstractNumId w:val="25"/>
-  </w:num>
   <w:num w:numId="9">
-    <w:abstractNumId w:val="11"/>
+    <w:abstractNumId w:val="12"/>
   </w:num>
   <w:num w:numId="10">
-    <w:abstractNumId w:val="14"/>
+    <w:abstractNumId w:val="15"/>
   </w:num>
   <w:num w:numId="11">
     <w:abstractNumId w:val="3"/>
   </w:num>
   <w:num w:numId="12">
-    <w:abstractNumId w:val="16"/>
+    <w:abstractNumId w:val="17"/>
   </w:num>
   <w:num w:numId="13">
-    <w:abstractNumId w:val="31"/>
+    <w:abstractNumId w:val="34"/>
   </w:num>
   <w:num w:numId="14">
     <w:abstractNumId w:val="1"/>
@@ -36816,61 +38909,70 @@
     <w:abstractNumId w:val="0"/>
   </w:num>
   <w:num w:numId="16">
-    <w:abstractNumId w:val="17"/>
+    <w:abstractNumId w:val="18"/>
   </w:num>
   <w:num w:numId="17">
+    <w:abstractNumId w:val="11"/>
+  </w:num>
+  <w:num w:numId="18">
+    <w:abstractNumId w:val="26"/>
+  </w:num>
+  <w:num w:numId="19">
+    <w:abstractNumId w:val="16"/>
+  </w:num>
+  <w:num w:numId="20">
+    <w:abstractNumId w:val="28"/>
+  </w:num>
+  <w:num w:numId="21">
+    <w:abstractNumId w:val="20"/>
+  </w:num>
+  <w:num w:numId="22">
     <w:abstractNumId w:val="10"/>
   </w:num>
-  <w:num w:numId="18">
-    <w:abstractNumId w:val="24"/>
+  <w:num w:numId="23">
+    <w:abstractNumId w:val="23"/>
   </w:num>
-  <w:num w:numId="19">
-    <w:abstractNumId w:val="15"/>
+  <w:num w:numId="24">
+    <w:abstractNumId w:val="8"/>
   </w:num>
-  <w:num w:numId="20">
-    <w:abstractNumId w:val="26"/>
+  <w:num w:numId="25">
+    <w:abstractNumId w:val="14"/>
   </w:num>
-  <w:num w:numId="21">
+  <w:num w:numId="26">
+    <w:abstractNumId w:val="7"/>
+  </w:num>
+  <w:num w:numId="27">
+    <w:abstractNumId w:val="36"/>
+  </w:num>
+  <w:num w:numId="28">
+    <w:abstractNumId w:val="25"/>
+  </w:num>
+  <w:num w:numId="29">
+    <w:abstractNumId w:val="32"/>
+  </w:num>
+  <w:num w:numId="30">
     <w:abstractNumId w:val="19"/>
   </w:num>
-  <w:num w:numId="22">
-    <w:abstractNumId w:val="9"/>
-  </w:num>
-  <w:num w:numId="23">
-    <w:abstractNumId w:val="22"/>
-  </w:num>
-  <w:num w:numId="24">
-    <w:abstractNumId w:val="7"/>
-  </w:num>
-  <w:num w:numId="25">
-    <w:abstractNumId w:val="13"/>
-  </w:num>
-  <w:num w:numId="26">
-    <w:abstractNumId w:val="6"/>
-  </w:num>
-  <w:num w:numId="27">
+  <w:num w:numId="31">
     <w:abstractNumId w:val="33"/>
-  </w:num>
-  <w:num w:numId="28">
-    <w:abstractNumId w:val="23"/>
-  </w:num>
-  <w:num w:numId="29">
-    <w:abstractNumId w:val="29"/>
-  </w:num>
-  <w:num w:numId="30">
-    <w:abstractNumId w:val="18"/>
-  </w:num>
-  <w:num w:numId="31">
-    <w:abstractNumId w:val="30"/>
   </w:num>
   <w:num w:numId="32">
     <w:abstractNumId w:val="4"/>
   </w:num>
   <w:num w:numId="33">
-    <w:abstractNumId w:val="12"/>
+    <w:abstractNumId w:val="13"/>
   </w:num>
   <w:num w:numId="34">
-    <w:abstractNumId w:val="21"/>
+    <w:abstractNumId w:val="22"/>
+  </w:num>
+  <w:num w:numId="35">
+    <w:abstractNumId w:val="5"/>
+  </w:num>
+  <w:num w:numId="36">
+    <w:abstractNumId w:val="30"/>
+  </w:num>
+  <w:num w:numId="37">
+    <w:abstractNumId w:val="24"/>
   </w:num>
 </w:numbering>
 </file>
@@ -39902,122 +42004,122 @@
     </dgm:pt>
   </dgm:ptLst>
   <dgm:cxnLst>
+    <dgm:cxn modelId="{39B2A912-DAE3-423A-80BE-41F9EEB33265}" type="presOf" srcId="{D147D25D-3723-4D1B-A701-7675AA452707}" destId="{8BAAC2FC-5D65-4DA4-91D8-11B62C57A4B6}" srcOrd="0" destOrd="0" presId="urn:microsoft.com/office/officeart/2005/8/layout/hierarchy1"/>
+    <dgm:cxn modelId="{EE964F0C-BF75-42EC-92B8-09467BB736BD}" type="presOf" srcId="{9000D453-E4CB-4949-BA67-82BE10C81DA2}" destId="{C03F724D-3AF9-45C5-9F64-B78B3F1E53E3}" srcOrd="0" destOrd="0" presId="urn:microsoft.com/office/officeart/2005/8/layout/hierarchy1"/>
+    <dgm:cxn modelId="{5AA987F7-60C1-4F23-9A1F-51D34F68DAB4}" type="presOf" srcId="{9AEE8EDC-0108-4855-95DA-4D20BCA829F7}" destId="{ABAA0F0D-0826-4A74-BBDF-397E47C377E1}" srcOrd="0" destOrd="0" presId="urn:microsoft.com/office/officeart/2005/8/layout/hierarchy1"/>
+    <dgm:cxn modelId="{D4B67E7F-2B6D-4248-8D26-4E0F922B2B42}" srcId="{9000D453-E4CB-4949-BA67-82BE10C81DA2}" destId="{5226D533-5E81-43AE-9F6B-2EE1D66A6124}" srcOrd="0" destOrd="0" parTransId="{791948F8-67F0-46A8-BC23-C5F22D2E54F8}" sibTransId="{18B2B3CA-F555-40FD-ADA1-66782F8B73FC}"/>
+    <dgm:cxn modelId="{53D98574-8856-4AC8-A7B1-F2E30AE7E890}" type="presOf" srcId="{CAD3BFD4-4793-4903-BDB7-94B509048F4A}" destId="{2E0F14A0-9B3F-4C5B-AAD9-C160EBF9B6B0}" srcOrd="0" destOrd="0" presId="urn:microsoft.com/office/officeart/2005/8/layout/hierarchy1"/>
+    <dgm:cxn modelId="{2F31A47D-F727-484A-AEA2-74E0D2A5DC9E}" srcId="{5AA1DA01-254B-46BF-803D-AAE948BFB881}" destId="{F396109B-8644-4D10-B239-8D39E85291C0}" srcOrd="1" destOrd="0" parTransId="{12B44837-F079-4F80-94E9-48B4BEF10ACE}" sibTransId="{AFBACCEF-644E-4474-82AC-48BC8BA6C029}"/>
+    <dgm:cxn modelId="{A7D2866B-5686-4FB2-8BBF-3C5CC61EA0E3}" type="presOf" srcId="{C2C46E6D-61A8-492A-8D34-C30DFB4BD030}" destId="{B699CAC3-E5E3-44C8-877E-34565E487345}" srcOrd="0" destOrd="0" presId="urn:microsoft.com/office/officeart/2005/8/layout/hierarchy1"/>
+    <dgm:cxn modelId="{AC55599B-9095-471B-91B0-3472A641A9F0}" srcId="{CAD3BFD4-4793-4903-BDB7-94B509048F4A}" destId="{3E33D4DC-6736-44F7-A33A-5BE258E0ABA1}" srcOrd="2" destOrd="0" parTransId="{757BC75C-9911-4D06-9DC3-DB4E4D6149B8}" sibTransId="{D31587FD-8D71-4105-B5BB-BD7B1A3ED949}"/>
+    <dgm:cxn modelId="{DB97A400-482C-4231-83E7-5B2B40D1035C}" type="presOf" srcId="{131BC89C-0773-4D27-B91F-ECD41676226E}" destId="{E3C203B4-6CF9-4005-93C5-A6E4A49C5DB8}" srcOrd="0" destOrd="0" presId="urn:microsoft.com/office/officeart/2005/8/layout/hierarchy1"/>
+    <dgm:cxn modelId="{26A787AD-1A4E-4C9B-9DDB-BF75A7CB90EB}" type="presOf" srcId="{D7BD974E-C191-4DA6-81D3-AE6FAE8C38C7}" destId="{6FA09658-643D-42F2-979A-B6BDEF860025}" srcOrd="0" destOrd="0" presId="urn:microsoft.com/office/officeart/2005/8/layout/hierarchy1"/>
+    <dgm:cxn modelId="{0A378951-68F0-4BC5-8365-00A6DEF96A16}" srcId="{CAD3BFD4-4793-4903-BDB7-94B509048F4A}" destId="{C2C46E6D-61A8-492A-8D34-C30DFB4BD030}" srcOrd="0" destOrd="0" parTransId="{091FE14F-7886-4379-AB66-08E4D68A700A}" sibTransId="{88871D47-CBA8-46DC-9A68-62E9AC842E1F}"/>
+    <dgm:cxn modelId="{4D3CD714-FEED-424A-9DF1-B9A0B3561968}" type="presOf" srcId="{51E8ADC5-3AFC-4003-A0C3-7CFF4C4B7D28}" destId="{393467A7-A880-420A-97EF-D6A784224FEB}" srcOrd="0" destOrd="0" presId="urn:microsoft.com/office/officeart/2005/8/layout/hierarchy1"/>
+    <dgm:cxn modelId="{9EFB0037-738B-47B4-B896-F05650608295}" type="presOf" srcId="{091FE14F-7886-4379-AB66-08E4D68A700A}" destId="{5B12885D-0F77-4AE8-B754-D8B21BC9CFB3}" srcOrd="0" destOrd="0" presId="urn:microsoft.com/office/officeart/2005/8/layout/hierarchy1"/>
+    <dgm:cxn modelId="{D65FCCCD-09FB-4990-9BBF-65D94B524346}" type="presOf" srcId="{5AA1DA01-254B-46BF-803D-AAE948BFB881}" destId="{25885DFF-C9DA-47A4-836B-E1936B430D73}" srcOrd="0" destOrd="0" presId="urn:microsoft.com/office/officeart/2005/8/layout/hierarchy1"/>
+    <dgm:cxn modelId="{77FF8D48-BC4F-4A97-B101-AC0D4471DE6F}" srcId="{51E8ADC5-3AFC-4003-A0C3-7CFF4C4B7D28}" destId="{3CA7BFC0-9BA1-46A0-B859-1A29298FE0DC}" srcOrd="0" destOrd="0" parTransId="{560642FF-2EBC-46D8-8DA3-2743CD756574}" sibTransId="{81A58226-0A62-4948-9689-40CAA5296A1A}"/>
+    <dgm:cxn modelId="{FE1B01BF-0314-455C-A304-1B9B01F3EA79}" type="presOf" srcId="{95B61260-44D6-483F-9498-37817D99D070}" destId="{6EDDDEFF-CDBF-4E14-9CCB-C7D6BC79F0B7}" srcOrd="0" destOrd="0" presId="urn:microsoft.com/office/officeart/2005/8/layout/hierarchy1"/>
+    <dgm:cxn modelId="{CB9C7866-9260-4710-B063-C8250A742D2F}" srcId="{CAD3BFD4-4793-4903-BDB7-94B509048F4A}" destId="{9000D453-E4CB-4949-BA67-82BE10C81DA2}" srcOrd="4" destOrd="0" parTransId="{D0A2B1BE-F05B-4207-9CEF-F03AC56BC378}" sibTransId="{0B273A25-313A-478C-9799-DB423A33940C}"/>
+    <dgm:cxn modelId="{BBD04289-C26E-4015-ACB1-809BB5723C9B}" srcId="{CAD3BFD4-4793-4903-BDB7-94B509048F4A}" destId="{67CB8F21-D43B-4573-8481-9A979CDAE9A2}" srcOrd="3" destOrd="0" parTransId="{9AEE8EDC-0108-4855-95DA-4D20BCA829F7}" sibTransId="{1C2E9DE9-C3C0-4387-ABD7-41F14FB9A319}"/>
+    <dgm:cxn modelId="{FE3B8AB4-8A54-4E90-8049-2376626F4842}" type="presOf" srcId="{560642FF-2EBC-46D8-8DA3-2743CD756574}" destId="{6E5693FF-A4A8-4B23-BF20-58009D80C5FA}" srcOrd="0" destOrd="0" presId="urn:microsoft.com/office/officeart/2005/8/layout/hierarchy1"/>
+    <dgm:cxn modelId="{5E987976-7DA1-4061-B6CA-50C48A42DD03}" srcId="{D147D25D-3723-4D1B-A701-7675AA452707}" destId="{5AA1DA01-254B-46BF-803D-AAE948BFB881}" srcOrd="0" destOrd="0" parTransId="{820038E5-3803-4490-A26A-10D393FF3E05}" sibTransId="{66EED549-07E9-4BF8-BB59-7EA117D797BF}"/>
+    <dgm:cxn modelId="{DD7F94A7-3A27-4A60-810B-38D4DED6067B}" type="presOf" srcId="{D0A2B1BE-F05B-4207-9CEF-F03AC56BC378}" destId="{9E84F353-80AC-434E-8EF0-9AC2C0420AFF}" srcOrd="0" destOrd="0" presId="urn:microsoft.com/office/officeart/2005/8/layout/hierarchy1"/>
+    <dgm:cxn modelId="{E9D6C508-92A7-4D19-80E6-ACAD4A35E55D}" type="presOf" srcId="{791948F8-67F0-46A8-BC23-C5F22D2E54F8}" destId="{901330CD-479D-4821-9E1A-ABE6B1ACB567}" srcOrd="0" destOrd="0" presId="urn:microsoft.com/office/officeart/2005/8/layout/hierarchy1"/>
+    <dgm:cxn modelId="{7831578E-01BF-4222-B29F-6B8F42B6957E}" type="presOf" srcId="{AD9D782E-7557-4883-8721-AC48C8841166}" destId="{6F4CBB79-CD5B-4EC8-806C-FA9FD80635C3}" srcOrd="0" destOrd="0" presId="urn:microsoft.com/office/officeart/2005/8/layout/hierarchy1"/>
+    <dgm:cxn modelId="{D567B806-29DC-46DA-A197-56AE267841FB}" type="presOf" srcId="{A1C90B07-4E50-4FDD-BE77-BD81DF4E15DB}" destId="{B41FBE67-C3B5-4181-B101-96E451C009C3}" srcOrd="0" destOrd="0" presId="urn:microsoft.com/office/officeart/2005/8/layout/hierarchy1"/>
     <dgm:cxn modelId="{C3275464-60CB-4818-9631-2B52B45A9D9A}" srcId="{5AA1DA01-254B-46BF-803D-AAE948BFB881}" destId="{D7BD974E-C191-4DA6-81D3-AE6FAE8C38C7}" srcOrd="3" destOrd="0" parTransId="{95B61260-44D6-483F-9498-37817D99D070}" sibTransId="{FCDDF97F-DCA2-4631-973F-16D8E5F66754}"/>
-    <dgm:cxn modelId="{0BD5B996-5C52-4864-956B-6D470A24900E}" type="presOf" srcId="{791948F8-67F0-46A8-BC23-C5F22D2E54F8}" destId="{901330CD-479D-4821-9E1A-ABE6B1ACB567}" srcOrd="0" destOrd="0" presId="urn:microsoft.com/office/officeart/2005/8/layout/hierarchy1"/>
-    <dgm:cxn modelId="{5F58FD63-733A-44D4-8815-F4A374D02FDF}" type="presOf" srcId="{5E0E9C11-86BB-4A09-98F6-A2202F493886}" destId="{369D93CC-A259-47DE-A8B7-99463B7FB6C8}" srcOrd="0" destOrd="0" presId="urn:microsoft.com/office/officeart/2005/8/layout/hierarchy1"/>
-    <dgm:cxn modelId="{5E987976-7DA1-4061-B6CA-50C48A42DD03}" srcId="{D147D25D-3723-4D1B-A701-7675AA452707}" destId="{5AA1DA01-254B-46BF-803D-AAE948BFB881}" srcOrd="0" destOrd="0" parTransId="{820038E5-3803-4490-A26A-10D393FF3E05}" sibTransId="{66EED549-07E9-4BF8-BB59-7EA117D797BF}"/>
-    <dgm:cxn modelId="{74E67B94-F038-44FA-BBD8-3B69834C6C40}" type="presOf" srcId="{4E1F74EB-FABD-4C1E-92D5-E8E12F42F8BC}" destId="{F6FFE223-8FDD-4A8A-A2CB-0585C4015B74}" srcOrd="0" destOrd="0" presId="urn:microsoft.com/office/officeart/2005/8/layout/hierarchy1"/>
-    <dgm:cxn modelId="{BBD04289-C26E-4015-ACB1-809BB5723C9B}" srcId="{CAD3BFD4-4793-4903-BDB7-94B509048F4A}" destId="{67CB8F21-D43B-4573-8481-9A979CDAE9A2}" srcOrd="3" destOrd="0" parTransId="{9AEE8EDC-0108-4855-95DA-4D20BCA829F7}" sibTransId="{1C2E9DE9-C3C0-4387-ABD7-41F14FB9A319}"/>
-    <dgm:cxn modelId="{C344154F-A936-4E0A-8B25-5B6481C09CE5}" type="presOf" srcId="{9AEE8EDC-0108-4855-95DA-4D20BCA829F7}" destId="{ABAA0F0D-0826-4A74-BBDF-397E47C377E1}" srcOrd="0" destOrd="0" presId="urn:microsoft.com/office/officeart/2005/8/layout/hierarchy1"/>
-    <dgm:cxn modelId="{DB521FE6-9C73-4007-88BE-8052B3D3F95F}" type="presOf" srcId="{560642FF-2EBC-46D8-8DA3-2743CD756574}" destId="{6E5693FF-A4A8-4B23-BF20-58009D80C5FA}" srcOrd="0" destOrd="0" presId="urn:microsoft.com/office/officeart/2005/8/layout/hierarchy1"/>
-    <dgm:cxn modelId="{B743B025-8264-4252-9139-89601F265CD4}" type="presOf" srcId="{3CA7BFC0-9BA1-46A0-B859-1A29298FE0DC}" destId="{18258405-F1A0-4EE6-9509-74D66AE616A5}" srcOrd="0" destOrd="0" presId="urn:microsoft.com/office/officeart/2005/8/layout/hierarchy1"/>
-    <dgm:cxn modelId="{6421D7B6-3ACF-4D97-9058-58E8B9B7E1A6}" type="presOf" srcId="{51E8ADC5-3AFC-4003-A0C3-7CFF4C4B7D28}" destId="{393467A7-A880-420A-97EF-D6A784224FEB}" srcOrd="0" destOrd="0" presId="urn:microsoft.com/office/officeart/2005/8/layout/hierarchy1"/>
-    <dgm:cxn modelId="{D4B67E7F-2B6D-4248-8D26-4E0F922B2B42}" srcId="{9000D453-E4CB-4949-BA67-82BE10C81DA2}" destId="{5226D533-5E81-43AE-9F6B-2EE1D66A6124}" srcOrd="0" destOrd="0" parTransId="{791948F8-67F0-46A8-BC23-C5F22D2E54F8}" sibTransId="{18B2B3CA-F555-40FD-ADA1-66782F8B73FC}"/>
-    <dgm:cxn modelId="{9D2B35DA-A30F-4957-9D3F-AFE2170D2A16}" type="presOf" srcId="{757BC75C-9911-4D06-9DC3-DB4E4D6149B8}" destId="{36546806-4A38-47B1-8D44-B7B688689FF2}" srcOrd="0" destOrd="0" presId="urn:microsoft.com/office/officeart/2005/8/layout/hierarchy1"/>
-    <dgm:cxn modelId="{E00EBEC2-87C6-42A5-9BBD-E5E926CE4196}" type="presOf" srcId="{9000D453-E4CB-4949-BA67-82BE10C81DA2}" destId="{C03F724D-3AF9-45C5-9F64-B78B3F1E53E3}" srcOrd="0" destOrd="0" presId="urn:microsoft.com/office/officeart/2005/8/layout/hierarchy1"/>
-    <dgm:cxn modelId="{6484996C-F06A-400F-8471-721466C281C9}" type="presOf" srcId="{D0A2B1BE-F05B-4207-9CEF-F03AC56BC378}" destId="{9E84F353-80AC-434E-8EF0-9AC2C0420AFF}" srcOrd="0" destOrd="0" presId="urn:microsoft.com/office/officeart/2005/8/layout/hierarchy1"/>
-    <dgm:cxn modelId="{CB9C7866-9260-4710-B063-C8250A742D2F}" srcId="{CAD3BFD4-4793-4903-BDB7-94B509048F4A}" destId="{9000D453-E4CB-4949-BA67-82BE10C81DA2}" srcOrd="4" destOrd="0" parTransId="{D0A2B1BE-F05B-4207-9CEF-F03AC56BC378}" sibTransId="{0B273A25-313A-478C-9799-DB423A33940C}"/>
-    <dgm:cxn modelId="{CDC7C06A-D0DE-42E9-989D-CC8F87363933}" type="presOf" srcId="{67CB8F21-D43B-4573-8481-9A979CDAE9A2}" destId="{F2181DBA-4DD5-4050-BCCF-12DDE8E4E141}" srcOrd="0" destOrd="0" presId="urn:microsoft.com/office/officeart/2005/8/layout/hierarchy1"/>
-    <dgm:cxn modelId="{0A378951-68F0-4BC5-8365-00A6DEF96A16}" srcId="{CAD3BFD4-4793-4903-BDB7-94B509048F4A}" destId="{C2C46E6D-61A8-492A-8D34-C30DFB4BD030}" srcOrd="0" destOrd="0" parTransId="{091FE14F-7886-4379-AB66-08E4D68A700A}" sibTransId="{88871D47-CBA8-46DC-9A68-62E9AC842E1F}"/>
-    <dgm:cxn modelId="{B428A3D1-8F4A-4970-B700-5B3433CFB8A2}" type="presOf" srcId="{091FE14F-7886-4379-AB66-08E4D68A700A}" destId="{5B12885D-0F77-4AE8-B754-D8B21BC9CFB3}" srcOrd="0" destOrd="0" presId="urn:microsoft.com/office/officeart/2005/8/layout/hierarchy1"/>
-    <dgm:cxn modelId="{1E24ACDB-5E25-4047-B51F-EBDC64F6CC26}" type="presOf" srcId="{12B44837-F079-4F80-94E9-48B4BEF10ACE}" destId="{FBB416C7-44D8-431A-9BC6-C43FD5A7266A}" srcOrd="0" destOrd="0" presId="urn:microsoft.com/office/officeart/2005/8/layout/hierarchy1"/>
-    <dgm:cxn modelId="{AC55599B-9095-471B-91B0-3472A641A9F0}" srcId="{CAD3BFD4-4793-4903-BDB7-94B509048F4A}" destId="{3E33D4DC-6736-44F7-A33A-5BE258E0ABA1}" srcOrd="2" destOrd="0" parTransId="{757BC75C-9911-4D06-9DC3-DB4E4D6149B8}" sibTransId="{D31587FD-8D71-4105-B5BB-BD7B1A3ED949}"/>
-    <dgm:cxn modelId="{48D2C81F-BF92-4809-BD35-1AE0CED73683}" type="presOf" srcId="{CAD3BFD4-4793-4903-BDB7-94B509048F4A}" destId="{2E0F14A0-9B3F-4C5B-AAD9-C160EBF9B6B0}" srcOrd="0" destOrd="0" presId="urn:microsoft.com/office/officeart/2005/8/layout/hierarchy1"/>
-    <dgm:cxn modelId="{E05062D9-8CB4-417D-AF19-F66788FFDB66}" type="presOf" srcId="{5AA1DA01-254B-46BF-803D-AAE948BFB881}" destId="{25885DFF-C9DA-47A4-836B-E1936B430D73}" srcOrd="0" destOrd="0" presId="urn:microsoft.com/office/officeart/2005/8/layout/hierarchy1"/>
-    <dgm:cxn modelId="{B13C6562-1BDE-4AF9-AB56-9029E45C68AB}" type="presOf" srcId="{AD9D782E-7557-4883-8721-AC48C8841166}" destId="{6F4CBB79-CD5B-4EC8-806C-FA9FD80635C3}" srcOrd="0" destOrd="0" presId="urn:microsoft.com/office/officeart/2005/8/layout/hierarchy1"/>
-    <dgm:cxn modelId="{F750BDD2-AB19-458E-81EF-3FAA02BB643E}" type="presOf" srcId="{5226D533-5E81-43AE-9F6B-2EE1D66A6124}" destId="{11151BF1-7B71-42FF-BD08-60ED7CF2B970}" srcOrd="0" destOrd="0" presId="urn:microsoft.com/office/officeart/2005/8/layout/hierarchy1"/>
-    <dgm:cxn modelId="{72A86C4A-AD9A-49E2-8536-B3E0D02ABFCC}" type="presOf" srcId="{C2C46E6D-61A8-492A-8D34-C30DFB4BD030}" destId="{B699CAC3-E5E3-44C8-877E-34565E487345}" srcOrd="0" destOrd="0" presId="urn:microsoft.com/office/officeart/2005/8/layout/hierarchy1"/>
+    <dgm:cxn modelId="{036E505A-1965-4677-BE1D-9A0FA51AC013}" srcId="{CAD3BFD4-4793-4903-BDB7-94B509048F4A}" destId="{51E8ADC5-3AFC-4003-A0C3-7CFF4C4B7D28}" srcOrd="5" destOrd="0" parTransId="{131BC89C-0773-4D27-B91F-ECD41676226E}" sibTransId="{6F6541AA-D00D-4371-AD86-C1C7837EFD6F}"/>
+    <dgm:cxn modelId="{3738540A-0351-4369-9B4F-5C699E569ABB}" type="presOf" srcId="{5226D533-5E81-43AE-9F6B-2EE1D66A6124}" destId="{11151BF1-7B71-42FF-BD08-60ED7CF2B970}" srcOrd="0" destOrd="0" presId="urn:microsoft.com/office/officeart/2005/8/layout/hierarchy1"/>
+    <dgm:cxn modelId="{2DD56DB1-4AB3-44D4-B1D4-D80929F95DF1}" type="presOf" srcId="{757BC75C-9911-4D06-9DC3-DB4E4D6149B8}" destId="{36546806-4A38-47B1-8D44-B7B688689FF2}" srcOrd="0" destOrd="0" presId="urn:microsoft.com/office/officeart/2005/8/layout/hierarchy1"/>
+    <dgm:cxn modelId="{2ACCCDB8-85F2-4C2D-B54E-4E4F3F82538A}" type="presOf" srcId="{3CA7BFC0-9BA1-46A0-B859-1A29298FE0DC}" destId="{18258405-F1A0-4EE6-9509-74D66AE616A5}" srcOrd="0" destOrd="0" presId="urn:microsoft.com/office/officeart/2005/8/layout/hierarchy1"/>
+    <dgm:cxn modelId="{DB539F6D-1147-4EFF-AFF0-7A6ABB6AFA23}" type="presOf" srcId="{F1A930CB-29CB-4BD6-AD99-0DFF86DD7346}" destId="{B5A3DAA4-BA3F-4E58-BB3B-F1FA91CF35EB}" srcOrd="0" destOrd="0" presId="urn:microsoft.com/office/officeart/2005/8/layout/hierarchy1"/>
+    <dgm:cxn modelId="{5BDC4CF6-4BC5-46BA-9580-A84DF1DC2B75}" type="presOf" srcId="{5E0E9C11-86BB-4A09-98F6-A2202F493886}" destId="{369D93CC-A259-47DE-A8B7-99463B7FB6C8}" srcOrd="0" destOrd="0" presId="urn:microsoft.com/office/officeart/2005/8/layout/hierarchy1"/>
+    <dgm:cxn modelId="{46A89F4F-38B6-470E-9153-CFA14F34B83D}" type="presOf" srcId="{67CB8F21-D43B-4573-8481-9A979CDAE9A2}" destId="{F2181DBA-4DD5-4050-BCCF-12DDE8E4E141}" srcOrd="0" destOrd="0" presId="urn:microsoft.com/office/officeart/2005/8/layout/hierarchy1"/>
+    <dgm:cxn modelId="{54CD3997-5B29-4C4D-B5E1-D62EB5B6570F}" srcId="{5AA1DA01-254B-46BF-803D-AAE948BFB881}" destId="{CAD3BFD4-4793-4903-BDB7-94B509048F4A}" srcOrd="0" destOrd="0" parTransId="{AD9D782E-7557-4883-8721-AC48C8841166}" sibTransId="{8EFBF87B-A074-4B40-A31A-00F070ACBFE1}"/>
+    <dgm:cxn modelId="{8803A846-B552-42C8-ABE9-6AB32D349037}" srcId="{5AA1DA01-254B-46BF-803D-AAE948BFB881}" destId="{4E1F74EB-FABD-4C1E-92D5-E8E12F42F8BC}" srcOrd="2" destOrd="0" parTransId="{A1C90B07-4E50-4FDD-BE77-BD81DF4E15DB}" sibTransId="{349EF6CB-0C37-4075-B31C-644C7FC8FD67}"/>
+    <dgm:cxn modelId="{A8071A57-45B8-422C-8F0B-D392BE584645}" type="presOf" srcId="{4E1F74EB-FABD-4C1E-92D5-E8E12F42F8BC}" destId="{F6FFE223-8FDD-4A8A-A2CB-0585C4015B74}" srcOrd="0" destOrd="0" presId="urn:microsoft.com/office/officeart/2005/8/layout/hierarchy1"/>
+    <dgm:cxn modelId="{D0A69322-8B61-4CBD-B5C4-3BA559B8C93B}" type="presOf" srcId="{F396109B-8644-4D10-B239-8D39E85291C0}" destId="{75887B4D-F1FE-46C6-BC18-43B2804F2134}" srcOrd="0" destOrd="0" presId="urn:microsoft.com/office/officeart/2005/8/layout/hierarchy1"/>
     <dgm:cxn modelId="{5B138DAE-21D3-4841-A5E9-0E974538A53E}" srcId="{CAD3BFD4-4793-4903-BDB7-94B509048F4A}" destId="{F1A930CB-29CB-4BD6-AD99-0DFF86DD7346}" srcOrd="1" destOrd="0" parTransId="{5E0E9C11-86BB-4A09-98F6-A2202F493886}" sibTransId="{68A4B4B1-9ECF-412D-B7AF-7692115A87C6}"/>
-    <dgm:cxn modelId="{7EE1A0B3-B438-4CD2-A31F-71B4D85933A3}" type="presOf" srcId="{3E33D4DC-6736-44F7-A33A-5BE258E0ABA1}" destId="{F453F617-AF21-431F-B31D-E322A0ED7464}" srcOrd="0" destOrd="0" presId="urn:microsoft.com/office/officeart/2005/8/layout/hierarchy1"/>
-    <dgm:cxn modelId="{2F31A47D-F727-484A-AEA2-74E0D2A5DC9E}" srcId="{5AA1DA01-254B-46BF-803D-AAE948BFB881}" destId="{F396109B-8644-4D10-B239-8D39E85291C0}" srcOrd="1" destOrd="0" parTransId="{12B44837-F079-4F80-94E9-48B4BEF10ACE}" sibTransId="{AFBACCEF-644E-4474-82AC-48BC8BA6C029}"/>
-    <dgm:cxn modelId="{BF9CB9B8-90CE-4561-A054-A86E2E1AC038}" type="presOf" srcId="{131BC89C-0773-4D27-B91F-ECD41676226E}" destId="{E3C203B4-6CF9-4005-93C5-A6E4A49C5DB8}" srcOrd="0" destOrd="0" presId="urn:microsoft.com/office/officeart/2005/8/layout/hierarchy1"/>
-    <dgm:cxn modelId="{55001FA9-39B1-420D-85D3-2EC8744C5365}" type="presOf" srcId="{D147D25D-3723-4D1B-A701-7675AA452707}" destId="{8BAAC2FC-5D65-4DA4-91D8-11B62C57A4B6}" srcOrd="0" destOrd="0" presId="urn:microsoft.com/office/officeart/2005/8/layout/hierarchy1"/>
-    <dgm:cxn modelId="{C8FD0618-24DA-4E8C-BA41-331D0CB907F6}" type="presOf" srcId="{A1C90B07-4E50-4FDD-BE77-BD81DF4E15DB}" destId="{B41FBE67-C3B5-4181-B101-96E451C009C3}" srcOrd="0" destOrd="0" presId="urn:microsoft.com/office/officeart/2005/8/layout/hierarchy1"/>
-    <dgm:cxn modelId="{FC594203-EB8A-4732-9AA0-A8536C594560}" type="presOf" srcId="{D7BD974E-C191-4DA6-81D3-AE6FAE8C38C7}" destId="{6FA09658-643D-42F2-979A-B6BDEF860025}" srcOrd="0" destOrd="0" presId="urn:microsoft.com/office/officeart/2005/8/layout/hierarchy1"/>
-    <dgm:cxn modelId="{77FF8D48-BC4F-4A97-B101-AC0D4471DE6F}" srcId="{51E8ADC5-3AFC-4003-A0C3-7CFF4C4B7D28}" destId="{3CA7BFC0-9BA1-46A0-B859-1A29298FE0DC}" srcOrd="0" destOrd="0" parTransId="{560642FF-2EBC-46D8-8DA3-2743CD756574}" sibTransId="{81A58226-0A62-4948-9689-40CAA5296A1A}"/>
-    <dgm:cxn modelId="{036E505A-1965-4677-BE1D-9A0FA51AC013}" srcId="{CAD3BFD4-4793-4903-BDB7-94B509048F4A}" destId="{51E8ADC5-3AFC-4003-A0C3-7CFF4C4B7D28}" srcOrd="5" destOrd="0" parTransId="{131BC89C-0773-4D27-B91F-ECD41676226E}" sibTransId="{6F6541AA-D00D-4371-AD86-C1C7837EFD6F}"/>
-    <dgm:cxn modelId="{5DD71713-A459-4FAF-ADB5-61E40DA72701}" type="presOf" srcId="{95B61260-44D6-483F-9498-37817D99D070}" destId="{6EDDDEFF-CDBF-4E14-9CCB-C7D6BC79F0B7}" srcOrd="0" destOrd="0" presId="urn:microsoft.com/office/officeart/2005/8/layout/hierarchy1"/>
-    <dgm:cxn modelId="{0B371B75-D39C-4956-B6B1-D1167227B2F5}" type="presOf" srcId="{F1A930CB-29CB-4BD6-AD99-0DFF86DD7346}" destId="{B5A3DAA4-BA3F-4E58-BB3B-F1FA91CF35EB}" srcOrd="0" destOrd="0" presId="urn:microsoft.com/office/officeart/2005/8/layout/hierarchy1"/>
-    <dgm:cxn modelId="{54CD3997-5B29-4C4D-B5E1-D62EB5B6570F}" srcId="{5AA1DA01-254B-46BF-803D-AAE948BFB881}" destId="{CAD3BFD4-4793-4903-BDB7-94B509048F4A}" srcOrd="0" destOrd="0" parTransId="{AD9D782E-7557-4883-8721-AC48C8841166}" sibTransId="{8EFBF87B-A074-4B40-A31A-00F070ACBFE1}"/>
-    <dgm:cxn modelId="{886C9F7B-DAC8-4FD4-826F-375946CEEB45}" type="presOf" srcId="{F396109B-8644-4D10-B239-8D39E85291C0}" destId="{75887B4D-F1FE-46C6-BC18-43B2804F2134}" srcOrd="0" destOrd="0" presId="urn:microsoft.com/office/officeart/2005/8/layout/hierarchy1"/>
-    <dgm:cxn modelId="{8803A846-B552-42C8-ABE9-6AB32D349037}" srcId="{5AA1DA01-254B-46BF-803D-AAE948BFB881}" destId="{4E1F74EB-FABD-4C1E-92D5-E8E12F42F8BC}" srcOrd="2" destOrd="0" parTransId="{A1C90B07-4E50-4FDD-BE77-BD81DF4E15DB}" sibTransId="{349EF6CB-0C37-4075-B31C-644C7FC8FD67}"/>
-    <dgm:cxn modelId="{04AA2DDD-4063-4C15-B65C-4F2AEA0C35AB}" type="presParOf" srcId="{8BAAC2FC-5D65-4DA4-91D8-11B62C57A4B6}" destId="{98C3E6BE-85DF-4986-84C2-FE3DC2213962}" srcOrd="0" destOrd="0" presId="urn:microsoft.com/office/officeart/2005/8/layout/hierarchy1"/>
-    <dgm:cxn modelId="{FC350354-85E6-4CCF-B2A1-06ACC96CDA5E}" type="presParOf" srcId="{98C3E6BE-85DF-4986-84C2-FE3DC2213962}" destId="{6D0725B5-5079-4FB9-B0C7-E6C68B9F3259}" srcOrd="0" destOrd="0" presId="urn:microsoft.com/office/officeart/2005/8/layout/hierarchy1"/>
-    <dgm:cxn modelId="{9CE72301-AC2F-4988-ADFD-4FFF19F468DF}" type="presParOf" srcId="{6D0725B5-5079-4FB9-B0C7-E6C68B9F3259}" destId="{C087DB08-0CC6-410D-B237-96EE70D32AAA}" srcOrd="0" destOrd="0" presId="urn:microsoft.com/office/officeart/2005/8/layout/hierarchy1"/>
-    <dgm:cxn modelId="{405F56DF-DA53-4C3D-B956-066C03F41EA4}" type="presParOf" srcId="{6D0725B5-5079-4FB9-B0C7-E6C68B9F3259}" destId="{25885DFF-C9DA-47A4-836B-E1936B430D73}" srcOrd="1" destOrd="0" presId="urn:microsoft.com/office/officeart/2005/8/layout/hierarchy1"/>
-    <dgm:cxn modelId="{B4DB7EC2-F9C2-4473-AFD3-C0050BD2FE9B}" type="presParOf" srcId="{98C3E6BE-85DF-4986-84C2-FE3DC2213962}" destId="{15744975-9C81-4B9B-AA55-A8CDA74EB43D}" srcOrd="1" destOrd="0" presId="urn:microsoft.com/office/officeart/2005/8/layout/hierarchy1"/>
-    <dgm:cxn modelId="{BBD97EEE-CBEC-44A0-9BAA-C1D3FB76508E}" type="presParOf" srcId="{15744975-9C81-4B9B-AA55-A8CDA74EB43D}" destId="{6F4CBB79-CD5B-4EC8-806C-FA9FD80635C3}" srcOrd="0" destOrd="0" presId="urn:microsoft.com/office/officeart/2005/8/layout/hierarchy1"/>
-    <dgm:cxn modelId="{9DAD75D1-20F8-4E1C-9230-738CD65AA00A}" type="presParOf" srcId="{15744975-9C81-4B9B-AA55-A8CDA74EB43D}" destId="{BD8C0472-212B-4F72-B2FF-A3E67F90E918}" srcOrd="1" destOrd="0" presId="urn:microsoft.com/office/officeart/2005/8/layout/hierarchy1"/>
-    <dgm:cxn modelId="{2E58154C-6208-488E-9E25-50A831A5BCEC}" type="presParOf" srcId="{BD8C0472-212B-4F72-B2FF-A3E67F90E918}" destId="{927CDAD8-22D7-4046-B643-10D289D8E92A}" srcOrd="0" destOrd="0" presId="urn:microsoft.com/office/officeart/2005/8/layout/hierarchy1"/>
-    <dgm:cxn modelId="{41CC6535-4D1E-4BA9-9167-91872613EED3}" type="presParOf" srcId="{927CDAD8-22D7-4046-B643-10D289D8E92A}" destId="{DB4ADD19-FC8D-4185-852A-090C7324F75E}" srcOrd="0" destOrd="0" presId="urn:microsoft.com/office/officeart/2005/8/layout/hierarchy1"/>
-    <dgm:cxn modelId="{8A862E00-3F1F-4066-A9F9-7CD99F5A0A33}" type="presParOf" srcId="{927CDAD8-22D7-4046-B643-10D289D8E92A}" destId="{2E0F14A0-9B3F-4C5B-AAD9-C160EBF9B6B0}" srcOrd="1" destOrd="0" presId="urn:microsoft.com/office/officeart/2005/8/layout/hierarchy1"/>
-    <dgm:cxn modelId="{ABAC1333-73CE-48C5-98BF-FB2E29117119}" type="presParOf" srcId="{BD8C0472-212B-4F72-B2FF-A3E67F90E918}" destId="{3A3D6DB3-E33F-4872-AC02-CC7A2015C5AD}" srcOrd="1" destOrd="0" presId="urn:microsoft.com/office/officeart/2005/8/layout/hierarchy1"/>
-    <dgm:cxn modelId="{529FC85B-0E82-4AA8-B361-611ABF8D7885}" type="presParOf" srcId="{3A3D6DB3-E33F-4872-AC02-CC7A2015C5AD}" destId="{5B12885D-0F77-4AE8-B754-D8B21BC9CFB3}" srcOrd="0" destOrd="0" presId="urn:microsoft.com/office/officeart/2005/8/layout/hierarchy1"/>
-    <dgm:cxn modelId="{5EA8EC5F-4865-48DB-9968-CFB754FC9474}" type="presParOf" srcId="{3A3D6DB3-E33F-4872-AC02-CC7A2015C5AD}" destId="{579B78E0-BD5B-4A3A-B46E-A5B72A89FB08}" srcOrd="1" destOrd="0" presId="urn:microsoft.com/office/officeart/2005/8/layout/hierarchy1"/>
-    <dgm:cxn modelId="{BCBE76CC-5409-4856-83CF-D3B465B0E3C7}" type="presParOf" srcId="{579B78E0-BD5B-4A3A-B46E-A5B72A89FB08}" destId="{62D5474E-6809-4A1B-A62C-5AB6B248B601}" srcOrd="0" destOrd="0" presId="urn:microsoft.com/office/officeart/2005/8/layout/hierarchy1"/>
-    <dgm:cxn modelId="{655E70C4-D889-4143-9CDC-44745F33F35B}" type="presParOf" srcId="{62D5474E-6809-4A1B-A62C-5AB6B248B601}" destId="{EA549833-3FC4-436F-A0E7-B9819E7218BF}" srcOrd="0" destOrd="0" presId="urn:microsoft.com/office/officeart/2005/8/layout/hierarchy1"/>
-    <dgm:cxn modelId="{A9DCD6AF-0932-458B-8F8C-33F42F0AB92D}" type="presParOf" srcId="{62D5474E-6809-4A1B-A62C-5AB6B248B601}" destId="{B699CAC3-E5E3-44C8-877E-34565E487345}" srcOrd="1" destOrd="0" presId="urn:microsoft.com/office/officeart/2005/8/layout/hierarchy1"/>
-    <dgm:cxn modelId="{C2A52036-6C69-4FD4-95F4-C1C13E54E573}" type="presParOf" srcId="{579B78E0-BD5B-4A3A-B46E-A5B72A89FB08}" destId="{D2A33064-F248-4C26-9F24-5EF6B0F6730B}" srcOrd="1" destOrd="0" presId="urn:microsoft.com/office/officeart/2005/8/layout/hierarchy1"/>
-    <dgm:cxn modelId="{670E6E3B-1CFB-43C1-800E-2BD685A88965}" type="presParOf" srcId="{3A3D6DB3-E33F-4872-AC02-CC7A2015C5AD}" destId="{369D93CC-A259-47DE-A8B7-99463B7FB6C8}" srcOrd="2" destOrd="0" presId="urn:microsoft.com/office/officeart/2005/8/layout/hierarchy1"/>
-    <dgm:cxn modelId="{E47A544C-44F6-447D-A565-5904F51868B0}" type="presParOf" srcId="{3A3D6DB3-E33F-4872-AC02-CC7A2015C5AD}" destId="{6C6D2227-5CE8-460E-A27D-529D7C9693FB}" srcOrd="3" destOrd="0" presId="urn:microsoft.com/office/officeart/2005/8/layout/hierarchy1"/>
-    <dgm:cxn modelId="{B5A42D4F-6C74-4CB0-A3F2-D23131C8050F}" type="presParOf" srcId="{6C6D2227-5CE8-460E-A27D-529D7C9693FB}" destId="{91DF9BCF-C4C0-4D47-BEBD-E0160FDC08F6}" srcOrd="0" destOrd="0" presId="urn:microsoft.com/office/officeart/2005/8/layout/hierarchy1"/>
-    <dgm:cxn modelId="{A8CFFBEC-7034-4667-AA8B-3CBB45D37C13}" type="presParOf" srcId="{91DF9BCF-C4C0-4D47-BEBD-E0160FDC08F6}" destId="{77E461AB-F356-480C-BA3B-1B07FCB48D8A}" srcOrd="0" destOrd="0" presId="urn:microsoft.com/office/officeart/2005/8/layout/hierarchy1"/>
-    <dgm:cxn modelId="{AE9503AC-4D91-4633-ACC2-241994D8DD0C}" type="presParOf" srcId="{91DF9BCF-C4C0-4D47-BEBD-E0160FDC08F6}" destId="{B5A3DAA4-BA3F-4E58-BB3B-F1FA91CF35EB}" srcOrd="1" destOrd="0" presId="urn:microsoft.com/office/officeart/2005/8/layout/hierarchy1"/>
-    <dgm:cxn modelId="{897032BC-500B-47B7-8930-B90989CA28D4}" type="presParOf" srcId="{6C6D2227-5CE8-460E-A27D-529D7C9693FB}" destId="{170B2186-6AFB-43E6-88BD-6763928D9635}" srcOrd="1" destOrd="0" presId="urn:microsoft.com/office/officeart/2005/8/layout/hierarchy1"/>
-    <dgm:cxn modelId="{005E7DBE-A2D5-4BDC-AF1A-32F0A7E61B22}" type="presParOf" srcId="{3A3D6DB3-E33F-4872-AC02-CC7A2015C5AD}" destId="{36546806-4A38-47B1-8D44-B7B688689FF2}" srcOrd="4" destOrd="0" presId="urn:microsoft.com/office/officeart/2005/8/layout/hierarchy1"/>
-    <dgm:cxn modelId="{98FAA434-F54C-4405-A7B4-B5D8969618EC}" type="presParOf" srcId="{3A3D6DB3-E33F-4872-AC02-CC7A2015C5AD}" destId="{6FCC8BB2-1F7F-48B1-96C7-E370F2EA171C}" srcOrd="5" destOrd="0" presId="urn:microsoft.com/office/officeart/2005/8/layout/hierarchy1"/>
-    <dgm:cxn modelId="{9C84B88F-B7D0-470F-B6D5-ECF2A31A2FFB}" type="presParOf" srcId="{6FCC8BB2-1F7F-48B1-96C7-E370F2EA171C}" destId="{22F422D0-30F7-4F2F-9FC3-9F90B199F43E}" srcOrd="0" destOrd="0" presId="urn:microsoft.com/office/officeart/2005/8/layout/hierarchy1"/>
-    <dgm:cxn modelId="{81D5587A-0CE4-4FC2-ABCA-195633823E0A}" type="presParOf" srcId="{22F422D0-30F7-4F2F-9FC3-9F90B199F43E}" destId="{0D0EC6E5-800B-4AB5-B71F-C11C49F18683}" srcOrd="0" destOrd="0" presId="urn:microsoft.com/office/officeart/2005/8/layout/hierarchy1"/>
-    <dgm:cxn modelId="{CF49362E-35FF-445A-9094-8D39A03B389B}" type="presParOf" srcId="{22F422D0-30F7-4F2F-9FC3-9F90B199F43E}" destId="{F453F617-AF21-431F-B31D-E322A0ED7464}" srcOrd="1" destOrd="0" presId="urn:microsoft.com/office/officeart/2005/8/layout/hierarchy1"/>
-    <dgm:cxn modelId="{2ED3C83F-4BE6-406E-8B8D-45B979432B7F}" type="presParOf" srcId="{6FCC8BB2-1F7F-48B1-96C7-E370F2EA171C}" destId="{287C0C00-5B50-4E2F-915B-4A96769BE5AF}" srcOrd="1" destOrd="0" presId="urn:microsoft.com/office/officeart/2005/8/layout/hierarchy1"/>
-    <dgm:cxn modelId="{C710E5BF-79B3-4D43-83FF-5824CD0719B2}" type="presParOf" srcId="{3A3D6DB3-E33F-4872-AC02-CC7A2015C5AD}" destId="{ABAA0F0D-0826-4A74-BBDF-397E47C377E1}" srcOrd="6" destOrd="0" presId="urn:microsoft.com/office/officeart/2005/8/layout/hierarchy1"/>
-    <dgm:cxn modelId="{B14E27C8-5F19-4E76-8CF2-DEEF26D36C38}" type="presParOf" srcId="{3A3D6DB3-E33F-4872-AC02-CC7A2015C5AD}" destId="{267BC3AB-7771-4577-8626-3629E19E99C7}" srcOrd="7" destOrd="0" presId="urn:microsoft.com/office/officeart/2005/8/layout/hierarchy1"/>
-    <dgm:cxn modelId="{73A4EFB9-1A00-4A05-A92C-A51E02864DA4}" type="presParOf" srcId="{267BC3AB-7771-4577-8626-3629E19E99C7}" destId="{6B29D56B-47CD-4411-8E67-F8E9F0CE81B4}" srcOrd="0" destOrd="0" presId="urn:microsoft.com/office/officeart/2005/8/layout/hierarchy1"/>
-    <dgm:cxn modelId="{A074110E-2D8F-4C77-8AA6-8957B4CA1056}" type="presParOf" srcId="{6B29D56B-47CD-4411-8E67-F8E9F0CE81B4}" destId="{E9F6C22D-18A5-4601-A65B-0865CD643C01}" srcOrd="0" destOrd="0" presId="urn:microsoft.com/office/officeart/2005/8/layout/hierarchy1"/>
-    <dgm:cxn modelId="{F68DF872-EA88-46AD-A1E4-84AEE184E901}" type="presParOf" srcId="{6B29D56B-47CD-4411-8E67-F8E9F0CE81B4}" destId="{F2181DBA-4DD5-4050-BCCF-12DDE8E4E141}" srcOrd="1" destOrd="0" presId="urn:microsoft.com/office/officeart/2005/8/layout/hierarchy1"/>
-    <dgm:cxn modelId="{C69C5FBC-4E00-40C0-96DB-8CF391CB350B}" type="presParOf" srcId="{267BC3AB-7771-4577-8626-3629E19E99C7}" destId="{FFA18DCD-5F00-45FC-9F70-694FC9A5DF52}" srcOrd="1" destOrd="0" presId="urn:microsoft.com/office/officeart/2005/8/layout/hierarchy1"/>
-    <dgm:cxn modelId="{29534DE0-7E9C-4CCF-BDE6-74F4E5390771}" type="presParOf" srcId="{3A3D6DB3-E33F-4872-AC02-CC7A2015C5AD}" destId="{9E84F353-80AC-434E-8EF0-9AC2C0420AFF}" srcOrd="8" destOrd="0" presId="urn:microsoft.com/office/officeart/2005/8/layout/hierarchy1"/>
-    <dgm:cxn modelId="{4BC43DDF-22BB-48F1-8FE2-89862F488C98}" type="presParOf" srcId="{3A3D6DB3-E33F-4872-AC02-CC7A2015C5AD}" destId="{D07F89F6-BA2A-4BFE-A3D1-C9B4030226EC}" srcOrd="9" destOrd="0" presId="urn:microsoft.com/office/officeart/2005/8/layout/hierarchy1"/>
-    <dgm:cxn modelId="{A5C43E09-3A33-4AC5-B10C-03A6C90F9297}" type="presParOf" srcId="{D07F89F6-BA2A-4BFE-A3D1-C9B4030226EC}" destId="{75624B99-4B30-4161-8914-D7C870BE0ED0}" srcOrd="0" destOrd="0" presId="urn:microsoft.com/office/officeart/2005/8/layout/hierarchy1"/>
-    <dgm:cxn modelId="{BC5DBE5A-12AE-4A3E-A559-1B73B4A7E40D}" type="presParOf" srcId="{75624B99-4B30-4161-8914-D7C870BE0ED0}" destId="{EB4C780D-BDF0-4315-8403-DC9267F49EED}" srcOrd="0" destOrd="0" presId="urn:microsoft.com/office/officeart/2005/8/layout/hierarchy1"/>
-    <dgm:cxn modelId="{4E424576-AA36-4BEB-B559-78E3F4A143E8}" type="presParOf" srcId="{75624B99-4B30-4161-8914-D7C870BE0ED0}" destId="{C03F724D-3AF9-45C5-9F64-B78B3F1E53E3}" srcOrd="1" destOrd="0" presId="urn:microsoft.com/office/officeart/2005/8/layout/hierarchy1"/>
-    <dgm:cxn modelId="{EE296EF4-A79A-4258-9F50-235DE1077136}" type="presParOf" srcId="{D07F89F6-BA2A-4BFE-A3D1-C9B4030226EC}" destId="{BCCA8DC3-702F-4799-B629-CBAE259C65AC}" srcOrd="1" destOrd="0" presId="urn:microsoft.com/office/officeart/2005/8/layout/hierarchy1"/>
-    <dgm:cxn modelId="{A089C50F-EB6B-4D8F-80EC-38167B71589A}" type="presParOf" srcId="{BCCA8DC3-702F-4799-B629-CBAE259C65AC}" destId="{901330CD-479D-4821-9E1A-ABE6B1ACB567}" srcOrd="0" destOrd="0" presId="urn:microsoft.com/office/officeart/2005/8/layout/hierarchy1"/>
-    <dgm:cxn modelId="{569145EC-140A-4F00-B17F-ED907785D102}" type="presParOf" srcId="{BCCA8DC3-702F-4799-B629-CBAE259C65AC}" destId="{CDB4CD05-2707-4D3A-9B18-B67D2806F761}" srcOrd="1" destOrd="0" presId="urn:microsoft.com/office/officeart/2005/8/layout/hierarchy1"/>
-    <dgm:cxn modelId="{25C62F3D-B5DB-4AFB-9233-FCF959A4D30A}" type="presParOf" srcId="{CDB4CD05-2707-4D3A-9B18-B67D2806F761}" destId="{84CF8973-202E-4EEB-857D-FB342E8FC1C0}" srcOrd="0" destOrd="0" presId="urn:microsoft.com/office/officeart/2005/8/layout/hierarchy1"/>
-    <dgm:cxn modelId="{FB97E842-066B-4D17-B725-F7EA0D92C4D9}" type="presParOf" srcId="{84CF8973-202E-4EEB-857D-FB342E8FC1C0}" destId="{91A4CA23-05FF-43E0-ABFE-9CCA626ACD3C}" srcOrd="0" destOrd="0" presId="urn:microsoft.com/office/officeart/2005/8/layout/hierarchy1"/>
-    <dgm:cxn modelId="{FE07446D-1ACC-4C42-8CDD-BD452C60AD82}" type="presParOf" srcId="{84CF8973-202E-4EEB-857D-FB342E8FC1C0}" destId="{11151BF1-7B71-42FF-BD08-60ED7CF2B970}" srcOrd="1" destOrd="0" presId="urn:microsoft.com/office/officeart/2005/8/layout/hierarchy1"/>
-    <dgm:cxn modelId="{EE17C300-5F79-41F1-B350-30BF752EC3EC}" type="presParOf" srcId="{CDB4CD05-2707-4D3A-9B18-B67D2806F761}" destId="{9F4BD01E-6FF9-4437-975F-618EFD43E2AD}" srcOrd="1" destOrd="0" presId="urn:microsoft.com/office/officeart/2005/8/layout/hierarchy1"/>
-    <dgm:cxn modelId="{544291A2-BAE1-429F-A747-525B7E2E74FC}" type="presParOf" srcId="{3A3D6DB3-E33F-4872-AC02-CC7A2015C5AD}" destId="{E3C203B4-6CF9-4005-93C5-A6E4A49C5DB8}" srcOrd="10" destOrd="0" presId="urn:microsoft.com/office/officeart/2005/8/layout/hierarchy1"/>
-    <dgm:cxn modelId="{CE23A832-8A31-4528-9DA7-EC054A8C16CE}" type="presParOf" srcId="{3A3D6DB3-E33F-4872-AC02-CC7A2015C5AD}" destId="{326E8457-AA63-4D4F-BD10-D85476246FF0}" srcOrd="11" destOrd="0" presId="urn:microsoft.com/office/officeart/2005/8/layout/hierarchy1"/>
-    <dgm:cxn modelId="{781EADA1-FE1D-45ED-8E0D-FC6F29B72BDE}" type="presParOf" srcId="{326E8457-AA63-4D4F-BD10-D85476246FF0}" destId="{D63E44F9-ECE0-4352-A8CA-9ACC94A7D476}" srcOrd="0" destOrd="0" presId="urn:microsoft.com/office/officeart/2005/8/layout/hierarchy1"/>
-    <dgm:cxn modelId="{5BF7DD3B-F058-4FAD-92D3-F758A40004B9}" type="presParOf" srcId="{D63E44F9-ECE0-4352-A8CA-9ACC94A7D476}" destId="{72BA3170-C363-4340-9E7C-E53EB323F7B9}" srcOrd="0" destOrd="0" presId="urn:microsoft.com/office/officeart/2005/8/layout/hierarchy1"/>
-    <dgm:cxn modelId="{4B8B9539-AAB9-4A35-9211-55C8487FFE95}" type="presParOf" srcId="{D63E44F9-ECE0-4352-A8CA-9ACC94A7D476}" destId="{393467A7-A880-420A-97EF-D6A784224FEB}" srcOrd="1" destOrd="0" presId="urn:microsoft.com/office/officeart/2005/8/layout/hierarchy1"/>
-    <dgm:cxn modelId="{AA2F32A8-2F3E-418E-91AC-B86A77C71BB3}" type="presParOf" srcId="{326E8457-AA63-4D4F-BD10-D85476246FF0}" destId="{34F581A6-343F-49E4-95FD-567B0D7E86CC}" srcOrd="1" destOrd="0" presId="urn:microsoft.com/office/officeart/2005/8/layout/hierarchy1"/>
-    <dgm:cxn modelId="{AB0A46E3-5407-4925-8EB8-E7045317F5D9}" type="presParOf" srcId="{34F581A6-343F-49E4-95FD-567B0D7E86CC}" destId="{6E5693FF-A4A8-4B23-BF20-58009D80C5FA}" srcOrd="0" destOrd="0" presId="urn:microsoft.com/office/officeart/2005/8/layout/hierarchy1"/>
-    <dgm:cxn modelId="{920D2ACE-FDDB-4536-A2B3-E3907029BBEB}" type="presParOf" srcId="{34F581A6-343F-49E4-95FD-567B0D7E86CC}" destId="{740DF679-962B-4D66-98BA-22B93A9E740B}" srcOrd="1" destOrd="0" presId="urn:microsoft.com/office/officeart/2005/8/layout/hierarchy1"/>
-    <dgm:cxn modelId="{218AB20D-7966-478D-904B-D3E9B489F078}" type="presParOf" srcId="{740DF679-962B-4D66-98BA-22B93A9E740B}" destId="{19662B60-8980-4161-AA3A-BBC369A04188}" srcOrd="0" destOrd="0" presId="urn:microsoft.com/office/officeart/2005/8/layout/hierarchy1"/>
-    <dgm:cxn modelId="{44DE5C39-A788-4AFC-A3C5-3804275CB69E}" type="presParOf" srcId="{19662B60-8980-4161-AA3A-BBC369A04188}" destId="{CC05F029-69BB-44A3-865A-53E7AAE6C52E}" srcOrd="0" destOrd="0" presId="urn:microsoft.com/office/officeart/2005/8/layout/hierarchy1"/>
-    <dgm:cxn modelId="{B1667452-CA14-4CD6-8380-D6A9D6AF33A4}" type="presParOf" srcId="{19662B60-8980-4161-AA3A-BBC369A04188}" destId="{18258405-F1A0-4EE6-9509-74D66AE616A5}" srcOrd="1" destOrd="0" presId="urn:microsoft.com/office/officeart/2005/8/layout/hierarchy1"/>
-    <dgm:cxn modelId="{798EB28F-5E7F-4928-839F-FB1E3B4FF145}" type="presParOf" srcId="{740DF679-962B-4D66-98BA-22B93A9E740B}" destId="{349337F8-BD60-484A-8344-6242C1683A63}" srcOrd="1" destOrd="0" presId="urn:microsoft.com/office/officeart/2005/8/layout/hierarchy1"/>
-    <dgm:cxn modelId="{562F4753-F09C-40B2-9203-13565EA4578E}" type="presParOf" srcId="{15744975-9C81-4B9B-AA55-A8CDA74EB43D}" destId="{FBB416C7-44D8-431A-9BC6-C43FD5A7266A}" srcOrd="2" destOrd="0" presId="urn:microsoft.com/office/officeart/2005/8/layout/hierarchy1"/>
-    <dgm:cxn modelId="{9747AFF1-C2B6-4DC3-A523-BD00FBCB42C8}" type="presParOf" srcId="{15744975-9C81-4B9B-AA55-A8CDA74EB43D}" destId="{A5B563C3-0FC1-436F-926A-EEFCB2308E7C}" srcOrd="3" destOrd="0" presId="urn:microsoft.com/office/officeart/2005/8/layout/hierarchy1"/>
-    <dgm:cxn modelId="{5CAB2200-A804-4667-9CA7-F788B62062FE}" type="presParOf" srcId="{A5B563C3-0FC1-436F-926A-EEFCB2308E7C}" destId="{C734AEBE-C09F-4EDA-8BD6-B382657CD4B9}" srcOrd="0" destOrd="0" presId="urn:microsoft.com/office/officeart/2005/8/layout/hierarchy1"/>
-    <dgm:cxn modelId="{20B2A89B-3ADD-427E-B930-E49A0B5E88A4}" type="presParOf" srcId="{C734AEBE-C09F-4EDA-8BD6-B382657CD4B9}" destId="{696F6FA6-E8D2-4297-8E4E-22DC15DD5A19}" srcOrd="0" destOrd="0" presId="urn:microsoft.com/office/officeart/2005/8/layout/hierarchy1"/>
-    <dgm:cxn modelId="{BED80FA5-DAE9-4C34-88F3-ABC34210A769}" type="presParOf" srcId="{C734AEBE-C09F-4EDA-8BD6-B382657CD4B9}" destId="{75887B4D-F1FE-46C6-BC18-43B2804F2134}" srcOrd="1" destOrd="0" presId="urn:microsoft.com/office/officeart/2005/8/layout/hierarchy1"/>
-    <dgm:cxn modelId="{8CA14F26-2029-46FB-BC41-D4A1F0E27C9F}" type="presParOf" srcId="{A5B563C3-0FC1-436F-926A-EEFCB2308E7C}" destId="{7392B169-2DFC-46F5-B5E8-F6A3336D7F8C}" srcOrd="1" destOrd="0" presId="urn:microsoft.com/office/officeart/2005/8/layout/hierarchy1"/>
-    <dgm:cxn modelId="{00A879DE-7C74-4017-BDDC-3F446F1576A1}" type="presParOf" srcId="{15744975-9C81-4B9B-AA55-A8CDA74EB43D}" destId="{B41FBE67-C3B5-4181-B101-96E451C009C3}" srcOrd="4" destOrd="0" presId="urn:microsoft.com/office/officeart/2005/8/layout/hierarchy1"/>
-    <dgm:cxn modelId="{4E557643-3D6D-4571-A90B-B4FF47AFFB35}" type="presParOf" srcId="{15744975-9C81-4B9B-AA55-A8CDA74EB43D}" destId="{E24D3315-3472-4F98-841E-39C1279505CC}" srcOrd="5" destOrd="0" presId="urn:microsoft.com/office/officeart/2005/8/layout/hierarchy1"/>
-    <dgm:cxn modelId="{57E9BBA5-BBFF-4B51-84CB-BCB01B5B9672}" type="presParOf" srcId="{E24D3315-3472-4F98-841E-39C1279505CC}" destId="{E2FDD8B2-C703-47B3-9083-1C6D539C9453}" srcOrd="0" destOrd="0" presId="urn:microsoft.com/office/officeart/2005/8/layout/hierarchy1"/>
-    <dgm:cxn modelId="{32532832-235F-4317-B56B-B6D272735896}" type="presParOf" srcId="{E2FDD8B2-C703-47B3-9083-1C6D539C9453}" destId="{F4DC70B6-D8F8-42BF-92E5-B75B49856F2D}" srcOrd="0" destOrd="0" presId="urn:microsoft.com/office/officeart/2005/8/layout/hierarchy1"/>
-    <dgm:cxn modelId="{31C8E0E7-8B56-4629-A1D5-1973BADD76BA}" type="presParOf" srcId="{E2FDD8B2-C703-47B3-9083-1C6D539C9453}" destId="{F6FFE223-8FDD-4A8A-A2CB-0585C4015B74}" srcOrd="1" destOrd="0" presId="urn:microsoft.com/office/officeart/2005/8/layout/hierarchy1"/>
-    <dgm:cxn modelId="{8FF41391-FC35-443F-8D02-C406A0D8EC1F}" type="presParOf" srcId="{E24D3315-3472-4F98-841E-39C1279505CC}" destId="{4C49EECF-02B9-4A64-AE42-A71546D83F2E}" srcOrd="1" destOrd="0" presId="urn:microsoft.com/office/officeart/2005/8/layout/hierarchy1"/>
-    <dgm:cxn modelId="{A7930119-3D05-43C8-AC09-EA928857D206}" type="presParOf" srcId="{15744975-9C81-4B9B-AA55-A8CDA74EB43D}" destId="{6EDDDEFF-CDBF-4E14-9CCB-C7D6BC79F0B7}" srcOrd="6" destOrd="0" presId="urn:microsoft.com/office/officeart/2005/8/layout/hierarchy1"/>
-    <dgm:cxn modelId="{D6594459-62E7-460C-B055-F1A42B200A0E}" type="presParOf" srcId="{15744975-9C81-4B9B-AA55-A8CDA74EB43D}" destId="{C207638B-AAC8-492F-B8E8-4D10FC8D7E3D}" srcOrd="7" destOrd="0" presId="urn:microsoft.com/office/officeart/2005/8/layout/hierarchy1"/>
-    <dgm:cxn modelId="{B0E34D30-407B-44A2-A682-8D5D3E12FCBF}" type="presParOf" srcId="{C207638B-AAC8-492F-B8E8-4D10FC8D7E3D}" destId="{F5D840F4-BF09-49DC-B981-D364603FC29F}" srcOrd="0" destOrd="0" presId="urn:microsoft.com/office/officeart/2005/8/layout/hierarchy1"/>
-    <dgm:cxn modelId="{BEBCBAA2-1499-49AA-BF40-059D968D2717}" type="presParOf" srcId="{F5D840F4-BF09-49DC-B981-D364603FC29F}" destId="{B01CB616-29B8-46FD-8977-0ABE85BE2132}" srcOrd="0" destOrd="0" presId="urn:microsoft.com/office/officeart/2005/8/layout/hierarchy1"/>
-    <dgm:cxn modelId="{5D0D0D09-69A8-4724-AD22-B1F70905F123}" type="presParOf" srcId="{F5D840F4-BF09-49DC-B981-D364603FC29F}" destId="{6FA09658-643D-42F2-979A-B6BDEF860025}" srcOrd="1" destOrd="0" presId="urn:microsoft.com/office/officeart/2005/8/layout/hierarchy1"/>
-    <dgm:cxn modelId="{38226121-9789-4B5D-B3E9-01C3B0B77967}" type="presParOf" srcId="{C207638B-AAC8-492F-B8E8-4D10FC8D7E3D}" destId="{E40C0A2F-F3B3-4209-A2C7-4426A49E0240}" srcOrd="1" destOrd="0" presId="urn:microsoft.com/office/officeart/2005/8/layout/hierarchy1"/>
+    <dgm:cxn modelId="{CA46E8AA-ECE2-4FEC-BE10-ED9E2AAABDC0}" type="presOf" srcId="{3E33D4DC-6736-44F7-A33A-5BE258E0ABA1}" destId="{F453F617-AF21-431F-B31D-E322A0ED7464}" srcOrd="0" destOrd="0" presId="urn:microsoft.com/office/officeart/2005/8/layout/hierarchy1"/>
+    <dgm:cxn modelId="{358565E6-371E-479B-978D-E980B4BAE165}" type="presOf" srcId="{12B44837-F079-4F80-94E9-48B4BEF10ACE}" destId="{FBB416C7-44D8-431A-9BC6-C43FD5A7266A}" srcOrd="0" destOrd="0" presId="urn:microsoft.com/office/officeart/2005/8/layout/hierarchy1"/>
+    <dgm:cxn modelId="{04650163-8843-45B7-8AA7-D4298E263029}" type="presParOf" srcId="{8BAAC2FC-5D65-4DA4-91D8-11B62C57A4B6}" destId="{98C3E6BE-85DF-4986-84C2-FE3DC2213962}" srcOrd="0" destOrd="0" presId="urn:microsoft.com/office/officeart/2005/8/layout/hierarchy1"/>
+    <dgm:cxn modelId="{11EDE6EB-6946-4303-AF80-27A6DE9FA2FE}" type="presParOf" srcId="{98C3E6BE-85DF-4986-84C2-FE3DC2213962}" destId="{6D0725B5-5079-4FB9-B0C7-E6C68B9F3259}" srcOrd="0" destOrd="0" presId="urn:microsoft.com/office/officeart/2005/8/layout/hierarchy1"/>
+    <dgm:cxn modelId="{FE113D82-9659-46B9-85CB-B6C489363907}" type="presParOf" srcId="{6D0725B5-5079-4FB9-B0C7-E6C68B9F3259}" destId="{C087DB08-0CC6-410D-B237-96EE70D32AAA}" srcOrd="0" destOrd="0" presId="urn:microsoft.com/office/officeart/2005/8/layout/hierarchy1"/>
+    <dgm:cxn modelId="{B39BEBED-6553-4D43-8D03-9653CC7E20EF}" type="presParOf" srcId="{6D0725B5-5079-4FB9-B0C7-E6C68B9F3259}" destId="{25885DFF-C9DA-47A4-836B-E1936B430D73}" srcOrd="1" destOrd="0" presId="urn:microsoft.com/office/officeart/2005/8/layout/hierarchy1"/>
+    <dgm:cxn modelId="{6B3FB34C-7379-4EA3-8540-7C7ADE830528}" type="presParOf" srcId="{98C3E6BE-85DF-4986-84C2-FE3DC2213962}" destId="{15744975-9C81-4B9B-AA55-A8CDA74EB43D}" srcOrd="1" destOrd="0" presId="urn:microsoft.com/office/officeart/2005/8/layout/hierarchy1"/>
+    <dgm:cxn modelId="{2EC43D4F-0E9A-49B3-89DF-276E13DEDCEA}" type="presParOf" srcId="{15744975-9C81-4B9B-AA55-A8CDA74EB43D}" destId="{6F4CBB79-CD5B-4EC8-806C-FA9FD80635C3}" srcOrd="0" destOrd="0" presId="urn:microsoft.com/office/officeart/2005/8/layout/hierarchy1"/>
+    <dgm:cxn modelId="{7D750871-EB72-4FF4-8596-E676C093BB48}" type="presParOf" srcId="{15744975-9C81-4B9B-AA55-A8CDA74EB43D}" destId="{BD8C0472-212B-4F72-B2FF-A3E67F90E918}" srcOrd="1" destOrd="0" presId="urn:microsoft.com/office/officeart/2005/8/layout/hierarchy1"/>
+    <dgm:cxn modelId="{E651EE8A-152B-4B87-BB61-A57DFAFCC8FC}" type="presParOf" srcId="{BD8C0472-212B-4F72-B2FF-A3E67F90E918}" destId="{927CDAD8-22D7-4046-B643-10D289D8E92A}" srcOrd="0" destOrd="0" presId="urn:microsoft.com/office/officeart/2005/8/layout/hierarchy1"/>
+    <dgm:cxn modelId="{818441EF-75E5-4DA1-8F41-4A413A5E96E1}" type="presParOf" srcId="{927CDAD8-22D7-4046-B643-10D289D8E92A}" destId="{DB4ADD19-FC8D-4185-852A-090C7324F75E}" srcOrd="0" destOrd="0" presId="urn:microsoft.com/office/officeart/2005/8/layout/hierarchy1"/>
+    <dgm:cxn modelId="{999C01BC-BD46-4160-B75F-DD56A3897D4F}" type="presParOf" srcId="{927CDAD8-22D7-4046-B643-10D289D8E92A}" destId="{2E0F14A0-9B3F-4C5B-AAD9-C160EBF9B6B0}" srcOrd="1" destOrd="0" presId="urn:microsoft.com/office/officeart/2005/8/layout/hierarchy1"/>
+    <dgm:cxn modelId="{C7FFD36E-0AC9-4260-B1EC-BD300802AACF}" type="presParOf" srcId="{BD8C0472-212B-4F72-B2FF-A3E67F90E918}" destId="{3A3D6DB3-E33F-4872-AC02-CC7A2015C5AD}" srcOrd="1" destOrd="0" presId="urn:microsoft.com/office/officeart/2005/8/layout/hierarchy1"/>
+    <dgm:cxn modelId="{285625E5-CBEE-449C-AD1B-443B9453E0E8}" type="presParOf" srcId="{3A3D6DB3-E33F-4872-AC02-CC7A2015C5AD}" destId="{5B12885D-0F77-4AE8-B754-D8B21BC9CFB3}" srcOrd="0" destOrd="0" presId="urn:microsoft.com/office/officeart/2005/8/layout/hierarchy1"/>
+    <dgm:cxn modelId="{688E5652-74F9-44CC-8CA2-60C12DEFB8BE}" type="presParOf" srcId="{3A3D6DB3-E33F-4872-AC02-CC7A2015C5AD}" destId="{579B78E0-BD5B-4A3A-B46E-A5B72A89FB08}" srcOrd="1" destOrd="0" presId="urn:microsoft.com/office/officeart/2005/8/layout/hierarchy1"/>
+    <dgm:cxn modelId="{736FEF5B-A0BE-4AFB-9483-F4EB844DF13E}" type="presParOf" srcId="{579B78E0-BD5B-4A3A-B46E-A5B72A89FB08}" destId="{62D5474E-6809-4A1B-A62C-5AB6B248B601}" srcOrd="0" destOrd="0" presId="urn:microsoft.com/office/officeart/2005/8/layout/hierarchy1"/>
+    <dgm:cxn modelId="{CED2D801-7B15-472D-9B5F-BD31712659A4}" type="presParOf" srcId="{62D5474E-6809-4A1B-A62C-5AB6B248B601}" destId="{EA549833-3FC4-436F-A0E7-B9819E7218BF}" srcOrd="0" destOrd="0" presId="urn:microsoft.com/office/officeart/2005/8/layout/hierarchy1"/>
+    <dgm:cxn modelId="{F1320443-F267-47D5-A6C4-9155A80A6518}" type="presParOf" srcId="{62D5474E-6809-4A1B-A62C-5AB6B248B601}" destId="{B699CAC3-E5E3-44C8-877E-34565E487345}" srcOrd="1" destOrd="0" presId="urn:microsoft.com/office/officeart/2005/8/layout/hierarchy1"/>
+    <dgm:cxn modelId="{95BF17F2-52B1-4FF4-AFA4-862C0FDF6B50}" type="presParOf" srcId="{579B78E0-BD5B-4A3A-B46E-A5B72A89FB08}" destId="{D2A33064-F248-4C26-9F24-5EF6B0F6730B}" srcOrd="1" destOrd="0" presId="urn:microsoft.com/office/officeart/2005/8/layout/hierarchy1"/>
+    <dgm:cxn modelId="{971EB7DA-438A-4A68-89E7-09C8570732B0}" type="presParOf" srcId="{3A3D6DB3-E33F-4872-AC02-CC7A2015C5AD}" destId="{369D93CC-A259-47DE-A8B7-99463B7FB6C8}" srcOrd="2" destOrd="0" presId="urn:microsoft.com/office/officeart/2005/8/layout/hierarchy1"/>
+    <dgm:cxn modelId="{42C2E17D-5E60-4177-8AAF-AC6AD3A4CECF}" type="presParOf" srcId="{3A3D6DB3-E33F-4872-AC02-CC7A2015C5AD}" destId="{6C6D2227-5CE8-460E-A27D-529D7C9693FB}" srcOrd="3" destOrd="0" presId="urn:microsoft.com/office/officeart/2005/8/layout/hierarchy1"/>
+    <dgm:cxn modelId="{89AA85F6-D36E-4D6C-BCED-47E50D4B95D6}" type="presParOf" srcId="{6C6D2227-5CE8-460E-A27D-529D7C9693FB}" destId="{91DF9BCF-C4C0-4D47-BEBD-E0160FDC08F6}" srcOrd="0" destOrd="0" presId="urn:microsoft.com/office/officeart/2005/8/layout/hierarchy1"/>
+    <dgm:cxn modelId="{82BAF607-B4CF-4B35-A67D-0062CAE299CD}" type="presParOf" srcId="{91DF9BCF-C4C0-4D47-BEBD-E0160FDC08F6}" destId="{77E461AB-F356-480C-BA3B-1B07FCB48D8A}" srcOrd="0" destOrd="0" presId="urn:microsoft.com/office/officeart/2005/8/layout/hierarchy1"/>
+    <dgm:cxn modelId="{1569E12B-DFA2-466C-989B-D139CFF08DFA}" type="presParOf" srcId="{91DF9BCF-C4C0-4D47-BEBD-E0160FDC08F6}" destId="{B5A3DAA4-BA3F-4E58-BB3B-F1FA91CF35EB}" srcOrd="1" destOrd="0" presId="urn:microsoft.com/office/officeart/2005/8/layout/hierarchy1"/>
+    <dgm:cxn modelId="{21B10979-510F-41CB-B994-CCC56234FAE7}" type="presParOf" srcId="{6C6D2227-5CE8-460E-A27D-529D7C9693FB}" destId="{170B2186-6AFB-43E6-88BD-6763928D9635}" srcOrd="1" destOrd="0" presId="urn:microsoft.com/office/officeart/2005/8/layout/hierarchy1"/>
+    <dgm:cxn modelId="{CBD88F7B-53AB-4A4A-A5B4-F93956D28F69}" type="presParOf" srcId="{3A3D6DB3-E33F-4872-AC02-CC7A2015C5AD}" destId="{36546806-4A38-47B1-8D44-B7B688689FF2}" srcOrd="4" destOrd="0" presId="urn:microsoft.com/office/officeart/2005/8/layout/hierarchy1"/>
+    <dgm:cxn modelId="{BC2360B6-69A5-4A82-9437-12ED767A1D6C}" type="presParOf" srcId="{3A3D6DB3-E33F-4872-AC02-CC7A2015C5AD}" destId="{6FCC8BB2-1F7F-48B1-96C7-E370F2EA171C}" srcOrd="5" destOrd="0" presId="urn:microsoft.com/office/officeart/2005/8/layout/hierarchy1"/>
+    <dgm:cxn modelId="{B8AB17EF-30CD-4B18-B914-C760BE20E519}" type="presParOf" srcId="{6FCC8BB2-1F7F-48B1-96C7-E370F2EA171C}" destId="{22F422D0-30F7-4F2F-9FC3-9F90B199F43E}" srcOrd="0" destOrd="0" presId="urn:microsoft.com/office/officeart/2005/8/layout/hierarchy1"/>
+    <dgm:cxn modelId="{BE724142-CE2A-45CA-90D2-3BE28DBA22D0}" type="presParOf" srcId="{22F422D0-30F7-4F2F-9FC3-9F90B199F43E}" destId="{0D0EC6E5-800B-4AB5-B71F-C11C49F18683}" srcOrd="0" destOrd="0" presId="urn:microsoft.com/office/officeart/2005/8/layout/hierarchy1"/>
+    <dgm:cxn modelId="{93CA307C-14C7-4CC2-BC1E-7DDD9FC012AA}" type="presParOf" srcId="{22F422D0-30F7-4F2F-9FC3-9F90B199F43E}" destId="{F453F617-AF21-431F-B31D-E322A0ED7464}" srcOrd="1" destOrd="0" presId="urn:microsoft.com/office/officeart/2005/8/layout/hierarchy1"/>
+    <dgm:cxn modelId="{13900A2A-D269-41FB-ADD9-95377E31838C}" type="presParOf" srcId="{6FCC8BB2-1F7F-48B1-96C7-E370F2EA171C}" destId="{287C0C00-5B50-4E2F-915B-4A96769BE5AF}" srcOrd="1" destOrd="0" presId="urn:microsoft.com/office/officeart/2005/8/layout/hierarchy1"/>
+    <dgm:cxn modelId="{ACA14D5A-7672-4DCF-92F5-D17AA4B765FF}" type="presParOf" srcId="{3A3D6DB3-E33F-4872-AC02-CC7A2015C5AD}" destId="{ABAA0F0D-0826-4A74-BBDF-397E47C377E1}" srcOrd="6" destOrd="0" presId="urn:microsoft.com/office/officeart/2005/8/layout/hierarchy1"/>
+    <dgm:cxn modelId="{306A2059-35F7-43D2-818C-327CCAC23718}" type="presParOf" srcId="{3A3D6DB3-E33F-4872-AC02-CC7A2015C5AD}" destId="{267BC3AB-7771-4577-8626-3629E19E99C7}" srcOrd="7" destOrd="0" presId="urn:microsoft.com/office/officeart/2005/8/layout/hierarchy1"/>
+    <dgm:cxn modelId="{1A0C9631-9E86-4216-9501-DF31C1A7C9C0}" type="presParOf" srcId="{267BC3AB-7771-4577-8626-3629E19E99C7}" destId="{6B29D56B-47CD-4411-8E67-F8E9F0CE81B4}" srcOrd="0" destOrd="0" presId="urn:microsoft.com/office/officeart/2005/8/layout/hierarchy1"/>
+    <dgm:cxn modelId="{AFB32571-5B9A-442C-8ACE-892FC151A1A2}" type="presParOf" srcId="{6B29D56B-47CD-4411-8E67-F8E9F0CE81B4}" destId="{E9F6C22D-18A5-4601-A65B-0865CD643C01}" srcOrd="0" destOrd="0" presId="urn:microsoft.com/office/officeart/2005/8/layout/hierarchy1"/>
+    <dgm:cxn modelId="{24CE8B61-2E1A-4351-A637-FA3AF8C12210}" type="presParOf" srcId="{6B29D56B-47CD-4411-8E67-F8E9F0CE81B4}" destId="{F2181DBA-4DD5-4050-BCCF-12DDE8E4E141}" srcOrd="1" destOrd="0" presId="urn:microsoft.com/office/officeart/2005/8/layout/hierarchy1"/>
+    <dgm:cxn modelId="{2663A27F-CB7A-42BC-8806-9EFDEA765D39}" type="presParOf" srcId="{267BC3AB-7771-4577-8626-3629E19E99C7}" destId="{FFA18DCD-5F00-45FC-9F70-694FC9A5DF52}" srcOrd="1" destOrd="0" presId="urn:microsoft.com/office/officeart/2005/8/layout/hierarchy1"/>
+    <dgm:cxn modelId="{A2A094A5-56F1-4758-8986-42DD453BC704}" type="presParOf" srcId="{3A3D6DB3-E33F-4872-AC02-CC7A2015C5AD}" destId="{9E84F353-80AC-434E-8EF0-9AC2C0420AFF}" srcOrd="8" destOrd="0" presId="urn:microsoft.com/office/officeart/2005/8/layout/hierarchy1"/>
+    <dgm:cxn modelId="{8509866C-7FD7-4E34-B6AD-66967FD33453}" type="presParOf" srcId="{3A3D6DB3-E33F-4872-AC02-CC7A2015C5AD}" destId="{D07F89F6-BA2A-4BFE-A3D1-C9B4030226EC}" srcOrd="9" destOrd="0" presId="urn:microsoft.com/office/officeart/2005/8/layout/hierarchy1"/>
+    <dgm:cxn modelId="{700FD7F7-3AD6-4794-B909-0A57C3F2683E}" type="presParOf" srcId="{D07F89F6-BA2A-4BFE-A3D1-C9B4030226EC}" destId="{75624B99-4B30-4161-8914-D7C870BE0ED0}" srcOrd="0" destOrd="0" presId="urn:microsoft.com/office/officeart/2005/8/layout/hierarchy1"/>
+    <dgm:cxn modelId="{6070272D-8F83-4B9F-9EA9-3D27F9C7551C}" type="presParOf" srcId="{75624B99-4B30-4161-8914-D7C870BE0ED0}" destId="{EB4C780D-BDF0-4315-8403-DC9267F49EED}" srcOrd="0" destOrd="0" presId="urn:microsoft.com/office/officeart/2005/8/layout/hierarchy1"/>
+    <dgm:cxn modelId="{D9CAEE1C-EF17-4246-8B07-449643779358}" type="presParOf" srcId="{75624B99-4B30-4161-8914-D7C870BE0ED0}" destId="{C03F724D-3AF9-45C5-9F64-B78B3F1E53E3}" srcOrd="1" destOrd="0" presId="urn:microsoft.com/office/officeart/2005/8/layout/hierarchy1"/>
+    <dgm:cxn modelId="{9D78E695-E288-433E-B873-DBFD95614F23}" type="presParOf" srcId="{D07F89F6-BA2A-4BFE-A3D1-C9B4030226EC}" destId="{BCCA8DC3-702F-4799-B629-CBAE259C65AC}" srcOrd="1" destOrd="0" presId="urn:microsoft.com/office/officeart/2005/8/layout/hierarchy1"/>
+    <dgm:cxn modelId="{C3B8591B-CD60-4E53-9EF4-0E091383C077}" type="presParOf" srcId="{BCCA8DC3-702F-4799-B629-CBAE259C65AC}" destId="{901330CD-479D-4821-9E1A-ABE6B1ACB567}" srcOrd="0" destOrd="0" presId="urn:microsoft.com/office/officeart/2005/8/layout/hierarchy1"/>
+    <dgm:cxn modelId="{AFEA3594-0B87-4B47-BFAA-0AD74E35A607}" type="presParOf" srcId="{BCCA8DC3-702F-4799-B629-CBAE259C65AC}" destId="{CDB4CD05-2707-4D3A-9B18-B67D2806F761}" srcOrd="1" destOrd="0" presId="urn:microsoft.com/office/officeart/2005/8/layout/hierarchy1"/>
+    <dgm:cxn modelId="{5BDB6A35-4C63-4CBB-A92F-6FF1DE21421E}" type="presParOf" srcId="{CDB4CD05-2707-4D3A-9B18-B67D2806F761}" destId="{84CF8973-202E-4EEB-857D-FB342E8FC1C0}" srcOrd="0" destOrd="0" presId="urn:microsoft.com/office/officeart/2005/8/layout/hierarchy1"/>
+    <dgm:cxn modelId="{5B987375-BB42-4FF6-84F0-6F57DAAD6DC9}" type="presParOf" srcId="{84CF8973-202E-4EEB-857D-FB342E8FC1C0}" destId="{91A4CA23-05FF-43E0-ABFE-9CCA626ACD3C}" srcOrd="0" destOrd="0" presId="urn:microsoft.com/office/officeart/2005/8/layout/hierarchy1"/>
+    <dgm:cxn modelId="{958F7C91-35B1-482C-A18D-A2F2F93BA858}" type="presParOf" srcId="{84CF8973-202E-4EEB-857D-FB342E8FC1C0}" destId="{11151BF1-7B71-42FF-BD08-60ED7CF2B970}" srcOrd="1" destOrd="0" presId="urn:microsoft.com/office/officeart/2005/8/layout/hierarchy1"/>
+    <dgm:cxn modelId="{918F5029-721B-43DF-92BE-5F525E30CBED}" type="presParOf" srcId="{CDB4CD05-2707-4D3A-9B18-B67D2806F761}" destId="{9F4BD01E-6FF9-4437-975F-618EFD43E2AD}" srcOrd="1" destOrd="0" presId="urn:microsoft.com/office/officeart/2005/8/layout/hierarchy1"/>
+    <dgm:cxn modelId="{25C8077B-D53E-4393-AE54-57FF00F392F5}" type="presParOf" srcId="{3A3D6DB3-E33F-4872-AC02-CC7A2015C5AD}" destId="{E3C203B4-6CF9-4005-93C5-A6E4A49C5DB8}" srcOrd="10" destOrd="0" presId="urn:microsoft.com/office/officeart/2005/8/layout/hierarchy1"/>
+    <dgm:cxn modelId="{21078BF8-006E-450F-87F9-79E461CBB5C4}" type="presParOf" srcId="{3A3D6DB3-E33F-4872-AC02-CC7A2015C5AD}" destId="{326E8457-AA63-4D4F-BD10-D85476246FF0}" srcOrd="11" destOrd="0" presId="urn:microsoft.com/office/officeart/2005/8/layout/hierarchy1"/>
+    <dgm:cxn modelId="{9BCB5208-BD8A-4E8C-999C-918BE2FC5324}" type="presParOf" srcId="{326E8457-AA63-4D4F-BD10-D85476246FF0}" destId="{D63E44F9-ECE0-4352-A8CA-9ACC94A7D476}" srcOrd="0" destOrd="0" presId="urn:microsoft.com/office/officeart/2005/8/layout/hierarchy1"/>
+    <dgm:cxn modelId="{284FEA4E-FBD6-4551-B354-0213BAC2BF5E}" type="presParOf" srcId="{D63E44F9-ECE0-4352-A8CA-9ACC94A7D476}" destId="{72BA3170-C363-4340-9E7C-E53EB323F7B9}" srcOrd="0" destOrd="0" presId="urn:microsoft.com/office/officeart/2005/8/layout/hierarchy1"/>
+    <dgm:cxn modelId="{204CF90F-B6AA-4EE1-8F04-A5ECA28BE7D8}" type="presParOf" srcId="{D63E44F9-ECE0-4352-A8CA-9ACC94A7D476}" destId="{393467A7-A880-420A-97EF-D6A784224FEB}" srcOrd="1" destOrd="0" presId="urn:microsoft.com/office/officeart/2005/8/layout/hierarchy1"/>
+    <dgm:cxn modelId="{9FCDB9D3-A38B-4B09-9ED8-ADBE6563E6E7}" type="presParOf" srcId="{326E8457-AA63-4D4F-BD10-D85476246FF0}" destId="{34F581A6-343F-49E4-95FD-567B0D7E86CC}" srcOrd="1" destOrd="0" presId="urn:microsoft.com/office/officeart/2005/8/layout/hierarchy1"/>
+    <dgm:cxn modelId="{443501E1-209F-41F5-8DD8-CE8D7F5BBB7D}" type="presParOf" srcId="{34F581A6-343F-49E4-95FD-567B0D7E86CC}" destId="{6E5693FF-A4A8-4B23-BF20-58009D80C5FA}" srcOrd="0" destOrd="0" presId="urn:microsoft.com/office/officeart/2005/8/layout/hierarchy1"/>
+    <dgm:cxn modelId="{C5AB3EBE-DA38-4629-80C9-FFE18575B6EF}" type="presParOf" srcId="{34F581A6-343F-49E4-95FD-567B0D7E86CC}" destId="{740DF679-962B-4D66-98BA-22B93A9E740B}" srcOrd="1" destOrd="0" presId="urn:microsoft.com/office/officeart/2005/8/layout/hierarchy1"/>
+    <dgm:cxn modelId="{649AAF0D-0214-4334-BF55-0A5D4AC0883B}" type="presParOf" srcId="{740DF679-962B-4D66-98BA-22B93A9E740B}" destId="{19662B60-8980-4161-AA3A-BBC369A04188}" srcOrd="0" destOrd="0" presId="urn:microsoft.com/office/officeart/2005/8/layout/hierarchy1"/>
+    <dgm:cxn modelId="{F2198456-83A0-4A0F-ACCC-1067245CCE4D}" type="presParOf" srcId="{19662B60-8980-4161-AA3A-BBC369A04188}" destId="{CC05F029-69BB-44A3-865A-53E7AAE6C52E}" srcOrd="0" destOrd="0" presId="urn:microsoft.com/office/officeart/2005/8/layout/hierarchy1"/>
+    <dgm:cxn modelId="{BB33A301-A661-457A-99DA-49B785E1D1D5}" type="presParOf" srcId="{19662B60-8980-4161-AA3A-BBC369A04188}" destId="{18258405-F1A0-4EE6-9509-74D66AE616A5}" srcOrd="1" destOrd="0" presId="urn:microsoft.com/office/officeart/2005/8/layout/hierarchy1"/>
+    <dgm:cxn modelId="{B7369DF3-5EF6-4CFD-A519-B60B9052582B}" type="presParOf" srcId="{740DF679-962B-4D66-98BA-22B93A9E740B}" destId="{349337F8-BD60-484A-8344-6242C1683A63}" srcOrd="1" destOrd="0" presId="urn:microsoft.com/office/officeart/2005/8/layout/hierarchy1"/>
+    <dgm:cxn modelId="{604AF972-8663-4338-A410-73C8B0C33BD1}" type="presParOf" srcId="{15744975-9C81-4B9B-AA55-A8CDA74EB43D}" destId="{FBB416C7-44D8-431A-9BC6-C43FD5A7266A}" srcOrd="2" destOrd="0" presId="urn:microsoft.com/office/officeart/2005/8/layout/hierarchy1"/>
+    <dgm:cxn modelId="{1A8205F5-F8DD-4FA9-AE83-25679223E8E9}" type="presParOf" srcId="{15744975-9C81-4B9B-AA55-A8CDA74EB43D}" destId="{A5B563C3-0FC1-436F-926A-EEFCB2308E7C}" srcOrd="3" destOrd="0" presId="urn:microsoft.com/office/officeart/2005/8/layout/hierarchy1"/>
+    <dgm:cxn modelId="{DBAA0AAA-A761-4FDB-9A95-D9E491E31123}" type="presParOf" srcId="{A5B563C3-0FC1-436F-926A-EEFCB2308E7C}" destId="{C734AEBE-C09F-4EDA-8BD6-B382657CD4B9}" srcOrd="0" destOrd="0" presId="urn:microsoft.com/office/officeart/2005/8/layout/hierarchy1"/>
+    <dgm:cxn modelId="{E6A92132-2B70-4C59-98C3-10BDB5AF8ECB}" type="presParOf" srcId="{C734AEBE-C09F-4EDA-8BD6-B382657CD4B9}" destId="{696F6FA6-E8D2-4297-8E4E-22DC15DD5A19}" srcOrd="0" destOrd="0" presId="urn:microsoft.com/office/officeart/2005/8/layout/hierarchy1"/>
+    <dgm:cxn modelId="{08C8A84F-3358-489E-84CB-195B844512CF}" type="presParOf" srcId="{C734AEBE-C09F-4EDA-8BD6-B382657CD4B9}" destId="{75887B4D-F1FE-46C6-BC18-43B2804F2134}" srcOrd="1" destOrd="0" presId="urn:microsoft.com/office/officeart/2005/8/layout/hierarchy1"/>
+    <dgm:cxn modelId="{5B37BB28-2949-458B-AABB-0DCF27262BA2}" type="presParOf" srcId="{A5B563C3-0FC1-436F-926A-EEFCB2308E7C}" destId="{7392B169-2DFC-46F5-B5E8-F6A3336D7F8C}" srcOrd="1" destOrd="0" presId="urn:microsoft.com/office/officeart/2005/8/layout/hierarchy1"/>
+    <dgm:cxn modelId="{B6B2550A-D46A-4188-B640-D73CCFD8655A}" type="presParOf" srcId="{15744975-9C81-4B9B-AA55-A8CDA74EB43D}" destId="{B41FBE67-C3B5-4181-B101-96E451C009C3}" srcOrd="4" destOrd="0" presId="urn:microsoft.com/office/officeart/2005/8/layout/hierarchy1"/>
+    <dgm:cxn modelId="{F15F1E22-D173-4366-87CA-D24EA2BAF936}" type="presParOf" srcId="{15744975-9C81-4B9B-AA55-A8CDA74EB43D}" destId="{E24D3315-3472-4F98-841E-39C1279505CC}" srcOrd="5" destOrd="0" presId="urn:microsoft.com/office/officeart/2005/8/layout/hierarchy1"/>
+    <dgm:cxn modelId="{D105DF8C-759E-4EA9-A4A3-7E8635F78A9D}" type="presParOf" srcId="{E24D3315-3472-4F98-841E-39C1279505CC}" destId="{E2FDD8B2-C703-47B3-9083-1C6D539C9453}" srcOrd="0" destOrd="0" presId="urn:microsoft.com/office/officeart/2005/8/layout/hierarchy1"/>
+    <dgm:cxn modelId="{15B4CCAF-5A6B-4761-8E78-A8648F4A7F3A}" type="presParOf" srcId="{E2FDD8B2-C703-47B3-9083-1C6D539C9453}" destId="{F4DC70B6-D8F8-42BF-92E5-B75B49856F2D}" srcOrd="0" destOrd="0" presId="urn:microsoft.com/office/officeart/2005/8/layout/hierarchy1"/>
+    <dgm:cxn modelId="{8258F318-AA01-46D1-BC01-2251B85C6F1C}" type="presParOf" srcId="{E2FDD8B2-C703-47B3-9083-1C6D539C9453}" destId="{F6FFE223-8FDD-4A8A-A2CB-0585C4015B74}" srcOrd="1" destOrd="0" presId="urn:microsoft.com/office/officeart/2005/8/layout/hierarchy1"/>
+    <dgm:cxn modelId="{E5FD0985-0990-423D-B6B0-29E64CE32436}" type="presParOf" srcId="{E24D3315-3472-4F98-841E-39C1279505CC}" destId="{4C49EECF-02B9-4A64-AE42-A71546D83F2E}" srcOrd="1" destOrd="0" presId="urn:microsoft.com/office/officeart/2005/8/layout/hierarchy1"/>
+    <dgm:cxn modelId="{BAFE9662-6055-4654-A100-15751275FB4F}" type="presParOf" srcId="{15744975-9C81-4B9B-AA55-A8CDA74EB43D}" destId="{6EDDDEFF-CDBF-4E14-9CCB-C7D6BC79F0B7}" srcOrd="6" destOrd="0" presId="urn:microsoft.com/office/officeart/2005/8/layout/hierarchy1"/>
+    <dgm:cxn modelId="{12509FD3-93D0-4B05-AD73-CF1F99B0E228}" type="presParOf" srcId="{15744975-9C81-4B9B-AA55-A8CDA74EB43D}" destId="{C207638B-AAC8-492F-B8E8-4D10FC8D7E3D}" srcOrd="7" destOrd="0" presId="urn:microsoft.com/office/officeart/2005/8/layout/hierarchy1"/>
+    <dgm:cxn modelId="{FA2D10F1-E506-4F2A-ABEB-6C91D12B11DD}" type="presParOf" srcId="{C207638B-AAC8-492F-B8E8-4D10FC8D7E3D}" destId="{F5D840F4-BF09-49DC-B981-D364603FC29F}" srcOrd="0" destOrd="0" presId="urn:microsoft.com/office/officeart/2005/8/layout/hierarchy1"/>
+    <dgm:cxn modelId="{2F91EEDB-BC05-47C7-9760-553AE32B6743}" type="presParOf" srcId="{F5D840F4-BF09-49DC-B981-D364603FC29F}" destId="{B01CB616-29B8-46FD-8977-0ABE85BE2132}" srcOrd="0" destOrd="0" presId="urn:microsoft.com/office/officeart/2005/8/layout/hierarchy1"/>
+    <dgm:cxn modelId="{0B5FB996-A96C-48E3-9FDF-B97F6EDFBCFF}" type="presParOf" srcId="{F5D840F4-BF09-49DC-B981-D364603FC29F}" destId="{6FA09658-643D-42F2-979A-B6BDEF860025}" srcOrd="1" destOrd="0" presId="urn:microsoft.com/office/officeart/2005/8/layout/hierarchy1"/>
+    <dgm:cxn modelId="{1E7663FC-2606-4334-B595-6A18E5452C59}" type="presParOf" srcId="{C207638B-AAC8-492F-B8E8-4D10FC8D7E3D}" destId="{E40C0A2F-F3B3-4209-A2C7-4426A49E0240}" srcOrd="1" destOrd="0" presId="urn:microsoft.com/office/officeart/2005/8/layout/hierarchy1"/>
   </dgm:cxnLst>
   <dgm:bg/>
   <dgm:whole/>

</xml_diff>

<commit_message>
Se realizo el plan de pruebas en la Documentacion.docx
</commit_message>
<xml_diff>
--- a/Proyecto Asistencia/Documentacion.docx
+++ b/Proyecto Asistencia/Documentacion.docx
@@ -1117,25 +1117,7 @@
           <w:sz w:val="24"/>
           <w:szCs w:val="24"/>
         </w:rPr>
-        <w:t xml:space="preserve">El proceso de la contratación del personal se realiza mediante el uso tradicional del papel y no se tiene información organizada de la manera </w:t>
-      </w:r>
-      <w:proofErr w:type="spellStart"/>
-      <w:r>
-        <w:rPr>
-          <w:rFonts w:ascii="Times New Roman" w:hAnsi="Times New Roman" w:cs="Times New Roman"/>
-          <w:sz w:val="24"/>
-          <w:szCs w:val="24"/>
-        </w:rPr>
-        <w:t>másóptima</w:t>
-      </w:r>
-      <w:proofErr w:type="spellEnd"/>
-      <w:r>
-        <w:rPr>
-          <w:rFonts w:ascii="Times New Roman" w:hAnsi="Times New Roman" w:cs="Times New Roman"/>
-          <w:sz w:val="24"/>
-          <w:szCs w:val="24"/>
-        </w:rPr>
-        <w:t xml:space="preserve"> ya que se archivan los contratos en folders personales.</w:t>
+        <w:t>El proceso de la contratación del personal se realiza mediante el uso tradicional del papel y no se tiene información organizada de la manera másóptima ya que se archivan los contratos en folders personales.</w:t>
       </w:r>
     </w:p>
     <w:p>
@@ -1183,25 +1165,7 @@
           <w:sz w:val="24"/>
           <w:szCs w:val="24"/>
         </w:rPr>
-        <w:t xml:space="preserve">De todo lo </w:t>
-      </w:r>
-      <w:proofErr w:type="spellStart"/>
-      <w:r>
-        <w:rPr>
-          <w:rFonts w:ascii="Times New Roman" w:hAnsi="Times New Roman" w:cs="Times New Roman"/>
-          <w:sz w:val="24"/>
-          <w:szCs w:val="24"/>
-        </w:rPr>
-        <w:t>mencionadose</w:t>
-      </w:r>
-      <w:proofErr w:type="spellEnd"/>
-      <w:r>
-        <w:rPr>
-          <w:rFonts w:ascii="Times New Roman" w:hAnsi="Times New Roman" w:cs="Times New Roman"/>
-          <w:sz w:val="24"/>
-          <w:szCs w:val="24"/>
-        </w:rPr>
-        <w:t xml:space="preserve"> ha detectado que uno  de los principales problemas de los sectores del área de aplicaciones del trabajo es la administración de la información; es decir, que no se cuenta con una información completamente fiable</w:t>
+        <w:t>De todo lo mencionadose ha detectado que uno  de los principales problemas de los sectores del área de aplicaciones del trabajo es la administración de la información; es decir, que no se cuenta con una información completamente fiable</w:t>
       </w:r>
       <w:r>
         <w:rPr>
@@ -1257,33 +1221,15 @@
           <w:sz w:val="24"/>
           <w:szCs w:val="24"/>
         </w:rPr>
-        <w:t xml:space="preserve"> retraso del </w:t>
-      </w:r>
-      <w:proofErr w:type="spellStart"/>
-      <w:r>
-        <w:rPr>
-          <w:rFonts w:ascii="Times New Roman" w:hAnsi="Times New Roman" w:cs="Times New Roman"/>
-          <w:sz w:val="24"/>
-          <w:szCs w:val="24"/>
-        </w:rPr>
-        <w:t>personal</w:t>
-      </w:r>
-      <w:r>
-        <w:rPr>
-          <w:rFonts w:ascii="Times New Roman" w:hAnsi="Times New Roman" w:cs="Times New Roman"/>
-          <w:sz w:val="24"/>
-          <w:szCs w:val="24"/>
-        </w:rPr>
-        <w:t>.El</w:t>
-      </w:r>
-      <w:proofErr w:type="spellEnd"/>
-      <w:r>
-        <w:rPr>
-          <w:rFonts w:ascii="Times New Roman" w:hAnsi="Times New Roman" w:cs="Times New Roman"/>
-          <w:sz w:val="24"/>
-          <w:szCs w:val="24"/>
-        </w:rPr>
-        <w:t xml:space="preserve"> registro  de los empleados, contratos del personal y la obtención los datos se realizan de forma manual y es moroso lo que causa pérdidas de información.</w:t>
+        <w:t xml:space="preserve"> retraso del personal</w:t>
+      </w:r>
+      <w:r>
+        <w:rPr>
+          <w:rFonts w:ascii="Times New Roman" w:hAnsi="Times New Roman" w:cs="Times New Roman"/>
+          <w:sz w:val="24"/>
+          <w:szCs w:val="24"/>
+        </w:rPr>
+        <w:t>.El registro  de los empleados, contratos del personal y la obtención los datos se realizan de forma manual y es moroso lo que causa pérdidas de información.</w:t>
       </w:r>
     </w:p>
     <w:p>
@@ -1404,61 +1350,7 @@
           <w:sz w:val="24"/>
           <w:szCs w:val="24"/>
         </w:rPr>
-        <w:t xml:space="preserve">Desarrollar un Sistema de </w:t>
-      </w:r>
-      <w:proofErr w:type="spellStart"/>
-      <w:r>
-        <w:rPr>
-          <w:rFonts w:ascii="Times New Roman" w:hAnsi="Times New Roman" w:cs="Times New Roman"/>
-          <w:sz w:val="24"/>
-          <w:szCs w:val="24"/>
-        </w:rPr>
-        <w:t>GestiónWeb</w:t>
-      </w:r>
-      <w:proofErr w:type="spellEnd"/>
-      <w:r>
-        <w:rPr>
-          <w:rFonts w:ascii="Times New Roman" w:hAnsi="Times New Roman" w:cs="Times New Roman"/>
-          <w:sz w:val="24"/>
-          <w:szCs w:val="24"/>
-        </w:rPr>
-        <w:t xml:space="preserve"> de </w:t>
-      </w:r>
-      <w:proofErr w:type="spellStart"/>
-      <w:r>
-        <w:rPr>
-          <w:rFonts w:ascii="Times New Roman" w:hAnsi="Times New Roman" w:cs="Times New Roman"/>
-          <w:sz w:val="24"/>
-          <w:szCs w:val="24"/>
-        </w:rPr>
-        <w:t>Asistenciapara</w:t>
-      </w:r>
-      <w:proofErr w:type="spellEnd"/>
-      <w:r>
-        <w:rPr>
-          <w:rFonts w:ascii="Times New Roman" w:hAnsi="Times New Roman" w:cs="Times New Roman"/>
-          <w:sz w:val="24"/>
-          <w:szCs w:val="24"/>
-        </w:rPr>
-        <w:t xml:space="preserve"> la clínica “BUENA </w:t>
-      </w:r>
-      <w:proofErr w:type="spellStart"/>
-      <w:r>
-        <w:rPr>
-          <w:rFonts w:ascii="Times New Roman" w:hAnsi="Times New Roman" w:cs="Times New Roman"/>
-          <w:sz w:val="24"/>
-          <w:szCs w:val="24"/>
-        </w:rPr>
-        <w:t>SALUD”que</w:t>
-      </w:r>
-      <w:proofErr w:type="spellEnd"/>
-      <w:r>
-        <w:rPr>
-          <w:rFonts w:ascii="Times New Roman" w:hAnsi="Times New Roman" w:cs="Times New Roman"/>
-          <w:sz w:val="24"/>
-          <w:szCs w:val="24"/>
-        </w:rPr>
-        <w:t xml:space="preserve"> permita hacer un control de la  asistencia por medio de reconocimiento de huellas dactilares y un mejor acceso a los dat</w:t>
+        <w:t>Desarrollar un Sistema de GestiónWeb de Asistenciapara la clínica “BUENA SALUD”que permita hacer un control de la  asistencia por medio de reconocimiento de huellas dactilares y un mejor acceso a los dat</w:t>
       </w:r>
       <w:r>
         <w:rPr>
@@ -1545,27 +1437,7 @@
           <w:sz w:val="24"/>
           <w:szCs w:val="24"/>
         </w:rPr>
-        <w:t xml:space="preserve">Realizar análisis de  los requisitos obtenidos en la </w:t>
-      </w:r>
-      <w:proofErr w:type="spellStart"/>
-      <w:r>
-        <w:rPr>
-          <w:rFonts w:ascii="Times New Roman" w:hAnsi="Times New Roman" w:cs="Times New Roman"/>
-          <w:color w:val="000000" w:themeColor="text1"/>
-          <w:sz w:val="24"/>
-          <w:szCs w:val="24"/>
-        </w:rPr>
-        <w:t>clínicaBUENA</w:t>
-      </w:r>
-      <w:proofErr w:type="spellEnd"/>
-      <w:r>
-        <w:rPr>
-          <w:rFonts w:ascii="Times New Roman" w:hAnsi="Times New Roman" w:cs="Times New Roman"/>
-          <w:color w:val="000000" w:themeColor="text1"/>
-          <w:sz w:val="24"/>
-          <w:szCs w:val="24"/>
-        </w:rPr>
-        <w:t xml:space="preserve"> SALUD.</w:t>
+        <w:t>Realizar análisis de  los requisitos obtenidos en la clínicaBUENA SALUD.</w:t>
       </w:r>
     </w:p>
     <w:p>
@@ -3404,7 +3276,6 @@
         </w:rPr>
         <w:t xml:space="preserve">Base de Datos </w:t>
       </w:r>
-      <w:proofErr w:type="spellStart"/>
       <w:r>
         <w:rPr>
           <w:rFonts w:ascii="Times New Roman" w:hAnsi="Times New Roman" w:cs="Times New Roman"/>
@@ -3413,18 +3284,7 @@
           <w:szCs w:val="24"/>
           <w:shd w:val="clear" w:color="auto" w:fill="FFFFFF"/>
         </w:rPr>
-        <w:t>MicrosoftSQL</w:t>
-      </w:r>
-      <w:proofErr w:type="spellEnd"/>
-      <w:r>
-        <w:rPr>
-          <w:rFonts w:ascii="Times New Roman" w:hAnsi="Times New Roman" w:cs="Times New Roman"/>
-          <w:color w:val="000000"/>
-          <w:sz w:val="24"/>
-          <w:szCs w:val="24"/>
-          <w:shd w:val="clear" w:color="auto" w:fill="FFFFFF"/>
-        </w:rPr>
-        <w:t xml:space="preserve"> server 2008</w:t>
+        <w:t>MicrosoftSQL server 2008</w:t>
       </w:r>
     </w:p>
     <w:p>
@@ -3914,33 +3774,15 @@
           <w:sz w:val="24"/>
           <w:szCs w:val="24"/>
         </w:rPr>
-        <w:t xml:space="preserve">Sistemas de </w:t>
-      </w:r>
-      <w:proofErr w:type="spellStart"/>
-      <w:r>
-        <w:rPr>
-          <w:rFonts w:ascii="Times New Roman" w:hAnsi="Times New Roman" w:cs="Times New Roman"/>
-          <w:sz w:val="24"/>
-          <w:szCs w:val="24"/>
-        </w:rPr>
-        <w:t>Gestión</w:t>
-      </w:r>
-      <w:r>
-        <w:rPr>
-          <w:rFonts w:ascii="Times New Roman" w:hAnsi="Times New Roman" w:cs="Times New Roman"/>
-          <w:sz w:val="24"/>
-          <w:szCs w:val="24"/>
-        </w:rPr>
-        <w:t>de</w:t>
-      </w:r>
-      <w:proofErr w:type="spellEnd"/>
-      <w:r>
-        <w:rPr>
-          <w:rFonts w:ascii="Times New Roman" w:hAnsi="Times New Roman" w:cs="Times New Roman"/>
-          <w:sz w:val="24"/>
-          <w:szCs w:val="24"/>
-        </w:rPr>
-        <w:t xml:space="preserve"> asistencia</w:t>
+        <w:t>Sistemas de Gestión</w:t>
+      </w:r>
+      <w:r>
+        <w:rPr>
+          <w:rFonts w:ascii="Times New Roman" w:hAnsi="Times New Roman" w:cs="Times New Roman"/>
+          <w:sz w:val="24"/>
+          <w:szCs w:val="24"/>
+        </w:rPr>
+        <w:t>de asistencia</w:t>
       </w:r>
       <w:r>
         <w:rPr>
@@ -4792,25 +4634,7 @@
           <w:sz w:val="24"/>
           <w:szCs w:val="24"/>
         </w:rPr>
-        <w:t xml:space="preserve">La Clínica Buena Salud, cuya sigla es BS, es una Institución que presenta un servicio médico especializado a pacientes con diferentes patologías. La información presentada en este capítulo fue otorgada por la doctora </w:t>
-      </w:r>
-      <w:proofErr w:type="spellStart"/>
-      <w:r>
-        <w:rPr>
-          <w:rFonts w:ascii="Times New Roman" w:hAnsi="Times New Roman" w:cs="Times New Roman"/>
-          <w:sz w:val="24"/>
-          <w:szCs w:val="24"/>
-        </w:rPr>
-        <w:t>Yovana</w:t>
-      </w:r>
-      <w:proofErr w:type="spellEnd"/>
-      <w:r>
-        <w:rPr>
-          <w:rFonts w:ascii="Times New Roman" w:hAnsi="Times New Roman" w:cs="Times New Roman"/>
-          <w:sz w:val="24"/>
-          <w:szCs w:val="24"/>
-        </w:rPr>
-        <w:t xml:space="preserve"> Flores, Propietaria.</w:t>
+        <w:t>La Clínica Buena Salud, cuya sigla es BS, es una Institución que presenta un servicio médico especializado a pacientes con diferentes patologías. La información presentada en este capítulo fue otorgada por la doctora Yovana Flores, Propietaria.</w:t>
       </w:r>
     </w:p>
     <w:p>
@@ -4848,25 +4672,7 @@
           <w:sz w:val="24"/>
           <w:szCs w:val="24"/>
         </w:rPr>
-        <w:t xml:space="preserve">Hoy en día la clínica cuenta con una serie de especialidades en </w:t>
-      </w:r>
-      <w:proofErr w:type="spellStart"/>
-      <w:r>
-        <w:rPr>
-          <w:rFonts w:ascii="Times New Roman" w:hAnsi="Times New Roman" w:cs="Times New Roman"/>
-          <w:sz w:val="24"/>
-          <w:szCs w:val="24"/>
-        </w:rPr>
-        <w:t>diversasáreas</w:t>
-      </w:r>
-      <w:proofErr w:type="spellEnd"/>
-      <w:r>
-        <w:rPr>
-          <w:rFonts w:ascii="Times New Roman" w:hAnsi="Times New Roman" w:cs="Times New Roman"/>
-          <w:sz w:val="24"/>
-          <w:szCs w:val="24"/>
-        </w:rPr>
-        <w:t xml:space="preserve"> lo que ha ocasionado que el número de pacientes aumente y lo cual conlleva al aumento de personal necesario para la mejor atención en la clínica.</w:t>
+        <w:t>Hoy en día la clínica cuenta con una serie de especialidades en diversasáreas lo que ha ocasionado que el número de pacientes aumente y lo cual conlleva al aumento de personal necesario para la mejor atención en la clínica.</w:t>
       </w:r>
     </w:p>
     <w:p>
@@ -5100,25 +4906,7 @@
           <w:sz w:val="24"/>
           <w:szCs w:val="24"/>
         </w:rPr>
-        <w:t xml:space="preserve">Prestar una atención </w:t>
-      </w:r>
-      <w:proofErr w:type="spellStart"/>
-      <w:r>
-        <w:rPr>
-          <w:rFonts w:ascii="Times New Roman" w:hAnsi="Times New Roman" w:cs="Times New Roman"/>
-          <w:sz w:val="24"/>
-          <w:szCs w:val="24"/>
-        </w:rPr>
-        <w:t>biopsicosocial</w:t>
-      </w:r>
-      <w:proofErr w:type="spellEnd"/>
-      <w:r>
-        <w:rPr>
-          <w:rFonts w:ascii="Times New Roman" w:hAnsi="Times New Roman" w:cs="Times New Roman"/>
-          <w:sz w:val="24"/>
-          <w:szCs w:val="24"/>
-        </w:rPr>
-        <w:t xml:space="preserve"> competitiva con cualquier otro servicio de este tipo en el ámbito nacional.</w:t>
+        <w:t>Prestar una atención biopsicosocial competitiva con cualquier otro servicio de este tipo en el ámbito nacional.</w:t>
       </w:r>
     </w:p>
     <w:p>
@@ -5365,21 +5153,7 @@
         <w:rPr>
           <w:b w:val="0"/>
         </w:rPr>
-        <w:t xml:space="preserve"> (</w:t>
-      </w:r>
-      <w:proofErr w:type="spellStart"/>
-      <w:r>
-        <w:rPr>
-          <w:b w:val="0"/>
-        </w:rPr>
-        <w:t>Yovana</w:t>
-      </w:r>
-      <w:proofErr w:type="spellEnd"/>
-      <w:r>
-        <w:rPr>
-          <w:b w:val="0"/>
-        </w:rPr>
-        <w:t xml:space="preserve"> Flores V., 2012)</w:t>
+        <w:t xml:space="preserve"> (Yovana Flores V., 2012)</w:t>
       </w:r>
       <w:bookmarkEnd w:id="47"/>
     </w:p>
@@ -5646,7 +5420,6 @@
           <w:szCs w:val="24"/>
         </w:rPr>
       </w:pPr>
-      <w:proofErr w:type="spellStart"/>
       <w:r>
         <w:rPr>
           <w:rFonts w:ascii="Times New Roman" w:hAnsi="Times New Roman" w:cs="Times New Roman"/>
@@ -5654,17 +5427,7 @@
           <w:sz w:val="24"/>
           <w:szCs w:val="24"/>
         </w:rPr>
-        <w:t>Encargadodel</w:t>
-      </w:r>
-      <w:proofErr w:type="spellEnd"/>
-      <w:r>
-        <w:rPr>
-          <w:rFonts w:ascii="Times New Roman" w:hAnsi="Times New Roman" w:cs="Times New Roman"/>
-          <w:b/>
-          <w:sz w:val="24"/>
-          <w:szCs w:val="24"/>
-        </w:rPr>
-        <w:t xml:space="preserve"> personal</w:t>
+        <w:t>Encargadodel personal</w:t>
       </w:r>
     </w:p>
     <w:p>
@@ -6419,29 +6182,7 @@
           <w:szCs w:val="24"/>
           <w:lang w:val="es-BO"/>
         </w:rPr>
-        <w:t xml:space="preserve">El sistema </w:t>
-      </w:r>
-      <w:proofErr w:type="spellStart"/>
-      <w:r>
-        <w:rPr>
-          <w:rFonts w:ascii="Times New Roman" w:hAnsi="Times New Roman" w:cs="Times New Roman"/>
-          <w:b/>
-          <w:sz w:val="24"/>
-          <w:szCs w:val="24"/>
-          <w:lang w:val="es-BO"/>
-        </w:rPr>
-        <w:t>deasistenciatiene</w:t>
-      </w:r>
-      <w:proofErr w:type="spellEnd"/>
-      <w:r>
-        <w:rPr>
-          <w:rFonts w:ascii="Times New Roman" w:hAnsi="Times New Roman" w:cs="Times New Roman"/>
-          <w:b/>
-          <w:sz w:val="24"/>
-          <w:szCs w:val="24"/>
-          <w:lang w:val="es-BO"/>
-        </w:rPr>
-        <w:t xml:space="preserve"> por objeto:</w:t>
+        <w:t>El sistema deasistenciatiene por objeto:</w:t>
       </w:r>
     </w:p>
     <w:p>
@@ -6759,29 +6500,7 @@
           <w:szCs w:val="24"/>
           <w:lang w:eastAsia="es-ES"/>
         </w:rPr>
-        <w:t xml:space="preserve">Determinación de si el trabajo o servicio se efectuará por unidad de tiempo, </w:t>
-      </w:r>
-      <w:proofErr w:type="spellStart"/>
-      <w:r>
-        <w:rPr>
-          <w:rFonts w:ascii="Times New Roman" w:eastAsia="Times New Roman" w:hAnsi="Times New Roman" w:cs="Times New Roman"/>
-          <w:color w:val="000000"/>
-          <w:sz w:val="24"/>
-          <w:szCs w:val="24"/>
-          <w:lang w:eastAsia="es-ES"/>
-        </w:rPr>
-        <w:t>deobra</w:t>
-      </w:r>
-      <w:proofErr w:type="spellEnd"/>
-      <w:r>
-        <w:rPr>
-          <w:rFonts w:ascii="Times New Roman" w:eastAsia="Times New Roman" w:hAnsi="Times New Roman" w:cs="Times New Roman"/>
-          <w:color w:val="000000"/>
-          <w:sz w:val="24"/>
-          <w:szCs w:val="24"/>
-          <w:lang w:eastAsia="es-ES"/>
-        </w:rPr>
-        <w:t>, por tarea o destajo, o por dos o más de estos sistemas.</w:t>
+        <w:t>Determinación de si el trabajo o servicio se efectuará por unidad de tiempo, deobra, por tarea o destajo, o por dos o más de estos sistemas.</w:t>
       </w:r>
     </w:p>
     <w:p>
@@ -6897,29 +6616,7 @@
           <w:szCs w:val="24"/>
           <w:lang w:eastAsia="es-ES"/>
         </w:rPr>
-        <w:t xml:space="preserve">Inscripción de sus herederos, con indicación de nombres y edad, para </w:t>
-      </w:r>
-      <w:proofErr w:type="spellStart"/>
-      <w:r>
-        <w:rPr>
-          <w:rFonts w:ascii="Times New Roman" w:eastAsia="Times New Roman" w:hAnsi="Times New Roman" w:cs="Times New Roman"/>
-          <w:color w:val="000000"/>
-          <w:sz w:val="24"/>
-          <w:szCs w:val="24"/>
-          <w:lang w:eastAsia="es-ES"/>
-        </w:rPr>
-        <w:t>efectosconcernientes</w:t>
-      </w:r>
-      <w:proofErr w:type="spellEnd"/>
-      <w:r>
-        <w:rPr>
-          <w:rFonts w:ascii="Times New Roman" w:eastAsia="Times New Roman" w:hAnsi="Times New Roman" w:cs="Times New Roman"/>
-          <w:color w:val="000000"/>
-          <w:sz w:val="24"/>
-          <w:szCs w:val="24"/>
-          <w:lang w:eastAsia="es-ES"/>
-        </w:rPr>
-        <w:t xml:space="preserve"> a la reparación de los riesgos profesionales</w:t>
+        <w:t>Inscripción de sus herederos, con indicación de nombres y edad, para efectosconcernientes a la reparación de los riesgos profesionales</w:t>
       </w:r>
     </w:p>
     <w:p>
@@ -7153,25 +6850,7 @@
           <w:sz w:val="24"/>
           <w:szCs w:val="24"/>
         </w:rPr>
-        <w:t>El Art.46 de L.G.T. determina que la jornada de trabajo no excederá de 8 horas diarias y48 horas semanales. Tratándose de trabajo nocturno esta no excederá de 7 horas (</w:t>
-      </w:r>
-      <w:proofErr w:type="spellStart"/>
-      <w:r>
-        <w:rPr>
-          <w:rFonts w:ascii="Times New Roman" w:hAnsi="Times New Roman" w:cs="Times New Roman"/>
-          <w:sz w:val="24"/>
-          <w:szCs w:val="24"/>
-        </w:rPr>
-        <w:t>delas</w:t>
-      </w:r>
-      <w:proofErr w:type="spellEnd"/>
-      <w:r>
-        <w:rPr>
-          <w:rFonts w:ascii="Times New Roman" w:hAnsi="Times New Roman" w:cs="Times New Roman"/>
-          <w:sz w:val="24"/>
-          <w:szCs w:val="24"/>
-        </w:rPr>
-        <w:t xml:space="preserve"> 20:00 a las 06:00 a.m.). Para las mujeres y los menores de 18 años no excederá de40 horas semanales diurnas.</w:t>
+        <w:t>El Art.46 de L.G.T. determina que la jornada de trabajo no excederá de 8 horas diarias y48 horas semanales. Tratándose de trabajo nocturno esta no excederá de 7 horas (delas 20:00 a las 06:00 a.m.). Para las mujeres y los menores de 18 años no excederá de40 horas semanales diurnas.</w:t>
       </w:r>
     </w:p>
     <w:p>
@@ -7216,25 +6895,7 @@
           <w:sz w:val="24"/>
           <w:szCs w:val="24"/>
         </w:rPr>
-        <w:t xml:space="preserve">El personal de dirección (directores, administradores, gerentes, jefes de sección, asesores), de vigilancia o confianza, o que por su naturaleza no puedan someterse a la jornada de trabajo, están exentos del cumplimiento de la jornada establecida y no </w:t>
-      </w:r>
-      <w:proofErr w:type="spellStart"/>
-      <w:r>
-        <w:rPr>
-          <w:rFonts w:ascii="Times New Roman" w:hAnsi="Times New Roman" w:cs="Times New Roman"/>
-          <w:sz w:val="24"/>
-          <w:szCs w:val="24"/>
-        </w:rPr>
-        <w:t>podrátrabajar</w:t>
-      </w:r>
-      <w:proofErr w:type="spellEnd"/>
-      <w:r>
-        <w:rPr>
-          <w:rFonts w:ascii="Times New Roman" w:hAnsi="Times New Roman" w:cs="Times New Roman"/>
-          <w:sz w:val="24"/>
-          <w:szCs w:val="24"/>
-        </w:rPr>
-        <w:t xml:space="preserve"> más de 12 horas diarias. (Art.46 L.G.T.)</w:t>
+        <w:t>El personal de dirección (directores, administradores, gerentes, jefes de sección, asesores), de vigilancia o confianza, o que por su naturaleza no puedan someterse a la jornada de trabajo, están exentos del cumplimiento de la jornada establecida y no podrátrabajar más de 12 horas diarias. (Art.46 L.G.T.)</w:t>
       </w:r>
     </w:p>
     <w:p>
@@ -7279,25 +6940,7 @@
           <w:sz w:val="24"/>
           <w:szCs w:val="24"/>
         </w:rPr>
-        <w:t xml:space="preserve">El período de descanso a media jornada no podrá ser menor a dos horas, sin que </w:t>
-      </w:r>
-      <w:proofErr w:type="spellStart"/>
-      <w:r>
-        <w:rPr>
-          <w:rFonts w:ascii="Times New Roman" w:hAnsi="Times New Roman" w:cs="Times New Roman"/>
-          <w:sz w:val="24"/>
-          <w:szCs w:val="24"/>
-        </w:rPr>
-        <w:t>sepueda</w:t>
-      </w:r>
-      <w:proofErr w:type="spellEnd"/>
-      <w:r>
-        <w:rPr>
-          <w:rFonts w:ascii="Times New Roman" w:hAnsi="Times New Roman" w:cs="Times New Roman"/>
-          <w:sz w:val="24"/>
-          <w:szCs w:val="24"/>
-        </w:rPr>
-        <w:t xml:space="preserve"> trabajar más de 5 horas continuas en cada período</w:t>
+        <w:t>El período de descanso a media jornada no podrá ser menor a dos horas, sin que sepueda trabajar más de 5 horas continuas en cada período</w:t>
       </w:r>
       <w:proofErr w:type="gramStart"/>
       <w:r>
@@ -7357,25 +7000,7 @@
           <w:sz w:val="24"/>
           <w:szCs w:val="24"/>
         </w:rPr>
-        <w:t xml:space="preserve">Son días hábiles para el trabajo, todos los días del año, con excepción de los domingos </w:t>
-      </w:r>
-      <w:proofErr w:type="spellStart"/>
-      <w:r>
-        <w:rPr>
-          <w:rFonts w:ascii="Times New Roman" w:hAnsi="Times New Roman" w:cs="Times New Roman"/>
-          <w:sz w:val="24"/>
-          <w:szCs w:val="24"/>
-        </w:rPr>
-        <w:t>yferiados</w:t>
-      </w:r>
-      <w:proofErr w:type="spellEnd"/>
-      <w:r>
-        <w:rPr>
-          <w:rFonts w:ascii="Times New Roman" w:hAnsi="Times New Roman" w:cs="Times New Roman"/>
-          <w:sz w:val="24"/>
-          <w:szCs w:val="24"/>
-        </w:rPr>
-        <w:t>. (Art.41 L.G.T.)Según el Art. 67 del D.S.21060, los días feriados con suspensión de actividades públicas privadas son:</w:t>
+        <w:t>Son días hábiles para el trabajo, todos los días del año, con excepción de los domingos yferiados. (Art.41 L.G.T.)Según el Art. 67 del D.S.21060, los días feriados con suspensión de actividades públicas privadas son:</w:t>
       </w:r>
     </w:p>
     <w:p>
@@ -7682,25 +7307,7 @@
           <w:sz w:val="24"/>
           <w:szCs w:val="24"/>
         </w:rPr>
-        <w:t xml:space="preserve">Cuando el feriado coincida con día domingo, deberá ser compensado con el día </w:t>
-      </w:r>
-      <w:proofErr w:type="spellStart"/>
-      <w:r>
-        <w:rPr>
-          <w:rFonts w:ascii="Times New Roman" w:hAnsi="Times New Roman" w:cs="Times New Roman"/>
-          <w:sz w:val="24"/>
-          <w:szCs w:val="24"/>
-        </w:rPr>
-        <w:t>hábilsiguiente</w:t>
-      </w:r>
-      <w:proofErr w:type="spellEnd"/>
-      <w:r>
-        <w:rPr>
-          <w:rFonts w:ascii="Times New Roman" w:hAnsi="Times New Roman" w:cs="Times New Roman"/>
-          <w:sz w:val="24"/>
-          <w:szCs w:val="24"/>
-        </w:rPr>
-        <w:t xml:space="preserve"> (lunes), Decreto Supremo 14260 del 30 de Diciembre de 1.978.</w:t>
+        <w:t>Cuando el feriado coincida con día domingo, deberá ser compensado con el día hábilsiguiente (lunes), Decreto Supremo 14260 del 30 de Diciembre de 1.978.</w:t>
       </w:r>
     </w:p>
     <w:p>
@@ -8065,31 +7672,7 @@
           <w:szCs w:val="24"/>
           <w:lang w:eastAsia="es-ES"/>
         </w:rPr>
-        <w:t>Módulo de inscripción (</w:t>
-      </w:r>
-      <w:proofErr w:type="spellStart"/>
-      <w:r>
-        <w:rPr>
-          <w:rFonts w:ascii="Times New Roman" w:eastAsia="Times New Roman" w:hAnsi="Times New Roman" w:cs="Times New Roman"/>
-          <w:i/>
-          <w:iCs/>
-          <w:sz w:val="24"/>
-          <w:szCs w:val="24"/>
-          <w:lang w:eastAsia="es-ES"/>
-        </w:rPr>
-        <w:t>enrollment</w:t>
-      </w:r>
-      <w:proofErr w:type="spellEnd"/>
-      <w:r>
-        <w:rPr>
-          <w:rFonts w:ascii="Times New Roman" w:eastAsia="Times New Roman" w:hAnsi="Times New Roman" w:cs="Times New Roman"/>
-          <w:i/>
-          <w:iCs/>
-          <w:sz w:val="24"/>
-          <w:szCs w:val="24"/>
-          <w:lang w:eastAsia="es-ES"/>
-        </w:rPr>
-        <w:t xml:space="preserve"> module) y</w:t>
+        <w:t>Módulo de inscripción (enrollment module) y</w:t>
       </w:r>
     </w:p>
     <w:p>
@@ -8116,31 +7699,7 @@
           <w:szCs w:val="24"/>
           <w:lang w:eastAsia="es-ES"/>
         </w:rPr>
-        <w:t>Módulo de identificación (</w:t>
-      </w:r>
-      <w:proofErr w:type="spellStart"/>
-      <w:r>
-        <w:rPr>
-          <w:rFonts w:ascii="Times New Roman" w:eastAsia="Times New Roman" w:hAnsi="Times New Roman" w:cs="Times New Roman"/>
-          <w:i/>
-          <w:iCs/>
-          <w:sz w:val="24"/>
-          <w:szCs w:val="24"/>
-          <w:lang w:eastAsia="es-ES"/>
-        </w:rPr>
-        <w:t>identification</w:t>
-      </w:r>
-      <w:proofErr w:type="spellEnd"/>
-      <w:r>
-        <w:rPr>
-          <w:rFonts w:ascii="Times New Roman" w:eastAsia="Times New Roman" w:hAnsi="Times New Roman" w:cs="Times New Roman"/>
-          <w:i/>
-          <w:iCs/>
-          <w:sz w:val="24"/>
-          <w:szCs w:val="24"/>
-          <w:lang w:eastAsia="es-ES"/>
-        </w:rPr>
-        <w:t xml:space="preserve"> module).</w:t>
+        <w:t>Módulo de identificación (identification module).</w:t>
       </w:r>
     </w:p>
     <w:p>
@@ -8182,47 +7741,7 @@
           <w:szCs w:val="24"/>
           <w:lang w:eastAsia="es-ES"/>
         </w:rPr>
-        <w:t xml:space="preserve">El primero se encarga de adquirir datos relativos al indicador biométrico elegido y entregar una representación en formato digital de éste. El segundo extrae, a partir de la salida del lector, características representativas del indicador. El conjunto de características anterior, que será almacenado en una base de datos central u otro medio como una tarjeta magnética, recibirá el nombre de </w:t>
-      </w:r>
-      <w:proofErr w:type="spellStart"/>
-      <w:r>
-        <w:rPr>
-          <w:rFonts w:ascii="Times New Roman" w:eastAsia="Times New Roman" w:hAnsi="Times New Roman" w:cs="Times New Roman"/>
-          <w:sz w:val="24"/>
-          <w:szCs w:val="24"/>
-          <w:lang w:eastAsia="es-ES"/>
-        </w:rPr>
-        <w:t>template</w:t>
-      </w:r>
-      <w:proofErr w:type="spellEnd"/>
-      <w:r>
-        <w:rPr>
-          <w:rFonts w:ascii="Times New Roman" w:eastAsia="Times New Roman" w:hAnsi="Times New Roman" w:cs="Times New Roman"/>
-          <w:sz w:val="24"/>
-          <w:szCs w:val="24"/>
-          <w:lang w:eastAsia="es-ES"/>
-        </w:rPr>
-        <w:t xml:space="preserve">. En otras palabras un </w:t>
-      </w:r>
-      <w:proofErr w:type="spellStart"/>
-      <w:r>
-        <w:rPr>
-          <w:rFonts w:ascii="Times New Roman" w:eastAsia="Times New Roman" w:hAnsi="Times New Roman" w:cs="Times New Roman"/>
-          <w:sz w:val="24"/>
-          <w:szCs w:val="24"/>
-          <w:lang w:eastAsia="es-ES"/>
-        </w:rPr>
-        <w:t>template</w:t>
-      </w:r>
-      <w:proofErr w:type="spellEnd"/>
-      <w:r>
-        <w:rPr>
-          <w:rFonts w:ascii="Times New Roman" w:eastAsia="Times New Roman" w:hAnsi="Times New Roman" w:cs="Times New Roman"/>
-          <w:sz w:val="24"/>
-          <w:szCs w:val="24"/>
-          <w:lang w:eastAsia="es-ES"/>
-        </w:rPr>
-        <w:t xml:space="preserve"> es la información representativa del indicador biométrico que se encuentra almacenada y que será utilizada en las labores de identificación al ser comparada con la información proveniente del indicador biométrico en el punto de acceso.</w:t>
+        <w:t>El primero se encarga de adquirir datos relativos al indicador biométrico elegido y entregar una representación en formato digital de éste. El segundo extrae, a partir de la salida del lector, características representativas del indicador. El conjunto de características anterior, que será almacenado en una base de datos central u otro medio como una tarjeta magnética, recibirá el nombre de template. En otras palabras un template es la información representativa del indicador biométrico que se encuentra almacenada y que será utilizada en las labores de identificación al ser comparada con la información proveniente del indicador biométrico en el punto de acceso.</w:t>
       </w:r>
     </w:p>
     <w:tbl>
@@ -8424,7 +7943,6 @@
         </w:rPr>
         <w:t>El módulo de identificación es el responsable del reconocimiento de individuos, por ejemplo en una aplicación de control de acceso. El proceso de identificación comienza cuando el lector biométrico captura la característica del individuo a ser identificado y la convierte a formato digital, para que a continuación el extractor de características produzca una representación compacta con el mismo formato de los </w:t>
       </w:r>
-      <w:proofErr w:type="spellStart"/>
       <w:r>
         <w:rPr>
           <w:rFonts w:ascii="Times New Roman" w:eastAsia="Times New Roman" w:hAnsi="Times New Roman" w:cs="Times New Roman"/>
@@ -8436,7 +7954,6 @@
         </w:rPr>
         <w:t>templates</w:t>
       </w:r>
-      <w:proofErr w:type="spellEnd"/>
       <w:r>
         <w:rPr>
           <w:rFonts w:ascii="Times New Roman" w:eastAsia="Times New Roman" w:hAnsi="Times New Roman" w:cs="Times New Roman"/>
@@ -8444,27 +7961,7 @@
           <w:szCs w:val="24"/>
           <w:lang w:eastAsia="es-ES"/>
         </w:rPr>
-        <w:t xml:space="preserve">. La representación resultante se denomina </w:t>
-      </w:r>
-      <w:proofErr w:type="spellStart"/>
-      <w:r>
-        <w:rPr>
-          <w:rFonts w:ascii="Times New Roman" w:eastAsia="Times New Roman" w:hAnsi="Times New Roman" w:cs="Times New Roman"/>
-          <w:sz w:val="24"/>
-          <w:szCs w:val="24"/>
-          <w:lang w:eastAsia="es-ES"/>
-        </w:rPr>
-        <w:t>query</w:t>
-      </w:r>
-      <w:proofErr w:type="spellEnd"/>
-      <w:r>
-        <w:rPr>
-          <w:rFonts w:ascii="Times New Roman" w:eastAsia="Times New Roman" w:hAnsi="Times New Roman" w:cs="Times New Roman"/>
-          <w:sz w:val="24"/>
-          <w:szCs w:val="24"/>
-          <w:lang w:eastAsia="es-ES"/>
-        </w:rPr>
-        <w:t xml:space="preserve"> y es enviada al comparador de </w:t>
+        <w:t>. La representación resultante se denomina query y es enviada al comparador de </w:t>
       </w:r>
       <w:r>
         <w:rPr>
@@ -8495,31 +7992,7 @@
           <w:szCs w:val="24"/>
           <w:lang w:eastAsia="es-ES"/>
         </w:rPr>
-        <w:t> </w:t>
-      </w:r>
-      <w:proofErr w:type="spellStart"/>
-      <w:r>
-        <w:rPr>
-          <w:rFonts w:ascii="Times New Roman" w:eastAsia="Times New Roman" w:hAnsi="Times New Roman" w:cs="Times New Roman"/>
-          <w:i/>
-          <w:iCs/>
-          <w:sz w:val="24"/>
-          <w:szCs w:val="24"/>
-          <w:lang w:eastAsia="es-ES"/>
-        </w:rPr>
-        <w:t>templates</w:t>
-      </w:r>
-      <w:proofErr w:type="spellEnd"/>
-      <w:r>
-        <w:rPr>
-          <w:rFonts w:ascii="Times New Roman" w:eastAsia="Times New Roman" w:hAnsi="Times New Roman" w:cs="Times New Roman"/>
-          <w:i/>
-          <w:iCs/>
-          <w:sz w:val="24"/>
-          <w:szCs w:val="24"/>
-          <w:lang w:eastAsia="es-ES"/>
-        </w:rPr>
-        <w:t> </w:t>
+        <w:t> templates </w:t>
       </w:r>
       <w:r>
         <w:rPr>
@@ -9921,27 +9394,7 @@
           <w:sz w:val="24"/>
           <w:szCs w:val="24"/>
         </w:rPr>
-        <w:t xml:space="preserve">Se registrara los datos del empleado,  como sus nombres apellidos, </w:t>
-      </w:r>
-      <w:proofErr w:type="spellStart"/>
-      <w:r>
-        <w:rPr>
-          <w:rFonts w:ascii="Times New Roman" w:hAnsi="Times New Roman" w:cs="Times New Roman"/>
-          <w:color w:val="000000" w:themeColor="text1"/>
-          <w:sz w:val="24"/>
-          <w:szCs w:val="24"/>
-        </w:rPr>
-        <w:t>ci</w:t>
-      </w:r>
-      <w:proofErr w:type="spellEnd"/>
-      <w:r>
-        <w:rPr>
-          <w:rFonts w:ascii="Times New Roman" w:hAnsi="Times New Roman" w:cs="Times New Roman"/>
-          <w:color w:val="000000" w:themeColor="text1"/>
-          <w:sz w:val="24"/>
-          <w:szCs w:val="24"/>
-        </w:rPr>
-        <w:t>, números telefónicos, dirección, etc.</w:t>
+        <w:t>Se registrara los datos del empleado,  como sus nombres apellidos, ci, números telefónicos, dirección, etc.</w:t>
       </w:r>
     </w:p>
     <w:p>
@@ -19796,20 +19249,8 @@
           <w:szCs w:val="24"/>
           <w:lang w:val="es-BO"/>
         </w:rPr>
-        <w:t xml:space="preserve">CU: </w:t>
-      </w:r>
-      <w:proofErr w:type="spellStart"/>
-      <w:r>
-        <w:rPr>
-          <w:rFonts w:ascii="Times New Roman" w:hAnsi="Times New Roman" w:cs="Times New Roman"/>
-          <w:b/>
-          <w:sz w:val="24"/>
-          <w:szCs w:val="24"/>
-          <w:lang w:val="es-BO"/>
-        </w:rPr>
-        <w:t>GestionarEmpleado</w:t>
-      </w:r>
-      <w:proofErr w:type="spellEnd"/>
+        <w:t>CU: GestionarEmpleado</w:t>
+      </w:r>
     </w:p>
     <w:p>
       <w:pPr>
@@ -20837,7 +20278,6 @@
                 <w:szCs w:val="20"/>
               </w:rPr>
             </w:pPr>
-            <w:proofErr w:type="spellStart"/>
             <w:r>
               <w:rPr>
                 <w:rFonts w:ascii="Times New Roman" w:hAnsi="Times New Roman" w:cs="Times New Roman"/>
@@ -20846,7 +20286,6 @@
               </w:rPr>
               <w:t>FrmListado</w:t>
             </w:r>
-            <w:proofErr w:type="spellEnd"/>
           </w:p>
         </w:tc>
       </w:tr>
@@ -20893,7 +20332,6 @@
                 <w:szCs w:val="20"/>
               </w:rPr>
             </w:pPr>
-            <w:proofErr w:type="spellStart"/>
             <w:r>
               <w:rPr>
                 <w:rFonts w:ascii="Times New Roman" w:hAnsi="Times New Roman" w:cs="Times New Roman"/>
@@ -20902,7 +20340,6 @@
               </w:rPr>
               <w:t>Form</w:t>
             </w:r>
-            <w:proofErr w:type="spellEnd"/>
           </w:p>
         </w:tc>
       </w:tr>
@@ -21011,41 +20448,13 @@
                 <w:szCs w:val="20"/>
               </w:rPr>
             </w:pPr>
-            <w:proofErr w:type="spellStart"/>
-            <w:r>
-              <w:rPr>
-                <w:rFonts w:ascii="Times New Roman" w:hAnsi="Times New Roman" w:cs="Times New Roman"/>
-                <w:sz w:val="20"/>
-                <w:szCs w:val="20"/>
-              </w:rPr>
-              <w:t>Cod</w:t>
-            </w:r>
-            <w:proofErr w:type="spellEnd"/>
-            <w:r>
-              <w:rPr>
-                <w:rFonts w:ascii="Times New Roman" w:hAnsi="Times New Roman" w:cs="Times New Roman"/>
-                <w:sz w:val="20"/>
-                <w:szCs w:val="20"/>
-              </w:rPr>
-              <w:t xml:space="preserve">, CI, Nombre, Apellido, </w:t>
-            </w:r>
-            <w:proofErr w:type="spellStart"/>
-            <w:r>
-              <w:rPr>
-                <w:rFonts w:ascii="Times New Roman" w:hAnsi="Times New Roman" w:cs="Times New Roman"/>
-                <w:sz w:val="20"/>
-                <w:szCs w:val="20"/>
-              </w:rPr>
-              <w:t>FechaNac</w:t>
-            </w:r>
-            <w:proofErr w:type="spellEnd"/>
-            <w:r>
-              <w:rPr>
-                <w:rFonts w:ascii="Times New Roman" w:hAnsi="Times New Roman" w:cs="Times New Roman"/>
-                <w:sz w:val="20"/>
-                <w:szCs w:val="20"/>
-              </w:rPr>
-              <w:t xml:space="preserve">, Profesión, Nacionalidad, Teléfono, Dirección, Genero.  </w:t>
+            <w:r>
+              <w:rPr>
+                <w:rFonts w:ascii="Times New Roman" w:hAnsi="Times New Roman" w:cs="Times New Roman"/>
+                <w:sz w:val="20"/>
+                <w:szCs w:val="20"/>
+              </w:rPr>
+              <w:t xml:space="preserve">Cod, CI, Nombre, Apellido, FechaNac, Profesión, Nacionalidad, Teléfono, Dirección, Genero.  </w:t>
             </w:r>
           </w:p>
         </w:tc>
@@ -21215,7 +20624,6 @@
                 <w:szCs w:val="20"/>
               </w:rPr>
             </w:pPr>
-            <w:proofErr w:type="spellStart"/>
             <w:r>
               <w:rPr>
                 <w:rFonts w:ascii="Times New Roman" w:hAnsi="Times New Roman" w:cs="Times New Roman"/>
@@ -21224,7 +20632,6 @@
               </w:rPr>
               <w:t>Form</w:t>
             </w:r>
-            <w:proofErr w:type="spellEnd"/>
           </w:p>
         </w:tc>
       </w:tr>
@@ -21333,41 +20740,13 @@
                 <w:szCs w:val="20"/>
               </w:rPr>
             </w:pPr>
-            <w:proofErr w:type="spellStart"/>
-            <w:r>
-              <w:rPr>
-                <w:rFonts w:ascii="Times New Roman" w:hAnsi="Times New Roman" w:cs="Times New Roman"/>
-                <w:sz w:val="20"/>
-                <w:szCs w:val="20"/>
-              </w:rPr>
-              <w:t>Cod</w:t>
-            </w:r>
-            <w:proofErr w:type="spellEnd"/>
-            <w:r>
-              <w:rPr>
-                <w:rFonts w:ascii="Times New Roman" w:hAnsi="Times New Roman" w:cs="Times New Roman"/>
-                <w:sz w:val="20"/>
-                <w:szCs w:val="20"/>
-              </w:rPr>
-              <w:t xml:space="preserve">, CI, Nombre, Apellido, </w:t>
-            </w:r>
-            <w:proofErr w:type="spellStart"/>
-            <w:r>
-              <w:rPr>
-                <w:rFonts w:ascii="Times New Roman" w:hAnsi="Times New Roman" w:cs="Times New Roman"/>
-                <w:sz w:val="20"/>
-                <w:szCs w:val="20"/>
-              </w:rPr>
-              <w:t>FechaNac</w:t>
-            </w:r>
-            <w:proofErr w:type="spellEnd"/>
-            <w:r>
-              <w:rPr>
-                <w:rFonts w:ascii="Times New Roman" w:hAnsi="Times New Roman" w:cs="Times New Roman"/>
-                <w:sz w:val="20"/>
-                <w:szCs w:val="20"/>
-              </w:rPr>
-              <w:t xml:space="preserve">, Profesión, Nacionalidad, Teléfono, Dirección, Genero.  </w:t>
+            <w:r>
+              <w:rPr>
+                <w:rFonts w:ascii="Times New Roman" w:hAnsi="Times New Roman" w:cs="Times New Roman"/>
+                <w:sz w:val="20"/>
+                <w:szCs w:val="20"/>
+              </w:rPr>
+              <w:t xml:space="preserve">Cod, CI, Nombre, Apellido, FechaNac, Profesión, Nacionalidad, Teléfono, Dirección, Genero.  </w:t>
             </w:r>
           </w:p>
         </w:tc>
@@ -21483,7 +20862,6 @@
                 <w:szCs w:val="20"/>
               </w:rPr>
             </w:pPr>
-            <w:proofErr w:type="spellStart"/>
             <w:r>
               <w:rPr>
                 <w:rFonts w:ascii="Times New Roman" w:hAnsi="Times New Roman" w:cs="Times New Roman"/>
@@ -21492,7 +20870,6 @@
               </w:rPr>
               <w:t>FrmListado</w:t>
             </w:r>
-            <w:proofErr w:type="spellEnd"/>
           </w:p>
         </w:tc>
       </w:tr>
@@ -21539,7 +20916,6 @@
                 <w:szCs w:val="20"/>
               </w:rPr>
             </w:pPr>
-            <w:proofErr w:type="spellStart"/>
             <w:r>
               <w:rPr>
                 <w:rFonts w:ascii="Times New Roman" w:hAnsi="Times New Roman" w:cs="Times New Roman"/>
@@ -21548,7 +20924,6 @@
               </w:rPr>
               <w:t>Form</w:t>
             </w:r>
-            <w:proofErr w:type="spellEnd"/>
           </w:p>
         </w:tc>
       </w:tr>
@@ -21825,7 +21200,6 @@
                 <w:szCs w:val="20"/>
               </w:rPr>
             </w:pPr>
-            <w:proofErr w:type="spellStart"/>
             <w:r>
               <w:rPr>
                 <w:rFonts w:ascii="Times New Roman" w:hAnsi="Times New Roman" w:cs="Times New Roman"/>
@@ -21834,7 +21208,6 @@
               </w:rPr>
               <w:t>Form</w:t>
             </w:r>
-            <w:proofErr w:type="spellEnd"/>
           </w:p>
         </w:tc>
       </w:tr>
@@ -22111,7 +21484,6 @@
                 <w:szCs w:val="20"/>
               </w:rPr>
             </w:pPr>
-            <w:proofErr w:type="spellStart"/>
             <w:r>
               <w:rPr>
                 <w:rFonts w:ascii="Times New Roman" w:hAnsi="Times New Roman" w:cs="Times New Roman"/>
@@ -22120,7 +21492,6 @@
               </w:rPr>
               <w:t>Form</w:t>
             </w:r>
-            <w:proofErr w:type="spellEnd"/>
           </w:p>
         </w:tc>
       </w:tr>
@@ -22343,7 +21714,6 @@
                 <w:szCs w:val="20"/>
               </w:rPr>
             </w:pPr>
-            <w:proofErr w:type="spellStart"/>
             <w:r>
               <w:rPr>
                 <w:rFonts w:ascii="Times New Roman" w:hAnsi="Times New Roman" w:cs="Times New Roman"/>
@@ -22352,7 +21722,6 @@
               </w:rPr>
               <w:t>FrmListado</w:t>
             </w:r>
-            <w:proofErr w:type="spellEnd"/>
           </w:p>
         </w:tc>
       </w:tr>
@@ -22399,7 +21768,6 @@
                 <w:szCs w:val="20"/>
               </w:rPr>
             </w:pPr>
-            <w:proofErr w:type="spellStart"/>
             <w:r>
               <w:rPr>
                 <w:rFonts w:ascii="Times New Roman" w:hAnsi="Times New Roman" w:cs="Times New Roman"/>
@@ -22408,7 +21776,6 @@
               </w:rPr>
               <w:t>Form</w:t>
             </w:r>
-            <w:proofErr w:type="spellEnd"/>
           </w:p>
         </w:tc>
       </w:tr>
@@ -22685,7 +22052,6 @@
                 <w:szCs w:val="20"/>
               </w:rPr>
             </w:pPr>
-            <w:proofErr w:type="spellStart"/>
             <w:r>
               <w:rPr>
                 <w:rFonts w:ascii="Times New Roman" w:hAnsi="Times New Roman" w:cs="Times New Roman"/>
@@ -22694,7 +22060,6 @@
               </w:rPr>
               <w:t>Form</w:t>
             </w:r>
-            <w:proofErr w:type="spellEnd"/>
           </w:p>
         </w:tc>
       </w:tr>
@@ -22918,7 +22283,6 @@
                 <w:szCs w:val="20"/>
               </w:rPr>
             </w:pPr>
-            <w:proofErr w:type="spellStart"/>
             <w:r>
               <w:rPr>
                 <w:rFonts w:ascii="Times New Roman" w:hAnsi="Times New Roman" w:cs="Times New Roman"/>
@@ -22927,7 +22291,6 @@
               </w:rPr>
               <w:t>FrmListado</w:t>
             </w:r>
-            <w:proofErr w:type="spellEnd"/>
           </w:p>
         </w:tc>
       </w:tr>
@@ -22974,7 +22337,6 @@
                 <w:szCs w:val="20"/>
               </w:rPr>
             </w:pPr>
-            <w:proofErr w:type="spellStart"/>
             <w:r>
               <w:rPr>
                 <w:rFonts w:ascii="Times New Roman" w:hAnsi="Times New Roman" w:cs="Times New Roman"/>
@@ -22983,7 +22345,6 @@
               </w:rPr>
               <w:t>Form</w:t>
             </w:r>
-            <w:proofErr w:type="spellEnd"/>
           </w:p>
         </w:tc>
       </w:tr>
@@ -23260,7 +22621,6 @@
                 <w:szCs w:val="20"/>
               </w:rPr>
             </w:pPr>
-            <w:proofErr w:type="spellStart"/>
             <w:r>
               <w:rPr>
                 <w:rFonts w:ascii="Times New Roman" w:hAnsi="Times New Roman" w:cs="Times New Roman"/>
@@ -23269,7 +22629,6 @@
               </w:rPr>
               <w:t>Form</w:t>
             </w:r>
-            <w:proofErr w:type="spellEnd"/>
           </w:p>
         </w:tc>
       </w:tr>
@@ -23492,7 +22851,6 @@
                 <w:szCs w:val="20"/>
               </w:rPr>
             </w:pPr>
-            <w:proofErr w:type="spellStart"/>
             <w:r>
               <w:rPr>
                 <w:rFonts w:ascii="Times New Roman" w:hAnsi="Times New Roman" w:cs="Times New Roman"/>
@@ -23501,7 +22859,6 @@
               </w:rPr>
               <w:t>FrmListado</w:t>
             </w:r>
-            <w:proofErr w:type="spellEnd"/>
           </w:p>
         </w:tc>
       </w:tr>
@@ -23548,7 +22905,6 @@
                 <w:szCs w:val="20"/>
               </w:rPr>
             </w:pPr>
-            <w:proofErr w:type="spellStart"/>
             <w:r>
               <w:rPr>
                 <w:rFonts w:ascii="Times New Roman" w:hAnsi="Times New Roman" w:cs="Times New Roman"/>
@@ -23557,7 +22913,6 @@
               </w:rPr>
               <w:t>Form</w:t>
             </w:r>
-            <w:proofErr w:type="spellEnd"/>
           </w:p>
         </w:tc>
       </w:tr>
@@ -23834,7 +23189,6 @@
                 <w:szCs w:val="20"/>
               </w:rPr>
             </w:pPr>
-            <w:proofErr w:type="spellStart"/>
             <w:r>
               <w:rPr>
                 <w:rFonts w:ascii="Times New Roman" w:hAnsi="Times New Roman" w:cs="Times New Roman"/>
@@ -23843,7 +23197,6 @@
               </w:rPr>
               <w:t>Form</w:t>
             </w:r>
-            <w:proofErr w:type="spellEnd"/>
           </w:p>
         </w:tc>
       </w:tr>
@@ -24083,7 +23436,6 @@
                 <w:szCs w:val="20"/>
               </w:rPr>
             </w:pPr>
-            <w:proofErr w:type="spellStart"/>
             <w:r>
               <w:rPr>
                 <w:rFonts w:ascii="Times New Roman" w:hAnsi="Times New Roman" w:cs="Times New Roman"/>
@@ -24092,7 +23444,6 @@
               </w:rPr>
               <w:t>GEmpleado</w:t>
             </w:r>
-            <w:proofErr w:type="spellEnd"/>
           </w:p>
         </w:tc>
       </w:tr>
@@ -24193,41 +23544,13 @@
                 <w:szCs w:val="20"/>
               </w:rPr>
             </w:pPr>
-            <w:proofErr w:type="spellStart"/>
-            <w:r>
-              <w:rPr>
-                <w:rFonts w:ascii="Times New Roman" w:hAnsi="Times New Roman" w:cs="Times New Roman"/>
-                <w:sz w:val="20"/>
-                <w:szCs w:val="20"/>
-              </w:rPr>
-              <w:t>Cod</w:t>
-            </w:r>
-            <w:proofErr w:type="spellEnd"/>
-            <w:r>
-              <w:rPr>
-                <w:rFonts w:ascii="Times New Roman" w:hAnsi="Times New Roman" w:cs="Times New Roman"/>
-                <w:sz w:val="20"/>
-                <w:szCs w:val="20"/>
-              </w:rPr>
-              <w:t xml:space="preserve">, CI, Nombre, Apellido, </w:t>
-            </w:r>
-            <w:proofErr w:type="spellStart"/>
-            <w:r>
-              <w:rPr>
-                <w:rFonts w:ascii="Times New Roman" w:hAnsi="Times New Roman" w:cs="Times New Roman"/>
-                <w:sz w:val="20"/>
-                <w:szCs w:val="20"/>
-              </w:rPr>
-              <w:t>FechaNac</w:t>
-            </w:r>
-            <w:proofErr w:type="spellEnd"/>
-            <w:r>
-              <w:rPr>
-                <w:rFonts w:ascii="Times New Roman" w:hAnsi="Times New Roman" w:cs="Times New Roman"/>
-                <w:sz w:val="20"/>
-                <w:szCs w:val="20"/>
-              </w:rPr>
-              <w:t xml:space="preserve">, Profesión, Nacionalidad, Teléfono, Dirección, Genero.  </w:t>
+            <w:r>
+              <w:rPr>
+                <w:rFonts w:ascii="Times New Roman" w:hAnsi="Times New Roman" w:cs="Times New Roman"/>
+                <w:sz w:val="20"/>
+                <w:szCs w:val="20"/>
+              </w:rPr>
+              <w:t xml:space="preserve">Cod, CI, Nombre, Apellido, FechaNac, Profesión, Nacionalidad, Teléfono, Dirección, Genero.  </w:t>
             </w:r>
           </w:p>
         </w:tc>
@@ -24381,7 +23704,6 @@
                 <w:szCs w:val="20"/>
               </w:rPr>
             </w:pPr>
-            <w:proofErr w:type="spellStart"/>
             <w:r>
               <w:rPr>
                 <w:rFonts w:ascii="Times New Roman" w:hAnsi="Times New Roman" w:cs="Times New Roman"/>
@@ -24390,7 +23712,6 @@
               </w:rPr>
               <w:t>GContrato</w:t>
             </w:r>
-            <w:proofErr w:type="spellEnd"/>
           </w:p>
         </w:tc>
       </w:tr>
@@ -24640,7 +23961,6 @@
                 <w:szCs w:val="20"/>
               </w:rPr>
             </w:pPr>
-            <w:proofErr w:type="spellStart"/>
             <w:r>
               <w:rPr>
                 <w:rFonts w:ascii="Times New Roman" w:hAnsi="Times New Roman" w:cs="Times New Roman"/>
@@ -24649,7 +23969,6 @@
               </w:rPr>
               <w:t>GAdendas</w:t>
             </w:r>
-            <w:proofErr w:type="spellEnd"/>
           </w:p>
         </w:tc>
       </w:tr>
@@ -24872,7 +24191,6 @@
                 <w:szCs w:val="20"/>
               </w:rPr>
             </w:pPr>
-            <w:proofErr w:type="spellStart"/>
             <w:r>
               <w:rPr>
                 <w:rFonts w:ascii="Times New Roman" w:hAnsi="Times New Roman" w:cs="Times New Roman"/>
@@ -24881,7 +24199,6 @@
               </w:rPr>
               <w:t>GTipoContrato</w:t>
             </w:r>
-            <w:proofErr w:type="spellEnd"/>
           </w:p>
         </w:tc>
       </w:tr>
@@ -25042,18 +24359,8 @@
                 <w:sz w:val="20"/>
                 <w:szCs w:val="20"/>
               </w:rPr>
-              <w:t xml:space="preserve">Inserta </w:t>
-            </w:r>
-            <w:proofErr w:type="spellStart"/>
-            <w:r>
-              <w:rPr>
-                <w:rFonts w:ascii="Times New Roman" w:hAnsi="Times New Roman" w:cs="Times New Roman"/>
-                <w:sz w:val="20"/>
-                <w:szCs w:val="20"/>
-              </w:rPr>
-              <w:t>TipoContrato</w:t>
-            </w:r>
-            <w:proofErr w:type="spellEnd"/>
+              <w:t>Inserta TipoContrato</w:t>
+            </w:r>
           </w:p>
           <w:p>
             <w:pPr>
@@ -25073,7 +24380,6 @@
               </w:rPr>
               <w:t xml:space="preserve">Actualiza </w:t>
             </w:r>
-            <w:proofErr w:type="spellStart"/>
             <w:r>
               <w:rPr>
                 <w:rFonts w:ascii="Times New Roman" w:hAnsi="Times New Roman" w:cs="Times New Roman"/>
@@ -25082,7 +24388,6 @@
               </w:rPr>
               <w:t>TipoContrato</w:t>
             </w:r>
-            <w:proofErr w:type="spellEnd"/>
           </w:p>
           <w:p>
             <w:pPr>
@@ -25100,18 +24405,8 @@
                 <w:sz w:val="20"/>
                 <w:szCs w:val="20"/>
               </w:rPr>
-              <w:t xml:space="preserve">Eliminar </w:t>
-            </w:r>
-            <w:proofErr w:type="spellStart"/>
-            <w:r>
-              <w:rPr>
-                <w:rFonts w:ascii="Times New Roman" w:hAnsi="Times New Roman" w:cs="Times New Roman"/>
-                <w:sz w:val="20"/>
-                <w:szCs w:val="20"/>
-              </w:rPr>
-              <w:t>TipoContrato</w:t>
-            </w:r>
-            <w:proofErr w:type="spellEnd"/>
+              <w:t>Eliminar TipoContrato</w:t>
+            </w:r>
           </w:p>
         </w:tc>
       </w:tr>
@@ -25172,7 +24467,6 @@
                 <w:szCs w:val="20"/>
               </w:rPr>
             </w:pPr>
-            <w:proofErr w:type="spellStart"/>
             <w:r>
               <w:rPr>
                 <w:rFonts w:ascii="Times New Roman" w:hAnsi="Times New Roman" w:cs="Times New Roman"/>
@@ -25181,7 +24475,6 @@
               </w:rPr>
               <w:t>GFeriado</w:t>
             </w:r>
-            <w:proofErr w:type="spellEnd"/>
           </w:p>
         </w:tc>
       </w:tr>
@@ -25443,7 +24736,6 @@
                 <w:szCs w:val="20"/>
               </w:rPr>
             </w:pPr>
-            <w:proofErr w:type="spellStart"/>
             <w:r>
               <w:rPr>
                 <w:rFonts w:ascii="Times New Roman" w:hAnsi="Times New Roman" w:cs="Times New Roman"/>
@@ -25452,7 +24744,6 @@
               </w:rPr>
               <w:t>GSucursal</w:t>
             </w:r>
-            <w:proofErr w:type="spellEnd"/>
           </w:p>
         </w:tc>
       </w:tr>
@@ -25738,7 +25029,6 @@
                 <w:szCs w:val="20"/>
               </w:rPr>
             </w:pPr>
-            <w:proofErr w:type="spellStart"/>
             <w:r>
               <w:rPr>
                 <w:rFonts w:ascii="Times New Roman" w:hAnsi="Times New Roman" w:cs="Times New Roman"/>
@@ -25747,7 +25037,6 @@
               </w:rPr>
               <w:t>GTurno</w:t>
             </w:r>
-            <w:proofErr w:type="spellEnd"/>
           </w:p>
         </w:tc>
       </w:tr>
@@ -26009,7 +25298,6 @@
                 <w:szCs w:val="20"/>
               </w:rPr>
             </w:pPr>
-            <w:proofErr w:type="spellStart"/>
             <w:r>
               <w:rPr>
                 <w:rFonts w:ascii="Times New Roman" w:hAnsi="Times New Roman" w:cs="Times New Roman"/>
@@ -26018,7 +25306,6 @@
               </w:rPr>
               <w:t>GCronograma</w:t>
             </w:r>
-            <w:proofErr w:type="spellEnd"/>
           </w:p>
         </w:tc>
       </w:tr>
@@ -26413,167 +25700,13 @@
                 <w:szCs w:val="20"/>
               </w:rPr>
             </w:pPr>
-            <w:proofErr w:type="spellStart"/>
-            <w:r>
-              <w:rPr>
-                <w:rFonts w:ascii="Times New Roman" w:hAnsi="Times New Roman" w:cs="Times New Roman"/>
-                <w:sz w:val="20"/>
-                <w:szCs w:val="20"/>
-              </w:rPr>
-              <w:t>ci</w:t>
-            </w:r>
-            <w:proofErr w:type="spellEnd"/>
-            <w:r>
-              <w:rPr>
-                <w:rFonts w:ascii="Times New Roman" w:hAnsi="Times New Roman" w:cs="Times New Roman"/>
-                <w:sz w:val="20"/>
-                <w:szCs w:val="20"/>
-              </w:rPr>
-              <w:t xml:space="preserve">, nombre, </w:t>
-            </w:r>
-            <w:proofErr w:type="spellStart"/>
-            <w:r>
-              <w:rPr>
-                <w:rFonts w:ascii="Times New Roman" w:hAnsi="Times New Roman" w:cs="Times New Roman"/>
-                <w:sz w:val="20"/>
-                <w:szCs w:val="20"/>
-              </w:rPr>
-              <w:t>APaterno</w:t>
-            </w:r>
-            <w:proofErr w:type="spellEnd"/>
-            <w:r>
-              <w:rPr>
-                <w:rFonts w:ascii="Times New Roman" w:hAnsi="Times New Roman" w:cs="Times New Roman"/>
-                <w:sz w:val="20"/>
-                <w:szCs w:val="20"/>
-              </w:rPr>
-              <w:t xml:space="preserve">, </w:t>
-            </w:r>
-            <w:proofErr w:type="spellStart"/>
-            <w:r>
-              <w:rPr>
-                <w:rFonts w:ascii="Times New Roman" w:hAnsi="Times New Roman" w:cs="Times New Roman"/>
-                <w:sz w:val="20"/>
-                <w:szCs w:val="20"/>
-              </w:rPr>
-              <w:t>AMaterno</w:t>
-            </w:r>
-            <w:proofErr w:type="spellEnd"/>
-            <w:r>
-              <w:rPr>
-                <w:rFonts w:ascii="Times New Roman" w:hAnsi="Times New Roman" w:cs="Times New Roman"/>
-                <w:sz w:val="20"/>
-                <w:szCs w:val="20"/>
-              </w:rPr>
-              <w:t xml:space="preserve">, </w:t>
-            </w:r>
-            <w:proofErr w:type="spellStart"/>
-            <w:r>
-              <w:rPr>
-                <w:rFonts w:ascii="Times New Roman" w:hAnsi="Times New Roman" w:cs="Times New Roman"/>
-                <w:sz w:val="20"/>
-                <w:szCs w:val="20"/>
-              </w:rPr>
-              <w:t>fechaNac</w:t>
-            </w:r>
-            <w:proofErr w:type="spellEnd"/>
-            <w:r>
-              <w:rPr>
-                <w:rFonts w:ascii="Times New Roman" w:hAnsi="Times New Roman" w:cs="Times New Roman"/>
-                <w:sz w:val="20"/>
-                <w:szCs w:val="20"/>
-              </w:rPr>
-              <w:t xml:space="preserve">, Genero, </w:t>
-            </w:r>
-            <w:proofErr w:type="spellStart"/>
-            <w:r>
-              <w:rPr>
-                <w:rFonts w:ascii="Times New Roman" w:hAnsi="Times New Roman" w:cs="Times New Roman"/>
-                <w:sz w:val="20"/>
-                <w:szCs w:val="20"/>
-              </w:rPr>
-              <w:t>estadoCivil</w:t>
-            </w:r>
-            <w:proofErr w:type="spellEnd"/>
-            <w:r>
-              <w:rPr>
-                <w:rFonts w:ascii="Times New Roman" w:hAnsi="Times New Roman" w:cs="Times New Roman"/>
-                <w:sz w:val="20"/>
-                <w:szCs w:val="20"/>
-              </w:rPr>
-              <w:t xml:space="preserve">, </w:t>
-            </w:r>
-            <w:proofErr w:type="spellStart"/>
-            <w:r>
-              <w:rPr>
-                <w:rFonts w:ascii="Times New Roman" w:hAnsi="Times New Roman" w:cs="Times New Roman"/>
-                <w:sz w:val="20"/>
-                <w:szCs w:val="20"/>
-              </w:rPr>
-              <w:t>profesion</w:t>
-            </w:r>
-            <w:proofErr w:type="spellEnd"/>
-            <w:r>
-              <w:rPr>
-                <w:rFonts w:ascii="Times New Roman" w:hAnsi="Times New Roman" w:cs="Times New Roman"/>
-                <w:sz w:val="20"/>
-                <w:szCs w:val="20"/>
-              </w:rPr>
-              <w:t xml:space="preserve">, nacionalidad, telefono1, </w:t>
-            </w:r>
-            <w:proofErr w:type="spellStart"/>
-            <w:r>
-              <w:rPr>
-                <w:rFonts w:ascii="Times New Roman" w:hAnsi="Times New Roman" w:cs="Times New Roman"/>
-                <w:sz w:val="20"/>
-                <w:szCs w:val="20"/>
-              </w:rPr>
-              <w:t>telefenoInterno</w:t>
-            </w:r>
-            <w:proofErr w:type="spellEnd"/>
-            <w:r>
-              <w:rPr>
-                <w:rFonts w:ascii="Times New Roman" w:hAnsi="Times New Roman" w:cs="Times New Roman"/>
-                <w:sz w:val="20"/>
-                <w:szCs w:val="20"/>
-              </w:rPr>
-              <w:t xml:space="preserve">, </w:t>
-            </w:r>
-            <w:proofErr w:type="spellStart"/>
-            <w:r>
-              <w:rPr>
-                <w:rFonts w:ascii="Times New Roman" w:hAnsi="Times New Roman" w:cs="Times New Roman"/>
-                <w:sz w:val="20"/>
-                <w:szCs w:val="20"/>
-              </w:rPr>
-              <w:t>direccion</w:t>
-            </w:r>
-            <w:proofErr w:type="spellEnd"/>
-            <w:r>
-              <w:rPr>
-                <w:rFonts w:ascii="Times New Roman" w:hAnsi="Times New Roman" w:cs="Times New Roman"/>
-                <w:sz w:val="20"/>
-                <w:szCs w:val="20"/>
-              </w:rPr>
-              <w:t xml:space="preserve">, </w:t>
-            </w:r>
-            <w:proofErr w:type="spellStart"/>
-            <w:r>
-              <w:rPr>
-                <w:rFonts w:ascii="Times New Roman" w:hAnsi="Times New Roman" w:cs="Times New Roman"/>
-                <w:sz w:val="20"/>
-                <w:szCs w:val="20"/>
-              </w:rPr>
-              <w:t>nroAsegurado</w:t>
-            </w:r>
-            <w:proofErr w:type="spellEnd"/>
-            <w:r>
-              <w:rPr>
-                <w:rFonts w:ascii="Times New Roman" w:hAnsi="Times New Roman" w:cs="Times New Roman"/>
-                <w:sz w:val="20"/>
-                <w:szCs w:val="20"/>
-              </w:rPr>
-              <w:t>, NUA, activo</w:t>
+            <w:r>
+              <w:rPr>
+                <w:rFonts w:ascii="Times New Roman" w:hAnsi="Times New Roman" w:cs="Times New Roman"/>
+                <w:sz w:val="20"/>
+                <w:szCs w:val="20"/>
+              </w:rPr>
+              <w:t>ci, nombre, APaterno, AMaterno, fechaNac, Genero, estadoCivil, profesion, nacionalidad, telefono1, telefenoInterno, direccion, nroAsegurado, NUA, activo</w:t>
             </w:r>
             <w:r>
               <w:rPr>
@@ -26765,36 +25898,8 @@
                 <w:sz w:val="20"/>
                 <w:szCs w:val="20"/>
               </w:rPr>
-              <w:t xml:space="preserve">fecha, </w:t>
-            </w:r>
-            <w:proofErr w:type="spellStart"/>
-            <w:r>
-              <w:rPr>
-                <w:rFonts w:ascii="Times New Roman" w:hAnsi="Times New Roman" w:cs="Times New Roman"/>
-                <w:sz w:val="20"/>
-                <w:szCs w:val="20"/>
-              </w:rPr>
-              <w:t>fechaIni</w:t>
-            </w:r>
-            <w:proofErr w:type="spellEnd"/>
-            <w:r>
-              <w:rPr>
-                <w:rFonts w:ascii="Times New Roman" w:hAnsi="Times New Roman" w:cs="Times New Roman"/>
-                <w:sz w:val="20"/>
-                <w:szCs w:val="20"/>
-              </w:rPr>
-              <w:t xml:space="preserve">, vigente, </w:t>
-            </w:r>
-            <w:proofErr w:type="spellStart"/>
-            <w:r>
-              <w:rPr>
-                <w:rFonts w:ascii="Times New Roman" w:hAnsi="Times New Roman" w:cs="Times New Roman"/>
-                <w:sz w:val="20"/>
-                <w:szCs w:val="20"/>
-              </w:rPr>
-              <w:t>idEmpleado</w:t>
-            </w:r>
-            <w:proofErr w:type="spellEnd"/>
+              <w:t>fecha, fechaIni, vigente, idEmpleado</w:t>
+            </w:r>
           </w:p>
         </w:tc>
       </w:tr>
@@ -26964,113 +26069,13 @@
                 <w:szCs w:val="20"/>
               </w:rPr>
             </w:pPr>
-            <w:proofErr w:type="spellStart"/>
-            <w:r>
-              <w:rPr>
-                <w:rFonts w:ascii="Times New Roman" w:hAnsi="Times New Roman" w:cs="Times New Roman"/>
-                <w:sz w:val="20"/>
-                <w:szCs w:val="20"/>
-              </w:rPr>
-              <w:t>fechaFin</w:t>
-            </w:r>
-            <w:proofErr w:type="spellEnd"/>
-            <w:r>
-              <w:rPr>
-                <w:rFonts w:ascii="Times New Roman" w:hAnsi="Times New Roman" w:cs="Times New Roman"/>
-                <w:sz w:val="20"/>
-                <w:szCs w:val="20"/>
-              </w:rPr>
-              <w:t xml:space="preserve">, salario, fecha, </w:t>
-            </w:r>
-            <w:proofErr w:type="spellStart"/>
-            <w:r>
-              <w:rPr>
-                <w:rFonts w:ascii="Times New Roman" w:hAnsi="Times New Roman" w:cs="Times New Roman"/>
-                <w:sz w:val="20"/>
-                <w:szCs w:val="20"/>
-              </w:rPr>
-              <w:t>idContrato</w:t>
-            </w:r>
-            <w:proofErr w:type="spellEnd"/>
-            <w:r>
-              <w:rPr>
-                <w:rFonts w:ascii="Times New Roman" w:hAnsi="Times New Roman" w:cs="Times New Roman"/>
-                <w:sz w:val="20"/>
-                <w:szCs w:val="20"/>
-              </w:rPr>
-              <w:t xml:space="preserve">, </w:t>
-            </w:r>
-            <w:proofErr w:type="spellStart"/>
-            <w:r>
-              <w:rPr>
-                <w:rFonts w:ascii="Times New Roman" w:hAnsi="Times New Roman" w:cs="Times New Roman"/>
-                <w:sz w:val="20"/>
-                <w:szCs w:val="20"/>
-              </w:rPr>
-              <w:t>idCargo</w:t>
-            </w:r>
-            <w:proofErr w:type="spellEnd"/>
-            <w:r>
-              <w:rPr>
-                <w:rFonts w:ascii="Times New Roman" w:hAnsi="Times New Roman" w:cs="Times New Roman"/>
-                <w:sz w:val="20"/>
-                <w:szCs w:val="20"/>
-              </w:rPr>
-              <w:t xml:space="preserve">, </w:t>
-            </w:r>
-            <w:proofErr w:type="spellStart"/>
-            <w:r>
-              <w:rPr>
-                <w:rFonts w:ascii="Times New Roman" w:hAnsi="Times New Roman" w:cs="Times New Roman"/>
-                <w:sz w:val="20"/>
-                <w:szCs w:val="20"/>
-              </w:rPr>
-              <w:t>idTipoContrato</w:t>
-            </w:r>
-            <w:proofErr w:type="spellEnd"/>
-            <w:r>
-              <w:rPr>
-                <w:rFonts w:ascii="Times New Roman" w:hAnsi="Times New Roman" w:cs="Times New Roman"/>
-                <w:sz w:val="20"/>
-                <w:szCs w:val="20"/>
-              </w:rPr>
-              <w:t xml:space="preserve">, </w:t>
-            </w:r>
-            <w:proofErr w:type="spellStart"/>
-            <w:r>
-              <w:rPr>
-                <w:rFonts w:ascii="Times New Roman" w:hAnsi="Times New Roman" w:cs="Times New Roman"/>
-                <w:sz w:val="20"/>
-                <w:szCs w:val="20"/>
-              </w:rPr>
-              <w:t>idCronograma</w:t>
-            </w:r>
-            <w:proofErr w:type="spellEnd"/>
-            <w:r>
-              <w:rPr>
-                <w:rFonts w:ascii="Times New Roman" w:hAnsi="Times New Roman" w:cs="Times New Roman"/>
-                <w:sz w:val="20"/>
-                <w:szCs w:val="20"/>
-              </w:rPr>
-              <w:t xml:space="preserve">, </w:t>
-            </w:r>
-            <w:proofErr w:type="spellStart"/>
-            <w:r>
-              <w:rPr>
-                <w:rFonts w:ascii="Times New Roman" w:hAnsi="Times New Roman" w:cs="Times New Roman"/>
-                <w:sz w:val="20"/>
-                <w:szCs w:val="20"/>
-              </w:rPr>
-              <w:t>idSucursal</w:t>
-            </w:r>
-            <w:proofErr w:type="spellEnd"/>
-            <w:r>
-              <w:rPr>
-                <w:rFonts w:ascii="Times New Roman" w:hAnsi="Times New Roman" w:cs="Times New Roman"/>
-                <w:sz w:val="20"/>
-                <w:szCs w:val="20"/>
-              </w:rPr>
-              <w:t>, activo</w:t>
+            <w:r>
+              <w:rPr>
+                <w:rFonts w:ascii="Times New Roman" w:hAnsi="Times New Roman" w:cs="Times New Roman"/>
+                <w:sz w:val="20"/>
+                <w:szCs w:val="20"/>
+              </w:rPr>
+              <w:t>fechaFin, salario, fecha, idContrato, idCargo, idTipoContrato, idCronograma, idSucursal, activo</w:t>
             </w:r>
           </w:p>
         </w:tc>
@@ -27132,7 +26137,6 @@
                 <w:szCs w:val="20"/>
               </w:rPr>
             </w:pPr>
-            <w:proofErr w:type="spellStart"/>
             <w:r>
               <w:rPr>
                 <w:rFonts w:ascii="Times New Roman" w:hAnsi="Times New Roman" w:cs="Times New Roman"/>
@@ -27141,7 +26145,6 @@
               </w:rPr>
               <w:t>TipoContrato</w:t>
             </w:r>
-            <w:proofErr w:type="spellEnd"/>
           </w:p>
         </w:tc>
       </w:tr>
@@ -27194,16 +26197,7 @@
                 <w:sz w:val="20"/>
                 <w:szCs w:val="20"/>
               </w:rPr>
-              <w:t xml:space="preserve">Gestionar los datos de cada </w:t>
-            </w:r>
-            <w:proofErr w:type="spellStart"/>
-            <w:r>
-              <w:rPr>
-                <w:rFonts w:ascii="Times New Roman" w:hAnsi="Times New Roman" w:cs="Times New Roman"/>
-                <w:sz w:val="20"/>
-                <w:szCs w:val="20"/>
-              </w:rPr>
-              <w:t>tipoc</w:t>
+              <w:t>Gestionar los datos de cada tipoc</w:t>
             </w:r>
             <w:r>
               <w:rPr>
@@ -27213,7 +26207,6 @@
               </w:rPr>
               <w:t>ontrato</w:t>
             </w:r>
-            <w:proofErr w:type="spellEnd"/>
           </w:p>
         </w:tc>
       </w:tr>
@@ -27260,23 +26253,13 @@
                 <w:szCs w:val="20"/>
               </w:rPr>
             </w:pPr>
-            <w:proofErr w:type="spellStart"/>
-            <w:r>
-              <w:rPr>
-                <w:rFonts w:ascii="Times New Roman" w:hAnsi="Times New Roman" w:cs="Times New Roman"/>
-                <w:sz w:val="20"/>
-                <w:szCs w:val="20"/>
-              </w:rPr>
-              <w:t>descripcion</w:t>
-            </w:r>
-            <w:proofErr w:type="spellEnd"/>
-            <w:r>
-              <w:rPr>
-                <w:rFonts w:ascii="Times New Roman" w:hAnsi="Times New Roman" w:cs="Times New Roman"/>
-                <w:sz w:val="20"/>
-                <w:szCs w:val="20"/>
-              </w:rPr>
-              <w:t>, activo</w:t>
+            <w:r>
+              <w:rPr>
+                <w:rFonts w:ascii="Times New Roman" w:hAnsi="Times New Roman" w:cs="Times New Roman"/>
+                <w:sz w:val="20"/>
+                <w:szCs w:val="20"/>
+              </w:rPr>
+              <w:t>descripcion, activo</w:t>
             </w:r>
           </w:p>
         </w:tc>
@@ -27446,23 +26429,13 @@
                 <w:szCs w:val="20"/>
               </w:rPr>
             </w:pPr>
-            <w:proofErr w:type="spellStart"/>
-            <w:r>
-              <w:rPr>
-                <w:rFonts w:ascii="Times New Roman" w:hAnsi="Times New Roman" w:cs="Times New Roman"/>
-                <w:sz w:val="20"/>
-                <w:szCs w:val="20"/>
-              </w:rPr>
-              <w:t>descripcion</w:t>
-            </w:r>
-            <w:proofErr w:type="spellEnd"/>
-            <w:r>
-              <w:rPr>
-                <w:rFonts w:ascii="Times New Roman" w:hAnsi="Times New Roman" w:cs="Times New Roman"/>
-                <w:sz w:val="20"/>
-                <w:szCs w:val="20"/>
-              </w:rPr>
-              <w:t>, fecha</w:t>
+            <w:r>
+              <w:rPr>
+                <w:rFonts w:ascii="Times New Roman" w:hAnsi="Times New Roman" w:cs="Times New Roman"/>
+                <w:sz w:val="20"/>
+                <w:szCs w:val="20"/>
+              </w:rPr>
+              <w:t>descripcion, fecha</w:t>
             </w:r>
           </w:p>
         </w:tc>
@@ -27640,23 +26613,13 @@
                 <w:szCs w:val="20"/>
               </w:rPr>
             </w:pPr>
-            <w:proofErr w:type="spellStart"/>
-            <w:r>
-              <w:rPr>
-                <w:rFonts w:ascii="Times New Roman" w:hAnsi="Times New Roman" w:cs="Times New Roman"/>
-                <w:sz w:val="20"/>
-                <w:szCs w:val="20"/>
-              </w:rPr>
-              <w:t>descripcion</w:t>
-            </w:r>
-            <w:proofErr w:type="spellEnd"/>
-            <w:r>
-              <w:rPr>
-                <w:rFonts w:ascii="Times New Roman" w:hAnsi="Times New Roman" w:cs="Times New Roman"/>
-                <w:sz w:val="20"/>
-                <w:szCs w:val="20"/>
-              </w:rPr>
-              <w:t>, activo</w:t>
+            <w:r>
+              <w:rPr>
+                <w:rFonts w:ascii="Times New Roman" w:hAnsi="Times New Roman" w:cs="Times New Roman"/>
+                <w:sz w:val="20"/>
+                <w:szCs w:val="20"/>
+              </w:rPr>
+              <w:t>descripcion, activo</w:t>
             </w:r>
           </w:p>
         </w:tc>
@@ -27834,7 +26797,6 @@
                 <w:szCs w:val="20"/>
               </w:rPr>
             </w:pPr>
-            <w:proofErr w:type="spellStart"/>
             <w:r>
               <w:rPr>
                 <w:rFonts w:ascii="Times New Roman" w:hAnsi="Times New Roman" w:cs="Times New Roman"/>
@@ -27843,7 +26805,6 @@
               </w:rPr>
               <w:t>descripcion</w:t>
             </w:r>
-            <w:proofErr w:type="spellEnd"/>
           </w:p>
         </w:tc>
       </w:tr>
@@ -28020,70 +26981,14 @@
                 <w:szCs w:val="20"/>
               </w:rPr>
             </w:pPr>
-            <w:proofErr w:type="spellStart"/>
-            <w:r>
-              <w:rPr>
-                <w:rFonts w:ascii="Times New Roman" w:hAnsi="Times New Roman" w:cs="Times New Roman"/>
-                <w:sz w:val="20"/>
-                <w:szCs w:val="20"/>
-              </w:rPr>
-              <w:t>dia</w:t>
-            </w:r>
-            <w:proofErr w:type="spellEnd"/>
-            <w:r>
-              <w:rPr>
-                <w:rFonts w:ascii="Times New Roman" w:hAnsi="Times New Roman" w:cs="Times New Roman"/>
-                <w:sz w:val="20"/>
-                <w:szCs w:val="20"/>
-              </w:rPr>
-              <w:t xml:space="preserve">, </w:t>
-            </w:r>
-            <w:proofErr w:type="spellStart"/>
-            <w:r>
-              <w:rPr>
-                <w:rFonts w:ascii="Times New Roman" w:hAnsi="Times New Roman" w:cs="Times New Roman"/>
-                <w:sz w:val="20"/>
-                <w:szCs w:val="20"/>
-              </w:rPr>
-              <w:t>horaEntrada</w:t>
-            </w:r>
-            <w:proofErr w:type="spellEnd"/>
-            <w:r>
-              <w:rPr>
-                <w:rFonts w:ascii="Times New Roman" w:hAnsi="Times New Roman" w:cs="Times New Roman"/>
-                <w:sz w:val="20"/>
-                <w:szCs w:val="20"/>
-              </w:rPr>
-              <w:t xml:space="preserve">, </w:t>
-            </w:r>
-            <w:proofErr w:type="spellStart"/>
-            <w:r>
-              <w:rPr>
-                <w:rFonts w:ascii="Times New Roman" w:hAnsi="Times New Roman" w:cs="Times New Roman"/>
-                <w:sz w:val="20"/>
-                <w:szCs w:val="20"/>
-              </w:rPr>
-              <w:t>horaSalida</w:t>
-            </w:r>
-            <w:proofErr w:type="spellEnd"/>
-            <w:r>
-              <w:rPr>
-                <w:rFonts w:ascii="Times New Roman" w:hAnsi="Times New Roman" w:cs="Times New Roman"/>
-                <w:sz w:val="20"/>
-                <w:szCs w:val="20"/>
-              </w:rPr>
-              <w:t xml:space="preserve">, </w:t>
-            </w:r>
-            <w:proofErr w:type="spellStart"/>
-            <w:r>
-              <w:rPr>
-                <w:rFonts w:ascii="Times New Roman" w:hAnsi="Times New Roman" w:cs="Times New Roman"/>
-                <w:sz w:val="20"/>
-                <w:szCs w:val="20"/>
-              </w:rPr>
-              <w:t>idTurno</w:t>
-            </w:r>
-            <w:proofErr w:type="spellEnd"/>
+            <w:r>
+              <w:rPr>
+                <w:rFonts w:ascii="Times New Roman" w:hAnsi="Times New Roman" w:cs="Times New Roman"/>
+                <w:sz w:val="20"/>
+                <w:szCs w:val="20"/>
+              </w:rPr>
+              <w:t>dia, horaEntrada, horaSalida, idTurno</w:t>
+            </w:r>
           </w:p>
         </w:tc>
       </w:tr>
@@ -28260,7 +27165,6 @@
                 <w:szCs w:val="20"/>
               </w:rPr>
             </w:pPr>
-            <w:proofErr w:type="spellStart"/>
             <w:r>
               <w:rPr>
                 <w:rFonts w:ascii="Times New Roman" w:hAnsi="Times New Roman" w:cs="Times New Roman"/>
@@ -28269,7 +27173,6 @@
               </w:rPr>
               <w:t>descripcion</w:t>
             </w:r>
-            <w:proofErr w:type="spellEnd"/>
           </w:p>
         </w:tc>
       </w:tr>
@@ -28330,7 +27233,6 @@
                 <w:szCs w:val="20"/>
               </w:rPr>
             </w:pPr>
-            <w:proofErr w:type="spellStart"/>
             <w:r>
               <w:rPr>
                 <w:rFonts w:ascii="Times New Roman" w:hAnsi="Times New Roman" w:cs="Times New Roman"/>
@@ -28339,7 +27241,6 @@
               </w:rPr>
               <w:t>CronogramaTurno</w:t>
             </w:r>
-            <w:proofErr w:type="spellEnd"/>
           </w:p>
         </w:tc>
       </w:tr>
@@ -28448,68 +27349,13 @@
                 <w:szCs w:val="20"/>
               </w:rPr>
             </w:pPr>
-            <w:proofErr w:type="spellStart"/>
-            <w:r>
-              <w:rPr>
-                <w:rFonts w:ascii="Times New Roman" w:hAnsi="Times New Roman" w:cs="Times New Roman"/>
-                <w:sz w:val="20"/>
-                <w:szCs w:val="20"/>
-              </w:rPr>
-              <w:t>fechaIni</w:t>
-            </w:r>
-            <w:proofErr w:type="spellEnd"/>
-            <w:r>
-              <w:rPr>
-                <w:rFonts w:ascii="Times New Roman" w:hAnsi="Times New Roman" w:cs="Times New Roman"/>
-                <w:sz w:val="20"/>
-                <w:szCs w:val="20"/>
-              </w:rPr>
-              <w:t xml:space="preserve">, </w:t>
-            </w:r>
-            <w:proofErr w:type="spellStart"/>
-            <w:r>
-              <w:rPr>
-                <w:rFonts w:ascii="Times New Roman" w:hAnsi="Times New Roman" w:cs="Times New Roman"/>
-                <w:sz w:val="20"/>
-                <w:szCs w:val="20"/>
-              </w:rPr>
-              <w:t>fechaFin</w:t>
-            </w:r>
-            <w:proofErr w:type="spellEnd"/>
-            <w:r>
-              <w:rPr>
-                <w:rFonts w:ascii="Times New Roman" w:hAnsi="Times New Roman" w:cs="Times New Roman"/>
-                <w:sz w:val="20"/>
-                <w:szCs w:val="20"/>
-              </w:rPr>
-              <w:t xml:space="preserve">, activo, </w:t>
-            </w:r>
-            <w:proofErr w:type="spellStart"/>
-            <w:r>
-              <w:rPr>
-                <w:rFonts w:ascii="Times New Roman" w:hAnsi="Times New Roman" w:cs="Times New Roman"/>
-                <w:sz w:val="20"/>
-                <w:szCs w:val="20"/>
-              </w:rPr>
-              <w:t>idCronograma</w:t>
-            </w:r>
-            <w:proofErr w:type="spellEnd"/>
-            <w:r>
-              <w:rPr>
-                <w:rFonts w:ascii="Times New Roman" w:hAnsi="Times New Roman" w:cs="Times New Roman"/>
-                <w:sz w:val="20"/>
-                <w:szCs w:val="20"/>
-              </w:rPr>
-              <w:t xml:space="preserve">, </w:t>
-            </w:r>
-            <w:proofErr w:type="spellStart"/>
-            <w:r>
-              <w:rPr>
-                <w:rFonts w:ascii="Times New Roman" w:hAnsi="Times New Roman" w:cs="Times New Roman"/>
-                <w:sz w:val="20"/>
-                <w:szCs w:val="20"/>
-              </w:rPr>
-              <w:t>idTurn</w:t>
+            <w:r>
+              <w:rPr>
+                <w:rFonts w:ascii="Times New Roman" w:hAnsi="Times New Roman" w:cs="Times New Roman"/>
+                <w:sz w:val="20"/>
+                <w:szCs w:val="20"/>
+              </w:rPr>
+              <w:t>fechaIni, fechaFin, activo, idCronograma, idTurn</w:t>
             </w:r>
             <w:r>
               <w:rPr>
@@ -28519,7 +27365,6 @@
               </w:rPr>
               <w:t>o</w:t>
             </w:r>
-            <w:proofErr w:type="spellEnd"/>
           </w:p>
         </w:tc>
       </w:tr>
@@ -29213,7 +28058,6 @@
           <w:lang w:val="es-BO"/>
         </w:rPr>
       </w:pPr>
-      <w:proofErr w:type="spellStart"/>
       <w:r>
         <w:rPr>
           <w:rFonts w:ascii="Times New Roman" w:hAnsi="Times New Roman" w:cs="Times New Roman"/>
@@ -29245,7 +28089,6 @@
         </w:rPr>
         <w:t>Gestionar</w:t>
       </w:r>
-      <w:proofErr w:type="spellEnd"/>
       <w:proofErr w:type="gramEnd"/>
       <w:r>
         <w:rPr>
@@ -29388,7 +28231,6 @@
           <w:lang w:val="es-BO"/>
         </w:rPr>
       </w:pPr>
-      <w:proofErr w:type="spellStart"/>
       <w:r>
         <w:rPr>
           <w:rFonts w:ascii="Times New Roman" w:hAnsi="Times New Roman" w:cs="Times New Roman"/>
@@ -29430,7 +28272,6 @@
         </w:rPr>
         <w:t>Contrato</w:t>
       </w:r>
-      <w:proofErr w:type="spellEnd"/>
       <w:proofErr w:type="gramEnd"/>
       <w:r>
         <w:rPr>
@@ -29564,7 +28405,6 @@
           <w:lang w:val="es-BO"/>
         </w:rPr>
       </w:pPr>
-      <w:proofErr w:type="spellStart"/>
       <w:r>
         <w:rPr>
           <w:rFonts w:ascii="Times New Roman" w:hAnsi="Times New Roman" w:cs="Times New Roman"/>
@@ -29607,7 +28447,6 @@
         </w:rPr>
         <w:t>tipo</w:t>
       </w:r>
-      <w:proofErr w:type="spellEnd"/>
       <w:proofErr w:type="gramEnd"/>
       <w:r>
         <w:rPr>
@@ -29741,7 +28580,6 @@
           <w:lang w:val="es-BO"/>
         </w:rPr>
       </w:pPr>
-      <w:proofErr w:type="spellStart"/>
       <w:r>
         <w:rPr>
           <w:rFonts w:ascii="Times New Roman" w:hAnsi="Times New Roman" w:cs="Times New Roman"/>
@@ -29783,7 +28621,6 @@
         </w:rPr>
         <w:t>feriados</w:t>
       </w:r>
-      <w:proofErr w:type="spellEnd"/>
       <w:proofErr w:type="gramEnd"/>
     </w:p>
     <w:p>
@@ -29907,7 +28744,6 @@
           <w:lang w:val="es-BO"/>
         </w:rPr>
       </w:pPr>
-      <w:proofErr w:type="spellStart"/>
       <w:r>
         <w:rPr>
           <w:rFonts w:ascii="Times New Roman" w:hAnsi="Times New Roman" w:cs="Times New Roman"/>
@@ -29950,7 +28786,6 @@
         </w:rPr>
         <w:t>Sucursal</w:t>
       </w:r>
-      <w:proofErr w:type="spellEnd"/>
       <w:proofErr w:type="gramEnd"/>
     </w:p>
     <w:p>
@@ -30113,7 +28948,6 @@
           <w:lang w:val="es-BO"/>
         </w:rPr>
       </w:pPr>
-      <w:proofErr w:type="spellStart"/>
       <w:r>
         <w:rPr>
           <w:rFonts w:ascii="Times New Roman" w:hAnsi="Times New Roman" w:cs="Times New Roman"/>
@@ -30156,7 +28990,6 @@
         </w:rPr>
         <w:t>turno</w:t>
       </w:r>
-      <w:proofErr w:type="spellEnd"/>
       <w:proofErr w:type="gramEnd"/>
     </w:p>
     <w:p>
@@ -30272,7 +29105,6 @@
           <w:lang w:val="es-BO"/>
         </w:rPr>
       </w:pPr>
-      <w:proofErr w:type="spellStart"/>
       <w:r>
         <w:rPr>
           <w:rFonts w:ascii="Times New Roman" w:hAnsi="Times New Roman" w:cs="Times New Roman"/>
@@ -30314,7 +29146,6 @@
         </w:rPr>
         <w:t>Cronograma</w:t>
       </w:r>
-      <w:proofErr w:type="spellEnd"/>
       <w:proofErr w:type="gramEnd"/>
     </w:p>
     <w:p>
@@ -30423,7 +29254,6 @@
           <w:lang w:val="es-BO"/>
         </w:rPr>
       </w:pPr>
-      <w:proofErr w:type="spellStart"/>
       <w:r>
         <w:rPr>
           <w:rFonts w:ascii="Times New Roman" w:hAnsi="Times New Roman" w:cs="Times New Roman"/>
@@ -30456,7 +29286,6 @@
         </w:rPr>
         <w:t>Gestionar</w:t>
       </w:r>
-      <w:proofErr w:type="spellEnd"/>
       <w:proofErr w:type="gramEnd"/>
       <w:r>
         <w:rPr>
@@ -30934,22 +29763,13 @@
           <w:lang w:val="es-BO" w:eastAsia="es-ES"/>
         </w:rPr>
       </w:pPr>
-      <w:proofErr w:type="spellStart"/>
       <w:r>
         <w:rPr>
           <w:b/>
           <w:lang w:val="es-BO" w:eastAsia="es-ES"/>
         </w:rPr>
         <w:lastRenderedPageBreak/>
-        <w:t>CUGestionar</w:t>
-      </w:r>
-      <w:proofErr w:type="spellEnd"/>
-      <w:r>
-        <w:rPr>
-          <w:b/>
-          <w:lang w:val="es-BO" w:eastAsia="es-ES"/>
-        </w:rPr>
-        <w:t xml:space="preserve"> Horas Extras</w:t>
+        <w:t>CUGestionar Horas Extras</w:t>
       </w:r>
     </w:p>
     <w:p>
@@ -32399,25 +31219,7 @@
           <w:sz w:val="24"/>
           <w:szCs w:val="24"/>
         </w:rPr>
-        <w:t xml:space="preserve">El menú Inicio simplificado coloca automáticamente los programas de uso más frecuente en vista normal, y con un solo clic. La barra de tareas actualizada organiza los archivos "sobre la </w:t>
-      </w:r>
-      <w:proofErr w:type="spellStart"/>
-      <w:r>
-        <w:rPr>
-          <w:rFonts w:ascii="Times New Roman" w:hAnsi="Times New Roman" w:cs="Times New Roman"/>
-          <w:sz w:val="24"/>
-          <w:szCs w:val="24"/>
-        </w:rPr>
-        <w:t>marcha".Un</w:t>
-      </w:r>
-      <w:proofErr w:type="spellEnd"/>
-      <w:r>
-        <w:rPr>
-          <w:rFonts w:ascii="Times New Roman" w:hAnsi="Times New Roman" w:cs="Times New Roman"/>
-          <w:sz w:val="24"/>
-          <w:szCs w:val="24"/>
-        </w:rPr>
-        <w:t xml:space="preserve"> asistente de limpieza automática mantiene todo el escritorio recogido y ordenado. </w:t>
+        <w:t xml:space="preserve">El menú Inicio simplificado coloca automáticamente los programas de uso más frecuente en vista normal, y con un solo clic. La barra de tareas actualizada organiza los archivos "sobre la marcha".Un asistente de limpieza automática mantiene todo el escritorio recogido y ordenado. </w:t>
       </w:r>
     </w:p>
     <w:p>
@@ -33715,7 +32517,6 @@
                 <w:lang w:val="es-BO"/>
               </w:rPr>
             </w:pPr>
-            <w:proofErr w:type="spellStart"/>
             <w:r>
               <w:rPr>
                 <w:rFonts w:ascii="Times New Roman" w:hAnsi="Times New Roman" w:cs="Times New Roman"/>
@@ -33723,7 +32524,6 @@
               </w:rPr>
               <w:t>nroAsegurado</w:t>
             </w:r>
-            <w:proofErr w:type="spellEnd"/>
           </w:p>
           <w:p>
             <w:pPr>
@@ -34697,6 +33497,322 @@
     <w:p>
       <w:pPr>
         <w:rPr>
+          <w:lang w:val="es-BO"/>
+        </w:rPr>
+      </w:pPr>
+    </w:p>
+    <w:p>
+      <w:pPr>
+        <w:rPr>
+          <w:lang w:val="es-BO"/>
+        </w:rPr>
+      </w:pPr>
+    </w:p>
+    <w:p>
+      <w:pPr>
+        <w:rPr>
+          <w:lang w:val="es-BO"/>
+        </w:rPr>
+      </w:pPr>
+    </w:p>
+    <w:p>
+      <w:pPr>
+        <w:pStyle w:val="Ttulo2"/>
+        <w:numPr>
+          <w:ilvl w:val="1"/>
+          <w:numId w:val="35"/>
+        </w:numPr>
+      </w:pPr>
+      <w:bookmarkStart w:id="173" w:name="_Toc358810936"/>
+      <w:r>
+        <w:lastRenderedPageBreak/>
+        <w:t>PLAN DE PRUEBAS</w:t>
+      </w:r>
+      <w:bookmarkEnd w:id="173"/>
+    </w:p>
+    <w:p>
+      <w:pPr>
+        <w:jc w:val="both"/>
+        <w:rPr>
+          <w:rFonts w:ascii="Times New Roman" w:hAnsi="Times New Roman" w:cs="Times New Roman"/>
+          <w:sz w:val="24"/>
+          <w:szCs w:val="24"/>
+          <w:lang w:val="es-BO"/>
+        </w:rPr>
+      </w:pPr>
+      <w:r>
+        <w:rPr>
+          <w:rFonts w:ascii="Times New Roman" w:hAnsi="Times New Roman" w:cs="Times New Roman"/>
+          <w:sz w:val="24"/>
+          <w:szCs w:val="24"/>
+          <w:lang w:val="es-BO"/>
+        </w:rPr>
+        <w:t>En el flujo de trabajo de la prueba verificamos el resultado de la implementación probando cada construcción, incluyendo tanto construcciones internas como intermedias, así como las versiones finales del sistema a ser entregadas a terceros.</w:t>
+      </w:r>
+    </w:p>
+    <w:p>
+      <w:pPr>
+        <w:jc w:val="both"/>
+        <w:rPr>
+          <w:rFonts w:ascii="Times New Roman" w:hAnsi="Times New Roman" w:cs="Times New Roman"/>
+          <w:sz w:val="24"/>
+          <w:szCs w:val="24"/>
+          <w:lang w:val="es-BO"/>
+        </w:rPr>
+      </w:pPr>
+      <w:r>
+        <w:rPr>
+          <w:rFonts w:ascii="Times New Roman" w:hAnsi="Times New Roman" w:cs="Times New Roman"/>
+          <w:sz w:val="24"/>
+          <w:szCs w:val="24"/>
+          <w:lang w:val="es-BO"/>
+        </w:rPr>
+        <w:t>Los objetivos de la prueba son:</w:t>
+      </w:r>
+    </w:p>
+    <w:p>
+      <w:pPr>
+        <w:numPr>
+          <w:ilvl w:val="0"/>
+          <w:numId w:val="38"/>
+        </w:numPr>
+        <w:jc w:val="both"/>
+        <w:rPr>
+          <w:rFonts w:ascii="Times New Roman" w:hAnsi="Times New Roman" w:cs="Times New Roman"/>
+          <w:sz w:val="24"/>
+          <w:szCs w:val="24"/>
+          <w:lang w:val="es-BO"/>
+        </w:rPr>
+      </w:pPr>
+      <w:r>
+        <w:rPr>
+          <w:rFonts w:ascii="Times New Roman" w:hAnsi="Times New Roman" w:cs="Times New Roman"/>
+          <w:sz w:val="24"/>
+          <w:szCs w:val="24"/>
+          <w:lang w:val="es-BO"/>
+        </w:rPr>
+        <w:t>Planificar las pruebas necesarias en cada iteración, incluyendo las pruebas de integración y las pruebas de sistema. Las pruebas de integración son necesarias para cada construcción dentro de la iteración, mientras que las pruebas de sistema son necesarias sólo al final de la iteración.</w:t>
+      </w:r>
+    </w:p>
+    <w:p>
+      <w:pPr>
+        <w:numPr>
+          <w:ilvl w:val="0"/>
+          <w:numId w:val="38"/>
+        </w:numPr>
+        <w:jc w:val="both"/>
+        <w:rPr>
+          <w:rFonts w:ascii="Times New Roman" w:hAnsi="Times New Roman" w:cs="Times New Roman"/>
+          <w:sz w:val="24"/>
+          <w:szCs w:val="24"/>
+          <w:lang w:val="es-BO"/>
+        </w:rPr>
+      </w:pPr>
+      <w:r>
+        <w:rPr>
+          <w:rFonts w:ascii="Times New Roman" w:hAnsi="Times New Roman" w:cs="Times New Roman"/>
+          <w:sz w:val="24"/>
+          <w:szCs w:val="24"/>
+          <w:lang w:val="es-BO"/>
+        </w:rPr>
+        <w:t>Diseñar e implementar las pruebas creando los casos de prueba que especifican qué probar, creando los procedimientos de prueba que especifican cómo realizar las pruebas y creando, si es posible, componentes de prueba ejecutables para automatizar las pruebas.</w:t>
+      </w:r>
+    </w:p>
+    <w:p>
+      <w:pPr>
+        <w:numPr>
+          <w:ilvl w:val="0"/>
+          <w:numId w:val="38"/>
+        </w:numPr>
+        <w:jc w:val="both"/>
+        <w:rPr>
+          <w:rFonts w:ascii="Times New Roman" w:hAnsi="Times New Roman" w:cs="Times New Roman"/>
+          <w:sz w:val="24"/>
+          <w:szCs w:val="24"/>
+          <w:lang w:val="es-BO"/>
+        </w:rPr>
+      </w:pPr>
+      <w:r>
+        <w:rPr>
+          <w:rFonts w:ascii="Times New Roman" w:hAnsi="Times New Roman" w:cs="Times New Roman"/>
+          <w:sz w:val="24"/>
+          <w:szCs w:val="24"/>
+          <w:lang w:val="es-BO"/>
+        </w:rPr>
+        <w:t>Realizar las diferentes pruebas y manejar los resultados  de cada prueba sistemáticamente. Las construcciones en las que se detectan defectos son probadas de nuevo y posiblemente devueltas a otro flujo de trabajo, como diseño o implementación, de forma que los defectos importantes puedan ser arreglados.</w:t>
+      </w:r>
+    </w:p>
+    <w:p>
+      <w:pPr>
+        <w:ind w:left="720"/>
+        <w:jc w:val="both"/>
+        <w:rPr>
+          <w:rFonts w:ascii="Times New Roman" w:hAnsi="Times New Roman" w:cs="Times New Roman"/>
+          <w:sz w:val="24"/>
+          <w:szCs w:val="24"/>
+          <w:lang w:val="es-BO"/>
+        </w:rPr>
+      </w:pPr>
+    </w:p>
+    <w:p>
+      <w:pPr>
+        <w:ind w:left="420"/>
+        <w:jc w:val="both"/>
+        <w:rPr>
+          <w:rFonts w:ascii="Times New Roman" w:hAnsi="Times New Roman" w:cs="Times New Roman"/>
+          <w:b/>
+          <w:bCs/>
+          <w:sz w:val="24"/>
+          <w:szCs w:val="24"/>
+          <w:lang w:val="es-BO"/>
+        </w:rPr>
+      </w:pPr>
+      <w:bookmarkStart w:id="174" w:name="_Toc309900226"/>
+      <w:r>
+        <w:rPr>
+          <w:rFonts w:ascii="Times New Roman" w:hAnsi="Times New Roman" w:cs="Times New Roman"/>
+          <w:b/>
+          <w:bCs/>
+          <w:sz w:val="24"/>
+          <w:szCs w:val="24"/>
+          <w:lang w:val="es-BO"/>
+        </w:rPr>
+        <w:t>C</w:t>
+      </w:r>
+      <w:bookmarkEnd w:id="174"/>
+      <w:r>
+        <w:rPr>
+          <w:rFonts w:ascii="Times New Roman" w:hAnsi="Times New Roman" w:cs="Times New Roman"/>
+          <w:b/>
+          <w:bCs/>
+          <w:sz w:val="24"/>
+          <w:szCs w:val="24"/>
+          <w:lang w:val="es-BO"/>
+        </w:rPr>
+        <w:t>aso de Prueba</w:t>
+      </w:r>
+    </w:p>
+    <w:p>
+      <w:pPr>
+        <w:ind w:left="720"/>
+        <w:jc w:val="both"/>
+        <w:rPr>
+          <w:rFonts w:ascii="Times New Roman" w:hAnsi="Times New Roman" w:cs="Times New Roman"/>
+          <w:sz w:val="24"/>
+          <w:szCs w:val="24"/>
+          <w:lang w:val="es-BO"/>
+        </w:rPr>
+      </w:pPr>
+      <w:r>
+        <w:rPr>
+          <w:rFonts w:ascii="Times New Roman" w:hAnsi="Times New Roman" w:cs="Times New Roman"/>
+          <w:sz w:val="24"/>
+          <w:szCs w:val="24"/>
+          <w:lang w:val="es-BO"/>
+        </w:rPr>
+        <w:t>Un caso de prueba específica una forma de probar el sistema, incluyendo la entrada o resultado con la que se ha de probar y las condiciones bajo las que ha de probarse.</w:t>
+      </w:r>
+    </w:p>
+    <w:p>
+      <w:pPr>
+        <w:ind w:left="720"/>
+        <w:jc w:val="both"/>
+        <w:rPr>
+          <w:rFonts w:ascii="Times New Roman" w:hAnsi="Times New Roman" w:cs="Times New Roman"/>
+          <w:sz w:val="24"/>
+          <w:szCs w:val="24"/>
+          <w:lang w:val="es-BO"/>
+        </w:rPr>
+      </w:pPr>
+      <w:r>
+        <w:rPr>
+          <w:rFonts w:ascii="Times New Roman" w:hAnsi="Times New Roman" w:cs="Times New Roman"/>
+          <w:sz w:val="24"/>
+          <w:szCs w:val="24"/>
+          <w:lang w:val="es-BO"/>
+        </w:rPr>
+        <w:t>En la práctica, lo que se prueba puede venir dado por un requisito o colección de requisitos del sistema cuya implementación justifica una prueba que es posible realizar y que no es demasiado cara de realizar. Los siguientes son casos de prueba comunes:</w:t>
+      </w:r>
+    </w:p>
+    <w:p>
+      <w:pPr>
+        <w:pStyle w:val="Prrafodelista"/>
+        <w:numPr>
+          <w:ilvl w:val="0"/>
+          <w:numId w:val="39"/>
+        </w:numPr>
+        <w:jc w:val="both"/>
+        <w:rPr>
+          <w:rFonts w:ascii="Times New Roman" w:hAnsi="Times New Roman" w:cs="Times New Roman"/>
+          <w:sz w:val="24"/>
+          <w:szCs w:val="24"/>
+          <w:lang w:val="es-BO"/>
+        </w:rPr>
+      </w:pPr>
+      <w:r>
+        <w:rPr>
+          <w:rFonts w:ascii="Times New Roman" w:hAnsi="Times New Roman" w:cs="Times New Roman"/>
+          <w:sz w:val="24"/>
+          <w:szCs w:val="24"/>
+          <w:lang w:val="es-BO"/>
+        </w:rPr>
+        <w:t>Un caso de prueba que especifica cómo probar un caso de uso o un escenario específico de un caso de uso.</w:t>
+      </w:r>
+    </w:p>
+    <w:p>
+      <w:pPr>
+        <w:pStyle w:val="Prrafodelista"/>
+        <w:numPr>
+          <w:ilvl w:val="0"/>
+          <w:numId w:val="39"/>
+        </w:numPr>
+        <w:jc w:val="both"/>
+        <w:rPr>
+          <w:rFonts w:ascii="Times New Roman" w:hAnsi="Times New Roman" w:cs="Times New Roman"/>
+          <w:sz w:val="24"/>
+          <w:szCs w:val="24"/>
+          <w:lang w:val="es-BO"/>
+        </w:rPr>
+      </w:pPr>
+      <w:r>
+        <w:rPr>
+          <w:rFonts w:ascii="Times New Roman" w:hAnsi="Times New Roman" w:cs="Times New Roman"/>
+          <w:sz w:val="24"/>
+          <w:szCs w:val="24"/>
+          <w:lang w:val="es-BO"/>
+        </w:rPr>
+        <w:t>Un caso de prueba que especifica cómo probar una realización de caso de uso-diseño o un escenario específico de la realización.</w:t>
+      </w:r>
+    </w:p>
+    <w:p>
+      <w:pPr>
+        <w:jc w:val="both"/>
+        <w:rPr>
+          <w:rFonts w:ascii="Times New Roman" w:hAnsi="Times New Roman" w:cs="Times New Roman"/>
+          <w:sz w:val="24"/>
+          <w:szCs w:val="24"/>
+          <w:lang w:val="es-BO"/>
+        </w:rPr>
+      </w:pPr>
+    </w:p>
+    <w:p>
+      <w:pPr>
+        <w:jc w:val="both"/>
+        <w:rPr>
+          <w:rFonts w:ascii="Times New Roman" w:hAnsi="Times New Roman" w:cs="Times New Roman"/>
+          <w:sz w:val="24"/>
+          <w:szCs w:val="24"/>
+          <w:lang w:val="es-BO"/>
+        </w:rPr>
+      </w:pPr>
+    </w:p>
+    <w:p>
+      <w:pPr>
+        <w:jc w:val="both"/>
+        <w:rPr>
+          <w:rFonts w:ascii="Times New Roman" w:hAnsi="Times New Roman" w:cs="Times New Roman"/>
+          <w:sz w:val="24"/>
+          <w:szCs w:val="24"/>
           <w:lang w:val="es-BO"/>
         </w:rPr>
       </w:pPr>
@@ -35747,6 +34863,118 @@
     </w:lvl>
   </w:abstractNum>
   <w:abstractNum w:abstractNumId="10">
+    <w:nsid w:val="151F0C44"/>
+    <w:multiLevelType w:val="hybridMultilevel"/>
+    <w:tmpl w:val="5BF2E244"/>
+    <w:lvl w:ilvl="0" w:tplc="23AE232E">
+      <w:numFmt w:val="bullet"/>
+      <w:lvlText w:val="-"/>
+      <w:lvlJc w:val="left"/>
+      <w:pPr>
+        <w:ind w:left="1429" w:hanging="360"/>
+      </w:pPr>
+      <w:rPr>
+        <w:rFonts w:ascii="Calibri" w:eastAsia="Calibri" w:hAnsi="Calibri" w:cs="Calibri" w:hint="default"/>
+      </w:rPr>
+    </w:lvl>
+    <w:lvl w:ilvl="1" w:tplc="0C0A0003" w:tentative="1">
+      <w:start w:val="1"/>
+      <w:numFmt w:val="bullet"/>
+      <w:lvlText w:val="o"/>
+      <w:lvlJc w:val="left"/>
+      <w:pPr>
+        <w:ind w:left="2149" w:hanging="360"/>
+      </w:pPr>
+      <w:rPr>
+        <w:rFonts w:ascii="Courier New" w:hAnsi="Courier New" w:cs="Courier New" w:hint="default"/>
+      </w:rPr>
+    </w:lvl>
+    <w:lvl w:ilvl="2" w:tplc="0C0A0005" w:tentative="1">
+      <w:start w:val="1"/>
+      <w:numFmt w:val="bullet"/>
+      <w:lvlText w:val=""/>
+      <w:lvlJc w:val="left"/>
+      <w:pPr>
+        <w:ind w:left="2869" w:hanging="360"/>
+      </w:pPr>
+      <w:rPr>
+        <w:rFonts w:ascii="Wingdings" w:hAnsi="Wingdings" w:hint="default"/>
+      </w:rPr>
+    </w:lvl>
+    <w:lvl w:ilvl="3" w:tplc="0C0A0001" w:tentative="1">
+      <w:start w:val="1"/>
+      <w:numFmt w:val="bullet"/>
+      <w:lvlText w:val=""/>
+      <w:lvlJc w:val="left"/>
+      <w:pPr>
+        <w:ind w:left="3589" w:hanging="360"/>
+      </w:pPr>
+      <w:rPr>
+        <w:rFonts w:ascii="Symbol" w:hAnsi="Symbol" w:hint="default"/>
+      </w:rPr>
+    </w:lvl>
+    <w:lvl w:ilvl="4" w:tplc="0C0A0003" w:tentative="1">
+      <w:start w:val="1"/>
+      <w:numFmt w:val="bullet"/>
+      <w:lvlText w:val="o"/>
+      <w:lvlJc w:val="left"/>
+      <w:pPr>
+        <w:ind w:left="4309" w:hanging="360"/>
+      </w:pPr>
+      <w:rPr>
+        <w:rFonts w:ascii="Courier New" w:hAnsi="Courier New" w:cs="Courier New" w:hint="default"/>
+      </w:rPr>
+    </w:lvl>
+    <w:lvl w:ilvl="5" w:tplc="0C0A0005" w:tentative="1">
+      <w:start w:val="1"/>
+      <w:numFmt w:val="bullet"/>
+      <w:lvlText w:val=""/>
+      <w:lvlJc w:val="left"/>
+      <w:pPr>
+        <w:ind w:left="5029" w:hanging="360"/>
+      </w:pPr>
+      <w:rPr>
+        <w:rFonts w:ascii="Wingdings" w:hAnsi="Wingdings" w:hint="default"/>
+      </w:rPr>
+    </w:lvl>
+    <w:lvl w:ilvl="6" w:tplc="0C0A0001" w:tentative="1">
+      <w:start w:val="1"/>
+      <w:numFmt w:val="bullet"/>
+      <w:lvlText w:val=""/>
+      <w:lvlJc w:val="left"/>
+      <w:pPr>
+        <w:ind w:left="5749" w:hanging="360"/>
+      </w:pPr>
+      <w:rPr>
+        <w:rFonts w:ascii="Symbol" w:hAnsi="Symbol" w:hint="default"/>
+      </w:rPr>
+    </w:lvl>
+    <w:lvl w:ilvl="7" w:tplc="0C0A0003" w:tentative="1">
+      <w:start w:val="1"/>
+      <w:numFmt w:val="bullet"/>
+      <w:lvlText w:val="o"/>
+      <w:lvlJc w:val="left"/>
+      <w:pPr>
+        <w:ind w:left="6469" w:hanging="360"/>
+      </w:pPr>
+      <w:rPr>
+        <w:rFonts w:ascii="Courier New" w:hAnsi="Courier New" w:cs="Courier New" w:hint="default"/>
+      </w:rPr>
+    </w:lvl>
+    <w:lvl w:ilvl="8" w:tplc="0C0A0005" w:tentative="1">
+      <w:start w:val="1"/>
+      <w:numFmt w:val="bullet"/>
+      <w:lvlText w:val=""/>
+      <w:lvlJc w:val="left"/>
+      <w:pPr>
+        <w:ind w:left="7189" w:hanging="360"/>
+      </w:pPr>
+      <w:rPr>
+        <w:rFonts w:ascii="Wingdings" w:hAnsi="Wingdings" w:hint="default"/>
+      </w:rPr>
+    </w:lvl>
+  </w:abstractNum>
+  <w:abstractNum w:abstractNumId="11">
     <w:nsid w:val="17BD5B8A"/>
     <w:multiLevelType w:val="hybridMultilevel"/>
     <w:tmpl w:val="2E6AF36C"/>
@@ -35832,7 +35060,7 @@
       </w:pPr>
     </w:lvl>
   </w:abstractNum>
-  <w:abstractNum w:abstractNumId="11">
+  <w:abstractNum w:abstractNumId="12">
     <w:nsid w:val="1D557C06"/>
     <w:multiLevelType w:val="hybridMultilevel"/>
     <w:tmpl w:val="A99086E0"/>
@@ -35945,7 +35173,7 @@
       </w:rPr>
     </w:lvl>
   </w:abstractNum>
-  <w:abstractNum w:abstractNumId="12">
+  <w:abstractNum w:abstractNumId="13">
     <w:nsid w:val="1E70583D"/>
     <w:multiLevelType w:val="hybridMultilevel"/>
     <w:tmpl w:val="DFF0800A"/>
@@ -36058,7 +35286,7 @@
       </w:rPr>
     </w:lvl>
   </w:abstractNum>
-  <w:abstractNum w:abstractNumId="13">
+  <w:abstractNum w:abstractNumId="14">
     <w:nsid w:val="2573616C"/>
     <w:multiLevelType w:val="multilevel"/>
     <w:tmpl w:val="70806FC6"/>
@@ -36171,7 +35399,7 @@
       </w:rPr>
     </w:lvl>
   </w:abstractNum>
-  <w:abstractNum w:abstractNumId="14">
+  <w:abstractNum w:abstractNumId="15">
     <w:nsid w:val="26A6783B"/>
     <w:multiLevelType w:val="multilevel"/>
     <w:tmpl w:val="2FC61928"/>
@@ -36285,7 +35513,7 @@
       </w:rPr>
     </w:lvl>
   </w:abstractNum>
-  <w:abstractNum w:abstractNumId="15">
+  <w:abstractNum w:abstractNumId="16">
     <w:nsid w:val="2F126FE0"/>
     <w:multiLevelType w:val="hybridMultilevel"/>
     <w:tmpl w:val="834ED89C"/>
@@ -36398,7 +35626,7 @@
       </w:rPr>
     </w:lvl>
   </w:abstractNum>
-  <w:abstractNum w:abstractNumId="16">
+  <w:abstractNum w:abstractNumId="17">
     <w:nsid w:val="35DE349C"/>
     <w:multiLevelType w:val="multilevel"/>
     <w:tmpl w:val="FC0AA96A"/>
@@ -36511,7 +35739,7 @@
       </w:rPr>
     </w:lvl>
   </w:abstractNum>
-  <w:abstractNum w:abstractNumId="17">
+  <w:abstractNum w:abstractNumId="18">
     <w:nsid w:val="36E77D21"/>
     <w:multiLevelType w:val="hybridMultilevel"/>
     <w:tmpl w:val="5ACE0060"/>
@@ -36626,7 +35854,7 @@
       </w:rPr>
     </w:lvl>
   </w:abstractNum>
-  <w:abstractNum w:abstractNumId="18">
+  <w:abstractNum w:abstractNumId="19">
     <w:nsid w:val="395C495E"/>
     <w:multiLevelType w:val="hybridMultilevel"/>
     <w:tmpl w:val="E8F8FFF4"/>
@@ -36739,7 +35967,7 @@
       </w:rPr>
     </w:lvl>
   </w:abstractNum>
-  <w:abstractNum w:abstractNumId="19">
+  <w:abstractNum w:abstractNumId="20">
     <w:nsid w:val="3CB522CF"/>
     <w:multiLevelType w:val="multilevel"/>
     <w:tmpl w:val="38F69E46"/>
@@ -36852,7 +36080,7 @@
       </w:rPr>
     </w:lvl>
   </w:abstractNum>
-  <w:abstractNum w:abstractNumId="20">
+  <w:abstractNum w:abstractNumId="21">
     <w:nsid w:val="3DA05681"/>
     <w:multiLevelType w:val="hybridMultilevel"/>
     <w:tmpl w:val="CC50C42E"/>
@@ -36965,7 +36193,7 @@
       </w:rPr>
     </w:lvl>
   </w:abstractNum>
-  <w:abstractNum w:abstractNumId="21">
+  <w:abstractNum w:abstractNumId="22">
     <w:nsid w:val="46574ABB"/>
     <w:multiLevelType w:val="hybridMultilevel"/>
     <w:tmpl w:val="082CBCC0"/>
@@ -37107,7 +36335,7 @@
       </w:rPr>
     </w:lvl>
   </w:abstractNum>
-  <w:abstractNum w:abstractNumId="22">
+  <w:abstractNum w:abstractNumId="23">
     <w:nsid w:val="473D40AB"/>
     <w:multiLevelType w:val="hybridMultilevel"/>
     <w:tmpl w:val="E8E0964C"/>
@@ -37220,7 +36448,7 @@
       </w:rPr>
     </w:lvl>
   </w:abstractNum>
-  <w:abstractNum w:abstractNumId="23">
+  <w:abstractNum w:abstractNumId="24">
     <w:nsid w:val="49434214"/>
     <w:multiLevelType w:val="hybridMultilevel"/>
     <w:tmpl w:val="54D87CE2"/>
@@ -37306,7 +36534,7 @@
       </w:pPr>
     </w:lvl>
   </w:abstractNum>
-  <w:abstractNum w:abstractNumId="24">
+  <w:abstractNum w:abstractNumId="25">
     <w:nsid w:val="4E583AFE"/>
     <w:multiLevelType w:val="hybridMultilevel"/>
     <w:tmpl w:val="20FCDFF8"/>
@@ -37418,7 +36646,7 @@
       </w:rPr>
     </w:lvl>
   </w:abstractNum>
-  <w:abstractNum w:abstractNumId="25">
+  <w:abstractNum w:abstractNumId="26">
     <w:nsid w:val="5159110E"/>
     <w:multiLevelType w:val="hybridMultilevel"/>
     <w:tmpl w:val="4AE0C0D2"/>
@@ -37531,7 +36759,7 @@
       </w:rPr>
     </w:lvl>
   </w:abstractNum>
-  <w:abstractNum w:abstractNumId="26">
+  <w:abstractNum w:abstractNumId="27">
     <w:nsid w:val="52D45010"/>
     <w:multiLevelType w:val="hybridMultilevel"/>
     <w:tmpl w:val="79B0BB30"/>
@@ -37644,7 +36872,119 @@
       </w:rPr>
     </w:lvl>
   </w:abstractNum>
-  <w:abstractNum w:abstractNumId="27">
+  <w:abstractNum w:abstractNumId="28">
+    <w:nsid w:val="59096A17"/>
+    <w:multiLevelType w:val="hybridMultilevel"/>
+    <w:tmpl w:val="9788D8B0"/>
+    <w:lvl w:ilvl="0" w:tplc="23AE232E">
+      <w:numFmt w:val="bullet"/>
+      <w:lvlText w:val="-"/>
+      <w:lvlJc w:val="left"/>
+      <w:pPr>
+        <w:ind w:left="720" w:hanging="360"/>
+      </w:pPr>
+      <w:rPr>
+        <w:rFonts w:ascii="Calibri" w:eastAsia="Calibri" w:hAnsi="Calibri" w:cs="Calibri" w:hint="default"/>
+      </w:rPr>
+    </w:lvl>
+    <w:lvl w:ilvl="1" w:tplc="0C0A0019">
+      <w:start w:val="1"/>
+      <w:numFmt w:val="bullet"/>
+      <w:lvlText w:val="o"/>
+      <w:lvlJc w:val="left"/>
+      <w:pPr>
+        <w:ind w:left="1440" w:hanging="360"/>
+      </w:pPr>
+      <w:rPr>
+        <w:rFonts w:ascii="Courier New" w:hAnsi="Courier New" w:cs="Courier New" w:hint="default"/>
+      </w:rPr>
+    </w:lvl>
+    <w:lvl w:ilvl="2" w:tplc="0C0A001B">
+      <w:start w:val="1"/>
+      <w:numFmt w:val="bullet"/>
+      <w:lvlText w:val=""/>
+      <w:lvlJc w:val="left"/>
+      <w:pPr>
+        <w:ind w:left="2160" w:hanging="360"/>
+      </w:pPr>
+      <w:rPr>
+        <w:rFonts w:ascii="Wingdings" w:hAnsi="Wingdings" w:hint="default"/>
+      </w:rPr>
+    </w:lvl>
+    <w:lvl w:ilvl="3" w:tplc="0C0A000F">
+      <w:start w:val="1"/>
+      <w:numFmt w:val="bullet"/>
+      <w:lvlText w:val=""/>
+      <w:lvlJc w:val="left"/>
+      <w:pPr>
+        <w:ind w:left="2880" w:hanging="360"/>
+      </w:pPr>
+      <w:rPr>
+        <w:rFonts w:ascii="Symbol" w:hAnsi="Symbol" w:hint="default"/>
+      </w:rPr>
+    </w:lvl>
+    <w:lvl w:ilvl="4" w:tplc="0C0A0019">
+      <w:start w:val="1"/>
+      <w:numFmt w:val="bullet"/>
+      <w:lvlText w:val="o"/>
+      <w:lvlJc w:val="left"/>
+      <w:pPr>
+        <w:ind w:left="3600" w:hanging="360"/>
+      </w:pPr>
+      <w:rPr>
+        <w:rFonts w:ascii="Courier New" w:hAnsi="Courier New" w:cs="Courier New" w:hint="default"/>
+      </w:rPr>
+    </w:lvl>
+    <w:lvl w:ilvl="5" w:tplc="0C0A001B">
+      <w:start w:val="1"/>
+      <w:numFmt w:val="bullet"/>
+      <w:lvlText w:val=""/>
+      <w:lvlJc w:val="left"/>
+      <w:pPr>
+        <w:ind w:left="4320" w:hanging="360"/>
+      </w:pPr>
+      <w:rPr>
+        <w:rFonts w:ascii="Wingdings" w:hAnsi="Wingdings" w:hint="default"/>
+      </w:rPr>
+    </w:lvl>
+    <w:lvl w:ilvl="6" w:tplc="0C0A000F">
+      <w:start w:val="1"/>
+      <w:numFmt w:val="bullet"/>
+      <w:lvlText w:val=""/>
+      <w:lvlJc w:val="left"/>
+      <w:pPr>
+        <w:ind w:left="5040" w:hanging="360"/>
+      </w:pPr>
+      <w:rPr>
+        <w:rFonts w:ascii="Symbol" w:hAnsi="Symbol" w:hint="default"/>
+      </w:rPr>
+    </w:lvl>
+    <w:lvl w:ilvl="7" w:tplc="0C0A0019">
+      <w:start w:val="1"/>
+      <w:numFmt w:val="bullet"/>
+      <w:lvlText w:val="o"/>
+      <w:lvlJc w:val="left"/>
+      <w:pPr>
+        <w:ind w:left="5760" w:hanging="360"/>
+      </w:pPr>
+      <w:rPr>
+        <w:rFonts w:ascii="Courier New" w:hAnsi="Courier New" w:cs="Courier New" w:hint="default"/>
+      </w:rPr>
+    </w:lvl>
+    <w:lvl w:ilvl="8" w:tplc="0C0A001B">
+      <w:start w:val="1"/>
+      <w:numFmt w:val="bullet"/>
+      <w:lvlText w:val=""/>
+      <w:lvlJc w:val="left"/>
+      <w:pPr>
+        <w:ind w:left="6480" w:hanging="360"/>
+      </w:pPr>
+      <w:rPr>
+        <w:rFonts w:ascii="Wingdings" w:hAnsi="Wingdings" w:hint="default"/>
+      </w:rPr>
+    </w:lvl>
+  </w:abstractNum>
+  <w:abstractNum w:abstractNumId="29">
     <w:nsid w:val="5D2A6EAF"/>
     <w:multiLevelType w:val="hybridMultilevel"/>
     <w:tmpl w:val="D872277E"/>
@@ -37757,7 +37097,7 @@
       </w:rPr>
     </w:lvl>
   </w:abstractNum>
-  <w:abstractNum w:abstractNumId="28">
+  <w:abstractNum w:abstractNumId="30">
     <w:nsid w:val="60822D1F"/>
     <w:multiLevelType w:val="multilevel"/>
     <w:tmpl w:val="6E0E9F74"/>
@@ -37870,7 +37210,7 @@
       </w:pPr>
     </w:lvl>
   </w:abstractNum>
-  <w:abstractNum w:abstractNumId="29">
+  <w:abstractNum w:abstractNumId="31">
     <w:nsid w:val="64B9688D"/>
     <w:multiLevelType w:val="hybridMultilevel"/>
     <w:tmpl w:val="648A5F7A"/>
@@ -37983,7 +37323,7 @@
       </w:rPr>
     </w:lvl>
   </w:abstractNum>
-  <w:abstractNum w:abstractNumId="30">
+  <w:abstractNum w:abstractNumId="32">
     <w:nsid w:val="66DD7BBF"/>
     <w:multiLevelType w:val="hybridMultilevel"/>
     <w:tmpl w:val="412CB426"/>
@@ -38096,7 +37436,7 @@
       </w:rPr>
     </w:lvl>
   </w:abstractNum>
-  <w:abstractNum w:abstractNumId="31">
+  <w:abstractNum w:abstractNumId="33">
     <w:nsid w:val="670211BE"/>
     <w:multiLevelType w:val="hybridMultilevel"/>
     <w:tmpl w:val="97342464"/>
@@ -38238,7 +37578,7 @@
       </w:rPr>
     </w:lvl>
   </w:abstractNum>
-  <w:abstractNum w:abstractNumId="32">
+  <w:abstractNum w:abstractNumId="34">
     <w:nsid w:val="6BF72D0B"/>
     <w:multiLevelType w:val="hybridMultilevel"/>
     <w:tmpl w:val="78781700"/>
@@ -38378,7 +37718,7 @@
       </w:rPr>
     </w:lvl>
   </w:abstractNum>
-  <w:abstractNum w:abstractNumId="33">
+  <w:abstractNum w:abstractNumId="35">
     <w:nsid w:val="6C705E14"/>
     <w:multiLevelType w:val="multilevel"/>
     <w:tmpl w:val="38F69E46"/>
@@ -38491,7 +37831,7 @@
       </w:rPr>
     </w:lvl>
   </w:abstractNum>
-  <w:abstractNum w:abstractNumId="34">
+  <w:abstractNum w:abstractNumId="36">
     <w:nsid w:val="781760E8"/>
     <w:multiLevelType w:val="hybridMultilevel"/>
     <w:tmpl w:val="84E49DB2"/>
@@ -38581,7 +37921,7 @@
       </w:pPr>
     </w:lvl>
   </w:abstractNum>
-  <w:abstractNum w:abstractNumId="35">
+  <w:abstractNum w:abstractNumId="37">
     <w:nsid w:val="7D3D6352"/>
     <w:multiLevelType w:val="hybridMultilevel"/>
     <w:tmpl w:val="2AB4AC22"/>
@@ -38723,7 +38063,7 @@
       </w:rPr>
     </w:lvl>
   </w:abstractNum>
-  <w:abstractNum w:abstractNumId="36">
+  <w:abstractNum w:abstractNumId="38">
     <w:nsid w:val="7D934B18"/>
     <w:multiLevelType w:val="hybridMultilevel"/>
     <w:tmpl w:val="208623F4"/>
@@ -38867,7 +38207,7 @@
     <w:abstractNumId w:val="2"/>
   </w:num>
   <w:num w:numId="2">
-    <w:abstractNumId w:val="31"/>
+    <w:abstractNumId w:val="33"/>
   </w:num>
   <w:num w:numId="3">
     <w:abstractNumId w:val="6"/>
@@ -38876,31 +38216,31 @@
     <w:abstractNumId w:val="9"/>
   </w:num>
   <w:num w:numId="5">
-    <w:abstractNumId w:val="21"/>
+    <w:abstractNumId w:val="22"/>
   </w:num>
   <w:num w:numId="6">
-    <w:abstractNumId w:val="35"/>
+    <w:abstractNumId w:val="37"/>
   </w:num>
   <w:num w:numId="7">
+    <w:abstractNumId w:val="31"/>
+  </w:num>
+  <w:num w:numId="8">
     <w:abstractNumId w:val="29"/>
   </w:num>
-  <w:num w:numId="8">
-    <w:abstractNumId w:val="27"/>
-  </w:num>
   <w:num w:numId="9">
-    <w:abstractNumId w:val="12"/>
+    <w:abstractNumId w:val="13"/>
   </w:num>
   <w:num w:numId="10">
-    <w:abstractNumId w:val="15"/>
+    <w:abstractNumId w:val="16"/>
   </w:num>
   <w:num w:numId="11">
     <w:abstractNumId w:val="3"/>
   </w:num>
   <w:num w:numId="12">
-    <w:abstractNumId w:val="17"/>
+    <w:abstractNumId w:val="18"/>
   </w:num>
   <w:num w:numId="13">
-    <w:abstractNumId w:val="34"/>
+    <w:abstractNumId w:val="36"/>
   </w:num>
   <w:num w:numId="14">
     <w:abstractNumId w:val="1"/>
@@ -38909,70 +38249,76 @@
     <w:abstractNumId w:val="0"/>
   </w:num>
   <w:num w:numId="16">
-    <w:abstractNumId w:val="18"/>
+    <w:abstractNumId w:val="19"/>
   </w:num>
   <w:num w:numId="17">
+    <w:abstractNumId w:val="12"/>
+  </w:num>
+  <w:num w:numId="18">
+    <w:abstractNumId w:val="27"/>
+  </w:num>
+  <w:num w:numId="19">
+    <w:abstractNumId w:val="17"/>
+  </w:num>
+  <w:num w:numId="20">
+    <w:abstractNumId w:val="30"/>
+  </w:num>
+  <w:num w:numId="21">
+    <w:abstractNumId w:val="21"/>
+  </w:num>
+  <w:num w:numId="22">
     <w:abstractNumId w:val="11"/>
   </w:num>
-  <w:num w:numId="18">
-    <w:abstractNumId w:val="26"/>
-  </w:num>
-  <w:num w:numId="19">
-    <w:abstractNumId w:val="16"/>
-  </w:num>
-  <w:num w:numId="20">
-    <w:abstractNumId w:val="28"/>
-  </w:num>
-  <w:num w:numId="21">
-    <w:abstractNumId w:val="20"/>
-  </w:num>
-  <w:num w:numId="22">
-    <w:abstractNumId w:val="10"/>
-  </w:num>
   <w:num w:numId="23">
-    <w:abstractNumId w:val="23"/>
+    <w:abstractNumId w:val="24"/>
   </w:num>
   <w:num w:numId="24">
     <w:abstractNumId w:val="8"/>
   </w:num>
   <w:num w:numId="25">
-    <w:abstractNumId w:val="14"/>
+    <w:abstractNumId w:val="15"/>
   </w:num>
   <w:num w:numId="26">
     <w:abstractNumId w:val="7"/>
   </w:num>
   <w:num w:numId="27">
-    <w:abstractNumId w:val="36"/>
+    <w:abstractNumId w:val="38"/>
   </w:num>
   <w:num w:numId="28">
-    <w:abstractNumId w:val="25"/>
+    <w:abstractNumId w:val="26"/>
   </w:num>
   <w:num w:numId="29">
-    <w:abstractNumId w:val="32"/>
+    <w:abstractNumId w:val="34"/>
   </w:num>
   <w:num w:numId="30">
-    <w:abstractNumId w:val="19"/>
+    <w:abstractNumId w:val="20"/>
   </w:num>
   <w:num w:numId="31">
-    <w:abstractNumId w:val="33"/>
+    <w:abstractNumId w:val="35"/>
   </w:num>
   <w:num w:numId="32">
     <w:abstractNumId w:val="4"/>
   </w:num>
   <w:num w:numId="33">
-    <w:abstractNumId w:val="13"/>
+    <w:abstractNumId w:val="14"/>
   </w:num>
   <w:num w:numId="34">
-    <w:abstractNumId w:val="22"/>
+    <w:abstractNumId w:val="23"/>
   </w:num>
   <w:num w:numId="35">
     <w:abstractNumId w:val="5"/>
   </w:num>
   <w:num w:numId="36">
-    <w:abstractNumId w:val="30"/>
+    <w:abstractNumId w:val="32"/>
   </w:num>
   <w:num w:numId="37">
-    <w:abstractNumId w:val="24"/>
+    <w:abstractNumId w:val="25"/>
+  </w:num>
+  <w:num w:numId="38">
+    <w:abstractNumId w:val="28"/>
+  </w:num>
+  <w:num w:numId="39">
+    <w:abstractNumId w:val="10"/>
   </w:num>
 </w:numbering>
 </file>
@@ -42004,122 +41350,122 @@
     </dgm:pt>
   </dgm:ptLst>
   <dgm:cxnLst>
-    <dgm:cxn modelId="{39B2A912-DAE3-423A-80BE-41F9EEB33265}" type="presOf" srcId="{D147D25D-3723-4D1B-A701-7675AA452707}" destId="{8BAAC2FC-5D65-4DA4-91D8-11B62C57A4B6}" srcOrd="0" destOrd="0" presId="urn:microsoft.com/office/officeart/2005/8/layout/hierarchy1"/>
-    <dgm:cxn modelId="{EE964F0C-BF75-42EC-92B8-09467BB736BD}" type="presOf" srcId="{9000D453-E4CB-4949-BA67-82BE10C81DA2}" destId="{C03F724D-3AF9-45C5-9F64-B78B3F1E53E3}" srcOrd="0" destOrd="0" presId="urn:microsoft.com/office/officeart/2005/8/layout/hierarchy1"/>
-    <dgm:cxn modelId="{5AA987F7-60C1-4F23-9A1F-51D34F68DAB4}" type="presOf" srcId="{9AEE8EDC-0108-4855-95DA-4D20BCA829F7}" destId="{ABAA0F0D-0826-4A74-BBDF-397E47C377E1}" srcOrd="0" destOrd="0" presId="urn:microsoft.com/office/officeart/2005/8/layout/hierarchy1"/>
+    <dgm:cxn modelId="{68098687-D905-4F91-87E4-2D86C958FAF8}" type="presOf" srcId="{F396109B-8644-4D10-B239-8D39E85291C0}" destId="{75887B4D-F1FE-46C6-BC18-43B2804F2134}" srcOrd="0" destOrd="0" presId="urn:microsoft.com/office/officeart/2005/8/layout/hierarchy1"/>
+    <dgm:cxn modelId="{1F42C8E9-D18C-418C-89A5-C1D4B4940C21}" type="presOf" srcId="{5E0E9C11-86BB-4A09-98F6-A2202F493886}" destId="{369D93CC-A259-47DE-A8B7-99463B7FB6C8}" srcOrd="0" destOrd="0" presId="urn:microsoft.com/office/officeart/2005/8/layout/hierarchy1"/>
     <dgm:cxn modelId="{D4B67E7F-2B6D-4248-8D26-4E0F922B2B42}" srcId="{9000D453-E4CB-4949-BA67-82BE10C81DA2}" destId="{5226D533-5E81-43AE-9F6B-2EE1D66A6124}" srcOrd="0" destOrd="0" parTransId="{791948F8-67F0-46A8-BC23-C5F22D2E54F8}" sibTransId="{18B2B3CA-F555-40FD-ADA1-66782F8B73FC}"/>
-    <dgm:cxn modelId="{53D98574-8856-4AC8-A7B1-F2E30AE7E890}" type="presOf" srcId="{CAD3BFD4-4793-4903-BDB7-94B509048F4A}" destId="{2E0F14A0-9B3F-4C5B-AAD9-C160EBF9B6B0}" srcOrd="0" destOrd="0" presId="urn:microsoft.com/office/officeart/2005/8/layout/hierarchy1"/>
     <dgm:cxn modelId="{2F31A47D-F727-484A-AEA2-74E0D2A5DC9E}" srcId="{5AA1DA01-254B-46BF-803D-AAE948BFB881}" destId="{F396109B-8644-4D10-B239-8D39E85291C0}" srcOrd="1" destOrd="0" parTransId="{12B44837-F079-4F80-94E9-48B4BEF10ACE}" sibTransId="{AFBACCEF-644E-4474-82AC-48BC8BA6C029}"/>
-    <dgm:cxn modelId="{A7D2866B-5686-4FB2-8BBF-3C5CC61EA0E3}" type="presOf" srcId="{C2C46E6D-61A8-492A-8D34-C30DFB4BD030}" destId="{B699CAC3-E5E3-44C8-877E-34565E487345}" srcOrd="0" destOrd="0" presId="urn:microsoft.com/office/officeart/2005/8/layout/hierarchy1"/>
+    <dgm:cxn modelId="{0638BE7C-F869-4B01-921C-4C6E0EB9ADD9}" type="presOf" srcId="{4E1F74EB-FABD-4C1E-92D5-E8E12F42F8BC}" destId="{F6FFE223-8FDD-4A8A-A2CB-0585C4015B74}" srcOrd="0" destOrd="0" presId="urn:microsoft.com/office/officeart/2005/8/layout/hierarchy1"/>
+    <dgm:cxn modelId="{4B9D842F-BFFB-43EC-B08D-CC9C85FBBCF8}" type="presOf" srcId="{A1C90B07-4E50-4FDD-BE77-BD81DF4E15DB}" destId="{B41FBE67-C3B5-4181-B101-96E451C009C3}" srcOrd="0" destOrd="0" presId="urn:microsoft.com/office/officeart/2005/8/layout/hierarchy1"/>
     <dgm:cxn modelId="{AC55599B-9095-471B-91B0-3472A641A9F0}" srcId="{CAD3BFD4-4793-4903-BDB7-94B509048F4A}" destId="{3E33D4DC-6736-44F7-A33A-5BE258E0ABA1}" srcOrd="2" destOrd="0" parTransId="{757BC75C-9911-4D06-9DC3-DB4E4D6149B8}" sibTransId="{D31587FD-8D71-4105-B5BB-BD7B1A3ED949}"/>
-    <dgm:cxn modelId="{DB97A400-482C-4231-83E7-5B2B40D1035C}" type="presOf" srcId="{131BC89C-0773-4D27-B91F-ECD41676226E}" destId="{E3C203B4-6CF9-4005-93C5-A6E4A49C5DB8}" srcOrd="0" destOrd="0" presId="urn:microsoft.com/office/officeart/2005/8/layout/hierarchy1"/>
-    <dgm:cxn modelId="{26A787AD-1A4E-4C9B-9DDB-BF75A7CB90EB}" type="presOf" srcId="{D7BD974E-C191-4DA6-81D3-AE6FAE8C38C7}" destId="{6FA09658-643D-42F2-979A-B6BDEF860025}" srcOrd="0" destOrd="0" presId="urn:microsoft.com/office/officeart/2005/8/layout/hierarchy1"/>
     <dgm:cxn modelId="{0A378951-68F0-4BC5-8365-00A6DEF96A16}" srcId="{CAD3BFD4-4793-4903-BDB7-94B509048F4A}" destId="{C2C46E6D-61A8-492A-8D34-C30DFB4BD030}" srcOrd="0" destOrd="0" parTransId="{091FE14F-7886-4379-AB66-08E4D68A700A}" sibTransId="{88871D47-CBA8-46DC-9A68-62E9AC842E1F}"/>
-    <dgm:cxn modelId="{4D3CD714-FEED-424A-9DF1-B9A0B3561968}" type="presOf" srcId="{51E8ADC5-3AFC-4003-A0C3-7CFF4C4B7D28}" destId="{393467A7-A880-420A-97EF-D6A784224FEB}" srcOrd="0" destOrd="0" presId="urn:microsoft.com/office/officeart/2005/8/layout/hierarchy1"/>
-    <dgm:cxn modelId="{9EFB0037-738B-47B4-B896-F05650608295}" type="presOf" srcId="{091FE14F-7886-4379-AB66-08E4D68A700A}" destId="{5B12885D-0F77-4AE8-B754-D8B21BC9CFB3}" srcOrd="0" destOrd="0" presId="urn:microsoft.com/office/officeart/2005/8/layout/hierarchy1"/>
-    <dgm:cxn modelId="{D65FCCCD-09FB-4990-9BBF-65D94B524346}" type="presOf" srcId="{5AA1DA01-254B-46BF-803D-AAE948BFB881}" destId="{25885DFF-C9DA-47A4-836B-E1936B430D73}" srcOrd="0" destOrd="0" presId="urn:microsoft.com/office/officeart/2005/8/layout/hierarchy1"/>
+    <dgm:cxn modelId="{EDD4141E-9FE3-4DF5-9853-3EEBA8F9D1C2}" type="presOf" srcId="{091FE14F-7886-4379-AB66-08E4D68A700A}" destId="{5B12885D-0F77-4AE8-B754-D8B21BC9CFB3}" srcOrd="0" destOrd="0" presId="urn:microsoft.com/office/officeart/2005/8/layout/hierarchy1"/>
+    <dgm:cxn modelId="{429D07FF-5714-47D3-8302-743106D23889}" type="presOf" srcId="{5AA1DA01-254B-46BF-803D-AAE948BFB881}" destId="{25885DFF-C9DA-47A4-836B-E1936B430D73}" srcOrd="0" destOrd="0" presId="urn:microsoft.com/office/officeart/2005/8/layout/hierarchy1"/>
+    <dgm:cxn modelId="{6212151B-D4F3-49CE-9D9E-AB84ABF2A876}" type="presOf" srcId="{757BC75C-9911-4D06-9DC3-DB4E4D6149B8}" destId="{36546806-4A38-47B1-8D44-B7B688689FF2}" srcOrd="0" destOrd="0" presId="urn:microsoft.com/office/officeart/2005/8/layout/hierarchy1"/>
     <dgm:cxn modelId="{77FF8D48-BC4F-4A97-B101-AC0D4471DE6F}" srcId="{51E8ADC5-3AFC-4003-A0C3-7CFF4C4B7D28}" destId="{3CA7BFC0-9BA1-46A0-B859-1A29298FE0DC}" srcOrd="0" destOrd="0" parTransId="{560642FF-2EBC-46D8-8DA3-2743CD756574}" sibTransId="{81A58226-0A62-4948-9689-40CAA5296A1A}"/>
-    <dgm:cxn modelId="{FE1B01BF-0314-455C-A304-1B9B01F3EA79}" type="presOf" srcId="{95B61260-44D6-483F-9498-37817D99D070}" destId="{6EDDDEFF-CDBF-4E14-9CCB-C7D6BC79F0B7}" srcOrd="0" destOrd="0" presId="urn:microsoft.com/office/officeart/2005/8/layout/hierarchy1"/>
+    <dgm:cxn modelId="{BF72F86B-1FBF-42E3-B233-EC0117D29B94}" type="presOf" srcId="{9AEE8EDC-0108-4855-95DA-4D20BCA829F7}" destId="{ABAA0F0D-0826-4A74-BBDF-397E47C377E1}" srcOrd="0" destOrd="0" presId="urn:microsoft.com/office/officeart/2005/8/layout/hierarchy1"/>
+    <dgm:cxn modelId="{4687E985-D73C-4069-8A62-C70F87A60017}" type="presOf" srcId="{D0A2B1BE-F05B-4207-9CEF-F03AC56BC378}" destId="{9E84F353-80AC-434E-8EF0-9AC2C0420AFF}" srcOrd="0" destOrd="0" presId="urn:microsoft.com/office/officeart/2005/8/layout/hierarchy1"/>
     <dgm:cxn modelId="{CB9C7866-9260-4710-B063-C8250A742D2F}" srcId="{CAD3BFD4-4793-4903-BDB7-94B509048F4A}" destId="{9000D453-E4CB-4949-BA67-82BE10C81DA2}" srcOrd="4" destOrd="0" parTransId="{D0A2B1BE-F05B-4207-9CEF-F03AC56BC378}" sibTransId="{0B273A25-313A-478C-9799-DB423A33940C}"/>
+    <dgm:cxn modelId="{9C948071-9874-443F-8068-B24B8B6C3F54}" type="presOf" srcId="{791948F8-67F0-46A8-BC23-C5F22D2E54F8}" destId="{901330CD-479D-4821-9E1A-ABE6B1ACB567}" srcOrd="0" destOrd="0" presId="urn:microsoft.com/office/officeart/2005/8/layout/hierarchy1"/>
+    <dgm:cxn modelId="{FC48B3BC-65A7-4028-8E23-931470EAB607}" type="presOf" srcId="{51E8ADC5-3AFC-4003-A0C3-7CFF4C4B7D28}" destId="{393467A7-A880-420A-97EF-D6A784224FEB}" srcOrd="0" destOrd="0" presId="urn:microsoft.com/office/officeart/2005/8/layout/hierarchy1"/>
     <dgm:cxn modelId="{BBD04289-C26E-4015-ACB1-809BB5723C9B}" srcId="{CAD3BFD4-4793-4903-BDB7-94B509048F4A}" destId="{67CB8F21-D43B-4573-8481-9A979CDAE9A2}" srcOrd="3" destOrd="0" parTransId="{9AEE8EDC-0108-4855-95DA-4D20BCA829F7}" sibTransId="{1C2E9DE9-C3C0-4387-ABD7-41F14FB9A319}"/>
-    <dgm:cxn modelId="{FE3B8AB4-8A54-4E90-8049-2376626F4842}" type="presOf" srcId="{560642FF-2EBC-46D8-8DA3-2743CD756574}" destId="{6E5693FF-A4A8-4B23-BF20-58009D80C5FA}" srcOrd="0" destOrd="0" presId="urn:microsoft.com/office/officeart/2005/8/layout/hierarchy1"/>
+    <dgm:cxn modelId="{5A274EA9-1A91-4F3D-BB32-99CF4A27F7D6}" type="presOf" srcId="{9000D453-E4CB-4949-BA67-82BE10C81DA2}" destId="{C03F724D-3AF9-45C5-9F64-B78B3F1E53E3}" srcOrd="0" destOrd="0" presId="urn:microsoft.com/office/officeart/2005/8/layout/hierarchy1"/>
+    <dgm:cxn modelId="{4F6F54D3-246B-41AC-9438-142667ACEDA5}" type="presOf" srcId="{67CB8F21-D43B-4573-8481-9A979CDAE9A2}" destId="{F2181DBA-4DD5-4050-BCCF-12DDE8E4E141}" srcOrd="0" destOrd="0" presId="urn:microsoft.com/office/officeart/2005/8/layout/hierarchy1"/>
+    <dgm:cxn modelId="{285E2239-7264-4484-9430-23792321AF92}" type="presOf" srcId="{CAD3BFD4-4793-4903-BDB7-94B509048F4A}" destId="{2E0F14A0-9B3F-4C5B-AAD9-C160EBF9B6B0}" srcOrd="0" destOrd="0" presId="urn:microsoft.com/office/officeart/2005/8/layout/hierarchy1"/>
+    <dgm:cxn modelId="{5ED2CADF-D9BD-47B7-B668-289F8E8545E5}" type="presOf" srcId="{F1A930CB-29CB-4BD6-AD99-0DFF86DD7346}" destId="{B5A3DAA4-BA3F-4E58-BB3B-F1FA91CF35EB}" srcOrd="0" destOrd="0" presId="urn:microsoft.com/office/officeart/2005/8/layout/hierarchy1"/>
+    <dgm:cxn modelId="{2C1E5CAA-6484-41C7-A441-2C9D1FB4DF8F}" type="presOf" srcId="{131BC89C-0773-4D27-B91F-ECD41676226E}" destId="{E3C203B4-6CF9-4005-93C5-A6E4A49C5DB8}" srcOrd="0" destOrd="0" presId="urn:microsoft.com/office/officeart/2005/8/layout/hierarchy1"/>
+    <dgm:cxn modelId="{270B8FBB-D24E-42F9-8B29-0F453F9A424D}" type="presOf" srcId="{D147D25D-3723-4D1B-A701-7675AA452707}" destId="{8BAAC2FC-5D65-4DA4-91D8-11B62C57A4B6}" srcOrd="0" destOrd="0" presId="urn:microsoft.com/office/officeart/2005/8/layout/hierarchy1"/>
     <dgm:cxn modelId="{5E987976-7DA1-4061-B6CA-50C48A42DD03}" srcId="{D147D25D-3723-4D1B-A701-7675AA452707}" destId="{5AA1DA01-254B-46BF-803D-AAE948BFB881}" srcOrd="0" destOrd="0" parTransId="{820038E5-3803-4490-A26A-10D393FF3E05}" sibTransId="{66EED549-07E9-4BF8-BB59-7EA117D797BF}"/>
-    <dgm:cxn modelId="{DD7F94A7-3A27-4A60-810B-38D4DED6067B}" type="presOf" srcId="{D0A2B1BE-F05B-4207-9CEF-F03AC56BC378}" destId="{9E84F353-80AC-434E-8EF0-9AC2C0420AFF}" srcOrd="0" destOrd="0" presId="urn:microsoft.com/office/officeart/2005/8/layout/hierarchy1"/>
-    <dgm:cxn modelId="{E9D6C508-92A7-4D19-80E6-ACAD4A35E55D}" type="presOf" srcId="{791948F8-67F0-46A8-BC23-C5F22D2E54F8}" destId="{901330CD-479D-4821-9E1A-ABE6B1ACB567}" srcOrd="0" destOrd="0" presId="urn:microsoft.com/office/officeart/2005/8/layout/hierarchy1"/>
-    <dgm:cxn modelId="{7831578E-01BF-4222-B29F-6B8F42B6957E}" type="presOf" srcId="{AD9D782E-7557-4883-8721-AC48C8841166}" destId="{6F4CBB79-CD5B-4EC8-806C-FA9FD80635C3}" srcOrd="0" destOrd="0" presId="urn:microsoft.com/office/officeart/2005/8/layout/hierarchy1"/>
-    <dgm:cxn modelId="{D567B806-29DC-46DA-A197-56AE267841FB}" type="presOf" srcId="{A1C90B07-4E50-4FDD-BE77-BD81DF4E15DB}" destId="{B41FBE67-C3B5-4181-B101-96E451C009C3}" srcOrd="0" destOrd="0" presId="urn:microsoft.com/office/officeart/2005/8/layout/hierarchy1"/>
     <dgm:cxn modelId="{C3275464-60CB-4818-9631-2B52B45A9D9A}" srcId="{5AA1DA01-254B-46BF-803D-AAE948BFB881}" destId="{D7BD974E-C191-4DA6-81D3-AE6FAE8C38C7}" srcOrd="3" destOrd="0" parTransId="{95B61260-44D6-483F-9498-37817D99D070}" sibTransId="{FCDDF97F-DCA2-4631-973F-16D8E5F66754}"/>
     <dgm:cxn modelId="{036E505A-1965-4677-BE1D-9A0FA51AC013}" srcId="{CAD3BFD4-4793-4903-BDB7-94B509048F4A}" destId="{51E8ADC5-3AFC-4003-A0C3-7CFF4C4B7D28}" srcOrd="5" destOrd="0" parTransId="{131BC89C-0773-4D27-B91F-ECD41676226E}" sibTransId="{6F6541AA-D00D-4371-AD86-C1C7837EFD6F}"/>
-    <dgm:cxn modelId="{3738540A-0351-4369-9B4F-5C699E569ABB}" type="presOf" srcId="{5226D533-5E81-43AE-9F6B-2EE1D66A6124}" destId="{11151BF1-7B71-42FF-BD08-60ED7CF2B970}" srcOrd="0" destOrd="0" presId="urn:microsoft.com/office/officeart/2005/8/layout/hierarchy1"/>
-    <dgm:cxn modelId="{2DD56DB1-4AB3-44D4-B1D4-D80929F95DF1}" type="presOf" srcId="{757BC75C-9911-4D06-9DC3-DB4E4D6149B8}" destId="{36546806-4A38-47B1-8D44-B7B688689FF2}" srcOrd="0" destOrd="0" presId="urn:microsoft.com/office/officeart/2005/8/layout/hierarchy1"/>
-    <dgm:cxn modelId="{2ACCCDB8-85F2-4C2D-B54E-4E4F3F82538A}" type="presOf" srcId="{3CA7BFC0-9BA1-46A0-B859-1A29298FE0DC}" destId="{18258405-F1A0-4EE6-9509-74D66AE616A5}" srcOrd="0" destOrd="0" presId="urn:microsoft.com/office/officeart/2005/8/layout/hierarchy1"/>
-    <dgm:cxn modelId="{DB539F6D-1147-4EFF-AFF0-7A6ABB6AFA23}" type="presOf" srcId="{F1A930CB-29CB-4BD6-AD99-0DFF86DD7346}" destId="{B5A3DAA4-BA3F-4E58-BB3B-F1FA91CF35EB}" srcOrd="0" destOrd="0" presId="urn:microsoft.com/office/officeart/2005/8/layout/hierarchy1"/>
-    <dgm:cxn modelId="{5BDC4CF6-4BC5-46BA-9580-A84DF1DC2B75}" type="presOf" srcId="{5E0E9C11-86BB-4A09-98F6-A2202F493886}" destId="{369D93CC-A259-47DE-A8B7-99463B7FB6C8}" srcOrd="0" destOrd="0" presId="urn:microsoft.com/office/officeart/2005/8/layout/hierarchy1"/>
-    <dgm:cxn modelId="{46A89F4F-38B6-470E-9153-CFA14F34B83D}" type="presOf" srcId="{67CB8F21-D43B-4573-8481-9A979CDAE9A2}" destId="{F2181DBA-4DD5-4050-BCCF-12DDE8E4E141}" srcOrd="0" destOrd="0" presId="urn:microsoft.com/office/officeart/2005/8/layout/hierarchy1"/>
+    <dgm:cxn modelId="{199027F6-3BAE-4437-A6E7-B984C44D1064}" type="presOf" srcId="{95B61260-44D6-483F-9498-37817D99D070}" destId="{6EDDDEFF-CDBF-4E14-9CCB-C7D6BC79F0B7}" srcOrd="0" destOrd="0" presId="urn:microsoft.com/office/officeart/2005/8/layout/hierarchy1"/>
+    <dgm:cxn modelId="{38B0044A-D47F-4486-828E-7F8BA8152925}" type="presOf" srcId="{5226D533-5E81-43AE-9F6B-2EE1D66A6124}" destId="{11151BF1-7B71-42FF-BD08-60ED7CF2B970}" srcOrd="0" destOrd="0" presId="urn:microsoft.com/office/officeart/2005/8/layout/hierarchy1"/>
+    <dgm:cxn modelId="{5242C0BC-B771-4337-BBF7-432A9C961707}" type="presOf" srcId="{C2C46E6D-61A8-492A-8D34-C30DFB4BD030}" destId="{B699CAC3-E5E3-44C8-877E-34565E487345}" srcOrd="0" destOrd="0" presId="urn:microsoft.com/office/officeart/2005/8/layout/hierarchy1"/>
+    <dgm:cxn modelId="{0B78DA72-C75F-4F28-ADD1-64DEEDAD6F7C}" type="presOf" srcId="{AD9D782E-7557-4883-8721-AC48C8841166}" destId="{6F4CBB79-CD5B-4EC8-806C-FA9FD80635C3}" srcOrd="0" destOrd="0" presId="urn:microsoft.com/office/officeart/2005/8/layout/hierarchy1"/>
+    <dgm:cxn modelId="{5AA5456D-4723-4520-B269-A63B690A2C16}" type="presOf" srcId="{D7BD974E-C191-4DA6-81D3-AE6FAE8C38C7}" destId="{6FA09658-643D-42F2-979A-B6BDEF860025}" srcOrd="0" destOrd="0" presId="urn:microsoft.com/office/officeart/2005/8/layout/hierarchy1"/>
+    <dgm:cxn modelId="{5FBD4663-816D-4986-ABC9-1E5D08A41657}" type="presOf" srcId="{12B44837-F079-4F80-94E9-48B4BEF10ACE}" destId="{FBB416C7-44D8-431A-9BC6-C43FD5A7266A}" srcOrd="0" destOrd="0" presId="urn:microsoft.com/office/officeart/2005/8/layout/hierarchy1"/>
     <dgm:cxn modelId="{54CD3997-5B29-4C4D-B5E1-D62EB5B6570F}" srcId="{5AA1DA01-254B-46BF-803D-AAE948BFB881}" destId="{CAD3BFD4-4793-4903-BDB7-94B509048F4A}" srcOrd="0" destOrd="0" parTransId="{AD9D782E-7557-4883-8721-AC48C8841166}" sibTransId="{8EFBF87B-A074-4B40-A31A-00F070ACBFE1}"/>
     <dgm:cxn modelId="{8803A846-B552-42C8-ABE9-6AB32D349037}" srcId="{5AA1DA01-254B-46BF-803D-AAE948BFB881}" destId="{4E1F74EB-FABD-4C1E-92D5-E8E12F42F8BC}" srcOrd="2" destOrd="0" parTransId="{A1C90B07-4E50-4FDD-BE77-BD81DF4E15DB}" sibTransId="{349EF6CB-0C37-4075-B31C-644C7FC8FD67}"/>
-    <dgm:cxn modelId="{A8071A57-45B8-422C-8F0B-D392BE584645}" type="presOf" srcId="{4E1F74EB-FABD-4C1E-92D5-E8E12F42F8BC}" destId="{F6FFE223-8FDD-4A8A-A2CB-0585C4015B74}" srcOrd="0" destOrd="0" presId="urn:microsoft.com/office/officeart/2005/8/layout/hierarchy1"/>
-    <dgm:cxn modelId="{D0A69322-8B61-4CBD-B5C4-3BA559B8C93B}" type="presOf" srcId="{F396109B-8644-4D10-B239-8D39E85291C0}" destId="{75887B4D-F1FE-46C6-BC18-43B2804F2134}" srcOrd="0" destOrd="0" presId="urn:microsoft.com/office/officeart/2005/8/layout/hierarchy1"/>
+    <dgm:cxn modelId="{F9CAD047-F103-4D73-8884-B11AD47E9F7C}" type="presOf" srcId="{3E33D4DC-6736-44F7-A33A-5BE258E0ABA1}" destId="{F453F617-AF21-431F-B31D-E322A0ED7464}" srcOrd="0" destOrd="0" presId="urn:microsoft.com/office/officeart/2005/8/layout/hierarchy1"/>
     <dgm:cxn modelId="{5B138DAE-21D3-4841-A5E9-0E974538A53E}" srcId="{CAD3BFD4-4793-4903-BDB7-94B509048F4A}" destId="{F1A930CB-29CB-4BD6-AD99-0DFF86DD7346}" srcOrd="1" destOrd="0" parTransId="{5E0E9C11-86BB-4A09-98F6-A2202F493886}" sibTransId="{68A4B4B1-9ECF-412D-B7AF-7692115A87C6}"/>
-    <dgm:cxn modelId="{CA46E8AA-ECE2-4FEC-BE10-ED9E2AAABDC0}" type="presOf" srcId="{3E33D4DC-6736-44F7-A33A-5BE258E0ABA1}" destId="{F453F617-AF21-431F-B31D-E322A0ED7464}" srcOrd="0" destOrd="0" presId="urn:microsoft.com/office/officeart/2005/8/layout/hierarchy1"/>
-    <dgm:cxn modelId="{358565E6-371E-479B-978D-E980B4BAE165}" type="presOf" srcId="{12B44837-F079-4F80-94E9-48B4BEF10ACE}" destId="{FBB416C7-44D8-431A-9BC6-C43FD5A7266A}" srcOrd="0" destOrd="0" presId="urn:microsoft.com/office/officeart/2005/8/layout/hierarchy1"/>
-    <dgm:cxn modelId="{04650163-8843-45B7-8AA7-D4298E263029}" type="presParOf" srcId="{8BAAC2FC-5D65-4DA4-91D8-11B62C57A4B6}" destId="{98C3E6BE-85DF-4986-84C2-FE3DC2213962}" srcOrd="0" destOrd="0" presId="urn:microsoft.com/office/officeart/2005/8/layout/hierarchy1"/>
-    <dgm:cxn modelId="{11EDE6EB-6946-4303-AF80-27A6DE9FA2FE}" type="presParOf" srcId="{98C3E6BE-85DF-4986-84C2-FE3DC2213962}" destId="{6D0725B5-5079-4FB9-B0C7-E6C68B9F3259}" srcOrd="0" destOrd="0" presId="urn:microsoft.com/office/officeart/2005/8/layout/hierarchy1"/>
-    <dgm:cxn modelId="{FE113D82-9659-46B9-85CB-B6C489363907}" type="presParOf" srcId="{6D0725B5-5079-4FB9-B0C7-E6C68B9F3259}" destId="{C087DB08-0CC6-410D-B237-96EE70D32AAA}" srcOrd="0" destOrd="0" presId="urn:microsoft.com/office/officeart/2005/8/layout/hierarchy1"/>
-    <dgm:cxn modelId="{B39BEBED-6553-4D43-8D03-9653CC7E20EF}" type="presParOf" srcId="{6D0725B5-5079-4FB9-B0C7-E6C68B9F3259}" destId="{25885DFF-C9DA-47A4-836B-E1936B430D73}" srcOrd="1" destOrd="0" presId="urn:microsoft.com/office/officeart/2005/8/layout/hierarchy1"/>
-    <dgm:cxn modelId="{6B3FB34C-7379-4EA3-8540-7C7ADE830528}" type="presParOf" srcId="{98C3E6BE-85DF-4986-84C2-FE3DC2213962}" destId="{15744975-9C81-4B9B-AA55-A8CDA74EB43D}" srcOrd="1" destOrd="0" presId="urn:microsoft.com/office/officeart/2005/8/layout/hierarchy1"/>
-    <dgm:cxn modelId="{2EC43D4F-0E9A-49B3-89DF-276E13DEDCEA}" type="presParOf" srcId="{15744975-9C81-4B9B-AA55-A8CDA74EB43D}" destId="{6F4CBB79-CD5B-4EC8-806C-FA9FD80635C3}" srcOrd="0" destOrd="0" presId="urn:microsoft.com/office/officeart/2005/8/layout/hierarchy1"/>
-    <dgm:cxn modelId="{7D750871-EB72-4FF4-8596-E676C093BB48}" type="presParOf" srcId="{15744975-9C81-4B9B-AA55-A8CDA74EB43D}" destId="{BD8C0472-212B-4F72-B2FF-A3E67F90E918}" srcOrd="1" destOrd="0" presId="urn:microsoft.com/office/officeart/2005/8/layout/hierarchy1"/>
-    <dgm:cxn modelId="{E651EE8A-152B-4B87-BB61-A57DFAFCC8FC}" type="presParOf" srcId="{BD8C0472-212B-4F72-B2FF-A3E67F90E918}" destId="{927CDAD8-22D7-4046-B643-10D289D8E92A}" srcOrd="0" destOrd="0" presId="urn:microsoft.com/office/officeart/2005/8/layout/hierarchy1"/>
-    <dgm:cxn modelId="{818441EF-75E5-4DA1-8F41-4A413A5E96E1}" type="presParOf" srcId="{927CDAD8-22D7-4046-B643-10D289D8E92A}" destId="{DB4ADD19-FC8D-4185-852A-090C7324F75E}" srcOrd="0" destOrd="0" presId="urn:microsoft.com/office/officeart/2005/8/layout/hierarchy1"/>
-    <dgm:cxn modelId="{999C01BC-BD46-4160-B75F-DD56A3897D4F}" type="presParOf" srcId="{927CDAD8-22D7-4046-B643-10D289D8E92A}" destId="{2E0F14A0-9B3F-4C5B-AAD9-C160EBF9B6B0}" srcOrd="1" destOrd="0" presId="urn:microsoft.com/office/officeart/2005/8/layout/hierarchy1"/>
-    <dgm:cxn modelId="{C7FFD36E-0AC9-4260-B1EC-BD300802AACF}" type="presParOf" srcId="{BD8C0472-212B-4F72-B2FF-A3E67F90E918}" destId="{3A3D6DB3-E33F-4872-AC02-CC7A2015C5AD}" srcOrd="1" destOrd="0" presId="urn:microsoft.com/office/officeart/2005/8/layout/hierarchy1"/>
-    <dgm:cxn modelId="{285625E5-CBEE-449C-AD1B-443B9453E0E8}" type="presParOf" srcId="{3A3D6DB3-E33F-4872-AC02-CC7A2015C5AD}" destId="{5B12885D-0F77-4AE8-B754-D8B21BC9CFB3}" srcOrd="0" destOrd="0" presId="urn:microsoft.com/office/officeart/2005/8/layout/hierarchy1"/>
-    <dgm:cxn modelId="{688E5652-74F9-44CC-8CA2-60C12DEFB8BE}" type="presParOf" srcId="{3A3D6DB3-E33F-4872-AC02-CC7A2015C5AD}" destId="{579B78E0-BD5B-4A3A-B46E-A5B72A89FB08}" srcOrd="1" destOrd="0" presId="urn:microsoft.com/office/officeart/2005/8/layout/hierarchy1"/>
-    <dgm:cxn modelId="{736FEF5B-A0BE-4AFB-9483-F4EB844DF13E}" type="presParOf" srcId="{579B78E0-BD5B-4A3A-B46E-A5B72A89FB08}" destId="{62D5474E-6809-4A1B-A62C-5AB6B248B601}" srcOrd="0" destOrd="0" presId="urn:microsoft.com/office/officeart/2005/8/layout/hierarchy1"/>
-    <dgm:cxn modelId="{CED2D801-7B15-472D-9B5F-BD31712659A4}" type="presParOf" srcId="{62D5474E-6809-4A1B-A62C-5AB6B248B601}" destId="{EA549833-3FC4-436F-A0E7-B9819E7218BF}" srcOrd="0" destOrd="0" presId="urn:microsoft.com/office/officeart/2005/8/layout/hierarchy1"/>
-    <dgm:cxn modelId="{F1320443-F267-47D5-A6C4-9155A80A6518}" type="presParOf" srcId="{62D5474E-6809-4A1B-A62C-5AB6B248B601}" destId="{B699CAC3-E5E3-44C8-877E-34565E487345}" srcOrd="1" destOrd="0" presId="urn:microsoft.com/office/officeart/2005/8/layout/hierarchy1"/>
-    <dgm:cxn modelId="{95BF17F2-52B1-4FF4-AFA4-862C0FDF6B50}" type="presParOf" srcId="{579B78E0-BD5B-4A3A-B46E-A5B72A89FB08}" destId="{D2A33064-F248-4C26-9F24-5EF6B0F6730B}" srcOrd="1" destOrd="0" presId="urn:microsoft.com/office/officeart/2005/8/layout/hierarchy1"/>
-    <dgm:cxn modelId="{971EB7DA-438A-4A68-89E7-09C8570732B0}" type="presParOf" srcId="{3A3D6DB3-E33F-4872-AC02-CC7A2015C5AD}" destId="{369D93CC-A259-47DE-A8B7-99463B7FB6C8}" srcOrd="2" destOrd="0" presId="urn:microsoft.com/office/officeart/2005/8/layout/hierarchy1"/>
-    <dgm:cxn modelId="{42C2E17D-5E60-4177-8AAF-AC6AD3A4CECF}" type="presParOf" srcId="{3A3D6DB3-E33F-4872-AC02-CC7A2015C5AD}" destId="{6C6D2227-5CE8-460E-A27D-529D7C9693FB}" srcOrd="3" destOrd="0" presId="urn:microsoft.com/office/officeart/2005/8/layout/hierarchy1"/>
-    <dgm:cxn modelId="{89AA85F6-D36E-4D6C-BCED-47E50D4B95D6}" type="presParOf" srcId="{6C6D2227-5CE8-460E-A27D-529D7C9693FB}" destId="{91DF9BCF-C4C0-4D47-BEBD-E0160FDC08F6}" srcOrd="0" destOrd="0" presId="urn:microsoft.com/office/officeart/2005/8/layout/hierarchy1"/>
-    <dgm:cxn modelId="{82BAF607-B4CF-4B35-A67D-0062CAE299CD}" type="presParOf" srcId="{91DF9BCF-C4C0-4D47-BEBD-E0160FDC08F6}" destId="{77E461AB-F356-480C-BA3B-1B07FCB48D8A}" srcOrd="0" destOrd="0" presId="urn:microsoft.com/office/officeart/2005/8/layout/hierarchy1"/>
-    <dgm:cxn modelId="{1569E12B-DFA2-466C-989B-D139CFF08DFA}" type="presParOf" srcId="{91DF9BCF-C4C0-4D47-BEBD-E0160FDC08F6}" destId="{B5A3DAA4-BA3F-4E58-BB3B-F1FA91CF35EB}" srcOrd="1" destOrd="0" presId="urn:microsoft.com/office/officeart/2005/8/layout/hierarchy1"/>
-    <dgm:cxn modelId="{21B10979-510F-41CB-B994-CCC56234FAE7}" type="presParOf" srcId="{6C6D2227-5CE8-460E-A27D-529D7C9693FB}" destId="{170B2186-6AFB-43E6-88BD-6763928D9635}" srcOrd="1" destOrd="0" presId="urn:microsoft.com/office/officeart/2005/8/layout/hierarchy1"/>
-    <dgm:cxn modelId="{CBD88F7B-53AB-4A4A-A5B4-F93956D28F69}" type="presParOf" srcId="{3A3D6DB3-E33F-4872-AC02-CC7A2015C5AD}" destId="{36546806-4A38-47B1-8D44-B7B688689FF2}" srcOrd="4" destOrd="0" presId="urn:microsoft.com/office/officeart/2005/8/layout/hierarchy1"/>
-    <dgm:cxn modelId="{BC2360B6-69A5-4A82-9437-12ED767A1D6C}" type="presParOf" srcId="{3A3D6DB3-E33F-4872-AC02-CC7A2015C5AD}" destId="{6FCC8BB2-1F7F-48B1-96C7-E370F2EA171C}" srcOrd="5" destOrd="0" presId="urn:microsoft.com/office/officeart/2005/8/layout/hierarchy1"/>
-    <dgm:cxn modelId="{B8AB17EF-30CD-4B18-B914-C760BE20E519}" type="presParOf" srcId="{6FCC8BB2-1F7F-48B1-96C7-E370F2EA171C}" destId="{22F422D0-30F7-4F2F-9FC3-9F90B199F43E}" srcOrd="0" destOrd="0" presId="urn:microsoft.com/office/officeart/2005/8/layout/hierarchy1"/>
-    <dgm:cxn modelId="{BE724142-CE2A-45CA-90D2-3BE28DBA22D0}" type="presParOf" srcId="{22F422D0-30F7-4F2F-9FC3-9F90B199F43E}" destId="{0D0EC6E5-800B-4AB5-B71F-C11C49F18683}" srcOrd="0" destOrd="0" presId="urn:microsoft.com/office/officeart/2005/8/layout/hierarchy1"/>
-    <dgm:cxn modelId="{93CA307C-14C7-4CC2-BC1E-7DDD9FC012AA}" type="presParOf" srcId="{22F422D0-30F7-4F2F-9FC3-9F90B199F43E}" destId="{F453F617-AF21-431F-B31D-E322A0ED7464}" srcOrd="1" destOrd="0" presId="urn:microsoft.com/office/officeart/2005/8/layout/hierarchy1"/>
-    <dgm:cxn modelId="{13900A2A-D269-41FB-ADD9-95377E31838C}" type="presParOf" srcId="{6FCC8BB2-1F7F-48B1-96C7-E370F2EA171C}" destId="{287C0C00-5B50-4E2F-915B-4A96769BE5AF}" srcOrd="1" destOrd="0" presId="urn:microsoft.com/office/officeart/2005/8/layout/hierarchy1"/>
-    <dgm:cxn modelId="{ACA14D5A-7672-4DCF-92F5-D17AA4B765FF}" type="presParOf" srcId="{3A3D6DB3-E33F-4872-AC02-CC7A2015C5AD}" destId="{ABAA0F0D-0826-4A74-BBDF-397E47C377E1}" srcOrd="6" destOrd="0" presId="urn:microsoft.com/office/officeart/2005/8/layout/hierarchy1"/>
-    <dgm:cxn modelId="{306A2059-35F7-43D2-818C-327CCAC23718}" type="presParOf" srcId="{3A3D6DB3-E33F-4872-AC02-CC7A2015C5AD}" destId="{267BC3AB-7771-4577-8626-3629E19E99C7}" srcOrd="7" destOrd="0" presId="urn:microsoft.com/office/officeart/2005/8/layout/hierarchy1"/>
-    <dgm:cxn modelId="{1A0C9631-9E86-4216-9501-DF31C1A7C9C0}" type="presParOf" srcId="{267BC3AB-7771-4577-8626-3629E19E99C7}" destId="{6B29D56B-47CD-4411-8E67-F8E9F0CE81B4}" srcOrd="0" destOrd="0" presId="urn:microsoft.com/office/officeart/2005/8/layout/hierarchy1"/>
-    <dgm:cxn modelId="{AFB32571-5B9A-442C-8ACE-892FC151A1A2}" type="presParOf" srcId="{6B29D56B-47CD-4411-8E67-F8E9F0CE81B4}" destId="{E9F6C22D-18A5-4601-A65B-0865CD643C01}" srcOrd="0" destOrd="0" presId="urn:microsoft.com/office/officeart/2005/8/layout/hierarchy1"/>
-    <dgm:cxn modelId="{24CE8B61-2E1A-4351-A637-FA3AF8C12210}" type="presParOf" srcId="{6B29D56B-47CD-4411-8E67-F8E9F0CE81B4}" destId="{F2181DBA-4DD5-4050-BCCF-12DDE8E4E141}" srcOrd="1" destOrd="0" presId="urn:microsoft.com/office/officeart/2005/8/layout/hierarchy1"/>
-    <dgm:cxn modelId="{2663A27F-CB7A-42BC-8806-9EFDEA765D39}" type="presParOf" srcId="{267BC3AB-7771-4577-8626-3629E19E99C7}" destId="{FFA18DCD-5F00-45FC-9F70-694FC9A5DF52}" srcOrd="1" destOrd="0" presId="urn:microsoft.com/office/officeart/2005/8/layout/hierarchy1"/>
-    <dgm:cxn modelId="{A2A094A5-56F1-4758-8986-42DD453BC704}" type="presParOf" srcId="{3A3D6DB3-E33F-4872-AC02-CC7A2015C5AD}" destId="{9E84F353-80AC-434E-8EF0-9AC2C0420AFF}" srcOrd="8" destOrd="0" presId="urn:microsoft.com/office/officeart/2005/8/layout/hierarchy1"/>
-    <dgm:cxn modelId="{8509866C-7FD7-4E34-B6AD-66967FD33453}" type="presParOf" srcId="{3A3D6DB3-E33F-4872-AC02-CC7A2015C5AD}" destId="{D07F89F6-BA2A-4BFE-A3D1-C9B4030226EC}" srcOrd="9" destOrd="0" presId="urn:microsoft.com/office/officeart/2005/8/layout/hierarchy1"/>
-    <dgm:cxn modelId="{700FD7F7-3AD6-4794-B909-0A57C3F2683E}" type="presParOf" srcId="{D07F89F6-BA2A-4BFE-A3D1-C9B4030226EC}" destId="{75624B99-4B30-4161-8914-D7C870BE0ED0}" srcOrd="0" destOrd="0" presId="urn:microsoft.com/office/officeart/2005/8/layout/hierarchy1"/>
-    <dgm:cxn modelId="{6070272D-8F83-4B9F-9EA9-3D27F9C7551C}" type="presParOf" srcId="{75624B99-4B30-4161-8914-D7C870BE0ED0}" destId="{EB4C780D-BDF0-4315-8403-DC9267F49EED}" srcOrd="0" destOrd="0" presId="urn:microsoft.com/office/officeart/2005/8/layout/hierarchy1"/>
-    <dgm:cxn modelId="{D9CAEE1C-EF17-4246-8B07-449643779358}" type="presParOf" srcId="{75624B99-4B30-4161-8914-D7C870BE0ED0}" destId="{C03F724D-3AF9-45C5-9F64-B78B3F1E53E3}" srcOrd="1" destOrd="0" presId="urn:microsoft.com/office/officeart/2005/8/layout/hierarchy1"/>
-    <dgm:cxn modelId="{9D78E695-E288-433E-B873-DBFD95614F23}" type="presParOf" srcId="{D07F89F6-BA2A-4BFE-A3D1-C9B4030226EC}" destId="{BCCA8DC3-702F-4799-B629-CBAE259C65AC}" srcOrd="1" destOrd="0" presId="urn:microsoft.com/office/officeart/2005/8/layout/hierarchy1"/>
-    <dgm:cxn modelId="{C3B8591B-CD60-4E53-9EF4-0E091383C077}" type="presParOf" srcId="{BCCA8DC3-702F-4799-B629-CBAE259C65AC}" destId="{901330CD-479D-4821-9E1A-ABE6B1ACB567}" srcOrd="0" destOrd="0" presId="urn:microsoft.com/office/officeart/2005/8/layout/hierarchy1"/>
-    <dgm:cxn modelId="{AFEA3594-0B87-4B47-BFAA-0AD74E35A607}" type="presParOf" srcId="{BCCA8DC3-702F-4799-B629-CBAE259C65AC}" destId="{CDB4CD05-2707-4D3A-9B18-B67D2806F761}" srcOrd="1" destOrd="0" presId="urn:microsoft.com/office/officeart/2005/8/layout/hierarchy1"/>
-    <dgm:cxn modelId="{5BDB6A35-4C63-4CBB-A92F-6FF1DE21421E}" type="presParOf" srcId="{CDB4CD05-2707-4D3A-9B18-B67D2806F761}" destId="{84CF8973-202E-4EEB-857D-FB342E8FC1C0}" srcOrd="0" destOrd="0" presId="urn:microsoft.com/office/officeart/2005/8/layout/hierarchy1"/>
-    <dgm:cxn modelId="{5B987375-BB42-4FF6-84F0-6F57DAAD6DC9}" type="presParOf" srcId="{84CF8973-202E-4EEB-857D-FB342E8FC1C0}" destId="{91A4CA23-05FF-43E0-ABFE-9CCA626ACD3C}" srcOrd="0" destOrd="0" presId="urn:microsoft.com/office/officeart/2005/8/layout/hierarchy1"/>
-    <dgm:cxn modelId="{958F7C91-35B1-482C-A18D-A2F2F93BA858}" type="presParOf" srcId="{84CF8973-202E-4EEB-857D-FB342E8FC1C0}" destId="{11151BF1-7B71-42FF-BD08-60ED7CF2B970}" srcOrd="1" destOrd="0" presId="urn:microsoft.com/office/officeart/2005/8/layout/hierarchy1"/>
-    <dgm:cxn modelId="{918F5029-721B-43DF-92BE-5F525E30CBED}" type="presParOf" srcId="{CDB4CD05-2707-4D3A-9B18-B67D2806F761}" destId="{9F4BD01E-6FF9-4437-975F-618EFD43E2AD}" srcOrd="1" destOrd="0" presId="urn:microsoft.com/office/officeart/2005/8/layout/hierarchy1"/>
-    <dgm:cxn modelId="{25C8077B-D53E-4393-AE54-57FF00F392F5}" type="presParOf" srcId="{3A3D6DB3-E33F-4872-AC02-CC7A2015C5AD}" destId="{E3C203B4-6CF9-4005-93C5-A6E4A49C5DB8}" srcOrd="10" destOrd="0" presId="urn:microsoft.com/office/officeart/2005/8/layout/hierarchy1"/>
-    <dgm:cxn modelId="{21078BF8-006E-450F-87F9-79E461CBB5C4}" type="presParOf" srcId="{3A3D6DB3-E33F-4872-AC02-CC7A2015C5AD}" destId="{326E8457-AA63-4D4F-BD10-D85476246FF0}" srcOrd="11" destOrd="0" presId="urn:microsoft.com/office/officeart/2005/8/layout/hierarchy1"/>
-    <dgm:cxn modelId="{9BCB5208-BD8A-4E8C-999C-918BE2FC5324}" type="presParOf" srcId="{326E8457-AA63-4D4F-BD10-D85476246FF0}" destId="{D63E44F9-ECE0-4352-A8CA-9ACC94A7D476}" srcOrd="0" destOrd="0" presId="urn:microsoft.com/office/officeart/2005/8/layout/hierarchy1"/>
-    <dgm:cxn modelId="{284FEA4E-FBD6-4551-B354-0213BAC2BF5E}" type="presParOf" srcId="{D63E44F9-ECE0-4352-A8CA-9ACC94A7D476}" destId="{72BA3170-C363-4340-9E7C-E53EB323F7B9}" srcOrd="0" destOrd="0" presId="urn:microsoft.com/office/officeart/2005/8/layout/hierarchy1"/>
-    <dgm:cxn modelId="{204CF90F-B6AA-4EE1-8F04-A5ECA28BE7D8}" type="presParOf" srcId="{D63E44F9-ECE0-4352-A8CA-9ACC94A7D476}" destId="{393467A7-A880-420A-97EF-D6A784224FEB}" srcOrd="1" destOrd="0" presId="urn:microsoft.com/office/officeart/2005/8/layout/hierarchy1"/>
-    <dgm:cxn modelId="{9FCDB9D3-A38B-4B09-9ED8-ADBE6563E6E7}" type="presParOf" srcId="{326E8457-AA63-4D4F-BD10-D85476246FF0}" destId="{34F581A6-343F-49E4-95FD-567B0D7E86CC}" srcOrd="1" destOrd="0" presId="urn:microsoft.com/office/officeart/2005/8/layout/hierarchy1"/>
-    <dgm:cxn modelId="{443501E1-209F-41F5-8DD8-CE8D7F5BBB7D}" type="presParOf" srcId="{34F581A6-343F-49E4-95FD-567B0D7E86CC}" destId="{6E5693FF-A4A8-4B23-BF20-58009D80C5FA}" srcOrd="0" destOrd="0" presId="urn:microsoft.com/office/officeart/2005/8/layout/hierarchy1"/>
-    <dgm:cxn modelId="{C5AB3EBE-DA38-4629-80C9-FFE18575B6EF}" type="presParOf" srcId="{34F581A6-343F-49E4-95FD-567B0D7E86CC}" destId="{740DF679-962B-4D66-98BA-22B93A9E740B}" srcOrd="1" destOrd="0" presId="urn:microsoft.com/office/officeart/2005/8/layout/hierarchy1"/>
-    <dgm:cxn modelId="{649AAF0D-0214-4334-BF55-0A5D4AC0883B}" type="presParOf" srcId="{740DF679-962B-4D66-98BA-22B93A9E740B}" destId="{19662B60-8980-4161-AA3A-BBC369A04188}" srcOrd="0" destOrd="0" presId="urn:microsoft.com/office/officeart/2005/8/layout/hierarchy1"/>
-    <dgm:cxn modelId="{F2198456-83A0-4A0F-ACCC-1067245CCE4D}" type="presParOf" srcId="{19662B60-8980-4161-AA3A-BBC369A04188}" destId="{CC05F029-69BB-44A3-865A-53E7AAE6C52E}" srcOrd="0" destOrd="0" presId="urn:microsoft.com/office/officeart/2005/8/layout/hierarchy1"/>
-    <dgm:cxn modelId="{BB33A301-A661-457A-99DA-49B785E1D1D5}" type="presParOf" srcId="{19662B60-8980-4161-AA3A-BBC369A04188}" destId="{18258405-F1A0-4EE6-9509-74D66AE616A5}" srcOrd="1" destOrd="0" presId="urn:microsoft.com/office/officeart/2005/8/layout/hierarchy1"/>
-    <dgm:cxn modelId="{B7369DF3-5EF6-4CFD-A519-B60B9052582B}" type="presParOf" srcId="{740DF679-962B-4D66-98BA-22B93A9E740B}" destId="{349337F8-BD60-484A-8344-6242C1683A63}" srcOrd="1" destOrd="0" presId="urn:microsoft.com/office/officeart/2005/8/layout/hierarchy1"/>
-    <dgm:cxn modelId="{604AF972-8663-4338-A410-73C8B0C33BD1}" type="presParOf" srcId="{15744975-9C81-4B9B-AA55-A8CDA74EB43D}" destId="{FBB416C7-44D8-431A-9BC6-C43FD5A7266A}" srcOrd="2" destOrd="0" presId="urn:microsoft.com/office/officeart/2005/8/layout/hierarchy1"/>
-    <dgm:cxn modelId="{1A8205F5-F8DD-4FA9-AE83-25679223E8E9}" type="presParOf" srcId="{15744975-9C81-4B9B-AA55-A8CDA74EB43D}" destId="{A5B563C3-0FC1-436F-926A-EEFCB2308E7C}" srcOrd="3" destOrd="0" presId="urn:microsoft.com/office/officeart/2005/8/layout/hierarchy1"/>
-    <dgm:cxn modelId="{DBAA0AAA-A761-4FDB-9A95-D9E491E31123}" type="presParOf" srcId="{A5B563C3-0FC1-436F-926A-EEFCB2308E7C}" destId="{C734AEBE-C09F-4EDA-8BD6-B382657CD4B9}" srcOrd="0" destOrd="0" presId="urn:microsoft.com/office/officeart/2005/8/layout/hierarchy1"/>
-    <dgm:cxn modelId="{E6A92132-2B70-4C59-98C3-10BDB5AF8ECB}" type="presParOf" srcId="{C734AEBE-C09F-4EDA-8BD6-B382657CD4B9}" destId="{696F6FA6-E8D2-4297-8E4E-22DC15DD5A19}" srcOrd="0" destOrd="0" presId="urn:microsoft.com/office/officeart/2005/8/layout/hierarchy1"/>
-    <dgm:cxn modelId="{08C8A84F-3358-489E-84CB-195B844512CF}" type="presParOf" srcId="{C734AEBE-C09F-4EDA-8BD6-B382657CD4B9}" destId="{75887B4D-F1FE-46C6-BC18-43B2804F2134}" srcOrd="1" destOrd="0" presId="urn:microsoft.com/office/officeart/2005/8/layout/hierarchy1"/>
-    <dgm:cxn modelId="{5B37BB28-2949-458B-AABB-0DCF27262BA2}" type="presParOf" srcId="{A5B563C3-0FC1-436F-926A-EEFCB2308E7C}" destId="{7392B169-2DFC-46F5-B5E8-F6A3336D7F8C}" srcOrd="1" destOrd="0" presId="urn:microsoft.com/office/officeart/2005/8/layout/hierarchy1"/>
-    <dgm:cxn modelId="{B6B2550A-D46A-4188-B640-D73CCFD8655A}" type="presParOf" srcId="{15744975-9C81-4B9B-AA55-A8CDA74EB43D}" destId="{B41FBE67-C3B5-4181-B101-96E451C009C3}" srcOrd="4" destOrd="0" presId="urn:microsoft.com/office/officeart/2005/8/layout/hierarchy1"/>
-    <dgm:cxn modelId="{F15F1E22-D173-4366-87CA-D24EA2BAF936}" type="presParOf" srcId="{15744975-9C81-4B9B-AA55-A8CDA74EB43D}" destId="{E24D3315-3472-4F98-841E-39C1279505CC}" srcOrd="5" destOrd="0" presId="urn:microsoft.com/office/officeart/2005/8/layout/hierarchy1"/>
-    <dgm:cxn modelId="{D105DF8C-759E-4EA9-A4A3-7E8635F78A9D}" type="presParOf" srcId="{E24D3315-3472-4F98-841E-39C1279505CC}" destId="{E2FDD8B2-C703-47B3-9083-1C6D539C9453}" srcOrd="0" destOrd="0" presId="urn:microsoft.com/office/officeart/2005/8/layout/hierarchy1"/>
-    <dgm:cxn modelId="{15B4CCAF-5A6B-4761-8E78-A8648F4A7F3A}" type="presParOf" srcId="{E2FDD8B2-C703-47B3-9083-1C6D539C9453}" destId="{F4DC70B6-D8F8-42BF-92E5-B75B49856F2D}" srcOrd="0" destOrd="0" presId="urn:microsoft.com/office/officeart/2005/8/layout/hierarchy1"/>
-    <dgm:cxn modelId="{8258F318-AA01-46D1-BC01-2251B85C6F1C}" type="presParOf" srcId="{E2FDD8B2-C703-47B3-9083-1C6D539C9453}" destId="{F6FFE223-8FDD-4A8A-A2CB-0585C4015B74}" srcOrd="1" destOrd="0" presId="urn:microsoft.com/office/officeart/2005/8/layout/hierarchy1"/>
-    <dgm:cxn modelId="{E5FD0985-0990-423D-B6B0-29E64CE32436}" type="presParOf" srcId="{E24D3315-3472-4F98-841E-39C1279505CC}" destId="{4C49EECF-02B9-4A64-AE42-A71546D83F2E}" srcOrd="1" destOrd="0" presId="urn:microsoft.com/office/officeart/2005/8/layout/hierarchy1"/>
-    <dgm:cxn modelId="{BAFE9662-6055-4654-A100-15751275FB4F}" type="presParOf" srcId="{15744975-9C81-4B9B-AA55-A8CDA74EB43D}" destId="{6EDDDEFF-CDBF-4E14-9CCB-C7D6BC79F0B7}" srcOrd="6" destOrd="0" presId="urn:microsoft.com/office/officeart/2005/8/layout/hierarchy1"/>
-    <dgm:cxn modelId="{12509FD3-93D0-4B05-AD73-CF1F99B0E228}" type="presParOf" srcId="{15744975-9C81-4B9B-AA55-A8CDA74EB43D}" destId="{C207638B-AAC8-492F-B8E8-4D10FC8D7E3D}" srcOrd="7" destOrd="0" presId="urn:microsoft.com/office/officeart/2005/8/layout/hierarchy1"/>
-    <dgm:cxn modelId="{FA2D10F1-E506-4F2A-ABEB-6C91D12B11DD}" type="presParOf" srcId="{C207638B-AAC8-492F-B8E8-4D10FC8D7E3D}" destId="{F5D840F4-BF09-49DC-B981-D364603FC29F}" srcOrd="0" destOrd="0" presId="urn:microsoft.com/office/officeart/2005/8/layout/hierarchy1"/>
-    <dgm:cxn modelId="{2F91EEDB-BC05-47C7-9760-553AE32B6743}" type="presParOf" srcId="{F5D840F4-BF09-49DC-B981-D364603FC29F}" destId="{B01CB616-29B8-46FD-8977-0ABE85BE2132}" srcOrd="0" destOrd="0" presId="urn:microsoft.com/office/officeart/2005/8/layout/hierarchy1"/>
-    <dgm:cxn modelId="{0B5FB996-A96C-48E3-9FDF-B97F6EDFBCFF}" type="presParOf" srcId="{F5D840F4-BF09-49DC-B981-D364603FC29F}" destId="{6FA09658-643D-42F2-979A-B6BDEF860025}" srcOrd="1" destOrd="0" presId="urn:microsoft.com/office/officeart/2005/8/layout/hierarchy1"/>
-    <dgm:cxn modelId="{1E7663FC-2606-4334-B595-6A18E5452C59}" type="presParOf" srcId="{C207638B-AAC8-492F-B8E8-4D10FC8D7E3D}" destId="{E40C0A2F-F3B3-4209-A2C7-4426A49E0240}" srcOrd="1" destOrd="0" presId="urn:microsoft.com/office/officeart/2005/8/layout/hierarchy1"/>
+    <dgm:cxn modelId="{78863821-06C8-4668-B758-8FA74CEB7D95}" type="presOf" srcId="{3CA7BFC0-9BA1-46A0-B859-1A29298FE0DC}" destId="{18258405-F1A0-4EE6-9509-74D66AE616A5}" srcOrd="0" destOrd="0" presId="urn:microsoft.com/office/officeart/2005/8/layout/hierarchy1"/>
+    <dgm:cxn modelId="{D4354074-A4AC-485B-AE21-9488A97ECFC7}" type="presOf" srcId="{560642FF-2EBC-46D8-8DA3-2743CD756574}" destId="{6E5693FF-A4A8-4B23-BF20-58009D80C5FA}" srcOrd="0" destOrd="0" presId="urn:microsoft.com/office/officeart/2005/8/layout/hierarchy1"/>
+    <dgm:cxn modelId="{54A07B27-2480-48DD-AC97-3609EE4FDD98}" type="presParOf" srcId="{8BAAC2FC-5D65-4DA4-91D8-11B62C57A4B6}" destId="{98C3E6BE-85DF-4986-84C2-FE3DC2213962}" srcOrd="0" destOrd="0" presId="urn:microsoft.com/office/officeart/2005/8/layout/hierarchy1"/>
+    <dgm:cxn modelId="{28C1CAE8-5396-4DAD-8560-89D850E7A620}" type="presParOf" srcId="{98C3E6BE-85DF-4986-84C2-FE3DC2213962}" destId="{6D0725B5-5079-4FB9-B0C7-E6C68B9F3259}" srcOrd="0" destOrd="0" presId="urn:microsoft.com/office/officeart/2005/8/layout/hierarchy1"/>
+    <dgm:cxn modelId="{04BE1E96-7FC9-4EE2-A287-8F2B0780B7F4}" type="presParOf" srcId="{6D0725B5-5079-4FB9-B0C7-E6C68B9F3259}" destId="{C087DB08-0CC6-410D-B237-96EE70D32AAA}" srcOrd="0" destOrd="0" presId="urn:microsoft.com/office/officeart/2005/8/layout/hierarchy1"/>
+    <dgm:cxn modelId="{9903B9E0-FF88-472A-BA45-BE5088E9AFE8}" type="presParOf" srcId="{6D0725B5-5079-4FB9-B0C7-E6C68B9F3259}" destId="{25885DFF-C9DA-47A4-836B-E1936B430D73}" srcOrd="1" destOrd="0" presId="urn:microsoft.com/office/officeart/2005/8/layout/hierarchy1"/>
+    <dgm:cxn modelId="{5B181635-3A95-4ABB-AC3E-9354939FDEC0}" type="presParOf" srcId="{98C3E6BE-85DF-4986-84C2-FE3DC2213962}" destId="{15744975-9C81-4B9B-AA55-A8CDA74EB43D}" srcOrd="1" destOrd="0" presId="urn:microsoft.com/office/officeart/2005/8/layout/hierarchy1"/>
+    <dgm:cxn modelId="{B6D67664-2F3A-4C07-A5C5-D59D9EFAEA00}" type="presParOf" srcId="{15744975-9C81-4B9B-AA55-A8CDA74EB43D}" destId="{6F4CBB79-CD5B-4EC8-806C-FA9FD80635C3}" srcOrd="0" destOrd="0" presId="urn:microsoft.com/office/officeart/2005/8/layout/hierarchy1"/>
+    <dgm:cxn modelId="{8127631A-B0B0-400E-9637-AF2C0C3DB680}" type="presParOf" srcId="{15744975-9C81-4B9B-AA55-A8CDA74EB43D}" destId="{BD8C0472-212B-4F72-B2FF-A3E67F90E918}" srcOrd="1" destOrd="0" presId="urn:microsoft.com/office/officeart/2005/8/layout/hierarchy1"/>
+    <dgm:cxn modelId="{D3E354C3-ECF0-447A-9F70-32636369D453}" type="presParOf" srcId="{BD8C0472-212B-4F72-B2FF-A3E67F90E918}" destId="{927CDAD8-22D7-4046-B643-10D289D8E92A}" srcOrd="0" destOrd="0" presId="urn:microsoft.com/office/officeart/2005/8/layout/hierarchy1"/>
+    <dgm:cxn modelId="{0326BC05-41A9-4EDD-B60A-40B4D259B258}" type="presParOf" srcId="{927CDAD8-22D7-4046-B643-10D289D8E92A}" destId="{DB4ADD19-FC8D-4185-852A-090C7324F75E}" srcOrd="0" destOrd="0" presId="urn:microsoft.com/office/officeart/2005/8/layout/hierarchy1"/>
+    <dgm:cxn modelId="{CDBADCB2-4BFE-4EFC-8FD0-CA123E4A7E0A}" type="presParOf" srcId="{927CDAD8-22D7-4046-B643-10D289D8E92A}" destId="{2E0F14A0-9B3F-4C5B-AAD9-C160EBF9B6B0}" srcOrd="1" destOrd="0" presId="urn:microsoft.com/office/officeart/2005/8/layout/hierarchy1"/>
+    <dgm:cxn modelId="{6AEC70F5-BD8E-4238-BB7D-3AF3B5B04AE4}" type="presParOf" srcId="{BD8C0472-212B-4F72-B2FF-A3E67F90E918}" destId="{3A3D6DB3-E33F-4872-AC02-CC7A2015C5AD}" srcOrd="1" destOrd="0" presId="urn:microsoft.com/office/officeart/2005/8/layout/hierarchy1"/>
+    <dgm:cxn modelId="{2038528A-6BF7-4102-AD2E-4075CDCB156D}" type="presParOf" srcId="{3A3D6DB3-E33F-4872-AC02-CC7A2015C5AD}" destId="{5B12885D-0F77-4AE8-B754-D8B21BC9CFB3}" srcOrd="0" destOrd="0" presId="urn:microsoft.com/office/officeart/2005/8/layout/hierarchy1"/>
+    <dgm:cxn modelId="{54D398D6-E22E-41D5-8827-D530EF939952}" type="presParOf" srcId="{3A3D6DB3-E33F-4872-AC02-CC7A2015C5AD}" destId="{579B78E0-BD5B-4A3A-B46E-A5B72A89FB08}" srcOrd="1" destOrd="0" presId="urn:microsoft.com/office/officeart/2005/8/layout/hierarchy1"/>
+    <dgm:cxn modelId="{1BC0907C-456D-46D0-98B7-DC64EAE191D8}" type="presParOf" srcId="{579B78E0-BD5B-4A3A-B46E-A5B72A89FB08}" destId="{62D5474E-6809-4A1B-A62C-5AB6B248B601}" srcOrd="0" destOrd="0" presId="urn:microsoft.com/office/officeart/2005/8/layout/hierarchy1"/>
+    <dgm:cxn modelId="{BE118D75-447C-4675-9F6C-85DC272081D6}" type="presParOf" srcId="{62D5474E-6809-4A1B-A62C-5AB6B248B601}" destId="{EA549833-3FC4-436F-A0E7-B9819E7218BF}" srcOrd="0" destOrd="0" presId="urn:microsoft.com/office/officeart/2005/8/layout/hierarchy1"/>
+    <dgm:cxn modelId="{C57A1F27-C97C-4CC1-854D-0E965740C186}" type="presParOf" srcId="{62D5474E-6809-4A1B-A62C-5AB6B248B601}" destId="{B699CAC3-E5E3-44C8-877E-34565E487345}" srcOrd="1" destOrd="0" presId="urn:microsoft.com/office/officeart/2005/8/layout/hierarchy1"/>
+    <dgm:cxn modelId="{E75DE5F6-0C1C-4600-9235-BF2C50FD21FB}" type="presParOf" srcId="{579B78E0-BD5B-4A3A-B46E-A5B72A89FB08}" destId="{D2A33064-F248-4C26-9F24-5EF6B0F6730B}" srcOrd="1" destOrd="0" presId="urn:microsoft.com/office/officeart/2005/8/layout/hierarchy1"/>
+    <dgm:cxn modelId="{789BB067-66A5-4652-B447-6B7C662A48E6}" type="presParOf" srcId="{3A3D6DB3-E33F-4872-AC02-CC7A2015C5AD}" destId="{369D93CC-A259-47DE-A8B7-99463B7FB6C8}" srcOrd="2" destOrd="0" presId="urn:microsoft.com/office/officeart/2005/8/layout/hierarchy1"/>
+    <dgm:cxn modelId="{E082255E-ADEF-4110-8318-88F047CA9A43}" type="presParOf" srcId="{3A3D6DB3-E33F-4872-AC02-CC7A2015C5AD}" destId="{6C6D2227-5CE8-460E-A27D-529D7C9693FB}" srcOrd="3" destOrd="0" presId="urn:microsoft.com/office/officeart/2005/8/layout/hierarchy1"/>
+    <dgm:cxn modelId="{510DEF09-4E4E-4388-BF47-3A9F53F6EC21}" type="presParOf" srcId="{6C6D2227-5CE8-460E-A27D-529D7C9693FB}" destId="{91DF9BCF-C4C0-4D47-BEBD-E0160FDC08F6}" srcOrd="0" destOrd="0" presId="urn:microsoft.com/office/officeart/2005/8/layout/hierarchy1"/>
+    <dgm:cxn modelId="{E172D7A9-24C7-4C04-8906-795F242CB315}" type="presParOf" srcId="{91DF9BCF-C4C0-4D47-BEBD-E0160FDC08F6}" destId="{77E461AB-F356-480C-BA3B-1B07FCB48D8A}" srcOrd="0" destOrd="0" presId="urn:microsoft.com/office/officeart/2005/8/layout/hierarchy1"/>
+    <dgm:cxn modelId="{2FF2A6ED-3828-408A-8917-AE23FBB06744}" type="presParOf" srcId="{91DF9BCF-C4C0-4D47-BEBD-E0160FDC08F6}" destId="{B5A3DAA4-BA3F-4E58-BB3B-F1FA91CF35EB}" srcOrd="1" destOrd="0" presId="urn:microsoft.com/office/officeart/2005/8/layout/hierarchy1"/>
+    <dgm:cxn modelId="{113D8CDD-2B82-41F5-9E65-1557D0EECD73}" type="presParOf" srcId="{6C6D2227-5CE8-460E-A27D-529D7C9693FB}" destId="{170B2186-6AFB-43E6-88BD-6763928D9635}" srcOrd="1" destOrd="0" presId="urn:microsoft.com/office/officeart/2005/8/layout/hierarchy1"/>
+    <dgm:cxn modelId="{9A4EAED9-74AE-4F9F-88BC-222707F52044}" type="presParOf" srcId="{3A3D6DB3-E33F-4872-AC02-CC7A2015C5AD}" destId="{36546806-4A38-47B1-8D44-B7B688689FF2}" srcOrd="4" destOrd="0" presId="urn:microsoft.com/office/officeart/2005/8/layout/hierarchy1"/>
+    <dgm:cxn modelId="{C78AEAD9-74D6-4906-AA81-206EAC7FD46E}" type="presParOf" srcId="{3A3D6DB3-E33F-4872-AC02-CC7A2015C5AD}" destId="{6FCC8BB2-1F7F-48B1-96C7-E370F2EA171C}" srcOrd="5" destOrd="0" presId="urn:microsoft.com/office/officeart/2005/8/layout/hierarchy1"/>
+    <dgm:cxn modelId="{F6E05811-C1B5-4308-A0AE-E71175246D55}" type="presParOf" srcId="{6FCC8BB2-1F7F-48B1-96C7-E370F2EA171C}" destId="{22F422D0-30F7-4F2F-9FC3-9F90B199F43E}" srcOrd="0" destOrd="0" presId="urn:microsoft.com/office/officeart/2005/8/layout/hierarchy1"/>
+    <dgm:cxn modelId="{DD313B33-42CE-4194-903F-9140543E3D47}" type="presParOf" srcId="{22F422D0-30F7-4F2F-9FC3-9F90B199F43E}" destId="{0D0EC6E5-800B-4AB5-B71F-C11C49F18683}" srcOrd="0" destOrd="0" presId="urn:microsoft.com/office/officeart/2005/8/layout/hierarchy1"/>
+    <dgm:cxn modelId="{13456C63-56E9-401D-9563-96E18B650325}" type="presParOf" srcId="{22F422D0-30F7-4F2F-9FC3-9F90B199F43E}" destId="{F453F617-AF21-431F-B31D-E322A0ED7464}" srcOrd="1" destOrd="0" presId="urn:microsoft.com/office/officeart/2005/8/layout/hierarchy1"/>
+    <dgm:cxn modelId="{3E0F61D8-7393-485E-A750-5DB192D132E3}" type="presParOf" srcId="{6FCC8BB2-1F7F-48B1-96C7-E370F2EA171C}" destId="{287C0C00-5B50-4E2F-915B-4A96769BE5AF}" srcOrd="1" destOrd="0" presId="urn:microsoft.com/office/officeart/2005/8/layout/hierarchy1"/>
+    <dgm:cxn modelId="{B93E45EB-3A5F-4BD1-8085-F1521032BF29}" type="presParOf" srcId="{3A3D6DB3-E33F-4872-AC02-CC7A2015C5AD}" destId="{ABAA0F0D-0826-4A74-BBDF-397E47C377E1}" srcOrd="6" destOrd="0" presId="urn:microsoft.com/office/officeart/2005/8/layout/hierarchy1"/>
+    <dgm:cxn modelId="{C72BEA0B-ACB9-43F2-8975-1C62B4CBE874}" type="presParOf" srcId="{3A3D6DB3-E33F-4872-AC02-CC7A2015C5AD}" destId="{267BC3AB-7771-4577-8626-3629E19E99C7}" srcOrd="7" destOrd="0" presId="urn:microsoft.com/office/officeart/2005/8/layout/hierarchy1"/>
+    <dgm:cxn modelId="{A1A55353-C848-4F14-AAF4-1517F544C7C4}" type="presParOf" srcId="{267BC3AB-7771-4577-8626-3629E19E99C7}" destId="{6B29D56B-47CD-4411-8E67-F8E9F0CE81B4}" srcOrd="0" destOrd="0" presId="urn:microsoft.com/office/officeart/2005/8/layout/hierarchy1"/>
+    <dgm:cxn modelId="{A74F681C-7FBA-4F11-BAC3-7E36B049E474}" type="presParOf" srcId="{6B29D56B-47CD-4411-8E67-F8E9F0CE81B4}" destId="{E9F6C22D-18A5-4601-A65B-0865CD643C01}" srcOrd="0" destOrd="0" presId="urn:microsoft.com/office/officeart/2005/8/layout/hierarchy1"/>
+    <dgm:cxn modelId="{BC7E831E-75FE-45DB-BCFA-DF740DC1A997}" type="presParOf" srcId="{6B29D56B-47CD-4411-8E67-F8E9F0CE81B4}" destId="{F2181DBA-4DD5-4050-BCCF-12DDE8E4E141}" srcOrd="1" destOrd="0" presId="urn:microsoft.com/office/officeart/2005/8/layout/hierarchy1"/>
+    <dgm:cxn modelId="{75F584BC-E6A7-448A-9EE7-640F34A92CB2}" type="presParOf" srcId="{267BC3AB-7771-4577-8626-3629E19E99C7}" destId="{FFA18DCD-5F00-45FC-9F70-694FC9A5DF52}" srcOrd="1" destOrd="0" presId="urn:microsoft.com/office/officeart/2005/8/layout/hierarchy1"/>
+    <dgm:cxn modelId="{2228FF41-3874-4175-9DC2-C86497B6FAE4}" type="presParOf" srcId="{3A3D6DB3-E33F-4872-AC02-CC7A2015C5AD}" destId="{9E84F353-80AC-434E-8EF0-9AC2C0420AFF}" srcOrd="8" destOrd="0" presId="urn:microsoft.com/office/officeart/2005/8/layout/hierarchy1"/>
+    <dgm:cxn modelId="{AA21B17D-E57E-4C20-9C34-DB98227A6918}" type="presParOf" srcId="{3A3D6DB3-E33F-4872-AC02-CC7A2015C5AD}" destId="{D07F89F6-BA2A-4BFE-A3D1-C9B4030226EC}" srcOrd="9" destOrd="0" presId="urn:microsoft.com/office/officeart/2005/8/layout/hierarchy1"/>
+    <dgm:cxn modelId="{D63C7E5C-6D50-404D-A5D7-C31CD5853E42}" type="presParOf" srcId="{D07F89F6-BA2A-4BFE-A3D1-C9B4030226EC}" destId="{75624B99-4B30-4161-8914-D7C870BE0ED0}" srcOrd="0" destOrd="0" presId="urn:microsoft.com/office/officeart/2005/8/layout/hierarchy1"/>
+    <dgm:cxn modelId="{1ACCAEA2-F789-44BA-8984-708C21A50482}" type="presParOf" srcId="{75624B99-4B30-4161-8914-D7C870BE0ED0}" destId="{EB4C780D-BDF0-4315-8403-DC9267F49EED}" srcOrd="0" destOrd="0" presId="urn:microsoft.com/office/officeart/2005/8/layout/hierarchy1"/>
+    <dgm:cxn modelId="{8E524B7F-8A17-4E20-A450-035F358C4783}" type="presParOf" srcId="{75624B99-4B30-4161-8914-D7C870BE0ED0}" destId="{C03F724D-3AF9-45C5-9F64-B78B3F1E53E3}" srcOrd="1" destOrd="0" presId="urn:microsoft.com/office/officeart/2005/8/layout/hierarchy1"/>
+    <dgm:cxn modelId="{95574968-ACA9-43FF-AA0C-9ADB89D3106E}" type="presParOf" srcId="{D07F89F6-BA2A-4BFE-A3D1-C9B4030226EC}" destId="{BCCA8DC3-702F-4799-B629-CBAE259C65AC}" srcOrd="1" destOrd="0" presId="urn:microsoft.com/office/officeart/2005/8/layout/hierarchy1"/>
+    <dgm:cxn modelId="{4059AEF7-79EA-414F-A7B1-6D21CAD41472}" type="presParOf" srcId="{BCCA8DC3-702F-4799-B629-CBAE259C65AC}" destId="{901330CD-479D-4821-9E1A-ABE6B1ACB567}" srcOrd="0" destOrd="0" presId="urn:microsoft.com/office/officeart/2005/8/layout/hierarchy1"/>
+    <dgm:cxn modelId="{CC6E1CFB-7A05-4339-A93E-9C97D93EFE4B}" type="presParOf" srcId="{BCCA8DC3-702F-4799-B629-CBAE259C65AC}" destId="{CDB4CD05-2707-4D3A-9B18-B67D2806F761}" srcOrd="1" destOrd="0" presId="urn:microsoft.com/office/officeart/2005/8/layout/hierarchy1"/>
+    <dgm:cxn modelId="{CA181871-FE17-4A46-80B0-3EAD21DC477F}" type="presParOf" srcId="{CDB4CD05-2707-4D3A-9B18-B67D2806F761}" destId="{84CF8973-202E-4EEB-857D-FB342E8FC1C0}" srcOrd="0" destOrd="0" presId="urn:microsoft.com/office/officeart/2005/8/layout/hierarchy1"/>
+    <dgm:cxn modelId="{74AE6E78-A271-4101-BB0F-6265EC37077D}" type="presParOf" srcId="{84CF8973-202E-4EEB-857D-FB342E8FC1C0}" destId="{91A4CA23-05FF-43E0-ABFE-9CCA626ACD3C}" srcOrd="0" destOrd="0" presId="urn:microsoft.com/office/officeart/2005/8/layout/hierarchy1"/>
+    <dgm:cxn modelId="{DE28F77B-12A7-4838-9A7A-849E61AC2486}" type="presParOf" srcId="{84CF8973-202E-4EEB-857D-FB342E8FC1C0}" destId="{11151BF1-7B71-42FF-BD08-60ED7CF2B970}" srcOrd="1" destOrd="0" presId="urn:microsoft.com/office/officeart/2005/8/layout/hierarchy1"/>
+    <dgm:cxn modelId="{C9561DCA-025E-46F5-AA24-E64D69604BBE}" type="presParOf" srcId="{CDB4CD05-2707-4D3A-9B18-B67D2806F761}" destId="{9F4BD01E-6FF9-4437-975F-618EFD43E2AD}" srcOrd="1" destOrd="0" presId="urn:microsoft.com/office/officeart/2005/8/layout/hierarchy1"/>
+    <dgm:cxn modelId="{575CA98F-EC7D-4D86-B087-4E6C5CA8E2C9}" type="presParOf" srcId="{3A3D6DB3-E33F-4872-AC02-CC7A2015C5AD}" destId="{E3C203B4-6CF9-4005-93C5-A6E4A49C5DB8}" srcOrd="10" destOrd="0" presId="urn:microsoft.com/office/officeart/2005/8/layout/hierarchy1"/>
+    <dgm:cxn modelId="{111825D0-F236-4FB3-8FD8-A4A764AB3C14}" type="presParOf" srcId="{3A3D6DB3-E33F-4872-AC02-CC7A2015C5AD}" destId="{326E8457-AA63-4D4F-BD10-D85476246FF0}" srcOrd="11" destOrd="0" presId="urn:microsoft.com/office/officeart/2005/8/layout/hierarchy1"/>
+    <dgm:cxn modelId="{51E2DE4D-5501-4DA0-87EE-C39DE7759BB2}" type="presParOf" srcId="{326E8457-AA63-4D4F-BD10-D85476246FF0}" destId="{D63E44F9-ECE0-4352-A8CA-9ACC94A7D476}" srcOrd="0" destOrd="0" presId="urn:microsoft.com/office/officeart/2005/8/layout/hierarchy1"/>
+    <dgm:cxn modelId="{11B4FD2A-D478-4CB6-BEFD-07166557B9CF}" type="presParOf" srcId="{D63E44F9-ECE0-4352-A8CA-9ACC94A7D476}" destId="{72BA3170-C363-4340-9E7C-E53EB323F7B9}" srcOrd="0" destOrd="0" presId="urn:microsoft.com/office/officeart/2005/8/layout/hierarchy1"/>
+    <dgm:cxn modelId="{32D5EAE7-0C07-416B-BEE4-2F5EE57C415B}" type="presParOf" srcId="{D63E44F9-ECE0-4352-A8CA-9ACC94A7D476}" destId="{393467A7-A880-420A-97EF-D6A784224FEB}" srcOrd="1" destOrd="0" presId="urn:microsoft.com/office/officeart/2005/8/layout/hierarchy1"/>
+    <dgm:cxn modelId="{259235CD-0A89-4C70-9032-AFCE5BF0C926}" type="presParOf" srcId="{326E8457-AA63-4D4F-BD10-D85476246FF0}" destId="{34F581A6-343F-49E4-95FD-567B0D7E86CC}" srcOrd="1" destOrd="0" presId="urn:microsoft.com/office/officeart/2005/8/layout/hierarchy1"/>
+    <dgm:cxn modelId="{3DE85117-F9AC-4E21-8B6D-C07AC0A3E272}" type="presParOf" srcId="{34F581A6-343F-49E4-95FD-567B0D7E86CC}" destId="{6E5693FF-A4A8-4B23-BF20-58009D80C5FA}" srcOrd="0" destOrd="0" presId="urn:microsoft.com/office/officeart/2005/8/layout/hierarchy1"/>
+    <dgm:cxn modelId="{3C9FE4DB-729A-498A-B9D1-0B618C9CB070}" type="presParOf" srcId="{34F581A6-343F-49E4-95FD-567B0D7E86CC}" destId="{740DF679-962B-4D66-98BA-22B93A9E740B}" srcOrd="1" destOrd="0" presId="urn:microsoft.com/office/officeart/2005/8/layout/hierarchy1"/>
+    <dgm:cxn modelId="{77A88994-2C7D-4542-B2A8-6036BB62A6FD}" type="presParOf" srcId="{740DF679-962B-4D66-98BA-22B93A9E740B}" destId="{19662B60-8980-4161-AA3A-BBC369A04188}" srcOrd="0" destOrd="0" presId="urn:microsoft.com/office/officeart/2005/8/layout/hierarchy1"/>
+    <dgm:cxn modelId="{B63F8FE4-23F4-4FB3-9E07-7D0BBC379F35}" type="presParOf" srcId="{19662B60-8980-4161-AA3A-BBC369A04188}" destId="{CC05F029-69BB-44A3-865A-53E7AAE6C52E}" srcOrd="0" destOrd="0" presId="urn:microsoft.com/office/officeart/2005/8/layout/hierarchy1"/>
+    <dgm:cxn modelId="{D922A903-CC73-44E6-BCEF-320E48EF8AB3}" type="presParOf" srcId="{19662B60-8980-4161-AA3A-BBC369A04188}" destId="{18258405-F1A0-4EE6-9509-74D66AE616A5}" srcOrd="1" destOrd="0" presId="urn:microsoft.com/office/officeart/2005/8/layout/hierarchy1"/>
+    <dgm:cxn modelId="{20009F7D-5E76-4FA0-9D95-46E0772AF48D}" type="presParOf" srcId="{740DF679-962B-4D66-98BA-22B93A9E740B}" destId="{349337F8-BD60-484A-8344-6242C1683A63}" srcOrd="1" destOrd="0" presId="urn:microsoft.com/office/officeart/2005/8/layout/hierarchy1"/>
+    <dgm:cxn modelId="{CE3AAFA4-3785-4915-BD07-18338743561B}" type="presParOf" srcId="{15744975-9C81-4B9B-AA55-A8CDA74EB43D}" destId="{FBB416C7-44D8-431A-9BC6-C43FD5A7266A}" srcOrd="2" destOrd="0" presId="urn:microsoft.com/office/officeart/2005/8/layout/hierarchy1"/>
+    <dgm:cxn modelId="{CBEACD27-4EAD-445B-8443-ED9B569FAC55}" type="presParOf" srcId="{15744975-9C81-4B9B-AA55-A8CDA74EB43D}" destId="{A5B563C3-0FC1-436F-926A-EEFCB2308E7C}" srcOrd="3" destOrd="0" presId="urn:microsoft.com/office/officeart/2005/8/layout/hierarchy1"/>
+    <dgm:cxn modelId="{05D67FA8-D5B5-46B0-92CC-59B442929E75}" type="presParOf" srcId="{A5B563C3-0FC1-436F-926A-EEFCB2308E7C}" destId="{C734AEBE-C09F-4EDA-8BD6-B382657CD4B9}" srcOrd="0" destOrd="0" presId="urn:microsoft.com/office/officeart/2005/8/layout/hierarchy1"/>
+    <dgm:cxn modelId="{BC77E60D-53B0-40D0-B785-445D1571FFD4}" type="presParOf" srcId="{C734AEBE-C09F-4EDA-8BD6-B382657CD4B9}" destId="{696F6FA6-E8D2-4297-8E4E-22DC15DD5A19}" srcOrd="0" destOrd="0" presId="urn:microsoft.com/office/officeart/2005/8/layout/hierarchy1"/>
+    <dgm:cxn modelId="{173C4619-CE5B-4EFC-A53F-B69F62AC6716}" type="presParOf" srcId="{C734AEBE-C09F-4EDA-8BD6-B382657CD4B9}" destId="{75887B4D-F1FE-46C6-BC18-43B2804F2134}" srcOrd="1" destOrd="0" presId="urn:microsoft.com/office/officeart/2005/8/layout/hierarchy1"/>
+    <dgm:cxn modelId="{408B0265-7A9C-4010-94D7-0AA31A6FC6DD}" type="presParOf" srcId="{A5B563C3-0FC1-436F-926A-EEFCB2308E7C}" destId="{7392B169-2DFC-46F5-B5E8-F6A3336D7F8C}" srcOrd="1" destOrd="0" presId="urn:microsoft.com/office/officeart/2005/8/layout/hierarchy1"/>
+    <dgm:cxn modelId="{1F924312-6138-4027-8C76-0A254552E426}" type="presParOf" srcId="{15744975-9C81-4B9B-AA55-A8CDA74EB43D}" destId="{B41FBE67-C3B5-4181-B101-96E451C009C3}" srcOrd="4" destOrd="0" presId="urn:microsoft.com/office/officeart/2005/8/layout/hierarchy1"/>
+    <dgm:cxn modelId="{2AF0C3DF-B351-48FF-9154-3CA0E4550E40}" type="presParOf" srcId="{15744975-9C81-4B9B-AA55-A8CDA74EB43D}" destId="{E24D3315-3472-4F98-841E-39C1279505CC}" srcOrd="5" destOrd="0" presId="urn:microsoft.com/office/officeart/2005/8/layout/hierarchy1"/>
+    <dgm:cxn modelId="{F7ED53AC-0205-406D-918C-FAF049B570EC}" type="presParOf" srcId="{E24D3315-3472-4F98-841E-39C1279505CC}" destId="{E2FDD8B2-C703-47B3-9083-1C6D539C9453}" srcOrd="0" destOrd="0" presId="urn:microsoft.com/office/officeart/2005/8/layout/hierarchy1"/>
+    <dgm:cxn modelId="{A477EBE6-ABFD-4261-95D0-88F08EB90915}" type="presParOf" srcId="{E2FDD8B2-C703-47B3-9083-1C6D539C9453}" destId="{F4DC70B6-D8F8-42BF-92E5-B75B49856F2D}" srcOrd="0" destOrd="0" presId="urn:microsoft.com/office/officeart/2005/8/layout/hierarchy1"/>
+    <dgm:cxn modelId="{469CF8A9-C7CB-4365-9D00-EFA15D6116F6}" type="presParOf" srcId="{E2FDD8B2-C703-47B3-9083-1C6D539C9453}" destId="{F6FFE223-8FDD-4A8A-A2CB-0585C4015B74}" srcOrd="1" destOrd="0" presId="urn:microsoft.com/office/officeart/2005/8/layout/hierarchy1"/>
+    <dgm:cxn modelId="{4BF445EA-FE9D-4452-A84B-A29DEDB3B74C}" type="presParOf" srcId="{E24D3315-3472-4F98-841E-39C1279505CC}" destId="{4C49EECF-02B9-4A64-AE42-A71546D83F2E}" srcOrd="1" destOrd="0" presId="urn:microsoft.com/office/officeart/2005/8/layout/hierarchy1"/>
+    <dgm:cxn modelId="{999413B7-FD03-40BC-940B-60AEC6C24E0B}" type="presParOf" srcId="{15744975-9C81-4B9B-AA55-A8CDA74EB43D}" destId="{6EDDDEFF-CDBF-4E14-9CCB-C7D6BC79F0B7}" srcOrd="6" destOrd="0" presId="urn:microsoft.com/office/officeart/2005/8/layout/hierarchy1"/>
+    <dgm:cxn modelId="{9CD8EDFE-FB33-4213-A214-4491F282C275}" type="presParOf" srcId="{15744975-9C81-4B9B-AA55-A8CDA74EB43D}" destId="{C207638B-AAC8-492F-B8E8-4D10FC8D7E3D}" srcOrd="7" destOrd="0" presId="urn:microsoft.com/office/officeart/2005/8/layout/hierarchy1"/>
+    <dgm:cxn modelId="{8D4BF9E6-FBD1-4589-B374-E3412F825248}" type="presParOf" srcId="{C207638B-AAC8-492F-B8E8-4D10FC8D7E3D}" destId="{F5D840F4-BF09-49DC-B981-D364603FC29F}" srcOrd="0" destOrd="0" presId="urn:microsoft.com/office/officeart/2005/8/layout/hierarchy1"/>
+    <dgm:cxn modelId="{67A16287-0692-4676-89C1-992E855F6F35}" type="presParOf" srcId="{F5D840F4-BF09-49DC-B981-D364603FC29F}" destId="{B01CB616-29B8-46FD-8977-0ABE85BE2132}" srcOrd="0" destOrd="0" presId="urn:microsoft.com/office/officeart/2005/8/layout/hierarchy1"/>
+    <dgm:cxn modelId="{B2616D3A-FB44-4DAF-AA9D-7E9C45D06662}" type="presParOf" srcId="{F5D840F4-BF09-49DC-B981-D364603FC29F}" destId="{6FA09658-643D-42F2-979A-B6BDEF860025}" srcOrd="1" destOrd="0" presId="urn:microsoft.com/office/officeart/2005/8/layout/hierarchy1"/>
+    <dgm:cxn modelId="{CE6697BF-39A3-4254-9ED1-2EC41B99199E}" type="presParOf" srcId="{C207638B-AAC8-492F-B8E8-4D10FC8D7E3D}" destId="{E40C0A2F-F3B3-4209-A2C7-4426A49E0240}" srcOrd="1" destOrd="0" presId="urn:microsoft.com/office/officeart/2005/8/layout/hierarchy1"/>
   </dgm:cxnLst>
   <dgm:bg/>
   <dgm:whole/>

</xml_diff>